<commit_message>
CIV-8957 add correspondence address to template
</commit_message>
<xml_diff>
--- a/docker/docmosis/templates/CV-SPC-HRN-ENG-LIP-01282.docx
+++ b/docker/docmosis/templates/CV-SPC-HRN-ENG-LIP-01282.docx
@@ -1177,21 +1177,152 @@
     <w:tbl>
       <w:tblPr>
         <w:tblStyle w:val="TableGrid"/>
-        <w:tblW w:w="10025" w:type="dxa"/>
+        <w:tblW w:w="10035" w:type="dxa"/>
         <w:tblLayout w:type="fixed"/>
         <w:tblLook w:val="04A0" w:firstRow="1" w:lastRow="0" w:firstColumn="1" w:lastColumn="0" w:noHBand="0" w:noVBand="1"/>
       </w:tblPr>
       <w:tblGrid>
-        <w:gridCol w:w="3681"/>
+        <w:gridCol w:w="3572"/>
+        <w:gridCol w:w="109"/>
         <w:gridCol w:w="6344"/>
+        <w:gridCol w:w="10"/>
       </w:tblGrid>
       <w:tr>
         <w:trPr>
+          <w:gridAfter w:val="1"/>
+          <w:wAfter w:w="10" w:type="dxa"/>
           <w:trHeight w:val="193"/>
         </w:trPr>
         <w:tc>
           <w:tcPr>
             <w:tcW w:w="10025" w:type="dxa"/>
+            <w:gridSpan w:val="3"/>
+            <w:tcBorders>
+              <w:top w:val="nil"/>
+              <w:left w:val="nil"/>
+              <w:bottom w:val="nil"/>
+              <w:right w:val="nil"/>
+            </w:tcBorders>
+          </w:tcPr>
+          <w:p>
+            <w:pPr>
+              <w:pStyle w:val="NormalWeb"/>
+              <w:spacing w:before="40" w:beforeAutospacing="0" w:after="40" w:afterAutospacing="0"/>
+              <w:rPr>
+                <w:rFonts w:ascii="Tahoma" w:hAnsi="Tahoma" w:cs="Tahoma"/>
+                <w:b/>
+                <w:sz w:val="22"/>
+                <w:szCs w:val="22"/>
+              </w:rPr>
+            </w:pPr>
+            <w:r>
+              <w:rPr>
+                <w:rFonts w:ascii="GDSTransportWebsite" w:hAnsi="GDSTransportWebsite"/>
+                <w:b/>
+                <w:bCs/>
+                <w:color w:val="0A0A0A"/>
+                <w:shd w:val="clear" w:color="auto" w:fill="FFFFFF"/>
+              </w:rPr>
+              <w:t>&lt;&lt;</w:t>
+            </w:r>
+            <w:proofErr w:type="spellStart"/>
+            <w:r>
+              <w:rPr>
+                <w:rFonts w:ascii="GDSTransportWebsite" w:hAnsi="GDSTransportWebsite"/>
+                <w:b/>
+                <w:bCs/>
+                <w:color w:val="0A0A0A"/>
+                <w:shd w:val="clear" w:color="auto" w:fill="FFFFFF"/>
+              </w:rPr>
+              <w:t>rr_respondents</w:t>
+            </w:r>
+            <w:proofErr w:type="spellEnd"/>
+            <w:r>
+              <w:rPr>
+                <w:rFonts w:ascii="GDSTransportWebsite" w:hAnsi="GDSTransportWebsite"/>
+                <w:b/>
+                <w:bCs/>
+                <w:color w:val="0A0A0A"/>
+                <w:shd w:val="clear" w:color="auto" w:fill="FFFFFF"/>
+              </w:rPr>
+              <w:t>&gt;&gt;</w:t>
+            </w:r>
+          </w:p>
+        </w:tc>
+      </w:tr>
+      <w:tr>
+        <w:trPr>
+          <w:gridAfter w:val="1"/>
+          <w:wAfter w:w="10" w:type="dxa"/>
+          <w:trHeight w:val="386"/>
+        </w:trPr>
+        <w:tc>
+          <w:tcPr>
+            <w:tcW w:w="10025" w:type="dxa"/>
+            <w:gridSpan w:val="3"/>
+            <w:tcBorders>
+              <w:top w:val="nil"/>
+              <w:left w:val="nil"/>
+              <w:bottom w:val="nil"/>
+              <w:right w:val="nil"/>
+            </w:tcBorders>
+          </w:tcPr>
+          <w:p>
+            <w:pPr>
+              <w:pStyle w:val="NormalWeb"/>
+              <w:spacing w:before="40" w:beforeAutospacing="0" w:after="40" w:afterAutospacing="0"/>
+              <w:rPr>
+                <w:rFonts w:ascii="GDSTransportWebsite" w:hAnsi="GDSTransportWebsite"/>
+                <w:b/>
+                <w:bCs/>
+                <w:color w:val="0A0A0A"/>
+                <w:shd w:val="clear" w:color="auto" w:fill="FFFFFF"/>
+              </w:rPr>
+            </w:pPr>
+            <w:r>
+              <w:rPr>
+                <w:rFonts w:ascii="GDSTransportWebsite" w:hAnsi="GDSTransportWebsite"/>
+                <w:b/>
+                <w:bCs/>
+                <w:color w:val="0A0A0A"/>
+                <w:shd w:val="clear" w:color="auto" w:fill="FFFFFF"/>
+              </w:rPr>
+              <w:t>&lt;&lt;cs_{$size&gt;1}&gt;&gt; Defendant &lt;&lt;$</w:t>
+            </w:r>
+            <w:proofErr w:type="spellStart"/>
+            <w:r>
+              <w:rPr>
+                <w:rFonts w:ascii="GDSTransportWebsite" w:hAnsi="GDSTransportWebsite"/>
+                <w:b/>
+                <w:bCs/>
+                <w:color w:val="0A0A0A"/>
+                <w:shd w:val="clear" w:color="auto" w:fill="FFFFFF"/>
+              </w:rPr>
+              <w:t>itemnum</w:t>
+            </w:r>
+            <w:proofErr w:type="spellEnd"/>
+            <w:r>
+              <w:rPr>
+                <w:rFonts w:ascii="GDSTransportWebsite" w:hAnsi="GDSTransportWebsite"/>
+                <w:b/>
+                <w:bCs/>
+                <w:color w:val="0A0A0A"/>
+                <w:shd w:val="clear" w:color="auto" w:fill="FFFFFF"/>
+              </w:rPr>
+              <w:t>&gt;&gt;&lt;&lt;es_&gt;&gt;</w:t>
+            </w:r>
+          </w:p>
+        </w:tc>
+      </w:tr>
+      <w:tr>
+        <w:trPr>
+          <w:gridAfter w:val="1"/>
+          <w:wAfter w:w="10" w:type="dxa"/>
+          <w:trHeight w:val="680"/>
+        </w:trPr>
+        <w:tc>
+          <w:tcPr>
+            <w:tcW w:w="3681" w:type="dxa"/>
             <w:gridSpan w:val="2"/>
             <w:tcBorders>
               <w:top w:val="nil"/>
@@ -1204,9 +1335,34 @@
             <w:pPr>
               <w:pStyle w:val="NormalWeb"/>
               <w:spacing w:before="40" w:beforeAutospacing="0" w:after="40" w:afterAutospacing="0"/>
-              <w:rPr>
-                <w:rFonts w:ascii="Tahoma" w:hAnsi="Tahoma" w:cs="Tahoma"/>
-                <w:b/>
+            </w:pPr>
+            <w:r>
+              <w:rPr>
+                <w:rFonts w:ascii="GDSTransportWebsite" w:hAnsi="GDSTransportWebsite"/>
+                <w:b/>
+                <w:bCs/>
+                <w:color w:val="0A0A0A"/>
+                <w:shd w:val="clear" w:color="auto" w:fill="FFFFFF"/>
+              </w:rPr>
+              <w:t>Name</w:t>
+            </w:r>
+          </w:p>
+        </w:tc>
+        <w:tc>
+          <w:tcPr>
+            <w:tcW w:w="6344" w:type="dxa"/>
+            <w:tcBorders>
+              <w:top w:val="nil"/>
+              <w:left w:val="nil"/>
+              <w:bottom w:val="nil"/>
+              <w:right w:val="nil"/>
+            </w:tcBorders>
+          </w:tcPr>
+          <w:p>
+            <w:pPr>
+              <w:spacing w:before="40" w:after="40"/>
+              <w:rPr>
+                <w:rFonts w:ascii="Arial" w:hAnsi="Arial" w:cs="Arial"/>
                 <w:sz w:val="22"/>
                 <w:szCs w:val="22"/>
               </w:rPr>
@@ -1214,45 +1370,21 @@
             <w:r>
               <w:rPr>
                 <w:rFonts w:ascii="GDSTransportWebsite" w:hAnsi="GDSTransportWebsite"/>
-                <w:b/>
-                <w:bCs/>
-                <w:color w:val="0A0A0A"/>
-                <w:shd w:val="clear" w:color="auto" w:fill="FFFFFF"/>
-              </w:rPr>
-              <w:t>&lt;&lt;</w:t>
-            </w:r>
-            <w:proofErr w:type="spellStart"/>
-            <w:r>
-              <w:rPr>
-                <w:rFonts w:ascii="GDSTransportWebsite" w:hAnsi="GDSTransportWebsite"/>
-                <w:b/>
-                <w:bCs/>
-                <w:color w:val="0A0A0A"/>
-                <w:shd w:val="clear" w:color="auto" w:fill="FFFFFF"/>
-              </w:rPr>
-              <w:t>rr_respondents</w:t>
-            </w:r>
-            <w:proofErr w:type="spellEnd"/>
-            <w:r>
-              <w:rPr>
-                <w:rFonts w:ascii="GDSTransportWebsite" w:hAnsi="GDSTransportWebsite"/>
-                <w:b/>
-                <w:bCs/>
-                <w:color w:val="0A0A0A"/>
-                <w:shd w:val="clear" w:color="auto" w:fill="FFFFFF"/>
-              </w:rPr>
-              <w:t>&gt;&gt;</w:t>
+                <w:color w:val="0A0A0A"/>
+              </w:rPr>
+              <w:t>&lt;&lt;name&gt;&gt;</w:t>
             </w:r>
           </w:p>
         </w:tc>
       </w:tr>
       <w:tr>
         <w:trPr>
-          <w:trHeight w:val="386"/>
+          <w:gridAfter w:val="1"/>
+          <w:wAfter w:w="10" w:type="dxa"/>
         </w:trPr>
         <w:tc>
           <w:tcPr>
-            <w:tcW w:w="10025" w:type="dxa"/>
+            <w:tcW w:w="3681" w:type="dxa"/>
             <w:gridSpan w:val="2"/>
             <w:tcBorders>
               <w:top w:val="nil"/>
@@ -1265,77 +1397,16 @@
             <w:pPr>
               <w:pStyle w:val="NormalWeb"/>
               <w:spacing w:before="40" w:beforeAutospacing="0" w:after="40" w:afterAutospacing="0"/>
-              <w:rPr>
-                <w:rFonts w:ascii="GDSTransportWebsite" w:hAnsi="GDSTransportWebsite"/>
-                <w:b/>
-                <w:bCs/>
-                <w:color w:val="0A0A0A"/>
-                <w:shd w:val="clear" w:color="auto" w:fill="FFFFFF"/>
-              </w:rPr>
-            </w:pPr>
-            <w:r>
-              <w:rPr>
-                <w:rFonts w:ascii="GDSTransportWebsite" w:hAnsi="GDSTransportWebsite"/>
-                <w:b/>
-                <w:bCs/>
-                <w:color w:val="0A0A0A"/>
-                <w:shd w:val="clear" w:color="auto" w:fill="FFFFFF"/>
-              </w:rPr>
-              <w:t>&lt;&lt;cs_{$size&gt;1}&gt;&gt; Defendant &lt;&lt;$</w:t>
-            </w:r>
-            <w:proofErr w:type="spellStart"/>
-            <w:r>
-              <w:rPr>
-                <w:rFonts w:ascii="GDSTransportWebsite" w:hAnsi="GDSTransportWebsite"/>
-                <w:b/>
-                <w:bCs/>
-                <w:color w:val="0A0A0A"/>
-                <w:shd w:val="clear" w:color="auto" w:fill="FFFFFF"/>
-              </w:rPr>
-              <w:t>itemnum</w:t>
-            </w:r>
-            <w:proofErr w:type="spellEnd"/>
-            <w:r>
-              <w:rPr>
-                <w:rFonts w:ascii="GDSTransportWebsite" w:hAnsi="GDSTransportWebsite"/>
-                <w:b/>
-                <w:bCs/>
-                <w:color w:val="0A0A0A"/>
-                <w:shd w:val="clear" w:color="auto" w:fill="FFFFFF"/>
-              </w:rPr>
-              <w:t>&gt;&gt;&lt;&lt;es_&gt;&gt;</w:t>
-            </w:r>
-          </w:p>
-        </w:tc>
-      </w:tr>
-      <w:tr>
-        <w:trPr>
-          <w:trHeight w:val="680"/>
-        </w:trPr>
-        <w:tc>
-          <w:tcPr>
-            <w:tcW w:w="3681" w:type="dxa"/>
-            <w:tcBorders>
-              <w:top w:val="nil"/>
-              <w:left w:val="nil"/>
-              <w:bottom w:val="nil"/>
-              <w:right w:val="nil"/>
-            </w:tcBorders>
-          </w:tcPr>
-          <w:p>
-            <w:pPr>
-              <w:pStyle w:val="NormalWeb"/>
-              <w:spacing w:before="40" w:beforeAutospacing="0" w:after="40" w:afterAutospacing="0"/>
-            </w:pPr>
-            <w:r>
-              <w:rPr>
-                <w:rFonts w:ascii="GDSTransportWebsite" w:hAnsi="GDSTransportWebsite"/>
-                <w:b/>
-                <w:bCs/>
-                <w:color w:val="0A0A0A"/>
-                <w:shd w:val="clear" w:color="auto" w:fill="FFFFFF"/>
-              </w:rPr>
-              <w:t>Name</w:t>
+            </w:pPr>
+            <w:r>
+              <w:rPr>
+                <w:rFonts w:ascii="GDSTransportWebsite" w:hAnsi="GDSTransportWebsite"/>
+                <w:b/>
+                <w:bCs/>
+                <w:color w:val="0A0A0A"/>
+                <w:shd w:val="clear" w:color="auto" w:fill="FFFFFF"/>
+              </w:rPr>
+              <w:t xml:space="preserve">Address </w:t>
             </w:r>
           </w:p>
         </w:tc>
@@ -1363,15 +1434,199 @@
                 <w:rFonts w:ascii="GDSTransportWebsite" w:hAnsi="GDSTransportWebsite"/>
                 <w:color w:val="0A0A0A"/>
               </w:rPr>
-              <w:t>&lt;&lt;name&gt;&gt;</w:t>
+              <w:t>&lt;&lt;cs_{primaryAddress.AddressLine</w:t>
+            </w:r>
+            <w:proofErr w:type="gramStart"/>
+            <w:r>
+              <w:rPr>
+                <w:rFonts w:ascii="GDSTransportWebsite" w:hAnsi="GDSTransportWebsite"/>
+                <w:color w:val="0A0A0A"/>
+              </w:rPr>
+              <w:t>1!=</w:t>
+            </w:r>
+            <w:proofErr w:type="gramEnd"/>
+            <w:r>
+              <w:rPr>
+                <w:rFonts w:ascii="GDSTransportWebsite" w:hAnsi="GDSTransportWebsite"/>
+                <w:color w:val="0A0A0A"/>
+              </w:rPr>
+              <w:t>null}&gt;&gt;&lt;&lt;primaryAddress.AddressLine1&gt;&gt;&lt;&lt;es_&gt;&gt;&lt;&lt;cs_{!isBlank(primaryAddress.AddressLine2)}&gt;&gt;</w:t>
+            </w:r>
+          </w:p>
+          <w:p>
+            <w:pPr>
+              <w:spacing w:before="40" w:after="40"/>
+              <w:rPr>
+                <w:rFonts w:ascii="Arial" w:hAnsi="Arial" w:cs="Arial"/>
+                <w:sz w:val="22"/>
+                <w:szCs w:val="22"/>
+              </w:rPr>
+            </w:pPr>
+            <w:r>
+              <w:rPr>
+                <w:rFonts w:ascii="GDSTransportWebsite" w:hAnsi="GDSTransportWebsite"/>
+                <w:color w:val="0A0A0A"/>
+              </w:rPr>
+              <w:lastRenderedPageBreak/>
+              <w:t>&lt;&lt;primaryAddress.AddressLine2&gt;&gt;&lt;&lt;es_&gt;&gt;&lt;&lt;cs_</w:t>
+            </w:r>
+            <w:proofErr w:type="gramStart"/>
+            <w:r>
+              <w:rPr>
+                <w:rFonts w:ascii="GDSTransportWebsite" w:hAnsi="GDSTransportWebsite"/>
+                <w:color w:val="0A0A0A"/>
+              </w:rPr>
+              <w:t>{!isBlank</w:t>
+            </w:r>
+            <w:proofErr w:type="gramEnd"/>
+            <w:r>
+              <w:rPr>
+                <w:rFonts w:ascii="GDSTransportWebsite" w:hAnsi="GDSTransportWebsite"/>
+                <w:color w:val="0A0A0A"/>
+              </w:rPr>
+              <w:t>(primaryAddress.AddressLine3)}&gt;&gt;</w:t>
+            </w:r>
+          </w:p>
+          <w:p>
+            <w:pPr>
+              <w:spacing w:before="40" w:after="40"/>
+              <w:rPr>
+                <w:rFonts w:ascii="GDSTransportWebsite" w:hAnsi="GDSTransportWebsite"/>
+                <w:color w:val="0A0A0A"/>
+              </w:rPr>
+            </w:pPr>
+            <w:r>
+              <w:rPr>
+                <w:rFonts w:ascii="GDSTransportWebsite" w:hAnsi="GDSTransportWebsite"/>
+                <w:color w:val="0A0A0A"/>
+              </w:rPr>
+              <w:t>&lt;&lt;primaryAddress.AddressLine3&gt;&gt;&lt;&lt;es_&gt;&gt;&lt;&lt;cs_</w:t>
+            </w:r>
+            <w:proofErr w:type="gramStart"/>
+            <w:r>
+              <w:rPr>
+                <w:rFonts w:ascii="GDSTransportWebsite" w:hAnsi="GDSTransportWebsite"/>
+                <w:color w:val="0A0A0A"/>
+              </w:rPr>
+              <w:t>{!isBlank</w:t>
+            </w:r>
+            <w:proofErr w:type="gramEnd"/>
+            <w:r>
+              <w:rPr>
+                <w:rFonts w:ascii="GDSTransportWebsite" w:hAnsi="GDSTransportWebsite"/>
+                <w:color w:val="0A0A0A"/>
+              </w:rPr>
+              <w:t>(primaryAddress.PostTown)}&gt;&gt;</w:t>
+            </w:r>
+          </w:p>
+          <w:p>
+            <w:pPr>
+              <w:spacing w:before="40" w:after="40"/>
+              <w:rPr>
+                <w:rFonts w:ascii="GDSTransportWebsite" w:hAnsi="GDSTransportWebsite"/>
+                <w:color w:val="0A0A0A"/>
+              </w:rPr>
+            </w:pPr>
+            <w:r>
+              <w:rPr>
+                <w:rFonts w:ascii="GDSTransportWebsite" w:hAnsi="GDSTransportWebsite"/>
+                <w:color w:val="0A0A0A"/>
+              </w:rPr>
+              <w:t xml:space="preserve">&lt;&lt; </w:t>
+            </w:r>
+            <w:proofErr w:type="spellStart"/>
+            <w:r>
+              <w:rPr>
+                <w:rFonts w:ascii="GDSTransportWebsite" w:hAnsi="GDSTransportWebsite"/>
+                <w:color w:val="0A0A0A"/>
+              </w:rPr>
+              <w:t>primaryAddress.PostTown</w:t>
+            </w:r>
+            <w:proofErr w:type="spellEnd"/>
+            <w:r>
+              <w:rPr>
+                <w:rFonts w:ascii="GDSTransportWebsite" w:hAnsi="GDSTransportWebsite"/>
+                <w:color w:val="0A0A0A"/>
+              </w:rPr>
+              <w:t>&gt;&gt;&lt;&lt;es_&gt;&gt;</w:t>
+            </w:r>
+          </w:p>
+          <w:p>
+            <w:pPr>
+              <w:spacing w:before="40" w:after="40"/>
+              <w:rPr>
+                <w:rFonts w:ascii="GDSTransportWebsite" w:hAnsi="GDSTransportWebsite"/>
+                <w:color w:val="0A0A0A"/>
+              </w:rPr>
+            </w:pPr>
+            <w:r>
+              <w:rPr>
+                <w:rFonts w:ascii="GDSTransportWebsite" w:hAnsi="GDSTransportWebsite"/>
+                <w:color w:val="0A0A0A"/>
+              </w:rPr>
+              <w:t>&lt;&lt;primaryAddress.PostCode&gt;&gt;&lt;&lt;cs_</w:t>
+            </w:r>
+            <w:proofErr w:type="gramStart"/>
+            <w:r>
+              <w:rPr>
+                <w:rFonts w:ascii="GDSTransportWebsite" w:hAnsi="GDSTransportWebsite"/>
+                <w:color w:val="0A0A0A"/>
+              </w:rPr>
+              <w:t>{!isBlank</w:t>
+            </w:r>
+            <w:proofErr w:type="gramEnd"/>
+            <w:r>
+              <w:rPr>
+                <w:rFonts w:ascii="GDSTransportWebsite" w:hAnsi="GDSTransportWebsite"/>
+                <w:color w:val="0A0A0A"/>
+              </w:rPr>
+              <w:t>(primaryAddress.Country)}&gt;&gt;</w:t>
+            </w:r>
+          </w:p>
+          <w:p>
+            <w:pPr>
+              <w:spacing w:before="40" w:after="40"/>
+              <w:rPr>
+                <w:rFonts w:ascii="Arial" w:hAnsi="Arial" w:cs="Arial"/>
+                <w:sz w:val="22"/>
+                <w:szCs w:val="22"/>
+              </w:rPr>
+            </w:pPr>
+            <w:r>
+              <w:rPr>
+                <w:rFonts w:ascii="GDSTransportWebsite" w:hAnsi="GDSTransportWebsite"/>
+                <w:color w:val="0A0A0A"/>
+              </w:rPr>
+              <w:t xml:space="preserve">&lt;&lt; </w:t>
+            </w:r>
+            <w:proofErr w:type="spellStart"/>
+            <w:r>
+              <w:rPr>
+                <w:rFonts w:ascii="GDSTransportWebsite" w:hAnsi="GDSTransportWebsite"/>
+                <w:color w:val="0A0A0A"/>
+              </w:rPr>
+              <w:t>primaryAddress.Country</w:t>
+            </w:r>
+            <w:proofErr w:type="spellEnd"/>
+            <w:r>
+              <w:rPr>
+                <w:rFonts w:ascii="GDSTransportWebsite" w:hAnsi="GDSTransportWebsite"/>
+                <w:color w:val="0A0A0A"/>
+              </w:rPr>
+              <w:t>&gt;&gt;&lt;&lt;es_&gt;&gt;</w:t>
             </w:r>
           </w:p>
         </w:tc>
       </w:tr>
       <w:tr>
+        <w:trPr>
+          <w:gridAfter w:val="1"/>
+          <w:wAfter w:w="10" w:type="dxa"/>
+        </w:trPr>
         <w:tc>
           <w:tcPr>
             <w:tcW w:w="3681" w:type="dxa"/>
+            <w:gridSpan w:val="2"/>
             <w:tcBorders>
               <w:top w:val="nil"/>
               <w:left w:val="nil"/>
@@ -1383,16 +1638,36 @@
             <w:pPr>
               <w:pStyle w:val="NormalWeb"/>
               <w:spacing w:before="40" w:beforeAutospacing="0" w:after="40" w:afterAutospacing="0"/>
-            </w:pPr>
-            <w:r>
-              <w:rPr>
-                <w:rFonts w:ascii="GDSTransportWebsite" w:hAnsi="GDSTransportWebsite"/>
-                <w:b/>
-                <w:bCs/>
-                <w:color w:val="0A0A0A"/>
-                <w:shd w:val="clear" w:color="auto" w:fill="FFFFFF"/>
-              </w:rPr>
-              <w:t xml:space="preserve">Address </w:t>
+              <w:rPr>
+                <w:rFonts w:ascii="GDSTransportWebsite" w:hAnsi="GDSTransportWebsite"/>
+                <w:b/>
+                <w:bCs/>
+                <w:color w:val="0A0A0A"/>
+                <w:shd w:val="clear" w:color="auto" w:fill="FFFFFF"/>
+              </w:rPr>
+            </w:pPr>
+          </w:p>
+          <w:p>
+            <w:pPr>
+              <w:pStyle w:val="NormalWeb"/>
+              <w:spacing w:before="40" w:beforeAutospacing="0" w:after="40" w:afterAutospacing="0"/>
+              <w:rPr>
+                <w:rFonts w:ascii="GDSTransportWebsite" w:hAnsi="GDSTransportWebsite"/>
+                <w:b/>
+                <w:bCs/>
+                <w:color w:val="0A0A0A"/>
+                <w:shd w:val="clear" w:color="auto" w:fill="FFFFFF"/>
+              </w:rPr>
+            </w:pPr>
+            <w:r>
+              <w:rPr>
+                <w:rFonts w:ascii="GDSTransportWebsite" w:hAnsi="GDSTransportWebsite"/>
+                <w:b/>
+                <w:bCs/>
+                <w:color w:val="0A0A0A"/>
+                <w:shd w:val="clear" w:color="auto" w:fill="FFFFFF"/>
+              </w:rPr>
+              <w:t>Phone number</w:t>
             </w:r>
           </w:p>
         </w:tc>
@@ -1410,115 +1685,25 @@
             <w:pPr>
               <w:spacing w:before="40" w:after="40"/>
               <w:rPr>
-                <w:rFonts w:ascii="Arial" w:hAnsi="Arial" w:cs="Arial"/>
-                <w:sz w:val="22"/>
-                <w:szCs w:val="22"/>
-              </w:rPr>
-            </w:pPr>
-            <w:r>
-              <w:rPr>
-                <w:rFonts w:ascii="GDSTransportWebsite" w:hAnsi="GDSTransportWebsite"/>
-                <w:color w:val="0A0A0A"/>
-              </w:rPr>
-              <w:t>&lt;&lt;cs_{primaryAddress.AddressLine</w:t>
-            </w:r>
-            <w:proofErr w:type="gramStart"/>
-            <w:r>
-              <w:rPr>
-                <w:rFonts w:ascii="GDSTransportWebsite" w:hAnsi="GDSTransportWebsite"/>
-                <w:color w:val="0A0A0A"/>
-              </w:rPr>
-              <w:t>1!=</w:t>
-            </w:r>
-            <w:proofErr w:type="gramEnd"/>
-            <w:r>
-              <w:rPr>
-                <w:rFonts w:ascii="GDSTransportWebsite" w:hAnsi="GDSTransportWebsite"/>
-                <w:color w:val="0A0A0A"/>
-              </w:rPr>
-              <w:t>null}&gt;&gt;&lt;&lt;primaryAddress.AddressLine1&gt;&gt;&lt;&lt;es_&gt;&gt;&lt;&lt;cs_{!isBlank(primaryAddress.AddressLine2)}&gt;&gt;</w:t>
-            </w:r>
+                <w:rFonts w:ascii="GDSTransportWebsite" w:hAnsi="GDSTransportWebsite"/>
+                <w:color w:val="0A0A0A"/>
+              </w:rPr>
+            </w:pPr>
           </w:p>
           <w:p>
             <w:pPr>
               <w:spacing w:before="40" w:after="40"/>
               <w:rPr>
-                <w:rFonts w:ascii="Arial" w:hAnsi="Arial" w:cs="Arial"/>
-                <w:sz w:val="22"/>
-                <w:szCs w:val="22"/>
-              </w:rPr>
-            </w:pPr>
-            <w:r>
-              <w:rPr>
-                <w:rFonts w:ascii="GDSTransportWebsite" w:hAnsi="GDSTransportWebsite"/>
-                <w:color w:val="0A0A0A"/>
-              </w:rPr>
-              <w:lastRenderedPageBreak/>
-              <w:t>&lt;&lt;primaryAddress.AddressLine2&gt;&gt;&lt;&lt;es_&gt;&gt;&lt;&lt;cs_</w:t>
-            </w:r>
-            <w:proofErr w:type="gramStart"/>
-            <w:r>
-              <w:rPr>
-                <w:rFonts w:ascii="GDSTransportWebsite" w:hAnsi="GDSTransportWebsite"/>
-                <w:color w:val="0A0A0A"/>
-              </w:rPr>
-              <w:t>{!isBlank</w:t>
-            </w:r>
-            <w:proofErr w:type="gramEnd"/>
-            <w:r>
-              <w:rPr>
-                <w:rFonts w:ascii="GDSTransportWebsite" w:hAnsi="GDSTransportWebsite"/>
-                <w:color w:val="0A0A0A"/>
-              </w:rPr>
-              <w:t>(primaryAddress.AddressLine3)}&gt;&gt;</w:t>
-            </w:r>
-          </w:p>
-          <w:p>
-            <w:pPr>
-              <w:spacing w:before="40" w:after="40"/>
-              <w:rPr>
-                <w:rFonts w:ascii="GDSTransportWebsite" w:hAnsi="GDSTransportWebsite"/>
-                <w:color w:val="0A0A0A"/>
-              </w:rPr>
-            </w:pPr>
-            <w:r>
-              <w:rPr>
-                <w:rFonts w:ascii="GDSTransportWebsite" w:hAnsi="GDSTransportWebsite"/>
-                <w:color w:val="0A0A0A"/>
-              </w:rPr>
-              <w:t>&lt;&lt;primaryAddress.AddressLine3&gt;&gt;&lt;&lt;es_&gt;&gt;&lt;&lt;cs_</w:t>
-            </w:r>
-            <w:proofErr w:type="gramStart"/>
-            <w:r>
-              <w:rPr>
-                <w:rFonts w:ascii="GDSTransportWebsite" w:hAnsi="GDSTransportWebsite"/>
-                <w:color w:val="0A0A0A"/>
-              </w:rPr>
-              <w:t>{!isBlank</w:t>
-            </w:r>
-            <w:proofErr w:type="gramEnd"/>
-            <w:r>
-              <w:rPr>
-                <w:rFonts w:ascii="GDSTransportWebsite" w:hAnsi="GDSTransportWebsite"/>
-                <w:color w:val="0A0A0A"/>
-              </w:rPr>
-              <w:t>(primaryAddress.PostTown)}&gt;&gt;</w:t>
-            </w:r>
-          </w:p>
-          <w:p>
-            <w:pPr>
-              <w:spacing w:before="40" w:after="40"/>
-              <w:rPr>
-                <w:rFonts w:ascii="GDSTransportWebsite" w:hAnsi="GDSTransportWebsite"/>
-                <w:color w:val="0A0A0A"/>
-              </w:rPr>
-            </w:pPr>
-            <w:r>
-              <w:rPr>
-                <w:rFonts w:ascii="GDSTransportWebsite" w:hAnsi="GDSTransportWebsite"/>
-                <w:color w:val="0A0A0A"/>
-              </w:rPr>
-              <w:t xml:space="preserve">&lt;&lt; </w:t>
+                <w:rFonts w:ascii="GDSTransportWebsite" w:hAnsi="GDSTransportWebsite"/>
+                <w:color w:val="0A0A0A"/>
+              </w:rPr>
+            </w:pPr>
+            <w:r>
+              <w:rPr>
+                <w:rFonts w:ascii="GDSTransportWebsite" w:hAnsi="GDSTransportWebsite"/>
+                <w:color w:val="0A0A0A"/>
+              </w:rPr>
+              <w:t>&lt;&lt;cs_{</w:t>
             </w:r>
             <w:proofErr w:type="spellStart"/>
             <w:r>
@@ -1526,7 +1711,7 @@
                 <w:rFonts w:ascii="GDSTransportWebsite" w:hAnsi="GDSTransportWebsite"/>
                 <w:color w:val="0A0A0A"/>
               </w:rPr>
-              <w:t>primaryAddress.PostTown</w:t>
+              <w:t>isBlank</w:t>
             </w:r>
             <w:proofErr w:type="spellEnd"/>
             <w:r>
@@ -1534,56 +1719,7 @@
                 <w:rFonts w:ascii="GDSTransportWebsite" w:hAnsi="GDSTransportWebsite"/>
                 <w:color w:val="0A0A0A"/>
               </w:rPr>
-              <w:t>&gt;&gt;&lt;&lt;es_&gt;&gt;</w:t>
-            </w:r>
-          </w:p>
-          <w:p>
-            <w:pPr>
-              <w:spacing w:before="40" w:after="40"/>
-              <w:rPr>
-                <w:rFonts w:ascii="GDSTransportWebsite" w:hAnsi="GDSTransportWebsite"/>
-                <w:color w:val="0A0A0A"/>
-              </w:rPr>
-            </w:pPr>
-            <w:r>
-              <w:rPr>
-                <w:rFonts w:ascii="GDSTransportWebsite" w:hAnsi="GDSTransportWebsite"/>
-                <w:color w:val="0A0A0A"/>
-              </w:rPr>
-              <w:t>&lt;&lt;primaryAddress.PostCode&gt;&gt;&lt;&lt;cs_</w:t>
-            </w:r>
-            <w:proofErr w:type="gramStart"/>
-            <w:r>
-              <w:rPr>
-                <w:rFonts w:ascii="GDSTransportWebsite" w:hAnsi="GDSTransportWebsite"/>
-                <w:color w:val="0A0A0A"/>
-              </w:rPr>
-              <w:t>{!isBlank</w:t>
-            </w:r>
-            <w:proofErr w:type="gramEnd"/>
-            <w:r>
-              <w:rPr>
-                <w:rFonts w:ascii="GDSTransportWebsite" w:hAnsi="GDSTransportWebsite"/>
-                <w:color w:val="0A0A0A"/>
-              </w:rPr>
-              <w:t>(primaryAddress.Country)}&gt;&gt;</w:t>
-            </w:r>
-          </w:p>
-          <w:p>
-            <w:pPr>
-              <w:spacing w:before="40" w:after="40"/>
-              <w:rPr>
-                <w:rFonts w:ascii="Arial" w:hAnsi="Arial" w:cs="Arial"/>
-                <w:sz w:val="22"/>
-                <w:szCs w:val="22"/>
-              </w:rPr>
-            </w:pPr>
-            <w:r>
-              <w:rPr>
-                <w:rFonts w:ascii="GDSTransportWebsite" w:hAnsi="GDSTransportWebsite"/>
-                <w:color w:val="0A0A0A"/>
-              </w:rPr>
-              <w:t xml:space="preserve">&lt;&lt; </w:t>
+              <w:t>(</w:t>
             </w:r>
             <w:proofErr w:type="spellStart"/>
             <w:r>
@@ -1591,7 +1727,7 @@
                 <w:rFonts w:ascii="GDSTransportWebsite" w:hAnsi="GDSTransportWebsite"/>
                 <w:color w:val="0A0A0A"/>
               </w:rPr>
-              <w:t>primaryAddress.Country</w:t>
+              <w:t>phoneNumber</w:t>
             </w:r>
             <w:proofErr w:type="spellEnd"/>
             <w:r>
@@ -1599,15 +1735,36 @@
                 <w:rFonts w:ascii="GDSTransportWebsite" w:hAnsi="GDSTransportWebsite"/>
                 <w:color w:val="0A0A0A"/>
               </w:rPr>
-              <w:t>&gt;&gt;&lt;&lt;es_&gt;&gt;</w:t>
+              <w:t>)}&gt;&gt;Not Provided&lt;&lt;else&gt;&gt;&lt;&lt;</w:t>
+            </w:r>
+            <w:proofErr w:type="spellStart"/>
+            <w:r>
+              <w:rPr>
+                <w:rFonts w:ascii="GDSTransportWebsite" w:hAnsi="GDSTransportWebsite"/>
+                <w:color w:val="0A0A0A"/>
+              </w:rPr>
+              <w:t>phoneNumber</w:t>
+            </w:r>
+            <w:proofErr w:type="spellEnd"/>
+            <w:r>
+              <w:rPr>
+                <w:rFonts w:ascii="GDSTransportWebsite" w:hAnsi="GDSTransportWebsite"/>
+                <w:color w:val="0A0A0A"/>
+              </w:rPr>
+              <w:t xml:space="preserve"> &gt;&gt;&lt;&lt;es_&gt;&gt;</w:t>
             </w:r>
           </w:p>
         </w:tc>
       </w:tr>
       <w:tr>
+        <w:trPr>
+          <w:gridAfter w:val="1"/>
+          <w:wAfter w:w="10" w:type="dxa"/>
+        </w:trPr>
         <w:tc>
           <w:tcPr>
             <w:tcW w:w="3681" w:type="dxa"/>
+            <w:gridSpan w:val="2"/>
             <w:tcBorders>
               <w:top w:val="nil"/>
               <w:left w:val="nil"/>
@@ -1627,28 +1784,15 @@
                 <w:shd w:val="clear" w:color="auto" w:fill="FFFFFF"/>
               </w:rPr>
             </w:pPr>
-          </w:p>
-          <w:p>
-            <w:pPr>
-              <w:pStyle w:val="NormalWeb"/>
-              <w:spacing w:before="40" w:beforeAutospacing="0" w:after="40" w:afterAutospacing="0"/>
-              <w:rPr>
-                <w:rFonts w:ascii="GDSTransportWebsite" w:hAnsi="GDSTransportWebsite"/>
-                <w:b/>
-                <w:bCs/>
-                <w:color w:val="0A0A0A"/>
-                <w:shd w:val="clear" w:color="auto" w:fill="FFFFFF"/>
-              </w:rPr>
-            </w:pPr>
-            <w:r>
-              <w:rPr>
-                <w:rFonts w:ascii="GDSTransportWebsite" w:hAnsi="GDSTransportWebsite"/>
-                <w:b/>
-                <w:bCs/>
-                <w:color w:val="0A0A0A"/>
-                <w:shd w:val="clear" w:color="auto" w:fill="FFFFFF"/>
-              </w:rPr>
-              <w:t>Phone number</w:t>
+            <w:r>
+              <w:rPr>
+                <w:rFonts w:ascii="GDSTransportWebsite" w:hAnsi="GDSTransportWebsite"/>
+                <w:b/>
+                <w:bCs/>
+                <w:color w:val="0A0A0A"/>
+                <w:shd w:val="clear" w:color="auto" w:fill="FFFFFF"/>
+              </w:rPr>
+              <w:t>Email address</w:t>
             </w:r>
           </w:p>
         </w:tc>
@@ -1670,15 +1814,6 @@
                 <w:color w:val="0A0A0A"/>
               </w:rPr>
             </w:pPr>
-          </w:p>
-          <w:p>
-            <w:pPr>
-              <w:spacing w:before="40" w:after="40"/>
-              <w:rPr>
-                <w:rFonts w:ascii="GDSTransportWebsite" w:hAnsi="GDSTransportWebsite"/>
-                <w:color w:val="0A0A0A"/>
-              </w:rPr>
-            </w:pPr>
             <w:r>
               <w:rPr>
                 <w:rFonts w:ascii="GDSTransportWebsite" w:hAnsi="GDSTransportWebsite"/>
@@ -1708,7 +1843,7 @@
                 <w:rFonts w:ascii="GDSTransportWebsite" w:hAnsi="GDSTransportWebsite"/>
                 <w:color w:val="0A0A0A"/>
               </w:rPr>
-              <w:t>phoneNumber</w:t>
+              <w:t>emailAddress</w:t>
             </w:r>
             <w:proofErr w:type="spellEnd"/>
             <w:r>
@@ -1724,7 +1859,7 @@
                 <w:rFonts w:ascii="GDSTransportWebsite" w:hAnsi="GDSTransportWebsite"/>
                 <w:color w:val="0A0A0A"/>
               </w:rPr>
-              <w:t>phoneNumber</w:t>
+              <w:t>emailAddress</w:t>
             </w:r>
             <w:proofErr w:type="spellEnd"/>
             <w:r>
@@ -1732,15 +1867,21 @@
                 <w:rFonts w:ascii="GDSTransportWebsite" w:hAnsi="GDSTransportWebsite"/>
                 <w:color w:val="0A0A0A"/>
               </w:rPr>
-              <w:t xml:space="preserve"> &gt;&gt;&lt;&lt;es_&gt;&gt;</w:t>
+              <w:t>&gt;&gt;&lt;&lt;es_&gt;&gt;</w:t>
             </w:r>
           </w:p>
         </w:tc>
       </w:tr>
       <w:tr>
+        <w:trPr>
+          <w:gridAfter w:val="1"/>
+          <w:wAfter w:w="10" w:type="dxa"/>
+          <w:trHeight w:val="184"/>
+        </w:trPr>
         <w:tc>
           <w:tcPr>
             <w:tcW w:w="3681" w:type="dxa"/>
+            <w:gridSpan w:val="2"/>
             <w:tcBorders>
               <w:top w:val="nil"/>
               <w:left w:val="nil"/>
@@ -1760,16 +1901,6 @@
                 <w:shd w:val="clear" w:color="auto" w:fill="FFFFFF"/>
               </w:rPr>
             </w:pPr>
-            <w:r>
-              <w:rPr>
-                <w:rFonts w:ascii="GDSTransportWebsite" w:hAnsi="GDSTransportWebsite"/>
-                <w:b/>
-                <w:bCs/>
-                <w:color w:val="0A0A0A"/>
-                <w:shd w:val="clear" w:color="auto" w:fill="FFFFFF"/>
-              </w:rPr>
-              <w:t>Email address</w:t>
-            </w:r>
           </w:p>
         </w:tc>
         <w:tc>
@@ -1790,68 +1921,16 @@
                 <w:color w:val="0A0A0A"/>
               </w:rPr>
             </w:pPr>
-            <w:r>
-              <w:rPr>
-                <w:rFonts w:ascii="GDSTransportWebsite" w:hAnsi="GDSTransportWebsite"/>
-                <w:color w:val="0A0A0A"/>
-              </w:rPr>
-              <w:t>&lt;&lt;cs_{</w:t>
-            </w:r>
-            <w:proofErr w:type="spellStart"/>
-            <w:r>
-              <w:rPr>
-                <w:rFonts w:ascii="GDSTransportWebsite" w:hAnsi="GDSTransportWebsite"/>
-                <w:color w:val="0A0A0A"/>
-              </w:rPr>
-              <w:t>isBlank</w:t>
-            </w:r>
-            <w:proofErr w:type="spellEnd"/>
-            <w:r>
-              <w:rPr>
-                <w:rFonts w:ascii="GDSTransportWebsite" w:hAnsi="GDSTransportWebsite"/>
-                <w:color w:val="0A0A0A"/>
-              </w:rPr>
-              <w:t>(</w:t>
-            </w:r>
-            <w:proofErr w:type="spellStart"/>
-            <w:r>
-              <w:rPr>
-                <w:rFonts w:ascii="GDSTransportWebsite" w:hAnsi="GDSTransportWebsite"/>
-                <w:color w:val="0A0A0A"/>
-              </w:rPr>
-              <w:t>emailAddress</w:t>
-            </w:r>
-            <w:proofErr w:type="spellEnd"/>
-            <w:r>
-              <w:rPr>
-                <w:rFonts w:ascii="GDSTransportWebsite" w:hAnsi="GDSTransportWebsite"/>
-                <w:color w:val="0A0A0A"/>
-              </w:rPr>
-              <w:t>)}&gt;&gt;Not Provided&lt;&lt;else&gt;&gt;&lt;&lt;</w:t>
-            </w:r>
-            <w:proofErr w:type="spellStart"/>
-            <w:r>
-              <w:rPr>
-                <w:rFonts w:ascii="GDSTransportWebsite" w:hAnsi="GDSTransportWebsite"/>
-                <w:color w:val="0A0A0A"/>
-              </w:rPr>
-              <w:t>emailAddress</w:t>
-            </w:r>
-            <w:proofErr w:type="spellEnd"/>
-            <w:r>
-              <w:rPr>
-                <w:rFonts w:ascii="GDSTransportWebsite" w:hAnsi="GDSTransportWebsite"/>
-                <w:color w:val="0A0A0A"/>
-              </w:rPr>
-              <w:t>&gt;&gt;&lt;&lt;es_&gt;&gt;</w:t>
-            </w:r>
           </w:p>
         </w:tc>
       </w:tr>
       <w:tr>
-        <w:tc>
-          <w:tcPr>
-            <w:tcW w:w="3681" w:type="dxa"/>
+        <w:trPr>
+          <w:trHeight w:val="4630"/>
+        </w:trPr>
+        <w:tc>
+          <w:tcPr>
+            <w:tcW w:w="3572" w:type="dxa"/>
             <w:tcBorders>
               <w:top w:val="nil"/>
               <w:left w:val="nil"/>
@@ -1871,11 +1950,43 @@
                 <w:shd w:val="clear" w:color="auto" w:fill="FFFFFF"/>
               </w:rPr>
             </w:pPr>
-          </w:p>
-        </w:tc>
-        <w:tc>
-          <w:tcPr>
-            <w:tcW w:w="6344" w:type="dxa"/>
+            <w:r>
+              <w:rPr>
+                <w:rFonts w:ascii="GDSTransportWebsite" w:hAnsi="GDSTransportWebsite"/>
+                <w:b/>
+                <w:bCs/>
+                <w:color w:val="0A0A0A"/>
+                <w:shd w:val="clear" w:color="auto" w:fill="FFFFFF"/>
+              </w:rPr>
+              <w:t xml:space="preserve">Correspondence </w:t>
+            </w:r>
+            <w:r>
+              <w:rPr>
+                <w:rFonts w:ascii="GDSTransportWebsite" w:hAnsi="GDSTransportWebsite"/>
+                <w:b/>
+                <w:bCs/>
+                <w:color w:val="0A0A0A"/>
+                <w:shd w:val="clear" w:color="auto" w:fill="FFFFFF"/>
+              </w:rPr>
+              <w:t xml:space="preserve">Address </w:t>
+            </w:r>
+          </w:p>
+          <w:p>
+            <w:pPr>
+              <w:pStyle w:val="NormalWeb"/>
+              <w:spacing w:before="80" w:beforeAutospacing="0" w:after="80" w:afterAutospacing="0"/>
+              <w:rPr>
+                <w:rFonts w:ascii="Arial" w:hAnsi="Arial" w:cs="Arial"/>
+                <w:sz w:val="22"/>
+                <w:szCs w:val="22"/>
+              </w:rPr>
+            </w:pPr>
+          </w:p>
+        </w:tc>
+        <w:tc>
+          <w:tcPr>
+            <w:tcW w:w="6463" w:type="dxa"/>
+            <w:gridSpan w:val="3"/>
             <w:tcBorders>
               <w:top w:val="nil"/>
               <w:left w:val="nil"/>
@@ -1887,30 +1998,6 @@
             <w:pPr>
               <w:spacing w:before="40" w:after="40"/>
               <w:rPr>
-                <w:rFonts w:ascii="GDSTransportWebsite" w:hAnsi="GDSTransportWebsite"/>
-                <w:color w:val="0A0A0A"/>
-              </w:rPr>
-            </w:pPr>
-          </w:p>
-        </w:tc>
-      </w:tr>
-      <w:tr>
-        <w:tc>
-          <w:tcPr>
-            <w:tcW w:w="10025" w:type="dxa"/>
-            <w:gridSpan w:val="2"/>
-            <w:tcBorders>
-              <w:top w:val="nil"/>
-              <w:left w:val="nil"/>
-              <w:bottom w:val="nil"/>
-              <w:right w:val="nil"/>
-            </w:tcBorders>
-          </w:tcPr>
-          <w:p>
-            <w:pPr>
-              <w:pStyle w:val="NormalWeb"/>
-              <w:spacing w:before="80" w:beforeAutospacing="0" w:after="80" w:afterAutospacing="0"/>
-              <w:rPr>
                 <w:rFonts w:ascii="Arial" w:hAnsi="Arial" w:cs="Arial"/>
                 <w:sz w:val="22"/>
                 <w:szCs w:val="22"/>
@@ -1919,34 +2006,277 @@
             <w:r>
               <w:rPr>
                 <w:rFonts w:ascii="GDSTransportWebsite" w:hAnsi="GDSTransportWebsite"/>
-                <w:b/>
-                <w:bCs/>
-                <w:color w:val="0A0A0A"/>
-                <w:shd w:val="clear" w:color="auto" w:fill="FFFFFF"/>
+                <w:color w:val="0A0A0A"/>
+              </w:rPr>
+              <w:t>&lt;&lt;cs_{</w:t>
+            </w:r>
+            <w:proofErr w:type="gramStart"/>
+            <w:r>
+              <w:rPr>
+                <w:rFonts w:ascii="GDSTransportWebsite" w:hAnsi="GDSTransportWebsite"/>
+                <w:color w:val="0A0A0A"/>
+              </w:rPr>
+              <w:t>respondent1LiPCorrespondenceAddress</w:t>
+            </w:r>
+            <w:r>
+              <w:rPr>
+                <w:rFonts w:ascii="GDSTransportWebsite" w:hAnsi="GDSTransportWebsite"/>
+                <w:color w:val="0A0A0A"/>
+              </w:rPr>
+              <w:t>.primaryAddress.AddressLine</w:t>
+            </w:r>
+            <w:proofErr w:type="gramEnd"/>
+            <w:r>
+              <w:rPr>
+                <w:rFonts w:ascii="GDSTransportWebsite" w:hAnsi="GDSTransportWebsite"/>
+                <w:color w:val="0A0A0A"/>
+              </w:rPr>
+              <w:t>1!=null}&gt;&gt;&lt;&lt;</w:t>
+            </w:r>
+            <w:r>
+              <w:rPr>
+                <w:rFonts w:ascii="GDSTransportWebsite" w:hAnsi="GDSTransportWebsite"/>
+                <w:color w:val="0A0A0A"/>
+              </w:rPr>
+              <w:t>respondent1LiPCorrespondenceAddress</w:t>
+            </w:r>
+            <w:r>
+              <w:rPr>
+                <w:rFonts w:ascii="GDSTransportWebsite" w:hAnsi="GDSTransportWebsite"/>
+                <w:color w:val="0A0A0A"/>
+              </w:rPr>
+              <w:t>.primaryAddress.AddressLine1&gt;&gt;&lt;&lt;es_&gt;&gt;&lt;&lt;cs_{!isBlank(</w:t>
+            </w:r>
+            <w:r>
+              <w:rPr>
+                <w:rFonts w:ascii="GDSTransportWebsite" w:hAnsi="GDSTransportWebsite"/>
+                <w:color w:val="0A0A0A"/>
+              </w:rPr>
+              <w:t>respondent1LiPCorrespondenceAddress</w:t>
+            </w:r>
+            <w:r>
+              <w:rPr>
+                <w:rFonts w:ascii="GDSTransportWebsite" w:hAnsi="GDSTransportWebsite"/>
+                <w:color w:val="0A0A0A"/>
+              </w:rPr>
+              <w:t>.primaryAddress.AddressLine2)}&gt;&gt;</w:t>
+            </w:r>
+          </w:p>
+          <w:p>
+            <w:pPr>
+              <w:spacing w:before="40" w:after="40"/>
+              <w:rPr>
+                <w:rFonts w:ascii="Arial" w:hAnsi="Arial" w:cs="Arial"/>
+                <w:sz w:val="22"/>
+                <w:szCs w:val="22"/>
+              </w:rPr>
+            </w:pPr>
+            <w:proofErr w:type="gramStart"/>
+            <w:r>
+              <w:rPr>
+                <w:rFonts w:ascii="GDSTransportWebsite" w:hAnsi="GDSTransportWebsite"/>
+                <w:color w:val="0A0A0A"/>
               </w:rPr>
               <w:t>&lt;&lt;</w:t>
             </w:r>
-            <w:proofErr w:type="spellStart"/>
-            <w:r>
-              <w:rPr>
-                <w:rFonts w:ascii="GDSTransportWebsite" w:hAnsi="GDSTransportWebsite"/>
-                <w:b/>
-                <w:bCs/>
-                <w:color w:val="0A0A0A"/>
-                <w:shd w:val="clear" w:color="auto" w:fill="FFFFFF"/>
-              </w:rPr>
-              <w:t>er_respondents</w:t>
-            </w:r>
-            <w:proofErr w:type="spellEnd"/>
-            <w:r>
-              <w:rPr>
-                <w:rFonts w:ascii="GDSTransportWebsite" w:hAnsi="GDSTransportWebsite"/>
-                <w:b/>
-                <w:bCs/>
-                <w:color w:val="0A0A0A"/>
-                <w:shd w:val="clear" w:color="auto" w:fill="FFFFFF"/>
-              </w:rPr>
-              <w:t>&gt;&gt;</w:t>
+            <w:r>
+              <w:rPr>
+                <w:rFonts w:ascii="GDSTransportWebsite" w:hAnsi="GDSTransportWebsite"/>
+                <w:color w:val="0A0A0A"/>
+              </w:rPr>
+              <w:t>respondent1LiPCorrespondenceAddress</w:t>
+            </w:r>
+            <w:r>
+              <w:rPr>
+                <w:rFonts w:ascii="GDSTransportWebsite" w:hAnsi="GDSTransportWebsite"/>
+                <w:color w:val="0A0A0A"/>
+              </w:rPr>
+              <w:t>.primaryAddress.AddressLine</w:t>
+            </w:r>
+            <w:proofErr w:type="gramEnd"/>
+            <w:r>
+              <w:rPr>
+                <w:rFonts w:ascii="GDSTransportWebsite" w:hAnsi="GDSTransportWebsite"/>
+                <w:color w:val="0A0A0A"/>
+              </w:rPr>
+              <w:t>2&gt;&gt;&lt;&lt;es_&gt;&gt;&lt;&lt;cs_{!isBlank(</w:t>
+            </w:r>
+            <w:r>
+              <w:rPr>
+                <w:rFonts w:ascii="GDSTransportWebsite" w:hAnsi="GDSTransportWebsite"/>
+                <w:color w:val="0A0A0A"/>
+              </w:rPr>
+              <w:t>respondent1LiPCorrespondenceAddress</w:t>
+            </w:r>
+            <w:r>
+              <w:rPr>
+                <w:rFonts w:ascii="GDSTransportWebsite" w:hAnsi="GDSTransportWebsite"/>
+                <w:color w:val="0A0A0A"/>
+              </w:rPr>
+              <w:t>.primaryAddress.AddressLine3)}&gt;&gt;</w:t>
+            </w:r>
+          </w:p>
+          <w:p>
+            <w:pPr>
+              <w:spacing w:before="40" w:after="40"/>
+              <w:rPr>
+                <w:rFonts w:ascii="GDSTransportWebsite" w:hAnsi="GDSTransportWebsite"/>
+                <w:color w:val="0A0A0A"/>
+              </w:rPr>
+            </w:pPr>
+            <w:proofErr w:type="gramStart"/>
+            <w:r>
+              <w:rPr>
+                <w:rFonts w:ascii="GDSTransportWebsite" w:hAnsi="GDSTransportWebsite"/>
+                <w:color w:val="0A0A0A"/>
+              </w:rPr>
+              <w:t>&lt;&lt;</w:t>
+            </w:r>
+            <w:r>
+              <w:rPr>
+                <w:rFonts w:ascii="GDSTransportWebsite" w:hAnsi="GDSTransportWebsite"/>
+                <w:color w:val="0A0A0A"/>
+              </w:rPr>
+              <w:t>respondent1LiPCorrespondenceAddress</w:t>
+            </w:r>
+            <w:r>
+              <w:rPr>
+                <w:rFonts w:ascii="GDSTransportWebsite" w:hAnsi="GDSTransportWebsite"/>
+                <w:color w:val="0A0A0A"/>
+              </w:rPr>
+              <w:t>.primaryAddress.AddressLine</w:t>
+            </w:r>
+            <w:proofErr w:type="gramEnd"/>
+            <w:r>
+              <w:rPr>
+                <w:rFonts w:ascii="GDSTransportWebsite" w:hAnsi="GDSTransportWebsite"/>
+                <w:color w:val="0A0A0A"/>
+              </w:rPr>
+              <w:t>3&gt;&gt;&lt;&lt;es_&gt;&gt;&lt;&lt;cs_{!isBlank(applicant.primaryAddress.PostTown)}&gt;&gt;</w:t>
+            </w:r>
+          </w:p>
+          <w:p>
+            <w:pPr>
+              <w:spacing w:before="40" w:after="40"/>
+              <w:rPr>
+                <w:rFonts w:ascii="GDSTransportWebsite" w:hAnsi="GDSTransportWebsite"/>
+                <w:color w:val="0A0A0A"/>
+              </w:rPr>
+            </w:pPr>
+            <w:proofErr w:type="gramStart"/>
+            <w:r>
+              <w:rPr>
+                <w:rFonts w:ascii="GDSTransportWebsite" w:hAnsi="GDSTransportWebsite"/>
+                <w:color w:val="0A0A0A"/>
+              </w:rPr>
+              <w:t>&lt;&lt;</w:t>
+            </w:r>
+            <w:r>
+              <w:rPr>
+                <w:rFonts w:ascii="GDSTransportWebsite" w:hAnsi="GDSTransportWebsite"/>
+                <w:color w:val="0A0A0A"/>
+              </w:rPr>
+              <w:t>respondent1LiPCorrespondenceAddress</w:t>
+            </w:r>
+            <w:r>
+              <w:rPr>
+                <w:rFonts w:ascii="GDSTransportWebsite" w:hAnsi="GDSTransportWebsite"/>
+                <w:color w:val="0A0A0A"/>
+              </w:rPr>
+              <w:t>.primaryAddress.PostTown</w:t>
+            </w:r>
+            <w:proofErr w:type="gramEnd"/>
+            <w:r>
+              <w:rPr>
+                <w:rFonts w:ascii="GDSTransportWebsite" w:hAnsi="GDSTransportWebsite"/>
+                <w:color w:val="0A0A0A"/>
+              </w:rPr>
+              <w:t>&gt;&gt;&lt;&lt;es_&gt;&gt;</w:t>
+            </w:r>
+          </w:p>
+          <w:p>
+            <w:pPr>
+              <w:spacing w:before="40" w:after="40"/>
+              <w:rPr>
+                <w:rFonts w:ascii="GDSTransportWebsite" w:hAnsi="GDSTransportWebsite"/>
+                <w:color w:val="0A0A0A"/>
+              </w:rPr>
+            </w:pPr>
+            <w:proofErr w:type="gramStart"/>
+            <w:r>
+              <w:rPr>
+                <w:rFonts w:ascii="GDSTransportWebsite" w:hAnsi="GDSTransportWebsite"/>
+                <w:color w:val="0A0A0A"/>
+              </w:rPr>
+              <w:t>&lt;&lt;</w:t>
+            </w:r>
+            <w:r>
+              <w:rPr>
+                <w:rFonts w:ascii="GDSTransportWebsite" w:hAnsi="GDSTransportWebsite"/>
+                <w:color w:val="0A0A0A"/>
+              </w:rPr>
+              <w:t>respondent1LiPCorrespondenceAddress</w:t>
+            </w:r>
+            <w:r>
+              <w:rPr>
+                <w:rFonts w:ascii="GDSTransportWebsite" w:hAnsi="GDSTransportWebsite"/>
+                <w:color w:val="0A0A0A"/>
+              </w:rPr>
+              <w:t>.primaryAddress.PostCode</w:t>
+            </w:r>
+            <w:proofErr w:type="gramEnd"/>
+            <w:r>
+              <w:rPr>
+                <w:rFonts w:ascii="GDSTransportWebsite" w:hAnsi="GDSTransportWebsite"/>
+                <w:color w:val="0A0A0A"/>
+              </w:rPr>
+              <w:t>&gt;&gt;&lt;&lt;cs_{!isBlank(</w:t>
+            </w:r>
+            <w:r>
+              <w:rPr>
+                <w:rFonts w:ascii="GDSTransportWebsite" w:hAnsi="GDSTransportWebsite"/>
+                <w:color w:val="0A0A0A"/>
+              </w:rPr>
+              <w:t>respondent1LiPCorrespondenceAddress</w:t>
+            </w:r>
+            <w:r>
+              <w:rPr>
+                <w:rFonts w:ascii="GDSTransportWebsite" w:hAnsi="GDSTransportWebsite"/>
+                <w:color w:val="0A0A0A"/>
+              </w:rPr>
+              <w:t>.primaryAddress.Country)}&gt;&gt;</w:t>
+            </w:r>
+          </w:p>
+          <w:p>
+            <w:proofErr w:type="gramStart"/>
+            <w:r>
+              <w:rPr>
+                <w:rFonts w:ascii="GDSTransportWebsite" w:hAnsi="GDSTransportWebsite"/>
+                <w:color w:val="0A0A0A"/>
+              </w:rPr>
+              <w:t>&lt;&lt;</w:t>
+            </w:r>
+            <w:r>
+              <w:rPr>
+                <w:rFonts w:ascii="GDSTransportWebsite" w:hAnsi="GDSTransportWebsite"/>
+                <w:color w:val="0A0A0A"/>
+              </w:rPr>
+              <w:t>respondent1LiPCorrespondenceAddress</w:t>
+            </w:r>
+            <w:r>
+              <w:rPr>
+                <w:rFonts w:ascii="GDSTransportWebsite" w:hAnsi="GDSTransportWebsite"/>
+                <w:color w:val="0A0A0A"/>
+              </w:rPr>
+              <w:t>.primaryAddress.Country</w:t>
+            </w:r>
+            <w:proofErr w:type="gramEnd"/>
+            <w:r>
+              <w:rPr>
+                <w:rFonts w:ascii="GDSTransportWebsite" w:hAnsi="GDSTransportWebsite"/>
+                <w:color w:val="0A0A0A"/>
+              </w:rPr>
+              <w:t>&gt;&gt;&lt;&lt;es_&gt;&gt;</w:t>
             </w:r>
           </w:p>
         </w:tc>
@@ -1989,7 +2319,6 @@
         <w:t>&lt;&lt;cs_{</w:t>
       </w:r>
       <w:proofErr w:type="spellStart"/>
-      <w:proofErr w:type="gramStart"/>
       <w:r>
         <w:rPr>
           <w:rFonts w:ascii="GDSTransportWebsite" w:hAnsi="GDSTransportWebsite"/>
@@ -2007,9 +2336,8 @@
           <w:sz w:val="36"/>
           <w:szCs w:val="36"/>
         </w:rPr>
-        <w:t>!=</w:t>
+        <w:t>=</w:t>
       </w:r>
-      <w:proofErr w:type="gramEnd"/>
       <w:r>
         <w:rPr>
           <w:rFonts w:ascii="GDSTransportWebsite" w:hAnsi="GDSTransportWebsite"/>
@@ -2017,7 +2345,7 @@
           <w:sz w:val="36"/>
           <w:szCs w:val="36"/>
         </w:rPr>
-        <w:t>'SMALL_CLAIM'}&gt;&gt;</w:t>
+        <w:t>='SMALL_CLAIM'}&gt;&gt;</w:t>
       </w:r>
     </w:p>
     <w:p>
@@ -2100,7 +2428,15 @@
                 <w:b/>
                 <w:bCs/>
               </w:rPr>
-              <w:t xml:space="preserve"> by a judge reading and considering the case papers, witness statements and other documents filed by the parties, making a decision, and giving a note of reasons for that decision?</w:t>
+              <w:t xml:space="preserve"> by a judge reading and considering the case papers, witness statements and other documents </w:t>
+            </w:r>
+            <w:r>
+              <w:rPr>
+                <w:b/>
+                <w:bCs/>
+              </w:rPr>
+              <w:lastRenderedPageBreak/>
+              <w:t>filed by the parties, making a decision, and giving a note of reasons for that decision?</w:t>
             </w:r>
           </w:p>
         </w:tc>
@@ -2122,6 +2458,7 @@
                 <w:rFonts w:ascii="GDSTransportWebsite" w:hAnsi="GDSTransportWebsite"/>
                 <w:color w:val="0A0A0A"/>
               </w:rPr>
+              <w:lastRenderedPageBreak/>
               <w:t>&lt;&lt;</w:t>
             </w:r>
             <w:proofErr w:type="spellStart"/>
@@ -2444,7 +2781,6 @@
                 <w:b/>
                 <w:bCs/>
               </w:rPr>
-              <w:lastRenderedPageBreak/>
               <w:t>Are there any documents the other party has that you want the court to consider?</w:t>
             </w:r>
           </w:p>
@@ -3179,6 +3515,7 @@
                 <w:color w:val="0A0A0A"/>
                 <w:shd w:val="clear" w:color="auto" w:fill="FFFFFF"/>
               </w:rPr>
+              <w:lastRenderedPageBreak/>
               <w:t>Expert’s name</w:t>
             </w:r>
           </w:p>
@@ -4067,7 +4404,6 @@
           <w:sz w:val="36"/>
           <w:szCs w:val="36"/>
         </w:rPr>
-        <w:lastRenderedPageBreak/>
         <w:t>Witnesses</w:t>
       </w:r>
     </w:p>
@@ -5493,7 +5829,6 @@
                 <w:rFonts w:ascii="GDSTransportWebsite" w:hAnsi="GDSTransportWebsite"/>
                 <w:color w:val="0A0A0A"/>
               </w:rPr>
-              <w:lastRenderedPageBreak/>
               <w:t>&lt;&lt;else&gt;&gt;</w:t>
             </w:r>
           </w:p>
@@ -5701,7 +6036,6 @@
                 <w:color w:val="0A0A0A"/>
                 <w:shd w:val="clear" w:color="auto" w:fill="FFFFFF"/>
               </w:rPr>
-              <w:lastRenderedPageBreak/>
               <w:t>&lt;&lt;</w:t>
             </w:r>
             <w:proofErr w:type="spellStart"/>
@@ -6240,6 +6574,7 @@
                 <w:color w:val="0A0A0A"/>
                 <w:shd w:val="clear" w:color="auto" w:fill="FFFFFF"/>
               </w:rPr>
+              <w:lastRenderedPageBreak/>
               <w:t>If you have answered “Yes” to question 1, how are you or the witness vulnerable and what support or adjustments do you want the court to consider?</w:t>
             </w:r>
           </w:p>
@@ -6565,7 +6900,6 @@
                 <w:rFonts w:ascii="GDSTransportWebsite" w:hAnsi="GDSTransportWebsite"/>
                 <w:color w:val="0A0A0A"/>
               </w:rPr>
-              <w:lastRenderedPageBreak/>
               <w:t>&lt;&lt;</w:t>
             </w:r>
             <w:proofErr w:type="spellStart"/>
@@ -9140,6 +9474,15 @@
 </file>
 
 <file path=customXml/item1.xml><?xml version="1.0" encoding="utf-8"?>
+<?mso-contentType ?>
+<FormTemplates xmlns="http://schemas.microsoft.com/sharepoint/v3/contenttype/forms">
+  <Display>DocumentLibraryForm</Display>
+  <Edit>DocumentLibraryForm</Edit>
+  <New>DocumentLibraryForm</New>
+</FormTemplates>
+</file>
+
+<file path=customXml/item2.xml><?xml version="1.0" encoding="utf-8"?>
 <ct:contentTypeSchema xmlns:ct="http://schemas.microsoft.com/office/2006/metadata/contentType" xmlns:ma="http://schemas.microsoft.com/office/2006/metadata/properties/metaAttributes" ct:_="" ma:_="" ma:contentTypeName="_CtTemplate" ma:contentTypeID="0x01010064A5FDCCFB03F540B94405305D7DE14F00A4F8B82F7CEF57469A8FE5CEAB7A0EE0" ma:contentTypeVersion="53" ma:contentTypeDescription="Part of Template Management with Site Columns representing custom attributes." ma:contentTypeScope="" ma:versionID="69a47f6434bbb6ed0a644919a98a9681">
   <xsd:schema xmlns:xsd="http://www.w3.org/2001/XMLSchema" xmlns:xs="http://www.w3.org/2001/XMLSchema" xmlns:p="http://schemas.microsoft.com/office/2006/metadata/properties" xmlns:ns2="f336f4fe-8719-4ea2-b5d6-29b3a580aeb4" xmlns:ns3="b57b892a-dd61-4bba-b372-a8d93da2c7e6" targetNamespace="http://schemas.microsoft.com/office/2006/metadata/properties" ma:root="true" ma:fieldsID="71934021bdb6f6617baa79601bda5045" ns2:_="" ns3:_="">
     <xsd:import namespace="f336f4fe-8719-4ea2-b5d6-29b3a580aeb4"/>
@@ -9454,16 +9797,11 @@
 </ct:contentTypeSchema>
 </file>
 
-<file path=customXml/item2.xml><?xml version="1.0" encoding="utf-8"?>
-<?mso-contentType ?>
-<FormTemplates xmlns="http://schemas.microsoft.com/sharepoint/v3/contenttype/forms">
-  <Display>DocumentLibraryForm</Display>
-  <Edit>DocumentLibraryForm</Edit>
-  <New>DocumentLibraryForm</New>
-</FormTemplates>
+<file path=customXml/item3.xml><?xml version="1.0" encoding="utf-8"?>
+<b:Sources xmlns:b="http://schemas.openxmlformats.org/officeDocument/2006/bibliography" xmlns="http://schemas.openxmlformats.org/officeDocument/2006/bibliography" SelectedStyle="\APASixthEditionOfficeOnline.xsl" StyleName="APA" Version="6"/>
 </file>
 
-<file path=customXml/item3.xml><?xml version="1.0" encoding="utf-8"?>
+<file path=customXml/item4.xml><?xml version="1.0" encoding="utf-8"?>
 <p:properties xmlns:p="http://schemas.microsoft.com/office/2006/metadata/properties" xmlns:xsi="http://www.w3.org/2001/XMLSchema-instance" xmlns:pc="http://schemas.microsoft.com/office/infopath/2007/PartnerControls">
   <documentManagement>
     <Stage xmlns="f336f4fe-8719-4ea2-b5d6-29b3a580aeb4">Draft</Stage>
@@ -9481,11 +9819,15 @@
 </p:properties>
 </file>
 
-<file path=customXml/item4.xml><?xml version="1.0" encoding="utf-8"?>
-<b:Sources xmlns:b="http://schemas.openxmlformats.org/officeDocument/2006/bibliography" xmlns="http://schemas.openxmlformats.org/officeDocument/2006/bibliography" SelectedStyle="\APASixthEditionOfficeOnline.xsl" StyleName="APA" Version="6"/>
+<file path=customXml/itemProps1.xml><?xml version="1.0" encoding="utf-8"?>
+<ds:datastoreItem xmlns:ds="http://schemas.openxmlformats.org/officeDocument/2006/customXml" ds:itemID="{B979ABCF-6006-4211-8C04-D08E1C55C8F9}">
+  <ds:schemaRefs>
+    <ds:schemaRef ds:uri="http://schemas.microsoft.com/sharepoint/v3/contenttype/forms"/>
+  </ds:schemaRefs>
+</ds:datastoreItem>
 </file>
 
-<file path=customXml/itemProps1.xml><?xml version="1.0" encoding="utf-8"?>
+<file path=customXml/itemProps2.xml><?xml version="1.0" encoding="utf-8"?>
 <ds:datastoreItem xmlns:ds="http://schemas.openxmlformats.org/officeDocument/2006/customXml" ds:itemID="{F50568C7-0D63-49D8-828E-6EA48601E6B9}">
   <ds:schemaRefs>
     <ds:schemaRef ds:uri="http://schemas.microsoft.com/office/2006/metadata/contentType"/>
@@ -9504,15 +9846,15 @@
 </ds:datastoreItem>
 </file>
 
-<file path=customXml/itemProps2.xml><?xml version="1.0" encoding="utf-8"?>
-<ds:datastoreItem xmlns:ds="http://schemas.openxmlformats.org/officeDocument/2006/customXml" ds:itemID="{B979ABCF-6006-4211-8C04-D08E1C55C8F9}">
+<file path=customXml/itemProps3.xml><?xml version="1.0" encoding="utf-8"?>
+<ds:datastoreItem xmlns:ds="http://schemas.openxmlformats.org/officeDocument/2006/customXml" ds:itemID="{5C627932-C981-4CFE-9BA8-667150120D32}">
   <ds:schemaRefs>
-    <ds:schemaRef ds:uri="http://schemas.microsoft.com/sharepoint/v3/contenttype/forms"/>
+    <ds:schemaRef ds:uri="http://schemas.openxmlformats.org/officeDocument/2006/bibliography"/>
   </ds:schemaRefs>
 </ds:datastoreItem>
 </file>
 
-<file path=customXml/itemProps3.xml><?xml version="1.0" encoding="utf-8"?>
+<file path=customXml/itemProps4.xml><?xml version="1.0" encoding="utf-8"?>
 <ds:datastoreItem xmlns:ds="http://schemas.openxmlformats.org/officeDocument/2006/customXml" ds:itemID="{167D3FB0-0D1A-4A81-8A96-EE2F37F3B125}">
   <ds:schemaRefs>
     <ds:schemaRef ds:uri="http://schemas.microsoft.com/office/2006/metadata/properties"/>
@@ -9522,14 +9864,6 @@
 </ds:datastoreItem>
 </file>
 
-<file path=customXml/itemProps4.xml><?xml version="1.0" encoding="utf-8"?>
-<ds:datastoreItem xmlns:ds="http://schemas.openxmlformats.org/officeDocument/2006/customXml" ds:itemID="{5C627932-C981-4CFE-9BA8-667150120D32}">
-  <ds:schemaRefs>
-    <ds:schemaRef ds:uri="http://schemas.openxmlformats.org/officeDocument/2006/bibliography"/>
-  </ds:schemaRefs>
-</ds:datastoreItem>
-</file>
-
 <file path=docMetadata/LabelInfo.xml><?xml version="1.0" encoding="utf-8"?>
 <clbl:labelList xmlns:clbl="http://schemas.microsoft.com/office/2020/mipLabelMetadata">
   <clbl:label id="{95c71a0f-75e1-4c8f-90e2-641c9351dd98}" enabled="1" method="Standard" siteId="{3e0088dc-0629-4ae6-aa8c-813e7a296f50}" contentBits="2" removed="0"/>

</xml_diff>

<commit_message>
CIV-8957 add repayment plan template to pdf add nessasary fields to dq document
</commit_message>
<xml_diff>
--- a/docker/docmosis/templates/CV-SPC-HRN-ENG-LIP-01282.docx
+++ b/docker/docmosis/templates/CV-SPC-HRN-ENG-LIP-01282.docx
@@ -129,27 +129,7 @@
                 <w:sz w:val="28"/>
                 <w:szCs w:val="28"/>
               </w:rPr>
-              <w:t>Claim number: &lt;&lt;</w:t>
-            </w:r>
-            <w:proofErr w:type="spellStart"/>
-            <w:r>
-              <w:rPr>
-                <w:rFonts w:ascii="GDSTransportWebsite" w:hAnsi="GDSTransportWebsite"/>
-                <w:color w:val="60686D"/>
-                <w:sz w:val="28"/>
-                <w:szCs w:val="28"/>
-              </w:rPr>
-              <w:t>referenceNumber</w:t>
-            </w:r>
-            <w:proofErr w:type="spellEnd"/>
-            <w:r>
-              <w:rPr>
-                <w:rFonts w:ascii="GDSTransportWebsite" w:hAnsi="GDSTransportWebsite"/>
-                <w:color w:val="60686D"/>
-                <w:sz w:val="28"/>
-                <w:szCs w:val="28"/>
-              </w:rPr>
-              <w:t>&gt;&gt;</w:t>
+              <w:t>Claim number: &lt;&lt;referenceNumber&gt;&gt;</w:t>
             </w:r>
           </w:p>
         </w:tc>
@@ -260,27 +240,7 @@
                 <w:sz w:val="28"/>
                 <w:szCs w:val="28"/>
               </w:rPr>
-              <w:t>Case name: &lt;&lt;</w:t>
-            </w:r>
-            <w:proofErr w:type="spellStart"/>
-            <w:r>
-              <w:rPr>
-                <w:rFonts w:ascii="GDSTransportWebsite" w:hAnsi="GDSTransportWebsite"/>
-                <w:color w:val="60686D"/>
-                <w:sz w:val="28"/>
-                <w:szCs w:val="28"/>
-              </w:rPr>
-              <w:t>caseName</w:t>
-            </w:r>
-            <w:proofErr w:type="spellEnd"/>
-            <w:r>
-              <w:rPr>
-                <w:rFonts w:ascii="GDSTransportWebsite" w:hAnsi="GDSTransportWebsite"/>
-                <w:color w:val="60686D"/>
-                <w:sz w:val="28"/>
-                <w:szCs w:val="28"/>
-              </w:rPr>
-              <w:t>&gt;&gt;</w:t>
+              <w:t>Case name: &lt;&lt;caseName&gt;&gt;</w:t>
             </w:r>
           </w:p>
         </w:tc>
@@ -444,98 +404,7 @@
                 <w:sz w:val="20"/>
                 <w:szCs w:val="20"/>
               </w:rPr>
-              <w:t>Received: &lt;</w:t>
-            </w:r>
-            <w:proofErr w:type="gramStart"/>
-            <w:r>
-              <w:rPr>
-                <w:rFonts w:ascii="GDSTransportWebsite" w:eastAsia="Times New Roman" w:hAnsi="GDSTransportWebsite" w:cs="Times New Roman"/>
-                <w:color w:val="60686D"/>
-                <w:sz w:val="20"/>
-                <w:szCs w:val="20"/>
-              </w:rPr>
-              <w:t>&lt;{</w:t>
-            </w:r>
-            <w:proofErr w:type="spellStart"/>
-            <w:proofErr w:type="gramEnd"/>
-            <w:r>
-              <w:rPr>
-                <w:rFonts w:ascii="GDSTransportWebsite" w:eastAsia="Times New Roman" w:hAnsi="GDSTransportWebsite" w:cs="Times New Roman"/>
-                <w:color w:val="60686D"/>
-                <w:sz w:val="20"/>
-                <w:szCs w:val="20"/>
-              </w:rPr>
-              <w:t>dateFormat</w:t>
-            </w:r>
-            <w:proofErr w:type="spellEnd"/>
-            <w:r>
-              <w:rPr>
-                <w:rFonts w:ascii="GDSTransportWebsite" w:eastAsia="Times New Roman" w:hAnsi="GDSTransportWebsite" w:cs="Times New Roman"/>
-                <w:color w:val="60686D"/>
-                <w:sz w:val="20"/>
-                <w:szCs w:val="20"/>
-              </w:rPr>
-              <w:t>(</w:t>
-            </w:r>
-            <w:proofErr w:type="spellStart"/>
-            <w:r>
-              <w:rPr>
-                <w:rFonts w:ascii="GDSTransportWebsite" w:eastAsia="Times New Roman" w:hAnsi="GDSTransportWebsite" w:cs="Times New Roman"/>
-                <w:color w:val="60686D"/>
-                <w:sz w:val="20"/>
-                <w:szCs w:val="20"/>
-              </w:rPr>
-              <w:t>submittedOn</w:t>
-            </w:r>
-            <w:proofErr w:type="spellEnd"/>
-            <w:r>
-              <w:rPr>
-                <w:rFonts w:ascii="GDSTransportWebsite" w:eastAsia="Times New Roman" w:hAnsi="GDSTransportWebsite" w:cs="Times New Roman"/>
-                <w:color w:val="60686D"/>
-                <w:sz w:val="20"/>
-                <w:szCs w:val="20"/>
-              </w:rPr>
-              <w:t xml:space="preserve">, ‘d MMMM </w:t>
-            </w:r>
-            <w:proofErr w:type="spellStart"/>
-            <w:r>
-              <w:rPr>
-                <w:rFonts w:ascii="GDSTransportWebsite" w:eastAsia="Times New Roman" w:hAnsi="GDSTransportWebsite" w:cs="Times New Roman"/>
-                <w:color w:val="60686D"/>
-                <w:sz w:val="20"/>
-                <w:szCs w:val="20"/>
-              </w:rPr>
-              <w:t>yyyy</w:t>
-            </w:r>
-            <w:proofErr w:type="spellEnd"/>
-            <w:r>
-              <w:rPr>
-                <w:rFonts w:ascii="GDSTransportWebsite" w:eastAsia="Times New Roman" w:hAnsi="GDSTransportWebsite" w:cs="Times New Roman"/>
-                <w:color w:val="60686D"/>
-                <w:sz w:val="20"/>
-                <w:szCs w:val="20"/>
-              </w:rPr>
-              <w:t>’, ‘dd-MM-</w:t>
-            </w:r>
-            <w:proofErr w:type="spellStart"/>
-            <w:r>
-              <w:rPr>
-                <w:rFonts w:ascii="GDSTransportWebsite" w:eastAsia="Times New Roman" w:hAnsi="GDSTransportWebsite" w:cs="Times New Roman"/>
-                <w:color w:val="60686D"/>
-                <w:sz w:val="20"/>
-                <w:szCs w:val="20"/>
-              </w:rPr>
-              <w:t>yyyy</w:t>
-            </w:r>
-            <w:proofErr w:type="spellEnd"/>
-            <w:r>
-              <w:rPr>
-                <w:rFonts w:ascii="GDSTransportWebsite" w:eastAsia="Times New Roman" w:hAnsi="GDSTransportWebsite" w:cs="Times New Roman"/>
-                <w:color w:val="60686D"/>
-                <w:sz w:val="20"/>
-                <w:szCs w:val="20"/>
-              </w:rPr>
-              <w:t>’)}&gt;&gt;</w:t>
+              <w:t>Received: &lt;&lt;{dateFormat(submittedOn, ‘d MMMM yyyy’, ‘dd-MM-yyyy’)}&gt;&gt;</w:t>
             </w:r>
           </w:p>
         </w:tc>
@@ -716,23 +585,7 @@
                 <w:rFonts w:ascii="GDSTransportWebsite" w:hAnsi="GDSTransportWebsite"/>
                 <w:color w:val="0A0A0A"/>
               </w:rPr>
-              <w:t>&lt;&lt;cs_{</w:t>
-            </w:r>
-            <w:proofErr w:type="gramStart"/>
-            <w:r>
-              <w:rPr>
-                <w:rFonts w:ascii="GDSTransportWebsite" w:hAnsi="GDSTransportWebsite"/>
-                <w:color w:val="0A0A0A"/>
-              </w:rPr>
-              <w:t>applicant.primaryAddress.AddressLine</w:t>
-            </w:r>
-            <w:proofErr w:type="gramEnd"/>
-            <w:r>
-              <w:rPr>
-                <w:rFonts w:ascii="GDSTransportWebsite" w:hAnsi="GDSTransportWebsite"/>
-                <w:color w:val="0A0A0A"/>
-              </w:rPr>
-              <w:t>1!=null}&gt;&gt;&lt;&lt;applicant.primaryAddress.AddressLine1&gt;&gt;&lt;&lt;es_&gt;&gt;&lt;&lt;cs_{!isBlank(applicant.primaryAddress.AddressLine2)}&gt;&gt;</w:t>
+              <w:t>&lt;&lt;cs_{applicant.primaryAddress.AddressLine1!=null}&gt;&gt;&lt;&lt;applicant.primaryAddress.AddressLine1&gt;&gt;&lt;&lt;es_&gt;&gt;&lt;&lt;cs_{!isBlank(applicant.primaryAddress.AddressLine2)}&gt;&gt;</w:t>
             </w:r>
           </w:p>
           <w:p>
@@ -749,155 +602,71 @@
                 <w:rFonts w:ascii="GDSTransportWebsite" w:hAnsi="GDSTransportWebsite"/>
                 <w:color w:val="0A0A0A"/>
               </w:rPr>
-              <w:t>&lt;&lt;</w:t>
-            </w:r>
-            <w:proofErr w:type="gramStart"/>
-            <w:r>
-              <w:rPr>
-                <w:rFonts w:ascii="GDSTransportWebsite" w:hAnsi="GDSTransportWebsite"/>
-                <w:color w:val="0A0A0A"/>
-              </w:rPr>
-              <w:t>applicant.primaryAddress.AddressLine</w:t>
-            </w:r>
-            <w:proofErr w:type="gramEnd"/>
-            <w:r>
-              <w:rPr>
-                <w:rFonts w:ascii="GDSTransportWebsite" w:hAnsi="GDSTransportWebsite"/>
-                <w:color w:val="0A0A0A"/>
-              </w:rPr>
-              <w:t>2&gt;&gt;&lt;&lt;es_&gt;&gt;&lt;&lt;cs_{!isBlank(applicant.primaryAddress.AddressLine3)}&gt;&gt;</w:t>
-            </w:r>
-          </w:p>
-          <w:p>
-            <w:pPr>
-              <w:spacing w:before="40" w:after="40"/>
-              <w:rPr>
-                <w:rFonts w:ascii="GDSTransportWebsite" w:hAnsi="GDSTransportWebsite"/>
-                <w:color w:val="0A0A0A"/>
-              </w:rPr>
-            </w:pPr>
-            <w:r>
-              <w:rPr>
-                <w:rFonts w:ascii="GDSTransportWebsite" w:hAnsi="GDSTransportWebsite"/>
-                <w:color w:val="0A0A0A"/>
-              </w:rPr>
-              <w:t>&lt;&lt;</w:t>
-            </w:r>
-            <w:proofErr w:type="gramStart"/>
-            <w:r>
-              <w:rPr>
-                <w:rFonts w:ascii="GDSTransportWebsite" w:hAnsi="GDSTransportWebsite"/>
-                <w:color w:val="0A0A0A"/>
-              </w:rPr>
-              <w:t>applicant.primaryAddress.AddressLine</w:t>
-            </w:r>
-            <w:proofErr w:type="gramEnd"/>
-            <w:r>
-              <w:rPr>
-                <w:rFonts w:ascii="GDSTransportWebsite" w:hAnsi="GDSTransportWebsite"/>
-                <w:color w:val="0A0A0A"/>
-              </w:rPr>
-              <w:t>3&gt;&gt;&lt;&lt;es_&gt;&gt;&lt;&lt;cs_{!isBlank(applicant.primaryAddress.PostTown)}&gt;&gt;</w:t>
-            </w:r>
-          </w:p>
-          <w:p>
-            <w:pPr>
-              <w:spacing w:before="40" w:after="40"/>
-              <w:rPr>
-                <w:rFonts w:ascii="GDSTransportWebsite" w:hAnsi="GDSTransportWebsite"/>
-                <w:color w:val="0A0A0A"/>
-              </w:rPr>
-            </w:pPr>
-            <w:r>
-              <w:rPr>
-                <w:rFonts w:ascii="GDSTransportWebsite" w:hAnsi="GDSTransportWebsite"/>
-                <w:color w:val="0A0A0A"/>
-              </w:rPr>
-              <w:t>&lt;&lt;</w:t>
-            </w:r>
-            <w:proofErr w:type="spellStart"/>
-            <w:proofErr w:type="gramStart"/>
-            <w:r>
-              <w:rPr>
-                <w:rFonts w:ascii="GDSTransportWebsite" w:hAnsi="GDSTransportWebsite"/>
-                <w:color w:val="0A0A0A"/>
-              </w:rPr>
-              <w:t>applicant.primaryAddress.PostTown</w:t>
-            </w:r>
-            <w:proofErr w:type="spellEnd"/>
-            <w:proofErr w:type="gramEnd"/>
-            <w:r>
-              <w:rPr>
-                <w:rFonts w:ascii="GDSTransportWebsite" w:hAnsi="GDSTransportWebsite"/>
-                <w:color w:val="0A0A0A"/>
-              </w:rPr>
-              <w:t>&gt;&gt;&lt;&lt;es_&gt;&gt;</w:t>
-            </w:r>
-          </w:p>
-          <w:p>
-            <w:pPr>
-              <w:spacing w:before="40" w:after="40"/>
-              <w:rPr>
-                <w:rFonts w:ascii="GDSTransportWebsite" w:hAnsi="GDSTransportWebsite"/>
-                <w:color w:val="0A0A0A"/>
-              </w:rPr>
-            </w:pPr>
-            <w:r>
-              <w:rPr>
-                <w:rFonts w:ascii="GDSTransportWebsite" w:hAnsi="GDSTransportWebsite"/>
-                <w:color w:val="0A0A0A"/>
-              </w:rPr>
-              <w:t>&lt;&lt;</w:t>
-            </w:r>
-            <w:proofErr w:type="gramStart"/>
-            <w:r>
-              <w:rPr>
-                <w:rFonts w:ascii="GDSTransportWebsite" w:hAnsi="GDSTransportWebsite"/>
-                <w:color w:val="0A0A0A"/>
-              </w:rPr>
-              <w:t>applicant.primaryAddress.PostCode</w:t>
-            </w:r>
-            <w:proofErr w:type="gramEnd"/>
-            <w:r>
-              <w:rPr>
-                <w:rFonts w:ascii="GDSTransportWebsite" w:hAnsi="GDSTransportWebsite"/>
-                <w:color w:val="0A0A0A"/>
-              </w:rPr>
-              <w:t>&gt;&gt;&lt;&lt;cs_{!isBlank(applicant.primaryAddress.Country)}&gt;&gt;</w:t>
-            </w:r>
-          </w:p>
-          <w:p>
-            <w:pPr>
-              <w:spacing w:before="40" w:after="40"/>
-              <w:rPr>
-                <w:rFonts w:ascii="GDSTransportWebsite" w:hAnsi="GDSTransportWebsite"/>
-                <w:color w:val="0A0A0A"/>
-              </w:rPr>
-            </w:pPr>
-            <w:r>
-              <w:rPr>
-                <w:rFonts w:ascii="GDSTransportWebsite" w:hAnsi="GDSTransportWebsite"/>
-                <w:color w:val="0A0A0A"/>
-              </w:rPr>
-              <w:t>&lt;&lt;</w:t>
-            </w:r>
-            <w:proofErr w:type="spellStart"/>
-            <w:proofErr w:type="gramStart"/>
-            <w:r>
-              <w:rPr>
-                <w:rFonts w:ascii="GDSTransportWebsite" w:hAnsi="GDSTransportWebsite"/>
-                <w:color w:val="0A0A0A"/>
-              </w:rPr>
-              <w:t>applicant.primaryAddress.Country</w:t>
-            </w:r>
-            <w:proofErr w:type="spellEnd"/>
-            <w:proofErr w:type="gramEnd"/>
-            <w:r>
-              <w:rPr>
-                <w:rFonts w:ascii="GDSTransportWebsite" w:hAnsi="GDSTransportWebsite"/>
-                <w:color w:val="0A0A0A"/>
-              </w:rPr>
-              <w:t>&gt;&gt;&lt;&lt;es_&gt;&gt;</w:t>
+              <w:t>&lt;&lt;applicant.primaryAddress.AddressLine2&gt;&gt;&lt;&lt;es_&gt;&gt;&lt;&lt;cs_{!isBlank(applicant.primaryAddress.AddressLine3)}&gt;&gt;</w:t>
+            </w:r>
+          </w:p>
+          <w:p>
+            <w:pPr>
+              <w:spacing w:before="40" w:after="40"/>
+              <w:rPr>
+                <w:rFonts w:ascii="GDSTransportWebsite" w:hAnsi="GDSTransportWebsite"/>
+                <w:color w:val="0A0A0A"/>
+              </w:rPr>
+            </w:pPr>
+            <w:r>
+              <w:rPr>
+                <w:rFonts w:ascii="GDSTransportWebsite" w:hAnsi="GDSTransportWebsite"/>
+                <w:color w:val="0A0A0A"/>
+              </w:rPr>
+              <w:t>&lt;&lt;applicant.primaryAddress.AddressLine3&gt;&gt;&lt;&lt;es_&gt;&gt;&lt;&lt;cs_{!isBlank(applicant.primaryAddress.PostTown)}&gt;&gt;</w:t>
+            </w:r>
+          </w:p>
+          <w:p>
+            <w:pPr>
+              <w:spacing w:before="40" w:after="40"/>
+              <w:rPr>
+                <w:rFonts w:ascii="GDSTransportWebsite" w:hAnsi="GDSTransportWebsite"/>
+                <w:color w:val="0A0A0A"/>
+              </w:rPr>
+            </w:pPr>
+            <w:r>
+              <w:rPr>
+                <w:rFonts w:ascii="GDSTransportWebsite" w:hAnsi="GDSTransportWebsite"/>
+                <w:color w:val="0A0A0A"/>
+              </w:rPr>
+              <w:t>&lt;&lt;applicant.primaryAddress.PostTown&gt;&gt;&lt;&lt;es_&gt;&gt;</w:t>
+            </w:r>
+          </w:p>
+          <w:p>
+            <w:pPr>
+              <w:spacing w:before="40" w:after="40"/>
+              <w:rPr>
+                <w:rFonts w:ascii="GDSTransportWebsite" w:hAnsi="GDSTransportWebsite"/>
+                <w:color w:val="0A0A0A"/>
+              </w:rPr>
+            </w:pPr>
+            <w:r>
+              <w:rPr>
+                <w:rFonts w:ascii="GDSTransportWebsite" w:hAnsi="GDSTransportWebsite"/>
+                <w:color w:val="0A0A0A"/>
+              </w:rPr>
+              <w:t>&lt;&lt;applicant.primaryAddress.PostCode&gt;&gt;&lt;&lt;cs_{!isBlank(applicant.primaryAddress.Country)}&gt;&gt;</w:t>
+            </w:r>
+          </w:p>
+          <w:p>
+            <w:pPr>
+              <w:spacing w:before="40" w:after="40"/>
+              <w:rPr>
+                <w:rFonts w:ascii="GDSTransportWebsite" w:hAnsi="GDSTransportWebsite"/>
+                <w:color w:val="0A0A0A"/>
+              </w:rPr>
+            </w:pPr>
+            <w:r>
+              <w:rPr>
+                <w:rFonts w:ascii="GDSTransportWebsite" w:hAnsi="GDSTransportWebsite"/>
+                <w:color w:val="0A0A0A"/>
+              </w:rPr>
+              <w:t>&lt;&lt;applicant.primaryAddress.Country&gt;&gt;&lt;&lt;es_&gt;&gt;</w:t>
             </w:r>
           </w:p>
         </w:tc>
@@ -982,57 +751,7 @@
                 <w:rFonts w:ascii="GDSTransportWebsite" w:hAnsi="GDSTransportWebsite"/>
                 <w:color w:val="0A0A0A"/>
               </w:rPr>
-              <w:t>&lt;&lt;cs_{</w:t>
-            </w:r>
-            <w:proofErr w:type="spellStart"/>
-            <w:r>
-              <w:rPr>
-                <w:rFonts w:ascii="GDSTransportWebsite" w:hAnsi="GDSTransportWebsite"/>
-                <w:color w:val="0A0A0A"/>
-              </w:rPr>
-              <w:t>isBlank</w:t>
-            </w:r>
-            <w:proofErr w:type="spellEnd"/>
-            <w:r>
-              <w:rPr>
-                <w:rFonts w:ascii="GDSTransportWebsite" w:hAnsi="GDSTransportWebsite"/>
-                <w:color w:val="0A0A0A"/>
-              </w:rPr>
-              <w:t>(</w:t>
-            </w:r>
-            <w:proofErr w:type="spellStart"/>
-            <w:proofErr w:type="gramStart"/>
-            <w:r>
-              <w:rPr>
-                <w:rFonts w:ascii="GDSTransportWebsite" w:hAnsi="GDSTransportWebsite"/>
-                <w:color w:val="0A0A0A"/>
-              </w:rPr>
-              <w:t>applicant.phoneNumber</w:t>
-            </w:r>
-            <w:proofErr w:type="spellEnd"/>
-            <w:proofErr w:type="gramEnd"/>
-            <w:r>
-              <w:rPr>
-                <w:rFonts w:ascii="GDSTransportWebsite" w:hAnsi="GDSTransportWebsite"/>
-                <w:color w:val="0A0A0A"/>
-              </w:rPr>
-              <w:t xml:space="preserve">)}&gt;&gt;Not Provided&lt;&lt;else&gt;&gt;&lt;&lt; </w:t>
-            </w:r>
-            <w:proofErr w:type="spellStart"/>
-            <w:r>
-              <w:rPr>
-                <w:rFonts w:ascii="GDSTransportWebsite" w:hAnsi="GDSTransportWebsite"/>
-                <w:color w:val="0A0A0A"/>
-              </w:rPr>
-              <w:t>applicant.phoneNumber</w:t>
-            </w:r>
-            <w:proofErr w:type="spellEnd"/>
-            <w:r>
-              <w:rPr>
-                <w:rFonts w:ascii="GDSTransportWebsite" w:hAnsi="GDSTransportWebsite"/>
-                <w:color w:val="0A0A0A"/>
-              </w:rPr>
-              <w:t xml:space="preserve"> &gt;&gt;&lt;&lt;es_&gt;&gt;</w:t>
+              <w:t>&lt;&lt;cs_{isBlank(applicant.phoneNumber)}&gt;&gt;Not Provided&lt;&lt;else&gt;&gt;&lt;&lt; applicant.phoneNumber &gt;&gt;&lt;&lt;es_&gt;&gt;</w:t>
             </w:r>
           </w:p>
         </w:tc>
@@ -1095,57 +814,7 @@
                 <w:rFonts w:ascii="GDSTransportWebsite" w:hAnsi="GDSTransportWebsite"/>
                 <w:color w:val="0A0A0A"/>
               </w:rPr>
-              <w:t>&lt;&lt;cs_{</w:t>
-            </w:r>
-            <w:proofErr w:type="spellStart"/>
-            <w:r>
-              <w:rPr>
-                <w:rFonts w:ascii="GDSTransportWebsite" w:hAnsi="GDSTransportWebsite"/>
-                <w:color w:val="0A0A0A"/>
-              </w:rPr>
-              <w:t>isBlank</w:t>
-            </w:r>
-            <w:proofErr w:type="spellEnd"/>
-            <w:r>
-              <w:rPr>
-                <w:rFonts w:ascii="GDSTransportWebsite" w:hAnsi="GDSTransportWebsite"/>
-                <w:color w:val="0A0A0A"/>
-              </w:rPr>
-              <w:t>(</w:t>
-            </w:r>
-            <w:proofErr w:type="spellStart"/>
-            <w:proofErr w:type="gramStart"/>
-            <w:r>
-              <w:rPr>
-                <w:rFonts w:ascii="GDSTransportWebsite" w:hAnsi="GDSTransportWebsite"/>
-                <w:color w:val="0A0A0A"/>
-              </w:rPr>
-              <w:t>applicant.emailAddress</w:t>
-            </w:r>
-            <w:proofErr w:type="spellEnd"/>
-            <w:proofErr w:type="gramEnd"/>
-            <w:r>
-              <w:rPr>
-                <w:rFonts w:ascii="GDSTransportWebsite" w:hAnsi="GDSTransportWebsite"/>
-                <w:color w:val="0A0A0A"/>
-              </w:rPr>
-              <w:t xml:space="preserve">)}&gt;&gt;Not Provided&lt;&lt;else&gt;&gt;&lt;&lt; </w:t>
-            </w:r>
-            <w:proofErr w:type="spellStart"/>
-            <w:r>
-              <w:rPr>
-                <w:rFonts w:ascii="GDSTransportWebsite" w:hAnsi="GDSTransportWebsite"/>
-                <w:color w:val="0A0A0A"/>
-              </w:rPr>
-              <w:t>applicant.emailAddress</w:t>
-            </w:r>
-            <w:proofErr w:type="spellEnd"/>
-            <w:r>
-              <w:rPr>
-                <w:rFonts w:ascii="GDSTransportWebsite" w:hAnsi="GDSTransportWebsite"/>
-                <w:color w:val="0A0A0A"/>
-              </w:rPr>
-              <w:t xml:space="preserve"> &gt;&gt;&lt;&lt;es_&gt;&gt;</w:t>
+              <w:t>&lt;&lt;cs_{isBlank(applicant.emailAddress)}&gt;&gt;Not Provided&lt;&lt;else&gt;&gt;&lt;&lt; applicant.emailAddress &gt;&gt;&lt;&lt;es_&gt;&gt;</w:t>
             </w:r>
           </w:p>
         </w:tc>
@@ -1223,29 +892,7 @@
                 <w:color w:val="0A0A0A"/>
                 <w:shd w:val="clear" w:color="auto" w:fill="FFFFFF"/>
               </w:rPr>
-              <w:t>&lt;&lt;</w:t>
-            </w:r>
-            <w:proofErr w:type="spellStart"/>
-            <w:r>
-              <w:rPr>
-                <w:rFonts w:ascii="GDSTransportWebsite" w:hAnsi="GDSTransportWebsite"/>
-                <w:b/>
-                <w:bCs/>
-                <w:color w:val="0A0A0A"/>
-                <w:shd w:val="clear" w:color="auto" w:fill="FFFFFF"/>
-              </w:rPr>
-              <w:t>rr_respondents</w:t>
-            </w:r>
-            <w:proofErr w:type="spellEnd"/>
-            <w:r>
-              <w:rPr>
-                <w:rFonts w:ascii="GDSTransportWebsite" w:hAnsi="GDSTransportWebsite"/>
-                <w:b/>
-                <w:bCs/>
-                <w:color w:val="0A0A0A"/>
-                <w:shd w:val="clear" w:color="auto" w:fill="FFFFFF"/>
-              </w:rPr>
-              <w:t>&gt;&gt;</w:t>
+              <w:t>&lt;&lt;rr_respondents&gt;&gt;</w:t>
             </w:r>
           </w:p>
         </w:tc>
@@ -1287,29 +934,7 @@
                 <w:color w:val="0A0A0A"/>
                 <w:shd w:val="clear" w:color="auto" w:fill="FFFFFF"/>
               </w:rPr>
-              <w:t>&lt;&lt;cs_{$size&gt;1}&gt;&gt; Defendant &lt;&lt;$</w:t>
-            </w:r>
-            <w:proofErr w:type="spellStart"/>
-            <w:r>
-              <w:rPr>
-                <w:rFonts w:ascii="GDSTransportWebsite" w:hAnsi="GDSTransportWebsite"/>
-                <w:b/>
-                <w:bCs/>
-                <w:color w:val="0A0A0A"/>
-                <w:shd w:val="clear" w:color="auto" w:fill="FFFFFF"/>
-              </w:rPr>
-              <w:t>itemnum</w:t>
-            </w:r>
-            <w:proofErr w:type="spellEnd"/>
-            <w:r>
-              <w:rPr>
-                <w:rFonts w:ascii="GDSTransportWebsite" w:hAnsi="GDSTransportWebsite"/>
-                <w:b/>
-                <w:bCs/>
-                <w:color w:val="0A0A0A"/>
-                <w:shd w:val="clear" w:color="auto" w:fill="FFFFFF"/>
-              </w:rPr>
-              <w:t>&gt;&gt;&lt;&lt;es_&gt;&gt;</w:t>
+              <w:t>&lt;&lt;cs_{$size&gt;1}&gt;&gt; Defendant &lt;&lt;$itemnum&gt;&gt;&lt;&lt;es_&gt;&gt;</w:t>
             </w:r>
           </w:p>
         </w:tc>
@@ -1434,23 +1059,7 @@
                 <w:rFonts w:ascii="GDSTransportWebsite" w:hAnsi="GDSTransportWebsite"/>
                 <w:color w:val="0A0A0A"/>
               </w:rPr>
-              <w:t>&lt;&lt;cs_{primaryAddress.AddressLine</w:t>
-            </w:r>
-            <w:proofErr w:type="gramStart"/>
-            <w:r>
-              <w:rPr>
-                <w:rFonts w:ascii="GDSTransportWebsite" w:hAnsi="GDSTransportWebsite"/>
-                <w:color w:val="0A0A0A"/>
-              </w:rPr>
-              <w:t>1!=</w:t>
-            </w:r>
-            <w:proofErr w:type="gramEnd"/>
-            <w:r>
-              <w:rPr>
-                <w:rFonts w:ascii="GDSTransportWebsite" w:hAnsi="GDSTransportWebsite"/>
-                <w:color w:val="0A0A0A"/>
-              </w:rPr>
-              <w:t>null}&gt;&gt;&lt;&lt;primaryAddress.AddressLine1&gt;&gt;&lt;&lt;es_&gt;&gt;&lt;&lt;cs_{!isBlank(primaryAddress.AddressLine2)}&gt;&gt;</w:t>
+              <w:t>&lt;&lt;cs_{primaryAddress.AddressLine1!=null}&gt;&gt;&lt;&lt;primaryAddress.AddressLine1&gt;&gt;&lt;&lt;es_&gt;&gt;&lt;&lt;cs_{!isBlank(primaryAddress.AddressLine2)}&gt;&gt;</w:t>
             </w:r>
           </w:p>
           <w:p>
@@ -1468,119 +1077,55 @@
                 <w:color w:val="0A0A0A"/>
               </w:rPr>
               <w:lastRenderedPageBreak/>
-              <w:t>&lt;&lt;primaryAddress.AddressLine2&gt;&gt;&lt;&lt;es_&gt;&gt;&lt;&lt;cs_</w:t>
-            </w:r>
-            <w:proofErr w:type="gramStart"/>
-            <w:r>
-              <w:rPr>
-                <w:rFonts w:ascii="GDSTransportWebsite" w:hAnsi="GDSTransportWebsite"/>
-                <w:color w:val="0A0A0A"/>
-              </w:rPr>
-              <w:t>{!isBlank</w:t>
-            </w:r>
-            <w:proofErr w:type="gramEnd"/>
-            <w:r>
-              <w:rPr>
-                <w:rFonts w:ascii="GDSTransportWebsite" w:hAnsi="GDSTransportWebsite"/>
-                <w:color w:val="0A0A0A"/>
-              </w:rPr>
-              <w:t>(primaryAddress.AddressLine3)}&gt;&gt;</w:t>
-            </w:r>
-          </w:p>
-          <w:p>
-            <w:pPr>
-              <w:spacing w:before="40" w:after="40"/>
-              <w:rPr>
-                <w:rFonts w:ascii="GDSTransportWebsite" w:hAnsi="GDSTransportWebsite"/>
-                <w:color w:val="0A0A0A"/>
-              </w:rPr>
-            </w:pPr>
-            <w:r>
-              <w:rPr>
-                <w:rFonts w:ascii="GDSTransportWebsite" w:hAnsi="GDSTransportWebsite"/>
-                <w:color w:val="0A0A0A"/>
-              </w:rPr>
-              <w:t>&lt;&lt;primaryAddress.AddressLine3&gt;&gt;&lt;&lt;es_&gt;&gt;&lt;&lt;cs_</w:t>
-            </w:r>
-            <w:proofErr w:type="gramStart"/>
-            <w:r>
-              <w:rPr>
-                <w:rFonts w:ascii="GDSTransportWebsite" w:hAnsi="GDSTransportWebsite"/>
-                <w:color w:val="0A0A0A"/>
-              </w:rPr>
-              <w:t>{!isBlank</w:t>
-            </w:r>
-            <w:proofErr w:type="gramEnd"/>
-            <w:r>
-              <w:rPr>
-                <w:rFonts w:ascii="GDSTransportWebsite" w:hAnsi="GDSTransportWebsite"/>
-                <w:color w:val="0A0A0A"/>
-              </w:rPr>
-              <w:t>(primaryAddress.PostTown)}&gt;&gt;</w:t>
-            </w:r>
-          </w:p>
-          <w:p>
-            <w:pPr>
-              <w:spacing w:before="40" w:after="40"/>
-              <w:rPr>
-                <w:rFonts w:ascii="GDSTransportWebsite" w:hAnsi="GDSTransportWebsite"/>
-                <w:color w:val="0A0A0A"/>
-              </w:rPr>
-            </w:pPr>
-            <w:r>
-              <w:rPr>
-                <w:rFonts w:ascii="GDSTransportWebsite" w:hAnsi="GDSTransportWebsite"/>
-                <w:color w:val="0A0A0A"/>
-              </w:rPr>
-              <w:t xml:space="preserve">&lt;&lt; </w:t>
-            </w:r>
-            <w:proofErr w:type="spellStart"/>
-            <w:r>
-              <w:rPr>
-                <w:rFonts w:ascii="GDSTransportWebsite" w:hAnsi="GDSTransportWebsite"/>
-                <w:color w:val="0A0A0A"/>
-              </w:rPr>
-              <w:t>primaryAddress.PostTown</w:t>
-            </w:r>
-            <w:proofErr w:type="spellEnd"/>
-            <w:r>
-              <w:rPr>
-                <w:rFonts w:ascii="GDSTransportWebsite" w:hAnsi="GDSTransportWebsite"/>
-                <w:color w:val="0A0A0A"/>
-              </w:rPr>
-              <w:t>&gt;&gt;&lt;&lt;es_&gt;&gt;</w:t>
-            </w:r>
-          </w:p>
-          <w:p>
-            <w:pPr>
-              <w:spacing w:before="40" w:after="40"/>
-              <w:rPr>
-                <w:rFonts w:ascii="GDSTransportWebsite" w:hAnsi="GDSTransportWebsite"/>
-                <w:color w:val="0A0A0A"/>
-              </w:rPr>
-            </w:pPr>
-            <w:r>
-              <w:rPr>
-                <w:rFonts w:ascii="GDSTransportWebsite" w:hAnsi="GDSTransportWebsite"/>
-                <w:color w:val="0A0A0A"/>
-              </w:rPr>
-              <w:t>&lt;&lt;primaryAddress.PostCode&gt;&gt;&lt;&lt;cs_</w:t>
-            </w:r>
-            <w:proofErr w:type="gramStart"/>
-            <w:r>
-              <w:rPr>
-                <w:rFonts w:ascii="GDSTransportWebsite" w:hAnsi="GDSTransportWebsite"/>
-                <w:color w:val="0A0A0A"/>
-              </w:rPr>
-              <w:t>{!isBlank</w:t>
-            </w:r>
-            <w:proofErr w:type="gramEnd"/>
-            <w:r>
-              <w:rPr>
-                <w:rFonts w:ascii="GDSTransportWebsite" w:hAnsi="GDSTransportWebsite"/>
-                <w:color w:val="0A0A0A"/>
-              </w:rPr>
-              <w:t>(primaryAddress.Country)}&gt;&gt;</w:t>
+              <w:t>&lt;&lt;primaryAddress.AddressLine2&gt;&gt;&lt;&lt;es_&gt;&gt;&lt;&lt;cs_{!isBlank(primaryAddress.AddressLine3)}&gt;&gt;</w:t>
+            </w:r>
+          </w:p>
+          <w:p>
+            <w:pPr>
+              <w:spacing w:before="40" w:after="40"/>
+              <w:rPr>
+                <w:rFonts w:ascii="GDSTransportWebsite" w:hAnsi="GDSTransportWebsite"/>
+                <w:color w:val="0A0A0A"/>
+              </w:rPr>
+            </w:pPr>
+            <w:r>
+              <w:rPr>
+                <w:rFonts w:ascii="GDSTransportWebsite" w:hAnsi="GDSTransportWebsite"/>
+                <w:color w:val="0A0A0A"/>
+              </w:rPr>
+              <w:t>&lt;&lt;primaryAddress.AddressLine3&gt;&gt;&lt;&lt;es_&gt;&gt;&lt;&lt;cs_{!isBlank(primaryAddress.PostTown)}&gt;&gt;</w:t>
+            </w:r>
+          </w:p>
+          <w:p>
+            <w:pPr>
+              <w:spacing w:before="40" w:after="40"/>
+              <w:rPr>
+                <w:rFonts w:ascii="GDSTransportWebsite" w:hAnsi="GDSTransportWebsite"/>
+                <w:color w:val="0A0A0A"/>
+              </w:rPr>
+            </w:pPr>
+            <w:r>
+              <w:rPr>
+                <w:rFonts w:ascii="GDSTransportWebsite" w:hAnsi="GDSTransportWebsite"/>
+                <w:color w:val="0A0A0A"/>
+              </w:rPr>
+              <w:t>&lt;&lt; primaryAddress.PostTown&gt;&gt;&lt;&lt;es_&gt;&gt;</w:t>
+            </w:r>
+          </w:p>
+          <w:p>
+            <w:pPr>
+              <w:spacing w:before="40" w:after="40"/>
+              <w:rPr>
+                <w:rFonts w:ascii="GDSTransportWebsite" w:hAnsi="GDSTransportWebsite"/>
+                <w:color w:val="0A0A0A"/>
+              </w:rPr>
+            </w:pPr>
+            <w:r>
+              <w:rPr>
+                <w:rFonts w:ascii="GDSTransportWebsite" w:hAnsi="GDSTransportWebsite"/>
+                <w:color w:val="0A0A0A"/>
+              </w:rPr>
+              <w:t>&lt;&lt;primaryAddress.PostCode&gt;&gt;&lt;&lt;cs_{!isBlank(primaryAddress.Country)}&gt;&gt;</w:t>
             </w:r>
           </w:p>
           <w:p>
@@ -1597,23 +1142,7 @@
                 <w:rFonts w:ascii="GDSTransportWebsite" w:hAnsi="GDSTransportWebsite"/>
                 <w:color w:val="0A0A0A"/>
               </w:rPr>
-              <w:t xml:space="preserve">&lt;&lt; </w:t>
-            </w:r>
-            <w:proofErr w:type="spellStart"/>
-            <w:r>
-              <w:rPr>
-                <w:rFonts w:ascii="GDSTransportWebsite" w:hAnsi="GDSTransportWebsite"/>
-                <w:color w:val="0A0A0A"/>
-              </w:rPr>
-              <w:t>primaryAddress.Country</w:t>
-            </w:r>
-            <w:proofErr w:type="spellEnd"/>
-            <w:r>
-              <w:rPr>
-                <w:rFonts w:ascii="GDSTransportWebsite" w:hAnsi="GDSTransportWebsite"/>
-                <w:color w:val="0A0A0A"/>
-              </w:rPr>
-              <w:t>&gt;&gt;&lt;&lt;es_&gt;&gt;</w:t>
+              <w:t>&lt;&lt; primaryAddress.Country&gt;&gt;&lt;&lt;es_&gt;&gt;</w:t>
             </w:r>
           </w:p>
         </w:tc>
@@ -1703,55 +1232,7 @@
                 <w:rFonts w:ascii="GDSTransportWebsite" w:hAnsi="GDSTransportWebsite"/>
                 <w:color w:val="0A0A0A"/>
               </w:rPr>
-              <w:t>&lt;&lt;cs_{</w:t>
-            </w:r>
-            <w:proofErr w:type="spellStart"/>
-            <w:r>
-              <w:rPr>
-                <w:rFonts w:ascii="GDSTransportWebsite" w:hAnsi="GDSTransportWebsite"/>
-                <w:color w:val="0A0A0A"/>
-              </w:rPr>
-              <w:t>isBlank</w:t>
-            </w:r>
-            <w:proofErr w:type="spellEnd"/>
-            <w:r>
-              <w:rPr>
-                <w:rFonts w:ascii="GDSTransportWebsite" w:hAnsi="GDSTransportWebsite"/>
-                <w:color w:val="0A0A0A"/>
-              </w:rPr>
-              <w:t>(</w:t>
-            </w:r>
-            <w:proofErr w:type="spellStart"/>
-            <w:r>
-              <w:rPr>
-                <w:rFonts w:ascii="GDSTransportWebsite" w:hAnsi="GDSTransportWebsite"/>
-                <w:color w:val="0A0A0A"/>
-              </w:rPr>
-              <w:t>phoneNumber</w:t>
-            </w:r>
-            <w:proofErr w:type="spellEnd"/>
-            <w:r>
-              <w:rPr>
-                <w:rFonts w:ascii="GDSTransportWebsite" w:hAnsi="GDSTransportWebsite"/>
-                <w:color w:val="0A0A0A"/>
-              </w:rPr>
-              <w:t>)}&gt;&gt;Not Provided&lt;&lt;else&gt;&gt;&lt;&lt;</w:t>
-            </w:r>
-            <w:proofErr w:type="spellStart"/>
-            <w:r>
-              <w:rPr>
-                <w:rFonts w:ascii="GDSTransportWebsite" w:hAnsi="GDSTransportWebsite"/>
-                <w:color w:val="0A0A0A"/>
-              </w:rPr>
-              <w:t>phoneNumber</w:t>
-            </w:r>
-            <w:proofErr w:type="spellEnd"/>
-            <w:r>
-              <w:rPr>
-                <w:rFonts w:ascii="GDSTransportWebsite" w:hAnsi="GDSTransportWebsite"/>
-                <w:color w:val="0A0A0A"/>
-              </w:rPr>
-              <w:t xml:space="preserve"> &gt;&gt;&lt;&lt;es_&gt;&gt;</w:t>
+              <w:t>&lt;&lt;cs_{isBlank(phoneNumber)}&gt;&gt;Not Provided&lt;&lt;else&gt;&gt;&lt;&lt;phoneNumber &gt;&gt;&lt;&lt;es_&gt;&gt;</w:t>
             </w:r>
           </w:p>
         </w:tc>
@@ -1819,55 +1300,7 @@
                 <w:rFonts w:ascii="GDSTransportWebsite" w:hAnsi="GDSTransportWebsite"/>
                 <w:color w:val="0A0A0A"/>
               </w:rPr>
-              <w:t>&lt;&lt;cs_{</w:t>
-            </w:r>
-            <w:proofErr w:type="spellStart"/>
-            <w:r>
-              <w:rPr>
-                <w:rFonts w:ascii="GDSTransportWebsite" w:hAnsi="GDSTransportWebsite"/>
-                <w:color w:val="0A0A0A"/>
-              </w:rPr>
-              <w:t>isBlank</w:t>
-            </w:r>
-            <w:proofErr w:type="spellEnd"/>
-            <w:r>
-              <w:rPr>
-                <w:rFonts w:ascii="GDSTransportWebsite" w:hAnsi="GDSTransportWebsite"/>
-                <w:color w:val="0A0A0A"/>
-              </w:rPr>
-              <w:t>(</w:t>
-            </w:r>
-            <w:proofErr w:type="spellStart"/>
-            <w:r>
-              <w:rPr>
-                <w:rFonts w:ascii="GDSTransportWebsite" w:hAnsi="GDSTransportWebsite"/>
-                <w:color w:val="0A0A0A"/>
-              </w:rPr>
-              <w:t>emailAddress</w:t>
-            </w:r>
-            <w:proofErr w:type="spellEnd"/>
-            <w:r>
-              <w:rPr>
-                <w:rFonts w:ascii="GDSTransportWebsite" w:hAnsi="GDSTransportWebsite"/>
-                <w:color w:val="0A0A0A"/>
-              </w:rPr>
-              <w:t>)}&gt;&gt;Not Provided&lt;&lt;else&gt;&gt;&lt;&lt;</w:t>
-            </w:r>
-            <w:proofErr w:type="spellStart"/>
-            <w:r>
-              <w:rPr>
-                <w:rFonts w:ascii="GDSTransportWebsite" w:hAnsi="GDSTransportWebsite"/>
-                <w:color w:val="0A0A0A"/>
-              </w:rPr>
-              <w:t>emailAddress</w:t>
-            </w:r>
-            <w:proofErr w:type="spellEnd"/>
-            <w:r>
-              <w:rPr>
-                <w:rFonts w:ascii="GDSTransportWebsite" w:hAnsi="GDSTransportWebsite"/>
-                <w:color w:val="0A0A0A"/>
-              </w:rPr>
-              <w:t>&gt;&gt;&lt;&lt;es_&gt;&gt;</w:t>
+              <w:t>&lt;&lt;cs_{isBlank(emailAddress)}&gt;&gt;Not Provided&lt;&lt;else&gt;&gt;&lt;&lt;emailAddress&gt;&gt;&lt;&lt;es_&gt;&gt;</w:t>
             </w:r>
           </w:p>
         </w:tc>
@@ -2010,7 +1443,6 @@
               </w:rPr>
               <w:t>&lt;&lt;cs_{</w:t>
             </w:r>
-            <w:proofErr w:type="gramStart"/>
             <w:r>
               <w:rPr>
                 <w:rFonts w:ascii="GDSTransportWebsite" w:hAnsi="GDSTransportWebsite"/>
@@ -2023,15 +1455,7 @@
                 <w:rFonts w:ascii="GDSTransportWebsite" w:hAnsi="GDSTransportWebsite"/>
                 <w:color w:val="0A0A0A"/>
               </w:rPr>
-              <w:t>.primaryAddress.AddressLine</w:t>
-            </w:r>
-            <w:proofErr w:type="gramEnd"/>
-            <w:r>
-              <w:rPr>
-                <w:rFonts w:ascii="GDSTransportWebsite" w:hAnsi="GDSTransportWebsite"/>
-                <w:color w:val="0A0A0A"/>
-              </w:rPr>
-              <w:t>1!=null}&gt;&gt;&lt;&lt;</w:t>
+              <w:t>.primaryAddress.AddressLine1!=null}&gt;&gt;&lt;&lt;</w:t>
             </w:r>
             <w:r>
               <w:rPr>
@@ -2071,7 +1495,6 @@
                 <w:szCs w:val="22"/>
               </w:rPr>
             </w:pPr>
-            <w:proofErr w:type="gramStart"/>
             <w:r>
               <w:rPr>
                 <w:rFonts w:ascii="GDSTransportWebsite" w:hAnsi="GDSTransportWebsite"/>
@@ -2091,15 +1514,7 @@
                 <w:rFonts w:ascii="GDSTransportWebsite" w:hAnsi="GDSTransportWebsite"/>
                 <w:color w:val="0A0A0A"/>
               </w:rPr>
-              <w:t>.primaryAddress.AddressLine</w:t>
-            </w:r>
-            <w:proofErr w:type="gramEnd"/>
-            <w:r>
-              <w:rPr>
-                <w:rFonts w:ascii="GDSTransportWebsite" w:hAnsi="GDSTransportWebsite"/>
-                <w:color w:val="0A0A0A"/>
-              </w:rPr>
-              <w:t>2&gt;&gt;&lt;&lt;es_&gt;&gt;&lt;&lt;cs_{!isBlank(</w:t>
+              <w:t>.primaryAddress.AddressLine2&gt;&gt;&lt;&lt;es_&gt;&gt;&lt;&lt;cs_{!isBlank(</w:t>
             </w:r>
             <w:r>
               <w:rPr>
@@ -2124,7 +1539,6 @@
                 <w:color w:val="0A0A0A"/>
               </w:rPr>
             </w:pPr>
-            <w:proofErr w:type="gramStart"/>
             <w:r>
               <w:rPr>
                 <w:rFonts w:ascii="GDSTransportWebsite" w:hAnsi="GDSTransportWebsite"/>
@@ -2144,26 +1558,17 @@
                 <w:rFonts w:ascii="GDSTransportWebsite" w:hAnsi="GDSTransportWebsite"/>
                 <w:color w:val="0A0A0A"/>
               </w:rPr>
-              <w:t>.primaryAddress.AddressLine</w:t>
-            </w:r>
-            <w:proofErr w:type="gramEnd"/>
-            <w:r>
-              <w:rPr>
-                <w:rFonts w:ascii="GDSTransportWebsite" w:hAnsi="GDSTransportWebsite"/>
-                <w:color w:val="0A0A0A"/>
-              </w:rPr>
-              <w:t>3&gt;&gt;&lt;&lt;es_&gt;&gt;&lt;&lt;cs_{!isBlank(applicant.primaryAddress.PostTown)}&gt;&gt;</w:t>
-            </w:r>
-          </w:p>
-          <w:p>
-            <w:pPr>
-              <w:spacing w:before="40" w:after="40"/>
-              <w:rPr>
-                <w:rFonts w:ascii="GDSTransportWebsite" w:hAnsi="GDSTransportWebsite"/>
-                <w:color w:val="0A0A0A"/>
-              </w:rPr>
-            </w:pPr>
-            <w:proofErr w:type="gramStart"/>
+              <w:t>.primaryAddress.AddressLine3&gt;&gt;&lt;&lt;es_&gt;&gt;&lt;&lt;cs_{!isBlank(applicant.primaryAddress.PostTown)}&gt;&gt;</w:t>
+            </w:r>
+          </w:p>
+          <w:p>
+            <w:pPr>
+              <w:spacing w:before="40" w:after="40"/>
+              <w:rPr>
+                <w:rFonts w:ascii="GDSTransportWebsite" w:hAnsi="GDSTransportWebsite"/>
+                <w:color w:val="0A0A0A"/>
+              </w:rPr>
+            </w:pPr>
             <w:r>
               <w:rPr>
                 <w:rFonts w:ascii="GDSTransportWebsite" w:hAnsi="GDSTransportWebsite"/>
@@ -2183,26 +1588,17 @@
                 <w:rFonts w:ascii="GDSTransportWebsite" w:hAnsi="GDSTransportWebsite"/>
                 <w:color w:val="0A0A0A"/>
               </w:rPr>
-              <w:t>.primaryAddress.PostTown</w:t>
-            </w:r>
-            <w:proofErr w:type="gramEnd"/>
-            <w:r>
-              <w:rPr>
-                <w:rFonts w:ascii="GDSTransportWebsite" w:hAnsi="GDSTransportWebsite"/>
-                <w:color w:val="0A0A0A"/>
-              </w:rPr>
-              <w:t>&gt;&gt;&lt;&lt;es_&gt;&gt;</w:t>
-            </w:r>
-          </w:p>
-          <w:p>
-            <w:pPr>
-              <w:spacing w:before="40" w:after="40"/>
-              <w:rPr>
-                <w:rFonts w:ascii="GDSTransportWebsite" w:hAnsi="GDSTransportWebsite"/>
-                <w:color w:val="0A0A0A"/>
-              </w:rPr>
-            </w:pPr>
-            <w:proofErr w:type="gramStart"/>
+              <w:t>.primaryAddress.PostTown&gt;&gt;&lt;&lt;es_&gt;&gt;</w:t>
+            </w:r>
+          </w:p>
+          <w:p>
+            <w:pPr>
+              <w:spacing w:before="40" w:after="40"/>
+              <w:rPr>
+                <w:rFonts w:ascii="GDSTransportWebsite" w:hAnsi="GDSTransportWebsite"/>
+                <w:color w:val="0A0A0A"/>
+              </w:rPr>
+            </w:pPr>
             <w:r>
               <w:rPr>
                 <w:rFonts w:ascii="GDSTransportWebsite" w:hAnsi="GDSTransportWebsite"/>
@@ -2222,15 +1618,7 @@
                 <w:rFonts w:ascii="GDSTransportWebsite" w:hAnsi="GDSTransportWebsite"/>
                 <w:color w:val="0A0A0A"/>
               </w:rPr>
-              <w:t>.primaryAddress.PostCode</w:t>
-            </w:r>
-            <w:proofErr w:type="gramEnd"/>
-            <w:r>
-              <w:rPr>
-                <w:rFonts w:ascii="GDSTransportWebsite" w:hAnsi="GDSTransportWebsite"/>
-                <w:color w:val="0A0A0A"/>
-              </w:rPr>
-              <w:t>&gt;&gt;&lt;&lt;cs_{!isBlank(</w:t>
+              <w:t>.primaryAddress.PostCode&gt;&gt;&lt;&lt;cs_{!isBlank(</w:t>
             </w:r>
             <w:r>
               <w:rPr>
@@ -2248,7 +1636,6 @@
             </w:r>
           </w:p>
           <w:p>
-            <w:proofErr w:type="gramStart"/>
             <w:r>
               <w:rPr>
                 <w:rFonts w:ascii="GDSTransportWebsite" w:hAnsi="GDSTransportWebsite"/>
@@ -2268,15 +1655,7 @@
                 <w:rFonts w:ascii="GDSTransportWebsite" w:hAnsi="GDSTransportWebsite"/>
                 <w:color w:val="0A0A0A"/>
               </w:rPr>
-              <w:t>.primaryAddress.Country</w:t>
-            </w:r>
-            <w:proofErr w:type="gramEnd"/>
-            <w:r>
-              <w:rPr>
-                <w:rFonts w:ascii="GDSTransportWebsite" w:hAnsi="GDSTransportWebsite"/>
-                <w:color w:val="0A0A0A"/>
-              </w:rPr>
-              <w:t>&gt;&gt;&lt;&lt;es_&gt;&gt;</w:t>
+              <w:t>.primaryAddress.Country&gt;&gt;&lt;&lt;es_&gt;&gt;</w:t>
             </w:r>
           </w:p>
         </w:tc>
@@ -2316,19 +1695,8 @@
           <w:sz w:val="36"/>
           <w:szCs w:val="36"/>
         </w:rPr>
-        <w:t>&lt;&lt;cs_{</w:t>
+        <w:t>&lt;&lt;cs_{allocatedTrack</w:t>
       </w:r>
-      <w:proofErr w:type="spellStart"/>
-      <w:r>
-        <w:rPr>
-          <w:rFonts w:ascii="GDSTransportWebsite" w:hAnsi="GDSTransportWebsite"/>
-          <w:color w:val="0A0A0A"/>
-          <w:sz w:val="36"/>
-          <w:szCs w:val="36"/>
-        </w:rPr>
-        <w:t>allocatedTrack</w:t>
-      </w:r>
-      <w:proofErr w:type="spellEnd"/>
       <w:r>
         <w:rPr>
           <w:rFonts w:ascii="GDSTransportWebsite" w:hAnsi="GDSTransportWebsite"/>
@@ -2412,23 +1780,7 @@
                 <w:b/>
                 <w:bCs/>
               </w:rPr>
-              <w:t xml:space="preserve">Do you consider that this claim is suitable for determination without a hearing, </w:t>
-            </w:r>
-            <w:proofErr w:type="gramStart"/>
-            <w:r>
-              <w:rPr>
-                <w:b/>
-                <w:bCs/>
-              </w:rPr>
-              <w:t>i.e.</w:t>
-            </w:r>
-            <w:proofErr w:type="gramEnd"/>
-            <w:r>
-              <w:rPr>
-                <w:b/>
-                <w:bCs/>
-              </w:rPr>
-              <w:t xml:space="preserve"> by a judge reading and considering the case papers, witness statements and other documents </w:t>
+              <w:t xml:space="preserve">Do you consider that this claim is suitable for determination without a hearing, i.e. by a judge reading and considering the case papers, witness statements and other documents </w:t>
             </w:r>
             <w:r>
               <w:rPr>
@@ -2437,6 +1789,46 @@
               </w:rPr>
               <w:lastRenderedPageBreak/>
               <w:t>filed by the parties, making a decision, and giving a note of reasons for that decision?</w:t>
+            </w:r>
+          </w:p>
+          <w:p>
+            <w:pPr>
+              <w:pStyle w:val="NormalWeb"/>
+              <w:spacing w:before="40" w:beforeAutospacing="0" w:after="40" w:afterAutospacing="0"/>
+            </w:pPr>
+            <w:r>
+              <w:t>&lt;&lt;cs_{</w:t>
+            </w:r>
+            <w:r>
+              <w:rPr>
+                <w:rFonts w:ascii="GDSTransportWebsite" w:hAnsi="GDSTransportWebsite"/>
+                <w:color w:val="0A0A0A"/>
+              </w:rPr>
+              <w:t xml:space="preserve"> </w:t>
+            </w:r>
+            <w:r>
+              <w:rPr>
+                <w:rFonts w:ascii="GDSTransportWebsite" w:hAnsi="GDSTransportWebsite"/>
+                <w:color w:val="0A0A0A"/>
+              </w:rPr>
+              <w:t>dqExtraDetailsLip.</w:t>
+            </w:r>
+            <w:r>
+              <w:t xml:space="preserve"> </w:t>
+            </w:r>
+            <w:r>
+              <w:rPr>
+                <w:rFonts w:ascii="GDSTransportWebsite" w:hAnsi="GDSTransportWebsite"/>
+                <w:color w:val="0A0A0A"/>
+              </w:rPr>
+              <w:t>determinationWithoutHearingRequired</w:t>
+            </w:r>
+            <w:r>
+              <w:rPr>
+                <w:rFonts w:ascii="GDSTransportWebsite" w:hAnsi="GDSTransportWebsite"/>
+                <w:color w:val="0A0A0A"/>
+              </w:rPr>
+              <w:t>==’No’}&gt;&gt;</w:t>
             </w:r>
           </w:p>
         </w:tc>
@@ -2461,15 +1853,30 @@
               <w:lastRenderedPageBreak/>
               <w:t>&lt;&lt;</w:t>
             </w:r>
-            <w:proofErr w:type="spellStart"/>
-            <w:r>
-              <w:rPr>
-                <w:rFonts w:ascii="GDSTransportWebsite" w:hAnsi="GDSTransportWebsite"/>
-                <w:color w:val="0A0A0A"/>
-              </w:rPr>
-              <w:t>disclosureOfElectronicDocuments.reachedAgreement</w:t>
-            </w:r>
-            <w:proofErr w:type="spellEnd"/>
+            <w:r>
+              <w:rPr>
+                <w:rFonts w:ascii="GDSTransportWebsite" w:hAnsi="GDSTransportWebsite"/>
+                <w:color w:val="0A0A0A"/>
+              </w:rPr>
+              <w:t>dqExtraDetailsLip</w:t>
+            </w:r>
+            <w:r>
+              <w:rPr>
+                <w:rFonts w:ascii="GDSTransportWebsite" w:hAnsi="GDSTransportWebsite"/>
+                <w:color w:val="0A0A0A"/>
+              </w:rPr>
+              <w:t>.</w:t>
+            </w:r>
+            <w:r>
+              <w:t xml:space="preserve"> </w:t>
+            </w:r>
+            <w:r>
+              <w:rPr>
+                <w:rFonts w:ascii="GDSTransportWebsite" w:hAnsi="GDSTransportWebsite"/>
+                <w:color w:val="0A0A0A"/>
+              </w:rPr>
+              <w:t>determinationWithoutHearingRequired</w:t>
+            </w:r>
             <w:r>
               <w:rPr>
                 <w:rFonts w:ascii="GDSTransportWebsite" w:hAnsi="GDSTransportWebsite"/>
@@ -2510,9 +1917,8 @@
             <w:pPr>
               <w:spacing w:before="40" w:after="40"/>
               <w:rPr>
-                <w:rFonts w:ascii="Arial" w:hAnsi="Arial" w:cs="Arial"/>
-                <w:sz w:val="22"/>
-                <w:szCs w:val="22"/>
+                <w:rFonts w:ascii="GDSTransportWebsite" w:hAnsi="GDSTransportWebsite"/>
+                <w:color w:val="0A0A0A"/>
               </w:rPr>
             </w:pPr>
             <w:r>
@@ -2522,15 +1928,41 @@
               </w:rPr>
               <w:t>&lt;&lt;</w:t>
             </w:r>
-            <w:proofErr w:type="spellStart"/>
-            <w:r>
-              <w:rPr>
-                <w:rFonts w:ascii="GDSTransportWebsite" w:hAnsi="GDSTransportWebsite"/>
-                <w:color w:val="0A0A0A"/>
-              </w:rPr>
-              <w:t>disclosureOfElectronicDocuments.reasonForNoAgreement</w:t>
-            </w:r>
-            <w:proofErr w:type="spellEnd"/>
+            <w:r>
+              <w:rPr>
+                <w:rFonts w:ascii="GDSTransportWebsite" w:hAnsi="GDSTransportWebsite"/>
+                <w:color w:val="0A0A0A"/>
+              </w:rPr>
+              <w:t xml:space="preserve"> </w:t>
+            </w:r>
+            <w:r>
+              <w:rPr>
+                <w:rFonts w:ascii="GDSTransportWebsite" w:hAnsi="GDSTransportWebsite"/>
+                <w:color w:val="0A0A0A"/>
+              </w:rPr>
+              <w:t>dqExtraDetailsLip</w:t>
+            </w:r>
+            <w:r>
+              <w:rPr>
+                <w:rFonts w:ascii="GDSTransportWebsite" w:hAnsi="GDSTransportWebsite"/>
+                <w:color w:val="0A0A0A"/>
+              </w:rPr>
+              <w:t>.</w:t>
+            </w:r>
+            <w:r>
+              <w:rPr>
+                <w:rFonts w:ascii="GDSTransportWebsite" w:hAnsi="GDSTransportWebsite"/>
+                <w:color w:val="0A0A0A"/>
+              </w:rPr>
+              <w:t>determinationWithoutHearingReason</w:t>
+            </w:r>
+            <w:r>
+              <w:rPr>
+                <w:rFonts w:ascii="GDSTransportWebsite" w:hAnsi="GDSTransportWebsite"/>
+                <w:color w:val="0A0A0A"/>
+              </w:rPr>
+              <w:t xml:space="preserve"> </w:t>
+            </w:r>
             <w:r>
               <w:rPr>
                 <w:rFonts w:ascii="GDSTransportWebsite" w:hAnsi="GDSTransportWebsite"/>
@@ -2554,6 +1986,14 @@
           <w:shd w:val="clear" w:color="auto" w:fill="FFFFFF"/>
         </w:rPr>
       </w:pPr>
+      <w:r>
+        <w:rPr>
+          <w:rFonts w:ascii="GDSTransportWebsite" w:hAnsi="GDSTransportWebsite"/>
+          <w:color w:val="0A0A0A"/>
+          <w:shd w:val="clear" w:color="auto" w:fill="FFFFFF"/>
+        </w:rPr>
+        <w:t>&lt;&lt;es_&gt;&gt;</w:t>
+      </w:r>
     </w:p>
     <w:p>
       <w:pPr>
@@ -2598,9 +2038,8 @@
           <w:sz w:val="36"/>
           <w:szCs w:val="36"/>
         </w:rPr>
-        <w:t>&lt;&lt;cs_{</w:t>
+        <w:t>&lt;&lt;cs_{allocatedTrack=</w:t>
       </w:r>
-      <w:proofErr w:type="spellStart"/>
       <w:r>
         <w:rPr>
           <w:rFonts w:ascii="GDSTransportWebsite" w:hAnsi="GDSTransportWebsite"/>
@@ -2608,9 +2047,8 @@
           <w:sz w:val="36"/>
           <w:szCs w:val="36"/>
         </w:rPr>
-        <w:t>allocatedTrack</w:t>
+        <w:t>=</w:t>
       </w:r>
-      <w:proofErr w:type="spellEnd"/>
       <w:r>
         <w:rPr>
           <w:rFonts w:ascii="GDSTransportWebsite" w:hAnsi="GDSTransportWebsite"/>
@@ -2618,7 +2056,7 @@
           <w:sz w:val="36"/>
           <w:szCs w:val="36"/>
         </w:rPr>
-        <w:t>='FAST_CLAIM'}&gt;&gt;</w:t>
+        <w:t>'FAST_CLAIM'}&gt;&gt;</w:t>
       </w:r>
     </w:p>
     <w:p>
@@ -2857,64 +2295,6 @@
         </w:tc>
       </w:tr>
     </w:tbl>
-    <w:p>
-      <w:pPr>
-        <w:pBdr>
-          <w:bottom w:val="single" w:sz="4" w:space="1" w:color="000000"/>
-        </w:pBdr>
-        <w:spacing w:before="120" w:after="120"/>
-        <w:rPr>
-          <w:rFonts w:ascii="GDSTransportWebsite" w:hAnsi="GDSTransportWebsite"/>
-          <w:color w:val="0A0A0A"/>
-          <w:sz w:val="36"/>
-          <w:szCs w:val="36"/>
-        </w:rPr>
-      </w:pPr>
-    </w:p>
-    <w:p>
-      <w:pPr>
-        <w:pBdr>
-          <w:bottom w:val="single" w:sz="4" w:space="1" w:color="000000"/>
-        </w:pBdr>
-        <w:spacing w:before="120" w:after="120"/>
-        <w:rPr>
-          <w:rFonts w:ascii="GDSTransportWebsite" w:hAnsi="GDSTransportWebsite"/>
-          <w:color w:val="0A0A0A"/>
-          <w:sz w:val="36"/>
-          <w:szCs w:val="36"/>
-        </w:rPr>
-      </w:pPr>
-      <w:r>
-        <w:rPr>
-          <w:rFonts w:ascii="GDSTransportWebsite" w:hAnsi="GDSTransportWebsite"/>
-          <w:color w:val="0A0A0A"/>
-          <w:shd w:val="clear" w:color="auto" w:fill="FFFFFF"/>
-        </w:rPr>
-        <w:t>&lt;&lt;es_&gt;&gt;</w:t>
-      </w:r>
-    </w:p>
-    <w:p>
-      <w:pPr>
-        <w:pBdr>
-          <w:bottom w:val="single" w:sz="4" w:space="1" w:color="000000"/>
-        </w:pBdr>
-        <w:spacing w:before="120" w:after="120"/>
-        <w:rPr>
-          <w:rFonts w:ascii="GDSTransportWebsite" w:hAnsi="GDSTransportWebsite"/>
-          <w:color w:val="0A0A0A"/>
-          <w:sz w:val="36"/>
-          <w:szCs w:val="36"/>
-        </w:rPr>
-      </w:pPr>
-      <w:r>
-        <w:rPr>
-          <w:rFonts w:ascii="GDSTransportWebsite" w:hAnsi="GDSTransportWebsite"/>
-          <w:color w:val="0A0A0A"/>
-          <w:shd w:val="clear" w:color="auto" w:fill="FFFFFF"/>
-        </w:rPr>
-        <w:t>&lt;&lt;es_&gt;&gt;</w:t>
-      </w:r>
-    </w:p>
     <w:p>
       <w:pPr>
         <w:pBdr>
@@ -3041,25 +2421,7 @@
                 <w:rFonts w:ascii="GDSTransportWebsite" w:hAnsi="GDSTransportWebsite"/>
                 <w:color w:val="0A0A0A"/>
               </w:rPr>
-              <w:t>&lt;&lt;</w:t>
-            </w:r>
-            <w:proofErr w:type="spellStart"/>
-            <w:proofErr w:type="gramStart"/>
-            <w:r>
-              <w:rPr>
-                <w:rFonts w:ascii="GDSTransportWebsite" w:hAnsi="GDSTransportWebsite"/>
-                <w:color w:val="0A0A0A"/>
-              </w:rPr>
-              <w:t>experts.expertRequired</w:t>
-            </w:r>
-            <w:proofErr w:type="spellEnd"/>
-            <w:proofErr w:type="gramEnd"/>
-            <w:r>
-              <w:rPr>
-                <w:rFonts w:ascii="GDSTransportWebsite" w:hAnsi="GDSTransportWebsite"/>
-                <w:color w:val="0A0A0A"/>
-              </w:rPr>
-              <w:t>&gt;&gt;</w:t>
+              <w:t>&lt;&lt;experts.expertRequired&gt;&gt;</w:t>
             </w:r>
           </w:p>
         </w:tc>
@@ -3072,27 +2434,7 @@
           <w:color w:val="0A0A0A"/>
           <w:shd w:val="clear" w:color="auto" w:fill="FFFFFF"/>
         </w:rPr>
-        <w:t>&lt;&lt;cs_{</w:t>
-      </w:r>
-      <w:proofErr w:type="spellStart"/>
-      <w:proofErr w:type="gramStart"/>
-      <w:r>
-        <w:rPr>
-          <w:rFonts w:ascii="GDSTransportWebsite" w:hAnsi="GDSTransportWebsite"/>
-          <w:color w:val="0A0A0A"/>
-          <w:shd w:val="clear" w:color="auto" w:fill="FFFFFF"/>
-        </w:rPr>
-        <w:t>experts.expertRequired</w:t>
-      </w:r>
-      <w:proofErr w:type="spellEnd"/>
-      <w:proofErr w:type="gramEnd"/>
-      <w:r>
-        <w:rPr>
-          <w:rFonts w:ascii="GDSTransportWebsite" w:hAnsi="GDSTransportWebsite"/>
-          <w:color w:val="0A0A0A"/>
-          <w:shd w:val="clear" w:color="auto" w:fill="FFFFFF"/>
-        </w:rPr>
-        <w:t>='Yes'}&gt;&gt;</w:t>
+        <w:t>&lt;&lt;cs_{experts.expertRequired='Yes'}&gt;&gt;</w:t>
       </w:r>
     </w:p>
     <w:tbl>
@@ -3138,29 +2480,7 @@
                 <w:color w:val="0A0A0A"/>
                 <w:shd w:val="clear" w:color="auto" w:fill="FFFFFF"/>
               </w:rPr>
-              <w:t xml:space="preserve">Have you already sent expert reports or </w:t>
-            </w:r>
-            <w:proofErr w:type="gramStart"/>
-            <w:r>
-              <w:rPr>
-                <w:rFonts w:ascii="GDSTransportWebsite" w:hAnsi="GDSTransportWebsite"/>
-                <w:b/>
-                <w:bCs/>
-                <w:color w:val="0A0A0A"/>
-                <w:shd w:val="clear" w:color="auto" w:fill="FFFFFF"/>
-              </w:rPr>
-              <w:t>similar to</w:t>
-            </w:r>
-            <w:proofErr w:type="gramEnd"/>
-            <w:r>
-              <w:rPr>
-                <w:rFonts w:ascii="GDSTransportWebsite" w:hAnsi="GDSTransportWebsite"/>
-                <w:b/>
-                <w:bCs/>
-                <w:color w:val="0A0A0A"/>
-                <w:shd w:val="clear" w:color="auto" w:fill="FFFFFF"/>
-              </w:rPr>
-              <w:t xml:space="preserve"> other parties?</w:t>
+              <w:t>Have you already sent expert reports or similar to other parties?</w:t>
             </w:r>
           </w:p>
           <w:p>
@@ -3193,57 +2513,7 @@
                 <w:rFonts w:ascii="GDSTransportWebsite" w:hAnsi="GDSTransportWebsite"/>
                 <w:color w:val="0A0A0A"/>
               </w:rPr>
-              <w:t>&lt;&lt;cs_{</w:t>
-            </w:r>
-            <w:proofErr w:type="spellStart"/>
-            <w:r>
-              <w:rPr>
-                <w:rFonts w:ascii="GDSTransportWebsite" w:hAnsi="GDSTransportWebsite"/>
-                <w:color w:val="0A0A0A"/>
-              </w:rPr>
-              <w:t>isBlank</w:t>
-            </w:r>
-            <w:proofErr w:type="spellEnd"/>
-            <w:r>
-              <w:rPr>
-                <w:rFonts w:ascii="GDSTransportWebsite" w:hAnsi="GDSTransportWebsite"/>
-                <w:color w:val="0A0A0A"/>
-              </w:rPr>
-              <w:t>(</w:t>
-            </w:r>
-            <w:proofErr w:type="spellStart"/>
-            <w:proofErr w:type="gramStart"/>
-            <w:r>
-              <w:rPr>
-                <w:rFonts w:ascii="GDSTransportWebsite" w:hAnsi="GDSTransportWebsite"/>
-                <w:color w:val="0A0A0A"/>
-              </w:rPr>
-              <w:t>experts.expertReportsSent</w:t>
-            </w:r>
-            <w:proofErr w:type="spellEnd"/>
-            <w:proofErr w:type="gramEnd"/>
-            <w:r>
-              <w:rPr>
-                <w:rFonts w:ascii="GDSTransportWebsite" w:hAnsi="GDSTransportWebsite"/>
-                <w:color w:val="0A0A0A"/>
-              </w:rPr>
-              <w:t>)}&gt;&gt;Not Provided&lt;&lt;else&gt;&gt;&lt;&lt;</w:t>
-            </w:r>
-            <w:proofErr w:type="spellStart"/>
-            <w:r>
-              <w:rPr>
-                <w:rFonts w:ascii="GDSTransportWebsite" w:hAnsi="GDSTransportWebsite"/>
-                <w:color w:val="0A0A0A"/>
-              </w:rPr>
-              <w:t>experts.expertReportsSent</w:t>
-            </w:r>
-            <w:proofErr w:type="spellEnd"/>
-            <w:r>
-              <w:rPr>
-                <w:rFonts w:ascii="GDSTransportWebsite" w:hAnsi="GDSTransportWebsite"/>
-                <w:color w:val="0A0A0A"/>
-              </w:rPr>
-              <w:t>&gt;&gt;&lt;&lt;es_&gt;&gt;</w:t>
+              <w:t>&lt;&lt;cs_{isBlank(experts.expertReportsSent)}&gt;&gt;Not Provided&lt;&lt;else&gt;&gt;&lt;&lt;experts.expertReportsSent&gt;&gt;&lt;&lt;es_&gt;&gt;</w:t>
             </w:r>
           </w:p>
         </w:tc>
@@ -3319,57 +2589,7 @@
                 <w:rFonts w:ascii="GDSTransportWebsite" w:hAnsi="GDSTransportWebsite"/>
                 <w:color w:val="0A0A0A"/>
               </w:rPr>
-              <w:t>&lt;&lt;cs_{</w:t>
-            </w:r>
-            <w:proofErr w:type="spellStart"/>
-            <w:r>
-              <w:rPr>
-                <w:rFonts w:ascii="GDSTransportWebsite" w:hAnsi="GDSTransportWebsite"/>
-                <w:color w:val="0A0A0A"/>
-              </w:rPr>
-              <w:t>isBlank</w:t>
-            </w:r>
-            <w:proofErr w:type="spellEnd"/>
-            <w:r>
-              <w:rPr>
-                <w:rFonts w:ascii="GDSTransportWebsite" w:hAnsi="GDSTransportWebsite"/>
-                <w:color w:val="0A0A0A"/>
-              </w:rPr>
-              <w:t>(</w:t>
-            </w:r>
-            <w:proofErr w:type="spellStart"/>
-            <w:proofErr w:type="gramStart"/>
-            <w:r>
-              <w:rPr>
-                <w:rFonts w:ascii="GDSTransportWebsite" w:hAnsi="GDSTransportWebsite"/>
-                <w:color w:val="0A0A0A"/>
-              </w:rPr>
-              <w:t>experts.jointExpertSuitable</w:t>
-            </w:r>
-            <w:proofErr w:type="spellEnd"/>
-            <w:proofErr w:type="gramEnd"/>
-            <w:r>
-              <w:rPr>
-                <w:rFonts w:ascii="GDSTransportWebsite" w:hAnsi="GDSTransportWebsite"/>
-                <w:color w:val="0A0A0A"/>
-              </w:rPr>
-              <w:t>)}&gt;&gt;Not Provided&lt;&lt;else&gt;&gt;&lt;&lt;</w:t>
-            </w:r>
-            <w:proofErr w:type="spellStart"/>
-            <w:r>
-              <w:rPr>
-                <w:rFonts w:ascii="GDSTransportWebsite" w:hAnsi="GDSTransportWebsite"/>
-                <w:color w:val="0A0A0A"/>
-              </w:rPr>
-              <w:t>experts.jointExpertSuitable</w:t>
-            </w:r>
-            <w:proofErr w:type="spellEnd"/>
-            <w:r>
-              <w:rPr>
-                <w:rFonts w:ascii="GDSTransportWebsite" w:hAnsi="GDSTransportWebsite"/>
-                <w:color w:val="0A0A0A"/>
-              </w:rPr>
-              <w:t>&gt;&gt;&lt;&lt;es_&gt;&gt;</w:t>
+              <w:t>&lt;&lt;cs_{isBlank(experts.jointExpertSuitable)}&gt;&gt;Not Provided&lt;&lt;else&gt;&gt;&lt;&lt;experts.jointExpertSuitable&gt;&gt;&lt;&lt;es_&gt;&gt;</w:t>
             </w:r>
           </w:p>
         </w:tc>
@@ -3400,35 +2620,7 @@
                 <w:color w:val="0A0A0A"/>
                 <w:shd w:val="clear" w:color="auto" w:fill="FFFFFF"/>
               </w:rPr>
-              <w:t>&lt;&lt;</w:t>
-            </w:r>
-            <w:proofErr w:type="spellStart"/>
-            <w:r>
-              <w:rPr>
-                <w:rFonts w:ascii="GDSTransportWebsite" w:hAnsi="GDSTransportWebsite"/>
-                <w:color w:val="0A0A0A"/>
-                <w:shd w:val="clear" w:color="auto" w:fill="FFFFFF"/>
-              </w:rPr>
-              <w:t>rr_</w:t>
-            </w:r>
-            <w:proofErr w:type="gramStart"/>
-            <w:r>
-              <w:rPr>
-                <w:rFonts w:ascii="GDSTransportWebsite" w:hAnsi="GDSTransportWebsite"/>
-                <w:color w:val="0A0A0A"/>
-                <w:shd w:val="clear" w:color="auto" w:fill="FFFFFF"/>
-              </w:rPr>
-              <w:t>experts.details</w:t>
-            </w:r>
-            <w:proofErr w:type="spellEnd"/>
-            <w:proofErr w:type="gramEnd"/>
-            <w:r>
-              <w:rPr>
-                <w:rFonts w:ascii="GDSTransportWebsite" w:hAnsi="GDSTransportWebsite"/>
-                <w:color w:val="0A0A0A"/>
-                <w:shd w:val="clear" w:color="auto" w:fill="FFFFFF"/>
-              </w:rPr>
-              <w:t>&gt;&gt;</w:t>
+              <w:t>&lt;&lt;rr_experts.details&gt;&gt;</w:t>
             </w:r>
           </w:p>
         </w:tc>
@@ -3461,23 +2653,7 @@
                 <w:rFonts w:ascii="GDSTransportWebsite" w:hAnsi="GDSTransportWebsite"/>
                 <w:color w:val="0A0A0A"/>
               </w:rPr>
-              <w:t>Expert &lt;&lt;$</w:t>
-            </w:r>
-            <w:proofErr w:type="spellStart"/>
-            <w:r>
-              <w:rPr>
-                <w:rFonts w:ascii="GDSTransportWebsite" w:hAnsi="GDSTransportWebsite"/>
-                <w:color w:val="0A0A0A"/>
-              </w:rPr>
-              <w:t>itemnum</w:t>
-            </w:r>
-            <w:proofErr w:type="spellEnd"/>
-            <w:r>
-              <w:rPr>
-                <w:rFonts w:ascii="GDSTransportWebsite" w:hAnsi="GDSTransportWebsite"/>
-                <w:color w:val="0A0A0A"/>
-              </w:rPr>
-              <w:t>&gt;&gt;</w:t>
+              <w:t>Expert &lt;&lt;$itemnum&gt;&gt;</w:t>
             </w:r>
           </w:p>
         </w:tc>
@@ -3515,7 +2691,6 @@
                 <w:color w:val="0A0A0A"/>
                 <w:shd w:val="clear" w:color="auto" w:fill="FFFFFF"/>
               </w:rPr>
-              <w:lastRenderedPageBreak/>
               <w:t>Expert’s name</w:t>
             </w:r>
           </w:p>
@@ -3555,25 +2730,8 @@
                 <w:rFonts w:ascii="GDSTransportWebsite" w:hAnsi="GDSTransportWebsite"/>
                 <w:color w:val="0A0A0A"/>
               </w:rPr>
-              <w:t>&lt;&lt;cs_{</w:t>
-            </w:r>
-            <w:proofErr w:type="spellStart"/>
-            <w:r>
-              <w:rPr>
-                <w:rFonts w:ascii="GDSTransportWebsite" w:hAnsi="GDSTransportWebsite"/>
-                <w:color w:val="0A0A0A"/>
-              </w:rPr>
-              <w:t>isBlank</w:t>
-            </w:r>
-            <w:proofErr w:type="spellEnd"/>
-            <w:r>
-              <w:rPr>
-                <w:rFonts w:ascii="GDSTransportWebsite" w:hAnsi="GDSTransportWebsite"/>
-                <w:color w:val="0A0A0A"/>
-              </w:rPr>
-              <w:t>(</w:t>
-            </w:r>
-            <w:proofErr w:type="spellStart"/>
+              <w:t>&lt;&lt;cs_{isBlank(</w:t>
+            </w:r>
             <w:r>
               <w:rPr>
                 <w:rFonts w:ascii="GDSTransportWebsite" w:hAnsi="GDSTransportWebsite"/>
@@ -3581,7 +2739,6 @@
               </w:rPr>
               <w:t>firstName</w:t>
             </w:r>
-            <w:proofErr w:type="spellEnd"/>
             <w:r>
               <w:rPr>
                 <w:rFonts w:ascii="GDSTransportWebsite" w:hAnsi="GDSTransportWebsite"/>
@@ -3589,7 +2746,6 @@
               </w:rPr>
               <w:t xml:space="preserve">)}&gt;&gt;Not Provided&lt;&lt;else&gt;&gt;&lt;&lt; </w:t>
             </w:r>
-            <w:proofErr w:type="spellStart"/>
             <w:r>
               <w:rPr>
                 <w:rFonts w:ascii="GDSTransportWebsite" w:hAnsi="GDSTransportWebsite"/>
@@ -3597,7 +2753,6 @@
               </w:rPr>
               <w:t>firstName</w:t>
             </w:r>
-            <w:proofErr w:type="spellEnd"/>
             <w:r>
               <w:rPr>
                 <w:rFonts w:ascii="GDSTransportWebsite" w:hAnsi="GDSTransportWebsite"/>
@@ -3610,23 +2765,7 @@
                 <w:rFonts w:ascii="GDSTransportWebsite" w:hAnsi="GDSTransportWebsite"/>
                 <w:color w:val="0A0A0A"/>
               </w:rPr>
-              <w:t xml:space="preserve"> &lt;&lt;</w:t>
-            </w:r>
-            <w:proofErr w:type="spellStart"/>
-            <w:r>
-              <w:rPr>
-                <w:rFonts w:ascii="GDSTransportWebsite" w:hAnsi="GDSTransportWebsite"/>
-                <w:color w:val="0A0A0A"/>
-              </w:rPr>
-              <w:t>lastName</w:t>
-            </w:r>
-            <w:proofErr w:type="spellEnd"/>
-            <w:r>
-              <w:rPr>
-                <w:rFonts w:ascii="GDSTransportWebsite" w:hAnsi="GDSTransportWebsite"/>
-                <w:color w:val="0A0A0A"/>
-              </w:rPr>
-              <w:t>&gt;&gt;</w:t>
+              <w:t xml:space="preserve"> &lt;&lt;lastName&gt;&gt;</w:t>
             </w:r>
             <w:r>
               <w:rPr>
@@ -3671,6 +2810,7 @@
                 <w:color w:val="0A0A0A"/>
                 <w:shd w:val="clear" w:color="auto" w:fill="FFFFFF"/>
               </w:rPr>
+              <w:lastRenderedPageBreak/>
               <w:t>Expert’s phone number</w:t>
             </w:r>
           </w:p>
@@ -3712,23 +2852,13 @@
               </w:rPr>
               <w:t>&lt;&lt;cs_{</w:t>
             </w:r>
-            <w:proofErr w:type="spellStart"/>
-            <w:r>
-              <w:rPr>
-                <w:rFonts w:ascii="GDSTransportWebsite" w:hAnsi="GDSTransportWebsite"/>
-                <w:color w:val="0A0A0A"/>
-              </w:rPr>
-              <w:t>isBlank</w:t>
-            </w:r>
-            <w:proofErr w:type="spellEnd"/>
-            <w:r>
-              <w:rPr>
-                <w:rFonts w:ascii="GDSTransportWebsite" w:hAnsi="GDSTransportWebsite"/>
-                <w:color w:val="0A0A0A"/>
-              </w:rPr>
-              <w:t>(</w:t>
-            </w:r>
-            <w:proofErr w:type="spellStart"/>
+            <w:r>
+              <w:rPr>
+                <w:rFonts w:ascii="GDSTransportWebsite" w:hAnsi="GDSTransportWebsite"/>
+                <w:color w:val="0A0A0A"/>
+              </w:rPr>
+              <w:t>isBlank(</w:t>
+            </w:r>
             <w:r>
               <w:rPr>
                 <w:rFonts w:ascii="GDSTransportWebsite" w:hAnsi="GDSTransportWebsite"/>
@@ -3736,7 +2866,6 @@
               </w:rPr>
               <w:t>phoneNumber</w:t>
             </w:r>
-            <w:proofErr w:type="spellEnd"/>
             <w:r>
               <w:rPr>
                 <w:rFonts w:ascii="GDSTransportWebsite" w:hAnsi="GDSTransportWebsite"/>
@@ -3763,23 +2892,7 @@
                 <w:rFonts w:ascii="GDSTransportWebsite" w:hAnsi="GDSTransportWebsite"/>
                 <w:color w:val="0A0A0A"/>
               </w:rPr>
-              <w:t>&lt;&lt;</w:t>
-            </w:r>
-            <w:proofErr w:type="spellStart"/>
-            <w:r>
-              <w:rPr>
-                <w:rFonts w:ascii="GDSTransportWebsite" w:hAnsi="GDSTransportWebsite"/>
-                <w:color w:val="0A0A0A"/>
-              </w:rPr>
-              <w:t>phoneNumber</w:t>
-            </w:r>
-            <w:proofErr w:type="spellEnd"/>
-            <w:r>
-              <w:rPr>
-                <w:rFonts w:ascii="GDSTransportWebsite" w:hAnsi="GDSTransportWebsite"/>
-                <w:color w:val="0A0A0A"/>
-              </w:rPr>
-              <w:t>&gt;&gt;&lt;&lt;es_&gt;&gt;</w:t>
+              <w:t>&lt;&lt;phoneNumber&gt;&gt;&lt;&lt;es_&gt;&gt;</w:t>
             </w:r>
           </w:p>
         </w:tc>
@@ -3856,55 +2969,7 @@
                 <w:rFonts w:ascii="GDSTransportWebsite" w:hAnsi="GDSTransportWebsite"/>
                 <w:color w:val="0A0A0A"/>
               </w:rPr>
-              <w:t>&lt;&lt;cs_{</w:t>
-            </w:r>
-            <w:proofErr w:type="spellStart"/>
-            <w:r>
-              <w:rPr>
-                <w:rFonts w:ascii="GDSTransportWebsite" w:hAnsi="GDSTransportWebsite"/>
-                <w:color w:val="0A0A0A"/>
-              </w:rPr>
-              <w:t>isBlank</w:t>
-            </w:r>
-            <w:proofErr w:type="spellEnd"/>
-            <w:r>
-              <w:rPr>
-                <w:rFonts w:ascii="GDSTransportWebsite" w:hAnsi="GDSTransportWebsite"/>
-                <w:color w:val="0A0A0A"/>
-              </w:rPr>
-              <w:t>(</w:t>
-            </w:r>
-            <w:proofErr w:type="spellStart"/>
-            <w:r>
-              <w:rPr>
-                <w:rFonts w:ascii="GDSTransportWebsite" w:hAnsi="GDSTransportWebsite"/>
-                <w:color w:val="0A0A0A"/>
-              </w:rPr>
-              <w:t>emailAddress</w:t>
-            </w:r>
-            <w:proofErr w:type="spellEnd"/>
-            <w:r>
-              <w:rPr>
-                <w:rFonts w:ascii="GDSTransportWebsite" w:hAnsi="GDSTransportWebsite"/>
-                <w:color w:val="0A0A0A"/>
-              </w:rPr>
-              <w:t>)}&gt;&gt;Not Provided&lt;&lt;else&gt;&gt;&lt;&lt;</w:t>
-            </w:r>
-            <w:proofErr w:type="spellStart"/>
-            <w:r>
-              <w:rPr>
-                <w:rFonts w:ascii="GDSTransportWebsite" w:hAnsi="GDSTransportWebsite"/>
-                <w:color w:val="0A0A0A"/>
-              </w:rPr>
-              <w:t>emailAddress</w:t>
-            </w:r>
-            <w:proofErr w:type="spellEnd"/>
-            <w:r>
-              <w:rPr>
-                <w:rFonts w:ascii="GDSTransportWebsite" w:hAnsi="GDSTransportWebsite"/>
-                <w:color w:val="0A0A0A"/>
-              </w:rPr>
-              <w:t>&gt;&gt;&lt;&lt;es_&gt;&gt;</w:t>
+              <w:t>&lt;&lt;cs_{isBlank(emailAddress)}&gt;&gt;Not Provided&lt;&lt;else&gt;&gt;&lt;&lt;emailAddress&gt;&gt;&lt;&lt;es_&gt;&gt;</w:t>
             </w:r>
           </w:p>
         </w:tc>
@@ -3981,55 +3046,7 @@
                 <w:rFonts w:ascii="GDSTransportWebsite" w:hAnsi="GDSTransportWebsite"/>
                 <w:color w:val="0A0A0A"/>
               </w:rPr>
-              <w:t>&lt;&lt;cs_{</w:t>
-            </w:r>
-            <w:proofErr w:type="spellStart"/>
-            <w:r>
-              <w:rPr>
-                <w:rFonts w:ascii="GDSTransportWebsite" w:hAnsi="GDSTransportWebsite"/>
-                <w:color w:val="0A0A0A"/>
-              </w:rPr>
-              <w:t>isBlank</w:t>
-            </w:r>
-            <w:proofErr w:type="spellEnd"/>
-            <w:r>
-              <w:rPr>
-                <w:rFonts w:ascii="GDSTransportWebsite" w:hAnsi="GDSTransportWebsite"/>
-                <w:color w:val="0A0A0A"/>
-              </w:rPr>
-              <w:t>(</w:t>
-            </w:r>
-            <w:proofErr w:type="spellStart"/>
-            <w:r>
-              <w:rPr>
-                <w:rFonts w:ascii="GDSTransportWebsite" w:hAnsi="GDSTransportWebsite"/>
-                <w:color w:val="0A0A0A"/>
-              </w:rPr>
-              <w:t>fieldOfExpertise</w:t>
-            </w:r>
-            <w:proofErr w:type="spellEnd"/>
-            <w:r>
-              <w:rPr>
-                <w:rFonts w:ascii="GDSTransportWebsite" w:hAnsi="GDSTransportWebsite"/>
-                <w:color w:val="0A0A0A"/>
-              </w:rPr>
-              <w:t>)}&gt;&gt;Not Provided&lt;&lt;else&gt;&gt;&lt;&lt;</w:t>
-            </w:r>
-            <w:proofErr w:type="spellStart"/>
-            <w:r>
-              <w:rPr>
-                <w:rFonts w:ascii="GDSTransportWebsite" w:hAnsi="GDSTransportWebsite"/>
-                <w:color w:val="0A0A0A"/>
-              </w:rPr>
-              <w:t>fieldOfExpertise</w:t>
-            </w:r>
-            <w:proofErr w:type="spellEnd"/>
-            <w:r>
-              <w:rPr>
-                <w:rFonts w:ascii="GDSTransportWebsite" w:hAnsi="GDSTransportWebsite"/>
-                <w:color w:val="0A0A0A"/>
-              </w:rPr>
-              <w:t>&gt;&gt;&lt;&lt;es_&gt;&gt;</w:t>
+              <w:t>&lt;&lt;cs_{isBlank(fieldOfExpertise)}&gt;&gt;Not Provided&lt;&lt;else&gt;&gt;&lt;&lt;fieldOfExpertise&gt;&gt;&lt;&lt;es_&gt;&gt;</w:t>
             </w:r>
           </w:p>
         </w:tc>
@@ -4067,20 +3084,8 @@
                 <w:color w:val="0A0A0A"/>
                 <w:shd w:val="clear" w:color="auto" w:fill="FFFFFF"/>
               </w:rPr>
-              <w:t xml:space="preserve">Why you need this </w:t>
-            </w:r>
-            <w:proofErr w:type="gramStart"/>
-            <w:r>
-              <w:rPr>
-                <w:rFonts w:ascii="GDSTransportWebsite" w:hAnsi="GDSTransportWebsite"/>
-                <w:b/>
-                <w:bCs/>
-                <w:color w:val="0A0A0A"/>
-                <w:shd w:val="clear" w:color="auto" w:fill="FFFFFF"/>
-              </w:rPr>
-              <w:t>expert</w:t>
-            </w:r>
-            <w:proofErr w:type="gramEnd"/>
+              <w:t>Why you need this expert</w:t>
+            </w:r>
           </w:p>
           <w:p>
             <w:pPr>
@@ -4121,55 +3126,7 @@
                 <w:rFonts w:ascii="GDSTransportWebsite" w:hAnsi="GDSTransportWebsite"/>
                 <w:color w:val="0A0A0A"/>
               </w:rPr>
-              <w:t>&lt;&lt;cs_{</w:t>
-            </w:r>
-            <w:proofErr w:type="spellStart"/>
-            <w:r>
-              <w:rPr>
-                <w:rFonts w:ascii="GDSTransportWebsite" w:hAnsi="GDSTransportWebsite"/>
-                <w:color w:val="0A0A0A"/>
-              </w:rPr>
-              <w:t>isBlank</w:t>
-            </w:r>
-            <w:proofErr w:type="spellEnd"/>
-            <w:r>
-              <w:rPr>
-                <w:rFonts w:ascii="GDSTransportWebsite" w:hAnsi="GDSTransportWebsite"/>
-                <w:color w:val="0A0A0A"/>
-              </w:rPr>
-              <w:t>(</w:t>
-            </w:r>
-            <w:proofErr w:type="spellStart"/>
-            <w:r>
-              <w:rPr>
-                <w:rFonts w:ascii="GDSTransportWebsite" w:hAnsi="GDSTransportWebsite"/>
-                <w:color w:val="0A0A0A"/>
-              </w:rPr>
-              <w:t>whyRequired</w:t>
-            </w:r>
-            <w:proofErr w:type="spellEnd"/>
-            <w:r>
-              <w:rPr>
-                <w:rFonts w:ascii="GDSTransportWebsite" w:hAnsi="GDSTransportWebsite"/>
-                <w:color w:val="0A0A0A"/>
-              </w:rPr>
-              <w:t>)}&gt;&gt;Not Provided&lt;&lt;else&gt;&gt;&lt;&lt;</w:t>
-            </w:r>
-            <w:proofErr w:type="spellStart"/>
-            <w:r>
-              <w:rPr>
-                <w:rFonts w:ascii="GDSTransportWebsite" w:hAnsi="GDSTransportWebsite"/>
-                <w:color w:val="0A0A0A"/>
-              </w:rPr>
-              <w:t>whyRequired</w:t>
-            </w:r>
-            <w:proofErr w:type="spellEnd"/>
-            <w:r>
-              <w:rPr>
-                <w:rFonts w:ascii="GDSTransportWebsite" w:hAnsi="GDSTransportWebsite"/>
-                <w:color w:val="0A0A0A"/>
-              </w:rPr>
-              <w:t>&gt;&gt;&lt;&lt;es_&gt;&gt;</w:t>
+              <w:t>&lt;&lt;cs_{isBlank(whyRequired)}&gt;&gt;Not Provided&lt;&lt;else&gt;&gt;&lt;&lt;whyRequired&gt;&gt;&lt;&lt;es_&gt;&gt;</w:t>
             </w:r>
           </w:p>
         </w:tc>
@@ -4249,55 +3206,7 @@
                 <w:rFonts w:ascii="GDSTransportWebsite" w:hAnsi="GDSTransportWebsite"/>
                 <w:color w:val="0A0A0A"/>
               </w:rPr>
-              <w:t>&lt;&lt;cs_{</w:t>
-            </w:r>
-            <w:proofErr w:type="spellStart"/>
-            <w:r>
-              <w:rPr>
-                <w:rFonts w:ascii="GDSTransportWebsite" w:hAnsi="GDSTransportWebsite"/>
-                <w:color w:val="0A0A0A"/>
-              </w:rPr>
-              <w:t>isBlank</w:t>
-            </w:r>
-            <w:proofErr w:type="spellEnd"/>
-            <w:r>
-              <w:rPr>
-                <w:rFonts w:ascii="GDSTransportWebsite" w:hAnsi="GDSTransportWebsite"/>
-                <w:color w:val="0A0A0A"/>
-              </w:rPr>
-              <w:t>(</w:t>
-            </w:r>
-            <w:proofErr w:type="spellStart"/>
-            <w:r>
-              <w:rPr>
-                <w:rFonts w:ascii="GDSTransportWebsite" w:hAnsi="GDSTransportWebsite"/>
-                <w:color w:val="0A0A0A"/>
-              </w:rPr>
-              <w:t>formattedCost</w:t>
-            </w:r>
-            <w:proofErr w:type="spellEnd"/>
-            <w:r>
-              <w:rPr>
-                <w:rFonts w:ascii="GDSTransportWebsite" w:hAnsi="GDSTransportWebsite"/>
-                <w:color w:val="0A0A0A"/>
-              </w:rPr>
-              <w:t>)}&gt;&gt;Not Provided&lt;&lt;else&gt;&gt;&lt;&lt;</w:t>
-            </w:r>
-            <w:proofErr w:type="spellStart"/>
-            <w:r>
-              <w:rPr>
-                <w:rFonts w:ascii="GDSTransportWebsite" w:hAnsi="GDSTransportWebsite"/>
-                <w:color w:val="0A0A0A"/>
-              </w:rPr>
-              <w:t>formattedCost</w:t>
-            </w:r>
-            <w:proofErr w:type="spellEnd"/>
-            <w:r>
-              <w:rPr>
-                <w:rFonts w:ascii="GDSTransportWebsite" w:hAnsi="GDSTransportWebsite"/>
-                <w:color w:val="0A0A0A"/>
-              </w:rPr>
-              <w:t>&gt;&gt;&lt;&lt;es_&gt;&gt;</w:t>
+              <w:t>&lt;&lt;cs_{isBlank(formattedCost)}&gt;&gt;Not Provided&lt;&lt;else&gt;&gt;&lt;&lt;formattedCost&gt;&gt;&lt;&lt;es_&gt;&gt;</w:t>
             </w:r>
           </w:p>
         </w:tc>
@@ -4329,35 +3238,7 @@
                 <w:color w:val="0A0A0A"/>
                 <w:shd w:val="clear" w:color="auto" w:fill="FFFFFF"/>
               </w:rPr>
-              <w:t>&lt;&lt;</w:t>
-            </w:r>
-            <w:proofErr w:type="spellStart"/>
-            <w:r>
-              <w:rPr>
-                <w:rFonts w:ascii="GDSTransportWebsite" w:hAnsi="GDSTransportWebsite"/>
-                <w:color w:val="0A0A0A"/>
-                <w:shd w:val="clear" w:color="auto" w:fill="FFFFFF"/>
-              </w:rPr>
-              <w:t>er_</w:t>
-            </w:r>
-            <w:proofErr w:type="gramStart"/>
-            <w:r>
-              <w:rPr>
-                <w:rFonts w:ascii="GDSTransportWebsite" w:hAnsi="GDSTransportWebsite"/>
-                <w:color w:val="0A0A0A"/>
-                <w:shd w:val="clear" w:color="auto" w:fill="FFFFFF"/>
-              </w:rPr>
-              <w:t>experts.details</w:t>
-            </w:r>
-            <w:proofErr w:type="spellEnd"/>
-            <w:proofErr w:type="gramEnd"/>
-            <w:r>
-              <w:rPr>
-                <w:rFonts w:ascii="GDSTransportWebsite" w:hAnsi="GDSTransportWebsite"/>
-                <w:color w:val="0A0A0A"/>
-                <w:shd w:val="clear" w:color="auto" w:fill="FFFFFF"/>
-              </w:rPr>
-              <w:t>&gt;&gt;</w:t>
+              <w:t>&lt;&lt;er_experts.details&gt;&gt;</w:t>
             </w:r>
           </w:p>
         </w:tc>
@@ -4487,25 +3368,7 @@
                 <w:rFonts w:ascii="GDSTransportWebsite" w:hAnsi="GDSTransportWebsite"/>
                 <w:color w:val="0A0A0A"/>
               </w:rPr>
-              <w:t>&lt;&lt;</w:t>
-            </w:r>
-            <w:proofErr w:type="spellStart"/>
-            <w:proofErr w:type="gramStart"/>
-            <w:r>
-              <w:rPr>
-                <w:rFonts w:ascii="GDSTransportWebsite" w:hAnsi="GDSTransportWebsite"/>
-                <w:color w:val="0A0A0A"/>
-              </w:rPr>
-              <w:t>witnesses.witnessesToAppear</w:t>
-            </w:r>
-            <w:proofErr w:type="spellEnd"/>
-            <w:proofErr w:type="gramEnd"/>
-            <w:r>
-              <w:rPr>
-                <w:rFonts w:ascii="GDSTransportWebsite" w:hAnsi="GDSTransportWebsite"/>
-                <w:color w:val="0A0A0A"/>
-              </w:rPr>
-              <w:t>&gt;&gt;</w:t>
+              <w:t>&lt;&lt;witnesses.witnessesToAppear&gt;&gt;</w:t>
             </w:r>
           </w:p>
         </w:tc>
@@ -4536,35 +3399,7 @@
                 <w:color w:val="0A0A0A"/>
                 <w:shd w:val="clear" w:color="auto" w:fill="FFFFFF"/>
               </w:rPr>
-              <w:t>&lt;&lt;</w:t>
-            </w:r>
-            <w:proofErr w:type="spellStart"/>
-            <w:r>
-              <w:rPr>
-                <w:rFonts w:ascii="GDSTransportWebsite" w:hAnsi="GDSTransportWebsite"/>
-                <w:color w:val="0A0A0A"/>
-                <w:shd w:val="clear" w:color="auto" w:fill="FFFFFF"/>
-              </w:rPr>
-              <w:t>rr_</w:t>
-            </w:r>
-            <w:proofErr w:type="gramStart"/>
-            <w:r>
-              <w:rPr>
-                <w:rFonts w:ascii="GDSTransportWebsite" w:hAnsi="GDSTransportWebsite"/>
-                <w:color w:val="0A0A0A"/>
-                <w:shd w:val="clear" w:color="auto" w:fill="FFFFFF"/>
-              </w:rPr>
-              <w:t>witnesses.details</w:t>
-            </w:r>
-            <w:proofErr w:type="spellEnd"/>
-            <w:proofErr w:type="gramEnd"/>
-            <w:r>
-              <w:rPr>
-                <w:rFonts w:ascii="GDSTransportWebsite" w:hAnsi="GDSTransportWebsite"/>
-                <w:color w:val="0A0A0A"/>
-                <w:shd w:val="clear" w:color="auto" w:fill="FFFFFF"/>
-              </w:rPr>
-              <w:t>&gt;&gt;</w:t>
+              <w:t>&lt;&lt;rr_witnesses.details&gt;&gt;</w:t>
             </w:r>
           </w:p>
         </w:tc>
@@ -4597,23 +3432,7 @@
                 <w:rFonts w:ascii="GDSTransportWebsite" w:hAnsi="GDSTransportWebsite"/>
                 <w:color w:val="0A0A0A"/>
               </w:rPr>
-              <w:t>Witness &lt;&lt;$</w:t>
-            </w:r>
-            <w:proofErr w:type="spellStart"/>
-            <w:r>
-              <w:rPr>
-                <w:rFonts w:ascii="GDSTransportWebsite" w:hAnsi="GDSTransportWebsite"/>
-                <w:color w:val="0A0A0A"/>
-              </w:rPr>
-              <w:t>itemnum</w:t>
-            </w:r>
-            <w:proofErr w:type="spellEnd"/>
-            <w:r>
-              <w:rPr>
-                <w:rFonts w:ascii="GDSTransportWebsite" w:hAnsi="GDSTransportWebsite"/>
-                <w:color w:val="0A0A0A"/>
-              </w:rPr>
-              <w:t>&gt;&gt;</w:t>
+              <w:t>Witness &lt;&lt;$itemnum&gt;&gt;</w:t>
             </w:r>
           </w:p>
         </w:tc>
@@ -4681,71 +3500,7 @@
                 <w:rFonts w:ascii="GDSTransportWebsite" w:hAnsi="GDSTransportWebsite"/>
                 <w:color w:val="0A0A0A"/>
               </w:rPr>
-              <w:t>&lt;&lt;cs_{</w:t>
-            </w:r>
-            <w:proofErr w:type="spellStart"/>
-            <w:r>
-              <w:rPr>
-                <w:rFonts w:ascii="GDSTransportWebsite" w:hAnsi="GDSTransportWebsite"/>
-                <w:color w:val="0A0A0A"/>
-              </w:rPr>
-              <w:t>isBlank</w:t>
-            </w:r>
-            <w:proofErr w:type="spellEnd"/>
-            <w:r>
-              <w:rPr>
-                <w:rFonts w:ascii="GDSTransportWebsite" w:hAnsi="GDSTransportWebsite"/>
-                <w:color w:val="0A0A0A"/>
-              </w:rPr>
-              <w:t>(</w:t>
-            </w:r>
-            <w:proofErr w:type="spellStart"/>
-            <w:r>
-              <w:rPr>
-                <w:rFonts w:ascii="GDSTransportWebsite" w:hAnsi="GDSTransportWebsite"/>
-                <w:color w:val="0A0A0A"/>
-              </w:rPr>
-              <w:t>firstName</w:t>
-            </w:r>
-            <w:proofErr w:type="spellEnd"/>
-            <w:r>
-              <w:rPr>
-                <w:rFonts w:ascii="GDSTransportWebsite" w:hAnsi="GDSTransportWebsite"/>
-                <w:color w:val="0A0A0A"/>
-              </w:rPr>
-              <w:t xml:space="preserve">)}&gt;&gt;Not Provided&lt;&lt;else&gt;&gt;&lt;&lt; </w:t>
-            </w:r>
-            <w:proofErr w:type="spellStart"/>
-            <w:r>
-              <w:rPr>
-                <w:rFonts w:ascii="GDSTransportWebsite" w:hAnsi="GDSTransportWebsite"/>
-                <w:color w:val="0A0A0A"/>
-              </w:rPr>
-              <w:t>firstName</w:t>
-            </w:r>
-            <w:proofErr w:type="spellEnd"/>
-            <w:r>
-              <w:rPr>
-                <w:rFonts w:ascii="GDSTransportWebsite" w:hAnsi="GDSTransportWebsite"/>
-                <w:color w:val="0A0A0A"/>
-              </w:rPr>
-              <w:t>&gt;&gt; &lt;&lt;</w:t>
-            </w:r>
-            <w:proofErr w:type="spellStart"/>
-            <w:r>
-              <w:rPr>
-                <w:rFonts w:ascii="GDSTransportWebsite" w:hAnsi="GDSTransportWebsite"/>
-                <w:color w:val="0A0A0A"/>
-              </w:rPr>
-              <w:t>lastName</w:t>
-            </w:r>
-            <w:proofErr w:type="spellEnd"/>
-            <w:r>
-              <w:rPr>
-                <w:rFonts w:ascii="GDSTransportWebsite" w:hAnsi="GDSTransportWebsite"/>
-                <w:color w:val="0A0A0A"/>
-              </w:rPr>
-              <w:t>&gt;&gt;&lt;&lt;es_&gt;&gt;</w:t>
+              <w:t>&lt;&lt;cs_{isBlank(firstName)}&gt;&gt;Not Provided&lt;&lt;else&gt;&gt;&lt;&lt; firstName&gt;&gt; &lt;&lt;lastName&gt;&gt;&lt;&lt;es_&gt;&gt;</w:t>
             </w:r>
           </w:p>
         </w:tc>
@@ -4810,55 +3565,7 @@
                 <w:rFonts w:ascii="GDSTransportWebsite" w:hAnsi="GDSTransportWebsite"/>
                 <w:color w:val="0A0A0A"/>
               </w:rPr>
-              <w:t>&lt;&lt;cs_{</w:t>
-            </w:r>
-            <w:proofErr w:type="spellStart"/>
-            <w:r>
-              <w:rPr>
-                <w:rFonts w:ascii="GDSTransportWebsite" w:hAnsi="GDSTransportWebsite"/>
-                <w:color w:val="0A0A0A"/>
-              </w:rPr>
-              <w:t>isBlank</w:t>
-            </w:r>
-            <w:proofErr w:type="spellEnd"/>
-            <w:r>
-              <w:rPr>
-                <w:rFonts w:ascii="GDSTransportWebsite" w:hAnsi="GDSTransportWebsite"/>
-                <w:color w:val="0A0A0A"/>
-              </w:rPr>
-              <w:t>(</w:t>
-            </w:r>
-            <w:proofErr w:type="spellStart"/>
-            <w:r>
-              <w:rPr>
-                <w:rFonts w:ascii="GDSTransportWebsite" w:hAnsi="GDSTransportWebsite"/>
-                <w:color w:val="0A0A0A"/>
-              </w:rPr>
-              <w:t>phoneNumber</w:t>
-            </w:r>
-            <w:proofErr w:type="spellEnd"/>
-            <w:r>
-              <w:rPr>
-                <w:rFonts w:ascii="GDSTransportWebsite" w:hAnsi="GDSTransportWebsite"/>
-                <w:color w:val="0A0A0A"/>
-              </w:rPr>
-              <w:t>)}&gt;&gt;Not Provided&lt;&lt;else&gt;&gt;&lt;&lt;</w:t>
-            </w:r>
-            <w:proofErr w:type="spellStart"/>
-            <w:r>
-              <w:rPr>
-                <w:rFonts w:ascii="GDSTransportWebsite" w:hAnsi="GDSTransportWebsite"/>
-                <w:color w:val="0A0A0A"/>
-              </w:rPr>
-              <w:t>phoneNumber</w:t>
-            </w:r>
-            <w:proofErr w:type="spellEnd"/>
-            <w:r>
-              <w:rPr>
-                <w:rFonts w:ascii="GDSTransportWebsite" w:hAnsi="GDSTransportWebsite"/>
-                <w:color w:val="0A0A0A"/>
-              </w:rPr>
-              <w:t>&gt;&gt;&lt;&lt;es_&gt;&gt;</w:t>
+              <w:t>&lt;&lt;cs_{isBlank(phoneNumber)}&gt;&gt;Not Provided&lt;&lt;else&gt;&gt;&lt;&lt;phoneNumber&gt;&gt;&lt;&lt;es_&gt;&gt;</w:t>
             </w:r>
           </w:p>
         </w:tc>
@@ -4923,55 +3630,7 @@
                 <w:rFonts w:ascii="GDSTransportWebsite" w:hAnsi="GDSTransportWebsite"/>
                 <w:color w:val="0A0A0A"/>
               </w:rPr>
-              <w:t>&lt;&lt;cs_{</w:t>
-            </w:r>
-            <w:proofErr w:type="spellStart"/>
-            <w:r>
-              <w:rPr>
-                <w:rFonts w:ascii="GDSTransportWebsite" w:hAnsi="GDSTransportWebsite"/>
-                <w:color w:val="0A0A0A"/>
-              </w:rPr>
-              <w:t>isBlank</w:t>
-            </w:r>
-            <w:proofErr w:type="spellEnd"/>
-            <w:r>
-              <w:rPr>
-                <w:rFonts w:ascii="GDSTransportWebsite" w:hAnsi="GDSTransportWebsite"/>
-                <w:color w:val="0A0A0A"/>
-              </w:rPr>
-              <w:t>(</w:t>
-            </w:r>
-            <w:proofErr w:type="spellStart"/>
-            <w:r>
-              <w:rPr>
-                <w:rFonts w:ascii="GDSTransportWebsite" w:hAnsi="GDSTransportWebsite"/>
-                <w:color w:val="0A0A0A"/>
-              </w:rPr>
-              <w:t>emailAddress</w:t>
-            </w:r>
-            <w:proofErr w:type="spellEnd"/>
-            <w:r>
-              <w:rPr>
-                <w:rFonts w:ascii="GDSTransportWebsite" w:hAnsi="GDSTransportWebsite"/>
-                <w:color w:val="0A0A0A"/>
-              </w:rPr>
-              <w:t>)}&gt;&gt;Not Provided&lt;&lt;else&gt;&gt;&lt;&lt;</w:t>
-            </w:r>
-            <w:proofErr w:type="spellStart"/>
-            <w:r>
-              <w:rPr>
-                <w:rFonts w:ascii="GDSTransportWebsite" w:hAnsi="GDSTransportWebsite"/>
-                <w:color w:val="0A0A0A"/>
-              </w:rPr>
-              <w:t>emailAddress</w:t>
-            </w:r>
-            <w:proofErr w:type="spellEnd"/>
-            <w:r>
-              <w:rPr>
-                <w:rFonts w:ascii="GDSTransportWebsite" w:hAnsi="GDSTransportWebsite"/>
-                <w:color w:val="0A0A0A"/>
-              </w:rPr>
-              <w:t>&gt;&gt;&lt;&lt;es_&gt;&gt;</w:t>
+              <w:t>&lt;&lt;cs_{isBlank(emailAddress)}&gt;&gt;Not Provided&lt;&lt;else&gt;&gt;&lt;&lt;emailAddress&gt;&gt;&lt;&lt;es_&gt;&gt;</w:t>
             </w:r>
           </w:p>
         </w:tc>
@@ -5051,23 +3710,7 @@
                 <w:rFonts w:ascii="GDSTransportWebsite" w:hAnsi="GDSTransportWebsite"/>
                 <w:color w:val="0A0A0A"/>
               </w:rPr>
-              <w:t>&lt;&lt;</w:t>
-            </w:r>
-            <w:proofErr w:type="spellStart"/>
-            <w:r>
-              <w:rPr>
-                <w:rFonts w:ascii="GDSTransportWebsite" w:hAnsi="GDSTransportWebsite"/>
-                <w:color w:val="0A0A0A"/>
-              </w:rPr>
-              <w:t>reasonForWitness</w:t>
-            </w:r>
-            <w:proofErr w:type="spellEnd"/>
-            <w:r>
-              <w:rPr>
-                <w:rFonts w:ascii="GDSTransportWebsite" w:hAnsi="GDSTransportWebsite"/>
-                <w:color w:val="0A0A0A"/>
-              </w:rPr>
-              <w:t>&gt;&gt;</w:t>
+              <w:t>&lt;&lt;reasonForWitness&gt;&gt;</w:t>
             </w:r>
           </w:p>
         </w:tc>
@@ -5099,35 +3742,7 @@
                 <w:color w:val="0A0A0A"/>
                 <w:shd w:val="clear" w:color="auto" w:fill="FFFFFF"/>
               </w:rPr>
-              <w:t>&lt;&lt;</w:t>
-            </w:r>
-            <w:proofErr w:type="spellStart"/>
-            <w:r>
-              <w:rPr>
-                <w:rFonts w:ascii="GDSTransportWebsite" w:hAnsi="GDSTransportWebsite"/>
-                <w:color w:val="0A0A0A"/>
-                <w:shd w:val="clear" w:color="auto" w:fill="FFFFFF"/>
-              </w:rPr>
-              <w:t>er_</w:t>
-            </w:r>
-            <w:proofErr w:type="gramStart"/>
-            <w:r>
-              <w:rPr>
-                <w:rFonts w:ascii="GDSTransportWebsite" w:hAnsi="GDSTransportWebsite"/>
-                <w:color w:val="0A0A0A"/>
-                <w:shd w:val="clear" w:color="auto" w:fill="FFFFFF"/>
-              </w:rPr>
-              <w:t>witnesses.details</w:t>
-            </w:r>
-            <w:proofErr w:type="spellEnd"/>
-            <w:proofErr w:type="gramEnd"/>
-            <w:r>
-              <w:rPr>
-                <w:rFonts w:ascii="GDSTransportWebsite" w:hAnsi="GDSTransportWebsite"/>
-                <w:color w:val="0A0A0A"/>
-                <w:shd w:val="clear" w:color="auto" w:fill="FFFFFF"/>
-              </w:rPr>
-              <w:t>&gt;&gt;</w:t>
+              <w:t>&lt;&lt;er_witnesses.details&gt;&gt;</w:t>
             </w:r>
           </w:p>
         </w:tc>
@@ -5242,23 +3857,7 @@
                 <w:rFonts w:ascii="GDSTransportWebsite" w:hAnsi="GDSTransportWebsite"/>
                 <w:color w:val="0A0A0A"/>
               </w:rPr>
-              <w:t>&lt;&lt;</w:t>
-            </w:r>
-            <w:proofErr w:type="spellStart"/>
-            <w:r>
-              <w:rPr>
-                <w:rFonts w:ascii="GDSTransportWebsite" w:hAnsi="GDSTransportWebsite"/>
-                <w:color w:val="0A0A0A"/>
-              </w:rPr>
-              <w:t>welshLanguageRequirements.court</w:t>
-            </w:r>
-            <w:proofErr w:type="spellEnd"/>
-            <w:r>
-              <w:rPr>
-                <w:rFonts w:ascii="GDSTransportWebsite" w:hAnsi="GDSTransportWebsite"/>
-                <w:color w:val="0A0A0A"/>
-              </w:rPr>
-              <w:t>&gt;&gt;</w:t>
+              <w:t>&lt;&lt;welshLanguageRequirements.court&gt;&gt;</w:t>
             </w:r>
           </w:p>
         </w:tc>
@@ -5337,23 +3936,7 @@
                 <w:rFonts w:ascii="GDSTransportWebsite" w:hAnsi="GDSTransportWebsite"/>
                 <w:color w:val="0A0A0A"/>
               </w:rPr>
-              <w:t>&lt;&lt;</w:t>
-            </w:r>
-            <w:proofErr w:type="spellStart"/>
-            <w:r>
-              <w:rPr>
-                <w:rFonts w:ascii="GDSTransportWebsite" w:hAnsi="GDSTransportWebsite"/>
-                <w:color w:val="0A0A0A"/>
-              </w:rPr>
-              <w:t>welshLanguageRequirements.documents</w:t>
-            </w:r>
-            <w:proofErr w:type="spellEnd"/>
-            <w:r>
-              <w:rPr>
-                <w:rFonts w:ascii="GDSTransportWebsite" w:hAnsi="GDSTransportWebsite"/>
-                <w:color w:val="0A0A0A"/>
-              </w:rPr>
-              <w:t>&gt;&gt;</w:t>
+              <w:t>&lt;&lt;welshLanguageRequirements.documents&gt;&gt;</w:t>
             </w:r>
           </w:p>
         </w:tc>
@@ -5393,6 +3976,7 @@
           <w:sz w:val="36"/>
           <w:szCs w:val="36"/>
         </w:rPr>
+        <w:lastRenderedPageBreak/>
         <w:t>Hearing</w:t>
       </w:r>
     </w:p>
@@ -5439,29 +4023,7 @@
                 <w:color w:val="0A0A0A"/>
                 <w:shd w:val="clear" w:color="auto" w:fill="FFFFFF"/>
               </w:rPr>
-              <w:t xml:space="preserve">Are there any days within the next 12 months when you, your client, an </w:t>
-            </w:r>
-            <w:proofErr w:type="gramStart"/>
-            <w:r>
-              <w:rPr>
-                <w:rFonts w:ascii="GDSTransportWebsite" w:hAnsi="GDSTransportWebsite"/>
-                <w:b/>
-                <w:bCs/>
-                <w:color w:val="0A0A0A"/>
-                <w:shd w:val="clear" w:color="auto" w:fill="FFFFFF"/>
-              </w:rPr>
-              <w:t>expert</w:t>
-            </w:r>
-            <w:proofErr w:type="gramEnd"/>
-            <w:r>
-              <w:rPr>
-                <w:rFonts w:ascii="GDSTransportWebsite" w:hAnsi="GDSTransportWebsite"/>
-                <w:b/>
-                <w:bCs/>
-                <w:color w:val="0A0A0A"/>
-                <w:shd w:val="clear" w:color="auto" w:fill="FFFFFF"/>
-              </w:rPr>
-              <w:t xml:space="preserve"> or a witness couldn’t attend a hearing?</w:t>
+              <w:t>Are there any days within the next 12 months when you, your client, an expert or a witness couldn’t attend a hearing?</w:t>
             </w:r>
           </w:p>
           <w:p>
@@ -5495,25 +4057,7 @@
                 <w:rFonts w:ascii="GDSTransportWebsite" w:hAnsi="GDSTransportWebsite"/>
                 <w:color w:val="0A0A0A"/>
               </w:rPr>
-              <w:t>&lt;&lt;</w:t>
-            </w:r>
-            <w:proofErr w:type="spellStart"/>
-            <w:proofErr w:type="gramStart"/>
-            <w:r>
-              <w:rPr>
-                <w:rFonts w:ascii="GDSTransportWebsite" w:hAnsi="GDSTransportWebsite"/>
-                <w:color w:val="0A0A0A"/>
-              </w:rPr>
-              <w:t>hearing.unavailableDatesRequired</w:t>
-            </w:r>
-            <w:proofErr w:type="spellEnd"/>
-            <w:proofErr w:type="gramEnd"/>
-            <w:r>
-              <w:rPr>
-                <w:rFonts w:ascii="GDSTransportWebsite" w:hAnsi="GDSTransportWebsite"/>
-                <w:color w:val="0A0A0A"/>
-              </w:rPr>
-              <w:t>&gt;&gt;</w:t>
+              <w:t>&lt;&lt;hearing.unavailableDatesRequired&gt;&gt;</w:t>
             </w:r>
           </w:p>
         </w:tc>
@@ -5528,8 +4072,6 @@
         </w:rPr>
         <w:t>&lt;&lt;cs_{</w:t>
       </w:r>
-      <w:proofErr w:type="spellStart"/>
-      <w:proofErr w:type="gramStart"/>
       <w:r>
         <w:rPr>
           <w:rFonts w:ascii="GDSTransportWebsite" w:hAnsi="GDSTransportWebsite"/>
@@ -5543,17 +4085,7 @@
           <w:color w:val="0A0A0A"/>
           <w:shd w:val="clear" w:color="auto" w:fill="FFFFFF"/>
         </w:rPr>
-        <w:t>.unavailableDates.size</w:t>
-      </w:r>
-      <w:proofErr w:type="spellEnd"/>
-      <w:proofErr w:type="gramEnd"/>
-      <w:r>
-        <w:rPr>
-          <w:rFonts w:ascii="GDSTransportWebsite" w:hAnsi="GDSTransportWebsite"/>
-          <w:color w:val="0A0A0A"/>
-          <w:shd w:val="clear" w:color="auto" w:fill="FFFFFF"/>
-        </w:rPr>
-        <w:t>&gt;0}&gt;&gt;</w:t>
+        <w:t>.unavailableDates.size&gt;0}&gt;&gt;</w:t>
       </w:r>
     </w:p>
     <w:tbl>
@@ -5632,18 +4164,8 @@
                 <w:color w:val="0A0A0A"/>
                 <w:shd w:val="clear" w:color="auto" w:fill="FFFFFF"/>
               </w:rPr>
-              <w:t>&lt;&lt;</w:t>
-            </w:r>
-            <w:proofErr w:type="spellStart"/>
-            <w:r>
-              <w:rPr>
-                <w:rFonts w:ascii="GDSTransportWebsite" w:hAnsi="GDSTransportWebsite"/>
-                <w:color w:val="0A0A0A"/>
-                <w:shd w:val="clear" w:color="auto" w:fill="FFFFFF"/>
-              </w:rPr>
-              <w:t>rr_</w:t>
-            </w:r>
-            <w:proofErr w:type="gramStart"/>
+              <w:t>&lt;&lt;rr_</w:t>
+            </w:r>
             <w:r>
               <w:rPr>
                 <w:rFonts w:ascii="GDSTransportWebsite" w:hAnsi="GDSTransportWebsite"/>
@@ -5657,17 +4179,7 @@
                 <w:color w:val="0A0A0A"/>
                 <w:shd w:val="clear" w:color="auto" w:fill="FFFFFF"/>
               </w:rPr>
-              <w:t>.unavailableDates</w:t>
-            </w:r>
-            <w:proofErr w:type="spellEnd"/>
-            <w:proofErr w:type="gramEnd"/>
-            <w:r>
-              <w:rPr>
-                <w:rFonts w:ascii="GDSTransportWebsite" w:hAnsi="GDSTransportWebsite"/>
-                <w:color w:val="0A0A0A"/>
-                <w:shd w:val="clear" w:color="auto" w:fill="FFFFFF"/>
-              </w:rPr>
-              <w:t>&gt;&gt;</w:t>
+              <w:t>.unavailableDates&gt;&gt;</w:t>
             </w:r>
           </w:p>
         </w:tc>
@@ -5718,21 +4230,12 @@
               </w:rPr>
               <w:t>&lt;&lt;cs_{</w:t>
             </w:r>
-            <w:proofErr w:type="gramStart"/>
-            <w:r>
-              <w:rPr>
-                <w:rFonts w:ascii="GDSTransportWebsite" w:hAnsi="GDSTransportWebsite"/>
-                <w:color w:val="0A0A0A"/>
-              </w:rPr>
-              <w:t>date!=</w:t>
-            </w:r>
-            <w:proofErr w:type="gramEnd"/>
-            <w:r>
-              <w:rPr>
-                <w:rFonts w:ascii="GDSTransportWebsite" w:hAnsi="GDSTransportWebsite"/>
-                <w:color w:val="0A0A0A"/>
-              </w:rPr>
-              <w:t>null</w:t>
+            <w:r>
+              <w:rPr>
+                <w:rFonts w:ascii="GDSTransportWebsite" w:hAnsi="GDSTransportWebsite"/>
+                <w:color w:val="0A0A0A"/>
+              </w:rPr>
+              <w:t>date!=null</w:t>
             </w:r>
             <w:r>
               <w:rPr>
@@ -5756,64 +4259,7 @@
                 <w:rFonts w:ascii="GDSTransportWebsite" w:hAnsi="GDSTransportWebsite"/>
                 <w:color w:val="0A0A0A"/>
               </w:rPr>
-              <w:t>&lt;</w:t>
-            </w:r>
-            <w:proofErr w:type="gramStart"/>
-            <w:r>
-              <w:rPr>
-                <w:rFonts w:ascii="GDSTransportWebsite" w:hAnsi="GDSTransportWebsite"/>
-                <w:color w:val="0A0A0A"/>
-              </w:rPr>
-              <w:t>&lt;{</w:t>
-            </w:r>
-            <w:proofErr w:type="spellStart"/>
-            <w:proofErr w:type="gramEnd"/>
-            <w:r>
-              <w:rPr>
-                <w:rFonts w:ascii="GDSTransportWebsite" w:hAnsi="GDSTransportWebsite"/>
-                <w:color w:val="0A0A0A"/>
-              </w:rPr>
-              <w:t>dateFormat</w:t>
-            </w:r>
-            <w:proofErr w:type="spellEnd"/>
-            <w:r>
-              <w:rPr>
-                <w:rFonts w:ascii="GDSTransportWebsite" w:hAnsi="GDSTransportWebsite"/>
-                <w:color w:val="0A0A0A"/>
-              </w:rPr>
-              <w:t xml:space="preserve">(date, ‘d MMMM </w:t>
-            </w:r>
-            <w:proofErr w:type="spellStart"/>
-            <w:r>
-              <w:rPr>
-                <w:rFonts w:ascii="GDSTransportWebsite" w:hAnsi="GDSTransportWebsite"/>
-                <w:color w:val="0A0A0A"/>
-              </w:rPr>
-              <w:t>yyyy</w:t>
-            </w:r>
-            <w:proofErr w:type="spellEnd"/>
-            <w:r>
-              <w:rPr>
-                <w:rFonts w:ascii="GDSTransportWebsite" w:hAnsi="GDSTransportWebsite"/>
-                <w:color w:val="0A0A0A"/>
-              </w:rPr>
-              <w:t>’, ‘</w:t>
-            </w:r>
-            <w:proofErr w:type="spellStart"/>
-            <w:r>
-              <w:rPr>
-                <w:rFonts w:ascii="GDSTransportWebsite" w:hAnsi="GDSTransportWebsite"/>
-                <w:color w:val="0A0A0A"/>
-              </w:rPr>
-              <w:t>yyyy</w:t>
-            </w:r>
-            <w:proofErr w:type="spellEnd"/>
-            <w:r>
-              <w:rPr>
-                <w:rFonts w:ascii="GDSTransportWebsite" w:hAnsi="GDSTransportWebsite"/>
-                <w:color w:val="0A0A0A"/>
-              </w:rPr>
-              <w:t>-MM-dd’)}&gt;&gt;</w:t>
+              <w:t>&lt;&lt;{dateFormat(date, ‘d MMMM yyyy’, ‘yyyy-MM-dd’)}&gt;&gt;</w:t>
             </w:r>
           </w:p>
           <w:p>
@@ -5845,144 +4291,7 @@
                 <w:rFonts w:ascii="GDSTransportWebsite" w:hAnsi="GDSTransportWebsite"/>
                 <w:color w:val="0A0A0A"/>
               </w:rPr>
-              <w:t>From &lt;</w:t>
-            </w:r>
-            <w:proofErr w:type="gramStart"/>
-            <w:r>
-              <w:rPr>
-                <w:rFonts w:ascii="GDSTransportWebsite" w:hAnsi="GDSTransportWebsite"/>
-                <w:color w:val="0A0A0A"/>
-              </w:rPr>
-              <w:t>&lt;{</w:t>
-            </w:r>
-            <w:proofErr w:type="spellStart"/>
-            <w:proofErr w:type="gramEnd"/>
-            <w:r>
-              <w:rPr>
-                <w:rFonts w:ascii="GDSTransportWebsite" w:hAnsi="GDSTransportWebsite"/>
-                <w:color w:val="0A0A0A"/>
-              </w:rPr>
-              <w:t>dateFormat</w:t>
-            </w:r>
-            <w:proofErr w:type="spellEnd"/>
-            <w:r>
-              <w:rPr>
-                <w:rFonts w:ascii="GDSTransportWebsite" w:hAnsi="GDSTransportWebsite"/>
-                <w:color w:val="0A0A0A"/>
-              </w:rPr>
-              <w:t>(</w:t>
-            </w:r>
-            <w:proofErr w:type="spellStart"/>
-            <w:r>
-              <w:rPr>
-                <w:rFonts w:ascii="GDSTransportWebsite" w:hAnsi="GDSTransportWebsite"/>
-                <w:color w:val="0A0A0A"/>
-              </w:rPr>
-              <w:t>fromDate</w:t>
-            </w:r>
-            <w:proofErr w:type="spellEnd"/>
-            <w:r>
-              <w:rPr>
-                <w:rFonts w:ascii="GDSTransportWebsite" w:hAnsi="GDSTransportWebsite"/>
-                <w:color w:val="0A0A0A"/>
-              </w:rPr>
-              <w:t xml:space="preserve">, ‘d MMMM </w:t>
-            </w:r>
-            <w:proofErr w:type="spellStart"/>
-            <w:r>
-              <w:rPr>
-                <w:rFonts w:ascii="GDSTransportWebsite" w:hAnsi="GDSTransportWebsite"/>
-                <w:color w:val="0A0A0A"/>
-              </w:rPr>
-              <w:t>yyyy</w:t>
-            </w:r>
-            <w:proofErr w:type="spellEnd"/>
-            <w:r>
-              <w:rPr>
-                <w:rFonts w:ascii="GDSTransportWebsite" w:hAnsi="GDSTransportWebsite"/>
-                <w:color w:val="0A0A0A"/>
-              </w:rPr>
-              <w:t>’, ‘</w:t>
-            </w:r>
-            <w:proofErr w:type="spellStart"/>
-            <w:r>
-              <w:rPr>
-                <w:rFonts w:ascii="GDSTransportWebsite" w:hAnsi="GDSTransportWebsite"/>
-                <w:color w:val="0A0A0A"/>
-              </w:rPr>
-              <w:t>yyyy</w:t>
-            </w:r>
-            <w:proofErr w:type="spellEnd"/>
-            <w:r>
-              <w:rPr>
-                <w:rFonts w:ascii="GDSTransportWebsite" w:hAnsi="GDSTransportWebsite"/>
-                <w:color w:val="0A0A0A"/>
-              </w:rPr>
-              <w:t>-MM-dd’)}&gt;&gt; to &lt;&lt;{</w:t>
-            </w:r>
-            <w:proofErr w:type="spellStart"/>
-            <w:r>
-              <w:rPr>
-                <w:rFonts w:ascii="GDSTransportWebsite" w:hAnsi="GDSTransportWebsite"/>
-                <w:color w:val="0A0A0A"/>
-              </w:rPr>
-              <w:t>dateFormat</w:t>
-            </w:r>
-            <w:proofErr w:type="spellEnd"/>
-            <w:r>
-              <w:rPr>
-                <w:rFonts w:ascii="GDSTransportWebsite" w:hAnsi="GDSTransportWebsite"/>
-                <w:color w:val="0A0A0A"/>
-              </w:rPr>
-              <w:t>(</w:t>
-            </w:r>
-            <w:proofErr w:type="spellStart"/>
-            <w:r>
-              <w:rPr>
-                <w:rFonts w:ascii="GDSTransportWebsite" w:hAnsi="GDSTransportWebsite"/>
-                <w:color w:val="0A0A0A"/>
-              </w:rPr>
-              <w:t>toDate</w:t>
-            </w:r>
-            <w:proofErr w:type="spellEnd"/>
-            <w:r>
-              <w:rPr>
-                <w:rFonts w:ascii="GDSTransportWebsite" w:hAnsi="GDSTransportWebsite"/>
-                <w:color w:val="0A0A0A"/>
-              </w:rPr>
-              <w:t xml:space="preserve">, ‘d MMMM </w:t>
-            </w:r>
-            <w:proofErr w:type="spellStart"/>
-            <w:r>
-              <w:rPr>
-                <w:rFonts w:ascii="GDSTransportWebsite" w:hAnsi="GDSTransportWebsite"/>
-                <w:color w:val="0A0A0A"/>
-              </w:rPr>
-              <w:t>yyyy</w:t>
-            </w:r>
-            <w:proofErr w:type="spellEnd"/>
-            <w:r>
-              <w:rPr>
-                <w:rFonts w:ascii="GDSTransportWebsite" w:hAnsi="GDSTransportWebsite"/>
-                <w:color w:val="0A0A0A"/>
-              </w:rPr>
-              <w:t>’, ‘</w:t>
-            </w:r>
-            <w:proofErr w:type="spellStart"/>
-            <w:r>
-              <w:rPr>
-                <w:rFonts w:ascii="GDSTransportWebsite" w:hAnsi="GDSTransportWebsite"/>
-                <w:color w:val="0A0A0A"/>
-              </w:rPr>
-              <w:t>yyyy</w:t>
-            </w:r>
-            <w:proofErr w:type="spellEnd"/>
-            <w:r>
-              <w:rPr>
-                <w:rFonts w:ascii="GDSTransportWebsite" w:hAnsi="GDSTransportWebsite"/>
-                <w:color w:val="0A0A0A"/>
-              </w:rPr>
-              <w:t>-MM-dd’)}&gt;&gt;</w:t>
+              <w:t>From &lt;&lt;{dateFormat(fromDate, ‘d MMMM yyyy’, ‘yyyy-MM-dd’)}&gt;&gt; to &lt;&lt;{dateFormat(toDate, ‘d MMMM yyyy’, ‘yyyy-MM-dd’)}&gt;&gt;</w:t>
             </w:r>
           </w:p>
           <w:p>
@@ -6036,18 +4345,8 @@
                 <w:color w:val="0A0A0A"/>
                 <w:shd w:val="clear" w:color="auto" w:fill="FFFFFF"/>
               </w:rPr>
-              <w:t>&lt;&lt;</w:t>
-            </w:r>
-            <w:proofErr w:type="spellStart"/>
-            <w:r>
-              <w:rPr>
-                <w:rFonts w:ascii="GDSTransportWebsite" w:hAnsi="GDSTransportWebsite"/>
-                <w:color w:val="0A0A0A"/>
-                <w:shd w:val="clear" w:color="auto" w:fill="FFFFFF"/>
-              </w:rPr>
-              <w:t>er_</w:t>
-            </w:r>
-            <w:proofErr w:type="gramStart"/>
+              <w:t>&lt;&lt;er_</w:t>
+            </w:r>
             <w:r>
               <w:rPr>
                 <w:rFonts w:ascii="GDSTransportWebsite" w:hAnsi="GDSTransportWebsite"/>
@@ -6061,17 +4360,7 @@
                 <w:color w:val="0A0A0A"/>
                 <w:shd w:val="clear" w:color="auto" w:fill="FFFFFF"/>
               </w:rPr>
-              <w:t>.unavailableDates</w:t>
-            </w:r>
-            <w:proofErr w:type="spellEnd"/>
-            <w:proofErr w:type="gramEnd"/>
-            <w:r>
-              <w:rPr>
-                <w:rFonts w:ascii="GDSTransportWebsite" w:hAnsi="GDSTransportWebsite"/>
-                <w:color w:val="0A0A0A"/>
-                <w:shd w:val="clear" w:color="auto" w:fill="FFFFFF"/>
-              </w:rPr>
-              <w:t>&gt;&gt;</w:t>
+              <w:t>.unavailableDates&gt;&gt;</w:t>
             </w:r>
           </w:p>
         </w:tc>
@@ -6240,23 +4529,7 @@
                 <w:rFonts w:ascii="GDSTransportWebsite" w:hAnsi="GDSTransportWebsite"/>
                 <w:color w:val="0A0A0A"/>
               </w:rPr>
-              <w:t>&lt;&lt;</w:t>
-            </w:r>
-            <w:proofErr w:type="spellStart"/>
-            <w:r>
-              <w:rPr>
-                <w:rFonts w:ascii="GDSTransportWebsite" w:hAnsi="GDSTransportWebsite"/>
-                <w:color w:val="0A0A0A"/>
-              </w:rPr>
-              <w:t>requestedCourt.requestHearingAtSpecificCourt</w:t>
-            </w:r>
-            <w:proofErr w:type="spellEnd"/>
-            <w:r>
-              <w:rPr>
-                <w:rFonts w:ascii="GDSTransportWebsite" w:hAnsi="GDSTransportWebsite"/>
-                <w:color w:val="0A0A0A"/>
-              </w:rPr>
-              <w:t>&gt;&gt;</w:t>
+              <w:t>&lt;&lt;requestedCourt.requestHearingAtSpecificCourt&gt;&gt;</w:t>
             </w:r>
           </w:p>
           <w:p>
@@ -6292,21 +4565,7 @@
               <w:rPr>
                 <w:rFonts w:ascii="GDSTransportWebsite" w:hAnsi="GDSTransportWebsite" w:cs="Calibri"/>
               </w:rPr>
-              <w:t>&lt;&lt;</w:t>
-            </w:r>
-            <w:proofErr w:type="spellStart"/>
-            <w:r>
-              <w:rPr>
-                <w:rFonts w:ascii="GDSTransportWebsite" w:hAnsi="GDSTransportWebsite" w:cs="Calibri"/>
-              </w:rPr>
-              <w:t>requestedCourt.responseCourtName</w:t>
-            </w:r>
-            <w:proofErr w:type="spellEnd"/>
-            <w:r>
-              <w:rPr>
-                <w:rFonts w:ascii="GDSTransportWebsite" w:hAnsi="GDSTransportWebsite" w:cs="Calibri"/>
-              </w:rPr>
-              <w:t>&gt;&gt;</w:t>
+              <w:t>&lt;&lt;requestedCourt.responseCourtName&gt;&gt;</w:t>
             </w:r>
           </w:p>
         </w:tc>
@@ -6373,23 +4632,7 @@
                 <w:rFonts w:ascii="GDSTransportWebsite" w:hAnsi="GDSTransportWebsite"/>
                 <w:color w:val="0A0A0A"/>
               </w:rPr>
-              <w:t>&lt;&lt;</w:t>
-            </w:r>
-            <w:proofErr w:type="spellStart"/>
-            <w:r>
-              <w:rPr>
-                <w:rFonts w:ascii="GDSTransportWebsite" w:hAnsi="GDSTransportWebsite"/>
-                <w:color w:val="0A0A0A"/>
-              </w:rPr>
-              <w:t>requestedCourt.reasonForHearingAtSpecificCourt</w:t>
-            </w:r>
-            <w:proofErr w:type="spellEnd"/>
-            <w:r>
-              <w:rPr>
-                <w:rFonts w:ascii="GDSTransportWebsite" w:hAnsi="GDSTransportWebsite"/>
-                <w:color w:val="0A0A0A"/>
-              </w:rPr>
-              <w:t>&gt;&gt;</w:t>
+              <w:t>&lt;&lt;requestedCourt.reasonForHearingAtSpecificCourt&gt;&gt;</w:t>
             </w:r>
           </w:p>
         </w:tc>
@@ -6501,15 +4744,7 @@
                 <w:rFonts w:ascii="GDSTransportWebsite" w:hAnsi="GDSTransportWebsite"/>
                 <w:color w:val="0A0A0A"/>
               </w:rPr>
-              <w:t>&lt;&lt;</w:t>
-            </w:r>
-            <w:proofErr w:type="spellStart"/>
-            <w:r>
-              <w:rPr>
-                <w:rFonts w:ascii="GDSTransportWebsite" w:hAnsi="GDSTransportWebsite"/>
-                <w:color w:val="0A0A0A"/>
-              </w:rPr>
-              <w:t>vulnerabilityQuestions.</w:t>
+              <w:t>&lt;&lt;vulnerabilityQuestions.</w:t>
             </w:r>
             <w:r>
               <w:rPr>
@@ -6525,7 +4760,6 @@
               </w:rPr>
               <w:t>d</w:t>
             </w:r>
-            <w:proofErr w:type="spellEnd"/>
             <w:r>
               <w:rPr>
                 <w:rFonts w:ascii="GDSTransportWebsite" w:hAnsi="GDSTransportWebsite"/>
@@ -6574,8 +4808,18 @@
                 <w:color w:val="0A0A0A"/>
                 <w:shd w:val="clear" w:color="auto" w:fill="FFFFFF"/>
               </w:rPr>
+              <w:t xml:space="preserve">If you have answered “Yes” to question 1, how are you or the witness vulnerable and </w:t>
+            </w:r>
+            <w:r>
+              <w:rPr>
+                <w:rFonts w:ascii="GDSTransportWebsite" w:hAnsi="GDSTransportWebsite"/>
+                <w:b/>
+                <w:bCs/>
+                <w:color w:val="0A0A0A"/>
+                <w:shd w:val="clear" w:color="auto" w:fill="FFFFFF"/>
+              </w:rPr>
               <w:lastRenderedPageBreak/>
-              <w:t>If you have answered “Yes” to question 1, how are you or the witness vulnerable and what support or adjustments do you want the court to consider?</w:t>
+              <w:t>what support or adjustments do you want the court to consider?</w:t>
             </w:r>
           </w:p>
         </w:tc>
@@ -6602,15 +4846,8 @@
                 <w:rFonts w:ascii="GDSTransportWebsite" w:hAnsi="GDSTransportWebsite"/>
                 <w:color w:val="0A0A0A"/>
               </w:rPr>
-              <w:t>&lt;&lt;cs</w:t>
-            </w:r>
-            <w:proofErr w:type="gramStart"/>
-            <w:r>
-              <w:rPr>
-                <w:rFonts w:ascii="GDSTransportWebsite" w:hAnsi="GDSTransportWebsite"/>
-                <w:color w:val="0A0A0A"/>
-              </w:rPr>
-              <w:t>_{ vulnerabilityQuestions.</w:t>
+              <w:lastRenderedPageBreak/>
+              <w:t>&lt;&lt;cs_{ vulnerabilityQuestions.</w:t>
             </w:r>
             <w:r>
               <w:rPr>
@@ -6619,13 +4856,20 @@
               </w:rPr>
               <w:t>vulnerabilityAdjustmentsRequired</w:t>
             </w:r>
-            <w:proofErr w:type="gramEnd"/>
-            <w:r>
-              <w:rPr>
-                <w:rFonts w:ascii="GDSTransportWebsite" w:hAnsi="GDSTransportWebsite"/>
-                <w:color w:val="0A0A0A"/>
-              </w:rPr>
-              <w:t>=‘Yes’}</w:t>
+            <w:r>
+              <w:rPr>
+                <w:rFonts w:ascii="GDSTransportWebsite" w:hAnsi="GDSTransportWebsite"/>
+                <w:color w:val="0A0A0A"/>
+              </w:rPr>
+              <w:t>=‘Y</w:t>
+            </w:r>
+            <w:r>
+              <w:rPr>
+                <w:rFonts w:ascii="GDSTransportWebsite" w:hAnsi="GDSTransportWebsite"/>
+                <w:color w:val="0A0A0A"/>
+              </w:rPr>
+              <w:lastRenderedPageBreak/>
+              <w:t>es’}</w:t>
             </w:r>
             <w:r>
               <w:rPr>
@@ -6720,26 +4964,8 @@
                 <w:rFonts w:ascii="GDSTransportWebsite" w:hAnsi="GDSTransportWebsite"/>
                 <w:color w:val="0A0A0A"/>
               </w:rPr>
-              <w:t>&lt;&lt;cs_{</w:t>
-            </w:r>
-            <w:proofErr w:type="spellStart"/>
-            <w:r>
-              <w:rPr>
-                <w:rFonts w:ascii="GDSTransportWebsite" w:hAnsi="GDSTransportWebsite"/>
-                <w:color w:val="0A0A0A"/>
-              </w:rPr>
-              <w:t>isBlank</w:t>
-            </w:r>
-            <w:proofErr w:type="spellEnd"/>
-            <w:r>
-              <w:rPr>
-                <w:rFonts w:ascii="GDSTransportWebsite" w:hAnsi="GDSTransportWebsite"/>
-                <w:color w:val="0A0A0A"/>
-              </w:rPr>
-              <w:t>(</w:t>
-            </w:r>
-            <w:proofErr w:type="spellStart"/>
-            <w:proofErr w:type="gramStart"/>
+              <w:t>&lt;&lt;cs_{isBlank(</w:t>
+            </w:r>
             <w:r>
               <w:rPr>
                 <w:rFonts w:ascii="GDSTransportWebsite" w:hAnsi="GDSTransportWebsite"/>
@@ -6754,8 +4980,6 @@
               </w:rPr>
               <w:t>supportRequirementsAdditional</w:t>
             </w:r>
-            <w:proofErr w:type="spellEnd"/>
-            <w:proofErr w:type="gramEnd"/>
             <w:r>
               <w:rPr>
                 <w:rFonts w:ascii="GDSTransportWebsite" w:hAnsi="GDSTransportWebsite"/>
@@ -6763,7 +4987,6 @@
               </w:rPr>
               <w:t>)}&gt;&gt;Not Provided&lt;&lt;else&gt;&gt;&lt;&lt;</w:t>
             </w:r>
-            <w:proofErr w:type="spellStart"/>
             <w:r>
               <w:rPr>
                 <w:rFonts w:ascii="GDSTransportWebsite" w:hAnsi="GDSTransportWebsite"/>
@@ -6778,7 +5001,6 @@
               </w:rPr>
               <w:t>supportRequirementsAdditional</w:t>
             </w:r>
-            <w:proofErr w:type="spellEnd"/>
             <w:r>
               <w:rPr>
                 <w:rFonts w:ascii="GDSTransportWebsite" w:hAnsi="GDSTransportWebsite"/>
@@ -6900,23 +5122,7 @@
                 <w:rFonts w:ascii="GDSTransportWebsite" w:hAnsi="GDSTransportWebsite"/>
                 <w:color w:val="0A0A0A"/>
               </w:rPr>
-              <w:t>&lt;&lt;</w:t>
-            </w:r>
-            <w:proofErr w:type="spellStart"/>
-            <w:r>
-              <w:rPr>
-                <w:rFonts w:ascii="GDSTransportWebsite" w:hAnsi="GDSTransportWebsite"/>
-                <w:color w:val="0A0A0A"/>
-              </w:rPr>
-              <w:t>furtherInformation.futureApplications</w:t>
-            </w:r>
-            <w:proofErr w:type="spellEnd"/>
-            <w:r>
-              <w:rPr>
-                <w:rFonts w:ascii="GDSTransportWebsite" w:hAnsi="GDSTransportWebsite"/>
-                <w:color w:val="0A0A0A"/>
-              </w:rPr>
-              <w:t>&gt;&gt;</w:t>
+              <w:t>&lt;&lt;furtherInformation.futureApplications&gt;&gt;</w:t>
             </w:r>
           </w:p>
         </w:tc>
@@ -6929,25 +5135,7 @@
           <w:color w:val="0A0A0A"/>
           <w:shd w:val="clear" w:color="auto" w:fill="FFFFFF"/>
         </w:rPr>
-        <w:t>&lt;&lt;cs_{</w:t>
-      </w:r>
-      <w:proofErr w:type="spellStart"/>
-      <w:r>
-        <w:rPr>
-          <w:rFonts w:ascii="GDSTransportWebsite" w:hAnsi="GDSTransportWebsite"/>
-          <w:color w:val="0A0A0A"/>
-          <w:shd w:val="clear" w:color="auto" w:fill="FFFFFF"/>
-        </w:rPr>
-        <w:t>furthterInformation.futureApplications</w:t>
-      </w:r>
-      <w:proofErr w:type="spellEnd"/>
-      <w:r>
-        <w:rPr>
-          <w:rFonts w:ascii="GDSTransportWebsite" w:hAnsi="GDSTransportWebsite"/>
-          <w:color w:val="0A0A0A"/>
-          <w:shd w:val="clear" w:color="auto" w:fill="FFFFFF"/>
-        </w:rPr>
-        <w:t>='Yes'}&gt;&gt;</w:t>
+        <w:t>&lt;&lt;cs_{furthterInformation.futureApplications='Yes'}&gt;&gt;</w:t>
       </w:r>
     </w:p>
     <w:tbl>
@@ -7036,23 +5224,7 @@
                 <w:rFonts w:ascii="GDSTransportWebsite" w:hAnsi="GDSTransportWebsite"/>
                 <w:color w:val="0A0A0A"/>
               </w:rPr>
-              <w:t>&lt;&lt;</w:t>
-            </w:r>
-            <w:proofErr w:type="spellStart"/>
-            <w:r>
-              <w:rPr>
-                <w:rFonts w:ascii="GDSTransportWebsite" w:hAnsi="GDSTransportWebsite"/>
-                <w:color w:val="0A0A0A"/>
-              </w:rPr>
-              <w:t>furtherInformation.reasonForFutureApplications</w:t>
-            </w:r>
-            <w:proofErr w:type="spellEnd"/>
-            <w:r>
-              <w:rPr>
-                <w:rFonts w:ascii="GDSTransportWebsite" w:hAnsi="GDSTransportWebsite"/>
-                <w:color w:val="0A0A0A"/>
-              </w:rPr>
-              <w:t>&gt;&gt;</w:t>
+              <w:t>&lt;&lt;furtherInformation.reasonForFutureApplications&gt;&gt;</w:t>
             </w:r>
           </w:p>
         </w:tc>
@@ -7114,20 +5286,8 @@
                 <w:color w:val="0A0A0A"/>
                 <w:shd w:val="clear" w:color="auto" w:fill="FFFFFF"/>
               </w:rPr>
-              <w:t xml:space="preserve">Provide any other information that the judge may </w:t>
-            </w:r>
-            <w:proofErr w:type="gramStart"/>
-            <w:r>
-              <w:rPr>
-                <w:rFonts w:ascii="GDSTransportWebsite" w:hAnsi="GDSTransportWebsite"/>
-                <w:b/>
-                <w:bCs/>
-                <w:color w:val="0A0A0A"/>
-                <w:shd w:val="clear" w:color="auto" w:fill="FFFFFF"/>
-              </w:rPr>
-              <w:t>need</w:t>
-            </w:r>
-            <w:proofErr w:type="gramEnd"/>
+              <w:t>Provide any other information that the judge may need</w:t>
+            </w:r>
           </w:p>
           <w:p>
             <w:pPr>
@@ -7166,41 +5326,7 @@
                 <w:rFonts w:ascii="GDSTransportWebsite" w:hAnsi="GDSTransportWebsite"/>
                 <w:color w:val="0A0A0A"/>
               </w:rPr>
-              <w:t>&lt;&lt;cs_{</w:t>
-            </w:r>
-            <w:proofErr w:type="spellStart"/>
-            <w:proofErr w:type="gramStart"/>
-            <w:r>
-              <w:rPr>
-                <w:rFonts w:ascii="GDSTransportWebsite" w:hAnsi="GDSTransportWebsite"/>
-                <w:color w:val="0A0A0A"/>
-              </w:rPr>
-              <w:t>isBlank</w:t>
-            </w:r>
-            <w:proofErr w:type="spellEnd"/>
-            <w:r>
-              <w:rPr>
-                <w:rFonts w:ascii="GDSTransportWebsite" w:hAnsi="GDSTransportWebsite"/>
-                <w:color w:val="0A0A0A"/>
-              </w:rPr>
-              <w:t>(</w:t>
-            </w:r>
-            <w:proofErr w:type="spellStart"/>
-            <w:proofErr w:type="gramEnd"/>
-            <w:r>
-              <w:rPr>
-                <w:rFonts w:ascii="GDSTransportWebsite" w:hAnsi="GDSTransportWebsite"/>
-                <w:color w:val="0A0A0A"/>
-              </w:rPr>
-              <w:t>furtherInformation.otherInformationForJudge</w:t>
-            </w:r>
-            <w:proofErr w:type="spellEnd"/>
-            <w:r>
-              <w:rPr>
-                <w:rFonts w:ascii="GDSTransportWebsite" w:hAnsi="GDSTransportWebsite"/>
-                <w:color w:val="0A0A0A"/>
-              </w:rPr>
-              <w:t>)}&gt;&gt;Not Provided&lt;&lt;else&gt;&gt;&lt;&lt;furtherInformation.otherInformationForJudge&gt;&gt;&lt;&lt;es_&gt;&gt;</w:t>
+              <w:t>&lt;&lt;cs_{isBlank(furtherInformation.otherInformationForJudge)}&gt;&gt;Not Provided&lt;&lt;else&gt;&gt;&lt;&lt;furtherInformation.otherInformationForJudge&gt;&gt;&lt;&lt;es_&gt;&gt;</w:t>
             </w:r>
           </w:p>
         </w:tc>
@@ -7475,23 +5601,7 @@
                 <w:rFonts w:ascii="GDSTransportWebsite" w:hAnsi="GDSTransportWebsite"/>
                 <w:color w:val="0A0A0A"/>
               </w:rPr>
-              <w:t>&lt;&lt;</w:t>
-            </w:r>
-            <w:proofErr w:type="spellStart"/>
-            <w:r>
-              <w:rPr>
-                <w:rFonts w:ascii="GDSTransportWebsite" w:hAnsi="GDSTransportWebsite"/>
-                <w:color w:val="0A0A0A"/>
-              </w:rPr>
-              <w:t>statementOfTruth.role</w:t>
-            </w:r>
-            <w:proofErr w:type="spellEnd"/>
-            <w:r>
-              <w:rPr>
-                <w:rFonts w:ascii="GDSTransportWebsite" w:hAnsi="GDSTransportWebsite"/>
-                <w:color w:val="0A0A0A"/>
-              </w:rPr>
-              <w:t>&gt;&gt;</w:t>
+              <w:t>&lt;&lt;statementOfTruth.role&gt;&gt;</w:t>
             </w:r>
           </w:p>
         </w:tc>
@@ -9474,15 +7584,6 @@
 </file>
 
 <file path=customXml/item1.xml><?xml version="1.0" encoding="utf-8"?>
-<?mso-contentType ?>
-<FormTemplates xmlns="http://schemas.microsoft.com/sharepoint/v3/contenttype/forms">
-  <Display>DocumentLibraryForm</Display>
-  <Edit>DocumentLibraryForm</Edit>
-  <New>DocumentLibraryForm</New>
-</FormTemplates>
-</file>
-
-<file path=customXml/item2.xml><?xml version="1.0" encoding="utf-8"?>
 <ct:contentTypeSchema xmlns:ct="http://schemas.microsoft.com/office/2006/metadata/contentType" xmlns:ma="http://schemas.microsoft.com/office/2006/metadata/properties/metaAttributes" ct:_="" ma:_="" ma:contentTypeName="_CtTemplate" ma:contentTypeID="0x01010064A5FDCCFB03F540B94405305D7DE14F00A4F8B82F7CEF57469A8FE5CEAB7A0EE0" ma:contentTypeVersion="53" ma:contentTypeDescription="Part of Template Management with Site Columns representing custom attributes." ma:contentTypeScope="" ma:versionID="69a47f6434bbb6ed0a644919a98a9681">
   <xsd:schema xmlns:xsd="http://www.w3.org/2001/XMLSchema" xmlns:xs="http://www.w3.org/2001/XMLSchema" xmlns:p="http://schemas.microsoft.com/office/2006/metadata/properties" xmlns:ns2="f336f4fe-8719-4ea2-b5d6-29b3a580aeb4" xmlns:ns3="b57b892a-dd61-4bba-b372-a8d93da2c7e6" targetNamespace="http://schemas.microsoft.com/office/2006/metadata/properties" ma:root="true" ma:fieldsID="71934021bdb6f6617baa79601bda5045" ns2:_="" ns3:_="">
     <xsd:import namespace="f336f4fe-8719-4ea2-b5d6-29b3a580aeb4"/>
@@ -9797,11 +7898,16 @@
 </ct:contentTypeSchema>
 </file>
 
-<file path=customXml/item3.xml><?xml version="1.0" encoding="utf-8"?>
-<b:Sources xmlns:b="http://schemas.openxmlformats.org/officeDocument/2006/bibliography" xmlns="http://schemas.openxmlformats.org/officeDocument/2006/bibliography" SelectedStyle="\APASixthEditionOfficeOnline.xsl" StyleName="APA" Version="6"/>
+<file path=customXml/item2.xml><?xml version="1.0" encoding="utf-8"?>
+<?mso-contentType ?>
+<FormTemplates xmlns="http://schemas.microsoft.com/sharepoint/v3/contenttype/forms">
+  <Display>DocumentLibraryForm</Display>
+  <Edit>DocumentLibraryForm</Edit>
+  <New>DocumentLibraryForm</New>
+</FormTemplates>
 </file>
 
-<file path=customXml/item4.xml><?xml version="1.0" encoding="utf-8"?>
+<file path=customXml/item3.xml><?xml version="1.0" encoding="utf-8"?>
 <p:properties xmlns:p="http://schemas.microsoft.com/office/2006/metadata/properties" xmlns:xsi="http://www.w3.org/2001/XMLSchema-instance" xmlns:pc="http://schemas.microsoft.com/office/infopath/2007/PartnerControls">
   <documentManagement>
     <Stage xmlns="f336f4fe-8719-4ea2-b5d6-29b3a580aeb4">Draft</Stage>
@@ -9819,15 +7925,11 @@
 </p:properties>
 </file>
 
-<file path=customXml/itemProps1.xml><?xml version="1.0" encoding="utf-8"?>
-<ds:datastoreItem xmlns:ds="http://schemas.openxmlformats.org/officeDocument/2006/customXml" ds:itemID="{B979ABCF-6006-4211-8C04-D08E1C55C8F9}">
-  <ds:schemaRefs>
-    <ds:schemaRef ds:uri="http://schemas.microsoft.com/sharepoint/v3/contenttype/forms"/>
-  </ds:schemaRefs>
-</ds:datastoreItem>
+<file path=customXml/item4.xml><?xml version="1.0" encoding="utf-8"?>
+<b:Sources xmlns:b="http://schemas.openxmlformats.org/officeDocument/2006/bibliography" xmlns="http://schemas.openxmlformats.org/officeDocument/2006/bibliography" SelectedStyle="\APASixthEditionOfficeOnline.xsl" StyleName="APA" Version="6"/>
 </file>
 
-<file path=customXml/itemProps2.xml><?xml version="1.0" encoding="utf-8"?>
+<file path=customXml/itemProps1.xml><?xml version="1.0" encoding="utf-8"?>
 <ds:datastoreItem xmlns:ds="http://schemas.openxmlformats.org/officeDocument/2006/customXml" ds:itemID="{F50568C7-0D63-49D8-828E-6EA48601E6B9}">
   <ds:schemaRefs>
     <ds:schemaRef ds:uri="http://schemas.microsoft.com/office/2006/metadata/contentType"/>
@@ -9846,15 +7948,15 @@
 </ds:datastoreItem>
 </file>
 
-<file path=customXml/itemProps3.xml><?xml version="1.0" encoding="utf-8"?>
-<ds:datastoreItem xmlns:ds="http://schemas.openxmlformats.org/officeDocument/2006/customXml" ds:itemID="{5C627932-C981-4CFE-9BA8-667150120D32}">
+<file path=customXml/itemProps2.xml><?xml version="1.0" encoding="utf-8"?>
+<ds:datastoreItem xmlns:ds="http://schemas.openxmlformats.org/officeDocument/2006/customXml" ds:itemID="{B979ABCF-6006-4211-8C04-D08E1C55C8F9}">
   <ds:schemaRefs>
-    <ds:schemaRef ds:uri="http://schemas.openxmlformats.org/officeDocument/2006/bibliography"/>
+    <ds:schemaRef ds:uri="http://schemas.microsoft.com/sharepoint/v3/contenttype/forms"/>
   </ds:schemaRefs>
 </ds:datastoreItem>
 </file>
 
-<file path=customXml/itemProps4.xml><?xml version="1.0" encoding="utf-8"?>
+<file path=customXml/itemProps3.xml><?xml version="1.0" encoding="utf-8"?>
 <ds:datastoreItem xmlns:ds="http://schemas.openxmlformats.org/officeDocument/2006/customXml" ds:itemID="{167D3FB0-0D1A-4A81-8A96-EE2F37F3B125}">
   <ds:schemaRefs>
     <ds:schemaRef ds:uri="http://schemas.microsoft.com/office/2006/metadata/properties"/>
@@ -9864,6 +7966,14 @@
 </ds:datastoreItem>
 </file>
 
+<file path=customXml/itemProps4.xml><?xml version="1.0" encoding="utf-8"?>
+<ds:datastoreItem xmlns:ds="http://schemas.openxmlformats.org/officeDocument/2006/customXml" ds:itemID="{5C627932-C981-4CFE-9BA8-667150120D32}">
+  <ds:schemaRefs>
+    <ds:schemaRef ds:uri="http://schemas.openxmlformats.org/officeDocument/2006/bibliography"/>
+  </ds:schemaRefs>
+</ds:datastoreItem>
+</file>
+
 <file path=docMetadata/LabelInfo.xml><?xml version="1.0" encoding="utf-8"?>
 <clbl:labelList xmlns:clbl="http://schemas.microsoft.com/office/2020/mipLabelMetadata">
   <clbl:label id="{95c71a0f-75e1-4c8f-90e2-641c9351dd98}" enabled="1" method="Standard" siteId="{3e0088dc-0629-4ae6-aa8c-813e7a296f50}" contentBits="2" removed="0"/>

</xml_diff>

<commit_message>
CIV-8957 add about hearing for fast track claims
</commit_message>
<xml_diff>
--- a/docker/docmosis/templates/CV-SPC-HRN-ENG-LIP-01282.docx
+++ b/docker/docmosis/templates/CV-SPC-HRN-ENG-LIP-01282.docx
@@ -129,7 +129,27 @@
                 <w:sz w:val="28"/>
                 <w:szCs w:val="28"/>
               </w:rPr>
-              <w:t>Claim number: &lt;&lt;referenceNumber&gt;&gt;</w:t>
+              <w:t>Claim number: &lt;&lt;</w:t>
+            </w:r>
+            <w:proofErr w:type="spellStart"/>
+            <w:r>
+              <w:rPr>
+                <w:rFonts w:ascii="GDSTransportWebsite" w:hAnsi="GDSTransportWebsite"/>
+                <w:color w:val="60686D"/>
+                <w:sz w:val="28"/>
+                <w:szCs w:val="28"/>
+              </w:rPr>
+              <w:t>referenceNumber</w:t>
+            </w:r>
+            <w:proofErr w:type="spellEnd"/>
+            <w:r>
+              <w:rPr>
+                <w:rFonts w:ascii="GDSTransportWebsite" w:hAnsi="GDSTransportWebsite"/>
+                <w:color w:val="60686D"/>
+                <w:sz w:val="28"/>
+                <w:szCs w:val="28"/>
+              </w:rPr>
+              <w:t>&gt;&gt;</w:t>
             </w:r>
           </w:p>
         </w:tc>
@@ -240,7 +260,27 @@
                 <w:sz w:val="28"/>
                 <w:szCs w:val="28"/>
               </w:rPr>
-              <w:t>Case name: &lt;&lt;caseName&gt;&gt;</w:t>
+              <w:t>Case name: &lt;&lt;</w:t>
+            </w:r>
+            <w:proofErr w:type="spellStart"/>
+            <w:r>
+              <w:rPr>
+                <w:rFonts w:ascii="GDSTransportWebsite" w:hAnsi="GDSTransportWebsite"/>
+                <w:color w:val="60686D"/>
+                <w:sz w:val="28"/>
+                <w:szCs w:val="28"/>
+              </w:rPr>
+              <w:t>caseName</w:t>
+            </w:r>
+            <w:proofErr w:type="spellEnd"/>
+            <w:r>
+              <w:rPr>
+                <w:rFonts w:ascii="GDSTransportWebsite" w:hAnsi="GDSTransportWebsite"/>
+                <w:color w:val="60686D"/>
+                <w:sz w:val="28"/>
+                <w:szCs w:val="28"/>
+              </w:rPr>
+              <w:t>&gt;&gt;</w:t>
             </w:r>
           </w:p>
         </w:tc>
@@ -404,7 +444,98 @@
                 <w:sz w:val="20"/>
                 <w:szCs w:val="20"/>
               </w:rPr>
-              <w:t>Received: &lt;&lt;{dateFormat(submittedOn, ‘d MMMM yyyy’, ‘dd-MM-yyyy’)}&gt;&gt;</w:t>
+              <w:t>Received: &lt;</w:t>
+            </w:r>
+            <w:proofErr w:type="gramStart"/>
+            <w:r>
+              <w:rPr>
+                <w:rFonts w:ascii="GDSTransportWebsite" w:eastAsia="Times New Roman" w:hAnsi="GDSTransportWebsite" w:cs="Times New Roman"/>
+                <w:color w:val="60686D"/>
+                <w:sz w:val="20"/>
+                <w:szCs w:val="20"/>
+              </w:rPr>
+              <w:t>&lt;{</w:t>
+            </w:r>
+            <w:proofErr w:type="spellStart"/>
+            <w:proofErr w:type="gramEnd"/>
+            <w:r>
+              <w:rPr>
+                <w:rFonts w:ascii="GDSTransportWebsite" w:eastAsia="Times New Roman" w:hAnsi="GDSTransportWebsite" w:cs="Times New Roman"/>
+                <w:color w:val="60686D"/>
+                <w:sz w:val="20"/>
+                <w:szCs w:val="20"/>
+              </w:rPr>
+              <w:t>dateFormat</w:t>
+            </w:r>
+            <w:proofErr w:type="spellEnd"/>
+            <w:r>
+              <w:rPr>
+                <w:rFonts w:ascii="GDSTransportWebsite" w:eastAsia="Times New Roman" w:hAnsi="GDSTransportWebsite" w:cs="Times New Roman"/>
+                <w:color w:val="60686D"/>
+                <w:sz w:val="20"/>
+                <w:szCs w:val="20"/>
+              </w:rPr>
+              <w:t>(</w:t>
+            </w:r>
+            <w:proofErr w:type="spellStart"/>
+            <w:r>
+              <w:rPr>
+                <w:rFonts w:ascii="GDSTransportWebsite" w:eastAsia="Times New Roman" w:hAnsi="GDSTransportWebsite" w:cs="Times New Roman"/>
+                <w:color w:val="60686D"/>
+                <w:sz w:val="20"/>
+                <w:szCs w:val="20"/>
+              </w:rPr>
+              <w:t>submittedOn</w:t>
+            </w:r>
+            <w:proofErr w:type="spellEnd"/>
+            <w:r>
+              <w:rPr>
+                <w:rFonts w:ascii="GDSTransportWebsite" w:eastAsia="Times New Roman" w:hAnsi="GDSTransportWebsite" w:cs="Times New Roman"/>
+                <w:color w:val="60686D"/>
+                <w:sz w:val="20"/>
+                <w:szCs w:val="20"/>
+              </w:rPr>
+              <w:t xml:space="preserve">, ‘d MMMM </w:t>
+            </w:r>
+            <w:proofErr w:type="spellStart"/>
+            <w:r>
+              <w:rPr>
+                <w:rFonts w:ascii="GDSTransportWebsite" w:eastAsia="Times New Roman" w:hAnsi="GDSTransportWebsite" w:cs="Times New Roman"/>
+                <w:color w:val="60686D"/>
+                <w:sz w:val="20"/>
+                <w:szCs w:val="20"/>
+              </w:rPr>
+              <w:t>yyyy</w:t>
+            </w:r>
+            <w:proofErr w:type="spellEnd"/>
+            <w:r>
+              <w:rPr>
+                <w:rFonts w:ascii="GDSTransportWebsite" w:eastAsia="Times New Roman" w:hAnsi="GDSTransportWebsite" w:cs="Times New Roman"/>
+                <w:color w:val="60686D"/>
+                <w:sz w:val="20"/>
+                <w:szCs w:val="20"/>
+              </w:rPr>
+              <w:t>’, ‘dd-MM-</w:t>
+            </w:r>
+            <w:proofErr w:type="spellStart"/>
+            <w:r>
+              <w:rPr>
+                <w:rFonts w:ascii="GDSTransportWebsite" w:eastAsia="Times New Roman" w:hAnsi="GDSTransportWebsite" w:cs="Times New Roman"/>
+                <w:color w:val="60686D"/>
+                <w:sz w:val="20"/>
+                <w:szCs w:val="20"/>
+              </w:rPr>
+              <w:t>yyyy</w:t>
+            </w:r>
+            <w:proofErr w:type="spellEnd"/>
+            <w:r>
+              <w:rPr>
+                <w:rFonts w:ascii="GDSTransportWebsite" w:eastAsia="Times New Roman" w:hAnsi="GDSTransportWebsite" w:cs="Times New Roman"/>
+                <w:color w:val="60686D"/>
+                <w:sz w:val="20"/>
+                <w:szCs w:val="20"/>
+              </w:rPr>
+              <w:t>’)}&gt;&gt;</w:t>
             </w:r>
           </w:p>
         </w:tc>
@@ -585,7 +716,23 @@
                 <w:rFonts w:ascii="GDSTransportWebsite" w:hAnsi="GDSTransportWebsite"/>
                 <w:color w:val="0A0A0A"/>
               </w:rPr>
-              <w:t>&lt;&lt;cs_{applicant.primaryAddress.AddressLine1!=null}&gt;&gt;&lt;&lt;applicant.primaryAddress.AddressLine1&gt;&gt;&lt;&lt;es_&gt;&gt;&lt;&lt;cs_{!isBlank(applicant.primaryAddress.AddressLine2)}&gt;&gt;</w:t>
+              <w:t>&lt;&lt;cs_{</w:t>
+            </w:r>
+            <w:proofErr w:type="gramStart"/>
+            <w:r>
+              <w:rPr>
+                <w:rFonts w:ascii="GDSTransportWebsite" w:hAnsi="GDSTransportWebsite"/>
+                <w:color w:val="0A0A0A"/>
+              </w:rPr>
+              <w:t>applicant.primaryAddress.AddressLine</w:t>
+            </w:r>
+            <w:proofErr w:type="gramEnd"/>
+            <w:r>
+              <w:rPr>
+                <w:rFonts w:ascii="GDSTransportWebsite" w:hAnsi="GDSTransportWebsite"/>
+                <w:color w:val="0A0A0A"/>
+              </w:rPr>
+              <w:t>1!=null}&gt;&gt;&lt;&lt;applicant.primaryAddress.AddressLine1&gt;&gt;&lt;&lt;es_&gt;&gt;&lt;&lt;cs_{!isBlank(applicant.primaryAddress.AddressLine2)}&gt;&gt;</w:t>
             </w:r>
           </w:p>
           <w:p>
@@ -602,7 +749,23 @@
                 <w:rFonts w:ascii="GDSTransportWebsite" w:hAnsi="GDSTransportWebsite"/>
                 <w:color w:val="0A0A0A"/>
               </w:rPr>
-              <w:t>&lt;&lt;applicant.primaryAddress.AddressLine2&gt;&gt;&lt;&lt;es_&gt;&gt;&lt;&lt;cs_{!isBlank(applicant.primaryAddress.AddressLine3)}&gt;&gt;</w:t>
+              <w:t>&lt;&lt;</w:t>
+            </w:r>
+            <w:proofErr w:type="gramStart"/>
+            <w:r>
+              <w:rPr>
+                <w:rFonts w:ascii="GDSTransportWebsite" w:hAnsi="GDSTransportWebsite"/>
+                <w:color w:val="0A0A0A"/>
+              </w:rPr>
+              <w:t>applicant.primaryAddress.AddressLine</w:t>
+            </w:r>
+            <w:proofErr w:type="gramEnd"/>
+            <w:r>
+              <w:rPr>
+                <w:rFonts w:ascii="GDSTransportWebsite" w:hAnsi="GDSTransportWebsite"/>
+                <w:color w:val="0A0A0A"/>
+              </w:rPr>
+              <w:t>2&gt;&gt;&lt;&lt;es_&gt;&gt;&lt;&lt;cs_{!isBlank(applicant.primaryAddress.AddressLine3)}&gt;&gt;</w:t>
             </w:r>
           </w:p>
           <w:p>
@@ -618,7 +781,23 @@
                 <w:rFonts w:ascii="GDSTransportWebsite" w:hAnsi="GDSTransportWebsite"/>
                 <w:color w:val="0A0A0A"/>
               </w:rPr>
-              <w:t>&lt;&lt;applicant.primaryAddress.AddressLine3&gt;&gt;&lt;&lt;es_&gt;&gt;&lt;&lt;cs_{!isBlank(applicant.primaryAddress.PostTown)}&gt;&gt;</w:t>
+              <w:t>&lt;&lt;</w:t>
+            </w:r>
+            <w:proofErr w:type="gramStart"/>
+            <w:r>
+              <w:rPr>
+                <w:rFonts w:ascii="GDSTransportWebsite" w:hAnsi="GDSTransportWebsite"/>
+                <w:color w:val="0A0A0A"/>
+              </w:rPr>
+              <w:t>applicant.primaryAddress.AddressLine</w:t>
+            </w:r>
+            <w:proofErr w:type="gramEnd"/>
+            <w:r>
+              <w:rPr>
+                <w:rFonts w:ascii="GDSTransportWebsite" w:hAnsi="GDSTransportWebsite"/>
+                <w:color w:val="0A0A0A"/>
+              </w:rPr>
+              <w:t>3&gt;&gt;&lt;&lt;es_&gt;&gt;&lt;&lt;cs_{!isBlank(applicant.primaryAddress.PostTown)}&gt;&gt;</w:t>
             </w:r>
           </w:p>
           <w:p>
@@ -634,7 +813,25 @@
                 <w:rFonts w:ascii="GDSTransportWebsite" w:hAnsi="GDSTransportWebsite"/>
                 <w:color w:val="0A0A0A"/>
               </w:rPr>
-              <w:t>&lt;&lt;applicant.primaryAddress.PostTown&gt;&gt;&lt;&lt;es_&gt;&gt;</w:t>
+              <w:t>&lt;&lt;</w:t>
+            </w:r>
+            <w:proofErr w:type="spellStart"/>
+            <w:proofErr w:type="gramStart"/>
+            <w:r>
+              <w:rPr>
+                <w:rFonts w:ascii="GDSTransportWebsite" w:hAnsi="GDSTransportWebsite"/>
+                <w:color w:val="0A0A0A"/>
+              </w:rPr>
+              <w:t>applicant.primaryAddress.PostTown</w:t>
+            </w:r>
+            <w:proofErr w:type="spellEnd"/>
+            <w:proofErr w:type="gramEnd"/>
+            <w:r>
+              <w:rPr>
+                <w:rFonts w:ascii="GDSTransportWebsite" w:hAnsi="GDSTransportWebsite"/>
+                <w:color w:val="0A0A0A"/>
+              </w:rPr>
+              <w:t>&gt;&gt;&lt;&lt;es_&gt;&gt;</w:t>
             </w:r>
           </w:p>
           <w:p>
@@ -650,7 +847,23 @@
                 <w:rFonts w:ascii="GDSTransportWebsite" w:hAnsi="GDSTransportWebsite"/>
                 <w:color w:val="0A0A0A"/>
               </w:rPr>
-              <w:t>&lt;&lt;applicant.primaryAddress.PostCode&gt;&gt;&lt;&lt;cs_{!isBlank(applicant.primaryAddress.Country)}&gt;&gt;</w:t>
+              <w:t>&lt;&lt;</w:t>
+            </w:r>
+            <w:proofErr w:type="gramStart"/>
+            <w:r>
+              <w:rPr>
+                <w:rFonts w:ascii="GDSTransportWebsite" w:hAnsi="GDSTransportWebsite"/>
+                <w:color w:val="0A0A0A"/>
+              </w:rPr>
+              <w:t>applicant.primaryAddress.PostCode</w:t>
+            </w:r>
+            <w:proofErr w:type="gramEnd"/>
+            <w:r>
+              <w:rPr>
+                <w:rFonts w:ascii="GDSTransportWebsite" w:hAnsi="GDSTransportWebsite"/>
+                <w:color w:val="0A0A0A"/>
+              </w:rPr>
+              <w:t>&gt;&gt;&lt;&lt;cs_{!isBlank(applicant.primaryAddress.Country)}&gt;&gt;</w:t>
             </w:r>
           </w:p>
           <w:p>
@@ -666,7 +879,25 @@
                 <w:rFonts w:ascii="GDSTransportWebsite" w:hAnsi="GDSTransportWebsite"/>
                 <w:color w:val="0A0A0A"/>
               </w:rPr>
-              <w:t>&lt;&lt;applicant.primaryAddress.Country&gt;&gt;&lt;&lt;es_&gt;&gt;</w:t>
+              <w:t>&lt;&lt;</w:t>
+            </w:r>
+            <w:proofErr w:type="spellStart"/>
+            <w:proofErr w:type="gramStart"/>
+            <w:r>
+              <w:rPr>
+                <w:rFonts w:ascii="GDSTransportWebsite" w:hAnsi="GDSTransportWebsite"/>
+                <w:color w:val="0A0A0A"/>
+              </w:rPr>
+              <w:t>applicant.primaryAddress.Country</w:t>
+            </w:r>
+            <w:proofErr w:type="spellEnd"/>
+            <w:proofErr w:type="gramEnd"/>
+            <w:r>
+              <w:rPr>
+                <w:rFonts w:ascii="GDSTransportWebsite" w:hAnsi="GDSTransportWebsite"/>
+                <w:color w:val="0A0A0A"/>
+              </w:rPr>
+              <w:t>&gt;&gt;&lt;&lt;es_&gt;&gt;</w:t>
             </w:r>
           </w:p>
         </w:tc>
@@ -751,7 +982,57 @@
                 <w:rFonts w:ascii="GDSTransportWebsite" w:hAnsi="GDSTransportWebsite"/>
                 <w:color w:val="0A0A0A"/>
               </w:rPr>
-              <w:t>&lt;&lt;cs_{isBlank(applicant.phoneNumber)}&gt;&gt;Not Provided&lt;&lt;else&gt;&gt;&lt;&lt; applicant.phoneNumber &gt;&gt;&lt;&lt;es_&gt;&gt;</w:t>
+              <w:t>&lt;&lt;cs_{</w:t>
+            </w:r>
+            <w:proofErr w:type="spellStart"/>
+            <w:r>
+              <w:rPr>
+                <w:rFonts w:ascii="GDSTransportWebsite" w:hAnsi="GDSTransportWebsite"/>
+                <w:color w:val="0A0A0A"/>
+              </w:rPr>
+              <w:t>isBlank</w:t>
+            </w:r>
+            <w:proofErr w:type="spellEnd"/>
+            <w:r>
+              <w:rPr>
+                <w:rFonts w:ascii="GDSTransportWebsite" w:hAnsi="GDSTransportWebsite"/>
+                <w:color w:val="0A0A0A"/>
+              </w:rPr>
+              <w:t>(</w:t>
+            </w:r>
+            <w:proofErr w:type="spellStart"/>
+            <w:proofErr w:type="gramStart"/>
+            <w:r>
+              <w:rPr>
+                <w:rFonts w:ascii="GDSTransportWebsite" w:hAnsi="GDSTransportWebsite"/>
+                <w:color w:val="0A0A0A"/>
+              </w:rPr>
+              <w:t>applicant.phoneNumber</w:t>
+            </w:r>
+            <w:proofErr w:type="spellEnd"/>
+            <w:proofErr w:type="gramEnd"/>
+            <w:r>
+              <w:rPr>
+                <w:rFonts w:ascii="GDSTransportWebsite" w:hAnsi="GDSTransportWebsite"/>
+                <w:color w:val="0A0A0A"/>
+              </w:rPr>
+              <w:t xml:space="preserve">)}&gt;&gt;Not Provided&lt;&lt;else&gt;&gt;&lt;&lt; </w:t>
+            </w:r>
+            <w:proofErr w:type="spellStart"/>
+            <w:r>
+              <w:rPr>
+                <w:rFonts w:ascii="GDSTransportWebsite" w:hAnsi="GDSTransportWebsite"/>
+                <w:color w:val="0A0A0A"/>
+              </w:rPr>
+              <w:t>applicant.phoneNumber</w:t>
+            </w:r>
+            <w:proofErr w:type="spellEnd"/>
+            <w:r>
+              <w:rPr>
+                <w:rFonts w:ascii="GDSTransportWebsite" w:hAnsi="GDSTransportWebsite"/>
+                <w:color w:val="0A0A0A"/>
+              </w:rPr>
+              <w:t xml:space="preserve"> &gt;&gt;&lt;&lt;es_&gt;&gt;</w:t>
             </w:r>
           </w:p>
         </w:tc>
@@ -814,7 +1095,57 @@
                 <w:rFonts w:ascii="GDSTransportWebsite" w:hAnsi="GDSTransportWebsite"/>
                 <w:color w:val="0A0A0A"/>
               </w:rPr>
-              <w:t>&lt;&lt;cs_{isBlank(applicant.emailAddress)}&gt;&gt;Not Provided&lt;&lt;else&gt;&gt;&lt;&lt; applicant.emailAddress &gt;&gt;&lt;&lt;es_&gt;&gt;</w:t>
+              <w:t>&lt;&lt;cs_{</w:t>
+            </w:r>
+            <w:proofErr w:type="spellStart"/>
+            <w:r>
+              <w:rPr>
+                <w:rFonts w:ascii="GDSTransportWebsite" w:hAnsi="GDSTransportWebsite"/>
+                <w:color w:val="0A0A0A"/>
+              </w:rPr>
+              <w:t>isBlank</w:t>
+            </w:r>
+            <w:proofErr w:type="spellEnd"/>
+            <w:r>
+              <w:rPr>
+                <w:rFonts w:ascii="GDSTransportWebsite" w:hAnsi="GDSTransportWebsite"/>
+                <w:color w:val="0A0A0A"/>
+              </w:rPr>
+              <w:t>(</w:t>
+            </w:r>
+            <w:proofErr w:type="spellStart"/>
+            <w:proofErr w:type="gramStart"/>
+            <w:r>
+              <w:rPr>
+                <w:rFonts w:ascii="GDSTransportWebsite" w:hAnsi="GDSTransportWebsite"/>
+                <w:color w:val="0A0A0A"/>
+              </w:rPr>
+              <w:t>applicant.emailAddress</w:t>
+            </w:r>
+            <w:proofErr w:type="spellEnd"/>
+            <w:proofErr w:type="gramEnd"/>
+            <w:r>
+              <w:rPr>
+                <w:rFonts w:ascii="GDSTransportWebsite" w:hAnsi="GDSTransportWebsite"/>
+                <w:color w:val="0A0A0A"/>
+              </w:rPr>
+              <w:t xml:space="preserve">)}&gt;&gt;Not Provided&lt;&lt;else&gt;&gt;&lt;&lt; </w:t>
+            </w:r>
+            <w:proofErr w:type="spellStart"/>
+            <w:r>
+              <w:rPr>
+                <w:rFonts w:ascii="GDSTransportWebsite" w:hAnsi="GDSTransportWebsite"/>
+                <w:color w:val="0A0A0A"/>
+              </w:rPr>
+              <w:t>applicant.emailAddress</w:t>
+            </w:r>
+            <w:proofErr w:type="spellEnd"/>
+            <w:r>
+              <w:rPr>
+                <w:rFonts w:ascii="GDSTransportWebsite" w:hAnsi="GDSTransportWebsite"/>
+                <w:color w:val="0A0A0A"/>
+              </w:rPr>
+              <w:t xml:space="preserve"> &gt;&gt;&lt;&lt;es_&gt;&gt;</w:t>
             </w:r>
           </w:p>
         </w:tc>
@@ -892,7 +1223,29 @@
                 <w:color w:val="0A0A0A"/>
                 <w:shd w:val="clear" w:color="auto" w:fill="FFFFFF"/>
               </w:rPr>
-              <w:t>&lt;&lt;rr_respondents&gt;&gt;</w:t>
+              <w:t>&lt;&lt;</w:t>
+            </w:r>
+            <w:proofErr w:type="spellStart"/>
+            <w:r>
+              <w:rPr>
+                <w:rFonts w:ascii="GDSTransportWebsite" w:hAnsi="GDSTransportWebsite"/>
+                <w:b/>
+                <w:bCs/>
+                <w:color w:val="0A0A0A"/>
+                <w:shd w:val="clear" w:color="auto" w:fill="FFFFFF"/>
+              </w:rPr>
+              <w:t>rr_respondents</w:t>
+            </w:r>
+            <w:proofErr w:type="spellEnd"/>
+            <w:r>
+              <w:rPr>
+                <w:rFonts w:ascii="GDSTransportWebsite" w:hAnsi="GDSTransportWebsite"/>
+                <w:b/>
+                <w:bCs/>
+                <w:color w:val="0A0A0A"/>
+                <w:shd w:val="clear" w:color="auto" w:fill="FFFFFF"/>
+              </w:rPr>
+              <w:t>&gt;&gt;</w:t>
             </w:r>
           </w:p>
         </w:tc>
@@ -934,7 +1287,29 @@
                 <w:color w:val="0A0A0A"/>
                 <w:shd w:val="clear" w:color="auto" w:fill="FFFFFF"/>
               </w:rPr>
-              <w:t>&lt;&lt;cs_{$size&gt;1}&gt;&gt; Defendant &lt;&lt;$itemnum&gt;&gt;&lt;&lt;es_&gt;&gt;</w:t>
+              <w:t>&lt;&lt;cs_{$size&gt;1}&gt;&gt; Defendant &lt;&lt;$</w:t>
+            </w:r>
+            <w:proofErr w:type="spellStart"/>
+            <w:r>
+              <w:rPr>
+                <w:rFonts w:ascii="GDSTransportWebsite" w:hAnsi="GDSTransportWebsite"/>
+                <w:b/>
+                <w:bCs/>
+                <w:color w:val="0A0A0A"/>
+                <w:shd w:val="clear" w:color="auto" w:fill="FFFFFF"/>
+              </w:rPr>
+              <w:t>itemnum</w:t>
+            </w:r>
+            <w:proofErr w:type="spellEnd"/>
+            <w:r>
+              <w:rPr>
+                <w:rFonts w:ascii="GDSTransportWebsite" w:hAnsi="GDSTransportWebsite"/>
+                <w:b/>
+                <w:bCs/>
+                <w:color w:val="0A0A0A"/>
+                <w:shd w:val="clear" w:color="auto" w:fill="FFFFFF"/>
+              </w:rPr>
+              <w:t>&gt;&gt;&lt;&lt;es_&gt;&gt;</w:t>
             </w:r>
           </w:p>
         </w:tc>
@@ -1059,7 +1434,23 @@
                 <w:rFonts w:ascii="GDSTransportWebsite" w:hAnsi="GDSTransportWebsite"/>
                 <w:color w:val="0A0A0A"/>
               </w:rPr>
-              <w:t>&lt;&lt;cs_{primaryAddress.AddressLine1!=null}&gt;&gt;&lt;&lt;primaryAddress.AddressLine1&gt;&gt;&lt;&lt;es_&gt;&gt;&lt;&lt;cs_{!isBlank(primaryAddress.AddressLine2)}&gt;&gt;</w:t>
+              <w:t>&lt;&lt;cs_{primaryAddress.AddressLine</w:t>
+            </w:r>
+            <w:proofErr w:type="gramStart"/>
+            <w:r>
+              <w:rPr>
+                <w:rFonts w:ascii="GDSTransportWebsite" w:hAnsi="GDSTransportWebsite"/>
+                <w:color w:val="0A0A0A"/>
+              </w:rPr>
+              <w:t>1!=</w:t>
+            </w:r>
+            <w:proofErr w:type="gramEnd"/>
+            <w:r>
+              <w:rPr>
+                <w:rFonts w:ascii="GDSTransportWebsite" w:hAnsi="GDSTransportWebsite"/>
+                <w:color w:val="0A0A0A"/>
+              </w:rPr>
+              <w:t>null}&gt;&gt;&lt;&lt;primaryAddress.AddressLine1&gt;&gt;&lt;&lt;es_&gt;&gt;&lt;&lt;cs_{!isBlank(primaryAddress.AddressLine2)}&gt;&gt;</w:t>
             </w:r>
           </w:p>
           <w:p>
@@ -1077,7 +1468,23 @@
                 <w:color w:val="0A0A0A"/>
               </w:rPr>
               <w:lastRenderedPageBreak/>
-              <w:t>&lt;&lt;primaryAddress.AddressLine2&gt;&gt;&lt;&lt;es_&gt;&gt;&lt;&lt;cs_{!isBlank(primaryAddress.AddressLine3)}&gt;&gt;</w:t>
+              <w:t>&lt;&lt;primaryAddress.AddressLine2&gt;&gt;&lt;&lt;es_&gt;&gt;&lt;&lt;cs_</w:t>
+            </w:r>
+            <w:proofErr w:type="gramStart"/>
+            <w:r>
+              <w:rPr>
+                <w:rFonts w:ascii="GDSTransportWebsite" w:hAnsi="GDSTransportWebsite"/>
+                <w:color w:val="0A0A0A"/>
+              </w:rPr>
+              <w:t>{!isBlank</w:t>
+            </w:r>
+            <w:proofErr w:type="gramEnd"/>
+            <w:r>
+              <w:rPr>
+                <w:rFonts w:ascii="GDSTransportWebsite" w:hAnsi="GDSTransportWebsite"/>
+                <w:color w:val="0A0A0A"/>
+              </w:rPr>
+              <w:t>(primaryAddress.AddressLine3)}&gt;&gt;</w:t>
             </w:r>
           </w:p>
           <w:p>
@@ -1093,7 +1500,23 @@
                 <w:rFonts w:ascii="GDSTransportWebsite" w:hAnsi="GDSTransportWebsite"/>
                 <w:color w:val="0A0A0A"/>
               </w:rPr>
-              <w:t>&lt;&lt;primaryAddress.AddressLine3&gt;&gt;&lt;&lt;es_&gt;&gt;&lt;&lt;cs_{!isBlank(primaryAddress.PostTown)}&gt;&gt;</w:t>
+              <w:t>&lt;&lt;primaryAddress.AddressLine3&gt;&gt;&lt;&lt;es_&gt;&gt;&lt;&lt;cs_</w:t>
+            </w:r>
+            <w:proofErr w:type="gramStart"/>
+            <w:r>
+              <w:rPr>
+                <w:rFonts w:ascii="GDSTransportWebsite" w:hAnsi="GDSTransportWebsite"/>
+                <w:color w:val="0A0A0A"/>
+              </w:rPr>
+              <w:t>{!isBlank</w:t>
+            </w:r>
+            <w:proofErr w:type="gramEnd"/>
+            <w:r>
+              <w:rPr>
+                <w:rFonts w:ascii="GDSTransportWebsite" w:hAnsi="GDSTransportWebsite"/>
+                <w:color w:val="0A0A0A"/>
+              </w:rPr>
+              <w:t>(primaryAddress.PostTown)}&gt;&gt;</w:t>
             </w:r>
           </w:p>
           <w:p>
@@ -1109,7 +1532,23 @@
                 <w:rFonts w:ascii="GDSTransportWebsite" w:hAnsi="GDSTransportWebsite"/>
                 <w:color w:val="0A0A0A"/>
               </w:rPr>
-              <w:t>&lt;&lt; primaryAddress.PostTown&gt;&gt;&lt;&lt;es_&gt;&gt;</w:t>
+              <w:t xml:space="preserve">&lt;&lt; </w:t>
+            </w:r>
+            <w:proofErr w:type="spellStart"/>
+            <w:r>
+              <w:rPr>
+                <w:rFonts w:ascii="GDSTransportWebsite" w:hAnsi="GDSTransportWebsite"/>
+                <w:color w:val="0A0A0A"/>
+              </w:rPr>
+              <w:t>primaryAddress.PostTown</w:t>
+            </w:r>
+            <w:proofErr w:type="spellEnd"/>
+            <w:r>
+              <w:rPr>
+                <w:rFonts w:ascii="GDSTransportWebsite" w:hAnsi="GDSTransportWebsite"/>
+                <w:color w:val="0A0A0A"/>
+              </w:rPr>
+              <w:t>&gt;&gt;&lt;&lt;es_&gt;&gt;</w:t>
             </w:r>
           </w:p>
           <w:p>
@@ -1125,7 +1564,23 @@
                 <w:rFonts w:ascii="GDSTransportWebsite" w:hAnsi="GDSTransportWebsite"/>
                 <w:color w:val="0A0A0A"/>
               </w:rPr>
-              <w:t>&lt;&lt;primaryAddress.PostCode&gt;&gt;&lt;&lt;cs_{!isBlank(primaryAddress.Country)}&gt;&gt;</w:t>
+              <w:t>&lt;&lt;primaryAddress.PostCode&gt;&gt;&lt;&lt;cs_</w:t>
+            </w:r>
+            <w:proofErr w:type="gramStart"/>
+            <w:r>
+              <w:rPr>
+                <w:rFonts w:ascii="GDSTransportWebsite" w:hAnsi="GDSTransportWebsite"/>
+                <w:color w:val="0A0A0A"/>
+              </w:rPr>
+              <w:t>{!isBlank</w:t>
+            </w:r>
+            <w:proofErr w:type="gramEnd"/>
+            <w:r>
+              <w:rPr>
+                <w:rFonts w:ascii="GDSTransportWebsite" w:hAnsi="GDSTransportWebsite"/>
+                <w:color w:val="0A0A0A"/>
+              </w:rPr>
+              <w:t>(primaryAddress.Country)}&gt;&gt;</w:t>
             </w:r>
           </w:p>
           <w:p>
@@ -1142,7 +1597,23 @@
                 <w:rFonts w:ascii="GDSTransportWebsite" w:hAnsi="GDSTransportWebsite"/>
                 <w:color w:val="0A0A0A"/>
               </w:rPr>
-              <w:t>&lt;&lt; primaryAddress.Country&gt;&gt;&lt;&lt;es_&gt;&gt;</w:t>
+              <w:t xml:space="preserve">&lt;&lt; </w:t>
+            </w:r>
+            <w:proofErr w:type="spellStart"/>
+            <w:r>
+              <w:rPr>
+                <w:rFonts w:ascii="GDSTransportWebsite" w:hAnsi="GDSTransportWebsite"/>
+                <w:color w:val="0A0A0A"/>
+              </w:rPr>
+              <w:t>primaryAddress.Country</w:t>
+            </w:r>
+            <w:proofErr w:type="spellEnd"/>
+            <w:r>
+              <w:rPr>
+                <w:rFonts w:ascii="GDSTransportWebsite" w:hAnsi="GDSTransportWebsite"/>
+                <w:color w:val="0A0A0A"/>
+              </w:rPr>
+              <w:t>&gt;&gt;&lt;&lt;es_&gt;&gt;</w:t>
             </w:r>
           </w:p>
         </w:tc>
@@ -1232,7 +1703,55 @@
                 <w:rFonts w:ascii="GDSTransportWebsite" w:hAnsi="GDSTransportWebsite"/>
                 <w:color w:val="0A0A0A"/>
               </w:rPr>
-              <w:t>&lt;&lt;cs_{isBlank(phoneNumber)}&gt;&gt;Not Provided&lt;&lt;else&gt;&gt;&lt;&lt;phoneNumber &gt;&gt;&lt;&lt;es_&gt;&gt;</w:t>
+              <w:t>&lt;&lt;cs_{</w:t>
+            </w:r>
+            <w:proofErr w:type="spellStart"/>
+            <w:r>
+              <w:rPr>
+                <w:rFonts w:ascii="GDSTransportWebsite" w:hAnsi="GDSTransportWebsite"/>
+                <w:color w:val="0A0A0A"/>
+              </w:rPr>
+              <w:t>isBlank</w:t>
+            </w:r>
+            <w:proofErr w:type="spellEnd"/>
+            <w:r>
+              <w:rPr>
+                <w:rFonts w:ascii="GDSTransportWebsite" w:hAnsi="GDSTransportWebsite"/>
+                <w:color w:val="0A0A0A"/>
+              </w:rPr>
+              <w:t>(</w:t>
+            </w:r>
+            <w:proofErr w:type="spellStart"/>
+            <w:r>
+              <w:rPr>
+                <w:rFonts w:ascii="GDSTransportWebsite" w:hAnsi="GDSTransportWebsite"/>
+                <w:color w:val="0A0A0A"/>
+              </w:rPr>
+              <w:t>phoneNumber</w:t>
+            </w:r>
+            <w:proofErr w:type="spellEnd"/>
+            <w:r>
+              <w:rPr>
+                <w:rFonts w:ascii="GDSTransportWebsite" w:hAnsi="GDSTransportWebsite"/>
+                <w:color w:val="0A0A0A"/>
+              </w:rPr>
+              <w:t>)}&gt;&gt;Not Provided&lt;&lt;else&gt;&gt;&lt;&lt;</w:t>
+            </w:r>
+            <w:proofErr w:type="spellStart"/>
+            <w:r>
+              <w:rPr>
+                <w:rFonts w:ascii="GDSTransportWebsite" w:hAnsi="GDSTransportWebsite"/>
+                <w:color w:val="0A0A0A"/>
+              </w:rPr>
+              <w:t>phoneNumber</w:t>
+            </w:r>
+            <w:proofErr w:type="spellEnd"/>
+            <w:r>
+              <w:rPr>
+                <w:rFonts w:ascii="GDSTransportWebsite" w:hAnsi="GDSTransportWebsite"/>
+                <w:color w:val="0A0A0A"/>
+              </w:rPr>
+              <w:t xml:space="preserve"> &gt;&gt;&lt;&lt;es_&gt;&gt;</w:t>
             </w:r>
           </w:p>
         </w:tc>
@@ -1300,7 +1819,55 @@
                 <w:rFonts w:ascii="GDSTransportWebsite" w:hAnsi="GDSTransportWebsite"/>
                 <w:color w:val="0A0A0A"/>
               </w:rPr>
-              <w:t>&lt;&lt;cs_{isBlank(emailAddress)}&gt;&gt;Not Provided&lt;&lt;else&gt;&gt;&lt;&lt;emailAddress&gt;&gt;&lt;&lt;es_&gt;&gt;</w:t>
+              <w:t>&lt;&lt;cs_{</w:t>
+            </w:r>
+            <w:proofErr w:type="spellStart"/>
+            <w:r>
+              <w:rPr>
+                <w:rFonts w:ascii="GDSTransportWebsite" w:hAnsi="GDSTransportWebsite"/>
+                <w:color w:val="0A0A0A"/>
+              </w:rPr>
+              <w:t>isBlank</w:t>
+            </w:r>
+            <w:proofErr w:type="spellEnd"/>
+            <w:r>
+              <w:rPr>
+                <w:rFonts w:ascii="GDSTransportWebsite" w:hAnsi="GDSTransportWebsite"/>
+                <w:color w:val="0A0A0A"/>
+              </w:rPr>
+              <w:t>(</w:t>
+            </w:r>
+            <w:proofErr w:type="spellStart"/>
+            <w:r>
+              <w:rPr>
+                <w:rFonts w:ascii="GDSTransportWebsite" w:hAnsi="GDSTransportWebsite"/>
+                <w:color w:val="0A0A0A"/>
+              </w:rPr>
+              <w:t>emailAddress</w:t>
+            </w:r>
+            <w:proofErr w:type="spellEnd"/>
+            <w:r>
+              <w:rPr>
+                <w:rFonts w:ascii="GDSTransportWebsite" w:hAnsi="GDSTransportWebsite"/>
+                <w:color w:val="0A0A0A"/>
+              </w:rPr>
+              <w:t>)}&gt;&gt;Not Provided&lt;&lt;else&gt;&gt;&lt;&lt;</w:t>
+            </w:r>
+            <w:proofErr w:type="spellStart"/>
+            <w:r>
+              <w:rPr>
+                <w:rFonts w:ascii="GDSTransportWebsite" w:hAnsi="GDSTransportWebsite"/>
+                <w:color w:val="0A0A0A"/>
+              </w:rPr>
+              <w:t>emailAddress</w:t>
+            </w:r>
+            <w:proofErr w:type="spellEnd"/>
+            <w:r>
+              <w:rPr>
+                <w:rFonts w:ascii="GDSTransportWebsite" w:hAnsi="GDSTransportWebsite"/>
+                <w:color w:val="0A0A0A"/>
+              </w:rPr>
+              <w:t>&gt;&gt;&lt;&lt;es_&gt;&gt;</w:t>
             </w:r>
           </w:p>
         </w:tc>
@@ -1443,6 +2010,7 @@
               </w:rPr>
               <w:t>&lt;&lt;cs_{</w:t>
             </w:r>
+            <w:proofErr w:type="gramStart"/>
             <w:r>
               <w:rPr>
                 <w:rFonts w:ascii="GDSTransportWebsite" w:hAnsi="GDSTransportWebsite"/>
@@ -1455,7 +2023,15 @@
                 <w:rFonts w:ascii="GDSTransportWebsite" w:hAnsi="GDSTransportWebsite"/>
                 <w:color w:val="0A0A0A"/>
               </w:rPr>
-              <w:t>.primaryAddress.AddressLine1!=null}&gt;&gt;&lt;&lt;</w:t>
+              <w:t>.primaryAddress.AddressLine</w:t>
+            </w:r>
+            <w:proofErr w:type="gramEnd"/>
+            <w:r>
+              <w:rPr>
+                <w:rFonts w:ascii="GDSTransportWebsite" w:hAnsi="GDSTransportWebsite"/>
+                <w:color w:val="0A0A0A"/>
+              </w:rPr>
+              <w:t>1!=null}&gt;&gt;&lt;&lt;</w:t>
             </w:r>
             <w:r>
               <w:rPr>
@@ -1495,6 +2071,7 @@
                 <w:szCs w:val="22"/>
               </w:rPr>
             </w:pPr>
+            <w:proofErr w:type="gramStart"/>
             <w:r>
               <w:rPr>
                 <w:rFonts w:ascii="GDSTransportWebsite" w:hAnsi="GDSTransportWebsite"/>
@@ -1514,7 +2091,15 @@
                 <w:rFonts w:ascii="GDSTransportWebsite" w:hAnsi="GDSTransportWebsite"/>
                 <w:color w:val="0A0A0A"/>
               </w:rPr>
-              <w:t>.primaryAddress.AddressLine2&gt;&gt;&lt;&lt;es_&gt;&gt;&lt;&lt;cs_{!isBlank(</w:t>
+              <w:t>.primaryAddress.AddressLine</w:t>
+            </w:r>
+            <w:proofErr w:type="gramEnd"/>
+            <w:r>
+              <w:rPr>
+                <w:rFonts w:ascii="GDSTransportWebsite" w:hAnsi="GDSTransportWebsite"/>
+                <w:color w:val="0A0A0A"/>
+              </w:rPr>
+              <w:t>2&gt;&gt;&lt;&lt;es_&gt;&gt;&lt;&lt;cs_{!isBlank(</w:t>
             </w:r>
             <w:r>
               <w:rPr>
@@ -1539,6 +2124,7 @@
                 <w:color w:val="0A0A0A"/>
               </w:rPr>
             </w:pPr>
+            <w:proofErr w:type="gramStart"/>
             <w:r>
               <w:rPr>
                 <w:rFonts w:ascii="GDSTransportWebsite" w:hAnsi="GDSTransportWebsite"/>
@@ -1558,7 +2144,15 @@
                 <w:rFonts w:ascii="GDSTransportWebsite" w:hAnsi="GDSTransportWebsite"/>
                 <w:color w:val="0A0A0A"/>
               </w:rPr>
-              <w:t>.primaryAddress.AddressLine3&gt;&gt;&lt;&lt;es_&gt;&gt;&lt;&lt;cs_{!isBlank(applicant.primaryAddress.PostTown)}&gt;&gt;</w:t>
+              <w:t>.primaryAddress.AddressLine</w:t>
+            </w:r>
+            <w:proofErr w:type="gramEnd"/>
+            <w:r>
+              <w:rPr>
+                <w:rFonts w:ascii="GDSTransportWebsite" w:hAnsi="GDSTransportWebsite"/>
+                <w:color w:val="0A0A0A"/>
+              </w:rPr>
+              <w:t>3&gt;&gt;&lt;&lt;es_&gt;&gt;&lt;&lt;cs_{!isBlank(applicant.primaryAddress.PostTown)}&gt;&gt;</w:t>
             </w:r>
           </w:p>
           <w:p>
@@ -1569,6 +2163,7 @@
                 <w:color w:val="0A0A0A"/>
               </w:rPr>
             </w:pPr>
+            <w:proofErr w:type="gramStart"/>
             <w:r>
               <w:rPr>
                 <w:rFonts w:ascii="GDSTransportWebsite" w:hAnsi="GDSTransportWebsite"/>
@@ -1588,7 +2183,15 @@
                 <w:rFonts w:ascii="GDSTransportWebsite" w:hAnsi="GDSTransportWebsite"/>
                 <w:color w:val="0A0A0A"/>
               </w:rPr>
-              <w:t>.primaryAddress.PostTown&gt;&gt;&lt;&lt;es_&gt;&gt;</w:t>
+              <w:t>.primaryAddress.PostTown</w:t>
+            </w:r>
+            <w:proofErr w:type="gramEnd"/>
+            <w:r>
+              <w:rPr>
+                <w:rFonts w:ascii="GDSTransportWebsite" w:hAnsi="GDSTransportWebsite"/>
+                <w:color w:val="0A0A0A"/>
+              </w:rPr>
+              <w:t>&gt;&gt;&lt;&lt;es_&gt;&gt;</w:t>
             </w:r>
           </w:p>
           <w:p>
@@ -1599,6 +2202,7 @@
                 <w:color w:val="0A0A0A"/>
               </w:rPr>
             </w:pPr>
+            <w:proofErr w:type="gramStart"/>
             <w:r>
               <w:rPr>
                 <w:rFonts w:ascii="GDSTransportWebsite" w:hAnsi="GDSTransportWebsite"/>
@@ -1618,7 +2222,15 @@
                 <w:rFonts w:ascii="GDSTransportWebsite" w:hAnsi="GDSTransportWebsite"/>
                 <w:color w:val="0A0A0A"/>
               </w:rPr>
-              <w:t>.primaryAddress.PostCode&gt;&gt;&lt;&lt;cs_{!isBlank(</w:t>
+              <w:t>.primaryAddress.PostCode</w:t>
+            </w:r>
+            <w:proofErr w:type="gramEnd"/>
+            <w:r>
+              <w:rPr>
+                <w:rFonts w:ascii="GDSTransportWebsite" w:hAnsi="GDSTransportWebsite"/>
+                <w:color w:val="0A0A0A"/>
+              </w:rPr>
+              <w:t>&gt;&gt;&lt;&lt;cs_{!isBlank(</w:t>
             </w:r>
             <w:r>
               <w:rPr>
@@ -1636,6 +2248,7 @@
             </w:r>
           </w:p>
           <w:p>
+            <w:proofErr w:type="gramStart"/>
             <w:r>
               <w:rPr>
                 <w:rFonts w:ascii="GDSTransportWebsite" w:hAnsi="GDSTransportWebsite"/>
@@ -1655,7 +2268,15 @@
                 <w:rFonts w:ascii="GDSTransportWebsite" w:hAnsi="GDSTransportWebsite"/>
                 <w:color w:val="0A0A0A"/>
               </w:rPr>
-              <w:t>.primaryAddress.Country&gt;&gt;&lt;&lt;es_&gt;&gt;</w:t>
+              <w:t>.primaryAddress.Country</w:t>
+            </w:r>
+            <w:proofErr w:type="gramEnd"/>
+            <w:r>
+              <w:rPr>
+                <w:rFonts w:ascii="GDSTransportWebsite" w:hAnsi="GDSTransportWebsite"/>
+                <w:color w:val="0A0A0A"/>
+              </w:rPr>
+              <w:t>&gt;&gt;&lt;&lt;es_&gt;&gt;</w:t>
             </w:r>
           </w:p>
         </w:tc>
@@ -1695,8 +2316,19 @@
           <w:sz w:val="36"/>
           <w:szCs w:val="36"/>
         </w:rPr>
-        <w:t>&lt;&lt;cs_{allocatedTrack</w:t>
+        <w:t>&lt;&lt;cs_{</w:t>
       </w:r>
+      <w:proofErr w:type="spellStart"/>
+      <w:r>
+        <w:rPr>
+          <w:rFonts w:ascii="GDSTransportWebsite" w:hAnsi="GDSTransportWebsite"/>
+          <w:color w:val="0A0A0A"/>
+          <w:sz w:val="36"/>
+          <w:szCs w:val="36"/>
+        </w:rPr>
+        <w:t>allocatedTrack</w:t>
+      </w:r>
+      <w:proofErr w:type="spellEnd"/>
       <w:r>
         <w:rPr>
           <w:rFonts w:ascii="GDSTransportWebsite" w:hAnsi="GDSTransportWebsite"/>
@@ -1780,7 +2412,23 @@
                 <w:b/>
                 <w:bCs/>
               </w:rPr>
-              <w:t xml:space="preserve">Do you consider that this claim is suitable for determination without a hearing, i.e. by a judge reading and considering the case papers, witness statements and other documents </w:t>
+              <w:t xml:space="preserve">Do you consider that this claim is suitable for determination without a hearing, </w:t>
+            </w:r>
+            <w:proofErr w:type="gramStart"/>
+            <w:r>
+              <w:rPr>
+                <w:b/>
+                <w:bCs/>
+              </w:rPr>
+              <w:t>i.e.</w:t>
+            </w:r>
+            <w:proofErr w:type="gramEnd"/>
+            <w:r>
+              <w:rPr>
+                <w:b/>
+                <w:bCs/>
+              </w:rPr>
+              <w:t xml:space="preserve"> by a judge reading and considering the case papers, witness statements and other documents </w:t>
             </w:r>
             <w:r>
               <w:rPr>
@@ -1797,7 +2445,11 @@
               <w:spacing w:before="40" w:beforeAutospacing="0" w:after="40" w:afterAutospacing="0"/>
             </w:pPr>
             <w:r>
-              <w:t>&lt;&lt;cs_{</w:t>
+              <w:t>&lt;&lt;cs</w:t>
+            </w:r>
+            <w:proofErr w:type="gramStart"/>
+            <w:r>
+              <w:t>_{</w:t>
             </w:r>
             <w:r>
               <w:rPr>
@@ -1806,16 +2458,27 @@
               </w:rPr>
               <w:t xml:space="preserve"> </w:t>
             </w:r>
-            <w:r>
-              <w:rPr>
-                <w:rFonts w:ascii="GDSTransportWebsite" w:hAnsi="GDSTransportWebsite"/>
-                <w:color w:val="0A0A0A"/>
-              </w:rPr>
-              <w:t>dqExtraDetailsLip.</w:t>
+            <w:proofErr w:type="spellStart"/>
+            <w:r>
+              <w:rPr>
+                <w:rFonts w:ascii="GDSTransportWebsite" w:hAnsi="GDSTransportWebsite"/>
+                <w:color w:val="0A0A0A"/>
+              </w:rPr>
+              <w:t>dqExtraDetailsLip</w:t>
+            </w:r>
+            <w:proofErr w:type="spellEnd"/>
+            <w:proofErr w:type="gramEnd"/>
+            <w:r>
+              <w:rPr>
+                <w:rFonts w:ascii="GDSTransportWebsite" w:hAnsi="GDSTransportWebsite"/>
+                <w:color w:val="0A0A0A"/>
+              </w:rPr>
+              <w:t>.</w:t>
             </w:r>
             <w:r>
               <w:t xml:space="preserve"> </w:t>
             </w:r>
+            <w:proofErr w:type="spellStart"/>
             <w:r>
               <w:rPr>
                 <w:rFonts w:ascii="GDSTransportWebsite" w:hAnsi="GDSTransportWebsite"/>
@@ -1823,6 +2486,7 @@
               </w:rPr>
               <w:t>determinationWithoutHearingRequired</w:t>
             </w:r>
+            <w:proofErr w:type="spellEnd"/>
             <w:r>
               <w:rPr>
                 <w:rFonts w:ascii="GDSTransportWebsite" w:hAnsi="GDSTransportWebsite"/>
@@ -1853,6 +2517,7 @@
               <w:lastRenderedPageBreak/>
               <w:t>&lt;&lt;</w:t>
             </w:r>
+            <w:proofErr w:type="spellStart"/>
             <w:r>
               <w:rPr>
                 <w:rFonts w:ascii="GDSTransportWebsite" w:hAnsi="GDSTransportWebsite"/>
@@ -1860,6 +2525,7 @@
               </w:rPr>
               <w:t>dqExtraDetailsLip</w:t>
             </w:r>
+            <w:proofErr w:type="spellEnd"/>
             <w:r>
               <w:rPr>
                 <w:rFonts w:ascii="GDSTransportWebsite" w:hAnsi="GDSTransportWebsite"/>
@@ -1870,6 +2536,7 @@
             <w:r>
               <w:t xml:space="preserve"> </w:t>
             </w:r>
+            <w:proofErr w:type="spellStart"/>
             <w:r>
               <w:rPr>
                 <w:rFonts w:ascii="GDSTransportWebsite" w:hAnsi="GDSTransportWebsite"/>
@@ -1877,6 +2544,7 @@
               </w:rPr>
               <w:t>determinationWithoutHearingRequired</w:t>
             </w:r>
+            <w:proofErr w:type="spellEnd"/>
             <w:r>
               <w:rPr>
                 <w:rFonts w:ascii="GDSTransportWebsite" w:hAnsi="GDSTransportWebsite"/>
@@ -1935,6 +2603,7 @@
               </w:rPr>
               <w:t xml:space="preserve"> </w:t>
             </w:r>
+            <w:proofErr w:type="spellStart"/>
             <w:r>
               <w:rPr>
                 <w:rFonts w:ascii="GDSTransportWebsite" w:hAnsi="GDSTransportWebsite"/>
@@ -1956,6 +2625,7 @@
               </w:rPr>
               <w:t>determinationWithoutHearingReason</w:t>
             </w:r>
+            <w:proofErr w:type="spellEnd"/>
             <w:r>
               <w:rPr>
                 <w:rFonts w:ascii="GDSTransportWebsite" w:hAnsi="GDSTransportWebsite"/>
@@ -2038,7 +2708,27 @@
           <w:sz w:val="36"/>
           <w:szCs w:val="36"/>
         </w:rPr>
-        <w:t>&lt;&lt;cs_{allocatedTrack=</w:t>
+        <w:t>&lt;&lt;cs_{</w:t>
+      </w:r>
+      <w:proofErr w:type="spellStart"/>
+      <w:r>
+        <w:rPr>
+          <w:rFonts w:ascii="GDSTransportWebsite" w:hAnsi="GDSTransportWebsite"/>
+          <w:color w:val="0A0A0A"/>
+          <w:sz w:val="36"/>
+          <w:szCs w:val="36"/>
+        </w:rPr>
+        <w:t>allocatedTrack</w:t>
+      </w:r>
+      <w:proofErr w:type="spellEnd"/>
+      <w:r>
+        <w:rPr>
+          <w:rFonts w:ascii="GDSTransportWebsite" w:hAnsi="GDSTransportWebsite"/>
+          <w:color w:val="0A0A0A"/>
+          <w:sz w:val="36"/>
+          <w:szCs w:val="36"/>
+        </w:rPr>
+        <w:t>=</w:t>
       </w:r>
       <w:r>
         <w:rPr>
@@ -2144,9 +2834,37 @@
             <w:r>
               <w:rPr>
                 <w:rFonts w:cstheme="minorHAnsi"/>
-                <w:highlight w:val="yellow"/>
-              </w:rPr>
-              <w:t>((yes/no))</w:t>
+              </w:rPr>
+              <w:t>&lt;&lt;</w:t>
+            </w:r>
+            <w:r>
+              <w:t xml:space="preserve"> </w:t>
+            </w:r>
+            <w:proofErr w:type="spellStart"/>
+            <w:r>
+              <w:rPr>
+                <w:rFonts w:cstheme="minorHAnsi"/>
+              </w:rPr>
+              <w:t>dqExtraDetailsLip</w:t>
+            </w:r>
+            <w:r>
+              <w:rPr>
+                <w:rFonts w:cstheme="minorHAnsi"/>
+              </w:rPr>
+              <w:t>.</w:t>
+            </w:r>
+            <w:r>
+              <w:rPr>
+                <w:rFonts w:cstheme="minorHAnsi"/>
+              </w:rPr>
+              <w:t>triedToSettle</w:t>
+            </w:r>
+            <w:proofErr w:type="spellEnd"/>
+            <w:r>
+              <w:rPr>
+                <w:rFonts w:cstheme="minorHAnsi"/>
+              </w:rPr>
+              <w:t>&gt;&gt;</w:t>
             </w:r>
           </w:p>
         </w:tc>
@@ -2191,9 +2909,44 @@
             <w:r>
               <w:rPr>
                 <w:rFonts w:cstheme="minorHAnsi"/>
-                <w:highlight w:val="yellow"/>
-              </w:rPr>
-              <w:t>((yes/no))</w:t>
+              </w:rPr>
+              <w:t>&lt;&lt;</w:t>
+            </w:r>
+            <w:r>
+              <w:rPr>
+                <w:rFonts w:cstheme="minorHAnsi"/>
+              </w:rPr>
+              <w:t xml:space="preserve"> </w:t>
+            </w:r>
+            <w:r>
+              <w:rPr>
+                <w:rFonts w:cstheme="minorHAnsi"/>
+              </w:rPr>
+              <w:t>dqExtraDetailsLip</w:t>
+            </w:r>
+            <w:r>
+              <w:rPr>
+                <w:rFonts w:cstheme="minorHAnsi"/>
+              </w:rPr>
+              <w:t>.</w:t>
+            </w:r>
+            <w:r>
+              <w:rPr>
+                <w:rFonts w:cstheme="minorHAnsi"/>
+              </w:rPr>
+              <w:t>requestExtra4weeks</w:t>
+            </w:r>
+            <w:r>
+              <w:rPr>
+                <w:rFonts w:cstheme="minorHAnsi"/>
+              </w:rPr>
+              <w:t xml:space="preserve"> </w:t>
+            </w:r>
+            <w:r>
+              <w:rPr>
+                <w:rFonts w:cstheme="minorHAnsi"/>
+              </w:rPr>
+              <w:t>&gt;&gt;</w:t>
             </w:r>
           </w:p>
         </w:tc>
@@ -2232,16 +2985,66 @@
             <w:pPr>
               <w:rPr>
                 <w:rFonts w:cstheme="minorHAnsi"/>
-                <w:highlight w:val="yellow"/>
-              </w:rPr>
-            </w:pPr>
-            <w:r>
+              </w:rPr>
+            </w:pPr>
+            <w:r>
+              <w:rPr>
+                <w:rFonts w:cstheme="minorHAnsi"/>
+              </w:rPr>
+              <w:t>&lt;&lt;</w:t>
+            </w:r>
+            <w:r>
+              <w:rPr>
+                <w:rFonts w:cstheme="minorHAnsi"/>
+              </w:rPr>
+              <w:t xml:space="preserve"> </w:t>
+            </w:r>
+            <w:proofErr w:type="spellStart"/>
+            <w:r>
+              <w:rPr>
+                <w:rFonts w:cstheme="minorHAnsi"/>
+              </w:rPr>
+              <w:t>dqExtraDetailsLip</w:t>
+            </w:r>
+            <w:proofErr w:type="spellEnd"/>
+            <w:r>
+              <w:rPr>
+                <w:rFonts w:cstheme="minorHAnsi"/>
+              </w:rPr>
+              <w:t>.</w:t>
+            </w:r>
+            <w:r>
+              <w:t xml:space="preserve"> </w:t>
+            </w:r>
+            <w:proofErr w:type="spellStart"/>
+            <w:r>
+              <w:rPr>
+                <w:rFonts w:cstheme="minorHAnsi"/>
+              </w:rPr>
+              <w:t>considerClaimantDocuments</w:t>
+            </w:r>
+            <w:proofErr w:type="spellEnd"/>
+            <w:r>
+              <w:rPr>
+                <w:rFonts w:cstheme="minorHAnsi"/>
+              </w:rPr>
+              <w:t>&gt;&gt;</w:t>
+            </w:r>
+          </w:p>
+          <w:p>
+            <w:pPr>
+              <w:rPr>
+                <w:rFonts w:cstheme="minorHAnsi"/>
+              </w:rPr>
+            </w:pPr>
+          </w:p>
+          <w:p>
+            <w:pPr>
               <w:rPr>
                 <w:rFonts w:cstheme="minorHAnsi"/>
                 <w:highlight w:val="yellow"/>
               </w:rPr>
-              <w:t>((yes/no))</w:t>
-            </w:r>
+            </w:pPr>
           </w:p>
         </w:tc>
       </w:tr>
@@ -2252,6 +3055,97 @@
         <w:tc>
           <w:tcPr>
             <w:tcW w:w="4508" w:type="dxa"/>
+          </w:tcPr>
+          <w:p>
+            <w:pPr>
+              <w:rPr>
+                <w:b/>
+                <w:bCs/>
+              </w:rPr>
+            </w:pPr>
+            <w:r>
+              <w:rPr>
+                <w:b/>
+                <w:bCs/>
+              </w:rPr>
+              <w:t>&lt;&lt;cs</w:t>
+            </w:r>
+            <w:proofErr w:type="gramStart"/>
+            <w:r>
+              <w:rPr>
+                <w:b/>
+                <w:bCs/>
+              </w:rPr>
+              <w:t>_{</w:t>
+            </w:r>
+            <w:r>
+              <w:rPr>
+                <w:rFonts w:cstheme="minorHAnsi"/>
+              </w:rPr>
+              <w:t xml:space="preserve"> </w:t>
+            </w:r>
+            <w:proofErr w:type="spellStart"/>
+            <w:r>
+              <w:rPr>
+                <w:rFonts w:cstheme="minorHAnsi"/>
+              </w:rPr>
+              <w:t>dqExtraDetailsLip</w:t>
+            </w:r>
+            <w:proofErr w:type="spellEnd"/>
+            <w:proofErr w:type="gramEnd"/>
+            <w:r>
+              <w:rPr>
+                <w:rFonts w:cstheme="minorHAnsi"/>
+              </w:rPr>
+              <w:t>.</w:t>
+            </w:r>
+            <w:r>
+              <w:t xml:space="preserve"> </w:t>
+            </w:r>
+            <w:proofErr w:type="spellStart"/>
+            <w:r>
+              <w:rPr>
+                <w:rFonts w:cstheme="minorHAnsi"/>
+              </w:rPr>
+              <w:t>considerClaimantDocuments</w:t>
+            </w:r>
+            <w:proofErr w:type="spellEnd"/>
+            <w:r>
+              <w:rPr>
+                <w:rFonts w:cstheme="minorHAnsi"/>
+              </w:rPr>
+              <w:t>=</w:t>
+            </w:r>
+            <w:r>
+              <w:rPr>
+                <w:rFonts w:ascii="GDSTransportWebsite" w:hAnsi="GDSTransportWebsite"/>
+                <w:color w:val="0A0A0A"/>
+                <w:shd w:val="clear" w:color="auto" w:fill="FFFFFF"/>
+              </w:rPr>
+              <w:t>'Yes'}&gt;&gt;</w:t>
+            </w:r>
+          </w:p>
+        </w:tc>
+        <w:tc>
+          <w:tcPr>
+            <w:tcW w:w="4508" w:type="dxa"/>
+          </w:tcPr>
+          <w:p>
+            <w:pPr>
+              <w:rPr>
+                <w:rFonts w:cstheme="minorHAnsi"/>
+              </w:rPr>
+            </w:pPr>
+          </w:p>
+        </w:tc>
+      </w:tr>
+      <w:tr>
+        <w:trPr>
+          <w:trHeight w:val="516"/>
+        </w:trPr>
+        <w:tc>
+          <w:tcPr>
+            <w:tcW w:w="4508" w:type="dxa"/>
             <w:hideMark/>
           </w:tcPr>
           <w:p>
@@ -2281,16 +3175,97 @@
             <w:pPr>
               <w:rPr>
                 <w:rFonts w:cstheme="minorHAnsi"/>
-                <w:highlight w:val="yellow"/>
-              </w:rPr>
-            </w:pPr>
-            <w:r>
+              </w:rPr>
+            </w:pPr>
+            <w:r>
+              <w:rPr>
+                <w:rFonts w:cstheme="minorHAnsi"/>
+              </w:rPr>
+              <w:t>&lt;&lt;</w:t>
+            </w:r>
+            <w:r>
+              <w:rPr>
+                <w:rFonts w:cstheme="minorHAnsi"/>
+              </w:rPr>
+              <w:t xml:space="preserve"> </w:t>
+            </w:r>
+            <w:proofErr w:type="spellStart"/>
+            <w:r>
+              <w:rPr>
+                <w:rFonts w:cstheme="minorHAnsi"/>
+              </w:rPr>
+              <w:t>dqExtraDetailsLip</w:t>
+            </w:r>
+            <w:proofErr w:type="spellEnd"/>
+            <w:r>
+              <w:rPr>
+                <w:rFonts w:cstheme="minorHAnsi"/>
+              </w:rPr>
+              <w:t>.</w:t>
+            </w:r>
+            <w:r>
+              <w:t xml:space="preserve"> </w:t>
+            </w:r>
+            <w:proofErr w:type="spellStart"/>
+            <w:r>
+              <w:rPr>
+                <w:rFonts w:cstheme="minorHAnsi"/>
+              </w:rPr>
+              <w:t>considerClaimantDocumentsDetails</w:t>
+            </w:r>
+            <w:proofErr w:type="spellEnd"/>
+            <w:r>
+              <w:rPr>
+                <w:rFonts w:cstheme="minorHAnsi"/>
+              </w:rPr>
+              <w:t>&gt;&gt;</w:t>
+            </w:r>
+          </w:p>
+          <w:p>
+            <w:pPr>
               <w:rPr>
                 <w:rFonts w:cstheme="minorHAnsi"/>
                 <w:highlight w:val="yellow"/>
               </w:rPr>
-              <w:t>((Text))</w:t>
-            </w:r>
+            </w:pPr>
+          </w:p>
+        </w:tc>
+      </w:tr>
+      <w:tr>
+        <w:trPr>
+          <w:trHeight w:val="516"/>
+        </w:trPr>
+        <w:tc>
+          <w:tcPr>
+            <w:tcW w:w="4508" w:type="dxa"/>
+          </w:tcPr>
+          <w:p>
+            <w:pPr>
+              <w:rPr>
+                <w:b/>
+                <w:bCs/>
+              </w:rPr>
+            </w:pPr>
+            <w:r>
+              <w:rPr>
+                <w:b/>
+                <w:bCs/>
+              </w:rPr>
+              <w:t>&lt;&lt;es_&gt;&gt;</w:t>
+            </w:r>
+          </w:p>
+        </w:tc>
+        <w:tc>
+          <w:tcPr>
+            <w:tcW w:w="4508" w:type="dxa"/>
+          </w:tcPr>
+          <w:p>
+            <w:pPr>
+              <w:rPr>
+                <w:rFonts w:cstheme="minorHAnsi"/>
+                <w:highlight w:val="yellow"/>
+              </w:rPr>
+            </w:pPr>
           </w:p>
         </w:tc>
       </w:tr>
@@ -2421,7 +3396,25 @@
                 <w:rFonts w:ascii="GDSTransportWebsite" w:hAnsi="GDSTransportWebsite"/>
                 <w:color w:val="0A0A0A"/>
               </w:rPr>
-              <w:t>&lt;&lt;experts.expertRequired&gt;&gt;</w:t>
+              <w:t>&lt;&lt;</w:t>
+            </w:r>
+            <w:proofErr w:type="spellStart"/>
+            <w:proofErr w:type="gramStart"/>
+            <w:r>
+              <w:rPr>
+                <w:rFonts w:ascii="GDSTransportWebsite" w:hAnsi="GDSTransportWebsite"/>
+                <w:color w:val="0A0A0A"/>
+              </w:rPr>
+              <w:t>experts.expertRequired</w:t>
+            </w:r>
+            <w:proofErr w:type="spellEnd"/>
+            <w:proofErr w:type="gramEnd"/>
+            <w:r>
+              <w:rPr>
+                <w:rFonts w:ascii="GDSTransportWebsite" w:hAnsi="GDSTransportWebsite"/>
+                <w:color w:val="0A0A0A"/>
+              </w:rPr>
+              <w:t>&gt;&gt;</w:t>
             </w:r>
           </w:p>
         </w:tc>
@@ -2434,7 +3427,27 @@
           <w:color w:val="0A0A0A"/>
           <w:shd w:val="clear" w:color="auto" w:fill="FFFFFF"/>
         </w:rPr>
-        <w:t>&lt;&lt;cs_{experts.expertRequired='Yes'}&gt;&gt;</w:t>
+        <w:t>&lt;&lt;cs_{</w:t>
+      </w:r>
+      <w:proofErr w:type="spellStart"/>
+      <w:proofErr w:type="gramStart"/>
+      <w:r>
+        <w:rPr>
+          <w:rFonts w:ascii="GDSTransportWebsite" w:hAnsi="GDSTransportWebsite"/>
+          <w:color w:val="0A0A0A"/>
+          <w:shd w:val="clear" w:color="auto" w:fill="FFFFFF"/>
+        </w:rPr>
+        <w:t>experts.expertRequired</w:t>
+      </w:r>
+      <w:proofErr w:type="spellEnd"/>
+      <w:proofErr w:type="gramEnd"/>
+      <w:r>
+        <w:rPr>
+          <w:rFonts w:ascii="GDSTransportWebsite" w:hAnsi="GDSTransportWebsite"/>
+          <w:color w:val="0A0A0A"/>
+          <w:shd w:val="clear" w:color="auto" w:fill="FFFFFF"/>
+        </w:rPr>
+        <w:t>='Yes'}&gt;&gt;</w:t>
       </w:r>
     </w:p>
     <w:tbl>
@@ -2480,7 +3493,29 @@
                 <w:color w:val="0A0A0A"/>
                 <w:shd w:val="clear" w:color="auto" w:fill="FFFFFF"/>
               </w:rPr>
-              <w:t>Have you already sent expert reports or similar to other parties?</w:t>
+              <w:t xml:space="preserve">Have you already sent expert reports or </w:t>
+            </w:r>
+            <w:proofErr w:type="gramStart"/>
+            <w:r>
+              <w:rPr>
+                <w:rFonts w:ascii="GDSTransportWebsite" w:hAnsi="GDSTransportWebsite"/>
+                <w:b/>
+                <w:bCs/>
+                <w:color w:val="0A0A0A"/>
+                <w:shd w:val="clear" w:color="auto" w:fill="FFFFFF"/>
+              </w:rPr>
+              <w:t>similar to</w:t>
+            </w:r>
+            <w:proofErr w:type="gramEnd"/>
+            <w:r>
+              <w:rPr>
+                <w:rFonts w:ascii="GDSTransportWebsite" w:hAnsi="GDSTransportWebsite"/>
+                <w:b/>
+                <w:bCs/>
+                <w:color w:val="0A0A0A"/>
+                <w:shd w:val="clear" w:color="auto" w:fill="FFFFFF"/>
+              </w:rPr>
+              <w:t xml:space="preserve"> other parties?</w:t>
             </w:r>
           </w:p>
           <w:p>
@@ -2513,7 +3548,57 @@
                 <w:rFonts w:ascii="GDSTransportWebsite" w:hAnsi="GDSTransportWebsite"/>
                 <w:color w:val="0A0A0A"/>
               </w:rPr>
-              <w:t>&lt;&lt;cs_{isBlank(experts.expertReportsSent)}&gt;&gt;Not Provided&lt;&lt;else&gt;&gt;&lt;&lt;experts.expertReportsSent&gt;&gt;&lt;&lt;es_&gt;&gt;</w:t>
+              <w:t>&lt;&lt;cs_{</w:t>
+            </w:r>
+            <w:proofErr w:type="spellStart"/>
+            <w:r>
+              <w:rPr>
+                <w:rFonts w:ascii="GDSTransportWebsite" w:hAnsi="GDSTransportWebsite"/>
+                <w:color w:val="0A0A0A"/>
+              </w:rPr>
+              <w:t>isBlank</w:t>
+            </w:r>
+            <w:proofErr w:type="spellEnd"/>
+            <w:r>
+              <w:rPr>
+                <w:rFonts w:ascii="GDSTransportWebsite" w:hAnsi="GDSTransportWebsite"/>
+                <w:color w:val="0A0A0A"/>
+              </w:rPr>
+              <w:t>(</w:t>
+            </w:r>
+            <w:proofErr w:type="spellStart"/>
+            <w:proofErr w:type="gramStart"/>
+            <w:r>
+              <w:rPr>
+                <w:rFonts w:ascii="GDSTransportWebsite" w:hAnsi="GDSTransportWebsite"/>
+                <w:color w:val="0A0A0A"/>
+              </w:rPr>
+              <w:t>experts.expertReportsSent</w:t>
+            </w:r>
+            <w:proofErr w:type="spellEnd"/>
+            <w:proofErr w:type="gramEnd"/>
+            <w:r>
+              <w:rPr>
+                <w:rFonts w:ascii="GDSTransportWebsite" w:hAnsi="GDSTransportWebsite"/>
+                <w:color w:val="0A0A0A"/>
+              </w:rPr>
+              <w:t>)}&gt;&gt;Not Provided&lt;&lt;else&gt;&gt;&lt;&lt;</w:t>
+            </w:r>
+            <w:proofErr w:type="spellStart"/>
+            <w:r>
+              <w:rPr>
+                <w:rFonts w:ascii="GDSTransportWebsite" w:hAnsi="GDSTransportWebsite"/>
+                <w:color w:val="0A0A0A"/>
+              </w:rPr>
+              <w:t>experts.expertReportsSent</w:t>
+            </w:r>
+            <w:proofErr w:type="spellEnd"/>
+            <w:r>
+              <w:rPr>
+                <w:rFonts w:ascii="GDSTransportWebsite" w:hAnsi="GDSTransportWebsite"/>
+                <w:color w:val="0A0A0A"/>
+              </w:rPr>
+              <w:t>&gt;&gt;&lt;&lt;es_&gt;&gt;</w:t>
             </w:r>
           </w:p>
         </w:tc>
@@ -2589,7 +3674,58 @@
                 <w:rFonts w:ascii="GDSTransportWebsite" w:hAnsi="GDSTransportWebsite"/>
                 <w:color w:val="0A0A0A"/>
               </w:rPr>
-              <w:t>&lt;&lt;cs_{isBlank(experts.jointExpertSuitable)}&gt;&gt;Not Provided&lt;&lt;else&gt;&gt;&lt;&lt;experts.jointExpertSuitable&gt;&gt;&lt;&lt;es_&gt;&gt;</w:t>
+              <w:lastRenderedPageBreak/>
+              <w:t>&lt;&lt;cs_{</w:t>
+            </w:r>
+            <w:proofErr w:type="spellStart"/>
+            <w:r>
+              <w:rPr>
+                <w:rFonts w:ascii="GDSTransportWebsite" w:hAnsi="GDSTransportWebsite"/>
+                <w:color w:val="0A0A0A"/>
+              </w:rPr>
+              <w:t>isBlank</w:t>
+            </w:r>
+            <w:proofErr w:type="spellEnd"/>
+            <w:r>
+              <w:rPr>
+                <w:rFonts w:ascii="GDSTransportWebsite" w:hAnsi="GDSTransportWebsite"/>
+                <w:color w:val="0A0A0A"/>
+              </w:rPr>
+              <w:t>(</w:t>
+            </w:r>
+            <w:proofErr w:type="spellStart"/>
+            <w:proofErr w:type="gramStart"/>
+            <w:r>
+              <w:rPr>
+                <w:rFonts w:ascii="GDSTransportWebsite" w:hAnsi="GDSTransportWebsite"/>
+                <w:color w:val="0A0A0A"/>
+              </w:rPr>
+              <w:t>experts.jointExpertSuitable</w:t>
+            </w:r>
+            <w:proofErr w:type="spellEnd"/>
+            <w:proofErr w:type="gramEnd"/>
+            <w:r>
+              <w:rPr>
+                <w:rFonts w:ascii="GDSTransportWebsite" w:hAnsi="GDSTransportWebsite"/>
+                <w:color w:val="0A0A0A"/>
+              </w:rPr>
+              <w:t>)}&gt;&gt;Not Provided&lt;&lt;else&gt;&gt;&lt;&lt;</w:t>
+            </w:r>
+            <w:proofErr w:type="spellStart"/>
+            <w:r>
+              <w:rPr>
+                <w:rFonts w:ascii="GDSTransportWebsite" w:hAnsi="GDSTransportWebsite"/>
+                <w:color w:val="0A0A0A"/>
+              </w:rPr>
+              <w:t>experts.jointExpertSuitable</w:t>
+            </w:r>
+            <w:proofErr w:type="spellEnd"/>
+            <w:r>
+              <w:rPr>
+                <w:rFonts w:ascii="GDSTransportWebsite" w:hAnsi="GDSTransportWebsite"/>
+                <w:color w:val="0A0A0A"/>
+              </w:rPr>
+              <w:t>&gt;&gt;&lt;&lt;es_&gt;&gt;</w:t>
             </w:r>
           </w:p>
         </w:tc>
@@ -2620,7 +3756,35 @@
                 <w:color w:val="0A0A0A"/>
                 <w:shd w:val="clear" w:color="auto" w:fill="FFFFFF"/>
               </w:rPr>
-              <w:t>&lt;&lt;rr_experts.details&gt;&gt;</w:t>
+              <w:t>&lt;&lt;</w:t>
+            </w:r>
+            <w:proofErr w:type="spellStart"/>
+            <w:r>
+              <w:rPr>
+                <w:rFonts w:ascii="GDSTransportWebsite" w:hAnsi="GDSTransportWebsite"/>
+                <w:color w:val="0A0A0A"/>
+                <w:shd w:val="clear" w:color="auto" w:fill="FFFFFF"/>
+              </w:rPr>
+              <w:t>rr_</w:t>
+            </w:r>
+            <w:proofErr w:type="gramStart"/>
+            <w:r>
+              <w:rPr>
+                <w:rFonts w:ascii="GDSTransportWebsite" w:hAnsi="GDSTransportWebsite"/>
+                <w:color w:val="0A0A0A"/>
+                <w:shd w:val="clear" w:color="auto" w:fill="FFFFFF"/>
+              </w:rPr>
+              <w:t>experts.details</w:t>
+            </w:r>
+            <w:proofErr w:type="spellEnd"/>
+            <w:proofErr w:type="gramEnd"/>
+            <w:r>
+              <w:rPr>
+                <w:rFonts w:ascii="GDSTransportWebsite" w:hAnsi="GDSTransportWebsite"/>
+                <w:color w:val="0A0A0A"/>
+                <w:shd w:val="clear" w:color="auto" w:fill="FFFFFF"/>
+              </w:rPr>
+              <w:t>&gt;&gt;</w:t>
             </w:r>
           </w:p>
         </w:tc>
@@ -2653,7 +3817,23 @@
                 <w:rFonts w:ascii="GDSTransportWebsite" w:hAnsi="GDSTransportWebsite"/>
                 <w:color w:val="0A0A0A"/>
               </w:rPr>
-              <w:t>Expert &lt;&lt;$itemnum&gt;&gt;</w:t>
+              <w:t>Expert &lt;&lt;$</w:t>
+            </w:r>
+            <w:proofErr w:type="spellStart"/>
+            <w:r>
+              <w:rPr>
+                <w:rFonts w:ascii="GDSTransportWebsite" w:hAnsi="GDSTransportWebsite"/>
+                <w:color w:val="0A0A0A"/>
+              </w:rPr>
+              <w:t>itemnum</w:t>
+            </w:r>
+            <w:proofErr w:type="spellEnd"/>
+            <w:r>
+              <w:rPr>
+                <w:rFonts w:ascii="GDSTransportWebsite" w:hAnsi="GDSTransportWebsite"/>
+                <w:color w:val="0A0A0A"/>
+              </w:rPr>
+              <w:t>&gt;&gt;</w:t>
             </w:r>
           </w:p>
         </w:tc>
@@ -2730,8 +3910,25 @@
                 <w:rFonts w:ascii="GDSTransportWebsite" w:hAnsi="GDSTransportWebsite"/>
                 <w:color w:val="0A0A0A"/>
               </w:rPr>
-              <w:t>&lt;&lt;cs_{isBlank(</w:t>
-            </w:r>
+              <w:t>&lt;&lt;cs_{</w:t>
+            </w:r>
+            <w:proofErr w:type="spellStart"/>
+            <w:r>
+              <w:rPr>
+                <w:rFonts w:ascii="GDSTransportWebsite" w:hAnsi="GDSTransportWebsite"/>
+                <w:color w:val="0A0A0A"/>
+              </w:rPr>
+              <w:t>isBlank</w:t>
+            </w:r>
+            <w:proofErr w:type="spellEnd"/>
+            <w:r>
+              <w:rPr>
+                <w:rFonts w:ascii="GDSTransportWebsite" w:hAnsi="GDSTransportWebsite"/>
+                <w:color w:val="0A0A0A"/>
+              </w:rPr>
+              <w:t>(</w:t>
+            </w:r>
+            <w:proofErr w:type="spellStart"/>
             <w:r>
               <w:rPr>
                 <w:rFonts w:ascii="GDSTransportWebsite" w:hAnsi="GDSTransportWebsite"/>
@@ -2739,6 +3936,7 @@
               </w:rPr>
               <w:t>firstName</w:t>
             </w:r>
+            <w:proofErr w:type="spellEnd"/>
             <w:r>
               <w:rPr>
                 <w:rFonts w:ascii="GDSTransportWebsite" w:hAnsi="GDSTransportWebsite"/>
@@ -2746,6 +3944,7 @@
               </w:rPr>
               <w:t xml:space="preserve">)}&gt;&gt;Not Provided&lt;&lt;else&gt;&gt;&lt;&lt; </w:t>
             </w:r>
+            <w:proofErr w:type="spellStart"/>
             <w:r>
               <w:rPr>
                 <w:rFonts w:ascii="GDSTransportWebsite" w:hAnsi="GDSTransportWebsite"/>
@@ -2753,6 +3952,7 @@
               </w:rPr>
               <w:t>firstName</w:t>
             </w:r>
+            <w:proofErr w:type="spellEnd"/>
             <w:r>
               <w:rPr>
                 <w:rFonts w:ascii="GDSTransportWebsite" w:hAnsi="GDSTransportWebsite"/>
@@ -2765,7 +3965,23 @@
                 <w:rFonts w:ascii="GDSTransportWebsite" w:hAnsi="GDSTransportWebsite"/>
                 <w:color w:val="0A0A0A"/>
               </w:rPr>
-              <w:t xml:space="preserve"> &lt;&lt;lastName&gt;&gt;</w:t>
+              <w:t xml:space="preserve"> &lt;&lt;</w:t>
+            </w:r>
+            <w:proofErr w:type="spellStart"/>
+            <w:r>
+              <w:rPr>
+                <w:rFonts w:ascii="GDSTransportWebsite" w:hAnsi="GDSTransportWebsite"/>
+                <w:color w:val="0A0A0A"/>
+              </w:rPr>
+              <w:t>lastName</w:t>
+            </w:r>
+            <w:proofErr w:type="spellEnd"/>
+            <w:r>
+              <w:rPr>
+                <w:rFonts w:ascii="GDSTransportWebsite" w:hAnsi="GDSTransportWebsite"/>
+                <w:color w:val="0A0A0A"/>
+              </w:rPr>
+              <w:t>&gt;&gt;</w:t>
             </w:r>
             <w:r>
               <w:rPr>
@@ -2810,7 +4026,6 @@
                 <w:color w:val="0A0A0A"/>
                 <w:shd w:val="clear" w:color="auto" w:fill="FFFFFF"/>
               </w:rPr>
-              <w:lastRenderedPageBreak/>
               <w:t>Expert’s phone number</w:t>
             </w:r>
           </w:p>
@@ -2852,13 +4067,23 @@
               </w:rPr>
               <w:t>&lt;&lt;cs_{</w:t>
             </w:r>
-            <w:r>
-              <w:rPr>
-                <w:rFonts w:ascii="GDSTransportWebsite" w:hAnsi="GDSTransportWebsite"/>
-                <w:color w:val="0A0A0A"/>
-              </w:rPr>
-              <w:t>isBlank(</w:t>
-            </w:r>
+            <w:proofErr w:type="spellStart"/>
+            <w:r>
+              <w:rPr>
+                <w:rFonts w:ascii="GDSTransportWebsite" w:hAnsi="GDSTransportWebsite"/>
+                <w:color w:val="0A0A0A"/>
+              </w:rPr>
+              <w:t>isBlank</w:t>
+            </w:r>
+            <w:proofErr w:type="spellEnd"/>
+            <w:r>
+              <w:rPr>
+                <w:rFonts w:ascii="GDSTransportWebsite" w:hAnsi="GDSTransportWebsite"/>
+                <w:color w:val="0A0A0A"/>
+              </w:rPr>
+              <w:t>(</w:t>
+            </w:r>
+            <w:proofErr w:type="spellStart"/>
             <w:r>
               <w:rPr>
                 <w:rFonts w:ascii="GDSTransportWebsite" w:hAnsi="GDSTransportWebsite"/>
@@ -2866,6 +4091,7 @@
               </w:rPr>
               <w:t>phoneNumber</w:t>
             </w:r>
+            <w:proofErr w:type="spellEnd"/>
             <w:r>
               <w:rPr>
                 <w:rFonts w:ascii="GDSTransportWebsite" w:hAnsi="GDSTransportWebsite"/>
@@ -2892,7 +4118,23 @@
                 <w:rFonts w:ascii="GDSTransportWebsite" w:hAnsi="GDSTransportWebsite"/>
                 <w:color w:val="0A0A0A"/>
               </w:rPr>
-              <w:t>&lt;&lt;phoneNumber&gt;&gt;&lt;&lt;es_&gt;&gt;</w:t>
+              <w:t>&lt;&lt;</w:t>
+            </w:r>
+            <w:proofErr w:type="spellStart"/>
+            <w:r>
+              <w:rPr>
+                <w:rFonts w:ascii="GDSTransportWebsite" w:hAnsi="GDSTransportWebsite"/>
+                <w:color w:val="0A0A0A"/>
+              </w:rPr>
+              <w:t>phoneNumber</w:t>
+            </w:r>
+            <w:proofErr w:type="spellEnd"/>
+            <w:r>
+              <w:rPr>
+                <w:rFonts w:ascii="GDSTransportWebsite" w:hAnsi="GDSTransportWebsite"/>
+                <w:color w:val="0A0A0A"/>
+              </w:rPr>
+              <w:t>&gt;&gt;&lt;&lt;es_&gt;&gt;</w:t>
             </w:r>
           </w:p>
         </w:tc>
@@ -2969,7 +4211,55 @@
                 <w:rFonts w:ascii="GDSTransportWebsite" w:hAnsi="GDSTransportWebsite"/>
                 <w:color w:val="0A0A0A"/>
               </w:rPr>
-              <w:t>&lt;&lt;cs_{isBlank(emailAddress)}&gt;&gt;Not Provided&lt;&lt;else&gt;&gt;&lt;&lt;emailAddress&gt;&gt;&lt;&lt;es_&gt;&gt;</w:t>
+              <w:t>&lt;&lt;cs_{</w:t>
+            </w:r>
+            <w:proofErr w:type="spellStart"/>
+            <w:r>
+              <w:rPr>
+                <w:rFonts w:ascii="GDSTransportWebsite" w:hAnsi="GDSTransportWebsite"/>
+                <w:color w:val="0A0A0A"/>
+              </w:rPr>
+              <w:t>isBlank</w:t>
+            </w:r>
+            <w:proofErr w:type="spellEnd"/>
+            <w:r>
+              <w:rPr>
+                <w:rFonts w:ascii="GDSTransportWebsite" w:hAnsi="GDSTransportWebsite"/>
+                <w:color w:val="0A0A0A"/>
+              </w:rPr>
+              <w:t>(</w:t>
+            </w:r>
+            <w:proofErr w:type="spellStart"/>
+            <w:r>
+              <w:rPr>
+                <w:rFonts w:ascii="GDSTransportWebsite" w:hAnsi="GDSTransportWebsite"/>
+                <w:color w:val="0A0A0A"/>
+              </w:rPr>
+              <w:t>emailAddress</w:t>
+            </w:r>
+            <w:proofErr w:type="spellEnd"/>
+            <w:r>
+              <w:rPr>
+                <w:rFonts w:ascii="GDSTransportWebsite" w:hAnsi="GDSTransportWebsite"/>
+                <w:color w:val="0A0A0A"/>
+              </w:rPr>
+              <w:t>)}&gt;&gt;Not Provided&lt;&lt;else&gt;&gt;&lt;&lt;</w:t>
+            </w:r>
+            <w:proofErr w:type="spellStart"/>
+            <w:r>
+              <w:rPr>
+                <w:rFonts w:ascii="GDSTransportWebsite" w:hAnsi="GDSTransportWebsite"/>
+                <w:color w:val="0A0A0A"/>
+              </w:rPr>
+              <w:t>emailAddress</w:t>
+            </w:r>
+            <w:proofErr w:type="spellEnd"/>
+            <w:r>
+              <w:rPr>
+                <w:rFonts w:ascii="GDSTransportWebsite" w:hAnsi="GDSTransportWebsite"/>
+                <w:color w:val="0A0A0A"/>
+              </w:rPr>
+              <w:t>&gt;&gt;&lt;&lt;es_&gt;&gt;</w:t>
             </w:r>
           </w:p>
         </w:tc>
@@ -3046,7 +4336,55 @@
                 <w:rFonts w:ascii="GDSTransportWebsite" w:hAnsi="GDSTransportWebsite"/>
                 <w:color w:val="0A0A0A"/>
               </w:rPr>
-              <w:t>&lt;&lt;cs_{isBlank(fieldOfExpertise)}&gt;&gt;Not Provided&lt;&lt;else&gt;&gt;&lt;&lt;fieldOfExpertise&gt;&gt;&lt;&lt;es_&gt;&gt;</w:t>
+              <w:t>&lt;&lt;cs_{</w:t>
+            </w:r>
+            <w:proofErr w:type="spellStart"/>
+            <w:r>
+              <w:rPr>
+                <w:rFonts w:ascii="GDSTransportWebsite" w:hAnsi="GDSTransportWebsite"/>
+                <w:color w:val="0A0A0A"/>
+              </w:rPr>
+              <w:t>isBlank</w:t>
+            </w:r>
+            <w:proofErr w:type="spellEnd"/>
+            <w:r>
+              <w:rPr>
+                <w:rFonts w:ascii="GDSTransportWebsite" w:hAnsi="GDSTransportWebsite"/>
+                <w:color w:val="0A0A0A"/>
+              </w:rPr>
+              <w:t>(</w:t>
+            </w:r>
+            <w:proofErr w:type="spellStart"/>
+            <w:r>
+              <w:rPr>
+                <w:rFonts w:ascii="GDSTransportWebsite" w:hAnsi="GDSTransportWebsite"/>
+                <w:color w:val="0A0A0A"/>
+              </w:rPr>
+              <w:t>fieldOfExpertise</w:t>
+            </w:r>
+            <w:proofErr w:type="spellEnd"/>
+            <w:r>
+              <w:rPr>
+                <w:rFonts w:ascii="GDSTransportWebsite" w:hAnsi="GDSTransportWebsite"/>
+                <w:color w:val="0A0A0A"/>
+              </w:rPr>
+              <w:t>)}&gt;&gt;Not Provided&lt;&lt;else&gt;&gt;&lt;&lt;</w:t>
+            </w:r>
+            <w:proofErr w:type="spellStart"/>
+            <w:r>
+              <w:rPr>
+                <w:rFonts w:ascii="GDSTransportWebsite" w:hAnsi="GDSTransportWebsite"/>
+                <w:color w:val="0A0A0A"/>
+              </w:rPr>
+              <w:t>fieldOfExpertise</w:t>
+            </w:r>
+            <w:proofErr w:type="spellEnd"/>
+            <w:r>
+              <w:rPr>
+                <w:rFonts w:ascii="GDSTransportWebsite" w:hAnsi="GDSTransportWebsite"/>
+                <w:color w:val="0A0A0A"/>
+              </w:rPr>
+              <w:t>&gt;&gt;&lt;&lt;es_&gt;&gt;</w:t>
             </w:r>
           </w:p>
         </w:tc>
@@ -3084,8 +4422,20 @@
                 <w:color w:val="0A0A0A"/>
                 <w:shd w:val="clear" w:color="auto" w:fill="FFFFFF"/>
               </w:rPr>
-              <w:t>Why you need this expert</w:t>
-            </w:r>
+              <w:t xml:space="preserve">Why you need this </w:t>
+            </w:r>
+            <w:proofErr w:type="gramStart"/>
+            <w:r>
+              <w:rPr>
+                <w:rFonts w:ascii="GDSTransportWebsite" w:hAnsi="GDSTransportWebsite"/>
+                <w:b/>
+                <w:bCs/>
+                <w:color w:val="0A0A0A"/>
+                <w:shd w:val="clear" w:color="auto" w:fill="FFFFFF"/>
+              </w:rPr>
+              <w:t>expert</w:t>
+            </w:r>
+            <w:proofErr w:type="gramEnd"/>
           </w:p>
           <w:p>
             <w:pPr>
@@ -3126,7 +4476,55 @@
                 <w:rFonts w:ascii="GDSTransportWebsite" w:hAnsi="GDSTransportWebsite"/>
                 <w:color w:val="0A0A0A"/>
               </w:rPr>
-              <w:t>&lt;&lt;cs_{isBlank(whyRequired)}&gt;&gt;Not Provided&lt;&lt;else&gt;&gt;&lt;&lt;whyRequired&gt;&gt;&lt;&lt;es_&gt;&gt;</w:t>
+              <w:t>&lt;&lt;cs_{</w:t>
+            </w:r>
+            <w:proofErr w:type="spellStart"/>
+            <w:r>
+              <w:rPr>
+                <w:rFonts w:ascii="GDSTransportWebsite" w:hAnsi="GDSTransportWebsite"/>
+                <w:color w:val="0A0A0A"/>
+              </w:rPr>
+              <w:t>isBlank</w:t>
+            </w:r>
+            <w:proofErr w:type="spellEnd"/>
+            <w:r>
+              <w:rPr>
+                <w:rFonts w:ascii="GDSTransportWebsite" w:hAnsi="GDSTransportWebsite"/>
+                <w:color w:val="0A0A0A"/>
+              </w:rPr>
+              <w:t>(</w:t>
+            </w:r>
+            <w:proofErr w:type="spellStart"/>
+            <w:r>
+              <w:rPr>
+                <w:rFonts w:ascii="GDSTransportWebsite" w:hAnsi="GDSTransportWebsite"/>
+                <w:color w:val="0A0A0A"/>
+              </w:rPr>
+              <w:t>whyRequired</w:t>
+            </w:r>
+            <w:proofErr w:type="spellEnd"/>
+            <w:r>
+              <w:rPr>
+                <w:rFonts w:ascii="GDSTransportWebsite" w:hAnsi="GDSTransportWebsite"/>
+                <w:color w:val="0A0A0A"/>
+              </w:rPr>
+              <w:t>)}&gt;&gt;Not Provided&lt;&lt;else&gt;&gt;&lt;&lt;</w:t>
+            </w:r>
+            <w:proofErr w:type="spellStart"/>
+            <w:r>
+              <w:rPr>
+                <w:rFonts w:ascii="GDSTransportWebsite" w:hAnsi="GDSTransportWebsite"/>
+                <w:color w:val="0A0A0A"/>
+              </w:rPr>
+              <w:t>whyRequired</w:t>
+            </w:r>
+            <w:proofErr w:type="spellEnd"/>
+            <w:r>
+              <w:rPr>
+                <w:rFonts w:ascii="GDSTransportWebsite" w:hAnsi="GDSTransportWebsite"/>
+                <w:color w:val="0A0A0A"/>
+              </w:rPr>
+              <w:t>&gt;&gt;&lt;&lt;es_&gt;&gt;</w:t>
             </w:r>
           </w:p>
         </w:tc>
@@ -3206,7 +4604,55 @@
                 <w:rFonts w:ascii="GDSTransportWebsite" w:hAnsi="GDSTransportWebsite"/>
                 <w:color w:val="0A0A0A"/>
               </w:rPr>
-              <w:t>&lt;&lt;cs_{isBlank(formattedCost)}&gt;&gt;Not Provided&lt;&lt;else&gt;&gt;&lt;&lt;formattedCost&gt;&gt;&lt;&lt;es_&gt;&gt;</w:t>
+              <w:t>&lt;&lt;cs_{</w:t>
+            </w:r>
+            <w:proofErr w:type="spellStart"/>
+            <w:r>
+              <w:rPr>
+                <w:rFonts w:ascii="GDSTransportWebsite" w:hAnsi="GDSTransportWebsite"/>
+                <w:color w:val="0A0A0A"/>
+              </w:rPr>
+              <w:t>isBlank</w:t>
+            </w:r>
+            <w:proofErr w:type="spellEnd"/>
+            <w:r>
+              <w:rPr>
+                <w:rFonts w:ascii="GDSTransportWebsite" w:hAnsi="GDSTransportWebsite"/>
+                <w:color w:val="0A0A0A"/>
+              </w:rPr>
+              <w:t>(</w:t>
+            </w:r>
+            <w:proofErr w:type="spellStart"/>
+            <w:r>
+              <w:rPr>
+                <w:rFonts w:ascii="GDSTransportWebsite" w:hAnsi="GDSTransportWebsite"/>
+                <w:color w:val="0A0A0A"/>
+              </w:rPr>
+              <w:t>formattedCost</w:t>
+            </w:r>
+            <w:proofErr w:type="spellEnd"/>
+            <w:r>
+              <w:rPr>
+                <w:rFonts w:ascii="GDSTransportWebsite" w:hAnsi="GDSTransportWebsite"/>
+                <w:color w:val="0A0A0A"/>
+              </w:rPr>
+              <w:t>)}&gt;&gt;Not Provided&lt;&lt;else&gt;&gt;&lt;&lt;</w:t>
+            </w:r>
+            <w:proofErr w:type="spellStart"/>
+            <w:r>
+              <w:rPr>
+                <w:rFonts w:ascii="GDSTransportWebsite" w:hAnsi="GDSTransportWebsite"/>
+                <w:color w:val="0A0A0A"/>
+              </w:rPr>
+              <w:t>formattedCost</w:t>
+            </w:r>
+            <w:proofErr w:type="spellEnd"/>
+            <w:r>
+              <w:rPr>
+                <w:rFonts w:ascii="GDSTransportWebsite" w:hAnsi="GDSTransportWebsite"/>
+                <w:color w:val="0A0A0A"/>
+              </w:rPr>
+              <w:t>&gt;&gt;&lt;&lt;es_&gt;&gt;</w:t>
             </w:r>
           </w:p>
         </w:tc>
@@ -3238,7 +4684,35 @@
                 <w:color w:val="0A0A0A"/>
                 <w:shd w:val="clear" w:color="auto" w:fill="FFFFFF"/>
               </w:rPr>
-              <w:t>&lt;&lt;er_experts.details&gt;&gt;</w:t>
+              <w:t>&lt;&lt;</w:t>
+            </w:r>
+            <w:proofErr w:type="spellStart"/>
+            <w:r>
+              <w:rPr>
+                <w:rFonts w:ascii="GDSTransportWebsite" w:hAnsi="GDSTransportWebsite"/>
+                <w:color w:val="0A0A0A"/>
+                <w:shd w:val="clear" w:color="auto" w:fill="FFFFFF"/>
+              </w:rPr>
+              <w:t>er_</w:t>
+            </w:r>
+            <w:proofErr w:type="gramStart"/>
+            <w:r>
+              <w:rPr>
+                <w:rFonts w:ascii="GDSTransportWebsite" w:hAnsi="GDSTransportWebsite"/>
+                <w:color w:val="0A0A0A"/>
+                <w:shd w:val="clear" w:color="auto" w:fill="FFFFFF"/>
+              </w:rPr>
+              <w:t>experts.details</w:t>
+            </w:r>
+            <w:proofErr w:type="spellEnd"/>
+            <w:proofErr w:type="gramEnd"/>
+            <w:r>
+              <w:rPr>
+                <w:rFonts w:ascii="GDSTransportWebsite" w:hAnsi="GDSTransportWebsite"/>
+                <w:color w:val="0A0A0A"/>
+                <w:shd w:val="clear" w:color="auto" w:fill="FFFFFF"/>
+              </w:rPr>
+              <w:t>&gt;&gt;</w:t>
             </w:r>
           </w:p>
         </w:tc>
@@ -3368,7 +4842,25 @@
                 <w:rFonts w:ascii="GDSTransportWebsite" w:hAnsi="GDSTransportWebsite"/>
                 <w:color w:val="0A0A0A"/>
               </w:rPr>
-              <w:t>&lt;&lt;witnesses.witnessesToAppear&gt;&gt;</w:t>
+              <w:t>&lt;&lt;</w:t>
+            </w:r>
+            <w:proofErr w:type="spellStart"/>
+            <w:proofErr w:type="gramStart"/>
+            <w:r>
+              <w:rPr>
+                <w:rFonts w:ascii="GDSTransportWebsite" w:hAnsi="GDSTransportWebsite"/>
+                <w:color w:val="0A0A0A"/>
+              </w:rPr>
+              <w:t>witnesses.witnessesToAppear</w:t>
+            </w:r>
+            <w:proofErr w:type="spellEnd"/>
+            <w:proofErr w:type="gramEnd"/>
+            <w:r>
+              <w:rPr>
+                <w:rFonts w:ascii="GDSTransportWebsite" w:hAnsi="GDSTransportWebsite"/>
+                <w:color w:val="0A0A0A"/>
+              </w:rPr>
+              <w:t>&gt;&gt;</w:t>
             </w:r>
           </w:p>
         </w:tc>
@@ -3399,7 +4891,35 @@
                 <w:color w:val="0A0A0A"/>
                 <w:shd w:val="clear" w:color="auto" w:fill="FFFFFF"/>
               </w:rPr>
-              <w:t>&lt;&lt;rr_witnesses.details&gt;&gt;</w:t>
+              <w:t>&lt;&lt;</w:t>
+            </w:r>
+            <w:proofErr w:type="spellStart"/>
+            <w:r>
+              <w:rPr>
+                <w:rFonts w:ascii="GDSTransportWebsite" w:hAnsi="GDSTransportWebsite"/>
+                <w:color w:val="0A0A0A"/>
+                <w:shd w:val="clear" w:color="auto" w:fill="FFFFFF"/>
+              </w:rPr>
+              <w:t>rr_</w:t>
+            </w:r>
+            <w:proofErr w:type="gramStart"/>
+            <w:r>
+              <w:rPr>
+                <w:rFonts w:ascii="GDSTransportWebsite" w:hAnsi="GDSTransportWebsite"/>
+                <w:color w:val="0A0A0A"/>
+                <w:shd w:val="clear" w:color="auto" w:fill="FFFFFF"/>
+              </w:rPr>
+              <w:t>witnesses.details</w:t>
+            </w:r>
+            <w:proofErr w:type="spellEnd"/>
+            <w:proofErr w:type="gramEnd"/>
+            <w:r>
+              <w:rPr>
+                <w:rFonts w:ascii="GDSTransportWebsite" w:hAnsi="GDSTransportWebsite"/>
+                <w:color w:val="0A0A0A"/>
+                <w:shd w:val="clear" w:color="auto" w:fill="FFFFFF"/>
+              </w:rPr>
+              <w:t>&gt;&gt;</w:t>
             </w:r>
           </w:p>
         </w:tc>
@@ -3432,7 +4952,23 @@
                 <w:rFonts w:ascii="GDSTransportWebsite" w:hAnsi="GDSTransportWebsite"/>
                 <w:color w:val="0A0A0A"/>
               </w:rPr>
-              <w:t>Witness &lt;&lt;$itemnum&gt;&gt;</w:t>
+              <w:t>Witness &lt;&lt;$</w:t>
+            </w:r>
+            <w:proofErr w:type="spellStart"/>
+            <w:r>
+              <w:rPr>
+                <w:rFonts w:ascii="GDSTransportWebsite" w:hAnsi="GDSTransportWebsite"/>
+                <w:color w:val="0A0A0A"/>
+              </w:rPr>
+              <w:t>itemnum</w:t>
+            </w:r>
+            <w:proofErr w:type="spellEnd"/>
+            <w:r>
+              <w:rPr>
+                <w:rFonts w:ascii="GDSTransportWebsite" w:hAnsi="GDSTransportWebsite"/>
+                <w:color w:val="0A0A0A"/>
+              </w:rPr>
+              <w:t>&gt;&gt;</w:t>
             </w:r>
           </w:p>
         </w:tc>
@@ -3500,7 +5036,71 @@
                 <w:rFonts w:ascii="GDSTransportWebsite" w:hAnsi="GDSTransportWebsite"/>
                 <w:color w:val="0A0A0A"/>
               </w:rPr>
-              <w:t>&lt;&lt;cs_{isBlank(firstName)}&gt;&gt;Not Provided&lt;&lt;else&gt;&gt;&lt;&lt; firstName&gt;&gt; &lt;&lt;lastName&gt;&gt;&lt;&lt;es_&gt;&gt;</w:t>
+              <w:t>&lt;&lt;cs_{</w:t>
+            </w:r>
+            <w:proofErr w:type="spellStart"/>
+            <w:r>
+              <w:rPr>
+                <w:rFonts w:ascii="GDSTransportWebsite" w:hAnsi="GDSTransportWebsite"/>
+                <w:color w:val="0A0A0A"/>
+              </w:rPr>
+              <w:t>isBlank</w:t>
+            </w:r>
+            <w:proofErr w:type="spellEnd"/>
+            <w:r>
+              <w:rPr>
+                <w:rFonts w:ascii="GDSTransportWebsite" w:hAnsi="GDSTransportWebsite"/>
+                <w:color w:val="0A0A0A"/>
+              </w:rPr>
+              <w:t>(</w:t>
+            </w:r>
+            <w:proofErr w:type="spellStart"/>
+            <w:r>
+              <w:rPr>
+                <w:rFonts w:ascii="GDSTransportWebsite" w:hAnsi="GDSTransportWebsite"/>
+                <w:color w:val="0A0A0A"/>
+              </w:rPr>
+              <w:t>firstName</w:t>
+            </w:r>
+            <w:proofErr w:type="spellEnd"/>
+            <w:r>
+              <w:rPr>
+                <w:rFonts w:ascii="GDSTransportWebsite" w:hAnsi="GDSTransportWebsite"/>
+                <w:color w:val="0A0A0A"/>
+              </w:rPr>
+              <w:t xml:space="preserve">)}&gt;&gt;Not Provided&lt;&lt;else&gt;&gt;&lt;&lt; </w:t>
+            </w:r>
+            <w:proofErr w:type="spellStart"/>
+            <w:r>
+              <w:rPr>
+                <w:rFonts w:ascii="GDSTransportWebsite" w:hAnsi="GDSTransportWebsite"/>
+                <w:color w:val="0A0A0A"/>
+              </w:rPr>
+              <w:t>firstName</w:t>
+            </w:r>
+            <w:proofErr w:type="spellEnd"/>
+            <w:r>
+              <w:rPr>
+                <w:rFonts w:ascii="GDSTransportWebsite" w:hAnsi="GDSTransportWebsite"/>
+                <w:color w:val="0A0A0A"/>
+              </w:rPr>
+              <w:t>&gt;&gt; &lt;&lt;</w:t>
+            </w:r>
+            <w:proofErr w:type="spellStart"/>
+            <w:r>
+              <w:rPr>
+                <w:rFonts w:ascii="GDSTransportWebsite" w:hAnsi="GDSTransportWebsite"/>
+                <w:color w:val="0A0A0A"/>
+              </w:rPr>
+              <w:t>lastName</w:t>
+            </w:r>
+            <w:proofErr w:type="spellEnd"/>
+            <w:r>
+              <w:rPr>
+                <w:rFonts w:ascii="GDSTransportWebsite" w:hAnsi="GDSTransportWebsite"/>
+                <w:color w:val="0A0A0A"/>
+              </w:rPr>
+              <w:t>&gt;&gt;&lt;&lt;es_&gt;&gt;</w:t>
             </w:r>
           </w:p>
         </w:tc>
@@ -3565,7 +5165,55 @@
                 <w:rFonts w:ascii="GDSTransportWebsite" w:hAnsi="GDSTransportWebsite"/>
                 <w:color w:val="0A0A0A"/>
               </w:rPr>
-              <w:t>&lt;&lt;cs_{isBlank(phoneNumber)}&gt;&gt;Not Provided&lt;&lt;else&gt;&gt;&lt;&lt;phoneNumber&gt;&gt;&lt;&lt;es_&gt;&gt;</w:t>
+              <w:t>&lt;&lt;cs_{</w:t>
+            </w:r>
+            <w:proofErr w:type="spellStart"/>
+            <w:r>
+              <w:rPr>
+                <w:rFonts w:ascii="GDSTransportWebsite" w:hAnsi="GDSTransportWebsite"/>
+                <w:color w:val="0A0A0A"/>
+              </w:rPr>
+              <w:t>isBlank</w:t>
+            </w:r>
+            <w:proofErr w:type="spellEnd"/>
+            <w:r>
+              <w:rPr>
+                <w:rFonts w:ascii="GDSTransportWebsite" w:hAnsi="GDSTransportWebsite"/>
+                <w:color w:val="0A0A0A"/>
+              </w:rPr>
+              <w:t>(</w:t>
+            </w:r>
+            <w:proofErr w:type="spellStart"/>
+            <w:r>
+              <w:rPr>
+                <w:rFonts w:ascii="GDSTransportWebsite" w:hAnsi="GDSTransportWebsite"/>
+                <w:color w:val="0A0A0A"/>
+              </w:rPr>
+              <w:t>phoneNumber</w:t>
+            </w:r>
+            <w:proofErr w:type="spellEnd"/>
+            <w:r>
+              <w:rPr>
+                <w:rFonts w:ascii="GDSTransportWebsite" w:hAnsi="GDSTransportWebsite"/>
+                <w:color w:val="0A0A0A"/>
+              </w:rPr>
+              <w:t>)}&gt;&gt;Not Provided&lt;&lt;else&gt;&gt;&lt;&lt;</w:t>
+            </w:r>
+            <w:proofErr w:type="spellStart"/>
+            <w:r>
+              <w:rPr>
+                <w:rFonts w:ascii="GDSTransportWebsite" w:hAnsi="GDSTransportWebsite"/>
+                <w:color w:val="0A0A0A"/>
+              </w:rPr>
+              <w:t>phoneNumber</w:t>
+            </w:r>
+            <w:proofErr w:type="spellEnd"/>
+            <w:r>
+              <w:rPr>
+                <w:rFonts w:ascii="GDSTransportWebsite" w:hAnsi="GDSTransportWebsite"/>
+                <w:color w:val="0A0A0A"/>
+              </w:rPr>
+              <w:t>&gt;&gt;&lt;&lt;es_&gt;&gt;</w:t>
             </w:r>
           </w:p>
         </w:tc>
@@ -3630,7 +5278,55 @@
                 <w:rFonts w:ascii="GDSTransportWebsite" w:hAnsi="GDSTransportWebsite"/>
                 <w:color w:val="0A0A0A"/>
               </w:rPr>
-              <w:t>&lt;&lt;cs_{isBlank(emailAddress)}&gt;&gt;Not Provided&lt;&lt;else&gt;&gt;&lt;&lt;emailAddress&gt;&gt;&lt;&lt;es_&gt;&gt;</w:t>
+              <w:t>&lt;&lt;cs_{</w:t>
+            </w:r>
+            <w:proofErr w:type="spellStart"/>
+            <w:r>
+              <w:rPr>
+                <w:rFonts w:ascii="GDSTransportWebsite" w:hAnsi="GDSTransportWebsite"/>
+                <w:color w:val="0A0A0A"/>
+              </w:rPr>
+              <w:t>isBlank</w:t>
+            </w:r>
+            <w:proofErr w:type="spellEnd"/>
+            <w:r>
+              <w:rPr>
+                <w:rFonts w:ascii="GDSTransportWebsite" w:hAnsi="GDSTransportWebsite"/>
+                <w:color w:val="0A0A0A"/>
+              </w:rPr>
+              <w:t>(</w:t>
+            </w:r>
+            <w:proofErr w:type="spellStart"/>
+            <w:r>
+              <w:rPr>
+                <w:rFonts w:ascii="GDSTransportWebsite" w:hAnsi="GDSTransportWebsite"/>
+                <w:color w:val="0A0A0A"/>
+              </w:rPr>
+              <w:t>emailAddress</w:t>
+            </w:r>
+            <w:proofErr w:type="spellEnd"/>
+            <w:r>
+              <w:rPr>
+                <w:rFonts w:ascii="GDSTransportWebsite" w:hAnsi="GDSTransportWebsite"/>
+                <w:color w:val="0A0A0A"/>
+              </w:rPr>
+              <w:t>)}&gt;&gt;Not Provided&lt;&lt;else&gt;&gt;&lt;&lt;</w:t>
+            </w:r>
+            <w:proofErr w:type="spellStart"/>
+            <w:r>
+              <w:rPr>
+                <w:rFonts w:ascii="GDSTransportWebsite" w:hAnsi="GDSTransportWebsite"/>
+                <w:color w:val="0A0A0A"/>
+              </w:rPr>
+              <w:t>emailAddress</w:t>
+            </w:r>
+            <w:proofErr w:type="spellEnd"/>
+            <w:r>
+              <w:rPr>
+                <w:rFonts w:ascii="GDSTransportWebsite" w:hAnsi="GDSTransportWebsite"/>
+                <w:color w:val="0A0A0A"/>
+              </w:rPr>
+              <w:t>&gt;&gt;&lt;&lt;es_&gt;&gt;</w:t>
             </w:r>
           </w:p>
         </w:tc>
@@ -3710,7 +5406,23 @@
                 <w:rFonts w:ascii="GDSTransportWebsite" w:hAnsi="GDSTransportWebsite"/>
                 <w:color w:val="0A0A0A"/>
               </w:rPr>
-              <w:t>&lt;&lt;reasonForWitness&gt;&gt;</w:t>
+              <w:t>&lt;&lt;</w:t>
+            </w:r>
+            <w:proofErr w:type="spellStart"/>
+            <w:r>
+              <w:rPr>
+                <w:rFonts w:ascii="GDSTransportWebsite" w:hAnsi="GDSTransportWebsite"/>
+                <w:color w:val="0A0A0A"/>
+              </w:rPr>
+              <w:t>reasonForWitness</w:t>
+            </w:r>
+            <w:proofErr w:type="spellEnd"/>
+            <w:r>
+              <w:rPr>
+                <w:rFonts w:ascii="GDSTransportWebsite" w:hAnsi="GDSTransportWebsite"/>
+                <w:color w:val="0A0A0A"/>
+              </w:rPr>
+              <w:t>&gt;&gt;</w:t>
             </w:r>
           </w:p>
         </w:tc>
@@ -3742,7 +5454,35 @@
                 <w:color w:val="0A0A0A"/>
                 <w:shd w:val="clear" w:color="auto" w:fill="FFFFFF"/>
               </w:rPr>
-              <w:t>&lt;&lt;er_witnesses.details&gt;&gt;</w:t>
+              <w:t>&lt;&lt;</w:t>
+            </w:r>
+            <w:proofErr w:type="spellStart"/>
+            <w:r>
+              <w:rPr>
+                <w:rFonts w:ascii="GDSTransportWebsite" w:hAnsi="GDSTransportWebsite"/>
+                <w:color w:val="0A0A0A"/>
+                <w:shd w:val="clear" w:color="auto" w:fill="FFFFFF"/>
+              </w:rPr>
+              <w:t>er_</w:t>
+            </w:r>
+            <w:proofErr w:type="gramStart"/>
+            <w:r>
+              <w:rPr>
+                <w:rFonts w:ascii="GDSTransportWebsite" w:hAnsi="GDSTransportWebsite"/>
+                <w:color w:val="0A0A0A"/>
+                <w:shd w:val="clear" w:color="auto" w:fill="FFFFFF"/>
+              </w:rPr>
+              <w:t>witnesses.details</w:t>
+            </w:r>
+            <w:proofErr w:type="spellEnd"/>
+            <w:proofErr w:type="gramEnd"/>
+            <w:r>
+              <w:rPr>
+                <w:rFonts w:ascii="GDSTransportWebsite" w:hAnsi="GDSTransportWebsite"/>
+                <w:color w:val="0A0A0A"/>
+                <w:shd w:val="clear" w:color="auto" w:fill="FFFFFF"/>
+              </w:rPr>
+              <w:t>&gt;&gt;</w:t>
             </w:r>
           </w:p>
         </w:tc>
@@ -3857,7 +5597,24 @@
                 <w:rFonts w:ascii="GDSTransportWebsite" w:hAnsi="GDSTransportWebsite"/>
                 <w:color w:val="0A0A0A"/>
               </w:rPr>
-              <w:t>&lt;&lt;welshLanguageRequirements.court&gt;&gt;</w:t>
+              <w:lastRenderedPageBreak/>
+              <w:t>&lt;&lt;</w:t>
+            </w:r>
+            <w:proofErr w:type="spellStart"/>
+            <w:r>
+              <w:rPr>
+                <w:rFonts w:ascii="GDSTransportWebsite" w:hAnsi="GDSTransportWebsite"/>
+                <w:color w:val="0A0A0A"/>
+              </w:rPr>
+              <w:t>welshLanguageRequirements.court</w:t>
+            </w:r>
+            <w:proofErr w:type="spellEnd"/>
+            <w:r>
+              <w:rPr>
+                <w:rFonts w:ascii="GDSTransportWebsite" w:hAnsi="GDSTransportWebsite"/>
+                <w:color w:val="0A0A0A"/>
+              </w:rPr>
+              <w:t>&gt;&gt;</w:t>
             </w:r>
           </w:p>
         </w:tc>
@@ -3936,7 +5693,23 @@
                 <w:rFonts w:ascii="GDSTransportWebsite" w:hAnsi="GDSTransportWebsite"/>
                 <w:color w:val="0A0A0A"/>
               </w:rPr>
-              <w:t>&lt;&lt;welshLanguageRequirements.documents&gt;&gt;</w:t>
+              <w:t>&lt;&lt;</w:t>
+            </w:r>
+            <w:proofErr w:type="spellStart"/>
+            <w:r>
+              <w:rPr>
+                <w:rFonts w:ascii="GDSTransportWebsite" w:hAnsi="GDSTransportWebsite"/>
+                <w:color w:val="0A0A0A"/>
+              </w:rPr>
+              <w:t>welshLanguageRequirements.documents</w:t>
+            </w:r>
+            <w:proofErr w:type="spellEnd"/>
+            <w:r>
+              <w:rPr>
+                <w:rFonts w:ascii="GDSTransportWebsite" w:hAnsi="GDSTransportWebsite"/>
+                <w:color w:val="0A0A0A"/>
+              </w:rPr>
+              <w:t>&gt;&gt;</w:t>
             </w:r>
           </w:p>
         </w:tc>
@@ -3976,7 +5749,6 @@
           <w:sz w:val="36"/>
           <w:szCs w:val="36"/>
         </w:rPr>
-        <w:lastRenderedPageBreak/>
         <w:t>Hearing</w:t>
       </w:r>
     </w:p>
@@ -4023,7 +5795,29 @@
                 <w:color w:val="0A0A0A"/>
                 <w:shd w:val="clear" w:color="auto" w:fill="FFFFFF"/>
               </w:rPr>
-              <w:t>Are there any days within the next 12 months when you, your client, an expert or a witness couldn’t attend a hearing?</w:t>
+              <w:t xml:space="preserve">Are there any days within the next 12 months when you, your client, an </w:t>
+            </w:r>
+            <w:proofErr w:type="gramStart"/>
+            <w:r>
+              <w:rPr>
+                <w:rFonts w:ascii="GDSTransportWebsite" w:hAnsi="GDSTransportWebsite"/>
+                <w:b/>
+                <w:bCs/>
+                <w:color w:val="0A0A0A"/>
+                <w:shd w:val="clear" w:color="auto" w:fill="FFFFFF"/>
+              </w:rPr>
+              <w:t>expert</w:t>
+            </w:r>
+            <w:proofErr w:type="gramEnd"/>
+            <w:r>
+              <w:rPr>
+                <w:rFonts w:ascii="GDSTransportWebsite" w:hAnsi="GDSTransportWebsite"/>
+                <w:b/>
+                <w:bCs/>
+                <w:color w:val="0A0A0A"/>
+                <w:shd w:val="clear" w:color="auto" w:fill="FFFFFF"/>
+              </w:rPr>
+              <w:t xml:space="preserve"> or a witness couldn’t attend a hearing?</w:t>
             </w:r>
           </w:p>
           <w:p>
@@ -4057,7 +5851,25 @@
                 <w:rFonts w:ascii="GDSTransportWebsite" w:hAnsi="GDSTransportWebsite"/>
                 <w:color w:val="0A0A0A"/>
               </w:rPr>
-              <w:t>&lt;&lt;hearing.unavailableDatesRequired&gt;&gt;</w:t>
+              <w:t>&lt;&lt;</w:t>
+            </w:r>
+            <w:proofErr w:type="spellStart"/>
+            <w:proofErr w:type="gramStart"/>
+            <w:r>
+              <w:rPr>
+                <w:rFonts w:ascii="GDSTransportWebsite" w:hAnsi="GDSTransportWebsite"/>
+                <w:color w:val="0A0A0A"/>
+              </w:rPr>
+              <w:t>hearing.unavailableDatesRequired</w:t>
+            </w:r>
+            <w:proofErr w:type="spellEnd"/>
+            <w:proofErr w:type="gramEnd"/>
+            <w:r>
+              <w:rPr>
+                <w:rFonts w:ascii="GDSTransportWebsite" w:hAnsi="GDSTransportWebsite"/>
+                <w:color w:val="0A0A0A"/>
+              </w:rPr>
+              <w:t>&gt;&gt;</w:t>
             </w:r>
           </w:p>
         </w:tc>
@@ -4072,6 +5884,8 @@
         </w:rPr>
         <w:t>&lt;&lt;cs_{</w:t>
       </w:r>
+      <w:proofErr w:type="spellStart"/>
+      <w:proofErr w:type="gramStart"/>
       <w:r>
         <w:rPr>
           <w:rFonts w:ascii="GDSTransportWebsite" w:hAnsi="GDSTransportWebsite"/>
@@ -4085,7 +5899,17 @@
           <w:color w:val="0A0A0A"/>
           <w:shd w:val="clear" w:color="auto" w:fill="FFFFFF"/>
         </w:rPr>
-        <w:t>.unavailableDates.size&gt;0}&gt;&gt;</w:t>
+        <w:t>.unavailableDates.size</w:t>
+      </w:r>
+      <w:proofErr w:type="spellEnd"/>
+      <w:proofErr w:type="gramEnd"/>
+      <w:r>
+        <w:rPr>
+          <w:rFonts w:ascii="GDSTransportWebsite" w:hAnsi="GDSTransportWebsite"/>
+          <w:color w:val="0A0A0A"/>
+          <w:shd w:val="clear" w:color="auto" w:fill="FFFFFF"/>
+        </w:rPr>
+        <w:t>&gt;0}&gt;&gt;</w:t>
       </w:r>
     </w:p>
     <w:tbl>
@@ -4164,8 +5988,18 @@
                 <w:color w:val="0A0A0A"/>
                 <w:shd w:val="clear" w:color="auto" w:fill="FFFFFF"/>
               </w:rPr>
-              <w:t>&lt;&lt;rr_</w:t>
-            </w:r>
+              <w:t>&lt;&lt;</w:t>
+            </w:r>
+            <w:proofErr w:type="spellStart"/>
+            <w:r>
+              <w:rPr>
+                <w:rFonts w:ascii="GDSTransportWebsite" w:hAnsi="GDSTransportWebsite"/>
+                <w:color w:val="0A0A0A"/>
+                <w:shd w:val="clear" w:color="auto" w:fill="FFFFFF"/>
+              </w:rPr>
+              <w:t>rr_</w:t>
+            </w:r>
+            <w:proofErr w:type="gramStart"/>
             <w:r>
               <w:rPr>
                 <w:rFonts w:ascii="GDSTransportWebsite" w:hAnsi="GDSTransportWebsite"/>
@@ -4179,7 +6013,17 @@
                 <w:color w:val="0A0A0A"/>
                 <w:shd w:val="clear" w:color="auto" w:fill="FFFFFF"/>
               </w:rPr>
-              <w:t>.unavailableDates&gt;&gt;</w:t>
+              <w:t>.unavailableDates</w:t>
+            </w:r>
+            <w:proofErr w:type="spellEnd"/>
+            <w:proofErr w:type="gramEnd"/>
+            <w:r>
+              <w:rPr>
+                <w:rFonts w:ascii="GDSTransportWebsite" w:hAnsi="GDSTransportWebsite"/>
+                <w:color w:val="0A0A0A"/>
+                <w:shd w:val="clear" w:color="auto" w:fill="FFFFFF"/>
+              </w:rPr>
+              <w:t>&gt;&gt;</w:t>
             </w:r>
           </w:p>
         </w:tc>
@@ -4230,12 +6074,21 @@
               </w:rPr>
               <w:t>&lt;&lt;cs_{</w:t>
             </w:r>
-            <w:r>
-              <w:rPr>
-                <w:rFonts w:ascii="GDSTransportWebsite" w:hAnsi="GDSTransportWebsite"/>
-                <w:color w:val="0A0A0A"/>
-              </w:rPr>
-              <w:t>date!=null</w:t>
+            <w:proofErr w:type="gramStart"/>
+            <w:r>
+              <w:rPr>
+                <w:rFonts w:ascii="GDSTransportWebsite" w:hAnsi="GDSTransportWebsite"/>
+                <w:color w:val="0A0A0A"/>
+              </w:rPr>
+              <w:t>date!=</w:t>
+            </w:r>
+            <w:proofErr w:type="gramEnd"/>
+            <w:r>
+              <w:rPr>
+                <w:rFonts w:ascii="GDSTransportWebsite" w:hAnsi="GDSTransportWebsite"/>
+                <w:color w:val="0A0A0A"/>
+              </w:rPr>
+              <w:t>null</w:t>
             </w:r>
             <w:r>
               <w:rPr>
@@ -4259,7 +6112,64 @@
                 <w:rFonts w:ascii="GDSTransportWebsite" w:hAnsi="GDSTransportWebsite"/>
                 <w:color w:val="0A0A0A"/>
               </w:rPr>
-              <w:t>&lt;&lt;{dateFormat(date, ‘d MMMM yyyy’, ‘yyyy-MM-dd’)}&gt;&gt;</w:t>
+              <w:t>&lt;</w:t>
+            </w:r>
+            <w:proofErr w:type="gramStart"/>
+            <w:r>
+              <w:rPr>
+                <w:rFonts w:ascii="GDSTransportWebsite" w:hAnsi="GDSTransportWebsite"/>
+                <w:color w:val="0A0A0A"/>
+              </w:rPr>
+              <w:t>&lt;{</w:t>
+            </w:r>
+            <w:proofErr w:type="spellStart"/>
+            <w:proofErr w:type="gramEnd"/>
+            <w:r>
+              <w:rPr>
+                <w:rFonts w:ascii="GDSTransportWebsite" w:hAnsi="GDSTransportWebsite"/>
+                <w:color w:val="0A0A0A"/>
+              </w:rPr>
+              <w:t>dateFormat</w:t>
+            </w:r>
+            <w:proofErr w:type="spellEnd"/>
+            <w:r>
+              <w:rPr>
+                <w:rFonts w:ascii="GDSTransportWebsite" w:hAnsi="GDSTransportWebsite"/>
+                <w:color w:val="0A0A0A"/>
+              </w:rPr>
+              <w:t xml:space="preserve">(date, ‘d MMMM </w:t>
+            </w:r>
+            <w:proofErr w:type="spellStart"/>
+            <w:r>
+              <w:rPr>
+                <w:rFonts w:ascii="GDSTransportWebsite" w:hAnsi="GDSTransportWebsite"/>
+                <w:color w:val="0A0A0A"/>
+              </w:rPr>
+              <w:t>yyyy</w:t>
+            </w:r>
+            <w:proofErr w:type="spellEnd"/>
+            <w:r>
+              <w:rPr>
+                <w:rFonts w:ascii="GDSTransportWebsite" w:hAnsi="GDSTransportWebsite"/>
+                <w:color w:val="0A0A0A"/>
+              </w:rPr>
+              <w:t>’, ‘</w:t>
+            </w:r>
+            <w:proofErr w:type="spellStart"/>
+            <w:r>
+              <w:rPr>
+                <w:rFonts w:ascii="GDSTransportWebsite" w:hAnsi="GDSTransportWebsite"/>
+                <w:color w:val="0A0A0A"/>
+              </w:rPr>
+              <w:t>yyyy</w:t>
+            </w:r>
+            <w:proofErr w:type="spellEnd"/>
+            <w:r>
+              <w:rPr>
+                <w:rFonts w:ascii="GDSTransportWebsite" w:hAnsi="GDSTransportWebsite"/>
+                <w:color w:val="0A0A0A"/>
+              </w:rPr>
+              <w:t>-MM-dd’)}&gt;&gt;</w:t>
             </w:r>
           </w:p>
           <w:p>
@@ -4291,7 +6201,144 @@
                 <w:rFonts w:ascii="GDSTransportWebsite" w:hAnsi="GDSTransportWebsite"/>
                 <w:color w:val="0A0A0A"/>
               </w:rPr>
-              <w:t>From &lt;&lt;{dateFormat(fromDate, ‘d MMMM yyyy’, ‘yyyy-MM-dd’)}&gt;&gt; to &lt;&lt;{dateFormat(toDate, ‘d MMMM yyyy’, ‘yyyy-MM-dd’)}&gt;&gt;</w:t>
+              <w:t>From &lt;</w:t>
+            </w:r>
+            <w:proofErr w:type="gramStart"/>
+            <w:r>
+              <w:rPr>
+                <w:rFonts w:ascii="GDSTransportWebsite" w:hAnsi="GDSTransportWebsite"/>
+                <w:color w:val="0A0A0A"/>
+              </w:rPr>
+              <w:t>&lt;{</w:t>
+            </w:r>
+            <w:proofErr w:type="spellStart"/>
+            <w:proofErr w:type="gramEnd"/>
+            <w:r>
+              <w:rPr>
+                <w:rFonts w:ascii="GDSTransportWebsite" w:hAnsi="GDSTransportWebsite"/>
+                <w:color w:val="0A0A0A"/>
+              </w:rPr>
+              <w:t>dateFormat</w:t>
+            </w:r>
+            <w:proofErr w:type="spellEnd"/>
+            <w:r>
+              <w:rPr>
+                <w:rFonts w:ascii="GDSTransportWebsite" w:hAnsi="GDSTransportWebsite"/>
+                <w:color w:val="0A0A0A"/>
+              </w:rPr>
+              <w:t>(</w:t>
+            </w:r>
+            <w:proofErr w:type="spellStart"/>
+            <w:r>
+              <w:rPr>
+                <w:rFonts w:ascii="GDSTransportWebsite" w:hAnsi="GDSTransportWebsite"/>
+                <w:color w:val="0A0A0A"/>
+              </w:rPr>
+              <w:t>fromDate</w:t>
+            </w:r>
+            <w:proofErr w:type="spellEnd"/>
+            <w:r>
+              <w:rPr>
+                <w:rFonts w:ascii="GDSTransportWebsite" w:hAnsi="GDSTransportWebsite"/>
+                <w:color w:val="0A0A0A"/>
+              </w:rPr>
+              <w:t xml:space="preserve">, ‘d MMMM </w:t>
+            </w:r>
+            <w:proofErr w:type="spellStart"/>
+            <w:r>
+              <w:rPr>
+                <w:rFonts w:ascii="GDSTransportWebsite" w:hAnsi="GDSTransportWebsite"/>
+                <w:color w:val="0A0A0A"/>
+              </w:rPr>
+              <w:t>yyyy</w:t>
+            </w:r>
+            <w:proofErr w:type="spellEnd"/>
+            <w:r>
+              <w:rPr>
+                <w:rFonts w:ascii="GDSTransportWebsite" w:hAnsi="GDSTransportWebsite"/>
+                <w:color w:val="0A0A0A"/>
+              </w:rPr>
+              <w:t>’, ‘</w:t>
+            </w:r>
+            <w:proofErr w:type="spellStart"/>
+            <w:r>
+              <w:rPr>
+                <w:rFonts w:ascii="GDSTransportWebsite" w:hAnsi="GDSTransportWebsite"/>
+                <w:color w:val="0A0A0A"/>
+              </w:rPr>
+              <w:t>yyyy</w:t>
+            </w:r>
+            <w:proofErr w:type="spellEnd"/>
+            <w:r>
+              <w:rPr>
+                <w:rFonts w:ascii="GDSTransportWebsite" w:hAnsi="GDSTransportWebsite"/>
+                <w:color w:val="0A0A0A"/>
+              </w:rPr>
+              <w:t>-MM-dd’)}&gt;&gt; to &lt;&lt;{</w:t>
+            </w:r>
+            <w:proofErr w:type="spellStart"/>
+            <w:r>
+              <w:rPr>
+                <w:rFonts w:ascii="GDSTransportWebsite" w:hAnsi="GDSTransportWebsite"/>
+                <w:color w:val="0A0A0A"/>
+              </w:rPr>
+              <w:t>dateFormat</w:t>
+            </w:r>
+            <w:proofErr w:type="spellEnd"/>
+            <w:r>
+              <w:rPr>
+                <w:rFonts w:ascii="GDSTransportWebsite" w:hAnsi="GDSTransportWebsite"/>
+                <w:color w:val="0A0A0A"/>
+              </w:rPr>
+              <w:t>(</w:t>
+            </w:r>
+            <w:proofErr w:type="spellStart"/>
+            <w:r>
+              <w:rPr>
+                <w:rFonts w:ascii="GDSTransportWebsite" w:hAnsi="GDSTransportWebsite"/>
+                <w:color w:val="0A0A0A"/>
+              </w:rPr>
+              <w:t>toDate</w:t>
+            </w:r>
+            <w:proofErr w:type="spellEnd"/>
+            <w:r>
+              <w:rPr>
+                <w:rFonts w:ascii="GDSTransportWebsite" w:hAnsi="GDSTransportWebsite"/>
+                <w:color w:val="0A0A0A"/>
+              </w:rPr>
+              <w:t xml:space="preserve">, ‘d MMMM </w:t>
+            </w:r>
+            <w:proofErr w:type="spellStart"/>
+            <w:r>
+              <w:rPr>
+                <w:rFonts w:ascii="GDSTransportWebsite" w:hAnsi="GDSTransportWebsite"/>
+                <w:color w:val="0A0A0A"/>
+              </w:rPr>
+              <w:t>yyyy</w:t>
+            </w:r>
+            <w:proofErr w:type="spellEnd"/>
+            <w:r>
+              <w:rPr>
+                <w:rFonts w:ascii="GDSTransportWebsite" w:hAnsi="GDSTransportWebsite"/>
+                <w:color w:val="0A0A0A"/>
+              </w:rPr>
+              <w:t>’, ‘</w:t>
+            </w:r>
+            <w:proofErr w:type="spellStart"/>
+            <w:r>
+              <w:rPr>
+                <w:rFonts w:ascii="GDSTransportWebsite" w:hAnsi="GDSTransportWebsite"/>
+                <w:color w:val="0A0A0A"/>
+              </w:rPr>
+              <w:t>yyyy</w:t>
+            </w:r>
+            <w:proofErr w:type="spellEnd"/>
+            <w:r>
+              <w:rPr>
+                <w:rFonts w:ascii="GDSTransportWebsite" w:hAnsi="GDSTransportWebsite"/>
+                <w:color w:val="0A0A0A"/>
+              </w:rPr>
+              <w:t>-MM-dd’)}&gt;&gt;</w:t>
             </w:r>
           </w:p>
           <w:p>
@@ -4345,8 +6392,18 @@
                 <w:color w:val="0A0A0A"/>
                 <w:shd w:val="clear" w:color="auto" w:fill="FFFFFF"/>
               </w:rPr>
-              <w:t>&lt;&lt;er_</w:t>
-            </w:r>
+              <w:t>&lt;&lt;</w:t>
+            </w:r>
+            <w:proofErr w:type="spellStart"/>
+            <w:r>
+              <w:rPr>
+                <w:rFonts w:ascii="GDSTransportWebsite" w:hAnsi="GDSTransportWebsite"/>
+                <w:color w:val="0A0A0A"/>
+                <w:shd w:val="clear" w:color="auto" w:fill="FFFFFF"/>
+              </w:rPr>
+              <w:t>er_</w:t>
+            </w:r>
+            <w:proofErr w:type="gramStart"/>
             <w:r>
               <w:rPr>
                 <w:rFonts w:ascii="GDSTransportWebsite" w:hAnsi="GDSTransportWebsite"/>
@@ -4360,7 +6417,17 @@
                 <w:color w:val="0A0A0A"/>
                 <w:shd w:val="clear" w:color="auto" w:fill="FFFFFF"/>
               </w:rPr>
-              <w:t>.unavailableDates&gt;&gt;</w:t>
+              <w:t>.unavailableDates</w:t>
+            </w:r>
+            <w:proofErr w:type="spellEnd"/>
+            <w:proofErr w:type="gramEnd"/>
+            <w:r>
+              <w:rPr>
+                <w:rFonts w:ascii="GDSTransportWebsite" w:hAnsi="GDSTransportWebsite"/>
+                <w:color w:val="0A0A0A"/>
+                <w:shd w:val="clear" w:color="auto" w:fill="FFFFFF"/>
+              </w:rPr>
+              <w:t>&gt;&gt;</w:t>
             </w:r>
           </w:p>
         </w:tc>
@@ -4529,7 +6596,23 @@
                 <w:rFonts w:ascii="GDSTransportWebsite" w:hAnsi="GDSTransportWebsite"/>
                 <w:color w:val="0A0A0A"/>
               </w:rPr>
-              <w:t>&lt;&lt;requestedCourt.requestHearingAtSpecificCourt&gt;&gt;</w:t>
+              <w:t>&lt;&lt;</w:t>
+            </w:r>
+            <w:proofErr w:type="spellStart"/>
+            <w:r>
+              <w:rPr>
+                <w:rFonts w:ascii="GDSTransportWebsite" w:hAnsi="GDSTransportWebsite"/>
+                <w:color w:val="0A0A0A"/>
+              </w:rPr>
+              <w:t>requestedCourt.requestHearingAtSpecificCourt</w:t>
+            </w:r>
+            <w:proofErr w:type="spellEnd"/>
+            <w:r>
+              <w:rPr>
+                <w:rFonts w:ascii="GDSTransportWebsite" w:hAnsi="GDSTransportWebsite"/>
+                <w:color w:val="0A0A0A"/>
+              </w:rPr>
+              <w:t>&gt;&gt;</w:t>
             </w:r>
           </w:p>
           <w:p>
@@ -4565,7 +6648,21 @@
               <w:rPr>
                 <w:rFonts w:ascii="GDSTransportWebsite" w:hAnsi="GDSTransportWebsite" w:cs="Calibri"/>
               </w:rPr>
-              <w:t>&lt;&lt;requestedCourt.responseCourtName&gt;&gt;</w:t>
+              <w:t>&lt;&lt;</w:t>
+            </w:r>
+            <w:proofErr w:type="spellStart"/>
+            <w:r>
+              <w:rPr>
+                <w:rFonts w:ascii="GDSTransportWebsite" w:hAnsi="GDSTransportWebsite" w:cs="Calibri"/>
+              </w:rPr>
+              <w:t>requestedCourt.responseCourtName</w:t>
+            </w:r>
+            <w:proofErr w:type="spellEnd"/>
+            <w:r>
+              <w:rPr>
+                <w:rFonts w:ascii="GDSTransportWebsite" w:hAnsi="GDSTransportWebsite" w:cs="Calibri"/>
+              </w:rPr>
+              <w:t>&gt;&gt;</w:t>
             </w:r>
           </w:p>
         </w:tc>
@@ -4632,7 +6729,23 @@
                 <w:rFonts w:ascii="GDSTransportWebsite" w:hAnsi="GDSTransportWebsite"/>
                 <w:color w:val="0A0A0A"/>
               </w:rPr>
-              <w:t>&lt;&lt;requestedCourt.reasonForHearingAtSpecificCourt&gt;&gt;</w:t>
+              <w:t>&lt;&lt;</w:t>
+            </w:r>
+            <w:proofErr w:type="spellStart"/>
+            <w:r>
+              <w:rPr>
+                <w:rFonts w:ascii="GDSTransportWebsite" w:hAnsi="GDSTransportWebsite"/>
+                <w:color w:val="0A0A0A"/>
+              </w:rPr>
+              <w:t>requestedCourt.reasonForHearingAtSpecificCourt</w:t>
+            </w:r>
+            <w:proofErr w:type="spellEnd"/>
+            <w:r>
+              <w:rPr>
+                <w:rFonts w:ascii="GDSTransportWebsite" w:hAnsi="GDSTransportWebsite"/>
+                <w:color w:val="0A0A0A"/>
+              </w:rPr>
+              <w:t>&gt;&gt;</w:t>
             </w:r>
           </w:p>
         </w:tc>
@@ -4716,6 +6829,7 @@
                 <w:color w:val="0A0A0A"/>
                 <w:shd w:val="clear" w:color="auto" w:fill="FFFFFF"/>
               </w:rPr>
+              <w:lastRenderedPageBreak/>
               <w:t>Do you believe you, or a witness who will give evidence on your behalf are vulnerable?</w:t>
             </w:r>
           </w:p>
@@ -4744,7 +6858,15 @@
                 <w:rFonts w:ascii="GDSTransportWebsite" w:hAnsi="GDSTransportWebsite"/>
                 <w:color w:val="0A0A0A"/>
               </w:rPr>
-              <w:t>&lt;&lt;vulnerabilityQuestions.</w:t>
+              <w:t>&lt;&lt;</w:t>
+            </w:r>
+            <w:proofErr w:type="spellStart"/>
+            <w:r>
+              <w:rPr>
+                <w:rFonts w:ascii="GDSTransportWebsite" w:hAnsi="GDSTransportWebsite"/>
+                <w:color w:val="0A0A0A"/>
+              </w:rPr>
+              <w:t>vulnerabilityQuestions.</w:t>
             </w:r>
             <w:r>
               <w:rPr>
@@ -4760,6 +6882,7 @@
               </w:rPr>
               <w:t>d</w:t>
             </w:r>
+            <w:proofErr w:type="spellEnd"/>
             <w:r>
               <w:rPr>
                 <w:rFonts w:ascii="GDSTransportWebsite" w:hAnsi="GDSTransportWebsite"/>
@@ -4808,18 +6931,7 @@
                 <w:color w:val="0A0A0A"/>
                 <w:shd w:val="clear" w:color="auto" w:fill="FFFFFF"/>
               </w:rPr>
-              <w:t xml:space="preserve">If you have answered “Yes” to question 1, how are you or the witness vulnerable and </w:t>
-            </w:r>
-            <w:r>
-              <w:rPr>
-                <w:rFonts w:ascii="GDSTransportWebsite" w:hAnsi="GDSTransportWebsite"/>
-                <w:b/>
-                <w:bCs/>
-                <w:color w:val="0A0A0A"/>
-                <w:shd w:val="clear" w:color="auto" w:fill="FFFFFF"/>
-              </w:rPr>
-              <w:lastRenderedPageBreak/>
-              <w:t>what support or adjustments do you want the court to consider?</w:t>
+              <w:t>If you have answered “Yes” to question 1, how are you or the witness vulnerable and what support or adjustments do you want the court to consider?</w:t>
             </w:r>
           </w:p>
         </w:tc>
@@ -4846,8 +6958,15 @@
                 <w:rFonts w:ascii="GDSTransportWebsite" w:hAnsi="GDSTransportWebsite"/>
                 <w:color w:val="0A0A0A"/>
               </w:rPr>
-              <w:lastRenderedPageBreak/>
-              <w:t>&lt;&lt;cs_{ vulnerabilityQuestions.</w:t>
+              <w:t>&lt;&lt;cs</w:t>
+            </w:r>
+            <w:proofErr w:type="gramStart"/>
+            <w:r>
+              <w:rPr>
+                <w:rFonts w:ascii="GDSTransportWebsite" w:hAnsi="GDSTransportWebsite"/>
+                <w:color w:val="0A0A0A"/>
+              </w:rPr>
+              <w:t>_{ vulnerabilityQuestions.</w:t>
             </w:r>
             <w:r>
               <w:rPr>
@@ -4856,20 +6975,13 @@
               </w:rPr>
               <w:t>vulnerabilityAdjustmentsRequired</w:t>
             </w:r>
-            <w:r>
-              <w:rPr>
-                <w:rFonts w:ascii="GDSTransportWebsite" w:hAnsi="GDSTransportWebsite"/>
-                <w:color w:val="0A0A0A"/>
-              </w:rPr>
-              <w:t>=‘Y</w:t>
-            </w:r>
-            <w:r>
-              <w:rPr>
-                <w:rFonts w:ascii="GDSTransportWebsite" w:hAnsi="GDSTransportWebsite"/>
-                <w:color w:val="0A0A0A"/>
-              </w:rPr>
-              <w:lastRenderedPageBreak/>
-              <w:t>es’}</w:t>
+            <w:proofErr w:type="gramEnd"/>
+            <w:r>
+              <w:rPr>
+                <w:rFonts w:ascii="GDSTransportWebsite" w:hAnsi="GDSTransportWebsite"/>
+                <w:color w:val="0A0A0A"/>
+              </w:rPr>
+              <w:t>=‘Yes’}</w:t>
             </w:r>
             <w:r>
               <w:rPr>
@@ -4964,8 +7076,26 @@
                 <w:rFonts w:ascii="GDSTransportWebsite" w:hAnsi="GDSTransportWebsite"/>
                 <w:color w:val="0A0A0A"/>
               </w:rPr>
-              <w:t>&lt;&lt;cs_{isBlank(</w:t>
-            </w:r>
+              <w:t>&lt;&lt;cs_{</w:t>
+            </w:r>
+            <w:proofErr w:type="spellStart"/>
+            <w:r>
+              <w:rPr>
+                <w:rFonts w:ascii="GDSTransportWebsite" w:hAnsi="GDSTransportWebsite"/>
+                <w:color w:val="0A0A0A"/>
+              </w:rPr>
+              <w:t>isBlank</w:t>
+            </w:r>
+            <w:proofErr w:type="spellEnd"/>
+            <w:r>
+              <w:rPr>
+                <w:rFonts w:ascii="GDSTransportWebsite" w:hAnsi="GDSTransportWebsite"/>
+                <w:color w:val="0A0A0A"/>
+              </w:rPr>
+              <w:t>(</w:t>
+            </w:r>
+            <w:proofErr w:type="spellStart"/>
+            <w:proofErr w:type="gramStart"/>
             <w:r>
               <w:rPr>
                 <w:rFonts w:ascii="GDSTransportWebsite" w:hAnsi="GDSTransportWebsite"/>
@@ -4980,6 +7110,8 @@
               </w:rPr>
               <w:t>supportRequirementsAdditional</w:t>
             </w:r>
+            <w:proofErr w:type="spellEnd"/>
+            <w:proofErr w:type="gramEnd"/>
             <w:r>
               <w:rPr>
                 <w:rFonts w:ascii="GDSTransportWebsite" w:hAnsi="GDSTransportWebsite"/>
@@ -4987,6 +7119,7 @@
               </w:rPr>
               <w:t>)}&gt;&gt;Not Provided&lt;&lt;else&gt;&gt;&lt;&lt;</w:t>
             </w:r>
+            <w:proofErr w:type="spellStart"/>
             <w:r>
               <w:rPr>
                 <w:rFonts w:ascii="GDSTransportWebsite" w:hAnsi="GDSTransportWebsite"/>
@@ -5001,6 +7134,7 @@
               </w:rPr>
               <w:t>supportRequirementsAdditional</w:t>
             </w:r>
+            <w:proofErr w:type="spellEnd"/>
             <w:r>
               <w:rPr>
                 <w:rFonts w:ascii="GDSTransportWebsite" w:hAnsi="GDSTransportWebsite"/>
@@ -5122,7 +7256,23 @@
                 <w:rFonts w:ascii="GDSTransportWebsite" w:hAnsi="GDSTransportWebsite"/>
                 <w:color w:val="0A0A0A"/>
               </w:rPr>
-              <w:t>&lt;&lt;furtherInformation.futureApplications&gt;&gt;</w:t>
+              <w:t>&lt;&lt;</w:t>
+            </w:r>
+            <w:proofErr w:type="spellStart"/>
+            <w:r>
+              <w:rPr>
+                <w:rFonts w:ascii="GDSTransportWebsite" w:hAnsi="GDSTransportWebsite"/>
+                <w:color w:val="0A0A0A"/>
+              </w:rPr>
+              <w:t>furtherInformation.futureApplications</w:t>
+            </w:r>
+            <w:proofErr w:type="spellEnd"/>
+            <w:r>
+              <w:rPr>
+                <w:rFonts w:ascii="GDSTransportWebsite" w:hAnsi="GDSTransportWebsite"/>
+                <w:color w:val="0A0A0A"/>
+              </w:rPr>
+              <w:t>&gt;&gt;</w:t>
             </w:r>
           </w:p>
         </w:tc>
@@ -5135,7 +7285,25 @@
           <w:color w:val="0A0A0A"/>
           <w:shd w:val="clear" w:color="auto" w:fill="FFFFFF"/>
         </w:rPr>
-        <w:t>&lt;&lt;cs_{furthterInformation.futureApplications='Yes'}&gt;&gt;</w:t>
+        <w:t>&lt;&lt;cs_{</w:t>
+      </w:r>
+      <w:proofErr w:type="spellStart"/>
+      <w:r>
+        <w:rPr>
+          <w:rFonts w:ascii="GDSTransportWebsite" w:hAnsi="GDSTransportWebsite"/>
+          <w:color w:val="0A0A0A"/>
+          <w:shd w:val="clear" w:color="auto" w:fill="FFFFFF"/>
+        </w:rPr>
+        <w:t>furthterInformation.futureApplications</w:t>
+      </w:r>
+      <w:proofErr w:type="spellEnd"/>
+      <w:r>
+        <w:rPr>
+          <w:rFonts w:ascii="GDSTransportWebsite" w:hAnsi="GDSTransportWebsite"/>
+          <w:color w:val="0A0A0A"/>
+          <w:shd w:val="clear" w:color="auto" w:fill="FFFFFF"/>
+        </w:rPr>
+        <w:t>='Yes'}&gt;&gt;</w:t>
       </w:r>
     </w:p>
     <w:tbl>
@@ -5224,7 +7392,23 @@
                 <w:rFonts w:ascii="GDSTransportWebsite" w:hAnsi="GDSTransportWebsite"/>
                 <w:color w:val="0A0A0A"/>
               </w:rPr>
-              <w:t>&lt;&lt;furtherInformation.reasonForFutureApplications&gt;&gt;</w:t>
+              <w:t>&lt;&lt;</w:t>
+            </w:r>
+            <w:proofErr w:type="spellStart"/>
+            <w:r>
+              <w:rPr>
+                <w:rFonts w:ascii="GDSTransportWebsite" w:hAnsi="GDSTransportWebsite"/>
+                <w:color w:val="0A0A0A"/>
+              </w:rPr>
+              <w:t>furtherInformation.reasonForFutureApplications</w:t>
+            </w:r>
+            <w:proofErr w:type="spellEnd"/>
+            <w:r>
+              <w:rPr>
+                <w:rFonts w:ascii="GDSTransportWebsite" w:hAnsi="GDSTransportWebsite"/>
+                <w:color w:val="0A0A0A"/>
+              </w:rPr>
+              <w:t>&gt;&gt;</w:t>
             </w:r>
           </w:p>
         </w:tc>
@@ -5286,8 +7470,20 @@
                 <w:color w:val="0A0A0A"/>
                 <w:shd w:val="clear" w:color="auto" w:fill="FFFFFF"/>
               </w:rPr>
-              <w:t>Provide any other information that the judge may need</w:t>
-            </w:r>
+              <w:t xml:space="preserve">Provide any other information that the judge may </w:t>
+            </w:r>
+            <w:proofErr w:type="gramStart"/>
+            <w:r>
+              <w:rPr>
+                <w:rFonts w:ascii="GDSTransportWebsite" w:hAnsi="GDSTransportWebsite"/>
+                <w:b/>
+                <w:bCs/>
+                <w:color w:val="0A0A0A"/>
+                <w:shd w:val="clear" w:color="auto" w:fill="FFFFFF"/>
+              </w:rPr>
+              <w:t>need</w:t>
+            </w:r>
+            <w:proofErr w:type="gramEnd"/>
           </w:p>
           <w:p>
             <w:pPr>
@@ -5326,7 +7522,41 @@
                 <w:rFonts w:ascii="GDSTransportWebsite" w:hAnsi="GDSTransportWebsite"/>
                 <w:color w:val="0A0A0A"/>
               </w:rPr>
-              <w:t>&lt;&lt;cs_{isBlank(furtherInformation.otherInformationForJudge)}&gt;&gt;Not Provided&lt;&lt;else&gt;&gt;&lt;&lt;furtherInformation.otherInformationForJudge&gt;&gt;&lt;&lt;es_&gt;&gt;</w:t>
+              <w:t>&lt;&lt;cs_{</w:t>
+            </w:r>
+            <w:proofErr w:type="spellStart"/>
+            <w:proofErr w:type="gramStart"/>
+            <w:r>
+              <w:rPr>
+                <w:rFonts w:ascii="GDSTransportWebsite" w:hAnsi="GDSTransportWebsite"/>
+                <w:color w:val="0A0A0A"/>
+              </w:rPr>
+              <w:t>isBlank</w:t>
+            </w:r>
+            <w:proofErr w:type="spellEnd"/>
+            <w:r>
+              <w:rPr>
+                <w:rFonts w:ascii="GDSTransportWebsite" w:hAnsi="GDSTransportWebsite"/>
+                <w:color w:val="0A0A0A"/>
+              </w:rPr>
+              <w:t>(</w:t>
+            </w:r>
+            <w:proofErr w:type="spellStart"/>
+            <w:proofErr w:type="gramEnd"/>
+            <w:r>
+              <w:rPr>
+                <w:rFonts w:ascii="GDSTransportWebsite" w:hAnsi="GDSTransportWebsite"/>
+                <w:color w:val="0A0A0A"/>
+              </w:rPr>
+              <w:t>furtherInformation.otherInformationForJudge</w:t>
+            </w:r>
+            <w:proofErr w:type="spellEnd"/>
+            <w:r>
+              <w:rPr>
+                <w:rFonts w:ascii="GDSTransportWebsite" w:hAnsi="GDSTransportWebsite"/>
+                <w:color w:val="0A0A0A"/>
+              </w:rPr>
+              <w:t>)}&gt;&gt;Not Provided&lt;&lt;else&gt;&gt;&lt;&lt;furtherInformation.otherInformationForJudge&gt;&gt;&lt;&lt;es_&gt;&gt;</w:t>
             </w:r>
           </w:p>
         </w:tc>
@@ -5601,7 +7831,24 @@
                 <w:rFonts w:ascii="GDSTransportWebsite" w:hAnsi="GDSTransportWebsite"/>
                 <w:color w:val="0A0A0A"/>
               </w:rPr>
-              <w:t>&lt;&lt;statementOfTruth.role&gt;&gt;</w:t>
+              <w:lastRenderedPageBreak/>
+              <w:t>&lt;&lt;</w:t>
+            </w:r>
+            <w:proofErr w:type="spellStart"/>
+            <w:r>
+              <w:rPr>
+                <w:rFonts w:ascii="GDSTransportWebsite" w:hAnsi="GDSTransportWebsite"/>
+                <w:color w:val="0A0A0A"/>
+              </w:rPr>
+              <w:t>statementOfTruth.role</w:t>
+            </w:r>
+            <w:proofErr w:type="spellEnd"/>
+            <w:r>
+              <w:rPr>
+                <w:rFonts w:ascii="GDSTransportWebsite" w:hAnsi="GDSTransportWebsite"/>
+                <w:color w:val="0A0A0A"/>
+              </w:rPr>
+              <w:t>&gt;&gt;</w:t>
             </w:r>
           </w:p>
         </w:tc>

</xml_diff>

<commit_message>
CIV-8957 fix template with consideratClaimantDocument field and conditional hearing
</commit_message>
<xml_diff>
--- a/docker/docmosis/templates/CV-SPC-HRN-ENG-LIP-01282.docx
+++ b/docker/docmosis/templates/CV-SPC-HRN-ENG-LIP-01282.docx
@@ -129,27 +129,7 @@
                 <w:sz w:val="28"/>
                 <w:szCs w:val="28"/>
               </w:rPr>
-              <w:t>Claim number: &lt;&lt;</w:t>
-            </w:r>
-            <w:proofErr w:type="spellStart"/>
-            <w:r>
-              <w:rPr>
-                <w:rFonts w:ascii="GDSTransportWebsite" w:hAnsi="GDSTransportWebsite"/>
-                <w:color w:val="60686D"/>
-                <w:sz w:val="28"/>
-                <w:szCs w:val="28"/>
-              </w:rPr>
-              <w:t>referenceNumber</w:t>
-            </w:r>
-            <w:proofErr w:type="spellEnd"/>
-            <w:r>
-              <w:rPr>
-                <w:rFonts w:ascii="GDSTransportWebsite" w:hAnsi="GDSTransportWebsite"/>
-                <w:color w:val="60686D"/>
-                <w:sz w:val="28"/>
-                <w:szCs w:val="28"/>
-              </w:rPr>
-              <w:t>&gt;&gt;</w:t>
+              <w:t>Claim number: &lt;&lt;referenceNumber&gt;&gt;</w:t>
             </w:r>
           </w:p>
         </w:tc>
@@ -260,27 +240,7 @@
                 <w:sz w:val="28"/>
                 <w:szCs w:val="28"/>
               </w:rPr>
-              <w:t>Case name: &lt;&lt;</w:t>
-            </w:r>
-            <w:proofErr w:type="spellStart"/>
-            <w:r>
-              <w:rPr>
-                <w:rFonts w:ascii="GDSTransportWebsite" w:hAnsi="GDSTransportWebsite"/>
-                <w:color w:val="60686D"/>
-                <w:sz w:val="28"/>
-                <w:szCs w:val="28"/>
-              </w:rPr>
-              <w:t>caseName</w:t>
-            </w:r>
-            <w:proofErr w:type="spellEnd"/>
-            <w:r>
-              <w:rPr>
-                <w:rFonts w:ascii="GDSTransportWebsite" w:hAnsi="GDSTransportWebsite"/>
-                <w:color w:val="60686D"/>
-                <w:sz w:val="28"/>
-                <w:szCs w:val="28"/>
-              </w:rPr>
-              <w:t>&gt;&gt;</w:t>
+              <w:t>Case name: &lt;&lt;caseName&gt;&gt;</w:t>
             </w:r>
           </w:p>
         </w:tc>
@@ -444,87 +404,7 @@
                 <w:sz w:val="20"/>
                 <w:szCs w:val="20"/>
               </w:rPr>
-              <w:t>Received: &lt;&lt;{</w:t>
-            </w:r>
-            <w:proofErr w:type="spellStart"/>
-            <w:r>
-              <w:rPr>
-                <w:rFonts w:ascii="GDSTransportWebsite" w:eastAsia="Times New Roman" w:hAnsi="GDSTransportWebsite" w:cs="Times New Roman"/>
-                <w:color w:val="60686D"/>
-                <w:sz w:val="20"/>
-                <w:szCs w:val="20"/>
-              </w:rPr>
-              <w:t>dateFormat</w:t>
-            </w:r>
-            <w:proofErr w:type="spellEnd"/>
-            <w:r>
-              <w:rPr>
-                <w:rFonts w:ascii="GDSTransportWebsite" w:eastAsia="Times New Roman" w:hAnsi="GDSTransportWebsite" w:cs="Times New Roman"/>
-                <w:color w:val="60686D"/>
-                <w:sz w:val="20"/>
-                <w:szCs w:val="20"/>
-              </w:rPr>
-              <w:t>(</w:t>
-            </w:r>
-            <w:proofErr w:type="spellStart"/>
-            <w:r>
-              <w:rPr>
-                <w:rFonts w:ascii="GDSTransportWebsite" w:eastAsia="Times New Roman" w:hAnsi="GDSTransportWebsite" w:cs="Times New Roman"/>
-                <w:color w:val="60686D"/>
-                <w:sz w:val="20"/>
-                <w:szCs w:val="20"/>
-              </w:rPr>
-              <w:t>submittedOn</w:t>
-            </w:r>
-            <w:proofErr w:type="spellEnd"/>
-            <w:r>
-              <w:rPr>
-                <w:rFonts w:ascii="GDSTransportWebsite" w:eastAsia="Times New Roman" w:hAnsi="GDSTransportWebsite" w:cs="Times New Roman"/>
-                <w:color w:val="60686D"/>
-                <w:sz w:val="20"/>
-                <w:szCs w:val="20"/>
-              </w:rPr>
-              <w:t xml:space="preserve">, ‘d MMMM </w:t>
-            </w:r>
-            <w:proofErr w:type="spellStart"/>
-            <w:r>
-              <w:rPr>
-                <w:rFonts w:ascii="GDSTransportWebsite" w:eastAsia="Times New Roman" w:hAnsi="GDSTransportWebsite" w:cs="Times New Roman"/>
-                <w:color w:val="60686D"/>
-                <w:sz w:val="20"/>
-                <w:szCs w:val="20"/>
-              </w:rPr>
-              <w:t>yyyy</w:t>
-            </w:r>
-            <w:proofErr w:type="spellEnd"/>
-            <w:r>
-              <w:rPr>
-                <w:rFonts w:ascii="GDSTransportWebsite" w:eastAsia="Times New Roman" w:hAnsi="GDSTransportWebsite" w:cs="Times New Roman"/>
-                <w:color w:val="60686D"/>
-                <w:sz w:val="20"/>
-                <w:szCs w:val="20"/>
-              </w:rPr>
-              <w:t>’, ‘dd-MM-</w:t>
-            </w:r>
-            <w:proofErr w:type="spellStart"/>
-            <w:r>
-              <w:rPr>
-                <w:rFonts w:ascii="GDSTransportWebsite" w:eastAsia="Times New Roman" w:hAnsi="GDSTransportWebsite" w:cs="Times New Roman"/>
-                <w:color w:val="60686D"/>
-                <w:sz w:val="20"/>
-                <w:szCs w:val="20"/>
-              </w:rPr>
-              <w:t>yyyy</w:t>
-            </w:r>
-            <w:proofErr w:type="spellEnd"/>
-            <w:r>
-              <w:rPr>
-                <w:rFonts w:ascii="GDSTransportWebsite" w:eastAsia="Times New Roman" w:hAnsi="GDSTransportWebsite" w:cs="Times New Roman"/>
-                <w:color w:val="60686D"/>
-                <w:sz w:val="20"/>
-                <w:szCs w:val="20"/>
-              </w:rPr>
-              <w:t>’)}&gt;&gt;</w:t>
+              <w:t>Received: &lt;&lt;{dateFormat(submittedOn, ‘d MMMM yyyy’, ‘dd-MM-yyyy’)}&gt;&gt;</w:t>
             </w:r>
           </w:p>
         </w:tc>
@@ -754,23 +634,7 @@
                 <w:rFonts w:ascii="GDSTransportWebsite" w:hAnsi="GDSTransportWebsite"/>
                 <w:color w:val="0A0A0A"/>
               </w:rPr>
-              <w:t>&lt;&lt;</w:t>
-            </w:r>
-            <w:proofErr w:type="spellStart"/>
-            <w:r>
-              <w:rPr>
-                <w:rFonts w:ascii="GDSTransportWebsite" w:hAnsi="GDSTransportWebsite"/>
-                <w:color w:val="0A0A0A"/>
-              </w:rPr>
-              <w:t>applicant.primaryAddress.PostTown</w:t>
-            </w:r>
-            <w:proofErr w:type="spellEnd"/>
-            <w:r>
-              <w:rPr>
-                <w:rFonts w:ascii="GDSTransportWebsite" w:hAnsi="GDSTransportWebsite"/>
-                <w:color w:val="0A0A0A"/>
-              </w:rPr>
-              <w:t>&gt;&gt;&lt;&lt;es_&gt;&gt;</w:t>
+              <w:t>&lt;&lt;applicant.primaryAddress.PostTown&gt;&gt;&lt;&lt;es_&gt;&gt;</w:t>
             </w:r>
           </w:p>
           <w:p>
@@ -802,23 +666,7 @@
                 <w:rFonts w:ascii="GDSTransportWebsite" w:hAnsi="GDSTransportWebsite"/>
                 <w:color w:val="0A0A0A"/>
               </w:rPr>
-              <w:t>&lt;&lt;</w:t>
-            </w:r>
-            <w:proofErr w:type="spellStart"/>
-            <w:r>
-              <w:rPr>
-                <w:rFonts w:ascii="GDSTransportWebsite" w:hAnsi="GDSTransportWebsite"/>
-                <w:color w:val="0A0A0A"/>
-              </w:rPr>
-              <w:t>applicant.primaryAddress.Country</w:t>
-            </w:r>
-            <w:proofErr w:type="spellEnd"/>
-            <w:r>
-              <w:rPr>
-                <w:rFonts w:ascii="GDSTransportWebsite" w:hAnsi="GDSTransportWebsite"/>
-                <w:color w:val="0A0A0A"/>
-              </w:rPr>
-              <w:t>&gt;&gt;&lt;&lt;es_&gt;&gt;</w:t>
+              <w:t>&lt;&lt;applicant.primaryAddress.Country&gt;&gt;&lt;&lt;es_&gt;&gt;</w:t>
             </w:r>
           </w:p>
         </w:tc>
@@ -903,55 +751,7 @@
                 <w:rFonts w:ascii="GDSTransportWebsite" w:hAnsi="GDSTransportWebsite"/>
                 <w:color w:val="0A0A0A"/>
               </w:rPr>
-              <w:t>&lt;&lt;cs_{</w:t>
-            </w:r>
-            <w:proofErr w:type="spellStart"/>
-            <w:r>
-              <w:rPr>
-                <w:rFonts w:ascii="GDSTransportWebsite" w:hAnsi="GDSTransportWebsite"/>
-                <w:color w:val="0A0A0A"/>
-              </w:rPr>
-              <w:t>isBlank</w:t>
-            </w:r>
-            <w:proofErr w:type="spellEnd"/>
-            <w:r>
-              <w:rPr>
-                <w:rFonts w:ascii="GDSTransportWebsite" w:hAnsi="GDSTransportWebsite"/>
-                <w:color w:val="0A0A0A"/>
-              </w:rPr>
-              <w:t>(</w:t>
-            </w:r>
-            <w:proofErr w:type="spellStart"/>
-            <w:r>
-              <w:rPr>
-                <w:rFonts w:ascii="GDSTransportWebsite" w:hAnsi="GDSTransportWebsite"/>
-                <w:color w:val="0A0A0A"/>
-              </w:rPr>
-              <w:t>applicant.phoneNumber</w:t>
-            </w:r>
-            <w:proofErr w:type="spellEnd"/>
-            <w:r>
-              <w:rPr>
-                <w:rFonts w:ascii="GDSTransportWebsite" w:hAnsi="GDSTransportWebsite"/>
-                <w:color w:val="0A0A0A"/>
-              </w:rPr>
-              <w:t xml:space="preserve">)}&gt;&gt;Not Provided&lt;&lt;else&gt;&gt;&lt;&lt; </w:t>
-            </w:r>
-            <w:proofErr w:type="spellStart"/>
-            <w:r>
-              <w:rPr>
-                <w:rFonts w:ascii="GDSTransportWebsite" w:hAnsi="GDSTransportWebsite"/>
-                <w:color w:val="0A0A0A"/>
-              </w:rPr>
-              <w:t>applicant.phoneNumber</w:t>
-            </w:r>
-            <w:proofErr w:type="spellEnd"/>
-            <w:r>
-              <w:rPr>
-                <w:rFonts w:ascii="GDSTransportWebsite" w:hAnsi="GDSTransportWebsite"/>
-                <w:color w:val="0A0A0A"/>
-              </w:rPr>
-              <w:t xml:space="preserve"> &gt;&gt;&lt;&lt;es_&gt;&gt;</w:t>
+              <w:t>&lt;&lt;cs_{isBlank(applicant.phoneNumber)}&gt;&gt;Not Provided&lt;&lt;else&gt;&gt;&lt;&lt; applicant.phoneNumber &gt;&gt;&lt;&lt;es_&gt;&gt;</w:t>
             </w:r>
           </w:p>
         </w:tc>
@@ -1014,55 +814,7 @@
                 <w:rFonts w:ascii="GDSTransportWebsite" w:hAnsi="GDSTransportWebsite"/>
                 <w:color w:val="0A0A0A"/>
               </w:rPr>
-              <w:t>&lt;&lt;cs_{</w:t>
-            </w:r>
-            <w:proofErr w:type="spellStart"/>
-            <w:r>
-              <w:rPr>
-                <w:rFonts w:ascii="GDSTransportWebsite" w:hAnsi="GDSTransportWebsite"/>
-                <w:color w:val="0A0A0A"/>
-              </w:rPr>
-              <w:t>isBlank</w:t>
-            </w:r>
-            <w:proofErr w:type="spellEnd"/>
-            <w:r>
-              <w:rPr>
-                <w:rFonts w:ascii="GDSTransportWebsite" w:hAnsi="GDSTransportWebsite"/>
-                <w:color w:val="0A0A0A"/>
-              </w:rPr>
-              <w:t>(</w:t>
-            </w:r>
-            <w:proofErr w:type="spellStart"/>
-            <w:r>
-              <w:rPr>
-                <w:rFonts w:ascii="GDSTransportWebsite" w:hAnsi="GDSTransportWebsite"/>
-                <w:color w:val="0A0A0A"/>
-              </w:rPr>
-              <w:t>applicant.emailAddress</w:t>
-            </w:r>
-            <w:proofErr w:type="spellEnd"/>
-            <w:r>
-              <w:rPr>
-                <w:rFonts w:ascii="GDSTransportWebsite" w:hAnsi="GDSTransportWebsite"/>
-                <w:color w:val="0A0A0A"/>
-              </w:rPr>
-              <w:t xml:space="preserve">)}&gt;&gt;Not Provided&lt;&lt;else&gt;&gt;&lt;&lt; </w:t>
-            </w:r>
-            <w:proofErr w:type="spellStart"/>
-            <w:r>
-              <w:rPr>
-                <w:rFonts w:ascii="GDSTransportWebsite" w:hAnsi="GDSTransportWebsite"/>
-                <w:color w:val="0A0A0A"/>
-              </w:rPr>
-              <w:t>applicant.emailAddress</w:t>
-            </w:r>
-            <w:proofErr w:type="spellEnd"/>
-            <w:r>
-              <w:rPr>
-                <w:rFonts w:ascii="GDSTransportWebsite" w:hAnsi="GDSTransportWebsite"/>
-                <w:color w:val="0A0A0A"/>
-              </w:rPr>
-              <w:t xml:space="preserve"> &gt;&gt;&lt;&lt;es_&gt;&gt;</w:t>
+              <w:t>&lt;&lt;cs_{isBlank(applicant.emailAddress)}&gt;&gt;Not Provided&lt;&lt;else&gt;&gt;&lt;&lt; applicant.emailAddress &gt;&gt;&lt;&lt;es_&gt;&gt;</w:t>
             </w:r>
           </w:p>
         </w:tc>
@@ -1140,29 +892,7 @@
                 <w:color w:val="0A0A0A"/>
                 <w:shd w:val="clear" w:color="auto" w:fill="FFFFFF"/>
               </w:rPr>
-              <w:t>&lt;&lt;</w:t>
-            </w:r>
-            <w:proofErr w:type="spellStart"/>
-            <w:r>
-              <w:rPr>
-                <w:rFonts w:ascii="GDSTransportWebsite" w:hAnsi="GDSTransportWebsite"/>
-                <w:b/>
-                <w:bCs/>
-                <w:color w:val="0A0A0A"/>
-                <w:shd w:val="clear" w:color="auto" w:fill="FFFFFF"/>
-              </w:rPr>
-              <w:t>rr_respondents</w:t>
-            </w:r>
-            <w:proofErr w:type="spellEnd"/>
-            <w:r>
-              <w:rPr>
-                <w:rFonts w:ascii="GDSTransportWebsite" w:hAnsi="GDSTransportWebsite"/>
-                <w:b/>
-                <w:bCs/>
-                <w:color w:val="0A0A0A"/>
-                <w:shd w:val="clear" w:color="auto" w:fill="FFFFFF"/>
-              </w:rPr>
-              <w:t>&gt;&gt;</w:t>
+              <w:t>&lt;&lt;rr_respondents&gt;&gt;</w:t>
             </w:r>
           </w:p>
         </w:tc>
@@ -1204,29 +934,7 @@
                 <w:color w:val="0A0A0A"/>
                 <w:shd w:val="clear" w:color="auto" w:fill="FFFFFF"/>
               </w:rPr>
-              <w:t>&lt;&lt;cs_{$size&gt;1}&gt;&gt; Defendant &lt;&lt;$</w:t>
-            </w:r>
-            <w:proofErr w:type="spellStart"/>
-            <w:r>
-              <w:rPr>
-                <w:rFonts w:ascii="GDSTransportWebsite" w:hAnsi="GDSTransportWebsite"/>
-                <w:b/>
-                <w:bCs/>
-                <w:color w:val="0A0A0A"/>
-                <w:shd w:val="clear" w:color="auto" w:fill="FFFFFF"/>
-              </w:rPr>
-              <w:t>itemnum</w:t>
-            </w:r>
-            <w:proofErr w:type="spellEnd"/>
-            <w:r>
-              <w:rPr>
-                <w:rFonts w:ascii="GDSTransportWebsite" w:hAnsi="GDSTransportWebsite"/>
-                <w:b/>
-                <w:bCs/>
-                <w:color w:val="0A0A0A"/>
-                <w:shd w:val="clear" w:color="auto" w:fill="FFFFFF"/>
-              </w:rPr>
-              <w:t>&gt;&gt;&lt;&lt;es_&gt;&gt;</w:t>
+              <w:t>&lt;&lt;cs_{$size&gt;1}&gt;&gt; Defendant &lt;&lt;$itemnum&gt;&gt;&lt;&lt;es_&gt;&gt;</w:t>
             </w:r>
           </w:p>
         </w:tc>
@@ -1401,23 +1109,7 @@
                 <w:rFonts w:ascii="GDSTransportWebsite" w:hAnsi="GDSTransportWebsite"/>
                 <w:color w:val="0A0A0A"/>
               </w:rPr>
-              <w:t xml:space="preserve">&lt;&lt; </w:t>
-            </w:r>
-            <w:proofErr w:type="spellStart"/>
-            <w:r>
-              <w:rPr>
-                <w:rFonts w:ascii="GDSTransportWebsite" w:hAnsi="GDSTransportWebsite"/>
-                <w:color w:val="0A0A0A"/>
-              </w:rPr>
-              <w:t>primaryAddress.PostTown</w:t>
-            </w:r>
-            <w:proofErr w:type="spellEnd"/>
-            <w:r>
-              <w:rPr>
-                <w:rFonts w:ascii="GDSTransportWebsite" w:hAnsi="GDSTransportWebsite"/>
-                <w:color w:val="0A0A0A"/>
-              </w:rPr>
-              <w:t>&gt;&gt;&lt;&lt;es_&gt;&gt;</w:t>
+              <w:t>&lt;&lt; primaryAddress.PostTown&gt;&gt;&lt;&lt;es_&gt;&gt;</w:t>
             </w:r>
           </w:p>
           <w:p>
@@ -1450,23 +1142,7 @@
                 <w:rFonts w:ascii="GDSTransportWebsite" w:hAnsi="GDSTransportWebsite"/>
                 <w:color w:val="0A0A0A"/>
               </w:rPr>
-              <w:t xml:space="preserve">&lt;&lt; </w:t>
-            </w:r>
-            <w:proofErr w:type="spellStart"/>
-            <w:r>
-              <w:rPr>
-                <w:rFonts w:ascii="GDSTransportWebsite" w:hAnsi="GDSTransportWebsite"/>
-                <w:color w:val="0A0A0A"/>
-              </w:rPr>
-              <w:t>primaryAddress.Country</w:t>
-            </w:r>
-            <w:proofErr w:type="spellEnd"/>
-            <w:r>
-              <w:rPr>
-                <w:rFonts w:ascii="GDSTransportWebsite" w:hAnsi="GDSTransportWebsite"/>
-                <w:color w:val="0A0A0A"/>
-              </w:rPr>
-              <w:t>&gt;&gt;&lt;&lt;es_&gt;&gt;</w:t>
+              <w:t>&lt;&lt; primaryAddress.Country&gt;&gt;&lt;&lt;es_&gt;&gt;</w:t>
             </w:r>
           </w:p>
         </w:tc>
@@ -1556,55 +1232,7 @@
                 <w:rFonts w:ascii="GDSTransportWebsite" w:hAnsi="GDSTransportWebsite"/>
                 <w:color w:val="0A0A0A"/>
               </w:rPr>
-              <w:t>&lt;&lt;cs_{</w:t>
-            </w:r>
-            <w:proofErr w:type="spellStart"/>
-            <w:r>
-              <w:rPr>
-                <w:rFonts w:ascii="GDSTransportWebsite" w:hAnsi="GDSTransportWebsite"/>
-                <w:color w:val="0A0A0A"/>
-              </w:rPr>
-              <w:t>isBlank</w:t>
-            </w:r>
-            <w:proofErr w:type="spellEnd"/>
-            <w:r>
-              <w:rPr>
-                <w:rFonts w:ascii="GDSTransportWebsite" w:hAnsi="GDSTransportWebsite"/>
-                <w:color w:val="0A0A0A"/>
-              </w:rPr>
-              <w:t>(</w:t>
-            </w:r>
-            <w:proofErr w:type="spellStart"/>
-            <w:r>
-              <w:rPr>
-                <w:rFonts w:ascii="GDSTransportWebsite" w:hAnsi="GDSTransportWebsite"/>
-                <w:color w:val="0A0A0A"/>
-              </w:rPr>
-              <w:t>phoneNumber</w:t>
-            </w:r>
-            <w:proofErr w:type="spellEnd"/>
-            <w:r>
-              <w:rPr>
-                <w:rFonts w:ascii="GDSTransportWebsite" w:hAnsi="GDSTransportWebsite"/>
-                <w:color w:val="0A0A0A"/>
-              </w:rPr>
-              <w:t>)}&gt;&gt;Not Provided&lt;&lt;else&gt;&gt;&lt;&lt;</w:t>
-            </w:r>
-            <w:proofErr w:type="spellStart"/>
-            <w:r>
-              <w:rPr>
-                <w:rFonts w:ascii="GDSTransportWebsite" w:hAnsi="GDSTransportWebsite"/>
-                <w:color w:val="0A0A0A"/>
-              </w:rPr>
-              <w:t>phoneNumber</w:t>
-            </w:r>
-            <w:proofErr w:type="spellEnd"/>
-            <w:r>
-              <w:rPr>
-                <w:rFonts w:ascii="GDSTransportWebsite" w:hAnsi="GDSTransportWebsite"/>
-                <w:color w:val="0A0A0A"/>
-              </w:rPr>
-              <w:t xml:space="preserve"> &gt;&gt;&lt;&lt;es_&gt;&gt;</w:t>
+              <w:t>&lt;&lt;cs_{isBlank(phoneNumber)}&gt;&gt;Not Provided&lt;&lt;else&gt;&gt;&lt;&lt;phoneNumber &gt;&gt;&lt;&lt;es_&gt;&gt;</w:t>
             </w:r>
           </w:p>
         </w:tc>
@@ -1672,55 +1300,7 @@
                 <w:rFonts w:ascii="GDSTransportWebsite" w:hAnsi="GDSTransportWebsite"/>
                 <w:color w:val="0A0A0A"/>
               </w:rPr>
-              <w:t>&lt;&lt;cs_{</w:t>
-            </w:r>
-            <w:proofErr w:type="spellStart"/>
-            <w:r>
-              <w:rPr>
-                <w:rFonts w:ascii="GDSTransportWebsite" w:hAnsi="GDSTransportWebsite"/>
-                <w:color w:val="0A0A0A"/>
-              </w:rPr>
-              <w:t>isBlank</w:t>
-            </w:r>
-            <w:proofErr w:type="spellEnd"/>
-            <w:r>
-              <w:rPr>
-                <w:rFonts w:ascii="GDSTransportWebsite" w:hAnsi="GDSTransportWebsite"/>
-                <w:color w:val="0A0A0A"/>
-              </w:rPr>
-              <w:t>(</w:t>
-            </w:r>
-            <w:proofErr w:type="spellStart"/>
-            <w:r>
-              <w:rPr>
-                <w:rFonts w:ascii="GDSTransportWebsite" w:hAnsi="GDSTransportWebsite"/>
-                <w:color w:val="0A0A0A"/>
-              </w:rPr>
-              <w:t>emailAddress</w:t>
-            </w:r>
-            <w:proofErr w:type="spellEnd"/>
-            <w:r>
-              <w:rPr>
-                <w:rFonts w:ascii="GDSTransportWebsite" w:hAnsi="GDSTransportWebsite"/>
-                <w:color w:val="0A0A0A"/>
-              </w:rPr>
-              <w:t>)}&gt;&gt;Not Provided&lt;&lt;else&gt;&gt;&lt;&lt;</w:t>
-            </w:r>
-            <w:proofErr w:type="spellStart"/>
-            <w:r>
-              <w:rPr>
-                <w:rFonts w:ascii="GDSTransportWebsite" w:hAnsi="GDSTransportWebsite"/>
-                <w:color w:val="0A0A0A"/>
-              </w:rPr>
-              <w:t>emailAddress</w:t>
-            </w:r>
-            <w:proofErr w:type="spellEnd"/>
-            <w:r>
-              <w:rPr>
-                <w:rFonts w:ascii="GDSTransportWebsite" w:hAnsi="GDSTransportWebsite"/>
-                <w:color w:val="0A0A0A"/>
-              </w:rPr>
-              <w:t>&gt;&gt;&lt;&lt;es_&gt;&gt;</w:t>
+              <w:t>&lt;&lt;cs_{isBlank(emailAddress)}&gt;&gt;Not Provided&lt;&lt;else&gt;&gt;&lt;&lt;emailAddress&gt;&gt;&lt;&lt;es_&gt;&gt;</w:t>
             </w:r>
           </w:p>
           <w:p>
@@ -1779,29 +1359,7 @@
                 <w:color w:val="0A0A0A"/>
                 <w:shd w:val="clear" w:color="auto" w:fill="FFFFFF"/>
               </w:rPr>
-              <w:t>&lt;&lt;</w:t>
-            </w:r>
-            <w:proofErr w:type="spellStart"/>
-            <w:r>
-              <w:rPr>
-                <w:rFonts w:ascii="GDSTransportWebsite" w:hAnsi="GDSTransportWebsite"/>
-                <w:b/>
-                <w:bCs/>
-                <w:color w:val="0A0A0A"/>
-                <w:shd w:val="clear" w:color="auto" w:fill="FFFFFF"/>
-              </w:rPr>
-              <w:t>er_respondents</w:t>
-            </w:r>
-            <w:proofErr w:type="spellEnd"/>
-            <w:r>
-              <w:rPr>
-                <w:rFonts w:ascii="GDSTransportWebsite" w:hAnsi="GDSTransportWebsite"/>
-                <w:b/>
-                <w:bCs/>
-                <w:color w:val="0A0A0A"/>
-                <w:shd w:val="clear" w:color="auto" w:fill="FFFFFF"/>
-              </w:rPr>
-              <w:t>&gt;&gt;</w:t>
+              <w:t>&lt;&lt;er_respondents&gt;&gt;</w:t>
             </w:r>
           </w:p>
         </w:tc>
@@ -2216,36 +1774,7 @@
           <w:sz w:val="36"/>
           <w:szCs w:val="36"/>
         </w:rPr>
-        <w:t>&lt;&lt;cs_{</w:t>
-      </w:r>
-      <w:proofErr w:type="spellStart"/>
-      <w:r>
-        <w:rPr>
-          <w:rFonts w:ascii="GDSTransportWebsite" w:hAnsi="GDSTransportWebsite"/>
-          <w:color w:val="0A0A0A"/>
-          <w:sz w:val="36"/>
-          <w:szCs w:val="36"/>
-        </w:rPr>
-        <w:t>allocatedTrack</w:t>
-      </w:r>
-      <w:proofErr w:type="spellEnd"/>
-      <w:r>
-        <w:rPr>
-          <w:rFonts w:ascii="GDSTransportWebsite" w:hAnsi="GDSTransportWebsite"/>
-          <w:color w:val="0A0A0A"/>
-          <w:sz w:val="36"/>
-          <w:szCs w:val="36"/>
-        </w:rPr>
-        <w:t>=</w:t>
-      </w:r>
-      <w:r>
-        <w:rPr>
-          <w:rFonts w:ascii="GDSTransportWebsite" w:hAnsi="GDSTransportWebsite"/>
-          <w:color w:val="0A0A0A"/>
-          <w:sz w:val="36"/>
-          <w:szCs w:val="36"/>
-        </w:rPr>
-        <w:t>='SMALL_CLAIM'}&gt;&gt;</w:t>
+        <w:t>&lt;&lt;cs_{allocatedTrack='SMALL_CLAIM'}&gt;&gt;</w:t>
       </w:r>
     </w:p>
     <w:p>
@@ -2323,45 +1852,6 @@
               <w:t>judge reading and considering the case papers, witness statements and other documents filed by the parties, making a decision, and giving a note of reasons for that decision?</w:t>
             </w:r>
           </w:p>
-          <w:p>
-            <w:pPr>
-              <w:pStyle w:val="NormalWeb"/>
-              <w:spacing w:before="40" w:beforeAutospacing="0" w:after="40" w:afterAutospacing="0"/>
-            </w:pPr>
-            <w:r>
-              <w:t>&lt;&lt;cs_{</w:t>
-            </w:r>
-            <w:r>
-              <w:rPr>
-                <w:rFonts w:ascii="GDSTransportWebsite" w:hAnsi="GDSTransportWebsite"/>
-                <w:color w:val="0A0A0A"/>
-              </w:rPr>
-              <w:t xml:space="preserve"> </w:t>
-            </w:r>
-            <w:proofErr w:type="spellStart"/>
-            <w:r>
-              <w:rPr>
-                <w:rFonts w:ascii="GDSTransportWebsite" w:hAnsi="GDSTransportWebsite"/>
-                <w:color w:val="0A0A0A"/>
-              </w:rPr>
-              <w:t>dqExtraDetailsLip.determinationWithoutHearingRequired</w:t>
-            </w:r>
-            <w:proofErr w:type="spellEnd"/>
-            <w:r>
-              <w:rPr>
-                <w:rFonts w:ascii="GDSTransportWebsite" w:hAnsi="GDSTransportWebsite"/>
-                <w:color w:val="0A0A0A"/>
-              </w:rPr>
-              <w:t>=</w:t>
-            </w:r>
-            <w:r>
-              <w:rPr>
-                <w:rFonts w:ascii="GDSTransportWebsite" w:hAnsi="GDSTransportWebsite"/>
-                <w:color w:val="0A0A0A"/>
-              </w:rPr>
-              <w:t>=’No’}&gt;&gt;</w:t>
-            </w:r>
-          </w:p>
         </w:tc>
         <w:tc>
           <w:tcPr>
@@ -2384,7 +1874,6 @@
               <w:lastRenderedPageBreak/>
               <w:t>&lt;&lt;</w:t>
             </w:r>
-            <w:proofErr w:type="spellStart"/>
             <w:r>
               <w:rPr>
                 <w:rFonts w:ascii="GDSTransportWebsite" w:hAnsi="GDSTransportWebsite"/>
@@ -2406,7 +1895,6 @@
               </w:rPr>
               <w:t>determinationWithoutHearingRequired</w:t>
             </w:r>
-            <w:proofErr w:type="spellEnd"/>
             <w:r>
               <w:rPr>
                 <w:rFonts w:ascii="GDSTransportWebsite" w:hAnsi="GDSTransportWebsite"/>
@@ -2463,15 +1951,7 @@
                 <w:rFonts w:ascii="GDSTransportWebsite" w:hAnsi="GDSTransportWebsite"/>
                 <w:color w:val="0A0A0A"/>
               </w:rPr>
-              <w:t xml:space="preserve"> </w:t>
-            </w:r>
-            <w:proofErr w:type="spellStart"/>
-            <w:r>
-              <w:rPr>
-                <w:rFonts w:ascii="GDSTransportWebsite" w:hAnsi="GDSTransportWebsite"/>
-                <w:color w:val="0A0A0A"/>
-              </w:rPr>
-              <w:t>dqExtraDetailsLip</w:t>
+              <w:t xml:space="preserve"> dqExtraDetailsLip</w:t>
             </w:r>
             <w:r>
               <w:rPr>
@@ -2485,15 +1965,7 @@
                 <w:rFonts w:ascii="GDSTransportWebsite" w:hAnsi="GDSTransportWebsite"/>
                 <w:color w:val="0A0A0A"/>
               </w:rPr>
-              <w:t>determinationWithoutHearingReason</w:t>
-            </w:r>
-            <w:proofErr w:type="spellEnd"/>
-            <w:r>
-              <w:rPr>
-                <w:rFonts w:ascii="GDSTransportWebsite" w:hAnsi="GDSTransportWebsite"/>
-                <w:color w:val="0A0A0A"/>
-              </w:rPr>
-              <w:t xml:space="preserve"> </w:t>
+              <w:t xml:space="preserve">determinationWithoutHearingReason </w:t>
             </w:r>
             <w:r>
               <w:rPr>
@@ -2515,100 +1987,14 @@
         <w:rPr>
           <w:rFonts w:ascii="GDSTransportWebsite" w:hAnsi="GDSTransportWebsite"/>
           <w:color w:val="0A0A0A"/>
-          <w:shd w:val="clear" w:color="auto" w:fill="FFFFFF"/>
         </w:rPr>
       </w:pPr>
       <w:r>
         <w:rPr>
           <w:rFonts w:ascii="GDSTransportWebsite" w:hAnsi="GDSTransportWebsite"/>
           <w:color w:val="0A0A0A"/>
-          <w:shd w:val="clear" w:color="auto" w:fill="FFFFFF"/>
         </w:rPr>
-        <w:t>&lt;&lt;es_&gt;&gt;</w:t>
-      </w:r>
-    </w:p>
-    <w:p>
-      <w:pPr>
-        <w:pBdr>
-          <w:bottom w:val="single" w:sz="4" w:space="1" w:color="000000"/>
-        </w:pBdr>
-        <w:spacing w:before="120" w:after="120"/>
-        <w:rPr>
-          <w:rFonts w:ascii="GDSTransportWebsite" w:hAnsi="GDSTransportWebsite"/>
-          <w:color w:val="0A0A0A"/>
-          <w:sz w:val="36"/>
-          <w:szCs w:val="36"/>
-        </w:rPr>
-      </w:pPr>
-      <w:r>
-        <w:rPr>
-          <w:rFonts w:ascii="GDSTransportWebsite" w:hAnsi="GDSTransportWebsite"/>
-          <w:color w:val="0A0A0A"/>
-          <w:sz w:val="36"/>
-          <w:szCs w:val="36"/>
-        </w:rPr>
-        <w:t>&lt;&lt;es_&gt;&gt;</w:t>
-      </w:r>
-    </w:p>
-    <w:p>
-      <w:pPr>
-        <w:pBdr>
-          <w:bottom w:val="single" w:sz="4" w:space="1" w:color="000000"/>
-        </w:pBdr>
-        <w:spacing w:before="120" w:after="120"/>
-        <w:rPr>
-          <w:rFonts w:ascii="GDSTransportWebsite" w:hAnsi="GDSTransportWebsite"/>
-          <w:color w:val="0A0A0A"/>
-          <w:sz w:val="36"/>
-          <w:szCs w:val="36"/>
-        </w:rPr>
-      </w:pPr>
-      <w:r>
-        <w:rPr>
-          <w:rFonts w:ascii="GDSTransportWebsite" w:hAnsi="GDSTransportWebsite"/>
-          <w:color w:val="0A0A0A"/>
-          <w:sz w:val="36"/>
-          <w:szCs w:val="36"/>
-        </w:rPr>
-        <w:t>&lt;&lt;cs_{</w:t>
-      </w:r>
-      <w:proofErr w:type="spellStart"/>
-      <w:r>
-        <w:rPr>
-          <w:rFonts w:ascii="GDSTransportWebsite" w:hAnsi="GDSTransportWebsite"/>
-          <w:color w:val="0A0A0A"/>
-          <w:sz w:val="36"/>
-          <w:szCs w:val="36"/>
-        </w:rPr>
-        <w:t>allocatedTrack</w:t>
-      </w:r>
-      <w:proofErr w:type="spellEnd"/>
-      <w:r>
-        <w:rPr>
-          <w:rFonts w:ascii="GDSTransportWebsite" w:hAnsi="GDSTransportWebsite"/>
-          <w:color w:val="0A0A0A"/>
-          <w:sz w:val="36"/>
-          <w:szCs w:val="36"/>
-        </w:rPr>
-        <w:t>=</w:t>
-      </w:r>
-      <w:r>
-        <w:rPr>
-          <w:rFonts w:ascii="GDSTransportWebsite" w:hAnsi="GDSTransportWebsite"/>
-          <w:color w:val="0A0A0A"/>
-          <w:sz w:val="36"/>
-          <w:szCs w:val="36"/>
-        </w:rPr>
-        <w:t>=</w:t>
-      </w:r>
-      <w:r>
-        <w:rPr>
-          <w:rFonts w:ascii="GDSTransportWebsite" w:hAnsi="GDSTransportWebsite"/>
-          <w:color w:val="0A0A0A"/>
-          <w:sz w:val="36"/>
-          <w:szCs w:val="36"/>
-        </w:rPr>
-        <w:t>'FAST_CLAIM'}&gt;&gt;</w:t>
+        <w:t>&lt;&lt;else&gt;&gt;</w:t>
       </w:r>
     </w:p>
     <w:p>
@@ -2656,8 +2042,8 @@
         <w:tblLook w:val="04A0" w:firstRow="1" w:lastRow="0" w:firstColumn="1" w:lastColumn="0" w:noHBand="0" w:noVBand="1"/>
       </w:tblPr>
       <w:tblGrid>
-        <w:gridCol w:w="4508"/>
-        <w:gridCol w:w="4508"/>
+        <w:gridCol w:w="5156"/>
+        <w:gridCol w:w="4816"/>
       </w:tblGrid>
       <w:tr>
         <w:tc>
@@ -2702,7 +2088,6 @@
             <w:r>
               <w:t xml:space="preserve"> </w:t>
             </w:r>
-            <w:proofErr w:type="spellStart"/>
             <w:r>
               <w:rPr>
                 <w:rFonts w:cstheme="minorHAnsi"/>
@@ -2721,7 +2106,6 @@
               </w:rPr>
               <w:t>triedToSettle</w:t>
             </w:r>
-            <w:proofErr w:type="spellEnd"/>
             <w:r>
               <w:rPr>
                 <w:rFonts w:cstheme="minorHAnsi"/>
@@ -2847,33 +2231,20 @@
               <w:rPr>
                 <w:rFonts w:cstheme="minorHAnsi"/>
               </w:rPr>
-              <w:t xml:space="preserve"> </w:t>
-            </w:r>
-            <w:proofErr w:type="spellStart"/>
+              <w:t>dqExtraDetailsLip</w:t>
+            </w:r>
             <w:r>
               <w:rPr>
                 <w:rFonts w:cstheme="minorHAnsi"/>
               </w:rPr>
-              <w:t>dqExtraDetailsLip</w:t>
-            </w:r>
-            <w:proofErr w:type="spellEnd"/>
+              <w:t>.</w:t>
+            </w:r>
             <w:r>
               <w:rPr>
                 <w:rFonts w:cstheme="minorHAnsi"/>
               </w:rPr>
-              <w:t>.</w:t>
-            </w:r>
-            <w:r>
-              <w:t xml:space="preserve"> </w:t>
-            </w:r>
-            <w:proofErr w:type="spellStart"/>
-            <w:r>
-              <w:rPr>
-                <w:rFonts w:cstheme="minorHAnsi"/>
-              </w:rPr>
               <w:t>considerClaimantDocuments</w:t>
             </w:r>
-            <w:proofErr w:type="spellEnd"/>
             <w:r>
               <w:rPr>
                 <w:rFonts w:cstheme="minorHAnsi"/>
@@ -2924,33 +2295,20 @@
               <w:rPr>
                 <w:rFonts w:cstheme="minorHAnsi"/>
               </w:rPr>
-              <w:t xml:space="preserve"> </w:t>
-            </w:r>
-            <w:proofErr w:type="spellStart"/>
+              <w:t>dqExtraDetailsLip</w:t>
+            </w:r>
             <w:r>
               <w:rPr>
                 <w:rFonts w:cstheme="minorHAnsi"/>
               </w:rPr>
-              <w:t>dqExtraDetailsLip</w:t>
-            </w:r>
-            <w:proofErr w:type="spellEnd"/>
+              <w:t>.</w:t>
+            </w:r>
             <w:r>
               <w:rPr>
                 <w:rFonts w:cstheme="minorHAnsi"/>
               </w:rPr>
-              <w:t>.</w:t>
-            </w:r>
-            <w:r>
-              <w:t xml:space="preserve"> </w:t>
-            </w:r>
-            <w:proofErr w:type="spellStart"/>
-            <w:r>
-              <w:rPr>
-                <w:rFonts w:cstheme="minorHAnsi"/>
-              </w:rPr>
               <w:t>considerClaimantDocuments</w:t>
             </w:r>
-            <w:proofErr w:type="spellEnd"/>
             <w:r>
               <w:rPr>
                 <w:rFonts w:cstheme="minorHAnsi"/>
@@ -3028,33 +2386,20 @@
               <w:rPr>
                 <w:rFonts w:cstheme="minorHAnsi"/>
               </w:rPr>
-              <w:t xml:space="preserve"> </w:t>
-            </w:r>
-            <w:proofErr w:type="spellStart"/>
+              <w:t>dqExtraDetailsLip</w:t>
+            </w:r>
             <w:r>
               <w:rPr>
                 <w:rFonts w:cstheme="minorHAnsi"/>
               </w:rPr>
-              <w:t>dqExtraDetailsLip</w:t>
-            </w:r>
-            <w:proofErr w:type="spellEnd"/>
+              <w:t>.</w:t>
+            </w:r>
             <w:r>
               <w:rPr>
                 <w:rFonts w:cstheme="minorHAnsi"/>
               </w:rPr>
-              <w:t>.</w:t>
-            </w:r>
-            <w:r>
-              <w:t xml:space="preserve"> </w:t>
-            </w:r>
-            <w:proofErr w:type="spellStart"/>
-            <w:r>
-              <w:rPr>
-                <w:rFonts w:cstheme="minorHAnsi"/>
-              </w:rPr>
               <w:t>considerClaimantDocumentsDetails</w:t>
             </w:r>
-            <w:proofErr w:type="spellEnd"/>
             <w:r>
               <w:rPr>
                 <w:rFonts w:cstheme="minorHAnsi"/>
@@ -3237,23 +2582,7 @@
                 <w:rFonts w:ascii="GDSTransportWebsite" w:hAnsi="GDSTransportWebsite"/>
                 <w:color w:val="0A0A0A"/>
               </w:rPr>
-              <w:t>&lt;&lt;</w:t>
-            </w:r>
-            <w:proofErr w:type="spellStart"/>
-            <w:r>
-              <w:rPr>
-                <w:rFonts w:ascii="GDSTransportWebsite" w:hAnsi="GDSTransportWebsite"/>
-                <w:color w:val="0A0A0A"/>
-              </w:rPr>
-              <w:t>experts.expertRequired</w:t>
-            </w:r>
-            <w:proofErr w:type="spellEnd"/>
-            <w:r>
-              <w:rPr>
-                <w:rFonts w:ascii="GDSTransportWebsite" w:hAnsi="GDSTransportWebsite"/>
-                <w:color w:val="0A0A0A"/>
-              </w:rPr>
-              <w:t>&gt;&gt;</w:t>
+              <w:t>&lt;&lt;experts.expertRequired&gt;&gt;</w:t>
             </w:r>
           </w:p>
         </w:tc>
@@ -3266,25 +2595,7 @@
           <w:color w:val="0A0A0A"/>
           <w:shd w:val="clear" w:color="auto" w:fill="FFFFFF"/>
         </w:rPr>
-        <w:t>&lt;&lt;cs_{</w:t>
-      </w:r>
-      <w:proofErr w:type="spellStart"/>
-      <w:r>
-        <w:rPr>
-          <w:rFonts w:ascii="GDSTransportWebsite" w:hAnsi="GDSTransportWebsite"/>
-          <w:color w:val="0A0A0A"/>
-          <w:shd w:val="clear" w:color="auto" w:fill="FFFFFF"/>
-        </w:rPr>
-        <w:t>experts.expertRequired</w:t>
-      </w:r>
-      <w:proofErr w:type="spellEnd"/>
-      <w:r>
-        <w:rPr>
-          <w:rFonts w:ascii="GDSTransportWebsite" w:hAnsi="GDSTransportWebsite"/>
-          <w:color w:val="0A0A0A"/>
-          <w:shd w:val="clear" w:color="auto" w:fill="FFFFFF"/>
-        </w:rPr>
-        <w:t>='Yes'}&gt;&gt;</w:t>
+        <w:t>&lt;&lt;cs_{experts.expertRequired='Yes'}&gt;&gt;</w:t>
       </w:r>
     </w:p>
     <w:tbl>
@@ -3363,56 +2674,7 @@
                 <w:rFonts w:ascii="GDSTransportWebsite" w:hAnsi="GDSTransportWebsite"/>
                 <w:color w:val="0A0A0A"/>
               </w:rPr>
-              <w:lastRenderedPageBreak/>
-              <w:t>&lt;&lt;cs_{</w:t>
-            </w:r>
-            <w:proofErr w:type="spellStart"/>
-            <w:r>
-              <w:rPr>
-                <w:rFonts w:ascii="GDSTransportWebsite" w:hAnsi="GDSTransportWebsite"/>
-                <w:color w:val="0A0A0A"/>
-              </w:rPr>
-              <w:t>isBlank</w:t>
-            </w:r>
-            <w:proofErr w:type="spellEnd"/>
-            <w:r>
-              <w:rPr>
-                <w:rFonts w:ascii="GDSTransportWebsite" w:hAnsi="GDSTransportWebsite"/>
-                <w:color w:val="0A0A0A"/>
-              </w:rPr>
-              <w:t>(</w:t>
-            </w:r>
-            <w:proofErr w:type="spellStart"/>
-            <w:r>
-              <w:rPr>
-                <w:rFonts w:ascii="GDSTransportWebsite" w:hAnsi="GDSTransportWebsite"/>
-                <w:color w:val="0A0A0A"/>
-              </w:rPr>
-              <w:t>experts.expertReportsSent</w:t>
-            </w:r>
-            <w:proofErr w:type="spellEnd"/>
-            <w:r>
-              <w:rPr>
-                <w:rFonts w:ascii="GDSTransportWebsite" w:hAnsi="GDSTransportWebsite"/>
-                <w:color w:val="0A0A0A"/>
-              </w:rPr>
-              <w:t>)}&gt;&gt;Not Provided&lt;&lt;else&gt;&gt;&lt;&lt;</w:t>
-            </w:r>
-            <w:proofErr w:type="spellStart"/>
-            <w:r>
-              <w:rPr>
-                <w:rFonts w:ascii="GDSTransportWebsite" w:hAnsi="GDSTransportWebsite"/>
-                <w:color w:val="0A0A0A"/>
-              </w:rPr>
-              <w:t>experts.expertReportsSent</w:t>
-            </w:r>
-            <w:proofErr w:type="spellEnd"/>
-            <w:r>
-              <w:rPr>
-                <w:rFonts w:ascii="GDSTransportWebsite" w:hAnsi="GDSTransportWebsite"/>
-                <w:color w:val="0A0A0A"/>
-              </w:rPr>
-              <w:t>&gt;&gt;&lt;&lt;es_&gt;&gt;</w:t>
+              <w:t>&lt;&lt;cs_{isBlank(experts.expertReportsSent)}&gt;&gt;Not Provided&lt;&lt;else&gt;&gt;&lt;&lt;experts.expertReportsSent&gt;&gt;&lt;&lt;es_&gt;&gt;</w:t>
             </w:r>
           </w:p>
         </w:tc>
@@ -3488,55 +2750,7 @@
                 <w:rFonts w:ascii="GDSTransportWebsite" w:hAnsi="GDSTransportWebsite"/>
                 <w:color w:val="0A0A0A"/>
               </w:rPr>
-              <w:t>&lt;&lt;cs_{</w:t>
-            </w:r>
-            <w:proofErr w:type="spellStart"/>
-            <w:r>
-              <w:rPr>
-                <w:rFonts w:ascii="GDSTransportWebsite" w:hAnsi="GDSTransportWebsite"/>
-                <w:color w:val="0A0A0A"/>
-              </w:rPr>
-              <w:t>isBlank</w:t>
-            </w:r>
-            <w:proofErr w:type="spellEnd"/>
-            <w:r>
-              <w:rPr>
-                <w:rFonts w:ascii="GDSTransportWebsite" w:hAnsi="GDSTransportWebsite"/>
-                <w:color w:val="0A0A0A"/>
-              </w:rPr>
-              <w:t>(</w:t>
-            </w:r>
-            <w:proofErr w:type="spellStart"/>
-            <w:r>
-              <w:rPr>
-                <w:rFonts w:ascii="GDSTransportWebsite" w:hAnsi="GDSTransportWebsite"/>
-                <w:color w:val="0A0A0A"/>
-              </w:rPr>
-              <w:t>experts.jointExpertSuitable</w:t>
-            </w:r>
-            <w:proofErr w:type="spellEnd"/>
-            <w:r>
-              <w:rPr>
-                <w:rFonts w:ascii="GDSTransportWebsite" w:hAnsi="GDSTransportWebsite"/>
-                <w:color w:val="0A0A0A"/>
-              </w:rPr>
-              <w:t>)}&gt;&gt;Not Provided&lt;&lt;else&gt;&gt;&lt;&lt;</w:t>
-            </w:r>
-            <w:proofErr w:type="spellStart"/>
-            <w:r>
-              <w:rPr>
-                <w:rFonts w:ascii="GDSTransportWebsite" w:hAnsi="GDSTransportWebsite"/>
-                <w:color w:val="0A0A0A"/>
-              </w:rPr>
-              <w:t>experts.jointExpertSuitable</w:t>
-            </w:r>
-            <w:proofErr w:type="spellEnd"/>
-            <w:r>
-              <w:rPr>
-                <w:rFonts w:ascii="GDSTransportWebsite" w:hAnsi="GDSTransportWebsite"/>
-                <w:color w:val="0A0A0A"/>
-              </w:rPr>
-              <w:t>&gt;&gt;&lt;&lt;es_&gt;&gt;</w:t>
+              <w:t>&lt;&lt;cs_{isBlank(experts.jointExpertSuitable)}&gt;&gt;Not Provided&lt;&lt;else&gt;&gt;&lt;&lt;experts.jointExpertSuitable&gt;&gt;&lt;&lt;es_&gt;&gt;</w:t>
             </w:r>
           </w:p>
         </w:tc>
@@ -3567,25 +2781,7 @@
                 <w:color w:val="0A0A0A"/>
                 <w:shd w:val="clear" w:color="auto" w:fill="FFFFFF"/>
               </w:rPr>
-              <w:t>&lt;&lt;</w:t>
-            </w:r>
-            <w:proofErr w:type="spellStart"/>
-            <w:r>
-              <w:rPr>
-                <w:rFonts w:ascii="GDSTransportWebsite" w:hAnsi="GDSTransportWebsite"/>
-                <w:color w:val="0A0A0A"/>
-                <w:shd w:val="clear" w:color="auto" w:fill="FFFFFF"/>
-              </w:rPr>
-              <w:t>rr_experts.details</w:t>
-            </w:r>
-            <w:proofErr w:type="spellEnd"/>
-            <w:r>
-              <w:rPr>
-                <w:rFonts w:ascii="GDSTransportWebsite" w:hAnsi="GDSTransportWebsite"/>
-                <w:color w:val="0A0A0A"/>
-                <w:shd w:val="clear" w:color="auto" w:fill="FFFFFF"/>
-              </w:rPr>
-              <w:t>&gt;&gt;</w:t>
+              <w:t>&lt;&lt;rr_experts.details&gt;&gt;</w:t>
             </w:r>
           </w:p>
         </w:tc>
@@ -3618,23 +2814,7 @@
                 <w:rFonts w:ascii="GDSTransportWebsite" w:hAnsi="GDSTransportWebsite"/>
                 <w:color w:val="0A0A0A"/>
               </w:rPr>
-              <w:t>Expert &lt;&lt;$</w:t>
-            </w:r>
-            <w:proofErr w:type="spellStart"/>
-            <w:r>
-              <w:rPr>
-                <w:rFonts w:ascii="GDSTransportWebsite" w:hAnsi="GDSTransportWebsite"/>
-                <w:color w:val="0A0A0A"/>
-              </w:rPr>
-              <w:t>itemnum</w:t>
-            </w:r>
-            <w:proofErr w:type="spellEnd"/>
-            <w:r>
-              <w:rPr>
-                <w:rFonts w:ascii="GDSTransportWebsite" w:hAnsi="GDSTransportWebsite"/>
-                <w:color w:val="0A0A0A"/>
-              </w:rPr>
-              <w:t>&gt;&gt;</w:t>
+              <w:t>Expert &lt;&lt;$itemnum&gt;&gt;</w:t>
             </w:r>
           </w:p>
         </w:tc>
@@ -3672,6 +2852,7 @@
                 <w:color w:val="0A0A0A"/>
                 <w:shd w:val="clear" w:color="auto" w:fill="FFFFFF"/>
               </w:rPr>
+              <w:lastRenderedPageBreak/>
               <w:t>Expert’s name</w:t>
             </w:r>
           </w:p>
@@ -3711,25 +2892,8 @@
                 <w:rFonts w:ascii="GDSTransportWebsite" w:hAnsi="GDSTransportWebsite"/>
                 <w:color w:val="0A0A0A"/>
               </w:rPr>
-              <w:t>&lt;&lt;cs_{</w:t>
-            </w:r>
-            <w:proofErr w:type="spellStart"/>
-            <w:r>
-              <w:rPr>
-                <w:rFonts w:ascii="GDSTransportWebsite" w:hAnsi="GDSTransportWebsite"/>
-                <w:color w:val="0A0A0A"/>
-              </w:rPr>
-              <w:t>isBlank</w:t>
-            </w:r>
-            <w:proofErr w:type="spellEnd"/>
-            <w:r>
-              <w:rPr>
-                <w:rFonts w:ascii="GDSTransportWebsite" w:hAnsi="GDSTransportWebsite"/>
-                <w:color w:val="0A0A0A"/>
-              </w:rPr>
-              <w:t>(</w:t>
-            </w:r>
-            <w:proofErr w:type="spellStart"/>
+              <w:t>&lt;&lt;cs_{isBlank(</w:t>
+            </w:r>
             <w:r>
               <w:rPr>
                 <w:rFonts w:ascii="GDSTransportWebsite" w:hAnsi="GDSTransportWebsite"/>
@@ -3737,7 +2901,6 @@
               </w:rPr>
               <w:t>firstName</w:t>
             </w:r>
-            <w:proofErr w:type="spellEnd"/>
             <w:r>
               <w:rPr>
                 <w:rFonts w:ascii="GDSTransportWebsite" w:hAnsi="GDSTransportWebsite"/>
@@ -3745,7 +2908,6 @@
               </w:rPr>
               <w:t xml:space="preserve">)}&gt;&gt;Not Provided&lt;&lt;else&gt;&gt;&lt;&lt; </w:t>
             </w:r>
-            <w:proofErr w:type="spellStart"/>
             <w:r>
               <w:rPr>
                 <w:rFonts w:ascii="GDSTransportWebsite" w:hAnsi="GDSTransportWebsite"/>
@@ -3753,7 +2915,6 @@
               </w:rPr>
               <w:t>firstName</w:t>
             </w:r>
-            <w:proofErr w:type="spellEnd"/>
             <w:r>
               <w:rPr>
                 <w:rFonts w:ascii="GDSTransportWebsite" w:hAnsi="GDSTransportWebsite"/>
@@ -3766,23 +2927,7 @@
                 <w:rFonts w:ascii="GDSTransportWebsite" w:hAnsi="GDSTransportWebsite"/>
                 <w:color w:val="0A0A0A"/>
               </w:rPr>
-              <w:t xml:space="preserve"> &lt;&lt;</w:t>
-            </w:r>
-            <w:proofErr w:type="spellStart"/>
-            <w:r>
-              <w:rPr>
-                <w:rFonts w:ascii="GDSTransportWebsite" w:hAnsi="GDSTransportWebsite"/>
-                <w:color w:val="0A0A0A"/>
-              </w:rPr>
-              <w:t>lastName</w:t>
-            </w:r>
-            <w:proofErr w:type="spellEnd"/>
-            <w:r>
-              <w:rPr>
-                <w:rFonts w:ascii="GDSTransportWebsite" w:hAnsi="GDSTransportWebsite"/>
-                <w:color w:val="0A0A0A"/>
-              </w:rPr>
-              <w:t>&gt;&gt;</w:t>
+              <w:t xml:space="preserve"> &lt;&lt;lastName&gt;&gt;</w:t>
             </w:r>
             <w:r>
               <w:rPr>
@@ -3868,23 +3013,13 @@
               </w:rPr>
               <w:t>&lt;&lt;cs_{</w:t>
             </w:r>
-            <w:proofErr w:type="spellStart"/>
-            <w:r>
-              <w:rPr>
-                <w:rFonts w:ascii="GDSTransportWebsite" w:hAnsi="GDSTransportWebsite"/>
-                <w:color w:val="0A0A0A"/>
-              </w:rPr>
-              <w:t>isBlank</w:t>
-            </w:r>
-            <w:proofErr w:type="spellEnd"/>
-            <w:r>
-              <w:rPr>
-                <w:rFonts w:ascii="GDSTransportWebsite" w:hAnsi="GDSTransportWebsite"/>
-                <w:color w:val="0A0A0A"/>
-              </w:rPr>
-              <w:t>(</w:t>
-            </w:r>
-            <w:proofErr w:type="spellStart"/>
+            <w:r>
+              <w:rPr>
+                <w:rFonts w:ascii="GDSTransportWebsite" w:hAnsi="GDSTransportWebsite"/>
+                <w:color w:val="0A0A0A"/>
+              </w:rPr>
+              <w:t>isBlank(</w:t>
+            </w:r>
             <w:r>
               <w:rPr>
                 <w:rFonts w:ascii="GDSTransportWebsite" w:hAnsi="GDSTransportWebsite"/>
@@ -3892,7 +3027,6 @@
               </w:rPr>
               <w:t>phoneNumber</w:t>
             </w:r>
-            <w:proofErr w:type="spellEnd"/>
             <w:r>
               <w:rPr>
                 <w:rFonts w:ascii="GDSTransportWebsite" w:hAnsi="GDSTransportWebsite"/>
@@ -3919,23 +3053,7 @@
                 <w:rFonts w:ascii="GDSTransportWebsite" w:hAnsi="GDSTransportWebsite"/>
                 <w:color w:val="0A0A0A"/>
               </w:rPr>
-              <w:t>&lt;&lt;</w:t>
-            </w:r>
-            <w:proofErr w:type="spellStart"/>
-            <w:r>
-              <w:rPr>
-                <w:rFonts w:ascii="GDSTransportWebsite" w:hAnsi="GDSTransportWebsite"/>
-                <w:color w:val="0A0A0A"/>
-              </w:rPr>
-              <w:t>phoneNumber</w:t>
-            </w:r>
-            <w:proofErr w:type="spellEnd"/>
-            <w:r>
-              <w:rPr>
-                <w:rFonts w:ascii="GDSTransportWebsite" w:hAnsi="GDSTransportWebsite"/>
-                <w:color w:val="0A0A0A"/>
-              </w:rPr>
-              <w:t>&gt;&gt;&lt;&lt;es_&gt;&gt;</w:t>
+              <w:t>&lt;&lt;phoneNumber&gt;&gt;&lt;&lt;es_&gt;&gt;</w:t>
             </w:r>
           </w:p>
         </w:tc>
@@ -4012,55 +3130,7 @@
                 <w:rFonts w:ascii="GDSTransportWebsite" w:hAnsi="GDSTransportWebsite"/>
                 <w:color w:val="0A0A0A"/>
               </w:rPr>
-              <w:t>&lt;&lt;cs_{</w:t>
-            </w:r>
-            <w:proofErr w:type="spellStart"/>
-            <w:r>
-              <w:rPr>
-                <w:rFonts w:ascii="GDSTransportWebsite" w:hAnsi="GDSTransportWebsite"/>
-                <w:color w:val="0A0A0A"/>
-              </w:rPr>
-              <w:t>isBlank</w:t>
-            </w:r>
-            <w:proofErr w:type="spellEnd"/>
-            <w:r>
-              <w:rPr>
-                <w:rFonts w:ascii="GDSTransportWebsite" w:hAnsi="GDSTransportWebsite"/>
-                <w:color w:val="0A0A0A"/>
-              </w:rPr>
-              <w:t>(</w:t>
-            </w:r>
-            <w:proofErr w:type="spellStart"/>
-            <w:r>
-              <w:rPr>
-                <w:rFonts w:ascii="GDSTransportWebsite" w:hAnsi="GDSTransportWebsite"/>
-                <w:color w:val="0A0A0A"/>
-              </w:rPr>
-              <w:t>emailAddress</w:t>
-            </w:r>
-            <w:proofErr w:type="spellEnd"/>
-            <w:r>
-              <w:rPr>
-                <w:rFonts w:ascii="GDSTransportWebsite" w:hAnsi="GDSTransportWebsite"/>
-                <w:color w:val="0A0A0A"/>
-              </w:rPr>
-              <w:t>)}&gt;&gt;Not Provided&lt;&lt;else&gt;&gt;&lt;&lt;</w:t>
-            </w:r>
-            <w:proofErr w:type="spellStart"/>
-            <w:r>
-              <w:rPr>
-                <w:rFonts w:ascii="GDSTransportWebsite" w:hAnsi="GDSTransportWebsite"/>
-                <w:color w:val="0A0A0A"/>
-              </w:rPr>
-              <w:t>emailAddress</w:t>
-            </w:r>
-            <w:proofErr w:type="spellEnd"/>
-            <w:r>
-              <w:rPr>
-                <w:rFonts w:ascii="GDSTransportWebsite" w:hAnsi="GDSTransportWebsite"/>
-                <w:color w:val="0A0A0A"/>
-              </w:rPr>
-              <w:t>&gt;&gt;&lt;&lt;es_&gt;&gt;</w:t>
+              <w:t>&lt;&lt;cs_{isBlank(emailAddress)}&gt;&gt;Not Provided&lt;&lt;else&gt;&gt;&lt;&lt;emailAddress&gt;&gt;&lt;&lt;es_&gt;&gt;</w:t>
             </w:r>
           </w:p>
         </w:tc>
@@ -4137,55 +3207,7 @@
                 <w:rFonts w:ascii="GDSTransportWebsite" w:hAnsi="GDSTransportWebsite"/>
                 <w:color w:val="0A0A0A"/>
               </w:rPr>
-              <w:t>&lt;&lt;cs_{</w:t>
-            </w:r>
-            <w:proofErr w:type="spellStart"/>
-            <w:r>
-              <w:rPr>
-                <w:rFonts w:ascii="GDSTransportWebsite" w:hAnsi="GDSTransportWebsite"/>
-                <w:color w:val="0A0A0A"/>
-              </w:rPr>
-              <w:t>isBlank</w:t>
-            </w:r>
-            <w:proofErr w:type="spellEnd"/>
-            <w:r>
-              <w:rPr>
-                <w:rFonts w:ascii="GDSTransportWebsite" w:hAnsi="GDSTransportWebsite"/>
-                <w:color w:val="0A0A0A"/>
-              </w:rPr>
-              <w:t>(</w:t>
-            </w:r>
-            <w:proofErr w:type="spellStart"/>
-            <w:r>
-              <w:rPr>
-                <w:rFonts w:ascii="GDSTransportWebsite" w:hAnsi="GDSTransportWebsite"/>
-                <w:color w:val="0A0A0A"/>
-              </w:rPr>
-              <w:t>fieldOfExpertise</w:t>
-            </w:r>
-            <w:proofErr w:type="spellEnd"/>
-            <w:r>
-              <w:rPr>
-                <w:rFonts w:ascii="GDSTransportWebsite" w:hAnsi="GDSTransportWebsite"/>
-                <w:color w:val="0A0A0A"/>
-              </w:rPr>
-              <w:t>)}&gt;&gt;Not Provided&lt;&lt;else&gt;&gt;&lt;&lt;</w:t>
-            </w:r>
-            <w:proofErr w:type="spellStart"/>
-            <w:r>
-              <w:rPr>
-                <w:rFonts w:ascii="GDSTransportWebsite" w:hAnsi="GDSTransportWebsite"/>
-                <w:color w:val="0A0A0A"/>
-              </w:rPr>
-              <w:t>fieldOfExpertise</w:t>
-            </w:r>
-            <w:proofErr w:type="spellEnd"/>
-            <w:r>
-              <w:rPr>
-                <w:rFonts w:ascii="GDSTransportWebsite" w:hAnsi="GDSTransportWebsite"/>
-                <w:color w:val="0A0A0A"/>
-              </w:rPr>
-              <w:t>&gt;&gt;&lt;&lt;es_&gt;&gt;</w:t>
+              <w:t>&lt;&lt;cs_{isBlank(fieldOfExpertise)}&gt;&gt;Not Provided&lt;&lt;else&gt;&gt;&lt;&lt;fieldOfExpertise&gt;&gt;&lt;&lt;es_&gt;&gt;</w:t>
             </w:r>
           </w:p>
         </w:tc>
@@ -4265,55 +3287,7 @@
                 <w:rFonts w:ascii="GDSTransportWebsite" w:hAnsi="GDSTransportWebsite"/>
                 <w:color w:val="0A0A0A"/>
               </w:rPr>
-              <w:t>&lt;&lt;cs_{</w:t>
-            </w:r>
-            <w:proofErr w:type="spellStart"/>
-            <w:r>
-              <w:rPr>
-                <w:rFonts w:ascii="GDSTransportWebsite" w:hAnsi="GDSTransportWebsite"/>
-                <w:color w:val="0A0A0A"/>
-              </w:rPr>
-              <w:t>isBlank</w:t>
-            </w:r>
-            <w:proofErr w:type="spellEnd"/>
-            <w:r>
-              <w:rPr>
-                <w:rFonts w:ascii="GDSTransportWebsite" w:hAnsi="GDSTransportWebsite"/>
-                <w:color w:val="0A0A0A"/>
-              </w:rPr>
-              <w:t>(</w:t>
-            </w:r>
-            <w:proofErr w:type="spellStart"/>
-            <w:r>
-              <w:rPr>
-                <w:rFonts w:ascii="GDSTransportWebsite" w:hAnsi="GDSTransportWebsite"/>
-                <w:color w:val="0A0A0A"/>
-              </w:rPr>
-              <w:t>whyRequired</w:t>
-            </w:r>
-            <w:proofErr w:type="spellEnd"/>
-            <w:r>
-              <w:rPr>
-                <w:rFonts w:ascii="GDSTransportWebsite" w:hAnsi="GDSTransportWebsite"/>
-                <w:color w:val="0A0A0A"/>
-              </w:rPr>
-              <w:t>)}&gt;&gt;Not Provided&lt;&lt;else&gt;&gt;&lt;&lt;</w:t>
-            </w:r>
-            <w:proofErr w:type="spellStart"/>
-            <w:r>
-              <w:rPr>
-                <w:rFonts w:ascii="GDSTransportWebsite" w:hAnsi="GDSTransportWebsite"/>
-                <w:color w:val="0A0A0A"/>
-              </w:rPr>
-              <w:t>whyRequired</w:t>
-            </w:r>
-            <w:proofErr w:type="spellEnd"/>
-            <w:r>
-              <w:rPr>
-                <w:rFonts w:ascii="GDSTransportWebsite" w:hAnsi="GDSTransportWebsite"/>
-                <w:color w:val="0A0A0A"/>
-              </w:rPr>
-              <w:t>&gt;&gt;&lt;&lt;es_&gt;&gt;</w:t>
+              <w:t>&lt;&lt;cs_{isBlank(whyRequired)}&gt;&gt;Not Provided&lt;&lt;else&gt;&gt;&lt;&lt;whyRequired&gt;&gt;&lt;&lt;es_&gt;&gt;</w:t>
             </w:r>
           </w:p>
         </w:tc>
@@ -4393,55 +3367,7 @@
                 <w:rFonts w:ascii="GDSTransportWebsite" w:hAnsi="GDSTransportWebsite"/>
                 <w:color w:val="0A0A0A"/>
               </w:rPr>
-              <w:t>&lt;&lt;cs_{</w:t>
-            </w:r>
-            <w:proofErr w:type="spellStart"/>
-            <w:r>
-              <w:rPr>
-                <w:rFonts w:ascii="GDSTransportWebsite" w:hAnsi="GDSTransportWebsite"/>
-                <w:color w:val="0A0A0A"/>
-              </w:rPr>
-              <w:t>isBlank</w:t>
-            </w:r>
-            <w:proofErr w:type="spellEnd"/>
-            <w:r>
-              <w:rPr>
-                <w:rFonts w:ascii="GDSTransportWebsite" w:hAnsi="GDSTransportWebsite"/>
-                <w:color w:val="0A0A0A"/>
-              </w:rPr>
-              <w:t>(</w:t>
-            </w:r>
-            <w:proofErr w:type="spellStart"/>
-            <w:r>
-              <w:rPr>
-                <w:rFonts w:ascii="GDSTransportWebsite" w:hAnsi="GDSTransportWebsite"/>
-                <w:color w:val="0A0A0A"/>
-              </w:rPr>
-              <w:t>formattedCost</w:t>
-            </w:r>
-            <w:proofErr w:type="spellEnd"/>
-            <w:r>
-              <w:rPr>
-                <w:rFonts w:ascii="GDSTransportWebsite" w:hAnsi="GDSTransportWebsite"/>
-                <w:color w:val="0A0A0A"/>
-              </w:rPr>
-              <w:t>)}&gt;&gt;Not Provided&lt;&lt;else&gt;&gt;&lt;&lt;</w:t>
-            </w:r>
-            <w:proofErr w:type="spellStart"/>
-            <w:r>
-              <w:rPr>
-                <w:rFonts w:ascii="GDSTransportWebsite" w:hAnsi="GDSTransportWebsite"/>
-                <w:color w:val="0A0A0A"/>
-              </w:rPr>
-              <w:t>formattedCost</w:t>
-            </w:r>
-            <w:proofErr w:type="spellEnd"/>
-            <w:r>
-              <w:rPr>
-                <w:rFonts w:ascii="GDSTransportWebsite" w:hAnsi="GDSTransportWebsite"/>
-                <w:color w:val="0A0A0A"/>
-              </w:rPr>
-              <w:t>&gt;&gt;&lt;&lt;es_&gt;&gt;</w:t>
+              <w:t>&lt;&lt;cs_{isBlank(formattedCost)}&gt;&gt;Not Provided&lt;&lt;else&gt;&gt;&lt;&lt;formattedCost&gt;&gt;&lt;&lt;es_&gt;&gt;</w:t>
             </w:r>
           </w:p>
         </w:tc>
@@ -4473,25 +3399,7 @@
                 <w:color w:val="0A0A0A"/>
                 <w:shd w:val="clear" w:color="auto" w:fill="FFFFFF"/>
               </w:rPr>
-              <w:t>&lt;&lt;</w:t>
-            </w:r>
-            <w:proofErr w:type="spellStart"/>
-            <w:r>
-              <w:rPr>
-                <w:rFonts w:ascii="GDSTransportWebsite" w:hAnsi="GDSTransportWebsite"/>
-                <w:color w:val="0A0A0A"/>
-                <w:shd w:val="clear" w:color="auto" w:fill="FFFFFF"/>
-              </w:rPr>
-              <w:t>er_experts.details</w:t>
-            </w:r>
-            <w:proofErr w:type="spellEnd"/>
-            <w:r>
-              <w:rPr>
-                <w:rFonts w:ascii="GDSTransportWebsite" w:hAnsi="GDSTransportWebsite"/>
-                <w:color w:val="0A0A0A"/>
-                <w:shd w:val="clear" w:color="auto" w:fill="FFFFFF"/>
-              </w:rPr>
-              <w:t>&gt;&gt;</w:t>
+              <w:t>&lt;&lt;er_experts.details&gt;&gt;</w:t>
             </w:r>
           </w:p>
         </w:tc>
@@ -4621,23 +3529,7 @@
                 <w:rFonts w:ascii="GDSTransportWebsite" w:hAnsi="GDSTransportWebsite"/>
                 <w:color w:val="0A0A0A"/>
               </w:rPr>
-              <w:t>&lt;&lt;</w:t>
-            </w:r>
-            <w:proofErr w:type="spellStart"/>
-            <w:r>
-              <w:rPr>
-                <w:rFonts w:ascii="GDSTransportWebsite" w:hAnsi="GDSTransportWebsite"/>
-                <w:color w:val="0A0A0A"/>
-              </w:rPr>
-              <w:t>witnesses.witnessesToAppear</w:t>
-            </w:r>
-            <w:proofErr w:type="spellEnd"/>
-            <w:r>
-              <w:rPr>
-                <w:rFonts w:ascii="GDSTransportWebsite" w:hAnsi="GDSTransportWebsite"/>
-                <w:color w:val="0A0A0A"/>
-              </w:rPr>
-              <w:t>&gt;&gt;</w:t>
+              <w:t>&lt;&lt;witnesses.witnessesToAppear&gt;&gt;</w:t>
             </w:r>
           </w:p>
         </w:tc>
@@ -4668,25 +3560,7 @@
                 <w:color w:val="0A0A0A"/>
                 <w:shd w:val="clear" w:color="auto" w:fill="FFFFFF"/>
               </w:rPr>
-              <w:t>&lt;&lt;</w:t>
-            </w:r>
-            <w:proofErr w:type="spellStart"/>
-            <w:r>
-              <w:rPr>
-                <w:rFonts w:ascii="GDSTransportWebsite" w:hAnsi="GDSTransportWebsite"/>
-                <w:color w:val="0A0A0A"/>
-                <w:shd w:val="clear" w:color="auto" w:fill="FFFFFF"/>
-              </w:rPr>
-              <w:t>rr_witnesses.details</w:t>
-            </w:r>
-            <w:proofErr w:type="spellEnd"/>
-            <w:r>
-              <w:rPr>
-                <w:rFonts w:ascii="GDSTransportWebsite" w:hAnsi="GDSTransportWebsite"/>
-                <w:color w:val="0A0A0A"/>
-                <w:shd w:val="clear" w:color="auto" w:fill="FFFFFF"/>
-              </w:rPr>
-              <w:t>&gt;&gt;</w:t>
+              <w:t>&lt;&lt;rr_witnesses.details&gt;&gt;</w:t>
             </w:r>
           </w:p>
         </w:tc>
@@ -4719,23 +3593,7 @@
                 <w:rFonts w:ascii="GDSTransportWebsite" w:hAnsi="GDSTransportWebsite"/>
                 <w:color w:val="0A0A0A"/>
               </w:rPr>
-              <w:t>Witness &lt;&lt;$</w:t>
-            </w:r>
-            <w:proofErr w:type="spellStart"/>
-            <w:r>
-              <w:rPr>
-                <w:rFonts w:ascii="GDSTransportWebsite" w:hAnsi="GDSTransportWebsite"/>
-                <w:color w:val="0A0A0A"/>
-              </w:rPr>
-              <w:t>itemnum</w:t>
-            </w:r>
-            <w:proofErr w:type="spellEnd"/>
-            <w:r>
-              <w:rPr>
-                <w:rFonts w:ascii="GDSTransportWebsite" w:hAnsi="GDSTransportWebsite"/>
-                <w:color w:val="0A0A0A"/>
-              </w:rPr>
-              <w:t>&gt;&gt;</w:t>
+              <w:t>Witness &lt;&lt;$itemnum&gt;&gt;</w:t>
             </w:r>
           </w:p>
         </w:tc>
@@ -4803,71 +3661,7 @@
                 <w:rFonts w:ascii="GDSTransportWebsite" w:hAnsi="GDSTransportWebsite"/>
                 <w:color w:val="0A0A0A"/>
               </w:rPr>
-              <w:t>&lt;&lt;cs_{</w:t>
-            </w:r>
-            <w:proofErr w:type="spellStart"/>
-            <w:r>
-              <w:rPr>
-                <w:rFonts w:ascii="GDSTransportWebsite" w:hAnsi="GDSTransportWebsite"/>
-                <w:color w:val="0A0A0A"/>
-              </w:rPr>
-              <w:t>isBlank</w:t>
-            </w:r>
-            <w:proofErr w:type="spellEnd"/>
-            <w:r>
-              <w:rPr>
-                <w:rFonts w:ascii="GDSTransportWebsite" w:hAnsi="GDSTransportWebsite"/>
-                <w:color w:val="0A0A0A"/>
-              </w:rPr>
-              <w:t>(</w:t>
-            </w:r>
-            <w:proofErr w:type="spellStart"/>
-            <w:r>
-              <w:rPr>
-                <w:rFonts w:ascii="GDSTransportWebsite" w:hAnsi="GDSTransportWebsite"/>
-                <w:color w:val="0A0A0A"/>
-              </w:rPr>
-              <w:t>firstName</w:t>
-            </w:r>
-            <w:proofErr w:type="spellEnd"/>
-            <w:r>
-              <w:rPr>
-                <w:rFonts w:ascii="GDSTransportWebsite" w:hAnsi="GDSTransportWebsite"/>
-                <w:color w:val="0A0A0A"/>
-              </w:rPr>
-              <w:t xml:space="preserve">)}&gt;&gt;Not Provided&lt;&lt;else&gt;&gt;&lt;&lt; </w:t>
-            </w:r>
-            <w:proofErr w:type="spellStart"/>
-            <w:r>
-              <w:rPr>
-                <w:rFonts w:ascii="GDSTransportWebsite" w:hAnsi="GDSTransportWebsite"/>
-                <w:color w:val="0A0A0A"/>
-              </w:rPr>
-              <w:t>firstName</w:t>
-            </w:r>
-            <w:proofErr w:type="spellEnd"/>
-            <w:r>
-              <w:rPr>
-                <w:rFonts w:ascii="GDSTransportWebsite" w:hAnsi="GDSTransportWebsite"/>
-                <w:color w:val="0A0A0A"/>
-              </w:rPr>
-              <w:t>&gt;&gt; &lt;&lt;</w:t>
-            </w:r>
-            <w:proofErr w:type="spellStart"/>
-            <w:r>
-              <w:rPr>
-                <w:rFonts w:ascii="GDSTransportWebsite" w:hAnsi="GDSTransportWebsite"/>
-                <w:color w:val="0A0A0A"/>
-              </w:rPr>
-              <w:t>lastName</w:t>
-            </w:r>
-            <w:proofErr w:type="spellEnd"/>
-            <w:r>
-              <w:rPr>
-                <w:rFonts w:ascii="GDSTransportWebsite" w:hAnsi="GDSTransportWebsite"/>
-                <w:color w:val="0A0A0A"/>
-              </w:rPr>
-              <w:t>&gt;&gt;&lt;&lt;es_&gt;&gt;</w:t>
+              <w:t>&lt;&lt;cs_{isBlank(firstName)}&gt;&gt;Not Provided&lt;&lt;else&gt;&gt;&lt;&lt; firstName&gt;&gt; &lt;&lt;lastName&gt;&gt;&lt;&lt;es_&gt;&gt;</w:t>
             </w:r>
           </w:p>
         </w:tc>
@@ -4932,55 +3726,7 @@
                 <w:rFonts w:ascii="GDSTransportWebsite" w:hAnsi="GDSTransportWebsite"/>
                 <w:color w:val="0A0A0A"/>
               </w:rPr>
-              <w:t>&lt;&lt;cs_{</w:t>
-            </w:r>
-            <w:proofErr w:type="spellStart"/>
-            <w:r>
-              <w:rPr>
-                <w:rFonts w:ascii="GDSTransportWebsite" w:hAnsi="GDSTransportWebsite"/>
-                <w:color w:val="0A0A0A"/>
-              </w:rPr>
-              <w:t>isBlank</w:t>
-            </w:r>
-            <w:proofErr w:type="spellEnd"/>
-            <w:r>
-              <w:rPr>
-                <w:rFonts w:ascii="GDSTransportWebsite" w:hAnsi="GDSTransportWebsite"/>
-                <w:color w:val="0A0A0A"/>
-              </w:rPr>
-              <w:t>(</w:t>
-            </w:r>
-            <w:proofErr w:type="spellStart"/>
-            <w:r>
-              <w:rPr>
-                <w:rFonts w:ascii="GDSTransportWebsite" w:hAnsi="GDSTransportWebsite"/>
-                <w:color w:val="0A0A0A"/>
-              </w:rPr>
-              <w:t>phoneNumber</w:t>
-            </w:r>
-            <w:proofErr w:type="spellEnd"/>
-            <w:r>
-              <w:rPr>
-                <w:rFonts w:ascii="GDSTransportWebsite" w:hAnsi="GDSTransportWebsite"/>
-                <w:color w:val="0A0A0A"/>
-              </w:rPr>
-              <w:t>)}&gt;&gt;Not Provided&lt;&lt;else&gt;&gt;&lt;&lt;</w:t>
-            </w:r>
-            <w:proofErr w:type="spellStart"/>
-            <w:r>
-              <w:rPr>
-                <w:rFonts w:ascii="GDSTransportWebsite" w:hAnsi="GDSTransportWebsite"/>
-                <w:color w:val="0A0A0A"/>
-              </w:rPr>
-              <w:t>phoneNumber</w:t>
-            </w:r>
-            <w:proofErr w:type="spellEnd"/>
-            <w:r>
-              <w:rPr>
-                <w:rFonts w:ascii="GDSTransportWebsite" w:hAnsi="GDSTransportWebsite"/>
-                <w:color w:val="0A0A0A"/>
-              </w:rPr>
-              <w:t>&gt;&gt;&lt;&lt;es_&gt;&gt;</w:t>
+              <w:t>&lt;&lt;cs_{isBlank(phoneNumber)}&gt;&gt;Not Provided&lt;&lt;else&gt;&gt;&lt;&lt;phoneNumber&gt;&gt;&lt;&lt;es_&gt;&gt;</w:t>
             </w:r>
           </w:p>
         </w:tc>
@@ -5045,55 +3791,7 @@
                 <w:rFonts w:ascii="GDSTransportWebsite" w:hAnsi="GDSTransportWebsite"/>
                 <w:color w:val="0A0A0A"/>
               </w:rPr>
-              <w:t>&lt;&lt;cs_{</w:t>
-            </w:r>
-            <w:proofErr w:type="spellStart"/>
-            <w:r>
-              <w:rPr>
-                <w:rFonts w:ascii="GDSTransportWebsite" w:hAnsi="GDSTransportWebsite"/>
-                <w:color w:val="0A0A0A"/>
-              </w:rPr>
-              <w:t>isBlank</w:t>
-            </w:r>
-            <w:proofErr w:type="spellEnd"/>
-            <w:r>
-              <w:rPr>
-                <w:rFonts w:ascii="GDSTransportWebsite" w:hAnsi="GDSTransportWebsite"/>
-                <w:color w:val="0A0A0A"/>
-              </w:rPr>
-              <w:t>(</w:t>
-            </w:r>
-            <w:proofErr w:type="spellStart"/>
-            <w:r>
-              <w:rPr>
-                <w:rFonts w:ascii="GDSTransportWebsite" w:hAnsi="GDSTransportWebsite"/>
-                <w:color w:val="0A0A0A"/>
-              </w:rPr>
-              <w:t>emailAddress</w:t>
-            </w:r>
-            <w:proofErr w:type="spellEnd"/>
-            <w:r>
-              <w:rPr>
-                <w:rFonts w:ascii="GDSTransportWebsite" w:hAnsi="GDSTransportWebsite"/>
-                <w:color w:val="0A0A0A"/>
-              </w:rPr>
-              <w:t>)}&gt;&gt;Not Provided&lt;&lt;else&gt;&gt;&lt;&lt;</w:t>
-            </w:r>
-            <w:proofErr w:type="spellStart"/>
-            <w:r>
-              <w:rPr>
-                <w:rFonts w:ascii="GDSTransportWebsite" w:hAnsi="GDSTransportWebsite"/>
-                <w:color w:val="0A0A0A"/>
-              </w:rPr>
-              <w:t>emailAddress</w:t>
-            </w:r>
-            <w:proofErr w:type="spellEnd"/>
-            <w:r>
-              <w:rPr>
-                <w:rFonts w:ascii="GDSTransportWebsite" w:hAnsi="GDSTransportWebsite"/>
-                <w:color w:val="0A0A0A"/>
-              </w:rPr>
-              <w:t>&gt;&gt;&lt;&lt;es_&gt;&gt;</w:t>
+              <w:t>&lt;&lt;cs_{isBlank(emailAddress)}&gt;&gt;Not Provided&lt;&lt;else&gt;&gt;&lt;&lt;emailAddress&gt;&gt;&lt;&lt;es_&gt;&gt;</w:t>
             </w:r>
           </w:p>
         </w:tc>
@@ -5173,23 +3871,7 @@
                 <w:rFonts w:ascii="GDSTransportWebsite" w:hAnsi="GDSTransportWebsite"/>
                 <w:color w:val="0A0A0A"/>
               </w:rPr>
-              <w:t>&lt;&lt;</w:t>
-            </w:r>
-            <w:proofErr w:type="spellStart"/>
-            <w:r>
-              <w:rPr>
-                <w:rFonts w:ascii="GDSTransportWebsite" w:hAnsi="GDSTransportWebsite"/>
-                <w:color w:val="0A0A0A"/>
-              </w:rPr>
-              <w:t>reasonForWitness</w:t>
-            </w:r>
-            <w:proofErr w:type="spellEnd"/>
-            <w:r>
-              <w:rPr>
-                <w:rFonts w:ascii="GDSTransportWebsite" w:hAnsi="GDSTransportWebsite"/>
-                <w:color w:val="0A0A0A"/>
-              </w:rPr>
-              <w:t>&gt;&gt;</w:t>
+              <w:t>&lt;&lt;reasonForWitness&gt;&gt;</w:t>
             </w:r>
           </w:p>
         </w:tc>
@@ -5221,25 +3903,7 @@
                 <w:color w:val="0A0A0A"/>
                 <w:shd w:val="clear" w:color="auto" w:fill="FFFFFF"/>
               </w:rPr>
-              <w:t>&lt;&lt;</w:t>
-            </w:r>
-            <w:proofErr w:type="spellStart"/>
-            <w:r>
-              <w:rPr>
-                <w:rFonts w:ascii="GDSTransportWebsite" w:hAnsi="GDSTransportWebsite"/>
-                <w:color w:val="0A0A0A"/>
-                <w:shd w:val="clear" w:color="auto" w:fill="FFFFFF"/>
-              </w:rPr>
-              <w:t>er_witnesses.details</w:t>
-            </w:r>
-            <w:proofErr w:type="spellEnd"/>
-            <w:r>
-              <w:rPr>
-                <w:rFonts w:ascii="GDSTransportWebsite" w:hAnsi="GDSTransportWebsite"/>
-                <w:color w:val="0A0A0A"/>
-                <w:shd w:val="clear" w:color="auto" w:fill="FFFFFF"/>
-              </w:rPr>
-              <w:t>&gt;&gt;</w:t>
+              <w:t>&lt;&lt;er_witnesses.details&gt;&gt;</w:t>
             </w:r>
           </w:p>
         </w:tc>
@@ -5265,7 +3929,6 @@
           <w:sz w:val="36"/>
           <w:szCs w:val="36"/>
         </w:rPr>
-        <w:lastRenderedPageBreak/>
         <w:t>Language</w:t>
       </w:r>
     </w:p>
@@ -5355,23 +4018,7 @@
                 <w:rFonts w:ascii="GDSTransportWebsite" w:hAnsi="GDSTransportWebsite"/>
                 <w:color w:val="0A0A0A"/>
               </w:rPr>
-              <w:t>&lt;&lt;</w:t>
-            </w:r>
-            <w:proofErr w:type="spellStart"/>
-            <w:r>
-              <w:rPr>
-                <w:rFonts w:ascii="GDSTransportWebsite" w:hAnsi="GDSTransportWebsite"/>
-                <w:color w:val="0A0A0A"/>
-              </w:rPr>
-              <w:t>welshLanguageRequirements.court</w:t>
-            </w:r>
-            <w:proofErr w:type="spellEnd"/>
-            <w:r>
-              <w:rPr>
-                <w:rFonts w:ascii="GDSTransportWebsite" w:hAnsi="GDSTransportWebsite"/>
-                <w:color w:val="0A0A0A"/>
-              </w:rPr>
-              <w:t>&gt;&gt;</w:t>
+              <w:t>&lt;&lt;welshLanguageRequirements.court&gt;&gt;</w:t>
             </w:r>
           </w:p>
         </w:tc>
@@ -5450,23 +4097,7 @@
                 <w:rFonts w:ascii="GDSTransportWebsite" w:hAnsi="GDSTransportWebsite"/>
                 <w:color w:val="0A0A0A"/>
               </w:rPr>
-              <w:t>&lt;&lt;</w:t>
-            </w:r>
-            <w:proofErr w:type="spellStart"/>
-            <w:r>
-              <w:rPr>
-                <w:rFonts w:ascii="GDSTransportWebsite" w:hAnsi="GDSTransportWebsite"/>
-                <w:color w:val="0A0A0A"/>
-              </w:rPr>
-              <w:t>welshLanguageRequirements.documents</w:t>
-            </w:r>
-            <w:proofErr w:type="spellEnd"/>
-            <w:r>
-              <w:rPr>
-                <w:rFonts w:ascii="GDSTransportWebsite" w:hAnsi="GDSTransportWebsite"/>
-                <w:color w:val="0A0A0A"/>
-              </w:rPr>
-              <w:t>&gt;&gt;</w:t>
+              <w:t>&lt;&lt;welshLanguageRequirements.documents&gt;&gt;</w:t>
             </w:r>
           </w:p>
         </w:tc>
@@ -5552,7 +4183,27 @@
                 <w:color w:val="0A0A0A"/>
                 <w:shd w:val="clear" w:color="auto" w:fill="FFFFFF"/>
               </w:rPr>
-              <w:t>Are there any days within the next 12 months when you, your client, an expert or a witness couldn’t attend a hearing?</w:t>
+              <w:t xml:space="preserve">Are there any days within the next 12 months when you, your client, an </w:t>
+            </w:r>
+            <w:r>
+              <w:rPr>
+                <w:rFonts w:ascii="GDSTransportWebsite" w:hAnsi="GDSTransportWebsite"/>
+                <w:b/>
+                <w:bCs/>
+                <w:color w:val="0A0A0A"/>
+                <w:shd w:val="clear" w:color="auto" w:fill="FFFFFF"/>
+              </w:rPr>
+              <w:t>expert,</w:t>
+            </w:r>
+            <w:r>
+              <w:rPr>
+                <w:rFonts w:ascii="GDSTransportWebsite" w:hAnsi="GDSTransportWebsite"/>
+                <w:b/>
+                <w:bCs/>
+                <w:color w:val="0A0A0A"/>
+                <w:shd w:val="clear" w:color="auto" w:fill="FFFFFF"/>
+              </w:rPr>
+              <w:t xml:space="preserve"> or a witness couldn’t attend a hearing?</w:t>
             </w:r>
           </w:p>
           <w:p>
@@ -5586,23 +4237,7 @@
                 <w:rFonts w:ascii="GDSTransportWebsite" w:hAnsi="GDSTransportWebsite"/>
                 <w:color w:val="0A0A0A"/>
               </w:rPr>
-              <w:t>&lt;&lt;</w:t>
-            </w:r>
-            <w:proofErr w:type="spellStart"/>
-            <w:r>
-              <w:rPr>
-                <w:rFonts w:ascii="GDSTransportWebsite" w:hAnsi="GDSTransportWebsite"/>
-                <w:color w:val="0A0A0A"/>
-              </w:rPr>
-              <w:t>hearing.unavailableDatesRequired</w:t>
-            </w:r>
-            <w:proofErr w:type="spellEnd"/>
-            <w:r>
-              <w:rPr>
-                <w:rFonts w:ascii="GDSTransportWebsite" w:hAnsi="GDSTransportWebsite"/>
-                <w:color w:val="0A0A0A"/>
-              </w:rPr>
-              <w:t>&gt;&gt;</w:t>
+              <w:t>&lt;&lt;hearing.unavailableDatesRequired&gt;&gt;</w:t>
             </w:r>
           </w:p>
         </w:tc>
@@ -5617,7 +4252,6 @@
         </w:rPr>
         <w:t>&lt;&lt;cs_{</w:t>
       </w:r>
-      <w:proofErr w:type="spellStart"/>
       <w:r>
         <w:rPr>
           <w:rFonts w:ascii="GDSTransportWebsite" w:hAnsi="GDSTransportWebsite"/>
@@ -5631,16 +4265,7 @@
           <w:color w:val="0A0A0A"/>
           <w:shd w:val="clear" w:color="auto" w:fill="FFFFFF"/>
         </w:rPr>
-        <w:t>.unavailableDates.size</w:t>
-      </w:r>
-      <w:proofErr w:type="spellEnd"/>
-      <w:r>
-        <w:rPr>
-          <w:rFonts w:ascii="GDSTransportWebsite" w:hAnsi="GDSTransportWebsite"/>
-          <w:color w:val="0A0A0A"/>
-          <w:shd w:val="clear" w:color="auto" w:fill="FFFFFF"/>
-        </w:rPr>
-        <w:t>&gt;0}&gt;&gt;</w:t>
+        <w:t>.unavailableDates.size&gt;0}&gt;&gt;</w:t>
       </w:r>
     </w:p>
     <w:tbl>
@@ -5719,16 +4344,7 @@
                 <w:color w:val="0A0A0A"/>
                 <w:shd w:val="clear" w:color="auto" w:fill="FFFFFF"/>
               </w:rPr>
-              <w:t>&lt;&lt;</w:t>
-            </w:r>
-            <w:proofErr w:type="spellStart"/>
-            <w:r>
-              <w:rPr>
-                <w:rFonts w:ascii="GDSTransportWebsite" w:hAnsi="GDSTransportWebsite"/>
-                <w:color w:val="0A0A0A"/>
-                <w:shd w:val="clear" w:color="auto" w:fill="FFFFFF"/>
-              </w:rPr>
-              <w:t>rr_</w:t>
+              <w:t>&lt;&lt;rr_</w:t>
             </w:r>
             <w:r>
               <w:rPr>
@@ -5743,16 +4359,7 @@
                 <w:color w:val="0A0A0A"/>
                 <w:shd w:val="clear" w:color="auto" w:fill="FFFFFF"/>
               </w:rPr>
-              <w:t>.unavailableDates</w:t>
-            </w:r>
-            <w:proofErr w:type="spellEnd"/>
-            <w:r>
-              <w:rPr>
-                <w:rFonts w:ascii="GDSTransportWebsite" w:hAnsi="GDSTransportWebsite"/>
-                <w:color w:val="0A0A0A"/>
-                <w:shd w:val="clear" w:color="auto" w:fill="FFFFFF"/>
-              </w:rPr>
-              <w:t>&gt;&gt;</w:t>
+              <w:t>.unavailableDates&gt;&gt;</w:t>
             </w:r>
           </w:p>
         </w:tc>
@@ -5832,55 +4439,7 @@
                 <w:rFonts w:ascii="GDSTransportWebsite" w:hAnsi="GDSTransportWebsite"/>
                 <w:color w:val="0A0A0A"/>
               </w:rPr>
-              <w:t>&lt;&lt;{</w:t>
-            </w:r>
-            <w:proofErr w:type="spellStart"/>
-            <w:r>
-              <w:rPr>
-                <w:rFonts w:ascii="GDSTransportWebsite" w:hAnsi="GDSTransportWebsite"/>
-                <w:color w:val="0A0A0A"/>
-              </w:rPr>
-              <w:t>dateFormat</w:t>
-            </w:r>
-            <w:proofErr w:type="spellEnd"/>
-            <w:r>
-              <w:rPr>
-                <w:rFonts w:ascii="GDSTransportWebsite" w:hAnsi="GDSTransportWebsite"/>
-                <w:color w:val="0A0A0A"/>
-              </w:rPr>
-              <w:t xml:space="preserve">(date, ‘d MMMM </w:t>
-            </w:r>
-            <w:proofErr w:type="spellStart"/>
-            <w:r>
-              <w:rPr>
-                <w:rFonts w:ascii="GDSTransportWebsite" w:hAnsi="GDSTransportWebsite"/>
-                <w:color w:val="0A0A0A"/>
-              </w:rPr>
-              <w:t>yyyy</w:t>
-            </w:r>
-            <w:proofErr w:type="spellEnd"/>
-            <w:r>
-              <w:rPr>
-                <w:rFonts w:ascii="GDSTransportWebsite" w:hAnsi="GDSTransportWebsite"/>
-                <w:color w:val="0A0A0A"/>
-              </w:rPr>
-              <w:t>’, ‘</w:t>
-            </w:r>
-            <w:proofErr w:type="spellStart"/>
-            <w:r>
-              <w:rPr>
-                <w:rFonts w:ascii="GDSTransportWebsite" w:hAnsi="GDSTransportWebsite"/>
-                <w:color w:val="0A0A0A"/>
-              </w:rPr>
-              <w:t>yyyy</w:t>
-            </w:r>
-            <w:proofErr w:type="spellEnd"/>
-            <w:r>
-              <w:rPr>
-                <w:rFonts w:ascii="GDSTransportWebsite" w:hAnsi="GDSTransportWebsite"/>
-                <w:color w:val="0A0A0A"/>
-              </w:rPr>
-              <w:t>-MM-dd’)}&gt;&gt;</w:t>
+              <w:t>&lt;&lt;{dateFormat(date, ‘d MMMM yyyy’, ‘yyyy-MM-dd’)}&gt;&gt;</w:t>
             </w:r>
           </w:p>
           <w:p>
@@ -5912,135 +4471,7 @@
                 <w:rFonts w:ascii="GDSTransportWebsite" w:hAnsi="GDSTransportWebsite"/>
                 <w:color w:val="0A0A0A"/>
               </w:rPr>
-              <w:t>From &lt;&lt;{</w:t>
-            </w:r>
-            <w:proofErr w:type="spellStart"/>
-            <w:r>
-              <w:rPr>
-                <w:rFonts w:ascii="GDSTransportWebsite" w:hAnsi="GDSTransportWebsite"/>
-                <w:color w:val="0A0A0A"/>
-              </w:rPr>
-              <w:t>dateFormat</w:t>
-            </w:r>
-            <w:proofErr w:type="spellEnd"/>
-            <w:r>
-              <w:rPr>
-                <w:rFonts w:ascii="GDSTransportWebsite" w:hAnsi="GDSTransportWebsite"/>
-                <w:color w:val="0A0A0A"/>
-              </w:rPr>
-              <w:t>(</w:t>
-            </w:r>
-            <w:proofErr w:type="spellStart"/>
-            <w:r>
-              <w:rPr>
-                <w:rFonts w:ascii="GDSTransportWebsite" w:hAnsi="GDSTransportWebsite"/>
-                <w:color w:val="0A0A0A"/>
-              </w:rPr>
-              <w:t>fromDate</w:t>
-            </w:r>
-            <w:proofErr w:type="spellEnd"/>
-            <w:r>
-              <w:rPr>
-                <w:rFonts w:ascii="GDSTransportWebsite" w:hAnsi="GDSTransportWebsite"/>
-                <w:color w:val="0A0A0A"/>
-              </w:rPr>
-              <w:t xml:space="preserve">, ‘d MMMM </w:t>
-            </w:r>
-            <w:proofErr w:type="spellStart"/>
-            <w:r>
-              <w:rPr>
-                <w:rFonts w:ascii="GDSTransportWebsite" w:hAnsi="GDSTransportWebsite"/>
-                <w:color w:val="0A0A0A"/>
-              </w:rPr>
-              <w:t>yyyy</w:t>
-            </w:r>
-            <w:proofErr w:type="spellEnd"/>
-            <w:r>
-              <w:rPr>
-                <w:rFonts w:ascii="GDSTransportWebsite" w:hAnsi="GDSTransportWebsite"/>
-                <w:color w:val="0A0A0A"/>
-              </w:rPr>
-              <w:t>’, ‘</w:t>
-            </w:r>
-            <w:proofErr w:type="spellStart"/>
-            <w:r>
-              <w:rPr>
-                <w:rFonts w:ascii="GDSTransportWebsite" w:hAnsi="GDSTransportWebsite"/>
-                <w:color w:val="0A0A0A"/>
-              </w:rPr>
-              <w:t>yyyy</w:t>
-            </w:r>
-            <w:proofErr w:type="spellEnd"/>
-            <w:r>
-              <w:rPr>
-                <w:rFonts w:ascii="GDSTransportWebsite" w:hAnsi="GDSTransportWebsite"/>
-                <w:color w:val="0A0A0A"/>
-              </w:rPr>
-              <w:t>-MM-dd’)}&gt;&gt; to &lt;&lt;{</w:t>
-            </w:r>
-            <w:proofErr w:type="spellStart"/>
-            <w:r>
-              <w:rPr>
-                <w:rFonts w:ascii="GDSTransportWebsite" w:hAnsi="GDSTransportWebsite"/>
-                <w:color w:val="0A0A0A"/>
-              </w:rPr>
-              <w:t>dateFormat</w:t>
-            </w:r>
-            <w:proofErr w:type="spellEnd"/>
-            <w:r>
-              <w:rPr>
-                <w:rFonts w:ascii="GDSTransportWebsite" w:hAnsi="GDSTransportWebsite"/>
-                <w:color w:val="0A0A0A"/>
-              </w:rPr>
-              <w:t>(</w:t>
-            </w:r>
-            <w:proofErr w:type="spellStart"/>
-            <w:r>
-              <w:rPr>
-                <w:rFonts w:ascii="GDSTransportWebsite" w:hAnsi="GDSTransportWebsite"/>
-                <w:color w:val="0A0A0A"/>
-              </w:rPr>
-              <w:t>toDate</w:t>
-            </w:r>
-            <w:proofErr w:type="spellEnd"/>
-            <w:r>
-              <w:rPr>
-                <w:rFonts w:ascii="GDSTransportWebsite" w:hAnsi="GDSTransportWebsite"/>
-                <w:color w:val="0A0A0A"/>
-              </w:rPr>
-              <w:t xml:space="preserve">, ‘d MMMM </w:t>
-            </w:r>
-            <w:proofErr w:type="spellStart"/>
-            <w:r>
-              <w:rPr>
-                <w:rFonts w:ascii="GDSTransportWebsite" w:hAnsi="GDSTransportWebsite"/>
-                <w:color w:val="0A0A0A"/>
-              </w:rPr>
-              <w:t>yyyy</w:t>
-            </w:r>
-            <w:proofErr w:type="spellEnd"/>
-            <w:r>
-              <w:rPr>
-                <w:rFonts w:ascii="GDSTransportWebsite" w:hAnsi="GDSTransportWebsite"/>
-                <w:color w:val="0A0A0A"/>
-              </w:rPr>
-              <w:t>’, ‘</w:t>
-            </w:r>
-            <w:proofErr w:type="spellStart"/>
-            <w:r>
-              <w:rPr>
-                <w:rFonts w:ascii="GDSTransportWebsite" w:hAnsi="GDSTransportWebsite"/>
-                <w:color w:val="0A0A0A"/>
-              </w:rPr>
-              <w:t>yyyy</w:t>
-            </w:r>
-            <w:proofErr w:type="spellEnd"/>
-            <w:r>
-              <w:rPr>
-                <w:rFonts w:ascii="GDSTransportWebsite" w:hAnsi="GDSTransportWebsite"/>
-                <w:color w:val="0A0A0A"/>
-              </w:rPr>
-              <w:t>-MM-dd’)}&gt;&gt;</w:t>
+              <w:t>From &lt;&lt;{dateFormat(fromDate, ‘d MMMM yyyy’, ‘yyyy-MM-dd’)}&gt;&gt; to &lt;&lt;{dateFormat(toDate, ‘d MMMM yyyy’, ‘yyyy-MM-dd’)}&gt;&gt;</w:t>
             </w:r>
           </w:p>
           <w:p>
@@ -6094,16 +4525,7 @@
                 <w:color w:val="0A0A0A"/>
                 <w:shd w:val="clear" w:color="auto" w:fill="FFFFFF"/>
               </w:rPr>
-              <w:t>&lt;&lt;</w:t>
-            </w:r>
-            <w:proofErr w:type="spellStart"/>
-            <w:r>
-              <w:rPr>
-                <w:rFonts w:ascii="GDSTransportWebsite" w:hAnsi="GDSTransportWebsite"/>
-                <w:color w:val="0A0A0A"/>
-                <w:shd w:val="clear" w:color="auto" w:fill="FFFFFF"/>
-              </w:rPr>
-              <w:t>er_</w:t>
+              <w:t>&lt;&lt;er_</w:t>
             </w:r>
             <w:r>
               <w:rPr>
@@ -6118,16 +4540,7 @@
                 <w:color w:val="0A0A0A"/>
                 <w:shd w:val="clear" w:color="auto" w:fill="FFFFFF"/>
               </w:rPr>
-              <w:t>.unavailableDates</w:t>
-            </w:r>
-            <w:proofErr w:type="spellEnd"/>
-            <w:r>
-              <w:rPr>
-                <w:rFonts w:ascii="GDSTransportWebsite" w:hAnsi="GDSTransportWebsite"/>
-                <w:color w:val="0A0A0A"/>
-                <w:shd w:val="clear" w:color="auto" w:fill="FFFFFF"/>
-              </w:rPr>
-              <w:t>&gt;&gt;</w:t>
+              <w:t>.unavailableDates&gt;&gt;</w:t>
             </w:r>
           </w:p>
         </w:tc>
@@ -6296,23 +4709,7 @@
                 <w:rFonts w:ascii="GDSTransportWebsite" w:hAnsi="GDSTransportWebsite"/>
                 <w:color w:val="0A0A0A"/>
               </w:rPr>
-              <w:t>&lt;&lt;</w:t>
-            </w:r>
-            <w:proofErr w:type="spellStart"/>
-            <w:r>
-              <w:rPr>
-                <w:rFonts w:ascii="GDSTransportWebsite" w:hAnsi="GDSTransportWebsite"/>
-                <w:color w:val="0A0A0A"/>
-              </w:rPr>
-              <w:t>requestedCourt.requestHearingAtSpecificCourt</w:t>
-            </w:r>
-            <w:proofErr w:type="spellEnd"/>
-            <w:r>
-              <w:rPr>
-                <w:rFonts w:ascii="GDSTransportWebsite" w:hAnsi="GDSTransportWebsite"/>
-                <w:color w:val="0A0A0A"/>
-              </w:rPr>
-              <w:t>&gt;&gt;</w:t>
+              <w:t>&lt;&lt;requestedCourt.requestHearingAtSpecificCourt&gt;&gt;</w:t>
             </w:r>
           </w:p>
           <w:p>
@@ -6348,21 +4745,7 @@
               <w:rPr>
                 <w:rFonts w:ascii="GDSTransportWebsite" w:hAnsi="GDSTransportWebsite" w:cs="Calibri"/>
               </w:rPr>
-              <w:t>&lt;&lt;</w:t>
-            </w:r>
-            <w:proofErr w:type="spellStart"/>
-            <w:r>
-              <w:rPr>
-                <w:rFonts w:ascii="GDSTransportWebsite" w:hAnsi="GDSTransportWebsite" w:cs="Calibri"/>
-              </w:rPr>
-              <w:t>requestedCourt.responseCourtName</w:t>
-            </w:r>
-            <w:proofErr w:type="spellEnd"/>
-            <w:r>
-              <w:rPr>
-                <w:rFonts w:ascii="GDSTransportWebsite" w:hAnsi="GDSTransportWebsite" w:cs="Calibri"/>
-              </w:rPr>
-              <w:t>&gt;&gt;</w:t>
+              <w:t>&lt;&lt;requestedCourt.responseCourtName&gt;&gt;</w:t>
             </w:r>
           </w:p>
         </w:tc>
@@ -6429,23 +4812,7 @@
                 <w:rFonts w:ascii="GDSTransportWebsite" w:hAnsi="GDSTransportWebsite"/>
                 <w:color w:val="0A0A0A"/>
               </w:rPr>
-              <w:t>&lt;&lt;</w:t>
-            </w:r>
-            <w:proofErr w:type="spellStart"/>
-            <w:r>
-              <w:rPr>
-                <w:rFonts w:ascii="GDSTransportWebsite" w:hAnsi="GDSTransportWebsite"/>
-                <w:color w:val="0A0A0A"/>
-              </w:rPr>
-              <w:t>requestedCourt.reasonForHearingAtSpecificCourt</w:t>
-            </w:r>
-            <w:proofErr w:type="spellEnd"/>
-            <w:r>
-              <w:rPr>
-                <w:rFonts w:ascii="GDSTransportWebsite" w:hAnsi="GDSTransportWebsite"/>
-                <w:color w:val="0A0A0A"/>
-              </w:rPr>
-              <w:t>&gt;&gt;</w:t>
+              <w:t>&lt;&lt;requestedCourt.reasonForHearingAtSpecificCourt&gt;&gt;</w:t>
             </w:r>
           </w:p>
         </w:tc>
@@ -6557,15 +4924,7 @@
                 <w:rFonts w:ascii="GDSTransportWebsite" w:hAnsi="GDSTransportWebsite"/>
                 <w:color w:val="0A0A0A"/>
               </w:rPr>
-              <w:t>&lt;&lt;</w:t>
-            </w:r>
-            <w:proofErr w:type="spellStart"/>
-            <w:r>
-              <w:rPr>
-                <w:rFonts w:ascii="GDSTransportWebsite" w:hAnsi="GDSTransportWebsite"/>
-                <w:color w:val="0A0A0A"/>
-              </w:rPr>
-              <w:t>vulnerabilityQuestions.</w:t>
+              <w:t>&lt;&lt;vulnerabilityQuestions.</w:t>
             </w:r>
             <w:r>
               <w:rPr>
@@ -6581,7 +4940,6 @@
               </w:rPr>
               <w:t>d</w:t>
             </w:r>
-            <w:proofErr w:type="spellEnd"/>
             <w:r>
               <w:rPr>
                 <w:rFonts w:ascii="GDSTransportWebsite" w:hAnsi="GDSTransportWebsite"/>
@@ -6630,6 +4988,7 @@
                 <w:color w:val="0A0A0A"/>
                 <w:shd w:val="clear" w:color="auto" w:fill="FFFFFF"/>
               </w:rPr>
+              <w:lastRenderedPageBreak/>
               <w:t>If you have answered “Yes” to question 1, how are you or the witness vulnerable and what support or adjustments do you want the court to consider?</w:t>
             </w:r>
           </w:p>
@@ -6766,25 +5125,8 @@
                 <w:rFonts w:ascii="GDSTransportWebsite" w:hAnsi="GDSTransportWebsite"/>
                 <w:color w:val="0A0A0A"/>
               </w:rPr>
-              <w:t>&lt;&lt;cs_{</w:t>
-            </w:r>
-            <w:proofErr w:type="spellStart"/>
-            <w:r>
-              <w:rPr>
-                <w:rFonts w:ascii="GDSTransportWebsite" w:hAnsi="GDSTransportWebsite"/>
-                <w:color w:val="0A0A0A"/>
-              </w:rPr>
-              <w:t>isBlank</w:t>
-            </w:r>
-            <w:proofErr w:type="spellEnd"/>
-            <w:r>
-              <w:rPr>
-                <w:rFonts w:ascii="GDSTransportWebsite" w:hAnsi="GDSTransportWebsite"/>
-                <w:color w:val="0A0A0A"/>
-              </w:rPr>
-              <w:t>(</w:t>
-            </w:r>
-            <w:proofErr w:type="spellStart"/>
+              <w:t>&lt;&lt;cs_{isBlank(</w:t>
+            </w:r>
             <w:r>
               <w:rPr>
                 <w:rFonts w:ascii="GDSTransportWebsite" w:hAnsi="GDSTransportWebsite"/>
@@ -6799,7 +5141,6 @@
               </w:rPr>
               <w:t>supportRequirementsAdditional</w:t>
             </w:r>
-            <w:proofErr w:type="spellEnd"/>
             <w:r>
               <w:rPr>
                 <w:rFonts w:ascii="GDSTransportWebsite" w:hAnsi="GDSTransportWebsite"/>
@@ -6807,7 +5148,6 @@
               </w:rPr>
               <w:t>)}&gt;&gt;Not Provided&lt;&lt;else&gt;&gt;&lt;&lt;</w:t>
             </w:r>
-            <w:proofErr w:type="spellStart"/>
             <w:r>
               <w:rPr>
                 <w:rFonts w:ascii="GDSTransportWebsite" w:hAnsi="GDSTransportWebsite"/>
@@ -6822,7 +5162,6 @@
               </w:rPr>
               <w:t>supportRequirementsAdditional</w:t>
             </w:r>
-            <w:proofErr w:type="spellEnd"/>
             <w:r>
               <w:rPr>
                 <w:rFonts w:ascii="GDSTransportWebsite" w:hAnsi="GDSTransportWebsite"/>
@@ -6944,23 +5283,7 @@
                 <w:rFonts w:ascii="GDSTransportWebsite" w:hAnsi="GDSTransportWebsite"/>
                 <w:color w:val="0A0A0A"/>
               </w:rPr>
-              <w:t>&lt;&lt;</w:t>
-            </w:r>
-            <w:proofErr w:type="spellStart"/>
-            <w:r>
-              <w:rPr>
-                <w:rFonts w:ascii="GDSTransportWebsite" w:hAnsi="GDSTransportWebsite"/>
-                <w:color w:val="0A0A0A"/>
-              </w:rPr>
-              <w:t>furtherInformation.futureApplications</w:t>
-            </w:r>
-            <w:proofErr w:type="spellEnd"/>
-            <w:r>
-              <w:rPr>
-                <w:rFonts w:ascii="GDSTransportWebsite" w:hAnsi="GDSTransportWebsite"/>
-                <w:color w:val="0A0A0A"/>
-              </w:rPr>
-              <w:t>&gt;&gt;</w:t>
+              <w:t>&lt;&lt;furtherInformation.futureApplications&gt;&gt;</w:t>
             </w:r>
           </w:p>
         </w:tc>
@@ -6973,25 +5296,7 @@
           <w:color w:val="0A0A0A"/>
           <w:shd w:val="clear" w:color="auto" w:fill="FFFFFF"/>
         </w:rPr>
-        <w:t>&lt;&lt;cs_{</w:t>
-      </w:r>
-      <w:proofErr w:type="spellStart"/>
-      <w:r>
-        <w:rPr>
-          <w:rFonts w:ascii="GDSTransportWebsite" w:hAnsi="GDSTransportWebsite"/>
-          <w:color w:val="0A0A0A"/>
-          <w:shd w:val="clear" w:color="auto" w:fill="FFFFFF"/>
-        </w:rPr>
-        <w:t>furthterInformation.futureApplications</w:t>
-      </w:r>
-      <w:proofErr w:type="spellEnd"/>
-      <w:r>
-        <w:rPr>
-          <w:rFonts w:ascii="GDSTransportWebsite" w:hAnsi="GDSTransportWebsite"/>
-          <w:color w:val="0A0A0A"/>
-          <w:shd w:val="clear" w:color="auto" w:fill="FFFFFF"/>
-        </w:rPr>
-        <w:t>='Yes'}&gt;&gt;</w:t>
+        <w:t>&lt;&lt;cs_{furthterInformation.futureApplications='Yes'}&gt;&gt;</w:t>
       </w:r>
     </w:p>
     <w:tbl>
@@ -7080,23 +5385,7 @@
                 <w:rFonts w:ascii="GDSTransportWebsite" w:hAnsi="GDSTransportWebsite"/>
                 <w:color w:val="0A0A0A"/>
               </w:rPr>
-              <w:t>&lt;&lt;</w:t>
-            </w:r>
-            <w:proofErr w:type="spellStart"/>
-            <w:r>
-              <w:rPr>
-                <w:rFonts w:ascii="GDSTransportWebsite" w:hAnsi="GDSTransportWebsite"/>
-                <w:color w:val="0A0A0A"/>
-              </w:rPr>
-              <w:t>furtherInformation.reasonForFutureApplications</w:t>
-            </w:r>
-            <w:proofErr w:type="spellEnd"/>
-            <w:r>
-              <w:rPr>
-                <w:rFonts w:ascii="GDSTransportWebsite" w:hAnsi="GDSTransportWebsite"/>
-                <w:color w:val="0A0A0A"/>
-              </w:rPr>
-              <w:t>&gt;&gt;</w:t>
+              <w:t>&lt;&lt;furtherInformation.reasonForFutureApplications&gt;&gt;</w:t>
             </w:r>
           </w:p>
         </w:tc>
@@ -7198,39 +5487,7 @@
                 <w:rFonts w:ascii="GDSTransportWebsite" w:hAnsi="GDSTransportWebsite"/>
                 <w:color w:val="0A0A0A"/>
               </w:rPr>
-              <w:t>&lt;&lt;cs_{</w:t>
-            </w:r>
-            <w:proofErr w:type="spellStart"/>
-            <w:r>
-              <w:rPr>
-                <w:rFonts w:ascii="GDSTransportWebsite" w:hAnsi="GDSTransportWebsite"/>
-                <w:color w:val="0A0A0A"/>
-              </w:rPr>
-              <w:t>isBlank</w:t>
-            </w:r>
-            <w:proofErr w:type="spellEnd"/>
-            <w:r>
-              <w:rPr>
-                <w:rFonts w:ascii="GDSTransportWebsite" w:hAnsi="GDSTransportWebsite"/>
-                <w:color w:val="0A0A0A"/>
-              </w:rPr>
-              <w:t>(</w:t>
-            </w:r>
-            <w:proofErr w:type="spellStart"/>
-            <w:r>
-              <w:rPr>
-                <w:rFonts w:ascii="GDSTransportWebsite" w:hAnsi="GDSTransportWebsite"/>
-                <w:color w:val="0A0A0A"/>
-              </w:rPr>
-              <w:t>furtherInformation.otherInformationForJudge</w:t>
-            </w:r>
-            <w:proofErr w:type="spellEnd"/>
-            <w:r>
-              <w:rPr>
-                <w:rFonts w:ascii="GDSTransportWebsite" w:hAnsi="GDSTransportWebsite"/>
-                <w:color w:val="0A0A0A"/>
-              </w:rPr>
-              <w:t>)}&gt;&gt;Not Provided&lt;&lt;else&gt;&gt;&lt;&lt;furtherInformation.otherInformationForJudge&gt;&gt;&lt;&lt;es_&gt;&gt;</w:t>
+              <w:t>&lt;&lt;cs_{isBlank(furtherInformation.otherInformationForJudge)}&gt;&gt;Not Provided&lt;&lt;else&gt;&gt;&lt;&lt;furtherInformation.otherInformationForJudge&gt;&gt;&lt;&lt;es_&gt;&gt;</w:t>
             </w:r>
           </w:p>
         </w:tc>
@@ -7392,7 +5649,6 @@
                 <w:color w:val="0A0A0A"/>
                 <w:shd w:val="clear" w:color="auto" w:fill="FFFFFF"/>
               </w:rPr>
-              <w:lastRenderedPageBreak/>
               <w:t>Name</w:t>
             </w:r>
           </w:p>
@@ -7506,23 +5762,7 @@
                 <w:rFonts w:ascii="GDSTransportWebsite" w:hAnsi="GDSTransportWebsite"/>
                 <w:color w:val="0A0A0A"/>
               </w:rPr>
-              <w:t>&lt;&lt;</w:t>
-            </w:r>
-            <w:proofErr w:type="spellStart"/>
-            <w:r>
-              <w:rPr>
-                <w:rFonts w:ascii="GDSTransportWebsite" w:hAnsi="GDSTransportWebsite"/>
-                <w:color w:val="0A0A0A"/>
-              </w:rPr>
-              <w:t>statementOfTruth.role</w:t>
-            </w:r>
-            <w:proofErr w:type="spellEnd"/>
-            <w:r>
-              <w:rPr>
-                <w:rFonts w:ascii="GDSTransportWebsite" w:hAnsi="GDSTransportWebsite"/>
-                <w:color w:val="0A0A0A"/>
-              </w:rPr>
-              <w:t>&gt;&gt;</w:t>
+              <w:t>&lt;&lt;statementOfTruth.role&gt;&gt;</w:t>
             </w:r>
           </w:p>
         </w:tc>

</xml_diff>

<commit_message>
CIV-8957 fix template correspondance address
</commit_message>
<xml_diff>
--- a/docker/docmosis/templates/CV-SPC-HRN-ENG-LIP-01282.docx
+++ b/docker/docmosis/templates/CV-SPC-HRN-ENG-LIP-01282.docx
@@ -129,7 +129,27 @@
                 <w:sz w:val="28"/>
                 <w:szCs w:val="28"/>
               </w:rPr>
-              <w:t>Claim number: &lt;&lt;referenceNumber&gt;&gt;</w:t>
+              <w:t>Claim number: &lt;&lt;</w:t>
+            </w:r>
+            <w:proofErr w:type="spellStart"/>
+            <w:r>
+              <w:rPr>
+                <w:rFonts w:ascii="GDSTransportWebsite" w:hAnsi="GDSTransportWebsite"/>
+                <w:color w:val="60686D"/>
+                <w:sz w:val="28"/>
+                <w:szCs w:val="28"/>
+              </w:rPr>
+              <w:t>referenceNumber</w:t>
+            </w:r>
+            <w:proofErr w:type="spellEnd"/>
+            <w:r>
+              <w:rPr>
+                <w:rFonts w:ascii="GDSTransportWebsite" w:hAnsi="GDSTransportWebsite"/>
+                <w:color w:val="60686D"/>
+                <w:sz w:val="28"/>
+                <w:szCs w:val="28"/>
+              </w:rPr>
+              <w:t>&gt;&gt;</w:t>
             </w:r>
           </w:p>
         </w:tc>
@@ -240,7 +260,27 @@
                 <w:sz w:val="28"/>
                 <w:szCs w:val="28"/>
               </w:rPr>
-              <w:t>Case name: &lt;&lt;caseName&gt;&gt;</w:t>
+              <w:t>Case name: &lt;&lt;</w:t>
+            </w:r>
+            <w:proofErr w:type="spellStart"/>
+            <w:r>
+              <w:rPr>
+                <w:rFonts w:ascii="GDSTransportWebsite" w:hAnsi="GDSTransportWebsite"/>
+                <w:color w:val="60686D"/>
+                <w:sz w:val="28"/>
+                <w:szCs w:val="28"/>
+              </w:rPr>
+              <w:t>caseName</w:t>
+            </w:r>
+            <w:proofErr w:type="spellEnd"/>
+            <w:r>
+              <w:rPr>
+                <w:rFonts w:ascii="GDSTransportWebsite" w:hAnsi="GDSTransportWebsite"/>
+                <w:color w:val="60686D"/>
+                <w:sz w:val="28"/>
+                <w:szCs w:val="28"/>
+              </w:rPr>
+              <w:t>&gt;&gt;</w:t>
             </w:r>
           </w:p>
         </w:tc>
@@ -404,7 +444,87 @@
                 <w:sz w:val="20"/>
                 <w:szCs w:val="20"/>
               </w:rPr>
-              <w:t>Received: &lt;&lt;{dateFormat(submittedOn, ‘d MMMM yyyy’, ‘dd-MM-yyyy’)}&gt;&gt;</w:t>
+              <w:t>Received: &lt;&lt;{</w:t>
+            </w:r>
+            <w:proofErr w:type="spellStart"/>
+            <w:r>
+              <w:rPr>
+                <w:rFonts w:ascii="GDSTransportWebsite" w:eastAsia="Times New Roman" w:hAnsi="GDSTransportWebsite" w:cs="Times New Roman"/>
+                <w:color w:val="60686D"/>
+                <w:sz w:val="20"/>
+                <w:szCs w:val="20"/>
+              </w:rPr>
+              <w:t>dateFormat</w:t>
+            </w:r>
+            <w:proofErr w:type="spellEnd"/>
+            <w:r>
+              <w:rPr>
+                <w:rFonts w:ascii="GDSTransportWebsite" w:eastAsia="Times New Roman" w:hAnsi="GDSTransportWebsite" w:cs="Times New Roman"/>
+                <w:color w:val="60686D"/>
+                <w:sz w:val="20"/>
+                <w:szCs w:val="20"/>
+              </w:rPr>
+              <w:t>(</w:t>
+            </w:r>
+            <w:proofErr w:type="spellStart"/>
+            <w:r>
+              <w:rPr>
+                <w:rFonts w:ascii="GDSTransportWebsite" w:eastAsia="Times New Roman" w:hAnsi="GDSTransportWebsite" w:cs="Times New Roman"/>
+                <w:color w:val="60686D"/>
+                <w:sz w:val="20"/>
+                <w:szCs w:val="20"/>
+              </w:rPr>
+              <w:t>submittedOn</w:t>
+            </w:r>
+            <w:proofErr w:type="spellEnd"/>
+            <w:r>
+              <w:rPr>
+                <w:rFonts w:ascii="GDSTransportWebsite" w:eastAsia="Times New Roman" w:hAnsi="GDSTransportWebsite" w:cs="Times New Roman"/>
+                <w:color w:val="60686D"/>
+                <w:sz w:val="20"/>
+                <w:szCs w:val="20"/>
+              </w:rPr>
+              <w:t xml:space="preserve">, ‘d MMMM </w:t>
+            </w:r>
+            <w:proofErr w:type="spellStart"/>
+            <w:r>
+              <w:rPr>
+                <w:rFonts w:ascii="GDSTransportWebsite" w:eastAsia="Times New Roman" w:hAnsi="GDSTransportWebsite" w:cs="Times New Roman"/>
+                <w:color w:val="60686D"/>
+                <w:sz w:val="20"/>
+                <w:szCs w:val="20"/>
+              </w:rPr>
+              <w:t>yyyy</w:t>
+            </w:r>
+            <w:proofErr w:type="spellEnd"/>
+            <w:r>
+              <w:rPr>
+                <w:rFonts w:ascii="GDSTransportWebsite" w:eastAsia="Times New Roman" w:hAnsi="GDSTransportWebsite" w:cs="Times New Roman"/>
+                <w:color w:val="60686D"/>
+                <w:sz w:val="20"/>
+                <w:szCs w:val="20"/>
+              </w:rPr>
+              <w:t>’, ‘dd-MM-</w:t>
+            </w:r>
+            <w:proofErr w:type="spellStart"/>
+            <w:r>
+              <w:rPr>
+                <w:rFonts w:ascii="GDSTransportWebsite" w:eastAsia="Times New Roman" w:hAnsi="GDSTransportWebsite" w:cs="Times New Roman"/>
+                <w:color w:val="60686D"/>
+                <w:sz w:val="20"/>
+                <w:szCs w:val="20"/>
+              </w:rPr>
+              <w:t>yyyy</w:t>
+            </w:r>
+            <w:proofErr w:type="spellEnd"/>
+            <w:r>
+              <w:rPr>
+                <w:rFonts w:ascii="GDSTransportWebsite" w:eastAsia="Times New Roman" w:hAnsi="GDSTransportWebsite" w:cs="Times New Roman"/>
+                <w:color w:val="60686D"/>
+                <w:sz w:val="20"/>
+                <w:szCs w:val="20"/>
+              </w:rPr>
+              <w:t>’)}&gt;&gt;</w:t>
             </w:r>
           </w:p>
         </w:tc>
@@ -634,7 +754,23 @@
                 <w:rFonts w:ascii="GDSTransportWebsite" w:hAnsi="GDSTransportWebsite"/>
                 <w:color w:val="0A0A0A"/>
               </w:rPr>
-              <w:t>&lt;&lt;applicant.primaryAddress.PostTown&gt;&gt;&lt;&lt;es_&gt;&gt;</w:t>
+              <w:t>&lt;&lt;</w:t>
+            </w:r>
+            <w:proofErr w:type="spellStart"/>
+            <w:r>
+              <w:rPr>
+                <w:rFonts w:ascii="GDSTransportWebsite" w:hAnsi="GDSTransportWebsite"/>
+                <w:color w:val="0A0A0A"/>
+              </w:rPr>
+              <w:t>applicant.primaryAddress.PostTown</w:t>
+            </w:r>
+            <w:proofErr w:type="spellEnd"/>
+            <w:r>
+              <w:rPr>
+                <w:rFonts w:ascii="GDSTransportWebsite" w:hAnsi="GDSTransportWebsite"/>
+                <w:color w:val="0A0A0A"/>
+              </w:rPr>
+              <w:t>&gt;&gt;&lt;&lt;es_&gt;&gt;</w:t>
             </w:r>
           </w:p>
           <w:p>
@@ -666,7 +802,23 @@
                 <w:rFonts w:ascii="GDSTransportWebsite" w:hAnsi="GDSTransportWebsite"/>
                 <w:color w:val="0A0A0A"/>
               </w:rPr>
-              <w:t>&lt;&lt;applicant.primaryAddress.Country&gt;&gt;&lt;&lt;es_&gt;&gt;</w:t>
+              <w:t>&lt;&lt;</w:t>
+            </w:r>
+            <w:proofErr w:type="spellStart"/>
+            <w:r>
+              <w:rPr>
+                <w:rFonts w:ascii="GDSTransportWebsite" w:hAnsi="GDSTransportWebsite"/>
+                <w:color w:val="0A0A0A"/>
+              </w:rPr>
+              <w:t>applicant.primaryAddress.Country</w:t>
+            </w:r>
+            <w:proofErr w:type="spellEnd"/>
+            <w:r>
+              <w:rPr>
+                <w:rFonts w:ascii="GDSTransportWebsite" w:hAnsi="GDSTransportWebsite"/>
+                <w:color w:val="0A0A0A"/>
+              </w:rPr>
+              <w:t>&gt;&gt;&lt;&lt;es_&gt;&gt;</w:t>
             </w:r>
           </w:p>
         </w:tc>
@@ -751,7 +903,55 @@
                 <w:rFonts w:ascii="GDSTransportWebsite" w:hAnsi="GDSTransportWebsite"/>
                 <w:color w:val="0A0A0A"/>
               </w:rPr>
-              <w:t>&lt;&lt;cs_{isBlank(applicant.phoneNumber)}&gt;&gt;Not Provided&lt;&lt;else&gt;&gt;&lt;&lt; applicant.phoneNumber &gt;&gt;&lt;&lt;es_&gt;&gt;</w:t>
+              <w:t>&lt;&lt;cs_{</w:t>
+            </w:r>
+            <w:proofErr w:type="spellStart"/>
+            <w:r>
+              <w:rPr>
+                <w:rFonts w:ascii="GDSTransportWebsite" w:hAnsi="GDSTransportWebsite"/>
+                <w:color w:val="0A0A0A"/>
+              </w:rPr>
+              <w:t>isBlank</w:t>
+            </w:r>
+            <w:proofErr w:type="spellEnd"/>
+            <w:r>
+              <w:rPr>
+                <w:rFonts w:ascii="GDSTransportWebsite" w:hAnsi="GDSTransportWebsite"/>
+                <w:color w:val="0A0A0A"/>
+              </w:rPr>
+              <w:t>(</w:t>
+            </w:r>
+            <w:proofErr w:type="spellStart"/>
+            <w:r>
+              <w:rPr>
+                <w:rFonts w:ascii="GDSTransportWebsite" w:hAnsi="GDSTransportWebsite"/>
+                <w:color w:val="0A0A0A"/>
+              </w:rPr>
+              <w:t>applicant.phoneNumber</w:t>
+            </w:r>
+            <w:proofErr w:type="spellEnd"/>
+            <w:r>
+              <w:rPr>
+                <w:rFonts w:ascii="GDSTransportWebsite" w:hAnsi="GDSTransportWebsite"/>
+                <w:color w:val="0A0A0A"/>
+              </w:rPr>
+              <w:t xml:space="preserve">)}&gt;&gt;Not Provided&lt;&lt;else&gt;&gt;&lt;&lt; </w:t>
+            </w:r>
+            <w:proofErr w:type="spellStart"/>
+            <w:r>
+              <w:rPr>
+                <w:rFonts w:ascii="GDSTransportWebsite" w:hAnsi="GDSTransportWebsite"/>
+                <w:color w:val="0A0A0A"/>
+              </w:rPr>
+              <w:t>applicant.phoneNumber</w:t>
+            </w:r>
+            <w:proofErr w:type="spellEnd"/>
+            <w:r>
+              <w:rPr>
+                <w:rFonts w:ascii="GDSTransportWebsite" w:hAnsi="GDSTransportWebsite"/>
+                <w:color w:val="0A0A0A"/>
+              </w:rPr>
+              <w:t xml:space="preserve"> &gt;&gt;&lt;&lt;es_&gt;&gt;</w:t>
             </w:r>
           </w:p>
         </w:tc>
@@ -814,7 +1014,55 @@
                 <w:rFonts w:ascii="GDSTransportWebsite" w:hAnsi="GDSTransportWebsite"/>
                 <w:color w:val="0A0A0A"/>
               </w:rPr>
-              <w:t>&lt;&lt;cs_{isBlank(applicant.emailAddress)}&gt;&gt;Not Provided&lt;&lt;else&gt;&gt;&lt;&lt; applicant.emailAddress &gt;&gt;&lt;&lt;es_&gt;&gt;</w:t>
+              <w:t>&lt;&lt;cs_{</w:t>
+            </w:r>
+            <w:proofErr w:type="spellStart"/>
+            <w:r>
+              <w:rPr>
+                <w:rFonts w:ascii="GDSTransportWebsite" w:hAnsi="GDSTransportWebsite"/>
+                <w:color w:val="0A0A0A"/>
+              </w:rPr>
+              <w:t>isBlank</w:t>
+            </w:r>
+            <w:proofErr w:type="spellEnd"/>
+            <w:r>
+              <w:rPr>
+                <w:rFonts w:ascii="GDSTransportWebsite" w:hAnsi="GDSTransportWebsite"/>
+                <w:color w:val="0A0A0A"/>
+              </w:rPr>
+              <w:t>(</w:t>
+            </w:r>
+            <w:proofErr w:type="spellStart"/>
+            <w:r>
+              <w:rPr>
+                <w:rFonts w:ascii="GDSTransportWebsite" w:hAnsi="GDSTransportWebsite"/>
+                <w:color w:val="0A0A0A"/>
+              </w:rPr>
+              <w:t>applicant.emailAddress</w:t>
+            </w:r>
+            <w:proofErr w:type="spellEnd"/>
+            <w:r>
+              <w:rPr>
+                <w:rFonts w:ascii="GDSTransportWebsite" w:hAnsi="GDSTransportWebsite"/>
+                <w:color w:val="0A0A0A"/>
+              </w:rPr>
+              <w:t xml:space="preserve">)}&gt;&gt;Not Provided&lt;&lt;else&gt;&gt;&lt;&lt; </w:t>
+            </w:r>
+            <w:proofErr w:type="spellStart"/>
+            <w:r>
+              <w:rPr>
+                <w:rFonts w:ascii="GDSTransportWebsite" w:hAnsi="GDSTransportWebsite"/>
+                <w:color w:val="0A0A0A"/>
+              </w:rPr>
+              <w:t>applicant.emailAddress</w:t>
+            </w:r>
+            <w:proofErr w:type="spellEnd"/>
+            <w:r>
+              <w:rPr>
+                <w:rFonts w:ascii="GDSTransportWebsite" w:hAnsi="GDSTransportWebsite"/>
+                <w:color w:val="0A0A0A"/>
+              </w:rPr>
+              <w:t xml:space="preserve"> &gt;&gt;&lt;&lt;es_&gt;&gt;</w:t>
             </w:r>
           </w:p>
         </w:tc>
@@ -892,7 +1140,29 @@
                 <w:color w:val="0A0A0A"/>
                 <w:shd w:val="clear" w:color="auto" w:fill="FFFFFF"/>
               </w:rPr>
-              <w:t>&lt;&lt;rr_respondents&gt;&gt;</w:t>
+              <w:t>&lt;&lt;</w:t>
+            </w:r>
+            <w:proofErr w:type="spellStart"/>
+            <w:r>
+              <w:rPr>
+                <w:rFonts w:ascii="GDSTransportWebsite" w:hAnsi="GDSTransportWebsite"/>
+                <w:b/>
+                <w:bCs/>
+                <w:color w:val="0A0A0A"/>
+                <w:shd w:val="clear" w:color="auto" w:fill="FFFFFF"/>
+              </w:rPr>
+              <w:t>rr_respondents</w:t>
+            </w:r>
+            <w:proofErr w:type="spellEnd"/>
+            <w:r>
+              <w:rPr>
+                <w:rFonts w:ascii="GDSTransportWebsite" w:hAnsi="GDSTransportWebsite"/>
+                <w:b/>
+                <w:bCs/>
+                <w:color w:val="0A0A0A"/>
+                <w:shd w:val="clear" w:color="auto" w:fill="FFFFFF"/>
+              </w:rPr>
+              <w:t>&gt;&gt;</w:t>
             </w:r>
           </w:p>
         </w:tc>
@@ -934,7 +1204,29 @@
                 <w:color w:val="0A0A0A"/>
                 <w:shd w:val="clear" w:color="auto" w:fill="FFFFFF"/>
               </w:rPr>
-              <w:t>&lt;&lt;cs_{$size&gt;1}&gt;&gt; Defendant &lt;&lt;$itemnum&gt;&gt;&lt;&lt;es_&gt;&gt;</w:t>
+              <w:t>&lt;&lt;cs_{$size&gt;1}&gt;&gt; Defendant &lt;&lt;$</w:t>
+            </w:r>
+            <w:proofErr w:type="spellStart"/>
+            <w:r>
+              <w:rPr>
+                <w:rFonts w:ascii="GDSTransportWebsite" w:hAnsi="GDSTransportWebsite"/>
+                <w:b/>
+                <w:bCs/>
+                <w:color w:val="0A0A0A"/>
+                <w:shd w:val="clear" w:color="auto" w:fill="FFFFFF"/>
+              </w:rPr>
+              <w:t>itemnum</w:t>
+            </w:r>
+            <w:proofErr w:type="spellEnd"/>
+            <w:r>
+              <w:rPr>
+                <w:rFonts w:ascii="GDSTransportWebsite" w:hAnsi="GDSTransportWebsite"/>
+                <w:b/>
+                <w:bCs/>
+                <w:color w:val="0A0A0A"/>
+                <w:shd w:val="clear" w:color="auto" w:fill="FFFFFF"/>
+              </w:rPr>
+              <w:t>&gt;&gt;&lt;&lt;es_&gt;&gt;</w:t>
             </w:r>
           </w:p>
         </w:tc>
@@ -1109,7 +1401,23 @@
                 <w:rFonts w:ascii="GDSTransportWebsite" w:hAnsi="GDSTransportWebsite"/>
                 <w:color w:val="0A0A0A"/>
               </w:rPr>
-              <w:t>&lt;&lt; primaryAddress.PostTown&gt;&gt;&lt;&lt;es_&gt;&gt;</w:t>
+              <w:t xml:space="preserve">&lt;&lt; </w:t>
+            </w:r>
+            <w:proofErr w:type="spellStart"/>
+            <w:r>
+              <w:rPr>
+                <w:rFonts w:ascii="GDSTransportWebsite" w:hAnsi="GDSTransportWebsite"/>
+                <w:color w:val="0A0A0A"/>
+              </w:rPr>
+              <w:t>primaryAddress.PostTown</w:t>
+            </w:r>
+            <w:proofErr w:type="spellEnd"/>
+            <w:r>
+              <w:rPr>
+                <w:rFonts w:ascii="GDSTransportWebsite" w:hAnsi="GDSTransportWebsite"/>
+                <w:color w:val="0A0A0A"/>
+              </w:rPr>
+              <w:t>&gt;&gt;&lt;&lt;es_&gt;&gt;</w:t>
             </w:r>
           </w:p>
           <w:p>
@@ -1142,7 +1450,23 @@
                 <w:rFonts w:ascii="GDSTransportWebsite" w:hAnsi="GDSTransportWebsite"/>
                 <w:color w:val="0A0A0A"/>
               </w:rPr>
-              <w:t>&lt;&lt; primaryAddress.Country&gt;&gt;&lt;&lt;es_&gt;&gt;</w:t>
+              <w:t xml:space="preserve">&lt;&lt; </w:t>
+            </w:r>
+            <w:proofErr w:type="spellStart"/>
+            <w:r>
+              <w:rPr>
+                <w:rFonts w:ascii="GDSTransportWebsite" w:hAnsi="GDSTransportWebsite"/>
+                <w:color w:val="0A0A0A"/>
+              </w:rPr>
+              <w:t>primaryAddress.Country</w:t>
+            </w:r>
+            <w:proofErr w:type="spellEnd"/>
+            <w:r>
+              <w:rPr>
+                <w:rFonts w:ascii="GDSTransportWebsite" w:hAnsi="GDSTransportWebsite"/>
+                <w:color w:val="0A0A0A"/>
+              </w:rPr>
+              <w:t>&gt;&gt;&lt;&lt;es_&gt;&gt;</w:t>
             </w:r>
           </w:p>
         </w:tc>
@@ -1232,7 +1556,55 @@
                 <w:rFonts w:ascii="GDSTransportWebsite" w:hAnsi="GDSTransportWebsite"/>
                 <w:color w:val="0A0A0A"/>
               </w:rPr>
-              <w:t>&lt;&lt;cs_{isBlank(phoneNumber)}&gt;&gt;Not Provided&lt;&lt;else&gt;&gt;&lt;&lt;phoneNumber &gt;&gt;&lt;&lt;es_&gt;&gt;</w:t>
+              <w:t>&lt;&lt;cs_{</w:t>
+            </w:r>
+            <w:proofErr w:type="spellStart"/>
+            <w:r>
+              <w:rPr>
+                <w:rFonts w:ascii="GDSTransportWebsite" w:hAnsi="GDSTransportWebsite"/>
+                <w:color w:val="0A0A0A"/>
+              </w:rPr>
+              <w:t>isBlank</w:t>
+            </w:r>
+            <w:proofErr w:type="spellEnd"/>
+            <w:r>
+              <w:rPr>
+                <w:rFonts w:ascii="GDSTransportWebsite" w:hAnsi="GDSTransportWebsite"/>
+                <w:color w:val="0A0A0A"/>
+              </w:rPr>
+              <w:t>(</w:t>
+            </w:r>
+            <w:proofErr w:type="spellStart"/>
+            <w:r>
+              <w:rPr>
+                <w:rFonts w:ascii="GDSTransportWebsite" w:hAnsi="GDSTransportWebsite"/>
+                <w:color w:val="0A0A0A"/>
+              </w:rPr>
+              <w:t>phoneNumber</w:t>
+            </w:r>
+            <w:proofErr w:type="spellEnd"/>
+            <w:r>
+              <w:rPr>
+                <w:rFonts w:ascii="GDSTransportWebsite" w:hAnsi="GDSTransportWebsite"/>
+                <w:color w:val="0A0A0A"/>
+              </w:rPr>
+              <w:t>)}&gt;&gt;Not Provided&lt;&lt;else&gt;&gt;&lt;&lt;</w:t>
+            </w:r>
+            <w:proofErr w:type="spellStart"/>
+            <w:r>
+              <w:rPr>
+                <w:rFonts w:ascii="GDSTransportWebsite" w:hAnsi="GDSTransportWebsite"/>
+                <w:color w:val="0A0A0A"/>
+              </w:rPr>
+              <w:t>phoneNumber</w:t>
+            </w:r>
+            <w:proofErr w:type="spellEnd"/>
+            <w:r>
+              <w:rPr>
+                <w:rFonts w:ascii="GDSTransportWebsite" w:hAnsi="GDSTransportWebsite"/>
+                <w:color w:val="0A0A0A"/>
+              </w:rPr>
+              <w:t xml:space="preserve"> &gt;&gt;&lt;&lt;es_&gt;&gt;</w:t>
             </w:r>
           </w:p>
         </w:tc>
@@ -1300,7 +1672,55 @@
                 <w:rFonts w:ascii="GDSTransportWebsite" w:hAnsi="GDSTransportWebsite"/>
                 <w:color w:val="0A0A0A"/>
               </w:rPr>
-              <w:t>&lt;&lt;cs_{isBlank(emailAddress)}&gt;&gt;Not Provided&lt;&lt;else&gt;&gt;&lt;&lt;emailAddress&gt;&gt;&lt;&lt;es_&gt;&gt;</w:t>
+              <w:t>&lt;&lt;cs_{</w:t>
+            </w:r>
+            <w:proofErr w:type="spellStart"/>
+            <w:r>
+              <w:rPr>
+                <w:rFonts w:ascii="GDSTransportWebsite" w:hAnsi="GDSTransportWebsite"/>
+                <w:color w:val="0A0A0A"/>
+              </w:rPr>
+              <w:t>isBlank</w:t>
+            </w:r>
+            <w:proofErr w:type="spellEnd"/>
+            <w:r>
+              <w:rPr>
+                <w:rFonts w:ascii="GDSTransportWebsite" w:hAnsi="GDSTransportWebsite"/>
+                <w:color w:val="0A0A0A"/>
+              </w:rPr>
+              <w:t>(</w:t>
+            </w:r>
+            <w:proofErr w:type="spellStart"/>
+            <w:r>
+              <w:rPr>
+                <w:rFonts w:ascii="GDSTransportWebsite" w:hAnsi="GDSTransportWebsite"/>
+                <w:color w:val="0A0A0A"/>
+              </w:rPr>
+              <w:t>emailAddress</w:t>
+            </w:r>
+            <w:proofErr w:type="spellEnd"/>
+            <w:r>
+              <w:rPr>
+                <w:rFonts w:ascii="GDSTransportWebsite" w:hAnsi="GDSTransportWebsite"/>
+                <w:color w:val="0A0A0A"/>
+              </w:rPr>
+              <w:t>)}&gt;&gt;Not Provided&lt;&lt;else&gt;&gt;&lt;&lt;</w:t>
+            </w:r>
+            <w:proofErr w:type="spellStart"/>
+            <w:r>
+              <w:rPr>
+                <w:rFonts w:ascii="GDSTransportWebsite" w:hAnsi="GDSTransportWebsite"/>
+                <w:color w:val="0A0A0A"/>
+              </w:rPr>
+              <w:t>emailAddress</w:t>
+            </w:r>
+            <w:proofErr w:type="spellEnd"/>
+            <w:r>
+              <w:rPr>
+                <w:rFonts w:ascii="GDSTransportWebsite" w:hAnsi="GDSTransportWebsite"/>
+                <w:color w:val="0A0A0A"/>
+              </w:rPr>
+              <w:t>&gt;&gt;&lt;&lt;es_&gt;&gt;</w:t>
             </w:r>
           </w:p>
           <w:p>
@@ -1359,7 +1779,29 @@
                 <w:color w:val="0A0A0A"/>
                 <w:shd w:val="clear" w:color="auto" w:fill="FFFFFF"/>
               </w:rPr>
-              <w:t>&lt;&lt;er_respondents&gt;&gt;</w:t>
+              <w:t>&lt;&lt;</w:t>
+            </w:r>
+            <w:proofErr w:type="spellStart"/>
+            <w:r>
+              <w:rPr>
+                <w:rFonts w:ascii="GDSTransportWebsite" w:hAnsi="GDSTransportWebsite"/>
+                <w:b/>
+                <w:bCs/>
+                <w:color w:val="0A0A0A"/>
+                <w:shd w:val="clear" w:color="auto" w:fill="FFFFFF"/>
+              </w:rPr>
+              <w:t>er_respondents</w:t>
+            </w:r>
+            <w:proofErr w:type="spellEnd"/>
+            <w:r>
+              <w:rPr>
+                <w:rFonts w:ascii="GDSTransportWebsite" w:hAnsi="GDSTransportWebsite"/>
+                <w:b/>
+                <w:bCs/>
+                <w:color w:val="0A0A0A"/>
+                <w:shd w:val="clear" w:color="auto" w:fill="FFFFFF"/>
+              </w:rPr>
+              <w:t>&gt;&gt;</w:t>
             </w:r>
           </w:p>
         </w:tc>
@@ -1413,6 +1855,34 @@
                 <w:shd w:val="clear" w:color="auto" w:fill="FFFFFF"/>
               </w:rPr>
             </w:pPr>
+            <w:r>
+              <w:rPr>
+                <w:rFonts w:ascii="GDSTransportWebsite" w:hAnsi="GDSTransportWebsite"/>
+                <w:color w:val="0A0A0A"/>
+              </w:rPr>
+              <w:t>&lt;&lt;</w:t>
+            </w:r>
+            <w:r>
+              <w:rPr>
+                <w:rFonts w:ascii="GDSTransportWebsite" w:hAnsi="GDSTransportWebsite"/>
+                <w:color w:val="0A0A0A"/>
+              </w:rPr>
+              <w:t>cs_{</w:t>
+            </w:r>
+            <w:r>
+              <w:rPr>
+                <w:rFonts w:ascii="GDSTransportWebsite" w:hAnsi="GDSTransportWebsite"/>
+                <w:color w:val="0A0A0A"/>
+              </w:rPr>
+              <w:t>respondent1LiPCorrespondenceAddress</w:t>
+            </w:r>
+            <w:r>
+              <w:rPr>
+                <w:rFonts w:ascii="GDSTransportWebsite" w:hAnsi="GDSTransportWebsite"/>
+                <w:color w:val="0A0A0A"/>
+              </w:rPr>
+              <w:t>.primaryAddress.AddressLine1!=null}&gt;&gt;</w:t>
+            </w:r>
           </w:p>
         </w:tc>
         <w:tc>
@@ -1749,10 +2219,19 @@
         <w:rPr>
           <w:rFonts w:ascii="GDSTransportWebsite" w:hAnsi="GDSTransportWebsite"/>
           <w:color w:val="0A0A0A"/>
-          <w:sz w:val="36"/>
-          <w:szCs w:val="36"/>
+          <w:sz w:val="22"/>
+          <w:szCs w:val="22"/>
         </w:rPr>
       </w:pPr>
+      <w:r>
+        <w:rPr>
+          <w:rFonts w:ascii="GDSTransportWebsite" w:hAnsi="GDSTransportWebsite"/>
+          <w:color w:val="0A0A0A"/>
+          <w:sz w:val="22"/>
+          <w:szCs w:val="22"/>
+        </w:rPr>
+        <w:t>&lt;&lt;es_&gt;&gt;</w:t>
+      </w:r>
     </w:p>
     <w:p>
       <w:pPr>
@@ -1774,7 +2253,27 @@
           <w:sz w:val="36"/>
           <w:szCs w:val="36"/>
         </w:rPr>
-        <w:t>&lt;&lt;cs_{allocatedTrack='SMALL_CLAIM'}&gt;&gt;</w:t>
+        <w:t>&lt;&lt;cs_{</w:t>
+      </w:r>
+      <w:proofErr w:type="spellStart"/>
+      <w:r>
+        <w:rPr>
+          <w:rFonts w:ascii="GDSTransportWebsite" w:hAnsi="GDSTransportWebsite"/>
+          <w:color w:val="0A0A0A"/>
+          <w:sz w:val="36"/>
+          <w:szCs w:val="36"/>
+        </w:rPr>
+        <w:t>allocatedTrack</w:t>
+      </w:r>
+      <w:proofErr w:type="spellEnd"/>
+      <w:r>
+        <w:rPr>
+          <w:rFonts w:ascii="GDSTransportWebsite" w:hAnsi="GDSTransportWebsite"/>
+          <w:color w:val="0A0A0A"/>
+          <w:sz w:val="36"/>
+          <w:szCs w:val="36"/>
+        </w:rPr>
+        <w:t>='SMALL_CLAIM'}&gt;&gt;</w:t>
       </w:r>
     </w:p>
     <w:p>
@@ -1841,15 +2340,8 @@
                 <w:b/>
                 <w:bCs/>
               </w:rPr>
-              <w:t xml:space="preserve">Do you consider that this claim is suitable for determination without a hearing, i.e. by a </w:t>
-            </w:r>
-            <w:r>
-              <w:rPr>
-                <w:b/>
-                <w:bCs/>
-              </w:rPr>
               <w:lastRenderedPageBreak/>
-              <w:t>judge reading and considering the case papers, witness statements and other documents filed by the parties, making a decision, and giving a note of reasons for that decision?</w:t>
+              <w:t>Do you consider that this claim is suitable for determination without a hearing, i.e. by a judge reading and considering the case papers, witness statements and other documents filed by the parties, making a decision, and giving a note of reasons for that decision?</w:t>
             </w:r>
           </w:p>
         </w:tc>
@@ -1871,9 +2363,9 @@
                 <w:rFonts w:ascii="GDSTransportWebsite" w:hAnsi="GDSTransportWebsite"/>
                 <w:color w:val="0A0A0A"/>
               </w:rPr>
-              <w:lastRenderedPageBreak/>
               <w:t>&lt;&lt;</w:t>
             </w:r>
+            <w:proofErr w:type="spellStart"/>
             <w:r>
               <w:rPr>
                 <w:rFonts w:ascii="GDSTransportWebsite" w:hAnsi="GDSTransportWebsite"/>
@@ -1895,6 +2387,7 @@
               </w:rPr>
               <w:t>determinationWithoutHearingRequired</w:t>
             </w:r>
+            <w:proofErr w:type="spellEnd"/>
             <w:r>
               <w:rPr>
                 <w:rFonts w:ascii="GDSTransportWebsite" w:hAnsi="GDSTransportWebsite"/>
@@ -1951,7 +2444,15 @@
                 <w:rFonts w:ascii="GDSTransportWebsite" w:hAnsi="GDSTransportWebsite"/>
                 <w:color w:val="0A0A0A"/>
               </w:rPr>
-              <w:t xml:space="preserve"> dqExtraDetailsLip</w:t>
+              <w:t xml:space="preserve"> </w:t>
+            </w:r>
+            <w:proofErr w:type="spellStart"/>
+            <w:r>
+              <w:rPr>
+                <w:rFonts w:ascii="GDSTransportWebsite" w:hAnsi="GDSTransportWebsite"/>
+                <w:color w:val="0A0A0A"/>
+              </w:rPr>
+              <w:t>dqExtraDetailsLip</w:t>
             </w:r>
             <w:r>
               <w:rPr>
@@ -1965,7 +2466,15 @@
                 <w:rFonts w:ascii="GDSTransportWebsite" w:hAnsi="GDSTransportWebsite"/>
                 <w:color w:val="0A0A0A"/>
               </w:rPr>
-              <w:t xml:space="preserve">determinationWithoutHearingReason </w:t>
+              <w:t>determinationWithoutHearingReason</w:t>
+            </w:r>
+            <w:proofErr w:type="spellEnd"/>
+            <w:r>
+              <w:rPr>
+                <w:rFonts w:ascii="GDSTransportWebsite" w:hAnsi="GDSTransportWebsite"/>
+                <w:color w:val="0A0A0A"/>
+              </w:rPr>
+              <w:t xml:space="preserve"> </w:t>
             </w:r>
             <w:r>
               <w:rPr>
@@ -2042,8 +2551,8 @@
         <w:tblLook w:val="04A0" w:firstRow="1" w:lastRow="0" w:firstColumn="1" w:lastColumn="0" w:noHBand="0" w:noVBand="1"/>
       </w:tblPr>
       <w:tblGrid>
-        <w:gridCol w:w="5156"/>
-        <w:gridCol w:w="4816"/>
+        <w:gridCol w:w="5400"/>
+        <w:gridCol w:w="4572"/>
       </w:tblGrid>
       <w:tr>
         <w:tc>
@@ -2088,6 +2597,7 @@
             <w:r>
               <w:t xml:space="preserve"> </w:t>
             </w:r>
+            <w:proofErr w:type="spellStart"/>
             <w:r>
               <w:rPr>
                 <w:rFonts w:cstheme="minorHAnsi"/>
@@ -2106,6 +2616,7 @@
               </w:rPr>
               <w:t>triedToSettle</w:t>
             </w:r>
+            <w:proofErr w:type="spellEnd"/>
             <w:r>
               <w:rPr>
                 <w:rFonts w:cstheme="minorHAnsi"/>
@@ -2227,6 +2738,7 @@
               </w:rPr>
               <w:t>&lt;&lt;</w:t>
             </w:r>
+            <w:proofErr w:type="spellStart"/>
             <w:r>
               <w:rPr>
                 <w:rFonts w:cstheme="minorHAnsi"/>
@@ -2245,6 +2757,7 @@
               </w:rPr>
               <w:t>considerClaimantDocuments</w:t>
             </w:r>
+            <w:proofErr w:type="spellEnd"/>
             <w:r>
               <w:rPr>
                 <w:rFonts w:cstheme="minorHAnsi"/>
@@ -2278,50 +2791,22 @@
             <w:tcW w:w="4508" w:type="dxa"/>
           </w:tcPr>
           <w:p>
-            <w:pPr>
-              <w:rPr>
-                <w:b/>
-                <w:bCs/>
-              </w:rPr>
-            </w:pPr>
-            <w:r>
-              <w:rPr>
-                <w:b/>
-                <w:bCs/>
-              </w:rPr>
+            <w:r>
               <w:t>&lt;&lt;cs_{</w:t>
             </w:r>
             <w:r>
               <w:rPr>
                 <w:rFonts w:cstheme="minorHAnsi"/>
               </w:rPr>
-              <w:t>dqExtraDetailsLip</w:t>
-            </w:r>
-            <w:r>
-              <w:rPr>
-                <w:rFonts w:cstheme="minorHAnsi"/>
-              </w:rPr>
-              <w:t>.</w:t>
-            </w:r>
-            <w:r>
-              <w:rPr>
-                <w:rFonts w:cstheme="minorHAnsi"/>
-              </w:rPr>
-              <w:t>considerClaimantDocuments</w:t>
-            </w:r>
-            <w:r>
-              <w:rPr>
-                <w:rFonts w:cstheme="minorHAnsi"/>
-              </w:rPr>
-              <w:t>=</w:t>
-            </w:r>
-            <w:r>
-              <w:rPr>
-                <w:rFonts w:ascii="GDSTransportWebsite" w:hAnsi="GDSTransportWebsite"/>
-                <w:color w:val="0A0A0A"/>
-                <w:shd w:val="clear" w:color="auto" w:fill="FFFFFF"/>
-              </w:rPr>
-              <w:t>'Yes'}&gt;&gt;</w:t>
+              <w:t>dqExtraDetailsLip.considerClaimantDocumentsDetails!=null</w:t>
+            </w:r>
+            <w:r>
+              <w:rPr>
+                <w:rFonts w:ascii="GDSTransportWebsite" w:hAnsi="GDSTransportWebsite"/>
+                <w:color w:val="0A0A0A"/>
+                <w:shd w:val="clear" w:color="auto" w:fill="FFFFFF"/>
+              </w:rPr>
+              <w:t>}&gt;&gt;</w:t>
             </w:r>
           </w:p>
         </w:tc>
@@ -2382,6 +2867,7 @@
               </w:rPr>
               <w:t>&lt;&lt;</w:t>
             </w:r>
+            <w:proofErr w:type="spellStart"/>
             <w:r>
               <w:rPr>
                 <w:rFonts w:cstheme="minorHAnsi"/>
@@ -2400,6 +2886,7 @@
               </w:rPr>
               <w:t>considerClaimantDocumentsDetails</w:t>
             </w:r>
+            <w:proofErr w:type="spellEnd"/>
             <w:r>
               <w:rPr>
                 <w:rFonts w:cstheme="minorHAnsi"/>
@@ -2582,7 +3069,23 @@
                 <w:rFonts w:ascii="GDSTransportWebsite" w:hAnsi="GDSTransportWebsite"/>
                 <w:color w:val="0A0A0A"/>
               </w:rPr>
-              <w:t>&lt;&lt;experts.expertRequired&gt;&gt;</w:t>
+              <w:t>&lt;&lt;</w:t>
+            </w:r>
+            <w:proofErr w:type="spellStart"/>
+            <w:r>
+              <w:rPr>
+                <w:rFonts w:ascii="GDSTransportWebsite" w:hAnsi="GDSTransportWebsite"/>
+                <w:color w:val="0A0A0A"/>
+              </w:rPr>
+              <w:t>experts.expertRequired</w:t>
+            </w:r>
+            <w:proofErr w:type="spellEnd"/>
+            <w:r>
+              <w:rPr>
+                <w:rFonts w:ascii="GDSTransportWebsite" w:hAnsi="GDSTransportWebsite"/>
+                <w:color w:val="0A0A0A"/>
+              </w:rPr>
+              <w:t>&gt;&gt;</w:t>
             </w:r>
           </w:p>
         </w:tc>
@@ -2595,7 +3098,25 @@
           <w:color w:val="0A0A0A"/>
           <w:shd w:val="clear" w:color="auto" w:fill="FFFFFF"/>
         </w:rPr>
-        <w:t>&lt;&lt;cs_{experts.expertRequired='Yes'}&gt;&gt;</w:t>
+        <w:t>&lt;&lt;cs_{</w:t>
+      </w:r>
+      <w:proofErr w:type="spellStart"/>
+      <w:r>
+        <w:rPr>
+          <w:rFonts w:ascii="GDSTransportWebsite" w:hAnsi="GDSTransportWebsite"/>
+          <w:color w:val="0A0A0A"/>
+          <w:shd w:val="clear" w:color="auto" w:fill="FFFFFF"/>
+        </w:rPr>
+        <w:t>experts.expertRequired</w:t>
+      </w:r>
+      <w:proofErr w:type="spellEnd"/>
+      <w:r>
+        <w:rPr>
+          <w:rFonts w:ascii="GDSTransportWebsite" w:hAnsi="GDSTransportWebsite"/>
+          <w:color w:val="0A0A0A"/>
+          <w:shd w:val="clear" w:color="auto" w:fill="FFFFFF"/>
+        </w:rPr>
+        <w:t>='Yes'}&gt;&gt;</w:t>
       </w:r>
     </w:p>
     <w:tbl>
@@ -2674,7 +3195,55 @@
                 <w:rFonts w:ascii="GDSTransportWebsite" w:hAnsi="GDSTransportWebsite"/>
                 <w:color w:val="0A0A0A"/>
               </w:rPr>
-              <w:t>&lt;&lt;cs_{isBlank(experts.expertReportsSent)}&gt;&gt;Not Provided&lt;&lt;else&gt;&gt;&lt;&lt;experts.expertReportsSent&gt;&gt;&lt;&lt;es_&gt;&gt;</w:t>
+              <w:t>&lt;&lt;cs_{</w:t>
+            </w:r>
+            <w:proofErr w:type="spellStart"/>
+            <w:r>
+              <w:rPr>
+                <w:rFonts w:ascii="GDSTransportWebsite" w:hAnsi="GDSTransportWebsite"/>
+                <w:color w:val="0A0A0A"/>
+              </w:rPr>
+              <w:t>isBlank</w:t>
+            </w:r>
+            <w:proofErr w:type="spellEnd"/>
+            <w:r>
+              <w:rPr>
+                <w:rFonts w:ascii="GDSTransportWebsite" w:hAnsi="GDSTransportWebsite"/>
+                <w:color w:val="0A0A0A"/>
+              </w:rPr>
+              <w:t>(</w:t>
+            </w:r>
+            <w:proofErr w:type="spellStart"/>
+            <w:r>
+              <w:rPr>
+                <w:rFonts w:ascii="GDSTransportWebsite" w:hAnsi="GDSTransportWebsite"/>
+                <w:color w:val="0A0A0A"/>
+              </w:rPr>
+              <w:t>experts.expertReportsSent</w:t>
+            </w:r>
+            <w:proofErr w:type="spellEnd"/>
+            <w:r>
+              <w:rPr>
+                <w:rFonts w:ascii="GDSTransportWebsite" w:hAnsi="GDSTransportWebsite"/>
+                <w:color w:val="0A0A0A"/>
+              </w:rPr>
+              <w:t>)}&gt;&gt;Not Provided&lt;&lt;else&gt;&gt;&lt;&lt;</w:t>
+            </w:r>
+            <w:proofErr w:type="spellStart"/>
+            <w:r>
+              <w:rPr>
+                <w:rFonts w:ascii="GDSTransportWebsite" w:hAnsi="GDSTransportWebsite"/>
+                <w:color w:val="0A0A0A"/>
+              </w:rPr>
+              <w:t>experts.expertReportsSent</w:t>
+            </w:r>
+            <w:proofErr w:type="spellEnd"/>
+            <w:r>
+              <w:rPr>
+                <w:rFonts w:ascii="GDSTransportWebsite" w:hAnsi="GDSTransportWebsite"/>
+                <w:color w:val="0A0A0A"/>
+              </w:rPr>
+              <w:t>&gt;&gt;&lt;&lt;es_&gt;&gt;</w:t>
             </w:r>
           </w:p>
         </w:tc>
@@ -2750,7 +3319,55 @@
                 <w:rFonts w:ascii="GDSTransportWebsite" w:hAnsi="GDSTransportWebsite"/>
                 <w:color w:val="0A0A0A"/>
               </w:rPr>
-              <w:t>&lt;&lt;cs_{isBlank(experts.jointExpertSuitable)}&gt;&gt;Not Provided&lt;&lt;else&gt;&gt;&lt;&lt;experts.jointExpertSuitable&gt;&gt;&lt;&lt;es_&gt;&gt;</w:t>
+              <w:t>&lt;&lt;cs_{</w:t>
+            </w:r>
+            <w:proofErr w:type="spellStart"/>
+            <w:r>
+              <w:rPr>
+                <w:rFonts w:ascii="GDSTransportWebsite" w:hAnsi="GDSTransportWebsite"/>
+                <w:color w:val="0A0A0A"/>
+              </w:rPr>
+              <w:t>isBlank</w:t>
+            </w:r>
+            <w:proofErr w:type="spellEnd"/>
+            <w:r>
+              <w:rPr>
+                <w:rFonts w:ascii="GDSTransportWebsite" w:hAnsi="GDSTransportWebsite"/>
+                <w:color w:val="0A0A0A"/>
+              </w:rPr>
+              <w:t>(</w:t>
+            </w:r>
+            <w:proofErr w:type="spellStart"/>
+            <w:r>
+              <w:rPr>
+                <w:rFonts w:ascii="GDSTransportWebsite" w:hAnsi="GDSTransportWebsite"/>
+                <w:color w:val="0A0A0A"/>
+              </w:rPr>
+              <w:t>experts.jointExpertSuitable</w:t>
+            </w:r>
+            <w:proofErr w:type="spellEnd"/>
+            <w:r>
+              <w:rPr>
+                <w:rFonts w:ascii="GDSTransportWebsite" w:hAnsi="GDSTransportWebsite"/>
+                <w:color w:val="0A0A0A"/>
+              </w:rPr>
+              <w:t>)}&gt;&gt;Not Provided&lt;&lt;else&gt;&gt;&lt;&lt;</w:t>
+            </w:r>
+            <w:proofErr w:type="spellStart"/>
+            <w:r>
+              <w:rPr>
+                <w:rFonts w:ascii="GDSTransportWebsite" w:hAnsi="GDSTransportWebsite"/>
+                <w:color w:val="0A0A0A"/>
+              </w:rPr>
+              <w:t>experts.jointExpertSuitable</w:t>
+            </w:r>
+            <w:proofErr w:type="spellEnd"/>
+            <w:r>
+              <w:rPr>
+                <w:rFonts w:ascii="GDSTransportWebsite" w:hAnsi="GDSTransportWebsite"/>
+                <w:color w:val="0A0A0A"/>
+              </w:rPr>
+              <w:t>&gt;&gt;&lt;&lt;es_&gt;&gt;</w:t>
             </w:r>
           </w:p>
         </w:tc>
@@ -2781,7 +3398,26 @@
                 <w:color w:val="0A0A0A"/>
                 <w:shd w:val="clear" w:color="auto" w:fill="FFFFFF"/>
               </w:rPr>
-              <w:t>&lt;&lt;rr_experts.details&gt;&gt;</w:t>
+              <w:lastRenderedPageBreak/>
+              <w:t>&lt;&lt;</w:t>
+            </w:r>
+            <w:proofErr w:type="spellStart"/>
+            <w:r>
+              <w:rPr>
+                <w:rFonts w:ascii="GDSTransportWebsite" w:hAnsi="GDSTransportWebsite"/>
+                <w:color w:val="0A0A0A"/>
+                <w:shd w:val="clear" w:color="auto" w:fill="FFFFFF"/>
+              </w:rPr>
+              <w:t>rr_experts.details</w:t>
+            </w:r>
+            <w:proofErr w:type="spellEnd"/>
+            <w:r>
+              <w:rPr>
+                <w:rFonts w:ascii="GDSTransportWebsite" w:hAnsi="GDSTransportWebsite"/>
+                <w:color w:val="0A0A0A"/>
+                <w:shd w:val="clear" w:color="auto" w:fill="FFFFFF"/>
+              </w:rPr>
+              <w:t>&gt;&gt;</w:t>
             </w:r>
           </w:p>
         </w:tc>
@@ -2814,7 +3450,23 @@
                 <w:rFonts w:ascii="GDSTransportWebsite" w:hAnsi="GDSTransportWebsite"/>
                 <w:color w:val="0A0A0A"/>
               </w:rPr>
-              <w:t>Expert &lt;&lt;$itemnum&gt;&gt;</w:t>
+              <w:t>Expert &lt;&lt;$</w:t>
+            </w:r>
+            <w:proofErr w:type="spellStart"/>
+            <w:r>
+              <w:rPr>
+                <w:rFonts w:ascii="GDSTransportWebsite" w:hAnsi="GDSTransportWebsite"/>
+                <w:color w:val="0A0A0A"/>
+              </w:rPr>
+              <w:t>itemnum</w:t>
+            </w:r>
+            <w:proofErr w:type="spellEnd"/>
+            <w:r>
+              <w:rPr>
+                <w:rFonts w:ascii="GDSTransportWebsite" w:hAnsi="GDSTransportWebsite"/>
+                <w:color w:val="0A0A0A"/>
+              </w:rPr>
+              <w:t>&gt;&gt;</w:t>
             </w:r>
           </w:p>
         </w:tc>
@@ -2852,7 +3504,6 @@
                 <w:color w:val="0A0A0A"/>
                 <w:shd w:val="clear" w:color="auto" w:fill="FFFFFF"/>
               </w:rPr>
-              <w:lastRenderedPageBreak/>
               <w:t>Expert’s name</w:t>
             </w:r>
           </w:p>
@@ -2892,8 +3543,25 @@
                 <w:rFonts w:ascii="GDSTransportWebsite" w:hAnsi="GDSTransportWebsite"/>
                 <w:color w:val="0A0A0A"/>
               </w:rPr>
-              <w:t>&lt;&lt;cs_{isBlank(</w:t>
-            </w:r>
+              <w:t>&lt;&lt;cs_{</w:t>
+            </w:r>
+            <w:proofErr w:type="spellStart"/>
+            <w:r>
+              <w:rPr>
+                <w:rFonts w:ascii="GDSTransportWebsite" w:hAnsi="GDSTransportWebsite"/>
+                <w:color w:val="0A0A0A"/>
+              </w:rPr>
+              <w:t>isBlank</w:t>
+            </w:r>
+            <w:proofErr w:type="spellEnd"/>
+            <w:r>
+              <w:rPr>
+                <w:rFonts w:ascii="GDSTransportWebsite" w:hAnsi="GDSTransportWebsite"/>
+                <w:color w:val="0A0A0A"/>
+              </w:rPr>
+              <w:t>(</w:t>
+            </w:r>
+            <w:proofErr w:type="spellStart"/>
             <w:r>
               <w:rPr>
                 <w:rFonts w:ascii="GDSTransportWebsite" w:hAnsi="GDSTransportWebsite"/>
@@ -2901,6 +3569,7 @@
               </w:rPr>
               <w:t>firstName</w:t>
             </w:r>
+            <w:proofErr w:type="spellEnd"/>
             <w:r>
               <w:rPr>
                 <w:rFonts w:ascii="GDSTransportWebsite" w:hAnsi="GDSTransportWebsite"/>
@@ -2908,6 +3577,7 @@
               </w:rPr>
               <w:t xml:space="preserve">)}&gt;&gt;Not Provided&lt;&lt;else&gt;&gt;&lt;&lt; </w:t>
             </w:r>
+            <w:proofErr w:type="spellStart"/>
             <w:r>
               <w:rPr>
                 <w:rFonts w:ascii="GDSTransportWebsite" w:hAnsi="GDSTransportWebsite"/>
@@ -2915,6 +3585,7 @@
               </w:rPr>
               <w:t>firstName</w:t>
             </w:r>
+            <w:proofErr w:type="spellEnd"/>
             <w:r>
               <w:rPr>
                 <w:rFonts w:ascii="GDSTransportWebsite" w:hAnsi="GDSTransportWebsite"/>
@@ -2927,7 +3598,23 @@
                 <w:rFonts w:ascii="GDSTransportWebsite" w:hAnsi="GDSTransportWebsite"/>
                 <w:color w:val="0A0A0A"/>
               </w:rPr>
-              <w:t xml:space="preserve"> &lt;&lt;lastName&gt;&gt;</w:t>
+              <w:t xml:space="preserve"> &lt;&lt;</w:t>
+            </w:r>
+            <w:proofErr w:type="spellStart"/>
+            <w:r>
+              <w:rPr>
+                <w:rFonts w:ascii="GDSTransportWebsite" w:hAnsi="GDSTransportWebsite"/>
+                <w:color w:val="0A0A0A"/>
+              </w:rPr>
+              <w:t>lastName</w:t>
+            </w:r>
+            <w:proofErr w:type="spellEnd"/>
+            <w:r>
+              <w:rPr>
+                <w:rFonts w:ascii="GDSTransportWebsite" w:hAnsi="GDSTransportWebsite"/>
+                <w:color w:val="0A0A0A"/>
+              </w:rPr>
+              <w:t>&gt;&gt;</w:t>
             </w:r>
             <w:r>
               <w:rPr>
@@ -3013,13 +3700,23 @@
               </w:rPr>
               <w:t>&lt;&lt;cs_{</w:t>
             </w:r>
-            <w:r>
-              <w:rPr>
-                <w:rFonts w:ascii="GDSTransportWebsite" w:hAnsi="GDSTransportWebsite"/>
-                <w:color w:val="0A0A0A"/>
-              </w:rPr>
-              <w:t>isBlank(</w:t>
-            </w:r>
+            <w:proofErr w:type="spellStart"/>
+            <w:r>
+              <w:rPr>
+                <w:rFonts w:ascii="GDSTransportWebsite" w:hAnsi="GDSTransportWebsite"/>
+                <w:color w:val="0A0A0A"/>
+              </w:rPr>
+              <w:t>isBlank</w:t>
+            </w:r>
+            <w:proofErr w:type="spellEnd"/>
+            <w:r>
+              <w:rPr>
+                <w:rFonts w:ascii="GDSTransportWebsite" w:hAnsi="GDSTransportWebsite"/>
+                <w:color w:val="0A0A0A"/>
+              </w:rPr>
+              <w:t>(</w:t>
+            </w:r>
+            <w:proofErr w:type="spellStart"/>
             <w:r>
               <w:rPr>
                 <w:rFonts w:ascii="GDSTransportWebsite" w:hAnsi="GDSTransportWebsite"/>
@@ -3027,6 +3724,7 @@
               </w:rPr>
               <w:t>phoneNumber</w:t>
             </w:r>
+            <w:proofErr w:type="spellEnd"/>
             <w:r>
               <w:rPr>
                 <w:rFonts w:ascii="GDSTransportWebsite" w:hAnsi="GDSTransportWebsite"/>
@@ -3053,7 +3751,23 @@
                 <w:rFonts w:ascii="GDSTransportWebsite" w:hAnsi="GDSTransportWebsite"/>
                 <w:color w:val="0A0A0A"/>
               </w:rPr>
-              <w:t>&lt;&lt;phoneNumber&gt;&gt;&lt;&lt;es_&gt;&gt;</w:t>
+              <w:t>&lt;&lt;</w:t>
+            </w:r>
+            <w:proofErr w:type="spellStart"/>
+            <w:r>
+              <w:rPr>
+                <w:rFonts w:ascii="GDSTransportWebsite" w:hAnsi="GDSTransportWebsite"/>
+                <w:color w:val="0A0A0A"/>
+              </w:rPr>
+              <w:t>phoneNumber</w:t>
+            </w:r>
+            <w:proofErr w:type="spellEnd"/>
+            <w:r>
+              <w:rPr>
+                <w:rFonts w:ascii="GDSTransportWebsite" w:hAnsi="GDSTransportWebsite"/>
+                <w:color w:val="0A0A0A"/>
+              </w:rPr>
+              <w:t>&gt;&gt;&lt;&lt;es_&gt;&gt;</w:t>
             </w:r>
           </w:p>
         </w:tc>
@@ -3130,7 +3844,55 @@
                 <w:rFonts w:ascii="GDSTransportWebsite" w:hAnsi="GDSTransportWebsite"/>
                 <w:color w:val="0A0A0A"/>
               </w:rPr>
-              <w:t>&lt;&lt;cs_{isBlank(emailAddress)}&gt;&gt;Not Provided&lt;&lt;else&gt;&gt;&lt;&lt;emailAddress&gt;&gt;&lt;&lt;es_&gt;&gt;</w:t>
+              <w:t>&lt;&lt;cs_{</w:t>
+            </w:r>
+            <w:proofErr w:type="spellStart"/>
+            <w:r>
+              <w:rPr>
+                <w:rFonts w:ascii="GDSTransportWebsite" w:hAnsi="GDSTransportWebsite"/>
+                <w:color w:val="0A0A0A"/>
+              </w:rPr>
+              <w:t>isBlank</w:t>
+            </w:r>
+            <w:proofErr w:type="spellEnd"/>
+            <w:r>
+              <w:rPr>
+                <w:rFonts w:ascii="GDSTransportWebsite" w:hAnsi="GDSTransportWebsite"/>
+                <w:color w:val="0A0A0A"/>
+              </w:rPr>
+              <w:t>(</w:t>
+            </w:r>
+            <w:proofErr w:type="spellStart"/>
+            <w:r>
+              <w:rPr>
+                <w:rFonts w:ascii="GDSTransportWebsite" w:hAnsi="GDSTransportWebsite"/>
+                <w:color w:val="0A0A0A"/>
+              </w:rPr>
+              <w:t>emailAddress</w:t>
+            </w:r>
+            <w:proofErr w:type="spellEnd"/>
+            <w:r>
+              <w:rPr>
+                <w:rFonts w:ascii="GDSTransportWebsite" w:hAnsi="GDSTransportWebsite"/>
+                <w:color w:val="0A0A0A"/>
+              </w:rPr>
+              <w:t>)}&gt;&gt;Not Provided&lt;&lt;else&gt;&gt;&lt;&lt;</w:t>
+            </w:r>
+            <w:proofErr w:type="spellStart"/>
+            <w:r>
+              <w:rPr>
+                <w:rFonts w:ascii="GDSTransportWebsite" w:hAnsi="GDSTransportWebsite"/>
+                <w:color w:val="0A0A0A"/>
+              </w:rPr>
+              <w:t>emailAddress</w:t>
+            </w:r>
+            <w:proofErr w:type="spellEnd"/>
+            <w:r>
+              <w:rPr>
+                <w:rFonts w:ascii="GDSTransportWebsite" w:hAnsi="GDSTransportWebsite"/>
+                <w:color w:val="0A0A0A"/>
+              </w:rPr>
+              <w:t>&gt;&gt;&lt;&lt;es_&gt;&gt;</w:t>
             </w:r>
           </w:p>
         </w:tc>
@@ -3207,7 +3969,55 @@
                 <w:rFonts w:ascii="GDSTransportWebsite" w:hAnsi="GDSTransportWebsite"/>
                 <w:color w:val="0A0A0A"/>
               </w:rPr>
-              <w:t>&lt;&lt;cs_{isBlank(fieldOfExpertise)}&gt;&gt;Not Provided&lt;&lt;else&gt;&gt;&lt;&lt;fieldOfExpertise&gt;&gt;&lt;&lt;es_&gt;&gt;</w:t>
+              <w:t>&lt;&lt;cs_{</w:t>
+            </w:r>
+            <w:proofErr w:type="spellStart"/>
+            <w:r>
+              <w:rPr>
+                <w:rFonts w:ascii="GDSTransportWebsite" w:hAnsi="GDSTransportWebsite"/>
+                <w:color w:val="0A0A0A"/>
+              </w:rPr>
+              <w:t>isBlank</w:t>
+            </w:r>
+            <w:proofErr w:type="spellEnd"/>
+            <w:r>
+              <w:rPr>
+                <w:rFonts w:ascii="GDSTransportWebsite" w:hAnsi="GDSTransportWebsite"/>
+                <w:color w:val="0A0A0A"/>
+              </w:rPr>
+              <w:t>(</w:t>
+            </w:r>
+            <w:proofErr w:type="spellStart"/>
+            <w:r>
+              <w:rPr>
+                <w:rFonts w:ascii="GDSTransportWebsite" w:hAnsi="GDSTransportWebsite"/>
+                <w:color w:val="0A0A0A"/>
+              </w:rPr>
+              <w:t>fieldOfExpertise</w:t>
+            </w:r>
+            <w:proofErr w:type="spellEnd"/>
+            <w:r>
+              <w:rPr>
+                <w:rFonts w:ascii="GDSTransportWebsite" w:hAnsi="GDSTransportWebsite"/>
+                <w:color w:val="0A0A0A"/>
+              </w:rPr>
+              <w:t>)}&gt;&gt;Not Provided&lt;&lt;else&gt;&gt;&lt;&lt;</w:t>
+            </w:r>
+            <w:proofErr w:type="spellStart"/>
+            <w:r>
+              <w:rPr>
+                <w:rFonts w:ascii="GDSTransportWebsite" w:hAnsi="GDSTransportWebsite"/>
+                <w:color w:val="0A0A0A"/>
+              </w:rPr>
+              <w:t>fieldOfExpertise</w:t>
+            </w:r>
+            <w:proofErr w:type="spellEnd"/>
+            <w:r>
+              <w:rPr>
+                <w:rFonts w:ascii="GDSTransportWebsite" w:hAnsi="GDSTransportWebsite"/>
+                <w:color w:val="0A0A0A"/>
+              </w:rPr>
+              <w:t>&gt;&gt;&lt;&lt;es_&gt;&gt;</w:t>
             </w:r>
           </w:p>
         </w:tc>
@@ -3287,7 +4097,55 @@
                 <w:rFonts w:ascii="GDSTransportWebsite" w:hAnsi="GDSTransportWebsite"/>
                 <w:color w:val="0A0A0A"/>
               </w:rPr>
-              <w:t>&lt;&lt;cs_{isBlank(whyRequired)}&gt;&gt;Not Provided&lt;&lt;else&gt;&gt;&lt;&lt;whyRequired&gt;&gt;&lt;&lt;es_&gt;&gt;</w:t>
+              <w:t>&lt;&lt;cs_{</w:t>
+            </w:r>
+            <w:proofErr w:type="spellStart"/>
+            <w:r>
+              <w:rPr>
+                <w:rFonts w:ascii="GDSTransportWebsite" w:hAnsi="GDSTransportWebsite"/>
+                <w:color w:val="0A0A0A"/>
+              </w:rPr>
+              <w:t>isBlank</w:t>
+            </w:r>
+            <w:proofErr w:type="spellEnd"/>
+            <w:r>
+              <w:rPr>
+                <w:rFonts w:ascii="GDSTransportWebsite" w:hAnsi="GDSTransportWebsite"/>
+                <w:color w:val="0A0A0A"/>
+              </w:rPr>
+              <w:t>(</w:t>
+            </w:r>
+            <w:proofErr w:type="spellStart"/>
+            <w:r>
+              <w:rPr>
+                <w:rFonts w:ascii="GDSTransportWebsite" w:hAnsi="GDSTransportWebsite"/>
+                <w:color w:val="0A0A0A"/>
+              </w:rPr>
+              <w:t>whyRequired</w:t>
+            </w:r>
+            <w:proofErr w:type="spellEnd"/>
+            <w:r>
+              <w:rPr>
+                <w:rFonts w:ascii="GDSTransportWebsite" w:hAnsi="GDSTransportWebsite"/>
+                <w:color w:val="0A0A0A"/>
+              </w:rPr>
+              <w:t>)}&gt;&gt;Not Provided&lt;&lt;else&gt;&gt;&lt;&lt;</w:t>
+            </w:r>
+            <w:proofErr w:type="spellStart"/>
+            <w:r>
+              <w:rPr>
+                <w:rFonts w:ascii="GDSTransportWebsite" w:hAnsi="GDSTransportWebsite"/>
+                <w:color w:val="0A0A0A"/>
+              </w:rPr>
+              <w:t>whyRequired</w:t>
+            </w:r>
+            <w:proofErr w:type="spellEnd"/>
+            <w:r>
+              <w:rPr>
+                <w:rFonts w:ascii="GDSTransportWebsite" w:hAnsi="GDSTransportWebsite"/>
+                <w:color w:val="0A0A0A"/>
+              </w:rPr>
+              <w:t>&gt;&gt;&lt;&lt;es_&gt;&gt;</w:t>
             </w:r>
           </w:p>
         </w:tc>
@@ -3367,7 +4225,55 @@
                 <w:rFonts w:ascii="GDSTransportWebsite" w:hAnsi="GDSTransportWebsite"/>
                 <w:color w:val="0A0A0A"/>
               </w:rPr>
-              <w:t>&lt;&lt;cs_{isBlank(formattedCost)}&gt;&gt;Not Provided&lt;&lt;else&gt;&gt;&lt;&lt;formattedCost&gt;&gt;&lt;&lt;es_&gt;&gt;</w:t>
+              <w:t>&lt;&lt;cs_{</w:t>
+            </w:r>
+            <w:proofErr w:type="spellStart"/>
+            <w:r>
+              <w:rPr>
+                <w:rFonts w:ascii="GDSTransportWebsite" w:hAnsi="GDSTransportWebsite"/>
+                <w:color w:val="0A0A0A"/>
+              </w:rPr>
+              <w:t>isBlank</w:t>
+            </w:r>
+            <w:proofErr w:type="spellEnd"/>
+            <w:r>
+              <w:rPr>
+                <w:rFonts w:ascii="GDSTransportWebsite" w:hAnsi="GDSTransportWebsite"/>
+                <w:color w:val="0A0A0A"/>
+              </w:rPr>
+              <w:t>(</w:t>
+            </w:r>
+            <w:proofErr w:type="spellStart"/>
+            <w:r>
+              <w:rPr>
+                <w:rFonts w:ascii="GDSTransportWebsite" w:hAnsi="GDSTransportWebsite"/>
+                <w:color w:val="0A0A0A"/>
+              </w:rPr>
+              <w:t>formattedCost</w:t>
+            </w:r>
+            <w:proofErr w:type="spellEnd"/>
+            <w:r>
+              <w:rPr>
+                <w:rFonts w:ascii="GDSTransportWebsite" w:hAnsi="GDSTransportWebsite"/>
+                <w:color w:val="0A0A0A"/>
+              </w:rPr>
+              <w:t>)}&gt;&gt;Not Provided&lt;&lt;else&gt;&gt;&lt;&lt;</w:t>
+            </w:r>
+            <w:proofErr w:type="spellStart"/>
+            <w:r>
+              <w:rPr>
+                <w:rFonts w:ascii="GDSTransportWebsite" w:hAnsi="GDSTransportWebsite"/>
+                <w:color w:val="0A0A0A"/>
+              </w:rPr>
+              <w:t>formattedCost</w:t>
+            </w:r>
+            <w:proofErr w:type="spellEnd"/>
+            <w:r>
+              <w:rPr>
+                <w:rFonts w:ascii="GDSTransportWebsite" w:hAnsi="GDSTransportWebsite"/>
+                <w:color w:val="0A0A0A"/>
+              </w:rPr>
+              <w:t>&gt;&gt;&lt;&lt;es_&gt;&gt;</w:t>
             </w:r>
           </w:p>
         </w:tc>
@@ -3399,7 +4305,25 @@
                 <w:color w:val="0A0A0A"/>
                 <w:shd w:val="clear" w:color="auto" w:fill="FFFFFF"/>
               </w:rPr>
-              <w:t>&lt;&lt;er_experts.details&gt;&gt;</w:t>
+              <w:t>&lt;&lt;</w:t>
+            </w:r>
+            <w:proofErr w:type="spellStart"/>
+            <w:r>
+              <w:rPr>
+                <w:rFonts w:ascii="GDSTransportWebsite" w:hAnsi="GDSTransportWebsite"/>
+                <w:color w:val="0A0A0A"/>
+                <w:shd w:val="clear" w:color="auto" w:fill="FFFFFF"/>
+              </w:rPr>
+              <w:t>er_experts.details</w:t>
+            </w:r>
+            <w:proofErr w:type="spellEnd"/>
+            <w:r>
+              <w:rPr>
+                <w:rFonts w:ascii="GDSTransportWebsite" w:hAnsi="GDSTransportWebsite"/>
+                <w:color w:val="0A0A0A"/>
+                <w:shd w:val="clear" w:color="auto" w:fill="FFFFFF"/>
+              </w:rPr>
+              <w:t>&gt;&gt;</w:t>
             </w:r>
           </w:p>
         </w:tc>
@@ -3529,7 +4453,23 @@
                 <w:rFonts w:ascii="GDSTransportWebsite" w:hAnsi="GDSTransportWebsite"/>
                 <w:color w:val="0A0A0A"/>
               </w:rPr>
-              <w:t>&lt;&lt;witnesses.witnessesToAppear&gt;&gt;</w:t>
+              <w:t>&lt;&lt;</w:t>
+            </w:r>
+            <w:proofErr w:type="spellStart"/>
+            <w:r>
+              <w:rPr>
+                <w:rFonts w:ascii="GDSTransportWebsite" w:hAnsi="GDSTransportWebsite"/>
+                <w:color w:val="0A0A0A"/>
+              </w:rPr>
+              <w:t>witnesses.witnessesToAppear</w:t>
+            </w:r>
+            <w:proofErr w:type="spellEnd"/>
+            <w:r>
+              <w:rPr>
+                <w:rFonts w:ascii="GDSTransportWebsite" w:hAnsi="GDSTransportWebsite"/>
+                <w:color w:val="0A0A0A"/>
+              </w:rPr>
+              <w:t>&gt;&gt;</w:t>
             </w:r>
           </w:p>
         </w:tc>
@@ -3560,7 +4500,25 @@
                 <w:color w:val="0A0A0A"/>
                 <w:shd w:val="clear" w:color="auto" w:fill="FFFFFF"/>
               </w:rPr>
-              <w:t>&lt;&lt;rr_witnesses.details&gt;&gt;</w:t>
+              <w:t>&lt;&lt;</w:t>
+            </w:r>
+            <w:proofErr w:type="spellStart"/>
+            <w:r>
+              <w:rPr>
+                <w:rFonts w:ascii="GDSTransportWebsite" w:hAnsi="GDSTransportWebsite"/>
+                <w:color w:val="0A0A0A"/>
+                <w:shd w:val="clear" w:color="auto" w:fill="FFFFFF"/>
+              </w:rPr>
+              <w:t>rr_witnesses.details</w:t>
+            </w:r>
+            <w:proofErr w:type="spellEnd"/>
+            <w:r>
+              <w:rPr>
+                <w:rFonts w:ascii="GDSTransportWebsite" w:hAnsi="GDSTransportWebsite"/>
+                <w:color w:val="0A0A0A"/>
+                <w:shd w:val="clear" w:color="auto" w:fill="FFFFFF"/>
+              </w:rPr>
+              <w:t>&gt;&gt;</w:t>
             </w:r>
           </w:p>
         </w:tc>
@@ -3593,7 +4551,23 @@
                 <w:rFonts w:ascii="GDSTransportWebsite" w:hAnsi="GDSTransportWebsite"/>
                 <w:color w:val="0A0A0A"/>
               </w:rPr>
-              <w:t>Witness &lt;&lt;$itemnum&gt;&gt;</w:t>
+              <w:t>Witness &lt;&lt;$</w:t>
+            </w:r>
+            <w:proofErr w:type="spellStart"/>
+            <w:r>
+              <w:rPr>
+                <w:rFonts w:ascii="GDSTransportWebsite" w:hAnsi="GDSTransportWebsite"/>
+                <w:color w:val="0A0A0A"/>
+              </w:rPr>
+              <w:t>itemnum</w:t>
+            </w:r>
+            <w:proofErr w:type="spellEnd"/>
+            <w:r>
+              <w:rPr>
+                <w:rFonts w:ascii="GDSTransportWebsite" w:hAnsi="GDSTransportWebsite"/>
+                <w:color w:val="0A0A0A"/>
+              </w:rPr>
+              <w:t>&gt;&gt;</w:t>
             </w:r>
           </w:p>
         </w:tc>
@@ -3661,7 +4635,71 @@
                 <w:rFonts w:ascii="GDSTransportWebsite" w:hAnsi="GDSTransportWebsite"/>
                 <w:color w:val="0A0A0A"/>
               </w:rPr>
-              <w:t>&lt;&lt;cs_{isBlank(firstName)}&gt;&gt;Not Provided&lt;&lt;else&gt;&gt;&lt;&lt; firstName&gt;&gt; &lt;&lt;lastName&gt;&gt;&lt;&lt;es_&gt;&gt;</w:t>
+              <w:t>&lt;&lt;cs_{</w:t>
+            </w:r>
+            <w:proofErr w:type="spellStart"/>
+            <w:r>
+              <w:rPr>
+                <w:rFonts w:ascii="GDSTransportWebsite" w:hAnsi="GDSTransportWebsite"/>
+                <w:color w:val="0A0A0A"/>
+              </w:rPr>
+              <w:t>isBlank</w:t>
+            </w:r>
+            <w:proofErr w:type="spellEnd"/>
+            <w:r>
+              <w:rPr>
+                <w:rFonts w:ascii="GDSTransportWebsite" w:hAnsi="GDSTransportWebsite"/>
+                <w:color w:val="0A0A0A"/>
+              </w:rPr>
+              <w:t>(</w:t>
+            </w:r>
+            <w:proofErr w:type="spellStart"/>
+            <w:r>
+              <w:rPr>
+                <w:rFonts w:ascii="GDSTransportWebsite" w:hAnsi="GDSTransportWebsite"/>
+                <w:color w:val="0A0A0A"/>
+              </w:rPr>
+              <w:t>firstName</w:t>
+            </w:r>
+            <w:proofErr w:type="spellEnd"/>
+            <w:r>
+              <w:rPr>
+                <w:rFonts w:ascii="GDSTransportWebsite" w:hAnsi="GDSTransportWebsite"/>
+                <w:color w:val="0A0A0A"/>
+              </w:rPr>
+              <w:t xml:space="preserve">)}&gt;&gt;Not Provided&lt;&lt;else&gt;&gt;&lt;&lt; </w:t>
+            </w:r>
+            <w:proofErr w:type="spellStart"/>
+            <w:r>
+              <w:rPr>
+                <w:rFonts w:ascii="GDSTransportWebsite" w:hAnsi="GDSTransportWebsite"/>
+                <w:color w:val="0A0A0A"/>
+              </w:rPr>
+              <w:t>firstName</w:t>
+            </w:r>
+            <w:proofErr w:type="spellEnd"/>
+            <w:r>
+              <w:rPr>
+                <w:rFonts w:ascii="GDSTransportWebsite" w:hAnsi="GDSTransportWebsite"/>
+                <w:color w:val="0A0A0A"/>
+              </w:rPr>
+              <w:t>&gt;&gt; &lt;&lt;</w:t>
+            </w:r>
+            <w:proofErr w:type="spellStart"/>
+            <w:r>
+              <w:rPr>
+                <w:rFonts w:ascii="GDSTransportWebsite" w:hAnsi="GDSTransportWebsite"/>
+                <w:color w:val="0A0A0A"/>
+              </w:rPr>
+              <w:t>lastName</w:t>
+            </w:r>
+            <w:proofErr w:type="spellEnd"/>
+            <w:r>
+              <w:rPr>
+                <w:rFonts w:ascii="GDSTransportWebsite" w:hAnsi="GDSTransportWebsite"/>
+                <w:color w:val="0A0A0A"/>
+              </w:rPr>
+              <w:t>&gt;&gt;&lt;&lt;es_&gt;&gt;</w:t>
             </w:r>
           </w:p>
         </w:tc>
@@ -3726,7 +4764,55 @@
                 <w:rFonts w:ascii="GDSTransportWebsite" w:hAnsi="GDSTransportWebsite"/>
                 <w:color w:val="0A0A0A"/>
               </w:rPr>
-              <w:t>&lt;&lt;cs_{isBlank(phoneNumber)}&gt;&gt;Not Provided&lt;&lt;else&gt;&gt;&lt;&lt;phoneNumber&gt;&gt;&lt;&lt;es_&gt;&gt;</w:t>
+              <w:t>&lt;&lt;cs_{</w:t>
+            </w:r>
+            <w:proofErr w:type="spellStart"/>
+            <w:r>
+              <w:rPr>
+                <w:rFonts w:ascii="GDSTransportWebsite" w:hAnsi="GDSTransportWebsite"/>
+                <w:color w:val="0A0A0A"/>
+              </w:rPr>
+              <w:t>isBlank</w:t>
+            </w:r>
+            <w:proofErr w:type="spellEnd"/>
+            <w:r>
+              <w:rPr>
+                <w:rFonts w:ascii="GDSTransportWebsite" w:hAnsi="GDSTransportWebsite"/>
+                <w:color w:val="0A0A0A"/>
+              </w:rPr>
+              <w:t>(</w:t>
+            </w:r>
+            <w:proofErr w:type="spellStart"/>
+            <w:r>
+              <w:rPr>
+                <w:rFonts w:ascii="GDSTransportWebsite" w:hAnsi="GDSTransportWebsite"/>
+                <w:color w:val="0A0A0A"/>
+              </w:rPr>
+              <w:t>phoneNumber</w:t>
+            </w:r>
+            <w:proofErr w:type="spellEnd"/>
+            <w:r>
+              <w:rPr>
+                <w:rFonts w:ascii="GDSTransportWebsite" w:hAnsi="GDSTransportWebsite"/>
+                <w:color w:val="0A0A0A"/>
+              </w:rPr>
+              <w:t>)}&gt;&gt;Not Provided&lt;&lt;else&gt;&gt;&lt;&lt;</w:t>
+            </w:r>
+            <w:proofErr w:type="spellStart"/>
+            <w:r>
+              <w:rPr>
+                <w:rFonts w:ascii="GDSTransportWebsite" w:hAnsi="GDSTransportWebsite"/>
+                <w:color w:val="0A0A0A"/>
+              </w:rPr>
+              <w:t>phoneNumber</w:t>
+            </w:r>
+            <w:proofErr w:type="spellEnd"/>
+            <w:r>
+              <w:rPr>
+                <w:rFonts w:ascii="GDSTransportWebsite" w:hAnsi="GDSTransportWebsite"/>
+                <w:color w:val="0A0A0A"/>
+              </w:rPr>
+              <w:t>&gt;&gt;&lt;&lt;es_&gt;&gt;</w:t>
             </w:r>
           </w:p>
         </w:tc>
@@ -3791,7 +4877,55 @@
                 <w:rFonts w:ascii="GDSTransportWebsite" w:hAnsi="GDSTransportWebsite"/>
                 <w:color w:val="0A0A0A"/>
               </w:rPr>
-              <w:t>&lt;&lt;cs_{isBlank(emailAddress)}&gt;&gt;Not Provided&lt;&lt;else&gt;&gt;&lt;&lt;emailAddress&gt;&gt;&lt;&lt;es_&gt;&gt;</w:t>
+              <w:t>&lt;&lt;cs_{</w:t>
+            </w:r>
+            <w:proofErr w:type="spellStart"/>
+            <w:r>
+              <w:rPr>
+                <w:rFonts w:ascii="GDSTransportWebsite" w:hAnsi="GDSTransportWebsite"/>
+                <w:color w:val="0A0A0A"/>
+              </w:rPr>
+              <w:t>isBlank</w:t>
+            </w:r>
+            <w:proofErr w:type="spellEnd"/>
+            <w:r>
+              <w:rPr>
+                <w:rFonts w:ascii="GDSTransportWebsite" w:hAnsi="GDSTransportWebsite"/>
+                <w:color w:val="0A0A0A"/>
+              </w:rPr>
+              <w:t>(</w:t>
+            </w:r>
+            <w:proofErr w:type="spellStart"/>
+            <w:r>
+              <w:rPr>
+                <w:rFonts w:ascii="GDSTransportWebsite" w:hAnsi="GDSTransportWebsite"/>
+                <w:color w:val="0A0A0A"/>
+              </w:rPr>
+              <w:t>emailAddress</w:t>
+            </w:r>
+            <w:proofErr w:type="spellEnd"/>
+            <w:r>
+              <w:rPr>
+                <w:rFonts w:ascii="GDSTransportWebsite" w:hAnsi="GDSTransportWebsite"/>
+                <w:color w:val="0A0A0A"/>
+              </w:rPr>
+              <w:t>)}&gt;&gt;Not Provided&lt;&lt;else&gt;&gt;&lt;&lt;</w:t>
+            </w:r>
+            <w:proofErr w:type="spellStart"/>
+            <w:r>
+              <w:rPr>
+                <w:rFonts w:ascii="GDSTransportWebsite" w:hAnsi="GDSTransportWebsite"/>
+                <w:color w:val="0A0A0A"/>
+              </w:rPr>
+              <w:t>emailAddress</w:t>
+            </w:r>
+            <w:proofErr w:type="spellEnd"/>
+            <w:r>
+              <w:rPr>
+                <w:rFonts w:ascii="GDSTransportWebsite" w:hAnsi="GDSTransportWebsite"/>
+                <w:color w:val="0A0A0A"/>
+              </w:rPr>
+              <w:t>&gt;&gt;&lt;&lt;es_&gt;&gt;</w:t>
             </w:r>
           </w:p>
         </w:tc>
@@ -3871,7 +5005,23 @@
                 <w:rFonts w:ascii="GDSTransportWebsite" w:hAnsi="GDSTransportWebsite"/>
                 <w:color w:val="0A0A0A"/>
               </w:rPr>
-              <w:t>&lt;&lt;reasonForWitness&gt;&gt;</w:t>
+              <w:t>&lt;&lt;</w:t>
+            </w:r>
+            <w:proofErr w:type="spellStart"/>
+            <w:r>
+              <w:rPr>
+                <w:rFonts w:ascii="GDSTransportWebsite" w:hAnsi="GDSTransportWebsite"/>
+                <w:color w:val="0A0A0A"/>
+              </w:rPr>
+              <w:t>reasonForWitness</w:t>
+            </w:r>
+            <w:proofErr w:type="spellEnd"/>
+            <w:r>
+              <w:rPr>
+                <w:rFonts w:ascii="GDSTransportWebsite" w:hAnsi="GDSTransportWebsite"/>
+                <w:color w:val="0A0A0A"/>
+              </w:rPr>
+              <w:t>&gt;&gt;</w:t>
             </w:r>
           </w:p>
         </w:tc>
@@ -3903,7 +5053,25 @@
                 <w:color w:val="0A0A0A"/>
                 <w:shd w:val="clear" w:color="auto" w:fill="FFFFFF"/>
               </w:rPr>
-              <w:t>&lt;&lt;er_witnesses.details&gt;&gt;</w:t>
+              <w:t>&lt;&lt;</w:t>
+            </w:r>
+            <w:proofErr w:type="spellStart"/>
+            <w:r>
+              <w:rPr>
+                <w:rFonts w:ascii="GDSTransportWebsite" w:hAnsi="GDSTransportWebsite"/>
+                <w:color w:val="0A0A0A"/>
+                <w:shd w:val="clear" w:color="auto" w:fill="FFFFFF"/>
+              </w:rPr>
+              <w:t>er_witnesses.details</w:t>
+            </w:r>
+            <w:proofErr w:type="spellEnd"/>
+            <w:r>
+              <w:rPr>
+                <w:rFonts w:ascii="GDSTransportWebsite" w:hAnsi="GDSTransportWebsite"/>
+                <w:color w:val="0A0A0A"/>
+                <w:shd w:val="clear" w:color="auto" w:fill="FFFFFF"/>
+              </w:rPr>
+              <w:t>&gt;&gt;</w:t>
             </w:r>
           </w:p>
         </w:tc>
@@ -4018,7 +5186,23 @@
                 <w:rFonts w:ascii="GDSTransportWebsite" w:hAnsi="GDSTransportWebsite"/>
                 <w:color w:val="0A0A0A"/>
               </w:rPr>
-              <w:t>&lt;&lt;welshLanguageRequirements.court&gt;&gt;</w:t>
+              <w:t>&lt;&lt;</w:t>
+            </w:r>
+            <w:proofErr w:type="spellStart"/>
+            <w:r>
+              <w:rPr>
+                <w:rFonts w:ascii="GDSTransportWebsite" w:hAnsi="GDSTransportWebsite"/>
+                <w:color w:val="0A0A0A"/>
+              </w:rPr>
+              <w:t>welshLanguageRequirements.court</w:t>
+            </w:r>
+            <w:proofErr w:type="spellEnd"/>
+            <w:r>
+              <w:rPr>
+                <w:rFonts w:ascii="GDSTransportWebsite" w:hAnsi="GDSTransportWebsite"/>
+                <w:color w:val="0A0A0A"/>
+              </w:rPr>
+              <w:t>&gt;&gt;</w:t>
             </w:r>
           </w:p>
         </w:tc>
@@ -4057,6 +5241,7 @@
                 <w:color w:val="0A0A0A"/>
                 <w:shd w:val="clear" w:color="auto" w:fill="FFFFFF"/>
               </w:rPr>
+              <w:lastRenderedPageBreak/>
               <w:t>What language will the documents be provided in?</w:t>
             </w:r>
           </w:p>
@@ -4097,7 +5282,23 @@
                 <w:rFonts w:ascii="GDSTransportWebsite" w:hAnsi="GDSTransportWebsite"/>
                 <w:color w:val="0A0A0A"/>
               </w:rPr>
-              <w:t>&lt;&lt;welshLanguageRequirements.documents&gt;&gt;</w:t>
+              <w:t>&lt;&lt;</w:t>
+            </w:r>
+            <w:proofErr w:type="spellStart"/>
+            <w:r>
+              <w:rPr>
+                <w:rFonts w:ascii="GDSTransportWebsite" w:hAnsi="GDSTransportWebsite"/>
+                <w:color w:val="0A0A0A"/>
+              </w:rPr>
+              <w:t>welshLanguageRequirements.documents</w:t>
+            </w:r>
+            <w:proofErr w:type="spellEnd"/>
+            <w:r>
+              <w:rPr>
+                <w:rFonts w:ascii="GDSTransportWebsite" w:hAnsi="GDSTransportWebsite"/>
+                <w:color w:val="0A0A0A"/>
+              </w:rPr>
+              <w:t>&gt;&gt;</w:t>
             </w:r>
           </w:p>
         </w:tc>
@@ -4237,7 +5438,23 @@
                 <w:rFonts w:ascii="GDSTransportWebsite" w:hAnsi="GDSTransportWebsite"/>
                 <w:color w:val="0A0A0A"/>
               </w:rPr>
-              <w:t>&lt;&lt;hearing.unavailableDatesRequired&gt;&gt;</w:t>
+              <w:t>&lt;&lt;</w:t>
+            </w:r>
+            <w:proofErr w:type="spellStart"/>
+            <w:r>
+              <w:rPr>
+                <w:rFonts w:ascii="GDSTransportWebsite" w:hAnsi="GDSTransportWebsite"/>
+                <w:color w:val="0A0A0A"/>
+              </w:rPr>
+              <w:t>hearing.unavailableDatesRequired</w:t>
+            </w:r>
+            <w:proofErr w:type="spellEnd"/>
+            <w:r>
+              <w:rPr>
+                <w:rFonts w:ascii="GDSTransportWebsite" w:hAnsi="GDSTransportWebsite"/>
+                <w:color w:val="0A0A0A"/>
+              </w:rPr>
+              <w:t>&gt;&gt;</w:t>
             </w:r>
           </w:p>
         </w:tc>
@@ -4252,6 +5469,7 @@
         </w:rPr>
         <w:t>&lt;&lt;cs_{</w:t>
       </w:r>
+      <w:proofErr w:type="spellStart"/>
       <w:r>
         <w:rPr>
           <w:rFonts w:ascii="GDSTransportWebsite" w:hAnsi="GDSTransportWebsite"/>
@@ -4265,7 +5483,16 @@
           <w:color w:val="0A0A0A"/>
           <w:shd w:val="clear" w:color="auto" w:fill="FFFFFF"/>
         </w:rPr>
-        <w:t>.unavailableDates.size&gt;0}&gt;&gt;</w:t>
+        <w:t>.unavailableDates.size</w:t>
+      </w:r>
+      <w:proofErr w:type="spellEnd"/>
+      <w:r>
+        <w:rPr>
+          <w:rFonts w:ascii="GDSTransportWebsite" w:hAnsi="GDSTransportWebsite"/>
+          <w:color w:val="0A0A0A"/>
+          <w:shd w:val="clear" w:color="auto" w:fill="FFFFFF"/>
+        </w:rPr>
+        <w:t>&gt;0}&gt;&gt;</w:t>
       </w:r>
     </w:p>
     <w:tbl>
@@ -4344,7 +5571,16 @@
                 <w:color w:val="0A0A0A"/>
                 <w:shd w:val="clear" w:color="auto" w:fill="FFFFFF"/>
               </w:rPr>
-              <w:t>&lt;&lt;rr_</w:t>
+              <w:t>&lt;&lt;</w:t>
+            </w:r>
+            <w:proofErr w:type="spellStart"/>
+            <w:r>
+              <w:rPr>
+                <w:rFonts w:ascii="GDSTransportWebsite" w:hAnsi="GDSTransportWebsite"/>
+                <w:color w:val="0A0A0A"/>
+                <w:shd w:val="clear" w:color="auto" w:fill="FFFFFF"/>
+              </w:rPr>
+              <w:t>rr_</w:t>
             </w:r>
             <w:r>
               <w:rPr>
@@ -4359,7 +5595,16 @@
                 <w:color w:val="0A0A0A"/>
                 <w:shd w:val="clear" w:color="auto" w:fill="FFFFFF"/>
               </w:rPr>
-              <w:t>.unavailableDates&gt;&gt;</w:t>
+              <w:t>.unavailableDates</w:t>
+            </w:r>
+            <w:proofErr w:type="spellEnd"/>
+            <w:r>
+              <w:rPr>
+                <w:rFonts w:ascii="GDSTransportWebsite" w:hAnsi="GDSTransportWebsite"/>
+                <w:color w:val="0A0A0A"/>
+                <w:shd w:val="clear" w:color="auto" w:fill="FFFFFF"/>
+              </w:rPr>
+              <w:t>&gt;&gt;</w:t>
             </w:r>
           </w:p>
         </w:tc>
@@ -4439,7 +5684,55 @@
                 <w:rFonts w:ascii="GDSTransportWebsite" w:hAnsi="GDSTransportWebsite"/>
                 <w:color w:val="0A0A0A"/>
               </w:rPr>
-              <w:t>&lt;&lt;{dateFormat(date, ‘d MMMM yyyy’, ‘yyyy-MM-dd’)}&gt;&gt;</w:t>
+              <w:t>&lt;&lt;{</w:t>
+            </w:r>
+            <w:proofErr w:type="spellStart"/>
+            <w:r>
+              <w:rPr>
+                <w:rFonts w:ascii="GDSTransportWebsite" w:hAnsi="GDSTransportWebsite"/>
+                <w:color w:val="0A0A0A"/>
+              </w:rPr>
+              <w:t>dateFormat</w:t>
+            </w:r>
+            <w:proofErr w:type="spellEnd"/>
+            <w:r>
+              <w:rPr>
+                <w:rFonts w:ascii="GDSTransportWebsite" w:hAnsi="GDSTransportWebsite"/>
+                <w:color w:val="0A0A0A"/>
+              </w:rPr>
+              <w:t xml:space="preserve">(date, ‘d MMMM </w:t>
+            </w:r>
+            <w:proofErr w:type="spellStart"/>
+            <w:r>
+              <w:rPr>
+                <w:rFonts w:ascii="GDSTransportWebsite" w:hAnsi="GDSTransportWebsite"/>
+                <w:color w:val="0A0A0A"/>
+              </w:rPr>
+              <w:t>yyyy</w:t>
+            </w:r>
+            <w:proofErr w:type="spellEnd"/>
+            <w:r>
+              <w:rPr>
+                <w:rFonts w:ascii="GDSTransportWebsite" w:hAnsi="GDSTransportWebsite"/>
+                <w:color w:val="0A0A0A"/>
+              </w:rPr>
+              <w:t>’, ‘</w:t>
+            </w:r>
+            <w:proofErr w:type="spellStart"/>
+            <w:r>
+              <w:rPr>
+                <w:rFonts w:ascii="GDSTransportWebsite" w:hAnsi="GDSTransportWebsite"/>
+                <w:color w:val="0A0A0A"/>
+              </w:rPr>
+              <w:t>yyyy</w:t>
+            </w:r>
+            <w:proofErr w:type="spellEnd"/>
+            <w:r>
+              <w:rPr>
+                <w:rFonts w:ascii="GDSTransportWebsite" w:hAnsi="GDSTransportWebsite"/>
+                <w:color w:val="0A0A0A"/>
+              </w:rPr>
+              <w:t>-MM-dd’)}&gt;&gt;</w:t>
             </w:r>
           </w:p>
           <w:p>
@@ -4471,7 +5764,135 @@
                 <w:rFonts w:ascii="GDSTransportWebsite" w:hAnsi="GDSTransportWebsite"/>
                 <w:color w:val="0A0A0A"/>
               </w:rPr>
-              <w:t>From &lt;&lt;{dateFormat(fromDate, ‘d MMMM yyyy’, ‘yyyy-MM-dd’)}&gt;&gt; to &lt;&lt;{dateFormat(toDate, ‘d MMMM yyyy’, ‘yyyy-MM-dd’)}&gt;&gt;</w:t>
+              <w:t>From &lt;&lt;{</w:t>
+            </w:r>
+            <w:proofErr w:type="spellStart"/>
+            <w:r>
+              <w:rPr>
+                <w:rFonts w:ascii="GDSTransportWebsite" w:hAnsi="GDSTransportWebsite"/>
+                <w:color w:val="0A0A0A"/>
+              </w:rPr>
+              <w:t>dateFormat</w:t>
+            </w:r>
+            <w:proofErr w:type="spellEnd"/>
+            <w:r>
+              <w:rPr>
+                <w:rFonts w:ascii="GDSTransportWebsite" w:hAnsi="GDSTransportWebsite"/>
+                <w:color w:val="0A0A0A"/>
+              </w:rPr>
+              <w:t>(</w:t>
+            </w:r>
+            <w:proofErr w:type="spellStart"/>
+            <w:r>
+              <w:rPr>
+                <w:rFonts w:ascii="GDSTransportWebsite" w:hAnsi="GDSTransportWebsite"/>
+                <w:color w:val="0A0A0A"/>
+              </w:rPr>
+              <w:t>fromDate</w:t>
+            </w:r>
+            <w:proofErr w:type="spellEnd"/>
+            <w:r>
+              <w:rPr>
+                <w:rFonts w:ascii="GDSTransportWebsite" w:hAnsi="GDSTransportWebsite"/>
+                <w:color w:val="0A0A0A"/>
+              </w:rPr>
+              <w:t xml:space="preserve">, ‘d MMMM </w:t>
+            </w:r>
+            <w:proofErr w:type="spellStart"/>
+            <w:r>
+              <w:rPr>
+                <w:rFonts w:ascii="GDSTransportWebsite" w:hAnsi="GDSTransportWebsite"/>
+                <w:color w:val="0A0A0A"/>
+              </w:rPr>
+              <w:t>yyyy</w:t>
+            </w:r>
+            <w:proofErr w:type="spellEnd"/>
+            <w:r>
+              <w:rPr>
+                <w:rFonts w:ascii="GDSTransportWebsite" w:hAnsi="GDSTransportWebsite"/>
+                <w:color w:val="0A0A0A"/>
+              </w:rPr>
+              <w:t>’, ‘</w:t>
+            </w:r>
+            <w:proofErr w:type="spellStart"/>
+            <w:r>
+              <w:rPr>
+                <w:rFonts w:ascii="GDSTransportWebsite" w:hAnsi="GDSTransportWebsite"/>
+                <w:color w:val="0A0A0A"/>
+              </w:rPr>
+              <w:t>yyyy</w:t>
+            </w:r>
+            <w:proofErr w:type="spellEnd"/>
+            <w:r>
+              <w:rPr>
+                <w:rFonts w:ascii="GDSTransportWebsite" w:hAnsi="GDSTransportWebsite"/>
+                <w:color w:val="0A0A0A"/>
+              </w:rPr>
+              <w:t>-MM-dd’)}&gt;&gt; to &lt;&lt;{</w:t>
+            </w:r>
+            <w:proofErr w:type="spellStart"/>
+            <w:r>
+              <w:rPr>
+                <w:rFonts w:ascii="GDSTransportWebsite" w:hAnsi="GDSTransportWebsite"/>
+                <w:color w:val="0A0A0A"/>
+              </w:rPr>
+              <w:t>dateFormat</w:t>
+            </w:r>
+            <w:proofErr w:type="spellEnd"/>
+            <w:r>
+              <w:rPr>
+                <w:rFonts w:ascii="GDSTransportWebsite" w:hAnsi="GDSTransportWebsite"/>
+                <w:color w:val="0A0A0A"/>
+              </w:rPr>
+              <w:t>(</w:t>
+            </w:r>
+            <w:proofErr w:type="spellStart"/>
+            <w:r>
+              <w:rPr>
+                <w:rFonts w:ascii="GDSTransportWebsite" w:hAnsi="GDSTransportWebsite"/>
+                <w:color w:val="0A0A0A"/>
+              </w:rPr>
+              <w:t>toDate</w:t>
+            </w:r>
+            <w:proofErr w:type="spellEnd"/>
+            <w:r>
+              <w:rPr>
+                <w:rFonts w:ascii="GDSTransportWebsite" w:hAnsi="GDSTransportWebsite"/>
+                <w:color w:val="0A0A0A"/>
+              </w:rPr>
+              <w:t xml:space="preserve">, ‘d MMMM </w:t>
+            </w:r>
+            <w:proofErr w:type="spellStart"/>
+            <w:r>
+              <w:rPr>
+                <w:rFonts w:ascii="GDSTransportWebsite" w:hAnsi="GDSTransportWebsite"/>
+                <w:color w:val="0A0A0A"/>
+              </w:rPr>
+              <w:t>yyyy</w:t>
+            </w:r>
+            <w:proofErr w:type="spellEnd"/>
+            <w:r>
+              <w:rPr>
+                <w:rFonts w:ascii="GDSTransportWebsite" w:hAnsi="GDSTransportWebsite"/>
+                <w:color w:val="0A0A0A"/>
+              </w:rPr>
+              <w:t>’, ‘</w:t>
+            </w:r>
+            <w:proofErr w:type="spellStart"/>
+            <w:r>
+              <w:rPr>
+                <w:rFonts w:ascii="GDSTransportWebsite" w:hAnsi="GDSTransportWebsite"/>
+                <w:color w:val="0A0A0A"/>
+              </w:rPr>
+              <w:t>yyyy</w:t>
+            </w:r>
+            <w:proofErr w:type="spellEnd"/>
+            <w:r>
+              <w:rPr>
+                <w:rFonts w:ascii="GDSTransportWebsite" w:hAnsi="GDSTransportWebsite"/>
+                <w:color w:val="0A0A0A"/>
+              </w:rPr>
+              <w:t>-MM-dd’)}&gt;&gt;</w:t>
             </w:r>
           </w:p>
           <w:p>
@@ -4525,7 +5946,16 @@
                 <w:color w:val="0A0A0A"/>
                 <w:shd w:val="clear" w:color="auto" w:fill="FFFFFF"/>
               </w:rPr>
-              <w:t>&lt;&lt;er_</w:t>
+              <w:t>&lt;&lt;</w:t>
+            </w:r>
+            <w:proofErr w:type="spellStart"/>
+            <w:r>
+              <w:rPr>
+                <w:rFonts w:ascii="GDSTransportWebsite" w:hAnsi="GDSTransportWebsite"/>
+                <w:color w:val="0A0A0A"/>
+                <w:shd w:val="clear" w:color="auto" w:fill="FFFFFF"/>
+              </w:rPr>
+              <w:t>er_</w:t>
             </w:r>
             <w:r>
               <w:rPr>
@@ -4540,7 +5970,16 @@
                 <w:color w:val="0A0A0A"/>
                 <w:shd w:val="clear" w:color="auto" w:fill="FFFFFF"/>
               </w:rPr>
-              <w:t>.unavailableDates&gt;&gt;</w:t>
+              <w:t>.unavailableDates</w:t>
+            </w:r>
+            <w:proofErr w:type="spellEnd"/>
+            <w:r>
+              <w:rPr>
+                <w:rFonts w:ascii="GDSTransportWebsite" w:hAnsi="GDSTransportWebsite"/>
+                <w:color w:val="0A0A0A"/>
+                <w:shd w:val="clear" w:color="auto" w:fill="FFFFFF"/>
+              </w:rPr>
+              <w:t>&gt;&gt;</w:t>
             </w:r>
           </w:p>
         </w:tc>
@@ -4709,7 +6148,23 @@
                 <w:rFonts w:ascii="GDSTransportWebsite" w:hAnsi="GDSTransportWebsite"/>
                 <w:color w:val="0A0A0A"/>
               </w:rPr>
-              <w:t>&lt;&lt;requestedCourt.requestHearingAtSpecificCourt&gt;&gt;</w:t>
+              <w:t>&lt;&lt;</w:t>
+            </w:r>
+            <w:proofErr w:type="spellStart"/>
+            <w:r>
+              <w:rPr>
+                <w:rFonts w:ascii="GDSTransportWebsite" w:hAnsi="GDSTransportWebsite"/>
+                <w:color w:val="0A0A0A"/>
+              </w:rPr>
+              <w:t>requestedCourt.requestHearingAtSpecificCourt</w:t>
+            </w:r>
+            <w:proofErr w:type="spellEnd"/>
+            <w:r>
+              <w:rPr>
+                <w:rFonts w:ascii="GDSTransportWebsite" w:hAnsi="GDSTransportWebsite"/>
+                <w:color w:val="0A0A0A"/>
+              </w:rPr>
+              <w:t>&gt;&gt;</w:t>
             </w:r>
           </w:p>
           <w:p>
@@ -4745,7 +6200,21 @@
               <w:rPr>
                 <w:rFonts w:ascii="GDSTransportWebsite" w:hAnsi="GDSTransportWebsite" w:cs="Calibri"/>
               </w:rPr>
-              <w:t>&lt;&lt;requestedCourt.responseCourtName&gt;&gt;</w:t>
+              <w:t>&lt;&lt;</w:t>
+            </w:r>
+            <w:proofErr w:type="spellStart"/>
+            <w:r>
+              <w:rPr>
+                <w:rFonts w:ascii="GDSTransportWebsite" w:hAnsi="GDSTransportWebsite" w:cs="Calibri"/>
+              </w:rPr>
+              <w:t>requestedCourt.responseCourtName</w:t>
+            </w:r>
+            <w:proofErr w:type="spellEnd"/>
+            <w:r>
+              <w:rPr>
+                <w:rFonts w:ascii="GDSTransportWebsite" w:hAnsi="GDSTransportWebsite" w:cs="Calibri"/>
+              </w:rPr>
+              <w:t>&gt;&gt;</w:t>
             </w:r>
           </w:p>
         </w:tc>
@@ -4812,7 +6281,23 @@
                 <w:rFonts w:ascii="GDSTransportWebsite" w:hAnsi="GDSTransportWebsite"/>
                 <w:color w:val="0A0A0A"/>
               </w:rPr>
-              <w:t>&lt;&lt;requestedCourt.reasonForHearingAtSpecificCourt&gt;&gt;</w:t>
+              <w:t>&lt;&lt;</w:t>
+            </w:r>
+            <w:proofErr w:type="spellStart"/>
+            <w:r>
+              <w:rPr>
+                <w:rFonts w:ascii="GDSTransportWebsite" w:hAnsi="GDSTransportWebsite"/>
+                <w:color w:val="0A0A0A"/>
+              </w:rPr>
+              <w:t>requestedCourt.reasonForHearingAtSpecificCourt</w:t>
+            </w:r>
+            <w:proofErr w:type="spellEnd"/>
+            <w:r>
+              <w:rPr>
+                <w:rFonts w:ascii="GDSTransportWebsite" w:hAnsi="GDSTransportWebsite"/>
+                <w:color w:val="0A0A0A"/>
+              </w:rPr>
+              <w:t>&gt;&gt;</w:t>
             </w:r>
           </w:p>
         </w:tc>
@@ -4896,7 +6381,18 @@
                 <w:color w:val="0A0A0A"/>
                 <w:shd w:val="clear" w:color="auto" w:fill="FFFFFF"/>
               </w:rPr>
-              <w:t>Do you believe you, or a witness who will give evidence on your behalf are vulnerable?</w:t>
+              <w:t xml:space="preserve">Do you believe you, or a witness who will give </w:t>
+            </w:r>
+            <w:r>
+              <w:rPr>
+                <w:rFonts w:ascii="GDSTransportWebsite" w:hAnsi="GDSTransportWebsite"/>
+                <w:b/>
+                <w:bCs/>
+                <w:color w:val="0A0A0A"/>
+                <w:shd w:val="clear" w:color="auto" w:fill="FFFFFF"/>
+              </w:rPr>
+              <w:lastRenderedPageBreak/>
+              <w:t>evidence on your behalf are vulnerable?</w:t>
             </w:r>
           </w:p>
         </w:tc>
@@ -4924,7 +6420,16 @@
                 <w:rFonts w:ascii="GDSTransportWebsite" w:hAnsi="GDSTransportWebsite"/>
                 <w:color w:val="0A0A0A"/>
               </w:rPr>
-              <w:t>&lt;&lt;vulnerabilityQuestions.</w:t>
+              <w:lastRenderedPageBreak/>
+              <w:t>&lt;&lt;</w:t>
+            </w:r>
+            <w:proofErr w:type="spellStart"/>
+            <w:r>
+              <w:rPr>
+                <w:rFonts w:ascii="GDSTransportWebsite" w:hAnsi="GDSTransportWebsite"/>
+                <w:color w:val="0A0A0A"/>
+              </w:rPr>
+              <w:t>vulnerabilityQuestions.</w:t>
             </w:r>
             <w:r>
               <w:rPr>
@@ -4940,6 +6445,7 @@
               </w:rPr>
               <w:t>d</w:t>
             </w:r>
+            <w:proofErr w:type="spellEnd"/>
             <w:r>
               <w:rPr>
                 <w:rFonts w:ascii="GDSTransportWebsite" w:hAnsi="GDSTransportWebsite"/>
@@ -4988,7 +6494,6 @@
                 <w:color w:val="0A0A0A"/>
                 <w:shd w:val="clear" w:color="auto" w:fill="FFFFFF"/>
               </w:rPr>
-              <w:lastRenderedPageBreak/>
               <w:t>If you have answered “Yes” to question 1, how are you or the witness vulnerable and what support or adjustments do you want the court to consider?</w:t>
             </w:r>
           </w:p>
@@ -5125,8 +6630,25 @@
                 <w:rFonts w:ascii="GDSTransportWebsite" w:hAnsi="GDSTransportWebsite"/>
                 <w:color w:val="0A0A0A"/>
               </w:rPr>
-              <w:t>&lt;&lt;cs_{isBlank(</w:t>
-            </w:r>
+              <w:t>&lt;&lt;cs_{</w:t>
+            </w:r>
+            <w:proofErr w:type="spellStart"/>
+            <w:r>
+              <w:rPr>
+                <w:rFonts w:ascii="GDSTransportWebsite" w:hAnsi="GDSTransportWebsite"/>
+                <w:color w:val="0A0A0A"/>
+              </w:rPr>
+              <w:t>isBlank</w:t>
+            </w:r>
+            <w:proofErr w:type="spellEnd"/>
+            <w:r>
+              <w:rPr>
+                <w:rFonts w:ascii="GDSTransportWebsite" w:hAnsi="GDSTransportWebsite"/>
+                <w:color w:val="0A0A0A"/>
+              </w:rPr>
+              <w:t>(</w:t>
+            </w:r>
+            <w:proofErr w:type="spellStart"/>
             <w:r>
               <w:rPr>
                 <w:rFonts w:ascii="GDSTransportWebsite" w:hAnsi="GDSTransportWebsite"/>
@@ -5141,6 +6663,7 @@
               </w:rPr>
               <w:t>supportRequirementsAdditional</w:t>
             </w:r>
+            <w:proofErr w:type="spellEnd"/>
             <w:r>
               <w:rPr>
                 <w:rFonts w:ascii="GDSTransportWebsite" w:hAnsi="GDSTransportWebsite"/>
@@ -5148,6 +6671,7 @@
               </w:rPr>
               <w:t>)}&gt;&gt;Not Provided&lt;&lt;else&gt;&gt;&lt;&lt;</w:t>
             </w:r>
+            <w:proofErr w:type="spellStart"/>
             <w:r>
               <w:rPr>
                 <w:rFonts w:ascii="GDSTransportWebsite" w:hAnsi="GDSTransportWebsite"/>
@@ -5162,6 +6686,7 @@
               </w:rPr>
               <w:t>supportRequirementsAdditional</w:t>
             </w:r>
+            <w:proofErr w:type="spellEnd"/>
             <w:r>
               <w:rPr>
                 <w:rFonts w:ascii="GDSTransportWebsite" w:hAnsi="GDSTransportWebsite"/>
@@ -5283,7 +6808,23 @@
                 <w:rFonts w:ascii="GDSTransportWebsite" w:hAnsi="GDSTransportWebsite"/>
                 <w:color w:val="0A0A0A"/>
               </w:rPr>
-              <w:t>&lt;&lt;furtherInformation.futureApplications&gt;&gt;</w:t>
+              <w:t>&lt;&lt;</w:t>
+            </w:r>
+            <w:proofErr w:type="spellStart"/>
+            <w:r>
+              <w:rPr>
+                <w:rFonts w:ascii="GDSTransportWebsite" w:hAnsi="GDSTransportWebsite"/>
+                <w:color w:val="0A0A0A"/>
+              </w:rPr>
+              <w:t>furtherInformation.futureApplications</w:t>
+            </w:r>
+            <w:proofErr w:type="spellEnd"/>
+            <w:r>
+              <w:rPr>
+                <w:rFonts w:ascii="GDSTransportWebsite" w:hAnsi="GDSTransportWebsite"/>
+                <w:color w:val="0A0A0A"/>
+              </w:rPr>
+              <w:t>&gt;&gt;</w:t>
             </w:r>
           </w:p>
         </w:tc>
@@ -5296,7 +6837,25 @@
           <w:color w:val="0A0A0A"/>
           <w:shd w:val="clear" w:color="auto" w:fill="FFFFFF"/>
         </w:rPr>
-        <w:t>&lt;&lt;cs_{furthterInformation.futureApplications='Yes'}&gt;&gt;</w:t>
+        <w:t>&lt;&lt;cs_{</w:t>
+      </w:r>
+      <w:proofErr w:type="spellStart"/>
+      <w:r>
+        <w:rPr>
+          <w:rFonts w:ascii="GDSTransportWebsite" w:hAnsi="GDSTransportWebsite"/>
+          <w:color w:val="0A0A0A"/>
+          <w:shd w:val="clear" w:color="auto" w:fill="FFFFFF"/>
+        </w:rPr>
+        <w:t>furthterInformation.futureApplications</w:t>
+      </w:r>
+      <w:proofErr w:type="spellEnd"/>
+      <w:r>
+        <w:rPr>
+          <w:rFonts w:ascii="GDSTransportWebsite" w:hAnsi="GDSTransportWebsite"/>
+          <w:color w:val="0A0A0A"/>
+          <w:shd w:val="clear" w:color="auto" w:fill="FFFFFF"/>
+        </w:rPr>
+        <w:t>='Yes'}&gt;&gt;</w:t>
       </w:r>
     </w:p>
     <w:tbl>
@@ -5385,7 +6944,23 @@
                 <w:rFonts w:ascii="GDSTransportWebsite" w:hAnsi="GDSTransportWebsite"/>
                 <w:color w:val="0A0A0A"/>
               </w:rPr>
-              <w:t>&lt;&lt;furtherInformation.reasonForFutureApplications&gt;&gt;</w:t>
+              <w:t>&lt;&lt;</w:t>
+            </w:r>
+            <w:proofErr w:type="spellStart"/>
+            <w:r>
+              <w:rPr>
+                <w:rFonts w:ascii="GDSTransportWebsite" w:hAnsi="GDSTransportWebsite"/>
+                <w:color w:val="0A0A0A"/>
+              </w:rPr>
+              <w:t>furtherInformation.reasonForFutureApplications</w:t>
+            </w:r>
+            <w:proofErr w:type="spellEnd"/>
+            <w:r>
+              <w:rPr>
+                <w:rFonts w:ascii="GDSTransportWebsite" w:hAnsi="GDSTransportWebsite"/>
+                <w:color w:val="0A0A0A"/>
+              </w:rPr>
+              <w:t>&gt;&gt;</w:t>
             </w:r>
           </w:p>
         </w:tc>
@@ -5487,7 +7062,39 @@
                 <w:rFonts w:ascii="GDSTransportWebsite" w:hAnsi="GDSTransportWebsite"/>
                 <w:color w:val="0A0A0A"/>
               </w:rPr>
-              <w:t>&lt;&lt;cs_{isBlank(furtherInformation.otherInformationForJudge)}&gt;&gt;Not Provided&lt;&lt;else&gt;&gt;&lt;&lt;furtherInformation.otherInformationForJudge&gt;&gt;&lt;&lt;es_&gt;&gt;</w:t>
+              <w:t>&lt;&lt;cs_{</w:t>
+            </w:r>
+            <w:proofErr w:type="spellStart"/>
+            <w:r>
+              <w:rPr>
+                <w:rFonts w:ascii="GDSTransportWebsite" w:hAnsi="GDSTransportWebsite"/>
+                <w:color w:val="0A0A0A"/>
+              </w:rPr>
+              <w:t>isBlank</w:t>
+            </w:r>
+            <w:proofErr w:type="spellEnd"/>
+            <w:r>
+              <w:rPr>
+                <w:rFonts w:ascii="GDSTransportWebsite" w:hAnsi="GDSTransportWebsite"/>
+                <w:color w:val="0A0A0A"/>
+              </w:rPr>
+              <w:t>(</w:t>
+            </w:r>
+            <w:proofErr w:type="spellStart"/>
+            <w:r>
+              <w:rPr>
+                <w:rFonts w:ascii="GDSTransportWebsite" w:hAnsi="GDSTransportWebsite"/>
+                <w:color w:val="0A0A0A"/>
+              </w:rPr>
+              <w:t>furtherInformation.otherInformationForJudge</w:t>
+            </w:r>
+            <w:proofErr w:type="spellEnd"/>
+            <w:r>
+              <w:rPr>
+                <w:rFonts w:ascii="GDSTransportWebsite" w:hAnsi="GDSTransportWebsite"/>
+                <w:color w:val="0A0A0A"/>
+              </w:rPr>
+              <w:t>)}&gt;&gt;Not Provided&lt;&lt;else&gt;&gt;&lt;&lt;furtherInformation.otherInformationForJudge&gt;&gt;&lt;&lt;es_&gt;&gt;</w:t>
             </w:r>
           </w:p>
         </w:tc>
@@ -5762,7 +7369,23 @@
                 <w:rFonts w:ascii="GDSTransportWebsite" w:hAnsi="GDSTransportWebsite"/>
                 <w:color w:val="0A0A0A"/>
               </w:rPr>
-              <w:t>&lt;&lt;statementOfTruth.role&gt;&gt;</w:t>
+              <w:t>&lt;&lt;</w:t>
+            </w:r>
+            <w:proofErr w:type="spellStart"/>
+            <w:r>
+              <w:rPr>
+                <w:rFonts w:ascii="GDSTransportWebsite" w:hAnsi="GDSTransportWebsite"/>
+                <w:color w:val="0A0A0A"/>
+              </w:rPr>
+              <w:t>statementOfTruth.role</w:t>
+            </w:r>
+            <w:proofErr w:type="spellEnd"/>
+            <w:r>
+              <w:rPr>
+                <w:rFonts w:ascii="GDSTransportWebsite" w:hAnsi="GDSTransportWebsite"/>
+                <w:color w:val="0A0A0A"/>
+              </w:rPr>
+              <w:t>&gt;&gt;</w:t>
             </w:r>
           </w:p>
         </w:tc>

</xml_diff>

<commit_message>
CIV-8957 fix template conditions for fast track and small claim
</commit_message>
<xml_diff>
--- a/docker/docmosis/templates/CV-SPC-HRN-ENG-LIP-01282.docx
+++ b/docker/docmosis/templates/CV-SPC-HRN-ENG-LIP-01282.docx
@@ -129,7 +129,27 @@
                 <w:sz w:val="28"/>
                 <w:szCs w:val="28"/>
               </w:rPr>
-              <w:t>Claim number: &lt;&lt;referenceNumber&gt;&gt;</w:t>
+              <w:t>Claim number: &lt;&lt;</w:t>
+            </w:r>
+            <w:proofErr w:type="spellStart"/>
+            <w:r>
+              <w:rPr>
+                <w:rFonts w:ascii="GDSTransportWebsite" w:hAnsi="GDSTransportWebsite"/>
+                <w:color w:val="60686D"/>
+                <w:sz w:val="28"/>
+                <w:szCs w:val="28"/>
+              </w:rPr>
+              <w:t>referenceNumber</w:t>
+            </w:r>
+            <w:proofErr w:type="spellEnd"/>
+            <w:r>
+              <w:rPr>
+                <w:rFonts w:ascii="GDSTransportWebsite" w:hAnsi="GDSTransportWebsite"/>
+                <w:color w:val="60686D"/>
+                <w:sz w:val="28"/>
+                <w:szCs w:val="28"/>
+              </w:rPr>
+              <w:t>&gt;&gt;</w:t>
             </w:r>
           </w:p>
         </w:tc>
@@ -240,7 +260,27 @@
                 <w:sz w:val="28"/>
                 <w:szCs w:val="28"/>
               </w:rPr>
-              <w:t>Case name: &lt;&lt;caseName&gt;&gt;</w:t>
+              <w:t>Case name: &lt;&lt;</w:t>
+            </w:r>
+            <w:proofErr w:type="spellStart"/>
+            <w:r>
+              <w:rPr>
+                <w:rFonts w:ascii="GDSTransportWebsite" w:hAnsi="GDSTransportWebsite"/>
+                <w:color w:val="60686D"/>
+                <w:sz w:val="28"/>
+                <w:szCs w:val="28"/>
+              </w:rPr>
+              <w:t>caseName</w:t>
+            </w:r>
+            <w:proofErr w:type="spellEnd"/>
+            <w:r>
+              <w:rPr>
+                <w:rFonts w:ascii="GDSTransportWebsite" w:hAnsi="GDSTransportWebsite"/>
+                <w:color w:val="60686D"/>
+                <w:sz w:val="28"/>
+                <w:szCs w:val="28"/>
+              </w:rPr>
+              <w:t>&gt;&gt;</w:t>
             </w:r>
           </w:p>
         </w:tc>
@@ -416,6 +456,7 @@
               </w:rPr>
               <w:t>&lt;{</w:t>
             </w:r>
+            <w:proofErr w:type="spellStart"/>
             <w:proofErr w:type="gramEnd"/>
             <w:r>
               <w:rPr>
@@ -424,7 +465,77 @@
                 <w:sz w:val="20"/>
                 <w:szCs w:val="20"/>
               </w:rPr>
-              <w:t>dateFormat(submittedOn, ‘d MMMM yyyy’, ‘dd-MM-yyyy’)}&gt;&gt;</w:t>
+              <w:t>dateFormat</w:t>
+            </w:r>
+            <w:proofErr w:type="spellEnd"/>
+            <w:r>
+              <w:rPr>
+                <w:rFonts w:ascii="GDSTransportWebsite" w:eastAsia="Times New Roman" w:hAnsi="GDSTransportWebsite" w:cs="Times New Roman"/>
+                <w:color w:val="60686D"/>
+                <w:sz w:val="20"/>
+                <w:szCs w:val="20"/>
+              </w:rPr>
+              <w:t>(</w:t>
+            </w:r>
+            <w:proofErr w:type="spellStart"/>
+            <w:r>
+              <w:rPr>
+                <w:rFonts w:ascii="GDSTransportWebsite" w:eastAsia="Times New Roman" w:hAnsi="GDSTransportWebsite" w:cs="Times New Roman"/>
+                <w:color w:val="60686D"/>
+                <w:sz w:val="20"/>
+                <w:szCs w:val="20"/>
+              </w:rPr>
+              <w:t>submittedOn</w:t>
+            </w:r>
+            <w:proofErr w:type="spellEnd"/>
+            <w:r>
+              <w:rPr>
+                <w:rFonts w:ascii="GDSTransportWebsite" w:eastAsia="Times New Roman" w:hAnsi="GDSTransportWebsite" w:cs="Times New Roman"/>
+                <w:color w:val="60686D"/>
+                <w:sz w:val="20"/>
+                <w:szCs w:val="20"/>
+              </w:rPr>
+              <w:t xml:space="preserve">, ‘d MMMM </w:t>
+            </w:r>
+            <w:proofErr w:type="spellStart"/>
+            <w:r>
+              <w:rPr>
+                <w:rFonts w:ascii="GDSTransportWebsite" w:eastAsia="Times New Roman" w:hAnsi="GDSTransportWebsite" w:cs="Times New Roman"/>
+                <w:color w:val="60686D"/>
+                <w:sz w:val="20"/>
+                <w:szCs w:val="20"/>
+              </w:rPr>
+              <w:t>yyyy</w:t>
+            </w:r>
+            <w:proofErr w:type="spellEnd"/>
+            <w:r>
+              <w:rPr>
+                <w:rFonts w:ascii="GDSTransportWebsite" w:eastAsia="Times New Roman" w:hAnsi="GDSTransportWebsite" w:cs="Times New Roman"/>
+                <w:color w:val="60686D"/>
+                <w:sz w:val="20"/>
+                <w:szCs w:val="20"/>
+              </w:rPr>
+              <w:t>’, ‘dd-MM-</w:t>
+            </w:r>
+            <w:proofErr w:type="spellStart"/>
+            <w:r>
+              <w:rPr>
+                <w:rFonts w:ascii="GDSTransportWebsite" w:eastAsia="Times New Roman" w:hAnsi="GDSTransportWebsite" w:cs="Times New Roman"/>
+                <w:color w:val="60686D"/>
+                <w:sz w:val="20"/>
+                <w:szCs w:val="20"/>
+              </w:rPr>
+              <w:t>yyyy</w:t>
+            </w:r>
+            <w:proofErr w:type="spellEnd"/>
+            <w:r>
+              <w:rPr>
+                <w:rFonts w:ascii="GDSTransportWebsite" w:eastAsia="Times New Roman" w:hAnsi="GDSTransportWebsite" w:cs="Times New Roman"/>
+                <w:color w:val="60686D"/>
+                <w:sz w:val="20"/>
+                <w:szCs w:val="20"/>
+              </w:rPr>
+              <w:t>’)}&gt;&gt;</w:t>
             </w:r>
           </w:p>
         </w:tc>
@@ -704,6 +815,7 @@
               </w:rPr>
               <w:t>&lt;&lt;</w:t>
             </w:r>
+            <w:proofErr w:type="spellStart"/>
             <w:proofErr w:type="gramStart"/>
             <w:r>
               <w:rPr>
@@ -712,6 +824,7 @@
               </w:rPr>
               <w:t>applicant.primaryAddress.PostTown</w:t>
             </w:r>
+            <w:proofErr w:type="spellEnd"/>
             <w:proofErr w:type="gramEnd"/>
             <w:r>
               <w:rPr>
@@ -768,6 +881,7 @@
               </w:rPr>
               <w:t>&lt;&lt;</w:t>
             </w:r>
+            <w:proofErr w:type="spellStart"/>
             <w:proofErr w:type="gramStart"/>
             <w:r>
               <w:rPr>
@@ -776,6 +890,7 @@
               </w:rPr>
               <w:t>applicant.primaryAddress.Country</w:t>
             </w:r>
+            <w:proofErr w:type="spellEnd"/>
             <w:proofErr w:type="gramEnd"/>
             <w:r>
               <w:rPr>
@@ -867,8 +982,25 @@
                 <w:rFonts w:ascii="GDSTransportWebsite" w:hAnsi="GDSTransportWebsite"/>
                 <w:color w:val="0A0A0A"/>
               </w:rPr>
-              <w:t>&lt;&lt;cs_{isBlank(</w:t>
-            </w:r>
+              <w:t>&lt;&lt;cs_{</w:t>
+            </w:r>
+            <w:proofErr w:type="spellStart"/>
+            <w:r>
+              <w:rPr>
+                <w:rFonts w:ascii="GDSTransportWebsite" w:hAnsi="GDSTransportWebsite"/>
+                <w:color w:val="0A0A0A"/>
+              </w:rPr>
+              <w:t>isBlank</w:t>
+            </w:r>
+            <w:proofErr w:type="spellEnd"/>
+            <w:r>
+              <w:rPr>
+                <w:rFonts w:ascii="GDSTransportWebsite" w:hAnsi="GDSTransportWebsite"/>
+                <w:color w:val="0A0A0A"/>
+              </w:rPr>
+              <w:t>(</w:t>
+            </w:r>
+            <w:proofErr w:type="spellStart"/>
             <w:proofErr w:type="gramStart"/>
             <w:r>
               <w:rPr>
@@ -877,13 +1009,30 @@
               </w:rPr>
               <w:t>applicant.phoneNumber</w:t>
             </w:r>
+            <w:proofErr w:type="spellEnd"/>
             <w:proofErr w:type="gramEnd"/>
             <w:r>
               <w:rPr>
                 <w:rFonts w:ascii="GDSTransportWebsite" w:hAnsi="GDSTransportWebsite"/>
                 <w:color w:val="0A0A0A"/>
               </w:rPr>
-              <w:t>)}&gt;&gt;Not Provided&lt;&lt;else&gt;&gt;&lt;&lt; applicant.phoneNumber &gt;&gt;&lt;&lt;es_&gt;&gt;</w:t>
+              <w:t xml:space="preserve">)}&gt;&gt;Not Provided&lt;&lt;else&gt;&gt;&lt;&lt; </w:t>
+            </w:r>
+            <w:proofErr w:type="spellStart"/>
+            <w:r>
+              <w:rPr>
+                <w:rFonts w:ascii="GDSTransportWebsite" w:hAnsi="GDSTransportWebsite"/>
+                <w:color w:val="0A0A0A"/>
+              </w:rPr>
+              <w:t>applicant.phoneNumber</w:t>
+            </w:r>
+            <w:proofErr w:type="spellEnd"/>
+            <w:r>
+              <w:rPr>
+                <w:rFonts w:ascii="GDSTransportWebsite" w:hAnsi="GDSTransportWebsite"/>
+                <w:color w:val="0A0A0A"/>
+              </w:rPr>
+              <w:t xml:space="preserve"> &gt;&gt;&lt;&lt;es_&gt;&gt;</w:t>
             </w:r>
           </w:p>
         </w:tc>
@@ -946,8 +1095,25 @@
                 <w:rFonts w:ascii="GDSTransportWebsite" w:hAnsi="GDSTransportWebsite"/>
                 <w:color w:val="0A0A0A"/>
               </w:rPr>
-              <w:t>&lt;&lt;cs_{isBlank(</w:t>
-            </w:r>
+              <w:t>&lt;&lt;cs_{</w:t>
+            </w:r>
+            <w:proofErr w:type="spellStart"/>
+            <w:r>
+              <w:rPr>
+                <w:rFonts w:ascii="GDSTransportWebsite" w:hAnsi="GDSTransportWebsite"/>
+                <w:color w:val="0A0A0A"/>
+              </w:rPr>
+              <w:t>isBlank</w:t>
+            </w:r>
+            <w:proofErr w:type="spellEnd"/>
+            <w:r>
+              <w:rPr>
+                <w:rFonts w:ascii="GDSTransportWebsite" w:hAnsi="GDSTransportWebsite"/>
+                <w:color w:val="0A0A0A"/>
+              </w:rPr>
+              <w:t>(</w:t>
+            </w:r>
+            <w:proofErr w:type="spellStart"/>
             <w:proofErr w:type="gramStart"/>
             <w:r>
               <w:rPr>
@@ -956,13 +1122,30 @@
               </w:rPr>
               <w:t>applicant.emailAddress</w:t>
             </w:r>
+            <w:proofErr w:type="spellEnd"/>
             <w:proofErr w:type="gramEnd"/>
             <w:r>
               <w:rPr>
                 <w:rFonts w:ascii="GDSTransportWebsite" w:hAnsi="GDSTransportWebsite"/>
                 <w:color w:val="0A0A0A"/>
               </w:rPr>
-              <w:t>)}&gt;&gt;Not Provided&lt;&lt;else&gt;&gt;&lt;&lt; applicant.emailAddress &gt;&gt;&lt;&lt;es_&gt;&gt;</w:t>
+              <w:t xml:space="preserve">)}&gt;&gt;Not Provided&lt;&lt;else&gt;&gt;&lt;&lt; </w:t>
+            </w:r>
+            <w:proofErr w:type="spellStart"/>
+            <w:r>
+              <w:rPr>
+                <w:rFonts w:ascii="GDSTransportWebsite" w:hAnsi="GDSTransportWebsite"/>
+                <w:color w:val="0A0A0A"/>
+              </w:rPr>
+              <w:t>applicant.emailAddress</w:t>
+            </w:r>
+            <w:proofErr w:type="spellEnd"/>
+            <w:r>
+              <w:rPr>
+                <w:rFonts w:ascii="GDSTransportWebsite" w:hAnsi="GDSTransportWebsite"/>
+                <w:color w:val="0A0A0A"/>
+              </w:rPr>
+              <w:t xml:space="preserve"> &gt;&gt;&lt;&lt;es_&gt;&gt;</w:t>
             </w:r>
           </w:p>
         </w:tc>
@@ -1040,7 +1223,29 @@
                 <w:color w:val="0A0A0A"/>
                 <w:shd w:val="clear" w:color="auto" w:fill="FFFFFF"/>
               </w:rPr>
-              <w:t>&lt;&lt;rr_respondents&gt;&gt;</w:t>
+              <w:t>&lt;&lt;</w:t>
+            </w:r>
+            <w:proofErr w:type="spellStart"/>
+            <w:r>
+              <w:rPr>
+                <w:rFonts w:ascii="GDSTransportWebsite" w:hAnsi="GDSTransportWebsite"/>
+                <w:b/>
+                <w:bCs/>
+                <w:color w:val="0A0A0A"/>
+                <w:shd w:val="clear" w:color="auto" w:fill="FFFFFF"/>
+              </w:rPr>
+              <w:t>rr_respondents</w:t>
+            </w:r>
+            <w:proofErr w:type="spellEnd"/>
+            <w:r>
+              <w:rPr>
+                <w:rFonts w:ascii="GDSTransportWebsite" w:hAnsi="GDSTransportWebsite"/>
+                <w:b/>
+                <w:bCs/>
+                <w:color w:val="0A0A0A"/>
+                <w:shd w:val="clear" w:color="auto" w:fill="FFFFFF"/>
+              </w:rPr>
+              <w:t>&gt;&gt;</w:t>
             </w:r>
           </w:p>
         </w:tc>
@@ -1082,7 +1287,29 @@
                 <w:color w:val="0A0A0A"/>
                 <w:shd w:val="clear" w:color="auto" w:fill="FFFFFF"/>
               </w:rPr>
-              <w:t>&lt;&lt;cs_{$size&gt;1}&gt;&gt; Defendant &lt;&lt;$itemnum&gt;&gt;&lt;&lt;es_&gt;&gt;</w:t>
+              <w:t>&lt;&lt;cs_{$size&gt;1}&gt;&gt; Defendant &lt;&lt;$</w:t>
+            </w:r>
+            <w:proofErr w:type="spellStart"/>
+            <w:r>
+              <w:rPr>
+                <w:rFonts w:ascii="GDSTransportWebsite" w:hAnsi="GDSTransportWebsite"/>
+                <w:b/>
+                <w:bCs/>
+                <w:color w:val="0A0A0A"/>
+                <w:shd w:val="clear" w:color="auto" w:fill="FFFFFF"/>
+              </w:rPr>
+              <w:t>itemnum</w:t>
+            </w:r>
+            <w:proofErr w:type="spellEnd"/>
+            <w:r>
+              <w:rPr>
+                <w:rFonts w:ascii="GDSTransportWebsite" w:hAnsi="GDSTransportWebsite"/>
+                <w:b/>
+                <w:bCs/>
+                <w:color w:val="0A0A0A"/>
+                <w:shd w:val="clear" w:color="auto" w:fill="FFFFFF"/>
+              </w:rPr>
+              <w:t>&gt;&gt;&lt;&lt;es_&gt;&gt;</w:t>
             </w:r>
           </w:p>
         </w:tc>
@@ -1305,7 +1532,23 @@
                 <w:rFonts w:ascii="GDSTransportWebsite" w:hAnsi="GDSTransportWebsite"/>
                 <w:color w:val="0A0A0A"/>
               </w:rPr>
-              <w:t>&lt;&lt; primaryAddress.PostTown&gt;&gt;&lt;&lt;es_&gt;&gt;</w:t>
+              <w:t xml:space="preserve">&lt;&lt; </w:t>
+            </w:r>
+            <w:proofErr w:type="spellStart"/>
+            <w:r>
+              <w:rPr>
+                <w:rFonts w:ascii="GDSTransportWebsite" w:hAnsi="GDSTransportWebsite"/>
+                <w:color w:val="0A0A0A"/>
+              </w:rPr>
+              <w:t>primaryAddress.PostTown</w:t>
+            </w:r>
+            <w:proofErr w:type="spellEnd"/>
+            <w:r>
+              <w:rPr>
+                <w:rFonts w:ascii="GDSTransportWebsite" w:hAnsi="GDSTransportWebsite"/>
+                <w:color w:val="0A0A0A"/>
+              </w:rPr>
+              <w:t>&gt;&gt;&lt;&lt;es_&gt;&gt;</w:t>
             </w:r>
           </w:p>
           <w:p>
@@ -1354,7 +1597,23 @@
                 <w:rFonts w:ascii="GDSTransportWebsite" w:hAnsi="GDSTransportWebsite"/>
                 <w:color w:val="0A0A0A"/>
               </w:rPr>
-              <w:t>&lt;&lt; primaryAddress.Country&gt;&gt;&lt;&lt;es_&gt;&gt;</w:t>
+              <w:t xml:space="preserve">&lt;&lt; </w:t>
+            </w:r>
+            <w:proofErr w:type="spellStart"/>
+            <w:r>
+              <w:rPr>
+                <w:rFonts w:ascii="GDSTransportWebsite" w:hAnsi="GDSTransportWebsite"/>
+                <w:color w:val="0A0A0A"/>
+              </w:rPr>
+              <w:t>primaryAddress.Country</w:t>
+            </w:r>
+            <w:proofErr w:type="spellEnd"/>
+            <w:r>
+              <w:rPr>
+                <w:rFonts w:ascii="GDSTransportWebsite" w:hAnsi="GDSTransportWebsite"/>
+                <w:color w:val="0A0A0A"/>
+              </w:rPr>
+              <w:t>&gt;&gt;&lt;&lt;es_&gt;&gt;</w:t>
             </w:r>
           </w:p>
         </w:tc>
@@ -1444,7 +1703,55 @@
                 <w:rFonts w:ascii="GDSTransportWebsite" w:hAnsi="GDSTransportWebsite"/>
                 <w:color w:val="0A0A0A"/>
               </w:rPr>
-              <w:t>&lt;&lt;cs_{isBlank(phoneNumber)}&gt;&gt;Not Provided&lt;&lt;else&gt;&gt;&lt;&lt;phoneNumber &gt;&gt;&lt;&lt;es_&gt;&gt;</w:t>
+              <w:t>&lt;&lt;cs_{</w:t>
+            </w:r>
+            <w:proofErr w:type="spellStart"/>
+            <w:r>
+              <w:rPr>
+                <w:rFonts w:ascii="GDSTransportWebsite" w:hAnsi="GDSTransportWebsite"/>
+                <w:color w:val="0A0A0A"/>
+              </w:rPr>
+              <w:t>isBlank</w:t>
+            </w:r>
+            <w:proofErr w:type="spellEnd"/>
+            <w:r>
+              <w:rPr>
+                <w:rFonts w:ascii="GDSTransportWebsite" w:hAnsi="GDSTransportWebsite"/>
+                <w:color w:val="0A0A0A"/>
+              </w:rPr>
+              <w:t>(</w:t>
+            </w:r>
+            <w:proofErr w:type="spellStart"/>
+            <w:r>
+              <w:rPr>
+                <w:rFonts w:ascii="GDSTransportWebsite" w:hAnsi="GDSTransportWebsite"/>
+                <w:color w:val="0A0A0A"/>
+              </w:rPr>
+              <w:t>phoneNumber</w:t>
+            </w:r>
+            <w:proofErr w:type="spellEnd"/>
+            <w:r>
+              <w:rPr>
+                <w:rFonts w:ascii="GDSTransportWebsite" w:hAnsi="GDSTransportWebsite"/>
+                <w:color w:val="0A0A0A"/>
+              </w:rPr>
+              <w:t>)}&gt;&gt;Not Provided&lt;&lt;else&gt;&gt;&lt;&lt;</w:t>
+            </w:r>
+            <w:proofErr w:type="spellStart"/>
+            <w:r>
+              <w:rPr>
+                <w:rFonts w:ascii="GDSTransportWebsite" w:hAnsi="GDSTransportWebsite"/>
+                <w:color w:val="0A0A0A"/>
+              </w:rPr>
+              <w:t>phoneNumber</w:t>
+            </w:r>
+            <w:proofErr w:type="spellEnd"/>
+            <w:r>
+              <w:rPr>
+                <w:rFonts w:ascii="GDSTransportWebsite" w:hAnsi="GDSTransportWebsite"/>
+                <w:color w:val="0A0A0A"/>
+              </w:rPr>
+              <w:t xml:space="preserve"> &gt;&gt;&lt;&lt;es_&gt;&gt;</w:t>
             </w:r>
           </w:p>
         </w:tc>
@@ -1512,7 +1819,55 @@
                 <w:rFonts w:ascii="GDSTransportWebsite" w:hAnsi="GDSTransportWebsite"/>
                 <w:color w:val="0A0A0A"/>
               </w:rPr>
-              <w:t>&lt;&lt;cs_{isBlank(emailAddress)}&gt;&gt;Not Provided&lt;&lt;else&gt;&gt;&lt;&lt;emailAddress&gt;&gt;&lt;&lt;es_&gt;&gt;</w:t>
+              <w:t>&lt;&lt;cs_{</w:t>
+            </w:r>
+            <w:proofErr w:type="spellStart"/>
+            <w:r>
+              <w:rPr>
+                <w:rFonts w:ascii="GDSTransportWebsite" w:hAnsi="GDSTransportWebsite"/>
+                <w:color w:val="0A0A0A"/>
+              </w:rPr>
+              <w:t>isBlank</w:t>
+            </w:r>
+            <w:proofErr w:type="spellEnd"/>
+            <w:r>
+              <w:rPr>
+                <w:rFonts w:ascii="GDSTransportWebsite" w:hAnsi="GDSTransportWebsite"/>
+                <w:color w:val="0A0A0A"/>
+              </w:rPr>
+              <w:t>(</w:t>
+            </w:r>
+            <w:proofErr w:type="spellStart"/>
+            <w:r>
+              <w:rPr>
+                <w:rFonts w:ascii="GDSTransportWebsite" w:hAnsi="GDSTransportWebsite"/>
+                <w:color w:val="0A0A0A"/>
+              </w:rPr>
+              <w:t>emailAddress</w:t>
+            </w:r>
+            <w:proofErr w:type="spellEnd"/>
+            <w:r>
+              <w:rPr>
+                <w:rFonts w:ascii="GDSTransportWebsite" w:hAnsi="GDSTransportWebsite"/>
+                <w:color w:val="0A0A0A"/>
+              </w:rPr>
+              <w:t>)}&gt;&gt;Not Provided&lt;&lt;else&gt;&gt;&lt;&lt;</w:t>
+            </w:r>
+            <w:proofErr w:type="spellStart"/>
+            <w:r>
+              <w:rPr>
+                <w:rFonts w:ascii="GDSTransportWebsite" w:hAnsi="GDSTransportWebsite"/>
+                <w:color w:val="0A0A0A"/>
+              </w:rPr>
+              <w:t>emailAddress</w:t>
+            </w:r>
+            <w:proofErr w:type="spellEnd"/>
+            <w:r>
+              <w:rPr>
+                <w:rFonts w:ascii="GDSTransportWebsite" w:hAnsi="GDSTransportWebsite"/>
+                <w:color w:val="0A0A0A"/>
+              </w:rPr>
+              <w:t>&gt;&gt;&lt;&lt;es_&gt;&gt;</w:t>
             </w:r>
           </w:p>
           <w:p>
@@ -1571,7 +1926,29 @@
                 <w:color w:val="0A0A0A"/>
                 <w:shd w:val="clear" w:color="auto" w:fill="FFFFFF"/>
               </w:rPr>
-              <w:t>&lt;&lt;er_respondents&gt;&gt;</w:t>
+              <w:t>&lt;&lt;</w:t>
+            </w:r>
+            <w:proofErr w:type="spellStart"/>
+            <w:r>
+              <w:rPr>
+                <w:rFonts w:ascii="GDSTransportWebsite" w:hAnsi="GDSTransportWebsite"/>
+                <w:b/>
+                <w:bCs/>
+                <w:color w:val="0A0A0A"/>
+                <w:shd w:val="clear" w:color="auto" w:fill="FFFFFF"/>
+              </w:rPr>
+              <w:t>er_respondents</w:t>
+            </w:r>
+            <w:proofErr w:type="spellEnd"/>
+            <w:r>
+              <w:rPr>
+                <w:rFonts w:ascii="GDSTransportWebsite" w:hAnsi="GDSTransportWebsite"/>
+                <w:b/>
+                <w:bCs/>
+                <w:color w:val="0A0A0A"/>
+                <w:shd w:val="clear" w:color="auto" w:fill="FFFFFF"/>
+              </w:rPr>
+              <w:t>&gt;&gt;</w:t>
             </w:r>
           </w:p>
         </w:tc>
@@ -1625,6 +2002,19 @@
                 <w:shd w:val="clear" w:color="auto" w:fill="FFFFFF"/>
               </w:rPr>
             </w:pPr>
+          </w:p>
+          <w:p>
+            <w:pPr>
+              <w:pStyle w:val="NormalWeb"/>
+              <w:spacing w:before="40" w:beforeAutospacing="0" w:after="40" w:afterAutospacing="0"/>
+              <w:rPr>
+                <w:rFonts w:ascii="GDSTransportWebsite" w:hAnsi="GDSTransportWebsite"/>
+                <w:b/>
+                <w:bCs/>
+                <w:color w:val="0A0A0A"/>
+                <w:shd w:val="clear" w:color="auto" w:fill="FFFFFF"/>
+              </w:rPr>
+            </w:pPr>
             <w:r>
               <w:rPr>
                 <w:rFonts w:ascii="GDSTransportWebsite" w:hAnsi="GDSTransportWebsite"/>
@@ -1632,12 +2022,28 @@
               </w:rPr>
               <w:t>&lt;&lt;</w:t>
             </w:r>
-            <w:r>
-              <w:rPr>
-                <w:rFonts w:ascii="GDSTransportWebsite" w:hAnsi="GDSTransportWebsite"/>
-                <w:color w:val="0A0A0A"/>
-              </w:rPr>
-              <w:t>cs_{</w:t>
+            <w:proofErr w:type="spellStart"/>
+            <w:r>
+              <w:rPr>
+                <w:rFonts w:ascii="GDSTransportWebsite" w:hAnsi="GDSTransportWebsite"/>
+                <w:color w:val="0A0A0A"/>
+              </w:rPr>
+              <w:t>c</w:t>
+            </w:r>
+            <w:r>
+              <w:rPr>
+                <w:rFonts w:ascii="GDSTransportWebsite" w:hAnsi="GDSTransportWebsite"/>
+                <w:color w:val="0A0A0A"/>
+              </w:rPr>
+              <w:t>r</w:t>
+            </w:r>
+            <w:proofErr w:type="spellEnd"/>
+            <w:r>
+              <w:rPr>
+                <w:rFonts w:ascii="GDSTransportWebsite" w:hAnsi="GDSTransportWebsite"/>
+                <w:color w:val="0A0A0A"/>
+              </w:rPr>
+              <w:t>_{</w:t>
             </w:r>
             <w:r>
               <w:rPr>
@@ -1820,7 +2226,7 @@
                 <w:rFonts w:ascii="GDSTransportWebsite" w:hAnsi="GDSTransportWebsite"/>
                 <w:color w:val="0A0A0A"/>
               </w:rPr>
-              <w:t>.primaryAddress.AddressLine1&gt;&gt;&lt;&lt;es_&gt;&gt;&lt;&lt;cs_{!isBlank(</w:t>
+              <w:t>.AddressLine1&gt;&gt;&lt;&lt;es_&gt;&gt;&lt;&lt;cs_{!isBlank(</w:t>
             </w:r>
             <w:r>
               <w:rPr>
@@ -2042,6 +2448,12 @@
             </w:r>
           </w:p>
           <w:p>
+            <w:pPr>
+              <w:rPr>
+                <w:rFonts w:ascii="GDSTransportWebsite" w:hAnsi="GDSTransportWebsite"/>
+                <w:color w:val="0A0A0A"/>
+              </w:rPr>
+            </w:pPr>
             <w:r>
               <w:rPr>
                 <w:rFonts w:ascii="GDSTransportWebsite" w:hAnsi="GDSTransportWebsite"/>
@@ -2063,56 +2475,104 @@
               </w:rPr>
               <w:t>.Country&gt;&gt;&lt;&lt;es_&gt;&gt;</w:t>
             </w:r>
+          </w:p>
+          <w:p/>
+          <w:p/>
+        </w:tc>
+      </w:tr>
+      <w:tr>
+        <w:trPr>
+          <w:trHeight w:val="80"/>
+        </w:trPr>
+        <w:tc>
+          <w:tcPr>
+            <w:tcW w:w="3572" w:type="dxa"/>
+            <w:tcBorders>
+              <w:top w:val="nil"/>
+              <w:left w:val="nil"/>
+              <w:bottom w:val="nil"/>
+              <w:right w:val="nil"/>
+            </w:tcBorders>
+          </w:tcPr>
+          <w:p>
+            <w:pPr>
+              <w:pStyle w:val="NormalWeb"/>
+              <w:spacing w:before="40" w:beforeAutospacing="0" w:after="40" w:afterAutospacing="0"/>
+              <w:rPr>
+                <w:rFonts w:ascii="GDSTransportWebsite" w:hAnsi="GDSTransportWebsite"/>
+                <w:b/>
+                <w:bCs/>
+                <w:color w:val="0A0A0A"/>
+                <w:shd w:val="clear" w:color="auto" w:fill="FFFFFF"/>
+              </w:rPr>
+            </w:pPr>
+            <w:r>
+              <w:rPr>
+                <w:rFonts w:ascii="GDSTransportWebsite" w:hAnsi="GDSTransportWebsite"/>
+                <w:b/>
+                <w:bCs/>
+                <w:color w:val="0A0A0A"/>
+                <w:shd w:val="clear" w:color="auto" w:fill="FFFFFF"/>
+              </w:rPr>
+              <w:t>&lt;&lt;e</w:t>
+            </w:r>
+            <w:r>
+              <w:rPr>
+                <w:rFonts w:ascii="GDSTransportWebsite" w:hAnsi="GDSTransportWebsite"/>
+                <w:b/>
+                <w:bCs/>
+                <w:color w:val="0A0A0A"/>
+                <w:shd w:val="clear" w:color="auto" w:fill="FFFFFF"/>
+              </w:rPr>
+              <w:t>r</w:t>
+            </w:r>
+            <w:r>
+              <w:rPr>
+                <w:rFonts w:ascii="GDSTransportWebsite" w:hAnsi="GDSTransportWebsite"/>
+                <w:b/>
+                <w:bCs/>
+                <w:color w:val="0A0A0A"/>
+                <w:shd w:val="clear" w:color="auto" w:fill="FFFFFF"/>
+              </w:rPr>
+              <w:t>_&gt;&gt;</w:t>
+            </w:r>
+          </w:p>
+          <w:p>
+            <w:pPr>
+              <w:spacing w:before="120" w:after="120"/>
+              <w:rPr>
+                <w:rFonts w:ascii="GDSTransportWebsite" w:hAnsi="GDSTransportWebsite"/>
+                <w:b/>
+                <w:bCs/>
+                <w:color w:val="0A0A0A"/>
+                <w:shd w:val="clear" w:color="auto" w:fill="FFFFFF"/>
+              </w:rPr>
+            </w:pPr>
+          </w:p>
+        </w:tc>
+        <w:tc>
+          <w:tcPr>
+            <w:tcW w:w="6463" w:type="dxa"/>
+            <w:gridSpan w:val="3"/>
+            <w:tcBorders>
+              <w:top w:val="nil"/>
+              <w:left w:val="nil"/>
+              <w:bottom w:val="nil"/>
+              <w:right w:val="nil"/>
+            </w:tcBorders>
+          </w:tcPr>
+          <w:p>
+            <w:pPr>
+              <w:spacing w:before="40" w:after="40"/>
+              <w:rPr>
+                <w:rFonts w:ascii="GDSTransportWebsite" w:hAnsi="GDSTransportWebsite"/>
+                <w:color w:val="0A0A0A"/>
+              </w:rPr>
+            </w:pPr>
           </w:p>
         </w:tc>
       </w:tr>
     </w:tbl>
-    <w:p>
-      <w:pPr>
-        <w:pBdr>
-          <w:bottom w:val="single" w:sz="4" w:space="1" w:color="000000"/>
-        </w:pBdr>
-        <w:spacing w:before="120" w:after="120"/>
-        <w:rPr>
-          <w:rFonts w:ascii="GDSTransportWebsite" w:hAnsi="GDSTransportWebsite"/>
-          <w:color w:val="0A0A0A"/>
-          <w:sz w:val="22"/>
-          <w:szCs w:val="22"/>
-        </w:rPr>
-      </w:pPr>
-      <w:r>
-        <w:rPr>
-          <w:rFonts w:ascii="GDSTransportWebsite" w:hAnsi="GDSTransportWebsite"/>
-          <w:color w:val="0A0A0A"/>
-          <w:sz w:val="22"/>
-          <w:szCs w:val="22"/>
-        </w:rPr>
-        <w:t>&lt;&lt;es_&gt;&gt;</w:t>
-      </w:r>
-    </w:p>
-    <w:p>
-      <w:pPr>
-        <w:pBdr>
-          <w:bottom w:val="single" w:sz="4" w:space="1" w:color="000000"/>
-        </w:pBdr>
-        <w:spacing w:before="120" w:after="120"/>
-        <w:rPr>
-          <w:rFonts w:ascii="GDSTransportWebsite" w:hAnsi="GDSTransportWebsite"/>
-          <w:color w:val="0A0A0A"/>
-          <w:sz w:val="36"/>
-          <w:szCs w:val="36"/>
-        </w:rPr>
-      </w:pPr>
-      <w:r>
-        <w:rPr>
-          <w:rFonts w:ascii="GDSTransportWebsite" w:hAnsi="GDSTransportWebsite"/>
-          <w:color w:val="0A0A0A"/>
-          <w:sz w:val="36"/>
-          <w:szCs w:val="36"/>
-        </w:rPr>
-        <w:t>&lt;&lt;cs_{allocatedTrack='SMALL_CLAIM'}&gt;&gt;</w:t>
-      </w:r>
-    </w:p>
     <w:p>
       <w:pPr>
         <w:pBdr>
@@ -2177,15 +2637,32 @@
                 <w:b/>
                 <w:bCs/>
               </w:rPr>
-              <w:t xml:space="preserve">Do you consider that this claim is suitable for determination </w:t>
-            </w:r>
-            <w:r>
-              <w:rPr>
-                <w:b/>
-                <w:bCs/>
-              </w:rPr>
               <w:lastRenderedPageBreak/>
-              <w:t xml:space="preserve">without a hearing, </w:t>
+              <w:t>&lt;</w:t>
+            </w:r>
+            <w:r>
+              <w:rPr>
+                <w:b/>
+                <w:bCs/>
+              </w:rPr>
+              <w:t>&lt;c</w:t>
+            </w:r>
+            <w:r>
+              <w:rPr>
+                <w:b/>
+                <w:bCs/>
+              </w:rPr>
+              <w:t>r</w:t>
+            </w:r>
+            <w:r>
+              <w:rPr>
+                <w:b/>
+                <w:bCs/>
+              </w:rPr>
+              <w:t>_</w:t>
+            </w:r>
+            <w:r>
+              <w:t>{</w:t>
             </w:r>
             <w:proofErr w:type="gramStart"/>
             <w:r>
@@ -2193,11 +2670,86 @@
                 <w:b/>
                 <w:bCs/>
               </w:rPr>
+              <w:t>dqExtraDetailsLip.determinationWithoutHearingRequired</w:t>
+            </w:r>
+            <w:r>
+              <w:rPr>
+                <w:b/>
+                <w:bCs/>
+              </w:rPr>
+              <w:t>!=</w:t>
+            </w:r>
+            <w:proofErr w:type="gramEnd"/>
+            <w:r>
+              <w:rPr>
+                <w:b/>
+                <w:bCs/>
+              </w:rPr>
+              <w:t>null}</w:t>
+            </w:r>
+            <w:r>
+              <w:rPr>
+                <w:b/>
+                <w:bCs/>
+              </w:rPr>
+              <w:t>&gt;&gt;</w:t>
+            </w:r>
+          </w:p>
+        </w:tc>
+        <w:tc>
+          <w:tcPr>
+            <w:tcW w:w="6521" w:type="dxa"/>
+          </w:tcPr>
+          <w:p>
+            <w:pPr>
+              <w:spacing w:before="40" w:after="40"/>
+              <w:rPr>
+                <w:rFonts w:ascii="GDSTransportWebsite" w:hAnsi="GDSTransportWebsite"/>
+                <w:color w:val="0A0A0A"/>
+              </w:rPr>
+            </w:pPr>
+          </w:p>
+        </w:tc>
+      </w:tr>
+      <w:tr>
+        <w:trPr>
+          <w:trHeight w:val="680"/>
+        </w:trPr>
+        <w:tc>
+          <w:tcPr>
+            <w:tcW w:w="3539" w:type="dxa"/>
+          </w:tcPr>
+          <w:p>
+            <w:pPr>
+              <w:pStyle w:val="NormalWeb"/>
+              <w:spacing w:before="40" w:beforeAutospacing="0" w:after="40" w:afterAutospacing="0"/>
+              <w:rPr>
+                <w:rFonts w:ascii="GDSTransportWebsite" w:hAnsi="GDSTransportWebsite"/>
+                <w:b/>
+                <w:bCs/>
+              </w:rPr>
+            </w:pPr>
+            <w:r>
+              <w:rPr>
+                <w:rFonts w:ascii="GDSTransportWebsite" w:hAnsi="GDSTransportWebsite"/>
+                <w:b/>
+                <w:bCs/>
+              </w:rPr>
+              <w:t xml:space="preserve">Do you consider that this claim is suitable for determination without a hearing, </w:t>
+            </w:r>
+            <w:proofErr w:type="gramStart"/>
+            <w:r>
+              <w:rPr>
+                <w:rFonts w:ascii="GDSTransportWebsite" w:hAnsi="GDSTransportWebsite"/>
+                <w:b/>
+                <w:bCs/>
+              </w:rPr>
               <w:t>i.e.</w:t>
             </w:r>
             <w:proofErr w:type="gramEnd"/>
             <w:r>
               <w:rPr>
+                <w:rFonts w:ascii="GDSTransportWebsite" w:hAnsi="GDSTransportWebsite"/>
                 <w:b/>
                 <w:bCs/>
               </w:rPr>
@@ -2223,9 +2775,9 @@
                 <w:rFonts w:ascii="GDSTransportWebsite" w:hAnsi="GDSTransportWebsite"/>
                 <w:color w:val="0A0A0A"/>
               </w:rPr>
-              <w:lastRenderedPageBreak/>
               <w:t>&lt;&lt;</w:t>
             </w:r>
+            <w:proofErr w:type="spellStart"/>
             <w:r>
               <w:rPr>
                 <w:rFonts w:ascii="GDSTransportWebsite" w:hAnsi="GDSTransportWebsite"/>
@@ -2247,6 +2799,7 @@
               </w:rPr>
               <w:t>determinationWithoutHearingRequired</w:t>
             </w:r>
+            <w:proofErr w:type="spellEnd"/>
             <w:r>
               <w:rPr>
                 <w:rFonts w:ascii="GDSTransportWebsite" w:hAnsi="GDSTransportWebsite"/>
@@ -2266,6 +2819,9 @@
             <w:pPr>
               <w:pStyle w:val="NormalWeb"/>
               <w:spacing w:before="40" w:beforeAutospacing="0" w:after="40" w:afterAutospacing="0"/>
+              <w:rPr>
+                <w:rFonts w:ascii="GDSTransportWebsite" w:hAnsi="GDSTransportWebsite"/>
+              </w:rPr>
             </w:pPr>
             <w:r>
               <w:rPr>
@@ -2303,7 +2859,15 @@
                 <w:rFonts w:ascii="GDSTransportWebsite" w:hAnsi="GDSTransportWebsite"/>
                 <w:color w:val="0A0A0A"/>
               </w:rPr>
-              <w:t xml:space="preserve"> dqExtraDetailsLip</w:t>
+              <w:t xml:space="preserve"> </w:t>
+            </w:r>
+            <w:proofErr w:type="spellStart"/>
+            <w:r>
+              <w:rPr>
+                <w:rFonts w:ascii="GDSTransportWebsite" w:hAnsi="GDSTransportWebsite"/>
+                <w:color w:val="0A0A0A"/>
+              </w:rPr>
+              <w:t>dqExtraDetailsLip</w:t>
             </w:r>
             <w:r>
               <w:rPr>
@@ -2317,7 +2881,15 @@
                 <w:rFonts w:ascii="GDSTransportWebsite" w:hAnsi="GDSTransportWebsite"/>
                 <w:color w:val="0A0A0A"/>
               </w:rPr>
-              <w:t xml:space="preserve">determinationWithoutHearingReason </w:t>
+              <w:t>determinationWithoutHearingReason</w:t>
+            </w:r>
+            <w:proofErr w:type="spellEnd"/>
+            <w:r>
+              <w:rPr>
+                <w:rFonts w:ascii="GDSTransportWebsite" w:hAnsi="GDSTransportWebsite"/>
+                <w:color w:val="0A0A0A"/>
+              </w:rPr>
+              <w:t xml:space="preserve"> </w:t>
             </w:r>
             <w:r>
               <w:rPr>
@@ -2326,52 +2898,54 @@
               </w:rPr>
               <w:t>&gt;&gt;</w:t>
             </w:r>
+          </w:p>
+        </w:tc>
+      </w:tr>
+      <w:tr>
+        <w:tc>
+          <w:tcPr>
+            <w:tcW w:w="3539" w:type="dxa"/>
+          </w:tcPr>
+          <w:p>
+            <w:pPr>
+              <w:pStyle w:val="NormalWeb"/>
+              <w:spacing w:before="40" w:beforeAutospacing="0" w:after="40" w:afterAutospacing="0"/>
+              <w:rPr>
+                <w:rFonts w:ascii="GDSTransportWebsite" w:hAnsi="GDSTransportWebsite"/>
+                <w:b/>
+                <w:bCs/>
+                <w:color w:val="0A0A0A"/>
+                <w:shd w:val="clear" w:color="auto" w:fill="FFFFFF"/>
+              </w:rPr>
+            </w:pPr>
+            <w:r>
+              <w:rPr>
+                <w:rFonts w:ascii="GDSTransportWebsite" w:hAnsi="GDSTransportWebsite"/>
+                <w:b/>
+                <w:bCs/>
+                <w:color w:val="0A0A0A"/>
+                <w:shd w:val="clear" w:color="auto" w:fill="FFFFFF"/>
+              </w:rPr>
+              <w:t>&lt;&lt;er_&gt;&gt;</w:t>
+            </w:r>
+          </w:p>
+        </w:tc>
+        <w:tc>
+          <w:tcPr>
+            <w:tcW w:w="6521" w:type="dxa"/>
+          </w:tcPr>
+          <w:p>
+            <w:pPr>
+              <w:spacing w:before="40" w:after="40"/>
+              <w:rPr>
+                <w:rFonts w:ascii="GDSTransportWebsite" w:hAnsi="GDSTransportWebsite"/>
+                <w:color w:val="0A0A0A"/>
+              </w:rPr>
+            </w:pPr>
           </w:p>
         </w:tc>
       </w:tr>
     </w:tbl>
-    <w:p>
-      <w:pPr>
-        <w:pBdr>
-          <w:bottom w:val="single" w:sz="4" w:space="1" w:color="000000"/>
-        </w:pBdr>
-        <w:spacing w:before="120" w:after="120"/>
-        <w:rPr>
-          <w:rFonts w:ascii="GDSTransportWebsite" w:hAnsi="GDSTransportWebsite"/>
-          <w:color w:val="0A0A0A"/>
-        </w:rPr>
-      </w:pPr>
-      <w:r>
-        <w:rPr>
-          <w:rFonts w:ascii="GDSTransportWebsite" w:hAnsi="GDSTransportWebsite"/>
-          <w:color w:val="0A0A0A"/>
-        </w:rPr>
-        <w:t>&lt;&lt;else&gt;&gt;</w:t>
-      </w:r>
-    </w:p>
-    <w:p>
-      <w:pPr>
-        <w:pBdr>
-          <w:bottom w:val="single" w:sz="4" w:space="1" w:color="000000"/>
-        </w:pBdr>
-        <w:spacing w:before="120" w:after="120"/>
-        <w:rPr>
-          <w:rFonts w:ascii="GDSTransportWebsite" w:hAnsi="GDSTransportWebsite"/>
-          <w:color w:val="0A0A0A"/>
-          <w:sz w:val="36"/>
-          <w:szCs w:val="36"/>
-        </w:rPr>
-      </w:pPr>
-      <w:r>
-        <w:rPr>
-          <w:rFonts w:ascii="GDSTransportWebsite" w:hAnsi="GDSTransportWebsite"/>
-          <w:color w:val="0A0A0A"/>
-          <w:sz w:val="36"/>
-          <w:szCs w:val="36"/>
-        </w:rPr>
-        <w:t>About Hearing</w:t>
-      </w:r>
-    </w:p>
     <w:p>
       <w:pPr>
         <w:rPr>
@@ -2394,70 +2968,209 @@
         <w:tblLook w:val="04A0" w:firstRow="1" w:lastRow="0" w:firstColumn="1" w:lastColumn="0" w:noHBand="0" w:noVBand="1"/>
       </w:tblPr>
       <w:tblGrid>
-        <w:gridCol w:w="5400"/>
-        <w:gridCol w:w="4572"/>
+        <w:gridCol w:w="4622"/>
+        <w:gridCol w:w="5350"/>
       </w:tblGrid>
       <w:tr>
         <w:tc>
           <w:tcPr>
-            <w:tcW w:w="4508" w:type="dxa"/>
+            <w:tcW w:w="4622" w:type="dxa"/>
+          </w:tcPr>
+          <w:p>
+            <w:pPr>
+              <w:rPr>
+                <w:b/>
+                <w:bCs/>
+              </w:rPr>
+            </w:pPr>
+            <w:r>
+              <w:rPr>
+                <w:b/>
+                <w:bCs/>
+              </w:rPr>
+              <w:t>&lt;&lt;</w:t>
+            </w:r>
+            <w:proofErr w:type="spellStart"/>
+            <w:r>
+              <w:rPr>
+                <w:b/>
+                <w:bCs/>
+              </w:rPr>
+              <w:t>c</w:t>
+            </w:r>
+            <w:r>
+              <w:rPr>
+                <w:b/>
+                <w:bCs/>
+              </w:rPr>
+              <w:t>r</w:t>
+            </w:r>
+            <w:proofErr w:type="spellEnd"/>
+            <w:r>
+              <w:rPr>
+                <w:b/>
+                <w:bCs/>
+              </w:rPr>
+              <w:t>_{</w:t>
+            </w:r>
+            <w:proofErr w:type="spellStart"/>
+            <w:proofErr w:type="gramStart"/>
+            <w:r>
+              <w:rPr>
+                <w:b/>
+                <w:bCs/>
+              </w:rPr>
+              <w:t>dqExtraDetailsLip.triedToSettle</w:t>
+            </w:r>
+            <w:proofErr w:type="spellEnd"/>
+            <w:r>
+              <w:rPr>
+                <w:b/>
+                <w:bCs/>
+              </w:rPr>
+              <w:t>!=</w:t>
+            </w:r>
+            <w:proofErr w:type="gramEnd"/>
+            <w:r>
+              <w:rPr>
+                <w:b/>
+                <w:bCs/>
+              </w:rPr>
+              <w:t>null}&gt;&gt;</w:t>
+            </w:r>
+          </w:p>
+        </w:tc>
+        <w:tc>
+          <w:tcPr>
+            <w:tcW w:w="5350" w:type="dxa"/>
+          </w:tcPr>
+          <w:p>
+            <w:pPr>
+              <w:rPr>
+                <w:rFonts w:cstheme="minorHAnsi"/>
+              </w:rPr>
+            </w:pPr>
+          </w:p>
+        </w:tc>
+      </w:tr>
+      <w:tr>
+        <w:tc>
+          <w:tcPr>
+            <w:tcW w:w="4622" w:type="dxa"/>
+          </w:tcPr>
+          <w:p>
+            <w:pPr>
+              <w:rPr>
+                <w:b/>
+                <w:bCs/>
+              </w:rPr>
+            </w:pPr>
+          </w:p>
+        </w:tc>
+        <w:tc>
+          <w:tcPr>
+            <w:tcW w:w="5350" w:type="dxa"/>
+          </w:tcPr>
+          <w:p>
+            <w:pPr>
+              <w:rPr>
+                <w:rFonts w:cstheme="minorHAnsi"/>
+              </w:rPr>
+            </w:pPr>
+          </w:p>
+        </w:tc>
+      </w:tr>
+      <w:tr>
+        <w:tc>
+          <w:tcPr>
+            <w:tcW w:w="4622" w:type="dxa"/>
+          </w:tcPr>
+          <w:p>
+            <w:pPr>
+              <w:rPr>
+                <w:b/>
+                <w:bCs/>
+              </w:rPr>
+            </w:pPr>
+          </w:p>
+        </w:tc>
+        <w:tc>
+          <w:tcPr>
+            <w:tcW w:w="5350" w:type="dxa"/>
+          </w:tcPr>
+          <w:p>
+            <w:pPr>
+              <w:rPr>
+                <w:rFonts w:cstheme="minorHAnsi"/>
+              </w:rPr>
+            </w:pPr>
+          </w:p>
+        </w:tc>
+      </w:tr>
+      <w:tr>
+        <w:tc>
+          <w:tcPr>
+            <w:tcW w:w="4622" w:type="dxa"/>
             <w:hideMark/>
           </w:tcPr>
           <w:p>
             <w:pPr>
               <w:rPr>
+                <w:rFonts w:ascii="GDSTransportWebsite" w:hAnsi="GDSTransportWebsite" w:cstheme="minorHAnsi"/>
+                <w:b/>
+                <w:bCs/>
+              </w:rPr>
+            </w:pPr>
+            <w:r>
+              <w:rPr>
+                <w:rFonts w:ascii="GDSTransportWebsite" w:hAnsi="GDSTransportWebsite"/>
+                <w:b/>
+                <w:bCs/>
+              </w:rPr>
+              <w:t>Have you tried to settle this claim before going to court?</w:t>
+            </w:r>
+          </w:p>
+        </w:tc>
+        <w:tc>
+          <w:tcPr>
+            <w:tcW w:w="5350" w:type="dxa"/>
+            <w:hideMark/>
+          </w:tcPr>
+          <w:p>
+            <w:pPr>
+              <w:rPr>
                 <w:rFonts w:cstheme="minorHAnsi"/>
-                <w:b/>
-                <w:bCs/>
-              </w:rPr>
-            </w:pPr>
-            <w:r>
-              <w:rPr>
-                <w:b/>
-                <w:bCs/>
-              </w:rPr>
-              <w:t>Have you tried to settle this claim before going to court?</w:t>
-            </w:r>
-          </w:p>
-        </w:tc>
-        <w:tc>
-          <w:tcPr>
-            <w:tcW w:w="4508" w:type="dxa"/>
-            <w:hideMark/>
-          </w:tcPr>
-          <w:p>
-            <w:pPr>
+              </w:rPr>
+            </w:pPr>
+            <w:r>
               <w:rPr>
                 <w:rFonts w:cstheme="minorHAnsi"/>
               </w:rPr>
-            </w:pPr>
+              <w:t>&lt;&lt;</w:t>
+            </w:r>
+            <w:r>
+              <w:t xml:space="preserve"> </w:t>
+            </w:r>
+            <w:proofErr w:type="spellStart"/>
             <w:r>
               <w:rPr>
                 <w:rFonts w:cstheme="minorHAnsi"/>
               </w:rPr>
-              <w:t>&lt;&lt;</w:t>
-            </w:r>
-            <w:r>
-              <w:t xml:space="preserve"> </w:t>
+              <w:t>dqExtraDetailsLip</w:t>
             </w:r>
             <w:r>
               <w:rPr>
                 <w:rFonts w:cstheme="minorHAnsi"/>
               </w:rPr>
-              <w:t>dqExtraDetailsLip</w:t>
+              <w:t>.</w:t>
             </w:r>
             <w:r>
               <w:rPr>
                 <w:rFonts w:cstheme="minorHAnsi"/>
               </w:rPr>
-              <w:t>.</w:t>
-            </w:r>
-            <w:r>
-              <w:rPr>
-                <w:rFonts w:cstheme="minorHAnsi"/>
-              </w:rPr>
               <w:t>triedToSettle</w:t>
             </w:r>
+            <w:proofErr w:type="spellEnd"/>
             <w:r>
               <w:rPr>
                 <w:rFonts w:cstheme="minorHAnsi"/>
@@ -2473,18 +3186,20 @@
         </w:trPr>
         <w:tc>
           <w:tcPr>
-            <w:tcW w:w="4508" w:type="dxa"/>
+            <w:tcW w:w="4622" w:type="dxa"/>
             <w:hideMark/>
           </w:tcPr>
           <w:p>
             <w:pPr>
               <w:rPr>
-                <w:b/>
-                <w:bCs/>
-              </w:rPr>
-            </w:pPr>
-            <w:r>
-              <w:rPr>
+                <w:rFonts w:ascii="GDSTransportWebsite" w:hAnsi="GDSTransportWebsite"/>
+                <w:b/>
+                <w:bCs/>
+              </w:rPr>
+            </w:pPr>
+            <w:r>
+              <w:rPr>
+                <w:rFonts w:ascii="GDSTransportWebsite" w:hAnsi="GDSTransportWebsite"/>
                 <w:b/>
                 <w:bCs/>
               </w:rPr>
@@ -2494,7 +3209,7 @@
         </w:tc>
         <w:tc>
           <w:tcPr>
-            <w:tcW w:w="4508" w:type="dxa"/>
+            <w:tcW w:w="5350" w:type="dxa"/>
             <w:hideMark/>
           </w:tcPr>
           <w:p>
@@ -2534,6 +3249,94 @@
               </w:rPr>
               <w:t>&gt;&gt;</w:t>
             </w:r>
+          </w:p>
+        </w:tc>
+      </w:tr>
+      <w:tr>
+        <w:trPr>
+          <w:trHeight w:val="744"/>
+        </w:trPr>
+        <w:tc>
+          <w:tcPr>
+            <w:tcW w:w="4622" w:type="dxa"/>
+            <w:hideMark/>
+          </w:tcPr>
+          <w:p>
+            <w:pPr>
+              <w:rPr>
+                <w:rFonts w:ascii="GDSTransportWebsite" w:hAnsi="GDSTransportWebsite"/>
+                <w:b/>
+                <w:bCs/>
+              </w:rPr>
+            </w:pPr>
+            <w:r>
+              <w:rPr>
+                <w:rFonts w:ascii="GDSTransportWebsite" w:hAnsi="GDSTransportWebsite"/>
+                <w:b/>
+                <w:bCs/>
+              </w:rPr>
+              <w:t>Are there any documents the other party has that you want the court to consider?</w:t>
+            </w:r>
+          </w:p>
+        </w:tc>
+        <w:tc>
+          <w:tcPr>
+            <w:tcW w:w="5350" w:type="dxa"/>
+            <w:hideMark/>
+          </w:tcPr>
+          <w:p>
+            <w:pPr>
+              <w:rPr>
+                <w:rFonts w:cstheme="minorHAnsi"/>
+              </w:rPr>
+            </w:pPr>
+            <w:r>
+              <w:rPr>
+                <w:rFonts w:cstheme="minorHAnsi"/>
+              </w:rPr>
+              <w:t>&lt;&lt;</w:t>
+            </w:r>
+            <w:proofErr w:type="spellStart"/>
+            <w:r>
+              <w:rPr>
+                <w:rFonts w:cstheme="minorHAnsi"/>
+              </w:rPr>
+              <w:t>dqExtraDetailsLip</w:t>
+            </w:r>
+            <w:r>
+              <w:rPr>
+                <w:rFonts w:cstheme="minorHAnsi"/>
+              </w:rPr>
+              <w:t>.</w:t>
+            </w:r>
+            <w:r>
+              <w:rPr>
+                <w:rFonts w:cstheme="minorHAnsi"/>
+              </w:rPr>
+              <w:t>considerClaimantDocuments</w:t>
+            </w:r>
+            <w:proofErr w:type="spellEnd"/>
+            <w:r>
+              <w:rPr>
+                <w:rFonts w:cstheme="minorHAnsi"/>
+              </w:rPr>
+              <w:t>&gt;&gt;</w:t>
+            </w:r>
+          </w:p>
+          <w:p>
+            <w:pPr>
+              <w:rPr>
+                <w:rFonts w:cstheme="minorHAnsi"/>
+              </w:rPr>
+            </w:pPr>
+          </w:p>
+          <w:p>
+            <w:pPr>
+              <w:rPr>
+                <w:rFonts w:cstheme="minorHAnsi"/>
+                <w:highlight w:val="yellow"/>
+              </w:rPr>
+            </w:pPr>
           </w:p>
         </w:tc>
       </w:tr>
@@ -2543,7 +3346,7 @@
         </w:trPr>
         <w:tc>
           <w:tcPr>
-            <w:tcW w:w="4508" w:type="dxa"/>
+            <w:tcW w:w="4622" w:type="dxa"/>
             <w:hideMark/>
           </w:tcPr>
           <w:p>
@@ -2551,20 +3354,22 @@
               <w:rPr>
                 <w:b/>
                 <w:bCs/>
-              </w:rPr>
-            </w:pPr>
-            <w:r>
-              <w:rPr>
-                <w:b/>
-                <w:bCs/>
-              </w:rPr>
-              <w:t>Are there any documents the other party has that you want the court to consider?</w:t>
-            </w:r>
-          </w:p>
-        </w:tc>
-        <w:tc>
-          <w:tcPr>
-            <w:tcW w:w="4508" w:type="dxa"/>
+                <w:sz w:val="20"/>
+                <w:szCs w:val="20"/>
+              </w:rPr>
+            </w:pPr>
+            <w:r>
+              <w:rPr>
+                <w:b/>
+                <w:bCs/>
+              </w:rPr>
+              <w:t>Give details of the documents</w:t>
+            </w:r>
+          </w:p>
+        </w:tc>
+        <w:tc>
+          <w:tcPr>
+            <w:tcW w:w="5350" w:type="dxa"/>
             <w:hideMark/>
           </w:tcPr>
           <w:p>
@@ -2579,6 +3384,7 @@
               </w:rPr>
               <w:t>&lt;&lt;</w:t>
             </w:r>
+            <w:proofErr w:type="spellStart"/>
             <w:r>
               <w:rPr>
                 <w:rFonts w:cstheme="minorHAnsi"/>
@@ -2595,21 +3401,15 @@
               <w:rPr>
                 <w:rFonts w:cstheme="minorHAnsi"/>
               </w:rPr>
-              <w:t>considerClaimantDocuments</w:t>
-            </w:r>
+              <w:t>considerClaimantDocumentsDetails</w:t>
+            </w:r>
+            <w:proofErr w:type="spellEnd"/>
             <w:r>
               <w:rPr>
                 <w:rFonts w:cstheme="minorHAnsi"/>
               </w:rPr>
               <w:t>&gt;&gt;</w:t>
             </w:r>
-          </w:p>
-          <w:p>
-            <w:pPr>
-              <w:rPr>
-                <w:rFonts w:cstheme="minorHAnsi"/>
-              </w:rPr>
-            </w:pPr>
           </w:p>
           <w:p>
             <w:pPr>
@@ -2627,190 +3427,52 @@
         </w:trPr>
         <w:tc>
           <w:tcPr>
-            <w:tcW w:w="4508" w:type="dxa"/>
-          </w:tcPr>
-          <w:p>
-            <w:r>
-              <w:t>&lt;&lt;cs_{</w:t>
-            </w:r>
-            <w:proofErr w:type="gramStart"/>
-            <w:r>
+            <w:tcW w:w="4622" w:type="dxa"/>
+          </w:tcPr>
+          <w:p>
+            <w:pPr>
+              <w:rPr>
+                <w:b/>
+                <w:bCs/>
+              </w:rPr>
+            </w:pPr>
+            <w:r>
+              <w:rPr>
+                <w:b/>
+                <w:bCs/>
+              </w:rPr>
+              <w:t>&lt;&lt;e</w:t>
+            </w:r>
+            <w:r>
+              <w:rPr>
+                <w:b/>
+                <w:bCs/>
+              </w:rPr>
+              <w:t>r</w:t>
+            </w:r>
+            <w:r>
+              <w:rPr>
+                <w:b/>
+                <w:bCs/>
+              </w:rPr>
+              <w:t>_&gt;&gt;</w:t>
+            </w:r>
+          </w:p>
+        </w:tc>
+        <w:tc>
+          <w:tcPr>
+            <w:tcW w:w="5350" w:type="dxa"/>
+          </w:tcPr>
+          <w:p>
+            <w:pPr>
               <w:rPr>
                 <w:rFonts w:cstheme="minorHAnsi"/>
-              </w:rPr>
-              <w:t>dqExtraDetailsLip.considerClaimantDocumentsDetails!=</w:t>
-            </w:r>
-            <w:proofErr w:type="gramEnd"/>
-            <w:r>
-              <w:rPr>
-                <w:rFonts w:cstheme="minorHAnsi"/>
-              </w:rPr>
-              <w:t>null</w:t>
-            </w:r>
-            <w:r>
-              <w:rPr>
-                <w:rFonts w:ascii="GDSTransportWebsite" w:hAnsi="GDSTransportWebsite"/>
-                <w:color w:val="0A0A0A"/>
-                <w:shd w:val="clear" w:color="auto" w:fill="FFFFFF"/>
-              </w:rPr>
-              <w:t>}&gt;&gt;</w:t>
-            </w:r>
-          </w:p>
-        </w:tc>
-        <w:tc>
-          <w:tcPr>
-            <w:tcW w:w="4508" w:type="dxa"/>
-          </w:tcPr>
-          <w:p>
-            <w:pPr>
-              <w:rPr>
-                <w:rFonts w:cstheme="minorHAnsi"/>
-              </w:rPr>
-            </w:pPr>
-          </w:p>
-        </w:tc>
-      </w:tr>
-      <w:tr>
-        <w:trPr>
-          <w:trHeight w:val="516"/>
-        </w:trPr>
-        <w:tc>
-          <w:tcPr>
-            <w:tcW w:w="4508" w:type="dxa"/>
-            <w:hideMark/>
-          </w:tcPr>
-          <w:p>
-            <w:pPr>
-              <w:rPr>
-                <w:b/>
-                <w:bCs/>
-                <w:sz w:val="20"/>
-                <w:szCs w:val="20"/>
-              </w:rPr>
-            </w:pPr>
-            <w:r>
-              <w:rPr>
-                <w:b/>
-                <w:bCs/>
-              </w:rPr>
-              <w:t>Give details of the documents</w:t>
-            </w:r>
-          </w:p>
-        </w:tc>
-        <w:tc>
-          <w:tcPr>
-            <w:tcW w:w="4508" w:type="dxa"/>
-            <w:hideMark/>
-          </w:tcPr>
-          <w:p>
-            <w:pPr>
-              <w:rPr>
-                <w:rFonts w:cstheme="minorHAnsi"/>
-              </w:rPr>
-            </w:pPr>
-            <w:r>
-              <w:rPr>
-                <w:rFonts w:cstheme="minorHAnsi"/>
-              </w:rPr>
-              <w:t>&lt;&lt;</w:t>
-            </w:r>
-            <w:r>
-              <w:rPr>
-                <w:rFonts w:cstheme="minorHAnsi"/>
-              </w:rPr>
-              <w:t>dqExtraDetailsLip</w:t>
-            </w:r>
-            <w:r>
-              <w:rPr>
-                <w:rFonts w:cstheme="minorHAnsi"/>
-              </w:rPr>
-              <w:t>.</w:t>
-            </w:r>
-            <w:r>
-              <w:rPr>
-                <w:rFonts w:cstheme="minorHAnsi"/>
-              </w:rPr>
-              <w:t>considerClaimantDocumentsDetails</w:t>
-            </w:r>
-            <w:r>
-              <w:rPr>
-                <w:rFonts w:cstheme="minorHAnsi"/>
-              </w:rPr>
-              <w:t>&gt;&gt;</w:t>
-            </w:r>
-          </w:p>
-          <w:p>
-            <w:pPr>
-              <w:rPr>
-                <w:rFonts w:cstheme="minorHAnsi"/>
-                <w:highlight w:val="yellow"/>
-              </w:rPr>
-            </w:pPr>
-          </w:p>
-        </w:tc>
-      </w:tr>
-      <w:tr>
-        <w:trPr>
-          <w:trHeight w:val="516"/>
-        </w:trPr>
-        <w:tc>
-          <w:tcPr>
-            <w:tcW w:w="4508" w:type="dxa"/>
-          </w:tcPr>
-          <w:p>
-            <w:pPr>
-              <w:rPr>
-                <w:b/>
-                <w:bCs/>
-              </w:rPr>
-            </w:pPr>
-            <w:r>
-              <w:rPr>
-                <w:b/>
-                <w:bCs/>
-              </w:rPr>
-              <w:t>&lt;&lt;es_&gt;&gt;</w:t>
-            </w:r>
-          </w:p>
-        </w:tc>
-        <w:tc>
-          <w:tcPr>
-            <w:tcW w:w="4508" w:type="dxa"/>
-          </w:tcPr>
-          <w:p>
-            <w:pPr>
-              <w:rPr>
-                <w:rFonts w:cstheme="minorHAnsi"/>
-                <w:highlight w:val="yellow"/>
               </w:rPr>
             </w:pPr>
           </w:p>
         </w:tc>
       </w:tr>
     </w:tbl>
-    <w:p>
-      <w:pPr>
-        <w:pBdr>
-          <w:bottom w:val="single" w:sz="4" w:space="1" w:color="000000"/>
-        </w:pBdr>
-        <w:spacing w:before="120" w:after="120"/>
-        <w:rPr>
-          <w:rFonts w:ascii="GDSTransportWebsite" w:hAnsi="GDSTransportWebsite"/>
-          <w:color w:val="0A0A0A"/>
-          <w:sz w:val="36"/>
-          <w:szCs w:val="36"/>
-        </w:rPr>
-      </w:pPr>
-      <w:r>
-        <w:rPr>
-          <w:rFonts w:ascii="GDSTransportWebsite" w:hAnsi="GDSTransportWebsite"/>
-          <w:color w:val="0A0A0A"/>
-          <w:sz w:val="36"/>
-          <w:szCs w:val="36"/>
-        </w:rPr>
-        <w:t>&lt;&lt;es_&gt;&gt;</w:t>
-      </w:r>
-    </w:p>
     <w:p>
       <w:pPr>
         <w:pBdr>
@@ -2916,6 +3578,7 @@
               </w:rPr>
               <w:t>&lt;&lt;</w:t>
             </w:r>
+            <w:proofErr w:type="spellStart"/>
             <w:proofErr w:type="gramStart"/>
             <w:r>
               <w:rPr>
@@ -2924,6 +3587,7 @@
               </w:rPr>
               <w:t>experts.expertRequired</w:t>
             </w:r>
+            <w:proofErr w:type="spellEnd"/>
             <w:proofErr w:type="gramEnd"/>
             <w:r>
               <w:rPr>
@@ -2945,6 +3609,7 @@
         </w:rPr>
         <w:t>&lt;&lt;cs_{</w:t>
       </w:r>
+      <w:proofErr w:type="spellStart"/>
       <w:proofErr w:type="gramStart"/>
       <w:r>
         <w:rPr>
@@ -2954,6 +3619,7 @@
         </w:rPr>
         <w:t>experts.expertRequired</w:t>
       </w:r>
+      <w:proofErr w:type="spellEnd"/>
       <w:proofErr w:type="gramEnd"/>
       <w:r>
         <w:rPr>
@@ -3062,8 +3728,25 @@
                 <w:rFonts w:ascii="GDSTransportWebsite" w:hAnsi="GDSTransportWebsite"/>
                 <w:color w:val="0A0A0A"/>
               </w:rPr>
-              <w:t>&lt;&lt;cs_{isBlank(</w:t>
-            </w:r>
+              <w:t>&lt;&lt;cs_{</w:t>
+            </w:r>
+            <w:proofErr w:type="spellStart"/>
+            <w:r>
+              <w:rPr>
+                <w:rFonts w:ascii="GDSTransportWebsite" w:hAnsi="GDSTransportWebsite"/>
+                <w:color w:val="0A0A0A"/>
+              </w:rPr>
+              <w:t>isBlank</w:t>
+            </w:r>
+            <w:proofErr w:type="spellEnd"/>
+            <w:r>
+              <w:rPr>
+                <w:rFonts w:ascii="GDSTransportWebsite" w:hAnsi="GDSTransportWebsite"/>
+                <w:color w:val="0A0A0A"/>
+              </w:rPr>
+              <w:t>(</w:t>
+            </w:r>
+            <w:proofErr w:type="spellStart"/>
             <w:proofErr w:type="gramStart"/>
             <w:r>
               <w:rPr>
@@ -3072,13 +3755,30 @@
               </w:rPr>
               <w:t>experts.expertReportsSent</w:t>
             </w:r>
+            <w:proofErr w:type="spellEnd"/>
             <w:proofErr w:type="gramEnd"/>
             <w:r>
               <w:rPr>
                 <w:rFonts w:ascii="GDSTransportWebsite" w:hAnsi="GDSTransportWebsite"/>
                 <w:color w:val="0A0A0A"/>
               </w:rPr>
-              <w:t>)}&gt;&gt;Not Provided&lt;&lt;else&gt;&gt;&lt;&lt;experts.expertReportsSent&gt;&gt;&lt;&lt;es_&gt;&gt;</w:t>
+              <w:t>)}&gt;&gt;Not Provided&lt;&lt;else&gt;&gt;&lt;&lt;</w:t>
+            </w:r>
+            <w:proofErr w:type="spellStart"/>
+            <w:r>
+              <w:rPr>
+                <w:rFonts w:ascii="GDSTransportWebsite" w:hAnsi="GDSTransportWebsite"/>
+                <w:color w:val="0A0A0A"/>
+              </w:rPr>
+              <w:t>experts.expertReportsSent</w:t>
+            </w:r>
+            <w:proofErr w:type="spellEnd"/>
+            <w:r>
+              <w:rPr>
+                <w:rFonts w:ascii="GDSTransportWebsite" w:hAnsi="GDSTransportWebsite"/>
+                <w:color w:val="0A0A0A"/>
+              </w:rPr>
+              <w:t>&gt;&gt;&lt;&lt;es_&gt;&gt;</w:t>
             </w:r>
           </w:p>
         </w:tc>
@@ -3114,6 +3814,7 @@
                 <w:color w:val="0A0A0A"/>
                 <w:shd w:val="clear" w:color="auto" w:fill="FFFFFF"/>
               </w:rPr>
+              <w:lastRenderedPageBreak/>
               <w:t>Do you think the case is suitable for a single joint expert?</w:t>
             </w:r>
           </w:p>
@@ -3154,8 +3855,25 @@
                 <w:rFonts w:ascii="GDSTransportWebsite" w:hAnsi="GDSTransportWebsite"/>
                 <w:color w:val="0A0A0A"/>
               </w:rPr>
-              <w:t>&lt;&lt;cs_{isBlank(</w:t>
-            </w:r>
+              <w:t>&lt;&lt;cs_{</w:t>
+            </w:r>
+            <w:proofErr w:type="spellStart"/>
+            <w:r>
+              <w:rPr>
+                <w:rFonts w:ascii="GDSTransportWebsite" w:hAnsi="GDSTransportWebsite"/>
+                <w:color w:val="0A0A0A"/>
+              </w:rPr>
+              <w:t>isBlank</w:t>
+            </w:r>
+            <w:proofErr w:type="spellEnd"/>
+            <w:r>
+              <w:rPr>
+                <w:rFonts w:ascii="GDSTransportWebsite" w:hAnsi="GDSTransportWebsite"/>
+                <w:color w:val="0A0A0A"/>
+              </w:rPr>
+              <w:t>(</w:t>
+            </w:r>
+            <w:proofErr w:type="spellStart"/>
             <w:proofErr w:type="gramStart"/>
             <w:r>
               <w:rPr>
@@ -3164,13 +3882,30 @@
               </w:rPr>
               <w:t>experts.jointExpertSuitable</w:t>
             </w:r>
+            <w:proofErr w:type="spellEnd"/>
             <w:proofErr w:type="gramEnd"/>
             <w:r>
               <w:rPr>
                 <w:rFonts w:ascii="GDSTransportWebsite" w:hAnsi="GDSTransportWebsite"/>
                 <w:color w:val="0A0A0A"/>
               </w:rPr>
-              <w:t>)}&gt;&gt;Not Provided&lt;&lt;else&gt;&gt;&lt;&lt;experts.jointExpertSuitable&gt;&gt;&lt;&lt;es_&gt;&gt;</w:t>
+              <w:t>)}&gt;&gt;Not Provided&lt;&lt;else&gt;&gt;&lt;&lt;</w:t>
+            </w:r>
+            <w:proofErr w:type="spellStart"/>
+            <w:r>
+              <w:rPr>
+                <w:rFonts w:ascii="GDSTransportWebsite" w:hAnsi="GDSTransportWebsite"/>
+                <w:color w:val="0A0A0A"/>
+              </w:rPr>
+              <w:t>experts.jointExpertSuitable</w:t>
+            </w:r>
+            <w:proofErr w:type="spellEnd"/>
+            <w:r>
+              <w:rPr>
+                <w:rFonts w:ascii="GDSTransportWebsite" w:hAnsi="GDSTransportWebsite"/>
+                <w:color w:val="0A0A0A"/>
+              </w:rPr>
+              <w:t>&gt;&gt;&lt;&lt;es_&gt;&gt;</w:t>
             </w:r>
           </w:p>
         </w:tc>
@@ -3201,7 +3936,16 @@
                 <w:color w:val="0A0A0A"/>
                 <w:shd w:val="clear" w:color="auto" w:fill="FFFFFF"/>
               </w:rPr>
-              <w:t>&lt;&lt;rr_</w:t>
+              <w:t>&lt;&lt;</w:t>
+            </w:r>
+            <w:proofErr w:type="spellStart"/>
+            <w:r>
+              <w:rPr>
+                <w:rFonts w:ascii="GDSTransportWebsite" w:hAnsi="GDSTransportWebsite"/>
+                <w:color w:val="0A0A0A"/>
+                <w:shd w:val="clear" w:color="auto" w:fill="FFFFFF"/>
+              </w:rPr>
+              <w:t>rr_</w:t>
             </w:r>
             <w:proofErr w:type="gramStart"/>
             <w:r>
@@ -3212,6 +3956,7 @@
               </w:rPr>
               <w:t>experts.details</w:t>
             </w:r>
+            <w:proofErr w:type="spellEnd"/>
             <w:proofErr w:type="gramEnd"/>
             <w:r>
               <w:rPr>
@@ -3252,8 +3997,23 @@
                 <w:rFonts w:ascii="GDSTransportWebsite" w:hAnsi="GDSTransportWebsite"/>
                 <w:color w:val="0A0A0A"/>
               </w:rPr>
-              <w:lastRenderedPageBreak/>
-              <w:t>Expert &lt;&lt;$itemnum&gt;&gt;</w:t>
+              <w:t>Expert &lt;&lt;$</w:t>
+            </w:r>
+            <w:proofErr w:type="spellStart"/>
+            <w:r>
+              <w:rPr>
+                <w:rFonts w:ascii="GDSTransportWebsite" w:hAnsi="GDSTransportWebsite"/>
+                <w:color w:val="0A0A0A"/>
+              </w:rPr>
+              <w:t>itemnum</w:t>
+            </w:r>
+            <w:proofErr w:type="spellEnd"/>
+            <w:r>
+              <w:rPr>
+                <w:rFonts w:ascii="GDSTransportWebsite" w:hAnsi="GDSTransportWebsite"/>
+                <w:color w:val="0A0A0A"/>
+              </w:rPr>
+              <w:t>&gt;&gt;</w:t>
             </w:r>
           </w:p>
         </w:tc>
@@ -3330,8 +4090,25 @@
                 <w:rFonts w:ascii="GDSTransportWebsite" w:hAnsi="GDSTransportWebsite"/>
                 <w:color w:val="0A0A0A"/>
               </w:rPr>
-              <w:t>&lt;&lt;cs_{isBlank(</w:t>
-            </w:r>
+              <w:t>&lt;&lt;cs_{</w:t>
+            </w:r>
+            <w:proofErr w:type="spellStart"/>
+            <w:r>
+              <w:rPr>
+                <w:rFonts w:ascii="GDSTransportWebsite" w:hAnsi="GDSTransportWebsite"/>
+                <w:color w:val="0A0A0A"/>
+              </w:rPr>
+              <w:t>isBlank</w:t>
+            </w:r>
+            <w:proofErr w:type="spellEnd"/>
+            <w:r>
+              <w:rPr>
+                <w:rFonts w:ascii="GDSTransportWebsite" w:hAnsi="GDSTransportWebsite"/>
+                <w:color w:val="0A0A0A"/>
+              </w:rPr>
+              <w:t>(</w:t>
+            </w:r>
+            <w:proofErr w:type="spellStart"/>
             <w:r>
               <w:rPr>
                 <w:rFonts w:ascii="GDSTransportWebsite" w:hAnsi="GDSTransportWebsite"/>
@@ -3339,6 +4116,7 @@
               </w:rPr>
               <w:t>firstName</w:t>
             </w:r>
+            <w:proofErr w:type="spellEnd"/>
             <w:r>
               <w:rPr>
                 <w:rFonts w:ascii="GDSTransportWebsite" w:hAnsi="GDSTransportWebsite"/>
@@ -3346,6 +4124,7 @@
               </w:rPr>
               <w:t xml:space="preserve">)}&gt;&gt;Not Provided&lt;&lt;else&gt;&gt;&lt;&lt; </w:t>
             </w:r>
+            <w:proofErr w:type="spellStart"/>
             <w:r>
               <w:rPr>
                 <w:rFonts w:ascii="GDSTransportWebsite" w:hAnsi="GDSTransportWebsite"/>
@@ -3353,6 +4132,7 @@
               </w:rPr>
               <w:t>firstName</w:t>
             </w:r>
+            <w:proofErr w:type="spellEnd"/>
             <w:r>
               <w:rPr>
                 <w:rFonts w:ascii="GDSTransportWebsite" w:hAnsi="GDSTransportWebsite"/>
@@ -3365,7 +4145,23 @@
                 <w:rFonts w:ascii="GDSTransportWebsite" w:hAnsi="GDSTransportWebsite"/>
                 <w:color w:val="0A0A0A"/>
               </w:rPr>
-              <w:t xml:space="preserve"> &lt;&lt;lastName&gt;&gt;</w:t>
+              <w:t xml:space="preserve"> &lt;&lt;</w:t>
+            </w:r>
+            <w:proofErr w:type="spellStart"/>
+            <w:r>
+              <w:rPr>
+                <w:rFonts w:ascii="GDSTransportWebsite" w:hAnsi="GDSTransportWebsite"/>
+                <w:color w:val="0A0A0A"/>
+              </w:rPr>
+              <w:t>lastName</w:t>
+            </w:r>
+            <w:proofErr w:type="spellEnd"/>
+            <w:r>
+              <w:rPr>
+                <w:rFonts w:ascii="GDSTransportWebsite" w:hAnsi="GDSTransportWebsite"/>
+                <w:color w:val="0A0A0A"/>
+              </w:rPr>
+              <w:t>&gt;&gt;</w:t>
             </w:r>
             <w:r>
               <w:rPr>
@@ -3451,13 +4247,23 @@
               </w:rPr>
               <w:t>&lt;&lt;cs_{</w:t>
             </w:r>
-            <w:r>
-              <w:rPr>
-                <w:rFonts w:ascii="GDSTransportWebsite" w:hAnsi="GDSTransportWebsite"/>
-                <w:color w:val="0A0A0A"/>
-              </w:rPr>
-              <w:t>isBlank(</w:t>
-            </w:r>
+            <w:proofErr w:type="spellStart"/>
+            <w:r>
+              <w:rPr>
+                <w:rFonts w:ascii="GDSTransportWebsite" w:hAnsi="GDSTransportWebsite"/>
+                <w:color w:val="0A0A0A"/>
+              </w:rPr>
+              <w:t>isBlank</w:t>
+            </w:r>
+            <w:proofErr w:type="spellEnd"/>
+            <w:r>
+              <w:rPr>
+                <w:rFonts w:ascii="GDSTransportWebsite" w:hAnsi="GDSTransportWebsite"/>
+                <w:color w:val="0A0A0A"/>
+              </w:rPr>
+              <w:t>(</w:t>
+            </w:r>
+            <w:proofErr w:type="spellStart"/>
             <w:r>
               <w:rPr>
                 <w:rFonts w:ascii="GDSTransportWebsite" w:hAnsi="GDSTransportWebsite"/>
@@ -3465,6 +4271,7 @@
               </w:rPr>
               <w:t>phoneNumber</w:t>
             </w:r>
+            <w:proofErr w:type="spellEnd"/>
             <w:r>
               <w:rPr>
                 <w:rFonts w:ascii="GDSTransportWebsite" w:hAnsi="GDSTransportWebsite"/>
@@ -3491,7 +4298,23 @@
                 <w:rFonts w:ascii="GDSTransportWebsite" w:hAnsi="GDSTransportWebsite"/>
                 <w:color w:val="0A0A0A"/>
               </w:rPr>
-              <w:t>&lt;&lt;phoneNumber&gt;&gt;&lt;&lt;es_&gt;&gt;</w:t>
+              <w:t>&lt;&lt;</w:t>
+            </w:r>
+            <w:proofErr w:type="spellStart"/>
+            <w:r>
+              <w:rPr>
+                <w:rFonts w:ascii="GDSTransportWebsite" w:hAnsi="GDSTransportWebsite"/>
+                <w:color w:val="0A0A0A"/>
+              </w:rPr>
+              <w:t>phoneNumber</w:t>
+            </w:r>
+            <w:proofErr w:type="spellEnd"/>
+            <w:r>
+              <w:rPr>
+                <w:rFonts w:ascii="GDSTransportWebsite" w:hAnsi="GDSTransportWebsite"/>
+                <w:color w:val="0A0A0A"/>
+              </w:rPr>
+              <w:t>&gt;&gt;&lt;&lt;es_&gt;&gt;</w:t>
             </w:r>
           </w:p>
         </w:tc>
@@ -3568,7 +4391,55 @@
                 <w:rFonts w:ascii="GDSTransportWebsite" w:hAnsi="GDSTransportWebsite"/>
                 <w:color w:val="0A0A0A"/>
               </w:rPr>
-              <w:t>&lt;&lt;cs_{isBlank(emailAddress)}&gt;&gt;Not Provided&lt;&lt;else&gt;&gt;&lt;&lt;emailAddress&gt;&gt;&lt;&lt;es_&gt;&gt;</w:t>
+              <w:t>&lt;&lt;cs_{</w:t>
+            </w:r>
+            <w:proofErr w:type="spellStart"/>
+            <w:r>
+              <w:rPr>
+                <w:rFonts w:ascii="GDSTransportWebsite" w:hAnsi="GDSTransportWebsite"/>
+                <w:color w:val="0A0A0A"/>
+              </w:rPr>
+              <w:t>isBlank</w:t>
+            </w:r>
+            <w:proofErr w:type="spellEnd"/>
+            <w:r>
+              <w:rPr>
+                <w:rFonts w:ascii="GDSTransportWebsite" w:hAnsi="GDSTransportWebsite"/>
+                <w:color w:val="0A0A0A"/>
+              </w:rPr>
+              <w:t>(</w:t>
+            </w:r>
+            <w:proofErr w:type="spellStart"/>
+            <w:r>
+              <w:rPr>
+                <w:rFonts w:ascii="GDSTransportWebsite" w:hAnsi="GDSTransportWebsite"/>
+                <w:color w:val="0A0A0A"/>
+              </w:rPr>
+              <w:t>emailAddress</w:t>
+            </w:r>
+            <w:proofErr w:type="spellEnd"/>
+            <w:r>
+              <w:rPr>
+                <w:rFonts w:ascii="GDSTransportWebsite" w:hAnsi="GDSTransportWebsite"/>
+                <w:color w:val="0A0A0A"/>
+              </w:rPr>
+              <w:t>)}&gt;&gt;Not Provided&lt;&lt;else&gt;&gt;&lt;&lt;</w:t>
+            </w:r>
+            <w:proofErr w:type="spellStart"/>
+            <w:r>
+              <w:rPr>
+                <w:rFonts w:ascii="GDSTransportWebsite" w:hAnsi="GDSTransportWebsite"/>
+                <w:color w:val="0A0A0A"/>
+              </w:rPr>
+              <w:t>emailAddress</w:t>
+            </w:r>
+            <w:proofErr w:type="spellEnd"/>
+            <w:r>
+              <w:rPr>
+                <w:rFonts w:ascii="GDSTransportWebsite" w:hAnsi="GDSTransportWebsite"/>
+                <w:color w:val="0A0A0A"/>
+              </w:rPr>
+              <w:t>&gt;&gt;&lt;&lt;es_&gt;&gt;</w:t>
             </w:r>
           </w:p>
         </w:tc>
@@ -3645,7 +4516,55 @@
                 <w:rFonts w:ascii="GDSTransportWebsite" w:hAnsi="GDSTransportWebsite"/>
                 <w:color w:val="0A0A0A"/>
               </w:rPr>
-              <w:t>&lt;&lt;cs_{isBlank(fieldOfExpertise)}&gt;&gt;Not Provided&lt;&lt;else&gt;&gt;&lt;&lt;fieldOfExpertise&gt;&gt;&lt;&lt;es_&gt;&gt;</w:t>
+              <w:t>&lt;&lt;cs_{</w:t>
+            </w:r>
+            <w:proofErr w:type="spellStart"/>
+            <w:r>
+              <w:rPr>
+                <w:rFonts w:ascii="GDSTransportWebsite" w:hAnsi="GDSTransportWebsite"/>
+                <w:color w:val="0A0A0A"/>
+              </w:rPr>
+              <w:t>isBlank</w:t>
+            </w:r>
+            <w:proofErr w:type="spellEnd"/>
+            <w:r>
+              <w:rPr>
+                <w:rFonts w:ascii="GDSTransportWebsite" w:hAnsi="GDSTransportWebsite"/>
+                <w:color w:val="0A0A0A"/>
+              </w:rPr>
+              <w:t>(</w:t>
+            </w:r>
+            <w:proofErr w:type="spellStart"/>
+            <w:r>
+              <w:rPr>
+                <w:rFonts w:ascii="GDSTransportWebsite" w:hAnsi="GDSTransportWebsite"/>
+                <w:color w:val="0A0A0A"/>
+              </w:rPr>
+              <w:t>fieldOfExpertise</w:t>
+            </w:r>
+            <w:proofErr w:type="spellEnd"/>
+            <w:r>
+              <w:rPr>
+                <w:rFonts w:ascii="GDSTransportWebsite" w:hAnsi="GDSTransportWebsite"/>
+                <w:color w:val="0A0A0A"/>
+              </w:rPr>
+              <w:t>)}&gt;&gt;Not Provided&lt;&lt;else&gt;&gt;&lt;&lt;</w:t>
+            </w:r>
+            <w:proofErr w:type="spellStart"/>
+            <w:r>
+              <w:rPr>
+                <w:rFonts w:ascii="GDSTransportWebsite" w:hAnsi="GDSTransportWebsite"/>
+                <w:color w:val="0A0A0A"/>
+              </w:rPr>
+              <w:t>fieldOfExpertise</w:t>
+            </w:r>
+            <w:proofErr w:type="spellEnd"/>
+            <w:r>
+              <w:rPr>
+                <w:rFonts w:ascii="GDSTransportWebsite" w:hAnsi="GDSTransportWebsite"/>
+                <w:color w:val="0A0A0A"/>
+              </w:rPr>
+              <w:t>&gt;&gt;&lt;&lt;es_&gt;&gt;</w:t>
             </w:r>
           </w:p>
         </w:tc>
@@ -3737,7 +4656,55 @@
                 <w:rFonts w:ascii="GDSTransportWebsite" w:hAnsi="GDSTransportWebsite"/>
                 <w:color w:val="0A0A0A"/>
               </w:rPr>
-              <w:t>&lt;&lt;cs_{isBlank(whyRequired)}&gt;&gt;Not Provided&lt;&lt;else&gt;&gt;&lt;&lt;whyRequired&gt;&gt;&lt;&lt;es_&gt;&gt;</w:t>
+              <w:t>&lt;&lt;cs_{</w:t>
+            </w:r>
+            <w:proofErr w:type="spellStart"/>
+            <w:r>
+              <w:rPr>
+                <w:rFonts w:ascii="GDSTransportWebsite" w:hAnsi="GDSTransportWebsite"/>
+                <w:color w:val="0A0A0A"/>
+              </w:rPr>
+              <w:t>isBlank</w:t>
+            </w:r>
+            <w:proofErr w:type="spellEnd"/>
+            <w:r>
+              <w:rPr>
+                <w:rFonts w:ascii="GDSTransportWebsite" w:hAnsi="GDSTransportWebsite"/>
+                <w:color w:val="0A0A0A"/>
+              </w:rPr>
+              <w:t>(</w:t>
+            </w:r>
+            <w:proofErr w:type="spellStart"/>
+            <w:r>
+              <w:rPr>
+                <w:rFonts w:ascii="GDSTransportWebsite" w:hAnsi="GDSTransportWebsite"/>
+                <w:color w:val="0A0A0A"/>
+              </w:rPr>
+              <w:t>whyRequired</w:t>
+            </w:r>
+            <w:proofErr w:type="spellEnd"/>
+            <w:r>
+              <w:rPr>
+                <w:rFonts w:ascii="GDSTransportWebsite" w:hAnsi="GDSTransportWebsite"/>
+                <w:color w:val="0A0A0A"/>
+              </w:rPr>
+              <w:t>)}&gt;&gt;Not Provided&lt;&lt;else&gt;&gt;&lt;&lt;</w:t>
+            </w:r>
+            <w:proofErr w:type="spellStart"/>
+            <w:r>
+              <w:rPr>
+                <w:rFonts w:ascii="GDSTransportWebsite" w:hAnsi="GDSTransportWebsite"/>
+                <w:color w:val="0A0A0A"/>
+              </w:rPr>
+              <w:t>whyRequired</w:t>
+            </w:r>
+            <w:proofErr w:type="spellEnd"/>
+            <w:r>
+              <w:rPr>
+                <w:rFonts w:ascii="GDSTransportWebsite" w:hAnsi="GDSTransportWebsite"/>
+                <w:color w:val="0A0A0A"/>
+              </w:rPr>
+              <w:t>&gt;&gt;&lt;&lt;es_&gt;&gt;</w:t>
             </w:r>
           </w:p>
         </w:tc>
@@ -3817,7 +4784,55 @@
                 <w:rFonts w:ascii="GDSTransportWebsite" w:hAnsi="GDSTransportWebsite"/>
                 <w:color w:val="0A0A0A"/>
               </w:rPr>
-              <w:t>&lt;&lt;cs_{isBlank(formattedCost)}&gt;&gt;Not Provided&lt;&lt;else&gt;&gt;&lt;&lt;formattedCost&gt;&gt;&lt;&lt;es_&gt;&gt;</w:t>
+              <w:t>&lt;&lt;cs_{</w:t>
+            </w:r>
+            <w:proofErr w:type="spellStart"/>
+            <w:r>
+              <w:rPr>
+                <w:rFonts w:ascii="GDSTransportWebsite" w:hAnsi="GDSTransportWebsite"/>
+                <w:color w:val="0A0A0A"/>
+              </w:rPr>
+              <w:t>isBlank</w:t>
+            </w:r>
+            <w:proofErr w:type="spellEnd"/>
+            <w:r>
+              <w:rPr>
+                <w:rFonts w:ascii="GDSTransportWebsite" w:hAnsi="GDSTransportWebsite"/>
+                <w:color w:val="0A0A0A"/>
+              </w:rPr>
+              <w:t>(</w:t>
+            </w:r>
+            <w:proofErr w:type="spellStart"/>
+            <w:r>
+              <w:rPr>
+                <w:rFonts w:ascii="GDSTransportWebsite" w:hAnsi="GDSTransportWebsite"/>
+                <w:color w:val="0A0A0A"/>
+              </w:rPr>
+              <w:t>formattedCost</w:t>
+            </w:r>
+            <w:proofErr w:type="spellEnd"/>
+            <w:r>
+              <w:rPr>
+                <w:rFonts w:ascii="GDSTransportWebsite" w:hAnsi="GDSTransportWebsite"/>
+                <w:color w:val="0A0A0A"/>
+              </w:rPr>
+              <w:t>)}&gt;&gt;Not Provided&lt;&lt;else&gt;&gt;&lt;&lt;</w:t>
+            </w:r>
+            <w:proofErr w:type="spellStart"/>
+            <w:r>
+              <w:rPr>
+                <w:rFonts w:ascii="GDSTransportWebsite" w:hAnsi="GDSTransportWebsite"/>
+                <w:color w:val="0A0A0A"/>
+              </w:rPr>
+              <w:t>formattedCost</w:t>
+            </w:r>
+            <w:proofErr w:type="spellEnd"/>
+            <w:r>
+              <w:rPr>
+                <w:rFonts w:ascii="GDSTransportWebsite" w:hAnsi="GDSTransportWebsite"/>
+                <w:color w:val="0A0A0A"/>
+              </w:rPr>
+              <w:t>&gt;&gt;&lt;&lt;es_&gt;&gt;</w:t>
             </w:r>
           </w:p>
         </w:tc>
@@ -3849,7 +4864,16 @@
                 <w:color w:val="0A0A0A"/>
                 <w:shd w:val="clear" w:color="auto" w:fill="FFFFFF"/>
               </w:rPr>
-              <w:t>&lt;&lt;er_</w:t>
+              <w:t>&lt;&lt;</w:t>
+            </w:r>
+            <w:proofErr w:type="spellStart"/>
+            <w:r>
+              <w:rPr>
+                <w:rFonts w:ascii="GDSTransportWebsite" w:hAnsi="GDSTransportWebsite"/>
+                <w:color w:val="0A0A0A"/>
+                <w:shd w:val="clear" w:color="auto" w:fill="FFFFFF"/>
+              </w:rPr>
+              <w:t>er_</w:t>
             </w:r>
             <w:proofErr w:type="gramStart"/>
             <w:r>
@@ -3860,6 +4884,7 @@
               </w:rPr>
               <w:t>experts.details</w:t>
             </w:r>
+            <w:proofErr w:type="spellEnd"/>
             <w:proofErr w:type="gramEnd"/>
             <w:r>
               <w:rPr>
@@ -3999,6 +5024,7 @@
               </w:rPr>
               <w:t>&lt;&lt;</w:t>
             </w:r>
+            <w:proofErr w:type="spellStart"/>
             <w:proofErr w:type="gramStart"/>
             <w:r>
               <w:rPr>
@@ -4007,6 +5033,7 @@
               </w:rPr>
               <w:t>witnesses.witnessesToAppear</w:t>
             </w:r>
+            <w:proofErr w:type="spellEnd"/>
             <w:proofErr w:type="gramEnd"/>
             <w:r>
               <w:rPr>
@@ -4044,7 +5071,16 @@
                 <w:color w:val="0A0A0A"/>
                 <w:shd w:val="clear" w:color="auto" w:fill="FFFFFF"/>
               </w:rPr>
-              <w:t>&lt;&lt;rr_</w:t>
+              <w:t>&lt;&lt;</w:t>
+            </w:r>
+            <w:proofErr w:type="spellStart"/>
+            <w:r>
+              <w:rPr>
+                <w:rFonts w:ascii="GDSTransportWebsite" w:hAnsi="GDSTransportWebsite"/>
+                <w:color w:val="0A0A0A"/>
+                <w:shd w:val="clear" w:color="auto" w:fill="FFFFFF"/>
+              </w:rPr>
+              <w:t>rr_</w:t>
             </w:r>
             <w:proofErr w:type="gramStart"/>
             <w:r>
@@ -4055,6 +5091,7 @@
               </w:rPr>
               <w:t>witnesses.details</w:t>
             </w:r>
+            <w:proofErr w:type="spellEnd"/>
             <w:proofErr w:type="gramEnd"/>
             <w:r>
               <w:rPr>
@@ -4095,7 +5132,23 @@
                 <w:rFonts w:ascii="GDSTransportWebsite" w:hAnsi="GDSTransportWebsite"/>
                 <w:color w:val="0A0A0A"/>
               </w:rPr>
-              <w:t>Witness &lt;&lt;$itemnum&gt;&gt;</w:t>
+              <w:t>Witness &lt;&lt;$</w:t>
+            </w:r>
+            <w:proofErr w:type="spellStart"/>
+            <w:r>
+              <w:rPr>
+                <w:rFonts w:ascii="GDSTransportWebsite" w:hAnsi="GDSTransportWebsite"/>
+                <w:color w:val="0A0A0A"/>
+              </w:rPr>
+              <w:t>itemnum</w:t>
+            </w:r>
+            <w:proofErr w:type="spellEnd"/>
+            <w:r>
+              <w:rPr>
+                <w:rFonts w:ascii="GDSTransportWebsite" w:hAnsi="GDSTransportWebsite"/>
+                <w:color w:val="0A0A0A"/>
+              </w:rPr>
+              <w:t>&gt;&gt;</w:t>
             </w:r>
           </w:p>
         </w:tc>
@@ -4163,7 +5216,71 @@
                 <w:rFonts w:ascii="GDSTransportWebsite" w:hAnsi="GDSTransportWebsite"/>
                 <w:color w:val="0A0A0A"/>
               </w:rPr>
-              <w:t>&lt;&lt;cs_{isBlank(firstName)}&gt;&gt;Not Provided&lt;&lt;else&gt;&gt;&lt;&lt; firstName&gt;&gt; &lt;&lt;lastName&gt;&gt;&lt;&lt;es_&gt;&gt;</w:t>
+              <w:t>&lt;&lt;cs_{</w:t>
+            </w:r>
+            <w:proofErr w:type="spellStart"/>
+            <w:r>
+              <w:rPr>
+                <w:rFonts w:ascii="GDSTransportWebsite" w:hAnsi="GDSTransportWebsite"/>
+                <w:color w:val="0A0A0A"/>
+              </w:rPr>
+              <w:t>isBlank</w:t>
+            </w:r>
+            <w:proofErr w:type="spellEnd"/>
+            <w:r>
+              <w:rPr>
+                <w:rFonts w:ascii="GDSTransportWebsite" w:hAnsi="GDSTransportWebsite"/>
+                <w:color w:val="0A0A0A"/>
+              </w:rPr>
+              <w:t>(</w:t>
+            </w:r>
+            <w:proofErr w:type="spellStart"/>
+            <w:r>
+              <w:rPr>
+                <w:rFonts w:ascii="GDSTransportWebsite" w:hAnsi="GDSTransportWebsite"/>
+                <w:color w:val="0A0A0A"/>
+              </w:rPr>
+              <w:t>firstName</w:t>
+            </w:r>
+            <w:proofErr w:type="spellEnd"/>
+            <w:r>
+              <w:rPr>
+                <w:rFonts w:ascii="GDSTransportWebsite" w:hAnsi="GDSTransportWebsite"/>
+                <w:color w:val="0A0A0A"/>
+              </w:rPr>
+              <w:t xml:space="preserve">)}&gt;&gt;Not Provided&lt;&lt;else&gt;&gt;&lt;&lt; </w:t>
+            </w:r>
+            <w:proofErr w:type="spellStart"/>
+            <w:r>
+              <w:rPr>
+                <w:rFonts w:ascii="GDSTransportWebsite" w:hAnsi="GDSTransportWebsite"/>
+                <w:color w:val="0A0A0A"/>
+              </w:rPr>
+              <w:t>firstName</w:t>
+            </w:r>
+            <w:proofErr w:type="spellEnd"/>
+            <w:r>
+              <w:rPr>
+                <w:rFonts w:ascii="GDSTransportWebsite" w:hAnsi="GDSTransportWebsite"/>
+                <w:color w:val="0A0A0A"/>
+              </w:rPr>
+              <w:t>&gt;&gt; &lt;&lt;</w:t>
+            </w:r>
+            <w:proofErr w:type="spellStart"/>
+            <w:r>
+              <w:rPr>
+                <w:rFonts w:ascii="GDSTransportWebsite" w:hAnsi="GDSTransportWebsite"/>
+                <w:color w:val="0A0A0A"/>
+              </w:rPr>
+              <w:t>lastName</w:t>
+            </w:r>
+            <w:proofErr w:type="spellEnd"/>
+            <w:r>
+              <w:rPr>
+                <w:rFonts w:ascii="GDSTransportWebsite" w:hAnsi="GDSTransportWebsite"/>
+                <w:color w:val="0A0A0A"/>
+              </w:rPr>
+              <w:t>&gt;&gt;&lt;&lt;es_&gt;&gt;</w:t>
             </w:r>
           </w:p>
         </w:tc>
@@ -4228,7 +5345,55 @@
                 <w:rFonts w:ascii="GDSTransportWebsite" w:hAnsi="GDSTransportWebsite"/>
                 <w:color w:val="0A0A0A"/>
               </w:rPr>
-              <w:t>&lt;&lt;cs_{isBlank(phoneNumber)}&gt;&gt;Not Provided&lt;&lt;else&gt;&gt;&lt;&lt;phoneNumber&gt;&gt;&lt;&lt;es_&gt;&gt;</w:t>
+              <w:t>&lt;&lt;cs_{</w:t>
+            </w:r>
+            <w:proofErr w:type="spellStart"/>
+            <w:r>
+              <w:rPr>
+                <w:rFonts w:ascii="GDSTransportWebsite" w:hAnsi="GDSTransportWebsite"/>
+                <w:color w:val="0A0A0A"/>
+              </w:rPr>
+              <w:t>isBlank</w:t>
+            </w:r>
+            <w:proofErr w:type="spellEnd"/>
+            <w:r>
+              <w:rPr>
+                <w:rFonts w:ascii="GDSTransportWebsite" w:hAnsi="GDSTransportWebsite"/>
+                <w:color w:val="0A0A0A"/>
+              </w:rPr>
+              <w:t>(</w:t>
+            </w:r>
+            <w:proofErr w:type="spellStart"/>
+            <w:r>
+              <w:rPr>
+                <w:rFonts w:ascii="GDSTransportWebsite" w:hAnsi="GDSTransportWebsite"/>
+                <w:color w:val="0A0A0A"/>
+              </w:rPr>
+              <w:t>phoneNumber</w:t>
+            </w:r>
+            <w:proofErr w:type="spellEnd"/>
+            <w:r>
+              <w:rPr>
+                <w:rFonts w:ascii="GDSTransportWebsite" w:hAnsi="GDSTransportWebsite"/>
+                <w:color w:val="0A0A0A"/>
+              </w:rPr>
+              <w:t>)}&gt;&gt;Not Provided&lt;&lt;else&gt;&gt;&lt;&lt;</w:t>
+            </w:r>
+            <w:proofErr w:type="spellStart"/>
+            <w:r>
+              <w:rPr>
+                <w:rFonts w:ascii="GDSTransportWebsite" w:hAnsi="GDSTransportWebsite"/>
+                <w:color w:val="0A0A0A"/>
+              </w:rPr>
+              <w:t>phoneNumber</w:t>
+            </w:r>
+            <w:proofErr w:type="spellEnd"/>
+            <w:r>
+              <w:rPr>
+                <w:rFonts w:ascii="GDSTransportWebsite" w:hAnsi="GDSTransportWebsite"/>
+                <w:color w:val="0A0A0A"/>
+              </w:rPr>
+              <w:t>&gt;&gt;&lt;&lt;es_&gt;&gt;</w:t>
             </w:r>
           </w:p>
         </w:tc>
@@ -4293,7 +5458,55 @@
                 <w:rFonts w:ascii="GDSTransportWebsite" w:hAnsi="GDSTransportWebsite"/>
                 <w:color w:val="0A0A0A"/>
               </w:rPr>
-              <w:t>&lt;&lt;cs_{isBlank(emailAddress)}&gt;&gt;Not Provided&lt;&lt;else&gt;&gt;&lt;&lt;emailAddress&gt;&gt;&lt;&lt;es_&gt;&gt;</w:t>
+              <w:t>&lt;&lt;cs_{</w:t>
+            </w:r>
+            <w:proofErr w:type="spellStart"/>
+            <w:r>
+              <w:rPr>
+                <w:rFonts w:ascii="GDSTransportWebsite" w:hAnsi="GDSTransportWebsite"/>
+                <w:color w:val="0A0A0A"/>
+              </w:rPr>
+              <w:t>isBlank</w:t>
+            </w:r>
+            <w:proofErr w:type="spellEnd"/>
+            <w:r>
+              <w:rPr>
+                <w:rFonts w:ascii="GDSTransportWebsite" w:hAnsi="GDSTransportWebsite"/>
+                <w:color w:val="0A0A0A"/>
+              </w:rPr>
+              <w:t>(</w:t>
+            </w:r>
+            <w:proofErr w:type="spellStart"/>
+            <w:r>
+              <w:rPr>
+                <w:rFonts w:ascii="GDSTransportWebsite" w:hAnsi="GDSTransportWebsite"/>
+                <w:color w:val="0A0A0A"/>
+              </w:rPr>
+              <w:t>emailAddress</w:t>
+            </w:r>
+            <w:proofErr w:type="spellEnd"/>
+            <w:r>
+              <w:rPr>
+                <w:rFonts w:ascii="GDSTransportWebsite" w:hAnsi="GDSTransportWebsite"/>
+                <w:color w:val="0A0A0A"/>
+              </w:rPr>
+              <w:t>)}&gt;&gt;Not Provided&lt;&lt;else&gt;&gt;&lt;&lt;</w:t>
+            </w:r>
+            <w:proofErr w:type="spellStart"/>
+            <w:r>
+              <w:rPr>
+                <w:rFonts w:ascii="GDSTransportWebsite" w:hAnsi="GDSTransportWebsite"/>
+                <w:color w:val="0A0A0A"/>
+              </w:rPr>
+              <w:t>emailAddress</w:t>
+            </w:r>
+            <w:proofErr w:type="spellEnd"/>
+            <w:r>
+              <w:rPr>
+                <w:rFonts w:ascii="GDSTransportWebsite" w:hAnsi="GDSTransportWebsite"/>
+                <w:color w:val="0A0A0A"/>
+              </w:rPr>
+              <w:t>&gt;&gt;&lt;&lt;es_&gt;&gt;</w:t>
             </w:r>
           </w:p>
         </w:tc>
@@ -4373,7 +5586,23 @@
                 <w:rFonts w:ascii="GDSTransportWebsite" w:hAnsi="GDSTransportWebsite"/>
                 <w:color w:val="0A0A0A"/>
               </w:rPr>
-              <w:t>&lt;&lt;reasonForWitness&gt;&gt;</w:t>
+              <w:t>&lt;&lt;</w:t>
+            </w:r>
+            <w:proofErr w:type="spellStart"/>
+            <w:r>
+              <w:rPr>
+                <w:rFonts w:ascii="GDSTransportWebsite" w:hAnsi="GDSTransportWebsite"/>
+                <w:color w:val="0A0A0A"/>
+              </w:rPr>
+              <w:t>reasonForWitness</w:t>
+            </w:r>
+            <w:proofErr w:type="spellEnd"/>
+            <w:r>
+              <w:rPr>
+                <w:rFonts w:ascii="GDSTransportWebsite" w:hAnsi="GDSTransportWebsite"/>
+                <w:color w:val="0A0A0A"/>
+              </w:rPr>
+              <w:t>&gt;&gt;</w:t>
             </w:r>
           </w:p>
         </w:tc>
@@ -4405,7 +5634,16 @@
                 <w:color w:val="0A0A0A"/>
                 <w:shd w:val="clear" w:color="auto" w:fill="FFFFFF"/>
               </w:rPr>
-              <w:t>&lt;&lt;er_</w:t>
+              <w:t>&lt;&lt;</w:t>
+            </w:r>
+            <w:proofErr w:type="spellStart"/>
+            <w:r>
+              <w:rPr>
+                <w:rFonts w:ascii="GDSTransportWebsite" w:hAnsi="GDSTransportWebsite"/>
+                <w:color w:val="0A0A0A"/>
+                <w:shd w:val="clear" w:color="auto" w:fill="FFFFFF"/>
+              </w:rPr>
+              <w:t>er_</w:t>
             </w:r>
             <w:proofErr w:type="gramStart"/>
             <w:r>
@@ -4416,6 +5654,7 @@
               </w:rPr>
               <w:t>witnesses.details</w:t>
             </w:r>
+            <w:proofErr w:type="spellEnd"/>
             <w:proofErr w:type="gramEnd"/>
             <w:r>
               <w:rPr>
@@ -4498,6 +5737,7 @@
                 <w:color w:val="0A0A0A"/>
                 <w:shd w:val="clear" w:color="auto" w:fill="FFFFFF"/>
               </w:rPr>
+              <w:lastRenderedPageBreak/>
               <w:t>What language will you, your experts or witnesses speak at the hearing?</w:t>
             </w:r>
           </w:p>
@@ -4538,7 +5778,23 @@
                 <w:rFonts w:ascii="GDSTransportWebsite" w:hAnsi="GDSTransportWebsite"/>
                 <w:color w:val="0A0A0A"/>
               </w:rPr>
-              <w:t>&lt;&lt;welshLanguageRequirements.court&gt;&gt;</w:t>
+              <w:t>&lt;&lt;</w:t>
+            </w:r>
+            <w:proofErr w:type="spellStart"/>
+            <w:r>
+              <w:rPr>
+                <w:rFonts w:ascii="GDSTransportWebsite" w:hAnsi="GDSTransportWebsite"/>
+                <w:color w:val="0A0A0A"/>
+              </w:rPr>
+              <w:t>welshLanguageRequirements.court</w:t>
+            </w:r>
+            <w:proofErr w:type="spellEnd"/>
+            <w:r>
+              <w:rPr>
+                <w:rFonts w:ascii="GDSTransportWebsite" w:hAnsi="GDSTransportWebsite"/>
+                <w:color w:val="0A0A0A"/>
+              </w:rPr>
+              <w:t>&gt;&gt;</w:t>
             </w:r>
           </w:p>
         </w:tc>
@@ -4577,7 +5833,6 @@
                 <w:color w:val="0A0A0A"/>
                 <w:shd w:val="clear" w:color="auto" w:fill="FFFFFF"/>
               </w:rPr>
-              <w:lastRenderedPageBreak/>
               <w:t>What language will the documents be provided in?</w:t>
             </w:r>
           </w:p>
@@ -4618,7 +5873,23 @@
                 <w:rFonts w:ascii="GDSTransportWebsite" w:hAnsi="GDSTransportWebsite"/>
                 <w:color w:val="0A0A0A"/>
               </w:rPr>
-              <w:t>&lt;&lt;welshLanguageRequirements.documents&gt;&gt;</w:t>
+              <w:t>&lt;&lt;</w:t>
+            </w:r>
+            <w:proofErr w:type="spellStart"/>
+            <w:r>
+              <w:rPr>
+                <w:rFonts w:ascii="GDSTransportWebsite" w:hAnsi="GDSTransportWebsite"/>
+                <w:color w:val="0A0A0A"/>
+              </w:rPr>
+              <w:t>welshLanguageRequirements.documents</w:t>
+            </w:r>
+            <w:proofErr w:type="spellEnd"/>
+            <w:r>
+              <w:rPr>
+                <w:rFonts w:ascii="GDSTransportWebsite" w:hAnsi="GDSTransportWebsite"/>
+                <w:color w:val="0A0A0A"/>
+              </w:rPr>
+              <w:t>&gt;&gt;</w:t>
             </w:r>
           </w:p>
         </w:tc>
@@ -4760,6 +6031,7 @@
               </w:rPr>
               <w:t>&lt;&lt;</w:t>
             </w:r>
+            <w:proofErr w:type="spellStart"/>
             <w:proofErr w:type="gramStart"/>
             <w:r>
               <w:rPr>
@@ -4768,6 +6040,7 @@
               </w:rPr>
               <w:t>hearing.unavailableDatesRequired</w:t>
             </w:r>
+            <w:proofErr w:type="spellEnd"/>
             <w:proofErr w:type="gramEnd"/>
             <w:r>
               <w:rPr>
@@ -4789,6 +6062,7 @@
         </w:rPr>
         <w:t>&lt;&lt;cs_{</w:t>
       </w:r>
+      <w:proofErr w:type="spellStart"/>
       <w:proofErr w:type="gramStart"/>
       <w:r>
         <w:rPr>
@@ -4805,6 +6079,7 @@
         </w:rPr>
         <w:t>.unavailableDates.size</w:t>
       </w:r>
+      <w:proofErr w:type="spellEnd"/>
       <w:proofErr w:type="gramEnd"/>
       <w:r>
         <w:rPr>
@@ -4891,7 +6166,16 @@
                 <w:color w:val="0A0A0A"/>
                 <w:shd w:val="clear" w:color="auto" w:fill="FFFFFF"/>
               </w:rPr>
-              <w:t>&lt;&lt;rr_</w:t>
+              <w:t>&lt;&lt;</w:t>
+            </w:r>
+            <w:proofErr w:type="spellStart"/>
+            <w:r>
+              <w:rPr>
+                <w:rFonts w:ascii="GDSTransportWebsite" w:hAnsi="GDSTransportWebsite"/>
+                <w:color w:val="0A0A0A"/>
+                <w:shd w:val="clear" w:color="auto" w:fill="FFFFFF"/>
+              </w:rPr>
+              <w:t>rr_</w:t>
             </w:r>
             <w:proofErr w:type="gramStart"/>
             <w:r>
@@ -4909,6 +6193,7 @@
               </w:rPr>
               <w:t>.unavailableDates</w:t>
             </w:r>
+            <w:proofErr w:type="spellEnd"/>
             <w:proofErr w:type="gramEnd"/>
             <w:r>
               <w:rPr>
@@ -5015,13 +6300,54 @@
               </w:rPr>
               <w:t>&lt;{</w:t>
             </w:r>
+            <w:proofErr w:type="spellStart"/>
             <w:proofErr w:type="gramEnd"/>
             <w:r>
               <w:rPr>
                 <w:rFonts w:ascii="GDSTransportWebsite" w:hAnsi="GDSTransportWebsite"/>
                 <w:color w:val="0A0A0A"/>
               </w:rPr>
-              <w:t>dateFormat(date, ‘d MMMM yyyy’, ‘yyyy-MM-dd’)}&gt;&gt;</w:t>
+              <w:t>dateFormat</w:t>
+            </w:r>
+            <w:proofErr w:type="spellEnd"/>
+            <w:r>
+              <w:rPr>
+                <w:rFonts w:ascii="GDSTransportWebsite" w:hAnsi="GDSTransportWebsite"/>
+                <w:color w:val="0A0A0A"/>
+              </w:rPr>
+              <w:t xml:space="preserve">(date, ‘d MMMM </w:t>
+            </w:r>
+            <w:proofErr w:type="spellStart"/>
+            <w:r>
+              <w:rPr>
+                <w:rFonts w:ascii="GDSTransportWebsite" w:hAnsi="GDSTransportWebsite"/>
+                <w:color w:val="0A0A0A"/>
+              </w:rPr>
+              <w:t>yyyy</w:t>
+            </w:r>
+            <w:proofErr w:type="spellEnd"/>
+            <w:r>
+              <w:rPr>
+                <w:rFonts w:ascii="GDSTransportWebsite" w:hAnsi="GDSTransportWebsite"/>
+                <w:color w:val="0A0A0A"/>
+              </w:rPr>
+              <w:t>’, ‘</w:t>
+            </w:r>
+            <w:proofErr w:type="spellStart"/>
+            <w:r>
+              <w:rPr>
+                <w:rFonts w:ascii="GDSTransportWebsite" w:hAnsi="GDSTransportWebsite"/>
+                <w:color w:val="0A0A0A"/>
+              </w:rPr>
+              <w:t>yyyy</w:t>
+            </w:r>
+            <w:proofErr w:type="spellEnd"/>
+            <w:r>
+              <w:rPr>
+                <w:rFonts w:ascii="GDSTransportWebsite" w:hAnsi="GDSTransportWebsite"/>
+                <w:color w:val="0A0A0A"/>
+              </w:rPr>
+              <w:t>-MM-dd’)}&gt;&gt;</w:t>
             </w:r>
           </w:p>
           <w:p>
@@ -5063,13 +6389,134 @@
               </w:rPr>
               <w:t>&lt;{</w:t>
             </w:r>
+            <w:proofErr w:type="spellStart"/>
             <w:proofErr w:type="gramEnd"/>
             <w:r>
               <w:rPr>
                 <w:rFonts w:ascii="GDSTransportWebsite" w:hAnsi="GDSTransportWebsite"/>
                 <w:color w:val="0A0A0A"/>
               </w:rPr>
-              <w:t>dateFormat(fromDate, ‘d MMMM yyyy’, ‘yyyy-MM-dd’)}&gt;&gt; to &lt;&lt;{dateFormat(toDate, ‘d MMMM yyyy’, ‘yyyy-MM-dd’)}&gt;&gt;</w:t>
+              <w:t>dateFormat</w:t>
+            </w:r>
+            <w:proofErr w:type="spellEnd"/>
+            <w:r>
+              <w:rPr>
+                <w:rFonts w:ascii="GDSTransportWebsite" w:hAnsi="GDSTransportWebsite"/>
+                <w:color w:val="0A0A0A"/>
+              </w:rPr>
+              <w:t>(</w:t>
+            </w:r>
+            <w:proofErr w:type="spellStart"/>
+            <w:r>
+              <w:rPr>
+                <w:rFonts w:ascii="GDSTransportWebsite" w:hAnsi="GDSTransportWebsite"/>
+                <w:color w:val="0A0A0A"/>
+              </w:rPr>
+              <w:t>fromDate</w:t>
+            </w:r>
+            <w:proofErr w:type="spellEnd"/>
+            <w:r>
+              <w:rPr>
+                <w:rFonts w:ascii="GDSTransportWebsite" w:hAnsi="GDSTransportWebsite"/>
+                <w:color w:val="0A0A0A"/>
+              </w:rPr>
+              <w:t xml:space="preserve">, ‘d MMMM </w:t>
+            </w:r>
+            <w:proofErr w:type="spellStart"/>
+            <w:r>
+              <w:rPr>
+                <w:rFonts w:ascii="GDSTransportWebsite" w:hAnsi="GDSTransportWebsite"/>
+                <w:color w:val="0A0A0A"/>
+              </w:rPr>
+              <w:t>yyyy</w:t>
+            </w:r>
+            <w:proofErr w:type="spellEnd"/>
+            <w:r>
+              <w:rPr>
+                <w:rFonts w:ascii="GDSTransportWebsite" w:hAnsi="GDSTransportWebsite"/>
+                <w:color w:val="0A0A0A"/>
+              </w:rPr>
+              <w:t>’, ‘</w:t>
+            </w:r>
+            <w:proofErr w:type="spellStart"/>
+            <w:r>
+              <w:rPr>
+                <w:rFonts w:ascii="GDSTransportWebsite" w:hAnsi="GDSTransportWebsite"/>
+                <w:color w:val="0A0A0A"/>
+              </w:rPr>
+              <w:t>yyyy</w:t>
+            </w:r>
+            <w:proofErr w:type="spellEnd"/>
+            <w:r>
+              <w:rPr>
+                <w:rFonts w:ascii="GDSTransportWebsite" w:hAnsi="GDSTransportWebsite"/>
+                <w:color w:val="0A0A0A"/>
+              </w:rPr>
+              <w:t>-MM-dd’)}&gt;&gt; to &lt;&lt;{</w:t>
+            </w:r>
+            <w:proofErr w:type="spellStart"/>
+            <w:r>
+              <w:rPr>
+                <w:rFonts w:ascii="GDSTransportWebsite" w:hAnsi="GDSTransportWebsite"/>
+                <w:color w:val="0A0A0A"/>
+              </w:rPr>
+              <w:t>dateFormat</w:t>
+            </w:r>
+            <w:proofErr w:type="spellEnd"/>
+            <w:r>
+              <w:rPr>
+                <w:rFonts w:ascii="GDSTransportWebsite" w:hAnsi="GDSTransportWebsite"/>
+                <w:color w:val="0A0A0A"/>
+              </w:rPr>
+              <w:t>(</w:t>
+            </w:r>
+            <w:proofErr w:type="spellStart"/>
+            <w:r>
+              <w:rPr>
+                <w:rFonts w:ascii="GDSTransportWebsite" w:hAnsi="GDSTransportWebsite"/>
+                <w:color w:val="0A0A0A"/>
+              </w:rPr>
+              <w:t>toDate</w:t>
+            </w:r>
+            <w:proofErr w:type="spellEnd"/>
+            <w:r>
+              <w:rPr>
+                <w:rFonts w:ascii="GDSTransportWebsite" w:hAnsi="GDSTransportWebsite"/>
+                <w:color w:val="0A0A0A"/>
+              </w:rPr>
+              <w:t xml:space="preserve">, ‘d MMMM </w:t>
+            </w:r>
+            <w:proofErr w:type="spellStart"/>
+            <w:r>
+              <w:rPr>
+                <w:rFonts w:ascii="GDSTransportWebsite" w:hAnsi="GDSTransportWebsite"/>
+                <w:color w:val="0A0A0A"/>
+              </w:rPr>
+              <w:t>yyyy</w:t>
+            </w:r>
+            <w:proofErr w:type="spellEnd"/>
+            <w:r>
+              <w:rPr>
+                <w:rFonts w:ascii="GDSTransportWebsite" w:hAnsi="GDSTransportWebsite"/>
+                <w:color w:val="0A0A0A"/>
+              </w:rPr>
+              <w:t>’, ‘</w:t>
+            </w:r>
+            <w:proofErr w:type="spellStart"/>
+            <w:r>
+              <w:rPr>
+                <w:rFonts w:ascii="GDSTransportWebsite" w:hAnsi="GDSTransportWebsite"/>
+                <w:color w:val="0A0A0A"/>
+              </w:rPr>
+              <w:t>yyyy</w:t>
+            </w:r>
+            <w:proofErr w:type="spellEnd"/>
+            <w:r>
+              <w:rPr>
+                <w:rFonts w:ascii="GDSTransportWebsite" w:hAnsi="GDSTransportWebsite"/>
+                <w:color w:val="0A0A0A"/>
+              </w:rPr>
+              <w:t>-MM-dd’)}&gt;&gt;</w:t>
             </w:r>
           </w:p>
           <w:p>
@@ -5123,7 +6570,16 @@
                 <w:color w:val="0A0A0A"/>
                 <w:shd w:val="clear" w:color="auto" w:fill="FFFFFF"/>
               </w:rPr>
-              <w:t>&lt;&lt;er_</w:t>
+              <w:t>&lt;&lt;</w:t>
+            </w:r>
+            <w:proofErr w:type="spellStart"/>
+            <w:r>
+              <w:rPr>
+                <w:rFonts w:ascii="GDSTransportWebsite" w:hAnsi="GDSTransportWebsite"/>
+                <w:color w:val="0A0A0A"/>
+                <w:shd w:val="clear" w:color="auto" w:fill="FFFFFF"/>
+              </w:rPr>
+              <w:t>er_</w:t>
             </w:r>
             <w:proofErr w:type="gramStart"/>
             <w:r>
@@ -5141,6 +6597,7 @@
               </w:rPr>
               <w:t>.unavailableDates</w:t>
             </w:r>
+            <w:proofErr w:type="spellEnd"/>
             <w:proofErr w:type="gramEnd"/>
             <w:r>
               <w:rPr>
@@ -5317,7 +6774,23 @@
                 <w:rFonts w:ascii="GDSTransportWebsite" w:hAnsi="GDSTransportWebsite"/>
                 <w:color w:val="0A0A0A"/>
               </w:rPr>
-              <w:t>&lt;&lt;requestedCourt.requestHearingAtSpecificCourt&gt;&gt;</w:t>
+              <w:t>&lt;&lt;</w:t>
+            </w:r>
+            <w:proofErr w:type="spellStart"/>
+            <w:r>
+              <w:rPr>
+                <w:rFonts w:ascii="GDSTransportWebsite" w:hAnsi="GDSTransportWebsite"/>
+                <w:color w:val="0A0A0A"/>
+              </w:rPr>
+              <w:t>requestedCourt.requestHearingAtSpecificCourt</w:t>
+            </w:r>
+            <w:proofErr w:type="spellEnd"/>
+            <w:r>
+              <w:rPr>
+                <w:rFonts w:ascii="GDSTransportWebsite" w:hAnsi="GDSTransportWebsite"/>
+                <w:color w:val="0A0A0A"/>
+              </w:rPr>
+              <w:t>&gt;&gt;</w:t>
             </w:r>
           </w:p>
           <w:p>
@@ -5353,7 +6826,21 @@
               <w:rPr>
                 <w:rFonts w:ascii="GDSTransportWebsite" w:hAnsi="GDSTransportWebsite" w:cs="Calibri"/>
               </w:rPr>
-              <w:t>&lt;&lt;requestedCourt.responseCourtName&gt;&gt;</w:t>
+              <w:t>&lt;&lt;</w:t>
+            </w:r>
+            <w:proofErr w:type="spellStart"/>
+            <w:r>
+              <w:rPr>
+                <w:rFonts w:ascii="GDSTransportWebsite" w:hAnsi="GDSTransportWebsite" w:cs="Calibri"/>
+              </w:rPr>
+              <w:t>requestedCourt.responseCourtName</w:t>
+            </w:r>
+            <w:proofErr w:type="spellEnd"/>
+            <w:r>
+              <w:rPr>
+                <w:rFonts w:ascii="GDSTransportWebsite" w:hAnsi="GDSTransportWebsite" w:cs="Calibri"/>
+              </w:rPr>
+              <w:t>&gt;&gt;</w:t>
             </w:r>
           </w:p>
         </w:tc>
@@ -5420,7 +6907,23 @@
                 <w:rFonts w:ascii="GDSTransportWebsite" w:hAnsi="GDSTransportWebsite"/>
                 <w:color w:val="0A0A0A"/>
               </w:rPr>
-              <w:t>&lt;&lt;requestedCourt.reasonForHearingAtSpecificCourt&gt;&gt;</w:t>
+              <w:t>&lt;&lt;</w:t>
+            </w:r>
+            <w:proofErr w:type="spellStart"/>
+            <w:r>
+              <w:rPr>
+                <w:rFonts w:ascii="GDSTransportWebsite" w:hAnsi="GDSTransportWebsite"/>
+                <w:color w:val="0A0A0A"/>
+              </w:rPr>
+              <w:t>requestedCourt.reasonForHearingAtSpecificCourt</w:t>
+            </w:r>
+            <w:proofErr w:type="spellEnd"/>
+            <w:r>
+              <w:rPr>
+                <w:rFonts w:ascii="GDSTransportWebsite" w:hAnsi="GDSTransportWebsite"/>
+                <w:color w:val="0A0A0A"/>
+              </w:rPr>
+              <w:t>&gt;&gt;</w:t>
             </w:r>
           </w:p>
         </w:tc>
@@ -5458,6 +6961,7 @@
           <w:sz w:val="36"/>
           <w:szCs w:val="36"/>
         </w:rPr>
+        <w:lastRenderedPageBreak/>
         <w:t>Additional support</w:t>
       </w:r>
     </w:p>
@@ -5504,18 +7008,7 @@
                 <w:color w:val="0A0A0A"/>
                 <w:shd w:val="clear" w:color="auto" w:fill="FFFFFF"/>
               </w:rPr>
-              <w:t xml:space="preserve">Do you believe you, or a witness who will give </w:t>
-            </w:r>
-            <w:r>
-              <w:rPr>
-                <w:rFonts w:ascii="GDSTransportWebsite" w:hAnsi="GDSTransportWebsite"/>
-                <w:b/>
-                <w:bCs/>
-                <w:color w:val="0A0A0A"/>
-                <w:shd w:val="clear" w:color="auto" w:fill="FFFFFF"/>
-              </w:rPr>
-              <w:lastRenderedPageBreak/>
-              <w:t>evidence on your behalf are vulnerable?</w:t>
+              <w:t>Do you believe you, or a witness who will give evidence on your behalf are vulnerable?</w:t>
             </w:r>
           </w:p>
         </w:tc>
@@ -5543,8 +7036,15 @@
                 <w:rFonts w:ascii="GDSTransportWebsite" w:hAnsi="GDSTransportWebsite"/>
                 <w:color w:val="0A0A0A"/>
               </w:rPr>
-              <w:lastRenderedPageBreak/>
-              <w:t>&lt;&lt;vulnerabilityQuestions.</w:t>
+              <w:t>&lt;&lt;</w:t>
+            </w:r>
+            <w:proofErr w:type="spellStart"/>
+            <w:r>
+              <w:rPr>
+                <w:rFonts w:ascii="GDSTransportWebsite" w:hAnsi="GDSTransportWebsite"/>
+                <w:color w:val="0A0A0A"/>
+              </w:rPr>
+              <w:t>vulnerabilityQuestions.</w:t>
             </w:r>
             <w:r>
               <w:rPr>
@@ -5560,6 +7060,7 @@
               </w:rPr>
               <w:t>d</w:t>
             </w:r>
+            <w:proofErr w:type="spellEnd"/>
             <w:r>
               <w:rPr>
                 <w:rFonts w:ascii="GDSTransportWebsite" w:hAnsi="GDSTransportWebsite"/>
@@ -5753,8 +7254,25 @@
                 <w:rFonts w:ascii="GDSTransportWebsite" w:hAnsi="GDSTransportWebsite"/>
                 <w:color w:val="0A0A0A"/>
               </w:rPr>
-              <w:t>&lt;&lt;cs_{isBlank(</w:t>
-            </w:r>
+              <w:t>&lt;&lt;cs_{</w:t>
+            </w:r>
+            <w:proofErr w:type="spellStart"/>
+            <w:r>
+              <w:rPr>
+                <w:rFonts w:ascii="GDSTransportWebsite" w:hAnsi="GDSTransportWebsite"/>
+                <w:color w:val="0A0A0A"/>
+              </w:rPr>
+              <w:t>isBlank</w:t>
+            </w:r>
+            <w:proofErr w:type="spellEnd"/>
+            <w:r>
+              <w:rPr>
+                <w:rFonts w:ascii="GDSTransportWebsite" w:hAnsi="GDSTransportWebsite"/>
+                <w:color w:val="0A0A0A"/>
+              </w:rPr>
+              <w:t>(</w:t>
+            </w:r>
+            <w:proofErr w:type="spellStart"/>
             <w:proofErr w:type="gramStart"/>
             <w:r>
               <w:rPr>
@@ -5770,6 +7288,7 @@
               </w:rPr>
               <w:t>supportRequirementsAdditional</w:t>
             </w:r>
+            <w:proofErr w:type="spellEnd"/>
             <w:proofErr w:type="gramEnd"/>
             <w:r>
               <w:rPr>
@@ -5778,6 +7297,7 @@
               </w:rPr>
               <w:t>)}&gt;&gt;Not Provided&lt;&lt;else&gt;&gt;&lt;&lt;</w:t>
             </w:r>
+            <w:proofErr w:type="spellStart"/>
             <w:r>
               <w:rPr>
                 <w:rFonts w:ascii="GDSTransportWebsite" w:hAnsi="GDSTransportWebsite"/>
@@ -5792,6 +7312,7 @@
               </w:rPr>
               <w:t>supportRequirementsAdditional</w:t>
             </w:r>
+            <w:proofErr w:type="spellEnd"/>
             <w:r>
               <w:rPr>
                 <w:rFonts w:ascii="GDSTransportWebsite" w:hAnsi="GDSTransportWebsite"/>
@@ -5913,7 +7434,23 @@
                 <w:rFonts w:ascii="GDSTransportWebsite" w:hAnsi="GDSTransportWebsite"/>
                 <w:color w:val="0A0A0A"/>
               </w:rPr>
-              <w:t>&lt;&lt;furtherInformation.futureApplications&gt;&gt;</w:t>
+              <w:t>&lt;&lt;</w:t>
+            </w:r>
+            <w:proofErr w:type="spellStart"/>
+            <w:r>
+              <w:rPr>
+                <w:rFonts w:ascii="GDSTransportWebsite" w:hAnsi="GDSTransportWebsite"/>
+                <w:color w:val="0A0A0A"/>
+              </w:rPr>
+              <w:t>furtherInformation.futureApplications</w:t>
+            </w:r>
+            <w:proofErr w:type="spellEnd"/>
+            <w:r>
+              <w:rPr>
+                <w:rFonts w:ascii="GDSTransportWebsite" w:hAnsi="GDSTransportWebsite"/>
+                <w:color w:val="0A0A0A"/>
+              </w:rPr>
+              <w:t>&gt;&gt;</w:t>
             </w:r>
           </w:p>
         </w:tc>
@@ -5926,7 +7463,25 @@
           <w:color w:val="0A0A0A"/>
           <w:shd w:val="clear" w:color="auto" w:fill="FFFFFF"/>
         </w:rPr>
-        <w:t>&lt;&lt;cs_{furthterInformation.futureApplications='Yes'}&gt;&gt;</w:t>
+        <w:t>&lt;&lt;cs_{</w:t>
+      </w:r>
+      <w:proofErr w:type="spellStart"/>
+      <w:r>
+        <w:rPr>
+          <w:rFonts w:ascii="GDSTransportWebsite" w:hAnsi="GDSTransportWebsite"/>
+          <w:color w:val="0A0A0A"/>
+          <w:shd w:val="clear" w:color="auto" w:fill="FFFFFF"/>
+        </w:rPr>
+        <w:t>furthterInformation.futureApplications</w:t>
+      </w:r>
+      <w:proofErr w:type="spellEnd"/>
+      <w:r>
+        <w:rPr>
+          <w:rFonts w:ascii="GDSTransportWebsite" w:hAnsi="GDSTransportWebsite"/>
+          <w:color w:val="0A0A0A"/>
+          <w:shd w:val="clear" w:color="auto" w:fill="FFFFFF"/>
+        </w:rPr>
+        <w:t>='Yes'}&gt;&gt;</w:t>
       </w:r>
     </w:p>
     <w:tbl>
@@ -6015,7 +7570,23 @@
                 <w:rFonts w:ascii="GDSTransportWebsite" w:hAnsi="GDSTransportWebsite"/>
                 <w:color w:val="0A0A0A"/>
               </w:rPr>
-              <w:t>&lt;&lt;furtherInformation.reasonForFutureApplications&gt;&gt;</w:t>
+              <w:t>&lt;&lt;</w:t>
+            </w:r>
+            <w:proofErr w:type="spellStart"/>
+            <w:r>
+              <w:rPr>
+                <w:rFonts w:ascii="GDSTransportWebsite" w:hAnsi="GDSTransportWebsite"/>
+                <w:color w:val="0A0A0A"/>
+              </w:rPr>
+              <w:t>furtherInformation.reasonForFutureApplications</w:t>
+            </w:r>
+            <w:proofErr w:type="spellEnd"/>
+            <w:r>
+              <w:rPr>
+                <w:rFonts w:ascii="GDSTransportWebsite" w:hAnsi="GDSTransportWebsite"/>
+                <w:color w:val="0A0A0A"/>
+              </w:rPr>
+              <w:t>&gt;&gt;</w:t>
             </w:r>
           </w:p>
         </w:tc>
@@ -6131,21 +7702,39 @@
               </w:rPr>
               <w:t>&lt;&lt;cs_{</w:t>
             </w:r>
+            <w:proofErr w:type="spellStart"/>
             <w:proofErr w:type="gramStart"/>
             <w:r>
               <w:rPr>
                 <w:rFonts w:ascii="GDSTransportWebsite" w:hAnsi="GDSTransportWebsite"/>
                 <w:color w:val="0A0A0A"/>
               </w:rPr>
-              <w:t>isBlank(</w:t>
-            </w:r>
+              <w:t>isBlank</w:t>
+            </w:r>
+            <w:proofErr w:type="spellEnd"/>
+            <w:r>
+              <w:rPr>
+                <w:rFonts w:ascii="GDSTransportWebsite" w:hAnsi="GDSTransportWebsite"/>
+                <w:color w:val="0A0A0A"/>
+              </w:rPr>
+              <w:t>(</w:t>
+            </w:r>
+            <w:proofErr w:type="spellStart"/>
             <w:proofErr w:type="gramEnd"/>
             <w:r>
               <w:rPr>
                 <w:rFonts w:ascii="GDSTransportWebsite" w:hAnsi="GDSTransportWebsite"/>
                 <w:color w:val="0A0A0A"/>
               </w:rPr>
-              <w:t>furtherInformation.otherInformationForJudge)}&gt;&gt;Not Provided&lt;&lt;else&gt;&gt;&lt;&lt;furtherInformation.otherInformationForJudge&gt;&gt;&lt;&lt;es_&gt;&gt;</w:t>
+              <w:t>furtherInformation.otherInformationForJudge</w:t>
+            </w:r>
+            <w:proofErr w:type="spellEnd"/>
+            <w:r>
+              <w:rPr>
+                <w:rFonts w:ascii="GDSTransportWebsite" w:hAnsi="GDSTransportWebsite"/>
+                <w:color w:val="0A0A0A"/>
+              </w:rPr>
+              <w:t>)}&gt;&gt;Not Provided&lt;&lt;else&gt;&gt;&lt;&lt;furtherInformation.otherInformationForJudge&gt;&gt;&lt;&lt;es_&gt;&gt;</w:t>
             </w:r>
           </w:p>
         </w:tc>
@@ -6341,6 +7930,7 @@
                 <w:rFonts w:ascii="GDSTransportWebsite" w:hAnsi="GDSTransportWebsite"/>
                 <w:color w:val="0A0A0A"/>
               </w:rPr>
+              <w:lastRenderedPageBreak/>
               <w:t>&lt;&lt;statementOfTruth.name&gt;&gt;</w:t>
             </w:r>
           </w:p>
@@ -6420,7 +8010,23 @@
                 <w:rFonts w:ascii="GDSTransportWebsite" w:hAnsi="GDSTransportWebsite"/>
                 <w:color w:val="0A0A0A"/>
               </w:rPr>
-              <w:t>&lt;&lt;statementOfTruth.role&gt;&gt;</w:t>
+              <w:t>&lt;&lt;</w:t>
+            </w:r>
+            <w:proofErr w:type="spellStart"/>
+            <w:r>
+              <w:rPr>
+                <w:rFonts w:ascii="GDSTransportWebsite" w:hAnsi="GDSTransportWebsite"/>
+                <w:color w:val="0A0A0A"/>
+              </w:rPr>
+              <w:t>statementOfTruth.role</w:t>
+            </w:r>
+            <w:proofErr w:type="spellEnd"/>
+            <w:r>
+              <w:rPr>
+                <w:rFonts w:ascii="GDSTransportWebsite" w:hAnsi="GDSTransportWebsite"/>
+                <w:color w:val="0A0A0A"/>
+              </w:rPr>
+              <w:t>&gt;&gt;</w:t>
             </w:r>
           </w:p>
         </w:tc>
@@ -8403,6 +10009,15 @@
 </file>
 
 <file path=customXml/item1.xml><?xml version="1.0" encoding="utf-8"?>
+<?mso-contentType ?>
+<FormTemplates xmlns="http://schemas.microsoft.com/sharepoint/v3/contenttype/forms">
+  <Display>DocumentLibraryForm</Display>
+  <Edit>DocumentLibraryForm</Edit>
+  <New>DocumentLibraryForm</New>
+</FormTemplates>
+</file>
+
+<file path=customXml/item2.xml><?xml version="1.0" encoding="utf-8"?>
 <ct:contentTypeSchema xmlns:ct="http://schemas.microsoft.com/office/2006/metadata/contentType" xmlns:ma="http://schemas.microsoft.com/office/2006/metadata/properties/metaAttributes" ct:_="" ma:_="" ma:contentTypeName="_CtTemplate" ma:contentTypeID="0x01010064A5FDCCFB03F540B94405305D7DE14F00A4F8B82F7CEF57469A8FE5CEAB7A0EE0" ma:contentTypeVersion="53" ma:contentTypeDescription="Part of Template Management with Site Columns representing custom attributes." ma:contentTypeScope="" ma:versionID="69a47f6434bbb6ed0a644919a98a9681">
   <xsd:schema xmlns:xsd="http://www.w3.org/2001/XMLSchema" xmlns:xs="http://www.w3.org/2001/XMLSchema" xmlns:p="http://schemas.microsoft.com/office/2006/metadata/properties" xmlns:ns2="f336f4fe-8719-4ea2-b5d6-29b3a580aeb4" xmlns:ns3="b57b892a-dd61-4bba-b372-a8d93da2c7e6" targetNamespace="http://schemas.microsoft.com/office/2006/metadata/properties" ma:root="true" ma:fieldsID="71934021bdb6f6617baa79601bda5045" ns2:_="" ns3:_="">
     <xsd:import namespace="f336f4fe-8719-4ea2-b5d6-29b3a580aeb4"/>
@@ -8717,16 +10332,11 @@
 </ct:contentTypeSchema>
 </file>
 
-<file path=customXml/item2.xml><?xml version="1.0" encoding="utf-8"?>
-<?mso-contentType ?>
-<FormTemplates xmlns="http://schemas.microsoft.com/sharepoint/v3/contenttype/forms">
-  <Display>DocumentLibraryForm</Display>
-  <Edit>DocumentLibraryForm</Edit>
-  <New>DocumentLibraryForm</New>
-</FormTemplates>
+<file path=customXml/item3.xml><?xml version="1.0" encoding="utf-8"?>
+<b:Sources xmlns:b="http://schemas.openxmlformats.org/officeDocument/2006/bibliography" xmlns="http://schemas.openxmlformats.org/officeDocument/2006/bibliography" SelectedStyle="\APASixthEditionOfficeOnline.xsl" StyleName="APA" Version="6"/>
 </file>
 
-<file path=customXml/item3.xml><?xml version="1.0" encoding="utf-8"?>
+<file path=customXml/item4.xml><?xml version="1.0" encoding="utf-8"?>
 <p:properties xmlns:p="http://schemas.microsoft.com/office/2006/metadata/properties" xmlns:xsi="http://www.w3.org/2001/XMLSchema-instance" xmlns:pc="http://schemas.microsoft.com/office/infopath/2007/PartnerControls">
   <documentManagement>
     <Stage xmlns="f336f4fe-8719-4ea2-b5d6-29b3a580aeb4">Draft</Stage>
@@ -8744,11 +10354,15 @@
 </p:properties>
 </file>
 
-<file path=customXml/item4.xml><?xml version="1.0" encoding="utf-8"?>
-<b:Sources xmlns:b="http://schemas.openxmlformats.org/officeDocument/2006/bibliography" xmlns="http://schemas.openxmlformats.org/officeDocument/2006/bibliography" SelectedStyle="\APASixthEditionOfficeOnline.xsl" StyleName="APA" Version="6"/>
+<file path=customXml/itemProps1.xml><?xml version="1.0" encoding="utf-8"?>
+<ds:datastoreItem xmlns:ds="http://schemas.openxmlformats.org/officeDocument/2006/customXml" ds:itemID="{B979ABCF-6006-4211-8C04-D08E1C55C8F9}">
+  <ds:schemaRefs>
+    <ds:schemaRef ds:uri="http://schemas.microsoft.com/sharepoint/v3/contenttype/forms"/>
+  </ds:schemaRefs>
+</ds:datastoreItem>
 </file>
 
-<file path=customXml/itemProps1.xml><?xml version="1.0" encoding="utf-8"?>
+<file path=customXml/itemProps2.xml><?xml version="1.0" encoding="utf-8"?>
 <ds:datastoreItem xmlns:ds="http://schemas.openxmlformats.org/officeDocument/2006/customXml" ds:itemID="{F50568C7-0D63-49D8-828E-6EA48601E6B9}">
   <ds:schemaRefs>
     <ds:schemaRef ds:uri="http://schemas.microsoft.com/office/2006/metadata/contentType"/>
@@ -8767,15 +10381,15 @@
 </ds:datastoreItem>
 </file>
 
-<file path=customXml/itemProps2.xml><?xml version="1.0" encoding="utf-8"?>
-<ds:datastoreItem xmlns:ds="http://schemas.openxmlformats.org/officeDocument/2006/customXml" ds:itemID="{B979ABCF-6006-4211-8C04-D08E1C55C8F9}">
+<file path=customXml/itemProps3.xml><?xml version="1.0" encoding="utf-8"?>
+<ds:datastoreItem xmlns:ds="http://schemas.openxmlformats.org/officeDocument/2006/customXml" ds:itemID="{5C627932-C981-4CFE-9BA8-667150120D32}">
   <ds:schemaRefs>
-    <ds:schemaRef ds:uri="http://schemas.microsoft.com/sharepoint/v3/contenttype/forms"/>
+    <ds:schemaRef ds:uri="http://schemas.openxmlformats.org/officeDocument/2006/bibliography"/>
   </ds:schemaRefs>
 </ds:datastoreItem>
 </file>
 
-<file path=customXml/itemProps3.xml><?xml version="1.0" encoding="utf-8"?>
+<file path=customXml/itemProps4.xml><?xml version="1.0" encoding="utf-8"?>
 <ds:datastoreItem xmlns:ds="http://schemas.openxmlformats.org/officeDocument/2006/customXml" ds:itemID="{167D3FB0-0D1A-4A81-8A96-EE2F37F3B125}">
   <ds:schemaRefs>
     <ds:schemaRef ds:uri="http://schemas.microsoft.com/office/2006/metadata/properties"/>
@@ -8785,14 +10399,6 @@
 </ds:datastoreItem>
 </file>
 
-<file path=customXml/itemProps4.xml><?xml version="1.0" encoding="utf-8"?>
-<ds:datastoreItem xmlns:ds="http://schemas.openxmlformats.org/officeDocument/2006/customXml" ds:itemID="{5C627932-C981-4CFE-9BA8-667150120D32}">
-  <ds:schemaRefs>
-    <ds:schemaRef ds:uri="http://schemas.openxmlformats.org/officeDocument/2006/bibliography"/>
-  </ds:schemaRefs>
-</ds:datastoreItem>
-</file>
-
 <file path=docMetadata/LabelInfo.xml><?xml version="1.0" encoding="utf-8"?>
 <clbl:labelList xmlns:clbl="http://schemas.microsoft.com/office/2020/mipLabelMetadata">
   <clbl:label id="{95c71a0f-75e1-4c8f-90e2-641c9351dd98}" enabled="1" method="Standard" siteId="{3e0088dc-0629-4ae6-aa8c-813e7a296f50}" contentBits="2" removed="0"/>

</xml_diff>

<commit_message>
CIV-8957 fix statement of trueth
</commit_message>
<xml_diff>
--- a/docker/docmosis/templates/CV-SPC-HRN-ENG-LIP-01282.docx
+++ b/docker/docmosis/templates/CV-SPC-HRN-ENG-LIP-01282.docx
@@ -444,20 +444,9 @@
                 <w:sz w:val="20"/>
                 <w:szCs w:val="20"/>
               </w:rPr>
-              <w:t>Received: &lt;</w:t>
-            </w:r>
-            <w:proofErr w:type="gramStart"/>
-            <w:r>
-              <w:rPr>
-                <w:rFonts w:ascii="GDSTransportWebsite" w:eastAsia="Times New Roman" w:hAnsi="GDSTransportWebsite" w:cs="Times New Roman"/>
-                <w:color w:val="60686D"/>
-                <w:sz w:val="20"/>
-                <w:szCs w:val="20"/>
-              </w:rPr>
-              <w:t>&lt;{</w:t>
-            </w:r>
-            <w:proofErr w:type="spellStart"/>
-            <w:proofErr w:type="gramEnd"/>
+              <w:t>Received: &lt;&lt;{</w:t>
+            </w:r>
+            <w:proofErr w:type="spellStart"/>
             <w:r>
               <w:rPr>
                 <w:rFonts w:ascii="GDSTransportWebsite" w:eastAsia="Times New Roman" w:hAnsi="GDSTransportWebsite" w:cs="Times New Roman"/>
@@ -716,23 +705,7 @@
                 <w:rFonts w:ascii="GDSTransportWebsite" w:hAnsi="GDSTransportWebsite"/>
                 <w:color w:val="0A0A0A"/>
               </w:rPr>
-              <w:t>&lt;&lt;cs_{</w:t>
-            </w:r>
-            <w:proofErr w:type="gramStart"/>
-            <w:r>
-              <w:rPr>
-                <w:rFonts w:ascii="GDSTransportWebsite" w:hAnsi="GDSTransportWebsite"/>
-                <w:color w:val="0A0A0A"/>
-              </w:rPr>
-              <w:t>applicant.primaryAddress.AddressLine</w:t>
-            </w:r>
-            <w:proofErr w:type="gramEnd"/>
-            <w:r>
-              <w:rPr>
-                <w:rFonts w:ascii="GDSTransportWebsite" w:hAnsi="GDSTransportWebsite"/>
-                <w:color w:val="0A0A0A"/>
-              </w:rPr>
-              <w:t>1!=null}&gt;&gt;&lt;&lt;applicant.primaryAddress.AddressLine1&gt;&gt;&lt;&lt;es_&gt;&gt;&lt;&lt;cs_{!isBlank(applicant.primaryAddress.AddressLine2)}&gt;&gt;</w:t>
+              <w:t>&lt;&lt;cs_{applicant.primaryAddress.AddressLine1!=null}&gt;&gt;&lt;&lt;applicant.primaryAddress.AddressLine1&gt;&gt;&lt;&lt;es_&gt;&gt;&lt;&lt;cs_{!isBlank(applicant.primaryAddress.AddressLine2)}&gt;&gt;</w:t>
             </w:r>
           </w:p>
           <w:p>
@@ -749,23 +722,55 @@
                 <w:rFonts w:ascii="GDSTransportWebsite" w:hAnsi="GDSTransportWebsite"/>
                 <w:color w:val="0A0A0A"/>
               </w:rPr>
+              <w:t>&lt;&lt;applicant.primaryAddress.AddressLine2&gt;&gt;&lt;&lt;es_&gt;&gt;&lt;&lt;cs_{!isBlank(applicant.primaryAddress.AddressLine3)}&gt;&gt;</w:t>
+            </w:r>
+          </w:p>
+          <w:p>
+            <w:pPr>
+              <w:spacing w:before="40" w:after="40"/>
+              <w:rPr>
+                <w:rFonts w:ascii="GDSTransportWebsite" w:hAnsi="GDSTransportWebsite"/>
+                <w:color w:val="0A0A0A"/>
+              </w:rPr>
+            </w:pPr>
+            <w:r>
+              <w:rPr>
+                <w:rFonts w:ascii="GDSTransportWebsite" w:hAnsi="GDSTransportWebsite"/>
+                <w:color w:val="0A0A0A"/>
+              </w:rPr>
+              <w:t>&lt;&lt;applicant.primaryAddress.AddressLine3&gt;&gt;&lt;&lt;es_&gt;&gt;&lt;&lt;cs_{!isBlank(applicant.primaryAddress.PostTown)}&gt;&gt;</w:t>
+            </w:r>
+          </w:p>
+          <w:p>
+            <w:pPr>
+              <w:spacing w:before="40" w:after="40"/>
+              <w:rPr>
+                <w:rFonts w:ascii="GDSTransportWebsite" w:hAnsi="GDSTransportWebsite"/>
+                <w:color w:val="0A0A0A"/>
+              </w:rPr>
+            </w:pPr>
+            <w:r>
+              <w:rPr>
+                <w:rFonts w:ascii="GDSTransportWebsite" w:hAnsi="GDSTransportWebsite"/>
+                <w:color w:val="0A0A0A"/>
+              </w:rPr>
               <w:t>&lt;&lt;</w:t>
             </w:r>
-            <w:proofErr w:type="gramStart"/>
-            <w:r>
-              <w:rPr>
-                <w:rFonts w:ascii="GDSTransportWebsite" w:hAnsi="GDSTransportWebsite"/>
-                <w:color w:val="0A0A0A"/>
-              </w:rPr>
-              <w:t>applicant.primaryAddress.AddressLine</w:t>
-            </w:r>
-            <w:proofErr w:type="gramEnd"/>
-            <w:r>
-              <w:rPr>
-                <w:rFonts w:ascii="GDSTransportWebsite" w:hAnsi="GDSTransportWebsite"/>
-                <w:color w:val="0A0A0A"/>
-              </w:rPr>
-              <w:t>2&gt;&gt;&lt;&lt;es_&gt;&gt;&lt;&lt;cs_{!isBlank(applicant.primaryAddress.AddressLine3)}&gt;&gt;</w:t>
+            <w:proofErr w:type="spellStart"/>
+            <w:r>
+              <w:rPr>
+                <w:rFonts w:ascii="GDSTransportWebsite" w:hAnsi="GDSTransportWebsite"/>
+                <w:color w:val="0A0A0A"/>
+              </w:rPr>
+              <w:t>applicant.primaryAddress.PostTown</w:t>
+            </w:r>
+            <w:proofErr w:type="spellEnd"/>
+            <w:r>
+              <w:rPr>
+                <w:rFonts w:ascii="GDSTransportWebsite" w:hAnsi="GDSTransportWebsite"/>
+                <w:color w:val="0A0A0A"/>
+              </w:rPr>
+              <w:t>&gt;&gt;&lt;&lt;es_&gt;&gt;</w:t>
             </w:r>
           </w:p>
           <w:p>
@@ -781,108 +786,25 @@
                 <w:rFonts w:ascii="GDSTransportWebsite" w:hAnsi="GDSTransportWebsite"/>
                 <w:color w:val="0A0A0A"/>
               </w:rPr>
+              <w:t>&lt;&lt;applicant.primaryAddress.PostCode&gt;&gt;&lt;&lt;cs_{!isBlank(applicant.primaryAddress.Country)}&gt;&gt;</w:t>
+            </w:r>
+          </w:p>
+          <w:p>
+            <w:pPr>
+              <w:spacing w:before="40" w:after="40"/>
+              <w:rPr>
+                <w:rFonts w:ascii="GDSTransportWebsite" w:hAnsi="GDSTransportWebsite"/>
+                <w:color w:val="0A0A0A"/>
+              </w:rPr>
+            </w:pPr>
+            <w:r>
+              <w:rPr>
+                <w:rFonts w:ascii="GDSTransportWebsite" w:hAnsi="GDSTransportWebsite"/>
+                <w:color w:val="0A0A0A"/>
+              </w:rPr>
               <w:t>&lt;&lt;</w:t>
             </w:r>
-            <w:proofErr w:type="gramStart"/>
-            <w:r>
-              <w:rPr>
-                <w:rFonts w:ascii="GDSTransportWebsite" w:hAnsi="GDSTransportWebsite"/>
-                <w:color w:val="0A0A0A"/>
-              </w:rPr>
-              <w:t>applicant.primaryAddress.AddressLine</w:t>
-            </w:r>
-            <w:proofErr w:type="gramEnd"/>
-            <w:r>
-              <w:rPr>
-                <w:rFonts w:ascii="GDSTransportWebsite" w:hAnsi="GDSTransportWebsite"/>
-                <w:color w:val="0A0A0A"/>
-              </w:rPr>
-              <w:t>3&gt;&gt;&lt;&lt;es_&gt;&gt;&lt;&lt;cs_{!isBlank(applicant.primaryAddress.PostTown)}&gt;&gt;</w:t>
-            </w:r>
-          </w:p>
-          <w:p>
-            <w:pPr>
-              <w:spacing w:before="40" w:after="40"/>
-              <w:rPr>
-                <w:rFonts w:ascii="GDSTransportWebsite" w:hAnsi="GDSTransportWebsite"/>
-                <w:color w:val="0A0A0A"/>
-              </w:rPr>
-            </w:pPr>
-            <w:r>
-              <w:rPr>
-                <w:rFonts w:ascii="GDSTransportWebsite" w:hAnsi="GDSTransportWebsite"/>
-                <w:color w:val="0A0A0A"/>
-              </w:rPr>
-              <w:t>&lt;&lt;</w:t>
-            </w:r>
-            <w:proofErr w:type="spellStart"/>
-            <w:proofErr w:type="gramStart"/>
-            <w:r>
-              <w:rPr>
-                <w:rFonts w:ascii="GDSTransportWebsite" w:hAnsi="GDSTransportWebsite"/>
-                <w:color w:val="0A0A0A"/>
-              </w:rPr>
-              <w:t>applicant.primaryAddress.PostTown</w:t>
-            </w:r>
-            <w:proofErr w:type="spellEnd"/>
-            <w:proofErr w:type="gramEnd"/>
-            <w:r>
-              <w:rPr>
-                <w:rFonts w:ascii="GDSTransportWebsite" w:hAnsi="GDSTransportWebsite"/>
-                <w:color w:val="0A0A0A"/>
-              </w:rPr>
-              <w:t>&gt;&gt;&lt;&lt;es_&gt;&gt;</w:t>
-            </w:r>
-          </w:p>
-          <w:p>
-            <w:pPr>
-              <w:spacing w:before="40" w:after="40"/>
-              <w:rPr>
-                <w:rFonts w:ascii="GDSTransportWebsite" w:hAnsi="GDSTransportWebsite"/>
-                <w:color w:val="0A0A0A"/>
-              </w:rPr>
-            </w:pPr>
-            <w:r>
-              <w:rPr>
-                <w:rFonts w:ascii="GDSTransportWebsite" w:hAnsi="GDSTransportWebsite"/>
-                <w:color w:val="0A0A0A"/>
-              </w:rPr>
-              <w:t>&lt;&lt;</w:t>
-            </w:r>
-            <w:proofErr w:type="gramStart"/>
-            <w:r>
-              <w:rPr>
-                <w:rFonts w:ascii="GDSTransportWebsite" w:hAnsi="GDSTransportWebsite"/>
-                <w:color w:val="0A0A0A"/>
-              </w:rPr>
-              <w:t>applicant.primaryAddress.PostCode</w:t>
-            </w:r>
-            <w:proofErr w:type="gramEnd"/>
-            <w:r>
-              <w:rPr>
-                <w:rFonts w:ascii="GDSTransportWebsite" w:hAnsi="GDSTransportWebsite"/>
-                <w:color w:val="0A0A0A"/>
-              </w:rPr>
-              <w:t>&gt;&gt;&lt;&lt;cs_{!isBlank(applicant.primaryAddress.Country)}&gt;&gt;</w:t>
-            </w:r>
-          </w:p>
-          <w:p>
-            <w:pPr>
-              <w:spacing w:before="40" w:after="40"/>
-              <w:rPr>
-                <w:rFonts w:ascii="GDSTransportWebsite" w:hAnsi="GDSTransportWebsite"/>
-                <w:color w:val="0A0A0A"/>
-              </w:rPr>
-            </w:pPr>
-            <w:r>
-              <w:rPr>
-                <w:rFonts w:ascii="GDSTransportWebsite" w:hAnsi="GDSTransportWebsite"/>
-                <w:color w:val="0A0A0A"/>
-              </w:rPr>
-              <w:t>&lt;&lt;</w:t>
-            </w:r>
-            <w:proofErr w:type="spellStart"/>
-            <w:proofErr w:type="gramStart"/>
+            <w:proofErr w:type="spellStart"/>
             <w:r>
               <w:rPr>
                 <w:rFonts w:ascii="GDSTransportWebsite" w:hAnsi="GDSTransportWebsite"/>
@@ -891,7 +813,6 @@
               <w:t>applicant.primaryAddress.Country</w:t>
             </w:r>
             <w:proofErr w:type="spellEnd"/>
-            <w:proofErr w:type="gramEnd"/>
             <w:r>
               <w:rPr>
                 <w:rFonts w:ascii="GDSTransportWebsite" w:hAnsi="GDSTransportWebsite"/>
@@ -1001,7 +922,6 @@
               <w:t>(</w:t>
             </w:r>
             <w:proofErr w:type="spellStart"/>
-            <w:proofErr w:type="gramStart"/>
             <w:r>
               <w:rPr>
                 <w:rFonts w:ascii="GDSTransportWebsite" w:hAnsi="GDSTransportWebsite"/>
@@ -1010,7 +930,6 @@
               <w:t>applicant.phoneNumber</w:t>
             </w:r>
             <w:proofErr w:type="spellEnd"/>
-            <w:proofErr w:type="gramEnd"/>
             <w:r>
               <w:rPr>
                 <w:rFonts w:ascii="GDSTransportWebsite" w:hAnsi="GDSTransportWebsite"/>
@@ -1114,7 +1033,6 @@
               <w:t>(</w:t>
             </w:r>
             <w:proofErr w:type="spellStart"/>
-            <w:proofErr w:type="gramStart"/>
             <w:r>
               <w:rPr>
                 <w:rFonts w:ascii="GDSTransportWebsite" w:hAnsi="GDSTransportWebsite"/>
@@ -1123,7 +1041,6 @@
               <w:t>applicant.emailAddress</w:t>
             </w:r>
             <w:proofErr w:type="spellEnd"/>
-            <w:proofErr w:type="gramEnd"/>
             <w:r>
               <w:rPr>
                 <w:rFonts w:ascii="GDSTransportWebsite" w:hAnsi="GDSTransportWebsite"/>
@@ -1434,23 +1351,7 @@
                 <w:rFonts w:ascii="GDSTransportWebsite" w:hAnsi="GDSTransportWebsite"/>
                 <w:color w:val="0A0A0A"/>
               </w:rPr>
-              <w:t>&lt;&lt;cs_{primaryAddress.AddressLine</w:t>
-            </w:r>
-            <w:proofErr w:type="gramStart"/>
-            <w:r>
-              <w:rPr>
-                <w:rFonts w:ascii="GDSTransportWebsite" w:hAnsi="GDSTransportWebsite"/>
-                <w:color w:val="0A0A0A"/>
-              </w:rPr>
-              <w:t>1!=</w:t>
-            </w:r>
-            <w:proofErr w:type="gramEnd"/>
-            <w:r>
-              <w:rPr>
-                <w:rFonts w:ascii="GDSTransportWebsite" w:hAnsi="GDSTransportWebsite"/>
-                <w:color w:val="0A0A0A"/>
-              </w:rPr>
-              <w:t>null}&gt;&gt;&lt;&lt;primaryAddress.AddressLine1&gt;&gt;&lt;&lt;es_&gt;&gt;&lt;&lt;cs_{!isBlank(primaryAddress.AddressLine2)}&gt;&gt;</w:t>
+              <w:t>&lt;&lt;cs_{primaryAddress.AddressLine1!=null}&gt;&gt;&lt;&lt;primaryAddress.AddressLine1&gt;&gt;&lt;&lt;es_&gt;&gt;&lt;&lt;cs_{!isBlank(primaryAddress.AddressLine2)}&gt;&gt;</w:t>
             </w:r>
           </w:p>
           <w:p>
@@ -1468,23 +1369,7 @@
                 <w:color w:val="0A0A0A"/>
               </w:rPr>
               <w:lastRenderedPageBreak/>
-              <w:t>&lt;&lt;primaryAddress.AddressLine2&gt;&gt;&lt;&lt;es_&gt;&gt;&lt;&lt;cs_</w:t>
-            </w:r>
-            <w:proofErr w:type="gramStart"/>
-            <w:r>
-              <w:rPr>
-                <w:rFonts w:ascii="GDSTransportWebsite" w:hAnsi="GDSTransportWebsite"/>
-                <w:color w:val="0A0A0A"/>
-              </w:rPr>
-              <w:t>{!isBlank</w:t>
-            </w:r>
-            <w:proofErr w:type="gramEnd"/>
-            <w:r>
-              <w:rPr>
-                <w:rFonts w:ascii="GDSTransportWebsite" w:hAnsi="GDSTransportWebsite"/>
-                <w:color w:val="0A0A0A"/>
-              </w:rPr>
-              <w:t>(primaryAddress.AddressLine3)}&gt;&gt;</w:t>
+              <w:t>&lt;&lt;primaryAddress.AddressLine2&gt;&gt;&lt;&lt;es_&gt;&gt;&lt;&lt;cs_{!isBlank(primaryAddress.AddressLine3)}&gt;&gt;</w:t>
             </w:r>
           </w:p>
           <w:p>
@@ -1500,23 +1385,7 @@
                 <w:rFonts w:ascii="GDSTransportWebsite" w:hAnsi="GDSTransportWebsite"/>
                 <w:color w:val="0A0A0A"/>
               </w:rPr>
-              <w:t>&lt;&lt;primaryAddress.AddressLine3&gt;&gt;&lt;&lt;es_&gt;&gt;&lt;&lt;cs_</w:t>
-            </w:r>
-            <w:proofErr w:type="gramStart"/>
-            <w:r>
-              <w:rPr>
-                <w:rFonts w:ascii="GDSTransportWebsite" w:hAnsi="GDSTransportWebsite"/>
-                <w:color w:val="0A0A0A"/>
-              </w:rPr>
-              <w:t>{!isBlank</w:t>
-            </w:r>
-            <w:proofErr w:type="gramEnd"/>
-            <w:r>
-              <w:rPr>
-                <w:rFonts w:ascii="GDSTransportWebsite" w:hAnsi="GDSTransportWebsite"/>
-                <w:color w:val="0A0A0A"/>
-              </w:rPr>
-              <w:t>(primaryAddress.PostTown)}&gt;&gt;</w:t>
+              <w:t>&lt;&lt;primaryAddress.AddressLine3&gt;&gt;&lt;&lt;es_&gt;&gt;&lt;&lt;cs_{!isBlank(primaryAddress.PostTown)}&gt;&gt;</w:t>
             </w:r>
           </w:p>
           <w:p>
@@ -1564,23 +1433,7 @@
                 <w:rFonts w:ascii="GDSTransportWebsite" w:hAnsi="GDSTransportWebsite"/>
                 <w:color w:val="0A0A0A"/>
               </w:rPr>
-              <w:t>&lt;&lt;primaryAddress.PostCode&gt;&gt;&lt;&lt;cs_</w:t>
-            </w:r>
-            <w:proofErr w:type="gramStart"/>
-            <w:r>
-              <w:rPr>
-                <w:rFonts w:ascii="GDSTransportWebsite" w:hAnsi="GDSTransportWebsite"/>
-                <w:color w:val="0A0A0A"/>
-              </w:rPr>
-              <w:t>{!isBlank</w:t>
-            </w:r>
-            <w:proofErr w:type="gramEnd"/>
-            <w:r>
-              <w:rPr>
-                <w:rFonts w:ascii="GDSTransportWebsite" w:hAnsi="GDSTransportWebsite"/>
-                <w:color w:val="0A0A0A"/>
-              </w:rPr>
-              <w:t>(primaryAddress.Country)}&gt;&gt;</w:t>
+              <w:t>&lt;&lt;primaryAddress.PostCode&gt;&gt;&lt;&lt;cs_{!isBlank(primaryAddress.Country)}&gt;&gt;</w:t>
             </w:r>
           </w:p>
           <w:p>
@@ -2057,23 +1910,7 @@
                 <w:rFonts w:ascii="GDSTransportWebsite" w:hAnsi="GDSTransportWebsite"/>
                 <w:color w:val="0A0A0A"/>
               </w:rPr>
-              <w:t>.AddressLine</w:t>
-            </w:r>
-            <w:proofErr w:type="gramStart"/>
-            <w:r>
-              <w:rPr>
-                <w:rFonts w:ascii="GDSTransportWebsite" w:hAnsi="GDSTransportWebsite"/>
-                <w:color w:val="0A0A0A"/>
-              </w:rPr>
-              <w:t>1!=</w:t>
-            </w:r>
-            <w:proofErr w:type="gramEnd"/>
-            <w:r>
-              <w:rPr>
-                <w:rFonts w:ascii="GDSTransportWebsite" w:hAnsi="GDSTransportWebsite"/>
-                <w:color w:val="0A0A0A"/>
-              </w:rPr>
-              <w:t>null}&gt;&gt;</w:t>
+              <w:t>.AddressLine1!=null}&gt;&gt;</w:t>
             </w:r>
           </w:p>
         </w:tc>
@@ -2196,23 +2033,7 @@
                 <w:rFonts w:ascii="GDSTransportWebsite" w:hAnsi="GDSTransportWebsite"/>
                 <w:color w:val="0A0A0A"/>
               </w:rPr>
-              <w:t>.AddressLine</w:t>
-            </w:r>
-            <w:proofErr w:type="gramStart"/>
-            <w:r>
-              <w:rPr>
-                <w:rFonts w:ascii="GDSTransportWebsite" w:hAnsi="GDSTransportWebsite"/>
-                <w:color w:val="0A0A0A"/>
-              </w:rPr>
-              <w:t>1!=</w:t>
-            </w:r>
-            <w:proofErr w:type="gramEnd"/>
-            <w:r>
-              <w:rPr>
-                <w:rFonts w:ascii="GDSTransportWebsite" w:hAnsi="GDSTransportWebsite"/>
-                <w:color w:val="0A0A0A"/>
-              </w:rPr>
-              <w:t>null}&gt;&gt;&lt;&lt;</w:t>
+              <w:t>.AddressLine1!=null}&gt;&gt;&lt;&lt;</w:t>
             </w:r>
             <w:r>
               <w:rPr>
@@ -2271,23 +2092,7 @@
                 <w:rFonts w:ascii="GDSTransportWebsite" w:hAnsi="GDSTransportWebsite"/>
                 <w:color w:val="0A0A0A"/>
               </w:rPr>
-              <w:t>.AddressLine2&gt;&gt;&lt;&lt;es_&gt;&gt;&lt;&lt;cs_</w:t>
-            </w:r>
-            <w:proofErr w:type="gramStart"/>
-            <w:r>
-              <w:rPr>
-                <w:rFonts w:ascii="GDSTransportWebsite" w:hAnsi="GDSTransportWebsite"/>
-                <w:color w:val="0A0A0A"/>
-              </w:rPr>
-              <w:t>{!isBlank</w:t>
-            </w:r>
-            <w:proofErr w:type="gramEnd"/>
-            <w:r>
-              <w:rPr>
-                <w:rFonts w:ascii="GDSTransportWebsite" w:hAnsi="GDSTransportWebsite"/>
-                <w:color w:val="0A0A0A"/>
-              </w:rPr>
-              <w:t>(</w:t>
+              <w:t>.AddressLine2&gt;&gt;&lt;&lt;es_&gt;&gt;&lt;&lt;cs_{!isBlank(</w:t>
             </w:r>
             <w:r>
               <w:rPr>
@@ -2312,7 +2117,6 @@
                 <w:color w:val="0A0A0A"/>
               </w:rPr>
             </w:pPr>
-            <w:proofErr w:type="gramStart"/>
             <w:r>
               <w:rPr>
                 <w:rFonts w:ascii="GDSTransportWebsite" w:hAnsi="GDSTransportWebsite"/>
@@ -2332,15 +2136,7 @@
                 <w:rFonts w:ascii="GDSTransportWebsite" w:hAnsi="GDSTransportWebsite"/>
                 <w:color w:val="0A0A0A"/>
               </w:rPr>
-              <w:t>.primaryAddress.AddressLine</w:t>
-            </w:r>
-            <w:proofErr w:type="gramEnd"/>
-            <w:r>
-              <w:rPr>
-                <w:rFonts w:ascii="GDSTransportWebsite" w:hAnsi="GDSTransportWebsite"/>
-                <w:color w:val="0A0A0A"/>
-              </w:rPr>
-              <w:t>3&gt;&gt;&lt;&lt;es_&gt;&gt;&lt;&lt;cs_{!isBlank(</w:t>
+              <w:t>.primaryAddress.AddressLine3&gt;&gt;&lt;&lt;es_&gt;&gt;&lt;&lt;cs_{!isBlank(</w:t>
             </w:r>
             <w:r>
               <w:rPr>
@@ -2402,7 +2198,6 @@
                 <w:color w:val="0A0A0A"/>
               </w:rPr>
             </w:pPr>
-            <w:proofErr w:type="gramStart"/>
             <w:r>
               <w:rPr>
                 <w:rFonts w:ascii="GDSTransportWebsite" w:hAnsi="GDSTransportWebsite"/>
@@ -2422,15 +2217,7 @@
                 <w:rFonts w:ascii="GDSTransportWebsite" w:hAnsi="GDSTransportWebsite"/>
                 <w:color w:val="0A0A0A"/>
               </w:rPr>
-              <w:t>.primaryAddress.PostCode</w:t>
-            </w:r>
-            <w:proofErr w:type="gramEnd"/>
-            <w:r>
-              <w:rPr>
-                <w:rFonts w:ascii="GDSTransportWebsite" w:hAnsi="GDSTransportWebsite"/>
-                <w:color w:val="0A0A0A"/>
-              </w:rPr>
-              <w:t>&gt;&gt;&lt;&lt;cs_{!isBlank(</w:t>
+              <w:t>.primaryAddress.PostCode&gt;&gt;&lt;&lt;cs_{!isBlank(</w:t>
             </w:r>
             <w:r>
               <w:rPr>
@@ -2664,7 +2451,6 @@
             <w:r>
               <w:t>{</w:t>
             </w:r>
-            <w:proofErr w:type="gramStart"/>
             <w:r>
               <w:rPr>
                 <w:b/>
@@ -2677,15 +2463,7 @@
                 <w:b/>
                 <w:bCs/>
               </w:rPr>
-              <w:t>!=</w:t>
-            </w:r>
-            <w:proofErr w:type="gramEnd"/>
-            <w:r>
-              <w:rPr>
-                <w:b/>
-                <w:bCs/>
-              </w:rPr>
-              <w:t>null}</w:t>
+              <w:t>!=null}</w:t>
             </w:r>
             <w:r>
               <w:rPr>
@@ -2735,25 +2513,7 @@
                 <w:b/>
                 <w:bCs/>
               </w:rPr>
-              <w:t xml:space="preserve">Do you consider that this claim is suitable for determination without a hearing, </w:t>
-            </w:r>
-            <w:proofErr w:type="gramStart"/>
-            <w:r>
-              <w:rPr>
-                <w:rFonts w:ascii="GDSTransportWebsite" w:hAnsi="GDSTransportWebsite"/>
-                <w:b/>
-                <w:bCs/>
-              </w:rPr>
-              <w:t>i.e.</w:t>
-            </w:r>
-            <w:proofErr w:type="gramEnd"/>
-            <w:r>
-              <w:rPr>
-                <w:rFonts w:ascii="GDSTransportWebsite" w:hAnsi="GDSTransportWebsite"/>
-                <w:b/>
-                <w:bCs/>
-              </w:rPr>
-              <w:t xml:space="preserve"> by a judge reading and considering the case papers, witness statements and other documents filed by the parties, making a decision, and giving a note of reasons for that decision?</w:t>
+              <w:t>Do you consider that this claim is suitable for determination without a hearing, i.e. by a judge reading and considering the case papers, witness statements and other documents filed by the parties, making a decision, and giving a note of reasons for that decision?</w:t>
             </w:r>
           </w:p>
         </w:tc>
@@ -3014,7 +2774,6 @@
               <w:t>_{</w:t>
             </w:r>
             <w:proofErr w:type="spellStart"/>
-            <w:proofErr w:type="gramStart"/>
             <w:r>
               <w:rPr>
                 <w:b/>
@@ -3028,15 +2787,7 @@
                 <w:b/>
                 <w:bCs/>
               </w:rPr>
-              <w:t>!=</w:t>
-            </w:r>
-            <w:proofErr w:type="gramEnd"/>
-            <w:r>
-              <w:rPr>
-                <w:b/>
-                <w:bCs/>
-              </w:rPr>
-              <w:t>null}&gt;&gt;</w:t>
+              <w:t>!=null}&gt;&gt;</w:t>
             </w:r>
           </w:p>
         </w:tc>
@@ -3579,7 +3330,6 @@
               <w:t>&lt;&lt;</w:t>
             </w:r>
             <w:proofErr w:type="spellStart"/>
-            <w:proofErr w:type="gramStart"/>
             <w:r>
               <w:rPr>
                 <w:rFonts w:ascii="GDSTransportWebsite" w:hAnsi="GDSTransportWebsite"/>
@@ -3588,7 +3338,6 @@
               <w:t>experts.expertRequired</w:t>
             </w:r>
             <w:proofErr w:type="spellEnd"/>
-            <w:proofErr w:type="gramEnd"/>
             <w:r>
               <w:rPr>
                 <w:rFonts w:ascii="GDSTransportWebsite" w:hAnsi="GDSTransportWebsite"/>
@@ -3610,7 +3359,6 @@
         <w:t>&lt;&lt;cs_{</w:t>
       </w:r>
       <w:proofErr w:type="spellStart"/>
-      <w:proofErr w:type="gramStart"/>
       <w:r>
         <w:rPr>
           <w:rFonts w:ascii="GDSTransportWebsite" w:hAnsi="GDSTransportWebsite"/>
@@ -3620,7 +3368,6 @@
         <w:t>experts.expertRequired</w:t>
       </w:r>
       <w:proofErr w:type="spellEnd"/>
-      <w:proofErr w:type="gramEnd"/>
       <w:r>
         <w:rPr>
           <w:rFonts w:ascii="GDSTransportWebsite" w:hAnsi="GDSTransportWebsite"/>
@@ -3673,29 +3420,7 @@
                 <w:color w:val="0A0A0A"/>
                 <w:shd w:val="clear" w:color="auto" w:fill="FFFFFF"/>
               </w:rPr>
-              <w:t xml:space="preserve">Have you already sent expert reports or </w:t>
-            </w:r>
-            <w:proofErr w:type="gramStart"/>
-            <w:r>
-              <w:rPr>
-                <w:rFonts w:ascii="GDSTransportWebsite" w:hAnsi="GDSTransportWebsite"/>
-                <w:b/>
-                <w:bCs/>
-                <w:color w:val="0A0A0A"/>
-                <w:shd w:val="clear" w:color="auto" w:fill="FFFFFF"/>
-              </w:rPr>
-              <w:t>similar to</w:t>
-            </w:r>
-            <w:proofErr w:type="gramEnd"/>
-            <w:r>
-              <w:rPr>
-                <w:rFonts w:ascii="GDSTransportWebsite" w:hAnsi="GDSTransportWebsite"/>
-                <w:b/>
-                <w:bCs/>
-                <w:color w:val="0A0A0A"/>
-                <w:shd w:val="clear" w:color="auto" w:fill="FFFFFF"/>
-              </w:rPr>
-              <w:t xml:space="preserve"> other parties?</w:t>
+              <w:t>Have you already sent expert reports or similar to other parties?</w:t>
             </w:r>
           </w:p>
           <w:p>
@@ -3747,7 +3472,6 @@
               <w:t>(</w:t>
             </w:r>
             <w:proofErr w:type="spellStart"/>
-            <w:proofErr w:type="gramStart"/>
             <w:r>
               <w:rPr>
                 <w:rFonts w:ascii="GDSTransportWebsite" w:hAnsi="GDSTransportWebsite"/>
@@ -3756,7 +3480,6 @@
               <w:t>experts.expertReportsSent</w:t>
             </w:r>
             <w:proofErr w:type="spellEnd"/>
-            <w:proofErr w:type="gramEnd"/>
             <w:r>
               <w:rPr>
                 <w:rFonts w:ascii="GDSTransportWebsite" w:hAnsi="GDSTransportWebsite"/>
@@ -3874,7 +3597,6 @@
               <w:t>(</w:t>
             </w:r>
             <w:proofErr w:type="spellStart"/>
-            <w:proofErr w:type="gramStart"/>
             <w:r>
               <w:rPr>
                 <w:rFonts w:ascii="GDSTransportWebsite" w:hAnsi="GDSTransportWebsite"/>
@@ -3883,7 +3605,6 @@
               <w:t>experts.jointExpertSuitable</w:t>
             </w:r>
             <w:proofErr w:type="spellEnd"/>
-            <w:proofErr w:type="gramEnd"/>
             <w:r>
               <w:rPr>
                 <w:rFonts w:ascii="GDSTransportWebsite" w:hAnsi="GDSTransportWebsite"/>
@@ -3945,19 +3666,9 @@
                 <w:color w:val="0A0A0A"/>
                 <w:shd w:val="clear" w:color="auto" w:fill="FFFFFF"/>
               </w:rPr>
-              <w:t>rr_</w:t>
-            </w:r>
-            <w:proofErr w:type="gramStart"/>
-            <w:r>
-              <w:rPr>
-                <w:rFonts w:ascii="GDSTransportWebsite" w:hAnsi="GDSTransportWebsite"/>
-                <w:color w:val="0A0A0A"/>
-                <w:shd w:val="clear" w:color="auto" w:fill="FFFFFF"/>
-              </w:rPr>
-              <w:t>experts.details</w:t>
-            </w:r>
-            <w:proofErr w:type="spellEnd"/>
-            <w:proofErr w:type="gramEnd"/>
+              <w:t>rr_experts.details</w:t>
+            </w:r>
+            <w:proofErr w:type="spellEnd"/>
             <w:r>
               <w:rPr>
                 <w:rFonts w:ascii="GDSTransportWebsite" w:hAnsi="GDSTransportWebsite"/>
@@ -4602,20 +4313,8 @@
                 <w:color w:val="0A0A0A"/>
                 <w:shd w:val="clear" w:color="auto" w:fill="FFFFFF"/>
               </w:rPr>
-              <w:t xml:space="preserve">Why you need this </w:t>
-            </w:r>
-            <w:proofErr w:type="gramStart"/>
-            <w:r>
-              <w:rPr>
-                <w:rFonts w:ascii="GDSTransportWebsite" w:hAnsi="GDSTransportWebsite"/>
-                <w:b/>
-                <w:bCs/>
-                <w:color w:val="0A0A0A"/>
-                <w:shd w:val="clear" w:color="auto" w:fill="FFFFFF"/>
-              </w:rPr>
-              <w:t>expert</w:t>
-            </w:r>
-            <w:proofErr w:type="gramEnd"/>
+              <w:t>Why you need this expert</w:t>
+            </w:r>
           </w:p>
           <w:p>
             <w:pPr>
@@ -4873,19 +4572,9 @@
                 <w:color w:val="0A0A0A"/>
                 <w:shd w:val="clear" w:color="auto" w:fill="FFFFFF"/>
               </w:rPr>
-              <w:t>er_</w:t>
-            </w:r>
-            <w:proofErr w:type="gramStart"/>
-            <w:r>
-              <w:rPr>
-                <w:rFonts w:ascii="GDSTransportWebsite" w:hAnsi="GDSTransportWebsite"/>
-                <w:color w:val="0A0A0A"/>
-                <w:shd w:val="clear" w:color="auto" w:fill="FFFFFF"/>
-              </w:rPr>
-              <w:t>experts.details</w:t>
-            </w:r>
-            <w:proofErr w:type="spellEnd"/>
-            <w:proofErr w:type="gramEnd"/>
+              <w:t>er_experts.details</w:t>
+            </w:r>
+            <w:proofErr w:type="spellEnd"/>
             <w:r>
               <w:rPr>
                 <w:rFonts w:ascii="GDSTransportWebsite" w:hAnsi="GDSTransportWebsite"/>
@@ -5025,7 +4714,6 @@
               <w:t>&lt;&lt;</w:t>
             </w:r>
             <w:proofErr w:type="spellStart"/>
-            <w:proofErr w:type="gramStart"/>
             <w:r>
               <w:rPr>
                 <w:rFonts w:ascii="GDSTransportWebsite" w:hAnsi="GDSTransportWebsite"/>
@@ -5034,7 +4722,6 @@
               <w:t>witnesses.witnessesToAppear</w:t>
             </w:r>
             <w:proofErr w:type="spellEnd"/>
-            <w:proofErr w:type="gramEnd"/>
             <w:r>
               <w:rPr>
                 <w:rFonts w:ascii="GDSTransportWebsite" w:hAnsi="GDSTransportWebsite"/>
@@ -5080,19 +4767,9 @@
                 <w:color w:val="0A0A0A"/>
                 <w:shd w:val="clear" w:color="auto" w:fill="FFFFFF"/>
               </w:rPr>
-              <w:t>rr_</w:t>
-            </w:r>
-            <w:proofErr w:type="gramStart"/>
-            <w:r>
-              <w:rPr>
-                <w:rFonts w:ascii="GDSTransportWebsite" w:hAnsi="GDSTransportWebsite"/>
-                <w:color w:val="0A0A0A"/>
-                <w:shd w:val="clear" w:color="auto" w:fill="FFFFFF"/>
-              </w:rPr>
-              <w:t>witnesses.details</w:t>
-            </w:r>
-            <w:proofErr w:type="spellEnd"/>
-            <w:proofErr w:type="gramEnd"/>
+              <w:t>rr_witnesses.details</w:t>
+            </w:r>
+            <w:proofErr w:type="spellEnd"/>
             <w:r>
               <w:rPr>
                 <w:rFonts w:ascii="GDSTransportWebsite" w:hAnsi="GDSTransportWebsite"/>
@@ -5643,19 +5320,9 @@
                 <w:color w:val="0A0A0A"/>
                 <w:shd w:val="clear" w:color="auto" w:fill="FFFFFF"/>
               </w:rPr>
-              <w:t>er_</w:t>
-            </w:r>
-            <w:proofErr w:type="gramStart"/>
-            <w:r>
-              <w:rPr>
-                <w:rFonts w:ascii="GDSTransportWebsite" w:hAnsi="GDSTransportWebsite"/>
-                <w:color w:val="0A0A0A"/>
-                <w:shd w:val="clear" w:color="auto" w:fill="FFFFFF"/>
-              </w:rPr>
-              <w:t>witnesses.details</w:t>
-            </w:r>
-            <w:proofErr w:type="spellEnd"/>
-            <w:proofErr w:type="gramEnd"/>
+              <w:t>er_witnesses.details</w:t>
+            </w:r>
+            <w:proofErr w:type="spellEnd"/>
             <w:r>
               <w:rPr>
                 <w:rFonts w:ascii="GDSTransportWebsite" w:hAnsi="GDSTransportWebsite"/>
@@ -6032,7 +5699,6 @@
               <w:t>&lt;&lt;</w:t>
             </w:r>
             <w:proofErr w:type="spellStart"/>
-            <w:proofErr w:type="gramStart"/>
             <w:r>
               <w:rPr>
                 <w:rFonts w:ascii="GDSTransportWebsite" w:hAnsi="GDSTransportWebsite"/>
@@ -6041,7 +5707,6 @@
               <w:t>hearing.unavailableDatesRequired</w:t>
             </w:r>
             <w:proofErr w:type="spellEnd"/>
-            <w:proofErr w:type="gramEnd"/>
             <w:r>
               <w:rPr>
                 <w:rFonts w:ascii="GDSTransportWebsite" w:hAnsi="GDSTransportWebsite"/>
@@ -6063,7 +5728,6 @@
         <w:t>&lt;&lt;cs_{</w:t>
       </w:r>
       <w:proofErr w:type="spellStart"/>
-      <w:proofErr w:type="gramStart"/>
       <w:r>
         <w:rPr>
           <w:rFonts w:ascii="GDSTransportWebsite" w:hAnsi="GDSTransportWebsite"/>
@@ -6080,7 +5744,6 @@
         <w:t>.unavailableDates.size</w:t>
       </w:r>
       <w:proofErr w:type="spellEnd"/>
-      <w:proofErr w:type="gramEnd"/>
       <w:r>
         <w:rPr>
           <w:rFonts w:ascii="GDSTransportWebsite" w:hAnsi="GDSTransportWebsite"/>
@@ -6177,7 +5840,6 @@
               </w:rPr>
               <w:t>rr_</w:t>
             </w:r>
-            <w:proofErr w:type="gramStart"/>
             <w:r>
               <w:rPr>
                 <w:rFonts w:ascii="GDSTransportWebsite" w:hAnsi="GDSTransportWebsite"/>
@@ -6194,7 +5856,6 @@
               <w:t>.unavailableDates</w:t>
             </w:r>
             <w:proofErr w:type="spellEnd"/>
-            <w:proofErr w:type="gramEnd"/>
             <w:r>
               <w:rPr>
                 <w:rFonts w:ascii="GDSTransportWebsite" w:hAnsi="GDSTransportWebsite"/>
@@ -6252,21 +5913,12 @@
               </w:rPr>
               <w:t>&lt;&lt;cs_{</w:t>
             </w:r>
-            <w:proofErr w:type="gramStart"/>
-            <w:r>
-              <w:rPr>
-                <w:rFonts w:ascii="GDSTransportWebsite" w:hAnsi="GDSTransportWebsite"/>
-                <w:color w:val="0A0A0A"/>
-              </w:rPr>
-              <w:t>date!=</w:t>
-            </w:r>
-            <w:proofErr w:type="gramEnd"/>
-            <w:r>
-              <w:rPr>
-                <w:rFonts w:ascii="GDSTransportWebsite" w:hAnsi="GDSTransportWebsite"/>
-                <w:color w:val="0A0A0A"/>
-              </w:rPr>
-              <w:t>null</w:t>
+            <w:r>
+              <w:rPr>
+                <w:rFonts w:ascii="GDSTransportWebsite" w:hAnsi="GDSTransportWebsite"/>
+                <w:color w:val="0A0A0A"/>
+              </w:rPr>
+              <w:t>date!=null</w:t>
             </w:r>
             <w:r>
               <w:rPr>
@@ -6290,18 +5942,9 @@
                 <w:rFonts w:ascii="GDSTransportWebsite" w:hAnsi="GDSTransportWebsite"/>
                 <w:color w:val="0A0A0A"/>
               </w:rPr>
-              <w:t>&lt;</w:t>
-            </w:r>
-            <w:proofErr w:type="gramStart"/>
-            <w:r>
-              <w:rPr>
-                <w:rFonts w:ascii="GDSTransportWebsite" w:hAnsi="GDSTransportWebsite"/>
-                <w:color w:val="0A0A0A"/>
-              </w:rPr>
-              <w:t>&lt;{</w:t>
-            </w:r>
-            <w:proofErr w:type="spellStart"/>
-            <w:proofErr w:type="gramEnd"/>
+              <w:t>&lt;&lt;{</w:t>
+            </w:r>
+            <w:proofErr w:type="spellStart"/>
             <w:r>
               <w:rPr>
                 <w:rFonts w:ascii="GDSTransportWebsite" w:hAnsi="GDSTransportWebsite"/>
@@ -6379,18 +6022,9 @@
                 <w:rFonts w:ascii="GDSTransportWebsite" w:hAnsi="GDSTransportWebsite"/>
                 <w:color w:val="0A0A0A"/>
               </w:rPr>
-              <w:t>From &lt;</w:t>
-            </w:r>
-            <w:proofErr w:type="gramStart"/>
-            <w:r>
-              <w:rPr>
-                <w:rFonts w:ascii="GDSTransportWebsite" w:hAnsi="GDSTransportWebsite"/>
-                <w:color w:val="0A0A0A"/>
-              </w:rPr>
-              <w:t>&lt;{</w:t>
-            </w:r>
-            <w:proofErr w:type="spellStart"/>
-            <w:proofErr w:type="gramEnd"/>
+              <w:t>From &lt;&lt;{</w:t>
+            </w:r>
+            <w:proofErr w:type="spellStart"/>
             <w:r>
               <w:rPr>
                 <w:rFonts w:ascii="GDSTransportWebsite" w:hAnsi="GDSTransportWebsite"/>
@@ -6581,7 +6215,6 @@
               </w:rPr>
               <w:t>er_</w:t>
             </w:r>
-            <w:proofErr w:type="gramStart"/>
             <w:r>
               <w:rPr>
                 <w:rFonts w:ascii="GDSTransportWebsite" w:hAnsi="GDSTransportWebsite"/>
@@ -6598,7 +6231,6 @@
               <w:t>.unavailableDates</w:t>
             </w:r>
             <w:proofErr w:type="spellEnd"/>
-            <w:proofErr w:type="gramEnd"/>
             <w:r>
               <w:rPr>
                 <w:rFonts w:ascii="GDSTransportWebsite" w:hAnsi="GDSTransportWebsite"/>
@@ -7136,15 +6768,7 @@
                 <w:rFonts w:ascii="GDSTransportWebsite" w:hAnsi="GDSTransportWebsite"/>
                 <w:color w:val="0A0A0A"/>
               </w:rPr>
-              <w:t>&lt;&lt;cs</w:t>
-            </w:r>
-            <w:proofErr w:type="gramStart"/>
-            <w:r>
-              <w:rPr>
-                <w:rFonts w:ascii="GDSTransportWebsite" w:hAnsi="GDSTransportWebsite"/>
-                <w:color w:val="0A0A0A"/>
-              </w:rPr>
-              <w:t>_{ vulnerabilityQuestions.</w:t>
+              <w:t>&lt;&lt;cs_{ vulnerabilityQuestions.</w:t>
             </w:r>
             <w:r>
               <w:rPr>
@@ -7153,7 +6777,6 @@
               </w:rPr>
               <w:t>vulnerabilityAdjustmentsRequired</w:t>
             </w:r>
-            <w:proofErr w:type="gramEnd"/>
             <w:r>
               <w:rPr>
                 <w:rFonts w:ascii="GDSTransportWebsite" w:hAnsi="GDSTransportWebsite"/>
@@ -7273,7 +6896,6 @@
               <w:t>(</w:t>
             </w:r>
             <w:proofErr w:type="spellStart"/>
-            <w:proofErr w:type="gramStart"/>
             <w:r>
               <w:rPr>
                 <w:rFonts w:ascii="GDSTransportWebsite" w:hAnsi="GDSTransportWebsite"/>
@@ -7289,7 +6911,6 @@
               <w:t>supportRequirementsAdditional</w:t>
             </w:r>
             <w:proofErr w:type="spellEnd"/>
-            <w:proofErr w:type="gramEnd"/>
             <w:r>
               <w:rPr>
                 <w:rFonts w:ascii="GDSTransportWebsite" w:hAnsi="GDSTransportWebsite"/>
@@ -7648,20 +7269,8 @@
                 <w:color w:val="0A0A0A"/>
                 <w:shd w:val="clear" w:color="auto" w:fill="FFFFFF"/>
               </w:rPr>
-              <w:t xml:space="preserve">Provide any other information that the judge may </w:t>
-            </w:r>
-            <w:proofErr w:type="gramStart"/>
-            <w:r>
-              <w:rPr>
-                <w:rFonts w:ascii="GDSTransportWebsite" w:hAnsi="GDSTransportWebsite"/>
-                <w:b/>
-                <w:bCs/>
-                <w:color w:val="0A0A0A"/>
-                <w:shd w:val="clear" w:color="auto" w:fill="FFFFFF"/>
-              </w:rPr>
-              <w:t>need</w:t>
-            </w:r>
-            <w:proofErr w:type="gramEnd"/>
+              <w:t>Provide any other information that the judge may need</w:t>
+            </w:r>
           </w:p>
           <w:p>
             <w:pPr>
@@ -7703,7 +7312,6 @@
               <w:t>&lt;&lt;cs_{</w:t>
             </w:r>
             <w:proofErr w:type="spellStart"/>
-            <w:proofErr w:type="gramStart"/>
             <w:r>
               <w:rPr>
                 <w:rFonts w:ascii="GDSTransportWebsite" w:hAnsi="GDSTransportWebsite"/>
@@ -7720,7 +7328,6 @@
               <w:t>(</w:t>
             </w:r>
             <w:proofErr w:type="spellStart"/>
-            <w:proofErr w:type="gramEnd"/>
             <w:r>
               <w:rPr>
                 <w:rFonts w:ascii="GDSTransportWebsite" w:hAnsi="GDSTransportWebsite"/>
@@ -7763,279 +7370,61 @@
         <w:t>Statement of truth</w:t>
       </w:r>
     </w:p>
-    <w:tbl>
-      <w:tblPr>
-        <w:tblStyle w:val="TableGrid"/>
-        <w:tblW w:w="10060" w:type="dxa"/>
-        <w:tblLayout w:type="fixed"/>
-        <w:tblLook w:val="04A0" w:firstRow="1" w:lastRow="0" w:firstColumn="1" w:lastColumn="0" w:noHBand="0" w:noVBand="1"/>
-      </w:tblPr>
-      <w:tblGrid>
-        <w:gridCol w:w="3542"/>
-        <w:gridCol w:w="6518"/>
-      </w:tblGrid>
-      <w:tr>
-        <w:trPr>
-          <w:trHeight w:val="388"/>
-        </w:trPr>
-        <w:tc>
-          <w:tcPr>
-            <w:tcW w:w="10059" w:type="dxa"/>
-            <w:gridSpan w:val="2"/>
-            <w:tcBorders>
-              <w:top w:val="nil"/>
-              <w:left w:val="nil"/>
-              <w:bottom w:val="nil"/>
-              <w:right w:val="nil"/>
-            </w:tcBorders>
-          </w:tcPr>
-          <w:p>
-            <w:pPr>
-              <w:pStyle w:val="NormalWeb"/>
-              <w:spacing w:before="120" w:beforeAutospacing="0" w:after="120" w:afterAutospacing="0"/>
-              <w:rPr>
-                <w:rFonts w:ascii="GDSTransportWebsite" w:hAnsi="GDSTransportWebsite"/>
-                <w:color w:val="0A0A0A"/>
-              </w:rPr>
-            </w:pPr>
-            <w:r>
-              <w:rPr>
-                <w:rFonts w:ascii="GDSTransportWebsite" w:hAnsi="GDSTransportWebsite"/>
-                <w:color w:val="0A0A0A"/>
-              </w:rPr>
-              <w:t>The claimant believes that the facts in this claim form are true.</w:t>
-            </w:r>
-          </w:p>
-          <w:p>
-            <w:pPr>
-              <w:rPr>
-                <w:rFonts w:ascii="GDSTransportWebsite" w:hAnsi="GDSTransportWebsite"/>
-                <w:color w:val="0A0A0A"/>
-              </w:rPr>
-            </w:pPr>
-          </w:p>
-          <w:p>
-            <w:pPr>
-              <w:rPr>
-                <w:rFonts w:ascii="GDSTransportWebsite" w:hAnsi="GDSTransportWebsite"/>
-                <w:color w:val="0A0A0A"/>
-              </w:rPr>
-            </w:pPr>
-            <w:r>
-              <w:rPr>
-                <w:rFonts w:ascii="GDSTransportWebsite" w:hAnsi="GDSTransportWebsite"/>
-                <w:color w:val="0A0A0A"/>
-              </w:rPr>
-              <w:t>I am duly authorised by the claimant to sign this statement.</w:t>
-            </w:r>
-          </w:p>
-          <w:p>
-            <w:pPr>
-              <w:rPr>
-                <w:rFonts w:ascii="GDSTransportWebsite" w:hAnsi="GDSTransportWebsite"/>
-                <w:color w:val="0A0A0A"/>
-              </w:rPr>
-            </w:pPr>
-          </w:p>
-          <w:p>
-            <w:pPr>
-              <w:rPr>
-                <w:rFonts w:ascii="GDSTransportWebsite" w:hAnsi="GDSTransportWebsite"/>
-                <w:color w:val="0A0A0A"/>
-              </w:rPr>
-            </w:pPr>
-            <w:r>
-              <w:rPr>
-                <w:rFonts w:ascii="GDSTransportWebsite" w:hAnsi="GDSTransportWebsite"/>
-                <w:color w:val="0A0A0A"/>
-              </w:rPr>
-              <w:t>The claimant understands that proceedings for contempt of court may be brought against anyone who makes, or causes to be made, a false statement in a document verified by a statement of truth without an honest belief in its truth.</w:t>
-            </w:r>
-          </w:p>
-          <w:p>
-            <w:pPr>
-              <w:rPr>
-                <w:rFonts w:ascii="GDSTransportWebsite" w:hAnsi="GDSTransportWebsite"/>
-                <w:color w:val="0A0A0A"/>
-              </w:rPr>
-            </w:pPr>
-          </w:p>
-        </w:tc>
-      </w:tr>
-      <w:tr>
-        <w:trPr>
-          <w:trHeight w:val="67"/>
-        </w:trPr>
-        <w:tc>
-          <w:tcPr>
-            <w:tcW w:w="3542" w:type="dxa"/>
-            <w:tcBorders>
-              <w:top w:val="nil"/>
-              <w:left w:val="nil"/>
-              <w:bottom w:val="nil"/>
-              <w:right w:val="nil"/>
-            </w:tcBorders>
-          </w:tcPr>
-          <w:p>
-            <w:pPr>
-              <w:pStyle w:val="NormalWeb"/>
-              <w:spacing w:before="40" w:beforeAutospacing="0" w:after="40" w:afterAutospacing="0"/>
-              <w:rPr>
-                <w:rFonts w:ascii="GDSTransportWebsite" w:hAnsi="GDSTransportWebsite"/>
-                <w:b/>
-                <w:bCs/>
-                <w:color w:val="0A0A0A"/>
-                <w:shd w:val="clear" w:color="auto" w:fill="FFFFFF"/>
-              </w:rPr>
-            </w:pPr>
-            <w:r>
-              <w:rPr>
-                <w:rFonts w:ascii="GDSTransportWebsite" w:hAnsi="GDSTransportWebsite"/>
-                <w:b/>
-                <w:bCs/>
-                <w:color w:val="0A0A0A"/>
-                <w:shd w:val="clear" w:color="auto" w:fill="FFFFFF"/>
-              </w:rPr>
-              <w:t>Name</w:t>
-            </w:r>
-          </w:p>
-          <w:p>
-            <w:pPr>
-              <w:pStyle w:val="NormalWeb"/>
-              <w:spacing w:before="40" w:beforeAutospacing="0" w:after="40" w:afterAutospacing="0"/>
-            </w:pPr>
-          </w:p>
-        </w:tc>
-        <w:tc>
-          <w:tcPr>
-            <w:tcW w:w="6517" w:type="dxa"/>
-            <w:tcBorders>
-              <w:top w:val="nil"/>
-              <w:left w:val="nil"/>
-              <w:bottom w:val="nil"/>
-              <w:right w:val="nil"/>
-            </w:tcBorders>
-          </w:tcPr>
-          <w:p>
-            <w:pPr>
-              <w:spacing w:before="40" w:after="40"/>
-              <w:rPr>
-                <w:rFonts w:ascii="Arial" w:hAnsi="Arial" w:cs="Arial"/>
-                <w:sz w:val="22"/>
-                <w:szCs w:val="22"/>
-              </w:rPr>
-            </w:pPr>
-            <w:r>
-              <w:rPr>
-                <w:rFonts w:ascii="GDSTransportWebsite" w:hAnsi="GDSTransportWebsite"/>
-                <w:color w:val="0A0A0A"/>
-              </w:rPr>
-              <w:lastRenderedPageBreak/>
-              <w:t>&lt;&lt;statementOfTruth.name&gt;&gt;</w:t>
-            </w:r>
-          </w:p>
-        </w:tc>
-      </w:tr>
-      <w:tr>
-        <w:trPr>
-          <w:trHeight w:val="155"/>
-        </w:trPr>
-        <w:tc>
-          <w:tcPr>
-            <w:tcW w:w="3542" w:type="dxa"/>
-            <w:tcBorders>
-              <w:top w:val="nil"/>
-              <w:left w:val="nil"/>
-              <w:bottom w:val="nil"/>
-              <w:right w:val="nil"/>
-            </w:tcBorders>
-          </w:tcPr>
-          <w:p>
-            <w:pPr>
-              <w:pStyle w:val="NormalWeb"/>
-              <w:spacing w:before="40" w:beforeAutospacing="0" w:after="40" w:afterAutospacing="0"/>
-              <w:rPr>
-                <w:rFonts w:ascii="GDSTransportWebsite" w:hAnsi="GDSTransportWebsite"/>
-                <w:b/>
-                <w:bCs/>
-                <w:color w:val="0A0A0A"/>
-                <w:shd w:val="clear" w:color="auto" w:fill="FFFFFF"/>
-              </w:rPr>
-            </w:pPr>
-            <w:r>
-              <w:rPr>
-                <w:rFonts w:ascii="GDSTransportWebsite" w:hAnsi="GDSTransportWebsite"/>
-                <w:b/>
-                <w:bCs/>
-                <w:color w:val="0A0A0A"/>
-                <w:shd w:val="clear" w:color="auto" w:fill="FFFFFF"/>
-              </w:rPr>
-              <w:t>Role</w:t>
-            </w:r>
-          </w:p>
-          <w:p>
-            <w:pPr>
-              <w:pStyle w:val="NormalWeb"/>
-              <w:spacing w:before="40" w:beforeAutospacing="0" w:after="40" w:afterAutospacing="0"/>
-              <w:rPr>
-                <w:rFonts w:ascii="GDSTransportWebsite" w:hAnsi="GDSTransportWebsite"/>
-                <w:b/>
-                <w:bCs/>
-                <w:color w:val="0A0A0A"/>
-                <w:shd w:val="clear" w:color="auto" w:fill="FFFFFF"/>
-              </w:rPr>
-            </w:pPr>
-          </w:p>
-        </w:tc>
-        <w:tc>
-          <w:tcPr>
-            <w:tcW w:w="6517" w:type="dxa"/>
-            <w:tcBorders>
-              <w:top w:val="nil"/>
-              <w:left w:val="nil"/>
-              <w:bottom w:val="nil"/>
-              <w:right w:val="nil"/>
-            </w:tcBorders>
-          </w:tcPr>
-          <w:p>
-            <w:pPr>
-              <w:spacing w:before="40" w:after="40"/>
-              <w:rPr>
-                <w:rFonts w:ascii="GDSTransportWebsite" w:hAnsi="GDSTransportWebsite"/>
-                <w:color w:val="0A0A0A"/>
-              </w:rPr>
-            </w:pPr>
-            <w:r>
-              <w:rPr>
-                <w:rFonts w:ascii="GDSTransportWebsite" w:hAnsi="GDSTransportWebsite"/>
-                <w:color w:val="0A0A0A"/>
-              </w:rPr>
-              <w:t>&lt;&lt;</w:t>
-            </w:r>
-            <w:proofErr w:type="spellStart"/>
-            <w:r>
-              <w:rPr>
-                <w:rFonts w:ascii="GDSTransportWebsite" w:hAnsi="GDSTransportWebsite"/>
-                <w:color w:val="0A0A0A"/>
-              </w:rPr>
-              <w:t>statementOfTruth.role</w:t>
-            </w:r>
-            <w:proofErr w:type="spellEnd"/>
-            <w:r>
-              <w:rPr>
-                <w:rFonts w:ascii="GDSTransportWebsite" w:hAnsi="GDSTransportWebsite"/>
-                <w:color w:val="0A0A0A"/>
-              </w:rPr>
-              <w:t>&gt;&gt;</w:t>
-            </w:r>
-          </w:p>
-        </w:tc>
-      </w:tr>
-    </w:tbl>
     <w:p>
       <w:pPr>
         <w:spacing w:before="120" w:after="120"/>
       </w:pPr>
+      <w:r>
+        <w:t xml:space="preserve">I believe the facts stated in this response are true. I understand that proceedings for contempt of court may be brought against anyone who makes, or causes to be made, a false statement in a document verified by a statement of truth without an honest belief in its truth.  </w:t>
+      </w:r>
+    </w:p>
+    <w:p>
+      <w:pPr>
+        <w:spacing w:before="120" w:after="120"/>
+      </w:pPr>
+      <w:r>
+        <w:t>&lt;&lt;defendant1.name&gt;&gt;</w:t>
+      </w:r>
+    </w:p>
+    <w:p>
+      <w:pPr>
+        <w:spacing w:before="120" w:after="120"/>
+      </w:pPr>
+      <w:r>
+        <w:t>&lt;&lt;{</w:t>
+      </w:r>
+      <w:proofErr w:type="spellStart"/>
+      <w:r>
+        <w:t>dateFormat</w:t>
+      </w:r>
+      <w:proofErr w:type="spellEnd"/>
+      <w:r>
+        <w:t>(</w:t>
+      </w:r>
+      <w:proofErr w:type="spellStart"/>
+      <w:r>
+        <w:t>generationDate</w:t>
+      </w:r>
+      <w:proofErr w:type="spellEnd"/>
+      <w:r>
+        <w:t xml:space="preserve">, ‘dd MMMM </w:t>
+      </w:r>
+      <w:proofErr w:type="spellStart"/>
+      <w:r>
+        <w:t>yyyy</w:t>
+      </w:r>
+      <w:proofErr w:type="spellEnd"/>
+      <w:r>
+        <w:t>’, 'dd-MM-</w:t>
+      </w:r>
+      <w:proofErr w:type="spellStart"/>
+      <w:r>
+        <w:t>yyyy</w:t>
+      </w:r>
+      <w:proofErr w:type="spellEnd"/>
+      <w:r>
+        <w:t>')}&gt;&gt;</w:t>
+      </w:r>
     </w:p>
     <w:sectPr>
       <w:footerReference w:type="even" r:id="rId13"/>
@@ -10009,12 +9398,7 @@
 </file>
 
 <file path=customXml/item1.xml><?xml version="1.0" encoding="utf-8"?>
-<?mso-contentType ?>
-<FormTemplates xmlns="http://schemas.microsoft.com/sharepoint/v3/contenttype/forms">
-  <Display>DocumentLibraryForm</Display>
-  <Edit>DocumentLibraryForm</Edit>
-  <New>DocumentLibraryForm</New>
-</FormTemplates>
+<b:Sources xmlns:b="http://schemas.openxmlformats.org/officeDocument/2006/bibliography" xmlns="http://schemas.openxmlformats.org/officeDocument/2006/bibliography" SelectedStyle="\APASixthEditionOfficeOnline.xsl" StyleName="APA" Version="6"/>
 </file>
 
 <file path=customXml/item2.xml><?xml version="1.0" encoding="utf-8"?>
@@ -10333,7 +9717,12 @@
 </file>
 
 <file path=customXml/item3.xml><?xml version="1.0" encoding="utf-8"?>
-<b:Sources xmlns:b="http://schemas.openxmlformats.org/officeDocument/2006/bibliography" xmlns="http://schemas.openxmlformats.org/officeDocument/2006/bibliography" SelectedStyle="\APASixthEditionOfficeOnline.xsl" StyleName="APA" Version="6"/>
+<?mso-contentType ?>
+<FormTemplates xmlns="http://schemas.microsoft.com/sharepoint/v3/contenttype/forms">
+  <Display>DocumentLibraryForm</Display>
+  <Edit>DocumentLibraryForm</Edit>
+  <New>DocumentLibraryForm</New>
+</FormTemplates>
 </file>
 
 <file path=customXml/item4.xml><?xml version="1.0" encoding="utf-8"?>
@@ -10355,9 +9744,9 @@
 </file>
 
 <file path=customXml/itemProps1.xml><?xml version="1.0" encoding="utf-8"?>
-<ds:datastoreItem xmlns:ds="http://schemas.openxmlformats.org/officeDocument/2006/customXml" ds:itemID="{B979ABCF-6006-4211-8C04-D08E1C55C8F9}">
+<ds:datastoreItem xmlns:ds="http://schemas.openxmlformats.org/officeDocument/2006/customXml" ds:itemID="{5C627932-C981-4CFE-9BA8-667150120D32}">
   <ds:schemaRefs>
-    <ds:schemaRef ds:uri="http://schemas.microsoft.com/sharepoint/v3/contenttype/forms"/>
+    <ds:schemaRef ds:uri="http://schemas.openxmlformats.org/officeDocument/2006/bibliography"/>
   </ds:schemaRefs>
 </ds:datastoreItem>
 </file>
@@ -10382,9 +9771,9 @@
 </file>
 
 <file path=customXml/itemProps3.xml><?xml version="1.0" encoding="utf-8"?>
-<ds:datastoreItem xmlns:ds="http://schemas.openxmlformats.org/officeDocument/2006/customXml" ds:itemID="{5C627932-C981-4CFE-9BA8-667150120D32}">
+<ds:datastoreItem xmlns:ds="http://schemas.openxmlformats.org/officeDocument/2006/customXml" ds:itemID="{B979ABCF-6006-4211-8C04-D08E1C55C8F9}">
   <ds:schemaRefs>
-    <ds:schemaRef ds:uri="http://schemas.openxmlformats.org/officeDocument/2006/bibliography"/>
+    <ds:schemaRef ds:uri="http://schemas.microsoft.com/sharepoint/v3/contenttype/forms"/>
   </ds:schemaRefs>
 </ds:datastoreItem>
 </file>

</xml_diff>

<commit_message>
CIV-8957 fix statement of truth and format of the fields
</commit_message>
<xml_diff>
--- a/docker/docmosis/templates/CV-SPC-HRN-ENG-LIP-01282.docx
+++ b/docker/docmosis/templates/CV-SPC-HRN-ENG-LIP-01282.docx
@@ -444,9 +444,20 @@
                 <w:sz w:val="20"/>
                 <w:szCs w:val="20"/>
               </w:rPr>
-              <w:t>Received: &lt;&lt;{</w:t>
+              <w:t>Received: &lt;</w:t>
+            </w:r>
+            <w:proofErr w:type="gramStart"/>
+            <w:r>
+              <w:rPr>
+                <w:rFonts w:ascii="GDSTransportWebsite" w:eastAsia="Times New Roman" w:hAnsi="GDSTransportWebsite" w:cs="Times New Roman"/>
+                <w:color w:val="60686D"/>
+                <w:sz w:val="20"/>
+                <w:szCs w:val="20"/>
+              </w:rPr>
+              <w:t>&lt;{</w:t>
             </w:r>
             <w:proofErr w:type="spellStart"/>
+            <w:proofErr w:type="gramEnd"/>
             <w:r>
               <w:rPr>
                 <w:rFonts w:ascii="GDSTransportWebsite" w:eastAsia="Times New Roman" w:hAnsi="GDSTransportWebsite" w:cs="Times New Roman"/>
@@ -705,7 +716,23 @@
                 <w:rFonts w:ascii="GDSTransportWebsite" w:hAnsi="GDSTransportWebsite"/>
                 <w:color w:val="0A0A0A"/>
               </w:rPr>
-              <w:t>&lt;&lt;cs_{applicant.primaryAddress.AddressLine1!=null}&gt;&gt;&lt;&lt;applicant.primaryAddress.AddressLine1&gt;&gt;&lt;&lt;es_&gt;&gt;&lt;&lt;cs_{!isBlank(applicant.primaryAddress.AddressLine2)}&gt;&gt;</w:t>
+              <w:t>&lt;&lt;cs_{</w:t>
+            </w:r>
+            <w:proofErr w:type="gramStart"/>
+            <w:r>
+              <w:rPr>
+                <w:rFonts w:ascii="GDSTransportWebsite" w:hAnsi="GDSTransportWebsite"/>
+                <w:color w:val="0A0A0A"/>
+              </w:rPr>
+              <w:t>applicant.primaryAddress.AddressLine</w:t>
+            </w:r>
+            <w:proofErr w:type="gramEnd"/>
+            <w:r>
+              <w:rPr>
+                <w:rFonts w:ascii="GDSTransportWebsite" w:hAnsi="GDSTransportWebsite"/>
+                <w:color w:val="0A0A0A"/>
+              </w:rPr>
+              <w:t>1!=null}&gt;&gt;&lt;&lt;applicant.primaryAddress.AddressLine1&gt;&gt;&lt;&lt;es_&gt;&gt;&lt;&lt;cs_{!isBlank(applicant.primaryAddress.AddressLine2)}&gt;&gt;</w:t>
             </w:r>
           </w:p>
           <w:p>
@@ -722,7 +749,23 @@
                 <w:rFonts w:ascii="GDSTransportWebsite" w:hAnsi="GDSTransportWebsite"/>
                 <w:color w:val="0A0A0A"/>
               </w:rPr>
-              <w:t>&lt;&lt;applicant.primaryAddress.AddressLine2&gt;&gt;&lt;&lt;es_&gt;&gt;&lt;&lt;cs_{!isBlank(applicant.primaryAddress.AddressLine3)}&gt;&gt;</w:t>
+              <w:t>&lt;&lt;</w:t>
+            </w:r>
+            <w:proofErr w:type="gramStart"/>
+            <w:r>
+              <w:rPr>
+                <w:rFonts w:ascii="GDSTransportWebsite" w:hAnsi="GDSTransportWebsite"/>
+                <w:color w:val="0A0A0A"/>
+              </w:rPr>
+              <w:t>applicant.primaryAddress.AddressLine</w:t>
+            </w:r>
+            <w:proofErr w:type="gramEnd"/>
+            <w:r>
+              <w:rPr>
+                <w:rFonts w:ascii="GDSTransportWebsite" w:hAnsi="GDSTransportWebsite"/>
+                <w:color w:val="0A0A0A"/>
+              </w:rPr>
+              <w:t>2&gt;&gt;&lt;&lt;es_&gt;&gt;&lt;&lt;cs_{!isBlank(applicant.primaryAddress.AddressLine3)}&gt;&gt;</w:t>
             </w:r>
           </w:p>
           <w:p>
@@ -738,7 +781,23 @@
                 <w:rFonts w:ascii="GDSTransportWebsite" w:hAnsi="GDSTransportWebsite"/>
                 <w:color w:val="0A0A0A"/>
               </w:rPr>
-              <w:t>&lt;&lt;applicant.primaryAddress.AddressLine3&gt;&gt;&lt;&lt;es_&gt;&gt;&lt;&lt;cs_{!isBlank(applicant.primaryAddress.PostTown)}&gt;&gt;</w:t>
+              <w:t>&lt;&lt;</w:t>
+            </w:r>
+            <w:proofErr w:type="gramStart"/>
+            <w:r>
+              <w:rPr>
+                <w:rFonts w:ascii="GDSTransportWebsite" w:hAnsi="GDSTransportWebsite"/>
+                <w:color w:val="0A0A0A"/>
+              </w:rPr>
+              <w:t>applicant.primaryAddress.AddressLine</w:t>
+            </w:r>
+            <w:proofErr w:type="gramEnd"/>
+            <w:r>
+              <w:rPr>
+                <w:rFonts w:ascii="GDSTransportWebsite" w:hAnsi="GDSTransportWebsite"/>
+                <w:color w:val="0A0A0A"/>
+              </w:rPr>
+              <w:t>3&gt;&gt;&lt;&lt;es_&gt;&gt;&lt;&lt;cs_{!isBlank(applicant.primaryAddress.PostTown)}&gt;&gt;</w:t>
             </w:r>
           </w:p>
           <w:p>
@@ -757,6 +816,7 @@
               <w:t>&lt;&lt;</w:t>
             </w:r>
             <w:proofErr w:type="spellStart"/>
+            <w:proofErr w:type="gramStart"/>
             <w:r>
               <w:rPr>
                 <w:rFonts w:ascii="GDSTransportWebsite" w:hAnsi="GDSTransportWebsite"/>
@@ -765,6 +825,7 @@
               <w:t>applicant.primaryAddress.PostTown</w:t>
             </w:r>
             <w:proofErr w:type="spellEnd"/>
+            <w:proofErr w:type="gramEnd"/>
             <w:r>
               <w:rPr>
                 <w:rFonts w:ascii="GDSTransportWebsite" w:hAnsi="GDSTransportWebsite"/>
@@ -786,7 +847,23 @@
                 <w:rFonts w:ascii="GDSTransportWebsite" w:hAnsi="GDSTransportWebsite"/>
                 <w:color w:val="0A0A0A"/>
               </w:rPr>
-              <w:t>&lt;&lt;applicant.primaryAddress.PostCode&gt;&gt;&lt;&lt;cs_{!isBlank(applicant.primaryAddress.Country)}&gt;&gt;</w:t>
+              <w:t>&lt;&lt;</w:t>
+            </w:r>
+            <w:proofErr w:type="gramStart"/>
+            <w:r>
+              <w:rPr>
+                <w:rFonts w:ascii="GDSTransportWebsite" w:hAnsi="GDSTransportWebsite"/>
+                <w:color w:val="0A0A0A"/>
+              </w:rPr>
+              <w:t>applicant.primaryAddress.PostCode</w:t>
+            </w:r>
+            <w:proofErr w:type="gramEnd"/>
+            <w:r>
+              <w:rPr>
+                <w:rFonts w:ascii="GDSTransportWebsite" w:hAnsi="GDSTransportWebsite"/>
+                <w:color w:val="0A0A0A"/>
+              </w:rPr>
+              <w:t>&gt;&gt;&lt;&lt;cs_{!isBlank(applicant.primaryAddress.Country)}&gt;&gt;</w:t>
             </w:r>
           </w:p>
           <w:p>
@@ -805,6 +882,7 @@
               <w:t>&lt;&lt;</w:t>
             </w:r>
             <w:proofErr w:type="spellStart"/>
+            <w:proofErr w:type="gramStart"/>
             <w:r>
               <w:rPr>
                 <w:rFonts w:ascii="GDSTransportWebsite" w:hAnsi="GDSTransportWebsite"/>
@@ -813,6 +891,7 @@
               <w:t>applicant.primaryAddress.Country</w:t>
             </w:r>
             <w:proofErr w:type="spellEnd"/>
+            <w:proofErr w:type="gramEnd"/>
             <w:r>
               <w:rPr>
                 <w:rFonts w:ascii="GDSTransportWebsite" w:hAnsi="GDSTransportWebsite"/>
@@ -922,6 +1001,7 @@
               <w:t>(</w:t>
             </w:r>
             <w:proofErr w:type="spellStart"/>
+            <w:proofErr w:type="gramStart"/>
             <w:r>
               <w:rPr>
                 <w:rFonts w:ascii="GDSTransportWebsite" w:hAnsi="GDSTransportWebsite"/>
@@ -930,6 +1010,7 @@
               <w:t>applicant.phoneNumber</w:t>
             </w:r>
             <w:proofErr w:type="spellEnd"/>
+            <w:proofErr w:type="gramEnd"/>
             <w:r>
               <w:rPr>
                 <w:rFonts w:ascii="GDSTransportWebsite" w:hAnsi="GDSTransportWebsite"/>
@@ -1033,6 +1114,7 @@
               <w:t>(</w:t>
             </w:r>
             <w:proofErr w:type="spellStart"/>
+            <w:proofErr w:type="gramStart"/>
             <w:r>
               <w:rPr>
                 <w:rFonts w:ascii="GDSTransportWebsite" w:hAnsi="GDSTransportWebsite"/>
@@ -1041,6 +1123,7 @@
               <w:t>applicant.emailAddress</w:t>
             </w:r>
             <w:proofErr w:type="spellEnd"/>
+            <w:proofErr w:type="gramEnd"/>
             <w:r>
               <w:rPr>
                 <w:rFonts w:ascii="GDSTransportWebsite" w:hAnsi="GDSTransportWebsite"/>
@@ -1351,7 +1434,23 @@
                 <w:rFonts w:ascii="GDSTransportWebsite" w:hAnsi="GDSTransportWebsite"/>
                 <w:color w:val="0A0A0A"/>
               </w:rPr>
-              <w:t>&lt;&lt;cs_{primaryAddress.AddressLine1!=null}&gt;&gt;&lt;&lt;primaryAddress.AddressLine1&gt;&gt;&lt;&lt;es_&gt;&gt;&lt;&lt;cs_{!isBlank(primaryAddress.AddressLine2)}&gt;&gt;</w:t>
+              <w:t>&lt;&lt;cs_{primaryAddress.AddressLine</w:t>
+            </w:r>
+            <w:proofErr w:type="gramStart"/>
+            <w:r>
+              <w:rPr>
+                <w:rFonts w:ascii="GDSTransportWebsite" w:hAnsi="GDSTransportWebsite"/>
+                <w:color w:val="0A0A0A"/>
+              </w:rPr>
+              <w:t>1!=</w:t>
+            </w:r>
+            <w:proofErr w:type="gramEnd"/>
+            <w:r>
+              <w:rPr>
+                <w:rFonts w:ascii="GDSTransportWebsite" w:hAnsi="GDSTransportWebsite"/>
+                <w:color w:val="0A0A0A"/>
+              </w:rPr>
+              <w:t>null}&gt;&gt;&lt;&lt;primaryAddress.AddressLine1&gt;&gt;&lt;&lt;es_&gt;&gt;&lt;&lt;cs_{!isBlank(primaryAddress.AddressLine2)}&gt;&gt;</w:t>
             </w:r>
           </w:p>
           <w:p>
@@ -1369,7 +1468,23 @@
                 <w:color w:val="0A0A0A"/>
               </w:rPr>
               <w:lastRenderedPageBreak/>
-              <w:t>&lt;&lt;primaryAddress.AddressLine2&gt;&gt;&lt;&lt;es_&gt;&gt;&lt;&lt;cs_{!isBlank(primaryAddress.AddressLine3)}&gt;&gt;</w:t>
+              <w:t>&lt;&lt;primaryAddress.AddressLine2&gt;&gt;&lt;&lt;es_&gt;&gt;&lt;&lt;cs_</w:t>
+            </w:r>
+            <w:proofErr w:type="gramStart"/>
+            <w:r>
+              <w:rPr>
+                <w:rFonts w:ascii="GDSTransportWebsite" w:hAnsi="GDSTransportWebsite"/>
+                <w:color w:val="0A0A0A"/>
+              </w:rPr>
+              <w:t>{!isBlank</w:t>
+            </w:r>
+            <w:proofErr w:type="gramEnd"/>
+            <w:r>
+              <w:rPr>
+                <w:rFonts w:ascii="GDSTransportWebsite" w:hAnsi="GDSTransportWebsite"/>
+                <w:color w:val="0A0A0A"/>
+              </w:rPr>
+              <w:t>(primaryAddress.AddressLine3)}&gt;&gt;</w:t>
             </w:r>
           </w:p>
           <w:p>
@@ -1385,7 +1500,23 @@
                 <w:rFonts w:ascii="GDSTransportWebsite" w:hAnsi="GDSTransportWebsite"/>
                 <w:color w:val="0A0A0A"/>
               </w:rPr>
-              <w:t>&lt;&lt;primaryAddress.AddressLine3&gt;&gt;&lt;&lt;es_&gt;&gt;&lt;&lt;cs_{!isBlank(primaryAddress.PostTown)}&gt;&gt;</w:t>
+              <w:t>&lt;&lt;primaryAddress.AddressLine3&gt;&gt;&lt;&lt;es_&gt;&gt;&lt;&lt;cs_</w:t>
+            </w:r>
+            <w:proofErr w:type="gramStart"/>
+            <w:r>
+              <w:rPr>
+                <w:rFonts w:ascii="GDSTransportWebsite" w:hAnsi="GDSTransportWebsite"/>
+                <w:color w:val="0A0A0A"/>
+              </w:rPr>
+              <w:t>{!isBlank</w:t>
+            </w:r>
+            <w:proofErr w:type="gramEnd"/>
+            <w:r>
+              <w:rPr>
+                <w:rFonts w:ascii="GDSTransportWebsite" w:hAnsi="GDSTransportWebsite"/>
+                <w:color w:val="0A0A0A"/>
+              </w:rPr>
+              <w:t>(primaryAddress.PostTown)}&gt;&gt;</w:t>
             </w:r>
           </w:p>
           <w:p>
@@ -1433,7 +1564,23 @@
                 <w:rFonts w:ascii="GDSTransportWebsite" w:hAnsi="GDSTransportWebsite"/>
                 <w:color w:val="0A0A0A"/>
               </w:rPr>
-              <w:t>&lt;&lt;primaryAddress.PostCode&gt;&gt;&lt;&lt;cs_{!isBlank(primaryAddress.Country)}&gt;&gt;</w:t>
+              <w:t>&lt;&lt;primaryAddress.PostCode&gt;&gt;&lt;&lt;cs_</w:t>
+            </w:r>
+            <w:proofErr w:type="gramStart"/>
+            <w:r>
+              <w:rPr>
+                <w:rFonts w:ascii="GDSTransportWebsite" w:hAnsi="GDSTransportWebsite"/>
+                <w:color w:val="0A0A0A"/>
+              </w:rPr>
+              <w:t>{!isBlank</w:t>
+            </w:r>
+            <w:proofErr w:type="gramEnd"/>
+            <w:r>
+              <w:rPr>
+                <w:rFonts w:ascii="GDSTransportWebsite" w:hAnsi="GDSTransportWebsite"/>
+                <w:color w:val="0A0A0A"/>
+              </w:rPr>
+              <w:t>(primaryAddress.Country)}&gt;&gt;</w:t>
             </w:r>
           </w:p>
           <w:p>
@@ -1910,7 +2057,23 @@
                 <w:rFonts w:ascii="GDSTransportWebsite" w:hAnsi="GDSTransportWebsite"/>
                 <w:color w:val="0A0A0A"/>
               </w:rPr>
-              <w:t>.AddressLine1!=null}&gt;&gt;</w:t>
+              <w:t>.AddressLine</w:t>
+            </w:r>
+            <w:proofErr w:type="gramStart"/>
+            <w:r>
+              <w:rPr>
+                <w:rFonts w:ascii="GDSTransportWebsite" w:hAnsi="GDSTransportWebsite"/>
+                <w:color w:val="0A0A0A"/>
+              </w:rPr>
+              <w:t>1!=</w:t>
+            </w:r>
+            <w:proofErr w:type="gramEnd"/>
+            <w:r>
+              <w:rPr>
+                <w:rFonts w:ascii="GDSTransportWebsite" w:hAnsi="GDSTransportWebsite"/>
+                <w:color w:val="0A0A0A"/>
+              </w:rPr>
+              <w:t>null}&gt;&gt;</w:t>
             </w:r>
           </w:p>
         </w:tc>
@@ -2033,7 +2196,23 @@
                 <w:rFonts w:ascii="GDSTransportWebsite" w:hAnsi="GDSTransportWebsite"/>
                 <w:color w:val="0A0A0A"/>
               </w:rPr>
-              <w:t>.AddressLine1!=null}&gt;&gt;&lt;&lt;</w:t>
+              <w:t>.AddressLine</w:t>
+            </w:r>
+            <w:proofErr w:type="gramStart"/>
+            <w:r>
+              <w:rPr>
+                <w:rFonts w:ascii="GDSTransportWebsite" w:hAnsi="GDSTransportWebsite"/>
+                <w:color w:val="0A0A0A"/>
+              </w:rPr>
+              <w:t>1!=</w:t>
+            </w:r>
+            <w:proofErr w:type="gramEnd"/>
+            <w:r>
+              <w:rPr>
+                <w:rFonts w:ascii="GDSTransportWebsite" w:hAnsi="GDSTransportWebsite"/>
+                <w:color w:val="0A0A0A"/>
+              </w:rPr>
+              <w:t>null}&gt;&gt;&lt;&lt;</w:t>
             </w:r>
             <w:r>
               <w:rPr>
@@ -2092,7 +2271,23 @@
                 <w:rFonts w:ascii="GDSTransportWebsite" w:hAnsi="GDSTransportWebsite"/>
                 <w:color w:val="0A0A0A"/>
               </w:rPr>
-              <w:t>.AddressLine2&gt;&gt;&lt;&lt;es_&gt;&gt;&lt;&lt;cs_{!isBlank(</w:t>
+              <w:t>.AddressLine2&gt;&gt;&lt;&lt;es_&gt;&gt;&lt;&lt;cs_</w:t>
+            </w:r>
+            <w:proofErr w:type="gramStart"/>
+            <w:r>
+              <w:rPr>
+                <w:rFonts w:ascii="GDSTransportWebsite" w:hAnsi="GDSTransportWebsite"/>
+                <w:color w:val="0A0A0A"/>
+              </w:rPr>
+              <w:t>{!isBlank</w:t>
+            </w:r>
+            <w:proofErr w:type="gramEnd"/>
+            <w:r>
+              <w:rPr>
+                <w:rFonts w:ascii="GDSTransportWebsite" w:hAnsi="GDSTransportWebsite"/>
+                <w:color w:val="0A0A0A"/>
+              </w:rPr>
+              <w:t>(</w:t>
             </w:r>
             <w:r>
               <w:rPr>
@@ -2117,6 +2312,7 @@
                 <w:color w:val="0A0A0A"/>
               </w:rPr>
             </w:pPr>
+            <w:proofErr w:type="gramStart"/>
             <w:r>
               <w:rPr>
                 <w:rFonts w:ascii="GDSTransportWebsite" w:hAnsi="GDSTransportWebsite"/>
@@ -2136,7 +2332,15 @@
                 <w:rFonts w:ascii="GDSTransportWebsite" w:hAnsi="GDSTransportWebsite"/>
                 <w:color w:val="0A0A0A"/>
               </w:rPr>
-              <w:t>.primaryAddress.AddressLine3&gt;&gt;&lt;&lt;es_&gt;&gt;&lt;&lt;cs_{!isBlank(</w:t>
+              <w:t>.primaryAddress.AddressLine</w:t>
+            </w:r>
+            <w:proofErr w:type="gramEnd"/>
+            <w:r>
+              <w:rPr>
+                <w:rFonts w:ascii="GDSTransportWebsite" w:hAnsi="GDSTransportWebsite"/>
+                <w:color w:val="0A0A0A"/>
+              </w:rPr>
+              <w:t>3&gt;&gt;&lt;&lt;es_&gt;&gt;&lt;&lt;cs_{!isBlank(</w:t>
             </w:r>
             <w:r>
               <w:rPr>
@@ -2198,6 +2402,7 @@
                 <w:color w:val="0A0A0A"/>
               </w:rPr>
             </w:pPr>
+            <w:proofErr w:type="gramStart"/>
             <w:r>
               <w:rPr>
                 <w:rFonts w:ascii="GDSTransportWebsite" w:hAnsi="GDSTransportWebsite"/>
@@ -2217,7 +2422,15 @@
                 <w:rFonts w:ascii="GDSTransportWebsite" w:hAnsi="GDSTransportWebsite"/>
                 <w:color w:val="0A0A0A"/>
               </w:rPr>
-              <w:t>.primaryAddress.PostCode&gt;&gt;&lt;&lt;cs_{!isBlank(</w:t>
+              <w:t>.primaryAddress.PostCode</w:t>
+            </w:r>
+            <w:proofErr w:type="gramEnd"/>
+            <w:r>
+              <w:rPr>
+                <w:rFonts w:ascii="GDSTransportWebsite" w:hAnsi="GDSTransportWebsite"/>
+                <w:color w:val="0A0A0A"/>
+              </w:rPr>
+              <w:t>&gt;&gt;&lt;&lt;cs_{!isBlank(</w:t>
             </w:r>
             <w:r>
               <w:rPr>
@@ -2451,6 +2664,7 @@
             <w:r>
               <w:t>{</w:t>
             </w:r>
+            <w:proofErr w:type="gramStart"/>
             <w:r>
               <w:rPr>
                 <w:b/>
@@ -2463,7 +2677,15 @@
                 <w:b/>
                 <w:bCs/>
               </w:rPr>
-              <w:t>!=null}</w:t>
+              <w:t>!=</w:t>
+            </w:r>
+            <w:proofErr w:type="gramEnd"/>
+            <w:r>
+              <w:rPr>
+                <w:b/>
+                <w:bCs/>
+              </w:rPr>
+              <w:t>null}</w:t>
             </w:r>
             <w:r>
               <w:rPr>
@@ -2513,7 +2735,25 @@
                 <w:b/>
                 <w:bCs/>
               </w:rPr>
-              <w:t>Do you consider that this claim is suitable for determination without a hearing, i.e. by a judge reading and considering the case papers, witness statements and other documents filed by the parties, making a decision, and giving a note of reasons for that decision?</w:t>
+              <w:t xml:space="preserve">Do you consider that this claim is suitable for determination without a hearing, </w:t>
+            </w:r>
+            <w:proofErr w:type="gramStart"/>
+            <w:r>
+              <w:rPr>
+                <w:rFonts w:ascii="GDSTransportWebsite" w:hAnsi="GDSTransportWebsite"/>
+                <w:b/>
+                <w:bCs/>
+              </w:rPr>
+              <w:t>i.e.</w:t>
+            </w:r>
+            <w:proofErr w:type="gramEnd"/>
+            <w:r>
+              <w:rPr>
+                <w:rFonts w:ascii="GDSTransportWebsite" w:hAnsi="GDSTransportWebsite"/>
+                <w:b/>
+                <w:bCs/>
+              </w:rPr>
+              <w:t xml:space="preserve"> by a judge reading and considering the case papers, witness statements and other documents filed by the parties, making a decision, and giving a note of reasons for that decision?</w:t>
             </w:r>
           </w:p>
         </w:tc>
@@ -2774,6 +3014,7 @@
               <w:t>_{</w:t>
             </w:r>
             <w:proofErr w:type="spellStart"/>
+            <w:proofErr w:type="gramStart"/>
             <w:r>
               <w:rPr>
                 <w:b/>
@@ -2787,7 +3028,15 @@
                 <w:b/>
                 <w:bCs/>
               </w:rPr>
-              <w:t>!=null}&gt;&gt;</w:t>
+              <w:t>!=</w:t>
+            </w:r>
+            <w:proofErr w:type="gramEnd"/>
+            <w:r>
+              <w:rPr>
+                <w:b/>
+                <w:bCs/>
+              </w:rPr>
+              <w:t>null}&gt;&gt;</w:t>
             </w:r>
           </w:p>
         </w:tc>
@@ -3103,6 +3352,7 @@
           <w:p>
             <w:pPr>
               <w:rPr>
+                <w:rFonts w:ascii="GDSTransportWebsite" w:hAnsi="GDSTransportWebsite"/>
                 <w:b/>
                 <w:bCs/>
                 <w:sz w:val="20"/>
@@ -3111,6 +3361,7 @@
             </w:pPr>
             <w:r>
               <w:rPr>
+                <w:rFonts w:ascii="GDSTransportWebsite" w:hAnsi="GDSTransportWebsite"/>
                 <w:b/>
                 <w:bCs/>
               </w:rPr>
@@ -3330,6 +3581,7 @@
               <w:t>&lt;&lt;</w:t>
             </w:r>
             <w:proofErr w:type="spellStart"/>
+            <w:proofErr w:type="gramStart"/>
             <w:r>
               <w:rPr>
                 <w:rFonts w:ascii="GDSTransportWebsite" w:hAnsi="GDSTransportWebsite"/>
@@ -3338,6 +3590,7 @@
               <w:t>experts.expertRequired</w:t>
             </w:r>
             <w:proofErr w:type="spellEnd"/>
+            <w:proofErr w:type="gramEnd"/>
             <w:r>
               <w:rPr>
                 <w:rFonts w:ascii="GDSTransportWebsite" w:hAnsi="GDSTransportWebsite"/>
@@ -3359,6 +3612,7 @@
         <w:t>&lt;&lt;cs_{</w:t>
       </w:r>
       <w:proofErr w:type="spellStart"/>
+      <w:proofErr w:type="gramStart"/>
       <w:r>
         <w:rPr>
           <w:rFonts w:ascii="GDSTransportWebsite" w:hAnsi="GDSTransportWebsite"/>
@@ -3368,6 +3622,7 @@
         <w:t>experts.expertRequired</w:t>
       </w:r>
       <w:proofErr w:type="spellEnd"/>
+      <w:proofErr w:type="gramEnd"/>
       <w:r>
         <w:rPr>
           <w:rFonts w:ascii="GDSTransportWebsite" w:hAnsi="GDSTransportWebsite"/>
@@ -3420,7 +3675,29 @@
                 <w:color w:val="0A0A0A"/>
                 <w:shd w:val="clear" w:color="auto" w:fill="FFFFFF"/>
               </w:rPr>
-              <w:t>Have you already sent expert reports or similar to other parties?</w:t>
+              <w:t xml:space="preserve">Have you already sent expert reports or </w:t>
+            </w:r>
+            <w:proofErr w:type="gramStart"/>
+            <w:r>
+              <w:rPr>
+                <w:rFonts w:ascii="GDSTransportWebsite" w:hAnsi="GDSTransportWebsite"/>
+                <w:b/>
+                <w:bCs/>
+                <w:color w:val="0A0A0A"/>
+                <w:shd w:val="clear" w:color="auto" w:fill="FFFFFF"/>
+              </w:rPr>
+              <w:t>similar to</w:t>
+            </w:r>
+            <w:proofErr w:type="gramEnd"/>
+            <w:r>
+              <w:rPr>
+                <w:rFonts w:ascii="GDSTransportWebsite" w:hAnsi="GDSTransportWebsite"/>
+                <w:b/>
+                <w:bCs/>
+                <w:color w:val="0A0A0A"/>
+                <w:shd w:val="clear" w:color="auto" w:fill="FFFFFF"/>
+              </w:rPr>
+              <w:t xml:space="preserve"> other parties?</w:t>
             </w:r>
           </w:p>
           <w:p>
@@ -3472,6 +3749,7 @@
               <w:t>(</w:t>
             </w:r>
             <w:proofErr w:type="spellStart"/>
+            <w:proofErr w:type="gramStart"/>
             <w:r>
               <w:rPr>
                 <w:rFonts w:ascii="GDSTransportWebsite" w:hAnsi="GDSTransportWebsite"/>
@@ -3480,6 +3758,7 @@
               <w:t>experts.expertReportsSent</w:t>
             </w:r>
             <w:proofErr w:type="spellEnd"/>
+            <w:proofErr w:type="gramEnd"/>
             <w:r>
               <w:rPr>
                 <w:rFonts w:ascii="GDSTransportWebsite" w:hAnsi="GDSTransportWebsite"/>
@@ -3597,6 +3876,7 @@
               <w:t>(</w:t>
             </w:r>
             <w:proofErr w:type="spellStart"/>
+            <w:proofErr w:type="gramStart"/>
             <w:r>
               <w:rPr>
                 <w:rFonts w:ascii="GDSTransportWebsite" w:hAnsi="GDSTransportWebsite"/>
@@ -3605,6 +3885,7 @@
               <w:t>experts.jointExpertSuitable</w:t>
             </w:r>
             <w:proofErr w:type="spellEnd"/>
+            <w:proofErr w:type="gramEnd"/>
             <w:r>
               <w:rPr>
                 <w:rFonts w:ascii="GDSTransportWebsite" w:hAnsi="GDSTransportWebsite"/>
@@ -3666,9 +3947,19 @@
                 <w:color w:val="0A0A0A"/>
                 <w:shd w:val="clear" w:color="auto" w:fill="FFFFFF"/>
               </w:rPr>
-              <w:t>rr_experts.details</w:t>
+              <w:t>rr_</w:t>
+            </w:r>
+            <w:proofErr w:type="gramStart"/>
+            <w:r>
+              <w:rPr>
+                <w:rFonts w:ascii="GDSTransportWebsite" w:hAnsi="GDSTransportWebsite"/>
+                <w:color w:val="0A0A0A"/>
+                <w:shd w:val="clear" w:color="auto" w:fill="FFFFFF"/>
+              </w:rPr>
+              <w:t>experts.details</w:t>
             </w:r>
             <w:proofErr w:type="spellEnd"/>
+            <w:proofErr w:type="gramEnd"/>
             <w:r>
               <w:rPr>
                 <w:rFonts w:ascii="GDSTransportWebsite" w:hAnsi="GDSTransportWebsite"/>
@@ -4313,8 +4604,20 @@
                 <w:color w:val="0A0A0A"/>
                 <w:shd w:val="clear" w:color="auto" w:fill="FFFFFF"/>
               </w:rPr>
-              <w:t>Why you need this expert</w:t>
-            </w:r>
+              <w:t xml:space="preserve">Why you need this </w:t>
+            </w:r>
+            <w:proofErr w:type="gramStart"/>
+            <w:r>
+              <w:rPr>
+                <w:rFonts w:ascii="GDSTransportWebsite" w:hAnsi="GDSTransportWebsite"/>
+                <w:b/>
+                <w:bCs/>
+                <w:color w:val="0A0A0A"/>
+                <w:shd w:val="clear" w:color="auto" w:fill="FFFFFF"/>
+              </w:rPr>
+              <w:t>expert</w:t>
+            </w:r>
+            <w:proofErr w:type="gramEnd"/>
           </w:p>
           <w:p>
             <w:pPr>
@@ -4572,9 +4875,19 @@
                 <w:color w:val="0A0A0A"/>
                 <w:shd w:val="clear" w:color="auto" w:fill="FFFFFF"/>
               </w:rPr>
-              <w:t>er_experts.details</w:t>
+              <w:t>er_</w:t>
+            </w:r>
+            <w:proofErr w:type="gramStart"/>
+            <w:r>
+              <w:rPr>
+                <w:rFonts w:ascii="GDSTransportWebsite" w:hAnsi="GDSTransportWebsite"/>
+                <w:color w:val="0A0A0A"/>
+                <w:shd w:val="clear" w:color="auto" w:fill="FFFFFF"/>
+              </w:rPr>
+              <w:t>experts.details</w:t>
             </w:r>
             <w:proofErr w:type="spellEnd"/>
+            <w:proofErr w:type="gramEnd"/>
             <w:r>
               <w:rPr>
                 <w:rFonts w:ascii="GDSTransportWebsite" w:hAnsi="GDSTransportWebsite"/>
@@ -4714,6 +5027,7 @@
               <w:t>&lt;&lt;</w:t>
             </w:r>
             <w:proofErr w:type="spellStart"/>
+            <w:proofErr w:type="gramStart"/>
             <w:r>
               <w:rPr>
                 <w:rFonts w:ascii="GDSTransportWebsite" w:hAnsi="GDSTransportWebsite"/>
@@ -4722,6 +5036,7 @@
               <w:t>witnesses.witnessesToAppear</w:t>
             </w:r>
             <w:proofErr w:type="spellEnd"/>
+            <w:proofErr w:type="gramEnd"/>
             <w:r>
               <w:rPr>
                 <w:rFonts w:ascii="GDSTransportWebsite" w:hAnsi="GDSTransportWebsite"/>
@@ -4767,9 +5082,19 @@
                 <w:color w:val="0A0A0A"/>
                 <w:shd w:val="clear" w:color="auto" w:fill="FFFFFF"/>
               </w:rPr>
-              <w:t>rr_witnesses.details</w:t>
+              <w:t>rr_</w:t>
+            </w:r>
+            <w:proofErr w:type="gramStart"/>
+            <w:r>
+              <w:rPr>
+                <w:rFonts w:ascii="GDSTransportWebsite" w:hAnsi="GDSTransportWebsite"/>
+                <w:color w:val="0A0A0A"/>
+                <w:shd w:val="clear" w:color="auto" w:fill="FFFFFF"/>
+              </w:rPr>
+              <w:t>witnesses.details</w:t>
             </w:r>
             <w:proofErr w:type="spellEnd"/>
+            <w:proofErr w:type="gramEnd"/>
             <w:r>
               <w:rPr>
                 <w:rFonts w:ascii="GDSTransportWebsite" w:hAnsi="GDSTransportWebsite"/>
@@ -5320,9 +5645,19 @@
                 <w:color w:val="0A0A0A"/>
                 <w:shd w:val="clear" w:color="auto" w:fill="FFFFFF"/>
               </w:rPr>
-              <w:t>er_witnesses.details</w:t>
+              <w:t>er_</w:t>
+            </w:r>
+            <w:proofErr w:type="gramStart"/>
+            <w:r>
+              <w:rPr>
+                <w:rFonts w:ascii="GDSTransportWebsite" w:hAnsi="GDSTransportWebsite"/>
+                <w:color w:val="0A0A0A"/>
+                <w:shd w:val="clear" w:color="auto" w:fill="FFFFFF"/>
+              </w:rPr>
+              <w:t>witnesses.details</w:t>
             </w:r>
             <w:proofErr w:type="spellEnd"/>
+            <w:proofErr w:type="gramEnd"/>
             <w:r>
               <w:rPr>
                 <w:rFonts w:ascii="GDSTransportWebsite" w:hAnsi="GDSTransportWebsite"/>
@@ -5699,6 +6034,7 @@
               <w:t>&lt;&lt;</w:t>
             </w:r>
             <w:proofErr w:type="spellStart"/>
+            <w:proofErr w:type="gramStart"/>
             <w:r>
               <w:rPr>
                 <w:rFonts w:ascii="GDSTransportWebsite" w:hAnsi="GDSTransportWebsite"/>
@@ -5707,6 +6043,7 @@
               <w:t>hearing.unavailableDatesRequired</w:t>
             </w:r>
             <w:proofErr w:type="spellEnd"/>
+            <w:proofErr w:type="gramEnd"/>
             <w:r>
               <w:rPr>
                 <w:rFonts w:ascii="GDSTransportWebsite" w:hAnsi="GDSTransportWebsite"/>
@@ -5728,6 +6065,7 @@
         <w:t>&lt;&lt;cs_{</w:t>
       </w:r>
       <w:proofErr w:type="spellStart"/>
+      <w:proofErr w:type="gramStart"/>
       <w:r>
         <w:rPr>
           <w:rFonts w:ascii="GDSTransportWebsite" w:hAnsi="GDSTransportWebsite"/>
@@ -5744,6 +6082,7 @@
         <w:t>.unavailableDates.size</w:t>
       </w:r>
       <w:proofErr w:type="spellEnd"/>
+      <w:proofErr w:type="gramEnd"/>
       <w:r>
         <w:rPr>
           <w:rFonts w:ascii="GDSTransportWebsite" w:hAnsi="GDSTransportWebsite"/>
@@ -5840,6 +6179,7 @@
               </w:rPr>
               <w:t>rr_</w:t>
             </w:r>
+            <w:proofErr w:type="gramStart"/>
             <w:r>
               <w:rPr>
                 <w:rFonts w:ascii="GDSTransportWebsite" w:hAnsi="GDSTransportWebsite"/>
@@ -5856,6 +6196,7 @@
               <w:t>.unavailableDates</w:t>
             </w:r>
             <w:proofErr w:type="spellEnd"/>
+            <w:proofErr w:type="gramEnd"/>
             <w:r>
               <w:rPr>
                 <w:rFonts w:ascii="GDSTransportWebsite" w:hAnsi="GDSTransportWebsite"/>
@@ -5913,12 +6254,21 @@
               </w:rPr>
               <w:t>&lt;&lt;cs_{</w:t>
             </w:r>
-            <w:r>
-              <w:rPr>
-                <w:rFonts w:ascii="GDSTransportWebsite" w:hAnsi="GDSTransportWebsite"/>
-                <w:color w:val="0A0A0A"/>
-              </w:rPr>
-              <w:t>date!=null</w:t>
+            <w:proofErr w:type="gramStart"/>
+            <w:r>
+              <w:rPr>
+                <w:rFonts w:ascii="GDSTransportWebsite" w:hAnsi="GDSTransportWebsite"/>
+                <w:color w:val="0A0A0A"/>
+              </w:rPr>
+              <w:t>date!=</w:t>
+            </w:r>
+            <w:proofErr w:type="gramEnd"/>
+            <w:r>
+              <w:rPr>
+                <w:rFonts w:ascii="GDSTransportWebsite" w:hAnsi="GDSTransportWebsite"/>
+                <w:color w:val="0A0A0A"/>
+              </w:rPr>
+              <w:t>null</w:t>
             </w:r>
             <w:r>
               <w:rPr>
@@ -5942,9 +6292,18 @@
                 <w:rFonts w:ascii="GDSTransportWebsite" w:hAnsi="GDSTransportWebsite"/>
                 <w:color w:val="0A0A0A"/>
               </w:rPr>
-              <w:t>&lt;&lt;{</w:t>
+              <w:t>&lt;</w:t>
+            </w:r>
+            <w:proofErr w:type="gramStart"/>
+            <w:r>
+              <w:rPr>
+                <w:rFonts w:ascii="GDSTransportWebsite" w:hAnsi="GDSTransportWebsite"/>
+                <w:color w:val="0A0A0A"/>
+              </w:rPr>
+              <w:t>&lt;{</w:t>
             </w:r>
             <w:proofErr w:type="spellStart"/>
+            <w:proofErr w:type="gramEnd"/>
             <w:r>
               <w:rPr>
                 <w:rFonts w:ascii="GDSTransportWebsite" w:hAnsi="GDSTransportWebsite"/>
@@ -6022,9 +6381,18 @@
                 <w:rFonts w:ascii="GDSTransportWebsite" w:hAnsi="GDSTransportWebsite"/>
                 <w:color w:val="0A0A0A"/>
               </w:rPr>
-              <w:t>From &lt;&lt;{</w:t>
+              <w:t>From &lt;</w:t>
+            </w:r>
+            <w:proofErr w:type="gramStart"/>
+            <w:r>
+              <w:rPr>
+                <w:rFonts w:ascii="GDSTransportWebsite" w:hAnsi="GDSTransportWebsite"/>
+                <w:color w:val="0A0A0A"/>
+              </w:rPr>
+              <w:t>&lt;{</w:t>
             </w:r>
             <w:proofErr w:type="spellStart"/>
+            <w:proofErr w:type="gramEnd"/>
             <w:r>
               <w:rPr>
                 <w:rFonts w:ascii="GDSTransportWebsite" w:hAnsi="GDSTransportWebsite"/>
@@ -6215,6 +6583,7 @@
               </w:rPr>
               <w:t>er_</w:t>
             </w:r>
+            <w:proofErr w:type="gramStart"/>
             <w:r>
               <w:rPr>
                 <w:rFonts w:ascii="GDSTransportWebsite" w:hAnsi="GDSTransportWebsite"/>
@@ -6231,6 +6600,7 @@
               <w:t>.unavailableDates</w:t>
             </w:r>
             <w:proofErr w:type="spellEnd"/>
+            <w:proofErr w:type="gramEnd"/>
             <w:r>
               <w:rPr>
                 <w:rFonts w:ascii="GDSTransportWebsite" w:hAnsi="GDSTransportWebsite"/>
@@ -6768,7 +7138,15 @@
                 <w:rFonts w:ascii="GDSTransportWebsite" w:hAnsi="GDSTransportWebsite"/>
                 <w:color w:val="0A0A0A"/>
               </w:rPr>
-              <w:t>&lt;&lt;cs_{ vulnerabilityQuestions.</w:t>
+              <w:t>&lt;&lt;cs</w:t>
+            </w:r>
+            <w:proofErr w:type="gramStart"/>
+            <w:r>
+              <w:rPr>
+                <w:rFonts w:ascii="GDSTransportWebsite" w:hAnsi="GDSTransportWebsite"/>
+                <w:color w:val="0A0A0A"/>
+              </w:rPr>
+              <w:t>_{ vulnerabilityQuestions.</w:t>
             </w:r>
             <w:r>
               <w:rPr>
@@ -6777,6 +7155,7 @@
               </w:rPr>
               <w:t>vulnerabilityAdjustmentsRequired</w:t>
             </w:r>
+            <w:proofErr w:type="gramEnd"/>
             <w:r>
               <w:rPr>
                 <w:rFonts w:ascii="GDSTransportWebsite" w:hAnsi="GDSTransportWebsite"/>
@@ -6896,6 +7275,7 @@
               <w:t>(</w:t>
             </w:r>
             <w:proofErr w:type="spellStart"/>
+            <w:proofErr w:type="gramStart"/>
             <w:r>
               <w:rPr>
                 <w:rFonts w:ascii="GDSTransportWebsite" w:hAnsi="GDSTransportWebsite"/>
@@ -6911,6 +7291,7 @@
               <w:t>supportRequirementsAdditional</w:t>
             </w:r>
             <w:proofErr w:type="spellEnd"/>
+            <w:proofErr w:type="gramEnd"/>
             <w:r>
               <w:rPr>
                 <w:rFonts w:ascii="GDSTransportWebsite" w:hAnsi="GDSTransportWebsite"/>
@@ -7269,8 +7650,20 @@
                 <w:color w:val="0A0A0A"/>
                 <w:shd w:val="clear" w:color="auto" w:fill="FFFFFF"/>
               </w:rPr>
-              <w:t>Provide any other information that the judge may need</w:t>
-            </w:r>
+              <w:t xml:space="preserve">Provide any other information that the judge may </w:t>
+            </w:r>
+            <w:proofErr w:type="gramStart"/>
+            <w:r>
+              <w:rPr>
+                <w:rFonts w:ascii="GDSTransportWebsite" w:hAnsi="GDSTransportWebsite"/>
+                <w:b/>
+                <w:bCs/>
+                <w:color w:val="0A0A0A"/>
+                <w:shd w:val="clear" w:color="auto" w:fill="FFFFFF"/>
+              </w:rPr>
+              <w:t>need</w:t>
+            </w:r>
+            <w:proofErr w:type="gramEnd"/>
           </w:p>
           <w:p>
             <w:pPr>
@@ -7312,6 +7705,7 @@
               <w:t>&lt;&lt;cs_{</w:t>
             </w:r>
             <w:proofErr w:type="spellStart"/>
+            <w:proofErr w:type="gramStart"/>
             <w:r>
               <w:rPr>
                 <w:rFonts w:ascii="GDSTransportWebsite" w:hAnsi="GDSTransportWebsite"/>
@@ -7328,6 +7722,7 @@
               <w:t>(</w:t>
             </w:r>
             <w:proofErr w:type="spellStart"/>
+            <w:proofErr w:type="gramEnd"/>
             <w:r>
               <w:rPr>
                 <w:rFonts w:ascii="GDSTransportWebsite" w:hAnsi="GDSTransportWebsite"/>
@@ -7380,10 +7775,66 @@
     </w:p>
     <w:p>
       <w:pPr>
-        <w:spacing w:before="120" w:after="120"/>
+        <w:pStyle w:val="NormalWeb"/>
+        <w:spacing w:before="40" w:beforeAutospacing="0" w:after="40" w:afterAutospacing="0"/>
+        <w:rPr>
+          <w:rFonts w:ascii="Tahoma" w:hAnsi="Tahoma" w:cs="Tahoma"/>
+          <w:b/>
+          <w:sz w:val="22"/>
+          <w:szCs w:val="22"/>
+        </w:rPr>
       </w:pPr>
       <w:r>
-        <w:t>&lt;&lt;defendant1.name&gt;&gt;</w:t>
+        <w:rPr>
+          <w:rFonts w:ascii="GDSTransportWebsite" w:hAnsi="GDSTransportWebsite"/>
+          <w:b/>
+          <w:bCs/>
+          <w:color w:val="0A0A0A"/>
+          <w:shd w:val="clear" w:color="auto" w:fill="FFFFFF"/>
+        </w:rPr>
+        <w:t>&lt;&lt;</w:t>
+      </w:r>
+      <w:proofErr w:type="spellStart"/>
+      <w:r>
+        <w:rPr>
+          <w:rFonts w:ascii="GDSTransportWebsite" w:hAnsi="GDSTransportWebsite"/>
+          <w:b/>
+          <w:bCs/>
+          <w:color w:val="0A0A0A"/>
+          <w:shd w:val="clear" w:color="auto" w:fill="FFFFFF"/>
+        </w:rPr>
+        <w:t>r</w:t>
+      </w:r>
+      <w:r>
+        <w:rPr>
+          <w:rFonts w:ascii="GDSTransportWebsite" w:hAnsi="GDSTransportWebsite"/>
+          <w:b/>
+          <w:bCs/>
+          <w:color w:val="0A0A0A"/>
+          <w:shd w:val="clear" w:color="auto" w:fill="FFFFFF"/>
+        </w:rPr>
+        <w:t>s</w:t>
+      </w:r>
+      <w:r>
+        <w:rPr>
+          <w:rFonts w:ascii="GDSTransportWebsite" w:hAnsi="GDSTransportWebsite"/>
+          <w:b/>
+          <w:bCs/>
+          <w:color w:val="0A0A0A"/>
+          <w:shd w:val="clear" w:color="auto" w:fill="FFFFFF"/>
+        </w:rPr>
+        <w:t>_respondents</w:t>
+      </w:r>
+      <w:proofErr w:type="spellEnd"/>
+      <w:r>
+        <w:rPr>
+          <w:rFonts w:ascii="GDSTransportWebsite" w:hAnsi="GDSTransportWebsite"/>
+          <w:b/>
+          <w:bCs/>
+          <w:color w:val="0A0A0A"/>
+          <w:shd w:val="clear" w:color="auto" w:fill="FFFFFF"/>
+        </w:rPr>
+        <w:t>&gt;&gt;</w:t>
       </w:r>
     </w:p>
     <w:p>
@@ -7391,9 +7842,79 @@
         <w:spacing w:before="120" w:after="120"/>
       </w:pPr>
       <w:r>
-        <w:t>&lt;&lt;{</w:t>
+        <w:t>&lt;&lt;name&gt;&gt;</w:t>
+      </w:r>
+    </w:p>
+    <w:p>
+      <w:pPr>
+        <w:spacing w:before="120" w:after="120"/>
+      </w:pPr>
+      <w:r>
+        <w:rPr>
+          <w:rFonts w:ascii="GDSTransportWebsite" w:hAnsi="GDSTransportWebsite"/>
+          <w:b/>
+          <w:bCs/>
+          <w:color w:val="0A0A0A"/>
+          <w:shd w:val="clear" w:color="auto" w:fill="FFFFFF"/>
+        </w:rPr>
+        <w:t>&lt;&lt;</w:t>
       </w:r>
       <w:proofErr w:type="spellStart"/>
+      <w:r>
+        <w:rPr>
+          <w:rFonts w:ascii="GDSTransportWebsite" w:hAnsi="GDSTransportWebsite"/>
+          <w:b/>
+          <w:bCs/>
+          <w:color w:val="0A0A0A"/>
+          <w:shd w:val="clear" w:color="auto" w:fill="FFFFFF"/>
+        </w:rPr>
+        <w:t>e</w:t>
+      </w:r>
+      <w:r>
+        <w:rPr>
+          <w:rFonts w:ascii="GDSTransportWebsite" w:hAnsi="GDSTransportWebsite"/>
+          <w:b/>
+          <w:bCs/>
+          <w:color w:val="0A0A0A"/>
+          <w:shd w:val="clear" w:color="auto" w:fill="FFFFFF"/>
+        </w:rPr>
+        <w:t>s</w:t>
+      </w:r>
+      <w:r>
+        <w:rPr>
+          <w:rFonts w:ascii="GDSTransportWebsite" w:hAnsi="GDSTransportWebsite"/>
+          <w:b/>
+          <w:bCs/>
+          <w:color w:val="0A0A0A"/>
+          <w:shd w:val="clear" w:color="auto" w:fill="FFFFFF"/>
+        </w:rPr>
+        <w:t>_respondents</w:t>
+      </w:r>
+      <w:proofErr w:type="spellEnd"/>
+      <w:r>
+        <w:rPr>
+          <w:rFonts w:ascii="GDSTransportWebsite" w:hAnsi="GDSTransportWebsite"/>
+          <w:b/>
+          <w:bCs/>
+          <w:color w:val="0A0A0A"/>
+          <w:shd w:val="clear" w:color="auto" w:fill="FFFFFF"/>
+        </w:rPr>
+        <w:t>&gt;&gt;</w:t>
+      </w:r>
+    </w:p>
+    <w:p>
+      <w:pPr>
+        <w:spacing w:before="120" w:after="120"/>
+      </w:pPr>
+      <w:r>
+        <w:t>&lt;</w:t>
+      </w:r>
+      <w:proofErr w:type="gramStart"/>
+      <w:r>
+        <w:t>&lt;{</w:t>
+      </w:r>
+      <w:proofErr w:type="spellStart"/>
+      <w:proofErr w:type="gramEnd"/>
       <w:r>
         <w:t>dateFormat</w:t>
       </w:r>

</xml_diff>

<commit_message>
CIV-8957 fix statement correspondence address
</commit_message>
<xml_diff>
--- a/docker/docmosis/templates/CV-SPC-HRN-ENG-LIP-01282.docx
+++ b/docker/docmosis/templates/CV-SPC-HRN-ENG-LIP-01282.docx
@@ -2402,27 +2402,34 @@
                 <w:color w:val="0A0A0A"/>
               </w:rPr>
             </w:pPr>
+            <w:r>
+              <w:rPr>
+                <w:rFonts w:ascii="GDSTransportWebsite" w:hAnsi="GDSTransportWebsite"/>
+                <w:color w:val="0A0A0A"/>
+              </w:rPr>
+              <w:t>&lt;&lt;</w:t>
+            </w:r>
+            <w:r>
+              <w:rPr>
+                <w:rFonts w:ascii="GDSTransportWebsite" w:hAnsi="GDSTransportWebsite"/>
+                <w:color w:val="0A0A0A"/>
+              </w:rPr>
+              <w:t>respondent1LiPCorrespondenceAddress</w:t>
+            </w:r>
+            <w:r>
+              <w:rPr>
+                <w:rFonts w:ascii="GDSTransportWebsite" w:hAnsi="GDSTransportWebsite"/>
+                <w:color w:val="0A0A0A"/>
+              </w:rPr>
+              <w:t>.PostCode&gt;&gt;&lt;&lt;cs_</w:t>
+            </w:r>
             <w:proofErr w:type="gramStart"/>
             <w:r>
               <w:rPr>
                 <w:rFonts w:ascii="GDSTransportWebsite" w:hAnsi="GDSTransportWebsite"/>
                 <w:color w:val="0A0A0A"/>
               </w:rPr>
-              <w:t>&lt;&lt;</w:t>
-            </w:r>
-            <w:r>
-              <w:rPr>
-                <w:rFonts w:ascii="GDSTransportWebsite" w:hAnsi="GDSTransportWebsite"/>
-                <w:color w:val="0A0A0A"/>
-              </w:rPr>
-              <w:t>respondent1LiPCorrespondenceAddress</w:t>
-            </w:r>
-            <w:r>
-              <w:rPr>
-                <w:rFonts w:ascii="GDSTransportWebsite" w:hAnsi="GDSTransportWebsite"/>
-                <w:color w:val="0A0A0A"/>
-              </w:rPr>
-              <w:t>.primaryAddress.PostCode</w:t>
+              <w:t>{!isBlank</w:t>
             </w:r>
             <w:proofErr w:type="gramEnd"/>
             <w:r>
@@ -2430,7 +2437,7 @@
                 <w:rFonts w:ascii="GDSTransportWebsite" w:hAnsi="GDSTransportWebsite"/>
                 <w:color w:val="0A0A0A"/>
               </w:rPr>
-              <w:t>&gt;&gt;&lt;&lt;cs_{!isBlank(</w:t>
+              <w:t>(</w:t>
             </w:r>
             <w:r>
               <w:rPr>

</xml_diff>

<commit_message>
CIV-8957 fix template to display lip question for whether the case needs an expert on the small claim
</commit_message>
<xml_diff>
--- a/docker/docmosis/templates/CV-SPC-HRN-ENG-LIP-01282.docx
+++ b/docker/docmosis/templates/CV-SPC-HRN-ENG-LIP-01282.docx
@@ -3441,6 +3441,37 @@
           <w:p>
             <w:pPr>
               <w:rPr>
+                <w:rFonts w:ascii="GDSTransportWebsite" w:hAnsi="GDSTransportWebsite"/>
+                <w:b/>
+                <w:bCs/>
+              </w:rPr>
+            </w:pPr>
+          </w:p>
+        </w:tc>
+        <w:tc>
+          <w:tcPr>
+            <w:tcW w:w="5350" w:type="dxa"/>
+          </w:tcPr>
+          <w:p>
+            <w:pPr>
+              <w:rPr>
+                <w:rFonts w:cstheme="minorHAnsi"/>
+              </w:rPr>
+            </w:pPr>
+          </w:p>
+        </w:tc>
+      </w:tr>
+      <w:tr>
+        <w:trPr>
+          <w:trHeight w:val="516"/>
+        </w:trPr>
+        <w:tc>
+          <w:tcPr>
+            <w:tcW w:w="4622" w:type="dxa"/>
+          </w:tcPr>
+          <w:p>
+            <w:pPr>
+              <w:rPr>
                 <w:b/>
                 <w:bCs/>
               </w:rPr>
@@ -3551,14 +3582,50 @@
                 <w:color w:val="0A0A0A"/>
                 <w:shd w:val="clear" w:color="auto" w:fill="FFFFFF"/>
               </w:rPr>
-              <w:t>Do you want to use an expert?</w:t>
-            </w:r>
-          </w:p>
-          <w:p>
-            <w:pPr>
-              <w:pStyle w:val="NormalWeb"/>
-              <w:spacing w:before="40" w:beforeAutospacing="0" w:after="40" w:afterAutospacing="0"/>
-            </w:pPr>
+              <w:t>&lt;&lt;cr_{</w:t>
+            </w:r>
+            <w:r>
+              <w:rPr>
+                <w:b/>
+                <w:bCs/>
+              </w:rPr>
+              <w:t>dqExtraDetailsLip</w:t>
+            </w:r>
+            <w:r>
+              <w:rPr>
+                <w:b/>
+                <w:bCs/>
+              </w:rPr>
+              <w:t>.</w:t>
+            </w:r>
+            <w:r>
+              <w:rPr>
+                <w:b/>
+                <w:bCs/>
+              </w:rPr>
+              <w:t>respondent1DQLiPExpert</w:t>
+            </w:r>
+            <w:r>
+              <w:rPr>
+                <w:b/>
+                <w:bCs/>
+              </w:rPr>
+              <w:t>.</w:t>
+            </w:r>
+            <w:r>
+              <w:rPr>
+                <w:b/>
+                <w:bCs/>
+              </w:rPr>
+              <w:t>caseNeedsAnExpert</w:t>
+            </w:r>
+            <w:r>
+              <w:rPr>
+                <w:b/>
+                <w:bCs/>
+              </w:rPr>
+              <w:t>==null}&gt;&gt;</w:t>
+            </w:r>
           </w:p>
         </w:tc>
         <w:tc>
@@ -3575,6 +3642,71 @@
             <w:pPr>
               <w:spacing w:before="40" w:after="40"/>
               <w:rPr>
+                <w:rFonts w:ascii="GDSTransportWebsite" w:hAnsi="GDSTransportWebsite"/>
+                <w:color w:val="0A0A0A"/>
+              </w:rPr>
+            </w:pPr>
+          </w:p>
+        </w:tc>
+      </w:tr>
+      <w:tr>
+        <w:trPr>
+          <w:trHeight w:val="405"/>
+        </w:trPr>
+        <w:tc>
+          <w:tcPr>
+            <w:tcW w:w="3542" w:type="dxa"/>
+            <w:tcBorders>
+              <w:top w:val="nil"/>
+              <w:left w:val="nil"/>
+              <w:bottom w:val="nil"/>
+              <w:right w:val="nil"/>
+            </w:tcBorders>
+          </w:tcPr>
+          <w:p>
+            <w:pPr>
+              <w:pStyle w:val="NormalWeb"/>
+              <w:spacing w:before="40" w:beforeAutospacing="0" w:after="40" w:afterAutospacing="0"/>
+              <w:rPr>
+                <w:rFonts w:ascii="GDSTransportWebsite" w:hAnsi="GDSTransportWebsite"/>
+                <w:b/>
+                <w:bCs/>
+                <w:color w:val="0A0A0A"/>
+                <w:shd w:val="clear" w:color="auto" w:fill="FFFFFF"/>
+              </w:rPr>
+            </w:pPr>
+            <w:r>
+              <w:rPr>
+                <w:rFonts w:ascii="GDSTransportWebsite" w:hAnsi="GDSTransportWebsite"/>
+                <w:b/>
+                <w:bCs/>
+                <w:color w:val="0A0A0A"/>
+                <w:shd w:val="clear" w:color="auto" w:fill="FFFFFF"/>
+              </w:rPr>
+              <w:t>Do you want to use an expert?</w:t>
+            </w:r>
+          </w:p>
+          <w:p>
+            <w:pPr>
+              <w:pStyle w:val="NormalWeb"/>
+              <w:spacing w:before="40" w:beforeAutospacing="0" w:after="40" w:afterAutospacing="0"/>
+            </w:pPr>
+          </w:p>
+        </w:tc>
+        <w:tc>
+          <w:tcPr>
+            <w:tcW w:w="6517" w:type="dxa"/>
+            <w:tcBorders>
+              <w:top w:val="nil"/>
+              <w:left w:val="nil"/>
+              <w:bottom w:val="nil"/>
+              <w:right w:val="nil"/>
+            </w:tcBorders>
+          </w:tcPr>
+          <w:p>
+            <w:pPr>
+              <w:spacing w:before="40" w:after="40"/>
+              <w:rPr>
                 <w:rFonts w:ascii="Arial" w:hAnsi="Arial" w:cs="Arial"/>
                 <w:sz w:val="22"/>
                 <w:szCs w:val="22"/>
@@ -3605,6 +3737,369 @@
               </w:rPr>
               <w:t>&gt;&gt;</w:t>
             </w:r>
+          </w:p>
+        </w:tc>
+      </w:tr>
+      <w:tr>
+        <w:trPr>
+          <w:trHeight w:val="405"/>
+        </w:trPr>
+        <w:tc>
+          <w:tcPr>
+            <w:tcW w:w="3542" w:type="dxa"/>
+            <w:tcBorders>
+              <w:top w:val="nil"/>
+              <w:left w:val="nil"/>
+              <w:bottom w:val="nil"/>
+              <w:right w:val="nil"/>
+            </w:tcBorders>
+          </w:tcPr>
+          <w:p>
+            <w:pPr>
+              <w:pStyle w:val="NormalWeb"/>
+              <w:spacing w:before="40" w:beforeAutospacing="0" w:after="40" w:afterAutospacing="0"/>
+              <w:rPr>
+                <w:rFonts w:ascii="GDSTransportWebsite" w:hAnsi="GDSTransportWebsite"/>
+                <w:b/>
+                <w:bCs/>
+                <w:color w:val="0A0A0A"/>
+                <w:shd w:val="clear" w:color="auto" w:fill="FFFFFF"/>
+              </w:rPr>
+            </w:pPr>
+            <w:r>
+              <w:rPr>
+                <w:rFonts w:ascii="GDSTransportWebsite" w:hAnsi="GDSTransportWebsite"/>
+                <w:b/>
+                <w:bCs/>
+                <w:color w:val="0A0A0A"/>
+                <w:shd w:val="clear" w:color="auto" w:fill="FFFFFF"/>
+              </w:rPr>
+              <w:t>&lt;&lt;</w:t>
+            </w:r>
+            <w:r>
+              <w:rPr>
+                <w:rFonts w:ascii="GDSTransportWebsite" w:hAnsi="GDSTransportWebsite"/>
+                <w:b/>
+                <w:bCs/>
+                <w:color w:val="0A0A0A"/>
+                <w:shd w:val="clear" w:color="auto" w:fill="FFFFFF"/>
+              </w:rPr>
+              <w:t>er_</w:t>
+            </w:r>
+            <w:r>
+              <w:rPr>
+                <w:rFonts w:ascii="GDSTransportWebsite" w:hAnsi="GDSTransportWebsite"/>
+                <w:b/>
+                <w:bCs/>
+                <w:color w:val="0A0A0A"/>
+                <w:shd w:val="clear" w:color="auto" w:fill="FFFFFF"/>
+              </w:rPr>
+              <w:t>&gt;&gt;</w:t>
+            </w:r>
+          </w:p>
+        </w:tc>
+        <w:tc>
+          <w:tcPr>
+            <w:tcW w:w="6517" w:type="dxa"/>
+            <w:tcBorders>
+              <w:top w:val="nil"/>
+              <w:left w:val="nil"/>
+              <w:bottom w:val="nil"/>
+              <w:right w:val="nil"/>
+            </w:tcBorders>
+          </w:tcPr>
+          <w:p>
+            <w:pPr>
+              <w:spacing w:before="40" w:after="40"/>
+              <w:rPr>
+                <w:rFonts w:ascii="GDSTransportWebsite" w:hAnsi="GDSTransportWebsite"/>
+                <w:color w:val="0A0A0A"/>
+              </w:rPr>
+            </w:pPr>
+          </w:p>
+        </w:tc>
+      </w:tr>
+      <w:tr>
+        <w:trPr>
+          <w:trHeight w:val="405"/>
+        </w:trPr>
+        <w:tc>
+          <w:tcPr>
+            <w:tcW w:w="3542" w:type="dxa"/>
+            <w:tcBorders>
+              <w:top w:val="nil"/>
+              <w:left w:val="nil"/>
+              <w:bottom w:val="nil"/>
+              <w:right w:val="nil"/>
+            </w:tcBorders>
+          </w:tcPr>
+          <w:p>
+            <w:pPr>
+              <w:pStyle w:val="NormalWeb"/>
+              <w:spacing w:before="40" w:beforeAutospacing="0" w:after="40" w:afterAutospacing="0"/>
+              <w:rPr>
+                <w:rFonts w:ascii="GDSTransportWebsite" w:hAnsi="GDSTransportWebsite"/>
+                <w:b/>
+                <w:bCs/>
+                <w:color w:val="0A0A0A"/>
+                <w:shd w:val="clear" w:color="auto" w:fill="FFFFFF"/>
+              </w:rPr>
+            </w:pPr>
+            <w:r>
+              <w:rPr>
+                <w:rFonts w:ascii="GDSTransportWebsite" w:hAnsi="GDSTransportWebsite"/>
+                <w:b/>
+                <w:bCs/>
+                <w:color w:val="0A0A0A"/>
+                <w:shd w:val="clear" w:color="auto" w:fill="FFFFFF"/>
+              </w:rPr>
+              <w:lastRenderedPageBreak/>
+              <w:t>&lt;&lt;cr_{</w:t>
+            </w:r>
+            <w:r>
+              <w:rPr>
+                <w:b/>
+                <w:bCs/>
+              </w:rPr>
+              <w:t>dqExtraDetailsLip</w:t>
+            </w:r>
+            <w:r>
+              <w:rPr>
+                <w:b/>
+                <w:bCs/>
+              </w:rPr>
+              <w:t>.</w:t>
+            </w:r>
+            <w:r>
+              <w:rPr>
+                <w:b/>
+                <w:bCs/>
+              </w:rPr>
+              <w:t>respondent</w:t>
+            </w:r>
+            <w:proofErr w:type="gramStart"/>
+            <w:r>
+              <w:rPr>
+                <w:b/>
+                <w:bCs/>
+              </w:rPr>
+              <w:t>1DQLiPExpert</w:t>
+            </w:r>
+            <w:r>
+              <w:rPr>
+                <w:b/>
+                <w:bCs/>
+              </w:rPr>
+              <w:t>.</w:t>
+            </w:r>
+            <w:r>
+              <w:rPr>
+                <w:b/>
+                <w:bCs/>
+              </w:rPr>
+              <w:t>caseNeedsAnExpert</w:t>
+            </w:r>
+            <w:r>
+              <w:rPr>
+                <w:b/>
+                <w:bCs/>
+              </w:rPr>
+              <w:t>!</w:t>
+            </w:r>
+            <w:r>
+              <w:rPr>
+                <w:b/>
+                <w:bCs/>
+              </w:rPr>
+              <w:t>=</w:t>
+            </w:r>
+            <w:proofErr w:type="gramEnd"/>
+            <w:r>
+              <w:rPr>
+                <w:b/>
+                <w:bCs/>
+              </w:rPr>
+              <w:t>null}&gt;&gt;</w:t>
+            </w:r>
+          </w:p>
+        </w:tc>
+        <w:tc>
+          <w:tcPr>
+            <w:tcW w:w="6517" w:type="dxa"/>
+            <w:tcBorders>
+              <w:top w:val="nil"/>
+              <w:left w:val="nil"/>
+              <w:bottom w:val="nil"/>
+              <w:right w:val="nil"/>
+            </w:tcBorders>
+          </w:tcPr>
+          <w:p>
+            <w:pPr>
+              <w:spacing w:before="40" w:after="40"/>
+              <w:rPr>
+                <w:rFonts w:ascii="GDSTransportWebsite" w:hAnsi="GDSTransportWebsite"/>
+                <w:color w:val="0A0A0A"/>
+              </w:rPr>
+            </w:pPr>
+          </w:p>
+        </w:tc>
+      </w:tr>
+      <w:tr>
+        <w:trPr>
+          <w:trHeight w:val="405"/>
+        </w:trPr>
+        <w:tc>
+          <w:tcPr>
+            <w:tcW w:w="3542" w:type="dxa"/>
+            <w:tcBorders>
+              <w:top w:val="nil"/>
+              <w:left w:val="nil"/>
+              <w:bottom w:val="nil"/>
+              <w:right w:val="nil"/>
+            </w:tcBorders>
+          </w:tcPr>
+          <w:p>
+            <w:pPr>
+              <w:pStyle w:val="NormalWeb"/>
+              <w:spacing w:before="40" w:beforeAutospacing="0" w:after="40" w:afterAutospacing="0"/>
+              <w:rPr>
+                <w:rFonts w:ascii="GDSTransportWebsite" w:hAnsi="GDSTransportWebsite"/>
+                <w:b/>
+                <w:bCs/>
+                <w:color w:val="0A0A0A"/>
+                <w:shd w:val="clear" w:color="auto" w:fill="FFFFFF"/>
+              </w:rPr>
+            </w:pPr>
+            <w:r>
+              <w:rPr>
+                <w:rFonts w:ascii="GDSTransportWebsite" w:hAnsi="GDSTransportWebsite"/>
+                <w:b/>
+                <w:bCs/>
+                <w:color w:val="0A0A0A"/>
+                <w:shd w:val="clear" w:color="auto" w:fill="FFFFFF"/>
+              </w:rPr>
+              <w:t>Does the case need an expert?</w:t>
+            </w:r>
+          </w:p>
+        </w:tc>
+        <w:tc>
+          <w:tcPr>
+            <w:tcW w:w="6517" w:type="dxa"/>
+            <w:tcBorders>
+              <w:top w:val="nil"/>
+              <w:left w:val="nil"/>
+              <w:bottom w:val="nil"/>
+              <w:right w:val="nil"/>
+            </w:tcBorders>
+          </w:tcPr>
+          <w:p>
+            <w:pPr>
+              <w:spacing w:before="40" w:after="40"/>
+              <w:rPr>
+                <w:rFonts w:ascii="GDSTransportWebsite" w:hAnsi="GDSTransportWebsite"/>
+                <w:color w:val="0A0A0A"/>
+              </w:rPr>
+            </w:pPr>
+            <w:r>
+              <w:rPr>
+                <w:rFonts w:ascii="GDSTransportWebsite" w:hAnsi="GDSTransportWebsite"/>
+                <w:color w:val="0A0A0A"/>
+              </w:rPr>
+              <w:t>&lt;&lt;</w:t>
+            </w:r>
+            <w:r>
+              <w:rPr>
+                <w:rFonts w:ascii="GDSTransportWebsite" w:hAnsi="GDSTransportWebsite"/>
+                <w:color w:val="0A0A0A"/>
+              </w:rPr>
+              <w:t>dqExtraDetailsLip.respondent1DQLiPExpert.caseNeedsAnExpert</w:t>
+            </w:r>
+            <w:r>
+              <w:rPr>
+                <w:rFonts w:ascii="GDSTransportWebsite" w:hAnsi="GDSTransportWebsite"/>
+                <w:color w:val="0A0A0A"/>
+              </w:rPr>
+              <w:t>&gt;&gt;</w:t>
+            </w:r>
+          </w:p>
+        </w:tc>
+      </w:tr>
+      <w:tr>
+        <w:trPr>
+          <w:trHeight w:val="405"/>
+        </w:trPr>
+        <w:tc>
+          <w:tcPr>
+            <w:tcW w:w="3542" w:type="dxa"/>
+            <w:tcBorders>
+              <w:top w:val="nil"/>
+              <w:left w:val="nil"/>
+              <w:bottom w:val="nil"/>
+              <w:right w:val="nil"/>
+            </w:tcBorders>
+          </w:tcPr>
+          <w:p>
+            <w:pPr>
+              <w:pStyle w:val="NormalWeb"/>
+              <w:spacing w:before="40" w:beforeAutospacing="0" w:after="40" w:afterAutospacing="0"/>
+              <w:rPr>
+                <w:rFonts w:ascii="GDSTransportWebsite" w:hAnsi="GDSTransportWebsite"/>
+                <w:b/>
+                <w:bCs/>
+                <w:color w:val="0A0A0A"/>
+                <w:shd w:val="clear" w:color="auto" w:fill="FFFFFF"/>
+              </w:rPr>
+            </w:pPr>
+            <w:r>
+              <w:rPr>
+                <w:rFonts w:ascii="GDSTransportWebsite" w:hAnsi="GDSTransportWebsite"/>
+                <w:b/>
+                <w:bCs/>
+                <w:color w:val="0A0A0A"/>
+                <w:shd w:val="clear" w:color="auto" w:fill="FFFFFF"/>
+              </w:rPr>
+              <w:t>&lt;&lt;er</w:t>
+            </w:r>
+            <w:r>
+              <w:rPr>
+                <w:rFonts w:ascii="GDSTransportWebsite" w:hAnsi="GDSTransportWebsite"/>
+                <w:b/>
+                <w:bCs/>
+                <w:color w:val="0A0A0A"/>
+                <w:shd w:val="clear" w:color="auto" w:fill="FFFFFF"/>
+              </w:rPr>
+              <w:t>_</w:t>
+            </w:r>
+            <w:r>
+              <w:rPr>
+                <w:rFonts w:ascii="GDSTransportWebsite" w:hAnsi="GDSTransportWebsite"/>
+                <w:b/>
+                <w:bCs/>
+                <w:color w:val="0A0A0A"/>
+                <w:shd w:val="clear" w:color="auto" w:fill="FFFFFF"/>
+              </w:rPr>
+              <w:t>&gt;&gt;</w:t>
+            </w:r>
+          </w:p>
+        </w:tc>
+        <w:tc>
+          <w:tcPr>
+            <w:tcW w:w="6517" w:type="dxa"/>
+            <w:tcBorders>
+              <w:top w:val="nil"/>
+              <w:left w:val="nil"/>
+              <w:bottom w:val="nil"/>
+              <w:right w:val="nil"/>
+            </w:tcBorders>
+          </w:tcPr>
+          <w:p>
+            <w:pPr>
+              <w:spacing w:before="40" w:after="40"/>
+              <w:rPr>
+                <w:rFonts w:ascii="GDSTransportWebsite" w:hAnsi="GDSTransportWebsite"/>
+                <w:color w:val="0A0A0A"/>
+              </w:rPr>
+            </w:pPr>
           </w:p>
         </w:tc>
       </w:tr>
@@ -3823,7 +4318,6 @@
                 <w:color w:val="0A0A0A"/>
                 <w:shd w:val="clear" w:color="auto" w:fill="FFFFFF"/>
               </w:rPr>
-              <w:lastRenderedPageBreak/>
               <w:t>Do you think the case is suitable for a single joint expert?</w:t>
             </w:r>
           </w:p>
@@ -4924,6 +5418,86 @@
           <w:rFonts w:ascii="GDSTransportWebsite" w:hAnsi="GDSTransportWebsite"/>
           <w:color w:val="0A0A0A"/>
           <w:shd w:val="clear" w:color="auto" w:fill="FFFFFF"/>
+        </w:rPr>
+        <w:t>&lt;&lt;es_&gt;&gt;</w:t>
+      </w:r>
+    </w:p>
+    <w:p>
+      <w:pPr>
+        <w:pBdr>
+          <w:bottom w:val="single" w:sz="4" w:space="1" w:color="000000"/>
+        </w:pBdr>
+        <w:spacing w:before="120" w:after="120"/>
+        <w:rPr>
+          <w:rFonts w:ascii="GDSTransportWebsite" w:hAnsi="GDSTransportWebsite"/>
+          <w:color w:val="0A0A0A"/>
+        </w:rPr>
+      </w:pPr>
+      <w:r>
+        <w:rPr>
+          <w:rFonts w:ascii="GDSTransportWebsite" w:hAnsi="GDSTransportWebsite"/>
+          <w:color w:val="0A0A0A"/>
+          <w:shd w:val="clear" w:color="auto" w:fill="FFFFFF"/>
+        </w:rPr>
+        <w:t>&lt;&lt;cs_</w:t>
+      </w:r>
+      <w:r>
+        <w:rPr>
+          <w:rFonts w:ascii="GDSTransportWebsite" w:hAnsi="GDSTransportWebsite"/>
+          <w:color w:val="0A0A0A"/>
+        </w:rPr>
+        <w:t xml:space="preserve"> </w:t>
+      </w:r>
+      <w:r>
+        <w:rPr>
+          <w:rFonts w:ascii="GDSTransportWebsite" w:hAnsi="GDSTransportWebsite"/>
+          <w:color w:val="0A0A0A"/>
+        </w:rPr>
+        <w:t>{</w:t>
+      </w:r>
+      <w:r>
+        <w:rPr>
+          <w:rFonts w:ascii="GDSTransportWebsite" w:hAnsi="GDSTransportWebsite"/>
+          <w:color w:val="0A0A0A"/>
+        </w:rPr>
+        <w:t>dqExtraDetailsLip.respondent1DQLiPExpert.caseNeedsAnExpert</w:t>
+      </w:r>
+      <w:r>
+        <w:rPr>
+          <w:rFonts w:ascii="GDSTransportWebsite" w:hAnsi="GDSTransportWebsite"/>
+          <w:color w:val="0A0A0A"/>
+        </w:rPr>
+        <w:t>=’yes}&gt;&gt;</w:t>
+      </w:r>
+    </w:p>
+    <w:p>
+      <w:pPr>
+        <w:pBdr>
+          <w:bottom w:val="single" w:sz="4" w:space="1" w:color="000000"/>
+        </w:pBdr>
+        <w:spacing w:before="120" w:after="120"/>
+        <w:rPr>
+          <w:rFonts w:ascii="GDSTransportWebsite" w:hAnsi="GDSTransportWebsite"/>
+          <w:color w:val="0A0A0A"/>
+        </w:rPr>
+      </w:pPr>
+    </w:p>
+    <w:p>
+      <w:pPr>
+        <w:pBdr>
+          <w:bottom w:val="single" w:sz="4" w:space="1" w:color="000000"/>
+        </w:pBdr>
+        <w:spacing w:before="120" w:after="120"/>
+        <w:rPr>
+          <w:rFonts w:ascii="GDSTransportWebsite" w:hAnsi="GDSTransportWebsite"/>
+          <w:color w:val="0A0A0A"/>
+          <w:shd w:val="clear" w:color="auto" w:fill="FFFFFF"/>
+        </w:rPr>
+      </w:pPr>
+      <w:r>
+        <w:rPr>
+          <w:rFonts w:ascii="GDSTransportWebsite" w:hAnsi="GDSTransportWebsite"/>
+          <w:color w:val="0A0A0A"/>
         </w:rPr>
         <w:t>&lt;&lt;es_&gt;&gt;</w:t>
       </w:r>
@@ -5080,6 +5654,7 @@
                 <w:color w:val="0A0A0A"/>
                 <w:shd w:val="clear" w:color="auto" w:fill="FFFFFF"/>
               </w:rPr>
+              <w:lastRenderedPageBreak/>
               <w:t>&lt;&lt;</w:t>
             </w:r>
             <w:proofErr w:type="spellStart"/>
@@ -5746,7 +6321,6 @@
                 <w:color w:val="0A0A0A"/>
                 <w:shd w:val="clear" w:color="auto" w:fill="FFFFFF"/>
               </w:rPr>
-              <w:lastRenderedPageBreak/>
               <w:t>What language will you, your experts or witnesses speak at the hearing?</w:t>
             </w:r>
           </w:p>
@@ -6579,6 +7153,7 @@
                 <w:color w:val="0A0A0A"/>
                 <w:shd w:val="clear" w:color="auto" w:fill="FFFFFF"/>
               </w:rPr>
+              <w:lastRenderedPageBreak/>
               <w:t>&lt;&lt;</w:t>
             </w:r>
             <w:proofErr w:type="spellStart"/>
@@ -6970,7 +7545,6 @@
           <w:sz w:val="36"/>
           <w:szCs w:val="36"/>
         </w:rPr>
-        <w:lastRenderedPageBreak/>
         <w:t>Additional support</w:t>
       </w:r>
     </w:p>
@@ -7657,6 +8231,7 @@
                 <w:color w:val="0A0A0A"/>
                 <w:shd w:val="clear" w:color="auto" w:fill="FFFFFF"/>
               </w:rPr>
+              <w:lastRenderedPageBreak/>
               <w:t xml:space="preserve">Provide any other information that the judge may </w:t>
             </w:r>
             <w:proofErr w:type="gramStart"/>

</xml_diff>

<commit_message>
CIV-8957 fix template for small claim on experts
</commit_message>
<xml_diff>
--- a/docker/docmosis/templates/CV-SPC-HRN-ENG-LIP-01282.docx
+++ b/docker/docmosis/templates/CV-SPC-HRN-ENG-LIP-01282.docx
@@ -129,27 +129,7 @@
                 <w:sz w:val="28"/>
                 <w:szCs w:val="28"/>
               </w:rPr>
-              <w:t>Claim number: &lt;&lt;</w:t>
-            </w:r>
-            <w:proofErr w:type="spellStart"/>
-            <w:r>
-              <w:rPr>
-                <w:rFonts w:ascii="GDSTransportWebsite" w:hAnsi="GDSTransportWebsite"/>
-                <w:color w:val="60686D"/>
-                <w:sz w:val="28"/>
-                <w:szCs w:val="28"/>
-              </w:rPr>
-              <w:t>referenceNumber</w:t>
-            </w:r>
-            <w:proofErr w:type="spellEnd"/>
-            <w:r>
-              <w:rPr>
-                <w:rFonts w:ascii="GDSTransportWebsite" w:hAnsi="GDSTransportWebsite"/>
-                <w:color w:val="60686D"/>
-                <w:sz w:val="28"/>
-                <w:szCs w:val="28"/>
-              </w:rPr>
-              <w:t>&gt;&gt;</w:t>
+              <w:t>Claim number: &lt;&lt;referenceNumber&gt;&gt;</w:t>
             </w:r>
           </w:p>
         </w:tc>
@@ -260,27 +240,7 @@
                 <w:sz w:val="28"/>
                 <w:szCs w:val="28"/>
               </w:rPr>
-              <w:t>Case name: &lt;&lt;</w:t>
-            </w:r>
-            <w:proofErr w:type="spellStart"/>
-            <w:r>
-              <w:rPr>
-                <w:rFonts w:ascii="GDSTransportWebsite" w:hAnsi="GDSTransportWebsite"/>
-                <w:color w:val="60686D"/>
-                <w:sz w:val="28"/>
-                <w:szCs w:val="28"/>
-              </w:rPr>
-              <w:t>caseName</w:t>
-            </w:r>
-            <w:proofErr w:type="spellEnd"/>
-            <w:r>
-              <w:rPr>
-                <w:rFonts w:ascii="GDSTransportWebsite" w:hAnsi="GDSTransportWebsite"/>
-                <w:color w:val="60686D"/>
-                <w:sz w:val="28"/>
-                <w:szCs w:val="28"/>
-              </w:rPr>
-              <w:t>&gt;&gt;</w:t>
+              <w:t>Case name: &lt;&lt;caseName&gt;&gt;</w:t>
             </w:r>
           </w:p>
         </w:tc>
@@ -444,98 +404,7 @@
                 <w:sz w:val="20"/>
                 <w:szCs w:val="20"/>
               </w:rPr>
-              <w:t>Received: &lt;</w:t>
-            </w:r>
-            <w:proofErr w:type="gramStart"/>
-            <w:r>
-              <w:rPr>
-                <w:rFonts w:ascii="GDSTransportWebsite" w:eastAsia="Times New Roman" w:hAnsi="GDSTransportWebsite" w:cs="Times New Roman"/>
-                <w:color w:val="60686D"/>
-                <w:sz w:val="20"/>
-                <w:szCs w:val="20"/>
-              </w:rPr>
-              <w:t>&lt;{</w:t>
-            </w:r>
-            <w:proofErr w:type="spellStart"/>
-            <w:proofErr w:type="gramEnd"/>
-            <w:r>
-              <w:rPr>
-                <w:rFonts w:ascii="GDSTransportWebsite" w:eastAsia="Times New Roman" w:hAnsi="GDSTransportWebsite" w:cs="Times New Roman"/>
-                <w:color w:val="60686D"/>
-                <w:sz w:val="20"/>
-                <w:szCs w:val="20"/>
-              </w:rPr>
-              <w:t>dateFormat</w:t>
-            </w:r>
-            <w:proofErr w:type="spellEnd"/>
-            <w:r>
-              <w:rPr>
-                <w:rFonts w:ascii="GDSTransportWebsite" w:eastAsia="Times New Roman" w:hAnsi="GDSTransportWebsite" w:cs="Times New Roman"/>
-                <w:color w:val="60686D"/>
-                <w:sz w:val="20"/>
-                <w:szCs w:val="20"/>
-              </w:rPr>
-              <w:t>(</w:t>
-            </w:r>
-            <w:proofErr w:type="spellStart"/>
-            <w:r>
-              <w:rPr>
-                <w:rFonts w:ascii="GDSTransportWebsite" w:eastAsia="Times New Roman" w:hAnsi="GDSTransportWebsite" w:cs="Times New Roman"/>
-                <w:color w:val="60686D"/>
-                <w:sz w:val="20"/>
-                <w:szCs w:val="20"/>
-              </w:rPr>
-              <w:t>submittedOn</w:t>
-            </w:r>
-            <w:proofErr w:type="spellEnd"/>
-            <w:r>
-              <w:rPr>
-                <w:rFonts w:ascii="GDSTransportWebsite" w:eastAsia="Times New Roman" w:hAnsi="GDSTransportWebsite" w:cs="Times New Roman"/>
-                <w:color w:val="60686D"/>
-                <w:sz w:val="20"/>
-                <w:szCs w:val="20"/>
-              </w:rPr>
-              <w:t xml:space="preserve">, ‘d MMMM </w:t>
-            </w:r>
-            <w:proofErr w:type="spellStart"/>
-            <w:r>
-              <w:rPr>
-                <w:rFonts w:ascii="GDSTransportWebsite" w:eastAsia="Times New Roman" w:hAnsi="GDSTransportWebsite" w:cs="Times New Roman"/>
-                <w:color w:val="60686D"/>
-                <w:sz w:val="20"/>
-                <w:szCs w:val="20"/>
-              </w:rPr>
-              <w:t>yyyy</w:t>
-            </w:r>
-            <w:proofErr w:type="spellEnd"/>
-            <w:r>
-              <w:rPr>
-                <w:rFonts w:ascii="GDSTransportWebsite" w:eastAsia="Times New Roman" w:hAnsi="GDSTransportWebsite" w:cs="Times New Roman"/>
-                <w:color w:val="60686D"/>
-                <w:sz w:val="20"/>
-                <w:szCs w:val="20"/>
-              </w:rPr>
-              <w:t>’, ‘dd-MM-</w:t>
-            </w:r>
-            <w:proofErr w:type="spellStart"/>
-            <w:r>
-              <w:rPr>
-                <w:rFonts w:ascii="GDSTransportWebsite" w:eastAsia="Times New Roman" w:hAnsi="GDSTransportWebsite" w:cs="Times New Roman"/>
-                <w:color w:val="60686D"/>
-                <w:sz w:val="20"/>
-                <w:szCs w:val="20"/>
-              </w:rPr>
-              <w:t>yyyy</w:t>
-            </w:r>
-            <w:proofErr w:type="spellEnd"/>
-            <w:r>
-              <w:rPr>
-                <w:rFonts w:ascii="GDSTransportWebsite" w:eastAsia="Times New Roman" w:hAnsi="GDSTransportWebsite" w:cs="Times New Roman"/>
-                <w:color w:val="60686D"/>
-                <w:sz w:val="20"/>
-                <w:szCs w:val="20"/>
-              </w:rPr>
-              <w:t>’)}&gt;&gt;</w:t>
+              <w:t>Received: &lt;&lt;{dateFormat(submittedOn, ‘d MMMM yyyy’, ‘dd-MM-yyyy’)}&gt;&gt;</w:t>
             </w:r>
           </w:p>
         </w:tc>
@@ -716,23 +585,7 @@
                 <w:rFonts w:ascii="GDSTransportWebsite" w:hAnsi="GDSTransportWebsite"/>
                 <w:color w:val="0A0A0A"/>
               </w:rPr>
-              <w:t>&lt;&lt;cs_{</w:t>
-            </w:r>
-            <w:proofErr w:type="gramStart"/>
-            <w:r>
-              <w:rPr>
-                <w:rFonts w:ascii="GDSTransportWebsite" w:hAnsi="GDSTransportWebsite"/>
-                <w:color w:val="0A0A0A"/>
-              </w:rPr>
-              <w:t>applicant.primaryAddress.AddressLine</w:t>
-            </w:r>
-            <w:proofErr w:type="gramEnd"/>
-            <w:r>
-              <w:rPr>
-                <w:rFonts w:ascii="GDSTransportWebsite" w:hAnsi="GDSTransportWebsite"/>
-                <w:color w:val="0A0A0A"/>
-              </w:rPr>
-              <w:t>1!=null}&gt;&gt;&lt;&lt;applicant.primaryAddress.AddressLine1&gt;&gt;&lt;&lt;es_&gt;&gt;&lt;&lt;cs_{!isBlank(applicant.primaryAddress.AddressLine2)}&gt;&gt;</w:t>
+              <w:t>&lt;&lt;cs_{applicant.primaryAddress.AddressLine1!=null}&gt;&gt;&lt;&lt;applicant.primaryAddress.AddressLine1&gt;&gt;&lt;&lt;es_&gt;&gt;&lt;&lt;cs_{!isBlank(applicant.primaryAddress.AddressLine2)}&gt;&gt;</w:t>
             </w:r>
           </w:p>
           <w:p>
@@ -749,155 +602,71 @@
                 <w:rFonts w:ascii="GDSTransportWebsite" w:hAnsi="GDSTransportWebsite"/>
                 <w:color w:val="0A0A0A"/>
               </w:rPr>
-              <w:t>&lt;&lt;</w:t>
-            </w:r>
-            <w:proofErr w:type="gramStart"/>
-            <w:r>
-              <w:rPr>
-                <w:rFonts w:ascii="GDSTransportWebsite" w:hAnsi="GDSTransportWebsite"/>
-                <w:color w:val="0A0A0A"/>
-              </w:rPr>
-              <w:t>applicant.primaryAddress.AddressLine</w:t>
-            </w:r>
-            <w:proofErr w:type="gramEnd"/>
-            <w:r>
-              <w:rPr>
-                <w:rFonts w:ascii="GDSTransportWebsite" w:hAnsi="GDSTransportWebsite"/>
-                <w:color w:val="0A0A0A"/>
-              </w:rPr>
-              <w:t>2&gt;&gt;&lt;&lt;es_&gt;&gt;&lt;&lt;cs_{!isBlank(applicant.primaryAddress.AddressLine3)}&gt;&gt;</w:t>
-            </w:r>
-          </w:p>
-          <w:p>
-            <w:pPr>
-              <w:spacing w:before="40" w:after="40"/>
-              <w:rPr>
-                <w:rFonts w:ascii="GDSTransportWebsite" w:hAnsi="GDSTransportWebsite"/>
-                <w:color w:val="0A0A0A"/>
-              </w:rPr>
-            </w:pPr>
-            <w:r>
-              <w:rPr>
-                <w:rFonts w:ascii="GDSTransportWebsite" w:hAnsi="GDSTransportWebsite"/>
-                <w:color w:val="0A0A0A"/>
-              </w:rPr>
-              <w:t>&lt;&lt;</w:t>
-            </w:r>
-            <w:proofErr w:type="gramStart"/>
-            <w:r>
-              <w:rPr>
-                <w:rFonts w:ascii="GDSTransportWebsite" w:hAnsi="GDSTransportWebsite"/>
-                <w:color w:val="0A0A0A"/>
-              </w:rPr>
-              <w:t>applicant.primaryAddress.AddressLine</w:t>
-            </w:r>
-            <w:proofErr w:type="gramEnd"/>
-            <w:r>
-              <w:rPr>
-                <w:rFonts w:ascii="GDSTransportWebsite" w:hAnsi="GDSTransportWebsite"/>
-                <w:color w:val="0A0A0A"/>
-              </w:rPr>
-              <w:t>3&gt;&gt;&lt;&lt;es_&gt;&gt;&lt;&lt;cs_{!isBlank(applicant.primaryAddress.PostTown)}&gt;&gt;</w:t>
-            </w:r>
-          </w:p>
-          <w:p>
-            <w:pPr>
-              <w:spacing w:before="40" w:after="40"/>
-              <w:rPr>
-                <w:rFonts w:ascii="GDSTransportWebsite" w:hAnsi="GDSTransportWebsite"/>
-                <w:color w:val="0A0A0A"/>
-              </w:rPr>
-            </w:pPr>
-            <w:r>
-              <w:rPr>
-                <w:rFonts w:ascii="GDSTransportWebsite" w:hAnsi="GDSTransportWebsite"/>
-                <w:color w:val="0A0A0A"/>
-              </w:rPr>
-              <w:t>&lt;&lt;</w:t>
-            </w:r>
-            <w:proofErr w:type="spellStart"/>
-            <w:proofErr w:type="gramStart"/>
-            <w:r>
-              <w:rPr>
-                <w:rFonts w:ascii="GDSTransportWebsite" w:hAnsi="GDSTransportWebsite"/>
-                <w:color w:val="0A0A0A"/>
-              </w:rPr>
-              <w:t>applicant.primaryAddress.PostTown</w:t>
-            </w:r>
-            <w:proofErr w:type="spellEnd"/>
-            <w:proofErr w:type="gramEnd"/>
-            <w:r>
-              <w:rPr>
-                <w:rFonts w:ascii="GDSTransportWebsite" w:hAnsi="GDSTransportWebsite"/>
-                <w:color w:val="0A0A0A"/>
-              </w:rPr>
-              <w:t>&gt;&gt;&lt;&lt;es_&gt;&gt;</w:t>
-            </w:r>
-          </w:p>
-          <w:p>
-            <w:pPr>
-              <w:spacing w:before="40" w:after="40"/>
-              <w:rPr>
-                <w:rFonts w:ascii="GDSTransportWebsite" w:hAnsi="GDSTransportWebsite"/>
-                <w:color w:val="0A0A0A"/>
-              </w:rPr>
-            </w:pPr>
-            <w:r>
-              <w:rPr>
-                <w:rFonts w:ascii="GDSTransportWebsite" w:hAnsi="GDSTransportWebsite"/>
-                <w:color w:val="0A0A0A"/>
-              </w:rPr>
-              <w:t>&lt;&lt;</w:t>
-            </w:r>
-            <w:proofErr w:type="gramStart"/>
-            <w:r>
-              <w:rPr>
-                <w:rFonts w:ascii="GDSTransportWebsite" w:hAnsi="GDSTransportWebsite"/>
-                <w:color w:val="0A0A0A"/>
-              </w:rPr>
-              <w:t>applicant.primaryAddress.PostCode</w:t>
-            </w:r>
-            <w:proofErr w:type="gramEnd"/>
-            <w:r>
-              <w:rPr>
-                <w:rFonts w:ascii="GDSTransportWebsite" w:hAnsi="GDSTransportWebsite"/>
-                <w:color w:val="0A0A0A"/>
-              </w:rPr>
-              <w:t>&gt;&gt;&lt;&lt;cs_{!isBlank(applicant.primaryAddress.Country)}&gt;&gt;</w:t>
-            </w:r>
-          </w:p>
-          <w:p>
-            <w:pPr>
-              <w:spacing w:before="40" w:after="40"/>
-              <w:rPr>
-                <w:rFonts w:ascii="GDSTransportWebsite" w:hAnsi="GDSTransportWebsite"/>
-                <w:color w:val="0A0A0A"/>
-              </w:rPr>
-            </w:pPr>
-            <w:r>
-              <w:rPr>
-                <w:rFonts w:ascii="GDSTransportWebsite" w:hAnsi="GDSTransportWebsite"/>
-                <w:color w:val="0A0A0A"/>
-              </w:rPr>
-              <w:t>&lt;&lt;</w:t>
-            </w:r>
-            <w:proofErr w:type="spellStart"/>
-            <w:proofErr w:type="gramStart"/>
-            <w:r>
-              <w:rPr>
-                <w:rFonts w:ascii="GDSTransportWebsite" w:hAnsi="GDSTransportWebsite"/>
-                <w:color w:val="0A0A0A"/>
-              </w:rPr>
-              <w:t>applicant.primaryAddress.Country</w:t>
-            </w:r>
-            <w:proofErr w:type="spellEnd"/>
-            <w:proofErr w:type="gramEnd"/>
-            <w:r>
-              <w:rPr>
-                <w:rFonts w:ascii="GDSTransportWebsite" w:hAnsi="GDSTransportWebsite"/>
-                <w:color w:val="0A0A0A"/>
-              </w:rPr>
-              <w:t>&gt;&gt;&lt;&lt;es_&gt;&gt;</w:t>
+              <w:t>&lt;&lt;applicant.primaryAddress.AddressLine2&gt;&gt;&lt;&lt;es_&gt;&gt;&lt;&lt;cs_{!isBlank(applicant.primaryAddress.AddressLine3)}&gt;&gt;</w:t>
+            </w:r>
+          </w:p>
+          <w:p>
+            <w:pPr>
+              <w:spacing w:before="40" w:after="40"/>
+              <w:rPr>
+                <w:rFonts w:ascii="GDSTransportWebsite" w:hAnsi="GDSTransportWebsite"/>
+                <w:color w:val="0A0A0A"/>
+              </w:rPr>
+            </w:pPr>
+            <w:r>
+              <w:rPr>
+                <w:rFonts w:ascii="GDSTransportWebsite" w:hAnsi="GDSTransportWebsite"/>
+                <w:color w:val="0A0A0A"/>
+              </w:rPr>
+              <w:t>&lt;&lt;applicant.primaryAddress.AddressLine3&gt;&gt;&lt;&lt;es_&gt;&gt;&lt;&lt;cs_{!isBlank(applicant.primaryAddress.PostTown)}&gt;&gt;</w:t>
+            </w:r>
+          </w:p>
+          <w:p>
+            <w:pPr>
+              <w:spacing w:before="40" w:after="40"/>
+              <w:rPr>
+                <w:rFonts w:ascii="GDSTransportWebsite" w:hAnsi="GDSTransportWebsite"/>
+                <w:color w:val="0A0A0A"/>
+              </w:rPr>
+            </w:pPr>
+            <w:r>
+              <w:rPr>
+                <w:rFonts w:ascii="GDSTransportWebsite" w:hAnsi="GDSTransportWebsite"/>
+                <w:color w:val="0A0A0A"/>
+              </w:rPr>
+              <w:t>&lt;&lt;applicant.primaryAddress.PostTown&gt;&gt;&lt;&lt;es_&gt;&gt;</w:t>
+            </w:r>
+          </w:p>
+          <w:p>
+            <w:pPr>
+              <w:spacing w:before="40" w:after="40"/>
+              <w:rPr>
+                <w:rFonts w:ascii="GDSTransportWebsite" w:hAnsi="GDSTransportWebsite"/>
+                <w:color w:val="0A0A0A"/>
+              </w:rPr>
+            </w:pPr>
+            <w:r>
+              <w:rPr>
+                <w:rFonts w:ascii="GDSTransportWebsite" w:hAnsi="GDSTransportWebsite"/>
+                <w:color w:val="0A0A0A"/>
+              </w:rPr>
+              <w:t>&lt;&lt;applicant.primaryAddress.PostCode&gt;&gt;&lt;&lt;cs_{!isBlank(applicant.primaryAddress.Country)}&gt;&gt;</w:t>
+            </w:r>
+          </w:p>
+          <w:p>
+            <w:pPr>
+              <w:spacing w:before="40" w:after="40"/>
+              <w:rPr>
+                <w:rFonts w:ascii="GDSTransportWebsite" w:hAnsi="GDSTransportWebsite"/>
+                <w:color w:val="0A0A0A"/>
+              </w:rPr>
+            </w:pPr>
+            <w:r>
+              <w:rPr>
+                <w:rFonts w:ascii="GDSTransportWebsite" w:hAnsi="GDSTransportWebsite"/>
+                <w:color w:val="0A0A0A"/>
+              </w:rPr>
+              <w:t>&lt;&lt;applicant.primaryAddress.Country&gt;&gt;&lt;&lt;es_&gt;&gt;</w:t>
             </w:r>
           </w:p>
         </w:tc>
@@ -982,57 +751,7 @@
                 <w:rFonts w:ascii="GDSTransportWebsite" w:hAnsi="GDSTransportWebsite"/>
                 <w:color w:val="0A0A0A"/>
               </w:rPr>
-              <w:t>&lt;&lt;cs_{</w:t>
-            </w:r>
-            <w:proofErr w:type="spellStart"/>
-            <w:r>
-              <w:rPr>
-                <w:rFonts w:ascii="GDSTransportWebsite" w:hAnsi="GDSTransportWebsite"/>
-                <w:color w:val="0A0A0A"/>
-              </w:rPr>
-              <w:t>isBlank</w:t>
-            </w:r>
-            <w:proofErr w:type="spellEnd"/>
-            <w:r>
-              <w:rPr>
-                <w:rFonts w:ascii="GDSTransportWebsite" w:hAnsi="GDSTransportWebsite"/>
-                <w:color w:val="0A0A0A"/>
-              </w:rPr>
-              <w:t>(</w:t>
-            </w:r>
-            <w:proofErr w:type="spellStart"/>
-            <w:proofErr w:type="gramStart"/>
-            <w:r>
-              <w:rPr>
-                <w:rFonts w:ascii="GDSTransportWebsite" w:hAnsi="GDSTransportWebsite"/>
-                <w:color w:val="0A0A0A"/>
-              </w:rPr>
-              <w:t>applicant.phoneNumber</w:t>
-            </w:r>
-            <w:proofErr w:type="spellEnd"/>
-            <w:proofErr w:type="gramEnd"/>
-            <w:r>
-              <w:rPr>
-                <w:rFonts w:ascii="GDSTransportWebsite" w:hAnsi="GDSTransportWebsite"/>
-                <w:color w:val="0A0A0A"/>
-              </w:rPr>
-              <w:t xml:space="preserve">)}&gt;&gt;Not Provided&lt;&lt;else&gt;&gt;&lt;&lt; </w:t>
-            </w:r>
-            <w:proofErr w:type="spellStart"/>
-            <w:r>
-              <w:rPr>
-                <w:rFonts w:ascii="GDSTransportWebsite" w:hAnsi="GDSTransportWebsite"/>
-                <w:color w:val="0A0A0A"/>
-              </w:rPr>
-              <w:t>applicant.phoneNumber</w:t>
-            </w:r>
-            <w:proofErr w:type="spellEnd"/>
-            <w:r>
-              <w:rPr>
-                <w:rFonts w:ascii="GDSTransportWebsite" w:hAnsi="GDSTransportWebsite"/>
-                <w:color w:val="0A0A0A"/>
-              </w:rPr>
-              <w:t xml:space="preserve"> &gt;&gt;&lt;&lt;es_&gt;&gt;</w:t>
+              <w:t>&lt;&lt;cs_{isBlank(applicant.phoneNumber)}&gt;&gt;Not Provided&lt;&lt;else&gt;&gt;&lt;&lt; applicant.phoneNumber &gt;&gt;&lt;&lt;es_&gt;&gt;</w:t>
             </w:r>
           </w:p>
         </w:tc>
@@ -1095,57 +814,7 @@
                 <w:rFonts w:ascii="GDSTransportWebsite" w:hAnsi="GDSTransportWebsite"/>
                 <w:color w:val="0A0A0A"/>
               </w:rPr>
-              <w:t>&lt;&lt;cs_{</w:t>
-            </w:r>
-            <w:proofErr w:type="spellStart"/>
-            <w:r>
-              <w:rPr>
-                <w:rFonts w:ascii="GDSTransportWebsite" w:hAnsi="GDSTransportWebsite"/>
-                <w:color w:val="0A0A0A"/>
-              </w:rPr>
-              <w:t>isBlank</w:t>
-            </w:r>
-            <w:proofErr w:type="spellEnd"/>
-            <w:r>
-              <w:rPr>
-                <w:rFonts w:ascii="GDSTransportWebsite" w:hAnsi="GDSTransportWebsite"/>
-                <w:color w:val="0A0A0A"/>
-              </w:rPr>
-              <w:t>(</w:t>
-            </w:r>
-            <w:proofErr w:type="spellStart"/>
-            <w:proofErr w:type="gramStart"/>
-            <w:r>
-              <w:rPr>
-                <w:rFonts w:ascii="GDSTransportWebsite" w:hAnsi="GDSTransportWebsite"/>
-                <w:color w:val="0A0A0A"/>
-              </w:rPr>
-              <w:t>applicant.emailAddress</w:t>
-            </w:r>
-            <w:proofErr w:type="spellEnd"/>
-            <w:proofErr w:type="gramEnd"/>
-            <w:r>
-              <w:rPr>
-                <w:rFonts w:ascii="GDSTransportWebsite" w:hAnsi="GDSTransportWebsite"/>
-                <w:color w:val="0A0A0A"/>
-              </w:rPr>
-              <w:t xml:space="preserve">)}&gt;&gt;Not Provided&lt;&lt;else&gt;&gt;&lt;&lt; </w:t>
-            </w:r>
-            <w:proofErr w:type="spellStart"/>
-            <w:r>
-              <w:rPr>
-                <w:rFonts w:ascii="GDSTransportWebsite" w:hAnsi="GDSTransportWebsite"/>
-                <w:color w:val="0A0A0A"/>
-              </w:rPr>
-              <w:t>applicant.emailAddress</w:t>
-            </w:r>
-            <w:proofErr w:type="spellEnd"/>
-            <w:r>
-              <w:rPr>
-                <w:rFonts w:ascii="GDSTransportWebsite" w:hAnsi="GDSTransportWebsite"/>
-                <w:color w:val="0A0A0A"/>
-              </w:rPr>
-              <w:t xml:space="preserve"> &gt;&gt;&lt;&lt;es_&gt;&gt;</w:t>
+              <w:t>&lt;&lt;cs_{isBlank(applicant.emailAddress)}&gt;&gt;Not Provided&lt;&lt;else&gt;&gt;&lt;&lt; applicant.emailAddress &gt;&gt;&lt;&lt;es_&gt;&gt;</w:t>
             </w:r>
           </w:p>
         </w:tc>
@@ -1223,29 +892,7 @@
                 <w:color w:val="0A0A0A"/>
                 <w:shd w:val="clear" w:color="auto" w:fill="FFFFFF"/>
               </w:rPr>
-              <w:t>&lt;&lt;</w:t>
-            </w:r>
-            <w:proofErr w:type="spellStart"/>
-            <w:r>
-              <w:rPr>
-                <w:rFonts w:ascii="GDSTransportWebsite" w:hAnsi="GDSTransportWebsite"/>
-                <w:b/>
-                <w:bCs/>
-                <w:color w:val="0A0A0A"/>
-                <w:shd w:val="clear" w:color="auto" w:fill="FFFFFF"/>
-              </w:rPr>
-              <w:t>rr_respondents</w:t>
-            </w:r>
-            <w:proofErr w:type="spellEnd"/>
-            <w:r>
-              <w:rPr>
-                <w:rFonts w:ascii="GDSTransportWebsite" w:hAnsi="GDSTransportWebsite"/>
-                <w:b/>
-                <w:bCs/>
-                <w:color w:val="0A0A0A"/>
-                <w:shd w:val="clear" w:color="auto" w:fill="FFFFFF"/>
-              </w:rPr>
-              <w:t>&gt;&gt;</w:t>
+              <w:t>&lt;&lt;rr_respondents&gt;&gt;</w:t>
             </w:r>
           </w:p>
         </w:tc>
@@ -1287,29 +934,7 @@
                 <w:color w:val="0A0A0A"/>
                 <w:shd w:val="clear" w:color="auto" w:fill="FFFFFF"/>
               </w:rPr>
-              <w:t>&lt;&lt;cs_{$size&gt;1}&gt;&gt; Defendant &lt;&lt;$</w:t>
-            </w:r>
-            <w:proofErr w:type="spellStart"/>
-            <w:r>
-              <w:rPr>
-                <w:rFonts w:ascii="GDSTransportWebsite" w:hAnsi="GDSTransportWebsite"/>
-                <w:b/>
-                <w:bCs/>
-                <w:color w:val="0A0A0A"/>
-                <w:shd w:val="clear" w:color="auto" w:fill="FFFFFF"/>
-              </w:rPr>
-              <w:t>itemnum</w:t>
-            </w:r>
-            <w:proofErr w:type="spellEnd"/>
-            <w:r>
-              <w:rPr>
-                <w:rFonts w:ascii="GDSTransportWebsite" w:hAnsi="GDSTransportWebsite"/>
-                <w:b/>
-                <w:bCs/>
-                <w:color w:val="0A0A0A"/>
-                <w:shd w:val="clear" w:color="auto" w:fill="FFFFFF"/>
-              </w:rPr>
-              <w:t>&gt;&gt;&lt;&lt;es_&gt;&gt;</w:t>
+              <w:t>&lt;&lt;cs_{$size&gt;1}&gt;&gt; Defendant &lt;&lt;$itemnum&gt;&gt;&lt;&lt;es_&gt;&gt;</w:t>
             </w:r>
           </w:p>
         </w:tc>
@@ -1434,23 +1059,7 @@
                 <w:rFonts w:ascii="GDSTransportWebsite" w:hAnsi="GDSTransportWebsite"/>
                 <w:color w:val="0A0A0A"/>
               </w:rPr>
-              <w:t>&lt;&lt;cs_{primaryAddress.AddressLine</w:t>
-            </w:r>
-            <w:proofErr w:type="gramStart"/>
-            <w:r>
-              <w:rPr>
-                <w:rFonts w:ascii="GDSTransportWebsite" w:hAnsi="GDSTransportWebsite"/>
-                <w:color w:val="0A0A0A"/>
-              </w:rPr>
-              <w:t>1!=</w:t>
-            </w:r>
-            <w:proofErr w:type="gramEnd"/>
-            <w:r>
-              <w:rPr>
-                <w:rFonts w:ascii="GDSTransportWebsite" w:hAnsi="GDSTransportWebsite"/>
-                <w:color w:val="0A0A0A"/>
-              </w:rPr>
-              <w:t>null}&gt;&gt;&lt;&lt;primaryAddress.AddressLine1&gt;&gt;&lt;&lt;es_&gt;&gt;&lt;&lt;cs_{!isBlank(primaryAddress.AddressLine2)}&gt;&gt;</w:t>
+              <w:t>&lt;&lt;cs_{primaryAddress.AddressLine1!=null}&gt;&gt;&lt;&lt;primaryAddress.AddressLine1&gt;&gt;&lt;&lt;es_&gt;&gt;&lt;&lt;cs_{!isBlank(primaryAddress.AddressLine2)}&gt;&gt;</w:t>
             </w:r>
           </w:p>
           <w:p>
@@ -1468,119 +1077,55 @@
                 <w:color w:val="0A0A0A"/>
               </w:rPr>
               <w:lastRenderedPageBreak/>
-              <w:t>&lt;&lt;primaryAddress.AddressLine2&gt;&gt;&lt;&lt;es_&gt;&gt;&lt;&lt;cs_</w:t>
-            </w:r>
-            <w:proofErr w:type="gramStart"/>
-            <w:r>
-              <w:rPr>
-                <w:rFonts w:ascii="GDSTransportWebsite" w:hAnsi="GDSTransportWebsite"/>
-                <w:color w:val="0A0A0A"/>
-              </w:rPr>
-              <w:t>{!isBlank</w:t>
-            </w:r>
-            <w:proofErr w:type="gramEnd"/>
-            <w:r>
-              <w:rPr>
-                <w:rFonts w:ascii="GDSTransportWebsite" w:hAnsi="GDSTransportWebsite"/>
-                <w:color w:val="0A0A0A"/>
-              </w:rPr>
-              <w:t>(primaryAddress.AddressLine3)}&gt;&gt;</w:t>
-            </w:r>
-          </w:p>
-          <w:p>
-            <w:pPr>
-              <w:spacing w:before="40" w:after="40"/>
-              <w:rPr>
-                <w:rFonts w:ascii="GDSTransportWebsite" w:hAnsi="GDSTransportWebsite"/>
-                <w:color w:val="0A0A0A"/>
-              </w:rPr>
-            </w:pPr>
-            <w:r>
-              <w:rPr>
-                <w:rFonts w:ascii="GDSTransportWebsite" w:hAnsi="GDSTransportWebsite"/>
-                <w:color w:val="0A0A0A"/>
-              </w:rPr>
-              <w:t>&lt;&lt;primaryAddress.AddressLine3&gt;&gt;&lt;&lt;es_&gt;&gt;&lt;&lt;cs_</w:t>
-            </w:r>
-            <w:proofErr w:type="gramStart"/>
-            <w:r>
-              <w:rPr>
-                <w:rFonts w:ascii="GDSTransportWebsite" w:hAnsi="GDSTransportWebsite"/>
-                <w:color w:val="0A0A0A"/>
-              </w:rPr>
-              <w:t>{!isBlank</w:t>
-            </w:r>
-            <w:proofErr w:type="gramEnd"/>
-            <w:r>
-              <w:rPr>
-                <w:rFonts w:ascii="GDSTransportWebsite" w:hAnsi="GDSTransportWebsite"/>
-                <w:color w:val="0A0A0A"/>
-              </w:rPr>
-              <w:t>(primaryAddress.PostTown)}&gt;&gt;</w:t>
-            </w:r>
-          </w:p>
-          <w:p>
-            <w:pPr>
-              <w:spacing w:before="40" w:after="40"/>
-              <w:rPr>
-                <w:rFonts w:ascii="GDSTransportWebsite" w:hAnsi="GDSTransportWebsite"/>
-                <w:color w:val="0A0A0A"/>
-              </w:rPr>
-            </w:pPr>
-            <w:r>
-              <w:rPr>
-                <w:rFonts w:ascii="GDSTransportWebsite" w:hAnsi="GDSTransportWebsite"/>
-                <w:color w:val="0A0A0A"/>
-              </w:rPr>
-              <w:t xml:space="preserve">&lt;&lt; </w:t>
-            </w:r>
-            <w:proofErr w:type="spellStart"/>
-            <w:r>
-              <w:rPr>
-                <w:rFonts w:ascii="GDSTransportWebsite" w:hAnsi="GDSTransportWebsite"/>
-                <w:color w:val="0A0A0A"/>
-              </w:rPr>
-              <w:t>primaryAddress.PostTown</w:t>
-            </w:r>
-            <w:proofErr w:type="spellEnd"/>
-            <w:r>
-              <w:rPr>
-                <w:rFonts w:ascii="GDSTransportWebsite" w:hAnsi="GDSTransportWebsite"/>
-                <w:color w:val="0A0A0A"/>
-              </w:rPr>
-              <w:t>&gt;&gt;&lt;&lt;es_&gt;&gt;</w:t>
-            </w:r>
-          </w:p>
-          <w:p>
-            <w:pPr>
-              <w:spacing w:before="40" w:after="40"/>
-              <w:rPr>
-                <w:rFonts w:ascii="GDSTransportWebsite" w:hAnsi="GDSTransportWebsite"/>
-                <w:color w:val="0A0A0A"/>
-              </w:rPr>
-            </w:pPr>
-            <w:r>
-              <w:rPr>
-                <w:rFonts w:ascii="GDSTransportWebsite" w:hAnsi="GDSTransportWebsite"/>
-                <w:color w:val="0A0A0A"/>
-              </w:rPr>
-              <w:t>&lt;&lt;primaryAddress.PostCode&gt;&gt;&lt;&lt;cs_</w:t>
-            </w:r>
-            <w:proofErr w:type="gramStart"/>
-            <w:r>
-              <w:rPr>
-                <w:rFonts w:ascii="GDSTransportWebsite" w:hAnsi="GDSTransportWebsite"/>
-                <w:color w:val="0A0A0A"/>
-              </w:rPr>
-              <w:t>{!isBlank</w:t>
-            </w:r>
-            <w:proofErr w:type="gramEnd"/>
-            <w:r>
-              <w:rPr>
-                <w:rFonts w:ascii="GDSTransportWebsite" w:hAnsi="GDSTransportWebsite"/>
-                <w:color w:val="0A0A0A"/>
-              </w:rPr>
-              <w:t>(primaryAddress.Country)}&gt;&gt;</w:t>
+              <w:t>&lt;&lt;primaryAddress.AddressLine2&gt;&gt;&lt;&lt;es_&gt;&gt;&lt;&lt;cs_{!isBlank(primaryAddress.AddressLine3)}&gt;&gt;</w:t>
+            </w:r>
+          </w:p>
+          <w:p>
+            <w:pPr>
+              <w:spacing w:before="40" w:after="40"/>
+              <w:rPr>
+                <w:rFonts w:ascii="GDSTransportWebsite" w:hAnsi="GDSTransportWebsite"/>
+                <w:color w:val="0A0A0A"/>
+              </w:rPr>
+            </w:pPr>
+            <w:r>
+              <w:rPr>
+                <w:rFonts w:ascii="GDSTransportWebsite" w:hAnsi="GDSTransportWebsite"/>
+                <w:color w:val="0A0A0A"/>
+              </w:rPr>
+              <w:t>&lt;&lt;primaryAddress.AddressLine3&gt;&gt;&lt;&lt;es_&gt;&gt;&lt;&lt;cs_{!isBlank(primaryAddress.PostTown)}&gt;&gt;</w:t>
+            </w:r>
+          </w:p>
+          <w:p>
+            <w:pPr>
+              <w:spacing w:before="40" w:after="40"/>
+              <w:rPr>
+                <w:rFonts w:ascii="GDSTransportWebsite" w:hAnsi="GDSTransportWebsite"/>
+                <w:color w:val="0A0A0A"/>
+              </w:rPr>
+            </w:pPr>
+            <w:r>
+              <w:rPr>
+                <w:rFonts w:ascii="GDSTransportWebsite" w:hAnsi="GDSTransportWebsite"/>
+                <w:color w:val="0A0A0A"/>
+              </w:rPr>
+              <w:t>&lt;&lt; primaryAddress.PostTown&gt;&gt;&lt;&lt;es_&gt;&gt;</w:t>
+            </w:r>
+          </w:p>
+          <w:p>
+            <w:pPr>
+              <w:spacing w:before="40" w:after="40"/>
+              <w:rPr>
+                <w:rFonts w:ascii="GDSTransportWebsite" w:hAnsi="GDSTransportWebsite"/>
+                <w:color w:val="0A0A0A"/>
+              </w:rPr>
+            </w:pPr>
+            <w:r>
+              <w:rPr>
+                <w:rFonts w:ascii="GDSTransportWebsite" w:hAnsi="GDSTransportWebsite"/>
+                <w:color w:val="0A0A0A"/>
+              </w:rPr>
+              <w:t>&lt;&lt;primaryAddress.PostCode&gt;&gt;&lt;&lt;cs_{!isBlank(primaryAddress.Country)}&gt;&gt;</w:t>
             </w:r>
           </w:p>
           <w:p>
@@ -1597,23 +1142,7 @@
                 <w:rFonts w:ascii="GDSTransportWebsite" w:hAnsi="GDSTransportWebsite"/>
                 <w:color w:val="0A0A0A"/>
               </w:rPr>
-              <w:t xml:space="preserve">&lt;&lt; </w:t>
-            </w:r>
-            <w:proofErr w:type="spellStart"/>
-            <w:r>
-              <w:rPr>
-                <w:rFonts w:ascii="GDSTransportWebsite" w:hAnsi="GDSTransportWebsite"/>
-                <w:color w:val="0A0A0A"/>
-              </w:rPr>
-              <w:t>primaryAddress.Country</w:t>
-            </w:r>
-            <w:proofErr w:type="spellEnd"/>
-            <w:r>
-              <w:rPr>
-                <w:rFonts w:ascii="GDSTransportWebsite" w:hAnsi="GDSTransportWebsite"/>
-                <w:color w:val="0A0A0A"/>
-              </w:rPr>
-              <w:t>&gt;&gt;&lt;&lt;es_&gt;&gt;</w:t>
+              <w:t>&lt;&lt; primaryAddress.Country&gt;&gt;&lt;&lt;es_&gt;&gt;</w:t>
             </w:r>
           </w:p>
         </w:tc>
@@ -1703,55 +1232,7 @@
                 <w:rFonts w:ascii="GDSTransportWebsite" w:hAnsi="GDSTransportWebsite"/>
                 <w:color w:val="0A0A0A"/>
               </w:rPr>
-              <w:t>&lt;&lt;cs_{</w:t>
-            </w:r>
-            <w:proofErr w:type="spellStart"/>
-            <w:r>
-              <w:rPr>
-                <w:rFonts w:ascii="GDSTransportWebsite" w:hAnsi="GDSTransportWebsite"/>
-                <w:color w:val="0A0A0A"/>
-              </w:rPr>
-              <w:t>isBlank</w:t>
-            </w:r>
-            <w:proofErr w:type="spellEnd"/>
-            <w:r>
-              <w:rPr>
-                <w:rFonts w:ascii="GDSTransportWebsite" w:hAnsi="GDSTransportWebsite"/>
-                <w:color w:val="0A0A0A"/>
-              </w:rPr>
-              <w:t>(</w:t>
-            </w:r>
-            <w:proofErr w:type="spellStart"/>
-            <w:r>
-              <w:rPr>
-                <w:rFonts w:ascii="GDSTransportWebsite" w:hAnsi="GDSTransportWebsite"/>
-                <w:color w:val="0A0A0A"/>
-              </w:rPr>
-              <w:t>phoneNumber</w:t>
-            </w:r>
-            <w:proofErr w:type="spellEnd"/>
-            <w:r>
-              <w:rPr>
-                <w:rFonts w:ascii="GDSTransportWebsite" w:hAnsi="GDSTransportWebsite"/>
-                <w:color w:val="0A0A0A"/>
-              </w:rPr>
-              <w:t>)}&gt;&gt;Not Provided&lt;&lt;else&gt;&gt;&lt;&lt;</w:t>
-            </w:r>
-            <w:proofErr w:type="spellStart"/>
-            <w:r>
-              <w:rPr>
-                <w:rFonts w:ascii="GDSTransportWebsite" w:hAnsi="GDSTransportWebsite"/>
-                <w:color w:val="0A0A0A"/>
-              </w:rPr>
-              <w:t>phoneNumber</w:t>
-            </w:r>
-            <w:proofErr w:type="spellEnd"/>
-            <w:r>
-              <w:rPr>
-                <w:rFonts w:ascii="GDSTransportWebsite" w:hAnsi="GDSTransportWebsite"/>
-                <w:color w:val="0A0A0A"/>
-              </w:rPr>
-              <w:t xml:space="preserve"> &gt;&gt;&lt;&lt;es_&gt;&gt;</w:t>
+              <w:t>&lt;&lt;cs_{isBlank(phoneNumber)}&gt;&gt;Not Provided&lt;&lt;else&gt;&gt;&lt;&lt;phoneNumber &gt;&gt;&lt;&lt;es_&gt;&gt;</w:t>
             </w:r>
           </w:p>
         </w:tc>
@@ -1819,55 +1300,7 @@
                 <w:rFonts w:ascii="GDSTransportWebsite" w:hAnsi="GDSTransportWebsite"/>
                 <w:color w:val="0A0A0A"/>
               </w:rPr>
-              <w:t>&lt;&lt;cs_{</w:t>
-            </w:r>
-            <w:proofErr w:type="spellStart"/>
-            <w:r>
-              <w:rPr>
-                <w:rFonts w:ascii="GDSTransportWebsite" w:hAnsi="GDSTransportWebsite"/>
-                <w:color w:val="0A0A0A"/>
-              </w:rPr>
-              <w:t>isBlank</w:t>
-            </w:r>
-            <w:proofErr w:type="spellEnd"/>
-            <w:r>
-              <w:rPr>
-                <w:rFonts w:ascii="GDSTransportWebsite" w:hAnsi="GDSTransportWebsite"/>
-                <w:color w:val="0A0A0A"/>
-              </w:rPr>
-              <w:t>(</w:t>
-            </w:r>
-            <w:proofErr w:type="spellStart"/>
-            <w:r>
-              <w:rPr>
-                <w:rFonts w:ascii="GDSTransportWebsite" w:hAnsi="GDSTransportWebsite"/>
-                <w:color w:val="0A0A0A"/>
-              </w:rPr>
-              <w:t>emailAddress</w:t>
-            </w:r>
-            <w:proofErr w:type="spellEnd"/>
-            <w:r>
-              <w:rPr>
-                <w:rFonts w:ascii="GDSTransportWebsite" w:hAnsi="GDSTransportWebsite"/>
-                <w:color w:val="0A0A0A"/>
-              </w:rPr>
-              <w:t>)}&gt;&gt;Not Provided&lt;&lt;else&gt;&gt;&lt;&lt;</w:t>
-            </w:r>
-            <w:proofErr w:type="spellStart"/>
-            <w:r>
-              <w:rPr>
-                <w:rFonts w:ascii="GDSTransportWebsite" w:hAnsi="GDSTransportWebsite"/>
-                <w:color w:val="0A0A0A"/>
-              </w:rPr>
-              <w:t>emailAddress</w:t>
-            </w:r>
-            <w:proofErr w:type="spellEnd"/>
-            <w:r>
-              <w:rPr>
-                <w:rFonts w:ascii="GDSTransportWebsite" w:hAnsi="GDSTransportWebsite"/>
-                <w:color w:val="0A0A0A"/>
-              </w:rPr>
-              <w:t>&gt;&gt;&lt;&lt;es_&gt;&gt;</w:t>
+              <w:t>&lt;&lt;cs_{isBlank(emailAddress)}&gt;&gt;Not Provided&lt;&lt;else&gt;&gt;&lt;&lt;emailAddress&gt;&gt;&lt;&lt;es_&gt;&gt;</w:t>
             </w:r>
           </w:p>
           <w:p>
@@ -1926,29 +1359,7 @@
                 <w:color w:val="0A0A0A"/>
                 <w:shd w:val="clear" w:color="auto" w:fill="FFFFFF"/>
               </w:rPr>
-              <w:t>&lt;&lt;</w:t>
-            </w:r>
-            <w:proofErr w:type="spellStart"/>
-            <w:r>
-              <w:rPr>
-                <w:rFonts w:ascii="GDSTransportWebsite" w:hAnsi="GDSTransportWebsite"/>
-                <w:b/>
-                <w:bCs/>
-                <w:color w:val="0A0A0A"/>
-                <w:shd w:val="clear" w:color="auto" w:fill="FFFFFF"/>
-              </w:rPr>
-              <w:t>er_respondents</w:t>
-            </w:r>
-            <w:proofErr w:type="spellEnd"/>
-            <w:r>
-              <w:rPr>
-                <w:rFonts w:ascii="GDSTransportWebsite" w:hAnsi="GDSTransportWebsite"/>
-                <w:b/>
-                <w:bCs/>
-                <w:color w:val="0A0A0A"/>
-                <w:shd w:val="clear" w:color="auto" w:fill="FFFFFF"/>
-              </w:rPr>
-              <w:t>&gt;&gt;</w:t>
+              <w:t>&lt;&lt;er_respondents&gt;&gt;</w:t>
             </w:r>
           </w:p>
         </w:tc>
@@ -2020,15 +1431,7 @@
                 <w:rFonts w:ascii="GDSTransportWebsite" w:hAnsi="GDSTransportWebsite"/>
                 <w:color w:val="0A0A0A"/>
               </w:rPr>
-              <w:t>&lt;&lt;</w:t>
-            </w:r>
-            <w:proofErr w:type="spellStart"/>
-            <w:r>
-              <w:rPr>
-                <w:rFonts w:ascii="GDSTransportWebsite" w:hAnsi="GDSTransportWebsite"/>
-                <w:color w:val="0A0A0A"/>
-              </w:rPr>
-              <w:t>c</w:t>
+              <w:t>&lt;&lt;c</w:t>
             </w:r>
             <w:r>
               <w:rPr>
@@ -2037,7 +1440,6 @@
               </w:rPr>
               <w:t>r</w:t>
             </w:r>
-            <w:proofErr w:type="spellEnd"/>
             <w:r>
               <w:rPr>
                 <w:rFonts w:ascii="GDSTransportWebsite" w:hAnsi="GDSTransportWebsite"/>
@@ -2057,23 +1459,7 @@
                 <w:rFonts w:ascii="GDSTransportWebsite" w:hAnsi="GDSTransportWebsite"/>
                 <w:color w:val="0A0A0A"/>
               </w:rPr>
-              <w:t>.AddressLine</w:t>
-            </w:r>
-            <w:proofErr w:type="gramStart"/>
-            <w:r>
-              <w:rPr>
-                <w:rFonts w:ascii="GDSTransportWebsite" w:hAnsi="GDSTransportWebsite"/>
-                <w:color w:val="0A0A0A"/>
-              </w:rPr>
-              <w:t>1!=</w:t>
-            </w:r>
-            <w:proofErr w:type="gramEnd"/>
-            <w:r>
-              <w:rPr>
-                <w:rFonts w:ascii="GDSTransportWebsite" w:hAnsi="GDSTransportWebsite"/>
-                <w:color w:val="0A0A0A"/>
-              </w:rPr>
-              <w:t>null}&gt;&gt;</w:t>
+              <w:t>.AddressLine1!=null}&gt;&gt;</w:t>
             </w:r>
           </w:p>
         </w:tc>
@@ -2196,23 +1582,7 @@
                 <w:rFonts w:ascii="GDSTransportWebsite" w:hAnsi="GDSTransportWebsite"/>
                 <w:color w:val="0A0A0A"/>
               </w:rPr>
-              <w:t>.AddressLine</w:t>
-            </w:r>
-            <w:proofErr w:type="gramStart"/>
-            <w:r>
-              <w:rPr>
-                <w:rFonts w:ascii="GDSTransportWebsite" w:hAnsi="GDSTransportWebsite"/>
-                <w:color w:val="0A0A0A"/>
-              </w:rPr>
-              <w:t>1!=</w:t>
-            </w:r>
-            <w:proofErr w:type="gramEnd"/>
-            <w:r>
-              <w:rPr>
-                <w:rFonts w:ascii="GDSTransportWebsite" w:hAnsi="GDSTransportWebsite"/>
-                <w:color w:val="0A0A0A"/>
-              </w:rPr>
-              <w:t>null}&gt;&gt;&lt;&lt;</w:t>
+              <w:t>.AddressLine1!=null}&gt;&gt;&lt;&lt;</w:t>
             </w:r>
             <w:r>
               <w:rPr>
@@ -2271,23 +1641,7 @@
                 <w:rFonts w:ascii="GDSTransportWebsite" w:hAnsi="GDSTransportWebsite"/>
                 <w:color w:val="0A0A0A"/>
               </w:rPr>
-              <w:t>.AddressLine2&gt;&gt;&lt;&lt;es_&gt;&gt;&lt;&lt;cs_</w:t>
-            </w:r>
-            <w:proofErr w:type="gramStart"/>
-            <w:r>
-              <w:rPr>
-                <w:rFonts w:ascii="GDSTransportWebsite" w:hAnsi="GDSTransportWebsite"/>
-                <w:color w:val="0A0A0A"/>
-              </w:rPr>
-              <w:t>{!isBlank</w:t>
-            </w:r>
-            <w:proofErr w:type="gramEnd"/>
-            <w:r>
-              <w:rPr>
-                <w:rFonts w:ascii="GDSTransportWebsite" w:hAnsi="GDSTransportWebsite"/>
-                <w:color w:val="0A0A0A"/>
-              </w:rPr>
-              <w:t>(</w:t>
+              <w:t>.AddressLine2&gt;&gt;&lt;&lt;es_&gt;&gt;&lt;&lt;cs_{!isBlank(</w:t>
             </w:r>
             <w:r>
               <w:rPr>
@@ -2312,7 +1666,6 @@
                 <w:color w:val="0A0A0A"/>
               </w:rPr>
             </w:pPr>
-            <w:proofErr w:type="gramStart"/>
             <w:r>
               <w:rPr>
                 <w:rFonts w:ascii="GDSTransportWebsite" w:hAnsi="GDSTransportWebsite"/>
@@ -2332,15 +1685,7 @@
                 <w:rFonts w:ascii="GDSTransportWebsite" w:hAnsi="GDSTransportWebsite"/>
                 <w:color w:val="0A0A0A"/>
               </w:rPr>
-              <w:t>.primaryAddress.AddressLine</w:t>
-            </w:r>
-            <w:proofErr w:type="gramEnd"/>
-            <w:r>
-              <w:rPr>
-                <w:rFonts w:ascii="GDSTransportWebsite" w:hAnsi="GDSTransportWebsite"/>
-                <w:color w:val="0A0A0A"/>
-              </w:rPr>
-              <w:t>3&gt;&gt;&lt;&lt;es_&gt;&gt;&lt;&lt;cs_{!isBlank(</w:t>
+              <w:t>.primaryAddress.AddressLine3&gt;&gt;&lt;&lt;es_&gt;&gt;&lt;&lt;cs_{!isBlank(</w:t>
             </w:r>
             <w:r>
               <w:rPr>
@@ -2421,23 +1766,7 @@
                 <w:rFonts w:ascii="GDSTransportWebsite" w:hAnsi="GDSTransportWebsite"/>
                 <w:color w:val="0A0A0A"/>
               </w:rPr>
-              <w:t>.PostCode&gt;&gt;&lt;&lt;cs_</w:t>
-            </w:r>
-            <w:proofErr w:type="gramStart"/>
-            <w:r>
-              <w:rPr>
-                <w:rFonts w:ascii="GDSTransportWebsite" w:hAnsi="GDSTransportWebsite"/>
-                <w:color w:val="0A0A0A"/>
-              </w:rPr>
-              <w:t>{!isBlank</w:t>
-            </w:r>
-            <w:proofErr w:type="gramEnd"/>
-            <w:r>
-              <w:rPr>
-                <w:rFonts w:ascii="GDSTransportWebsite" w:hAnsi="GDSTransportWebsite"/>
-                <w:color w:val="0A0A0A"/>
-              </w:rPr>
-              <w:t>(</w:t>
+              <w:t>.PostCode&gt;&gt;&lt;&lt;cs_{!isBlank(</w:t>
             </w:r>
             <w:r>
               <w:rPr>
@@ -2671,7 +2000,6 @@
             <w:r>
               <w:t>{</w:t>
             </w:r>
-            <w:proofErr w:type="gramStart"/>
             <w:r>
               <w:rPr>
                 <w:b/>
@@ -2684,15 +2012,7 @@
                 <w:b/>
                 <w:bCs/>
               </w:rPr>
-              <w:t>!=</w:t>
-            </w:r>
-            <w:proofErr w:type="gramEnd"/>
-            <w:r>
-              <w:rPr>
-                <w:b/>
-                <w:bCs/>
-              </w:rPr>
-              <w:t>null}</w:t>
+              <w:t>!=null}</w:t>
             </w:r>
             <w:r>
               <w:rPr>
@@ -2742,25 +2062,7 @@
                 <w:b/>
                 <w:bCs/>
               </w:rPr>
-              <w:t xml:space="preserve">Do you consider that this claim is suitable for determination without a hearing, </w:t>
-            </w:r>
-            <w:proofErr w:type="gramStart"/>
-            <w:r>
-              <w:rPr>
-                <w:rFonts w:ascii="GDSTransportWebsite" w:hAnsi="GDSTransportWebsite"/>
-                <w:b/>
-                <w:bCs/>
-              </w:rPr>
-              <w:t>i.e.</w:t>
-            </w:r>
-            <w:proofErr w:type="gramEnd"/>
-            <w:r>
-              <w:rPr>
-                <w:rFonts w:ascii="GDSTransportWebsite" w:hAnsi="GDSTransportWebsite"/>
-                <w:b/>
-                <w:bCs/>
-              </w:rPr>
-              <w:t xml:space="preserve"> by a judge reading and considering the case papers, witness statements and other documents filed by the parties, making a decision, and giving a note of reasons for that decision?</w:t>
+              <w:t>Do you consider that this claim is suitable for determination without a hearing, i.e. by a judge reading and considering the case papers, witness statements and other documents filed by the parties, making a decision, and giving a note of reasons for that decision?</w:t>
             </w:r>
           </w:p>
         </w:tc>
@@ -2784,7 +2086,6 @@
               </w:rPr>
               <w:t>&lt;&lt;</w:t>
             </w:r>
-            <w:proofErr w:type="spellStart"/>
             <w:r>
               <w:rPr>
                 <w:rFonts w:ascii="GDSTransportWebsite" w:hAnsi="GDSTransportWebsite"/>
@@ -2806,7 +2107,6 @@
               </w:rPr>
               <w:t>determinationWithoutHearingRequired</w:t>
             </w:r>
-            <w:proofErr w:type="spellEnd"/>
             <w:r>
               <w:rPr>
                 <w:rFonts w:ascii="GDSTransportWebsite" w:hAnsi="GDSTransportWebsite"/>
@@ -2866,15 +2166,7 @@
                 <w:rFonts w:ascii="GDSTransportWebsite" w:hAnsi="GDSTransportWebsite"/>
                 <w:color w:val="0A0A0A"/>
               </w:rPr>
-              <w:t xml:space="preserve"> </w:t>
-            </w:r>
-            <w:proofErr w:type="spellStart"/>
-            <w:r>
-              <w:rPr>
-                <w:rFonts w:ascii="GDSTransportWebsite" w:hAnsi="GDSTransportWebsite"/>
-                <w:color w:val="0A0A0A"/>
-              </w:rPr>
-              <w:t>dqExtraDetailsLip</w:t>
+              <w:t xml:space="preserve"> dqExtraDetailsLip</w:t>
             </w:r>
             <w:r>
               <w:rPr>
@@ -2888,15 +2180,7 @@
                 <w:rFonts w:ascii="GDSTransportWebsite" w:hAnsi="GDSTransportWebsite"/>
                 <w:color w:val="0A0A0A"/>
               </w:rPr>
-              <w:t>determinationWithoutHearingReason</w:t>
-            </w:r>
-            <w:proofErr w:type="spellEnd"/>
-            <w:r>
-              <w:rPr>
-                <w:rFonts w:ascii="GDSTransportWebsite" w:hAnsi="GDSTransportWebsite"/>
-                <w:color w:val="0A0A0A"/>
-              </w:rPr>
-              <w:t xml:space="preserve"> </w:t>
+              <w:t xml:space="preserve">determinationWithoutHearingReason </w:t>
             </w:r>
             <w:r>
               <w:rPr>
@@ -2995,15 +2279,7 @@
                 <w:b/>
                 <w:bCs/>
               </w:rPr>
-              <w:t>&lt;&lt;</w:t>
-            </w:r>
-            <w:proofErr w:type="spellStart"/>
-            <w:r>
-              <w:rPr>
-                <w:b/>
-                <w:bCs/>
-              </w:rPr>
-              <w:t>c</w:t>
+              <w:t>&lt;&lt;c</w:t>
             </w:r>
             <w:r>
               <w:rPr>
@@ -3012,7 +2288,6 @@
               </w:rPr>
               <w:t>r</w:t>
             </w:r>
-            <w:proofErr w:type="spellEnd"/>
             <w:r>
               <w:rPr>
                 <w:b/>
@@ -3020,8 +2295,6 @@
               </w:rPr>
               <w:t>_{</w:t>
             </w:r>
-            <w:proofErr w:type="spellStart"/>
-            <w:proofErr w:type="gramStart"/>
             <w:r>
               <w:rPr>
                 <w:b/>
@@ -3029,21 +2302,12 @@
               </w:rPr>
               <w:t>dqExtraDetailsLip.triedToSettle</w:t>
             </w:r>
-            <w:proofErr w:type="spellEnd"/>
-            <w:r>
-              <w:rPr>
-                <w:b/>
-                <w:bCs/>
-              </w:rPr>
-              <w:t>!=</w:t>
-            </w:r>
-            <w:proofErr w:type="gramEnd"/>
-            <w:r>
-              <w:rPr>
-                <w:b/>
-                <w:bCs/>
-              </w:rPr>
-              <w:t>null}&gt;&gt;</w:t>
+            <w:r>
+              <w:rPr>
+                <w:b/>
+                <w:bCs/>
+              </w:rPr>
+              <w:t>!=null}&gt;&gt;</w:t>
             </w:r>
           </w:p>
         </w:tc>
@@ -3158,7 +2422,6 @@
             <w:r>
               <w:t xml:space="preserve"> </w:t>
             </w:r>
-            <w:proofErr w:type="spellStart"/>
             <w:r>
               <w:rPr>
                 <w:rFonts w:cstheme="minorHAnsi"/>
@@ -3177,7 +2440,6 @@
               </w:rPr>
               <w:t>triedToSettle</w:t>
             </w:r>
-            <w:proofErr w:type="spellEnd"/>
             <w:r>
               <w:rPr>
                 <w:rFonts w:cstheme="minorHAnsi"/>
@@ -3303,7 +2565,6 @@
               </w:rPr>
               <w:t>&lt;&lt;</w:t>
             </w:r>
-            <w:proofErr w:type="spellStart"/>
             <w:r>
               <w:rPr>
                 <w:rFonts w:cstheme="minorHAnsi"/>
@@ -3322,7 +2583,6 @@
               </w:rPr>
               <w:t>considerClaimantDocuments</w:t>
             </w:r>
-            <w:proofErr w:type="spellEnd"/>
             <w:r>
               <w:rPr>
                 <w:rFonts w:cstheme="minorHAnsi"/>
@@ -3393,7 +2653,6 @@
               </w:rPr>
               <w:t>&lt;&lt;</w:t>
             </w:r>
-            <w:proofErr w:type="spellStart"/>
             <w:r>
               <w:rPr>
                 <w:rFonts w:cstheme="minorHAnsi"/>
@@ -3412,7 +2671,6 @@
               </w:rPr>
               <w:t>considerClaimantDocumentsDetails</w:t>
             </w:r>
-            <w:proofErr w:type="spellEnd"/>
             <w:r>
               <w:rPr>
                 <w:rFonts w:cstheme="minorHAnsi"/>
@@ -3717,25 +2975,7 @@
                 <w:rFonts w:ascii="GDSTransportWebsite" w:hAnsi="GDSTransportWebsite"/>
                 <w:color w:val="0A0A0A"/>
               </w:rPr>
-              <w:t>&lt;&lt;</w:t>
-            </w:r>
-            <w:proofErr w:type="spellStart"/>
-            <w:proofErr w:type="gramStart"/>
-            <w:r>
-              <w:rPr>
-                <w:rFonts w:ascii="GDSTransportWebsite" w:hAnsi="GDSTransportWebsite"/>
-                <w:color w:val="0A0A0A"/>
-              </w:rPr>
-              <w:t>experts.expertRequired</w:t>
-            </w:r>
-            <w:proofErr w:type="spellEnd"/>
-            <w:proofErr w:type="gramEnd"/>
-            <w:r>
-              <w:rPr>
-                <w:rFonts w:ascii="GDSTransportWebsite" w:hAnsi="GDSTransportWebsite"/>
-                <w:color w:val="0A0A0A"/>
-              </w:rPr>
-              <w:t>&gt;&gt;</w:t>
+              <w:t>&lt;&lt;experts.expertRequired&gt;&gt;</w:t>
             </w:r>
           </w:p>
         </w:tc>
@@ -3875,15 +3115,7 @@
                 <w:b/>
                 <w:bCs/>
               </w:rPr>
-              <w:t>respondent</w:t>
-            </w:r>
-            <w:proofErr w:type="gramStart"/>
-            <w:r>
-              <w:rPr>
-                <w:b/>
-                <w:bCs/>
-              </w:rPr>
-              <w:t>1DQLiPExpert</w:t>
+              <w:t>respondent1DQLiPExpert</w:t>
             </w:r>
             <w:r>
               <w:rPr>
@@ -3911,15 +3143,7 @@
                 <w:b/>
                 <w:bCs/>
               </w:rPr>
-              <w:t>=</w:t>
-            </w:r>
-            <w:proofErr w:type="gramEnd"/>
-            <w:r>
-              <w:rPr>
-                <w:b/>
-                <w:bCs/>
-              </w:rPr>
-              <w:t>null}&gt;&gt;</w:t>
+              <w:t>=null}&gt;&gt;</w:t>
             </w:r>
           </w:p>
         </w:tc>
@@ -4111,27 +3335,7 @@
           <w:color w:val="0A0A0A"/>
           <w:shd w:val="clear" w:color="auto" w:fill="FFFFFF"/>
         </w:rPr>
-        <w:t>&lt;&lt;cs_{</w:t>
-      </w:r>
-      <w:proofErr w:type="spellStart"/>
-      <w:proofErr w:type="gramStart"/>
-      <w:r>
-        <w:rPr>
-          <w:rFonts w:ascii="GDSTransportWebsite" w:hAnsi="GDSTransportWebsite"/>
-          <w:color w:val="0A0A0A"/>
-          <w:shd w:val="clear" w:color="auto" w:fill="FFFFFF"/>
-        </w:rPr>
-        <w:t>experts.expertRequired</w:t>
-      </w:r>
-      <w:proofErr w:type="spellEnd"/>
-      <w:proofErr w:type="gramEnd"/>
-      <w:r>
-        <w:rPr>
-          <w:rFonts w:ascii="GDSTransportWebsite" w:hAnsi="GDSTransportWebsite"/>
-          <w:color w:val="0A0A0A"/>
-          <w:shd w:val="clear" w:color="auto" w:fill="FFFFFF"/>
-        </w:rPr>
-        <w:t>='Yes'}&gt;&gt;</w:t>
+        <w:t>&lt;&lt;cs_{experts.expertRequired='Yes'}&gt;&gt;</w:t>
       </w:r>
     </w:p>
     <w:tbl>
@@ -4169,37 +3373,16 @@
                 <w:shd w:val="clear" w:color="auto" w:fill="FFFFFF"/>
               </w:rPr>
             </w:pPr>
-            <w:r>
-              <w:rPr>
-                <w:rFonts w:ascii="GDSTransportWebsite" w:hAnsi="GDSTransportWebsite"/>
-                <w:b/>
-                <w:bCs/>
-                <w:color w:val="0A0A0A"/>
-                <w:shd w:val="clear" w:color="auto" w:fill="FFFFFF"/>
-              </w:rPr>
-              <w:t xml:space="preserve">Have you already sent expert reports or </w:t>
-            </w:r>
-            <w:proofErr w:type="gramStart"/>
-            <w:r>
-              <w:rPr>
-                <w:rFonts w:ascii="GDSTransportWebsite" w:hAnsi="GDSTransportWebsite"/>
-                <w:b/>
-                <w:bCs/>
-                <w:color w:val="0A0A0A"/>
-                <w:shd w:val="clear" w:color="auto" w:fill="FFFFFF"/>
-              </w:rPr>
-              <w:t>similar to</w:t>
-            </w:r>
-            <w:proofErr w:type="gramEnd"/>
-            <w:r>
-              <w:rPr>
-                <w:rFonts w:ascii="GDSTransportWebsite" w:hAnsi="GDSTransportWebsite"/>
-                <w:b/>
-                <w:bCs/>
-                <w:color w:val="0A0A0A"/>
-                <w:shd w:val="clear" w:color="auto" w:fill="FFFFFF"/>
-              </w:rPr>
-              <w:t xml:space="preserve"> other parties?</w:t>
+            <w:bookmarkStart w:id="0" w:name="_Hlk139889589"/>
+            <w:r>
+              <w:rPr>
+                <w:rFonts w:ascii="GDSTransportWebsite" w:hAnsi="GDSTransportWebsite"/>
+                <w:b/>
+                <w:bCs/>
+                <w:color w:val="0A0A0A"/>
+                <w:shd w:val="clear" w:color="auto" w:fill="FFFFFF"/>
+              </w:rPr>
+              <w:t>Have you already sent expert reports or similar to other parties?</w:t>
             </w:r>
           </w:p>
           <w:p>
@@ -4232,57 +3415,84 @@
                 <w:rFonts w:ascii="GDSTransportWebsite" w:hAnsi="GDSTransportWebsite"/>
                 <w:color w:val="0A0A0A"/>
               </w:rPr>
-              <w:t>&lt;&lt;cs_{</w:t>
-            </w:r>
-            <w:proofErr w:type="spellStart"/>
-            <w:r>
-              <w:rPr>
-                <w:rFonts w:ascii="GDSTransportWebsite" w:hAnsi="GDSTransportWebsite"/>
-                <w:color w:val="0A0A0A"/>
-              </w:rPr>
-              <w:t>isBlank</w:t>
-            </w:r>
-            <w:proofErr w:type="spellEnd"/>
-            <w:r>
-              <w:rPr>
-                <w:rFonts w:ascii="GDSTransportWebsite" w:hAnsi="GDSTransportWebsite"/>
-                <w:color w:val="0A0A0A"/>
-              </w:rPr>
-              <w:t>(</w:t>
-            </w:r>
-            <w:proofErr w:type="spellStart"/>
-            <w:proofErr w:type="gramStart"/>
-            <w:r>
-              <w:rPr>
-                <w:rFonts w:ascii="GDSTransportWebsite" w:hAnsi="GDSTransportWebsite"/>
-                <w:color w:val="0A0A0A"/>
-              </w:rPr>
-              <w:t>experts.expertReportsSent</w:t>
-            </w:r>
-            <w:proofErr w:type="spellEnd"/>
-            <w:proofErr w:type="gramEnd"/>
-            <w:r>
-              <w:rPr>
-                <w:rFonts w:ascii="GDSTransportWebsite" w:hAnsi="GDSTransportWebsite"/>
-                <w:color w:val="0A0A0A"/>
-              </w:rPr>
-              <w:t>)}&gt;&gt;Not Provided&lt;&lt;else&gt;&gt;&lt;&lt;</w:t>
-            </w:r>
-            <w:proofErr w:type="spellStart"/>
-            <w:r>
-              <w:rPr>
-                <w:rFonts w:ascii="GDSTransportWebsite" w:hAnsi="GDSTransportWebsite"/>
-                <w:color w:val="0A0A0A"/>
-              </w:rPr>
-              <w:t>experts.expertReportsSent</w:t>
-            </w:r>
-            <w:proofErr w:type="spellEnd"/>
-            <w:r>
-              <w:rPr>
-                <w:rFonts w:ascii="GDSTransportWebsite" w:hAnsi="GDSTransportWebsite"/>
-                <w:color w:val="0A0A0A"/>
-              </w:rPr>
-              <w:t>&gt;&gt;&lt;&lt;es_&gt;&gt;</w:t>
+              <w:t>&lt;&lt;cs_{isBlank(experts.expertReportsSent)}&gt;&gt;Not Provided&lt;&lt;else&gt;&gt;&lt;&lt;experts.expertReportsSent&gt;&gt;&lt;&lt;es_&gt;&gt;</w:t>
+            </w:r>
+          </w:p>
+        </w:tc>
+      </w:tr>
+      <w:bookmarkEnd w:id="0"/>
+      <w:tr>
+        <w:tc>
+          <w:tcPr>
+            <w:tcW w:w="3542" w:type="dxa"/>
+            <w:tcBorders>
+              <w:top w:val="nil"/>
+              <w:left w:val="nil"/>
+              <w:bottom w:val="nil"/>
+              <w:right w:val="nil"/>
+            </w:tcBorders>
+          </w:tcPr>
+          <w:p>
+            <w:pPr>
+              <w:pStyle w:val="NormalWeb"/>
+              <w:spacing w:before="40" w:beforeAutospacing="0" w:after="40" w:afterAutospacing="0"/>
+              <w:rPr>
+                <w:rFonts w:ascii="GDSTransportWebsite" w:hAnsi="GDSTransportWebsite"/>
+                <w:b/>
+                <w:bCs/>
+                <w:color w:val="0A0A0A"/>
+                <w:shd w:val="clear" w:color="auto" w:fill="FFFFFF"/>
+              </w:rPr>
+            </w:pPr>
+            <w:r>
+              <w:rPr>
+                <w:rFonts w:ascii="GDSTransportWebsite" w:hAnsi="GDSTransportWebsite"/>
+                <w:b/>
+                <w:bCs/>
+                <w:color w:val="0A0A0A"/>
+                <w:shd w:val="clear" w:color="auto" w:fill="FFFFFF"/>
+              </w:rPr>
+              <w:t>Do you think the case is suitable for a single joint expert?</w:t>
+            </w:r>
+          </w:p>
+          <w:p>
+            <w:pPr>
+              <w:pStyle w:val="NormalWeb"/>
+              <w:spacing w:before="40" w:beforeAutospacing="0" w:after="40" w:afterAutospacing="0"/>
+              <w:rPr>
+                <w:rFonts w:ascii="GDSTransportWebsite" w:hAnsi="GDSTransportWebsite"/>
+                <w:b/>
+                <w:bCs/>
+                <w:color w:val="0A0A0A"/>
+                <w:shd w:val="clear" w:color="auto" w:fill="FFFFFF"/>
+              </w:rPr>
+            </w:pPr>
+          </w:p>
+        </w:tc>
+        <w:tc>
+          <w:tcPr>
+            <w:tcW w:w="6517" w:type="dxa"/>
+            <w:tcBorders>
+              <w:top w:val="nil"/>
+              <w:left w:val="nil"/>
+              <w:bottom w:val="nil"/>
+              <w:right w:val="nil"/>
+            </w:tcBorders>
+          </w:tcPr>
+          <w:p>
+            <w:pPr>
+              <w:spacing w:before="40" w:after="40"/>
+              <w:rPr>
+                <w:rFonts w:ascii="GDSTransportWebsite" w:hAnsi="GDSTransportWebsite"/>
+                <w:color w:val="0A0A0A"/>
+              </w:rPr>
+            </w:pPr>
+            <w:r>
+              <w:rPr>
+                <w:rFonts w:ascii="GDSTransportWebsite" w:hAnsi="GDSTransportWebsite"/>
+                <w:color w:val="0A0A0A"/>
+              </w:rPr>
+              <w:t>&lt;&lt;cs_{isBlank(experts.jointExpertSuitable)}&gt;&gt;Not Provided&lt;&lt;else&gt;&gt;&lt;&lt;experts.jointExpertSuitable&gt;&gt;&lt;&lt;es_&gt;&gt;</w:t>
             </w:r>
           </w:p>
         </w:tc>
@@ -4290,132 +3500,6 @@
       <w:tr>
         <w:tc>
           <w:tcPr>
-            <w:tcW w:w="3542" w:type="dxa"/>
-            <w:tcBorders>
-              <w:top w:val="nil"/>
-              <w:left w:val="nil"/>
-              <w:bottom w:val="nil"/>
-              <w:right w:val="nil"/>
-            </w:tcBorders>
-          </w:tcPr>
-          <w:p>
-            <w:pPr>
-              <w:pStyle w:val="NormalWeb"/>
-              <w:spacing w:before="40" w:beforeAutospacing="0" w:after="40" w:afterAutospacing="0"/>
-              <w:rPr>
-                <w:rFonts w:ascii="GDSTransportWebsite" w:hAnsi="GDSTransportWebsite"/>
-                <w:b/>
-                <w:bCs/>
-                <w:color w:val="0A0A0A"/>
-                <w:shd w:val="clear" w:color="auto" w:fill="FFFFFF"/>
-              </w:rPr>
-            </w:pPr>
-            <w:r>
-              <w:rPr>
-                <w:rFonts w:ascii="GDSTransportWebsite" w:hAnsi="GDSTransportWebsite"/>
-                <w:b/>
-                <w:bCs/>
-                <w:color w:val="0A0A0A"/>
-                <w:shd w:val="clear" w:color="auto" w:fill="FFFFFF"/>
-              </w:rPr>
-              <w:t>Do you think the case is suitable for a single joint expert?</w:t>
-            </w:r>
-          </w:p>
-          <w:p>
-            <w:pPr>
-              <w:pStyle w:val="NormalWeb"/>
-              <w:spacing w:before="40" w:beforeAutospacing="0" w:after="40" w:afterAutospacing="0"/>
-              <w:rPr>
-                <w:rFonts w:ascii="GDSTransportWebsite" w:hAnsi="GDSTransportWebsite"/>
-                <w:b/>
-                <w:bCs/>
-                <w:color w:val="0A0A0A"/>
-                <w:shd w:val="clear" w:color="auto" w:fill="FFFFFF"/>
-              </w:rPr>
-            </w:pPr>
-          </w:p>
-        </w:tc>
-        <w:tc>
-          <w:tcPr>
-            <w:tcW w:w="6517" w:type="dxa"/>
-            <w:tcBorders>
-              <w:top w:val="nil"/>
-              <w:left w:val="nil"/>
-              <w:bottom w:val="nil"/>
-              <w:right w:val="nil"/>
-            </w:tcBorders>
-          </w:tcPr>
-          <w:p>
-            <w:pPr>
-              <w:spacing w:before="40" w:after="40"/>
-              <w:rPr>
-                <w:rFonts w:ascii="GDSTransportWebsite" w:hAnsi="GDSTransportWebsite"/>
-                <w:color w:val="0A0A0A"/>
-              </w:rPr>
-            </w:pPr>
-            <w:r>
-              <w:rPr>
-                <w:rFonts w:ascii="GDSTransportWebsite" w:hAnsi="GDSTransportWebsite"/>
-                <w:color w:val="0A0A0A"/>
-              </w:rPr>
-              <w:t>&lt;&lt;cs_{</w:t>
-            </w:r>
-            <w:proofErr w:type="spellStart"/>
-            <w:r>
-              <w:rPr>
-                <w:rFonts w:ascii="GDSTransportWebsite" w:hAnsi="GDSTransportWebsite"/>
-                <w:color w:val="0A0A0A"/>
-              </w:rPr>
-              <w:t>isBlank</w:t>
-            </w:r>
-            <w:proofErr w:type="spellEnd"/>
-            <w:r>
-              <w:rPr>
-                <w:rFonts w:ascii="GDSTransportWebsite" w:hAnsi="GDSTransportWebsite"/>
-                <w:color w:val="0A0A0A"/>
-              </w:rPr>
-              <w:t>(</w:t>
-            </w:r>
-            <w:proofErr w:type="spellStart"/>
-            <w:proofErr w:type="gramStart"/>
-            <w:r>
-              <w:rPr>
-                <w:rFonts w:ascii="GDSTransportWebsite" w:hAnsi="GDSTransportWebsite"/>
-                <w:color w:val="0A0A0A"/>
-              </w:rPr>
-              <w:t>experts.jointExpertSuitable</w:t>
-            </w:r>
-            <w:proofErr w:type="spellEnd"/>
-            <w:proofErr w:type="gramEnd"/>
-            <w:r>
-              <w:rPr>
-                <w:rFonts w:ascii="GDSTransportWebsite" w:hAnsi="GDSTransportWebsite"/>
-                <w:color w:val="0A0A0A"/>
-              </w:rPr>
-              <w:t>)}&gt;&gt;Not Provided&lt;&lt;else&gt;&gt;&lt;&lt;</w:t>
-            </w:r>
-            <w:proofErr w:type="spellStart"/>
-            <w:r>
-              <w:rPr>
-                <w:rFonts w:ascii="GDSTransportWebsite" w:hAnsi="GDSTransportWebsite"/>
-                <w:color w:val="0A0A0A"/>
-              </w:rPr>
-              <w:t>experts.jointExpertSuitable</w:t>
-            </w:r>
-            <w:proofErr w:type="spellEnd"/>
-            <w:r>
-              <w:rPr>
-                <w:rFonts w:ascii="GDSTransportWebsite" w:hAnsi="GDSTransportWebsite"/>
-                <w:color w:val="0A0A0A"/>
-              </w:rPr>
-              <w:t>&gt;&gt;&lt;&lt;es_&gt;&gt;</w:t>
-            </w:r>
-          </w:p>
-        </w:tc>
-      </w:tr>
-      <w:tr>
-        <w:tc>
-          <w:tcPr>
             <w:tcW w:w="10059" w:type="dxa"/>
             <w:gridSpan w:val="2"/>
             <w:tcBorders>
@@ -4439,35 +3523,7 @@
                 <w:color w:val="0A0A0A"/>
                 <w:shd w:val="clear" w:color="auto" w:fill="FFFFFF"/>
               </w:rPr>
-              <w:t>&lt;&lt;</w:t>
-            </w:r>
-            <w:proofErr w:type="spellStart"/>
-            <w:r>
-              <w:rPr>
-                <w:rFonts w:ascii="GDSTransportWebsite" w:hAnsi="GDSTransportWebsite"/>
-                <w:color w:val="0A0A0A"/>
-                <w:shd w:val="clear" w:color="auto" w:fill="FFFFFF"/>
-              </w:rPr>
-              <w:t>rr_</w:t>
-            </w:r>
-            <w:proofErr w:type="gramStart"/>
-            <w:r>
-              <w:rPr>
-                <w:rFonts w:ascii="GDSTransportWebsite" w:hAnsi="GDSTransportWebsite"/>
-                <w:color w:val="0A0A0A"/>
-                <w:shd w:val="clear" w:color="auto" w:fill="FFFFFF"/>
-              </w:rPr>
-              <w:t>experts.details</w:t>
-            </w:r>
-            <w:proofErr w:type="spellEnd"/>
-            <w:proofErr w:type="gramEnd"/>
-            <w:r>
-              <w:rPr>
-                <w:rFonts w:ascii="GDSTransportWebsite" w:hAnsi="GDSTransportWebsite"/>
-                <w:color w:val="0A0A0A"/>
-                <w:shd w:val="clear" w:color="auto" w:fill="FFFFFF"/>
-              </w:rPr>
-              <w:t>&gt;&gt;</w:t>
+              <w:t>&lt;&lt;rr_experts.details&gt;&gt;</w:t>
             </w:r>
           </w:p>
         </w:tc>
@@ -4500,23 +3556,7 @@
                 <w:rFonts w:ascii="GDSTransportWebsite" w:hAnsi="GDSTransportWebsite"/>
                 <w:color w:val="0A0A0A"/>
               </w:rPr>
-              <w:t>Expert &lt;&lt;$</w:t>
-            </w:r>
-            <w:proofErr w:type="spellStart"/>
-            <w:r>
-              <w:rPr>
-                <w:rFonts w:ascii="GDSTransportWebsite" w:hAnsi="GDSTransportWebsite"/>
-                <w:color w:val="0A0A0A"/>
-              </w:rPr>
-              <w:t>itemnum</w:t>
-            </w:r>
-            <w:proofErr w:type="spellEnd"/>
-            <w:r>
-              <w:rPr>
-                <w:rFonts w:ascii="GDSTransportWebsite" w:hAnsi="GDSTransportWebsite"/>
-                <w:color w:val="0A0A0A"/>
-              </w:rPr>
-              <w:t>&gt;&gt;</w:t>
+              <w:t>Expert &lt;&lt;$itemnum&gt;&gt;</w:t>
             </w:r>
           </w:p>
         </w:tc>
@@ -4593,25 +3633,8 @@
                 <w:rFonts w:ascii="GDSTransportWebsite" w:hAnsi="GDSTransportWebsite"/>
                 <w:color w:val="0A0A0A"/>
               </w:rPr>
-              <w:t>&lt;&lt;cs_{</w:t>
-            </w:r>
-            <w:proofErr w:type="spellStart"/>
-            <w:r>
-              <w:rPr>
-                <w:rFonts w:ascii="GDSTransportWebsite" w:hAnsi="GDSTransportWebsite"/>
-                <w:color w:val="0A0A0A"/>
-              </w:rPr>
-              <w:t>isBlank</w:t>
-            </w:r>
-            <w:proofErr w:type="spellEnd"/>
-            <w:r>
-              <w:rPr>
-                <w:rFonts w:ascii="GDSTransportWebsite" w:hAnsi="GDSTransportWebsite"/>
-                <w:color w:val="0A0A0A"/>
-              </w:rPr>
-              <w:t>(</w:t>
-            </w:r>
-            <w:proofErr w:type="spellStart"/>
+              <w:t>&lt;&lt;cs_{isBlank(</w:t>
+            </w:r>
             <w:r>
               <w:rPr>
                 <w:rFonts w:ascii="GDSTransportWebsite" w:hAnsi="GDSTransportWebsite"/>
@@ -4619,7 +3642,6 @@
               </w:rPr>
               <w:t>firstName</w:t>
             </w:r>
-            <w:proofErr w:type="spellEnd"/>
             <w:r>
               <w:rPr>
                 <w:rFonts w:ascii="GDSTransportWebsite" w:hAnsi="GDSTransportWebsite"/>
@@ -4627,7 +3649,6 @@
               </w:rPr>
               <w:t xml:space="preserve">)}&gt;&gt;Not Provided&lt;&lt;else&gt;&gt;&lt;&lt; </w:t>
             </w:r>
-            <w:proofErr w:type="spellStart"/>
             <w:r>
               <w:rPr>
                 <w:rFonts w:ascii="GDSTransportWebsite" w:hAnsi="GDSTransportWebsite"/>
@@ -4635,7 +3656,6 @@
               </w:rPr>
               <w:t>firstName</w:t>
             </w:r>
-            <w:proofErr w:type="spellEnd"/>
             <w:r>
               <w:rPr>
                 <w:rFonts w:ascii="GDSTransportWebsite" w:hAnsi="GDSTransportWebsite"/>
@@ -4648,23 +3668,7 @@
                 <w:rFonts w:ascii="GDSTransportWebsite" w:hAnsi="GDSTransportWebsite"/>
                 <w:color w:val="0A0A0A"/>
               </w:rPr>
-              <w:t xml:space="preserve"> &lt;&lt;</w:t>
-            </w:r>
-            <w:proofErr w:type="spellStart"/>
-            <w:r>
-              <w:rPr>
-                <w:rFonts w:ascii="GDSTransportWebsite" w:hAnsi="GDSTransportWebsite"/>
-                <w:color w:val="0A0A0A"/>
-              </w:rPr>
-              <w:t>lastName</w:t>
-            </w:r>
-            <w:proofErr w:type="spellEnd"/>
-            <w:r>
-              <w:rPr>
-                <w:rFonts w:ascii="GDSTransportWebsite" w:hAnsi="GDSTransportWebsite"/>
-                <w:color w:val="0A0A0A"/>
-              </w:rPr>
-              <w:t>&gt;&gt;</w:t>
+              <w:t xml:space="preserve"> &lt;&lt;lastName&gt;&gt;</w:t>
             </w:r>
             <w:r>
               <w:rPr>
@@ -4750,23 +3754,13 @@
               </w:rPr>
               <w:t>&lt;&lt;cs_{</w:t>
             </w:r>
-            <w:proofErr w:type="spellStart"/>
-            <w:r>
-              <w:rPr>
-                <w:rFonts w:ascii="GDSTransportWebsite" w:hAnsi="GDSTransportWebsite"/>
-                <w:color w:val="0A0A0A"/>
-              </w:rPr>
-              <w:t>isBlank</w:t>
-            </w:r>
-            <w:proofErr w:type="spellEnd"/>
-            <w:r>
-              <w:rPr>
-                <w:rFonts w:ascii="GDSTransportWebsite" w:hAnsi="GDSTransportWebsite"/>
-                <w:color w:val="0A0A0A"/>
-              </w:rPr>
-              <w:t>(</w:t>
-            </w:r>
-            <w:proofErr w:type="spellStart"/>
+            <w:r>
+              <w:rPr>
+                <w:rFonts w:ascii="GDSTransportWebsite" w:hAnsi="GDSTransportWebsite"/>
+                <w:color w:val="0A0A0A"/>
+              </w:rPr>
+              <w:t>isBlank(</w:t>
+            </w:r>
             <w:r>
               <w:rPr>
                 <w:rFonts w:ascii="GDSTransportWebsite" w:hAnsi="GDSTransportWebsite"/>
@@ -4774,7 +3768,6 @@
               </w:rPr>
               <w:t>phoneNumber</w:t>
             </w:r>
-            <w:proofErr w:type="spellEnd"/>
             <w:r>
               <w:rPr>
                 <w:rFonts w:ascii="GDSTransportWebsite" w:hAnsi="GDSTransportWebsite"/>
@@ -4801,23 +3794,7 @@
                 <w:rFonts w:ascii="GDSTransportWebsite" w:hAnsi="GDSTransportWebsite"/>
                 <w:color w:val="0A0A0A"/>
               </w:rPr>
-              <w:t>&lt;&lt;</w:t>
-            </w:r>
-            <w:proofErr w:type="spellStart"/>
-            <w:r>
-              <w:rPr>
-                <w:rFonts w:ascii="GDSTransportWebsite" w:hAnsi="GDSTransportWebsite"/>
-                <w:color w:val="0A0A0A"/>
-              </w:rPr>
-              <w:t>phoneNumber</w:t>
-            </w:r>
-            <w:proofErr w:type="spellEnd"/>
-            <w:r>
-              <w:rPr>
-                <w:rFonts w:ascii="GDSTransportWebsite" w:hAnsi="GDSTransportWebsite"/>
-                <w:color w:val="0A0A0A"/>
-              </w:rPr>
-              <w:t>&gt;&gt;&lt;&lt;es_&gt;&gt;</w:t>
+              <w:t>&lt;&lt;phoneNumber&gt;&gt;&lt;&lt;es_&gt;&gt;</w:t>
             </w:r>
           </w:p>
         </w:tc>
@@ -4894,55 +3871,7 @@
                 <w:rFonts w:ascii="GDSTransportWebsite" w:hAnsi="GDSTransportWebsite"/>
                 <w:color w:val="0A0A0A"/>
               </w:rPr>
-              <w:t>&lt;&lt;cs_{</w:t>
-            </w:r>
-            <w:proofErr w:type="spellStart"/>
-            <w:r>
-              <w:rPr>
-                <w:rFonts w:ascii="GDSTransportWebsite" w:hAnsi="GDSTransportWebsite"/>
-                <w:color w:val="0A0A0A"/>
-              </w:rPr>
-              <w:t>isBlank</w:t>
-            </w:r>
-            <w:proofErr w:type="spellEnd"/>
-            <w:r>
-              <w:rPr>
-                <w:rFonts w:ascii="GDSTransportWebsite" w:hAnsi="GDSTransportWebsite"/>
-                <w:color w:val="0A0A0A"/>
-              </w:rPr>
-              <w:t>(</w:t>
-            </w:r>
-            <w:proofErr w:type="spellStart"/>
-            <w:r>
-              <w:rPr>
-                <w:rFonts w:ascii="GDSTransportWebsite" w:hAnsi="GDSTransportWebsite"/>
-                <w:color w:val="0A0A0A"/>
-              </w:rPr>
-              <w:t>emailAddress</w:t>
-            </w:r>
-            <w:proofErr w:type="spellEnd"/>
-            <w:r>
-              <w:rPr>
-                <w:rFonts w:ascii="GDSTransportWebsite" w:hAnsi="GDSTransportWebsite"/>
-                <w:color w:val="0A0A0A"/>
-              </w:rPr>
-              <w:t>)}&gt;&gt;Not Provided&lt;&lt;else&gt;&gt;&lt;&lt;</w:t>
-            </w:r>
-            <w:proofErr w:type="spellStart"/>
-            <w:r>
-              <w:rPr>
-                <w:rFonts w:ascii="GDSTransportWebsite" w:hAnsi="GDSTransportWebsite"/>
-                <w:color w:val="0A0A0A"/>
-              </w:rPr>
-              <w:t>emailAddress</w:t>
-            </w:r>
-            <w:proofErr w:type="spellEnd"/>
-            <w:r>
-              <w:rPr>
-                <w:rFonts w:ascii="GDSTransportWebsite" w:hAnsi="GDSTransportWebsite"/>
-                <w:color w:val="0A0A0A"/>
-              </w:rPr>
-              <w:t>&gt;&gt;&lt;&lt;es_&gt;&gt;</w:t>
+              <w:t>&lt;&lt;cs_{isBlank(emailAddress)}&gt;&gt;Not Provided&lt;&lt;else&gt;&gt;&lt;&lt;emailAddress&gt;&gt;&lt;&lt;es_&gt;&gt;</w:t>
             </w:r>
           </w:p>
         </w:tc>
@@ -5019,55 +3948,7 @@
                 <w:rFonts w:ascii="GDSTransportWebsite" w:hAnsi="GDSTransportWebsite"/>
                 <w:color w:val="0A0A0A"/>
               </w:rPr>
-              <w:t>&lt;&lt;cs_{</w:t>
-            </w:r>
-            <w:proofErr w:type="spellStart"/>
-            <w:r>
-              <w:rPr>
-                <w:rFonts w:ascii="GDSTransportWebsite" w:hAnsi="GDSTransportWebsite"/>
-                <w:color w:val="0A0A0A"/>
-              </w:rPr>
-              <w:t>isBlank</w:t>
-            </w:r>
-            <w:proofErr w:type="spellEnd"/>
-            <w:r>
-              <w:rPr>
-                <w:rFonts w:ascii="GDSTransportWebsite" w:hAnsi="GDSTransportWebsite"/>
-                <w:color w:val="0A0A0A"/>
-              </w:rPr>
-              <w:t>(</w:t>
-            </w:r>
-            <w:proofErr w:type="spellStart"/>
-            <w:r>
-              <w:rPr>
-                <w:rFonts w:ascii="GDSTransportWebsite" w:hAnsi="GDSTransportWebsite"/>
-                <w:color w:val="0A0A0A"/>
-              </w:rPr>
-              <w:t>fieldOfExpertise</w:t>
-            </w:r>
-            <w:proofErr w:type="spellEnd"/>
-            <w:r>
-              <w:rPr>
-                <w:rFonts w:ascii="GDSTransportWebsite" w:hAnsi="GDSTransportWebsite"/>
-                <w:color w:val="0A0A0A"/>
-              </w:rPr>
-              <w:t>)}&gt;&gt;Not Provided&lt;&lt;else&gt;&gt;&lt;&lt;</w:t>
-            </w:r>
-            <w:proofErr w:type="spellStart"/>
-            <w:r>
-              <w:rPr>
-                <w:rFonts w:ascii="GDSTransportWebsite" w:hAnsi="GDSTransportWebsite"/>
-                <w:color w:val="0A0A0A"/>
-              </w:rPr>
-              <w:t>fieldOfExpertise</w:t>
-            </w:r>
-            <w:proofErr w:type="spellEnd"/>
-            <w:r>
-              <w:rPr>
-                <w:rFonts w:ascii="GDSTransportWebsite" w:hAnsi="GDSTransportWebsite"/>
-                <w:color w:val="0A0A0A"/>
-              </w:rPr>
-              <w:t>&gt;&gt;&lt;&lt;es_&gt;&gt;</w:t>
+              <w:t>&lt;&lt;cs_{isBlank(fieldOfExpertise)}&gt;&gt;Not Provided&lt;&lt;else&gt;&gt;&lt;&lt;fieldOfExpertise&gt;&gt;&lt;&lt;es_&gt;&gt;</w:t>
             </w:r>
           </w:p>
         </w:tc>
@@ -5105,20 +3986,8 @@
                 <w:color w:val="0A0A0A"/>
                 <w:shd w:val="clear" w:color="auto" w:fill="FFFFFF"/>
               </w:rPr>
-              <w:t xml:space="preserve">Why you need this </w:t>
-            </w:r>
-            <w:proofErr w:type="gramStart"/>
-            <w:r>
-              <w:rPr>
-                <w:rFonts w:ascii="GDSTransportWebsite" w:hAnsi="GDSTransportWebsite"/>
-                <w:b/>
-                <w:bCs/>
-                <w:color w:val="0A0A0A"/>
-                <w:shd w:val="clear" w:color="auto" w:fill="FFFFFF"/>
-              </w:rPr>
-              <w:t>expert</w:t>
-            </w:r>
-            <w:proofErr w:type="gramEnd"/>
+              <w:t>Why you need this expert</w:t>
+            </w:r>
           </w:p>
           <w:p>
             <w:pPr>
@@ -5159,55 +4028,7 @@
                 <w:rFonts w:ascii="GDSTransportWebsite" w:hAnsi="GDSTransportWebsite"/>
                 <w:color w:val="0A0A0A"/>
               </w:rPr>
-              <w:t>&lt;&lt;cs_{</w:t>
-            </w:r>
-            <w:proofErr w:type="spellStart"/>
-            <w:r>
-              <w:rPr>
-                <w:rFonts w:ascii="GDSTransportWebsite" w:hAnsi="GDSTransportWebsite"/>
-                <w:color w:val="0A0A0A"/>
-              </w:rPr>
-              <w:t>isBlank</w:t>
-            </w:r>
-            <w:proofErr w:type="spellEnd"/>
-            <w:r>
-              <w:rPr>
-                <w:rFonts w:ascii="GDSTransportWebsite" w:hAnsi="GDSTransportWebsite"/>
-                <w:color w:val="0A0A0A"/>
-              </w:rPr>
-              <w:t>(</w:t>
-            </w:r>
-            <w:proofErr w:type="spellStart"/>
-            <w:r>
-              <w:rPr>
-                <w:rFonts w:ascii="GDSTransportWebsite" w:hAnsi="GDSTransportWebsite"/>
-                <w:color w:val="0A0A0A"/>
-              </w:rPr>
-              <w:t>whyRequired</w:t>
-            </w:r>
-            <w:proofErr w:type="spellEnd"/>
-            <w:r>
-              <w:rPr>
-                <w:rFonts w:ascii="GDSTransportWebsite" w:hAnsi="GDSTransportWebsite"/>
-                <w:color w:val="0A0A0A"/>
-              </w:rPr>
-              <w:t>)}&gt;&gt;Not Provided&lt;&lt;else&gt;&gt;&lt;&lt;</w:t>
-            </w:r>
-            <w:proofErr w:type="spellStart"/>
-            <w:r>
-              <w:rPr>
-                <w:rFonts w:ascii="GDSTransportWebsite" w:hAnsi="GDSTransportWebsite"/>
-                <w:color w:val="0A0A0A"/>
-              </w:rPr>
-              <w:t>whyRequired</w:t>
-            </w:r>
-            <w:proofErr w:type="spellEnd"/>
-            <w:r>
-              <w:rPr>
-                <w:rFonts w:ascii="GDSTransportWebsite" w:hAnsi="GDSTransportWebsite"/>
-                <w:color w:val="0A0A0A"/>
-              </w:rPr>
-              <w:t>&gt;&gt;&lt;&lt;es_&gt;&gt;</w:t>
+              <w:t>&lt;&lt;cs_{isBlank(whyRequired)}&gt;&gt;Not Provided&lt;&lt;else&gt;&gt;&lt;&lt;whyRequired&gt;&gt;&lt;&lt;es_&gt;&gt;</w:t>
             </w:r>
           </w:p>
         </w:tc>
@@ -5287,55 +4108,7 @@
                 <w:rFonts w:ascii="GDSTransportWebsite" w:hAnsi="GDSTransportWebsite"/>
                 <w:color w:val="0A0A0A"/>
               </w:rPr>
-              <w:t>&lt;&lt;cs_{</w:t>
-            </w:r>
-            <w:proofErr w:type="spellStart"/>
-            <w:r>
-              <w:rPr>
-                <w:rFonts w:ascii="GDSTransportWebsite" w:hAnsi="GDSTransportWebsite"/>
-                <w:color w:val="0A0A0A"/>
-              </w:rPr>
-              <w:t>isBlank</w:t>
-            </w:r>
-            <w:proofErr w:type="spellEnd"/>
-            <w:r>
-              <w:rPr>
-                <w:rFonts w:ascii="GDSTransportWebsite" w:hAnsi="GDSTransportWebsite"/>
-                <w:color w:val="0A0A0A"/>
-              </w:rPr>
-              <w:t>(</w:t>
-            </w:r>
-            <w:proofErr w:type="spellStart"/>
-            <w:r>
-              <w:rPr>
-                <w:rFonts w:ascii="GDSTransportWebsite" w:hAnsi="GDSTransportWebsite"/>
-                <w:color w:val="0A0A0A"/>
-              </w:rPr>
-              <w:t>formattedCost</w:t>
-            </w:r>
-            <w:proofErr w:type="spellEnd"/>
-            <w:r>
-              <w:rPr>
-                <w:rFonts w:ascii="GDSTransportWebsite" w:hAnsi="GDSTransportWebsite"/>
-                <w:color w:val="0A0A0A"/>
-              </w:rPr>
-              <w:t>)}&gt;&gt;Not Provided&lt;&lt;else&gt;&gt;&lt;&lt;</w:t>
-            </w:r>
-            <w:proofErr w:type="spellStart"/>
-            <w:r>
-              <w:rPr>
-                <w:rFonts w:ascii="GDSTransportWebsite" w:hAnsi="GDSTransportWebsite"/>
-                <w:color w:val="0A0A0A"/>
-              </w:rPr>
-              <w:t>formattedCost</w:t>
-            </w:r>
-            <w:proofErr w:type="spellEnd"/>
-            <w:r>
-              <w:rPr>
-                <w:rFonts w:ascii="GDSTransportWebsite" w:hAnsi="GDSTransportWebsite"/>
-                <w:color w:val="0A0A0A"/>
-              </w:rPr>
-              <w:t>&gt;&gt;&lt;&lt;es_&gt;&gt;</w:t>
+              <w:t>&lt;&lt;cs_{isBlank(formattedCost)}&gt;&gt;Not Provided&lt;&lt;else&gt;&gt;&lt;&lt;formattedCost&gt;&gt;&lt;&lt;es_&gt;&gt;</w:t>
             </w:r>
           </w:p>
         </w:tc>
@@ -5367,35 +4140,7 @@
                 <w:color w:val="0A0A0A"/>
                 <w:shd w:val="clear" w:color="auto" w:fill="FFFFFF"/>
               </w:rPr>
-              <w:t>&lt;&lt;</w:t>
-            </w:r>
-            <w:proofErr w:type="spellStart"/>
-            <w:r>
-              <w:rPr>
-                <w:rFonts w:ascii="GDSTransportWebsite" w:hAnsi="GDSTransportWebsite"/>
-                <w:color w:val="0A0A0A"/>
-                <w:shd w:val="clear" w:color="auto" w:fill="FFFFFF"/>
-              </w:rPr>
-              <w:t>er_</w:t>
-            </w:r>
-            <w:proofErr w:type="gramStart"/>
-            <w:r>
-              <w:rPr>
-                <w:rFonts w:ascii="GDSTransportWebsite" w:hAnsi="GDSTransportWebsite"/>
-                <w:color w:val="0A0A0A"/>
-                <w:shd w:val="clear" w:color="auto" w:fill="FFFFFF"/>
-              </w:rPr>
-              <w:t>experts.details</w:t>
-            </w:r>
-            <w:proofErr w:type="spellEnd"/>
-            <w:proofErr w:type="gramEnd"/>
-            <w:r>
-              <w:rPr>
-                <w:rFonts w:ascii="GDSTransportWebsite" w:hAnsi="GDSTransportWebsite"/>
-                <w:color w:val="0A0A0A"/>
-                <w:shd w:val="clear" w:color="auto" w:fill="FFFFFF"/>
-              </w:rPr>
-              <w:t>&gt;&gt;</w:t>
+              <w:t>&lt;&lt;er_experts.details&gt;&gt;</w:t>
             </w:r>
           </w:p>
         </w:tc>
@@ -5403,9 +4148,6 @@
     </w:tbl>
     <w:p>
       <w:pPr>
-        <w:pBdr>
-          <w:bottom w:val="single" w:sz="4" w:space="1" w:color="000000"/>
-        </w:pBdr>
         <w:spacing w:before="120" w:after="120"/>
         <w:rPr>
           <w:rFonts w:ascii="GDSTransportWebsite" w:hAnsi="GDSTransportWebsite"/>
@@ -5424,9 +4166,6 @@
     </w:p>
     <w:p>
       <w:pPr>
-        <w:pBdr>
-          <w:bottom w:val="single" w:sz="4" w:space="1" w:color="000000"/>
-        </w:pBdr>
         <w:spacing w:before="120" w:after="120"/>
         <w:rPr>
           <w:rFonts w:ascii="GDSTransportWebsite" w:hAnsi="GDSTransportWebsite"/>
@@ -5467,9 +4206,1466 @@
           <w:rFonts w:ascii="GDSTransportWebsite" w:hAnsi="GDSTransportWebsite"/>
           <w:color w:val="0A0A0A"/>
         </w:rPr>
-        <w:t>=’yes}&gt;&gt;</w:t>
+        <w:t>=’yes</w:t>
+      </w:r>
+      <w:r>
+        <w:rPr>
+          <w:rFonts w:ascii="GDSTransportWebsite" w:hAnsi="GDSTransportWebsite"/>
+          <w:color w:val="0A0A0A"/>
+        </w:rPr>
+        <w:t>’</w:t>
+      </w:r>
+      <w:r>
+        <w:rPr>
+          <w:rFonts w:ascii="GDSTransportWebsite" w:hAnsi="GDSTransportWebsite"/>
+          <w:color w:val="0A0A0A"/>
+        </w:rPr>
+        <w:t>}&gt;&gt;</w:t>
       </w:r>
     </w:p>
+    <w:tbl>
+      <w:tblPr>
+        <w:tblStyle w:val="TableGrid"/>
+        <w:tblW w:w="10060" w:type="dxa"/>
+        <w:tblInd w:w="-5" w:type="dxa"/>
+        <w:tblBorders>
+          <w:top w:val="none" w:sz="0" w:space="0" w:color="auto"/>
+          <w:left w:val="none" w:sz="0" w:space="0" w:color="auto"/>
+          <w:bottom w:val="none" w:sz="0" w:space="0" w:color="auto"/>
+          <w:right w:val="none" w:sz="0" w:space="0" w:color="auto"/>
+          <w:insideH w:val="none" w:sz="0" w:space="0" w:color="auto"/>
+          <w:insideV w:val="none" w:sz="0" w:space="0" w:color="auto"/>
+        </w:tblBorders>
+        <w:tblLayout w:type="fixed"/>
+        <w:tblLook w:val="04A0" w:firstRow="1" w:lastRow="0" w:firstColumn="1" w:lastColumn="0" w:noHBand="0" w:noVBand="1"/>
+      </w:tblPr>
+      <w:tblGrid>
+        <w:gridCol w:w="3542"/>
+        <w:gridCol w:w="6518"/>
+      </w:tblGrid>
+      <w:tr>
+        <w:tc>
+          <w:tcPr>
+            <w:tcW w:w="3542" w:type="dxa"/>
+          </w:tcPr>
+          <w:p>
+            <w:pPr>
+              <w:pStyle w:val="NormalWeb"/>
+              <w:spacing w:before="40" w:beforeAutospacing="0" w:after="40" w:afterAutospacing="0"/>
+            </w:pPr>
+            <w:r>
+              <w:rPr>
+                <w:rFonts w:ascii="GDSTransportWebsite" w:hAnsi="GDSTransportWebsite"/>
+                <w:b/>
+                <w:bCs/>
+                <w:color w:val="0A0A0A"/>
+                <w:shd w:val="clear" w:color="auto" w:fill="FFFFFF"/>
+              </w:rPr>
+              <w:t>Have you already got a report written by an expert?</w:t>
+            </w:r>
+          </w:p>
+        </w:tc>
+        <w:tc>
+          <w:tcPr>
+            <w:tcW w:w="6518" w:type="dxa"/>
+          </w:tcPr>
+          <w:p>
+            <w:pPr>
+              <w:spacing w:before="40" w:after="40"/>
+              <w:rPr>
+                <w:rFonts w:ascii="GDSTransportWebsite" w:hAnsi="GDSTransportWebsite"/>
+                <w:color w:val="0A0A0A"/>
+              </w:rPr>
+            </w:pPr>
+            <w:r>
+              <w:rPr>
+                <w:rFonts w:ascii="GDSTransportWebsite" w:hAnsi="GDSTransportWebsite"/>
+                <w:color w:val="0A0A0A"/>
+              </w:rPr>
+              <w:t>&lt;&lt;</w:t>
+            </w:r>
+            <w:r>
+              <w:rPr>
+                <w:rFonts w:ascii="GDSTransportWebsite" w:hAnsi="GDSTransportWebsite"/>
+                <w:color w:val="0A0A0A"/>
+              </w:rPr>
+              <w:t>dqExtraDetailsLip.respondent1DQLiPExpert.</w:t>
+            </w:r>
+            <w:r>
+              <w:rPr>
+                <w:rFonts w:ascii="GDSTransportWebsite" w:hAnsi="GDSTransportWebsite"/>
+                <w:color w:val="0A0A0A"/>
+              </w:rPr>
+              <w:t>expertReportRequired</w:t>
+            </w:r>
+            <w:r>
+              <w:rPr>
+                <w:rFonts w:ascii="GDSTransportWebsite" w:hAnsi="GDSTransportWebsite"/>
+                <w:color w:val="0A0A0A"/>
+              </w:rPr>
+              <w:t xml:space="preserve"> </w:t>
+            </w:r>
+            <w:r>
+              <w:rPr>
+                <w:rFonts w:ascii="GDSTransportWebsite" w:hAnsi="GDSTransportWebsite"/>
+                <w:color w:val="0A0A0A"/>
+              </w:rPr>
+              <w:t>&gt;&gt;</w:t>
+            </w:r>
+          </w:p>
+        </w:tc>
+      </w:tr>
+    </w:tbl>
+    <w:p>
+      <w:pPr>
+        <w:spacing w:before="120" w:after="120"/>
+        <w:rPr>
+          <w:rFonts w:ascii="GDSTransportWebsite" w:hAnsi="GDSTransportWebsite"/>
+          <w:color w:val="0A0A0A"/>
+        </w:rPr>
+      </w:pPr>
+      <w:r>
+        <w:rPr>
+          <w:rFonts w:ascii="GDSTransportWebsite" w:hAnsi="GDSTransportWebsite"/>
+          <w:color w:val="0A0A0A"/>
+        </w:rPr>
+        <w:t>&lt;&lt;cs_{</w:t>
+      </w:r>
+      <w:r>
+        <w:rPr>
+          <w:rFonts w:ascii="GDSTransportWebsite" w:hAnsi="GDSTransportWebsite"/>
+          <w:color w:val="0A0A0A"/>
+        </w:rPr>
+        <w:t>dqExtraDetailsLip.respondent1DQLiPExpert.</w:t>
+      </w:r>
+      <w:r>
+        <w:rPr>
+          <w:rFonts w:ascii="GDSTransportWebsite" w:hAnsi="GDSTransportWebsite"/>
+          <w:color w:val="0A0A0A"/>
+        </w:rPr>
+        <w:t>expertReportRequired</w:t>
+      </w:r>
+      <w:r>
+        <w:rPr>
+          <w:rFonts w:ascii="GDSTransportWebsite" w:hAnsi="GDSTransportWebsite"/>
+          <w:color w:val="0A0A0A"/>
+        </w:rPr>
+        <w:t>=’yes’}&gt;&gt;</w:t>
+      </w:r>
+    </w:p>
+    <w:p>
+      <w:pPr>
+        <w:spacing w:before="120" w:after="120"/>
+        <w:rPr>
+          <w:rFonts w:ascii="GDSTransportWebsite" w:hAnsi="GDSTransportWebsite"/>
+          <w:color w:val="0A0A0A"/>
+          <w:shd w:val="clear" w:color="auto" w:fill="FFFFFF"/>
+        </w:rPr>
+      </w:pPr>
+    </w:p>
+    <w:tbl>
+      <w:tblPr>
+        <w:tblStyle w:val="TableGrid"/>
+        <w:tblW w:w="10060" w:type="dxa"/>
+        <w:tblInd w:w="-5" w:type="dxa"/>
+        <w:tblLayout w:type="fixed"/>
+        <w:tblLook w:val="04A0" w:firstRow="1" w:lastRow="0" w:firstColumn="1" w:lastColumn="0" w:noHBand="0" w:noVBand="1"/>
+      </w:tblPr>
+      <w:tblGrid>
+        <w:gridCol w:w="3542"/>
+        <w:gridCol w:w="6518"/>
+      </w:tblGrid>
+      <w:tr>
+        <w:tc>
+          <w:tcPr>
+            <w:tcW w:w="10060" w:type="dxa"/>
+            <w:gridSpan w:val="2"/>
+            <w:tcBorders>
+              <w:top w:val="nil"/>
+              <w:left w:val="nil"/>
+              <w:bottom w:val="nil"/>
+              <w:right w:val="nil"/>
+            </w:tcBorders>
+          </w:tcPr>
+          <w:p>
+            <w:pPr>
+              <w:spacing w:before="120" w:after="120"/>
+              <w:rPr>
+                <w:rFonts w:ascii="GDSTransportWebsite" w:hAnsi="GDSTransportWebsite"/>
+                <w:color w:val="0A0A0A"/>
+              </w:rPr>
+            </w:pPr>
+            <w:r>
+              <w:rPr>
+                <w:rFonts w:ascii="GDSTransportWebsite" w:hAnsi="GDSTransportWebsite"/>
+                <w:color w:val="0A0A0A"/>
+                <w:shd w:val="clear" w:color="auto" w:fill="FFFFFF"/>
+              </w:rPr>
+              <w:t>&lt;&lt;rr_</w:t>
+            </w:r>
+            <w:r>
+              <w:rPr>
+                <w:rFonts w:ascii="GDSTransportWebsite" w:hAnsi="GDSTransportWebsite"/>
+                <w:color w:val="0A0A0A"/>
+              </w:rPr>
+              <w:t xml:space="preserve"> </w:t>
+            </w:r>
+            <w:r>
+              <w:rPr>
+                <w:rFonts w:ascii="GDSTransportWebsite" w:hAnsi="GDSTransportWebsite"/>
+                <w:color w:val="0A0A0A"/>
+              </w:rPr>
+              <w:t>dqExtraDetailsLip.respondent1DQLiPExpert</w:t>
+            </w:r>
+            <w:r>
+              <w:rPr>
+                <w:rFonts w:ascii="GDSTransportWebsite" w:hAnsi="GDSTransportWebsite"/>
+                <w:color w:val="0A0A0A"/>
+                <w:shd w:val="clear" w:color="auto" w:fill="FFFFFF"/>
+              </w:rPr>
+              <w:t>.</w:t>
+            </w:r>
+            <w:r>
+              <w:rPr>
+                <w:rFonts w:ascii="GDSTransportWebsite" w:hAnsi="GDSTransportWebsite"/>
+                <w:color w:val="0A0A0A"/>
+                <w:shd w:val="clear" w:color="auto" w:fill="FFFFFF"/>
+              </w:rPr>
+              <w:t>details</w:t>
+            </w:r>
+            <w:r>
+              <w:rPr>
+                <w:rFonts w:ascii="GDSTransportWebsite" w:hAnsi="GDSTransportWebsite"/>
+                <w:color w:val="0A0A0A"/>
+                <w:shd w:val="clear" w:color="auto" w:fill="FFFFFF"/>
+              </w:rPr>
+              <w:t>&gt;&gt;</w:t>
+            </w:r>
+          </w:p>
+        </w:tc>
+      </w:tr>
+      <w:tr>
+        <w:tc>
+          <w:tcPr>
+            <w:tcW w:w="10060" w:type="dxa"/>
+            <w:gridSpan w:val="2"/>
+            <w:tcBorders>
+              <w:top w:val="nil"/>
+              <w:left w:val="nil"/>
+              <w:bottom w:val="nil"/>
+              <w:right w:val="nil"/>
+            </w:tcBorders>
+          </w:tcPr>
+          <w:p>
+            <w:pPr>
+              <w:pBdr>
+                <w:bottom w:val="single" w:sz="4" w:space="1" w:color="000000"/>
+              </w:pBdr>
+              <w:spacing w:before="120" w:after="120"/>
+              <w:rPr>
+                <w:rFonts w:ascii="GDSTransportWebsite" w:hAnsi="GDSTransportWebsite"/>
+                <w:color w:val="0A0A0A"/>
+              </w:rPr>
+            </w:pPr>
+            <w:r>
+              <w:rPr>
+                <w:rFonts w:ascii="GDSTransportWebsite" w:hAnsi="GDSTransportWebsite"/>
+                <w:color w:val="0A0A0A"/>
+              </w:rPr>
+              <w:lastRenderedPageBreak/>
+              <w:t>Report</w:t>
+            </w:r>
+            <w:r>
+              <w:rPr>
+                <w:rFonts w:ascii="GDSTransportWebsite" w:hAnsi="GDSTransportWebsite"/>
+                <w:color w:val="0A0A0A"/>
+              </w:rPr>
+              <w:t xml:space="preserve"> &lt;&lt;$itemnum&gt;&gt;</w:t>
+            </w:r>
+          </w:p>
+        </w:tc>
+      </w:tr>
+      <w:tr>
+        <w:trPr>
+          <w:trHeight w:val="329"/>
+        </w:trPr>
+        <w:tc>
+          <w:tcPr>
+            <w:tcW w:w="3542" w:type="dxa"/>
+            <w:tcBorders>
+              <w:top w:val="nil"/>
+              <w:left w:val="nil"/>
+              <w:bottom w:val="nil"/>
+              <w:right w:val="nil"/>
+            </w:tcBorders>
+          </w:tcPr>
+          <w:p>
+            <w:pPr>
+              <w:spacing w:before="40" w:after="40"/>
+              <w:rPr>
+                <w:rFonts w:ascii="GDSTransportWebsite" w:hAnsi="GDSTransportWebsite"/>
+                <w:b/>
+                <w:bCs/>
+                <w:color w:val="0A0A0A"/>
+                <w:shd w:val="clear" w:color="auto" w:fill="FFFFFF"/>
+              </w:rPr>
+            </w:pPr>
+            <w:r>
+              <w:rPr>
+                <w:rFonts w:ascii="GDSTransportWebsite" w:hAnsi="GDSTransportWebsite"/>
+                <w:b/>
+                <w:bCs/>
+                <w:color w:val="0A0A0A"/>
+                <w:shd w:val="clear" w:color="auto" w:fill="FFFFFF"/>
+              </w:rPr>
+              <w:t>Expert’s name</w:t>
+            </w:r>
+          </w:p>
+          <w:p>
+            <w:pPr>
+              <w:spacing w:before="40" w:after="40"/>
+              <w:rPr>
+                <w:rFonts w:ascii="GDSTransportWebsite" w:hAnsi="GDSTransportWebsite"/>
+                <w:b/>
+                <w:bCs/>
+                <w:color w:val="0A0A0A"/>
+                <w:shd w:val="clear" w:color="auto" w:fill="FFFFFF"/>
+              </w:rPr>
+            </w:pPr>
+          </w:p>
+        </w:tc>
+        <w:tc>
+          <w:tcPr>
+            <w:tcW w:w="6518" w:type="dxa"/>
+            <w:tcBorders>
+              <w:top w:val="nil"/>
+              <w:left w:val="nil"/>
+              <w:bottom w:val="nil"/>
+              <w:right w:val="nil"/>
+            </w:tcBorders>
+          </w:tcPr>
+          <w:p>
+            <w:pPr>
+              <w:spacing w:before="40" w:after="40"/>
+              <w:rPr>
+                <w:rFonts w:ascii="GDSTransportWebsite" w:hAnsi="GDSTransportWebsite"/>
+                <w:color w:val="0A0A0A"/>
+              </w:rPr>
+            </w:pPr>
+            <w:r>
+              <w:rPr>
+                <w:rFonts w:ascii="GDSTransportWebsite" w:hAnsi="GDSTransportWebsite"/>
+                <w:color w:val="0A0A0A"/>
+              </w:rPr>
+              <w:t>&lt;&lt;</w:t>
+            </w:r>
+            <w:r>
+              <w:rPr>
+                <w:rFonts w:ascii="GDSTransportWebsite" w:hAnsi="GDSTransportWebsite"/>
+                <w:color w:val="0A0A0A"/>
+              </w:rPr>
+              <w:t>expertName</w:t>
+            </w:r>
+            <w:r>
+              <w:rPr>
+                <w:rFonts w:ascii="GDSTransportWebsite" w:hAnsi="GDSTransportWebsite"/>
+                <w:color w:val="0A0A0A"/>
+              </w:rPr>
+              <w:t>&gt;&gt;</w:t>
+            </w:r>
+          </w:p>
+        </w:tc>
+      </w:tr>
+      <w:tr>
+        <w:trPr>
+          <w:trHeight w:val="329"/>
+        </w:trPr>
+        <w:tc>
+          <w:tcPr>
+            <w:tcW w:w="3542" w:type="dxa"/>
+            <w:tcBorders>
+              <w:top w:val="nil"/>
+              <w:left w:val="nil"/>
+              <w:bottom w:val="nil"/>
+              <w:right w:val="nil"/>
+            </w:tcBorders>
+          </w:tcPr>
+          <w:p>
+            <w:pPr>
+              <w:spacing w:before="40" w:after="40"/>
+              <w:rPr>
+                <w:rFonts w:ascii="GDSTransportWebsite" w:hAnsi="GDSTransportWebsite"/>
+                <w:b/>
+                <w:bCs/>
+                <w:color w:val="0A0A0A"/>
+                <w:shd w:val="clear" w:color="auto" w:fill="FFFFFF"/>
+              </w:rPr>
+            </w:pPr>
+            <w:r>
+              <w:rPr>
+                <w:rFonts w:ascii="GDSTransportWebsite" w:hAnsi="GDSTransportWebsite"/>
+                <w:b/>
+                <w:bCs/>
+                <w:color w:val="0A0A0A"/>
+                <w:shd w:val="clear" w:color="auto" w:fill="FFFFFF"/>
+              </w:rPr>
+              <w:t xml:space="preserve">When is the report dated? </w:t>
+            </w:r>
+          </w:p>
+        </w:tc>
+        <w:tc>
+          <w:tcPr>
+            <w:tcW w:w="6518" w:type="dxa"/>
+            <w:tcBorders>
+              <w:top w:val="nil"/>
+              <w:left w:val="nil"/>
+              <w:bottom w:val="nil"/>
+              <w:right w:val="nil"/>
+            </w:tcBorders>
+          </w:tcPr>
+          <w:p>
+            <w:pPr>
+              <w:spacing w:before="40" w:after="40"/>
+              <w:rPr>
+                <w:rFonts w:ascii="GDSTransportWebsite" w:hAnsi="GDSTransportWebsite"/>
+                <w:color w:val="0A0A0A"/>
+              </w:rPr>
+            </w:pPr>
+            <w:r>
+              <w:rPr>
+                <w:rFonts w:ascii="GDSTransportWebsite" w:hAnsi="GDSTransportWebsite"/>
+                <w:color w:val="0A0A0A"/>
+              </w:rPr>
+              <w:t>&lt;&lt;{dateFormat(</w:t>
+            </w:r>
+            <w:r>
+              <w:rPr>
+                <w:rFonts w:ascii="GDSTransportWebsite" w:hAnsi="GDSTransportWebsite"/>
+                <w:color w:val="0A0A0A"/>
+              </w:rPr>
+              <w:t>reportDate</w:t>
+            </w:r>
+            <w:r>
+              <w:rPr>
+                <w:rFonts w:ascii="GDSTransportWebsite" w:hAnsi="GDSTransportWebsite"/>
+                <w:color w:val="0A0A0A"/>
+              </w:rPr>
+              <w:t>,</w:t>
+            </w:r>
+            <w:r>
+              <w:rPr>
+                <w:rFonts w:ascii="GDSTransportWebsite" w:hAnsi="GDSTransportWebsite"/>
+                <w:color w:val="0A0A0A"/>
+              </w:rPr>
+              <w:t xml:space="preserve"> </w:t>
+            </w:r>
+            <w:r>
+              <w:rPr>
+                <w:rFonts w:ascii="GDSTransportWebsite" w:hAnsi="GDSTransportWebsite"/>
+                <w:color w:val="0A0A0A"/>
+              </w:rPr>
+              <w:t>‘d MMMM yyyy’, ‘yyyy-MM-dd’)}&gt;&gt;</w:t>
+            </w:r>
+          </w:p>
+        </w:tc>
+      </w:tr>
+      <w:tr>
+        <w:trPr>
+          <w:trHeight w:val="329"/>
+        </w:trPr>
+        <w:tc>
+          <w:tcPr>
+            <w:tcW w:w="3542" w:type="dxa"/>
+            <w:tcBorders>
+              <w:top w:val="nil"/>
+              <w:left w:val="nil"/>
+              <w:bottom w:val="nil"/>
+              <w:right w:val="nil"/>
+            </w:tcBorders>
+          </w:tcPr>
+          <w:p>
+            <w:pPr>
+              <w:spacing w:before="120" w:after="120"/>
+              <w:rPr>
+                <w:rFonts w:ascii="GDSTransportWebsite" w:hAnsi="GDSTransportWebsite"/>
+                <w:color w:val="0A0A0A"/>
+                <w:shd w:val="clear" w:color="auto" w:fill="FFFFFF"/>
+              </w:rPr>
+            </w:pPr>
+            <w:r>
+              <w:rPr>
+                <w:rFonts w:ascii="GDSTransportWebsite" w:hAnsi="GDSTransportWebsite"/>
+                <w:color w:val="0A0A0A"/>
+                <w:shd w:val="clear" w:color="auto" w:fill="FFFFFF"/>
+              </w:rPr>
+              <w:t>&lt;&lt;er_</w:t>
+            </w:r>
+            <w:r>
+              <w:rPr>
+                <w:rFonts w:ascii="GDSTransportWebsite" w:hAnsi="GDSTransportWebsite"/>
+                <w:color w:val="0A0A0A"/>
+              </w:rPr>
+              <w:t xml:space="preserve"> </w:t>
+            </w:r>
+            <w:r>
+              <w:rPr>
+                <w:rFonts w:ascii="GDSTransportWebsite" w:hAnsi="GDSTransportWebsite"/>
+                <w:color w:val="0A0A0A"/>
+              </w:rPr>
+              <w:t>dqExtraDetailsLip.respondent1DQLiPExpert</w:t>
+            </w:r>
+            <w:r>
+              <w:rPr>
+                <w:rFonts w:ascii="GDSTransportWebsite" w:hAnsi="GDSTransportWebsite"/>
+                <w:color w:val="0A0A0A"/>
+                <w:shd w:val="clear" w:color="auto" w:fill="FFFFFF"/>
+              </w:rPr>
+              <w:t>.</w:t>
+            </w:r>
+            <w:r>
+              <w:rPr>
+                <w:rFonts w:ascii="GDSTransportWebsite" w:hAnsi="GDSTransportWebsite"/>
+                <w:color w:val="0A0A0A"/>
+                <w:shd w:val="clear" w:color="auto" w:fill="FFFFFF"/>
+              </w:rPr>
+              <w:t>details</w:t>
+            </w:r>
+            <w:r>
+              <w:rPr>
+                <w:rFonts w:ascii="GDSTransportWebsite" w:hAnsi="GDSTransportWebsite"/>
+                <w:color w:val="0A0A0A"/>
+                <w:shd w:val="clear" w:color="auto" w:fill="FFFFFF"/>
+              </w:rPr>
+              <w:t>&gt;&gt;</w:t>
+            </w:r>
+          </w:p>
+          <w:p>
+            <w:pPr>
+              <w:spacing w:before="40" w:after="40"/>
+              <w:rPr>
+                <w:rFonts w:ascii="GDSTransportWebsite" w:hAnsi="GDSTransportWebsite"/>
+                <w:b/>
+                <w:bCs/>
+                <w:color w:val="0A0A0A"/>
+                <w:shd w:val="clear" w:color="auto" w:fill="FFFFFF"/>
+              </w:rPr>
+            </w:pPr>
+          </w:p>
+        </w:tc>
+        <w:tc>
+          <w:tcPr>
+            <w:tcW w:w="6518" w:type="dxa"/>
+            <w:tcBorders>
+              <w:top w:val="nil"/>
+              <w:left w:val="nil"/>
+              <w:bottom w:val="nil"/>
+              <w:right w:val="nil"/>
+            </w:tcBorders>
+          </w:tcPr>
+          <w:p>
+            <w:pPr>
+              <w:spacing w:before="40" w:after="40"/>
+              <w:rPr>
+                <w:rFonts w:ascii="GDSTransportWebsite" w:hAnsi="GDSTransportWebsite"/>
+                <w:color w:val="0A0A0A"/>
+              </w:rPr>
+            </w:pPr>
+          </w:p>
+        </w:tc>
+      </w:tr>
+    </w:tbl>
+    <w:p>
+      <w:pPr>
+        <w:spacing w:before="120" w:after="120"/>
+        <w:rPr>
+          <w:rFonts w:ascii="GDSTransportWebsite" w:hAnsi="GDSTransportWebsite"/>
+          <w:color w:val="0A0A0A"/>
+          <w:shd w:val="clear" w:color="auto" w:fill="FFFFFF"/>
+        </w:rPr>
+      </w:pPr>
+      <w:r>
+        <w:rPr>
+          <w:rFonts w:ascii="GDSTransportWebsite" w:hAnsi="GDSTransportWebsite"/>
+          <w:color w:val="0A0A0A"/>
+          <w:shd w:val="clear" w:color="auto" w:fill="FFFFFF"/>
+        </w:rPr>
+        <w:t>&lt;&lt;else&gt;&gt;</w:t>
+      </w:r>
+    </w:p>
+    <w:tbl>
+      <w:tblPr>
+        <w:tblStyle w:val="TableGrid"/>
+        <w:tblW w:w="10060" w:type="dxa"/>
+        <w:tblInd w:w="-5" w:type="dxa"/>
+        <w:tblLayout w:type="fixed"/>
+        <w:tblLook w:val="04A0" w:firstRow="1" w:lastRow="0" w:firstColumn="1" w:lastColumn="0" w:noHBand="0" w:noVBand="1"/>
+      </w:tblPr>
+      <w:tblGrid>
+        <w:gridCol w:w="3542"/>
+        <w:gridCol w:w="6518"/>
+      </w:tblGrid>
+      <w:tr>
+        <w:tc>
+          <w:tcPr>
+            <w:tcW w:w="10059" w:type="dxa"/>
+            <w:gridSpan w:val="2"/>
+            <w:tcBorders>
+              <w:top w:val="nil"/>
+              <w:left w:val="nil"/>
+              <w:bottom w:val="nil"/>
+              <w:right w:val="nil"/>
+            </w:tcBorders>
+          </w:tcPr>
+          <w:tbl>
+            <w:tblPr>
+              <w:tblStyle w:val="TableGrid"/>
+              <w:tblW w:w="10060" w:type="dxa"/>
+              <w:tblLayout w:type="fixed"/>
+              <w:tblLook w:val="04A0" w:firstRow="1" w:lastRow="0" w:firstColumn="1" w:lastColumn="0" w:noHBand="0" w:noVBand="1"/>
+            </w:tblPr>
+            <w:tblGrid>
+              <w:gridCol w:w="3542"/>
+              <w:gridCol w:w="6518"/>
+            </w:tblGrid>
+            <w:tr>
+              <w:trPr>
+                <w:trHeight w:val="329"/>
+              </w:trPr>
+              <w:tc>
+                <w:tcPr>
+                  <w:tcW w:w="3542" w:type="dxa"/>
+                  <w:tcBorders>
+                    <w:top w:val="nil"/>
+                    <w:left w:val="nil"/>
+                    <w:bottom w:val="nil"/>
+                    <w:right w:val="nil"/>
+                  </w:tcBorders>
+                </w:tcPr>
+                <w:p>
+                  <w:pPr>
+                    <w:spacing w:before="40" w:after="40"/>
+                    <w:rPr>
+                      <w:rFonts w:ascii="GDSTransportWebsite" w:hAnsi="GDSTransportWebsite"/>
+                      <w:b/>
+                      <w:bCs/>
+                      <w:color w:val="0A0A0A"/>
+                      <w:shd w:val="clear" w:color="auto" w:fill="FFFFFF"/>
+                    </w:rPr>
+                  </w:pPr>
+                  <w:r>
+                    <w:rPr>
+                      <w:rFonts w:ascii="GDSTransportWebsite" w:hAnsi="GDSTransportWebsite"/>
+                      <w:b/>
+                      <w:bCs/>
+                      <w:color w:val="0A0A0A"/>
+                      <w:shd w:val="clear" w:color="auto" w:fill="FFFFFF"/>
+                    </w:rPr>
+                    <w:t xml:space="preserve">Do you want to ask for the court’s permission to use an expert? </w:t>
+                  </w:r>
+                </w:p>
+              </w:tc>
+              <w:tc>
+                <w:tcPr>
+                  <w:tcW w:w="6517" w:type="dxa"/>
+                  <w:tcBorders>
+                    <w:top w:val="nil"/>
+                    <w:left w:val="nil"/>
+                    <w:bottom w:val="nil"/>
+                    <w:right w:val="nil"/>
+                  </w:tcBorders>
+                </w:tcPr>
+                <w:p>
+                  <w:pPr>
+                    <w:spacing w:before="40" w:after="40"/>
+                    <w:rPr>
+                      <w:rFonts w:ascii="GDSTransportWebsite" w:hAnsi="GDSTransportWebsite"/>
+                      <w:color w:val="0A0A0A"/>
+                    </w:rPr>
+                  </w:pPr>
+                  <w:r>
+                    <w:rPr>
+                      <w:rFonts w:ascii="GDSTransportWebsite" w:hAnsi="GDSTransportWebsite"/>
+                      <w:color w:val="0A0A0A"/>
+                    </w:rPr>
+                    <w:t>&lt;&lt;</w:t>
+                  </w:r>
+                  <w:r>
+                    <w:rPr>
+                      <w:rFonts w:ascii="GDSTransportWebsite" w:hAnsi="GDSTransportWebsite"/>
+                      <w:color w:val="0A0A0A"/>
+                    </w:rPr>
+                    <w:t xml:space="preserve"> </w:t>
+                  </w:r>
+                  <w:r>
+                    <w:rPr>
+                      <w:rFonts w:ascii="GDSTransportWebsite" w:hAnsi="GDSTransportWebsite"/>
+                      <w:color w:val="0A0A0A"/>
+                    </w:rPr>
+                    <w:t>experts.expertRequired</w:t>
+                  </w:r>
+                  <w:r>
+                    <w:rPr>
+                      <w:rFonts w:ascii="GDSTransportWebsite" w:hAnsi="GDSTransportWebsite"/>
+                      <w:color w:val="0A0A0A"/>
+                    </w:rPr>
+                    <w:t xml:space="preserve"> </w:t>
+                  </w:r>
+                  <w:r>
+                    <w:rPr>
+                      <w:rFonts w:ascii="GDSTransportWebsite" w:hAnsi="GDSTransportWebsite"/>
+                      <w:color w:val="0A0A0A"/>
+                    </w:rPr>
+                    <w:t>&gt;&gt;</w:t>
+                  </w:r>
+                </w:p>
+              </w:tc>
+            </w:tr>
+            <w:tr>
+              <w:trPr>
+                <w:trHeight w:val="329"/>
+              </w:trPr>
+              <w:tc>
+                <w:tcPr>
+                  <w:tcW w:w="3542" w:type="dxa"/>
+                  <w:tcBorders>
+                    <w:top w:val="nil"/>
+                    <w:left w:val="nil"/>
+                    <w:bottom w:val="nil"/>
+                    <w:right w:val="nil"/>
+                  </w:tcBorders>
+                </w:tcPr>
+                <w:p>
+                  <w:pPr>
+                    <w:spacing w:before="40" w:after="40"/>
+                    <w:rPr>
+                      <w:rFonts w:ascii="GDSTransportWebsite" w:hAnsi="GDSTransportWebsite"/>
+                      <w:b/>
+                      <w:bCs/>
+                      <w:color w:val="0A0A0A"/>
+                      <w:shd w:val="clear" w:color="auto" w:fill="FFFFFF"/>
+                    </w:rPr>
+                  </w:pPr>
+                  <w:r>
+                    <w:rPr>
+                      <w:rFonts w:ascii="GDSTransportWebsite" w:hAnsi="GDSTransportWebsite"/>
+                      <w:b/>
+                      <w:bCs/>
+                      <w:color w:val="0A0A0A"/>
+                      <w:shd w:val="clear" w:color="auto" w:fill="FFFFFF"/>
+                    </w:rPr>
+                    <w:t>Does the claim involve something an expert can still examine?</w:t>
+                  </w:r>
+                </w:p>
+              </w:tc>
+              <w:tc>
+                <w:tcPr>
+                  <w:tcW w:w="6517" w:type="dxa"/>
+                  <w:tcBorders>
+                    <w:top w:val="nil"/>
+                    <w:left w:val="nil"/>
+                    <w:bottom w:val="nil"/>
+                    <w:right w:val="nil"/>
+                  </w:tcBorders>
+                </w:tcPr>
+                <w:p>
+                  <w:pPr>
+                    <w:spacing w:before="40" w:after="40"/>
+                    <w:rPr>
+                      <w:rFonts w:ascii="GDSTransportWebsite" w:hAnsi="GDSTransportWebsite"/>
+                      <w:color w:val="0A0A0A"/>
+                    </w:rPr>
+                  </w:pPr>
+                  <w:r>
+                    <w:rPr>
+                      <w:rFonts w:ascii="GDSTransportWebsite" w:hAnsi="GDSTransportWebsite"/>
+                      <w:color w:val="0A0A0A"/>
+                    </w:rPr>
+                    <w:t>&lt;&lt;</w:t>
+                  </w:r>
+                  <w:r>
+                    <w:rPr>
+                      <w:rFonts w:ascii="GDSTransportWebsite" w:hAnsi="GDSTransportWebsite"/>
+                      <w:color w:val="0A0A0A"/>
+                    </w:rPr>
+                    <w:t>experts.expertRequired&gt;&gt;</w:t>
+                  </w:r>
+                </w:p>
+              </w:tc>
+            </w:tr>
+            <w:tr>
+              <w:trPr>
+                <w:trHeight w:val="329"/>
+              </w:trPr>
+              <w:tc>
+                <w:tcPr>
+                  <w:tcW w:w="3542" w:type="dxa"/>
+                  <w:tcBorders>
+                    <w:top w:val="nil"/>
+                    <w:left w:val="nil"/>
+                    <w:bottom w:val="nil"/>
+                    <w:right w:val="nil"/>
+                  </w:tcBorders>
+                </w:tcPr>
+                <w:p>
+                  <w:pPr>
+                    <w:spacing w:before="40" w:after="40"/>
+                    <w:rPr>
+                      <w:rFonts w:ascii="GDSTransportWebsite" w:hAnsi="GDSTransportWebsite"/>
+                      <w:b/>
+                      <w:bCs/>
+                      <w:color w:val="0A0A0A"/>
+                      <w:shd w:val="clear" w:color="auto" w:fill="FFFFFF"/>
+                    </w:rPr>
+                  </w:pPr>
+                  <w:r>
+                    <w:rPr>
+                      <w:rFonts w:ascii="GDSTransportWebsite" w:hAnsi="GDSTransportWebsite"/>
+                      <w:b/>
+                      <w:bCs/>
+                      <w:color w:val="0A0A0A"/>
+                      <w:shd w:val="clear" w:color="auto" w:fill="FFFFFF"/>
+                    </w:rPr>
+                    <w:t>What is there to examine?</w:t>
+                  </w:r>
+                </w:p>
+              </w:tc>
+              <w:tc>
+                <w:tcPr>
+                  <w:tcW w:w="6517" w:type="dxa"/>
+                  <w:tcBorders>
+                    <w:top w:val="nil"/>
+                    <w:left w:val="nil"/>
+                    <w:bottom w:val="nil"/>
+                    <w:right w:val="nil"/>
+                  </w:tcBorders>
+                </w:tcPr>
+                <w:p>
+                  <w:pPr>
+                    <w:spacing w:before="40" w:after="40"/>
+                    <w:rPr>
+                      <w:rFonts w:ascii="GDSTransportWebsite" w:hAnsi="GDSTransportWebsite"/>
+                      <w:color w:val="0A0A0A"/>
+                    </w:rPr>
+                  </w:pPr>
+                  <w:r>
+                    <w:rPr>
+                      <w:rFonts w:ascii="GDSTransportWebsite" w:hAnsi="GDSTransportWebsite"/>
+                      <w:color w:val="0A0A0A"/>
+                    </w:rPr>
+                    <w:t>&lt;&lt;</w:t>
+                  </w:r>
+                  <w:r>
+                    <w:rPr>
+                      <w:rFonts w:ascii="GDSTransportWebsite" w:hAnsi="GDSTransportWebsite"/>
+                      <w:color w:val="0A0A0A"/>
+                    </w:rPr>
+                    <w:t>dqExtraDetailsLip.respondent1DQLiPExpert</w:t>
+                  </w:r>
+                  <w:r>
+                    <w:rPr>
+                      <w:rFonts w:ascii="GDSTransportWebsite" w:hAnsi="GDSTransportWebsite"/>
+                      <w:color w:val="0A0A0A"/>
+                      <w:shd w:val="clear" w:color="auto" w:fill="FFFFFF"/>
+                    </w:rPr>
+                    <w:t>.</w:t>
+                  </w:r>
+                  <w:r>
+                    <w:rPr>
+                      <w:rFonts w:ascii="GDSTransportWebsite" w:hAnsi="GDSTransportWebsite"/>
+                      <w:color w:val="0A0A0A"/>
+                    </w:rPr>
+                    <w:t>expertCanStillExamineDetails</w:t>
+                  </w:r>
+                  <w:r>
+                    <w:rPr>
+                      <w:rFonts w:ascii="GDSTransportWebsite" w:hAnsi="GDSTransportWebsite"/>
+                      <w:color w:val="0A0A0A"/>
+                    </w:rPr>
+                    <w:t>&gt;&gt;</w:t>
+                  </w:r>
+                </w:p>
+              </w:tc>
+            </w:tr>
+          </w:tbl>
+          <w:p>
+            <w:pPr>
+              <w:spacing w:before="40" w:after="40"/>
+              <w:rPr>
+                <w:rFonts w:ascii="GDSTransportWebsite" w:hAnsi="GDSTransportWebsite"/>
+                <w:color w:val="0A0A0A"/>
+                <w:shd w:val="clear" w:color="auto" w:fill="FFFFFF"/>
+              </w:rPr>
+            </w:pPr>
+          </w:p>
+        </w:tc>
+      </w:tr>
+      <w:tr>
+        <w:tc>
+          <w:tcPr>
+            <w:tcW w:w="10059" w:type="dxa"/>
+            <w:gridSpan w:val="2"/>
+            <w:tcBorders>
+              <w:top w:val="nil"/>
+              <w:left w:val="nil"/>
+              <w:bottom w:val="nil"/>
+              <w:right w:val="nil"/>
+            </w:tcBorders>
+          </w:tcPr>
+          <w:p>
+            <w:pPr>
+              <w:spacing w:before="40" w:after="40"/>
+              <w:rPr>
+                <w:rFonts w:ascii="GDSTransportWebsite" w:hAnsi="GDSTransportWebsite"/>
+                <w:color w:val="0A0A0A"/>
+              </w:rPr>
+            </w:pPr>
+            <w:r>
+              <w:rPr>
+                <w:rFonts w:ascii="GDSTransportWebsite" w:hAnsi="GDSTransportWebsite"/>
+                <w:color w:val="0A0A0A"/>
+                <w:shd w:val="clear" w:color="auto" w:fill="FFFFFF"/>
+              </w:rPr>
+              <w:t>&lt;&lt;rr_experts.details&gt;&gt;</w:t>
+            </w:r>
+          </w:p>
+        </w:tc>
+      </w:tr>
+      <w:tr>
+        <w:tc>
+          <w:tcPr>
+            <w:tcW w:w="10059" w:type="dxa"/>
+            <w:gridSpan w:val="2"/>
+            <w:tcBorders>
+              <w:top w:val="nil"/>
+              <w:left w:val="nil"/>
+              <w:bottom w:val="nil"/>
+              <w:right w:val="nil"/>
+            </w:tcBorders>
+          </w:tcPr>
+          <w:p>
+            <w:pPr>
+              <w:pBdr>
+                <w:bottom w:val="single" w:sz="4" w:space="1" w:color="000000"/>
+              </w:pBdr>
+              <w:spacing w:before="120" w:after="120"/>
+              <w:rPr>
+                <w:rFonts w:ascii="GDSTransportWebsite" w:hAnsi="GDSTransportWebsite"/>
+                <w:color w:val="0A0A0A"/>
+              </w:rPr>
+            </w:pPr>
+            <w:r>
+              <w:rPr>
+                <w:rFonts w:ascii="GDSTransportWebsite" w:hAnsi="GDSTransportWebsite"/>
+                <w:color w:val="0A0A0A"/>
+              </w:rPr>
+              <w:t>Expert &lt;&lt;$itemnum&gt;&gt;</w:t>
+            </w:r>
+          </w:p>
+        </w:tc>
+      </w:tr>
+      <w:tr>
+        <w:trPr>
+          <w:trHeight w:val="329"/>
+        </w:trPr>
+        <w:tc>
+          <w:tcPr>
+            <w:tcW w:w="3542" w:type="dxa"/>
+            <w:tcBorders>
+              <w:top w:val="nil"/>
+              <w:left w:val="nil"/>
+              <w:bottom w:val="nil"/>
+              <w:right w:val="nil"/>
+            </w:tcBorders>
+          </w:tcPr>
+          <w:p>
+            <w:pPr>
+              <w:spacing w:before="40" w:after="40"/>
+              <w:rPr>
+                <w:rFonts w:ascii="GDSTransportWebsite" w:hAnsi="GDSTransportWebsite"/>
+                <w:b/>
+                <w:bCs/>
+                <w:color w:val="0A0A0A"/>
+                <w:shd w:val="clear" w:color="auto" w:fill="FFFFFF"/>
+              </w:rPr>
+            </w:pPr>
+            <w:bookmarkStart w:id="1" w:name="_Hlk139891054"/>
+            <w:r>
+              <w:rPr>
+                <w:rFonts w:ascii="GDSTransportWebsite" w:hAnsi="GDSTransportWebsite"/>
+                <w:b/>
+                <w:bCs/>
+                <w:color w:val="0A0A0A"/>
+                <w:shd w:val="clear" w:color="auto" w:fill="FFFFFF"/>
+              </w:rPr>
+              <w:t>Expert’s name</w:t>
+            </w:r>
+          </w:p>
+          <w:p>
+            <w:pPr>
+              <w:spacing w:before="40" w:after="40"/>
+              <w:rPr>
+                <w:rFonts w:ascii="GDSTransportWebsite" w:hAnsi="GDSTransportWebsite"/>
+                <w:b/>
+                <w:bCs/>
+                <w:color w:val="0A0A0A"/>
+                <w:shd w:val="clear" w:color="auto" w:fill="FFFFFF"/>
+              </w:rPr>
+            </w:pPr>
+          </w:p>
+        </w:tc>
+        <w:tc>
+          <w:tcPr>
+            <w:tcW w:w="6517" w:type="dxa"/>
+            <w:tcBorders>
+              <w:top w:val="nil"/>
+              <w:left w:val="nil"/>
+              <w:bottom w:val="nil"/>
+              <w:right w:val="nil"/>
+            </w:tcBorders>
+          </w:tcPr>
+          <w:p>
+            <w:pPr>
+              <w:spacing w:before="40" w:after="40"/>
+              <w:rPr>
+                <w:rFonts w:ascii="GDSTransportWebsite" w:hAnsi="GDSTransportWebsite"/>
+                <w:color w:val="0A0A0A"/>
+              </w:rPr>
+            </w:pPr>
+            <w:r>
+              <w:rPr>
+                <w:rFonts w:ascii="GDSTransportWebsite" w:hAnsi="GDSTransportWebsite"/>
+                <w:color w:val="0A0A0A"/>
+              </w:rPr>
+              <w:t>&lt;&lt;cs_{isBlank(firstName)}&gt;&gt;Not Provided&lt;&lt;else&gt;&gt;&lt;&lt; firstName&gt;&gt; &lt;&lt;lastName&gt;&gt;&lt;&lt;es_&gt;&gt;</w:t>
+            </w:r>
+          </w:p>
+        </w:tc>
+      </w:tr>
+      <w:bookmarkEnd w:id="1"/>
+      <w:tr>
+        <w:trPr>
+          <w:trHeight w:val="329"/>
+        </w:trPr>
+        <w:tc>
+          <w:tcPr>
+            <w:tcW w:w="3542" w:type="dxa"/>
+            <w:tcBorders>
+              <w:top w:val="nil"/>
+              <w:left w:val="nil"/>
+              <w:bottom w:val="nil"/>
+              <w:right w:val="nil"/>
+            </w:tcBorders>
+          </w:tcPr>
+          <w:p>
+            <w:pPr>
+              <w:spacing w:before="40" w:after="40"/>
+              <w:rPr>
+                <w:rFonts w:ascii="GDSTransportWebsite" w:hAnsi="GDSTransportWebsite"/>
+                <w:b/>
+                <w:bCs/>
+                <w:color w:val="0A0A0A"/>
+                <w:shd w:val="clear" w:color="auto" w:fill="FFFFFF"/>
+              </w:rPr>
+            </w:pPr>
+            <w:r>
+              <w:rPr>
+                <w:rFonts w:ascii="GDSTransportWebsite" w:hAnsi="GDSTransportWebsite"/>
+                <w:b/>
+                <w:bCs/>
+                <w:color w:val="0A0A0A"/>
+                <w:shd w:val="clear" w:color="auto" w:fill="FFFFFF"/>
+              </w:rPr>
+              <w:t>Expert’s phone number</w:t>
+            </w:r>
+          </w:p>
+          <w:p>
+            <w:pPr>
+              <w:spacing w:before="40" w:after="40"/>
+              <w:rPr>
+                <w:rFonts w:ascii="GDSTransportWebsite" w:hAnsi="GDSTransportWebsite"/>
+                <w:b/>
+                <w:bCs/>
+                <w:color w:val="0A0A0A"/>
+                <w:shd w:val="clear" w:color="auto" w:fill="FFFFFF"/>
+              </w:rPr>
+            </w:pPr>
+          </w:p>
+        </w:tc>
+        <w:tc>
+          <w:tcPr>
+            <w:tcW w:w="6517" w:type="dxa"/>
+            <w:tcBorders>
+              <w:top w:val="nil"/>
+              <w:left w:val="nil"/>
+              <w:bottom w:val="nil"/>
+              <w:right w:val="nil"/>
+            </w:tcBorders>
+          </w:tcPr>
+          <w:p>
+            <w:pPr>
+              <w:spacing w:before="40" w:after="40"/>
+              <w:rPr>
+                <w:rFonts w:ascii="GDSTransportWebsite" w:hAnsi="GDSTransportWebsite"/>
+                <w:color w:val="0A0A0A"/>
+              </w:rPr>
+            </w:pPr>
+            <w:r>
+              <w:rPr>
+                <w:rFonts w:ascii="GDSTransportWebsite" w:hAnsi="GDSTransportWebsite"/>
+                <w:color w:val="0A0A0A"/>
+              </w:rPr>
+              <w:t>&lt;&lt;cs_{isBlank(phoneNumber)}&gt;&gt;Not Provided&lt;&lt;else&gt;&gt;&lt;&lt;phoneNumber&gt;&gt;&lt;&lt;es_&gt;&gt;</w:t>
+            </w:r>
+          </w:p>
+        </w:tc>
+      </w:tr>
+      <w:tr>
+        <w:trPr>
+          <w:trHeight w:val="329"/>
+        </w:trPr>
+        <w:tc>
+          <w:tcPr>
+            <w:tcW w:w="3542" w:type="dxa"/>
+            <w:tcBorders>
+              <w:top w:val="nil"/>
+              <w:left w:val="nil"/>
+              <w:bottom w:val="nil"/>
+              <w:right w:val="nil"/>
+            </w:tcBorders>
+          </w:tcPr>
+          <w:p>
+            <w:pPr>
+              <w:spacing w:before="40" w:after="40"/>
+              <w:rPr>
+                <w:rFonts w:ascii="GDSTransportWebsite" w:hAnsi="GDSTransportWebsite"/>
+                <w:b/>
+                <w:bCs/>
+                <w:color w:val="0A0A0A"/>
+                <w:shd w:val="clear" w:color="auto" w:fill="FFFFFF"/>
+              </w:rPr>
+            </w:pPr>
+            <w:r>
+              <w:rPr>
+                <w:rFonts w:ascii="GDSTransportWebsite" w:hAnsi="GDSTransportWebsite"/>
+                <w:b/>
+                <w:bCs/>
+                <w:color w:val="0A0A0A"/>
+                <w:shd w:val="clear" w:color="auto" w:fill="FFFFFF"/>
+              </w:rPr>
+              <w:t>Expert’s email address</w:t>
+            </w:r>
+          </w:p>
+          <w:p>
+            <w:pPr>
+              <w:spacing w:before="40" w:after="40"/>
+              <w:rPr>
+                <w:rFonts w:ascii="GDSTransportWebsite" w:hAnsi="GDSTransportWebsite"/>
+                <w:b/>
+                <w:bCs/>
+                <w:color w:val="0A0A0A"/>
+                <w:shd w:val="clear" w:color="auto" w:fill="FFFFFF"/>
+              </w:rPr>
+            </w:pPr>
+          </w:p>
+        </w:tc>
+        <w:tc>
+          <w:tcPr>
+            <w:tcW w:w="6517" w:type="dxa"/>
+            <w:tcBorders>
+              <w:top w:val="nil"/>
+              <w:left w:val="nil"/>
+              <w:bottom w:val="nil"/>
+              <w:right w:val="nil"/>
+            </w:tcBorders>
+          </w:tcPr>
+          <w:p>
+            <w:pPr>
+              <w:spacing w:before="40" w:after="40"/>
+              <w:rPr>
+                <w:rFonts w:ascii="GDSTransportWebsite" w:hAnsi="GDSTransportWebsite"/>
+                <w:color w:val="0A0A0A"/>
+              </w:rPr>
+            </w:pPr>
+            <w:r>
+              <w:rPr>
+                <w:rFonts w:ascii="GDSTransportWebsite" w:hAnsi="GDSTransportWebsite"/>
+                <w:color w:val="0A0A0A"/>
+              </w:rPr>
+              <w:t>&lt;&lt;cs_{isBlank(emailAddress)}&gt;&gt;Not Provided&lt;&lt;else&gt;&gt;&lt;&lt;emailAddress&gt;&gt;&lt;&lt;es_&gt;&gt;</w:t>
+            </w:r>
+          </w:p>
+        </w:tc>
+      </w:tr>
+      <w:tr>
+        <w:trPr>
+          <w:trHeight w:val="329"/>
+        </w:trPr>
+        <w:tc>
+          <w:tcPr>
+            <w:tcW w:w="3542" w:type="dxa"/>
+            <w:tcBorders>
+              <w:top w:val="nil"/>
+              <w:left w:val="nil"/>
+              <w:bottom w:val="nil"/>
+              <w:right w:val="nil"/>
+            </w:tcBorders>
+          </w:tcPr>
+          <w:p>
+            <w:pPr>
+              <w:spacing w:before="40" w:after="40"/>
+              <w:rPr>
+                <w:rFonts w:ascii="GDSTransportWebsite" w:hAnsi="GDSTransportWebsite"/>
+                <w:b/>
+                <w:bCs/>
+                <w:color w:val="0A0A0A"/>
+                <w:shd w:val="clear" w:color="auto" w:fill="FFFFFF"/>
+              </w:rPr>
+            </w:pPr>
+            <w:r>
+              <w:rPr>
+                <w:rFonts w:ascii="GDSTransportWebsite" w:hAnsi="GDSTransportWebsite"/>
+                <w:b/>
+                <w:bCs/>
+                <w:color w:val="0A0A0A"/>
+                <w:shd w:val="clear" w:color="auto" w:fill="FFFFFF"/>
+              </w:rPr>
+              <w:t>Field of expertise</w:t>
+            </w:r>
+          </w:p>
+          <w:p>
+            <w:pPr>
+              <w:spacing w:before="40" w:after="40"/>
+              <w:rPr>
+                <w:rFonts w:ascii="GDSTransportWebsite" w:hAnsi="GDSTransportWebsite"/>
+                <w:b/>
+                <w:bCs/>
+                <w:color w:val="0A0A0A"/>
+                <w:shd w:val="clear" w:color="auto" w:fill="FFFFFF"/>
+              </w:rPr>
+            </w:pPr>
+          </w:p>
+        </w:tc>
+        <w:tc>
+          <w:tcPr>
+            <w:tcW w:w="6517" w:type="dxa"/>
+            <w:tcBorders>
+              <w:top w:val="nil"/>
+              <w:left w:val="nil"/>
+              <w:bottom w:val="nil"/>
+              <w:right w:val="nil"/>
+            </w:tcBorders>
+          </w:tcPr>
+          <w:p>
+            <w:pPr>
+              <w:spacing w:before="40" w:after="40"/>
+              <w:rPr>
+                <w:rFonts w:ascii="GDSTransportWebsite" w:hAnsi="GDSTransportWebsite"/>
+                <w:color w:val="0A0A0A"/>
+              </w:rPr>
+            </w:pPr>
+            <w:r>
+              <w:rPr>
+                <w:rFonts w:ascii="GDSTransportWebsite" w:hAnsi="GDSTransportWebsite"/>
+                <w:color w:val="0A0A0A"/>
+              </w:rPr>
+              <w:t>&lt;&lt;cs_{isBlank(fieldOfExpertise)}&gt;&gt;Not Provided&lt;&lt;else&gt;&gt;&lt;&lt;fieldOfExpertise&gt;&gt;&lt;&lt;es_&gt;&gt;</w:t>
+            </w:r>
+          </w:p>
+        </w:tc>
+      </w:tr>
+      <w:tr>
+        <w:trPr>
+          <w:trHeight w:val="329"/>
+        </w:trPr>
+        <w:tc>
+          <w:tcPr>
+            <w:tcW w:w="3542" w:type="dxa"/>
+            <w:tcBorders>
+              <w:top w:val="nil"/>
+              <w:left w:val="nil"/>
+              <w:bottom w:val="nil"/>
+              <w:right w:val="nil"/>
+            </w:tcBorders>
+          </w:tcPr>
+          <w:p>
+            <w:pPr>
+              <w:spacing w:before="40" w:after="40"/>
+              <w:rPr>
+                <w:rFonts w:ascii="GDSTransportWebsite" w:hAnsi="GDSTransportWebsite"/>
+                <w:b/>
+                <w:bCs/>
+                <w:color w:val="0A0A0A"/>
+                <w:shd w:val="clear" w:color="auto" w:fill="FFFFFF"/>
+              </w:rPr>
+            </w:pPr>
+            <w:r>
+              <w:rPr>
+                <w:rFonts w:ascii="GDSTransportWebsite" w:hAnsi="GDSTransportWebsite"/>
+                <w:b/>
+                <w:bCs/>
+                <w:color w:val="0A0A0A"/>
+                <w:shd w:val="clear" w:color="auto" w:fill="FFFFFF"/>
+              </w:rPr>
+              <w:t>Why you need this expert</w:t>
+            </w:r>
+          </w:p>
+          <w:p>
+            <w:pPr>
+              <w:spacing w:before="40" w:after="40"/>
+              <w:rPr>
+                <w:rFonts w:ascii="GDSTransportWebsite" w:hAnsi="GDSTransportWebsite"/>
+                <w:b/>
+                <w:bCs/>
+                <w:color w:val="0A0A0A"/>
+                <w:shd w:val="clear" w:color="auto" w:fill="FFFFFF"/>
+              </w:rPr>
+            </w:pPr>
+          </w:p>
+        </w:tc>
+        <w:tc>
+          <w:tcPr>
+            <w:tcW w:w="6517" w:type="dxa"/>
+            <w:tcBorders>
+              <w:top w:val="nil"/>
+              <w:left w:val="nil"/>
+              <w:bottom w:val="nil"/>
+              <w:right w:val="nil"/>
+            </w:tcBorders>
+          </w:tcPr>
+          <w:p>
+            <w:pPr>
+              <w:spacing w:before="40" w:after="40"/>
+              <w:rPr>
+                <w:rFonts w:ascii="GDSTransportWebsite" w:hAnsi="GDSTransportWebsite"/>
+                <w:b/>
+                <w:bCs/>
+                <w:color w:val="0A0A0A"/>
+                <w:shd w:val="clear" w:color="auto" w:fill="FFFFFF"/>
+              </w:rPr>
+            </w:pPr>
+            <w:r>
+              <w:rPr>
+                <w:rFonts w:ascii="GDSTransportWebsite" w:hAnsi="GDSTransportWebsite"/>
+                <w:color w:val="0A0A0A"/>
+              </w:rPr>
+              <w:t>&lt;&lt;cs_{isBlank(whyRequired)}&gt;&gt;Not Provided&lt;&lt;else&gt;&gt;&lt;&lt;whyRequired&gt;&gt;&lt;&lt;es_&gt;&gt;</w:t>
+            </w:r>
+          </w:p>
+        </w:tc>
+      </w:tr>
+      <w:tr>
+        <w:trPr>
+          <w:trHeight w:val="329"/>
+        </w:trPr>
+        <w:tc>
+          <w:tcPr>
+            <w:tcW w:w="3542" w:type="dxa"/>
+            <w:tcBorders>
+              <w:top w:val="nil"/>
+              <w:left w:val="nil"/>
+              <w:bottom w:val="nil"/>
+              <w:right w:val="nil"/>
+            </w:tcBorders>
+          </w:tcPr>
+          <w:p>
+            <w:pPr>
+              <w:spacing w:before="40" w:after="40"/>
+              <w:rPr>
+                <w:rFonts w:ascii="GDSTransportWebsite" w:hAnsi="GDSTransportWebsite"/>
+                <w:b/>
+                <w:bCs/>
+                <w:color w:val="0A0A0A"/>
+                <w:shd w:val="clear" w:color="auto" w:fill="FFFFFF"/>
+              </w:rPr>
+            </w:pPr>
+            <w:r>
+              <w:rPr>
+                <w:rFonts w:ascii="GDSTransportWebsite" w:hAnsi="GDSTransportWebsite"/>
+                <w:b/>
+                <w:bCs/>
+                <w:color w:val="0A0A0A"/>
+                <w:shd w:val="clear" w:color="auto" w:fill="FFFFFF"/>
+              </w:rPr>
+              <w:t>Cost</w:t>
+            </w:r>
+          </w:p>
+          <w:p>
+            <w:pPr>
+              <w:spacing w:before="40" w:after="40"/>
+              <w:rPr>
+                <w:rFonts w:ascii="GDSTransportWebsite" w:hAnsi="GDSTransportWebsite"/>
+                <w:b/>
+                <w:bCs/>
+                <w:color w:val="0A0A0A"/>
+                <w:shd w:val="clear" w:color="auto" w:fill="FFFFFF"/>
+              </w:rPr>
+            </w:pPr>
+          </w:p>
+        </w:tc>
+        <w:tc>
+          <w:tcPr>
+            <w:tcW w:w="6517" w:type="dxa"/>
+            <w:tcBorders>
+              <w:top w:val="nil"/>
+              <w:left w:val="nil"/>
+              <w:bottom w:val="nil"/>
+              <w:right w:val="nil"/>
+            </w:tcBorders>
+          </w:tcPr>
+          <w:p>
+            <w:pPr>
+              <w:spacing w:before="40" w:after="40"/>
+              <w:rPr>
+                <w:rFonts w:ascii="GDSTransportWebsite" w:hAnsi="GDSTransportWebsite"/>
+                <w:b/>
+                <w:bCs/>
+                <w:color w:val="0A0A0A"/>
+                <w:shd w:val="clear" w:color="auto" w:fill="FFFFFF"/>
+              </w:rPr>
+            </w:pPr>
+            <w:r>
+              <w:rPr>
+                <w:rFonts w:ascii="GDSTransportWebsite" w:hAnsi="GDSTransportWebsite"/>
+                <w:color w:val="0A0A0A"/>
+              </w:rPr>
+              <w:t>&lt;&lt;cs_{isBlank(formattedCost)}&gt;&gt;Not Provided&lt;&lt;else&gt;&gt;&lt;&lt;formattedCost&gt;&gt;&lt;&lt;es_&gt;&gt;</w:t>
+            </w:r>
+          </w:p>
+        </w:tc>
+      </w:tr>
+      <w:tr>
+        <w:tc>
+          <w:tcPr>
+            <w:tcW w:w="10059" w:type="dxa"/>
+            <w:gridSpan w:val="2"/>
+            <w:tcBorders>
+              <w:top w:val="nil"/>
+              <w:left w:val="nil"/>
+              <w:bottom w:val="nil"/>
+              <w:right w:val="nil"/>
+            </w:tcBorders>
+          </w:tcPr>
+          <w:p>
+            <w:pPr>
+              <w:spacing w:before="40" w:after="40"/>
+              <w:rPr>
+                <w:rFonts w:ascii="GDSTransportWebsite" w:hAnsi="GDSTransportWebsite"/>
+                <w:color w:val="0A0A0A"/>
+                <w:shd w:val="clear" w:color="auto" w:fill="FFFFFF"/>
+              </w:rPr>
+            </w:pPr>
+            <w:r>
+              <w:rPr>
+                <w:rFonts w:ascii="GDSTransportWebsite" w:hAnsi="GDSTransportWebsite"/>
+                <w:color w:val="0A0A0A"/>
+                <w:shd w:val="clear" w:color="auto" w:fill="FFFFFF"/>
+              </w:rPr>
+              <w:t>&lt;&lt;er_experts.details&gt;&gt;</w:t>
+            </w:r>
+          </w:p>
+        </w:tc>
+      </w:tr>
+    </w:tbl>
     <w:p>
       <w:pPr>
         <w:pBdr>
@@ -5481,6 +5677,13 @@
           <w:color w:val="0A0A0A"/>
         </w:rPr>
       </w:pPr>
+      <w:r>
+        <w:rPr>
+          <w:rFonts w:ascii="GDSTransportWebsite" w:hAnsi="GDSTransportWebsite"/>
+          <w:color w:val="0A0A0A"/>
+        </w:rPr>
+        <w:t>&lt;&lt;es_&gt;&gt;</w:t>
+      </w:r>
     </w:p>
     <w:p>
       <w:pPr>
@@ -5571,6 +5774,7 @@
                 <w:color w:val="0A0A0A"/>
                 <w:shd w:val="clear" w:color="auto" w:fill="FFFFFF"/>
               </w:rPr>
+              <w:lastRenderedPageBreak/>
               <w:t>Are there witnesses who should attend the hearing?</w:t>
             </w:r>
           </w:p>
@@ -5605,25 +5809,7 @@
                 <w:rFonts w:ascii="GDSTransportWebsite" w:hAnsi="GDSTransportWebsite"/>
                 <w:color w:val="0A0A0A"/>
               </w:rPr>
-              <w:t>&lt;&lt;</w:t>
-            </w:r>
-            <w:proofErr w:type="spellStart"/>
-            <w:proofErr w:type="gramStart"/>
-            <w:r>
-              <w:rPr>
-                <w:rFonts w:ascii="GDSTransportWebsite" w:hAnsi="GDSTransportWebsite"/>
-                <w:color w:val="0A0A0A"/>
-              </w:rPr>
-              <w:t>witnesses.witnessesToAppear</w:t>
-            </w:r>
-            <w:proofErr w:type="spellEnd"/>
-            <w:proofErr w:type="gramEnd"/>
-            <w:r>
-              <w:rPr>
-                <w:rFonts w:ascii="GDSTransportWebsite" w:hAnsi="GDSTransportWebsite"/>
-                <w:color w:val="0A0A0A"/>
-              </w:rPr>
-              <w:t>&gt;&gt;</w:t>
+              <w:t>&lt;&lt;witnesses.witnessesToAppear&gt;&gt;</w:t>
             </w:r>
           </w:p>
         </w:tc>
@@ -5654,36 +5840,7 @@
                 <w:color w:val="0A0A0A"/>
                 <w:shd w:val="clear" w:color="auto" w:fill="FFFFFF"/>
               </w:rPr>
-              <w:lastRenderedPageBreak/>
-              <w:t>&lt;&lt;</w:t>
-            </w:r>
-            <w:proofErr w:type="spellStart"/>
-            <w:r>
-              <w:rPr>
-                <w:rFonts w:ascii="GDSTransportWebsite" w:hAnsi="GDSTransportWebsite"/>
-                <w:color w:val="0A0A0A"/>
-                <w:shd w:val="clear" w:color="auto" w:fill="FFFFFF"/>
-              </w:rPr>
-              <w:t>rr_</w:t>
-            </w:r>
-            <w:proofErr w:type="gramStart"/>
-            <w:r>
-              <w:rPr>
-                <w:rFonts w:ascii="GDSTransportWebsite" w:hAnsi="GDSTransportWebsite"/>
-                <w:color w:val="0A0A0A"/>
-                <w:shd w:val="clear" w:color="auto" w:fill="FFFFFF"/>
-              </w:rPr>
-              <w:t>witnesses.details</w:t>
-            </w:r>
-            <w:proofErr w:type="spellEnd"/>
-            <w:proofErr w:type="gramEnd"/>
-            <w:r>
-              <w:rPr>
-                <w:rFonts w:ascii="GDSTransportWebsite" w:hAnsi="GDSTransportWebsite"/>
-                <w:color w:val="0A0A0A"/>
-                <w:shd w:val="clear" w:color="auto" w:fill="FFFFFF"/>
-              </w:rPr>
-              <w:t>&gt;&gt;</w:t>
+              <w:t>&lt;&lt;rr_witnesses.details&gt;&gt;</w:t>
             </w:r>
           </w:p>
         </w:tc>
@@ -5716,23 +5873,7 @@
                 <w:rFonts w:ascii="GDSTransportWebsite" w:hAnsi="GDSTransportWebsite"/>
                 <w:color w:val="0A0A0A"/>
               </w:rPr>
-              <w:t>Witness &lt;&lt;$</w:t>
-            </w:r>
-            <w:proofErr w:type="spellStart"/>
-            <w:r>
-              <w:rPr>
-                <w:rFonts w:ascii="GDSTransportWebsite" w:hAnsi="GDSTransportWebsite"/>
-                <w:color w:val="0A0A0A"/>
-              </w:rPr>
-              <w:t>itemnum</w:t>
-            </w:r>
-            <w:proofErr w:type="spellEnd"/>
-            <w:r>
-              <w:rPr>
-                <w:rFonts w:ascii="GDSTransportWebsite" w:hAnsi="GDSTransportWebsite"/>
-                <w:color w:val="0A0A0A"/>
-              </w:rPr>
-              <w:t>&gt;&gt;</w:t>
+              <w:t>Witness &lt;&lt;$itemnum&gt;&gt;</w:t>
             </w:r>
           </w:p>
         </w:tc>
@@ -5800,71 +5941,7 @@
                 <w:rFonts w:ascii="GDSTransportWebsite" w:hAnsi="GDSTransportWebsite"/>
                 <w:color w:val="0A0A0A"/>
               </w:rPr>
-              <w:t>&lt;&lt;cs_{</w:t>
-            </w:r>
-            <w:proofErr w:type="spellStart"/>
-            <w:r>
-              <w:rPr>
-                <w:rFonts w:ascii="GDSTransportWebsite" w:hAnsi="GDSTransportWebsite"/>
-                <w:color w:val="0A0A0A"/>
-              </w:rPr>
-              <w:t>isBlank</w:t>
-            </w:r>
-            <w:proofErr w:type="spellEnd"/>
-            <w:r>
-              <w:rPr>
-                <w:rFonts w:ascii="GDSTransportWebsite" w:hAnsi="GDSTransportWebsite"/>
-                <w:color w:val="0A0A0A"/>
-              </w:rPr>
-              <w:t>(</w:t>
-            </w:r>
-            <w:proofErr w:type="spellStart"/>
-            <w:r>
-              <w:rPr>
-                <w:rFonts w:ascii="GDSTransportWebsite" w:hAnsi="GDSTransportWebsite"/>
-                <w:color w:val="0A0A0A"/>
-              </w:rPr>
-              <w:t>firstName</w:t>
-            </w:r>
-            <w:proofErr w:type="spellEnd"/>
-            <w:r>
-              <w:rPr>
-                <w:rFonts w:ascii="GDSTransportWebsite" w:hAnsi="GDSTransportWebsite"/>
-                <w:color w:val="0A0A0A"/>
-              </w:rPr>
-              <w:t xml:space="preserve">)}&gt;&gt;Not Provided&lt;&lt;else&gt;&gt;&lt;&lt; </w:t>
-            </w:r>
-            <w:proofErr w:type="spellStart"/>
-            <w:r>
-              <w:rPr>
-                <w:rFonts w:ascii="GDSTransportWebsite" w:hAnsi="GDSTransportWebsite"/>
-                <w:color w:val="0A0A0A"/>
-              </w:rPr>
-              <w:t>firstName</w:t>
-            </w:r>
-            <w:proofErr w:type="spellEnd"/>
-            <w:r>
-              <w:rPr>
-                <w:rFonts w:ascii="GDSTransportWebsite" w:hAnsi="GDSTransportWebsite"/>
-                <w:color w:val="0A0A0A"/>
-              </w:rPr>
-              <w:t>&gt;&gt; &lt;&lt;</w:t>
-            </w:r>
-            <w:proofErr w:type="spellStart"/>
-            <w:r>
-              <w:rPr>
-                <w:rFonts w:ascii="GDSTransportWebsite" w:hAnsi="GDSTransportWebsite"/>
-                <w:color w:val="0A0A0A"/>
-              </w:rPr>
-              <w:t>lastName</w:t>
-            </w:r>
-            <w:proofErr w:type="spellEnd"/>
-            <w:r>
-              <w:rPr>
-                <w:rFonts w:ascii="GDSTransportWebsite" w:hAnsi="GDSTransportWebsite"/>
-                <w:color w:val="0A0A0A"/>
-              </w:rPr>
-              <w:t>&gt;&gt;&lt;&lt;es_&gt;&gt;</w:t>
+              <w:t>&lt;&lt;cs_{isBlank(firstName)}&gt;&gt;Not Provided&lt;&lt;else&gt;&gt;&lt;&lt; firstName&gt;&gt; &lt;&lt;lastName&gt;&gt;&lt;&lt;es_&gt;&gt;</w:t>
             </w:r>
           </w:p>
         </w:tc>
@@ -5929,55 +6006,7 @@
                 <w:rFonts w:ascii="GDSTransportWebsite" w:hAnsi="GDSTransportWebsite"/>
                 <w:color w:val="0A0A0A"/>
               </w:rPr>
-              <w:t>&lt;&lt;cs_{</w:t>
-            </w:r>
-            <w:proofErr w:type="spellStart"/>
-            <w:r>
-              <w:rPr>
-                <w:rFonts w:ascii="GDSTransportWebsite" w:hAnsi="GDSTransportWebsite"/>
-                <w:color w:val="0A0A0A"/>
-              </w:rPr>
-              <w:t>isBlank</w:t>
-            </w:r>
-            <w:proofErr w:type="spellEnd"/>
-            <w:r>
-              <w:rPr>
-                <w:rFonts w:ascii="GDSTransportWebsite" w:hAnsi="GDSTransportWebsite"/>
-                <w:color w:val="0A0A0A"/>
-              </w:rPr>
-              <w:t>(</w:t>
-            </w:r>
-            <w:proofErr w:type="spellStart"/>
-            <w:r>
-              <w:rPr>
-                <w:rFonts w:ascii="GDSTransportWebsite" w:hAnsi="GDSTransportWebsite"/>
-                <w:color w:val="0A0A0A"/>
-              </w:rPr>
-              <w:t>phoneNumber</w:t>
-            </w:r>
-            <w:proofErr w:type="spellEnd"/>
-            <w:r>
-              <w:rPr>
-                <w:rFonts w:ascii="GDSTransportWebsite" w:hAnsi="GDSTransportWebsite"/>
-                <w:color w:val="0A0A0A"/>
-              </w:rPr>
-              <w:t>)}&gt;&gt;Not Provided&lt;&lt;else&gt;&gt;&lt;&lt;</w:t>
-            </w:r>
-            <w:proofErr w:type="spellStart"/>
-            <w:r>
-              <w:rPr>
-                <w:rFonts w:ascii="GDSTransportWebsite" w:hAnsi="GDSTransportWebsite"/>
-                <w:color w:val="0A0A0A"/>
-              </w:rPr>
-              <w:t>phoneNumber</w:t>
-            </w:r>
-            <w:proofErr w:type="spellEnd"/>
-            <w:r>
-              <w:rPr>
-                <w:rFonts w:ascii="GDSTransportWebsite" w:hAnsi="GDSTransportWebsite"/>
-                <w:color w:val="0A0A0A"/>
-              </w:rPr>
-              <w:t>&gt;&gt;&lt;&lt;es_&gt;&gt;</w:t>
+              <w:t>&lt;&lt;cs_{isBlank(phoneNumber)}&gt;&gt;Not Provided&lt;&lt;else&gt;&gt;&lt;&lt;phoneNumber&gt;&gt;&lt;&lt;es_&gt;&gt;</w:t>
             </w:r>
           </w:p>
         </w:tc>
@@ -6042,55 +6071,7 @@
                 <w:rFonts w:ascii="GDSTransportWebsite" w:hAnsi="GDSTransportWebsite"/>
                 <w:color w:val="0A0A0A"/>
               </w:rPr>
-              <w:t>&lt;&lt;cs_{</w:t>
-            </w:r>
-            <w:proofErr w:type="spellStart"/>
-            <w:r>
-              <w:rPr>
-                <w:rFonts w:ascii="GDSTransportWebsite" w:hAnsi="GDSTransportWebsite"/>
-                <w:color w:val="0A0A0A"/>
-              </w:rPr>
-              <w:t>isBlank</w:t>
-            </w:r>
-            <w:proofErr w:type="spellEnd"/>
-            <w:r>
-              <w:rPr>
-                <w:rFonts w:ascii="GDSTransportWebsite" w:hAnsi="GDSTransportWebsite"/>
-                <w:color w:val="0A0A0A"/>
-              </w:rPr>
-              <w:t>(</w:t>
-            </w:r>
-            <w:proofErr w:type="spellStart"/>
-            <w:r>
-              <w:rPr>
-                <w:rFonts w:ascii="GDSTransportWebsite" w:hAnsi="GDSTransportWebsite"/>
-                <w:color w:val="0A0A0A"/>
-              </w:rPr>
-              <w:t>emailAddress</w:t>
-            </w:r>
-            <w:proofErr w:type="spellEnd"/>
-            <w:r>
-              <w:rPr>
-                <w:rFonts w:ascii="GDSTransportWebsite" w:hAnsi="GDSTransportWebsite"/>
-                <w:color w:val="0A0A0A"/>
-              </w:rPr>
-              <w:t>)}&gt;&gt;Not Provided&lt;&lt;else&gt;&gt;&lt;&lt;</w:t>
-            </w:r>
-            <w:proofErr w:type="spellStart"/>
-            <w:r>
-              <w:rPr>
-                <w:rFonts w:ascii="GDSTransportWebsite" w:hAnsi="GDSTransportWebsite"/>
-                <w:color w:val="0A0A0A"/>
-              </w:rPr>
-              <w:t>emailAddress</w:t>
-            </w:r>
-            <w:proofErr w:type="spellEnd"/>
-            <w:r>
-              <w:rPr>
-                <w:rFonts w:ascii="GDSTransportWebsite" w:hAnsi="GDSTransportWebsite"/>
-                <w:color w:val="0A0A0A"/>
-              </w:rPr>
-              <w:t>&gt;&gt;&lt;&lt;es_&gt;&gt;</w:t>
+              <w:t>&lt;&lt;cs_{isBlank(emailAddress)}&gt;&gt;Not Provided&lt;&lt;else&gt;&gt;&lt;&lt;emailAddress&gt;&gt;&lt;&lt;es_&gt;&gt;</w:t>
             </w:r>
           </w:p>
         </w:tc>
@@ -6170,23 +6151,7 @@
                 <w:rFonts w:ascii="GDSTransportWebsite" w:hAnsi="GDSTransportWebsite"/>
                 <w:color w:val="0A0A0A"/>
               </w:rPr>
-              <w:t>&lt;&lt;</w:t>
-            </w:r>
-            <w:proofErr w:type="spellStart"/>
-            <w:r>
-              <w:rPr>
-                <w:rFonts w:ascii="GDSTransportWebsite" w:hAnsi="GDSTransportWebsite"/>
-                <w:color w:val="0A0A0A"/>
-              </w:rPr>
-              <w:t>reasonForWitness</w:t>
-            </w:r>
-            <w:proofErr w:type="spellEnd"/>
-            <w:r>
-              <w:rPr>
-                <w:rFonts w:ascii="GDSTransportWebsite" w:hAnsi="GDSTransportWebsite"/>
-                <w:color w:val="0A0A0A"/>
-              </w:rPr>
-              <w:t>&gt;&gt;</w:t>
+              <w:t>&lt;&lt;reasonForWitness&gt;&gt;</w:t>
             </w:r>
           </w:p>
         </w:tc>
@@ -6218,35 +6183,7 @@
                 <w:color w:val="0A0A0A"/>
                 <w:shd w:val="clear" w:color="auto" w:fill="FFFFFF"/>
               </w:rPr>
-              <w:t>&lt;&lt;</w:t>
-            </w:r>
-            <w:proofErr w:type="spellStart"/>
-            <w:r>
-              <w:rPr>
-                <w:rFonts w:ascii="GDSTransportWebsite" w:hAnsi="GDSTransportWebsite"/>
-                <w:color w:val="0A0A0A"/>
-                <w:shd w:val="clear" w:color="auto" w:fill="FFFFFF"/>
-              </w:rPr>
-              <w:t>er_</w:t>
-            </w:r>
-            <w:proofErr w:type="gramStart"/>
-            <w:r>
-              <w:rPr>
-                <w:rFonts w:ascii="GDSTransportWebsite" w:hAnsi="GDSTransportWebsite"/>
-                <w:color w:val="0A0A0A"/>
-                <w:shd w:val="clear" w:color="auto" w:fill="FFFFFF"/>
-              </w:rPr>
-              <w:t>witnesses.details</w:t>
-            </w:r>
-            <w:proofErr w:type="spellEnd"/>
-            <w:proofErr w:type="gramEnd"/>
-            <w:r>
-              <w:rPr>
-                <w:rFonts w:ascii="GDSTransportWebsite" w:hAnsi="GDSTransportWebsite"/>
-                <w:color w:val="0A0A0A"/>
-                <w:shd w:val="clear" w:color="auto" w:fill="FFFFFF"/>
-              </w:rPr>
-              <w:t>&gt;&gt;</w:t>
+              <w:t>&lt;&lt;er_witnesses.details&gt;&gt;</w:t>
             </w:r>
           </w:p>
         </w:tc>
@@ -6361,23 +6298,7 @@
                 <w:rFonts w:ascii="GDSTransportWebsite" w:hAnsi="GDSTransportWebsite"/>
                 <w:color w:val="0A0A0A"/>
               </w:rPr>
-              <w:t>&lt;&lt;</w:t>
-            </w:r>
-            <w:proofErr w:type="spellStart"/>
-            <w:r>
-              <w:rPr>
-                <w:rFonts w:ascii="GDSTransportWebsite" w:hAnsi="GDSTransportWebsite"/>
-                <w:color w:val="0A0A0A"/>
-              </w:rPr>
-              <w:t>welshLanguageRequirements.court</w:t>
-            </w:r>
-            <w:proofErr w:type="spellEnd"/>
-            <w:r>
-              <w:rPr>
-                <w:rFonts w:ascii="GDSTransportWebsite" w:hAnsi="GDSTransportWebsite"/>
-                <w:color w:val="0A0A0A"/>
-              </w:rPr>
-              <w:t>&gt;&gt;</w:t>
+              <w:t>&lt;&lt;welshLanguageRequirements.court&gt;&gt;</w:t>
             </w:r>
           </w:p>
         </w:tc>
@@ -6456,23 +6377,7 @@
                 <w:rFonts w:ascii="GDSTransportWebsite" w:hAnsi="GDSTransportWebsite"/>
                 <w:color w:val="0A0A0A"/>
               </w:rPr>
-              <w:t>&lt;&lt;</w:t>
-            </w:r>
-            <w:proofErr w:type="spellStart"/>
-            <w:r>
-              <w:rPr>
-                <w:rFonts w:ascii="GDSTransportWebsite" w:hAnsi="GDSTransportWebsite"/>
-                <w:color w:val="0A0A0A"/>
-              </w:rPr>
-              <w:t>welshLanguageRequirements.documents</w:t>
-            </w:r>
-            <w:proofErr w:type="spellEnd"/>
-            <w:r>
-              <w:rPr>
-                <w:rFonts w:ascii="GDSTransportWebsite" w:hAnsi="GDSTransportWebsite"/>
-                <w:color w:val="0A0A0A"/>
-              </w:rPr>
-              <w:t>&gt;&gt;</w:t>
+              <w:t>&lt;&lt;welshLanguageRequirements.documents&gt;&gt;</w:t>
             </w:r>
           </w:p>
         </w:tc>
@@ -6612,25 +6517,7 @@
                 <w:rFonts w:ascii="GDSTransportWebsite" w:hAnsi="GDSTransportWebsite"/>
                 <w:color w:val="0A0A0A"/>
               </w:rPr>
-              <w:t>&lt;&lt;</w:t>
-            </w:r>
-            <w:proofErr w:type="spellStart"/>
-            <w:proofErr w:type="gramStart"/>
-            <w:r>
-              <w:rPr>
-                <w:rFonts w:ascii="GDSTransportWebsite" w:hAnsi="GDSTransportWebsite"/>
-                <w:color w:val="0A0A0A"/>
-              </w:rPr>
-              <w:t>hearing.unavailableDatesRequired</w:t>
-            </w:r>
-            <w:proofErr w:type="spellEnd"/>
-            <w:proofErr w:type="gramEnd"/>
-            <w:r>
-              <w:rPr>
-                <w:rFonts w:ascii="GDSTransportWebsite" w:hAnsi="GDSTransportWebsite"/>
-                <w:color w:val="0A0A0A"/>
-              </w:rPr>
-              <w:t>&gt;&gt;</w:t>
+              <w:t>&lt;&lt;hearing.unavailableDatesRequired&gt;&gt;</w:t>
             </w:r>
           </w:p>
         </w:tc>
@@ -6645,8 +6532,6 @@
         </w:rPr>
         <w:t>&lt;&lt;cs_{</w:t>
       </w:r>
-      <w:proofErr w:type="spellStart"/>
-      <w:proofErr w:type="gramStart"/>
       <w:r>
         <w:rPr>
           <w:rFonts w:ascii="GDSTransportWebsite" w:hAnsi="GDSTransportWebsite"/>
@@ -6660,17 +6545,7 @@
           <w:color w:val="0A0A0A"/>
           <w:shd w:val="clear" w:color="auto" w:fill="FFFFFF"/>
         </w:rPr>
-        <w:t>.unavailableDates.size</w:t>
-      </w:r>
-      <w:proofErr w:type="spellEnd"/>
-      <w:proofErr w:type="gramEnd"/>
-      <w:r>
-        <w:rPr>
-          <w:rFonts w:ascii="GDSTransportWebsite" w:hAnsi="GDSTransportWebsite"/>
-          <w:color w:val="0A0A0A"/>
-          <w:shd w:val="clear" w:color="auto" w:fill="FFFFFF"/>
-        </w:rPr>
-        <w:t>&gt;0}&gt;&gt;</w:t>
+        <w:t>.unavailableDates.size&gt;0}&gt;&gt;</w:t>
       </w:r>
     </w:p>
     <w:tbl>
@@ -6749,18 +6624,8 @@
                 <w:color w:val="0A0A0A"/>
                 <w:shd w:val="clear" w:color="auto" w:fill="FFFFFF"/>
               </w:rPr>
-              <w:t>&lt;&lt;</w:t>
-            </w:r>
-            <w:proofErr w:type="spellStart"/>
-            <w:r>
-              <w:rPr>
-                <w:rFonts w:ascii="GDSTransportWebsite" w:hAnsi="GDSTransportWebsite"/>
-                <w:color w:val="0A0A0A"/>
-                <w:shd w:val="clear" w:color="auto" w:fill="FFFFFF"/>
-              </w:rPr>
-              <w:t>rr_</w:t>
-            </w:r>
-            <w:proofErr w:type="gramStart"/>
+              <w:t>&lt;&lt;rr_</w:t>
+            </w:r>
             <w:r>
               <w:rPr>
                 <w:rFonts w:ascii="GDSTransportWebsite" w:hAnsi="GDSTransportWebsite"/>
@@ -6774,17 +6639,7 @@
                 <w:color w:val="0A0A0A"/>
                 <w:shd w:val="clear" w:color="auto" w:fill="FFFFFF"/>
               </w:rPr>
-              <w:t>.unavailableDates</w:t>
-            </w:r>
-            <w:proofErr w:type="spellEnd"/>
-            <w:proofErr w:type="gramEnd"/>
-            <w:r>
-              <w:rPr>
-                <w:rFonts w:ascii="GDSTransportWebsite" w:hAnsi="GDSTransportWebsite"/>
-                <w:color w:val="0A0A0A"/>
-                <w:shd w:val="clear" w:color="auto" w:fill="FFFFFF"/>
-              </w:rPr>
-              <w:t>&gt;&gt;</w:t>
+              <w:t>.unavailableDates&gt;&gt;</w:t>
             </w:r>
           </w:p>
         </w:tc>
@@ -6835,21 +6690,12 @@
               </w:rPr>
               <w:t>&lt;&lt;cs_{</w:t>
             </w:r>
-            <w:proofErr w:type="gramStart"/>
-            <w:r>
-              <w:rPr>
-                <w:rFonts w:ascii="GDSTransportWebsite" w:hAnsi="GDSTransportWebsite"/>
-                <w:color w:val="0A0A0A"/>
-              </w:rPr>
-              <w:t>date!=</w:t>
-            </w:r>
-            <w:proofErr w:type="gramEnd"/>
-            <w:r>
-              <w:rPr>
-                <w:rFonts w:ascii="GDSTransportWebsite" w:hAnsi="GDSTransportWebsite"/>
-                <w:color w:val="0A0A0A"/>
-              </w:rPr>
-              <w:t>null</w:t>
+            <w:r>
+              <w:rPr>
+                <w:rFonts w:ascii="GDSTransportWebsite" w:hAnsi="GDSTransportWebsite"/>
+                <w:color w:val="0A0A0A"/>
+              </w:rPr>
+              <w:t>date!=null</w:t>
             </w:r>
             <w:r>
               <w:rPr>
@@ -6873,64 +6719,7 @@
                 <w:rFonts w:ascii="GDSTransportWebsite" w:hAnsi="GDSTransportWebsite"/>
                 <w:color w:val="0A0A0A"/>
               </w:rPr>
-              <w:t>&lt;</w:t>
-            </w:r>
-            <w:proofErr w:type="gramStart"/>
-            <w:r>
-              <w:rPr>
-                <w:rFonts w:ascii="GDSTransportWebsite" w:hAnsi="GDSTransportWebsite"/>
-                <w:color w:val="0A0A0A"/>
-              </w:rPr>
-              <w:t>&lt;{</w:t>
-            </w:r>
-            <w:proofErr w:type="spellStart"/>
-            <w:proofErr w:type="gramEnd"/>
-            <w:r>
-              <w:rPr>
-                <w:rFonts w:ascii="GDSTransportWebsite" w:hAnsi="GDSTransportWebsite"/>
-                <w:color w:val="0A0A0A"/>
-              </w:rPr>
-              <w:t>dateFormat</w:t>
-            </w:r>
-            <w:proofErr w:type="spellEnd"/>
-            <w:r>
-              <w:rPr>
-                <w:rFonts w:ascii="GDSTransportWebsite" w:hAnsi="GDSTransportWebsite"/>
-                <w:color w:val="0A0A0A"/>
-              </w:rPr>
-              <w:t xml:space="preserve">(date, ‘d MMMM </w:t>
-            </w:r>
-            <w:proofErr w:type="spellStart"/>
-            <w:r>
-              <w:rPr>
-                <w:rFonts w:ascii="GDSTransportWebsite" w:hAnsi="GDSTransportWebsite"/>
-                <w:color w:val="0A0A0A"/>
-              </w:rPr>
-              <w:t>yyyy</w:t>
-            </w:r>
-            <w:proofErr w:type="spellEnd"/>
-            <w:r>
-              <w:rPr>
-                <w:rFonts w:ascii="GDSTransportWebsite" w:hAnsi="GDSTransportWebsite"/>
-                <w:color w:val="0A0A0A"/>
-              </w:rPr>
-              <w:t>’, ‘</w:t>
-            </w:r>
-            <w:proofErr w:type="spellStart"/>
-            <w:r>
-              <w:rPr>
-                <w:rFonts w:ascii="GDSTransportWebsite" w:hAnsi="GDSTransportWebsite"/>
-                <w:color w:val="0A0A0A"/>
-              </w:rPr>
-              <w:t>yyyy</w:t>
-            </w:r>
-            <w:proofErr w:type="spellEnd"/>
-            <w:r>
-              <w:rPr>
-                <w:rFonts w:ascii="GDSTransportWebsite" w:hAnsi="GDSTransportWebsite"/>
-                <w:color w:val="0A0A0A"/>
-              </w:rPr>
-              <w:t>-MM-dd’)}&gt;&gt;</w:t>
+              <w:t>&lt;&lt;{dateFormat(date, ‘d MMMM yyyy’, ‘yyyy-MM-dd’)}&gt;&gt;</w:t>
             </w:r>
           </w:p>
           <w:p>
@@ -6962,144 +6751,8 @@
                 <w:rFonts w:ascii="GDSTransportWebsite" w:hAnsi="GDSTransportWebsite"/>
                 <w:color w:val="0A0A0A"/>
               </w:rPr>
-              <w:t>From &lt;</w:t>
-            </w:r>
-            <w:proofErr w:type="gramStart"/>
-            <w:r>
-              <w:rPr>
-                <w:rFonts w:ascii="GDSTransportWebsite" w:hAnsi="GDSTransportWebsite"/>
-                <w:color w:val="0A0A0A"/>
-              </w:rPr>
-              <w:t>&lt;{</w:t>
-            </w:r>
-            <w:proofErr w:type="spellStart"/>
-            <w:proofErr w:type="gramEnd"/>
-            <w:r>
-              <w:rPr>
-                <w:rFonts w:ascii="GDSTransportWebsite" w:hAnsi="GDSTransportWebsite"/>
-                <w:color w:val="0A0A0A"/>
-              </w:rPr>
-              <w:t>dateFormat</w:t>
-            </w:r>
-            <w:proofErr w:type="spellEnd"/>
-            <w:r>
-              <w:rPr>
-                <w:rFonts w:ascii="GDSTransportWebsite" w:hAnsi="GDSTransportWebsite"/>
-                <w:color w:val="0A0A0A"/>
-              </w:rPr>
-              <w:t>(</w:t>
-            </w:r>
-            <w:proofErr w:type="spellStart"/>
-            <w:r>
-              <w:rPr>
-                <w:rFonts w:ascii="GDSTransportWebsite" w:hAnsi="GDSTransportWebsite"/>
-                <w:color w:val="0A0A0A"/>
-              </w:rPr>
-              <w:t>fromDate</w:t>
-            </w:r>
-            <w:proofErr w:type="spellEnd"/>
-            <w:r>
-              <w:rPr>
-                <w:rFonts w:ascii="GDSTransportWebsite" w:hAnsi="GDSTransportWebsite"/>
-                <w:color w:val="0A0A0A"/>
-              </w:rPr>
-              <w:t xml:space="preserve">, ‘d MMMM </w:t>
-            </w:r>
-            <w:proofErr w:type="spellStart"/>
-            <w:r>
-              <w:rPr>
-                <w:rFonts w:ascii="GDSTransportWebsite" w:hAnsi="GDSTransportWebsite"/>
-                <w:color w:val="0A0A0A"/>
-              </w:rPr>
-              <w:t>yyyy</w:t>
-            </w:r>
-            <w:proofErr w:type="spellEnd"/>
-            <w:r>
-              <w:rPr>
-                <w:rFonts w:ascii="GDSTransportWebsite" w:hAnsi="GDSTransportWebsite"/>
-                <w:color w:val="0A0A0A"/>
-              </w:rPr>
-              <w:t>’, ‘</w:t>
-            </w:r>
-            <w:proofErr w:type="spellStart"/>
-            <w:r>
-              <w:rPr>
-                <w:rFonts w:ascii="GDSTransportWebsite" w:hAnsi="GDSTransportWebsite"/>
-                <w:color w:val="0A0A0A"/>
-              </w:rPr>
-              <w:t>yyyy</w:t>
-            </w:r>
-            <w:proofErr w:type="spellEnd"/>
-            <w:r>
-              <w:rPr>
-                <w:rFonts w:ascii="GDSTransportWebsite" w:hAnsi="GDSTransportWebsite"/>
-                <w:color w:val="0A0A0A"/>
-              </w:rPr>
-              <w:t>-MM-dd’)}&gt;&gt; to &lt;&lt;{</w:t>
-            </w:r>
-            <w:proofErr w:type="spellStart"/>
-            <w:r>
-              <w:rPr>
-                <w:rFonts w:ascii="GDSTransportWebsite" w:hAnsi="GDSTransportWebsite"/>
-                <w:color w:val="0A0A0A"/>
-              </w:rPr>
-              <w:t>dateFormat</w:t>
-            </w:r>
-            <w:proofErr w:type="spellEnd"/>
-            <w:r>
-              <w:rPr>
-                <w:rFonts w:ascii="GDSTransportWebsite" w:hAnsi="GDSTransportWebsite"/>
-                <w:color w:val="0A0A0A"/>
-              </w:rPr>
-              <w:t>(</w:t>
-            </w:r>
-            <w:proofErr w:type="spellStart"/>
-            <w:r>
-              <w:rPr>
-                <w:rFonts w:ascii="GDSTransportWebsite" w:hAnsi="GDSTransportWebsite"/>
-                <w:color w:val="0A0A0A"/>
-              </w:rPr>
-              <w:t>toDate</w:t>
-            </w:r>
-            <w:proofErr w:type="spellEnd"/>
-            <w:r>
-              <w:rPr>
-                <w:rFonts w:ascii="GDSTransportWebsite" w:hAnsi="GDSTransportWebsite"/>
-                <w:color w:val="0A0A0A"/>
-              </w:rPr>
-              <w:t xml:space="preserve">, ‘d MMMM </w:t>
-            </w:r>
-            <w:proofErr w:type="spellStart"/>
-            <w:r>
-              <w:rPr>
-                <w:rFonts w:ascii="GDSTransportWebsite" w:hAnsi="GDSTransportWebsite"/>
-                <w:color w:val="0A0A0A"/>
-              </w:rPr>
-              <w:t>yyyy</w:t>
-            </w:r>
-            <w:proofErr w:type="spellEnd"/>
-            <w:r>
-              <w:rPr>
-                <w:rFonts w:ascii="GDSTransportWebsite" w:hAnsi="GDSTransportWebsite"/>
-                <w:color w:val="0A0A0A"/>
-              </w:rPr>
-              <w:t>’, ‘</w:t>
-            </w:r>
-            <w:proofErr w:type="spellStart"/>
-            <w:r>
-              <w:rPr>
-                <w:rFonts w:ascii="GDSTransportWebsite" w:hAnsi="GDSTransportWebsite"/>
-                <w:color w:val="0A0A0A"/>
-              </w:rPr>
-              <w:t>yyyy</w:t>
-            </w:r>
-            <w:proofErr w:type="spellEnd"/>
-            <w:r>
-              <w:rPr>
-                <w:rFonts w:ascii="GDSTransportWebsite" w:hAnsi="GDSTransportWebsite"/>
-                <w:color w:val="0A0A0A"/>
-              </w:rPr>
-              <w:t>-MM-dd’)}&gt;&gt;</w:t>
+              <w:lastRenderedPageBreak/>
+              <w:t>From &lt;&lt;{dateFormat(fromDate, ‘d MMMM yyyy’, ‘yyyy-MM-dd’)}&gt;&gt; to &lt;&lt;{dateFormat(toDate, ‘d MMMM yyyy’, ‘yyyy-MM-dd’)}&gt;&gt;</w:t>
             </w:r>
           </w:p>
           <w:p>
@@ -7154,18 +6807,8 @@
                 <w:shd w:val="clear" w:color="auto" w:fill="FFFFFF"/>
               </w:rPr>
               <w:lastRenderedPageBreak/>
-              <w:t>&lt;&lt;</w:t>
-            </w:r>
-            <w:proofErr w:type="spellStart"/>
-            <w:r>
-              <w:rPr>
-                <w:rFonts w:ascii="GDSTransportWebsite" w:hAnsi="GDSTransportWebsite"/>
-                <w:color w:val="0A0A0A"/>
-                <w:shd w:val="clear" w:color="auto" w:fill="FFFFFF"/>
-              </w:rPr>
-              <w:t>er_</w:t>
-            </w:r>
-            <w:proofErr w:type="gramStart"/>
+              <w:t>&lt;&lt;er_</w:t>
+            </w:r>
             <w:r>
               <w:rPr>
                 <w:rFonts w:ascii="GDSTransportWebsite" w:hAnsi="GDSTransportWebsite"/>
@@ -7179,17 +6822,7 @@
                 <w:color w:val="0A0A0A"/>
                 <w:shd w:val="clear" w:color="auto" w:fill="FFFFFF"/>
               </w:rPr>
-              <w:t>.unavailableDates</w:t>
-            </w:r>
-            <w:proofErr w:type="spellEnd"/>
-            <w:proofErr w:type="gramEnd"/>
-            <w:r>
-              <w:rPr>
-                <w:rFonts w:ascii="GDSTransportWebsite" w:hAnsi="GDSTransportWebsite"/>
-                <w:color w:val="0A0A0A"/>
-                <w:shd w:val="clear" w:color="auto" w:fill="FFFFFF"/>
-              </w:rPr>
-              <w:t>&gt;&gt;</w:t>
+              <w:t>.unavailableDates&gt;&gt;</w:t>
             </w:r>
           </w:p>
         </w:tc>
@@ -7358,23 +6991,7 @@
                 <w:rFonts w:ascii="GDSTransportWebsite" w:hAnsi="GDSTransportWebsite"/>
                 <w:color w:val="0A0A0A"/>
               </w:rPr>
-              <w:t>&lt;&lt;</w:t>
-            </w:r>
-            <w:proofErr w:type="spellStart"/>
-            <w:r>
-              <w:rPr>
-                <w:rFonts w:ascii="GDSTransportWebsite" w:hAnsi="GDSTransportWebsite"/>
-                <w:color w:val="0A0A0A"/>
-              </w:rPr>
-              <w:t>requestedCourt.requestHearingAtSpecificCourt</w:t>
-            </w:r>
-            <w:proofErr w:type="spellEnd"/>
-            <w:r>
-              <w:rPr>
-                <w:rFonts w:ascii="GDSTransportWebsite" w:hAnsi="GDSTransportWebsite"/>
-                <w:color w:val="0A0A0A"/>
-              </w:rPr>
-              <w:t>&gt;&gt;</w:t>
+              <w:t>&lt;&lt;requestedCourt.requestHearingAtSpecificCourt&gt;&gt;</w:t>
             </w:r>
           </w:p>
           <w:p>
@@ -7410,21 +7027,7 @@
               <w:rPr>
                 <w:rFonts w:ascii="GDSTransportWebsite" w:hAnsi="GDSTransportWebsite" w:cs="Calibri"/>
               </w:rPr>
-              <w:t>&lt;&lt;</w:t>
-            </w:r>
-            <w:proofErr w:type="spellStart"/>
-            <w:r>
-              <w:rPr>
-                <w:rFonts w:ascii="GDSTransportWebsite" w:hAnsi="GDSTransportWebsite" w:cs="Calibri"/>
-              </w:rPr>
-              <w:t>requestedCourt.responseCourtName</w:t>
-            </w:r>
-            <w:proofErr w:type="spellEnd"/>
-            <w:r>
-              <w:rPr>
-                <w:rFonts w:ascii="GDSTransportWebsite" w:hAnsi="GDSTransportWebsite" w:cs="Calibri"/>
-              </w:rPr>
-              <w:t>&gt;&gt;</w:t>
+              <w:t>&lt;&lt;requestedCourt.responseCourtName&gt;&gt;</w:t>
             </w:r>
           </w:p>
         </w:tc>
@@ -7491,23 +7094,7 @@
                 <w:rFonts w:ascii="GDSTransportWebsite" w:hAnsi="GDSTransportWebsite"/>
                 <w:color w:val="0A0A0A"/>
               </w:rPr>
-              <w:t>&lt;&lt;</w:t>
-            </w:r>
-            <w:proofErr w:type="spellStart"/>
-            <w:r>
-              <w:rPr>
-                <w:rFonts w:ascii="GDSTransportWebsite" w:hAnsi="GDSTransportWebsite"/>
-                <w:color w:val="0A0A0A"/>
-              </w:rPr>
-              <w:t>requestedCourt.reasonForHearingAtSpecificCourt</w:t>
-            </w:r>
-            <w:proofErr w:type="spellEnd"/>
-            <w:r>
-              <w:rPr>
-                <w:rFonts w:ascii="GDSTransportWebsite" w:hAnsi="GDSTransportWebsite"/>
-                <w:color w:val="0A0A0A"/>
-              </w:rPr>
-              <w:t>&gt;&gt;</w:t>
+              <w:t>&lt;&lt;requestedCourt.reasonForHearingAtSpecificCourt&gt;&gt;</w:t>
             </w:r>
           </w:p>
         </w:tc>
@@ -7619,15 +7206,7 @@
                 <w:rFonts w:ascii="GDSTransportWebsite" w:hAnsi="GDSTransportWebsite"/>
                 <w:color w:val="0A0A0A"/>
               </w:rPr>
-              <w:t>&lt;&lt;</w:t>
-            </w:r>
-            <w:proofErr w:type="spellStart"/>
-            <w:r>
-              <w:rPr>
-                <w:rFonts w:ascii="GDSTransportWebsite" w:hAnsi="GDSTransportWebsite"/>
-                <w:color w:val="0A0A0A"/>
-              </w:rPr>
-              <w:t>vulnerabilityQuestions.</w:t>
+              <w:t>&lt;&lt;vulnerabilityQuestions.</w:t>
             </w:r>
             <w:r>
               <w:rPr>
@@ -7643,7 +7222,6 @@
               </w:rPr>
               <w:t>d</w:t>
             </w:r>
-            <w:proofErr w:type="spellEnd"/>
             <w:r>
               <w:rPr>
                 <w:rFonts w:ascii="GDSTransportWebsite" w:hAnsi="GDSTransportWebsite"/>
@@ -7719,15 +7297,7 @@
                 <w:rFonts w:ascii="GDSTransportWebsite" w:hAnsi="GDSTransportWebsite"/>
                 <w:color w:val="0A0A0A"/>
               </w:rPr>
-              <w:t>&lt;&lt;cs</w:t>
-            </w:r>
-            <w:proofErr w:type="gramStart"/>
-            <w:r>
-              <w:rPr>
-                <w:rFonts w:ascii="GDSTransportWebsite" w:hAnsi="GDSTransportWebsite"/>
-                <w:color w:val="0A0A0A"/>
-              </w:rPr>
-              <w:t>_{ vulnerabilityQuestions.</w:t>
+              <w:t>&lt;&lt;cs_{ vulnerabilityQuestions.</w:t>
             </w:r>
             <w:r>
               <w:rPr>
@@ -7736,7 +7306,6 @@
               </w:rPr>
               <w:t>vulnerabilityAdjustmentsRequired</w:t>
             </w:r>
-            <w:proofErr w:type="gramEnd"/>
             <w:r>
               <w:rPr>
                 <w:rFonts w:ascii="GDSTransportWebsite" w:hAnsi="GDSTransportWebsite"/>
@@ -7837,26 +7406,8 @@
                 <w:rFonts w:ascii="GDSTransportWebsite" w:hAnsi="GDSTransportWebsite"/>
                 <w:color w:val="0A0A0A"/>
               </w:rPr>
-              <w:t>&lt;&lt;cs_{</w:t>
-            </w:r>
-            <w:proofErr w:type="spellStart"/>
-            <w:r>
-              <w:rPr>
-                <w:rFonts w:ascii="GDSTransportWebsite" w:hAnsi="GDSTransportWebsite"/>
-                <w:color w:val="0A0A0A"/>
-              </w:rPr>
-              <w:t>isBlank</w:t>
-            </w:r>
-            <w:proofErr w:type="spellEnd"/>
-            <w:r>
-              <w:rPr>
-                <w:rFonts w:ascii="GDSTransportWebsite" w:hAnsi="GDSTransportWebsite"/>
-                <w:color w:val="0A0A0A"/>
-              </w:rPr>
-              <w:t>(</w:t>
-            </w:r>
-            <w:proofErr w:type="spellStart"/>
-            <w:proofErr w:type="gramStart"/>
+              <w:t>&lt;&lt;cs_{isBlank(</w:t>
+            </w:r>
             <w:r>
               <w:rPr>
                 <w:rFonts w:ascii="GDSTransportWebsite" w:hAnsi="GDSTransportWebsite"/>
@@ -7871,8 +7422,6 @@
               </w:rPr>
               <w:t>supportRequirementsAdditional</w:t>
             </w:r>
-            <w:proofErr w:type="spellEnd"/>
-            <w:proofErr w:type="gramEnd"/>
             <w:r>
               <w:rPr>
                 <w:rFonts w:ascii="GDSTransportWebsite" w:hAnsi="GDSTransportWebsite"/>
@@ -7880,7 +7429,6 @@
               </w:rPr>
               <w:t>)}&gt;&gt;Not Provided&lt;&lt;else&gt;&gt;&lt;&lt;</w:t>
             </w:r>
-            <w:proofErr w:type="spellStart"/>
             <w:r>
               <w:rPr>
                 <w:rFonts w:ascii="GDSTransportWebsite" w:hAnsi="GDSTransportWebsite"/>
@@ -7895,7 +7443,6 @@
               </w:rPr>
               <w:t>supportRequirementsAdditional</w:t>
             </w:r>
-            <w:proofErr w:type="spellEnd"/>
             <w:r>
               <w:rPr>
                 <w:rFonts w:ascii="GDSTransportWebsite" w:hAnsi="GDSTransportWebsite"/>
@@ -8017,23 +7564,7 @@
                 <w:rFonts w:ascii="GDSTransportWebsite" w:hAnsi="GDSTransportWebsite"/>
                 <w:color w:val="0A0A0A"/>
               </w:rPr>
-              <w:t>&lt;&lt;</w:t>
-            </w:r>
-            <w:proofErr w:type="spellStart"/>
-            <w:r>
-              <w:rPr>
-                <w:rFonts w:ascii="GDSTransportWebsite" w:hAnsi="GDSTransportWebsite"/>
-                <w:color w:val="0A0A0A"/>
-              </w:rPr>
-              <w:t>furtherInformation.futureApplications</w:t>
-            </w:r>
-            <w:proofErr w:type="spellEnd"/>
-            <w:r>
-              <w:rPr>
-                <w:rFonts w:ascii="GDSTransportWebsite" w:hAnsi="GDSTransportWebsite"/>
-                <w:color w:val="0A0A0A"/>
-              </w:rPr>
-              <w:t>&gt;&gt;</w:t>
+              <w:t>&lt;&lt;furtherInformation.futureApplications&gt;&gt;</w:t>
             </w:r>
           </w:p>
         </w:tc>
@@ -8046,25 +7577,8 @@
           <w:color w:val="0A0A0A"/>
           <w:shd w:val="clear" w:color="auto" w:fill="FFFFFF"/>
         </w:rPr>
-        <w:t>&lt;&lt;cs_{</w:t>
-      </w:r>
-      <w:proofErr w:type="spellStart"/>
-      <w:r>
-        <w:rPr>
-          <w:rFonts w:ascii="GDSTransportWebsite" w:hAnsi="GDSTransportWebsite"/>
-          <w:color w:val="0A0A0A"/>
-          <w:shd w:val="clear" w:color="auto" w:fill="FFFFFF"/>
-        </w:rPr>
-        <w:t>furthterInformation.futureApplications</w:t>
-      </w:r>
-      <w:proofErr w:type="spellEnd"/>
-      <w:r>
-        <w:rPr>
-          <w:rFonts w:ascii="GDSTransportWebsite" w:hAnsi="GDSTransportWebsite"/>
-          <w:color w:val="0A0A0A"/>
-          <w:shd w:val="clear" w:color="auto" w:fill="FFFFFF"/>
-        </w:rPr>
-        <w:t>='Yes'}&gt;&gt;</w:t>
+        <w:lastRenderedPageBreak/>
+        <w:t>&lt;&lt;cs_{furthterInformation.futureApplications='Yes'}&gt;&gt;</w:t>
       </w:r>
     </w:p>
     <w:tbl>
@@ -8153,23 +7667,7 @@
                 <w:rFonts w:ascii="GDSTransportWebsite" w:hAnsi="GDSTransportWebsite"/>
                 <w:color w:val="0A0A0A"/>
               </w:rPr>
-              <w:t>&lt;&lt;</w:t>
-            </w:r>
-            <w:proofErr w:type="spellStart"/>
-            <w:r>
-              <w:rPr>
-                <w:rFonts w:ascii="GDSTransportWebsite" w:hAnsi="GDSTransportWebsite"/>
-                <w:color w:val="0A0A0A"/>
-              </w:rPr>
-              <w:t>furtherInformation.reasonForFutureApplications</w:t>
-            </w:r>
-            <w:proofErr w:type="spellEnd"/>
-            <w:r>
-              <w:rPr>
-                <w:rFonts w:ascii="GDSTransportWebsite" w:hAnsi="GDSTransportWebsite"/>
-                <w:color w:val="0A0A0A"/>
-              </w:rPr>
-              <w:t>&gt;&gt;</w:t>
+              <w:t>&lt;&lt;furtherInformation.reasonForFutureApplications&gt;&gt;</w:t>
             </w:r>
           </w:p>
         </w:tc>
@@ -8231,21 +7729,8 @@
                 <w:color w:val="0A0A0A"/>
                 <w:shd w:val="clear" w:color="auto" w:fill="FFFFFF"/>
               </w:rPr>
-              <w:lastRenderedPageBreak/>
-              <w:t xml:space="preserve">Provide any other information that the judge may </w:t>
-            </w:r>
-            <w:proofErr w:type="gramStart"/>
-            <w:r>
-              <w:rPr>
-                <w:rFonts w:ascii="GDSTransportWebsite" w:hAnsi="GDSTransportWebsite"/>
-                <w:b/>
-                <w:bCs/>
-                <w:color w:val="0A0A0A"/>
-                <w:shd w:val="clear" w:color="auto" w:fill="FFFFFF"/>
-              </w:rPr>
-              <w:t>need</w:t>
-            </w:r>
-            <w:proofErr w:type="gramEnd"/>
+              <w:t>Provide any other information that the judge may need</w:t>
+            </w:r>
           </w:p>
           <w:p>
             <w:pPr>
@@ -8284,41 +7769,7 @@
                 <w:rFonts w:ascii="GDSTransportWebsite" w:hAnsi="GDSTransportWebsite"/>
                 <w:color w:val="0A0A0A"/>
               </w:rPr>
-              <w:t>&lt;&lt;cs_{</w:t>
-            </w:r>
-            <w:proofErr w:type="spellStart"/>
-            <w:proofErr w:type="gramStart"/>
-            <w:r>
-              <w:rPr>
-                <w:rFonts w:ascii="GDSTransportWebsite" w:hAnsi="GDSTransportWebsite"/>
-                <w:color w:val="0A0A0A"/>
-              </w:rPr>
-              <w:t>isBlank</w:t>
-            </w:r>
-            <w:proofErr w:type="spellEnd"/>
-            <w:r>
-              <w:rPr>
-                <w:rFonts w:ascii="GDSTransportWebsite" w:hAnsi="GDSTransportWebsite"/>
-                <w:color w:val="0A0A0A"/>
-              </w:rPr>
-              <w:t>(</w:t>
-            </w:r>
-            <w:proofErr w:type="spellStart"/>
-            <w:proofErr w:type="gramEnd"/>
-            <w:r>
-              <w:rPr>
-                <w:rFonts w:ascii="GDSTransportWebsite" w:hAnsi="GDSTransportWebsite"/>
-                <w:color w:val="0A0A0A"/>
-              </w:rPr>
-              <w:t>furtherInformation.otherInformationForJudge</w:t>
-            </w:r>
-            <w:proofErr w:type="spellEnd"/>
-            <w:r>
-              <w:rPr>
-                <w:rFonts w:ascii="GDSTransportWebsite" w:hAnsi="GDSTransportWebsite"/>
-                <w:color w:val="0A0A0A"/>
-              </w:rPr>
-              <w:t>)}&gt;&gt;Not Provided&lt;&lt;else&gt;&gt;&lt;&lt;furtherInformation.otherInformationForJudge&gt;&gt;&lt;&lt;es_&gt;&gt;</w:t>
+              <w:t>&lt;&lt;cs_{isBlank(furtherInformation.otherInformationForJudge)}&gt;&gt;Not Provided&lt;&lt;else&gt;&gt;&lt;&lt;furtherInformation.otherInformationForJudge&gt;&gt;&lt;&lt;es_&gt;&gt;</w:t>
             </w:r>
           </w:p>
         </w:tc>
@@ -8374,18 +7825,7 @@
           <w:color w:val="0A0A0A"/>
           <w:shd w:val="clear" w:color="auto" w:fill="FFFFFF"/>
         </w:rPr>
-        <w:t>&lt;&lt;</w:t>
-      </w:r>
-      <w:proofErr w:type="spellStart"/>
-      <w:r>
-        <w:rPr>
-          <w:rFonts w:ascii="GDSTransportWebsite" w:hAnsi="GDSTransportWebsite"/>
-          <w:b/>
-          <w:bCs/>
-          <w:color w:val="0A0A0A"/>
-          <w:shd w:val="clear" w:color="auto" w:fill="FFFFFF"/>
-        </w:rPr>
-        <w:t>r</w:t>
+        <w:t>&lt;&lt;r</w:t>
       </w:r>
       <w:r>
         <w:rPr>
@@ -8405,18 +7845,7 @@
           <w:color w:val="0A0A0A"/>
           <w:shd w:val="clear" w:color="auto" w:fill="FFFFFF"/>
         </w:rPr>
-        <w:t>_respondents</w:t>
-      </w:r>
-      <w:proofErr w:type="spellEnd"/>
-      <w:r>
-        <w:rPr>
-          <w:rFonts w:ascii="GDSTransportWebsite" w:hAnsi="GDSTransportWebsite"/>
-          <w:b/>
-          <w:bCs/>
-          <w:color w:val="0A0A0A"/>
-          <w:shd w:val="clear" w:color="auto" w:fill="FFFFFF"/>
-        </w:rPr>
-        <w:t>&gt;&gt;</w:t>
+        <w:t>_respondents&gt;&gt;</w:t>
       </w:r>
     </w:p>
     <w:p>
@@ -8439,18 +7868,7 @@
           <w:color w:val="0A0A0A"/>
           <w:shd w:val="clear" w:color="auto" w:fill="FFFFFF"/>
         </w:rPr>
-        <w:t>&lt;&lt;</w:t>
-      </w:r>
-      <w:proofErr w:type="spellStart"/>
-      <w:r>
-        <w:rPr>
-          <w:rFonts w:ascii="GDSTransportWebsite" w:hAnsi="GDSTransportWebsite"/>
-          <w:b/>
-          <w:bCs/>
-          <w:color w:val="0A0A0A"/>
-          <w:shd w:val="clear" w:color="auto" w:fill="FFFFFF"/>
-        </w:rPr>
-        <w:t>e</w:t>
+        <w:t>&lt;&lt;e</w:t>
       </w:r>
       <w:r>
         <w:rPr>
@@ -8470,18 +7888,7 @@
           <w:color w:val="0A0A0A"/>
           <w:shd w:val="clear" w:color="auto" w:fill="FFFFFF"/>
         </w:rPr>
-        <w:t>_respondents</w:t>
-      </w:r>
-      <w:proofErr w:type="spellEnd"/>
-      <w:r>
-        <w:rPr>
-          <w:rFonts w:ascii="GDSTransportWebsite" w:hAnsi="GDSTransportWebsite"/>
-          <w:b/>
-          <w:bCs/>
-          <w:color w:val="0A0A0A"/>
-          <w:shd w:val="clear" w:color="auto" w:fill="FFFFFF"/>
-        </w:rPr>
-        <w:t>&gt;&gt;</w:t>
+        <w:t>_respondents&gt;&gt;</w:t>
       </w:r>
     </w:p>
     <w:p>
@@ -8489,44 +7896,7 @@
         <w:spacing w:before="120" w:after="120"/>
       </w:pPr>
       <w:r>
-        <w:t>&lt;</w:t>
-      </w:r>
-      <w:proofErr w:type="gramStart"/>
-      <w:r>
-        <w:t>&lt;{</w:t>
-      </w:r>
-      <w:proofErr w:type="spellStart"/>
-      <w:proofErr w:type="gramEnd"/>
-      <w:r>
-        <w:t>dateFormat</w:t>
-      </w:r>
-      <w:proofErr w:type="spellEnd"/>
-      <w:r>
-        <w:t>(</w:t>
-      </w:r>
-      <w:proofErr w:type="spellStart"/>
-      <w:r>
-        <w:t>generationDate</w:t>
-      </w:r>
-      <w:proofErr w:type="spellEnd"/>
-      <w:r>
-        <w:t xml:space="preserve">, ‘dd MMMM </w:t>
-      </w:r>
-      <w:proofErr w:type="spellStart"/>
-      <w:r>
-        <w:t>yyyy</w:t>
-      </w:r>
-      <w:proofErr w:type="spellEnd"/>
-      <w:r>
-        <w:t>’, 'dd-MM-</w:t>
-      </w:r>
-      <w:proofErr w:type="spellStart"/>
-      <w:r>
-        <w:t>yyyy</w:t>
-      </w:r>
-      <w:proofErr w:type="spellEnd"/>
-      <w:r>
-        <w:t>')}&gt;&gt;</w:t>
+        <w:t>&lt;&lt;{dateFormat(generationDate, ‘dd MMMM yyyy’, 'dd-MM-yyyy')}&gt;&gt;</w:t>
       </w:r>
     </w:p>
     <w:sectPr>
@@ -9567,7 +8937,7 @@
   <w:style w:type="paragraph" w:default="1" w:styleId="Normal">
     <w:name w:val="Normal"/>
     <w:qFormat/>
-    <w:rsid w:val="008C3530"/>
+    <w:rsid w:val="004A2DC6"/>
     <w:rPr>
       <w:sz w:val="24"/>
       <w:szCs w:val="24"/>

</xml_diff>

<commit_message>
CIV-8957 fix report experts
</commit_message>
<xml_diff>
--- a/docker/docmosis/templates/CV-SPC-HRN-ENG-LIP-01282.docx
+++ b/docker/docmosis/templates/CV-SPC-HRN-ENG-LIP-01282.docx
@@ -2847,21 +2847,7 @@
                 <w:b/>
                 <w:bCs/>
               </w:rPr>
-              <w:t>dqExtraDetailsLip</w:t>
-            </w:r>
-            <w:r>
-              <w:rPr>
-                <w:b/>
-                <w:bCs/>
-              </w:rPr>
-              <w:t>.</w:t>
-            </w:r>
-            <w:r>
-              <w:rPr>
-                <w:b/>
-                <w:bCs/>
-              </w:rPr>
-              <w:t>respondent1DQLiPExpert</w:t>
+              <w:t>lipExperts</w:t>
             </w:r>
             <w:r>
               <w:rPr>
@@ -3101,21 +3087,7 @@
                 <w:b/>
                 <w:bCs/>
               </w:rPr>
-              <w:t>dqExtraDetailsLip</w:t>
-            </w:r>
-            <w:r>
-              <w:rPr>
-                <w:b/>
-                <w:bCs/>
-              </w:rPr>
-              <w:t>.</w:t>
-            </w:r>
-            <w:r>
-              <w:rPr>
-                <w:b/>
-                <w:bCs/>
-              </w:rPr>
-              <w:t>respondent1DQLiPExpert</w:t>
+              <w:t>lipExperts</w:t>
             </w:r>
             <w:r>
               <w:rPr>
@@ -3236,7 +3208,21 @@
                 <w:rFonts w:ascii="GDSTransportWebsite" w:hAnsi="GDSTransportWebsite"/>
                 <w:color w:val="0A0A0A"/>
               </w:rPr>
-              <w:t>dqExtraDetailsLip.respondent1DQLiPExpert.caseNeedsAnExpert</w:t>
+              <w:t xml:space="preserve"> </w:t>
+            </w:r>
+            <w:r>
+              <w:rPr>
+                <w:rFonts w:ascii="GDSTransportWebsite" w:hAnsi="GDSTransportWebsite"/>
+                <w:color w:val="0A0A0A"/>
+              </w:rPr>
+              <w:t>lipExperts</w:t>
+            </w:r>
+            <w:r>
+              <w:rPr>
+                <w:rFonts w:ascii="GDSTransportWebsite" w:hAnsi="GDSTransportWebsite"/>
+                <w:color w:val="0A0A0A"/>
+              </w:rPr>
+              <w:t>.caseNeedsAnExpert</w:t>
             </w:r>
             <w:r>
               <w:rPr>
@@ -4199,14 +4185,42 @@
           <w:rFonts w:ascii="GDSTransportWebsite" w:hAnsi="GDSTransportWebsite"/>
           <w:color w:val="0A0A0A"/>
         </w:rPr>
-        <w:t>dqExtraDetailsLip.respondent1DQLiPExpert.caseNeedsAnExpert</w:t>
+        <w:t xml:space="preserve"> </w:t>
       </w:r>
       <w:r>
         <w:rPr>
           <w:rFonts w:ascii="GDSTransportWebsite" w:hAnsi="GDSTransportWebsite"/>
           <w:color w:val="0A0A0A"/>
         </w:rPr>
-        <w:t>=’yes</w:t>
+        <w:t>lipExperts</w:t>
+      </w:r>
+      <w:r>
+        <w:rPr>
+          <w:rFonts w:ascii="GDSTransportWebsite" w:hAnsi="GDSTransportWebsite"/>
+          <w:color w:val="0A0A0A"/>
+        </w:rPr>
+        <w:t>.caseNeedsAnExpert</w:t>
+      </w:r>
+      <w:r>
+        <w:rPr>
+          <w:rFonts w:ascii="GDSTransportWebsite" w:hAnsi="GDSTransportWebsite"/>
+          <w:color w:val="0A0A0A"/>
+        </w:rPr>
+        <w:t>=’</w:t>
+      </w:r>
+      <w:r>
+        <w:rPr>
+          <w:rFonts w:ascii="GDSTransportWebsite" w:hAnsi="GDSTransportWebsite"/>
+          <w:color w:val="0A0A0A"/>
+        </w:rPr>
+        <w:t>Y</w:t>
+      </w:r>
+      <w:r>
+        <w:rPr>
+          <w:rFonts w:ascii="GDSTransportWebsite" w:hAnsi="GDSTransportWebsite"/>
+          <w:color w:val="0A0A0A"/>
+        </w:rPr>
+        <w:t>es</w:t>
       </w:r>
       <w:r>
         <w:rPr>
@@ -4289,7 +4303,21 @@
                 <w:rFonts w:ascii="GDSTransportWebsite" w:hAnsi="GDSTransportWebsite"/>
                 <w:color w:val="0A0A0A"/>
               </w:rPr>
-              <w:t>dqExtraDetailsLip.respondent1DQLiPExpert.</w:t>
+              <w:t xml:space="preserve"> </w:t>
+            </w:r>
+            <w:r>
+              <w:rPr>
+                <w:rFonts w:ascii="GDSTransportWebsite" w:hAnsi="GDSTransportWebsite"/>
+                <w:color w:val="0A0A0A"/>
+              </w:rPr>
+              <w:t>lipExperts</w:t>
+            </w:r>
+            <w:r>
+              <w:rPr>
+                <w:rFonts w:ascii="GDSTransportWebsite" w:hAnsi="GDSTransportWebsite"/>
+                <w:color w:val="0A0A0A"/>
+              </w:rPr>
+              <w:t>.</w:t>
             </w:r>
             <w:r>
               <w:rPr>
@@ -4336,7 +4364,21 @@
           <w:rFonts w:ascii="GDSTransportWebsite" w:hAnsi="GDSTransportWebsite"/>
           <w:color w:val="0A0A0A"/>
         </w:rPr>
-        <w:t>dqExtraDetailsLip.respondent1DQLiPExpert.</w:t>
+        <w:t xml:space="preserve"> </w:t>
+      </w:r>
+      <w:r>
+        <w:rPr>
+          <w:rFonts w:ascii="GDSTransportWebsite" w:hAnsi="GDSTransportWebsite"/>
+          <w:color w:val="0A0A0A"/>
+        </w:rPr>
+        <w:t>lipExperts</w:t>
+      </w:r>
+      <w:r>
+        <w:rPr>
+          <w:rFonts w:ascii="GDSTransportWebsite" w:hAnsi="GDSTransportWebsite"/>
+          <w:color w:val="0A0A0A"/>
+        </w:rPr>
+        <w:t>.</w:t>
       </w:r>
       <w:r>
         <w:rPr>
@@ -4350,7 +4392,21 @@
           <w:rFonts w:ascii="GDSTransportWebsite" w:hAnsi="GDSTransportWebsite"/>
           <w:color w:val="0A0A0A"/>
         </w:rPr>
-        <w:t>=’yes’}&gt;&gt;</w:t>
+        <w:t>=’</w:t>
+      </w:r>
+      <w:r>
+        <w:rPr>
+          <w:rFonts w:ascii="GDSTransportWebsite" w:hAnsi="GDSTransportWebsite"/>
+          <w:color w:val="0A0A0A"/>
+        </w:rPr>
+        <w:t>Y</w:t>
+      </w:r>
+      <w:r>
+        <w:rPr>
+          <w:rFonts w:ascii="GDSTransportWebsite" w:hAnsi="GDSTransportWebsite"/>
+          <w:color w:val="0A0A0A"/>
+        </w:rPr>
+        <w:t>es’}&gt;&gt;</w:t>
       </w:r>
     </w:p>
     <w:p>
@@ -4415,7 +4471,7 @@
                 <w:rFonts w:ascii="GDSTransportWebsite" w:hAnsi="GDSTransportWebsite"/>
                 <w:color w:val="0A0A0A"/>
               </w:rPr>
-              <w:t>dqExtraDetailsLip.respondent1DQLiPExpert</w:t>
+              <w:t>lipExperts</w:t>
             </w:r>
             <w:r>
               <w:rPr>
@@ -4472,7 +4528,6 @@
                 <w:rFonts w:ascii="GDSTransportWebsite" w:hAnsi="GDSTransportWebsite"/>
                 <w:color w:val="0A0A0A"/>
               </w:rPr>
-              <w:lastRenderedPageBreak/>
               <w:t>Report</w:t>
             </w:r>
             <w:r>
@@ -4518,6 +4573,7 @@
                 <w:color w:val="0A0A0A"/>
                 <w:shd w:val="clear" w:color="auto" w:fill="FFFFFF"/>
               </w:rPr>
+              <w:lastRenderedPageBreak/>
               <w:t>Expert’s name</w:t>
             </w:r>
           </w:p>
@@ -4712,7 +4768,7 @@
                 <w:rFonts w:ascii="GDSTransportWebsite" w:hAnsi="GDSTransportWebsite"/>
                 <w:color w:val="0A0A0A"/>
               </w:rPr>
-              <w:t>dqExtraDetailsLip.respondent1DQLiPExpert</w:t>
+              <w:t>lipExperts</w:t>
             </w:r>
             <w:r>
               <w:rPr>
@@ -5055,11 +5111,14 @@
                     <w:t>&lt;&lt;</w:t>
                   </w:r>
                   <w:r>
+                    <w:t xml:space="preserve"> </w:t>
+                  </w:r>
+                  <w:r>
                     <w:rPr>
                       <w:rFonts w:ascii="GDSTransportWebsite" w:hAnsi="GDSTransportWebsite"/>
                       <w:color w:val="0A0A0A"/>
                     </w:rPr>
-                    <w:t>dqExtraDetailsLip.respondent1DQLiPExpert</w:t>
+                    <w:t>lipExperts</w:t>
                   </w:r>
                   <w:r>
                     <w:rPr>
@@ -5774,7 +5833,6 @@
                 <w:color w:val="0A0A0A"/>
                 <w:shd w:val="clear" w:color="auto" w:fill="FFFFFF"/>
               </w:rPr>
-              <w:lastRenderedPageBreak/>
               <w:t>Are there witnesses who should attend the hearing?</w:t>
             </w:r>
           </w:p>
@@ -5873,6 +5931,7 @@
                 <w:rFonts w:ascii="GDSTransportWebsite" w:hAnsi="GDSTransportWebsite"/>
                 <w:color w:val="0A0A0A"/>
               </w:rPr>
+              <w:lastRenderedPageBreak/>
               <w:t>Witness &lt;&lt;$itemnum&gt;&gt;</w:t>
             </w:r>
           </w:p>
@@ -6751,7 +6810,6 @@
                 <w:rFonts w:ascii="GDSTransportWebsite" w:hAnsi="GDSTransportWebsite"/>
                 <w:color w:val="0A0A0A"/>
               </w:rPr>
-              <w:lastRenderedPageBreak/>
               <w:t>From &lt;&lt;{dateFormat(fromDate, ‘d MMMM yyyy’, ‘yyyy-MM-dd’)}&gt;&gt; to &lt;&lt;{dateFormat(toDate, ‘d MMMM yyyy’, ‘yyyy-MM-dd’)}&gt;&gt;</w:t>
             </w:r>
           </w:p>
@@ -6806,7 +6864,6 @@
                 <w:color w:val="0A0A0A"/>
                 <w:shd w:val="clear" w:color="auto" w:fill="FFFFFF"/>
               </w:rPr>
-              <w:lastRenderedPageBreak/>
               <w:t>&lt;&lt;er_</w:t>
             </w:r>
             <w:r>
@@ -6846,6 +6903,7 @@
           <w:rFonts w:ascii="GDSTransportWebsite" w:hAnsi="GDSTransportWebsite"/>
           <w:color w:val="0A0A0A"/>
         </w:rPr>
+        <w:lastRenderedPageBreak/>
         <w:t>&lt;&lt;es_&gt;&gt;</w:t>
       </w:r>
     </w:p>
@@ -7577,7 +7635,6 @@
           <w:color w:val="0A0A0A"/>
           <w:shd w:val="clear" w:color="auto" w:fill="FFFFFF"/>
         </w:rPr>
-        <w:lastRenderedPageBreak/>
         <w:t>&lt;&lt;cs_{furthterInformation.futureApplications='Yes'}&gt;&gt;</w:t>
       </w:r>
     </w:p>
@@ -7729,6 +7786,7 @@
                 <w:color w:val="0A0A0A"/>
                 <w:shd w:val="clear" w:color="auto" w:fill="FFFFFF"/>
               </w:rPr>
+              <w:lastRenderedPageBreak/>
               <w:t>Provide any other information that the judge may need</w:t>
             </w:r>
           </w:p>

</xml_diff>

<commit_message>
CIV-8957 fix report experts date
</commit_message>
<xml_diff>
--- a/docker/docmosis/templates/CV-SPC-HRN-ENG-LIP-01282.docx
+++ b/docker/docmosis/templates/CV-SPC-HRN-ENG-LIP-01282.docx
@@ -129,7 +129,27 @@
                 <w:sz w:val="28"/>
                 <w:szCs w:val="28"/>
               </w:rPr>
-              <w:t>Claim number: &lt;&lt;referenceNumber&gt;&gt;</w:t>
+              <w:t>Claim number: &lt;&lt;</w:t>
+            </w:r>
+            <w:proofErr w:type="spellStart"/>
+            <w:r>
+              <w:rPr>
+                <w:rFonts w:ascii="GDSTransportWebsite" w:hAnsi="GDSTransportWebsite"/>
+                <w:color w:val="60686D"/>
+                <w:sz w:val="28"/>
+                <w:szCs w:val="28"/>
+              </w:rPr>
+              <w:t>referenceNumber</w:t>
+            </w:r>
+            <w:proofErr w:type="spellEnd"/>
+            <w:r>
+              <w:rPr>
+                <w:rFonts w:ascii="GDSTransportWebsite" w:hAnsi="GDSTransportWebsite"/>
+                <w:color w:val="60686D"/>
+                <w:sz w:val="28"/>
+                <w:szCs w:val="28"/>
+              </w:rPr>
+              <w:t>&gt;&gt;</w:t>
             </w:r>
           </w:p>
         </w:tc>
@@ -240,7 +260,27 @@
                 <w:sz w:val="28"/>
                 <w:szCs w:val="28"/>
               </w:rPr>
-              <w:t>Case name: &lt;&lt;caseName&gt;&gt;</w:t>
+              <w:t>Case name: &lt;&lt;</w:t>
+            </w:r>
+            <w:proofErr w:type="spellStart"/>
+            <w:r>
+              <w:rPr>
+                <w:rFonts w:ascii="GDSTransportWebsite" w:hAnsi="GDSTransportWebsite"/>
+                <w:color w:val="60686D"/>
+                <w:sz w:val="28"/>
+                <w:szCs w:val="28"/>
+              </w:rPr>
+              <w:t>caseName</w:t>
+            </w:r>
+            <w:proofErr w:type="spellEnd"/>
+            <w:r>
+              <w:rPr>
+                <w:rFonts w:ascii="GDSTransportWebsite" w:hAnsi="GDSTransportWebsite"/>
+                <w:color w:val="60686D"/>
+                <w:sz w:val="28"/>
+                <w:szCs w:val="28"/>
+              </w:rPr>
+              <w:t>&gt;&gt;</w:t>
             </w:r>
           </w:p>
         </w:tc>
@@ -404,7 +444,98 @@
                 <w:sz w:val="20"/>
                 <w:szCs w:val="20"/>
               </w:rPr>
-              <w:t>Received: &lt;&lt;{dateFormat(submittedOn, ‘d MMMM yyyy’, ‘dd-MM-yyyy’)}&gt;&gt;</w:t>
+              <w:t>Received: &lt;</w:t>
+            </w:r>
+            <w:proofErr w:type="gramStart"/>
+            <w:r>
+              <w:rPr>
+                <w:rFonts w:ascii="GDSTransportWebsite" w:eastAsia="Times New Roman" w:hAnsi="GDSTransportWebsite" w:cs="Times New Roman"/>
+                <w:color w:val="60686D"/>
+                <w:sz w:val="20"/>
+                <w:szCs w:val="20"/>
+              </w:rPr>
+              <w:t>&lt;{</w:t>
+            </w:r>
+            <w:proofErr w:type="spellStart"/>
+            <w:proofErr w:type="gramEnd"/>
+            <w:r>
+              <w:rPr>
+                <w:rFonts w:ascii="GDSTransportWebsite" w:eastAsia="Times New Roman" w:hAnsi="GDSTransportWebsite" w:cs="Times New Roman"/>
+                <w:color w:val="60686D"/>
+                <w:sz w:val="20"/>
+                <w:szCs w:val="20"/>
+              </w:rPr>
+              <w:t>dateFormat</w:t>
+            </w:r>
+            <w:proofErr w:type="spellEnd"/>
+            <w:r>
+              <w:rPr>
+                <w:rFonts w:ascii="GDSTransportWebsite" w:eastAsia="Times New Roman" w:hAnsi="GDSTransportWebsite" w:cs="Times New Roman"/>
+                <w:color w:val="60686D"/>
+                <w:sz w:val="20"/>
+                <w:szCs w:val="20"/>
+              </w:rPr>
+              <w:t>(</w:t>
+            </w:r>
+            <w:proofErr w:type="spellStart"/>
+            <w:r>
+              <w:rPr>
+                <w:rFonts w:ascii="GDSTransportWebsite" w:eastAsia="Times New Roman" w:hAnsi="GDSTransportWebsite" w:cs="Times New Roman"/>
+                <w:color w:val="60686D"/>
+                <w:sz w:val="20"/>
+                <w:szCs w:val="20"/>
+              </w:rPr>
+              <w:t>submittedOn</w:t>
+            </w:r>
+            <w:proofErr w:type="spellEnd"/>
+            <w:r>
+              <w:rPr>
+                <w:rFonts w:ascii="GDSTransportWebsite" w:eastAsia="Times New Roman" w:hAnsi="GDSTransportWebsite" w:cs="Times New Roman"/>
+                <w:color w:val="60686D"/>
+                <w:sz w:val="20"/>
+                <w:szCs w:val="20"/>
+              </w:rPr>
+              <w:t xml:space="preserve">, ‘d MMMM </w:t>
+            </w:r>
+            <w:proofErr w:type="spellStart"/>
+            <w:r>
+              <w:rPr>
+                <w:rFonts w:ascii="GDSTransportWebsite" w:eastAsia="Times New Roman" w:hAnsi="GDSTransportWebsite" w:cs="Times New Roman"/>
+                <w:color w:val="60686D"/>
+                <w:sz w:val="20"/>
+                <w:szCs w:val="20"/>
+              </w:rPr>
+              <w:t>yyyy</w:t>
+            </w:r>
+            <w:proofErr w:type="spellEnd"/>
+            <w:r>
+              <w:rPr>
+                <w:rFonts w:ascii="GDSTransportWebsite" w:eastAsia="Times New Roman" w:hAnsi="GDSTransportWebsite" w:cs="Times New Roman"/>
+                <w:color w:val="60686D"/>
+                <w:sz w:val="20"/>
+                <w:szCs w:val="20"/>
+              </w:rPr>
+              <w:t>’, ‘dd-MM-</w:t>
+            </w:r>
+            <w:proofErr w:type="spellStart"/>
+            <w:r>
+              <w:rPr>
+                <w:rFonts w:ascii="GDSTransportWebsite" w:eastAsia="Times New Roman" w:hAnsi="GDSTransportWebsite" w:cs="Times New Roman"/>
+                <w:color w:val="60686D"/>
+                <w:sz w:val="20"/>
+                <w:szCs w:val="20"/>
+              </w:rPr>
+              <w:t>yyyy</w:t>
+            </w:r>
+            <w:proofErr w:type="spellEnd"/>
+            <w:r>
+              <w:rPr>
+                <w:rFonts w:ascii="GDSTransportWebsite" w:eastAsia="Times New Roman" w:hAnsi="GDSTransportWebsite" w:cs="Times New Roman"/>
+                <w:color w:val="60686D"/>
+                <w:sz w:val="20"/>
+                <w:szCs w:val="20"/>
+              </w:rPr>
+              <w:t>’)}&gt;&gt;</w:t>
             </w:r>
           </w:p>
         </w:tc>
@@ -585,7 +716,23 @@
                 <w:rFonts w:ascii="GDSTransportWebsite" w:hAnsi="GDSTransportWebsite"/>
                 <w:color w:val="0A0A0A"/>
               </w:rPr>
-              <w:t>&lt;&lt;cs_{applicant.primaryAddress.AddressLine1!=null}&gt;&gt;&lt;&lt;applicant.primaryAddress.AddressLine1&gt;&gt;&lt;&lt;es_&gt;&gt;&lt;&lt;cs_{!isBlank(applicant.primaryAddress.AddressLine2)}&gt;&gt;</w:t>
+              <w:t>&lt;&lt;cs_{</w:t>
+            </w:r>
+            <w:proofErr w:type="gramStart"/>
+            <w:r>
+              <w:rPr>
+                <w:rFonts w:ascii="GDSTransportWebsite" w:hAnsi="GDSTransportWebsite"/>
+                <w:color w:val="0A0A0A"/>
+              </w:rPr>
+              <w:t>applicant.primaryAddress.AddressLine</w:t>
+            </w:r>
+            <w:proofErr w:type="gramEnd"/>
+            <w:r>
+              <w:rPr>
+                <w:rFonts w:ascii="GDSTransportWebsite" w:hAnsi="GDSTransportWebsite"/>
+                <w:color w:val="0A0A0A"/>
+              </w:rPr>
+              <w:t>1!=null}&gt;&gt;&lt;&lt;applicant.primaryAddress.AddressLine1&gt;&gt;&lt;&lt;es_&gt;&gt;&lt;&lt;cs_{!isBlank(applicant.primaryAddress.AddressLine2)}&gt;&gt;</w:t>
             </w:r>
           </w:p>
           <w:p>
@@ -602,7 +749,23 @@
                 <w:rFonts w:ascii="GDSTransportWebsite" w:hAnsi="GDSTransportWebsite"/>
                 <w:color w:val="0A0A0A"/>
               </w:rPr>
-              <w:t>&lt;&lt;applicant.primaryAddress.AddressLine2&gt;&gt;&lt;&lt;es_&gt;&gt;&lt;&lt;cs_{!isBlank(applicant.primaryAddress.AddressLine3)}&gt;&gt;</w:t>
+              <w:t>&lt;&lt;</w:t>
+            </w:r>
+            <w:proofErr w:type="gramStart"/>
+            <w:r>
+              <w:rPr>
+                <w:rFonts w:ascii="GDSTransportWebsite" w:hAnsi="GDSTransportWebsite"/>
+                <w:color w:val="0A0A0A"/>
+              </w:rPr>
+              <w:t>applicant.primaryAddress.AddressLine</w:t>
+            </w:r>
+            <w:proofErr w:type="gramEnd"/>
+            <w:r>
+              <w:rPr>
+                <w:rFonts w:ascii="GDSTransportWebsite" w:hAnsi="GDSTransportWebsite"/>
+                <w:color w:val="0A0A0A"/>
+              </w:rPr>
+              <w:t>2&gt;&gt;&lt;&lt;es_&gt;&gt;&lt;&lt;cs_{!isBlank(applicant.primaryAddress.AddressLine3)}&gt;&gt;</w:t>
             </w:r>
           </w:p>
           <w:p>
@@ -618,7 +781,23 @@
                 <w:rFonts w:ascii="GDSTransportWebsite" w:hAnsi="GDSTransportWebsite"/>
                 <w:color w:val="0A0A0A"/>
               </w:rPr>
-              <w:t>&lt;&lt;applicant.primaryAddress.AddressLine3&gt;&gt;&lt;&lt;es_&gt;&gt;&lt;&lt;cs_{!isBlank(applicant.primaryAddress.PostTown)}&gt;&gt;</w:t>
+              <w:t>&lt;&lt;</w:t>
+            </w:r>
+            <w:proofErr w:type="gramStart"/>
+            <w:r>
+              <w:rPr>
+                <w:rFonts w:ascii="GDSTransportWebsite" w:hAnsi="GDSTransportWebsite"/>
+                <w:color w:val="0A0A0A"/>
+              </w:rPr>
+              <w:t>applicant.primaryAddress.AddressLine</w:t>
+            </w:r>
+            <w:proofErr w:type="gramEnd"/>
+            <w:r>
+              <w:rPr>
+                <w:rFonts w:ascii="GDSTransportWebsite" w:hAnsi="GDSTransportWebsite"/>
+                <w:color w:val="0A0A0A"/>
+              </w:rPr>
+              <w:t>3&gt;&gt;&lt;&lt;es_&gt;&gt;&lt;&lt;cs_{!isBlank(applicant.primaryAddress.PostTown)}&gt;&gt;</w:t>
             </w:r>
           </w:p>
           <w:p>
@@ -634,7 +813,25 @@
                 <w:rFonts w:ascii="GDSTransportWebsite" w:hAnsi="GDSTransportWebsite"/>
                 <w:color w:val="0A0A0A"/>
               </w:rPr>
-              <w:t>&lt;&lt;applicant.primaryAddress.PostTown&gt;&gt;&lt;&lt;es_&gt;&gt;</w:t>
+              <w:t>&lt;&lt;</w:t>
+            </w:r>
+            <w:proofErr w:type="spellStart"/>
+            <w:proofErr w:type="gramStart"/>
+            <w:r>
+              <w:rPr>
+                <w:rFonts w:ascii="GDSTransportWebsite" w:hAnsi="GDSTransportWebsite"/>
+                <w:color w:val="0A0A0A"/>
+              </w:rPr>
+              <w:t>applicant.primaryAddress.PostTown</w:t>
+            </w:r>
+            <w:proofErr w:type="spellEnd"/>
+            <w:proofErr w:type="gramEnd"/>
+            <w:r>
+              <w:rPr>
+                <w:rFonts w:ascii="GDSTransportWebsite" w:hAnsi="GDSTransportWebsite"/>
+                <w:color w:val="0A0A0A"/>
+              </w:rPr>
+              <w:t>&gt;&gt;&lt;&lt;es_&gt;&gt;</w:t>
             </w:r>
           </w:p>
           <w:p>
@@ -650,7 +847,23 @@
                 <w:rFonts w:ascii="GDSTransportWebsite" w:hAnsi="GDSTransportWebsite"/>
                 <w:color w:val="0A0A0A"/>
               </w:rPr>
-              <w:t>&lt;&lt;applicant.primaryAddress.PostCode&gt;&gt;&lt;&lt;cs_{!isBlank(applicant.primaryAddress.Country)}&gt;&gt;</w:t>
+              <w:t>&lt;&lt;</w:t>
+            </w:r>
+            <w:proofErr w:type="gramStart"/>
+            <w:r>
+              <w:rPr>
+                <w:rFonts w:ascii="GDSTransportWebsite" w:hAnsi="GDSTransportWebsite"/>
+                <w:color w:val="0A0A0A"/>
+              </w:rPr>
+              <w:t>applicant.primaryAddress.PostCode</w:t>
+            </w:r>
+            <w:proofErr w:type="gramEnd"/>
+            <w:r>
+              <w:rPr>
+                <w:rFonts w:ascii="GDSTransportWebsite" w:hAnsi="GDSTransportWebsite"/>
+                <w:color w:val="0A0A0A"/>
+              </w:rPr>
+              <w:t>&gt;&gt;&lt;&lt;cs_{!isBlank(applicant.primaryAddress.Country)}&gt;&gt;</w:t>
             </w:r>
           </w:p>
           <w:p>
@@ -666,7 +879,25 @@
                 <w:rFonts w:ascii="GDSTransportWebsite" w:hAnsi="GDSTransportWebsite"/>
                 <w:color w:val="0A0A0A"/>
               </w:rPr>
-              <w:t>&lt;&lt;applicant.primaryAddress.Country&gt;&gt;&lt;&lt;es_&gt;&gt;</w:t>
+              <w:t>&lt;&lt;</w:t>
+            </w:r>
+            <w:proofErr w:type="spellStart"/>
+            <w:proofErr w:type="gramStart"/>
+            <w:r>
+              <w:rPr>
+                <w:rFonts w:ascii="GDSTransportWebsite" w:hAnsi="GDSTransportWebsite"/>
+                <w:color w:val="0A0A0A"/>
+              </w:rPr>
+              <w:t>applicant.primaryAddress.Country</w:t>
+            </w:r>
+            <w:proofErr w:type="spellEnd"/>
+            <w:proofErr w:type="gramEnd"/>
+            <w:r>
+              <w:rPr>
+                <w:rFonts w:ascii="GDSTransportWebsite" w:hAnsi="GDSTransportWebsite"/>
+                <w:color w:val="0A0A0A"/>
+              </w:rPr>
+              <w:t>&gt;&gt;&lt;&lt;es_&gt;&gt;</w:t>
             </w:r>
           </w:p>
         </w:tc>
@@ -751,7 +982,57 @@
                 <w:rFonts w:ascii="GDSTransportWebsite" w:hAnsi="GDSTransportWebsite"/>
                 <w:color w:val="0A0A0A"/>
               </w:rPr>
-              <w:t>&lt;&lt;cs_{isBlank(applicant.phoneNumber)}&gt;&gt;Not Provided&lt;&lt;else&gt;&gt;&lt;&lt; applicant.phoneNumber &gt;&gt;&lt;&lt;es_&gt;&gt;</w:t>
+              <w:t>&lt;&lt;cs_{</w:t>
+            </w:r>
+            <w:proofErr w:type="spellStart"/>
+            <w:r>
+              <w:rPr>
+                <w:rFonts w:ascii="GDSTransportWebsite" w:hAnsi="GDSTransportWebsite"/>
+                <w:color w:val="0A0A0A"/>
+              </w:rPr>
+              <w:t>isBlank</w:t>
+            </w:r>
+            <w:proofErr w:type="spellEnd"/>
+            <w:r>
+              <w:rPr>
+                <w:rFonts w:ascii="GDSTransportWebsite" w:hAnsi="GDSTransportWebsite"/>
+                <w:color w:val="0A0A0A"/>
+              </w:rPr>
+              <w:t>(</w:t>
+            </w:r>
+            <w:proofErr w:type="spellStart"/>
+            <w:proofErr w:type="gramStart"/>
+            <w:r>
+              <w:rPr>
+                <w:rFonts w:ascii="GDSTransportWebsite" w:hAnsi="GDSTransportWebsite"/>
+                <w:color w:val="0A0A0A"/>
+              </w:rPr>
+              <w:t>applicant.phoneNumber</w:t>
+            </w:r>
+            <w:proofErr w:type="spellEnd"/>
+            <w:proofErr w:type="gramEnd"/>
+            <w:r>
+              <w:rPr>
+                <w:rFonts w:ascii="GDSTransportWebsite" w:hAnsi="GDSTransportWebsite"/>
+                <w:color w:val="0A0A0A"/>
+              </w:rPr>
+              <w:t xml:space="preserve">)}&gt;&gt;Not Provided&lt;&lt;else&gt;&gt;&lt;&lt; </w:t>
+            </w:r>
+            <w:proofErr w:type="spellStart"/>
+            <w:r>
+              <w:rPr>
+                <w:rFonts w:ascii="GDSTransportWebsite" w:hAnsi="GDSTransportWebsite"/>
+                <w:color w:val="0A0A0A"/>
+              </w:rPr>
+              <w:t>applicant.phoneNumber</w:t>
+            </w:r>
+            <w:proofErr w:type="spellEnd"/>
+            <w:r>
+              <w:rPr>
+                <w:rFonts w:ascii="GDSTransportWebsite" w:hAnsi="GDSTransportWebsite"/>
+                <w:color w:val="0A0A0A"/>
+              </w:rPr>
+              <w:t xml:space="preserve"> &gt;&gt;&lt;&lt;es_&gt;&gt;</w:t>
             </w:r>
           </w:p>
         </w:tc>
@@ -814,7 +1095,57 @@
                 <w:rFonts w:ascii="GDSTransportWebsite" w:hAnsi="GDSTransportWebsite"/>
                 <w:color w:val="0A0A0A"/>
               </w:rPr>
-              <w:t>&lt;&lt;cs_{isBlank(applicant.emailAddress)}&gt;&gt;Not Provided&lt;&lt;else&gt;&gt;&lt;&lt; applicant.emailAddress &gt;&gt;&lt;&lt;es_&gt;&gt;</w:t>
+              <w:t>&lt;&lt;cs_{</w:t>
+            </w:r>
+            <w:proofErr w:type="spellStart"/>
+            <w:r>
+              <w:rPr>
+                <w:rFonts w:ascii="GDSTransportWebsite" w:hAnsi="GDSTransportWebsite"/>
+                <w:color w:val="0A0A0A"/>
+              </w:rPr>
+              <w:t>isBlank</w:t>
+            </w:r>
+            <w:proofErr w:type="spellEnd"/>
+            <w:r>
+              <w:rPr>
+                <w:rFonts w:ascii="GDSTransportWebsite" w:hAnsi="GDSTransportWebsite"/>
+                <w:color w:val="0A0A0A"/>
+              </w:rPr>
+              <w:t>(</w:t>
+            </w:r>
+            <w:proofErr w:type="spellStart"/>
+            <w:proofErr w:type="gramStart"/>
+            <w:r>
+              <w:rPr>
+                <w:rFonts w:ascii="GDSTransportWebsite" w:hAnsi="GDSTransportWebsite"/>
+                <w:color w:val="0A0A0A"/>
+              </w:rPr>
+              <w:t>applicant.emailAddress</w:t>
+            </w:r>
+            <w:proofErr w:type="spellEnd"/>
+            <w:proofErr w:type="gramEnd"/>
+            <w:r>
+              <w:rPr>
+                <w:rFonts w:ascii="GDSTransportWebsite" w:hAnsi="GDSTransportWebsite"/>
+                <w:color w:val="0A0A0A"/>
+              </w:rPr>
+              <w:t xml:space="preserve">)}&gt;&gt;Not Provided&lt;&lt;else&gt;&gt;&lt;&lt; </w:t>
+            </w:r>
+            <w:proofErr w:type="spellStart"/>
+            <w:r>
+              <w:rPr>
+                <w:rFonts w:ascii="GDSTransportWebsite" w:hAnsi="GDSTransportWebsite"/>
+                <w:color w:val="0A0A0A"/>
+              </w:rPr>
+              <w:t>applicant.emailAddress</w:t>
+            </w:r>
+            <w:proofErr w:type="spellEnd"/>
+            <w:r>
+              <w:rPr>
+                <w:rFonts w:ascii="GDSTransportWebsite" w:hAnsi="GDSTransportWebsite"/>
+                <w:color w:val="0A0A0A"/>
+              </w:rPr>
+              <w:t xml:space="preserve"> &gt;&gt;&lt;&lt;es_&gt;&gt;</w:t>
             </w:r>
           </w:p>
         </w:tc>
@@ -892,7 +1223,29 @@
                 <w:color w:val="0A0A0A"/>
                 <w:shd w:val="clear" w:color="auto" w:fill="FFFFFF"/>
               </w:rPr>
-              <w:t>&lt;&lt;rr_respondents&gt;&gt;</w:t>
+              <w:t>&lt;&lt;</w:t>
+            </w:r>
+            <w:proofErr w:type="spellStart"/>
+            <w:r>
+              <w:rPr>
+                <w:rFonts w:ascii="GDSTransportWebsite" w:hAnsi="GDSTransportWebsite"/>
+                <w:b/>
+                <w:bCs/>
+                <w:color w:val="0A0A0A"/>
+                <w:shd w:val="clear" w:color="auto" w:fill="FFFFFF"/>
+              </w:rPr>
+              <w:t>rr_respondents</w:t>
+            </w:r>
+            <w:proofErr w:type="spellEnd"/>
+            <w:r>
+              <w:rPr>
+                <w:rFonts w:ascii="GDSTransportWebsite" w:hAnsi="GDSTransportWebsite"/>
+                <w:b/>
+                <w:bCs/>
+                <w:color w:val="0A0A0A"/>
+                <w:shd w:val="clear" w:color="auto" w:fill="FFFFFF"/>
+              </w:rPr>
+              <w:t>&gt;&gt;</w:t>
             </w:r>
           </w:p>
         </w:tc>
@@ -934,7 +1287,29 @@
                 <w:color w:val="0A0A0A"/>
                 <w:shd w:val="clear" w:color="auto" w:fill="FFFFFF"/>
               </w:rPr>
-              <w:t>&lt;&lt;cs_{$size&gt;1}&gt;&gt; Defendant &lt;&lt;$itemnum&gt;&gt;&lt;&lt;es_&gt;&gt;</w:t>
+              <w:t>&lt;&lt;cs_{$size&gt;1}&gt;&gt; Defendant &lt;&lt;$</w:t>
+            </w:r>
+            <w:proofErr w:type="spellStart"/>
+            <w:r>
+              <w:rPr>
+                <w:rFonts w:ascii="GDSTransportWebsite" w:hAnsi="GDSTransportWebsite"/>
+                <w:b/>
+                <w:bCs/>
+                <w:color w:val="0A0A0A"/>
+                <w:shd w:val="clear" w:color="auto" w:fill="FFFFFF"/>
+              </w:rPr>
+              <w:t>itemnum</w:t>
+            </w:r>
+            <w:proofErr w:type="spellEnd"/>
+            <w:r>
+              <w:rPr>
+                <w:rFonts w:ascii="GDSTransportWebsite" w:hAnsi="GDSTransportWebsite"/>
+                <w:b/>
+                <w:bCs/>
+                <w:color w:val="0A0A0A"/>
+                <w:shd w:val="clear" w:color="auto" w:fill="FFFFFF"/>
+              </w:rPr>
+              <w:t>&gt;&gt;&lt;&lt;es_&gt;&gt;</w:t>
             </w:r>
           </w:p>
         </w:tc>
@@ -1059,7 +1434,23 @@
                 <w:rFonts w:ascii="GDSTransportWebsite" w:hAnsi="GDSTransportWebsite"/>
                 <w:color w:val="0A0A0A"/>
               </w:rPr>
-              <w:t>&lt;&lt;cs_{primaryAddress.AddressLine1!=null}&gt;&gt;&lt;&lt;primaryAddress.AddressLine1&gt;&gt;&lt;&lt;es_&gt;&gt;&lt;&lt;cs_{!isBlank(primaryAddress.AddressLine2)}&gt;&gt;</w:t>
+              <w:t>&lt;&lt;cs_{primaryAddress.AddressLine</w:t>
+            </w:r>
+            <w:proofErr w:type="gramStart"/>
+            <w:r>
+              <w:rPr>
+                <w:rFonts w:ascii="GDSTransportWebsite" w:hAnsi="GDSTransportWebsite"/>
+                <w:color w:val="0A0A0A"/>
+              </w:rPr>
+              <w:t>1!=</w:t>
+            </w:r>
+            <w:proofErr w:type="gramEnd"/>
+            <w:r>
+              <w:rPr>
+                <w:rFonts w:ascii="GDSTransportWebsite" w:hAnsi="GDSTransportWebsite"/>
+                <w:color w:val="0A0A0A"/>
+              </w:rPr>
+              <w:t>null}&gt;&gt;&lt;&lt;primaryAddress.AddressLine1&gt;&gt;&lt;&lt;es_&gt;&gt;&lt;&lt;cs_{!isBlank(primaryAddress.AddressLine2)}&gt;&gt;</w:t>
             </w:r>
           </w:p>
           <w:p>
@@ -1077,7 +1468,23 @@
                 <w:color w:val="0A0A0A"/>
               </w:rPr>
               <w:lastRenderedPageBreak/>
-              <w:t>&lt;&lt;primaryAddress.AddressLine2&gt;&gt;&lt;&lt;es_&gt;&gt;&lt;&lt;cs_{!isBlank(primaryAddress.AddressLine3)}&gt;&gt;</w:t>
+              <w:t>&lt;&lt;primaryAddress.AddressLine2&gt;&gt;&lt;&lt;es_&gt;&gt;&lt;&lt;cs_</w:t>
+            </w:r>
+            <w:proofErr w:type="gramStart"/>
+            <w:r>
+              <w:rPr>
+                <w:rFonts w:ascii="GDSTransportWebsite" w:hAnsi="GDSTransportWebsite"/>
+                <w:color w:val="0A0A0A"/>
+              </w:rPr>
+              <w:t>{!isBlank</w:t>
+            </w:r>
+            <w:proofErr w:type="gramEnd"/>
+            <w:r>
+              <w:rPr>
+                <w:rFonts w:ascii="GDSTransportWebsite" w:hAnsi="GDSTransportWebsite"/>
+                <w:color w:val="0A0A0A"/>
+              </w:rPr>
+              <w:t>(primaryAddress.AddressLine3)}&gt;&gt;</w:t>
             </w:r>
           </w:p>
           <w:p>
@@ -1093,7 +1500,23 @@
                 <w:rFonts w:ascii="GDSTransportWebsite" w:hAnsi="GDSTransportWebsite"/>
                 <w:color w:val="0A0A0A"/>
               </w:rPr>
-              <w:t>&lt;&lt;primaryAddress.AddressLine3&gt;&gt;&lt;&lt;es_&gt;&gt;&lt;&lt;cs_{!isBlank(primaryAddress.PostTown)}&gt;&gt;</w:t>
+              <w:t>&lt;&lt;primaryAddress.AddressLine3&gt;&gt;&lt;&lt;es_&gt;&gt;&lt;&lt;cs_</w:t>
+            </w:r>
+            <w:proofErr w:type="gramStart"/>
+            <w:r>
+              <w:rPr>
+                <w:rFonts w:ascii="GDSTransportWebsite" w:hAnsi="GDSTransportWebsite"/>
+                <w:color w:val="0A0A0A"/>
+              </w:rPr>
+              <w:t>{!isBlank</w:t>
+            </w:r>
+            <w:proofErr w:type="gramEnd"/>
+            <w:r>
+              <w:rPr>
+                <w:rFonts w:ascii="GDSTransportWebsite" w:hAnsi="GDSTransportWebsite"/>
+                <w:color w:val="0A0A0A"/>
+              </w:rPr>
+              <w:t>(primaryAddress.PostTown)}&gt;&gt;</w:t>
             </w:r>
           </w:p>
           <w:p>
@@ -1109,7 +1532,23 @@
                 <w:rFonts w:ascii="GDSTransportWebsite" w:hAnsi="GDSTransportWebsite"/>
                 <w:color w:val="0A0A0A"/>
               </w:rPr>
-              <w:t>&lt;&lt; primaryAddress.PostTown&gt;&gt;&lt;&lt;es_&gt;&gt;</w:t>
+              <w:t xml:space="preserve">&lt;&lt; </w:t>
+            </w:r>
+            <w:proofErr w:type="spellStart"/>
+            <w:r>
+              <w:rPr>
+                <w:rFonts w:ascii="GDSTransportWebsite" w:hAnsi="GDSTransportWebsite"/>
+                <w:color w:val="0A0A0A"/>
+              </w:rPr>
+              <w:t>primaryAddress.PostTown</w:t>
+            </w:r>
+            <w:proofErr w:type="spellEnd"/>
+            <w:r>
+              <w:rPr>
+                <w:rFonts w:ascii="GDSTransportWebsite" w:hAnsi="GDSTransportWebsite"/>
+                <w:color w:val="0A0A0A"/>
+              </w:rPr>
+              <w:t>&gt;&gt;&lt;&lt;es_&gt;&gt;</w:t>
             </w:r>
           </w:p>
           <w:p>
@@ -1125,7 +1564,23 @@
                 <w:rFonts w:ascii="GDSTransportWebsite" w:hAnsi="GDSTransportWebsite"/>
                 <w:color w:val="0A0A0A"/>
               </w:rPr>
-              <w:t>&lt;&lt;primaryAddress.PostCode&gt;&gt;&lt;&lt;cs_{!isBlank(primaryAddress.Country)}&gt;&gt;</w:t>
+              <w:t>&lt;&lt;primaryAddress.PostCode&gt;&gt;&lt;&lt;cs_</w:t>
+            </w:r>
+            <w:proofErr w:type="gramStart"/>
+            <w:r>
+              <w:rPr>
+                <w:rFonts w:ascii="GDSTransportWebsite" w:hAnsi="GDSTransportWebsite"/>
+                <w:color w:val="0A0A0A"/>
+              </w:rPr>
+              <w:t>{!isBlank</w:t>
+            </w:r>
+            <w:proofErr w:type="gramEnd"/>
+            <w:r>
+              <w:rPr>
+                <w:rFonts w:ascii="GDSTransportWebsite" w:hAnsi="GDSTransportWebsite"/>
+                <w:color w:val="0A0A0A"/>
+              </w:rPr>
+              <w:t>(primaryAddress.Country)}&gt;&gt;</w:t>
             </w:r>
           </w:p>
           <w:p>
@@ -1142,7 +1597,23 @@
                 <w:rFonts w:ascii="GDSTransportWebsite" w:hAnsi="GDSTransportWebsite"/>
                 <w:color w:val="0A0A0A"/>
               </w:rPr>
-              <w:t>&lt;&lt; primaryAddress.Country&gt;&gt;&lt;&lt;es_&gt;&gt;</w:t>
+              <w:t xml:space="preserve">&lt;&lt; </w:t>
+            </w:r>
+            <w:proofErr w:type="spellStart"/>
+            <w:r>
+              <w:rPr>
+                <w:rFonts w:ascii="GDSTransportWebsite" w:hAnsi="GDSTransportWebsite"/>
+                <w:color w:val="0A0A0A"/>
+              </w:rPr>
+              <w:t>primaryAddress.Country</w:t>
+            </w:r>
+            <w:proofErr w:type="spellEnd"/>
+            <w:r>
+              <w:rPr>
+                <w:rFonts w:ascii="GDSTransportWebsite" w:hAnsi="GDSTransportWebsite"/>
+                <w:color w:val="0A0A0A"/>
+              </w:rPr>
+              <w:t>&gt;&gt;&lt;&lt;es_&gt;&gt;</w:t>
             </w:r>
           </w:p>
         </w:tc>
@@ -1232,7 +1703,55 @@
                 <w:rFonts w:ascii="GDSTransportWebsite" w:hAnsi="GDSTransportWebsite"/>
                 <w:color w:val="0A0A0A"/>
               </w:rPr>
-              <w:t>&lt;&lt;cs_{isBlank(phoneNumber)}&gt;&gt;Not Provided&lt;&lt;else&gt;&gt;&lt;&lt;phoneNumber &gt;&gt;&lt;&lt;es_&gt;&gt;</w:t>
+              <w:t>&lt;&lt;cs_{</w:t>
+            </w:r>
+            <w:proofErr w:type="spellStart"/>
+            <w:r>
+              <w:rPr>
+                <w:rFonts w:ascii="GDSTransportWebsite" w:hAnsi="GDSTransportWebsite"/>
+                <w:color w:val="0A0A0A"/>
+              </w:rPr>
+              <w:t>isBlank</w:t>
+            </w:r>
+            <w:proofErr w:type="spellEnd"/>
+            <w:r>
+              <w:rPr>
+                <w:rFonts w:ascii="GDSTransportWebsite" w:hAnsi="GDSTransportWebsite"/>
+                <w:color w:val="0A0A0A"/>
+              </w:rPr>
+              <w:t>(</w:t>
+            </w:r>
+            <w:proofErr w:type="spellStart"/>
+            <w:r>
+              <w:rPr>
+                <w:rFonts w:ascii="GDSTransportWebsite" w:hAnsi="GDSTransportWebsite"/>
+                <w:color w:val="0A0A0A"/>
+              </w:rPr>
+              <w:t>phoneNumber</w:t>
+            </w:r>
+            <w:proofErr w:type="spellEnd"/>
+            <w:r>
+              <w:rPr>
+                <w:rFonts w:ascii="GDSTransportWebsite" w:hAnsi="GDSTransportWebsite"/>
+                <w:color w:val="0A0A0A"/>
+              </w:rPr>
+              <w:t>)}&gt;&gt;Not Provided&lt;&lt;else&gt;&gt;&lt;&lt;</w:t>
+            </w:r>
+            <w:proofErr w:type="spellStart"/>
+            <w:r>
+              <w:rPr>
+                <w:rFonts w:ascii="GDSTransportWebsite" w:hAnsi="GDSTransportWebsite"/>
+                <w:color w:val="0A0A0A"/>
+              </w:rPr>
+              <w:t>phoneNumber</w:t>
+            </w:r>
+            <w:proofErr w:type="spellEnd"/>
+            <w:r>
+              <w:rPr>
+                <w:rFonts w:ascii="GDSTransportWebsite" w:hAnsi="GDSTransportWebsite"/>
+                <w:color w:val="0A0A0A"/>
+              </w:rPr>
+              <w:t xml:space="preserve"> &gt;&gt;&lt;&lt;es_&gt;&gt;</w:t>
             </w:r>
           </w:p>
         </w:tc>
@@ -1300,7 +1819,55 @@
                 <w:rFonts w:ascii="GDSTransportWebsite" w:hAnsi="GDSTransportWebsite"/>
                 <w:color w:val="0A0A0A"/>
               </w:rPr>
-              <w:t>&lt;&lt;cs_{isBlank(emailAddress)}&gt;&gt;Not Provided&lt;&lt;else&gt;&gt;&lt;&lt;emailAddress&gt;&gt;&lt;&lt;es_&gt;&gt;</w:t>
+              <w:t>&lt;&lt;cs_{</w:t>
+            </w:r>
+            <w:proofErr w:type="spellStart"/>
+            <w:r>
+              <w:rPr>
+                <w:rFonts w:ascii="GDSTransportWebsite" w:hAnsi="GDSTransportWebsite"/>
+                <w:color w:val="0A0A0A"/>
+              </w:rPr>
+              <w:t>isBlank</w:t>
+            </w:r>
+            <w:proofErr w:type="spellEnd"/>
+            <w:r>
+              <w:rPr>
+                <w:rFonts w:ascii="GDSTransportWebsite" w:hAnsi="GDSTransportWebsite"/>
+                <w:color w:val="0A0A0A"/>
+              </w:rPr>
+              <w:t>(</w:t>
+            </w:r>
+            <w:proofErr w:type="spellStart"/>
+            <w:r>
+              <w:rPr>
+                <w:rFonts w:ascii="GDSTransportWebsite" w:hAnsi="GDSTransportWebsite"/>
+                <w:color w:val="0A0A0A"/>
+              </w:rPr>
+              <w:t>emailAddress</w:t>
+            </w:r>
+            <w:proofErr w:type="spellEnd"/>
+            <w:r>
+              <w:rPr>
+                <w:rFonts w:ascii="GDSTransportWebsite" w:hAnsi="GDSTransportWebsite"/>
+                <w:color w:val="0A0A0A"/>
+              </w:rPr>
+              <w:t>)}&gt;&gt;Not Provided&lt;&lt;else&gt;&gt;&lt;&lt;</w:t>
+            </w:r>
+            <w:proofErr w:type="spellStart"/>
+            <w:r>
+              <w:rPr>
+                <w:rFonts w:ascii="GDSTransportWebsite" w:hAnsi="GDSTransportWebsite"/>
+                <w:color w:val="0A0A0A"/>
+              </w:rPr>
+              <w:t>emailAddress</w:t>
+            </w:r>
+            <w:proofErr w:type="spellEnd"/>
+            <w:r>
+              <w:rPr>
+                <w:rFonts w:ascii="GDSTransportWebsite" w:hAnsi="GDSTransportWebsite"/>
+                <w:color w:val="0A0A0A"/>
+              </w:rPr>
+              <w:t>&gt;&gt;&lt;&lt;es_&gt;&gt;</w:t>
             </w:r>
           </w:p>
           <w:p>
@@ -1359,7 +1926,29 @@
                 <w:color w:val="0A0A0A"/>
                 <w:shd w:val="clear" w:color="auto" w:fill="FFFFFF"/>
               </w:rPr>
-              <w:t>&lt;&lt;er_respondents&gt;&gt;</w:t>
+              <w:t>&lt;&lt;</w:t>
+            </w:r>
+            <w:proofErr w:type="spellStart"/>
+            <w:r>
+              <w:rPr>
+                <w:rFonts w:ascii="GDSTransportWebsite" w:hAnsi="GDSTransportWebsite"/>
+                <w:b/>
+                <w:bCs/>
+                <w:color w:val="0A0A0A"/>
+                <w:shd w:val="clear" w:color="auto" w:fill="FFFFFF"/>
+              </w:rPr>
+              <w:t>er_respondents</w:t>
+            </w:r>
+            <w:proofErr w:type="spellEnd"/>
+            <w:r>
+              <w:rPr>
+                <w:rFonts w:ascii="GDSTransportWebsite" w:hAnsi="GDSTransportWebsite"/>
+                <w:b/>
+                <w:bCs/>
+                <w:color w:val="0A0A0A"/>
+                <w:shd w:val="clear" w:color="auto" w:fill="FFFFFF"/>
+              </w:rPr>
+              <w:t>&gt;&gt;</w:t>
             </w:r>
           </w:p>
         </w:tc>
@@ -1431,7 +2020,15 @@
                 <w:rFonts w:ascii="GDSTransportWebsite" w:hAnsi="GDSTransportWebsite"/>
                 <w:color w:val="0A0A0A"/>
               </w:rPr>
-              <w:t>&lt;&lt;c</w:t>
+              <w:t>&lt;&lt;</w:t>
+            </w:r>
+            <w:proofErr w:type="spellStart"/>
+            <w:r>
+              <w:rPr>
+                <w:rFonts w:ascii="GDSTransportWebsite" w:hAnsi="GDSTransportWebsite"/>
+                <w:color w:val="0A0A0A"/>
+              </w:rPr>
+              <w:t>c</w:t>
             </w:r>
             <w:r>
               <w:rPr>
@@ -1440,6 +2037,7 @@
               </w:rPr>
               <w:t>r</w:t>
             </w:r>
+            <w:proofErr w:type="spellEnd"/>
             <w:r>
               <w:rPr>
                 <w:rFonts w:ascii="GDSTransportWebsite" w:hAnsi="GDSTransportWebsite"/>
@@ -1459,7 +2057,23 @@
                 <w:rFonts w:ascii="GDSTransportWebsite" w:hAnsi="GDSTransportWebsite"/>
                 <w:color w:val="0A0A0A"/>
               </w:rPr>
-              <w:t>.AddressLine1!=null}&gt;&gt;</w:t>
+              <w:t>.AddressLine</w:t>
+            </w:r>
+            <w:proofErr w:type="gramStart"/>
+            <w:r>
+              <w:rPr>
+                <w:rFonts w:ascii="GDSTransportWebsite" w:hAnsi="GDSTransportWebsite"/>
+                <w:color w:val="0A0A0A"/>
+              </w:rPr>
+              <w:t>1!=</w:t>
+            </w:r>
+            <w:proofErr w:type="gramEnd"/>
+            <w:r>
+              <w:rPr>
+                <w:rFonts w:ascii="GDSTransportWebsite" w:hAnsi="GDSTransportWebsite"/>
+                <w:color w:val="0A0A0A"/>
+              </w:rPr>
+              <w:t>null}&gt;&gt;</w:t>
             </w:r>
           </w:p>
         </w:tc>
@@ -1582,7 +2196,23 @@
                 <w:rFonts w:ascii="GDSTransportWebsite" w:hAnsi="GDSTransportWebsite"/>
                 <w:color w:val="0A0A0A"/>
               </w:rPr>
-              <w:t>.AddressLine1!=null}&gt;&gt;&lt;&lt;</w:t>
+              <w:t>.AddressLine</w:t>
+            </w:r>
+            <w:proofErr w:type="gramStart"/>
+            <w:r>
+              <w:rPr>
+                <w:rFonts w:ascii="GDSTransportWebsite" w:hAnsi="GDSTransportWebsite"/>
+                <w:color w:val="0A0A0A"/>
+              </w:rPr>
+              <w:t>1!=</w:t>
+            </w:r>
+            <w:proofErr w:type="gramEnd"/>
+            <w:r>
+              <w:rPr>
+                <w:rFonts w:ascii="GDSTransportWebsite" w:hAnsi="GDSTransportWebsite"/>
+                <w:color w:val="0A0A0A"/>
+              </w:rPr>
+              <w:t>null}&gt;&gt;&lt;&lt;</w:t>
             </w:r>
             <w:r>
               <w:rPr>
@@ -1641,7 +2271,23 @@
                 <w:rFonts w:ascii="GDSTransportWebsite" w:hAnsi="GDSTransportWebsite"/>
                 <w:color w:val="0A0A0A"/>
               </w:rPr>
-              <w:t>.AddressLine2&gt;&gt;&lt;&lt;es_&gt;&gt;&lt;&lt;cs_{!isBlank(</w:t>
+              <w:t>.AddressLine2&gt;&gt;&lt;&lt;es_&gt;&gt;&lt;&lt;cs_</w:t>
+            </w:r>
+            <w:proofErr w:type="gramStart"/>
+            <w:r>
+              <w:rPr>
+                <w:rFonts w:ascii="GDSTransportWebsite" w:hAnsi="GDSTransportWebsite"/>
+                <w:color w:val="0A0A0A"/>
+              </w:rPr>
+              <w:t>{!isBlank</w:t>
+            </w:r>
+            <w:proofErr w:type="gramEnd"/>
+            <w:r>
+              <w:rPr>
+                <w:rFonts w:ascii="GDSTransportWebsite" w:hAnsi="GDSTransportWebsite"/>
+                <w:color w:val="0A0A0A"/>
+              </w:rPr>
+              <w:t>(</w:t>
             </w:r>
             <w:r>
               <w:rPr>
@@ -1666,6 +2312,7 @@
                 <w:color w:val="0A0A0A"/>
               </w:rPr>
             </w:pPr>
+            <w:proofErr w:type="gramStart"/>
             <w:r>
               <w:rPr>
                 <w:rFonts w:ascii="GDSTransportWebsite" w:hAnsi="GDSTransportWebsite"/>
@@ -1685,7 +2332,15 @@
                 <w:rFonts w:ascii="GDSTransportWebsite" w:hAnsi="GDSTransportWebsite"/>
                 <w:color w:val="0A0A0A"/>
               </w:rPr>
-              <w:t>.primaryAddress.AddressLine3&gt;&gt;&lt;&lt;es_&gt;&gt;&lt;&lt;cs_{!isBlank(</w:t>
+              <w:t>.primaryAddress.AddressLine</w:t>
+            </w:r>
+            <w:proofErr w:type="gramEnd"/>
+            <w:r>
+              <w:rPr>
+                <w:rFonts w:ascii="GDSTransportWebsite" w:hAnsi="GDSTransportWebsite"/>
+                <w:color w:val="0A0A0A"/>
+              </w:rPr>
+              <w:t>3&gt;&gt;&lt;&lt;es_&gt;&gt;&lt;&lt;cs_{!isBlank(</w:t>
             </w:r>
             <w:r>
               <w:rPr>
@@ -1766,7 +2421,23 @@
                 <w:rFonts w:ascii="GDSTransportWebsite" w:hAnsi="GDSTransportWebsite"/>
                 <w:color w:val="0A0A0A"/>
               </w:rPr>
-              <w:t>.PostCode&gt;&gt;&lt;&lt;cs_{!isBlank(</w:t>
+              <w:t>.PostCode&gt;&gt;&lt;&lt;cs_</w:t>
+            </w:r>
+            <w:proofErr w:type="gramStart"/>
+            <w:r>
+              <w:rPr>
+                <w:rFonts w:ascii="GDSTransportWebsite" w:hAnsi="GDSTransportWebsite"/>
+                <w:color w:val="0A0A0A"/>
+              </w:rPr>
+              <w:t>{!isBlank</w:t>
+            </w:r>
+            <w:proofErr w:type="gramEnd"/>
+            <w:r>
+              <w:rPr>
+                <w:rFonts w:ascii="GDSTransportWebsite" w:hAnsi="GDSTransportWebsite"/>
+                <w:color w:val="0A0A0A"/>
+              </w:rPr>
+              <w:t>(</w:t>
             </w:r>
             <w:r>
               <w:rPr>
@@ -2000,6 +2671,7 @@
             <w:r>
               <w:t>{</w:t>
             </w:r>
+            <w:proofErr w:type="gramStart"/>
             <w:r>
               <w:rPr>
                 <w:b/>
@@ -2012,7 +2684,15 @@
                 <w:b/>
                 <w:bCs/>
               </w:rPr>
-              <w:t>!=null}</w:t>
+              <w:t>!=</w:t>
+            </w:r>
+            <w:proofErr w:type="gramEnd"/>
+            <w:r>
+              <w:rPr>
+                <w:b/>
+                <w:bCs/>
+              </w:rPr>
+              <w:t>null}</w:t>
             </w:r>
             <w:r>
               <w:rPr>
@@ -2062,7 +2742,25 @@
                 <w:b/>
                 <w:bCs/>
               </w:rPr>
-              <w:t>Do you consider that this claim is suitable for determination without a hearing, i.e. by a judge reading and considering the case papers, witness statements and other documents filed by the parties, making a decision, and giving a note of reasons for that decision?</w:t>
+              <w:t xml:space="preserve">Do you consider that this claim is suitable for determination without a hearing, </w:t>
+            </w:r>
+            <w:proofErr w:type="gramStart"/>
+            <w:r>
+              <w:rPr>
+                <w:rFonts w:ascii="GDSTransportWebsite" w:hAnsi="GDSTransportWebsite"/>
+                <w:b/>
+                <w:bCs/>
+              </w:rPr>
+              <w:t>i.e.</w:t>
+            </w:r>
+            <w:proofErr w:type="gramEnd"/>
+            <w:r>
+              <w:rPr>
+                <w:rFonts w:ascii="GDSTransportWebsite" w:hAnsi="GDSTransportWebsite"/>
+                <w:b/>
+                <w:bCs/>
+              </w:rPr>
+              <w:t xml:space="preserve"> by a judge reading and considering the case papers, witness statements and other documents filed by the parties, making a decision, and giving a note of reasons for that decision?</w:t>
             </w:r>
           </w:p>
         </w:tc>
@@ -2086,6 +2784,7 @@
               </w:rPr>
               <w:t>&lt;&lt;</w:t>
             </w:r>
+            <w:proofErr w:type="spellStart"/>
             <w:r>
               <w:rPr>
                 <w:rFonts w:ascii="GDSTransportWebsite" w:hAnsi="GDSTransportWebsite"/>
@@ -2107,6 +2806,7 @@
               </w:rPr>
               <w:t>determinationWithoutHearingRequired</w:t>
             </w:r>
+            <w:proofErr w:type="spellEnd"/>
             <w:r>
               <w:rPr>
                 <w:rFonts w:ascii="GDSTransportWebsite" w:hAnsi="GDSTransportWebsite"/>
@@ -2166,7 +2866,15 @@
                 <w:rFonts w:ascii="GDSTransportWebsite" w:hAnsi="GDSTransportWebsite"/>
                 <w:color w:val="0A0A0A"/>
               </w:rPr>
-              <w:t xml:space="preserve"> dqExtraDetailsLip</w:t>
+              <w:t xml:space="preserve"> </w:t>
+            </w:r>
+            <w:proofErr w:type="spellStart"/>
+            <w:r>
+              <w:rPr>
+                <w:rFonts w:ascii="GDSTransportWebsite" w:hAnsi="GDSTransportWebsite"/>
+                <w:color w:val="0A0A0A"/>
+              </w:rPr>
+              <w:t>dqExtraDetailsLip</w:t>
             </w:r>
             <w:r>
               <w:rPr>
@@ -2180,7 +2888,15 @@
                 <w:rFonts w:ascii="GDSTransportWebsite" w:hAnsi="GDSTransportWebsite"/>
                 <w:color w:val="0A0A0A"/>
               </w:rPr>
-              <w:t xml:space="preserve">determinationWithoutHearingReason </w:t>
+              <w:t>determinationWithoutHearingReason</w:t>
+            </w:r>
+            <w:proofErr w:type="spellEnd"/>
+            <w:r>
+              <w:rPr>
+                <w:rFonts w:ascii="GDSTransportWebsite" w:hAnsi="GDSTransportWebsite"/>
+                <w:color w:val="0A0A0A"/>
+              </w:rPr>
+              <w:t xml:space="preserve"> </w:t>
             </w:r>
             <w:r>
               <w:rPr>
@@ -2279,7 +2995,15 @@
                 <w:b/>
                 <w:bCs/>
               </w:rPr>
-              <w:t>&lt;&lt;c</w:t>
+              <w:t>&lt;&lt;</w:t>
+            </w:r>
+            <w:proofErr w:type="spellStart"/>
+            <w:r>
+              <w:rPr>
+                <w:b/>
+                <w:bCs/>
+              </w:rPr>
+              <w:t>c</w:t>
             </w:r>
             <w:r>
               <w:rPr>
@@ -2288,6 +3012,7 @@
               </w:rPr>
               <w:t>r</w:t>
             </w:r>
+            <w:proofErr w:type="spellEnd"/>
             <w:r>
               <w:rPr>
                 <w:b/>
@@ -2295,6 +3020,8 @@
               </w:rPr>
               <w:t>_{</w:t>
             </w:r>
+            <w:proofErr w:type="spellStart"/>
+            <w:proofErr w:type="gramStart"/>
             <w:r>
               <w:rPr>
                 <w:b/>
@@ -2302,12 +3029,21 @@
               </w:rPr>
               <w:t>dqExtraDetailsLip.triedToSettle</w:t>
             </w:r>
-            <w:r>
-              <w:rPr>
-                <w:b/>
-                <w:bCs/>
-              </w:rPr>
-              <w:t>!=null}&gt;&gt;</w:t>
+            <w:proofErr w:type="spellEnd"/>
+            <w:r>
+              <w:rPr>
+                <w:b/>
+                <w:bCs/>
+              </w:rPr>
+              <w:t>!=</w:t>
+            </w:r>
+            <w:proofErr w:type="gramEnd"/>
+            <w:r>
+              <w:rPr>
+                <w:b/>
+                <w:bCs/>
+              </w:rPr>
+              <w:t>null}&gt;&gt;</w:t>
             </w:r>
           </w:p>
         </w:tc>
@@ -2422,6 +3158,7 @@
             <w:r>
               <w:t xml:space="preserve"> </w:t>
             </w:r>
+            <w:proofErr w:type="spellStart"/>
             <w:r>
               <w:rPr>
                 <w:rFonts w:cstheme="minorHAnsi"/>
@@ -2440,6 +3177,7 @@
               </w:rPr>
               <w:t>triedToSettle</w:t>
             </w:r>
+            <w:proofErr w:type="spellEnd"/>
             <w:r>
               <w:rPr>
                 <w:rFonts w:cstheme="minorHAnsi"/>
@@ -2565,6 +3303,7 @@
               </w:rPr>
               <w:t>&lt;&lt;</w:t>
             </w:r>
+            <w:proofErr w:type="spellStart"/>
             <w:r>
               <w:rPr>
                 <w:rFonts w:cstheme="minorHAnsi"/>
@@ -2583,6 +3322,7 @@
               </w:rPr>
               <w:t>considerClaimantDocuments</w:t>
             </w:r>
+            <w:proofErr w:type="spellEnd"/>
             <w:r>
               <w:rPr>
                 <w:rFonts w:cstheme="minorHAnsi"/>
@@ -2653,6 +3393,7 @@
               </w:rPr>
               <w:t>&lt;&lt;</w:t>
             </w:r>
+            <w:proofErr w:type="spellStart"/>
             <w:r>
               <w:rPr>
                 <w:rFonts w:cstheme="minorHAnsi"/>
@@ -2671,6 +3412,7 @@
               </w:rPr>
               <w:t>considerClaimantDocumentsDetails</w:t>
             </w:r>
+            <w:proofErr w:type="spellEnd"/>
             <w:r>
               <w:rPr>
                 <w:rFonts w:cstheme="minorHAnsi"/>
@@ -2840,8 +3582,31 @@
                 <w:color w:val="0A0A0A"/>
                 <w:shd w:val="clear" w:color="auto" w:fill="FFFFFF"/>
               </w:rPr>
-              <w:t>&lt;&lt;cr_{</w:t>
-            </w:r>
+              <w:t>&lt;&lt;</w:t>
+            </w:r>
+            <w:proofErr w:type="spellStart"/>
+            <w:r>
+              <w:rPr>
+                <w:rFonts w:ascii="GDSTransportWebsite" w:hAnsi="GDSTransportWebsite"/>
+                <w:b/>
+                <w:bCs/>
+                <w:color w:val="0A0A0A"/>
+                <w:shd w:val="clear" w:color="auto" w:fill="FFFFFF"/>
+              </w:rPr>
+              <w:t>cr</w:t>
+            </w:r>
+            <w:proofErr w:type="spellEnd"/>
+            <w:r>
+              <w:rPr>
+                <w:rFonts w:ascii="GDSTransportWebsite" w:hAnsi="GDSTransportWebsite"/>
+                <w:b/>
+                <w:bCs/>
+                <w:color w:val="0A0A0A"/>
+                <w:shd w:val="clear" w:color="auto" w:fill="FFFFFF"/>
+              </w:rPr>
+              <w:t>_{</w:t>
+            </w:r>
+            <w:proofErr w:type="spellStart"/>
             <w:r>
               <w:rPr>
                 <w:b/>
@@ -2863,6 +3628,7 @@
               </w:rPr>
               <w:t>caseNeedsAnExpert</w:t>
             </w:r>
+            <w:proofErr w:type="spellEnd"/>
             <w:r>
               <w:rPr>
                 <w:b/>
@@ -2961,7 +3727,25 @@
                 <w:rFonts w:ascii="GDSTransportWebsite" w:hAnsi="GDSTransportWebsite"/>
                 <w:color w:val="0A0A0A"/>
               </w:rPr>
-              <w:t>&lt;&lt;experts.expertRequired&gt;&gt;</w:t>
+              <w:t>&lt;&lt;</w:t>
+            </w:r>
+            <w:proofErr w:type="spellStart"/>
+            <w:proofErr w:type="gramStart"/>
+            <w:r>
+              <w:rPr>
+                <w:rFonts w:ascii="GDSTransportWebsite" w:hAnsi="GDSTransportWebsite"/>
+                <w:color w:val="0A0A0A"/>
+              </w:rPr>
+              <w:t>experts.expertRequired</w:t>
+            </w:r>
+            <w:proofErr w:type="spellEnd"/>
+            <w:proofErr w:type="gramEnd"/>
+            <w:r>
+              <w:rPr>
+                <w:rFonts w:ascii="GDSTransportWebsite" w:hAnsi="GDSTransportWebsite"/>
+                <w:color w:val="0A0A0A"/>
+              </w:rPr>
+              <w:t>&gt;&gt;</w:t>
             </w:r>
           </w:p>
         </w:tc>
@@ -3080,8 +3864,32 @@
                 <w:shd w:val="clear" w:color="auto" w:fill="FFFFFF"/>
               </w:rPr>
               <w:lastRenderedPageBreak/>
-              <w:t>&lt;&lt;cr_{</w:t>
-            </w:r>
+              <w:t>&lt;&lt;</w:t>
+            </w:r>
+            <w:proofErr w:type="spellStart"/>
+            <w:r>
+              <w:rPr>
+                <w:rFonts w:ascii="GDSTransportWebsite" w:hAnsi="GDSTransportWebsite"/>
+                <w:b/>
+                <w:bCs/>
+                <w:color w:val="0A0A0A"/>
+                <w:shd w:val="clear" w:color="auto" w:fill="FFFFFF"/>
+              </w:rPr>
+              <w:t>cr</w:t>
+            </w:r>
+            <w:proofErr w:type="spellEnd"/>
+            <w:r>
+              <w:rPr>
+                <w:rFonts w:ascii="GDSTransportWebsite" w:hAnsi="GDSTransportWebsite"/>
+                <w:b/>
+                <w:bCs/>
+                <w:color w:val="0A0A0A"/>
+                <w:shd w:val="clear" w:color="auto" w:fill="FFFFFF"/>
+              </w:rPr>
+              <w:t>_{</w:t>
+            </w:r>
+            <w:proofErr w:type="spellStart"/>
+            <w:proofErr w:type="gramStart"/>
             <w:r>
               <w:rPr>
                 <w:b/>
@@ -3103,6 +3911,7 @@
               </w:rPr>
               <w:t>caseNeedsAnExpert</w:t>
             </w:r>
+            <w:proofErr w:type="spellEnd"/>
             <w:r>
               <w:rPr>
                 <w:b/>
@@ -3115,7 +3924,15 @@
                 <w:b/>
                 <w:bCs/>
               </w:rPr>
-              <w:t>=null}&gt;&gt;</w:t>
+              <w:t>=</w:t>
+            </w:r>
+            <w:proofErr w:type="gramEnd"/>
+            <w:r>
+              <w:rPr>
+                <w:b/>
+                <w:bCs/>
+              </w:rPr>
+              <w:t>null}&gt;&gt;</w:t>
             </w:r>
           </w:p>
         </w:tc>
@@ -3210,6 +4027,7 @@
               </w:rPr>
               <w:t xml:space="preserve"> </w:t>
             </w:r>
+            <w:proofErr w:type="spellStart"/>
             <w:r>
               <w:rPr>
                 <w:rFonts w:ascii="GDSTransportWebsite" w:hAnsi="GDSTransportWebsite"/>
@@ -3224,6 +4042,7 @@
               </w:rPr>
               <w:t>.caseNeedsAnExpert</w:t>
             </w:r>
+            <w:proofErr w:type="spellEnd"/>
             <w:r>
               <w:rPr>
                 <w:rFonts w:ascii="GDSTransportWebsite" w:hAnsi="GDSTransportWebsite"/>
@@ -3321,7 +4140,27 @@
           <w:color w:val="0A0A0A"/>
           <w:shd w:val="clear" w:color="auto" w:fill="FFFFFF"/>
         </w:rPr>
-        <w:t>&lt;&lt;cs_{experts.expertRequired='Yes'}&gt;&gt;</w:t>
+        <w:t>&lt;&lt;cs_{</w:t>
+      </w:r>
+      <w:proofErr w:type="spellStart"/>
+      <w:proofErr w:type="gramStart"/>
+      <w:r>
+        <w:rPr>
+          <w:rFonts w:ascii="GDSTransportWebsite" w:hAnsi="GDSTransportWebsite"/>
+          <w:color w:val="0A0A0A"/>
+          <w:shd w:val="clear" w:color="auto" w:fill="FFFFFF"/>
+        </w:rPr>
+        <w:t>experts.expertRequired</w:t>
+      </w:r>
+      <w:proofErr w:type="spellEnd"/>
+      <w:proofErr w:type="gramEnd"/>
+      <w:r>
+        <w:rPr>
+          <w:rFonts w:ascii="GDSTransportWebsite" w:hAnsi="GDSTransportWebsite"/>
+          <w:color w:val="0A0A0A"/>
+          <w:shd w:val="clear" w:color="auto" w:fill="FFFFFF"/>
+        </w:rPr>
+        <w:t>='Yes'}&gt;&gt;</w:t>
       </w:r>
     </w:p>
     <w:tbl>
@@ -3368,7 +4207,29 @@
                 <w:color w:val="0A0A0A"/>
                 <w:shd w:val="clear" w:color="auto" w:fill="FFFFFF"/>
               </w:rPr>
-              <w:t>Have you already sent expert reports or similar to other parties?</w:t>
+              <w:t xml:space="preserve">Have you already sent expert reports or </w:t>
+            </w:r>
+            <w:proofErr w:type="gramStart"/>
+            <w:r>
+              <w:rPr>
+                <w:rFonts w:ascii="GDSTransportWebsite" w:hAnsi="GDSTransportWebsite"/>
+                <w:b/>
+                <w:bCs/>
+                <w:color w:val="0A0A0A"/>
+                <w:shd w:val="clear" w:color="auto" w:fill="FFFFFF"/>
+              </w:rPr>
+              <w:t>similar to</w:t>
+            </w:r>
+            <w:proofErr w:type="gramEnd"/>
+            <w:r>
+              <w:rPr>
+                <w:rFonts w:ascii="GDSTransportWebsite" w:hAnsi="GDSTransportWebsite"/>
+                <w:b/>
+                <w:bCs/>
+                <w:color w:val="0A0A0A"/>
+                <w:shd w:val="clear" w:color="auto" w:fill="FFFFFF"/>
+              </w:rPr>
+              <w:t xml:space="preserve"> other parties?</w:t>
             </w:r>
           </w:p>
           <w:p>
@@ -3401,7 +4262,57 @@
                 <w:rFonts w:ascii="GDSTransportWebsite" w:hAnsi="GDSTransportWebsite"/>
                 <w:color w:val="0A0A0A"/>
               </w:rPr>
-              <w:t>&lt;&lt;cs_{isBlank(experts.expertReportsSent)}&gt;&gt;Not Provided&lt;&lt;else&gt;&gt;&lt;&lt;experts.expertReportsSent&gt;&gt;&lt;&lt;es_&gt;&gt;</w:t>
+              <w:t>&lt;&lt;cs_{</w:t>
+            </w:r>
+            <w:proofErr w:type="spellStart"/>
+            <w:r>
+              <w:rPr>
+                <w:rFonts w:ascii="GDSTransportWebsite" w:hAnsi="GDSTransportWebsite"/>
+                <w:color w:val="0A0A0A"/>
+              </w:rPr>
+              <w:t>isBlank</w:t>
+            </w:r>
+            <w:proofErr w:type="spellEnd"/>
+            <w:r>
+              <w:rPr>
+                <w:rFonts w:ascii="GDSTransportWebsite" w:hAnsi="GDSTransportWebsite"/>
+                <w:color w:val="0A0A0A"/>
+              </w:rPr>
+              <w:t>(</w:t>
+            </w:r>
+            <w:proofErr w:type="spellStart"/>
+            <w:proofErr w:type="gramStart"/>
+            <w:r>
+              <w:rPr>
+                <w:rFonts w:ascii="GDSTransportWebsite" w:hAnsi="GDSTransportWebsite"/>
+                <w:color w:val="0A0A0A"/>
+              </w:rPr>
+              <w:t>experts.expertReportsSent</w:t>
+            </w:r>
+            <w:proofErr w:type="spellEnd"/>
+            <w:proofErr w:type="gramEnd"/>
+            <w:r>
+              <w:rPr>
+                <w:rFonts w:ascii="GDSTransportWebsite" w:hAnsi="GDSTransportWebsite"/>
+                <w:color w:val="0A0A0A"/>
+              </w:rPr>
+              <w:t>)}&gt;&gt;Not Provided&lt;&lt;else&gt;&gt;&lt;&lt;</w:t>
+            </w:r>
+            <w:proofErr w:type="spellStart"/>
+            <w:r>
+              <w:rPr>
+                <w:rFonts w:ascii="GDSTransportWebsite" w:hAnsi="GDSTransportWebsite"/>
+                <w:color w:val="0A0A0A"/>
+              </w:rPr>
+              <w:t>experts.expertReportsSent</w:t>
+            </w:r>
+            <w:proofErr w:type="spellEnd"/>
+            <w:r>
+              <w:rPr>
+                <w:rFonts w:ascii="GDSTransportWebsite" w:hAnsi="GDSTransportWebsite"/>
+                <w:color w:val="0A0A0A"/>
+              </w:rPr>
+              <w:t>&gt;&gt;&lt;&lt;es_&gt;&gt;</w:t>
             </w:r>
           </w:p>
         </w:tc>
@@ -3478,7 +4389,57 @@
                 <w:rFonts w:ascii="GDSTransportWebsite" w:hAnsi="GDSTransportWebsite"/>
                 <w:color w:val="0A0A0A"/>
               </w:rPr>
-              <w:t>&lt;&lt;cs_{isBlank(experts.jointExpertSuitable)}&gt;&gt;Not Provided&lt;&lt;else&gt;&gt;&lt;&lt;experts.jointExpertSuitable&gt;&gt;&lt;&lt;es_&gt;&gt;</w:t>
+              <w:t>&lt;&lt;cs_{</w:t>
+            </w:r>
+            <w:proofErr w:type="spellStart"/>
+            <w:r>
+              <w:rPr>
+                <w:rFonts w:ascii="GDSTransportWebsite" w:hAnsi="GDSTransportWebsite"/>
+                <w:color w:val="0A0A0A"/>
+              </w:rPr>
+              <w:t>isBlank</w:t>
+            </w:r>
+            <w:proofErr w:type="spellEnd"/>
+            <w:r>
+              <w:rPr>
+                <w:rFonts w:ascii="GDSTransportWebsite" w:hAnsi="GDSTransportWebsite"/>
+                <w:color w:val="0A0A0A"/>
+              </w:rPr>
+              <w:t>(</w:t>
+            </w:r>
+            <w:proofErr w:type="spellStart"/>
+            <w:proofErr w:type="gramStart"/>
+            <w:r>
+              <w:rPr>
+                <w:rFonts w:ascii="GDSTransportWebsite" w:hAnsi="GDSTransportWebsite"/>
+                <w:color w:val="0A0A0A"/>
+              </w:rPr>
+              <w:t>experts.jointExpertSuitable</w:t>
+            </w:r>
+            <w:proofErr w:type="spellEnd"/>
+            <w:proofErr w:type="gramEnd"/>
+            <w:r>
+              <w:rPr>
+                <w:rFonts w:ascii="GDSTransportWebsite" w:hAnsi="GDSTransportWebsite"/>
+                <w:color w:val="0A0A0A"/>
+              </w:rPr>
+              <w:t>)}&gt;&gt;Not Provided&lt;&lt;else&gt;&gt;&lt;&lt;</w:t>
+            </w:r>
+            <w:proofErr w:type="spellStart"/>
+            <w:r>
+              <w:rPr>
+                <w:rFonts w:ascii="GDSTransportWebsite" w:hAnsi="GDSTransportWebsite"/>
+                <w:color w:val="0A0A0A"/>
+              </w:rPr>
+              <w:t>experts.jointExpertSuitable</w:t>
+            </w:r>
+            <w:proofErr w:type="spellEnd"/>
+            <w:r>
+              <w:rPr>
+                <w:rFonts w:ascii="GDSTransportWebsite" w:hAnsi="GDSTransportWebsite"/>
+                <w:color w:val="0A0A0A"/>
+              </w:rPr>
+              <w:t>&gt;&gt;&lt;&lt;es_&gt;&gt;</w:t>
             </w:r>
           </w:p>
         </w:tc>
@@ -3509,7 +4470,35 @@
                 <w:color w:val="0A0A0A"/>
                 <w:shd w:val="clear" w:color="auto" w:fill="FFFFFF"/>
               </w:rPr>
-              <w:t>&lt;&lt;rr_experts.details&gt;&gt;</w:t>
+              <w:t>&lt;&lt;</w:t>
+            </w:r>
+            <w:proofErr w:type="spellStart"/>
+            <w:r>
+              <w:rPr>
+                <w:rFonts w:ascii="GDSTransportWebsite" w:hAnsi="GDSTransportWebsite"/>
+                <w:color w:val="0A0A0A"/>
+                <w:shd w:val="clear" w:color="auto" w:fill="FFFFFF"/>
+              </w:rPr>
+              <w:t>rr_</w:t>
+            </w:r>
+            <w:proofErr w:type="gramStart"/>
+            <w:r>
+              <w:rPr>
+                <w:rFonts w:ascii="GDSTransportWebsite" w:hAnsi="GDSTransportWebsite"/>
+                <w:color w:val="0A0A0A"/>
+                <w:shd w:val="clear" w:color="auto" w:fill="FFFFFF"/>
+              </w:rPr>
+              <w:t>experts.details</w:t>
+            </w:r>
+            <w:proofErr w:type="spellEnd"/>
+            <w:proofErr w:type="gramEnd"/>
+            <w:r>
+              <w:rPr>
+                <w:rFonts w:ascii="GDSTransportWebsite" w:hAnsi="GDSTransportWebsite"/>
+                <w:color w:val="0A0A0A"/>
+                <w:shd w:val="clear" w:color="auto" w:fill="FFFFFF"/>
+              </w:rPr>
+              <w:t>&gt;&gt;</w:t>
             </w:r>
           </w:p>
         </w:tc>
@@ -3542,7 +4531,23 @@
                 <w:rFonts w:ascii="GDSTransportWebsite" w:hAnsi="GDSTransportWebsite"/>
                 <w:color w:val="0A0A0A"/>
               </w:rPr>
-              <w:t>Expert &lt;&lt;$itemnum&gt;&gt;</w:t>
+              <w:t>Expert &lt;&lt;$</w:t>
+            </w:r>
+            <w:proofErr w:type="spellStart"/>
+            <w:r>
+              <w:rPr>
+                <w:rFonts w:ascii="GDSTransportWebsite" w:hAnsi="GDSTransportWebsite"/>
+                <w:color w:val="0A0A0A"/>
+              </w:rPr>
+              <w:t>itemnum</w:t>
+            </w:r>
+            <w:proofErr w:type="spellEnd"/>
+            <w:r>
+              <w:rPr>
+                <w:rFonts w:ascii="GDSTransportWebsite" w:hAnsi="GDSTransportWebsite"/>
+                <w:color w:val="0A0A0A"/>
+              </w:rPr>
+              <w:t>&gt;&gt;</w:t>
             </w:r>
           </w:p>
         </w:tc>
@@ -3619,8 +4624,25 @@
                 <w:rFonts w:ascii="GDSTransportWebsite" w:hAnsi="GDSTransportWebsite"/>
                 <w:color w:val="0A0A0A"/>
               </w:rPr>
-              <w:t>&lt;&lt;cs_{isBlank(</w:t>
-            </w:r>
+              <w:t>&lt;&lt;cs_{</w:t>
+            </w:r>
+            <w:proofErr w:type="spellStart"/>
+            <w:r>
+              <w:rPr>
+                <w:rFonts w:ascii="GDSTransportWebsite" w:hAnsi="GDSTransportWebsite"/>
+                <w:color w:val="0A0A0A"/>
+              </w:rPr>
+              <w:t>isBlank</w:t>
+            </w:r>
+            <w:proofErr w:type="spellEnd"/>
+            <w:r>
+              <w:rPr>
+                <w:rFonts w:ascii="GDSTransportWebsite" w:hAnsi="GDSTransportWebsite"/>
+                <w:color w:val="0A0A0A"/>
+              </w:rPr>
+              <w:t>(</w:t>
+            </w:r>
+            <w:proofErr w:type="spellStart"/>
             <w:r>
               <w:rPr>
                 <w:rFonts w:ascii="GDSTransportWebsite" w:hAnsi="GDSTransportWebsite"/>
@@ -3628,6 +4650,7 @@
               </w:rPr>
               <w:t>firstName</w:t>
             </w:r>
+            <w:proofErr w:type="spellEnd"/>
             <w:r>
               <w:rPr>
                 <w:rFonts w:ascii="GDSTransportWebsite" w:hAnsi="GDSTransportWebsite"/>
@@ -3635,6 +4658,7 @@
               </w:rPr>
               <w:t xml:space="preserve">)}&gt;&gt;Not Provided&lt;&lt;else&gt;&gt;&lt;&lt; </w:t>
             </w:r>
+            <w:proofErr w:type="spellStart"/>
             <w:r>
               <w:rPr>
                 <w:rFonts w:ascii="GDSTransportWebsite" w:hAnsi="GDSTransportWebsite"/>
@@ -3642,6 +4666,7 @@
               </w:rPr>
               <w:t>firstName</w:t>
             </w:r>
+            <w:proofErr w:type="spellEnd"/>
             <w:r>
               <w:rPr>
                 <w:rFonts w:ascii="GDSTransportWebsite" w:hAnsi="GDSTransportWebsite"/>
@@ -3654,7 +4679,23 @@
                 <w:rFonts w:ascii="GDSTransportWebsite" w:hAnsi="GDSTransportWebsite"/>
                 <w:color w:val="0A0A0A"/>
               </w:rPr>
-              <w:t xml:space="preserve"> &lt;&lt;lastName&gt;&gt;</w:t>
+              <w:t xml:space="preserve"> &lt;&lt;</w:t>
+            </w:r>
+            <w:proofErr w:type="spellStart"/>
+            <w:r>
+              <w:rPr>
+                <w:rFonts w:ascii="GDSTransportWebsite" w:hAnsi="GDSTransportWebsite"/>
+                <w:color w:val="0A0A0A"/>
+              </w:rPr>
+              <w:t>lastName</w:t>
+            </w:r>
+            <w:proofErr w:type="spellEnd"/>
+            <w:r>
+              <w:rPr>
+                <w:rFonts w:ascii="GDSTransportWebsite" w:hAnsi="GDSTransportWebsite"/>
+                <w:color w:val="0A0A0A"/>
+              </w:rPr>
+              <w:t>&gt;&gt;</w:t>
             </w:r>
             <w:r>
               <w:rPr>
@@ -3740,13 +4781,23 @@
               </w:rPr>
               <w:t>&lt;&lt;cs_{</w:t>
             </w:r>
-            <w:r>
-              <w:rPr>
-                <w:rFonts w:ascii="GDSTransportWebsite" w:hAnsi="GDSTransportWebsite"/>
-                <w:color w:val="0A0A0A"/>
-              </w:rPr>
-              <w:t>isBlank(</w:t>
-            </w:r>
+            <w:proofErr w:type="spellStart"/>
+            <w:r>
+              <w:rPr>
+                <w:rFonts w:ascii="GDSTransportWebsite" w:hAnsi="GDSTransportWebsite"/>
+                <w:color w:val="0A0A0A"/>
+              </w:rPr>
+              <w:t>isBlank</w:t>
+            </w:r>
+            <w:proofErr w:type="spellEnd"/>
+            <w:r>
+              <w:rPr>
+                <w:rFonts w:ascii="GDSTransportWebsite" w:hAnsi="GDSTransportWebsite"/>
+                <w:color w:val="0A0A0A"/>
+              </w:rPr>
+              <w:t>(</w:t>
+            </w:r>
+            <w:proofErr w:type="spellStart"/>
             <w:r>
               <w:rPr>
                 <w:rFonts w:ascii="GDSTransportWebsite" w:hAnsi="GDSTransportWebsite"/>
@@ -3754,6 +4805,7 @@
               </w:rPr>
               <w:t>phoneNumber</w:t>
             </w:r>
+            <w:proofErr w:type="spellEnd"/>
             <w:r>
               <w:rPr>
                 <w:rFonts w:ascii="GDSTransportWebsite" w:hAnsi="GDSTransportWebsite"/>
@@ -3780,7 +4832,23 @@
                 <w:rFonts w:ascii="GDSTransportWebsite" w:hAnsi="GDSTransportWebsite"/>
                 <w:color w:val="0A0A0A"/>
               </w:rPr>
-              <w:t>&lt;&lt;phoneNumber&gt;&gt;&lt;&lt;es_&gt;&gt;</w:t>
+              <w:t>&lt;&lt;</w:t>
+            </w:r>
+            <w:proofErr w:type="spellStart"/>
+            <w:r>
+              <w:rPr>
+                <w:rFonts w:ascii="GDSTransportWebsite" w:hAnsi="GDSTransportWebsite"/>
+                <w:color w:val="0A0A0A"/>
+              </w:rPr>
+              <w:t>phoneNumber</w:t>
+            </w:r>
+            <w:proofErr w:type="spellEnd"/>
+            <w:r>
+              <w:rPr>
+                <w:rFonts w:ascii="GDSTransportWebsite" w:hAnsi="GDSTransportWebsite"/>
+                <w:color w:val="0A0A0A"/>
+              </w:rPr>
+              <w:t>&gt;&gt;&lt;&lt;es_&gt;&gt;</w:t>
             </w:r>
           </w:p>
         </w:tc>
@@ -3857,7 +4925,55 @@
                 <w:rFonts w:ascii="GDSTransportWebsite" w:hAnsi="GDSTransportWebsite"/>
                 <w:color w:val="0A0A0A"/>
               </w:rPr>
-              <w:t>&lt;&lt;cs_{isBlank(emailAddress)}&gt;&gt;Not Provided&lt;&lt;else&gt;&gt;&lt;&lt;emailAddress&gt;&gt;&lt;&lt;es_&gt;&gt;</w:t>
+              <w:t>&lt;&lt;cs_{</w:t>
+            </w:r>
+            <w:proofErr w:type="spellStart"/>
+            <w:r>
+              <w:rPr>
+                <w:rFonts w:ascii="GDSTransportWebsite" w:hAnsi="GDSTransportWebsite"/>
+                <w:color w:val="0A0A0A"/>
+              </w:rPr>
+              <w:t>isBlank</w:t>
+            </w:r>
+            <w:proofErr w:type="spellEnd"/>
+            <w:r>
+              <w:rPr>
+                <w:rFonts w:ascii="GDSTransportWebsite" w:hAnsi="GDSTransportWebsite"/>
+                <w:color w:val="0A0A0A"/>
+              </w:rPr>
+              <w:t>(</w:t>
+            </w:r>
+            <w:proofErr w:type="spellStart"/>
+            <w:r>
+              <w:rPr>
+                <w:rFonts w:ascii="GDSTransportWebsite" w:hAnsi="GDSTransportWebsite"/>
+                <w:color w:val="0A0A0A"/>
+              </w:rPr>
+              <w:t>emailAddress</w:t>
+            </w:r>
+            <w:proofErr w:type="spellEnd"/>
+            <w:r>
+              <w:rPr>
+                <w:rFonts w:ascii="GDSTransportWebsite" w:hAnsi="GDSTransportWebsite"/>
+                <w:color w:val="0A0A0A"/>
+              </w:rPr>
+              <w:t>)}&gt;&gt;Not Provided&lt;&lt;else&gt;&gt;&lt;&lt;</w:t>
+            </w:r>
+            <w:proofErr w:type="spellStart"/>
+            <w:r>
+              <w:rPr>
+                <w:rFonts w:ascii="GDSTransportWebsite" w:hAnsi="GDSTransportWebsite"/>
+                <w:color w:val="0A0A0A"/>
+              </w:rPr>
+              <w:t>emailAddress</w:t>
+            </w:r>
+            <w:proofErr w:type="spellEnd"/>
+            <w:r>
+              <w:rPr>
+                <w:rFonts w:ascii="GDSTransportWebsite" w:hAnsi="GDSTransportWebsite"/>
+                <w:color w:val="0A0A0A"/>
+              </w:rPr>
+              <w:t>&gt;&gt;&lt;&lt;es_&gt;&gt;</w:t>
             </w:r>
           </w:p>
         </w:tc>
@@ -3934,7 +5050,55 @@
                 <w:rFonts w:ascii="GDSTransportWebsite" w:hAnsi="GDSTransportWebsite"/>
                 <w:color w:val="0A0A0A"/>
               </w:rPr>
-              <w:t>&lt;&lt;cs_{isBlank(fieldOfExpertise)}&gt;&gt;Not Provided&lt;&lt;else&gt;&gt;&lt;&lt;fieldOfExpertise&gt;&gt;&lt;&lt;es_&gt;&gt;</w:t>
+              <w:t>&lt;&lt;cs_{</w:t>
+            </w:r>
+            <w:proofErr w:type="spellStart"/>
+            <w:r>
+              <w:rPr>
+                <w:rFonts w:ascii="GDSTransportWebsite" w:hAnsi="GDSTransportWebsite"/>
+                <w:color w:val="0A0A0A"/>
+              </w:rPr>
+              <w:t>isBlank</w:t>
+            </w:r>
+            <w:proofErr w:type="spellEnd"/>
+            <w:r>
+              <w:rPr>
+                <w:rFonts w:ascii="GDSTransportWebsite" w:hAnsi="GDSTransportWebsite"/>
+                <w:color w:val="0A0A0A"/>
+              </w:rPr>
+              <w:t>(</w:t>
+            </w:r>
+            <w:proofErr w:type="spellStart"/>
+            <w:r>
+              <w:rPr>
+                <w:rFonts w:ascii="GDSTransportWebsite" w:hAnsi="GDSTransportWebsite"/>
+                <w:color w:val="0A0A0A"/>
+              </w:rPr>
+              <w:t>fieldOfExpertise</w:t>
+            </w:r>
+            <w:proofErr w:type="spellEnd"/>
+            <w:r>
+              <w:rPr>
+                <w:rFonts w:ascii="GDSTransportWebsite" w:hAnsi="GDSTransportWebsite"/>
+                <w:color w:val="0A0A0A"/>
+              </w:rPr>
+              <w:t>)}&gt;&gt;Not Provided&lt;&lt;else&gt;&gt;&lt;&lt;</w:t>
+            </w:r>
+            <w:proofErr w:type="spellStart"/>
+            <w:r>
+              <w:rPr>
+                <w:rFonts w:ascii="GDSTransportWebsite" w:hAnsi="GDSTransportWebsite"/>
+                <w:color w:val="0A0A0A"/>
+              </w:rPr>
+              <w:t>fieldOfExpertise</w:t>
+            </w:r>
+            <w:proofErr w:type="spellEnd"/>
+            <w:r>
+              <w:rPr>
+                <w:rFonts w:ascii="GDSTransportWebsite" w:hAnsi="GDSTransportWebsite"/>
+                <w:color w:val="0A0A0A"/>
+              </w:rPr>
+              <w:t>&gt;&gt;&lt;&lt;es_&gt;&gt;</w:t>
             </w:r>
           </w:p>
         </w:tc>
@@ -3972,8 +5136,20 @@
                 <w:color w:val="0A0A0A"/>
                 <w:shd w:val="clear" w:color="auto" w:fill="FFFFFF"/>
               </w:rPr>
-              <w:t>Why you need this expert</w:t>
-            </w:r>
+              <w:t xml:space="preserve">Why you need this </w:t>
+            </w:r>
+            <w:proofErr w:type="gramStart"/>
+            <w:r>
+              <w:rPr>
+                <w:rFonts w:ascii="GDSTransportWebsite" w:hAnsi="GDSTransportWebsite"/>
+                <w:b/>
+                <w:bCs/>
+                <w:color w:val="0A0A0A"/>
+                <w:shd w:val="clear" w:color="auto" w:fill="FFFFFF"/>
+              </w:rPr>
+              <w:t>expert</w:t>
+            </w:r>
+            <w:proofErr w:type="gramEnd"/>
           </w:p>
           <w:p>
             <w:pPr>
@@ -4014,7 +5190,55 @@
                 <w:rFonts w:ascii="GDSTransportWebsite" w:hAnsi="GDSTransportWebsite"/>
                 <w:color w:val="0A0A0A"/>
               </w:rPr>
-              <w:t>&lt;&lt;cs_{isBlank(whyRequired)}&gt;&gt;Not Provided&lt;&lt;else&gt;&gt;&lt;&lt;whyRequired&gt;&gt;&lt;&lt;es_&gt;&gt;</w:t>
+              <w:t>&lt;&lt;cs_{</w:t>
+            </w:r>
+            <w:proofErr w:type="spellStart"/>
+            <w:r>
+              <w:rPr>
+                <w:rFonts w:ascii="GDSTransportWebsite" w:hAnsi="GDSTransportWebsite"/>
+                <w:color w:val="0A0A0A"/>
+              </w:rPr>
+              <w:t>isBlank</w:t>
+            </w:r>
+            <w:proofErr w:type="spellEnd"/>
+            <w:r>
+              <w:rPr>
+                <w:rFonts w:ascii="GDSTransportWebsite" w:hAnsi="GDSTransportWebsite"/>
+                <w:color w:val="0A0A0A"/>
+              </w:rPr>
+              <w:t>(</w:t>
+            </w:r>
+            <w:proofErr w:type="spellStart"/>
+            <w:r>
+              <w:rPr>
+                <w:rFonts w:ascii="GDSTransportWebsite" w:hAnsi="GDSTransportWebsite"/>
+                <w:color w:val="0A0A0A"/>
+              </w:rPr>
+              <w:t>whyRequired</w:t>
+            </w:r>
+            <w:proofErr w:type="spellEnd"/>
+            <w:r>
+              <w:rPr>
+                <w:rFonts w:ascii="GDSTransportWebsite" w:hAnsi="GDSTransportWebsite"/>
+                <w:color w:val="0A0A0A"/>
+              </w:rPr>
+              <w:t>)}&gt;&gt;Not Provided&lt;&lt;else&gt;&gt;&lt;&lt;</w:t>
+            </w:r>
+            <w:proofErr w:type="spellStart"/>
+            <w:r>
+              <w:rPr>
+                <w:rFonts w:ascii="GDSTransportWebsite" w:hAnsi="GDSTransportWebsite"/>
+                <w:color w:val="0A0A0A"/>
+              </w:rPr>
+              <w:t>whyRequired</w:t>
+            </w:r>
+            <w:proofErr w:type="spellEnd"/>
+            <w:r>
+              <w:rPr>
+                <w:rFonts w:ascii="GDSTransportWebsite" w:hAnsi="GDSTransportWebsite"/>
+                <w:color w:val="0A0A0A"/>
+              </w:rPr>
+              <w:t>&gt;&gt;&lt;&lt;es_&gt;&gt;</w:t>
             </w:r>
           </w:p>
         </w:tc>
@@ -4094,7 +5318,55 @@
                 <w:rFonts w:ascii="GDSTransportWebsite" w:hAnsi="GDSTransportWebsite"/>
                 <w:color w:val="0A0A0A"/>
               </w:rPr>
-              <w:t>&lt;&lt;cs_{isBlank(formattedCost)}&gt;&gt;Not Provided&lt;&lt;else&gt;&gt;&lt;&lt;formattedCost&gt;&gt;&lt;&lt;es_&gt;&gt;</w:t>
+              <w:t>&lt;&lt;cs_{</w:t>
+            </w:r>
+            <w:proofErr w:type="spellStart"/>
+            <w:r>
+              <w:rPr>
+                <w:rFonts w:ascii="GDSTransportWebsite" w:hAnsi="GDSTransportWebsite"/>
+                <w:color w:val="0A0A0A"/>
+              </w:rPr>
+              <w:t>isBlank</w:t>
+            </w:r>
+            <w:proofErr w:type="spellEnd"/>
+            <w:r>
+              <w:rPr>
+                <w:rFonts w:ascii="GDSTransportWebsite" w:hAnsi="GDSTransportWebsite"/>
+                <w:color w:val="0A0A0A"/>
+              </w:rPr>
+              <w:t>(</w:t>
+            </w:r>
+            <w:proofErr w:type="spellStart"/>
+            <w:r>
+              <w:rPr>
+                <w:rFonts w:ascii="GDSTransportWebsite" w:hAnsi="GDSTransportWebsite"/>
+                <w:color w:val="0A0A0A"/>
+              </w:rPr>
+              <w:t>formattedCost</w:t>
+            </w:r>
+            <w:proofErr w:type="spellEnd"/>
+            <w:r>
+              <w:rPr>
+                <w:rFonts w:ascii="GDSTransportWebsite" w:hAnsi="GDSTransportWebsite"/>
+                <w:color w:val="0A0A0A"/>
+              </w:rPr>
+              <w:t>)}&gt;&gt;Not Provided&lt;&lt;else&gt;&gt;&lt;&lt;</w:t>
+            </w:r>
+            <w:proofErr w:type="spellStart"/>
+            <w:r>
+              <w:rPr>
+                <w:rFonts w:ascii="GDSTransportWebsite" w:hAnsi="GDSTransportWebsite"/>
+                <w:color w:val="0A0A0A"/>
+              </w:rPr>
+              <w:t>formattedCost</w:t>
+            </w:r>
+            <w:proofErr w:type="spellEnd"/>
+            <w:r>
+              <w:rPr>
+                <w:rFonts w:ascii="GDSTransportWebsite" w:hAnsi="GDSTransportWebsite"/>
+                <w:color w:val="0A0A0A"/>
+              </w:rPr>
+              <w:t>&gt;&gt;&lt;&lt;es_&gt;&gt;</w:t>
             </w:r>
           </w:p>
         </w:tc>
@@ -4126,7 +5398,35 @@
                 <w:color w:val="0A0A0A"/>
                 <w:shd w:val="clear" w:color="auto" w:fill="FFFFFF"/>
               </w:rPr>
-              <w:t>&lt;&lt;er_experts.details&gt;&gt;</w:t>
+              <w:t>&lt;&lt;</w:t>
+            </w:r>
+            <w:proofErr w:type="spellStart"/>
+            <w:r>
+              <w:rPr>
+                <w:rFonts w:ascii="GDSTransportWebsite" w:hAnsi="GDSTransportWebsite"/>
+                <w:color w:val="0A0A0A"/>
+                <w:shd w:val="clear" w:color="auto" w:fill="FFFFFF"/>
+              </w:rPr>
+              <w:t>er_</w:t>
+            </w:r>
+            <w:proofErr w:type="gramStart"/>
+            <w:r>
+              <w:rPr>
+                <w:rFonts w:ascii="GDSTransportWebsite" w:hAnsi="GDSTransportWebsite"/>
+                <w:color w:val="0A0A0A"/>
+                <w:shd w:val="clear" w:color="auto" w:fill="FFFFFF"/>
+              </w:rPr>
+              <w:t>experts.details</w:t>
+            </w:r>
+            <w:proofErr w:type="spellEnd"/>
+            <w:proofErr w:type="gramEnd"/>
+            <w:r>
+              <w:rPr>
+                <w:rFonts w:ascii="GDSTransportWebsite" w:hAnsi="GDSTransportWebsite"/>
+                <w:color w:val="0A0A0A"/>
+                <w:shd w:val="clear" w:color="auto" w:fill="FFFFFF"/>
+              </w:rPr>
+              <w:t>&gt;&gt;</w:t>
             </w:r>
           </w:p>
         </w:tc>
@@ -4173,6 +5473,7 @@
         </w:rPr>
         <w:t xml:space="preserve"> </w:t>
       </w:r>
+      <w:proofErr w:type="gramStart"/>
       <w:r>
         <w:rPr>
           <w:rFonts w:ascii="GDSTransportWebsite" w:hAnsi="GDSTransportWebsite"/>
@@ -4187,6 +5488,7 @@
         </w:rPr>
         <w:t xml:space="preserve"> </w:t>
       </w:r>
+      <w:proofErr w:type="spellStart"/>
       <w:r>
         <w:rPr>
           <w:rFonts w:ascii="GDSTransportWebsite" w:hAnsi="GDSTransportWebsite"/>
@@ -4201,6 +5503,8 @@
         </w:rPr>
         <w:t>.caseNeedsAnExpert</w:t>
       </w:r>
+      <w:proofErr w:type="spellEnd"/>
+      <w:proofErr w:type="gramEnd"/>
       <w:r>
         <w:rPr>
           <w:rFonts w:ascii="GDSTransportWebsite" w:hAnsi="GDSTransportWebsite"/>
@@ -4305,6 +5609,7 @@
               </w:rPr>
               <w:t xml:space="preserve"> </w:t>
             </w:r>
+            <w:proofErr w:type="spellStart"/>
             <w:r>
               <w:rPr>
                 <w:rFonts w:ascii="GDSTransportWebsite" w:hAnsi="GDSTransportWebsite"/>
@@ -4326,6 +5631,7 @@
               </w:rPr>
               <w:t>expertReportRequired</w:t>
             </w:r>
+            <w:proofErr w:type="spellEnd"/>
             <w:r>
               <w:rPr>
                 <w:rFonts w:ascii="GDSTransportWebsite" w:hAnsi="GDSTransportWebsite"/>
@@ -4357,7 +5663,15 @@
           <w:rFonts w:ascii="GDSTransportWebsite" w:hAnsi="GDSTransportWebsite"/>
           <w:color w:val="0A0A0A"/>
         </w:rPr>
-        <w:t>&lt;&lt;cs_{</w:t>
+        <w:t>&lt;&lt;cs</w:t>
+      </w:r>
+      <w:proofErr w:type="gramStart"/>
+      <w:r>
+        <w:rPr>
+          <w:rFonts w:ascii="GDSTransportWebsite" w:hAnsi="GDSTransportWebsite"/>
+          <w:color w:val="0A0A0A"/>
+        </w:rPr>
+        <w:t>_{</w:t>
       </w:r>
       <w:r>
         <w:rPr>
@@ -4366,6 +5680,7 @@
         </w:rPr>
         <w:t xml:space="preserve"> </w:t>
       </w:r>
+      <w:proofErr w:type="spellStart"/>
       <w:r>
         <w:rPr>
           <w:rFonts w:ascii="GDSTransportWebsite" w:hAnsi="GDSTransportWebsite"/>
@@ -4387,6 +5702,8 @@
         </w:rPr>
         <w:t>expertReportRequired</w:t>
       </w:r>
+      <w:proofErr w:type="spellEnd"/>
+      <w:proofErr w:type="gramEnd"/>
       <w:r>
         <w:rPr>
           <w:rFonts w:ascii="GDSTransportWebsite" w:hAnsi="GDSTransportWebsite"/>
@@ -4457,7 +5774,25 @@
                 <w:color w:val="0A0A0A"/>
                 <w:shd w:val="clear" w:color="auto" w:fill="FFFFFF"/>
               </w:rPr>
-              <w:t>&lt;&lt;rr_</w:t>
+              <w:t>&lt;&lt;</w:t>
+            </w:r>
+            <w:proofErr w:type="spellStart"/>
+            <w:r>
+              <w:rPr>
+                <w:rFonts w:ascii="GDSTransportWebsite" w:hAnsi="GDSTransportWebsite"/>
+                <w:color w:val="0A0A0A"/>
+                <w:shd w:val="clear" w:color="auto" w:fill="FFFFFF"/>
+              </w:rPr>
+              <w:t>rr</w:t>
+            </w:r>
+            <w:proofErr w:type="spellEnd"/>
+            <w:r>
+              <w:rPr>
+                <w:rFonts w:ascii="GDSTransportWebsite" w:hAnsi="GDSTransportWebsite"/>
+                <w:color w:val="0A0A0A"/>
+                <w:shd w:val="clear" w:color="auto" w:fill="FFFFFF"/>
+              </w:rPr>
+              <w:t>_</w:t>
             </w:r>
             <w:r>
               <w:rPr>
@@ -4466,6 +5801,7 @@
               </w:rPr>
               <w:t xml:space="preserve"> </w:t>
             </w:r>
+            <w:proofErr w:type="spellStart"/>
             <w:r>
               <w:rPr>
                 <w:rFonts w:ascii="GDSTransportWebsite" w:hAnsi="GDSTransportWebsite"/>
@@ -4489,6 +5825,7 @@
               </w:rPr>
               <w:t>details</w:t>
             </w:r>
+            <w:proofErr w:type="spellEnd"/>
             <w:r>
               <w:rPr>
                 <w:rFonts w:ascii="GDSTransportWebsite" w:hAnsi="GDSTransportWebsite"/>
@@ -4535,7 +5872,23 @@
                 <w:rFonts w:ascii="GDSTransportWebsite" w:hAnsi="GDSTransportWebsite"/>
                 <w:color w:val="0A0A0A"/>
               </w:rPr>
-              <w:t xml:space="preserve"> &lt;&lt;$itemnum&gt;&gt;</w:t>
+              <w:t xml:space="preserve"> &lt;&lt;$</w:t>
+            </w:r>
+            <w:proofErr w:type="spellStart"/>
+            <w:r>
+              <w:rPr>
+                <w:rFonts w:ascii="GDSTransportWebsite" w:hAnsi="GDSTransportWebsite"/>
+                <w:color w:val="0A0A0A"/>
+              </w:rPr>
+              <w:t>itemnum</w:t>
+            </w:r>
+            <w:proofErr w:type="spellEnd"/>
+            <w:r>
+              <w:rPr>
+                <w:rFonts w:ascii="GDSTransportWebsite" w:hAnsi="GDSTransportWebsite"/>
+                <w:color w:val="0A0A0A"/>
+              </w:rPr>
+              <w:t>&gt;&gt;</w:t>
             </w:r>
           </w:p>
         </w:tc>
@@ -4615,6 +5968,7 @@
               </w:rPr>
               <w:t>&lt;&lt;</w:t>
             </w:r>
+            <w:proofErr w:type="spellStart"/>
             <w:r>
               <w:rPr>
                 <w:rFonts w:ascii="GDSTransportWebsite" w:hAnsi="GDSTransportWebsite"/>
@@ -4622,6 +5976,7 @@
               </w:rPr>
               <w:t>expertName</w:t>
             </w:r>
+            <w:proofErr w:type="spellEnd"/>
             <w:r>
               <w:rPr>
                 <w:rFonts w:ascii="GDSTransportWebsite" w:hAnsi="GDSTransportWebsite"/>
@@ -4692,8 +6047,9 @@
                 <w:rFonts w:ascii="GDSTransportWebsite" w:hAnsi="GDSTransportWebsite"/>
                 <w:color w:val="0A0A0A"/>
               </w:rPr>
-              <w:t>&lt;&lt;{dateFormat(</w:t>
-            </w:r>
+              <w:t>&lt;&lt;</w:t>
+            </w:r>
+            <w:proofErr w:type="spellStart"/>
             <w:r>
               <w:rPr>
                 <w:rFonts w:ascii="GDSTransportWebsite" w:hAnsi="GDSTransportWebsite"/>
@@ -4701,26 +6057,13 @@
               </w:rPr>
               <w:t>reportDate</w:t>
             </w:r>
-            <w:r>
-              <w:rPr>
-                <w:rFonts w:ascii="GDSTransportWebsite" w:hAnsi="GDSTransportWebsite"/>
-                <w:color w:val="0A0A0A"/>
-              </w:rPr>
-              <w:t>,</w:t>
-            </w:r>
-            <w:r>
-              <w:rPr>
-                <w:rFonts w:ascii="GDSTransportWebsite" w:hAnsi="GDSTransportWebsite"/>
-                <w:color w:val="0A0A0A"/>
-              </w:rPr>
-              <w:t xml:space="preserve"> </w:t>
-            </w:r>
-            <w:r>
-              <w:rPr>
-                <w:rFonts w:ascii="GDSTransportWebsite" w:hAnsi="GDSTransportWebsite"/>
-                <w:color w:val="0A0A0A"/>
-              </w:rPr>
-              <w:t>‘d MMMM yyyy’, ‘yyyy-MM-dd’)}&gt;&gt;</w:t>
+            <w:proofErr w:type="spellEnd"/>
+            <w:r>
+              <w:rPr>
+                <w:rFonts w:ascii="GDSTransportWebsite" w:hAnsi="GDSTransportWebsite"/>
+                <w:color w:val="0A0A0A"/>
+              </w:rPr>
+              <w:t>&gt;&gt;</w:t>
             </w:r>
           </w:p>
         </w:tc>
@@ -4763,6 +6106,7 @@
               </w:rPr>
               <w:t xml:space="preserve"> </w:t>
             </w:r>
+            <w:proofErr w:type="spellStart"/>
             <w:r>
               <w:rPr>
                 <w:rFonts w:ascii="GDSTransportWebsite" w:hAnsi="GDSTransportWebsite"/>
@@ -4786,6 +6130,7 @@
               </w:rPr>
               <w:t>details</w:t>
             </w:r>
+            <w:proofErr w:type="spellEnd"/>
             <w:r>
               <w:rPr>
                 <w:rFonts w:ascii="GDSTransportWebsite" w:hAnsi="GDSTransportWebsite"/>
@@ -4952,6 +6297,8 @@
                     </w:rPr>
                     <w:t xml:space="preserve"> </w:t>
                   </w:r>
+                  <w:proofErr w:type="spellStart"/>
+                  <w:proofErr w:type="gramStart"/>
                   <w:r>
                     <w:rPr>
                       <w:rFonts w:ascii="GDSTransportWebsite" w:hAnsi="GDSTransportWebsite"/>
@@ -4959,6 +6306,8 @@
                     </w:rPr>
                     <w:t>experts.expertRequired</w:t>
                   </w:r>
+                  <w:proofErr w:type="spellEnd"/>
+                  <w:proofErr w:type="gramEnd"/>
                   <w:r>
                     <w:rPr>
                       <w:rFonts w:ascii="GDSTransportWebsite" w:hAnsi="GDSTransportWebsite"/>
@@ -5038,12 +6387,23 @@
                     </w:rPr>
                     <w:t>&lt;&lt;</w:t>
                   </w:r>
+                  <w:proofErr w:type="spellStart"/>
+                  <w:proofErr w:type="gramStart"/>
                   <w:r>
                     <w:rPr>
                       <w:rFonts w:ascii="GDSTransportWebsite" w:hAnsi="GDSTransportWebsite"/>
                       <w:color w:val="0A0A0A"/>
                     </w:rPr>
-                    <w:t>experts.expertRequired&gt;&gt;</w:t>
+                    <w:t>experts.expertRequired</w:t>
+                  </w:r>
+                  <w:proofErr w:type="spellEnd"/>
+                  <w:proofErr w:type="gramEnd"/>
+                  <w:r>
+                    <w:rPr>
+                      <w:rFonts w:ascii="GDSTransportWebsite" w:hAnsi="GDSTransportWebsite"/>
+                      <w:color w:val="0A0A0A"/>
+                    </w:rPr>
+                    <w:t>&gt;&gt;</w:t>
                   </w:r>
                 </w:p>
               </w:tc>
@@ -5113,6 +6473,7 @@
                   <w:r>
                     <w:t xml:space="preserve"> </w:t>
                   </w:r>
+                  <w:proofErr w:type="spellStart"/>
                   <w:r>
                     <w:rPr>
                       <w:rFonts w:ascii="GDSTransportWebsite" w:hAnsi="GDSTransportWebsite"/>
@@ -5135,6 +6496,7 @@
                     </w:rPr>
                     <w:t>expertCanStillExamineDetails</w:t>
                   </w:r>
+                  <w:proofErr w:type="spellEnd"/>
                   <w:r>
                     <w:rPr>
                       <w:rFonts w:ascii="GDSTransportWebsite" w:hAnsi="GDSTransportWebsite"/>
@@ -5184,7 +6546,35 @@
                 <w:color w:val="0A0A0A"/>
                 <w:shd w:val="clear" w:color="auto" w:fill="FFFFFF"/>
               </w:rPr>
-              <w:t>&lt;&lt;rr_experts.details&gt;&gt;</w:t>
+              <w:t>&lt;&lt;</w:t>
+            </w:r>
+            <w:proofErr w:type="spellStart"/>
+            <w:r>
+              <w:rPr>
+                <w:rFonts w:ascii="GDSTransportWebsite" w:hAnsi="GDSTransportWebsite"/>
+                <w:color w:val="0A0A0A"/>
+                <w:shd w:val="clear" w:color="auto" w:fill="FFFFFF"/>
+              </w:rPr>
+              <w:t>rr_</w:t>
+            </w:r>
+            <w:proofErr w:type="gramStart"/>
+            <w:r>
+              <w:rPr>
+                <w:rFonts w:ascii="GDSTransportWebsite" w:hAnsi="GDSTransportWebsite"/>
+                <w:color w:val="0A0A0A"/>
+                <w:shd w:val="clear" w:color="auto" w:fill="FFFFFF"/>
+              </w:rPr>
+              <w:t>experts.details</w:t>
+            </w:r>
+            <w:proofErr w:type="spellEnd"/>
+            <w:proofErr w:type="gramEnd"/>
+            <w:r>
+              <w:rPr>
+                <w:rFonts w:ascii="GDSTransportWebsite" w:hAnsi="GDSTransportWebsite"/>
+                <w:color w:val="0A0A0A"/>
+                <w:shd w:val="clear" w:color="auto" w:fill="FFFFFF"/>
+              </w:rPr>
+              <w:t>&gt;&gt;</w:t>
             </w:r>
           </w:p>
         </w:tc>
@@ -5217,7 +6607,23 @@
                 <w:rFonts w:ascii="GDSTransportWebsite" w:hAnsi="GDSTransportWebsite"/>
                 <w:color w:val="0A0A0A"/>
               </w:rPr>
-              <w:t>Expert &lt;&lt;$itemnum&gt;&gt;</w:t>
+              <w:t>Expert &lt;&lt;$</w:t>
+            </w:r>
+            <w:proofErr w:type="spellStart"/>
+            <w:r>
+              <w:rPr>
+                <w:rFonts w:ascii="GDSTransportWebsite" w:hAnsi="GDSTransportWebsite"/>
+                <w:color w:val="0A0A0A"/>
+              </w:rPr>
+              <w:t>itemnum</w:t>
+            </w:r>
+            <w:proofErr w:type="spellEnd"/>
+            <w:r>
+              <w:rPr>
+                <w:rFonts w:ascii="GDSTransportWebsite" w:hAnsi="GDSTransportWebsite"/>
+                <w:color w:val="0A0A0A"/>
+              </w:rPr>
+              <w:t>&gt;&gt;</w:t>
             </w:r>
           </w:p>
         </w:tc>
@@ -5295,7 +6701,71 @@
                 <w:rFonts w:ascii="GDSTransportWebsite" w:hAnsi="GDSTransportWebsite"/>
                 <w:color w:val="0A0A0A"/>
               </w:rPr>
-              <w:t>&lt;&lt;cs_{isBlank(firstName)}&gt;&gt;Not Provided&lt;&lt;else&gt;&gt;&lt;&lt; firstName&gt;&gt; &lt;&lt;lastName&gt;&gt;&lt;&lt;es_&gt;&gt;</w:t>
+              <w:t>&lt;&lt;cs_{</w:t>
+            </w:r>
+            <w:proofErr w:type="spellStart"/>
+            <w:r>
+              <w:rPr>
+                <w:rFonts w:ascii="GDSTransportWebsite" w:hAnsi="GDSTransportWebsite"/>
+                <w:color w:val="0A0A0A"/>
+              </w:rPr>
+              <w:t>isBlank</w:t>
+            </w:r>
+            <w:proofErr w:type="spellEnd"/>
+            <w:r>
+              <w:rPr>
+                <w:rFonts w:ascii="GDSTransportWebsite" w:hAnsi="GDSTransportWebsite"/>
+                <w:color w:val="0A0A0A"/>
+              </w:rPr>
+              <w:t>(</w:t>
+            </w:r>
+            <w:proofErr w:type="spellStart"/>
+            <w:r>
+              <w:rPr>
+                <w:rFonts w:ascii="GDSTransportWebsite" w:hAnsi="GDSTransportWebsite"/>
+                <w:color w:val="0A0A0A"/>
+              </w:rPr>
+              <w:t>firstName</w:t>
+            </w:r>
+            <w:proofErr w:type="spellEnd"/>
+            <w:r>
+              <w:rPr>
+                <w:rFonts w:ascii="GDSTransportWebsite" w:hAnsi="GDSTransportWebsite"/>
+                <w:color w:val="0A0A0A"/>
+              </w:rPr>
+              <w:t xml:space="preserve">)}&gt;&gt;Not Provided&lt;&lt;else&gt;&gt;&lt;&lt; </w:t>
+            </w:r>
+            <w:proofErr w:type="spellStart"/>
+            <w:r>
+              <w:rPr>
+                <w:rFonts w:ascii="GDSTransportWebsite" w:hAnsi="GDSTransportWebsite"/>
+                <w:color w:val="0A0A0A"/>
+              </w:rPr>
+              <w:t>firstName</w:t>
+            </w:r>
+            <w:proofErr w:type="spellEnd"/>
+            <w:r>
+              <w:rPr>
+                <w:rFonts w:ascii="GDSTransportWebsite" w:hAnsi="GDSTransportWebsite"/>
+                <w:color w:val="0A0A0A"/>
+              </w:rPr>
+              <w:t>&gt;&gt; &lt;&lt;</w:t>
+            </w:r>
+            <w:proofErr w:type="spellStart"/>
+            <w:r>
+              <w:rPr>
+                <w:rFonts w:ascii="GDSTransportWebsite" w:hAnsi="GDSTransportWebsite"/>
+                <w:color w:val="0A0A0A"/>
+              </w:rPr>
+              <w:t>lastName</w:t>
+            </w:r>
+            <w:proofErr w:type="spellEnd"/>
+            <w:r>
+              <w:rPr>
+                <w:rFonts w:ascii="GDSTransportWebsite" w:hAnsi="GDSTransportWebsite"/>
+                <w:color w:val="0A0A0A"/>
+              </w:rPr>
+              <w:t>&gt;&gt;&lt;&lt;es_&gt;&gt;</w:t>
             </w:r>
           </w:p>
         </w:tc>
@@ -5373,7 +6843,55 @@
                 <w:rFonts w:ascii="GDSTransportWebsite" w:hAnsi="GDSTransportWebsite"/>
                 <w:color w:val="0A0A0A"/>
               </w:rPr>
-              <w:t>&lt;&lt;cs_{isBlank(phoneNumber)}&gt;&gt;Not Provided&lt;&lt;else&gt;&gt;&lt;&lt;phoneNumber&gt;&gt;&lt;&lt;es_&gt;&gt;</w:t>
+              <w:t>&lt;&lt;cs_{</w:t>
+            </w:r>
+            <w:proofErr w:type="spellStart"/>
+            <w:r>
+              <w:rPr>
+                <w:rFonts w:ascii="GDSTransportWebsite" w:hAnsi="GDSTransportWebsite"/>
+                <w:color w:val="0A0A0A"/>
+              </w:rPr>
+              <w:t>isBlank</w:t>
+            </w:r>
+            <w:proofErr w:type="spellEnd"/>
+            <w:r>
+              <w:rPr>
+                <w:rFonts w:ascii="GDSTransportWebsite" w:hAnsi="GDSTransportWebsite"/>
+                <w:color w:val="0A0A0A"/>
+              </w:rPr>
+              <w:t>(</w:t>
+            </w:r>
+            <w:proofErr w:type="spellStart"/>
+            <w:r>
+              <w:rPr>
+                <w:rFonts w:ascii="GDSTransportWebsite" w:hAnsi="GDSTransportWebsite"/>
+                <w:color w:val="0A0A0A"/>
+              </w:rPr>
+              <w:t>phoneNumber</w:t>
+            </w:r>
+            <w:proofErr w:type="spellEnd"/>
+            <w:r>
+              <w:rPr>
+                <w:rFonts w:ascii="GDSTransportWebsite" w:hAnsi="GDSTransportWebsite"/>
+                <w:color w:val="0A0A0A"/>
+              </w:rPr>
+              <w:t>)}&gt;&gt;Not Provided&lt;&lt;else&gt;&gt;&lt;&lt;</w:t>
+            </w:r>
+            <w:proofErr w:type="spellStart"/>
+            <w:r>
+              <w:rPr>
+                <w:rFonts w:ascii="GDSTransportWebsite" w:hAnsi="GDSTransportWebsite"/>
+                <w:color w:val="0A0A0A"/>
+              </w:rPr>
+              <w:t>phoneNumber</w:t>
+            </w:r>
+            <w:proofErr w:type="spellEnd"/>
+            <w:r>
+              <w:rPr>
+                <w:rFonts w:ascii="GDSTransportWebsite" w:hAnsi="GDSTransportWebsite"/>
+                <w:color w:val="0A0A0A"/>
+              </w:rPr>
+              <w:t>&gt;&gt;&lt;&lt;es_&gt;&gt;</w:t>
             </w:r>
           </w:p>
         </w:tc>
@@ -5450,7 +6968,55 @@
                 <w:rFonts w:ascii="GDSTransportWebsite" w:hAnsi="GDSTransportWebsite"/>
                 <w:color w:val="0A0A0A"/>
               </w:rPr>
-              <w:t>&lt;&lt;cs_{isBlank(emailAddress)}&gt;&gt;Not Provided&lt;&lt;else&gt;&gt;&lt;&lt;emailAddress&gt;&gt;&lt;&lt;es_&gt;&gt;</w:t>
+              <w:t>&lt;&lt;cs_{</w:t>
+            </w:r>
+            <w:proofErr w:type="spellStart"/>
+            <w:r>
+              <w:rPr>
+                <w:rFonts w:ascii="GDSTransportWebsite" w:hAnsi="GDSTransportWebsite"/>
+                <w:color w:val="0A0A0A"/>
+              </w:rPr>
+              <w:t>isBlank</w:t>
+            </w:r>
+            <w:proofErr w:type="spellEnd"/>
+            <w:r>
+              <w:rPr>
+                <w:rFonts w:ascii="GDSTransportWebsite" w:hAnsi="GDSTransportWebsite"/>
+                <w:color w:val="0A0A0A"/>
+              </w:rPr>
+              <w:t>(</w:t>
+            </w:r>
+            <w:proofErr w:type="spellStart"/>
+            <w:r>
+              <w:rPr>
+                <w:rFonts w:ascii="GDSTransportWebsite" w:hAnsi="GDSTransportWebsite"/>
+                <w:color w:val="0A0A0A"/>
+              </w:rPr>
+              <w:t>emailAddress</w:t>
+            </w:r>
+            <w:proofErr w:type="spellEnd"/>
+            <w:r>
+              <w:rPr>
+                <w:rFonts w:ascii="GDSTransportWebsite" w:hAnsi="GDSTransportWebsite"/>
+                <w:color w:val="0A0A0A"/>
+              </w:rPr>
+              <w:t>)}&gt;&gt;Not Provided&lt;&lt;else&gt;&gt;&lt;&lt;</w:t>
+            </w:r>
+            <w:proofErr w:type="spellStart"/>
+            <w:r>
+              <w:rPr>
+                <w:rFonts w:ascii="GDSTransportWebsite" w:hAnsi="GDSTransportWebsite"/>
+                <w:color w:val="0A0A0A"/>
+              </w:rPr>
+              <w:t>emailAddress</w:t>
+            </w:r>
+            <w:proofErr w:type="spellEnd"/>
+            <w:r>
+              <w:rPr>
+                <w:rFonts w:ascii="GDSTransportWebsite" w:hAnsi="GDSTransportWebsite"/>
+                <w:color w:val="0A0A0A"/>
+              </w:rPr>
+              <w:t>&gt;&gt;&lt;&lt;es_&gt;&gt;</w:t>
             </w:r>
           </w:p>
         </w:tc>
@@ -5527,7 +7093,55 @@
                 <w:rFonts w:ascii="GDSTransportWebsite" w:hAnsi="GDSTransportWebsite"/>
                 <w:color w:val="0A0A0A"/>
               </w:rPr>
-              <w:t>&lt;&lt;cs_{isBlank(fieldOfExpertise)}&gt;&gt;Not Provided&lt;&lt;else&gt;&gt;&lt;&lt;fieldOfExpertise&gt;&gt;&lt;&lt;es_&gt;&gt;</w:t>
+              <w:t>&lt;&lt;cs_{</w:t>
+            </w:r>
+            <w:proofErr w:type="spellStart"/>
+            <w:r>
+              <w:rPr>
+                <w:rFonts w:ascii="GDSTransportWebsite" w:hAnsi="GDSTransportWebsite"/>
+                <w:color w:val="0A0A0A"/>
+              </w:rPr>
+              <w:t>isBlank</w:t>
+            </w:r>
+            <w:proofErr w:type="spellEnd"/>
+            <w:r>
+              <w:rPr>
+                <w:rFonts w:ascii="GDSTransportWebsite" w:hAnsi="GDSTransportWebsite"/>
+                <w:color w:val="0A0A0A"/>
+              </w:rPr>
+              <w:t>(</w:t>
+            </w:r>
+            <w:proofErr w:type="spellStart"/>
+            <w:r>
+              <w:rPr>
+                <w:rFonts w:ascii="GDSTransportWebsite" w:hAnsi="GDSTransportWebsite"/>
+                <w:color w:val="0A0A0A"/>
+              </w:rPr>
+              <w:t>fieldOfExpertise</w:t>
+            </w:r>
+            <w:proofErr w:type="spellEnd"/>
+            <w:r>
+              <w:rPr>
+                <w:rFonts w:ascii="GDSTransportWebsite" w:hAnsi="GDSTransportWebsite"/>
+                <w:color w:val="0A0A0A"/>
+              </w:rPr>
+              <w:t>)}&gt;&gt;Not Provided&lt;&lt;else&gt;&gt;&lt;&lt;</w:t>
+            </w:r>
+            <w:proofErr w:type="spellStart"/>
+            <w:r>
+              <w:rPr>
+                <w:rFonts w:ascii="GDSTransportWebsite" w:hAnsi="GDSTransportWebsite"/>
+                <w:color w:val="0A0A0A"/>
+              </w:rPr>
+              <w:t>fieldOfExpertise</w:t>
+            </w:r>
+            <w:proofErr w:type="spellEnd"/>
+            <w:r>
+              <w:rPr>
+                <w:rFonts w:ascii="GDSTransportWebsite" w:hAnsi="GDSTransportWebsite"/>
+                <w:color w:val="0A0A0A"/>
+              </w:rPr>
+              <w:t>&gt;&gt;&lt;&lt;es_&gt;&gt;</w:t>
             </w:r>
           </w:p>
         </w:tc>
@@ -5565,8 +7179,20 @@
                 <w:color w:val="0A0A0A"/>
                 <w:shd w:val="clear" w:color="auto" w:fill="FFFFFF"/>
               </w:rPr>
-              <w:t>Why you need this expert</w:t>
-            </w:r>
+              <w:t xml:space="preserve">Why you need this </w:t>
+            </w:r>
+            <w:proofErr w:type="gramStart"/>
+            <w:r>
+              <w:rPr>
+                <w:rFonts w:ascii="GDSTransportWebsite" w:hAnsi="GDSTransportWebsite"/>
+                <w:b/>
+                <w:bCs/>
+                <w:color w:val="0A0A0A"/>
+                <w:shd w:val="clear" w:color="auto" w:fill="FFFFFF"/>
+              </w:rPr>
+              <w:t>expert</w:t>
+            </w:r>
+            <w:proofErr w:type="gramEnd"/>
           </w:p>
           <w:p>
             <w:pPr>
@@ -5607,7 +7233,55 @@
                 <w:rFonts w:ascii="GDSTransportWebsite" w:hAnsi="GDSTransportWebsite"/>
                 <w:color w:val="0A0A0A"/>
               </w:rPr>
-              <w:t>&lt;&lt;cs_{isBlank(whyRequired)}&gt;&gt;Not Provided&lt;&lt;else&gt;&gt;&lt;&lt;whyRequired&gt;&gt;&lt;&lt;es_&gt;&gt;</w:t>
+              <w:t>&lt;&lt;cs_{</w:t>
+            </w:r>
+            <w:proofErr w:type="spellStart"/>
+            <w:r>
+              <w:rPr>
+                <w:rFonts w:ascii="GDSTransportWebsite" w:hAnsi="GDSTransportWebsite"/>
+                <w:color w:val="0A0A0A"/>
+              </w:rPr>
+              <w:t>isBlank</w:t>
+            </w:r>
+            <w:proofErr w:type="spellEnd"/>
+            <w:r>
+              <w:rPr>
+                <w:rFonts w:ascii="GDSTransportWebsite" w:hAnsi="GDSTransportWebsite"/>
+                <w:color w:val="0A0A0A"/>
+              </w:rPr>
+              <w:t>(</w:t>
+            </w:r>
+            <w:proofErr w:type="spellStart"/>
+            <w:r>
+              <w:rPr>
+                <w:rFonts w:ascii="GDSTransportWebsite" w:hAnsi="GDSTransportWebsite"/>
+                <w:color w:val="0A0A0A"/>
+              </w:rPr>
+              <w:t>whyRequired</w:t>
+            </w:r>
+            <w:proofErr w:type="spellEnd"/>
+            <w:r>
+              <w:rPr>
+                <w:rFonts w:ascii="GDSTransportWebsite" w:hAnsi="GDSTransportWebsite"/>
+                <w:color w:val="0A0A0A"/>
+              </w:rPr>
+              <w:t>)}&gt;&gt;Not Provided&lt;&lt;else&gt;&gt;&lt;&lt;</w:t>
+            </w:r>
+            <w:proofErr w:type="spellStart"/>
+            <w:r>
+              <w:rPr>
+                <w:rFonts w:ascii="GDSTransportWebsite" w:hAnsi="GDSTransportWebsite"/>
+                <w:color w:val="0A0A0A"/>
+              </w:rPr>
+              <w:t>whyRequired</w:t>
+            </w:r>
+            <w:proofErr w:type="spellEnd"/>
+            <w:r>
+              <w:rPr>
+                <w:rFonts w:ascii="GDSTransportWebsite" w:hAnsi="GDSTransportWebsite"/>
+                <w:color w:val="0A0A0A"/>
+              </w:rPr>
+              <w:t>&gt;&gt;&lt;&lt;es_&gt;&gt;</w:t>
             </w:r>
           </w:p>
         </w:tc>
@@ -5687,7 +7361,55 @@
                 <w:rFonts w:ascii="GDSTransportWebsite" w:hAnsi="GDSTransportWebsite"/>
                 <w:color w:val="0A0A0A"/>
               </w:rPr>
-              <w:t>&lt;&lt;cs_{isBlank(formattedCost)}&gt;&gt;Not Provided&lt;&lt;else&gt;&gt;&lt;&lt;formattedCost&gt;&gt;&lt;&lt;es_&gt;&gt;</w:t>
+              <w:t>&lt;&lt;cs_{</w:t>
+            </w:r>
+            <w:proofErr w:type="spellStart"/>
+            <w:r>
+              <w:rPr>
+                <w:rFonts w:ascii="GDSTransportWebsite" w:hAnsi="GDSTransportWebsite"/>
+                <w:color w:val="0A0A0A"/>
+              </w:rPr>
+              <w:t>isBlank</w:t>
+            </w:r>
+            <w:proofErr w:type="spellEnd"/>
+            <w:r>
+              <w:rPr>
+                <w:rFonts w:ascii="GDSTransportWebsite" w:hAnsi="GDSTransportWebsite"/>
+                <w:color w:val="0A0A0A"/>
+              </w:rPr>
+              <w:t>(</w:t>
+            </w:r>
+            <w:proofErr w:type="spellStart"/>
+            <w:r>
+              <w:rPr>
+                <w:rFonts w:ascii="GDSTransportWebsite" w:hAnsi="GDSTransportWebsite"/>
+                <w:color w:val="0A0A0A"/>
+              </w:rPr>
+              <w:t>formattedCost</w:t>
+            </w:r>
+            <w:proofErr w:type="spellEnd"/>
+            <w:r>
+              <w:rPr>
+                <w:rFonts w:ascii="GDSTransportWebsite" w:hAnsi="GDSTransportWebsite"/>
+                <w:color w:val="0A0A0A"/>
+              </w:rPr>
+              <w:t>)}&gt;&gt;Not Provided&lt;&lt;else&gt;&gt;&lt;&lt;</w:t>
+            </w:r>
+            <w:proofErr w:type="spellStart"/>
+            <w:r>
+              <w:rPr>
+                <w:rFonts w:ascii="GDSTransportWebsite" w:hAnsi="GDSTransportWebsite"/>
+                <w:color w:val="0A0A0A"/>
+              </w:rPr>
+              <w:t>formattedCost</w:t>
+            </w:r>
+            <w:proofErr w:type="spellEnd"/>
+            <w:r>
+              <w:rPr>
+                <w:rFonts w:ascii="GDSTransportWebsite" w:hAnsi="GDSTransportWebsite"/>
+                <w:color w:val="0A0A0A"/>
+              </w:rPr>
+              <w:t>&gt;&gt;&lt;&lt;es_&gt;&gt;</w:t>
             </w:r>
           </w:p>
         </w:tc>
@@ -5719,7 +7441,35 @@
                 <w:color w:val="0A0A0A"/>
                 <w:shd w:val="clear" w:color="auto" w:fill="FFFFFF"/>
               </w:rPr>
-              <w:t>&lt;&lt;er_experts.details&gt;&gt;</w:t>
+              <w:t>&lt;&lt;</w:t>
+            </w:r>
+            <w:proofErr w:type="spellStart"/>
+            <w:r>
+              <w:rPr>
+                <w:rFonts w:ascii="GDSTransportWebsite" w:hAnsi="GDSTransportWebsite"/>
+                <w:color w:val="0A0A0A"/>
+                <w:shd w:val="clear" w:color="auto" w:fill="FFFFFF"/>
+              </w:rPr>
+              <w:t>er_</w:t>
+            </w:r>
+            <w:proofErr w:type="gramStart"/>
+            <w:r>
+              <w:rPr>
+                <w:rFonts w:ascii="GDSTransportWebsite" w:hAnsi="GDSTransportWebsite"/>
+                <w:color w:val="0A0A0A"/>
+                <w:shd w:val="clear" w:color="auto" w:fill="FFFFFF"/>
+              </w:rPr>
+              <w:t>experts.details</w:t>
+            </w:r>
+            <w:proofErr w:type="spellEnd"/>
+            <w:proofErr w:type="gramEnd"/>
+            <w:r>
+              <w:rPr>
+                <w:rFonts w:ascii="GDSTransportWebsite" w:hAnsi="GDSTransportWebsite"/>
+                <w:color w:val="0A0A0A"/>
+                <w:shd w:val="clear" w:color="auto" w:fill="FFFFFF"/>
+              </w:rPr>
+              <w:t>&gt;&gt;</w:t>
             </w:r>
           </w:p>
         </w:tc>
@@ -5867,7 +7617,25 @@
                 <w:rFonts w:ascii="GDSTransportWebsite" w:hAnsi="GDSTransportWebsite"/>
                 <w:color w:val="0A0A0A"/>
               </w:rPr>
-              <w:t>&lt;&lt;witnesses.witnessesToAppear&gt;&gt;</w:t>
+              <w:t>&lt;&lt;</w:t>
+            </w:r>
+            <w:proofErr w:type="spellStart"/>
+            <w:proofErr w:type="gramStart"/>
+            <w:r>
+              <w:rPr>
+                <w:rFonts w:ascii="GDSTransportWebsite" w:hAnsi="GDSTransportWebsite"/>
+                <w:color w:val="0A0A0A"/>
+              </w:rPr>
+              <w:t>witnesses.witnessesToAppear</w:t>
+            </w:r>
+            <w:proofErr w:type="spellEnd"/>
+            <w:proofErr w:type="gramEnd"/>
+            <w:r>
+              <w:rPr>
+                <w:rFonts w:ascii="GDSTransportWebsite" w:hAnsi="GDSTransportWebsite"/>
+                <w:color w:val="0A0A0A"/>
+              </w:rPr>
+              <w:t>&gt;&gt;</w:t>
             </w:r>
           </w:p>
         </w:tc>
@@ -5898,7 +7666,35 @@
                 <w:color w:val="0A0A0A"/>
                 <w:shd w:val="clear" w:color="auto" w:fill="FFFFFF"/>
               </w:rPr>
-              <w:t>&lt;&lt;rr_witnesses.details&gt;&gt;</w:t>
+              <w:t>&lt;&lt;</w:t>
+            </w:r>
+            <w:proofErr w:type="spellStart"/>
+            <w:r>
+              <w:rPr>
+                <w:rFonts w:ascii="GDSTransportWebsite" w:hAnsi="GDSTransportWebsite"/>
+                <w:color w:val="0A0A0A"/>
+                <w:shd w:val="clear" w:color="auto" w:fill="FFFFFF"/>
+              </w:rPr>
+              <w:t>rr_</w:t>
+            </w:r>
+            <w:proofErr w:type="gramStart"/>
+            <w:r>
+              <w:rPr>
+                <w:rFonts w:ascii="GDSTransportWebsite" w:hAnsi="GDSTransportWebsite"/>
+                <w:color w:val="0A0A0A"/>
+                <w:shd w:val="clear" w:color="auto" w:fill="FFFFFF"/>
+              </w:rPr>
+              <w:t>witnesses.details</w:t>
+            </w:r>
+            <w:proofErr w:type="spellEnd"/>
+            <w:proofErr w:type="gramEnd"/>
+            <w:r>
+              <w:rPr>
+                <w:rFonts w:ascii="GDSTransportWebsite" w:hAnsi="GDSTransportWebsite"/>
+                <w:color w:val="0A0A0A"/>
+                <w:shd w:val="clear" w:color="auto" w:fill="FFFFFF"/>
+              </w:rPr>
+              <w:t>&gt;&gt;</w:t>
             </w:r>
           </w:p>
         </w:tc>
@@ -5931,8 +7727,23 @@
                 <w:rFonts w:ascii="GDSTransportWebsite" w:hAnsi="GDSTransportWebsite"/>
                 <w:color w:val="0A0A0A"/>
               </w:rPr>
-              <w:lastRenderedPageBreak/>
-              <w:t>Witness &lt;&lt;$itemnum&gt;&gt;</w:t>
+              <w:t>Witness &lt;&lt;$</w:t>
+            </w:r>
+            <w:proofErr w:type="spellStart"/>
+            <w:r>
+              <w:rPr>
+                <w:rFonts w:ascii="GDSTransportWebsite" w:hAnsi="GDSTransportWebsite"/>
+                <w:color w:val="0A0A0A"/>
+              </w:rPr>
+              <w:t>itemnum</w:t>
+            </w:r>
+            <w:proofErr w:type="spellEnd"/>
+            <w:r>
+              <w:rPr>
+                <w:rFonts w:ascii="GDSTransportWebsite" w:hAnsi="GDSTransportWebsite"/>
+                <w:color w:val="0A0A0A"/>
+              </w:rPr>
+              <w:t>&gt;&gt;</w:t>
             </w:r>
           </w:p>
         </w:tc>
@@ -5970,6 +7781,7 @@
                 <w:color w:val="0A0A0A"/>
                 <w:shd w:val="clear" w:color="auto" w:fill="FFFFFF"/>
               </w:rPr>
+              <w:lastRenderedPageBreak/>
               <w:t>Name</w:t>
             </w:r>
           </w:p>
@@ -6000,7 +7812,71 @@
                 <w:rFonts w:ascii="GDSTransportWebsite" w:hAnsi="GDSTransportWebsite"/>
                 <w:color w:val="0A0A0A"/>
               </w:rPr>
-              <w:t>&lt;&lt;cs_{isBlank(firstName)}&gt;&gt;Not Provided&lt;&lt;else&gt;&gt;&lt;&lt; firstName&gt;&gt; &lt;&lt;lastName&gt;&gt;&lt;&lt;es_&gt;&gt;</w:t>
+              <w:t>&lt;&lt;cs_{</w:t>
+            </w:r>
+            <w:proofErr w:type="spellStart"/>
+            <w:r>
+              <w:rPr>
+                <w:rFonts w:ascii="GDSTransportWebsite" w:hAnsi="GDSTransportWebsite"/>
+                <w:color w:val="0A0A0A"/>
+              </w:rPr>
+              <w:t>isBlank</w:t>
+            </w:r>
+            <w:proofErr w:type="spellEnd"/>
+            <w:r>
+              <w:rPr>
+                <w:rFonts w:ascii="GDSTransportWebsite" w:hAnsi="GDSTransportWebsite"/>
+                <w:color w:val="0A0A0A"/>
+              </w:rPr>
+              <w:t>(</w:t>
+            </w:r>
+            <w:proofErr w:type="spellStart"/>
+            <w:r>
+              <w:rPr>
+                <w:rFonts w:ascii="GDSTransportWebsite" w:hAnsi="GDSTransportWebsite"/>
+                <w:color w:val="0A0A0A"/>
+              </w:rPr>
+              <w:t>firstName</w:t>
+            </w:r>
+            <w:proofErr w:type="spellEnd"/>
+            <w:r>
+              <w:rPr>
+                <w:rFonts w:ascii="GDSTransportWebsite" w:hAnsi="GDSTransportWebsite"/>
+                <w:color w:val="0A0A0A"/>
+              </w:rPr>
+              <w:t xml:space="preserve">)}&gt;&gt;Not Provided&lt;&lt;else&gt;&gt;&lt;&lt; </w:t>
+            </w:r>
+            <w:proofErr w:type="spellStart"/>
+            <w:r>
+              <w:rPr>
+                <w:rFonts w:ascii="GDSTransportWebsite" w:hAnsi="GDSTransportWebsite"/>
+                <w:color w:val="0A0A0A"/>
+              </w:rPr>
+              <w:t>firstName</w:t>
+            </w:r>
+            <w:proofErr w:type="spellEnd"/>
+            <w:r>
+              <w:rPr>
+                <w:rFonts w:ascii="GDSTransportWebsite" w:hAnsi="GDSTransportWebsite"/>
+                <w:color w:val="0A0A0A"/>
+              </w:rPr>
+              <w:t>&gt;&gt; &lt;&lt;</w:t>
+            </w:r>
+            <w:proofErr w:type="spellStart"/>
+            <w:r>
+              <w:rPr>
+                <w:rFonts w:ascii="GDSTransportWebsite" w:hAnsi="GDSTransportWebsite"/>
+                <w:color w:val="0A0A0A"/>
+              </w:rPr>
+              <w:t>lastName</w:t>
+            </w:r>
+            <w:proofErr w:type="spellEnd"/>
+            <w:r>
+              <w:rPr>
+                <w:rFonts w:ascii="GDSTransportWebsite" w:hAnsi="GDSTransportWebsite"/>
+                <w:color w:val="0A0A0A"/>
+              </w:rPr>
+              <w:t>&gt;&gt;&lt;&lt;es_&gt;&gt;</w:t>
             </w:r>
           </w:p>
         </w:tc>
@@ -6065,7 +7941,55 @@
                 <w:rFonts w:ascii="GDSTransportWebsite" w:hAnsi="GDSTransportWebsite"/>
                 <w:color w:val="0A0A0A"/>
               </w:rPr>
-              <w:t>&lt;&lt;cs_{isBlank(phoneNumber)}&gt;&gt;Not Provided&lt;&lt;else&gt;&gt;&lt;&lt;phoneNumber&gt;&gt;&lt;&lt;es_&gt;&gt;</w:t>
+              <w:t>&lt;&lt;cs_{</w:t>
+            </w:r>
+            <w:proofErr w:type="spellStart"/>
+            <w:r>
+              <w:rPr>
+                <w:rFonts w:ascii="GDSTransportWebsite" w:hAnsi="GDSTransportWebsite"/>
+                <w:color w:val="0A0A0A"/>
+              </w:rPr>
+              <w:t>isBlank</w:t>
+            </w:r>
+            <w:proofErr w:type="spellEnd"/>
+            <w:r>
+              <w:rPr>
+                <w:rFonts w:ascii="GDSTransportWebsite" w:hAnsi="GDSTransportWebsite"/>
+                <w:color w:val="0A0A0A"/>
+              </w:rPr>
+              <w:t>(</w:t>
+            </w:r>
+            <w:proofErr w:type="spellStart"/>
+            <w:r>
+              <w:rPr>
+                <w:rFonts w:ascii="GDSTransportWebsite" w:hAnsi="GDSTransportWebsite"/>
+                <w:color w:val="0A0A0A"/>
+              </w:rPr>
+              <w:t>phoneNumber</w:t>
+            </w:r>
+            <w:proofErr w:type="spellEnd"/>
+            <w:r>
+              <w:rPr>
+                <w:rFonts w:ascii="GDSTransportWebsite" w:hAnsi="GDSTransportWebsite"/>
+                <w:color w:val="0A0A0A"/>
+              </w:rPr>
+              <w:t>)}&gt;&gt;Not Provided&lt;&lt;else&gt;&gt;&lt;&lt;</w:t>
+            </w:r>
+            <w:proofErr w:type="spellStart"/>
+            <w:r>
+              <w:rPr>
+                <w:rFonts w:ascii="GDSTransportWebsite" w:hAnsi="GDSTransportWebsite"/>
+                <w:color w:val="0A0A0A"/>
+              </w:rPr>
+              <w:t>phoneNumber</w:t>
+            </w:r>
+            <w:proofErr w:type="spellEnd"/>
+            <w:r>
+              <w:rPr>
+                <w:rFonts w:ascii="GDSTransportWebsite" w:hAnsi="GDSTransportWebsite"/>
+                <w:color w:val="0A0A0A"/>
+              </w:rPr>
+              <w:t>&gt;&gt;&lt;&lt;es_&gt;&gt;</w:t>
             </w:r>
           </w:p>
         </w:tc>
@@ -6130,7 +8054,55 @@
                 <w:rFonts w:ascii="GDSTransportWebsite" w:hAnsi="GDSTransportWebsite"/>
                 <w:color w:val="0A0A0A"/>
               </w:rPr>
-              <w:t>&lt;&lt;cs_{isBlank(emailAddress)}&gt;&gt;Not Provided&lt;&lt;else&gt;&gt;&lt;&lt;emailAddress&gt;&gt;&lt;&lt;es_&gt;&gt;</w:t>
+              <w:t>&lt;&lt;cs_{</w:t>
+            </w:r>
+            <w:proofErr w:type="spellStart"/>
+            <w:r>
+              <w:rPr>
+                <w:rFonts w:ascii="GDSTransportWebsite" w:hAnsi="GDSTransportWebsite"/>
+                <w:color w:val="0A0A0A"/>
+              </w:rPr>
+              <w:t>isBlank</w:t>
+            </w:r>
+            <w:proofErr w:type="spellEnd"/>
+            <w:r>
+              <w:rPr>
+                <w:rFonts w:ascii="GDSTransportWebsite" w:hAnsi="GDSTransportWebsite"/>
+                <w:color w:val="0A0A0A"/>
+              </w:rPr>
+              <w:t>(</w:t>
+            </w:r>
+            <w:proofErr w:type="spellStart"/>
+            <w:r>
+              <w:rPr>
+                <w:rFonts w:ascii="GDSTransportWebsite" w:hAnsi="GDSTransportWebsite"/>
+                <w:color w:val="0A0A0A"/>
+              </w:rPr>
+              <w:t>emailAddress</w:t>
+            </w:r>
+            <w:proofErr w:type="spellEnd"/>
+            <w:r>
+              <w:rPr>
+                <w:rFonts w:ascii="GDSTransportWebsite" w:hAnsi="GDSTransportWebsite"/>
+                <w:color w:val="0A0A0A"/>
+              </w:rPr>
+              <w:t>)}&gt;&gt;Not Provided&lt;&lt;else&gt;&gt;&lt;&lt;</w:t>
+            </w:r>
+            <w:proofErr w:type="spellStart"/>
+            <w:r>
+              <w:rPr>
+                <w:rFonts w:ascii="GDSTransportWebsite" w:hAnsi="GDSTransportWebsite"/>
+                <w:color w:val="0A0A0A"/>
+              </w:rPr>
+              <w:t>emailAddress</w:t>
+            </w:r>
+            <w:proofErr w:type="spellEnd"/>
+            <w:r>
+              <w:rPr>
+                <w:rFonts w:ascii="GDSTransportWebsite" w:hAnsi="GDSTransportWebsite"/>
+                <w:color w:val="0A0A0A"/>
+              </w:rPr>
+              <w:t>&gt;&gt;&lt;&lt;es_&gt;&gt;</w:t>
             </w:r>
           </w:p>
         </w:tc>
@@ -6210,7 +8182,23 @@
                 <w:rFonts w:ascii="GDSTransportWebsite" w:hAnsi="GDSTransportWebsite"/>
                 <w:color w:val="0A0A0A"/>
               </w:rPr>
-              <w:t>&lt;&lt;reasonForWitness&gt;&gt;</w:t>
+              <w:t>&lt;&lt;</w:t>
+            </w:r>
+            <w:proofErr w:type="spellStart"/>
+            <w:r>
+              <w:rPr>
+                <w:rFonts w:ascii="GDSTransportWebsite" w:hAnsi="GDSTransportWebsite"/>
+                <w:color w:val="0A0A0A"/>
+              </w:rPr>
+              <w:t>reasonForWitness</w:t>
+            </w:r>
+            <w:proofErr w:type="spellEnd"/>
+            <w:r>
+              <w:rPr>
+                <w:rFonts w:ascii="GDSTransportWebsite" w:hAnsi="GDSTransportWebsite"/>
+                <w:color w:val="0A0A0A"/>
+              </w:rPr>
+              <w:t>&gt;&gt;</w:t>
             </w:r>
           </w:p>
         </w:tc>
@@ -6242,7 +8230,35 @@
                 <w:color w:val="0A0A0A"/>
                 <w:shd w:val="clear" w:color="auto" w:fill="FFFFFF"/>
               </w:rPr>
-              <w:t>&lt;&lt;er_witnesses.details&gt;&gt;</w:t>
+              <w:t>&lt;&lt;</w:t>
+            </w:r>
+            <w:proofErr w:type="spellStart"/>
+            <w:r>
+              <w:rPr>
+                <w:rFonts w:ascii="GDSTransportWebsite" w:hAnsi="GDSTransportWebsite"/>
+                <w:color w:val="0A0A0A"/>
+                <w:shd w:val="clear" w:color="auto" w:fill="FFFFFF"/>
+              </w:rPr>
+              <w:t>er_</w:t>
+            </w:r>
+            <w:proofErr w:type="gramStart"/>
+            <w:r>
+              <w:rPr>
+                <w:rFonts w:ascii="GDSTransportWebsite" w:hAnsi="GDSTransportWebsite"/>
+                <w:color w:val="0A0A0A"/>
+                <w:shd w:val="clear" w:color="auto" w:fill="FFFFFF"/>
+              </w:rPr>
+              <w:t>witnesses.details</w:t>
+            </w:r>
+            <w:proofErr w:type="spellEnd"/>
+            <w:proofErr w:type="gramEnd"/>
+            <w:r>
+              <w:rPr>
+                <w:rFonts w:ascii="GDSTransportWebsite" w:hAnsi="GDSTransportWebsite"/>
+                <w:color w:val="0A0A0A"/>
+                <w:shd w:val="clear" w:color="auto" w:fill="FFFFFF"/>
+              </w:rPr>
+              <w:t>&gt;&gt;</w:t>
             </w:r>
           </w:p>
         </w:tc>
@@ -6357,7 +8373,23 @@
                 <w:rFonts w:ascii="GDSTransportWebsite" w:hAnsi="GDSTransportWebsite"/>
                 <w:color w:val="0A0A0A"/>
               </w:rPr>
-              <w:t>&lt;&lt;welshLanguageRequirements.court&gt;&gt;</w:t>
+              <w:t>&lt;&lt;</w:t>
+            </w:r>
+            <w:proofErr w:type="spellStart"/>
+            <w:r>
+              <w:rPr>
+                <w:rFonts w:ascii="GDSTransportWebsite" w:hAnsi="GDSTransportWebsite"/>
+                <w:color w:val="0A0A0A"/>
+              </w:rPr>
+              <w:t>welshLanguageRequirements.court</w:t>
+            </w:r>
+            <w:proofErr w:type="spellEnd"/>
+            <w:r>
+              <w:rPr>
+                <w:rFonts w:ascii="GDSTransportWebsite" w:hAnsi="GDSTransportWebsite"/>
+                <w:color w:val="0A0A0A"/>
+              </w:rPr>
+              <w:t>&gt;&gt;</w:t>
             </w:r>
           </w:p>
         </w:tc>
@@ -6436,7 +8468,23 @@
                 <w:rFonts w:ascii="GDSTransportWebsite" w:hAnsi="GDSTransportWebsite"/>
                 <w:color w:val="0A0A0A"/>
               </w:rPr>
-              <w:t>&lt;&lt;welshLanguageRequirements.documents&gt;&gt;</w:t>
+              <w:t>&lt;&lt;</w:t>
+            </w:r>
+            <w:proofErr w:type="spellStart"/>
+            <w:r>
+              <w:rPr>
+                <w:rFonts w:ascii="GDSTransportWebsite" w:hAnsi="GDSTransportWebsite"/>
+                <w:color w:val="0A0A0A"/>
+              </w:rPr>
+              <w:t>welshLanguageRequirements.documents</w:t>
+            </w:r>
+            <w:proofErr w:type="spellEnd"/>
+            <w:r>
+              <w:rPr>
+                <w:rFonts w:ascii="GDSTransportWebsite" w:hAnsi="GDSTransportWebsite"/>
+                <w:color w:val="0A0A0A"/>
+              </w:rPr>
+              <w:t>&gt;&gt;</w:t>
             </w:r>
           </w:p>
         </w:tc>
@@ -6576,7 +8624,25 @@
                 <w:rFonts w:ascii="GDSTransportWebsite" w:hAnsi="GDSTransportWebsite"/>
                 <w:color w:val="0A0A0A"/>
               </w:rPr>
-              <w:t>&lt;&lt;hearing.unavailableDatesRequired&gt;&gt;</w:t>
+              <w:t>&lt;&lt;</w:t>
+            </w:r>
+            <w:proofErr w:type="spellStart"/>
+            <w:proofErr w:type="gramStart"/>
+            <w:r>
+              <w:rPr>
+                <w:rFonts w:ascii="GDSTransportWebsite" w:hAnsi="GDSTransportWebsite"/>
+                <w:color w:val="0A0A0A"/>
+              </w:rPr>
+              <w:t>hearing.unavailableDatesRequired</w:t>
+            </w:r>
+            <w:proofErr w:type="spellEnd"/>
+            <w:proofErr w:type="gramEnd"/>
+            <w:r>
+              <w:rPr>
+                <w:rFonts w:ascii="GDSTransportWebsite" w:hAnsi="GDSTransportWebsite"/>
+                <w:color w:val="0A0A0A"/>
+              </w:rPr>
+              <w:t>&gt;&gt;</w:t>
             </w:r>
           </w:p>
         </w:tc>
@@ -6591,6 +8657,8 @@
         </w:rPr>
         <w:t>&lt;&lt;cs_{</w:t>
       </w:r>
+      <w:proofErr w:type="spellStart"/>
+      <w:proofErr w:type="gramStart"/>
       <w:r>
         <w:rPr>
           <w:rFonts w:ascii="GDSTransportWebsite" w:hAnsi="GDSTransportWebsite"/>
@@ -6604,7 +8672,17 @@
           <w:color w:val="0A0A0A"/>
           <w:shd w:val="clear" w:color="auto" w:fill="FFFFFF"/>
         </w:rPr>
-        <w:t>.unavailableDates.size&gt;0}&gt;&gt;</w:t>
+        <w:t>.unavailableDates.size</w:t>
+      </w:r>
+      <w:proofErr w:type="spellEnd"/>
+      <w:proofErr w:type="gramEnd"/>
+      <w:r>
+        <w:rPr>
+          <w:rFonts w:ascii="GDSTransportWebsite" w:hAnsi="GDSTransportWebsite"/>
+          <w:color w:val="0A0A0A"/>
+          <w:shd w:val="clear" w:color="auto" w:fill="FFFFFF"/>
+        </w:rPr>
+        <w:t>&gt;0}&gt;&gt;</w:t>
       </w:r>
     </w:p>
     <w:tbl>
@@ -6683,8 +8761,18 @@
                 <w:color w:val="0A0A0A"/>
                 <w:shd w:val="clear" w:color="auto" w:fill="FFFFFF"/>
               </w:rPr>
-              <w:t>&lt;&lt;rr_</w:t>
-            </w:r>
+              <w:t>&lt;&lt;</w:t>
+            </w:r>
+            <w:proofErr w:type="spellStart"/>
+            <w:r>
+              <w:rPr>
+                <w:rFonts w:ascii="GDSTransportWebsite" w:hAnsi="GDSTransportWebsite"/>
+                <w:color w:val="0A0A0A"/>
+                <w:shd w:val="clear" w:color="auto" w:fill="FFFFFF"/>
+              </w:rPr>
+              <w:t>rr_</w:t>
+            </w:r>
+            <w:proofErr w:type="gramStart"/>
             <w:r>
               <w:rPr>
                 <w:rFonts w:ascii="GDSTransportWebsite" w:hAnsi="GDSTransportWebsite"/>
@@ -6698,7 +8786,17 @@
                 <w:color w:val="0A0A0A"/>
                 <w:shd w:val="clear" w:color="auto" w:fill="FFFFFF"/>
               </w:rPr>
-              <w:t>.unavailableDates&gt;&gt;</w:t>
+              <w:t>.unavailableDates</w:t>
+            </w:r>
+            <w:proofErr w:type="spellEnd"/>
+            <w:proofErr w:type="gramEnd"/>
+            <w:r>
+              <w:rPr>
+                <w:rFonts w:ascii="GDSTransportWebsite" w:hAnsi="GDSTransportWebsite"/>
+                <w:color w:val="0A0A0A"/>
+                <w:shd w:val="clear" w:color="auto" w:fill="FFFFFF"/>
+              </w:rPr>
+              <w:t>&gt;&gt;</w:t>
             </w:r>
           </w:p>
         </w:tc>
@@ -6749,12 +8847,21 @@
               </w:rPr>
               <w:t>&lt;&lt;cs_{</w:t>
             </w:r>
-            <w:r>
-              <w:rPr>
-                <w:rFonts w:ascii="GDSTransportWebsite" w:hAnsi="GDSTransportWebsite"/>
-                <w:color w:val="0A0A0A"/>
-              </w:rPr>
-              <w:t>date!=null</w:t>
+            <w:proofErr w:type="gramStart"/>
+            <w:r>
+              <w:rPr>
+                <w:rFonts w:ascii="GDSTransportWebsite" w:hAnsi="GDSTransportWebsite"/>
+                <w:color w:val="0A0A0A"/>
+              </w:rPr>
+              <w:t>date!=</w:t>
+            </w:r>
+            <w:proofErr w:type="gramEnd"/>
+            <w:r>
+              <w:rPr>
+                <w:rFonts w:ascii="GDSTransportWebsite" w:hAnsi="GDSTransportWebsite"/>
+                <w:color w:val="0A0A0A"/>
+              </w:rPr>
+              <w:t>null</w:t>
             </w:r>
             <w:r>
               <w:rPr>
@@ -6778,7 +8885,64 @@
                 <w:rFonts w:ascii="GDSTransportWebsite" w:hAnsi="GDSTransportWebsite"/>
                 <w:color w:val="0A0A0A"/>
               </w:rPr>
-              <w:t>&lt;&lt;{dateFormat(date, ‘d MMMM yyyy’, ‘yyyy-MM-dd’)}&gt;&gt;</w:t>
+              <w:t>&lt;</w:t>
+            </w:r>
+            <w:proofErr w:type="gramStart"/>
+            <w:r>
+              <w:rPr>
+                <w:rFonts w:ascii="GDSTransportWebsite" w:hAnsi="GDSTransportWebsite"/>
+                <w:color w:val="0A0A0A"/>
+              </w:rPr>
+              <w:t>&lt;{</w:t>
+            </w:r>
+            <w:proofErr w:type="spellStart"/>
+            <w:proofErr w:type="gramEnd"/>
+            <w:r>
+              <w:rPr>
+                <w:rFonts w:ascii="GDSTransportWebsite" w:hAnsi="GDSTransportWebsite"/>
+                <w:color w:val="0A0A0A"/>
+              </w:rPr>
+              <w:t>dateFormat</w:t>
+            </w:r>
+            <w:proofErr w:type="spellEnd"/>
+            <w:r>
+              <w:rPr>
+                <w:rFonts w:ascii="GDSTransportWebsite" w:hAnsi="GDSTransportWebsite"/>
+                <w:color w:val="0A0A0A"/>
+              </w:rPr>
+              <w:t xml:space="preserve">(date, ‘d MMMM </w:t>
+            </w:r>
+            <w:proofErr w:type="spellStart"/>
+            <w:r>
+              <w:rPr>
+                <w:rFonts w:ascii="GDSTransportWebsite" w:hAnsi="GDSTransportWebsite"/>
+                <w:color w:val="0A0A0A"/>
+              </w:rPr>
+              <w:t>yyyy</w:t>
+            </w:r>
+            <w:proofErr w:type="spellEnd"/>
+            <w:r>
+              <w:rPr>
+                <w:rFonts w:ascii="GDSTransportWebsite" w:hAnsi="GDSTransportWebsite"/>
+                <w:color w:val="0A0A0A"/>
+              </w:rPr>
+              <w:t>’, ‘</w:t>
+            </w:r>
+            <w:proofErr w:type="spellStart"/>
+            <w:r>
+              <w:rPr>
+                <w:rFonts w:ascii="GDSTransportWebsite" w:hAnsi="GDSTransportWebsite"/>
+                <w:color w:val="0A0A0A"/>
+              </w:rPr>
+              <w:t>yyyy</w:t>
+            </w:r>
+            <w:proofErr w:type="spellEnd"/>
+            <w:r>
+              <w:rPr>
+                <w:rFonts w:ascii="GDSTransportWebsite" w:hAnsi="GDSTransportWebsite"/>
+                <w:color w:val="0A0A0A"/>
+              </w:rPr>
+              <w:t>-MM-dd’)}&gt;&gt;</w:t>
             </w:r>
           </w:p>
           <w:p>
@@ -6810,7 +8974,144 @@
                 <w:rFonts w:ascii="GDSTransportWebsite" w:hAnsi="GDSTransportWebsite"/>
                 <w:color w:val="0A0A0A"/>
               </w:rPr>
-              <w:t>From &lt;&lt;{dateFormat(fromDate, ‘d MMMM yyyy’, ‘yyyy-MM-dd’)}&gt;&gt; to &lt;&lt;{dateFormat(toDate, ‘d MMMM yyyy’, ‘yyyy-MM-dd’)}&gt;&gt;</w:t>
+              <w:t>From &lt;</w:t>
+            </w:r>
+            <w:proofErr w:type="gramStart"/>
+            <w:r>
+              <w:rPr>
+                <w:rFonts w:ascii="GDSTransportWebsite" w:hAnsi="GDSTransportWebsite"/>
+                <w:color w:val="0A0A0A"/>
+              </w:rPr>
+              <w:t>&lt;{</w:t>
+            </w:r>
+            <w:proofErr w:type="spellStart"/>
+            <w:proofErr w:type="gramEnd"/>
+            <w:r>
+              <w:rPr>
+                <w:rFonts w:ascii="GDSTransportWebsite" w:hAnsi="GDSTransportWebsite"/>
+                <w:color w:val="0A0A0A"/>
+              </w:rPr>
+              <w:t>dateFormat</w:t>
+            </w:r>
+            <w:proofErr w:type="spellEnd"/>
+            <w:r>
+              <w:rPr>
+                <w:rFonts w:ascii="GDSTransportWebsite" w:hAnsi="GDSTransportWebsite"/>
+                <w:color w:val="0A0A0A"/>
+              </w:rPr>
+              <w:t>(</w:t>
+            </w:r>
+            <w:proofErr w:type="spellStart"/>
+            <w:r>
+              <w:rPr>
+                <w:rFonts w:ascii="GDSTransportWebsite" w:hAnsi="GDSTransportWebsite"/>
+                <w:color w:val="0A0A0A"/>
+              </w:rPr>
+              <w:t>fromDate</w:t>
+            </w:r>
+            <w:proofErr w:type="spellEnd"/>
+            <w:r>
+              <w:rPr>
+                <w:rFonts w:ascii="GDSTransportWebsite" w:hAnsi="GDSTransportWebsite"/>
+                <w:color w:val="0A0A0A"/>
+              </w:rPr>
+              <w:t xml:space="preserve">, ‘d MMMM </w:t>
+            </w:r>
+            <w:proofErr w:type="spellStart"/>
+            <w:r>
+              <w:rPr>
+                <w:rFonts w:ascii="GDSTransportWebsite" w:hAnsi="GDSTransportWebsite"/>
+                <w:color w:val="0A0A0A"/>
+              </w:rPr>
+              <w:t>yyyy</w:t>
+            </w:r>
+            <w:proofErr w:type="spellEnd"/>
+            <w:r>
+              <w:rPr>
+                <w:rFonts w:ascii="GDSTransportWebsite" w:hAnsi="GDSTransportWebsite"/>
+                <w:color w:val="0A0A0A"/>
+              </w:rPr>
+              <w:t>’, ‘</w:t>
+            </w:r>
+            <w:proofErr w:type="spellStart"/>
+            <w:r>
+              <w:rPr>
+                <w:rFonts w:ascii="GDSTransportWebsite" w:hAnsi="GDSTransportWebsite"/>
+                <w:color w:val="0A0A0A"/>
+              </w:rPr>
+              <w:t>yyyy</w:t>
+            </w:r>
+            <w:proofErr w:type="spellEnd"/>
+            <w:r>
+              <w:rPr>
+                <w:rFonts w:ascii="GDSTransportWebsite" w:hAnsi="GDSTransportWebsite"/>
+                <w:color w:val="0A0A0A"/>
+              </w:rPr>
+              <w:t>-MM-dd’)}&gt;&gt; to &lt;&lt;{</w:t>
+            </w:r>
+            <w:proofErr w:type="spellStart"/>
+            <w:r>
+              <w:rPr>
+                <w:rFonts w:ascii="GDSTransportWebsite" w:hAnsi="GDSTransportWebsite"/>
+                <w:color w:val="0A0A0A"/>
+              </w:rPr>
+              <w:t>dateFormat</w:t>
+            </w:r>
+            <w:proofErr w:type="spellEnd"/>
+            <w:r>
+              <w:rPr>
+                <w:rFonts w:ascii="GDSTransportWebsite" w:hAnsi="GDSTransportWebsite"/>
+                <w:color w:val="0A0A0A"/>
+              </w:rPr>
+              <w:t>(</w:t>
+            </w:r>
+            <w:proofErr w:type="spellStart"/>
+            <w:r>
+              <w:rPr>
+                <w:rFonts w:ascii="GDSTransportWebsite" w:hAnsi="GDSTransportWebsite"/>
+                <w:color w:val="0A0A0A"/>
+              </w:rPr>
+              <w:t>toDate</w:t>
+            </w:r>
+            <w:proofErr w:type="spellEnd"/>
+            <w:r>
+              <w:rPr>
+                <w:rFonts w:ascii="GDSTransportWebsite" w:hAnsi="GDSTransportWebsite"/>
+                <w:color w:val="0A0A0A"/>
+              </w:rPr>
+              <w:t xml:space="preserve">, ‘d MMMM </w:t>
+            </w:r>
+            <w:proofErr w:type="spellStart"/>
+            <w:r>
+              <w:rPr>
+                <w:rFonts w:ascii="GDSTransportWebsite" w:hAnsi="GDSTransportWebsite"/>
+                <w:color w:val="0A0A0A"/>
+              </w:rPr>
+              <w:t>yyyy</w:t>
+            </w:r>
+            <w:proofErr w:type="spellEnd"/>
+            <w:r>
+              <w:rPr>
+                <w:rFonts w:ascii="GDSTransportWebsite" w:hAnsi="GDSTransportWebsite"/>
+                <w:color w:val="0A0A0A"/>
+              </w:rPr>
+              <w:t>’, ‘</w:t>
+            </w:r>
+            <w:proofErr w:type="spellStart"/>
+            <w:r>
+              <w:rPr>
+                <w:rFonts w:ascii="GDSTransportWebsite" w:hAnsi="GDSTransportWebsite"/>
+                <w:color w:val="0A0A0A"/>
+              </w:rPr>
+              <w:t>yyyy</w:t>
+            </w:r>
+            <w:proofErr w:type="spellEnd"/>
+            <w:r>
+              <w:rPr>
+                <w:rFonts w:ascii="GDSTransportWebsite" w:hAnsi="GDSTransportWebsite"/>
+                <w:color w:val="0A0A0A"/>
+              </w:rPr>
+              <w:t>-MM-dd’)}&gt;&gt;</w:t>
             </w:r>
           </w:p>
           <w:p>
@@ -6864,8 +9165,18 @@
                 <w:color w:val="0A0A0A"/>
                 <w:shd w:val="clear" w:color="auto" w:fill="FFFFFF"/>
               </w:rPr>
-              <w:t>&lt;&lt;er_</w:t>
-            </w:r>
+              <w:t>&lt;&lt;</w:t>
+            </w:r>
+            <w:proofErr w:type="spellStart"/>
+            <w:r>
+              <w:rPr>
+                <w:rFonts w:ascii="GDSTransportWebsite" w:hAnsi="GDSTransportWebsite"/>
+                <w:color w:val="0A0A0A"/>
+                <w:shd w:val="clear" w:color="auto" w:fill="FFFFFF"/>
+              </w:rPr>
+              <w:t>er_</w:t>
+            </w:r>
+            <w:proofErr w:type="gramStart"/>
             <w:r>
               <w:rPr>
                 <w:rFonts w:ascii="GDSTransportWebsite" w:hAnsi="GDSTransportWebsite"/>
@@ -6879,7 +9190,17 @@
                 <w:color w:val="0A0A0A"/>
                 <w:shd w:val="clear" w:color="auto" w:fill="FFFFFF"/>
               </w:rPr>
-              <w:t>.unavailableDates&gt;&gt;</w:t>
+              <w:t>.unavailableDates</w:t>
+            </w:r>
+            <w:proofErr w:type="spellEnd"/>
+            <w:proofErr w:type="gramEnd"/>
+            <w:r>
+              <w:rPr>
+                <w:rFonts w:ascii="GDSTransportWebsite" w:hAnsi="GDSTransportWebsite"/>
+                <w:color w:val="0A0A0A"/>
+                <w:shd w:val="clear" w:color="auto" w:fill="FFFFFF"/>
+              </w:rPr>
+              <w:t>&gt;&gt;</w:t>
             </w:r>
           </w:p>
         </w:tc>
@@ -6903,7 +9224,6 @@
           <w:rFonts w:ascii="GDSTransportWebsite" w:hAnsi="GDSTransportWebsite"/>
           <w:color w:val="0A0A0A"/>
         </w:rPr>
-        <w:lastRenderedPageBreak/>
         <w:t>&lt;&lt;es_&gt;&gt;</w:t>
       </w:r>
     </w:p>
@@ -7049,7 +9369,23 @@
                 <w:rFonts w:ascii="GDSTransportWebsite" w:hAnsi="GDSTransportWebsite"/>
                 <w:color w:val="0A0A0A"/>
               </w:rPr>
-              <w:t>&lt;&lt;requestedCourt.requestHearingAtSpecificCourt&gt;&gt;</w:t>
+              <w:t>&lt;&lt;</w:t>
+            </w:r>
+            <w:proofErr w:type="spellStart"/>
+            <w:r>
+              <w:rPr>
+                <w:rFonts w:ascii="GDSTransportWebsite" w:hAnsi="GDSTransportWebsite"/>
+                <w:color w:val="0A0A0A"/>
+              </w:rPr>
+              <w:t>requestedCourt.requestHearingAtSpecificCourt</w:t>
+            </w:r>
+            <w:proofErr w:type="spellEnd"/>
+            <w:r>
+              <w:rPr>
+                <w:rFonts w:ascii="GDSTransportWebsite" w:hAnsi="GDSTransportWebsite"/>
+                <w:color w:val="0A0A0A"/>
+              </w:rPr>
+              <w:t>&gt;&gt;</w:t>
             </w:r>
           </w:p>
           <w:p>
@@ -7085,7 +9421,21 @@
               <w:rPr>
                 <w:rFonts w:ascii="GDSTransportWebsite" w:hAnsi="GDSTransportWebsite" w:cs="Calibri"/>
               </w:rPr>
-              <w:t>&lt;&lt;requestedCourt.responseCourtName&gt;&gt;</w:t>
+              <w:t>&lt;&lt;</w:t>
+            </w:r>
+            <w:proofErr w:type="spellStart"/>
+            <w:r>
+              <w:rPr>
+                <w:rFonts w:ascii="GDSTransportWebsite" w:hAnsi="GDSTransportWebsite" w:cs="Calibri"/>
+              </w:rPr>
+              <w:t>requestedCourt.responseCourtName</w:t>
+            </w:r>
+            <w:proofErr w:type="spellEnd"/>
+            <w:r>
+              <w:rPr>
+                <w:rFonts w:ascii="GDSTransportWebsite" w:hAnsi="GDSTransportWebsite" w:cs="Calibri"/>
+              </w:rPr>
+              <w:t>&gt;&gt;</w:t>
             </w:r>
           </w:p>
         </w:tc>
@@ -7152,7 +9502,23 @@
                 <w:rFonts w:ascii="GDSTransportWebsite" w:hAnsi="GDSTransportWebsite"/>
                 <w:color w:val="0A0A0A"/>
               </w:rPr>
-              <w:t>&lt;&lt;requestedCourt.reasonForHearingAtSpecificCourt&gt;&gt;</w:t>
+              <w:t>&lt;&lt;</w:t>
+            </w:r>
+            <w:proofErr w:type="spellStart"/>
+            <w:r>
+              <w:rPr>
+                <w:rFonts w:ascii="GDSTransportWebsite" w:hAnsi="GDSTransportWebsite"/>
+                <w:color w:val="0A0A0A"/>
+              </w:rPr>
+              <w:t>requestedCourt.reasonForHearingAtSpecificCourt</w:t>
+            </w:r>
+            <w:proofErr w:type="spellEnd"/>
+            <w:r>
+              <w:rPr>
+                <w:rFonts w:ascii="GDSTransportWebsite" w:hAnsi="GDSTransportWebsite"/>
+                <w:color w:val="0A0A0A"/>
+              </w:rPr>
+              <w:t>&gt;&gt;</w:t>
             </w:r>
           </w:p>
         </w:tc>
@@ -7264,7 +9630,15 @@
                 <w:rFonts w:ascii="GDSTransportWebsite" w:hAnsi="GDSTransportWebsite"/>
                 <w:color w:val="0A0A0A"/>
               </w:rPr>
-              <w:t>&lt;&lt;vulnerabilityQuestions.</w:t>
+              <w:t>&lt;&lt;</w:t>
+            </w:r>
+            <w:proofErr w:type="spellStart"/>
+            <w:r>
+              <w:rPr>
+                <w:rFonts w:ascii="GDSTransportWebsite" w:hAnsi="GDSTransportWebsite"/>
+                <w:color w:val="0A0A0A"/>
+              </w:rPr>
+              <w:t>vulnerabilityQuestions.</w:t>
             </w:r>
             <w:r>
               <w:rPr>
@@ -7280,6 +9654,7 @@
               </w:rPr>
               <w:t>d</w:t>
             </w:r>
+            <w:proofErr w:type="spellEnd"/>
             <w:r>
               <w:rPr>
                 <w:rFonts w:ascii="GDSTransportWebsite" w:hAnsi="GDSTransportWebsite"/>
@@ -7355,7 +9730,15 @@
                 <w:rFonts w:ascii="GDSTransportWebsite" w:hAnsi="GDSTransportWebsite"/>
                 <w:color w:val="0A0A0A"/>
               </w:rPr>
-              <w:t>&lt;&lt;cs_{ vulnerabilityQuestions.</w:t>
+              <w:t>&lt;&lt;cs</w:t>
+            </w:r>
+            <w:proofErr w:type="gramStart"/>
+            <w:r>
+              <w:rPr>
+                <w:rFonts w:ascii="GDSTransportWebsite" w:hAnsi="GDSTransportWebsite"/>
+                <w:color w:val="0A0A0A"/>
+              </w:rPr>
+              <w:t>_{ vulnerabilityQuestions.</w:t>
             </w:r>
             <w:r>
               <w:rPr>
@@ -7364,6 +9747,7 @@
               </w:rPr>
               <w:t>vulnerabilityAdjustmentsRequired</w:t>
             </w:r>
+            <w:proofErr w:type="gramEnd"/>
             <w:r>
               <w:rPr>
                 <w:rFonts w:ascii="GDSTransportWebsite" w:hAnsi="GDSTransportWebsite"/>
@@ -7464,8 +9848,26 @@
                 <w:rFonts w:ascii="GDSTransportWebsite" w:hAnsi="GDSTransportWebsite"/>
                 <w:color w:val="0A0A0A"/>
               </w:rPr>
-              <w:t>&lt;&lt;cs_{isBlank(</w:t>
-            </w:r>
+              <w:t>&lt;&lt;cs_{</w:t>
+            </w:r>
+            <w:proofErr w:type="spellStart"/>
+            <w:r>
+              <w:rPr>
+                <w:rFonts w:ascii="GDSTransportWebsite" w:hAnsi="GDSTransportWebsite"/>
+                <w:color w:val="0A0A0A"/>
+              </w:rPr>
+              <w:t>isBlank</w:t>
+            </w:r>
+            <w:proofErr w:type="spellEnd"/>
+            <w:r>
+              <w:rPr>
+                <w:rFonts w:ascii="GDSTransportWebsite" w:hAnsi="GDSTransportWebsite"/>
+                <w:color w:val="0A0A0A"/>
+              </w:rPr>
+              <w:t>(</w:t>
+            </w:r>
+            <w:proofErr w:type="spellStart"/>
+            <w:proofErr w:type="gramStart"/>
             <w:r>
               <w:rPr>
                 <w:rFonts w:ascii="GDSTransportWebsite" w:hAnsi="GDSTransportWebsite"/>
@@ -7480,6 +9882,8 @@
               </w:rPr>
               <w:t>supportRequirementsAdditional</w:t>
             </w:r>
+            <w:proofErr w:type="spellEnd"/>
+            <w:proofErr w:type="gramEnd"/>
             <w:r>
               <w:rPr>
                 <w:rFonts w:ascii="GDSTransportWebsite" w:hAnsi="GDSTransportWebsite"/>
@@ -7487,6 +9891,7 @@
               </w:rPr>
               <w:t>)}&gt;&gt;Not Provided&lt;&lt;else&gt;&gt;&lt;&lt;</w:t>
             </w:r>
+            <w:proofErr w:type="spellStart"/>
             <w:r>
               <w:rPr>
                 <w:rFonts w:ascii="GDSTransportWebsite" w:hAnsi="GDSTransportWebsite"/>
@@ -7501,6 +9906,7 @@
               </w:rPr>
               <w:t>supportRequirementsAdditional</w:t>
             </w:r>
+            <w:proofErr w:type="spellEnd"/>
             <w:r>
               <w:rPr>
                 <w:rFonts w:ascii="GDSTransportWebsite" w:hAnsi="GDSTransportWebsite"/>
@@ -7622,7 +10028,23 @@
                 <w:rFonts w:ascii="GDSTransportWebsite" w:hAnsi="GDSTransportWebsite"/>
                 <w:color w:val="0A0A0A"/>
               </w:rPr>
-              <w:t>&lt;&lt;furtherInformation.futureApplications&gt;&gt;</w:t>
+              <w:t>&lt;&lt;</w:t>
+            </w:r>
+            <w:proofErr w:type="spellStart"/>
+            <w:r>
+              <w:rPr>
+                <w:rFonts w:ascii="GDSTransportWebsite" w:hAnsi="GDSTransportWebsite"/>
+                <w:color w:val="0A0A0A"/>
+              </w:rPr>
+              <w:t>furtherInformation.futureApplications</w:t>
+            </w:r>
+            <w:proofErr w:type="spellEnd"/>
+            <w:r>
+              <w:rPr>
+                <w:rFonts w:ascii="GDSTransportWebsite" w:hAnsi="GDSTransportWebsite"/>
+                <w:color w:val="0A0A0A"/>
+              </w:rPr>
+              <w:t>&gt;&gt;</w:t>
             </w:r>
           </w:p>
         </w:tc>
@@ -7635,7 +10057,25 @@
           <w:color w:val="0A0A0A"/>
           <w:shd w:val="clear" w:color="auto" w:fill="FFFFFF"/>
         </w:rPr>
-        <w:t>&lt;&lt;cs_{furthterInformation.futureApplications='Yes'}&gt;&gt;</w:t>
+        <w:t>&lt;&lt;cs_{</w:t>
+      </w:r>
+      <w:proofErr w:type="spellStart"/>
+      <w:r>
+        <w:rPr>
+          <w:rFonts w:ascii="GDSTransportWebsite" w:hAnsi="GDSTransportWebsite"/>
+          <w:color w:val="0A0A0A"/>
+          <w:shd w:val="clear" w:color="auto" w:fill="FFFFFF"/>
+        </w:rPr>
+        <w:t>furthterInformation.futureApplications</w:t>
+      </w:r>
+      <w:proofErr w:type="spellEnd"/>
+      <w:r>
+        <w:rPr>
+          <w:rFonts w:ascii="GDSTransportWebsite" w:hAnsi="GDSTransportWebsite"/>
+          <w:color w:val="0A0A0A"/>
+          <w:shd w:val="clear" w:color="auto" w:fill="FFFFFF"/>
+        </w:rPr>
+        <w:t>='Yes'}&gt;&gt;</w:t>
       </w:r>
     </w:p>
     <w:tbl>
@@ -7724,7 +10164,23 @@
                 <w:rFonts w:ascii="GDSTransportWebsite" w:hAnsi="GDSTransportWebsite"/>
                 <w:color w:val="0A0A0A"/>
               </w:rPr>
-              <w:t>&lt;&lt;furtherInformation.reasonForFutureApplications&gt;&gt;</w:t>
+              <w:t>&lt;&lt;</w:t>
+            </w:r>
+            <w:proofErr w:type="spellStart"/>
+            <w:r>
+              <w:rPr>
+                <w:rFonts w:ascii="GDSTransportWebsite" w:hAnsi="GDSTransportWebsite"/>
+                <w:color w:val="0A0A0A"/>
+              </w:rPr>
+              <w:t>furtherInformation.reasonForFutureApplications</w:t>
+            </w:r>
+            <w:proofErr w:type="spellEnd"/>
+            <w:r>
+              <w:rPr>
+                <w:rFonts w:ascii="GDSTransportWebsite" w:hAnsi="GDSTransportWebsite"/>
+                <w:color w:val="0A0A0A"/>
+              </w:rPr>
+              <w:t>&gt;&gt;</w:t>
             </w:r>
           </w:p>
         </w:tc>
@@ -7786,9 +10242,20 @@
                 <w:color w:val="0A0A0A"/>
                 <w:shd w:val="clear" w:color="auto" w:fill="FFFFFF"/>
               </w:rPr>
-              <w:lastRenderedPageBreak/>
-              <w:t>Provide any other information that the judge may need</w:t>
-            </w:r>
+              <w:t xml:space="preserve">Provide any other information that the judge may </w:t>
+            </w:r>
+            <w:proofErr w:type="gramStart"/>
+            <w:r>
+              <w:rPr>
+                <w:rFonts w:ascii="GDSTransportWebsite" w:hAnsi="GDSTransportWebsite"/>
+                <w:b/>
+                <w:bCs/>
+                <w:color w:val="0A0A0A"/>
+                <w:shd w:val="clear" w:color="auto" w:fill="FFFFFF"/>
+              </w:rPr>
+              <w:t>need</w:t>
+            </w:r>
+            <w:proofErr w:type="gramEnd"/>
           </w:p>
           <w:p>
             <w:pPr>
@@ -7827,7 +10294,50 @@
                 <w:rFonts w:ascii="GDSTransportWebsite" w:hAnsi="GDSTransportWebsite"/>
                 <w:color w:val="0A0A0A"/>
               </w:rPr>
-              <w:t>&lt;&lt;cs_{isBlank(furtherInformation.otherInformationForJudge)}&gt;&gt;Not Provided&lt;&lt;else&gt;&gt;&lt;&lt;furtherInformation.otherInformationForJudge&gt;&gt;&lt;&lt;es_&gt;&gt;</w:t>
+              <w:lastRenderedPageBreak/>
+              <w:t>&lt;&lt;cs_{</w:t>
+            </w:r>
+            <w:proofErr w:type="spellStart"/>
+            <w:proofErr w:type="gramStart"/>
+            <w:r>
+              <w:rPr>
+                <w:rFonts w:ascii="GDSTransportWebsite" w:hAnsi="GDSTransportWebsite"/>
+                <w:color w:val="0A0A0A"/>
+              </w:rPr>
+              <w:t>isBlank</w:t>
+            </w:r>
+            <w:proofErr w:type="spellEnd"/>
+            <w:r>
+              <w:rPr>
+                <w:rFonts w:ascii="GDSTransportWebsite" w:hAnsi="GDSTransportWebsite"/>
+                <w:color w:val="0A0A0A"/>
+              </w:rPr>
+              <w:t>(</w:t>
+            </w:r>
+            <w:proofErr w:type="spellStart"/>
+            <w:proofErr w:type="gramEnd"/>
+            <w:r>
+              <w:rPr>
+                <w:rFonts w:ascii="GDSTransportWebsite" w:hAnsi="GDSTransportWebsite"/>
+                <w:color w:val="0A0A0A"/>
+              </w:rPr>
+              <w:t>furtherInformation.otherInformationForJudge</w:t>
+            </w:r>
+            <w:proofErr w:type="spellEnd"/>
+            <w:r>
+              <w:rPr>
+                <w:rFonts w:ascii="GDSTransportWebsite" w:hAnsi="GDSTransportWebsite"/>
+                <w:color w:val="0A0A0A"/>
+              </w:rPr>
+              <w:t xml:space="preserve">)}&gt;&gt;Not </w:t>
+            </w:r>
+            <w:r>
+              <w:rPr>
+                <w:rFonts w:ascii="GDSTransportWebsite" w:hAnsi="GDSTransportWebsite"/>
+                <w:color w:val="0A0A0A"/>
+              </w:rPr>
+              <w:lastRenderedPageBreak/>
+              <w:t>Provided&lt;&lt;else&gt;&gt;&lt;&lt;furtherInformation.otherInformationForJudge&gt;&gt;&lt;&lt;es_&gt;&gt;</w:t>
             </w:r>
           </w:p>
         </w:tc>
@@ -7853,6 +10363,7 @@
           <w:sz w:val="36"/>
           <w:szCs w:val="36"/>
         </w:rPr>
+        <w:lastRenderedPageBreak/>
         <w:t>Statement of truth</w:t>
       </w:r>
     </w:p>
@@ -7883,7 +10394,18 @@
           <w:color w:val="0A0A0A"/>
           <w:shd w:val="clear" w:color="auto" w:fill="FFFFFF"/>
         </w:rPr>
-        <w:t>&lt;&lt;r</w:t>
+        <w:t>&lt;&lt;</w:t>
+      </w:r>
+      <w:proofErr w:type="spellStart"/>
+      <w:r>
+        <w:rPr>
+          <w:rFonts w:ascii="GDSTransportWebsite" w:hAnsi="GDSTransportWebsite"/>
+          <w:b/>
+          <w:bCs/>
+          <w:color w:val="0A0A0A"/>
+          <w:shd w:val="clear" w:color="auto" w:fill="FFFFFF"/>
+        </w:rPr>
+        <w:t>r</w:t>
       </w:r>
       <w:r>
         <w:rPr>
@@ -7903,7 +10425,18 @@
           <w:color w:val="0A0A0A"/>
           <w:shd w:val="clear" w:color="auto" w:fill="FFFFFF"/>
         </w:rPr>
-        <w:t>_respondents&gt;&gt;</w:t>
+        <w:t>_respondents</w:t>
+      </w:r>
+      <w:proofErr w:type="spellEnd"/>
+      <w:r>
+        <w:rPr>
+          <w:rFonts w:ascii="GDSTransportWebsite" w:hAnsi="GDSTransportWebsite"/>
+          <w:b/>
+          <w:bCs/>
+          <w:color w:val="0A0A0A"/>
+          <w:shd w:val="clear" w:color="auto" w:fill="FFFFFF"/>
+        </w:rPr>
+        <w:t>&gt;&gt;</w:t>
       </w:r>
     </w:p>
     <w:p>
@@ -7926,7 +10459,18 @@
           <w:color w:val="0A0A0A"/>
           <w:shd w:val="clear" w:color="auto" w:fill="FFFFFF"/>
         </w:rPr>
-        <w:t>&lt;&lt;e</w:t>
+        <w:t>&lt;&lt;</w:t>
+      </w:r>
+      <w:proofErr w:type="spellStart"/>
+      <w:r>
+        <w:rPr>
+          <w:rFonts w:ascii="GDSTransportWebsite" w:hAnsi="GDSTransportWebsite"/>
+          <w:b/>
+          <w:bCs/>
+          <w:color w:val="0A0A0A"/>
+          <w:shd w:val="clear" w:color="auto" w:fill="FFFFFF"/>
+        </w:rPr>
+        <w:t>e</w:t>
       </w:r>
       <w:r>
         <w:rPr>
@@ -7946,7 +10490,18 @@
           <w:color w:val="0A0A0A"/>
           <w:shd w:val="clear" w:color="auto" w:fill="FFFFFF"/>
         </w:rPr>
-        <w:t>_respondents&gt;&gt;</w:t>
+        <w:t>_respondents</w:t>
+      </w:r>
+      <w:proofErr w:type="spellEnd"/>
+      <w:r>
+        <w:rPr>
+          <w:rFonts w:ascii="GDSTransportWebsite" w:hAnsi="GDSTransportWebsite"/>
+          <w:b/>
+          <w:bCs/>
+          <w:color w:val="0A0A0A"/>
+          <w:shd w:val="clear" w:color="auto" w:fill="FFFFFF"/>
+        </w:rPr>
+        <w:t>&gt;&gt;</w:t>
       </w:r>
     </w:p>
     <w:p>
@@ -7954,7 +10509,44 @@
         <w:spacing w:before="120" w:after="120"/>
       </w:pPr>
       <w:r>
-        <w:t>&lt;&lt;{dateFormat(generationDate, ‘dd MMMM yyyy’, 'dd-MM-yyyy')}&gt;&gt;</w:t>
+        <w:t>&lt;</w:t>
+      </w:r>
+      <w:proofErr w:type="gramStart"/>
+      <w:r>
+        <w:t>&lt;{</w:t>
+      </w:r>
+      <w:proofErr w:type="spellStart"/>
+      <w:proofErr w:type="gramEnd"/>
+      <w:r>
+        <w:t>dateFormat</w:t>
+      </w:r>
+      <w:proofErr w:type="spellEnd"/>
+      <w:r>
+        <w:t>(</w:t>
+      </w:r>
+      <w:proofErr w:type="spellStart"/>
+      <w:r>
+        <w:t>generationDate</w:t>
+      </w:r>
+      <w:proofErr w:type="spellEnd"/>
+      <w:r>
+        <w:t xml:space="preserve">, ‘dd MMMM </w:t>
+      </w:r>
+      <w:proofErr w:type="spellStart"/>
+      <w:r>
+        <w:t>yyyy</w:t>
+      </w:r>
+      <w:proofErr w:type="spellEnd"/>
+      <w:r>
+        <w:t>’, 'dd-MM-</w:t>
+      </w:r>
+      <w:proofErr w:type="spellStart"/>
+      <w:r>
+        <w:t>yyyy</w:t>
+      </w:r>
+      <w:proofErr w:type="spellEnd"/>
+      <w:r>
+        <w:t>')}&gt;&gt;</w:t>
       </w:r>
     </w:p>
     <w:sectPr>

</xml_diff>

<commit_message>
CIV-8957 fix hearing witnesses requirement fields in template
</commit_message>
<xml_diff>
--- a/docker/docmosis/templates/CV-SPC-HRN-ENG-LIP-01282.docx
+++ b/docker/docmosis/templates/CV-SPC-HRN-ENG-LIP-01282.docx
@@ -444,20 +444,9 @@
                 <w:sz w:val="20"/>
                 <w:szCs w:val="20"/>
               </w:rPr>
-              <w:t>Received: &lt;</w:t>
-            </w:r>
-            <w:proofErr w:type="gramStart"/>
-            <w:r>
-              <w:rPr>
-                <w:rFonts w:ascii="GDSTransportWebsite" w:eastAsia="Times New Roman" w:hAnsi="GDSTransportWebsite" w:cs="Times New Roman"/>
-                <w:color w:val="60686D"/>
-                <w:sz w:val="20"/>
-                <w:szCs w:val="20"/>
-              </w:rPr>
-              <w:t>&lt;{</w:t>
-            </w:r>
-            <w:proofErr w:type="spellStart"/>
-            <w:proofErr w:type="gramEnd"/>
+              <w:t>Received: &lt;&lt;{</w:t>
+            </w:r>
+            <w:proofErr w:type="spellStart"/>
             <w:r>
               <w:rPr>
                 <w:rFonts w:ascii="GDSTransportWebsite" w:eastAsia="Times New Roman" w:hAnsi="GDSTransportWebsite" w:cs="Times New Roman"/>
@@ -716,23 +705,7 @@
                 <w:rFonts w:ascii="GDSTransportWebsite" w:hAnsi="GDSTransportWebsite"/>
                 <w:color w:val="0A0A0A"/>
               </w:rPr>
-              <w:t>&lt;&lt;cs_{</w:t>
-            </w:r>
-            <w:proofErr w:type="gramStart"/>
-            <w:r>
-              <w:rPr>
-                <w:rFonts w:ascii="GDSTransportWebsite" w:hAnsi="GDSTransportWebsite"/>
-                <w:color w:val="0A0A0A"/>
-              </w:rPr>
-              <w:t>applicant.primaryAddress.AddressLine</w:t>
-            </w:r>
-            <w:proofErr w:type="gramEnd"/>
-            <w:r>
-              <w:rPr>
-                <w:rFonts w:ascii="GDSTransportWebsite" w:hAnsi="GDSTransportWebsite"/>
-                <w:color w:val="0A0A0A"/>
-              </w:rPr>
-              <w:t>1!=null}&gt;&gt;&lt;&lt;applicant.primaryAddress.AddressLine1&gt;&gt;&lt;&lt;es_&gt;&gt;&lt;&lt;cs_{!isBlank(applicant.primaryAddress.AddressLine2)}&gt;&gt;</w:t>
+              <w:t>&lt;&lt;cs_{applicant.primaryAddress.AddressLine1!=null}&gt;&gt;&lt;&lt;applicant.primaryAddress.AddressLine1&gt;&gt;&lt;&lt;es_&gt;&gt;&lt;&lt;cs_{!isBlank(applicant.primaryAddress.AddressLine2)}&gt;&gt;</w:t>
             </w:r>
           </w:p>
           <w:p>
@@ -749,23 +722,71 @@
                 <w:rFonts w:ascii="GDSTransportWebsite" w:hAnsi="GDSTransportWebsite"/>
                 <w:color w:val="0A0A0A"/>
               </w:rPr>
+              <w:t>&lt;&lt;applicant.primaryAddress.AddressLine2&gt;&gt;&lt;&lt;es_&gt;&gt;&lt;&lt;cs_{!isBlank(applicant.primaryAddress.AddressLine3)}&gt;&gt;</w:t>
+            </w:r>
+          </w:p>
+          <w:p>
+            <w:pPr>
+              <w:spacing w:before="40" w:after="40"/>
+              <w:rPr>
+                <w:rFonts w:ascii="GDSTransportWebsite" w:hAnsi="GDSTransportWebsite"/>
+                <w:color w:val="0A0A0A"/>
+              </w:rPr>
+            </w:pPr>
+            <w:r>
+              <w:rPr>
+                <w:rFonts w:ascii="GDSTransportWebsite" w:hAnsi="GDSTransportWebsite"/>
+                <w:color w:val="0A0A0A"/>
+              </w:rPr>
+              <w:t>&lt;&lt;applicant.primaryAddress.AddressLine3&gt;&gt;&lt;&lt;es_&gt;&gt;&lt;&lt;cs_{!isBlank(applicant.primaryAddress.PostTown)}&gt;&gt;</w:t>
+            </w:r>
+          </w:p>
+          <w:p>
+            <w:pPr>
+              <w:spacing w:before="40" w:after="40"/>
+              <w:rPr>
+                <w:rFonts w:ascii="GDSTransportWebsite" w:hAnsi="GDSTransportWebsite"/>
+                <w:color w:val="0A0A0A"/>
+              </w:rPr>
+            </w:pPr>
+            <w:r>
+              <w:rPr>
+                <w:rFonts w:ascii="GDSTransportWebsite" w:hAnsi="GDSTransportWebsite"/>
+                <w:color w:val="0A0A0A"/>
+              </w:rPr>
               <w:t>&lt;&lt;</w:t>
             </w:r>
-            <w:proofErr w:type="gramStart"/>
-            <w:r>
-              <w:rPr>
-                <w:rFonts w:ascii="GDSTransportWebsite" w:hAnsi="GDSTransportWebsite"/>
-                <w:color w:val="0A0A0A"/>
-              </w:rPr>
-              <w:t>applicant.primaryAddress.AddressLine</w:t>
-            </w:r>
-            <w:proofErr w:type="gramEnd"/>
-            <w:r>
-              <w:rPr>
-                <w:rFonts w:ascii="GDSTransportWebsite" w:hAnsi="GDSTransportWebsite"/>
-                <w:color w:val="0A0A0A"/>
-              </w:rPr>
-              <w:t>2&gt;&gt;&lt;&lt;es_&gt;&gt;&lt;&lt;cs_{!isBlank(applicant.primaryAddress.AddressLine3)}&gt;&gt;</w:t>
+            <w:proofErr w:type="spellStart"/>
+            <w:r>
+              <w:rPr>
+                <w:rFonts w:ascii="GDSTransportWebsite" w:hAnsi="GDSTransportWebsite"/>
+                <w:color w:val="0A0A0A"/>
+              </w:rPr>
+              <w:t>applicant.primaryAddress.PostTown</w:t>
+            </w:r>
+            <w:proofErr w:type="spellEnd"/>
+            <w:r>
+              <w:rPr>
+                <w:rFonts w:ascii="GDSTransportWebsite" w:hAnsi="GDSTransportWebsite"/>
+                <w:color w:val="0A0A0A"/>
+              </w:rPr>
+              <w:t>&gt;&gt;&lt;&lt;es_&gt;&gt;</w:t>
+            </w:r>
+          </w:p>
+          <w:p>
+            <w:pPr>
+              <w:spacing w:before="40" w:after="40"/>
+              <w:rPr>
+                <w:rFonts w:ascii="GDSTransportWebsite" w:hAnsi="GDSTransportWebsite"/>
+                <w:color w:val="0A0A0A"/>
+              </w:rPr>
+            </w:pPr>
+            <w:r>
+              <w:rPr>
+                <w:rFonts w:ascii="GDSTransportWebsite" w:hAnsi="GDSTransportWebsite"/>
+                <w:color w:val="0A0A0A"/>
+              </w:rPr>
+              <w:t>&lt;&lt;applicant.primaryAddress.PostCode&gt;&gt;&lt;&lt;cs_{!isBlank(applicant.primaryAddress.Country)}&gt;&gt;</w:t>
             </w:r>
           </w:p>
           <w:p>
@@ -783,106 +804,7 @@
               </w:rPr>
               <w:t>&lt;&lt;</w:t>
             </w:r>
-            <w:proofErr w:type="gramStart"/>
-            <w:r>
-              <w:rPr>
-                <w:rFonts w:ascii="GDSTransportWebsite" w:hAnsi="GDSTransportWebsite"/>
-                <w:color w:val="0A0A0A"/>
-              </w:rPr>
-              <w:t>applicant.primaryAddress.AddressLine</w:t>
-            </w:r>
-            <w:proofErr w:type="gramEnd"/>
-            <w:r>
-              <w:rPr>
-                <w:rFonts w:ascii="GDSTransportWebsite" w:hAnsi="GDSTransportWebsite"/>
-                <w:color w:val="0A0A0A"/>
-              </w:rPr>
-              <w:t>3&gt;&gt;&lt;&lt;es_&gt;&gt;&lt;&lt;cs_{!isBlank(applicant.primaryAddress.PostTown)}&gt;&gt;</w:t>
-            </w:r>
-          </w:p>
-          <w:p>
-            <w:pPr>
-              <w:spacing w:before="40" w:after="40"/>
-              <w:rPr>
-                <w:rFonts w:ascii="GDSTransportWebsite" w:hAnsi="GDSTransportWebsite"/>
-                <w:color w:val="0A0A0A"/>
-              </w:rPr>
-            </w:pPr>
-            <w:r>
-              <w:rPr>
-                <w:rFonts w:ascii="GDSTransportWebsite" w:hAnsi="GDSTransportWebsite"/>
-                <w:color w:val="0A0A0A"/>
-              </w:rPr>
-              <w:t>&lt;&lt;</w:t>
-            </w:r>
-            <w:proofErr w:type="spellStart"/>
-            <w:proofErr w:type="gramStart"/>
-            <w:r>
-              <w:rPr>
-                <w:rFonts w:ascii="GDSTransportWebsite" w:hAnsi="GDSTransportWebsite"/>
-                <w:color w:val="0A0A0A"/>
-              </w:rPr>
-              <w:t>applicant.primaryAddress.PostTown</w:t>
-            </w:r>
-            <w:proofErr w:type="spellEnd"/>
-            <w:proofErr w:type="gramEnd"/>
-            <w:r>
-              <w:rPr>
-                <w:rFonts w:ascii="GDSTransportWebsite" w:hAnsi="GDSTransportWebsite"/>
-                <w:color w:val="0A0A0A"/>
-              </w:rPr>
-              <w:t>&gt;&gt;&lt;&lt;es_&gt;&gt;</w:t>
-            </w:r>
-          </w:p>
-          <w:p>
-            <w:pPr>
-              <w:spacing w:before="40" w:after="40"/>
-              <w:rPr>
-                <w:rFonts w:ascii="GDSTransportWebsite" w:hAnsi="GDSTransportWebsite"/>
-                <w:color w:val="0A0A0A"/>
-              </w:rPr>
-            </w:pPr>
-            <w:r>
-              <w:rPr>
-                <w:rFonts w:ascii="GDSTransportWebsite" w:hAnsi="GDSTransportWebsite"/>
-                <w:color w:val="0A0A0A"/>
-              </w:rPr>
-              <w:t>&lt;&lt;</w:t>
-            </w:r>
-            <w:proofErr w:type="gramStart"/>
-            <w:r>
-              <w:rPr>
-                <w:rFonts w:ascii="GDSTransportWebsite" w:hAnsi="GDSTransportWebsite"/>
-                <w:color w:val="0A0A0A"/>
-              </w:rPr>
-              <w:t>applicant.primaryAddress.PostCode</w:t>
-            </w:r>
-            <w:proofErr w:type="gramEnd"/>
-            <w:r>
-              <w:rPr>
-                <w:rFonts w:ascii="GDSTransportWebsite" w:hAnsi="GDSTransportWebsite"/>
-                <w:color w:val="0A0A0A"/>
-              </w:rPr>
-              <w:t>&gt;&gt;&lt;&lt;cs_{!isBlank(applicant.primaryAddress.Country)}&gt;&gt;</w:t>
-            </w:r>
-          </w:p>
-          <w:p>
-            <w:pPr>
-              <w:spacing w:before="40" w:after="40"/>
-              <w:rPr>
-                <w:rFonts w:ascii="GDSTransportWebsite" w:hAnsi="GDSTransportWebsite"/>
-                <w:color w:val="0A0A0A"/>
-              </w:rPr>
-            </w:pPr>
-            <w:r>
-              <w:rPr>
-                <w:rFonts w:ascii="GDSTransportWebsite" w:hAnsi="GDSTransportWebsite"/>
-                <w:color w:val="0A0A0A"/>
-              </w:rPr>
-              <w:t>&lt;&lt;</w:t>
-            </w:r>
-            <w:proofErr w:type="spellStart"/>
-            <w:proofErr w:type="gramStart"/>
+            <w:proofErr w:type="spellStart"/>
             <w:r>
               <w:rPr>
                 <w:rFonts w:ascii="GDSTransportWebsite" w:hAnsi="GDSTransportWebsite"/>
@@ -891,7 +813,6 @@
               <w:t>applicant.primaryAddress.Country</w:t>
             </w:r>
             <w:proofErr w:type="spellEnd"/>
-            <w:proofErr w:type="gramEnd"/>
             <w:r>
               <w:rPr>
                 <w:rFonts w:ascii="GDSTransportWebsite" w:hAnsi="GDSTransportWebsite"/>
@@ -1001,7 +922,6 @@
               <w:t>(</w:t>
             </w:r>
             <w:proofErr w:type="spellStart"/>
-            <w:proofErr w:type="gramStart"/>
             <w:r>
               <w:rPr>
                 <w:rFonts w:ascii="GDSTransportWebsite" w:hAnsi="GDSTransportWebsite"/>
@@ -1010,7 +930,6 @@
               <w:t>applicant.phoneNumber</w:t>
             </w:r>
             <w:proofErr w:type="spellEnd"/>
-            <w:proofErr w:type="gramEnd"/>
             <w:r>
               <w:rPr>
                 <w:rFonts w:ascii="GDSTransportWebsite" w:hAnsi="GDSTransportWebsite"/>
@@ -1114,7 +1033,6 @@
               <w:t>(</w:t>
             </w:r>
             <w:proofErr w:type="spellStart"/>
-            <w:proofErr w:type="gramStart"/>
             <w:r>
               <w:rPr>
                 <w:rFonts w:ascii="GDSTransportWebsite" w:hAnsi="GDSTransportWebsite"/>
@@ -1123,7 +1041,6 @@
               <w:t>applicant.emailAddress</w:t>
             </w:r>
             <w:proofErr w:type="spellEnd"/>
-            <w:proofErr w:type="gramEnd"/>
             <w:r>
               <w:rPr>
                 <w:rFonts w:ascii="GDSTransportWebsite" w:hAnsi="GDSTransportWebsite"/>
@@ -1434,23 +1351,7 @@
                 <w:rFonts w:ascii="GDSTransportWebsite" w:hAnsi="GDSTransportWebsite"/>
                 <w:color w:val="0A0A0A"/>
               </w:rPr>
-              <w:t>&lt;&lt;cs_{primaryAddress.AddressLine</w:t>
-            </w:r>
-            <w:proofErr w:type="gramStart"/>
-            <w:r>
-              <w:rPr>
-                <w:rFonts w:ascii="GDSTransportWebsite" w:hAnsi="GDSTransportWebsite"/>
-                <w:color w:val="0A0A0A"/>
-              </w:rPr>
-              <w:t>1!=</w:t>
-            </w:r>
-            <w:proofErr w:type="gramEnd"/>
-            <w:r>
-              <w:rPr>
-                <w:rFonts w:ascii="GDSTransportWebsite" w:hAnsi="GDSTransportWebsite"/>
-                <w:color w:val="0A0A0A"/>
-              </w:rPr>
-              <w:t>null}&gt;&gt;&lt;&lt;primaryAddress.AddressLine1&gt;&gt;&lt;&lt;es_&gt;&gt;&lt;&lt;cs_{!isBlank(primaryAddress.AddressLine2)}&gt;&gt;</w:t>
+              <w:t>&lt;&lt;cs_{primaryAddress.AddressLine1!=null}&gt;&gt;&lt;&lt;primaryAddress.AddressLine1&gt;&gt;&lt;&lt;es_&gt;&gt;&lt;&lt;cs_{!isBlank(primaryAddress.AddressLine2)}&gt;&gt;</w:t>
             </w:r>
           </w:p>
           <w:p>
@@ -1468,55 +1369,23 @@
                 <w:color w:val="0A0A0A"/>
               </w:rPr>
               <w:lastRenderedPageBreak/>
-              <w:t>&lt;&lt;primaryAddress.AddressLine2&gt;&gt;&lt;&lt;es_&gt;&gt;&lt;&lt;cs_</w:t>
-            </w:r>
-            <w:proofErr w:type="gramStart"/>
-            <w:r>
-              <w:rPr>
-                <w:rFonts w:ascii="GDSTransportWebsite" w:hAnsi="GDSTransportWebsite"/>
-                <w:color w:val="0A0A0A"/>
-              </w:rPr>
-              <w:t>{!isBlank</w:t>
-            </w:r>
-            <w:proofErr w:type="gramEnd"/>
-            <w:r>
-              <w:rPr>
-                <w:rFonts w:ascii="GDSTransportWebsite" w:hAnsi="GDSTransportWebsite"/>
-                <w:color w:val="0A0A0A"/>
-              </w:rPr>
-              <w:t>(primaryAddress.AddressLine3)}&gt;&gt;</w:t>
-            </w:r>
-          </w:p>
-          <w:p>
-            <w:pPr>
-              <w:spacing w:before="40" w:after="40"/>
-              <w:rPr>
-                <w:rFonts w:ascii="GDSTransportWebsite" w:hAnsi="GDSTransportWebsite"/>
-                <w:color w:val="0A0A0A"/>
-              </w:rPr>
-            </w:pPr>
-            <w:r>
-              <w:rPr>
-                <w:rFonts w:ascii="GDSTransportWebsite" w:hAnsi="GDSTransportWebsite"/>
-                <w:color w:val="0A0A0A"/>
-              </w:rPr>
-              <w:t>&lt;&lt;primaryAddress.AddressLine3&gt;&gt;&lt;&lt;es_&gt;&gt;&lt;&lt;cs_</w:t>
-            </w:r>
-            <w:proofErr w:type="gramStart"/>
-            <w:r>
-              <w:rPr>
-                <w:rFonts w:ascii="GDSTransportWebsite" w:hAnsi="GDSTransportWebsite"/>
-                <w:color w:val="0A0A0A"/>
-              </w:rPr>
-              <w:t>{!isBlank</w:t>
-            </w:r>
-            <w:proofErr w:type="gramEnd"/>
-            <w:r>
-              <w:rPr>
-                <w:rFonts w:ascii="GDSTransportWebsite" w:hAnsi="GDSTransportWebsite"/>
-                <w:color w:val="0A0A0A"/>
-              </w:rPr>
-              <w:t>(primaryAddress.PostTown)}&gt;&gt;</w:t>
+              <w:t>&lt;&lt;primaryAddress.AddressLine2&gt;&gt;&lt;&lt;es_&gt;&gt;&lt;&lt;cs_{!isBlank(primaryAddress.AddressLine3)}&gt;&gt;</w:t>
+            </w:r>
+          </w:p>
+          <w:p>
+            <w:pPr>
+              <w:spacing w:before="40" w:after="40"/>
+              <w:rPr>
+                <w:rFonts w:ascii="GDSTransportWebsite" w:hAnsi="GDSTransportWebsite"/>
+                <w:color w:val="0A0A0A"/>
+              </w:rPr>
+            </w:pPr>
+            <w:r>
+              <w:rPr>
+                <w:rFonts w:ascii="GDSTransportWebsite" w:hAnsi="GDSTransportWebsite"/>
+                <w:color w:val="0A0A0A"/>
+              </w:rPr>
+              <w:t>&lt;&lt;primaryAddress.AddressLine3&gt;&gt;&lt;&lt;es_&gt;&gt;&lt;&lt;cs_{!isBlank(primaryAddress.PostTown)}&gt;&gt;</w:t>
             </w:r>
           </w:p>
           <w:p>
@@ -1564,23 +1433,7 @@
                 <w:rFonts w:ascii="GDSTransportWebsite" w:hAnsi="GDSTransportWebsite"/>
                 <w:color w:val="0A0A0A"/>
               </w:rPr>
-              <w:t>&lt;&lt;primaryAddress.PostCode&gt;&gt;&lt;&lt;cs_</w:t>
-            </w:r>
-            <w:proofErr w:type="gramStart"/>
-            <w:r>
-              <w:rPr>
-                <w:rFonts w:ascii="GDSTransportWebsite" w:hAnsi="GDSTransportWebsite"/>
-                <w:color w:val="0A0A0A"/>
-              </w:rPr>
-              <w:t>{!isBlank</w:t>
-            </w:r>
-            <w:proofErr w:type="gramEnd"/>
-            <w:r>
-              <w:rPr>
-                <w:rFonts w:ascii="GDSTransportWebsite" w:hAnsi="GDSTransportWebsite"/>
-                <w:color w:val="0A0A0A"/>
-              </w:rPr>
-              <w:t>(primaryAddress.Country)}&gt;&gt;</w:t>
+              <w:t>&lt;&lt;primaryAddress.PostCode&gt;&gt;&lt;&lt;cs_{!isBlank(primaryAddress.Country)}&gt;&gt;</w:t>
             </w:r>
           </w:p>
           <w:p>
@@ -2057,23 +1910,7 @@
                 <w:rFonts w:ascii="GDSTransportWebsite" w:hAnsi="GDSTransportWebsite"/>
                 <w:color w:val="0A0A0A"/>
               </w:rPr>
-              <w:t>.AddressLine</w:t>
-            </w:r>
-            <w:proofErr w:type="gramStart"/>
-            <w:r>
-              <w:rPr>
-                <w:rFonts w:ascii="GDSTransportWebsite" w:hAnsi="GDSTransportWebsite"/>
-                <w:color w:val="0A0A0A"/>
-              </w:rPr>
-              <w:t>1!=</w:t>
-            </w:r>
-            <w:proofErr w:type="gramEnd"/>
-            <w:r>
-              <w:rPr>
-                <w:rFonts w:ascii="GDSTransportWebsite" w:hAnsi="GDSTransportWebsite"/>
-                <w:color w:val="0A0A0A"/>
-              </w:rPr>
-              <w:t>null}&gt;&gt;</w:t>
+              <w:t>.AddressLine1!=null}&gt;&gt;</w:t>
             </w:r>
           </w:p>
         </w:tc>
@@ -2196,23 +2033,7 @@
                 <w:rFonts w:ascii="GDSTransportWebsite" w:hAnsi="GDSTransportWebsite"/>
                 <w:color w:val="0A0A0A"/>
               </w:rPr>
-              <w:t>.AddressLine</w:t>
-            </w:r>
-            <w:proofErr w:type="gramStart"/>
-            <w:r>
-              <w:rPr>
-                <w:rFonts w:ascii="GDSTransportWebsite" w:hAnsi="GDSTransportWebsite"/>
-                <w:color w:val="0A0A0A"/>
-              </w:rPr>
-              <w:t>1!=</w:t>
-            </w:r>
-            <w:proofErr w:type="gramEnd"/>
-            <w:r>
-              <w:rPr>
-                <w:rFonts w:ascii="GDSTransportWebsite" w:hAnsi="GDSTransportWebsite"/>
-                <w:color w:val="0A0A0A"/>
-              </w:rPr>
-              <w:t>null}&gt;&gt;&lt;&lt;</w:t>
+              <w:t>.AddressLine1!=null}&gt;&gt;&lt;&lt;</w:t>
             </w:r>
             <w:r>
               <w:rPr>
@@ -2271,23 +2092,7 @@
                 <w:rFonts w:ascii="GDSTransportWebsite" w:hAnsi="GDSTransportWebsite"/>
                 <w:color w:val="0A0A0A"/>
               </w:rPr>
-              <w:t>.AddressLine2&gt;&gt;&lt;&lt;es_&gt;&gt;&lt;&lt;cs_</w:t>
-            </w:r>
-            <w:proofErr w:type="gramStart"/>
-            <w:r>
-              <w:rPr>
-                <w:rFonts w:ascii="GDSTransportWebsite" w:hAnsi="GDSTransportWebsite"/>
-                <w:color w:val="0A0A0A"/>
-              </w:rPr>
-              <w:t>{!isBlank</w:t>
-            </w:r>
-            <w:proofErr w:type="gramEnd"/>
-            <w:r>
-              <w:rPr>
-                <w:rFonts w:ascii="GDSTransportWebsite" w:hAnsi="GDSTransportWebsite"/>
-                <w:color w:val="0A0A0A"/>
-              </w:rPr>
-              <w:t>(</w:t>
+              <w:t>.AddressLine2&gt;&gt;&lt;&lt;es_&gt;&gt;&lt;&lt;cs_{!isBlank(</w:t>
             </w:r>
             <w:r>
               <w:rPr>
@@ -2312,7 +2117,6 @@
                 <w:color w:val="0A0A0A"/>
               </w:rPr>
             </w:pPr>
-            <w:proofErr w:type="gramStart"/>
             <w:r>
               <w:rPr>
                 <w:rFonts w:ascii="GDSTransportWebsite" w:hAnsi="GDSTransportWebsite"/>
@@ -2332,15 +2136,7 @@
                 <w:rFonts w:ascii="GDSTransportWebsite" w:hAnsi="GDSTransportWebsite"/>
                 <w:color w:val="0A0A0A"/>
               </w:rPr>
-              <w:t>.primaryAddress.AddressLine</w:t>
-            </w:r>
-            <w:proofErr w:type="gramEnd"/>
-            <w:r>
-              <w:rPr>
-                <w:rFonts w:ascii="GDSTransportWebsite" w:hAnsi="GDSTransportWebsite"/>
-                <w:color w:val="0A0A0A"/>
-              </w:rPr>
-              <w:t>3&gt;&gt;&lt;&lt;es_&gt;&gt;&lt;&lt;cs_{!isBlank(</w:t>
+              <w:t>.primaryAddress.AddressLine3&gt;&gt;&lt;&lt;es_&gt;&gt;&lt;&lt;cs_{!isBlank(</w:t>
             </w:r>
             <w:r>
               <w:rPr>
@@ -2421,23 +2217,7 @@
                 <w:rFonts w:ascii="GDSTransportWebsite" w:hAnsi="GDSTransportWebsite"/>
                 <w:color w:val="0A0A0A"/>
               </w:rPr>
-              <w:t>.PostCode&gt;&gt;&lt;&lt;cs_</w:t>
-            </w:r>
-            <w:proofErr w:type="gramStart"/>
-            <w:r>
-              <w:rPr>
-                <w:rFonts w:ascii="GDSTransportWebsite" w:hAnsi="GDSTransportWebsite"/>
-                <w:color w:val="0A0A0A"/>
-              </w:rPr>
-              <w:t>{!isBlank</w:t>
-            </w:r>
-            <w:proofErr w:type="gramEnd"/>
-            <w:r>
-              <w:rPr>
-                <w:rFonts w:ascii="GDSTransportWebsite" w:hAnsi="GDSTransportWebsite"/>
-                <w:color w:val="0A0A0A"/>
-              </w:rPr>
-              <w:t>(</w:t>
+              <w:t>.PostCode&gt;&gt;&lt;&lt;cs_{!isBlank(</w:t>
             </w:r>
             <w:r>
               <w:rPr>
@@ -2671,7 +2451,6 @@
             <w:r>
               <w:t>{</w:t>
             </w:r>
-            <w:proofErr w:type="gramStart"/>
             <w:r>
               <w:rPr>
                 <w:b/>
@@ -2684,15 +2463,7 @@
                 <w:b/>
                 <w:bCs/>
               </w:rPr>
-              <w:t>!=</w:t>
-            </w:r>
-            <w:proofErr w:type="gramEnd"/>
-            <w:r>
-              <w:rPr>
-                <w:b/>
-                <w:bCs/>
-              </w:rPr>
-              <w:t>null}</w:t>
+              <w:t>!=null}</w:t>
             </w:r>
             <w:r>
               <w:rPr>
@@ -2742,25 +2513,7 @@
                 <w:b/>
                 <w:bCs/>
               </w:rPr>
-              <w:t xml:space="preserve">Do you consider that this claim is suitable for determination without a hearing, </w:t>
-            </w:r>
-            <w:proofErr w:type="gramStart"/>
-            <w:r>
-              <w:rPr>
-                <w:rFonts w:ascii="GDSTransportWebsite" w:hAnsi="GDSTransportWebsite"/>
-                <w:b/>
-                <w:bCs/>
-              </w:rPr>
-              <w:t>i.e.</w:t>
-            </w:r>
-            <w:proofErr w:type="gramEnd"/>
-            <w:r>
-              <w:rPr>
-                <w:rFonts w:ascii="GDSTransportWebsite" w:hAnsi="GDSTransportWebsite"/>
-                <w:b/>
-                <w:bCs/>
-              </w:rPr>
-              <w:t xml:space="preserve"> by a judge reading and considering the case papers, witness statements and other documents filed by the parties, making a decision, and giving a note of reasons for that decision?</w:t>
+              <w:t>Do you consider that this claim is suitable for determination without a hearing, i.e. by a judge reading and considering the case papers, witness statements and other documents filed by the parties, making a decision, and giving a note of reasons for that decision?</w:t>
             </w:r>
           </w:p>
         </w:tc>
@@ -3021,7 +2774,6 @@
               <w:t>_{</w:t>
             </w:r>
             <w:proofErr w:type="spellStart"/>
-            <w:proofErr w:type="gramStart"/>
             <w:r>
               <w:rPr>
                 <w:b/>
@@ -3035,15 +2787,7 @@
                 <w:b/>
                 <w:bCs/>
               </w:rPr>
-              <w:t>!=</w:t>
-            </w:r>
-            <w:proofErr w:type="gramEnd"/>
-            <w:r>
-              <w:rPr>
-                <w:b/>
-                <w:bCs/>
-              </w:rPr>
-              <w:t>null}&gt;&gt;</w:t>
+              <w:t>!=null}&gt;&gt;</w:t>
             </w:r>
           </w:p>
         </w:tc>
@@ -3730,7 +3474,6 @@
               <w:t>&lt;&lt;</w:t>
             </w:r>
             <w:proofErr w:type="spellStart"/>
-            <w:proofErr w:type="gramStart"/>
             <w:r>
               <w:rPr>
                 <w:rFonts w:ascii="GDSTransportWebsite" w:hAnsi="GDSTransportWebsite"/>
@@ -3739,7 +3482,6 @@
               <w:t>experts.expertRequired</w:t>
             </w:r>
             <w:proofErr w:type="spellEnd"/>
-            <w:proofErr w:type="gramEnd"/>
             <w:r>
               <w:rPr>
                 <w:rFonts w:ascii="GDSTransportWebsite" w:hAnsi="GDSTransportWebsite"/>
@@ -3889,7 +3631,6 @@
               <w:t>_{</w:t>
             </w:r>
             <w:proofErr w:type="spellStart"/>
-            <w:proofErr w:type="gramStart"/>
             <w:r>
               <w:rPr>
                 <w:b/>
@@ -3924,15 +3665,7 @@
                 <w:b/>
                 <w:bCs/>
               </w:rPr>
-              <w:t>=</w:t>
-            </w:r>
-            <w:proofErr w:type="gramEnd"/>
-            <w:r>
-              <w:rPr>
-                <w:b/>
-                <w:bCs/>
-              </w:rPr>
-              <w:t>null}&gt;&gt;</w:t>
+              <w:t>=null}&gt;&gt;</w:t>
             </w:r>
           </w:p>
         </w:tc>
@@ -4143,7 +3876,6 @@
         <w:t>&lt;&lt;cs_{</w:t>
       </w:r>
       <w:proofErr w:type="spellStart"/>
-      <w:proofErr w:type="gramStart"/>
       <w:r>
         <w:rPr>
           <w:rFonts w:ascii="GDSTransportWebsite" w:hAnsi="GDSTransportWebsite"/>
@@ -4153,7 +3885,6 @@
         <w:t>experts.expertRequired</w:t>
       </w:r>
       <w:proofErr w:type="spellEnd"/>
-      <w:proofErr w:type="gramEnd"/>
       <w:r>
         <w:rPr>
           <w:rFonts w:ascii="GDSTransportWebsite" w:hAnsi="GDSTransportWebsite"/>
@@ -4207,29 +3938,7 @@
                 <w:color w:val="0A0A0A"/>
                 <w:shd w:val="clear" w:color="auto" w:fill="FFFFFF"/>
               </w:rPr>
-              <w:t xml:space="preserve">Have you already sent expert reports or </w:t>
-            </w:r>
-            <w:proofErr w:type="gramStart"/>
-            <w:r>
-              <w:rPr>
-                <w:rFonts w:ascii="GDSTransportWebsite" w:hAnsi="GDSTransportWebsite"/>
-                <w:b/>
-                <w:bCs/>
-                <w:color w:val="0A0A0A"/>
-                <w:shd w:val="clear" w:color="auto" w:fill="FFFFFF"/>
-              </w:rPr>
-              <w:t>similar to</w:t>
-            </w:r>
-            <w:proofErr w:type="gramEnd"/>
-            <w:r>
-              <w:rPr>
-                <w:rFonts w:ascii="GDSTransportWebsite" w:hAnsi="GDSTransportWebsite"/>
-                <w:b/>
-                <w:bCs/>
-                <w:color w:val="0A0A0A"/>
-                <w:shd w:val="clear" w:color="auto" w:fill="FFFFFF"/>
-              </w:rPr>
-              <w:t xml:space="preserve"> other parties?</w:t>
+              <w:t>Have you already sent expert reports or similar to other parties?</w:t>
             </w:r>
           </w:p>
           <w:p>
@@ -4281,7 +3990,6 @@
               <w:t>(</w:t>
             </w:r>
             <w:proofErr w:type="spellStart"/>
-            <w:proofErr w:type="gramStart"/>
             <w:r>
               <w:rPr>
                 <w:rFonts w:ascii="GDSTransportWebsite" w:hAnsi="GDSTransportWebsite"/>
@@ -4290,7 +3998,6 @@
               <w:t>experts.expertReportsSent</w:t>
             </w:r>
             <w:proofErr w:type="spellEnd"/>
-            <w:proofErr w:type="gramEnd"/>
             <w:r>
               <w:rPr>
                 <w:rFonts w:ascii="GDSTransportWebsite" w:hAnsi="GDSTransportWebsite"/>
@@ -4408,7 +4115,6 @@
               <w:t>(</w:t>
             </w:r>
             <w:proofErr w:type="spellStart"/>
-            <w:proofErr w:type="gramStart"/>
             <w:r>
               <w:rPr>
                 <w:rFonts w:ascii="GDSTransportWebsite" w:hAnsi="GDSTransportWebsite"/>
@@ -4417,7 +4123,6 @@
               <w:t>experts.jointExpertSuitable</w:t>
             </w:r>
             <w:proofErr w:type="spellEnd"/>
-            <w:proofErr w:type="gramEnd"/>
             <w:r>
               <w:rPr>
                 <w:rFonts w:ascii="GDSTransportWebsite" w:hAnsi="GDSTransportWebsite"/>
@@ -4479,19 +4184,9 @@
                 <w:color w:val="0A0A0A"/>
                 <w:shd w:val="clear" w:color="auto" w:fill="FFFFFF"/>
               </w:rPr>
-              <w:t>rr_</w:t>
-            </w:r>
-            <w:proofErr w:type="gramStart"/>
-            <w:r>
-              <w:rPr>
-                <w:rFonts w:ascii="GDSTransportWebsite" w:hAnsi="GDSTransportWebsite"/>
-                <w:color w:val="0A0A0A"/>
-                <w:shd w:val="clear" w:color="auto" w:fill="FFFFFF"/>
-              </w:rPr>
-              <w:t>experts.details</w:t>
-            </w:r>
-            <w:proofErr w:type="spellEnd"/>
-            <w:proofErr w:type="gramEnd"/>
+              <w:t>rr_experts.details</w:t>
+            </w:r>
+            <w:proofErr w:type="spellEnd"/>
             <w:r>
               <w:rPr>
                 <w:rFonts w:ascii="GDSTransportWebsite" w:hAnsi="GDSTransportWebsite"/>
@@ -5136,20 +4831,8 @@
                 <w:color w:val="0A0A0A"/>
                 <w:shd w:val="clear" w:color="auto" w:fill="FFFFFF"/>
               </w:rPr>
-              <w:t xml:space="preserve">Why you need this </w:t>
-            </w:r>
-            <w:proofErr w:type="gramStart"/>
-            <w:r>
-              <w:rPr>
-                <w:rFonts w:ascii="GDSTransportWebsite" w:hAnsi="GDSTransportWebsite"/>
-                <w:b/>
-                <w:bCs/>
-                <w:color w:val="0A0A0A"/>
-                <w:shd w:val="clear" w:color="auto" w:fill="FFFFFF"/>
-              </w:rPr>
-              <w:t>expert</w:t>
-            </w:r>
-            <w:proofErr w:type="gramEnd"/>
+              <w:t>Why you need this expert</w:t>
+            </w:r>
           </w:p>
           <w:p>
             <w:pPr>
@@ -5407,19 +5090,9 @@
                 <w:color w:val="0A0A0A"/>
                 <w:shd w:val="clear" w:color="auto" w:fill="FFFFFF"/>
               </w:rPr>
-              <w:t>er_</w:t>
-            </w:r>
-            <w:proofErr w:type="gramStart"/>
-            <w:r>
-              <w:rPr>
-                <w:rFonts w:ascii="GDSTransportWebsite" w:hAnsi="GDSTransportWebsite"/>
-                <w:color w:val="0A0A0A"/>
-                <w:shd w:val="clear" w:color="auto" w:fill="FFFFFF"/>
-              </w:rPr>
-              <w:t>experts.details</w:t>
-            </w:r>
-            <w:proofErr w:type="spellEnd"/>
-            <w:proofErr w:type="gramEnd"/>
+              <w:t>er_experts.details</w:t>
+            </w:r>
+            <w:proofErr w:type="spellEnd"/>
             <w:r>
               <w:rPr>
                 <w:rFonts w:ascii="GDSTransportWebsite" w:hAnsi="GDSTransportWebsite"/>
@@ -5473,7 +5146,6 @@
         </w:rPr>
         <w:t xml:space="preserve"> </w:t>
       </w:r>
-      <w:proofErr w:type="gramStart"/>
       <w:r>
         <w:rPr>
           <w:rFonts w:ascii="GDSTransportWebsite" w:hAnsi="GDSTransportWebsite"/>
@@ -5504,7 +5176,6 @@
         <w:t>.caseNeedsAnExpert</w:t>
       </w:r>
       <w:proofErr w:type="spellEnd"/>
-      <w:proofErr w:type="gramEnd"/>
       <w:r>
         <w:rPr>
           <w:rFonts w:ascii="GDSTransportWebsite" w:hAnsi="GDSTransportWebsite"/>
@@ -5663,15 +5334,7 @@
           <w:rFonts w:ascii="GDSTransportWebsite" w:hAnsi="GDSTransportWebsite"/>
           <w:color w:val="0A0A0A"/>
         </w:rPr>
-        <w:t>&lt;&lt;cs</w:t>
-      </w:r>
-      <w:proofErr w:type="gramStart"/>
-      <w:r>
-        <w:rPr>
-          <w:rFonts w:ascii="GDSTransportWebsite" w:hAnsi="GDSTransportWebsite"/>
-          <w:color w:val="0A0A0A"/>
-        </w:rPr>
-        <w:t>_{</w:t>
+        <w:t>&lt;&lt;cs_{</w:t>
       </w:r>
       <w:r>
         <w:rPr>
@@ -5703,7 +5366,6 @@
         <w:t>expertReportRequired</w:t>
       </w:r>
       <w:proofErr w:type="spellEnd"/>
-      <w:proofErr w:type="gramEnd"/>
       <w:r>
         <w:rPr>
           <w:rFonts w:ascii="GDSTransportWebsite" w:hAnsi="GDSTransportWebsite"/>
@@ -6298,7 +5960,6 @@
                     <w:t xml:space="preserve"> </w:t>
                   </w:r>
                   <w:proofErr w:type="spellStart"/>
-                  <w:proofErr w:type="gramStart"/>
                   <w:r>
                     <w:rPr>
                       <w:rFonts w:ascii="GDSTransportWebsite" w:hAnsi="GDSTransportWebsite"/>
@@ -6307,7 +5968,6 @@
                     <w:t>experts.expertRequired</w:t>
                   </w:r>
                   <w:proofErr w:type="spellEnd"/>
-                  <w:proofErr w:type="gramEnd"/>
                   <w:r>
                     <w:rPr>
                       <w:rFonts w:ascii="GDSTransportWebsite" w:hAnsi="GDSTransportWebsite"/>
@@ -6388,7 +6048,6 @@
                     <w:t>&lt;&lt;</w:t>
                   </w:r>
                   <w:proofErr w:type="spellStart"/>
-                  <w:proofErr w:type="gramStart"/>
                   <w:r>
                     <w:rPr>
                       <w:rFonts w:ascii="GDSTransportWebsite" w:hAnsi="GDSTransportWebsite"/>
@@ -6397,7 +6056,6 @@
                     <w:t>experts.expertRequired</w:t>
                   </w:r>
                   <w:proofErr w:type="spellEnd"/>
-                  <w:proofErr w:type="gramEnd"/>
                   <w:r>
                     <w:rPr>
                       <w:rFonts w:ascii="GDSTransportWebsite" w:hAnsi="GDSTransportWebsite"/>
@@ -6555,19 +6213,9 @@
                 <w:color w:val="0A0A0A"/>
                 <w:shd w:val="clear" w:color="auto" w:fill="FFFFFF"/>
               </w:rPr>
-              <w:t>rr_</w:t>
-            </w:r>
-            <w:proofErr w:type="gramStart"/>
-            <w:r>
-              <w:rPr>
-                <w:rFonts w:ascii="GDSTransportWebsite" w:hAnsi="GDSTransportWebsite"/>
-                <w:color w:val="0A0A0A"/>
-                <w:shd w:val="clear" w:color="auto" w:fill="FFFFFF"/>
-              </w:rPr>
-              <w:t>experts.details</w:t>
-            </w:r>
-            <w:proofErr w:type="spellEnd"/>
-            <w:proofErr w:type="gramEnd"/>
+              <w:t>rr_experts.details</w:t>
+            </w:r>
+            <w:proofErr w:type="spellEnd"/>
             <w:r>
               <w:rPr>
                 <w:rFonts w:ascii="GDSTransportWebsite" w:hAnsi="GDSTransportWebsite"/>
@@ -7179,20 +6827,8 @@
                 <w:color w:val="0A0A0A"/>
                 <w:shd w:val="clear" w:color="auto" w:fill="FFFFFF"/>
               </w:rPr>
-              <w:t xml:space="preserve">Why you need this </w:t>
-            </w:r>
-            <w:proofErr w:type="gramStart"/>
-            <w:r>
-              <w:rPr>
-                <w:rFonts w:ascii="GDSTransportWebsite" w:hAnsi="GDSTransportWebsite"/>
-                <w:b/>
-                <w:bCs/>
-                <w:color w:val="0A0A0A"/>
-                <w:shd w:val="clear" w:color="auto" w:fill="FFFFFF"/>
-              </w:rPr>
-              <w:t>expert</w:t>
-            </w:r>
-            <w:proofErr w:type="gramEnd"/>
+              <w:t>Why you need this expert</w:t>
+            </w:r>
           </w:p>
           <w:p>
             <w:pPr>
@@ -7450,19 +7086,9 @@
                 <w:color w:val="0A0A0A"/>
                 <w:shd w:val="clear" w:color="auto" w:fill="FFFFFF"/>
               </w:rPr>
-              <w:t>er_</w:t>
-            </w:r>
-            <w:proofErr w:type="gramStart"/>
-            <w:r>
-              <w:rPr>
-                <w:rFonts w:ascii="GDSTransportWebsite" w:hAnsi="GDSTransportWebsite"/>
-                <w:color w:val="0A0A0A"/>
-                <w:shd w:val="clear" w:color="auto" w:fill="FFFFFF"/>
-              </w:rPr>
-              <w:t>experts.details</w:t>
-            </w:r>
-            <w:proofErr w:type="spellEnd"/>
-            <w:proofErr w:type="gramEnd"/>
+              <w:t>er_experts.details</w:t>
+            </w:r>
+            <w:proofErr w:type="spellEnd"/>
             <w:r>
               <w:rPr>
                 <w:rFonts w:ascii="GDSTransportWebsite" w:hAnsi="GDSTransportWebsite"/>
@@ -7620,7 +7246,6 @@
               <w:t>&lt;&lt;</w:t>
             </w:r>
             <w:proofErr w:type="spellStart"/>
-            <w:proofErr w:type="gramStart"/>
             <w:r>
               <w:rPr>
                 <w:rFonts w:ascii="GDSTransportWebsite" w:hAnsi="GDSTransportWebsite"/>
@@ -7629,7 +7254,6 @@
               <w:t>witnesses.witnessesToAppear</w:t>
             </w:r>
             <w:proofErr w:type="spellEnd"/>
-            <w:proofErr w:type="gramEnd"/>
             <w:r>
               <w:rPr>
                 <w:rFonts w:ascii="GDSTransportWebsite" w:hAnsi="GDSTransportWebsite"/>
@@ -7675,19 +7299,9 @@
                 <w:color w:val="0A0A0A"/>
                 <w:shd w:val="clear" w:color="auto" w:fill="FFFFFF"/>
               </w:rPr>
-              <w:t>rr_</w:t>
-            </w:r>
-            <w:proofErr w:type="gramStart"/>
-            <w:r>
-              <w:rPr>
-                <w:rFonts w:ascii="GDSTransportWebsite" w:hAnsi="GDSTransportWebsite"/>
-                <w:color w:val="0A0A0A"/>
-                <w:shd w:val="clear" w:color="auto" w:fill="FFFFFF"/>
-              </w:rPr>
-              <w:t>witnesses.details</w:t>
-            </w:r>
-            <w:proofErr w:type="spellEnd"/>
-            <w:proofErr w:type="gramEnd"/>
+              <w:t>rr_witnesses.details</w:t>
+            </w:r>
+            <w:proofErr w:type="spellEnd"/>
             <w:r>
               <w:rPr>
                 <w:rFonts w:ascii="GDSTransportWebsite" w:hAnsi="GDSTransportWebsite"/>
@@ -8239,19 +7853,9 @@
                 <w:color w:val="0A0A0A"/>
                 <w:shd w:val="clear" w:color="auto" w:fill="FFFFFF"/>
               </w:rPr>
-              <w:t>er_</w:t>
-            </w:r>
-            <w:proofErr w:type="gramStart"/>
-            <w:r>
-              <w:rPr>
-                <w:rFonts w:ascii="GDSTransportWebsite" w:hAnsi="GDSTransportWebsite"/>
-                <w:color w:val="0A0A0A"/>
-                <w:shd w:val="clear" w:color="auto" w:fill="FFFFFF"/>
-              </w:rPr>
-              <w:t>witnesses.details</w:t>
-            </w:r>
-            <w:proofErr w:type="spellEnd"/>
-            <w:proofErr w:type="gramEnd"/>
+              <w:t>er_witnesses.details</w:t>
+            </w:r>
+            <w:proofErr w:type="spellEnd"/>
             <w:r>
               <w:rPr>
                 <w:rFonts w:ascii="GDSTransportWebsite" w:hAnsi="GDSTransportWebsite"/>
@@ -8627,7 +8231,6 @@
               <w:t>&lt;&lt;</w:t>
             </w:r>
             <w:proofErr w:type="spellStart"/>
-            <w:proofErr w:type="gramStart"/>
             <w:r>
               <w:rPr>
                 <w:rFonts w:ascii="GDSTransportWebsite" w:hAnsi="GDSTransportWebsite"/>
@@ -8636,7 +8239,6 @@
               <w:t>hearing.unavailableDatesRequired</w:t>
             </w:r>
             <w:proofErr w:type="spellEnd"/>
-            <w:proofErr w:type="gramEnd"/>
             <w:r>
               <w:rPr>
                 <w:rFonts w:ascii="GDSTransportWebsite" w:hAnsi="GDSTransportWebsite"/>
@@ -8658,7 +8260,6 @@
         <w:t>&lt;&lt;cs_{</w:t>
       </w:r>
       <w:proofErr w:type="spellStart"/>
-      <w:proofErr w:type="gramStart"/>
       <w:r>
         <w:rPr>
           <w:rFonts w:ascii="GDSTransportWebsite" w:hAnsi="GDSTransportWebsite"/>
@@ -8675,7 +8276,6 @@
         <w:t>.unavailableDates.size</w:t>
       </w:r>
       <w:proofErr w:type="spellEnd"/>
-      <w:proofErr w:type="gramEnd"/>
       <w:r>
         <w:rPr>
           <w:rFonts w:ascii="GDSTransportWebsite" w:hAnsi="GDSTransportWebsite"/>
@@ -8772,7 +8372,6 @@
               </w:rPr>
               <w:t>rr_</w:t>
             </w:r>
-            <w:proofErr w:type="gramStart"/>
             <w:r>
               <w:rPr>
                 <w:rFonts w:ascii="GDSTransportWebsite" w:hAnsi="GDSTransportWebsite"/>
@@ -8789,7 +8388,6 @@
               <w:t>.unavailableDates</w:t>
             </w:r>
             <w:proofErr w:type="spellEnd"/>
-            <w:proofErr w:type="gramEnd"/>
             <w:r>
               <w:rPr>
                 <w:rFonts w:ascii="GDSTransportWebsite" w:hAnsi="GDSTransportWebsite"/>
@@ -8847,21 +8445,12 @@
               </w:rPr>
               <w:t>&lt;&lt;cs_{</w:t>
             </w:r>
-            <w:proofErr w:type="gramStart"/>
-            <w:r>
-              <w:rPr>
-                <w:rFonts w:ascii="GDSTransportWebsite" w:hAnsi="GDSTransportWebsite"/>
-                <w:color w:val="0A0A0A"/>
-              </w:rPr>
-              <w:t>date!=</w:t>
-            </w:r>
-            <w:proofErr w:type="gramEnd"/>
-            <w:r>
-              <w:rPr>
-                <w:rFonts w:ascii="GDSTransportWebsite" w:hAnsi="GDSTransportWebsite"/>
-                <w:color w:val="0A0A0A"/>
-              </w:rPr>
-              <w:t>null</w:t>
+            <w:r>
+              <w:rPr>
+                <w:rFonts w:ascii="GDSTransportWebsite" w:hAnsi="GDSTransportWebsite"/>
+                <w:color w:val="0A0A0A"/>
+              </w:rPr>
+              <w:t>date!=null</w:t>
             </w:r>
             <w:r>
               <w:rPr>
@@ -8885,18 +8474,9 @@
                 <w:rFonts w:ascii="GDSTransportWebsite" w:hAnsi="GDSTransportWebsite"/>
                 <w:color w:val="0A0A0A"/>
               </w:rPr>
-              <w:t>&lt;</w:t>
-            </w:r>
-            <w:proofErr w:type="gramStart"/>
-            <w:r>
-              <w:rPr>
-                <w:rFonts w:ascii="GDSTransportWebsite" w:hAnsi="GDSTransportWebsite"/>
-                <w:color w:val="0A0A0A"/>
-              </w:rPr>
-              <w:t>&lt;{</w:t>
-            </w:r>
-            <w:proofErr w:type="spellStart"/>
-            <w:proofErr w:type="gramEnd"/>
+              <w:t>&lt;&lt;{</w:t>
+            </w:r>
+            <w:proofErr w:type="spellStart"/>
             <w:r>
               <w:rPr>
                 <w:rFonts w:ascii="GDSTransportWebsite" w:hAnsi="GDSTransportWebsite"/>
@@ -8974,18 +8554,9 @@
                 <w:rFonts w:ascii="GDSTransportWebsite" w:hAnsi="GDSTransportWebsite"/>
                 <w:color w:val="0A0A0A"/>
               </w:rPr>
-              <w:t>From &lt;</w:t>
-            </w:r>
-            <w:proofErr w:type="gramStart"/>
-            <w:r>
-              <w:rPr>
-                <w:rFonts w:ascii="GDSTransportWebsite" w:hAnsi="GDSTransportWebsite"/>
-                <w:color w:val="0A0A0A"/>
-              </w:rPr>
-              <w:t>&lt;{</w:t>
-            </w:r>
-            <w:proofErr w:type="spellStart"/>
-            <w:proofErr w:type="gramEnd"/>
+              <w:t>From &lt;&lt;{</w:t>
+            </w:r>
+            <w:proofErr w:type="spellStart"/>
             <w:r>
               <w:rPr>
                 <w:rFonts w:ascii="GDSTransportWebsite" w:hAnsi="GDSTransportWebsite"/>
@@ -9176,7 +8747,6 @@
               </w:rPr>
               <w:t>er_</w:t>
             </w:r>
-            <w:proofErr w:type="gramStart"/>
             <w:r>
               <w:rPr>
                 <w:rFonts w:ascii="GDSTransportWebsite" w:hAnsi="GDSTransportWebsite"/>
@@ -9193,7 +8763,6 @@
               <w:t>.unavailableDates</w:t>
             </w:r>
             <w:proofErr w:type="spellEnd"/>
-            <w:proofErr w:type="gramEnd"/>
             <w:r>
               <w:rPr>
                 <w:rFonts w:ascii="GDSTransportWebsite" w:hAnsi="GDSTransportWebsite"/>
@@ -9608,7 +9177,7 @@
         </w:tc>
         <w:tc>
           <w:tcPr>
-            <w:tcW w:w="6517" w:type="dxa"/>
+            <w:tcW w:w="6518" w:type="dxa"/>
             <w:tcBorders>
               <w:top w:val="nil"/>
               <w:left w:val="nil"/>
@@ -9709,36 +9278,28 @@
         </w:tc>
         <w:tc>
           <w:tcPr>
-            <w:tcW w:w="6517" w:type="dxa"/>
-            <w:tcBorders>
-              <w:top w:val="nil"/>
-              <w:left w:val="nil"/>
-              <w:bottom w:val="nil"/>
-              <w:right w:val="nil"/>
-            </w:tcBorders>
-          </w:tcPr>
-          <w:p>
-            <w:pPr>
-              <w:spacing w:before="40" w:after="40"/>
-              <w:rPr>
-                <w:rFonts w:ascii="GDSTransportWebsite" w:hAnsi="GDSTransportWebsite"/>
-                <w:color w:val="0A0A0A"/>
-              </w:rPr>
-            </w:pPr>
-            <w:r>
-              <w:rPr>
-                <w:rFonts w:ascii="GDSTransportWebsite" w:hAnsi="GDSTransportWebsite"/>
-                <w:color w:val="0A0A0A"/>
-              </w:rPr>
-              <w:t>&lt;&lt;cs</w:t>
-            </w:r>
-            <w:proofErr w:type="gramStart"/>
-            <w:r>
-              <w:rPr>
-                <w:rFonts w:ascii="GDSTransportWebsite" w:hAnsi="GDSTransportWebsite"/>
-                <w:color w:val="0A0A0A"/>
-              </w:rPr>
-              <w:t>_{ vulnerabilityQuestions.</w:t>
+            <w:tcW w:w="6518" w:type="dxa"/>
+            <w:tcBorders>
+              <w:top w:val="nil"/>
+              <w:left w:val="nil"/>
+              <w:bottom w:val="nil"/>
+              <w:right w:val="nil"/>
+            </w:tcBorders>
+          </w:tcPr>
+          <w:p>
+            <w:pPr>
+              <w:spacing w:before="40" w:after="40"/>
+              <w:rPr>
+                <w:rFonts w:ascii="GDSTransportWebsite" w:hAnsi="GDSTransportWebsite"/>
+                <w:color w:val="0A0A0A"/>
+              </w:rPr>
+            </w:pPr>
+            <w:r>
+              <w:rPr>
+                <w:rFonts w:ascii="GDSTransportWebsite" w:hAnsi="GDSTransportWebsite"/>
+                <w:color w:val="0A0A0A"/>
+              </w:rPr>
+              <w:t>&lt;&lt;cs_{ vulnerabilityQuestions.</w:t>
             </w:r>
             <w:r>
               <w:rPr>
@@ -9747,7 +9308,6 @@
               </w:rPr>
               <w:t>vulnerabilityAdjustmentsRequired</w:t>
             </w:r>
-            <w:proofErr w:type="gramEnd"/>
             <w:r>
               <w:rPr>
                 <w:rFonts w:ascii="GDSTransportWebsite" w:hAnsi="GDSTransportWebsite"/>
@@ -9791,7 +9351,85 @@
                 <w:shd w:val="clear" w:color="auto" w:fill="FFFFFF"/>
               </w:rPr>
             </w:pPr>
-          </w:p>
+            <w:r>
+              <w:rPr>
+                <w:rFonts w:ascii="GDSTransportWebsite" w:hAnsi="GDSTransportWebsite"/>
+                <w:b/>
+                <w:bCs/>
+                <w:color w:val="0A0A0A"/>
+                <w:shd w:val="clear" w:color="auto" w:fill="FFFFFF"/>
+              </w:rPr>
+              <w:t>&lt;&lt;</w:t>
+            </w:r>
+            <w:proofErr w:type="spellStart"/>
+            <w:r>
+              <w:rPr>
+                <w:rFonts w:ascii="GDSTransportWebsite" w:hAnsi="GDSTransportWebsite"/>
+                <w:b/>
+                <w:bCs/>
+                <w:color w:val="0A0A0A"/>
+                <w:shd w:val="clear" w:color="auto" w:fill="FFFFFF"/>
+              </w:rPr>
+              <w:t>rr_</w:t>
+            </w:r>
+            <w:r>
+              <w:rPr>
+                <w:rFonts w:ascii="GDSTransportWebsite" w:hAnsi="GDSTransportWebsite"/>
+                <w:b/>
+                <w:bCs/>
+                <w:color w:val="0A0A0A"/>
+                <w:shd w:val="clear" w:color="auto" w:fill="FFFFFF"/>
+              </w:rPr>
+              <w:t>hearingLipSupportRequirements</w:t>
+            </w:r>
+            <w:proofErr w:type="spellEnd"/>
+            <w:r>
+              <w:rPr>
+                <w:rFonts w:ascii="GDSTransportWebsite" w:hAnsi="GDSTransportWebsite"/>
+                <w:b/>
+                <w:bCs/>
+                <w:color w:val="0A0A0A"/>
+                <w:shd w:val="clear" w:color="auto" w:fill="FFFFFF"/>
+              </w:rPr>
+              <w:t>&gt;&gt;</w:t>
+            </w:r>
+          </w:p>
+        </w:tc>
+        <w:tc>
+          <w:tcPr>
+            <w:tcW w:w="6518" w:type="dxa"/>
+            <w:tcBorders>
+              <w:top w:val="nil"/>
+              <w:left w:val="nil"/>
+              <w:bottom w:val="nil"/>
+              <w:right w:val="nil"/>
+            </w:tcBorders>
+          </w:tcPr>
+          <w:p>
+            <w:pPr>
+              <w:spacing w:before="40" w:after="40"/>
+              <w:rPr>
+                <w:rFonts w:ascii="GDSTransportWebsite" w:hAnsi="GDSTransportWebsite"/>
+                <w:color w:val="0A0A0A"/>
+              </w:rPr>
+            </w:pPr>
+          </w:p>
+        </w:tc>
+      </w:tr>
+      <w:tr>
+        <w:trPr>
+          <w:trHeight w:val="448"/>
+        </w:trPr>
+        <w:tc>
+          <w:tcPr>
+            <w:tcW w:w="3542" w:type="dxa"/>
+            <w:tcBorders>
+              <w:top w:val="nil"/>
+              <w:left w:val="nil"/>
+              <w:bottom w:val="single" w:sz="4" w:space="0" w:color="auto"/>
+              <w:right w:val="nil"/>
+            </w:tcBorders>
+          </w:tcPr>
           <w:p>
             <w:pPr>
               <w:pStyle w:val="NormalWeb"/>
@@ -9807,6 +9445,289 @@
             <w:r>
               <w:rPr>
                 <w:rFonts w:ascii="GDSTransportWebsite" w:hAnsi="GDSTransportWebsite"/>
+                <w:color w:val="0A0A0A"/>
+              </w:rPr>
+              <w:t>Witness &lt;&lt;$</w:t>
+            </w:r>
+            <w:proofErr w:type="spellStart"/>
+            <w:r>
+              <w:rPr>
+                <w:rFonts w:ascii="GDSTransportWebsite" w:hAnsi="GDSTransportWebsite"/>
+                <w:color w:val="0A0A0A"/>
+              </w:rPr>
+              <w:t>itemnum</w:t>
+            </w:r>
+            <w:proofErr w:type="spellEnd"/>
+            <w:r>
+              <w:rPr>
+                <w:rFonts w:ascii="GDSTransportWebsite" w:hAnsi="GDSTransportWebsite"/>
+                <w:color w:val="0A0A0A"/>
+              </w:rPr>
+              <w:t>&gt;&gt;</w:t>
+            </w:r>
+          </w:p>
+        </w:tc>
+        <w:tc>
+          <w:tcPr>
+            <w:tcW w:w="6518" w:type="dxa"/>
+            <w:tcBorders>
+              <w:top w:val="nil"/>
+              <w:left w:val="nil"/>
+              <w:bottom w:val="single" w:sz="4" w:space="0" w:color="auto"/>
+              <w:right w:val="nil"/>
+            </w:tcBorders>
+          </w:tcPr>
+          <w:p>
+            <w:pPr>
+              <w:spacing w:before="40" w:after="40"/>
+              <w:rPr>
+                <w:rFonts w:ascii="GDSTransportWebsite" w:hAnsi="GDSTransportWebsite"/>
+                <w:color w:val="0A0A0A"/>
+              </w:rPr>
+            </w:pPr>
+          </w:p>
+        </w:tc>
+      </w:tr>
+      <w:tr>
+        <w:trPr>
+          <w:trHeight w:val="448"/>
+        </w:trPr>
+        <w:tc>
+          <w:tcPr>
+            <w:tcW w:w="3542" w:type="dxa"/>
+            <w:tcBorders>
+              <w:top w:val="single" w:sz="4" w:space="0" w:color="auto"/>
+              <w:left w:val="nil"/>
+              <w:bottom w:val="nil"/>
+              <w:right w:val="nil"/>
+            </w:tcBorders>
+          </w:tcPr>
+          <w:p>
+            <w:pPr>
+              <w:pStyle w:val="NormalWeb"/>
+              <w:spacing w:before="40" w:beforeAutospacing="0" w:after="40" w:afterAutospacing="0"/>
+              <w:rPr>
+                <w:rFonts w:ascii="GDSTransportWebsite" w:hAnsi="GDSTransportWebsite"/>
+                <w:color w:val="0A0A0A"/>
+              </w:rPr>
+            </w:pPr>
+          </w:p>
+          <w:p>
+            <w:pPr>
+              <w:pStyle w:val="NormalWeb"/>
+              <w:spacing w:before="40" w:beforeAutospacing="0" w:after="40" w:afterAutospacing="0"/>
+              <w:rPr>
+                <w:rFonts w:ascii="GDSTransportWebsite" w:hAnsi="GDSTransportWebsite"/>
+                <w:b/>
+                <w:bCs/>
+                <w:color w:val="0A0A0A"/>
+              </w:rPr>
+            </w:pPr>
+            <w:r>
+              <w:rPr>
+                <w:rFonts w:ascii="GDSTransportWebsite" w:hAnsi="GDSTransportWebsite"/>
+                <w:b/>
+                <w:bCs/>
+                <w:color w:val="0A0A0A"/>
+              </w:rPr>
+              <w:t>Name</w:t>
+            </w:r>
+          </w:p>
+        </w:tc>
+        <w:tc>
+          <w:tcPr>
+            <w:tcW w:w="6518" w:type="dxa"/>
+            <w:tcBorders>
+              <w:top w:val="single" w:sz="4" w:space="0" w:color="auto"/>
+              <w:left w:val="nil"/>
+              <w:bottom w:val="nil"/>
+              <w:right w:val="nil"/>
+            </w:tcBorders>
+          </w:tcPr>
+          <w:p>
+            <w:pPr>
+              <w:spacing w:before="40" w:after="40"/>
+              <w:rPr>
+                <w:rFonts w:ascii="GDSTransportWebsite" w:hAnsi="GDSTransportWebsite"/>
+                <w:color w:val="0A0A0A"/>
+              </w:rPr>
+            </w:pPr>
+          </w:p>
+          <w:p>
+            <w:pPr>
+              <w:spacing w:before="40" w:after="40"/>
+              <w:rPr>
+                <w:rFonts w:ascii="GDSTransportWebsite" w:hAnsi="GDSTransportWebsite"/>
+                <w:color w:val="0A0A0A"/>
+              </w:rPr>
+            </w:pPr>
+            <w:r>
+              <w:rPr>
+                <w:rFonts w:ascii="GDSTransportWebsite" w:hAnsi="GDSTransportWebsite"/>
+                <w:color w:val="0A0A0A"/>
+              </w:rPr>
+              <w:t>&lt;&lt;name&gt;&gt;</w:t>
+            </w:r>
+          </w:p>
+        </w:tc>
+      </w:tr>
+      <w:tr>
+        <w:trPr>
+          <w:trHeight w:val="448"/>
+        </w:trPr>
+        <w:tc>
+          <w:tcPr>
+            <w:tcW w:w="3542" w:type="dxa"/>
+            <w:tcBorders>
+              <w:top w:val="nil"/>
+              <w:left w:val="nil"/>
+              <w:bottom w:val="nil"/>
+              <w:right w:val="nil"/>
+            </w:tcBorders>
+          </w:tcPr>
+          <w:p>
+            <w:pPr>
+              <w:pStyle w:val="NormalWeb"/>
+              <w:spacing w:before="40" w:beforeAutospacing="0" w:after="40" w:afterAutospacing="0"/>
+              <w:rPr>
+                <w:rFonts w:ascii="GDSTransportWebsite" w:hAnsi="GDSTransportWebsite"/>
+                <w:color w:val="0A0A0A"/>
+              </w:rPr>
+            </w:pPr>
+            <w:r>
+              <w:rPr>
+                <w:rFonts w:ascii="GDSTransportWebsite" w:hAnsi="GDSTransportWebsite"/>
+                <w:color w:val="0A0A0A"/>
+              </w:rPr>
+              <w:t>&lt;&lt;</w:t>
+            </w:r>
+            <w:proofErr w:type="spellStart"/>
+            <w:r>
+              <w:rPr>
+                <w:rFonts w:ascii="GDSTransportWebsite" w:hAnsi="GDSTransportWebsite"/>
+                <w:color w:val="0A0A0A"/>
+              </w:rPr>
+              <w:t>rr</w:t>
+            </w:r>
+            <w:proofErr w:type="spellEnd"/>
+            <w:r>
+              <w:rPr>
+                <w:rFonts w:ascii="GDSTransportWebsite" w:hAnsi="GDSTransportWebsite"/>
+                <w:color w:val="0A0A0A"/>
+              </w:rPr>
+              <w:t>_</w:t>
+            </w:r>
+            <w:r>
+              <w:t xml:space="preserve"> </w:t>
+            </w:r>
+            <w:r>
+              <w:rPr>
+                <w:rFonts w:ascii="GDSTransportWebsite" w:hAnsi="GDSTransportWebsite"/>
+                <w:color w:val="0A0A0A"/>
+              </w:rPr>
+              <w:t>requirements</w:t>
+            </w:r>
+            <w:r>
+              <w:rPr>
+                <w:rFonts w:ascii="GDSTransportWebsite" w:hAnsi="GDSTransportWebsite"/>
+                <w:color w:val="0A0A0A"/>
+              </w:rPr>
+              <w:t>&gt;&gt;</w:t>
+            </w:r>
+          </w:p>
+        </w:tc>
+        <w:tc>
+          <w:tcPr>
+            <w:tcW w:w="6518" w:type="dxa"/>
+            <w:tcBorders>
+              <w:top w:val="nil"/>
+              <w:left w:val="nil"/>
+              <w:bottom w:val="nil"/>
+              <w:right w:val="nil"/>
+            </w:tcBorders>
+          </w:tcPr>
+          <w:p>
+            <w:pPr>
+              <w:spacing w:before="40" w:after="40"/>
+              <w:rPr>
+                <w:rFonts w:ascii="GDSTransportWebsite" w:hAnsi="GDSTransportWebsite"/>
+                <w:color w:val="0A0A0A"/>
+              </w:rPr>
+            </w:pPr>
+          </w:p>
+        </w:tc>
+      </w:tr>
+      <w:tr>
+        <w:trPr>
+          <w:trHeight w:val="680"/>
+        </w:trPr>
+        <w:tc>
+          <w:tcPr>
+            <w:tcW w:w="3542" w:type="dxa"/>
+            <w:tcBorders>
+              <w:top w:val="nil"/>
+              <w:left w:val="nil"/>
+              <w:bottom w:val="nil"/>
+              <w:right w:val="nil"/>
+            </w:tcBorders>
+          </w:tcPr>
+          <w:p>
+            <w:pPr>
+              <w:pStyle w:val="NormalWeb"/>
+              <w:spacing w:before="40" w:beforeAutospacing="0" w:after="40" w:afterAutospacing="0"/>
+              <w:rPr>
+                <w:rFonts w:ascii="GDSTransportWebsite" w:hAnsi="GDSTransportWebsite"/>
+                <w:b/>
+                <w:bCs/>
+                <w:color w:val="0A0A0A"/>
+                <w:shd w:val="clear" w:color="auto" w:fill="FFFFFF"/>
+              </w:rPr>
+            </w:pPr>
+            <w:r>
+              <w:rPr>
+                <w:rFonts w:ascii="GDSTransportWebsite" w:hAnsi="GDSTransportWebsite"/>
+                <w:b/>
+                <w:bCs/>
+                <w:color w:val="0A0A0A"/>
+                <w:shd w:val="clear" w:color="auto" w:fill="FFFFFF"/>
+              </w:rPr>
+              <w:t>&lt;&lt;$</w:t>
+            </w:r>
+            <w:proofErr w:type="spellStart"/>
+            <w:r>
+              <w:rPr>
+                <w:rFonts w:ascii="GDSTransportWebsite" w:hAnsi="GDSTransportWebsite"/>
+                <w:b/>
+                <w:bCs/>
+                <w:color w:val="0A0A0A"/>
+                <w:shd w:val="clear" w:color="auto" w:fill="FFFFFF"/>
+              </w:rPr>
+              <w:t>itemnum</w:t>
+            </w:r>
+            <w:proofErr w:type="spellEnd"/>
+            <w:r>
+              <w:rPr>
+                <w:rFonts w:ascii="GDSTransportWebsite" w:hAnsi="GDSTransportWebsite"/>
+                <w:b/>
+                <w:bCs/>
+                <w:color w:val="0A0A0A"/>
+                <w:shd w:val="clear" w:color="auto" w:fill="FFFFFF"/>
+              </w:rPr>
+              <w:t>&gt;&gt;</w:t>
+            </w:r>
+            <w:r>
+              <w:rPr>
+                <w:rFonts w:ascii="GDSTransportWebsite" w:hAnsi="GDSTransportWebsite"/>
+                <w:b/>
+                <w:bCs/>
+                <w:color w:val="0A0A0A"/>
+                <w:shd w:val="clear" w:color="auto" w:fill="FFFFFF"/>
+              </w:rPr>
+              <w:t>.</w:t>
+            </w:r>
+            <w:r>
+              <w:rPr>
+                <w:rFonts w:ascii="GDSTransportWebsite" w:hAnsi="GDSTransportWebsite"/>
                 <w:b/>
                 <w:bCs/>
                 <w:color w:val="0A0A0A"/>
@@ -9818,102 +9739,230 @@
         </w:tc>
         <w:tc>
           <w:tcPr>
-            <w:tcW w:w="6517" w:type="dxa"/>
-            <w:tcBorders>
-              <w:top w:val="nil"/>
-              <w:left w:val="nil"/>
-              <w:bottom w:val="nil"/>
-              <w:right w:val="nil"/>
-            </w:tcBorders>
-          </w:tcPr>
-          <w:p>
-            <w:pPr>
-              <w:spacing w:before="40" w:after="40"/>
-              <w:rPr>
-                <w:rFonts w:ascii="GDSTransportWebsite" w:hAnsi="GDSTransportWebsite"/>
-                <w:color w:val="0A0A0A"/>
-              </w:rPr>
-            </w:pPr>
-          </w:p>
-          <w:p>
-            <w:pPr>
-              <w:spacing w:before="40" w:after="40"/>
-              <w:rPr>
-                <w:rFonts w:ascii="GDSTransportWebsite" w:hAnsi="GDSTransportWebsite"/>
-                <w:color w:val="0A0A0A"/>
-              </w:rPr>
-            </w:pPr>
-            <w:r>
-              <w:rPr>
-                <w:rFonts w:ascii="GDSTransportWebsite" w:hAnsi="GDSTransportWebsite"/>
-                <w:color w:val="0A0A0A"/>
-              </w:rPr>
-              <w:t>&lt;&lt;cs_{</w:t>
-            </w:r>
-            <w:proofErr w:type="spellStart"/>
-            <w:r>
-              <w:rPr>
-                <w:rFonts w:ascii="GDSTransportWebsite" w:hAnsi="GDSTransportWebsite"/>
-                <w:color w:val="0A0A0A"/>
-              </w:rPr>
-              <w:t>isBlank</w:t>
-            </w:r>
-            <w:proofErr w:type="spellEnd"/>
-            <w:r>
-              <w:rPr>
-                <w:rFonts w:ascii="GDSTransportWebsite" w:hAnsi="GDSTransportWebsite"/>
-                <w:color w:val="0A0A0A"/>
-              </w:rPr>
-              <w:t>(</w:t>
-            </w:r>
-            <w:proofErr w:type="spellStart"/>
-            <w:proofErr w:type="gramStart"/>
-            <w:r>
-              <w:rPr>
-                <w:rFonts w:ascii="GDSTransportWebsite" w:hAnsi="GDSTransportWebsite"/>
-                <w:color w:val="0A0A0A"/>
-              </w:rPr>
-              <w:t>support.</w:t>
-            </w:r>
-            <w:r>
-              <w:rPr>
-                <w:rFonts w:ascii="GDSTransportWebsite" w:hAnsi="GDSTransportWebsite"/>
-                <w:color w:val="0A0A0A"/>
-              </w:rPr>
-              <w:t>supportRequirementsAdditional</w:t>
-            </w:r>
-            <w:proofErr w:type="spellEnd"/>
-            <w:proofErr w:type="gramEnd"/>
-            <w:r>
-              <w:rPr>
-                <w:rFonts w:ascii="GDSTransportWebsite" w:hAnsi="GDSTransportWebsite"/>
-                <w:color w:val="0A0A0A"/>
-              </w:rPr>
-              <w:t>)}&gt;&gt;Not Provided&lt;&lt;else&gt;&gt;&lt;&lt;</w:t>
-            </w:r>
-            <w:proofErr w:type="spellStart"/>
-            <w:r>
-              <w:rPr>
-                <w:rFonts w:ascii="GDSTransportWebsite" w:hAnsi="GDSTransportWebsite"/>
-                <w:color w:val="0A0A0A"/>
-              </w:rPr>
-              <w:t>support.</w:t>
-            </w:r>
-            <w:r>
-              <w:rPr>
-                <w:rFonts w:ascii="GDSTransportWebsite" w:hAnsi="GDSTransportWebsite"/>
-                <w:color w:val="0A0A0A"/>
-              </w:rPr>
-              <w:t>supportRequirementsAdditional</w:t>
-            </w:r>
-            <w:proofErr w:type="spellEnd"/>
-            <w:r>
-              <w:rPr>
-                <w:rFonts w:ascii="GDSTransportWebsite" w:hAnsi="GDSTransportWebsite"/>
-                <w:color w:val="0A0A0A"/>
-              </w:rPr>
-              <w:t>&gt;&gt;&lt;&lt;es_&gt;&gt;</w:t>
-            </w:r>
+            <w:tcW w:w="6518" w:type="dxa"/>
+            <w:tcBorders>
+              <w:top w:val="nil"/>
+              <w:left w:val="nil"/>
+              <w:bottom w:val="nil"/>
+              <w:right w:val="nil"/>
+            </w:tcBorders>
+          </w:tcPr>
+          <w:p>
+            <w:pPr>
+              <w:spacing w:before="40" w:after="40"/>
+              <w:rPr>
+                <w:rFonts w:ascii="GDSTransportWebsite" w:hAnsi="GDSTransportWebsite"/>
+                <w:color w:val="0A0A0A"/>
+              </w:rPr>
+            </w:pPr>
+            <w:r>
+              <w:rPr>
+                <w:rFonts w:ascii="GDSTransportWebsite" w:hAnsi="GDSTransportWebsite"/>
+                <w:color w:val="0A0A0A"/>
+              </w:rPr>
+              <w:t>&lt;&lt;</w:t>
+            </w:r>
+            <w:proofErr w:type="spellStart"/>
+            <w:r>
+              <w:rPr>
+                <w:rFonts w:ascii="GDSTransportWebsite" w:hAnsi="GDSTransportWebsite"/>
+                <w:color w:val="0A0A0A"/>
+              </w:rPr>
+              <w:t>displayedValue</w:t>
+            </w:r>
+            <w:proofErr w:type="spellEnd"/>
+            <w:r>
+              <w:rPr>
+                <w:rFonts w:ascii="GDSTransportWebsite" w:hAnsi="GDSTransportWebsite"/>
+                <w:color w:val="0A0A0A"/>
+              </w:rPr>
+              <w:t>&gt;&gt;</w:t>
+            </w:r>
+          </w:p>
+          <w:p>
+            <w:pPr>
+              <w:spacing w:before="40" w:after="40"/>
+              <w:rPr>
+                <w:rFonts w:ascii="GDSTransportWebsite" w:hAnsi="GDSTransportWebsite"/>
+                <w:color w:val="0A0A0A"/>
+              </w:rPr>
+            </w:pPr>
+          </w:p>
+        </w:tc>
+      </w:tr>
+      <w:tr>
+        <w:trPr>
+          <w:trHeight w:val="680"/>
+        </w:trPr>
+        <w:tc>
+          <w:tcPr>
+            <w:tcW w:w="3542" w:type="dxa"/>
+            <w:tcBorders>
+              <w:top w:val="nil"/>
+              <w:left w:val="nil"/>
+              <w:bottom w:val="nil"/>
+              <w:right w:val="nil"/>
+            </w:tcBorders>
+          </w:tcPr>
+          <w:p>
+            <w:pPr>
+              <w:pStyle w:val="NormalWeb"/>
+              <w:spacing w:before="40" w:beforeAutospacing="0" w:after="40" w:afterAutospacing="0"/>
+              <w:rPr>
+                <w:rFonts w:ascii="GDSTransportWebsite" w:hAnsi="GDSTransportWebsite"/>
+                <w:color w:val="0A0A0A"/>
+                <w:shd w:val="clear" w:color="auto" w:fill="FFFFFF"/>
+              </w:rPr>
+            </w:pPr>
+            <w:r>
+              <w:rPr>
+                <w:rFonts w:ascii="GDSTransportWebsite" w:hAnsi="GDSTransportWebsite"/>
+                <w:color w:val="0A0A0A"/>
+                <w:shd w:val="clear" w:color="auto" w:fill="FFFFFF"/>
+              </w:rPr>
+              <w:t>&lt;&lt;er_</w:t>
+            </w:r>
+            <w:r>
+              <w:rPr>
+                <w:rFonts w:ascii="GDSTransportWebsite" w:hAnsi="GDSTransportWebsite"/>
+                <w:color w:val="0A0A0A"/>
+              </w:rPr>
+              <w:t xml:space="preserve"> </w:t>
+            </w:r>
+            <w:r>
+              <w:rPr>
+                <w:rFonts w:ascii="GDSTransportWebsite" w:hAnsi="GDSTransportWebsite"/>
+                <w:color w:val="0A0A0A"/>
+              </w:rPr>
+              <w:t>requirements</w:t>
+            </w:r>
+            <w:r>
+              <w:rPr>
+                <w:rFonts w:ascii="GDSTransportWebsite" w:hAnsi="GDSTransportWebsite"/>
+                <w:color w:val="0A0A0A"/>
+                <w:shd w:val="clear" w:color="auto" w:fill="FFFFFF"/>
+              </w:rPr>
+              <w:t xml:space="preserve"> </w:t>
+            </w:r>
+            <w:r>
+              <w:rPr>
+                <w:rFonts w:ascii="GDSTransportWebsite" w:hAnsi="GDSTransportWebsite"/>
+                <w:color w:val="0A0A0A"/>
+                <w:shd w:val="clear" w:color="auto" w:fill="FFFFFF"/>
+              </w:rPr>
+              <w:t>&gt;&gt;</w:t>
+            </w:r>
+          </w:p>
+        </w:tc>
+        <w:tc>
+          <w:tcPr>
+            <w:tcW w:w="6518" w:type="dxa"/>
+            <w:tcBorders>
+              <w:top w:val="nil"/>
+              <w:left w:val="nil"/>
+              <w:bottom w:val="nil"/>
+              <w:right w:val="nil"/>
+            </w:tcBorders>
+          </w:tcPr>
+          <w:p>
+            <w:pPr>
+              <w:spacing w:before="40" w:after="40"/>
+              <w:rPr>
+                <w:rFonts w:ascii="GDSTransportWebsite" w:hAnsi="GDSTransportWebsite"/>
+                <w:color w:val="0A0A0A"/>
+              </w:rPr>
+            </w:pPr>
+          </w:p>
+        </w:tc>
+      </w:tr>
+      <w:tr>
+        <w:trPr>
+          <w:trHeight w:val="680"/>
+        </w:trPr>
+        <w:tc>
+          <w:tcPr>
+            <w:tcW w:w="3542" w:type="dxa"/>
+            <w:tcBorders>
+              <w:top w:val="nil"/>
+              <w:left w:val="nil"/>
+              <w:bottom w:val="nil"/>
+              <w:right w:val="nil"/>
+            </w:tcBorders>
+          </w:tcPr>
+          <w:p>
+            <w:pPr>
+              <w:pStyle w:val="NormalWeb"/>
+              <w:spacing w:before="40" w:beforeAutospacing="0" w:after="40" w:afterAutospacing="0"/>
+              <w:rPr>
+                <w:rFonts w:ascii="GDSTransportWebsite" w:hAnsi="GDSTransportWebsite"/>
+                <w:b/>
+                <w:bCs/>
+                <w:color w:val="0A0A0A"/>
+                <w:shd w:val="clear" w:color="auto" w:fill="FFFFFF"/>
+              </w:rPr>
+            </w:pPr>
+            <w:r>
+              <w:rPr>
+                <w:rFonts w:ascii="GDSTransportWebsite" w:hAnsi="GDSTransportWebsite"/>
+                <w:b/>
+                <w:bCs/>
+                <w:color w:val="0A0A0A"/>
+                <w:shd w:val="clear" w:color="auto" w:fill="FFFFFF"/>
+              </w:rPr>
+              <w:t>&lt;&lt;</w:t>
+            </w:r>
+            <w:proofErr w:type="spellStart"/>
+            <w:r>
+              <w:rPr>
+                <w:rFonts w:ascii="GDSTransportWebsite" w:hAnsi="GDSTransportWebsite"/>
+                <w:b/>
+                <w:bCs/>
+                <w:color w:val="0A0A0A"/>
+                <w:shd w:val="clear" w:color="auto" w:fill="FFFFFF"/>
+              </w:rPr>
+              <w:t>er_</w:t>
+            </w:r>
+            <w:r>
+              <w:rPr>
+                <w:rFonts w:ascii="GDSTransportWebsite" w:hAnsi="GDSTransportWebsite"/>
+                <w:b/>
+                <w:bCs/>
+                <w:color w:val="0A0A0A"/>
+                <w:shd w:val="clear" w:color="auto" w:fill="FFFFFF"/>
+              </w:rPr>
+              <w:t>hearingLipSupportRequirements</w:t>
+            </w:r>
+            <w:proofErr w:type="spellEnd"/>
+            <w:r>
+              <w:rPr>
+                <w:rFonts w:ascii="GDSTransportWebsite" w:hAnsi="GDSTransportWebsite"/>
+                <w:b/>
+                <w:bCs/>
+                <w:color w:val="0A0A0A"/>
+                <w:shd w:val="clear" w:color="auto" w:fill="FFFFFF"/>
+              </w:rPr>
+              <w:t>&gt;&gt;</w:t>
+            </w:r>
+          </w:p>
+        </w:tc>
+        <w:tc>
+          <w:tcPr>
+            <w:tcW w:w="6518" w:type="dxa"/>
+            <w:tcBorders>
+              <w:top w:val="nil"/>
+              <w:left w:val="nil"/>
+              <w:bottom w:val="nil"/>
+              <w:right w:val="nil"/>
+            </w:tcBorders>
+          </w:tcPr>
+          <w:p>
+            <w:pPr>
+              <w:spacing w:before="40" w:after="40"/>
+              <w:rPr>
+                <w:rFonts w:ascii="GDSTransportWebsite" w:hAnsi="GDSTransportWebsite"/>
+                <w:color w:val="0A0A0A"/>
+              </w:rPr>
+            </w:pPr>
           </w:p>
         </w:tc>
       </w:tr>
@@ -9987,6 +10036,7 @@
                 <w:color w:val="0A0A0A"/>
                 <w:shd w:val="clear" w:color="auto" w:fill="FFFFFF"/>
               </w:rPr>
+              <w:lastRenderedPageBreak/>
               <w:t>Do you intend to make any applications in the future?</w:t>
             </w:r>
           </w:p>
@@ -10242,20 +10292,8 @@
                 <w:color w:val="0A0A0A"/>
                 <w:shd w:val="clear" w:color="auto" w:fill="FFFFFF"/>
               </w:rPr>
-              <w:t xml:space="preserve">Provide any other information that the judge may </w:t>
-            </w:r>
-            <w:proofErr w:type="gramStart"/>
-            <w:r>
-              <w:rPr>
-                <w:rFonts w:ascii="GDSTransportWebsite" w:hAnsi="GDSTransportWebsite"/>
-                <w:b/>
-                <w:bCs/>
-                <w:color w:val="0A0A0A"/>
-                <w:shd w:val="clear" w:color="auto" w:fill="FFFFFF"/>
-              </w:rPr>
-              <w:t>need</w:t>
-            </w:r>
-            <w:proofErr w:type="gramEnd"/>
+              <w:t>Provide any other information that the judge may need</w:t>
+            </w:r>
           </w:p>
           <w:p>
             <w:pPr>
@@ -10294,11 +10332,9 @@
                 <w:rFonts w:ascii="GDSTransportWebsite" w:hAnsi="GDSTransportWebsite"/>
                 <w:color w:val="0A0A0A"/>
               </w:rPr>
-              <w:lastRenderedPageBreak/>
               <w:t>&lt;&lt;cs_{</w:t>
             </w:r>
             <w:proofErr w:type="spellStart"/>
-            <w:proofErr w:type="gramStart"/>
             <w:r>
               <w:rPr>
                 <w:rFonts w:ascii="GDSTransportWebsite" w:hAnsi="GDSTransportWebsite"/>
@@ -10315,7 +10351,6 @@
               <w:t>(</w:t>
             </w:r>
             <w:proofErr w:type="spellStart"/>
-            <w:proofErr w:type="gramEnd"/>
             <w:r>
               <w:rPr>
                 <w:rFonts w:ascii="GDSTransportWebsite" w:hAnsi="GDSTransportWebsite"/>
@@ -10329,15 +10364,7 @@
                 <w:rFonts w:ascii="GDSTransportWebsite" w:hAnsi="GDSTransportWebsite"/>
                 <w:color w:val="0A0A0A"/>
               </w:rPr>
-              <w:t xml:space="preserve">)}&gt;&gt;Not </w:t>
-            </w:r>
-            <w:r>
-              <w:rPr>
-                <w:rFonts w:ascii="GDSTransportWebsite" w:hAnsi="GDSTransportWebsite"/>
-                <w:color w:val="0A0A0A"/>
-              </w:rPr>
-              <w:lastRenderedPageBreak/>
-              <w:t>Provided&lt;&lt;else&gt;&gt;&lt;&lt;furtherInformation.otherInformationForJudge&gt;&gt;&lt;&lt;es_&gt;&gt;</w:t>
+              <w:t>)}&gt;&gt;Not Provided&lt;&lt;else&gt;&gt;&lt;&lt;furtherInformation.otherInformationForJudge&gt;&gt;&lt;&lt;es_&gt;&gt;</w:t>
             </w:r>
           </w:p>
         </w:tc>
@@ -10363,7 +10390,6 @@
           <w:sz w:val="36"/>
           <w:szCs w:val="36"/>
         </w:rPr>
-        <w:lastRenderedPageBreak/>
         <w:t>Statement of truth</w:t>
       </w:r>
     </w:p>
@@ -10509,14 +10535,9 @@
         <w:spacing w:before="120" w:after="120"/>
       </w:pPr>
       <w:r>
-        <w:t>&lt;</w:t>
-      </w:r>
-      <w:proofErr w:type="gramStart"/>
-      <w:r>
-        <w:t>&lt;{</w:t>
+        <w:t>&lt;&lt;{</w:t>
       </w:r>
       <w:proofErr w:type="spellStart"/>
-      <w:proofErr w:type="gramEnd"/>
       <w:r>
         <w:t>dateFormat</w:t>
       </w:r>

</xml_diff>

<commit_message>
CIV-8957 refaactor and fix hearing requirement.
</commit_message>
<xml_diff>
--- a/docker/docmosis/templates/CV-SPC-HRN-ENG-LIP-01282.docx
+++ b/docker/docmosis/templates/CV-SPC-HRN-ENG-LIP-01282.docx
@@ -129,7 +129,27 @@
                 <w:sz w:val="28"/>
                 <w:szCs w:val="28"/>
               </w:rPr>
-              <w:t>Claim number: &lt;&lt;referenceNumber&gt;&gt;</w:t>
+              <w:t>Claim number: &lt;&lt;</w:t>
+            </w:r>
+            <w:proofErr w:type="spellStart"/>
+            <w:r>
+              <w:rPr>
+                <w:rFonts w:ascii="GDSTransportWebsite" w:hAnsi="GDSTransportWebsite"/>
+                <w:color w:val="60686D"/>
+                <w:sz w:val="28"/>
+                <w:szCs w:val="28"/>
+              </w:rPr>
+              <w:t>referenceNumber</w:t>
+            </w:r>
+            <w:proofErr w:type="spellEnd"/>
+            <w:r>
+              <w:rPr>
+                <w:rFonts w:ascii="GDSTransportWebsite" w:hAnsi="GDSTransportWebsite"/>
+                <w:color w:val="60686D"/>
+                <w:sz w:val="28"/>
+                <w:szCs w:val="28"/>
+              </w:rPr>
+              <w:t>&gt;&gt;</w:t>
             </w:r>
           </w:p>
         </w:tc>
@@ -240,7 +260,27 @@
                 <w:sz w:val="28"/>
                 <w:szCs w:val="28"/>
               </w:rPr>
-              <w:t>Case name: &lt;&lt;caseName&gt;&gt;</w:t>
+              <w:t>Case name: &lt;&lt;</w:t>
+            </w:r>
+            <w:proofErr w:type="spellStart"/>
+            <w:r>
+              <w:rPr>
+                <w:rFonts w:ascii="GDSTransportWebsite" w:hAnsi="GDSTransportWebsite"/>
+                <w:color w:val="60686D"/>
+                <w:sz w:val="28"/>
+                <w:szCs w:val="28"/>
+              </w:rPr>
+              <w:t>caseName</w:t>
+            </w:r>
+            <w:proofErr w:type="spellEnd"/>
+            <w:r>
+              <w:rPr>
+                <w:rFonts w:ascii="GDSTransportWebsite" w:hAnsi="GDSTransportWebsite"/>
+                <w:color w:val="60686D"/>
+                <w:sz w:val="28"/>
+                <w:szCs w:val="28"/>
+              </w:rPr>
+              <w:t>&gt;&gt;</w:t>
             </w:r>
           </w:p>
         </w:tc>
@@ -404,7 +444,98 @@
                 <w:sz w:val="20"/>
                 <w:szCs w:val="20"/>
               </w:rPr>
-              <w:t>Received: &lt;&lt;{dateFormat(submittedOn, ‘d MMMM yyyy’, ‘dd-MM-yyyy’)}&gt;&gt;</w:t>
+              <w:t>Received: &lt;</w:t>
+            </w:r>
+            <w:proofErr w:type="gramStart"/>
+            <w:r>
+              <w:rPr>
+                <w:rFonts w:ascii="GDSTransportWebsite" w:eastAsia="Times New Roman" w:hAnsi="GDSTransportWebsite" w:cs="Times New Roman"/>
+                <w:color w:val="60686D"/>
+                <w:sz w:val="20"/>
+                <w:szCs w:val="20"/>
+              </w:rPr>
+              <w:t>&lt;{</w:t>
+            </w:r>
+            <w:proofErr w:type="spellStart"/>
+            <w:proofErr w:type="gramEnd"/>
+            <w:r>
+              <w:rPr>
+                <w:rFonts w:ascii="GDSTransportWebsite" w:eastAsia="Times New Roman" w:hAnsi="GDSTransportWebsite" w:cs="Times New Roman"/>
+                <w:color w:val="60686D"/>
+                <w:sz w:val="20"/>
+                <w:szCs w:val="20"/>
+              </w:rPr>
+              <w:t>dateFormat</w:t>
+            </w:r>
+            <w:proofErr w:type="spellEnd"/>
+            <w:r>
+              <w:rPr>
+                <w:rFonts w:ascii="GDSTransportWebsite" w:eastAsia="Times New Roman" w:hAnsi="GDSTransportWebsite" w:cs="Times New Roman"/>
+                <w:color w:val="60686D"/>
+                <w:sz w:val="20"/>
+                <w:szCs w:val="20"/>
+              </w:rPr>
+              <w:t>(</w:t>
+            </w:r>
+            <w:proofErr w:type="spellStart"/>
+            <w:r>
+              <w:rPr>
+                <w:rFonts w:ascii="GDSTransportWebsite" w:eastAsia="Times New Roman" w:hAnsi="GDSTransportWebsite" w:cs="Times New Roman"/>
+                <w:color w:val="60686D"/>
+                <w:sz w:val="20"/>
+                <w:szCs w:val="20"/>
+              </w:rPr>
+              <w:t>submittedOn</w:t>
+            </w:r>
+            <w:proofErr w:type="spellEnd"/>
+            <w:r>
+              <w:rPr>
+                <w:rFonts w:ascii="GDSTransportWebsite" w:eastAsia="Times New Roman" w:hAnsi="GDSTransportWebsite" w:cs="Times New Roman"/>
+                <w:color w:val="60686D"/>
+                <w:sz w:val="20"/>
+                <w:szCs w:val="20"/>
+              </w:rPr>
+              <w:t xml:space="preserve">, ‘d MMMM </w:t>
+            </w:r>
+            <w:proofErr w:type="spellStart"/>
+            <w:r>
+              <w:rPr>
+                <w:rFonts w:ascii="GDSTransportWebsite" w:eastAsia="Times New Roman" w:hAnsi="GDSTransportWebsite" w:cs="Times New Roman"/>
+                <w:color w:val="60686D"/>
+                <w:sz w:val="20"/>
+                <w:szCs w:val="20"/>
+              </w:rPr>
+              <w:t>yyyy</w:t>
+            </w:r>
+            <w:proofErr w:type="spellEnd"/>
+            <w:r>
+              <w:rPr>
+                <w:rFonts w:ascii="GDSTransportWebsite" w:eastAsia="Times New Roman" w:hAnsi="GDSTransportWebsite" w:cs="Times New Roman"/>
+                <w:color w:val="60686D"/>
+                <w:sz w:val="20"/>
+                <w:szCs w:val="20"/>
+              </w:rPr>
+              <w:t>’, ‘dd-MM-</w:t>
+            </w:r>
+            <w:proofErr w:type="spellStart"/>
+            <w:r>
+              <w:rPr>
+                <w:rFonts w:ascii="GDSTransportWebsite" w:eastAsia="Times New Roman" w:hAnsi="GDSTransportWebsite" w:cs="Times New Roman"/>
+                <w:color w:val="60686D"/>
+                <w:sz w:val="20"/>
+                <w:szCs w:val="20"/>
+              </w:rPr>
+              <w:t>yyyy</w:t>
+            </w:r>
+            <w:proofErr w:type="spellEnd"/>
+            <w:r>
+              <w:rPr>
+                <w:rFonts w:ascii="GDSTransportWebsite" w:eastAsia="Times New Roman" w:hAnsi="GDSTransportWebsite" w:cs="Times New Roman"/>
+                <w:color w:val="60686D"/>
+                <w:sz w:val="20"/>
+                <w:szCs w:val="20"/>
+              </w:rPr>
+              <w:t>’)}&gt;&gt;</w:t>
             </w:r>
           </w:p>
         </w:tc>
@@ -585,7 +716,23 @@
                 <w:rFonts w:ascii="GDSTransportWebsite" w:hAnsi="GDSTransportWebsite"/>
                 <w:color w:val="0A0A0A"/>
               </w:rPr>
-              <w:t>&lt;&lt;cs_{applicant.primaryAddress.AddressLine1!=null}&gt;&gt;&lt;&lt;applicant.primaryAddress.AddressLine1&gt;&gt;&lt;&lt;es_&gt;&gt;&lt;&lt;cs_{!isBlank(applicant.primaryAddress.AddressLine2)}&gt;&gt;</w:t>
+              <w:t>&lt;&lt;cs_{</w:t>
+            </w:r>
+            <w:proofErr w:type="gramStart"/>
+            <w:r>
+              <w:rPr>
+                <w:rFonts w:ascii="GDSTransportWebsite" w:hAnsi="GDSTransportWebsite"/>
+                <w:color w:val="0A0A0A"/>
+              </w:rPr>
+              <w:t>applicant.primaryAddress.AddressLine</w:t>
+            </w:r>
+            <w:proofErr w:type="gramEnd"/>
+            <w:r>
+              <w:rPr>
+                <w:rFonts w:ascii="GDSTransportWebsite" w:hAnsi="GDSTransportWebsite"/>
+                <w:color w:val="0A0A0A"/>
+              </w:rPr>
+              <w:t>1!=null}&gt;&gt;&lt;&lt;applicant.primaryAddress.AddressLine1&gt;&gt;&lt;&lt;es_&gt;&gt;&lt;&lt;cs_{!isBlank(applicant.primaryAddress.AddressLine2)}&gt;&gt;</w:t>
             </w:r>
           </w:p>
           <w:p>
@@ -602,7 +749,23 @@
                 <w:rFonts w:ascii="GDSTransportWebsite" w:hAnsi="GDSTransportWebsite"/>
                 <w:color w:val="0A0A0A"/>
               </w:rPr>
-              <w:t>&lt;&lt;applicant.primaryAddress.AddressLine2&gt;&gt;&lt;&lt;es_&gt;&gt;&lt;&lt;cs_{!isBlank(applicant.primaryAddress.AddressLine3)}&gt;&gt;</w:t>
+              <w:t>&lt;&lt;</w:t>
+            </w:r>
+            <w:proofErr w:type="gramStart"/>
+            <w:r>
+              <w:rPr>
+                <w:rFonts w:ascii="GDSTransportWebsite" w:hAnsi="GDSTransportWebsite"/>
+                <w:color w:val="0A0A0A"/>
+              </w:rPr>
+              <w:t>applicant.primaryAddress.AddressLine</w:t>
+            </w:r>
+            <w:proofErr w:type="gramEnd"/>
+            <w:r>
+              <w:rPr>
+                <w:rFonts w:ascii="GDSTransportWebsite" w:hAnsi="GDSTransportWebsite"/>
+                <w:color w:val="0A0A0A"/>
+              </w:rPr>
+              <w:t>2&gt;&gt;&lt;&lt;es_&gt;&gt;&lt;&lt;cs_{!isBlank(applicant.primaryAddress.AddressLine3)}&gt;&gt;</w:t>
             </w:r>
           </w:p>
           <w:p>
@@ -618,7 +781,23 @@
                 <w:rFonts w:ascii="GDSTransportWebsite" w:hAnsi="GDSTransportWebsite"/>
                 <w:color w:val="0A0A0A"/>
               </w:rPr>
-              <w:t>&lt;&lt;applicant.primaryAddress.AddressLine3&gt;&gt;&lt;&lt;es_&gt;&gt;&lt;&lt;cs_{!isBlank(applicant.primaryAddress.PostTown)}&gt;&gt;</w:t>
+              <w:t>&lt;&lt;</w:t>
+            </w:r>
+            <w:proofErr w:type="gramStart"/>
+            <w:r>
+              <w:rPr>
+                <w:rFonts w:ascii="GDSTransportWebsite" w:hAnsi="GDSTransportWebsite"/>
+                <w:color w:val="0A0A0A"/>
+              </w:rPr>
+              <w:t>applicant.primaryAddress.AddressLine</w:t>
+            </w:r>
+            <w:proofErr w:type="gramEnd"/>
+            <w:r>
+              <w:rPr>
+                <w:rFonts w:ascii="GDSTransportWebsite" w:hAnsi="GDSTransportWebsite"/>
+                <w:color w:val="0A0A0A"/>
+              </w:rPr>
+              <w:t>3&gt;&gt;&lt;&lt;es_&gt;&gt;&lt;&lt;cs_{!isBlank(applicant.primaryAddress.PostTown)}&gt;&gt;</w:t>
             </w:r>
           </w:p>
           <w:p>
@@ -634,7 +813,25 @@
                 <w:rFonts w:ascii="GDSTransportWebsite" w:hAnsi="GDSTransportWebsite"/>
                 <w:color w:val="0A0A0A"/>
               </w:rPr>
-              <w:t>&lt;&lt;applicant.primaryAddress.PostTown&gt;&gt;&lt;&lt;es_&gt;&gt;</w:t>
+              <w:t>&lt;&lt;</w:t>
+            </w:r>
+            <w:proofErr w:type="spellStart"/>
+            <w:proofErr w:type="gramStart"/>
+            <w:r>
+              <w:rPr>
+                <w:rFonts w:ascii="GDSTransportWebsite" w:hAnsi="GDSTransportWebsite"/>
+                <w:color w:val="0A0A0A"/>
+              </w:rPr>
+              <w:t>applicant.primaryAddress.PostTown</w:t>
+            </w:r>
+            <w:proofErr w:type="spellEnd"/>
+            <w:proofErr w:type="gramEnd"/>
+            <w:r>
+              <w:rPr>
+                <w:rFonts w:ascii="GDSTransportWebsite" w:hAnsi="GDSTransportWebsite"/>
+                <w:color w:val="0A0A0A"/>
+              </w:rPr>
+              <w:t>&gt;&gt;&lt;&lt;es_&gt;&gt;</w:t>
             </w:r>
           </w:p>
           <w:p>
@@ -650,7 +847,23 @@
                 <w:rFonts w:ascii="GDSTransportWebsite" w:hAnsi="GDSTransportWebsite"/>
                 <w:color w:val="0A0A0A"/>
               </w:rPr>
-              <w:t>&lt;&lt;applicant.primaryAddress.PostCode&gt;&gt;&lt;&lt;cs_{!isBlank(applicant.primaryAddress.Country)}&gt;&gt;</w:t>
+              <w:t>&lt;&lt;</w:t>
+            </w:r>
+            <w:proofErr w:type="gramStart"/>
+            <w:r>
+              <w:rPr>
+                <w:rFonts w:ascii="GDSTransportWebsite" w:hAnsi="GDSTransportWebsite"/>
+                <w:color w:val="0A0A0A"/>
+              </w:rPr>
+              <w:t>applicant.primaryAddress.PostCode</w:t>
+            </w:r>
+            <w:proofErr w:type="gramEnd"/>
+            <w:r>
+              <w:rPr>
+                <w:rFonts w:ascii="GDSTransportWebsite" w:hAnsi="GDSTransportWebsite"/>
+                <w:color w:val="0A0A0A"/>
+              </w:rPr>
+              <w:t>&gt;&gt;&lt;&lt;cs_{!isBlank(applicant.primaryAddress.Country)}&gt;&gt;</w:t>
             </w:r>
           </w:p>
           <w:p>
@@ -666,7 +879,25 @@
                 <w:rFonts w:ascii="GDSTransportWebsite" w:hAnsi="GDSTransportWebsite"/>
                 <w:color w:val="0A0A0A"/>
               </w:rPr>
-              <w:t>&lt;&lt;applicant.primaryAddress.Country&gt;&gt;&lt;&lt;es_&gt;&gt;</w:t>
+              <w:t>&lt;&lt;</w:t>
+            </w:r>
+            <w:proofErr w:type="spellStart"/>
+            <w:proofErr w:type="gramStart"/>
+            <w:r>
+              <w:rPr>
+                <w:rFonts w:ascii="GDSTransportWebsite" w:hAnsi="GDSTransportWebsite"/>
+                <w:color w:val="0A0A0A"/>
+              </w:rPr>
+              <w:t>applicant.primaryAddress.Country</w:t>
+            </w:r>
+            <w:proofErr w:type="spellEnd"/>
+            <w:proofErr w:type="gramEnd"/>
+            <w:r>
+              <w:rPr>
+                <w:rFonts w:ascii="GDSTransportWebsite" w:hAnsi="GDSTransportWebsite"/>
+                <w:color w:val="0A0A0A"/>
+              </w:rPr>
+              <w:t>&gt;&gt;&lt;&lt;es_&gt;&gt;</w:t>
             </w:r>
           </w:p>
         </w:tc>
@@ -751,7 +982,57 @@
                 <w:rFonts w:ascii="GDSTransportWebsite" w:hAnsi="GDSTransportWebsite"/>
                 <w:color w:val="0A0A0A"/>
               </w:rPr>
-              <w:t>&lt;&lt;cs_{isBlank(applicant.phoneNumber)}&gt;&gt;Not Provided&lt;&lt;else&gt;&gt;&lt;&lt; applicant.phoneNumber &gt;&gt;&lt;&lt;es_&gt;&gt;</w:t>
+              <w:t>&lt;&lt;cs_{</w:t>
+            </w:r>
+            <w:proofErr w:type="spellStart"/>
+            <w:r>
+              <w:rPr>
+                <w:rFonts w:ascii="GDSTransportWebsite" w:hAnsi="GDSTransportWebsite"/>
+                <w:color w:val="0A0A0A"/>
+              </w:rPr>
+              <w:t>isBlank</w:t>
+            </w:r>
+            <w:proofErr w:type="spellEnd"/>
+            <w:r>
+              <w:rPr>
+                <w:rFonts w:ascii="GDSTransportWebsite" w:hAnsi="GDSTransportWebsite"/>
+                <w:color w:val="0A0A0A"/>
+              </w:rPr>
+              <w:t>(</w:t>
+            </w:r>
+            <w:proofErr w:type="spellStart"/>
+            <w:proofErr w:type="gramStart"/>
+            <w:r>
+              <w:rPr>
+                <w:rFonts w:ascii="GDSTransportWebsite" w:hAnsi="GDSTransportWebsite"/>
+                <w:color w:val="0A0A0A"/>
+              </w:rPr>
+              <w:t>applicant.phoneNumber</w:t>
+            </w:r>
+            <w:proofErr w:type="spellEnd"/>
+            <w:proofErr w:type="gramEnd"/>
+            <w:r>
+              <w:rPr>
+                <w:rFonts w:ascii="GDSTransportWebsite" w:hAnsi="GDSTransportWebsite"/>
+                <w:color w:val="0A0A0A"/>
+              </w:rPr>
+              <w:t xml:space="preserve">)}&gt;&gt;Not Provided&lt;&lt;else&gt;&gt;&lt;&lt; </w:t>
+            </w:r>
+            <w:proofErr w:type="spellStart"/>
+            <w:r>
+              <w:rPr>
+                <w:rFonts w:ascii="GDSTransportWebsite" w:hAnsi="GDSTransportWebsite"/>
+                <w:color w:val="0A0A0A"/>
+              </w:rPr>
+              <w:t>applicant.phoneNumber</w:t>
+            </w:r>
+            <w:proofErr w:type="spellEnd"/>
+            <w:r>
+              <w:rPr>
+                <w:rFonts w:ascii="GDSTransportWebsite" w:hAnsi="GDSTransportWebsite"/>
+                <w:color w:val="0A0A0A"/>
+              </w:rPr>
+              <w:t xml:space="preserve"> &gt;&gt;&lt;&lt;es_&gt;&gt;</w:t>
             </w:r>
           </w:p>
         </w:tc>
@@ -814,7 +1095,57 @@
                 <w:rFonts w:ascii="GDSTransportWebsite" w:hAnsi="GDSTransportWebsite"/>
                 <w:color w:val="0A0A0A"/>
               </w:rPr>
-              <w:t>&lt;&lt;cs_{isBlank(applicant.emailAddress)}&gt;&gt;Not Provided&lt;&lt;else&gt;&gt;&lt;&lt; applicant.emailAddress &gt;&gt;&lt;&lt;es_&gt;&gt;</w:t>
+              <w:t>&lt;&lt;cs_{</w:t>
+            </w:r>
+            <w:proofErr w:type="spellStart"/>
+            <w:r>
+              <w:rPr>
+                <w:rFonts w:ascii="GDSTransportWebsite" w:hAnsi="GDSTransportWebsite"/>
+                <w:color w:val="0A0A0A"/>
+              </w:rPr>
+              <w:t>isBlank</w:t>
+            </w:r>
+            <w:proofErr w:type="spellEnd"/>
+            <w:r>
+              <w:rPr>
+                <w:rFonts w:ascii="GDSTransportWebsite" w:hAnsi="GDSTransportWebsite"/>
+                <w:color w:val="0A0A0A"/>
+              </w:rPr>
+              <w:t>(</w:t>
+            </w:r>
+            <w:proofErr w:type="spellStart"/>
+            <w:proofErr w:type="gramStart"/>
+            <w:r>
+              <w:rPr>
+                <w:rFonts w:ascii="GDSTransportWebsite" w:hAnsi="GDSTransportWebsite"/>
+                <w:color w:val="0A0A0A"/>
+              </w:rPr>
+              <w:t>applicant.emailAddress</w:t>
+            </w:r>
+            <w:proofErr w:type="spellEnd"/>
+            <w:proofErr w:type="gramEnd"/>
+            <w:r>
+              <w:rPr>
+                <w:rFonts w:ascii="GDSTransportWebsite" w:hAnsi="GDSTransportWebsite"/>
+                <w:color w:val="0A0A0A"/>
+              </w:rPr>
+              <w:t xml:space="preserve">)}&gt;&gt;Not Provided&lt;&lt;else&gt;&gt;&lt;&lt; </w:t>
+            </w:r>
+            <w:proofErr w:type="spellStart"/>
+            <w:r>
+              <w:rPr>
+                <w:rFonts w:ascii="GDSTransportWebsite" w:hAnsi="GDSTransportWebsite"/>
+                <w:color w:val="0A0A0A"/>
+              </w:rPr>
+              <w:t>applicant.emailAddress</w:t>
+            </w:r>
+            <w:proofErr w:type="spellEnd"/>
+            <w:r>
+              <w:rPr>
+                <w:rFonts w:ascii="GDSTransportWebsite" w:hAnsi="GDSTransportWebsite"/>
+                <w:color w:val="0A0A0A"/>
+              </w:rPr>
+              <w:t xml:space="preserve"> &gt;&gt;&lt;&lt;es_&gt;&gt;</w:t>
             </w:r>
           </w:p>
         </w:tc>
@@ -892,7 +1223,29 @@
                 <w:color w:val="0A0A0A"/>
                 <w:shd w:val="clear" w:color="auto" w:fill="FFFFFF"/>
               </w:rPr>
-              <w:t>&lt;&lt;rr_respondents&gt;&gt;</w:t>
+              <w:t>&lt;&lt;</w:t>
+            </w:r>
+            <w:proofErr w:type="spellStart"/>
+            <w:r>
+              <w:rPr>
+                <w:rFonts w:ascii="GDSTransportWebsite" w:hAnsi="GDSTransportWebsite"/>
+                <w:b/>
+                <w:bCs/>
+                <w:color w:val="0A0A0A"/>
+                <w:shd w:val="clear" w:color="auto" w:fill="FFFFFF"/>
+              </w:rPr>
+              <w:t>rr_respondents</w:t>
+            </w:r>
+            <w:proofErr w:type="spellEnd"/>
+            <w:r>
+              <w:rPr>
+                <w:rFonts w:ascii="GDSTransportWebsite" w:hAnsi="GDSTransportWebsite"/>
+                <w:b/>
+                <w:bCs/>
+                <w:color w:val="0A0A0A"/>
+                <w:shd w:val="clear" w:color="auto" w:fill="FFFFFF"/>
+              </w:rPr>
+              <w:t>&gt;&gt;</w:t>
             </w:r>
           </w:p>
         </w:tc>
@@ -934,7 +1287,29 @@
                 <w:color w:val="0A0A0A"/>
                 <w:shd w:val="clear" w:color="auto" w:fill="FFFFFF"/>
               </w:rPr>
-              <w:t>&lt;&lt;cs_{$size&gt;1}&gt;&gt; Defendant &lt;&lt;$itemnum&gt;&gt;&lt;&lt;es_&gt;&gt;</w:t>
+              <w:t>&lt;&lt;cs_{$size&gt;1}&gt;&gt; Defendant &lt;&lt;$</w:t>
+            </w:r>
+            <w:proofErr w:type="spellStart"/>
+            <w:r>
+              <w:rPr>
+                <w:rFonts w:ascii="GDSTransportWebsite" w:hAnsi="GDSTransportWebsite"/>
+                <w:b/>
+                <w:bCs/>
+                <w:color w:val="0A0A0A"/>
+                <w:shd w:val="clear" w:color="auto" w:fill="FFFFFF"/>
+              </w:rPr>
+              <w:t>itemnum</w:t>
+            </w:r>
+            <w:proofErr w:type="spellEnd"/>
+            <w:r>
+              <w:rPr>
+                <w:rFonts w:ascii="GDSTransportWebsite" w:hAnsi="GDSTransportWebsite"/>
+                <w:b/>
+                <w:bCs/>
+                <w:color w:val="0A0A0A"/>
+                <w:shd w:val="clear" w:color="auto" w:fill="FFFFFF"/>
+              </w:rPr>
+              <w:t>&gt;&gt;&lt;&lt;es_&gt;&gt;</w:t>
             </w:r>
           </w:p>
         </w:tc>
@@ -1059,7 +1434,23 @@
                 <w:rFonts w:ascii="GDSTransportWebsite" w:hAnsi="GDSTransportWebsite"/>
                 <w:color w:val="0A0A0A"/>
               </w:rPr>
-              <w:t>&lt;&lt;cs_{primaryAddress.AddressLine1!=null}&gt;&gt;&lt;&lt;primaryAddress.AddressLine1&gt;&gt;&lt;&lt;es_&gt;&gt;&lt;&lt;cs_{!isBlank(primaryAddress.AddressLine2)}&gt;&gt;</w:t>
+              <w:t>&lt;&lt;cs_{primaryAddress.AddressLine</w:t>
+            </w:r>
+            <w:proofErr w:type="gramStart"/>
+            <w:r>
+              <w:rPr>
+                <w:rFonts w:ascii="GDSTransportWebsite" w:hAnsi="GDSTransportWebsite"/>
+                <w:color w:val="0A0A0A"/>
+              </w:rPr>
+              <w:t>1!=</w:t>
+            </w:r>
+            <w:proofErr w:type="gramEnd"/>
+            <w:r>
+              <w:rPr>
+                <w:rFonts w:ascii="GDSTransportWebsite" w:hAnsi="GDSTransportWebsite"/>
+                <w:color w:val="0A0A0A"/>
+              </w:rPr>
+              <w:t>null}&gt;&gt;&lt;&lt;primaryAddress.AddressLine1&gt;&gt;&lt;&lt;es_&gt;&gt;&lt;&lt;cs_{!isBlank(primaryAddress.AddressLine2)}&gt;&gt;</w:t>
             </w:r>
           </w:p>
           <w:p>
@@ -1077,7 +1468,23 @@
                 <w:color w:val="0A0A0A"/>
               </w:rPr>
               <w:lastRenderedPageBreak/>
-              <w:t>&lt;&lt;primaryAddress.AddressLine2&gt;&gt;&lt;&lt;es_&gt;&gt;&lt;&lt;cs_{!isBlank(primaryAddress.AddressLine3)}&gt;&gt;</w:t>
+              <w:t>&lt;&lt;primaryAddress.AddressLine2&gt;&gt;&lt;&lt;es_&gt;&gt;&lt;&lt;cs_</w:t>
+            </w:r>
+            <w:proofErr w:type="gramStart"/>
+            <w:r>
+              <w:rPr>
+                <w:rFonts w:ascii="GDSTransportWebsite" w:hAnsi="GDSTransportWebsite"/>
+                <w:color w:val="0A0A0A"/>
+              </w:rPr>
+              <w:t>{!isBlank</w:t>
+            </w:r>
+            <w:proofErr w:type="gramEnd"/>
+            <w:r>
+              <w:rPr>
+                <w:rFonts w:ascii="GDSTransportWebsite" w:hAnsi="GDSTransportWebsite"/>
+                <w:color w:val="0A0A0A"/>
+              </w:rPr>
+              <w:t>(primaryAddress.AddressLine3)}&gt;&gt;</w:t>
             </w:r>
           </w:p>
           <w:p>
@@ -1093,7 +1500,23 @@
                 <w:rFonts w:ascii="GDSTransportWebsite" w:hAnsi="GDSTransportWebsite"/>
                 <w:color w:val="0A0A0A"/>
               </w:rPr>
-              <w:t>&lt;&lt;primaryAddress.AddressLine3&gt;&gt;&lt;&lt;es_&gt;&gt;&lt;&lt;cs_{!isBlank(primaryAddress.PostTown)}&gt;&gt;</w:t>
+              <w:t>&lt;&lt;primaryAddress.AddressLine3&gt;&gt;&lt;&lt;es_&gt;&gt;&lt;&lt;cs_</w:t>
+            </w:r>
+            <w:proofErr w:type="gramStart"/>
+            <w:r>
+              <w:rPr>
+                <w:rFonts w:ascii="GDSTransportWebsite" w:hAnsi="GDSTransportWebsite"/>
+                <w:color w:val="0A0A0A"/>
+              </w:rPr>
+              <w:t>{!isBlank</w:t>
+            </w:r>
+            <w:proofErr w:type="gramEnd"/>
+            <w:r>
+              <w:rPr>
+                <w:rFonts w:ascii="GDSTransportWebsite" w:hAnsi="GDSTransportWebsite"/>
+                <w:color w:val="0A0A0A"/>
+              </w:rPr>
+              <w:t>(primaryAddress.PostTown)}&gt;&gt;</w:t>
             </w:r>
           </w:p>
           <w:p>
@@ -1109,7 +1532,23 @@
                 <w:rFonts w:ascii="GDSTransportWebsite" w:hAnsi="GDSTransportWebsite"/>
                 <w:color w:val="0A0A0A"/>
               </w:rPr>
-              <w:t>&lt;&lt; primaryAddress.PostTown&gt;&gt;&lt;&lt;es_&gt;&gt;</w:t>
+              <w:t xml:space="preserve">&lt;&lt; </w:t>
+            </w:r>
+            <w:proofErr w:type="spellStart"/>
+            <w:r>
+              <w:rPr>
+                <w:rFonts w:ascii="GDSTransportWebsite" w:hAnsi="GDSTransportWebsite"/>
+                <w:color w:val="0A0A0A"/>
+              </w:rPr>
+              <w:t>primaryAddress.PostTown</w:t>
+            </w:r>
+            <w:proofErr w:type="spellEnd"/>
+            <w:r>
+              <w:rPr>
+                <w:rFonts w:ascii="GDSTransportWebsite" w:hAnsi="GDSTransportWebsite"/>
+                <w:color w:val="0A0A0A"/>
+              </w:rPr>
+              <w:t>&gt;&gt;&lt;&lt;es_&gt;&gt;</w:t>
             </w:r>
           </w:p>
           <w:p>
@@ -1125,7 +1564,23 @@
                 <w:rFonts w:ascii="GDSTransportWebsite" w:hAnsi="GDSTransportWebsite"/>
                 <w:color w:val="0A0A0A"/>
               </w:rPr>
-              <w:t>&lt;&lt;primaryAddress.PostCode&gt;&gt;&lt;&lt;cs_{!isBlank(primaryAddress.Country)}&gt;&gt;</w:t>
+              <w:t>&lt;&lt;primaryAddress.PostCode&gt;&gt;&lt;&lt;cs_</w:t>
+            </w:r>
+            <w:proofErr w:type="gramStart"/>
+            <w:r>
+              <w:rPr>
+                <w:rFonts w:ascii="GDSTransportWebsite" w:hAnsi="GDSTransportWebsite"/>
+                <w:color w:val="0A0A0A"/>
+              </w:rPr>
+              <w:t>{!isBlank</w:t>
+            </w:r>
+            <w:proofErr w:type="gramEnd"/>
+            <w:r>
+              <w:rPr>
+                <w:rFonts w:ascii="GDSTransportWebsite" w:hAnsi="GDSTransportWebsite"/>
+                <w:color w:val="0A0A0A"/>
+              </w:rPr>
+              <w:t>(primaryAddress.Country)}&gt;&gt;</w:t>
             </w:r>
           </w:p>
           <w:p>
@@ -1142,7 +1597,23 @@
                 <w:rFonts w:ascii="GDSTransportWebsite" w:hAnsi="GDSTransportWebsite"/>
                 <w:color w:val="0A0A0A"/>
               </w:rPr>
-              <w:t>&lt;&lt; primaryAddress.Country&gt;&gt;&lt;&lt;es_&gt;&gt;</w:t>
+              <w:t xml:space="preserve">&lt;&lt; </w:t>
+            </w:r>
+            <w:proofErr w:type="spellStart"/>
+            <w:r>
+              <w:rPr>
+                <w:rFonts w:ascii="GDSTransportWebsite" w:hAnsi="GDSTransportWebsite"/>
+                <w:color w:val="0A0A0A"/>
+              </w:rPr>
+              <w:t>primaryAddress.Country</w:t>
+            </w:r>
+            <w:proofErr w:type="spellEnd"/>
+            <w:r>
+              <w:rPr>
+                <w:rFonts w:ascii="GDSTransportWebsite" w:hAnsi="GDSTransportWebsite"/>
+                <w:color w:val="0A0A0A"/>
+              </w:rPr>
+              <w:t>&gt;&gt;&lt;&lt;es_&gt;&gt;</w:t>
             </w:r>
           </w:p>
         </w:tc>
@@ -1232,7 +1703,55 @@
                 <w:rFonts w:ascii="GDSTransportWebsite" w:hAnsi="GDSTransportWebsite"/>
                 <w:color w:val="0A0A0A"/>
               </w:rPr>
-              <w:t>&lt;&lt;cs_{isBlank(phoneNumber)}&gt;&gt;Not Provided&lt;&lt;else&gt;&gt;&lt;&lt;phoneNumber &gt;&gt;&lt;&lt;es_&gt;&gt;</w:t>
+              <w:t>&lt;&lt;cs_{</w:t>
+            </w:r>
+            <w:proofErr w:type="spellStart"/>
+            <w:r>
+              <w:rPr>
+                <w:rFonts w:ascii="GDSTransportWebsite" w:hAnsi="GDSTransportWebsite"/>
+                <w:color w:val="0A0A0A"/>
+              </w:rPr>
+              <w:t>isBlank</w:t>
+            </w:r>
+            <w:proofErr w:type="spellEnd"/>
+            <w:r>
+              <w:rPr>
+                <w:rFonts w:ascii="GDSTransportWebsite" w:hAnsi="GDSTransportWebsite"/>
+                <w:color w:val="0A0A0A"/>
+              </w:rPr>
+              <w:t>(</w:t>
+            </w:r>
+            <w:proofErr w:type="spellStart"/>
+            <w:r>
+              <w:rPr>
+                <w:rFonts w:ascii="GDSTransportWebsite" w:hAnsi="GDSTransportWebsite"/>
+                <w:color w:val="0A0A0A"/>
+              </w:rPr>
+              <w:t>phoneNumber</w:t>
+            </w:r>
+            <w:proofErr w:type="spellEnd"/>
+            <w:r>
+              <w:rPr>
+                <w:rFonts w:ascii="GDSTransportWebsite" w:hAnsi="GDSTransportWebsite"/>
+                <w:color w:val="0A0A0A"/>
+              </w:rPr>
+              <w:t>)}&gt;&gt;Not Provided&lt;&lt;else&gt;&gt;&lt;&lt;</w:t>
+            </w:r>
+            <w:proofErr w:type="spellStart"/>
+            <w:r>
+              <w:rPr>
+                <w:rFonts w:ascii="GDSTransportWebsite" w:hAnsi="GDSTransportWebsite"/>
+                <w:color w:val="0A0A0A"/>
+              </w:rPr>
+              <w:t>phoneNumber</w:t>
+            </w:r>
+            <w:proofErr w:type="spellEnd"/>
+            <w:r>
+              <w:rPr>
+                <w:rFonts w:ascii="GDSTransportWebsite" w:hAnsi="GDSTransportWebsite"/>
+                <w:color w:val="0A0A0A"/>
+              </w:rPr>
+              <w:t xml:space="preserve"> &gt;&gt;&lt;&lt;es_&gt;&gt;</w:t>
             </w:r>
           </w:p>
         </w:tc>
@@ -1300,7 +1819,55 @@
                 <w:rFonts w:ascii="GDSTransportWebsite" w:hAnsi="GDSTransportWebsite"/>
                 <w:color w:val="0A0A0A"/>
               </w:rPr>
-              <w:t>&lt;&lt;cs_{isBlank(emailAddress)}&gt;&gt;Not Provided&lt;&lt;else&gt;&gt;&lt;&lt;emailAddress&gt;&gt;&lt;&lt;es_&gt;&gt;</w:t>
+              <w:t>&lt;&lt;cs_{</w:t>
+            </w:r>
+            <w:proofErr w:type="spellStart"/>
+            <w:r>
+              <w:rPr>
+                <w:rFonts w:ascii="GDSTransportWebsite" w:hAnsi="GDSTransportWebsite"/>
+                <w:color w:val="0A0A0A"/>
+              </w:rPr>
+              <w:t>isBlank</w:t>
+            </w:r>
+            <w:proofErr w:type="spellEnd"/>
+            <w:r>
+              <w:rPr>
+                <w:rFonts w:ascii="GDSTransportWebsite" w:hAnsi="GDSTransportWebsite"/>
+                <w:color w:val="0A0A0A"/>
+              </w:rPr>
+              <w:t>(</w:t>
+            </w:r>
+            <w:proofErr w:type="spellStart"/>
+            <w:r>
+              <w:rPr>
+                <w:rFonts w:ascii="GDSTransportWebsite" w:hAnsi="GDSTransportWebsite"/>
+                <w:color w:val="0A0A0A"/>
+              </w:rPr>
+              <w:t>emailAddress</w:t>
+            </w:r>
+            <w:proofErr w:type="spellEnd"/>
+            <w:r>
+              <w:rPr>
+                <w:rFonts w:ascii="GDSTransportWebsite" w:hAnsi="GDSTransportWebsite"/>
+                <w:color w:val="0A0A0A"/>
+              </w:rPr>
+              <w:t>)}&gt;&gt;Not Provided&lt;&lt;else&gt;&gt;&lt;&lt;</w:t>
+            </w:r>
+            <w:proofErr w:type="spellStart"/>
+            <w:r>
+              <w:rPr>
+                <w:rFonts w:ascii="GDSTransportWebsite" w:hAnsi="GDSTransportWebsite"/>
+                <w:color w:val="0A0A0A"/>
+              </w:rPr>
+              <w:t>emailAddress</w:t>
+            </w:r>
+            <w:proofErr w:type="spellEnd"/>
+            <w:r>
+              <w:rPr>
+                <w:rFonts w:ascii="GDSTransportWebsite" w:hAnsi="GDSTransportWebsite"/>
+                <w:color w:val="0A0A0A"/>
+              </w:rPr>
+              <w:t>&gt;&gt;&lt;&lt;es_&gt;&gt;</w:t>
             </w:r>
           </w:p>
           <w:p>
@@ -1359,7 +1926,29 @@
                 <w:color w:val="0A0A0A"/>
                 <w:shd w:val="clear" w:color="auto" w:fill="FFFFFF"/>
               </w:rPr>
-              <w:t>&lt;&lt;er_respondents&gt;&gt;</w:t>
+              <w:t>&lt;&lt;</w:t>
+            </w:r>
+            <w:proofErr w:type="spellStart"/>
+            <w:r>
+              <w:rPr>
+                <w:rFonts w:ascii="GDSTransportWebsite" w:hAnsi="GDSTransportWebsite"/>
+                <w:b/>
+                <w:bCs/>
+                <w:color w:val="0A0A0A"/>
+                <w:shd w:val="clear" w:color="auto" w:fill="FFFFFF"/>
+              </w:rPr>
+              <w:t>er_respondents</w:t>
+            </w:r>
+            <w:proofErr w:type="spellEnd"/>
+            <w:r>
+              <w:rPr>
+                <w:rFonts w:ascii="GDSTransportWebsite" w:hAnsi="GDSTransportWebsite"/>
+                <w:b/>
+                <w:bCs/>
+                <w:color w:val="0A0A0A"/>
+                <w:shd w:val="clear" w:color="auto" w:fill="FFFFFF"/>
+              </w:rPr>
+              <w:t>&gt;&gt;</w:t>
             </w:r>
           </w:p>
         </w:tc>
@@ -1431,7 +2020,15 @@
                 <w:rFonts w:ascii="GDSTransportWebsite" w:hAnsi="GDSTransportWebsite"/>
                 <w:color w:val="0A0A0A"/>
               </w:rPr>
-              <w:t>&lt;&lt;c</w:t>
+              <w:t>&lt;&lt;</w:t>
+            </w:r>
+            <w:proofErr w:type="spellStart"/>
+            <w:r>
+              <w:rPr>
+                <w:rFonts w:ascii="GDSTransportWebsite" w:hAnsi="GDSTransportWebsite"/>
+                <w:color w:val="0A0A0A"/>
+              </w:rPr>
+              <w:t>c</w:t>
             </w:r>
             <w:r>
               <w:rPr>
@@ -1440,6 +2037,7 @@
               </w:rPr>
               <w:t>r</w:t>
             </w:r>
+            <w:proofErr w:type="spellEnd"/>
             <w:r>
               <w:rPr>
                 <w:rFonts w:ascii="GDSTransportWebsite" w:hAnsi="GDSTransportWebsite"/>
@@ -1459,7 +2057,23 @@
                 <w:rFonts w:ascii="GDSTransportWebsite" w:hAnsi="GDSTransportWebsite"/>
                 <w:color w:val="0A0A0A"/>
               </w:rPr>
-              <w:t>.AddressLine1!=null}&gt;&gt;</w:t>
+              <w:t>.AddressLine</w:t>
+            </w:r>
+            <w:proofErr w:type="gramStart"/>
+            <w:r>
+              <w:rPr>
+                <w:rFonts w:ascii="GDSTransportWebsite" w:hAnsi="GDSTransportWebsite"/>
+                <w:color w:val="0A0A0A"/>
+              </w:rPr>
+              <w:t>1!=</w:t>
+            </w:r>
+            <w:proofErr w:type="gramEnd"/>
+            <w:r>
+              <w:rPr>
+                <w:rFonts w:ascii="GDSTransportWebsite" w:hAnsi="GDSTransportWebsite"/>
+                <w:color w:val="0A0A0A"/>
+              </w:rPr>
+              <w:t>null}&gt;&gt;</w:t>
             </w:r>
           </w:p>
         </w:tc>
@@ -1582,7 +2196,23 @@
                 <w:rFonts w:ascii="GDSTransportWebsite" w:hAnsi="GDSTransportWebsite"/>
                 <w:color w:val="0A0A0A"/>
               </w:rPr>
-              <w:t>.AddressLine1!=null}&gt;&gt;&lt;&lt;</w:t>
+              <w:t>.AddressLine</w:t>
+            </w:r>
+            <w:proofErr w:type="gramStart"/>
+            <w:r>
+              <w:rPr>
+                <w:rFonts w:ascii="GDSTransportWebsite" w:hAnsi="GDSTransportWebsite"/>
+                <w:color w:val="0A0A0A"/>
+              </w:rPr>
+              <w:t>1!=</w:t>
+            </w:r>
+            <w:proofErr w:type="gramEnd"/>
+            <w:r>
+              <w:rPr>
+                <w:rFonts w:ascii="GDSTransportWebsite" w:hAnsi="GDSTransportWebsite"/>
+                <w:color w:val="0A0A0A"/>
+              </w:rPr>
+              <w:t>null}&gt;&gt;&lt;&lt;</w:t>
             </w:r>
             <w:r>
               <w:rPr>
@@ -1641,7 +2271,23 @@
                 <w:rFonts w:ascii="GDSTransportWebsite" w:hAnsi="GDSTransportWebsite"/>
                 <w:color w:val="0A0A0A"/>
               </w:rPr>
-              <w:t>.AddressLine2&gt;&gt;&lt;&lt;es_&gt;&gt;&lt;&lt;cs_{!isBlank(</w:t>
+              <w:t>.AddressLine2&gt;&gt;&lt;&lt;es_&gt;&gt;&lt;&lt;cs_</w:t>
+            </w:r>
+            <w:proofErr w:type="gramStart"/>
+            <w:r>
+              <w:rPr>
+                <w:rFonts w:ascii="GDSTransportWebsite" w:hAnsi="GDSTransportWebsite"/>
+                <w:color w:val="0A0A0A"/>
+              </w:rPr>
+              <w:t>{!isBlank</w:t>
+            </w:r>
+            <w:proofErr w:type="gramEnd"/>
+            <w:r>
+              <w:rPr>
+                <w:rFonts w:ascii="GDSTransportWebsite" w:hAnsi="GDSTransportWebsite"/>
+                <w:color w:val="0A0A0A"/>
+              </w:rPr>
+              <w:t>(</w:t>
             </w:r>
             <w:r>
               <w:rPr>
@@ -1666,6 +2312,7 @@
                 <w:color w:val="0A0A0A"/>
               </w:rPr>
             </w:pPr>
+            <w:proofErr w:type="gramStart"/>
             <w:r>
               <w:rPr>
                 <w:rFonts w:ascii="GDSTransportWebsite" w:hAnsi="GDSTransportWebsite"/>
@@ -1685,7 +2332,15 @@
                 <w:rFonts w:ascii="GDSTransportWebsite" w:hAnsi="GDSTransportWebsite"/>
                 <w:color w:val="0A0A0A"/>
               </w:rPr>
-              <w:t>.primaryAddress.AddressLine3&gt;&gt;&lt;&lt;es_&gt;&gt;&lt;&lt;cs_{!isBlank(</w:t>
+              <w:t>.primaryAddress.AddressLine</w:t>
+            </w:r>
+            <w:proofErr w:type="gramEnd"/>
+            <w:r>
+              <w:rPr>
+                <w:rFonts w:ascii="GDSTransportWebsite" w:hAnsi="GDSTransportWebsite"/>
+                <w:color w:val="0A0A0A"/>
+              </w:rPr>
+              <w:t>3&gt;&gt;&lt;&lt;es_&gt;&gt;&lt;&lt;cs_{!isBlank(</w:t>
             </w:r>
             <w:r>
               <w:rPr>
@@ -1766,7 +2421,23 @@
                 <w:rFonts w:ascii="GDSTransportWebsite" w:hAnsi="GDSTransportWebsite"/>
                 <w:color w:val="0A0A0A"/>
               </w:rPr>
-              <w:t>.PostCode&gt;&gt;&lt;&lt;cs_{!isBlank(</w:t>
+              <w:t>.PostCode&gt;&gt;&lt;&lt;cs_</w:t>
+            </w:r>
+            <w:proofErr w:type="gramStart"/>
+            <w:r>
+              <w:rPr>
+                <w:rFonts w:ascii="GDSTransportWebsite" w:hAnsi="GDSTransportWebsite"/>
+                <w:color w:val="0A0A0A"/>
+              </w:rPr>
+              <w:t>{!isBlank</w:t>
+            </w:r>
+            <w:proofErr w:type="gramEnd"/>
+            <w:r>
+              <w:rPr>
+                <w:rFonts w:ascii="GDSTransportWebsite" w:hAnsi="GDSTransportWebsite"/>
+                <w:color w:val="0A0A0A"/>
+              </w:rPr>
+              <w:t>(</w:t>
             </w:r>
             <w:r>
               <w:rPr>
@@ -2000,6 +2671,7 @@
             <w:r>
               <w:t>{</w:t>
             </w:r>
+            <w:proofErr w:type="gramStart"/>
             <w:r>
               <w:rPr>
                 <w:b/>
@@ -2012,7 +2684,15 @@
                 <w:b/>
                 <w:bCs/>
               </w:rPr>
-              <w:t>!=null}</w:t>
+              <w:t>!=</w:t>
+            </w:r>
+            <w:proofErr w:type="gramEnd"/>
+            <w:r>
+              <w:rPr>
+                <w:b/>
+                <w:bCs/>
+              </w:rPr>
+              <w:t>null}</w:t>
             </w:r>
             <w:r>
               <w:rPr>
@@ -2062,7 +2742,25 @@
                 <w:b/>
                 <w:bCs/>
               </w:rPr>
-              <w:t>Do you consider that this claim is suitable for determination without a hearing, i.e. by a judge reading and considering the case papers, witness statements and other documents filed by the parties, making a decision, and giving a note of reasons for that decision?</w:t>
+              <w:t xml:space="preserve">Do you consider that this claim is suitable for determination without a hearing, </w:t>
+            </w:r>
+            <w:proofErr w:type="gramStart"/>
+            <w:r>
+              <w:rPr>
+                <w:rFonts w:ascii="GDSTransportWebsite" w:hAnsi="GDSTransportWebsite"/>
+                <w:b/>
+                <w:bCs/>
+              </w:rPr>
+              <w:t>i.e.</w:t>
+            </w:r>
+            <w:proofErr w:type="gramEnd"/>
+            <w:r>
+              <w:rPr>
+                <w:rFonts w:ascii="GDSTransportWebsite" w:hAnsi="GDSTransportWebsite"/>
+                <w:b/>
+                <w:bCs/>
+              </w:rPr>
+              <w:t xml:space="preserve"> by a judge reading and considering the case papers, witness statements and other documents filed by the parties, making a decision, and giving a note of reasons for that decision?</w:t>
             </w:r>
           </w:p>
         </w:tc>
@@ -2086,6 +2784,7 @@
               </w:rPr>
               <w:t>&lt;&lt;</w:t>
             </w:r>
+            <w:proofErr w:type="spellStart"/>
             <w:r>
               <w:rPr>
                 <w:rFonts w:ascii="GDSTransportWebsite" w:hAnsi="GDSTransportWebsite"/>
@@ -2107,6 +2806,7 @@
               </w:rPr>
               <w:t>determinationWithoutHearingRequired</w:t>
             </w:r>
+            <w:proofErr w:type="spellEnd"/>
             <w:r>
               <w:rPr>
                 <w:rFonts w:ascii="GDSTransportWebsite" w:hAnsi="GDSTransportWebsite"/>
@@ -2166,7 +2866,15 @@
                 <w:rFonts w:ascii="GDSTransportWebsite" w:hAnsi="GDSTransportWebsite"/>
                 <w:color w:val="0A0A0A"/>
               </w:rPr>
-              <w:t xml:space="preserve"> dqExtraDetailsLip</w:t>
+              <w:t xml:space="preserve"> </w:t>
+            </w:r>
+            <w:proofErr w:type="spellStart"/>
+            <w:r>
+              <w:rPr>
+                <w:rFonts w:ascii="GDSTransportWebsite" w:hAnsi="GDSTransportWebsite"/>
+                <w:color w:val="0A0A0A"/>
+              </w:rPr>
+              <w:t>dqExtraDetailsLip</w:t>
             </w:r>
             <w:r>
               <w:rPr>
@@ -2180,7 +2888,15 @@
                 <w:rFonts w:ascii="GDSTransportWebsite" w:hAnsi="GDSTransportWebsite"/>
                 <w:color w:val="0A0A0A"/>
               </w:rPr>
-              <w:t xml:space="preserve">determinationWithoutHearingReason </w:t>
+              <w:t>determinationWithoutHearingReason</w:t>
+            </w:r>
+            <w:proofErr w:type="spellEnd"/>
+            <w:r>
+              <w:rPr>
+                <w:rFonts w:ascii="GDSTransportWebsite" w:hAnsi="GDSTransportWebsite"/>
+                <w:color w:val="0A0A0A"/>
+              </w:rPr>
+              <w:t xml:space="preserve"> </w:t>
             </w:r>
             <w:r>
               <w:rPr>
@@ -2279,7 +2995,15 @@
                 <w:b/>
                 <w:bCs/>
               </w:rPr>
-              <w:t>&lt;&lt;c</w:t>
+              <w:t>&lt;&lt;</w:t>
+            </w:r>
+            <w:proofErr w:type="spellStart"/>
+            <w:r>
+              <w:rPr>
+                <w:b/>
+                <w:bCs/>
+              </w:rPr>
+              <w:t>c</w:t>
             </w:r>
             <w:r>
               <w:rPr>
@@ -2288,6 +3012,7 @@
               </w:rPr>
               <w:t>r</w:t>
             </w:r>
+            <w:proofErr w:type="spellEnd"/>
             <w:r>
               <w:rPr>
                 <w:b/>
@@ -2295,6 +3020,8 @@
               </w:rPr>
               <w:t>_{</w:t>
             </w:r>
+            <w:proofErr w:type="spellStart"/>
+            <w:proofErr w:type="gramStart"/>
             <w:r>
               <w:rPr>
                 <w:b/>
@@ -2302,12 +3029,21 @@
               </w:rPr>
               <w:t>dqExtraDetailsLip.triedToSettle</w:t>
             </w:r>
-            <w:r>
-              <w:rPr>
-                <w:b/>
-                <w:bCs/>
-              </w:rPr>
-              <w:t>!=null}&gt;&gt;</w:t>
+            <w:proofErr w:type="spellEnd"/>
+            <w:r>
+              <w:rPr>
+                <w:b/>
+                <w:bCs/>
+              </w:rPr>
+              <w:t>!=</w:t>
+            </w:r>
+            <w:proofErr w:type="gramEnd"/>
+            <w:r>
+              <w:rPr>
+                <w:b/>
+                <w:bCs/>
+              </w:rPr>
+              <w:t>null}&gt;&gt;</w:t>
             </w:r>
           </w:p>
         </w:tc>
@@ -2422,6 +3158,7 @@
             <w:r>
               <w:t xml:space="preserve"> </w:t>
             </w:r>
+            <w:proofErr w:type="spellStart"/>
             <w:r>
               <w:rPr>
                 <w:rFonts w:cstheme="minorHAnsi"/>
@@ -2440,6 +3177,7 @@
               </w:rPr>
               <w:t>triedToSettle</w:t>
             </w:r>
+            <w:proofErr w:type="spellEnd"/>
             <w:r>
               <w:rPr>
                 <w:rFonts w:cstheme="minorHAnsi"/>
@@ -2565,6 +3303,7 @@
               </w:rPr>
               <w:t>&lt;&lt;</w:t>
             </w:r>
+            <w:proofErr w:type="spellStart"/>
             <w:r>
               <w:rPr>
                 <w:rFonts w:cstheme="minorHAnsi"/>
@@ -2583,6 +3322,7 @@
               </w:rPr>
               <w:t>considerClaimantDocuments</w:t>
             </w:r>
+            <w:proofErr w:type="spellEnd"/>
             <w:r>
               <w:rPr>
                 <w:rFonts w:cstheme="minorHAnsi"/>
@@ -2653,6 +3393,7 @@
               </w:rPr>
               <w:t>&lt;&lt;</w:t>
             </w:r>
+            <w:proofErr w:type="spellStart"/>
             <w:r>
               <w:rPr>
                 <w:rFonts w:cstheme="minorHAnsi"/>
@@ -2671,6 +3412,7 @@
               </w:rPr>
               <w:t>considerClaimantDocumentsDetails</w:t>
             </w:r>
+            <w:proofErr w:type="spellEnd"/>
             <w:r>
               <w:rPr>
                 <w:rFonts w:cstheme="minorHAnsi"/>
@@ -2840,8 +3582,31 @@
                 <w:color w:val="0A0A0A"/>
                 <w:shd w:val="clear" w:color="auto" w:fill="FFFFFF"/>
               </w:rPr>
-              <w:t>&lt;&lt;cr_{</w:t>
-            </w:r>
+              <w:t>&lt;&lt;</w:t>
+            </w:r>
+            <w:proofErr w:type="spellStart"/>
+            <w:r>
+              <w:rPr>
+                <w:rFonts w:ascii="GDSTransportWebsite" w:hAnsi="GDSTransportWebsite"/>
+                <w:b/>
+                <w:bCs/>
+                <w:color w:val="0A0A0A"/>
+                <w:shd w:val="clear" w:color="auto" w:fill="FFFFFF"/>
+              </w:rPr>
+              <w:t>cr</w:t>
+            </w:r>
+            <w:proofErr w:type="spellEnd"/>
+            <w:r>
+              <w:rPr>
+                <w:rFonts w:ascii="GDSTransportWebsite" w:hAnsi="GDSTransportWebsite"/>
+                <w:b/>
+                <w:bCs/>
+                <w:color w:val="0A0A0A"/>
+                <w:shd w:val="clear" w:color="auto" w:fill="FFFFFF"/>
+              </w:rPr>
+              <w:t>_{</w:t>
+            </w:r>
+            <w:proofErr w:type="spellStart"/>
             <w:r>
               <w:rPr>
                 <w:b/>
@@ -2863,6 +3628,7 @@
               </w:rPr>
               <w:t>caseNeedsAnExpert</w:t>
             </w:r>
+            <w:proofErr w:type="spellEnd"/>
             <w:r>
               <w:rPr>
                 <w:b/>
@@ -2961,7 +3727,25 @@
                 <w:rFonts w:ascii="GDSTransportWebsite" w:hAnsi="GDSTransportWebsite"/>
                 <w:color w:val="0A0A0A"/>
               </w:rPr>
-              <w:t>&lt;&lt;experts.expertRequired&gt;&gt;</w:t>
+              <w:t>&lt;&lt;</w:t>
+            </w:r>
+            <w:proofErr w:type="spellStart"/>
+            <w:proofErr w:type="gramStart"/>
+            <w:r>
+              <w:rPr>
+                <w:rFonts w:ascii="GDSTransportWebsite" w:hAnsi="GDSTransportWebsite"/>
+                <w:color w:val="0A0A0A"/>
+              </w:rPr>
+              <w:t>experts.expertRequired</w:t>
+            </w:r>
+            <w:proofErr w:type="spellEnd"/>
+            <w:proofErr w:type="gramEnd"/>
+            <w:r>
+              <w:rPr>
+                <w:rFonts w:ascii="GDSTransportWebsite" w:hAnsi="GDSTransportWebsite"/>
+                <w:color w:val="0A0A0A"/>
+              </w:rPr>
+              <w:t>&gt;&gt;</w:t>
             </w:r>
           </w:p>
         </w:tc>
@@ -3080,8 +3864,32 @@
                 <w:shd w:val="clear" w:color="auto" w:fill="FFFFFF"/>
               </w:rPr>
               <w:lastRenderedPageBreak/>
-              <w:t>&lt;&lt;cr_{</w:t>
-            </w:r>
+              <w:t>&lt;&lt;</w:t>
+            </w:r>
+            <w:proofErr w:type="spellStart"/>
+            <w:r>
+              <w:rPr>
+                <w:rFonts w:ascii="GDSTransportWebsite" w:hAnsi="GDSTransportWebsite"/>
+                <w:b/>
+                <w:bCs/>
+                <w:color w:val="0A0A0A"/>
+                <w:shd w:val="clear" w:color="auto" w:fill="FFFFFF"/>
+              </w:rPr>
+              <w:t>cr</w:t>
+            </w:r>
+            <w:proofErr w:type="spellEnd"/>
+            <w:r>
+              <w:rPr>
+                <w:rFonts w:ascii="GDSTransportWebsite" w:hAnsi="GDSTransportWebsite"/>
+                <w:b/>
+                <w:bCs/>
+                <w:color w:val="0A0A0A"/>
+                <w:shd w:val="clear" w:color="auto" w:fill="FFFFFF"/>
+              </w:rPr>
+              <w:t>_{</w:t>
+            </w:r>
+            <w:proofErr w:type="spellStart"/>
+            <w:proofErr w:type="gramStart"/>
             <w:r>
               <w:rPr>
                 <w:b/>
@@ -3103,6 +3911,7 @@
               </w:rPr>
               <w:t>caseNeedsAnExpert</w:t>
             </w:r>
+            <w:proofErr w:type="spellEnd"/>
             <w:r>
               <w:rPr>
                 <w:b/>
@@ -3115,7 +3924,15 @@
                 <w:b/>
                 <w:bCs/>
               </w:rPr>
-              <w:t>=null}&gt;&gt;</w:t>
+              <w:t>=</w:t>
+            </w:r>
+            <w:proofErr w:type="gramEnd"/>
+            <w:r>
+              <w:rPr>
+                <w:b/>
+                <w:bCs/>
+              </w:rPr>
+              <w:t>null}&gt;&gt;</w:t>
             </w:r>
           </w:p>
         </w:tc>
@@ -3210,6 +4027,7 @@
               </w:rPr>
               <w:t xml:space="preserve"> </w:t>
             </w:r>
+            <w:proofErr w:type="spellStart"/>
             <w:r>
               <w:rPr>
                 <w:rFonts w:ascii="GDSTransportWebsite" w:hAnsi="GDSTransportWebsite"/>
@@ -3224,6 +4042,7 @@
               </w:rPr>
               <w:t>.caseNeedsAnExpert</w:t>
             </w:r>
+            <w:proofErr w:type="spellEnd"/>
             <w:r>
               <w:rPr>
                 <w:rFonts w:ascii="GDSTransportWebsite" w:hAnsi="GDSTransportWebsite"/>
@@ -3321,7 +4140,27 @@
           <w:color w:val="0A0A0A"/>
           <w:shd w:val="clear" w:color="auto" w:fill="FFFFFF"/>
         </w:rPr>
-        <w:t>&lt;&lt;cs_{experts.expertRequired='Yes'}&gt;&gt;</w:t>
+        <w:t>&lt;&lt;cs_{</w:t>
+      </w:r>
+      <w:proofErr w:type="spellStart"/>
+      <w:proofErr w:type="gramStart"/>
+      <w:r>
+        <w:rPr>
+          <w:rFonts w:ascii="GDSTransportWebsite" w:hAnsi="GDSTransportWebsite"/>
+          <w:color w:val="0A0A0A"/>
+          <w:shd w:val="clear" w:color="auto" w:fill="FFFFFF"/>
+        </w:rPr>
+        <w:t>experts.expertRequired</w:t>
+      </w:r>
+      <w:proofErr w:type="spellEnd"/>
+      <w:proofErr w:type="gramEnd"/>
+      <w:r>
+        <w:rPr>
+          <w:rFonts w:ascii="GDSTransportWebsite" w:hAnsi="GDSTransportWebsite"/>
+          <w:color w:val="0A0A0A"/>
+          <w:shd w:val="clear" w:color="auto" w:fill="FFFFFF"/>
+        </w:rPr>
+        <w:t>='Yes'}&gt;&gt;</w:t>
       </w:r>
     </w:p>
     <w:tbl>
@@ -3368,7 +4207,29 @@
                 <w:color w:val="0A0A0A"/>
                 <w:shd w:val="clear" w:color="auto" w:fill="FFFFFF"/>
               </w:rPr>
-              <w:t>Have you already sent expert reports or similar to other parties?</w:t>
+              <w:t xml:space="preserve">Have you already sent expert reports or </w:t>
+            </w:r>
+            <w:proofErr w:type="gramStart"/>
+            <w:r>
+              <w:rPr>
+                <w:rFonts w:ascii="GDSTransportWebsite" w:hAnsi="GDSTransportWebsite"/>
+                <w:b/>
+                <w:bCs/>
+                <w:color w:val="0A0A0A"/>
+                <w:shd w:val="clear" w:color="auto" w:fill="FFFFFF"/>
+              </w:rPr>
+              <w:t>similar to</w:t>
+            </w:r>
+            <w:proofErr w:type="gramEnd"/>
+            <w:r>
+              <w:rPr>
+                <w:rFonts w:ascii="GDSTransportWebsite" w:hAnsi="GDSTransportWebsite"/>
+                <w:b/>
+                <w:bCs/>
+                <w:color w:val="0A0A0A"/>
+                <w:shd w:val="clear" w:color="auto" w:fill="FFFFFF"/>
+              </w:rPr>
+              <w:t xml:space="preserve"> other parties?</w:t>
             </w:r>
           </w:p>
           <w:p>
@@ -3401,7 +4262,57 @@
                 <w:rFonts w:ascii="GDSTransportWebsite" w:hAnsi="GDSTransportWebsite"/>
                 <w:color w:val="0A0A0A"/>
               </w:rPr>
-              <w:t>&lt;&lt;cs_{isBlank(experts.expertReportsSent)}&gt;&gt;Not Provided&lt;&lt;else&gt;&gt;&lt;&lt;experts.expertReportsSent&gt;&gt;&lt;&lt;es_&gt;&gt;</w:t>
+              <w:t>&lt;&lt;cs_{</w:t>
+            </w:r>
+            <w:proofErr w:type="spellStart"/>
+            <w:r>
+              <w:rPr>
+                <w:rFonts w:ascii="GDSTransportWebsite" w:hAnsi="GDSTransportWebsite"/>
+                <w:color w:val="0A0A0A"/>
+              </w:rPr>
+              <w:t>isBlank</w:t>
+            </w:r>
+            <w:proofErr w:type="spellEnd"/>
+            <w:r>
+              <w:rPr>
+                <w:rFonts w:ascii="GDSTransportWebsite" w:hAnsi="GDSTransportWebsite"/>
+                <w:color w:val="0A0A0A"/>
+              </w:rPr>
+              <w:t>(</w:t>
+            </w:r>
+            <w:proofErr w:type="spellStart"/>
+            <w:proofErr w:type="gramStart"/>
+            <w:r>
+              <w:rPr>
+                <w:rFonts w:ascii="GDSTransportWebsite" w:hAnsi="GDSTransportWebsite"/>
+                <w:color w:val="0A0A0A"/>
+              </w:rPr>
+              <w:t>experts.expertReportsSent</w:t>
+            </w:r>
+            <w:proofErr w:type="spellEnd"/>
+            <w:proofErr w:type="gramEnd"/>
+            <w:r>
+              <w:rPr>
+                <w:rFonts w:ascii="GDSTransportWebsite" w:hAnsi="GDSTransportWebsite"/>
+                <w:color w:val="0A0A0A"/>
+              </w:rPr>
+              <w:t>)}&gt;&gt;Not Provided&lt;&lt;else&gt;&gt;&lt;&lt;</w:t>
+            </w:r>
+            <w:proofErr w:type="spellStart"/>
+            <w:r>
+              <w:rPr>
+                <w:rFonts w:ascii="GDSTransportWebsite" w:hAnsi="GDSTransportWebsite"/>
+                <w:color w:val="0A0A0A"/>
+              </w:rPr>
+              <w:t>experts.expertReportsSent</w:t>
+            </w:r>
+            <w:proofErr w:type="spellEnd"/>
+            <w:r>
+              <w:rPr>
+                <w:rFonts w:ascii="GDSTransportWebsite" w:hAnsi="GDSTransportWebsite"/>
+                <w:color w:val="0A0A0A"/>
+              </w:rPr>
+              <w:t>&gt;&gt;&lt;&lt;es_&gt;&gt;</w:t>
             </w:r>
           </w:p>
         </w:tc>
@@ -3478,7 +4389,57 @@
                 <w:rFonts w:ascii="GDSTransportWebsite" w:hAnsi="GDSTransportWebsite"/>
                 <w:color w:val="0A0A0A"/>
               </w:rPr>
-              <w:t>&lt;&lt;cs_{isBlank(experts.jointExpertSuitable)}&gt;&gt;Not Provided&lt;&lt;else&gt;&gt;&lt;&lt;experts.jointExpertSuitable&gt;&gt;&lt;&lt;es_&gt;&gt;</w:t>
+              <w:t>&lt;&lt;cs_{</w:t>
+            </w:r>
+            <w:proofErr w:type="spellStart"/>
+            <w:r>
+              <w:rPr>
+                <w:rFonts w:ascii="GDSTransportWebsite" w:hAnsi="GDSTransportWebsite"/>
+                <w:color w:val="0A0A0A"/>
+              </w:rPr>
+              <w:t>isBlank</w:t>
+            </w:r>
+            <w:proofErr w:type="spellEnd"/>
+            <w:r>
+              <w:rPr>
+                <w:rFonts w:ascii="GDSTransportWebsite" w:hAnsi="GDSTransportWebsite"/>
+                <w:color w:val="0A0A0A"/>
+              </w:rPr>
+              <w:t>(</w:t>
+            </w:r>
+            <w:proofErr w:type="spellStart"/>
+            <w:proofErr w:type="gramStart"/>
+            <w:r>
+              <w:rPr>
+                <w:rFonts w:ascii="GDSTransportWebsite" w:hAnsi="GDSTransportWebsite"/>
+                <w:color w:val="0A0A0A"/>
+              </w:rPr>
+              <w:t>experts.jointExpertSuitable</w:t>
+            </w:r>
+            <w:proofErr w:type="spellEnd"/>
+            <w:proofErr w:type="gramEnd"/>
+            <w:r>
+              <w:rPr>
+                <w:rFonts w:ascii="GDSTransportWebsite" w:hAnsi="GDSTransportWebsite"/>
+                <w:color w:val="0A0A0A"/>
+              </w:rPr>
+              <w:t>)}&gt;&gt;Not Provided&lt;&lt;else&gt;&gt;&lt;&lt;</w:t>
+            </w:r>
+            <w:proofErr w:type="spellStart"/>
+            <w:r>
+              <w:rPr>
+                <w:rFonts w:ascii="GDSTransportWebsite" w:hAnsi="GDSTransportWebsite"/>
+                <w:color w:val="0A0A0A"/>
+              </w:rPr>
+              <w:t>experts.jointExpertSuitable</w:t>
+            </w:r>
+            <w:proofErr w:type="spellEnd"/>
+            <w:r>
+              <w:rPr>
+                <w:rFonts w:ascii="GDSTransportWebsite" w:hAnsi="GDSTransportWebsite"/>
+                <w:color w:val="0A0A0A"/>
+              </w:rPr>
+              <w:t>&gt;&gt;&lt;&lt;es_&gt;&gt;</w:t>
             </w:r>
           </w:p>
         </w:tc>
@@ -3509,7 +4470,35 @@
                 <w:color w:val="0A0A0A"/>
                 <w:shd w:val="clear" w:color="auto" w:fill="FFFFFF"/>
               </w:rPr>
-              <w:t>&lt;&lt;rr_experts.details&gt;&gt;</w:t>
+              <w:t>&lt;&lt;</w:t>
+            </w:r>
+            <w:proofErr w:type="spellStart"/>
+            <w:r>
+              <w:rPr>
+                <w:rFonts w:ascii="GDSTransportWebsite" w:hAnsi="GDSTransportWebsite"/>
+                <w:color w:val="0A0A0A"/>
+                <w:shd w:val="clear" w:color="auto" w:fill="FFFFFF"/>
+              </w:rPr>
+              <w:t>rr_</w:t>
+            </w:r>
+            <w:proofErr w:type="gramStart"/>
+            <w:r>
+              <w:rPr>
+                <w:rFonts w:ascii="GDSTransportWebsite" w:hAnsi="GDSTransportWebsite"/>
+                <w:color w:val="0A0A0A"/>
+                <w:shd w:val="clear" w:color="auto" w:fill="FFFFFF"/>
+              </w:rPr>
+              <w:t>experts.details</w:t>
+            </w:r>
+            <w:proofErr w:type="spellEnd"/>
+            <w:proofErr w:type="gramEnd"/>
+            <w:r>
+              <w:rPr>
+                <w:rFonts w:ascii="GDSTransportWebsite" w:hAnsi="GDSTransportWebsite"/>
+                <w:color w:val="0A0A0A"/>
+                <w:shd w:val="clear" w:color="auto" w:fill="FFFFFF"/>
+              </w:rPr>
+              <w:t>&gt;&gt;</w:t>
             </w:r>
           </w:p>
         </w:tc>
@@ -3542,7 +4531,23 @@
                 <w:rFonts w:ascii="GDSTransportWebsite" w:hAnsi="GDSTransportWebsite"/>
                 <w:color w:val="0A0A0A"/>
               </w:rPr>
-              <w:t>Expert &lt;&lt;$itemnum&gt;&gt;</w:t>
+              <w:t>Expert &lt;&lt;$</w:t>
+            </w:r>
+            <w:proofErr w:type="spellStart"/>
+            <w:r>
+              <w:rPr>
+                <w:rFonts w:ascii="GDSTransportWebsite" w:hAnsi="GDSTransportWebsite"/>
+                <w:color w:val="0A0A0A"/>
+              </w:rPr>
+              <w:t>itemnum</w:t>
+            </w:r>
+            <w:proofErr w:type="spellEnd"/>
+            <w:r>
+              <w:rPr>
+                <w:rFonts w:ascii="GDSTransportWebsite" w:hAnsi="GDSTransportWebsite"/>
+                <w:color w:val="0A0A0A"/>
+              </w:rPr>
+              <w:t>&gt;&gt;</w:t>
             </w:r>
           </w:p>
         </w:tc>
@@ -3619,8 +4624,25 @@
                 <w:rFonts w:ascii="GDSTransportWebsite" w:hAnsi="GDSTransportWebsite"/>
                 <w:color w:val="0A0A0A"/>
               </w:rPr>
-              <w:t>&lt;&lt;cs_{isBlank(</w:t>
-            </w:r>
+              <w:t>&lt;&lt;cs_{</w:t>
+            </w:r>
+            <w:proofErr w:type="spellStart"/>
+            <w:r>
+              <w:rPr>
+                <w:rFonts w:ascii="GDSTransportWebsite" w:hAnsi="GDSTransportWebsite"/>
+                <w:color w:val="0A0A0A"/>
+              </w:rPr>
+              <w:t>isBlank</w:t>
+            </w:r>
+            <w:proofErr w:type="spellEnd"/>
+            <w:r>
+              <w:rPr>
+                <w:rFonts w:ascii="GDSTransportWebsite" w:hAnsi="GDSTransportWebsite"/>
+                <w:color w:val="0A0A0A"/>
+              </w:rPr>
+              <w:t>(</w:t>
+            </w:r>
+            <w:proofErr w:type="spellStart"/>
             <w:r>
               <w:rPr>
                 <w:rFonts w:ascii="GDSTransportWebsite" w:hAnsi="GDSTransportWebsite"/>
@@ -3628,6 +4650,7 @@
               </w:rPr>
               <w:t>firstName</w:t>
             </w:r>
+            <w:proofErr w:type="spellEnd"/>
             <w:r>
               <w:rPr>
                 <w:rFonts w:ascii="GDSTransportWebsite" w:hAnsi="GDSTransportWebsite"/>
@@ -3635,6 +4658,7 @@
               </w:rPr>
               <w:t xml:space="preserve">)}&gt;&gt;Not Provided&lt;&lt;else&gt;&gt;&lt;&lt; </w:t>
             </w:r>
+            <w:proofErr w:type="spellStart"/>
             <w:r>
               <w:rPr>
                 <w:rFonts w:ascii="GDSTransportWebsite" w:hAnsi="GDSTransportWebsite"/>
@@ -3642,6 +4666,7 @@
               </w:rPr>
               <w:t>firstName</w:t>
             </w:r>
+            <w:proofErr w:type="spellEnd"/>
             <w:r>
               <w:rPr>
                 <w:rFonts w:ascii="GDSTransportWebsite" w:hAnsi="GDSTransportWebsite"/>
@@ -3654,7 +4679,23 @@
                 <w:rFonts w:ascii="GDSTransportWebsite" w:hAnsi="GDSTransportWebsite"/>
                 <w:color w:val="0A0A0A"/>
               </w:rPr>
-              <w:t xml:space="preserve"> &lt;&lt;lastName&gt;&gt;</w:t>
+              <w:t xml:space="preserve"> &lt;&lt;</w:t>
+            </w:r>
+            <w:proofErr w:type="spellStart"/>
+            <w:r>
+              <w:rPr>
+                <w:rFonts w:ascii="GDSTransportWebsite" w:hAnsi="GDSTransportWebsite"/>
+                <w:color w:val="0A0A0A"/>
+              </w:rPr>
+              <w:t>lastName</w:t>
+            </w:r>
+            <w:proofErr w:type="spellEnd"/>
+            <w:r>
+              <w:rPr>
+                <w:rFonts w:ascii="GDSTransportWebsite" w:hAnsi="GDSTransportWebsite"/>
+                <w:color w:val="0A0A0A"/>
+              </w:rPr>
+              <w:t>&gt;&gt;</w:t>
             </w:r>
             <w:r>
               <w:rPr>
@@ -3740,13 +4781,23 @@
               </w:rPr>
               <w:t>&lt;&lt;cs_{</w:t>
             </w:r>
-            <w:r>
-              <w:rPr>
-                <w:rFonts w:ascii="GDSTransportWebsite" w:hAnsi="GDSTransportWebsite"/>
-                <w:color w:val="0A0A0A"/>
-              </w:rPr>
-              <w:t>isBlank(</w:t>
-            </w:r>
+            <w:proofErr w:type="spellStart"/>
+            <w:r>
+              <w:rPr>
+                <w:rFonts w:ascii="GDSTransportWebsite" w:hAnsi="GDSTransportWebsite"/>
+                <w:color w:val="0A0A0A"/>
+              </w:rPr>
+              <w:t>isBlank</w:t>
+            </w:r>
+            <w:proofErr w:type="spellEnd"/>
+            <w:r>
+              <w:rPr>
+                <w:rFonts w:ascii="GDSTransportWebsite" w:hAnsi="GDSTransportWebsite"/>
+                <w:color w:val="0A0A0A"/>
+              </w:rPr>
+              <w:t>(</w:t>
+            </w:r>
+            <w:proofErr w:type="spellStart"/>
             <w:r>
               <w:rPr>
                 <w:rFonts w:ascii="GDSTransportWebsite" w:hAnsi="GDSTransportWebsite"/>
@@ -3754,6 +4805,7 @@
               </w:rPr>
               <w:t>phoneNumber</w:t>
             </w:r>
+            <w:proofErr w:type="spellEnd"/>
             <w:r>
               <w:rPr>
                 <w:rFonts w:ascii="GDSTransportWebsite" w:hAnsi="GDSTransportWebsite"/>
@@ -3780,7 +4832,23 @@
                 <w:rFonts w:ascii="GDSTransportWebsite" w:hAnsi="GDSTransportWebsite"/>
                 <w:color w:val="0A0A0A"/>
               </w:rPr>
-              <w:t>&lt;&lt;phoneNumber&gt;&gt;&lt;&lt;es_&gt;&gt;</w:t>
+              <w:t>&lt;&lt;</w:t>
+            </w:r>
+            <w:proofErr w:type="spellStart"/>
+            <w:r>
+              <w:rPr>
+                <w:rFonts w:ascii="GDSTransportWebsite" w:hAnsi="GDSTransportWebsite"/>
+                <w:color w:val="0A0A0A"/>
+              </w:rPr>
+              <w:t>phoneNumber</w:t>
+            </w:r>
+            <w:proofErr w:type="spellEnd"/>
+            <w:r>
+              <w:rPr>
+                <w:rFonts w:ascii="GDSTransportWebsite" w:hAnsi="GDSTransportWebsite"/>
+                <w:color w:val="0A0A0A"/>
+              </w:rPr>
+              <w:t>&gt;&gt;&lt;&lt;es_&gt;&gt;</w:t>
             </w:r>
           </w:p>
         </w:tc>
@@ -3857,7 +4925,55 @@
                 <w:rFonts w:ascii="GDSTransportWebsite" w:hAnsi="GDSTransportWebsite"/>
                 <w:color w:val="0A0A0A"/>
               </w:rPr>
-              <w:t>&lt;&lt;cs_{isBlank(emailAddress)}&gt;&gt;Not Provided&lt;&lt;else&gt;&gt;&lt;&lt;emailAddress&gt;&gt;&lt;&lt;es_&gt;&gt;</w:t>
+              <w:t>&lt;&lt;cs_{</w:t>
+            </w:r>
+            <w:proofErr w:type="spellStart"/>
+            <w:r>
+              <w:rPr>
+                <w:rFonts w:ascii="GDSTransportWebsite" w:hAnsi="GDSTransportWebsite"/>
+                <w:color w:val="0A0A0A"/>
+              </w:rPr>
+              <w:t>isBlank</w:t>
+            </w:r>
+            <w:proofErr w:type="spellEnd"/>
+            <w:r>
+              <w:rPr>
+                <w:rFonts w:ascii="GDSTransportWebsite" w:hAnsi="GDSTransportWebsite"/>
+                <w:color w:val="0A0A0A"/>
+              </w:rPr>
+              <w:t>(</w:t>
+            </w:r>
+            <w:proofErr w:type="spellStart"/>
+            <w:r>
+              <w:rPr>
+                <w:rFonts w:ascii="GDSTransportWebsite" w:hAnsi="GDSTransportWebsite"/>
+                <w:color w:val="0A0A0A"/>
+              </w:rPr>
+              <w:t>emailAddress</w:t>
+            </w:r>
+            <w:proofErr w:type="spellEnd"/>
+            <w:r>
+              <w:rPr>
+                <w:rFonts w:ascii="GDSTransportWebsite" w:hAnsi="GDSTransportWebsite"/>
+                <w:color w:val="0A0A0A"/>
+              </w:rPr>
+              <w:t>)}&gt;&gt;Not Provided&lt;&lt;else&gt;&gt;&lt;&lt;</w:t>
+            </w:r>
+            <w:proofErr w:type="spellStart"/>
+            <w:r>
+              <w:rPr>
+                <w:rFonts w:ascii="GDSTransportWebsite" w:hAnsi="GDSTransportWebsite"/>
+                <w:color w:val="0A0A0A"/>
+              </w:rPr>
+              <w:t>emailAddress</w:t>
+            </w:r>
+            <w:proofErr w:type="spellEnd"/>
+            <w:r>
+              <w:rPr>
+                <w:rFonts w:ascii="GDSTransportWebsite" w:hAnsi="GDSTransportWebsite"/>
+                <w:color w:val="0A0A0A"/>
+              </w:rPr>
+              <w:t>&gt;&gt;&lt;&lt;es_&gt;&gt;</w:t>
             </w:r>
           </w:p>
         </w:tc>
@@ -3934,7 +5050,55 @@
                 <w:rFonts w:ascii="GDSTransportWebsite" w:hAnsi="GDSTransportWebsite"/>
                 <w:color w:val="0A0A0A"/>
               </w:rPr>
-              <w:t>&lt;&lt;cs_{isBlank(fieldOfExpertise)}&gt;&gt;Not Provided&lt;&lt;else&gt;&gt;&lt;&lt;fieldOfExpertise&gt;&gt;&lt;&lt;es_&gt;&gt;</w:t>
+              <w:t>&lt;&lt;cs_{</w:t>
+            </w:r>
+            <w:proofErr w:type="spellStart"/>
+            <w:r>
+              <w:rPr>
+                <w:rFonts w:ascii="GDSTransportWebsite" w:hAnsi="GDSTransportWebsite"/>
+                <w:color w:val="0A0A0A"/>
+              </w:rPr>
+              <w:t>isBlank</w:t>
+            </w:r>
+            <w:proofErr w:type="spellEnd"/>
+            <w:r>
+              <w:rPr>
+                <w:rFonts w:ascii="GDSTransportWebsite" w:hAnsi="GDSTransportWebsite"/>
+                <w:color w:val="0A0A0A"/>
+              </w:rPr>
+              <w:t>(</w:t>
+            </w:r>
+            <w:proofErr w:type="spellStart"/>
+            <w:r>
+              <w:rPr>
+                <w:rFonts w:ascii="GDSTransportWebsite" w:hAnsi="GDSTransportWebsite"/>
+                <w:color w:val="0A0A0A"/>
+              </w:rPr>
+              <w:t>fieldOfExpertise</w:t>
+            </w:r>
+            <w:proofErr w:type="spellEnd"/>
+            <w:r>
+              <w:rPr>
+                <w:rFonts w:ascii="GDSTransportWebsite" w:hAnsi="GDSTransportWebsite"/>
+                <w:color w:val="0A0A0A"/>
+              </w:rPr>
+              <w:t>)}&gt;&gt;Not Provided&lt;&lt;else&gt;&gt;&lt;&lt;</w:t>
+            </w:r>
+            <w:proofErr w:type="spellStart"/>
+            <w:r>
+              <w:rPr>
+                <w:rFonts w:ascii="GDSTransportWebsite" w:hAnsi="GDSTransportWebsite"/>
+                <w:color w:val="0A0A0A"/>
+              </w:rPr>
+              <w:t>fieldOfExpertise</w:t>
+            </w:r>
+            <w:proofErr w:type="spellEnd"/>
+            <w:r>
+              <w:rPr>
+                <w:rFonts w:ascii="GDSTransportWebsite" w:hAnsi="GDSTransportWebsite"/>
+                <w:color w:val="0A0A0A"/>
+              </w:rPr>
+              <w:t>&gt;&gt;&lt;&lt;es_&gt;&gt;</w:t>
             </w:r>
           </w:p>
         </w:tc>
@@ -3972,8 +5136,20 @@
                 <w:color w:val="0A0A0A"/>
                 <w:shd w:val="clear" w:color="auto" w:fill="FFFFFF"/>
               </w:rPr>
-              <w:t>Why you need this expert</w:t>
-            </w:r>
+              <w:t xml:space="preserve">Why you need this </w:t>
+            </w:r>
+            <w:proofErr w:type="gramStart"/>
+            <w:r>
+              <w:rPr>
+                <w:rFonts w:ascii="GDSTransportWebsite" w:hAnsi="GDSTransportWebsite"/>
+                <w:b/>
+                <w:bCs/>
+                <w:color w:val="0A0A0A"/>
+                <w:shd w:val="clear" w:color="auto" w:fill="FFFFFF"/>
+              </w:rPr>
+              <w:t>expert</w:t>
+            </w:r>
+            <w:proofErr w:type="gramEnd"/>
           </w:p>
           <w:p>
             <w:pPr>
@@ -4014,7 +5190,55 @@
                 <w:rFonts w:ascii="GDSTransportWebsite" w:hAnsi="GDSTransportWebsite"/>
                 <w:color w:val="0A0A0A"/>
               </w:rPr>
-              <w:t>&lt;&lt;cs_{isBlank(whyRequired)}&gt;&gt;Not Provided&lt;&lt;else&gt;&gt;&lt;&lt;whyRequired&gt;&gt;&lt;&lt;es_&gt;&gt;</w:t>
+              <w:t>&lt;&lt;cs_{</w:t>
+            </w:r>
+            <w:proofErr w:type="spellStart"/>
+            <w:r>
+              <w:rPr>
+                <w:rFonts w:ascii="GDSTransportWebsite" w:hAnsi="GDSTransportWebsite"/>
+                <w:color w:val="0A0A0A"/>
+              </w:rPr>
+              <w:t>isBlank</w:t>
+            </w:r>
+            <w:proofErr w:type="spellEnd"/>
+            <w:r>
+              <w:rPr>
+                <w:rFonts w:ascii="GDSTransportWebsite" w:hAnsi="GDSTransportWebsite"/>
+                <w:color w:val="0A0A0A"/>
+              </w:rPr>
+              <w:t>(</w:t>
+            </w:r>
+            <w:proofErr w:type="spellStart"/>
+            <w:r>
+              <w:rPr>
+                <w:rFonts w:ascii="GDSTransportWebsite" w:hAnsi="GDSTransportWebsite"/>
+                <w:color w:val="0A0A0A"/>
+              </w:rPr>
+              <w:t>whyRequired</w:t>
+            </w:r>
+            <w:proofErr w:type="spellEnd"/>
+            <w:r>
+              <w:rPr>
+                <w:rFonts w:ascii="GDSTransportWebsite" w:hAnsi="GDSTransportWebsite"/>
+                <w:color w:val="0A0A0A"/>
+              </w:rPr>
+              <w:t>)}&gt;&gt;Not Provided&lt;&lt;else&gt;&gt;&lt;&lt;</w:t>
+            </w:r>
+            <w:proofErr w:type="spellStart"/>
+            <w:r>
+              <w:rPr>
+                <w:rFonts w:ascii="GDSTransportWebsite" w:hAnsi="GDSTransportWebsite"/>
+                <w:color w:val="0A0A0A"/>
+              </w:rPr>
+              <w:t>whyRequired</w:t>
+            </w:r>
+            <w:proofErr w:type="spellEnd"/>
+            <w:r>
+              <w:rPr>
+                <w:rFonts w:ascii="GDSTransportWebsite" w:hAnsi="GDSTransportWebsite"/>
+                <w:color w:val="0A0A0A"/>
+              </w:rPr>
+              <w:t>&gt;&gt;&lt;&lt;es_&gt;&gt;</w:t>
             </w:r>
           </w:p>
         </w:tc>
@@ -4094,7 +5318,55 @@
                 <w:rFonts w:ascii="GDSTransportWebsite" w:hAnsi="GDSTransportWebsite"/>
                 <w:color w:val="0A0A0A"/>
               </w:rPr>
-              <w:t>&lt;&lt;cs_{isBlank(formattedCost)}&gt;&gt;Not Provided&lt;&lt;else&gt;&gt;&lt;&lt;formattedCost&gt;&gt;&lt;&lt;es_&gt;&gt;</w:t>
+              <w:t>&lt;&lt;cs_{</w:t>
+            </w:r>
+            <w:proofErr w:type="spellStart"/>
+            <w:r>
+              <w:rPr>
+                <w:rFonts w:ascii="GDSTransportWebsite" w:hAnsi="GDSTransportWebsite"/>
+                <w:color w:val="0A0A0A"/>
+              </w:rPr>
+              <w:t>isBlank</w:t>
+            </w:r>
+            <w:proofErr w:type="spellEnd"/>
+            <w:r>
+              <w:rPr>
+                <w:rFonts w:ascii="GDSTransportWebsite" w:hAnsi="GDSTransportWebsite"/>
+                <w:color w:val="0A0A0A"/>
+              </w:rPr>
+              <w:t>(</w:t>
+            </w:r>
+            <w:proofErr w:type="spellStart"/>
+            <w:r>
+              <w:rPr>
+                <w:rFonts w:ascii="GDSTransportWebsite" w:hAnsi="GDSTransportWebsite"/>
+                <w:color w:val="0A0A0A"/>
+              </w:rPr>
+              <w:t>formattedCost</w:t>
+            </w:r>
+            <w:proofErr w:type="spellEnd"/>
+            <w:r>
+              <w:rPr>
+                <w:rFonts w:ascii="GDSTransportWebsite" w:hAnsi="GDSTransportWebsite"/>
+                <w:color w:val="0A0A0A"/>
+              </w:rPr>
+              <w:t>)}&gt;&gt;Not Provided&lt;&lt;else&gt;&gt;&lt;&lt;</w:t>
+            </w:r>
+            <w:proofErr w:type="spellStart"/>
+            <w:r>
+              <w:rPr>
+                <w:rFonts w:ascii="GDSTransportWebsite" w:hAnsi="GDSTransportWebsite"/>
+                <w:color w:val="0A0A0A"/>
+              </w:rPr>
+              <w:t>formattedCost</w:t>
+            </w:r>
+            <w:proofErr w:type="spellEnd"/>
+            <w:r>
+              <w:rPr>
+                <w:rFonts w:ascii="GDSTransportWebsite" w:hAnsi="GDSTransportWebsite"/>
+                <w:color w:val="0A0A0A"/>
+              </w:rPr>
+              <w:t>&gt;&gt;&lt;&lt;es_&gt;&gt;</w:t>
             </w:r>
           </w:p>
         </w:tc>
@@ -4126,7 +5398,35 @@
                 <w:color w:val="0A0A0A"/>
                 <w:shd w:val="clear" w:color="auto" w:fill="FFFFFF"/>
               </w:rPr>
-              <w:t>&lt;&lt;er_experts.details&gt;&gt;</w:t>
+              <w:t>&lt;&lt;</w:t>
+            </w:r>
+            <w:proofErr w:type="spellStart"/>
+            <w:r>
+              <w:rPr>
+                <w:rFonts w:ascii="GDSTransportWebsite" w:hAnsi="GDSTransportWebsite"/>
+                <w:color w:val="0A0A0A"/>
+                <w:shd w:val="clear" w:color="auto" w:fill="FFFFFF"/>
+              </w:rPr>
+              <w:t>er_</w:t>
+            </w:r>
+            <w:proofErr w:type="gramStart"/>
+            <w:r>
+              <w:rPr>
+                <w:rFonts w:ascii="GDSTransportWebsite" w:hAnsi="GDSTransportWebsite"/>
+                <w:color w:val="0A0A0A"/>
+                <w:shd w:val="clear" w:color="auto" w:fill="FFFFFF"/>
+              </w:rPr>
+              <w:t>experts.details</w:t>
+            </w:r>
+            <w:proofErr w:type="spellEnd"/>
+            <w:proofErr w:type="gramEnd"/>
+            <w:r>
+              <w:rPr>
+                <w:rFonts w:ascii="GDSTransportWebsite" w:hAnsi="GDSTransportWebsite"/>
+                <w:color w:val="0A0A0A"/>
+                <w:shd w:val="clear" w:color="auto" w:fill="FFFFFF"/>
+              </w:rPr>
+              <w:t>&gt;&gt;</w:t>
             </w:r>
           </w:p>
         </w:tc>
@@ -4173,6 +5473,7 @@
         </w:rPr>
         <w:t xml:space="preserve"> </w:t>
       </w:r>
+      <w:proofErr w:type="gramStart"/>
       <w:r>
         <w:rPr>
           <w:rFonts w:ascii="GDSTransportWebsite" w:hAnsi="GDSTransportWebsite"/>
@@ -4187,6 +5488,7 @@
         </w:rPr>
         <w:t xml:space="preserve"> </w:t>
       </w:r>
+      <w:proofErr w:type="spellStart"/>
       <w:r>
         <w:rPr>
           <w:rFonts w:ascii="GDSTransportWebsite" w:hAnsi="GDSTransportWebsite"/>
@@ -4201,6 +5503,8 @@
         </w:rPr>
         <w:t>.caseNeedsAnExpert</w:t>
       </w:r>
+      <w:proofErr w:type="spellEnd"/>
+      <w:proofErr w:type="gramEnd"/>
       <w:r>
         <w:rPr>
           <w:rFonts w:ascii="GDSTransportWebsite" w:hAnsi="GDSTransportWebsite"/>
@@ -4305,6 +5609,7 @@
               </w:rPr>
               <w:t xml:space="preserve"> </w:t>
             </w:r>
+            <w:proofErr w:type="spellStart"/>
             <w:r>
               <w:rPr>
                 <w:rFonts w:ascii="GDSTransportWebsite" w:hAnsi="GDSTransportWebsite"/>
@@ -4326,6 +5631,7 @@
               </w:rPr>
               <w:t>expertReportRequired</w:t>
             </w:r>
+            <w:proofErr w:type="spellEnd"/>
             <w:r>
               <w:rPr>
                 <w:rFonts w:ascii="GDSTransportWebsite" w:hAnsi="GDSTransportWebsite"/>
@@ -4357,7 +5663,15 @@
           <w:rFonts w:ascii="GDSTransportWebsite" w:hAnsi="GDSTransportWebsite"/>
           <w:color w:val="0A0A0A"/>
         </w:rPr>
-        <w:t>&lt;&lt;cs_{</w:t>
+        <w:t>&lt;&lt;cs</w:t>
+      </w:r>
+      <w:proofErr w:type="gramStart"/>
+      <w:r>
+        <w:rPr>
+          <w:rFonts w:ascii="GDSTransportWebsite" w:hAnsi="GDSTransportWebsite"/>
+          <w:color w:val="0A0A0A"/>
+        </w:rPr>
+        <w:t>_{</w:t>
       </w:r>
       <w:r>
         <w:rPr>
@@ -4366,6 +5680,7 @@
         </w:rPr>
         <w:t xml:space="preserve"> </w:t>
       </w:r>
+      <w:proofErr w:type="spellStart"/>
       <w:r>
         <w:rPr>
           <w:rFonts w:ascii="GDSTransportWebsite" w:hAnsi="GDSTransportWebsite"/>
@@ -4387,6 +5702,8 @@
         </w:rPr>
         <w:t>expertReportRequired</w:t>
       </w:r>
+      <w:proofErr w:type="spellEnd"/>
+      <w:proofErr w:type="gramEnd"/>
       <w:r>
         <w:rPr>
           <w:rFonts w:ascii="GDSTransportWebsite" w:hAnsi="GDSTransportWebsite"/>
@@ -4457,7 +5774,25 @@
                 <w:color w:val="0A0A0A"/>
                 <w:shd w:val="clear" w:color="auto" w:fill="FFFFFF"/>
               </w:rPr>
-              <w:t>&lt;&lt;rr_</w:t>
+              <w:t>&lt;&lt;</w:t>
+            </w:r>
+            <w:proofErr w:type="spellStart"/>
+            <w:r>
+              <w:rPr>
+                <w:rFonts w:ascii="GDSTransportWebsite" w:hAnsi="GDSTransportWebsite"/>
+                <w:color w:val="0A0A0A"/>
+                <w:shd w:val="clear" w:color="auto" w:fill="FFFFFF"/>
+              </w:rPr>
+              <w:t>rr</w:t>
+            </w:r>
+            <w:proofErr w:type="spellEnd"/>
+            <w:r>
+              <w:rPr>
+                <w:rFonts w:ascii="GDSTransportWebsite" w:hAnsi="GDSTransportWebsite"/>
+                <w:color w:val="0A0A0A"/>
+                <w:shd w:val="clear" w:color="auto" w:fill="FFFFFF"/>
+              </w:rPr>
+              <w:t>_</w:t>
             </w:r>
             <w:r>
               <w:rPr>
@@ -4466,6 +5801,7 @@
               </w:rPr>
               <w:t xml:space="preserve"> </w:t>
             </w:r>
+            <w:proofErr w:type="spellStart"/>
             <w:r>
               <w:rPr>
                 <w:rFonts w:ascii="GDSTransportWebsite" w:hAnsi="GDSTransportWebsite"/>
@@ -4489,6 +5825,7 @@
               </w:rPr>
               <w:t>details</w:t>
             </w:r>
+            <w:proofErr w:type="spellEnd"/>
             <w:r>
               <w:rPr>
                 <w:rFonts w:ascii="GDSTransportWebsite" w:hAnsi="GDSTransportWebsite"/>
@@ -4535,7 +5872,23 @@
                 <w:rFonts w:ascii="GDSTransportWebsite" w:hAnsi="GDSTransportWebsite"/>
                 <w:color w:val="0A0A0A"/>
               </w:rPr>
-              <w:t xml:space="preserve"> &lt;&lt;$itemnum&gt;&gt;</w:t>
+              <w:t xml:space="preserve"> &lt;&lt;$</w:t>
+            </w:r>
+            <w:proofErr w:type="spellStart"/>
+            <w:r>
+              <w:rPr>
+                <w:rFonts w:ascii="GDSTransportWebsite" w:hAnsi="GDSTransportWebsite"/>
+                <w:color w:val="0A0A0A"/>
+              </w:rPr>
+              <w:t>itemnum</w:t>
+            </w:r>
+            <w:proofErr w:type="spellEnd"/>
+            <w:r>
+              <w:rPr>
+                <w:rFonts w:ascii="GDSTransportWebsite" w:hAnsi="GDSTransportWebsite"/>
+                <w:color w:val="0A0A0A"/>
+              </w:rPr>
+              <w:t>&gt;&gt;</w:t>
             </w:r>
           </w:p>
         </w:tc>
@@ -4615,6 +5968,7 @@
               </w:rPr>
               <w:t>&lt;&lt;</w:t>
             </w:r>
+            <w:proofErr w:type="spellStart"/>
             <w:r>
               <w:rPr>
                 <w:rFonts w:ascii="GDSTransportWebsite" w:hAnsi="GDSTransportWebsite"/>
@@ -4622,6 +5976,7 @@
               </w:rPr>
               <w:t>expertName</w:t>
             </w:r>
+            <w:proofErr w:type="spellEnd"/>
             <w:r>
               <w:rPr>
                 <w:rFonts w:ascii="GDSTransportWebsite" w:hAnsi="GDSTransportWebsite"/>
@@ -4694,6 +6049,7 @@
               </w:rPr>
               <w:t>&lt;&lt;</w:t>
             </w:r>
+            <w:proofErr w:type="spellStart"/>
             <w:r>
               <w:rPr>
                 <w:rFonts w:ascii="GDSTransportWebsite" w:hAnsi="GDSTransportWebsite"/>
@@ -4701,6 +6057,7 @@
               </w:rPr>
               <w:t>reportDate</w:t>
             </w:r>
+            <w:proofErr w:type="spellEnd"/>
             <w:r>
               <w:rPr>
                 <w:rFonts w:ascii="GDSTransportWebsite" w:hAnsi="GDSTransportWebsite"/>
@@ -4749,6 +6106,7 @@
               </w:rPr>
               <w:t xml:space="preserve"> </w:t>
             </w:r>
+            <w:proofErr w:type="spellStart"/>
             <w:r>
               <w:rPr>
                 <w:rFonts w:ascii="GDSTransportWebsite" w:hAnsi="GDSTransportWebsite"/>
@@ -4772,6 +6130,7 @@
               </w:rPr>
               <w:t>details</w:t>
             </w:r>
+            <w:proofErr w:type="spellEnd"/>
             <w:r>
               <w:rPr>
                 <w:rFonts w:ascii="GDSTransportWebsite" w:hAnsi="GDSTransportWebsite"/>
@@ -4938,6 +6297,8 @@
                     </w:rPr>
                     <w:t xml:space="preserve"> </w:t>
                   </w:r>
+                  <w:proofErr w:type="spellStart"/>
+                  <w:proofErr w:type="gramStart"/>
                   <w:r>
                     <w:rPr>
                       <w:rFonts w:ascii="GDSTransportWebsite" w:hAnsi="GDSTransportWebsite"/>
@@ -4945,6 +6306,8 @@
                     </w:rPr>
                     <w:t>experts.expertRequired</w:t>
                   </w:r>
+                  <w:proofErr w:type="spellEnd"/>
+                  <w:proofErr w:type="gramEnd"/>
                   <w:r>
                     <w:rPr>
                       <w:rFonts w:ascii="GDSTransportWebsite" w:hAnsi="GDSTransportWebsite"/>
@@ -5024,12 +6387,23 @@
                     </w:rPr>
                     <w:t>&lt;&lt;</w:t>
                   </w:r>
+                  <w:proofErr w:type="spellStart"/>
+                  <w:proofErr w:type="gramStart"/>
                   <w:r>
                     <w:rPr>
                       <w:rFonts w:ascii="GDSTransportWebsite" w:hAnsi="GDSTransportWebsite"/>
                       <w:color w:val="0A0A0A"/>
                     </w:rPr>
-                    <w:t>experts.expertRequired&gt;&gt;</w:t>
+                    <w:t>experts.expertRequired</w:t>
+                  </w:r>
+                  <w:proofErr w:type="spellEnd"/>
+                  <w:proofErr w:type="gramEnd"/>
+                  <w:r>
+                    <w:rPr>
+                      <w:rFonts w:ascii="GDSTransportWebsite" w:hAnsi="GDSTransportWebsite"/>
+                      <w:color w:val="0A0A0A"/>
+                    </w:rPr>
+                    <w:t>&gt;&gt;</w:t>
                   </w:r>
                 </w:p>
               </w:tc>
@@ -5099,6 +6473,7 @@
                   <w:r>
                     <w:t xml:space="preserve"> </w:t>
                   </w:r>
+                  <w:proofErr w:type="spellStart"/>
                   <w:r>
                     <w:rPr>
                       <w:rFonts w:ascii="GDSTransportWebsite" w:hAnsi="GDSTransportWebsite"/>
@@ -5121,6 +6496,7 @@
                     </w:rPr>
                     <w:t>expertCanStillExamineDetails</w:t>
                   </w:r>
+                  <w:proofErr w:type="spellEnd"/>
                   <w:r>
                     <w:rPr>
                       <w:rFonts w:ascii="GDSTransportWebsite" w:hAnsi="GDSTransportWebsite"/>
@@ -5170,7 +6546,35 @@
                 <w:color w:val="0A0A0A"/>
                 <w:shd w:val="clear" w:color="auto" w:fill="FFFFFF"/>
               </w:rPr>
-              <w:t>&lt;&lt;rr_experts.details&gt;&gt;</w:t>
+              <w:t>&lt;&lt;</w:t>
+            </w:r>
+            <w:proofErr w:type="spellStart"/>
+            <w:r>
+              <w:rPr>
+                <w:rFonts w:ascii="GDSTransportWebsite" w:hAnsi="GDSTransportWebsite"/>
+                <w:color w:val="0A0A0A"/>
+                <w:shd w:val="clear" w:color="auto" w:fill="FFFFFF"/>
+              </w:rPr>
+              <w:t>rr_</w:t>
+            </w:r>
+            <w:proofErr w:type="gramStart"/>
+            <w:r>
+              <w:rPr>
+                <w:rFonts w:ascii="GDSTransportWebsite" w:hAnsi="GDSTransportWebsite"/>
+                <w:color w:val="0A0A0A"/>
+                <w:shd w:val="clear" w:color="auto" w:fill="FFFFFF"/>
+              </w:rPr>
+              <w:t>experts.details</w:t>
+            </w:r>
+            <w:proofErr w:type="spellEnd"/>
+            <w:proofErr w:type="gramEnd"/>
+            <w:r>
+              <w:rPr>
+                <w:rFonts w:ascii="GDSTransportWebsite" w:hAnsi="GDSTransportWebsite"/>
+                <w:color w:val="0A0A0A"/>
+                <w:shd w:val="clear" w:color="auto" w:fill="FFFFFF"/>
+              </w:rPr>
+              <w:t>&gt;&gt;</w:t>
             </w:r>
           </w:p>
         </w:tc>
@@ -5203,7 +6607,23 @@
                 <w:rFonts w:ascii="GDSTransportWebsite" w:hAnsi="GDSTransportWebsite"/>
                 <w:color w:val="0A0A0A"/>
               </w:rPr>
-              <w:t>Expert &lt;&lt;$itemnum&gt;&gt;</w:t>
+              <w:t>Expert &lt;&lt;$</w:t>
+            </w:r>
+            <w:proofErr w:type="spellStart"/>
+            <w:r>
+              <w:rPr>
+                <w:rFonts w:ascii="GDSTransportWebsite" w:hAnsi="GDSTransportWebsite"/>
+                <w:color w:val="0A0A0A"/>
+              </w:rPr>
+              <w:t>itemnum</w:t>
+            </w:r>
+            <w:proofErr w:type="spellEnd"/>
+            <w:r>
+              <w:rPr>
+                <w:rFonts w:ascii="GDSTransportWebsite" w:hAnsi="GDSTransportWebsite"/>
+                <w:color w:val="0A0A0A"/>
+              </w:rPr>
+              <w:t>&gt;&gt;</w:t>
             </w:r>
           </w:p>
         </w:tc>
@@ -5281,7 +6701,71 @@
                 <w:rFonts w:ascii="GDSTransportWebsite" w:hAnsi="GDSTransportWebsite"/>
                 <w:color w:val="0A0A0A"/>
               </w:rPr>
-              <w:t>&lt;&lt;cs_{isBlank(firstName)}&gt;&gt;Not Provided&lt;&lt;else&gt;&gt;&lt;&lt; firstName&gt;&gt; &lt;&lt;lastName&gt;&gt;&lt;&lt;es_&gt;&gt;</w:t>
+              <w:t>&lt;&lt;cs_{</w:t>
+            </w:r>
+            <w:proofErr w:type="spellStart"/>
+            <w:r>
+              <w:rPr>
+                <w:rFonts w:ascii="GDSTransportWebsite" w:hAnsi="GDSTransportWebsite"/>
+                <w:color w:val="0A0A0A"/>
+              </w:rPr>
+              <w:t>isBlank</w:t>
+            </w:r>
+            <w:proofErr w:type="spellEnd"/>
+            <w:r>
+              <w:rPr>
+                <w:rFonts w:ascii="GDSTransportWebsite" w:hAnsi="GDSTransportWebsite"/>
+                <w:color w:val="0A0A0A"/>
+              </w:rPr>
+              <w:t>(</w:t>
+            </w:r>
+            <w:proofErr w:type="spellStart"/>
+            <w:r>
+              <w:rPr>
+                <w:rFonts w:ascii="GDSTransportWebsite" w:hAnsi="GDSTransportWebsite"/>
+                <w:color w:val="0A0A0A"/>
+              </w:rPr>
+              <w:t>firstName</w:t>
+            </w:r>
+            <w:proofErr w:type="spellEnd"/>
+            <w:r>
+              <w:rPr>
+                <w:rFonts w:ascii="GDSTransportWebsite" w:hAnsi="GDSTransportWebsite"/>
+                <w:color w:val="0A0A0A"/>
+              </w:rPr>
+              <w:t xml:space="preserve">)}&gt;&gt;Not Provided&lt;&lt;else&gt;&gt;&lt;&lt; </w:t>
+            </w:r>
+            <w:proofErr w:type="spellStart"/>
+            <w:r>
+              <w:rPr>
+                <w:rFonts w:ascii="GDSTransportWebsite" w:hAnsi="GDSTransportWebsite"/>
+                <w:color w:val="0A0A0A"/>
+              </w:rPr>
+              <w:t>firstName</w:t>
+            </w:r>
+            <w:proofErr w:type="spellEnd"/>
+            <w:r>
+              <w:rPr>
+                <w:rFonts w:ascii="GDSTransportWebsite" w:hAnsi="GDSTransportWebsite"/>
+                <w:color w:val="0A0A0A"/>
+              </w:rPr>
+              <w:t>&gt;&gt; &lt;&lt;</w:t>
+            </w:r>
+            <w:proofErr w:type="spellStart"/>
+            <w:r>
+              <w:rPr>
+                <w:rFonts w:ascii="GDSTransportWebsite" w:hAnsi="GDSTransportWebsite"/>
+                <w:color w:val="0A0A0A"/>
+              </w:rPr>
+              <w:t>lastName</w:t>
+            </w:r>
+            <w:proofErr w:type="spellEnd"/>
+            <w:r>
+              <w:rPr>
+                <w:rFonts w:ascii="GDSTransportWebsite" w:hAnsi="GDSTransportWebsite"/>
+                <w:color w:val="0A0A0A"/>
+              </w:rPr>
+              <w:t>&gt;&gt;&lt;&lt;es_&gt;&gt;</w:t>
             </w:r>
           </w:p>
         </w:tc>
@@ -5359,7 +6843,55 @@
                 <w:rFonts w:ascii="GDSTransportWebsite" w:hAnsi="GDSTransportWebsite"/>
                 <w:color w:val="0A0A0A"/>
               </w:rPr>
-              <w:t>&lt;&lt;cs_{isBlank(phoneNumber)}&gt;&gt;Not Provided&lt;&lt;else&gt;&gt;&lt;&lt;phoneNumber&gt;&gt;&lt;&lt;es_&gt;&gt;</w:t>
+              <w:t>&lt;&lt;cs_{</w:t>
+            </w:r>
+            <w:proofErr w:type="spellStart"/>
+            <w:r>
+              <w:rPr>
+                <w:rFonts w:ascii="GDSTransportWebsite" w:hAnsi="GDSTransportWebsite"/>
+                <w:color w:val="0A0A0A"/>
+              </w:rPr>
+              <w:t>isBlank</w:t>
+            </w:r>
+            <w:proofErr w:type="spellEnd"/>
+            <w:r>
+              <w:rPr>
+                <w:rFonts w:ascii="GDSTransportWebsite" w:hAnsi="GDSTransportWebsite"/>
+                <w:color w:val="0A0A0A"/>
+              </w:rPr>
+              <w:t>(</w:t>
+            </w:r>
+            <w:proofErr w:type="spellStart"/>
+            <w:r>
+              <w:rPr>
+                <w:rFonts w:ascii="GDSTransportWebsite" w:hAnsi="GDSTransportWebsite"/>
+                <w:color w:val="0A0A0A"/>
+              </w:rPr>
+              <w:t>phoneNumber</w:t>
+            </w:r>
+            <w:proofErr w:type="spellEnd"/>
+            <w:r>
+              <w:rPr>
+                <w:rFonts w:ascii="GDSTransportWebsite" w:hAnsi="GDSTransportWebsite"/>
+                <w:color w:val="0A0A0A"/>
+              </w:rPr>
+              <w:t>)}&gt;&gt;Not Provided&lt;&lt;else&gt;&gt;&lt;&lt;</w:t>
+            </w:r>
+            <w:proofErr w:type="spellStart"/>
+            <w:r>
+              <w:rPr>
+                <w:rFonts w:ascii="GDSTransportWebsite" w:hAnsi="GDSTransportWebsite"/>
+                <w:color w:val="0A0A0A"/>
+              </w:rPr>
+              <w:t>phoneNumber</w:t>
+            </w:r>
+            <w:proofErr w:type="spellEnd"/>
+            <w:r>
+              <w:rPr>
+                <w:rFonts w:ascii="GDSTransportWebsite" w:hAnsi="GDSTransportWebsite"/>
+                <w:color w:val="0A0A0A"/>
+              </w:rPr>
+              <w:t>&gt;&gt;&lt;&lt;es_&gt;&gt;</w:t>
             </w:r>
           </w:p>
         </w:tc>
@@ -5436,7 +6968,55 @@
                 <w:rFonts w:ascii="GDSTransportWebsite" w:hAnsi="GDSTransportWebsite"/>
                 <w:color w:val="0A0A0A"/>
               </w:rPr>
-              <w:t>&lt;&lt;cs_{isBlank(emailAddress)}&gt;&gt;Not Provided&lt;&lt;else&gt;&gt;&lt;&lt;emailAddress&gt;&gt;&lt;&lt;es_&gt;&gt;</w:t>
+              <w:t>&lt;&lt;cs_{</w:t>
+            </w:r>
+            <w:proofErr w:type="spellStart"/>
+            <w:r>
+              <w:rPr>
+                <w:rFonts w:ascii="GDSTransportWebsite" w:hAnsi="GDSTransportWebsite"/>
+                <w:color w:val="0A0A0A"/>
+              </w:rPr>
+              <w:t>isBlank</w:t>
+            </w:r>
+            <w:proofErr w:type="spellEnd"/>
+            <w:r>
+              <w:rPr>
+                <w:rFonts w:ascii="GDSTransportWebsite" w:hAnsi="GDSTransportWebsite"/>
+                <w:color w:val="0A0A0A"/>
+              </w:rPr>
+              <w:t>(</w:t>
+            </w:r>
+            <w:proofErr w:type="spellStart"/>
+            <w:r>
+              <w:rPr>
+                <w:rFonts w:ascii="GDSTransportWebsite" w:hAnsi="GDSTransportWebsite"/>
+                <w:color w:val="0A0A0A"/>
+              </w:rPr>
+              <w:t>emailAddress</w:t>
+            </w:r>
+            <w:proofErr w:type="spellEnd"/>
+            <w:r>
+              <w:rPr>
+                <w:rFonts w:ascii="GDSTransportWebsite" w:hAnsi="GDSTransportWebsite"/>
+                <w:color w:val="0A0A0A"/>
+              </w:rPr>
+              <w:t>)}&gt;&gt;Not Provided&lt;&lt;else&gt;&gt;&lt;&lt;</w:t>
+            </w:r>
+            <w:proofErr w:type="spellStart"/>
+            <w:r>
+              <w:rPr>
+                <w:rFonts w:ascii="GDSTransportWebsite" w:hAnsi="GDSTransportWebsite"/>
+                <w:color w:val="0A0A0A"/>
+              </w:rPr>
+              <w:t>emailAddress</w:t>
+            </w:r>
+            <w:proofErr w:type="spellEnd"/>
+            <w:r>
+              <w:rPr>
+                <w:rFonts w:ascii="GDSTransportWebsite" w:hAnsi="GDSTransportWebsite"/>
+                <w:color w:val="0A0A0A"/>
+              </w:rPr>
+              <w:t>&gt;&gt;&lt;&lt;es_&gt;&gt;</w:t>
             </w:r>
           </w:p>
         </w:tc>
@@ -5513,7 +7093,55 @@
                 <w:rFonts w:ascii="GDSTransportWebsite" w:hAnsi="GDSTransportWebsite"/>
                 <w:color w:val="0A0A0A"/>
               </w:rPr>
-              <w:t>&lt;&lt;cs_{isBlank(fieldOfExpertise)}&gt;&gt;Not Provided&lt;&lt;else&gt;&gt;&lt;&lt;fieldOfExpertise&gt;&gt;&lt;&lt;es_&gt;&gt;</w:t>
+              <w:t>&lt;&lt;cs_{</w:t>
+            </w:r>
+            <w:proofErr w:type="spellStart"/>
+            <w:r>
+              <w:rPr>
+                <w:rFonts w:ascii="GDSTransportWebsite" w:hAnsi="GDSTransportWebsite"/>
+                <w:color w:val="0A0A0A"/>
+              </w:rPr>
+              <w:t>isBlank</w:t>
+            </w:r>
+            <w:proofErr w:type="spellEnd"/>
+            <w:r>
+              <w:rPr>
+                <w:rFonts w:ascii="GDSTransportWebsite" w:hAnsi="GDSTransportWebsite"/>
+                <w:color w:val="0A0A0A"/>
+              </w:rPr>
+              <w:t>(</w:t>
+            </w:r>
+            <w:proofErr w:type="spellStart"/>
+            <w:r>
+              <w:rPr>
+                <w:rFonts w:ascii="GDSTransportWebsite" w:hAnsi="GDSTransportWebsite"/>
+                <w:color w:val="0A0A0A"/>
+              </w:rPr>
+              <w:t>fieldOfExpertise</w:t>
+            </w:r>
+            <w:proofErr w:type="spellEnd"/>
+            <w:r>
+              <w:rPr>
+                <w:rFonts w:ascii="GDSTransportWebsite" w:hAnsi="GDSTransportWebsite"/>
+                <w:color w:val="0A0A0A"/>
+              </w:rPr>
+              <w:t>)}&gt;&gt;Not Provided&lt;&lt;else&gt;&gt;&lt;&lt;</w:t>
+            </w:r>
+            <w:proofErr w:type="spellStart"/>
+            <w:r>
+              <w:rPr>
+                <w:rFonts w:ascii="GDSTransportWebsite" w:hAnsi="GDSTransportWebsite"/>
+                <w:color w:val="0A0A0A"/>
+              </w:rPr>
+              <w:t>fieldOfExpertise</w:t>
+            </w:r>
+            <w:proofErr w:type="spellEnd"/>
+            <w:r>
+              <w:rPr>
+                <w:rFonts w:ascii="GDSTransportWebsite" w:hAnsi="GDSTransportWebsite"/>
+                <w:color w:val="0A0A0A"/>
+              </w:rPr>
+              <w:t>&gt;&gt;&lt;&lt;es_&gt;&gt;</w:t>
             </w:r>
           </w:p>
         </w:tc>
@@ -5551,8 +7179,20 @@
                 <w:color w:val="0A0A0A"/>
                 <w:shd w:val="clear" w:color="auto" w:fill="FFFFFF"/>
               </w:rPr>
-              <w:t>Why you need this expert</w:t>
-            </w:r>
+              <w:t xml:space="preserve">Why you need this </w:t>
+            </w:r>
+            <w:proofErr w:type="gramStart"/>
+            <w:r>
+              <w:rPr>
+                <w:rFonts w:ascii="GDSTransportWebsite" w:hAnsi="GDSTransportWebsite"/>
+                <w:b/>
+                <w:bCs/>
+                <w:color w:val="0A0A0A"/>
+                <w:shd w:val="clear" w:color="auto" w:fill="FFFFFF"/>
+              </w:rPr>
+              <w:t>expert</w:t>
+            </w:r>
+            <w:proofErr w:type="gramEnd"/>
           </w:p>
           <w:p>
             <w:pPr>
@@ -5593,7 +7233,55 @@
                 <w:rFonts w:ascii="GDSTransportWebsite" w:hAnsi="GDSTransportWebsite"/>
                 <w:color w:val="0A0A0A"/>
               </w:rPr>
-              <w:t>&lt;&lt;cs_{isBlank(whyRequired)}&gt;&gt;Not Provided&lt;&lt;else&gt;&gt;&lt;&lt;whyRequired&gt;&gt;&lt;&lt;es_&gt;&gt;</w:t>
+              <w:t>&lt;&lt;cs_{</w:t>
+            </w:r>
+            <w:proofErr w:type="spellStart"/>
+            <w:r>
+              <w:rPr>
+                <w:rFonts w:ascii="GDSTransportWebsite" w:hAnsi="GDSTransportWebsite"/>
+                <w:color w:val="0A0A0A"/>
+              </w:rPr>
+              <w:t>isBlank</w:t>
+            </w:r>
+            <w:proofErr w:type="spellEnd"/>
+            <w:r>
+              <w:rPr>
+                <w:rFonts w:ascii="GDSTransportWebsite" w:hAnsi="GDSTransportWebsite"/>
+                <w:color w:val="0A0A0A"/>
+              </w:rPr>
+              <w:t>(</w:t>
+            </w:r>
+            <w:proofErr w:type="spellStart"/>
+            <w:r>
+              <w:rPr>
+                <w:rFonts w:ascii="GDSTransportWebsite" w:hAnsi="GDSTransportWebsite"/>
+                <w:color w:val="0A0A0A"/>
+              </w:rPr>
+              <w:t>whyRequired</w:t>
+            </w:r>
+            <w:proofErr w:type="spellEnd"/>
+            <w:r>
+              <w:rPr>
+                <w:rFonts w:ascii="GDSTransportWebsite" w:hAnsi="GDSTransportWebsite"/>
+                <w:color w:val="0A0A0A"/>
+              </w:rPr>
+              <w:t>)}&gt;&gt;Not Provided&lt;&lt;else&gt;&gt;&lt;&lt;</w:t>
+            </w:r>
+            <w:proofErr w:type="spellStart"/>
+            <w:r>
+              <w:rPr>
+                <w:rFonts w:ascii="GDSTransportWebsite" w:hAnsi="GDSTransportWebsite"/>
+                <w:color w:val="0A0A0A"/>
+              </w:rPr>
+              <w:t>whyRequired</w:t>
+            </w:r>
+            <w:proofErr w:type="spellEnd"/>
+            <w:r>
+              <w:rPr>
+                <w:rFonts w:ascii="GDSTransportWebsite" w:hAnsi="GDSTransportWebsite"/>
+                <w:color w:val="0A0A0A"/>
+              </w:rPr>
+              <w:t>&gt;&gt;&lt;&lt;es_&gt;&gt;</w:t>
             </w:r>
           </w:p>
         </w:tc>
@@ -5673,7 +7361,55 @@
                 <w:rFonts w:ascii="GDSTransportWebsite" w:hAnsi="GDSTransportWebsite"/>
                 <w:color w:val="0A0A0A"/>
               </w:rPr>
-              <w:t>&lt;&lt;cs_{isBlank(formattedCost)}&gt;&gt;Not Provided&lt;&lt;else&gt;&gt;&lt;&lt;formattedCost&gt;&gt;&lt;&lt;es_&gt;&gt;</w:t>
+              <w:t>&lt;&lt;cs_{</w:t>
+            </w:r>
+            <w:proofErr w:type="spellStart"/>
+            <w:r>
+              <w:rPr>
+                <w:rFonts w:ascii="GDSTransportWebsite" w:hAnsi="GDSTransportWebsite"/>
+                <w:color w:val="0A0A0A"/>
+              </w:rPr>
+              <w:t>isBlank</w:t>
+            </w:r>
+            <w:proofErr w:type="spellEnd"/>
+            <w:r>
+              <w:rPr>
+                <w:rFonts w:ascii="GDSTransportWebsite" w:hAnsi="GDSTransportWebsite"/>
+                <w:color w:val="0A0A0A"/>
+              </w:rPr>
+              <w:t>(</w:t>
+            </w:r>
+            <w:proofErr w:type="spellStart"/>
+            <w:r>
+              <w:rPr>
+                <w:rFonts w:ascii="GDSTransportWebsite" w:hAnsi="GDSTransportWebsite"/>
+                <w:color w:val="0A0A0A"/>
+              </w:rPr>
+              <w:t>formattedCost</w:t>
+            </w:r>
+            <w:proofErr w:type="spellEnd"/>
+            <w:r>
+              <w:rPr>
+                <w:rFonts w:ascii="GDSTransportWebsite" w:hAnsi="GDSTransportWebsite"/>
+                <w:color w:val="0A0A0A"/>
+              </w:rPr>
+              <w:t>)}&gt;&gt;Not Provided&lt;&lt;else&gt;&gt;&lt;&lt;</w:t>
+            </w:r>
+            <w:proofErr w:type="spellStart"/>
+            <w:r>
+              <w:rPr>
+                <w:rFonts w:ascii="GDSTransportWebsite" w:hAnsi="GDSTransportWebsite"/>
+                <w:color w:val="0A0A0A"/>
+              </w:rPr>
+              <w:t>formattedCost</w:t>
+            </w:r>
+            <w:proofErr w:type="spellEnd"/>
+            <w:r>
+              <w:rPr>
+                <w:rFonts w:ascii="GDSTransportWebsite" w:hAnsi="GDSTransportWebsite"/>
+                <w:color w:val="0A0A0A"/>
+              </w:rPr>
+              <w:t>&gt;&gt;&lt;&lt;es_&gt;&gt;</w:t>
             </w:r>
           </w:p>
         </w:tc>
@@ -5705,7 +7441,35 @@
                 <w:color w:val="0A0A0A"/>
                 <w:shd w:val="clear" w:color="auto" w:fill="FFFFFF"/>
               </w:rPr>
-              <w:t>&lt;&lt;er_experts.details&gt;&gt;</w:t>
+              <w:t>&lt;&lt;</w:t>
+            </w:r>
+            <w:proofErr w:type="spellStart"/>
+            <w:r>
+              <w:rPr>
+                <w:rFonts w:ascii="GDSTransportWebsite" w:hAnsi="GDSTransportWebsite"/>
+                <w:color w:val="0A0A0A"/>
+                <w:shd w:val="clear" w:color="auto" w:fill="FFFFFF"/>
+              </w:rPr>
+              <w:t>er_</w:t>
+            </w:r>
+            <w:proofErr w:type="gramStart"/>
+            <w:r>
+              <w:rPr>
+                <w:rFonts w:ascii="GDSTransportWebsite" w:hAnsi="GDSTransportWebsite"/>
+                <w:color w:val="0A0A0A"/>
+                <w:shd w:val="clear" w:color="auto" w:fill="FFFFFF"/>
+              </w:rPr>
+              <w:t>experts.details</w:t>
+            </w:r>
+            <w:proofErr w:type="spellEnd"/>
+            <w:proofErr w:type="gramEnd"/>
+            <w:r>
+              <w:rPr>
+                <w:rFonts w:ascii="GDSTransportWebsite" w:hAnsi="GDSTransportWebsite"/>
+                <w:color w:val="0A0A0A"/>
+                <w:shd w:val="clear" w:color="auto" w:fill="FFFFFF"/>
+              </w:rPr>
+              <w:t>&gt;&gt;</w:t>
             </w:r>
           </w:p>
         </w:tc>
@@ -5853,7 +7617,25 @@
                 <w:rFonts w:ascii="GDSTransportWebsite" w:hAnsi="GDSTransportWebsite"/>
                 <w:color w:val="0A0A0A"/>
               </w:rPr>
-              <w:t>&lt;&lt;witnesses.witnessesToAppear&gt;&gt;</w:t>
+              <w:t>&lt;&lt;</w:t>
+            </w:r>
+            <w:proofErr w:type="spellStart"/>
+            <w:proofErr w:type="gramStart"/>
+            <w:r>
+              <w:rPr>
+                <w:rFonts w:ascii="GDSTransportWebsite" w:hAnsi="GDSTransportWebsite"/>
+                <w:color w:val="0A0A0A"/>
+              </w:rPr>
+              <w:t>witnesses.witnessesToAppear</w:t>
+            </w:r>
+            <w:proofErr w:type="spellEnd"/>
+            <w:proofErr w:type="gramEnd"/>
+            <w:r>
+              <w:rPr>
+                <w:rFonts w:ascii="GDSTransportWebsite" w:hAnsi="GDSTransportWebsite"/>
+                <w:color w:val="0A0A0A"/>
+              </w:rPr>
+              <w:t>&gt;&gt;</w:t>
             </w:r>
           </w:p>
         </w:tc>
@@ -5884,7 +7666,35 @@
                 <w:color w:val="0A0A0A"/>
                 <w:shd w:val="clear" w:color="auto" w:fill="FFFFFF"/>
               </w:rPr>
-              <w:t>&lt;&lt;rr_witnesses.details&gt;&gt;</w:t>
+              <w:t>&lt;&lt;</w:t>
+            </w:r>
+            <w:proofErr w:type="spellStart"/>
+            <w:r>
+              <w:rPr>
+                <w:rFonts w:ascii="GDSTransportWebsite" w:hAnsi="GDSTransportWebsite"/>
+                <w:color w:val="0A0A0A"/>
+                <w:shd w:val="clear" w:color="auto" w:fill="FFFFFF"/>
+              </w:rPr>
+              <w:t>rr_</w:t>
+            </w:r>
+            <w:proofErr w:type="gramStart"/>
+            <w:r>
+              <w:rPr>
+                <w:rFonts w:ascii="GDSTransportWebsite" w:hAnsi="GDSTransportWebsite"/>
+                <w:color w:val="0A0A0A"/>
+                <w:shd w:val="clear" w:color="auto" w:fill="FFFFFF"/>
+              </w:rPr>
+              <w:t>witnesses.details</w:t>
+            </w:r>
+            <w:proofErr w:type="spellEnd"/>
+            <w:proofErr w:type="gramEnd"/>
+            <w:r>
+              <w:rPr>
+                <w:rFonts w:ascii="GDSTransportWebsite" w:hAnsi="GDSTransportWebsite"/>
+                <w:color w:val="0A0A0A"/>
+                <w:shd w:val="clear" w:color="auto" w:fill="FFFFFF"/>
+              </w:rPr>
+              <w:t>&gt;&gt;</w:t>
             </w:r>
           </w:p>
         </w:tc>
@@ -5917,7 +7727,23 @@
                 <w:rFonts w:ascii="GDSTransportWebsite" w:hAnsi="GDSTransportWebsite"/>
                 <w:color w:val="0A0A0A"/>
               </w:rPr>
-              <w:t>Witness &lt;&lt;$itemnum&gt;&gt;</w:t>
+              <w:t>Witness &lt;&lt;$</w:t>
+            </w:r>
+            <w:proofErr w:type="spellStart"/>
+            <w:r>
+              <w:rPr>
+                <w:rFonts w:ascii="GDSTransportWebsite" w:hAnsi="GDSTransportWebsite"/>
+                <w:color w:val="0A0A0A"/>
+              </w:rPr>
+              <w:t>itemnum</w:t>
+            </w:r>
+            <w:proofErr w:type="spellEnd"/>
+            <w:r>
+              <w:rPr>
+                <w:rFonts w:ascii="GDSTransportWebsite" w:hAnsi="GDSTransportWebsite"/>
+                <w:color w:val="0A0A0A"/>
+              </w:rPr>
+              <w:t>&gt;&gt;</w:t>
             </w:r>
           </w:p>
         </w:tc>
@@ -5986,7 +7812,71 @@
                 <w:rFonts w:ascii="GDSTransportWebsite" w:hAnsi="GDSTransportWebsite"/>
                 <w:color w:val="0A0A0A"/>
               </w:rPr>
-              <w:t>&lt;&lt;cs_{isBlank(firstName)}&gt;&gt;Not Provided&lt;&lt;else&gt;&gt;&lt;&lt; firstName&gt;&gt; &lt;&lt;lastName&gt;&gt;&lt;&lt;es_&gt;&gt;</w:t>
+              <w:t>&lt;&lt;cs_{</w:t>
+            </w:r>
+            <w:proofErr w:type="spellStart"/>
+            <w:r>
+              <w:rPr>
+                <w:rFonts w:ascii="GDSTransportWebsite" w:hAnsi="GDSTransportWebsite"/>
+                <w:color w:val="0A0A0A"/>
+              </w:rPr>
+              <w:t>isBlank</w:t>
+            </w:r>
+            <w:proofErr w:type="spellEnd"/>
+            <w:r>
+              <w:rPr>
+                <w:rFonts w:ascii="GDSTransportWebsite" w:hAnsi="GDSTransportWebsite"/>
+                <w:color w:val="0A0A0A"/>
+              </w:rPr>
+              <w:t>(</w:t>
+            </w:r>
+            <w:proofErr w:type="spellStart"/>
+            <w:r>
+              <w:rPr>
+                <w:rFonts w:ascii="GDSTransportWebsite" w:hAnsi="GDSTransportWebsite"/>
+                <w:color w:val="0A0A0A"/>
+              </w:rPr>
+              <w:t>firstName</w:t>
+            </w:r>
+            <w:proofErr w:type="spellEnd"/>
+            <w:r>
+              <w:rPr>
+                <w:rFonts w:ascii="GDSTransportWebsite" w:hAnsi="GDSTransportWebsite"/>
+                <w:color w:val="0A0A0A"/>
+              </w:rPr>
+              <w:t xml:space="preserve">)}&gt;&gt;Not Provided&lt;&lt;else&gt;&gt;&lt;&lt; </w:t>
+            </w:r>
+            <w:proofErr w:type="spellStart"/>
+            <w:r>
+              <w:rPr>
+                <w:rFonts w:ascii="GDSTransportWebsite" w:hAnsi="GDSTransportWebsite"/>
+                <w:color w:val="0A0A0A"/>
+              </w:rPr>
+              <w:t>firstName</w:t>
+            </w:r>
+            <w:proofErr w:type="spellEnd"/>
+            <w:r>
+              <w:rPr>
+                <w:rFonts w:ascii="GDSTransportWebsite" w:hAnsi="GDSTransportWebsite"/>
+                <w:color w:val="0A0A0A"/>
+              </w:rPr>
+              <w:t>&gt;&gt; &lt;&lt;</w:t>
+            </w:r>
+            <w:proofErr w:type="spellStart"/>
+            <w:r>
+              <w:rPr>
+                <w:rFonts w:ascii="GDSTransportWebsite" w:hAnsi="GDSTransportWebsite"/>
+                <w:color w:val="0A0A0A"/>
+              </w:rPr>
+              <w:t>lastName</w:t>
+            </w:r>
+            <w:proofErr w:type="spellEnd"/>
+            <w:r>
+              <w:rPr>
+                <w:rFonts w:ascii="GDSTransportWebsite" w:hAnsi="GDSTransportWebsite"/>
+                <w:color w:val="0A0A0A"/>
+              </w:rPr>
+              <w:t>&gt;&gt;&lt;&lt;es_&gt;&gt;</w:t>
             </w:r>
           </w:p>
         </w:tc>
@@ -6051,7 +7941,55 @@
                 <w:rFonts w:ascii="GDSTransportWebsite" w:hAnsi="GDSTransportWebsite"/>
                 <w:color w:val="0A0A0A"/>
               </w:rPr>
-              <w:t>&lt;&lt;cs_{isBlank(phoneNumber)}&gt;&gt;Not Provided&lt;&lt;else&gt;&gt;&lt;&lt;phoneNumber&gt;&gt;&lt;&lt;es_&gt;&gt;</w:t>
+              <w:t>&lt;&lt;cs_{</w:t>
+            </w:r>
+            <w:proofErr w:type="spellStart"/>
+            <w:r>
+              <w:rPr>
+                <w:rFonts w:ascii="GDSTransportWebsite" w:hAnsi="GDSTransportWebsite"/>
+                <w:color w:val="0A0A0A"/>
+              </w:rPr>
+              <w:t>isBlank</w:t>
+            </w:r>
+            <w:proofErr w:type="spellEnd"/>
+            <w:r>
+              <w:rPr>
+                <w:rFonts w:ascii="GDSTransportWebsite" w:hAnsi="GDSTransportWebsite"/>
+                <w:color w:val="0A0A0A"/>
+              </w:rPr>
+              <w:t>(</w:t>
+            </w:r>
+            <w:proofErr w:type="spellStart"/>
+            <w:r>
+              <w:rPr>
+                <w:rFonts w:ascii="GDSTransportWebsite" w:hAnsi="GDSTransportWebsite"/>
+                <w:color w:val="0A0A0A"/>
+              </w:rPr>
+              <w:t>phoneNumber</w:t>
+            </w:r>
+            <w:proofErr w:type="spellEnd"/>
+            <w:r>
+              <w:rPr>
+                <w:rFonts w:ascii="GDSTransportWebsite" w:hAnsi="GDSTransportWebsite"/>
+                <w:color w:val="0A0A0A"/>
+              </w:rPr>
+              <w:t>)}&gt;&gt;Not Provided&lt;&lt;else&gt;&gt;&lt;&lt;</w:t>
+            </w:r>
+            <w:proofErr w:type="spellStart"/>
+            <w:r>
+              <w:rPr>
+                <w:rFonts w:ascii="GDSTransportWebsite" w:hAnsi="GDSTransportWebsite"/>
+                <w:color w:val="0A0A0A"/>
+              </w:rPr>
+              <w:t>phoneNumber</w:t>
+            </w:r>
+            <w:proofErr w:type="spellEnd"/>
+            <w:r>
+              <w:rPr>
+                <w:rFonts w:ascii="GDSTransportWebsite" w:hAnsi="GDSTransportWebsite"/>
+                <w:color w:val="0A0A0A"/>
+              </w:rPr>
+              <w:t>&gt;&gt;&lt;&lt;es_&gt;&gt;</w:t>
             </w:r>
           </w:p>
         </w:tc>
@@ -6116,7 +8054,55 @@
                 <w:rFonts w:ascii="GDSTransportWebsite" w:hAnsi="GDSTransportWebsite"/>
                 <w:color w:val="0A0A0A"/>
               </w:rPr>
-              <w:t>&lt;&lt;cs_{isBlank(emailAddress)}&gt;&gt;Not Provided&lt;&lt;else&gt;&gt;&lt;&lt;emailAddress&gt;&gt;&lt;&lt;es_&gt;&gt;</w:t>
+              <w:t>&lt;&lt;cs_{</w:t>
+            </w:r>
+            <w:proofErr w:type="spellStart"/>
+            <w:r>
+              <w:rPr>
+                <w:rFonts w:ascii="GDSTransportWebsite" w:hAnsi="GDSTransportWebsite"/>
+                <w:color w:val="0A0A0A"/>
+              </w:rPr>
+              <w:t>isBlank</w:t>
+            </w:r>
+            <w:proofErr w:type="spellEnd"/>
+            <w:r>
+              <w:rPr>
+                <w:rFonts w:ascii="GDSTransportWebsite" w:hAnsi="GDSTransportWebsite"/>
+                <w:color w:val="0A0A0A"/>
+              </w:rPr>
+              <w:t>(</w:t>
+            </w:r>
+            <w:proofErr w:type="spellStart"/>
+            <w:r>
+              <w:rPr>
+                <w:rFonts w:ascii="GDSTransportWebsite" w:hAnsi="GDSTransportWebsite"/>
+                <w:color w:val="0A0A0A"/>
+              </w:rPr>
+              <w:t>emailAddress</w:t>
+            </w:r>
+            <w:proofErr w:type="spellEnd"/>
+            <w:r>
+              <w:rPr>
+                <w:rFonts w:ascii="GDSTransportWebsite" w:hAnsi="GDSTransportWebsite"/>
+                <w:color w:val="0A0A0A"/>
+              </w:rPr>
+              <w:t>)}&gt;&gt;Not Provided&lt;&lt;else&gt;&gt;&lt;&lt;</w:t>
+            </w:r>
+            <w:proofErr w:type="spellStart"/>
+            <w:r>
+              <w:rPr>
+                <w:rFonts w:ascii="GDSTransportWebsite" w:hAnsi="GDSTransportWebsite"/>
+                <w:color w:val="0A0A0A"/>
+              </w:rPr>
+              <w:t>emailAddress</w:t>
+            </w:r>
+            <w:proofErr w:type="spellEnd"/>
+            <w:r>
+              <w:rPr>
+                <w:rFonts w:ascii="GDSTransportWebsite" w:hAnsi="GDSTransportWebsite"/>
+                <w:color w:val="0A0A0A"/>
+              </w:rPr>
+              <w:t>&gt;&gt;&lt;&lt;es_&gt;&gt;</w:t>
             </w:r>
           </w:p>
         </w:tc>
@@ -6196,7 +8182,23 @@
                 <w:rFonts w:ascii="GDSTransportWebsite" w:hAnsi="GDSTransportWebsite"/>
                 <w:color w:val="0A0A0A"/>
               </w:rPr>
-              <w:t>&lt;&lt;reasonForWitness&gt;&gt;</w:t>
+              <w:t>&lt;&lt;</w:t>
+            </w:r>
+            <w:proofErr w:type="spellStart"/>
+            <w:r>
+              <w:rPr>
+                <w:rFonts w:ascii="GDSTransportWebsite" w:hAnsi="GDSTransportWebsite"/>
+                <w:color w:val="0A0A0A"/>
+              </w:rPr>
+              <w:t>reasonForWitness</w:t>
+            </w:r>
+            <w:proofErr w:type="spellEnd"/>
+            <w:r>
+              <w:rPr>
+                <w:rFonts w:ascii="GDSTransportWebsite" w:hAnsi="GDSTransportWebsite"/>
+                <w:color w:val="0A0A0A"/>
+              </w:rPr>
+              <w:t>&gt;&gt;</w:t>
             </w:r>
           </w:p>
         </w:tc>
@@ -6228,7 +8230,35 @@
                 <w:color w:val="0A0A0A"/>
                 <w:shd w:val="clear" w:color="auto" w:fill="FFFFFF"/>
               </w:rPr>
-              <w:t>&lt;&lt;er_witnesses.details&gt;&gt;</w:t>
+              <w:t>&lt;&lt;</w:t>
+            </w:r>
+            <w:proofErr w:type="spellStart"/>
+            <w:r>
+              <w:rPr>
+                <w:rFonts w:ascii="GDSTransportWebsite" w:hAnsi="GDSTransportWebsite"/>
+                <w:color w:val="0A0A0A"/>
+                <w:shd w:val="clear" w:color="auto" w:fill="FFFFFF"/>
+              </w:rPr>
+              <w:t>er_</w:t>
+            </w:r>
+            <w:proofErr w:type="gramStart"/>
+            <w:r>
+              <w:rPr>
+                <w:rFonts w:ascii="GDSTransportWebsite" w:hAnsi="GDSTransportWebsite"/>
+                <w:color w:val="0A0A0A"/>
+                <w:shd w:val="clear" w:color="auto" w:fill="FFFFFF"/>
+              </w:rPr>
+              <w:t>witnesses.details</w:t>
+            </w:r>
+            <w:proofErr w:type="spellEnd"/>
+            <w:proofErr w:type="gramEnd"/>
+            <w:r>
+              <w:rPr>
+                <w:rFonts w:ascii="GDSTransportWebsite" w:hAnsi="GDSTransportWebsite"/>
+                <w:color w:val="0A0A0A"/>
+                <w:shd w:val="clear" w:color="auto" w:fill="FFFFFF"/>
+              </w:rPr>
+              <w:t>&gt;&gt;</w:t>
             </w:r>
           </w:p>
         </w:tc>
@@ -6343,7 +8373,23 @@
                 <w:rFonts w:ascii="GDSTransportWebsite" w:hAnsi="GDSTransportWebsite"/>
                 <w:color w:val="0A0A0A"/>
               </w:rPr>
-              <w:t>&lt;&lt;welshLanguageRequirements.court&gt;&gt;</w:t>
+              <w:t>&lt;&lt;</w:t>
+            </w:r>
+            <w:proofErr w:type="spellStart"/>
+            <w:r>
+              <w:rPr>
+                <w:rFonts w:ascii="GDSTransportWebsite" w:hAnsi="GDSTransportWebsite"/>
+                <w:color w:val="0A0A0A"/>
+              </w:rPr>
+              <w:t>welshLanguageRequirements.court</w:t>
+            </w:r>
+            <w:proofErr w:type="spellEnd"/>
+            <w:r>
+              <w:rPr>
+                <w:rFonts w:ascii="GDSTransportWebsite" w:hAnsi="GDSTransportWebsite"/>
+                <w:color w:val="0A0A0A"/>
+              </w:rPr>
+              <w:t>&gt;&gt;</w:t>
             </w:r>
           </w:p>
         </w:tc>
@@ -6422,7 +8468,23 @@
                 <w:rFonts w:ascii="GDSTransportWebsite" w:hAnsi="GDSTransportWebsite"/>
                 <w:color w:val="0A0A0A"/>
               </w:rPr>
-              <w:t>&lt;&lt;welshLanguageRequirements.documents&gt;&gt;</w:t>
+              <w:t>&lt;&lt;</w:t>
+            </w:r>
+            <w:proofErr w:type="spellStart"/>
+            <w:r>
+              <w:rPr>
+                <w:rFonts w:ascii="GDSTransportWebsite" w:hAnsi="GDSTransportWebsite"/>
+                <w:color w:val="0A0A0A"/>
+              </w:rPr>
+              <w:t>welshLanguageRequirements.documents</w:t>
+            </w:r>
+            <w:proofErr w:type="spellEnd"/>
+            <w:r>
+              <w:rPr>
+                <w:rFonts w:ascii="GDSTransportWebsite" w:hAnsi="GDSTransportWebsite"/>
+                <w:color w:val="0A0A0A"/>
+              </w:rPr>
+              <w:t>&gt;&gt;</w:t>
             </w:r>
           </w:p>
         </w:tc>
@@ -6562,7 +8624,25 @@
                 <w:rFonts w:ascii="GDSTransportWebsite" w:hAnsi="GDSTransportWebsite"/>
                 <w:color w:val="0A0A0A"/>
               </w:rPr>
-              <w:t>&lt;&lt;hearing.unavailableDatesRequired&gt;&gt;</w:t>
+              <w:t>&lt;&lt;</w:t>
+            </w:r>
+            <w:proofErr w:type="spellStart"/>
+            <w:proofErr w:type="gramStart"/>
+            <w:r>
+              <w:rPr>
+                <w:rFonts w:ascii="GDSTransportWebsite" w:hAnsi="GDSTransportWebsite"/>
+                <w:color w:val="0A0A0A"/>
+              </w:rPr>
+              <w:t>hearing.unavailableDatesRequired</w:t>
+            </w:r>
+            <w:proofErr w:type="spellEnd"/>
+            <w:proofErr w:type="gramEnd"/>
+            <w:r>
+              <w:rPr>
+                <w:rFonts w:ascii="GDSTransportWebsite" w:hAnsi="GDSTransportWebsite"/>
+                <w:color w:val="0A0A0A"/>
+              </w:rPr>
+              <w:t>&gt;&gt;</w:t>
             </w:r>
           </w:p>
         </w:tc>
@@ -6577,6 +8657,8 @@
         </w:rPr>
         <w:t>&lt;&lt;cs_{</w:t>
       </w:r>
+      <w:proofErr w:type="spellStart"/>
+      <w:proofErr w:type="gramStart"/>
       <w:r>
         <w:rPr>
           <w:rFonts w:ascii="GDSTransportWebsite" w:hAnsi="GDSTransportWebsite"/>
@@ -6590,7 +8672,17 @@
           <w:color w:val="0A0A0A"/>
           <w:shd w:val="clear" w:color="auto" w:fill="FFFFFF"/>
         </w:rPr>
-        <w:t>.unavailableDates.size&gt;0}&gt;&gt;</w:t>
+        <w:t>.unavailableDates.size</w:t>
+      </w:r>
+      <w:proofErr w:type="spellEnd"/>
+      <w:proofErr w:type="gramEnd"/>
+      <w:r>
+        <w:rPr>
+          <w:rFonts w:ascii="GDSTransportWebsite" w:hAnsi="GDSTransportWebsite"/>
+          <w:color w:val="0A0A0A"/>
+          <w:shd w:val="clear" w:color="auto" w:fill="FFFFFF"/>
+        </w:rPr>
+        <w:t>&gt;0}&gt;&gt;</w:t>
       </w:r>
     </w:p>
     <w:tbl>
@@ -6669,8 +8761,18 @@
                 <w:color w:val="0A0A0A"/>
                 <w:shd w:val="clear" w:color="auto" w:fill="FFFFFF"/>
               </w:rPr>
-              <w:t>&lt;&lt;rr_</w:t>
-            </w:r>
+              <w:t>&lt;&lt;</w:t>
+            </w:r>
+            <w:proofErr w:type="spellStart"/>
+            <w:r>
+              <w:rPr>
+                <w:rFonts w:ascii="GDSTransportWebsite" w:hAnsi="GDSTransportWebsite"/>
+                <w:color w:val="0A0A0A"/>
+                <w:shd w:val="clear" w:color="auto" w:fill="FFFFFF"/>
+              </w:rPr>
+              <w:t>rr_</w:t>
+            </w:r>
+            <w:proofErr w:type="gramStart"/>
             <w:r>
               <w:rPr>
                 <w:rFonts w:ascii="GDSTransportWebsite" w:hAnsi="GDSTransportWebsite"/>
@@ -6684,7 +8786,17 @@
                 <w:color w:val="0A0A0A"/>
                 <w:shd w:val="clear" w:color="auto" w:fill="FFFFFF"/>
               </w:rPr>
-              <w:t>.unavailableDates&gt;&gt;</w:t>
+              <w:t>.unavailableDates</w:t>
+            </w:r>
+            <w:proofErr w:type="spellEnd"/>
+            <w:proofErr w:type="gramEnd"/>
+            <w:r>
+              <w:rPr>
+                <w:rFonts w:ascii="GDSTransportWebsite" w:hAnsi="GDSTransportWebsite"/>
+                <w:color w:val="0A0A0A"/>
+                <w:shd w:val="clear" w:color="auto" w:fill="FFFFFF"/>
+              </w:rPr>
+              <w:t>&gt;&gt;</w:t>
             </w:r>
           </w:p>
         </w:tc>
@@ -6735,12 +8847,21 @@
               </w:rPr>
               <w:t>&lt;&lt;cs_{</w:t>
             </w:r>
-            <w:r>
-              <w:rPr>
-                <w:rFonts w:ascii="GDSTransportWebsite" w:hAnsi="GDSTransportWebsite"/>
-                <w:color w:val="0A0A0A"/>
-              </w:rPr>
-              <w:t>date!=null</w:t>
+            <w:proofErr w:type="gramStart"/>
+            <w:r>
+              <w:rPr>
+                <w:rFonts w:ascii="GDSTransportWebsite" w:hAnsi="GDSTransportWebsite"/>
+                <w:color w:val="0A0A0A"/>
+              </w:rPr>
+              <w:t>date!=</w:t>
+            </w:r>
+            <w:proofErr w:type="gramEnd"/>
+            <w:r>
+              <w:rPr>
+                <w:rFonts w:ascii="GDSTransportWebsite" w:hAnsi="GDSTransportWebsite"/>
+                <w:color w:val="0A0A0A"/>
+              </w:rPr>
+              <w:t>null</w:t>
             </w:r>
             <w:r>
               <w:rPr>
@@ -6764,7 +8885,64 @@
                 <w:rFonts w:ascii="GDSTransportWebsite" w:hAnsi="GDSTransportWebsite"/>
                 <w:color w:val="0A0A0A"/>
               </w:rPr>
-              <w:t>&lt;&lt;{dateFormat(date, ‘d MMMM yyyy’, ‘yyyy-MM-dd’)}&gt;&gt;</w:t>
+              <w:t>&lt;</w:t>
+            </w:r>
+            <w:proofErr w:type="gramStart"/>
+            <w:r>
+              <w:rPr>
+                <w:rFonts w:ascii="GDSTransportWebsite" w:hAnsi="GDSTransportWebsite"/>
+                <w:color w:val="0A0A0A"/>
+              </w:rPr>
+              <w:t>&lt;{</w:t>
+            </w:r>
+            <w:proofErr w:type="spellStart"/>
+            <w:proofErr w:type="gramEnd"/>
+            <w:r>
+              <w:rPr>
+                <w:rFonts w:ascii="GDSTransportWebsite" w:hAnsi="GDSTransportWebsite"/>
+                <w:color w:val="0A0A0A"/>
+              </w:rPr>
+              <w:t>dateFormat</w:t>
+            </w:r>
+            <w:proofErr w:type="spellEnd"/>
+            <w:r>
+              <w:rPr>
+                <w:rFonts w:ascii="GDSTransportWebsite" w:hAnsi="GDSTransportWebsite"/>
+                <w:color w:val="0A0A0A"/>
+              </w:rPr>
+              <w:t xml:space="preserve">(date, ‘d MMMM </w:t>
+            </w:r>
+            <w:proofErr w:type="spellStart"/>
+            <w:r>
+              <w:rPr>
+                <w:rFonts w:ascii="GDSTransportWebsite" w:hAnsi="GDSTransportWebsite"/>
+                <w:color w:val="0A0A0A"/>
+              </w:rPr>
+              <w:t>yyyy</w:t>
+            </w:r>
+            <w:proofErr w:type="spellEnd"/>
+            <w:r>
+              <w:rPr>
+                <w:rFonts w:ascii="GDSTransportWebsite" w:hAnsi="GDSTransportWebsite"/>
+                <w:color w:val="0A0A0A"/>
+              </w:rPr>
+              <w:t>’, ‘</w:t>
+            </w:r>
+            <w:proofErr w:type="spellStart"/>
+            <w:r>
+              <w:rPr>
+                <w:rFonts w:ascii="GDSTransportWebsite" w:hAnsi="GDSTransportWebsite"/>
+                <w:color w:val="0A0A0A"/>
+              </w:rPr>
+              <w:t>yyyy</w:t>
+            </w:r>
+            <w:proofErr w:type="spellEnd"/>
+            <w:r>
+              <w:rPr>
+                <w:rFonts w:ascii="GDSTransportWebsite" w:hAnsi="GDSTransportWebsite"/>
+                <w:color w:val="0A0A0A"/>
+              </w:rPr>
+              <w:t>-MM-dd’)}&gt;&gt;</w:t>
             </w:r>
           </w:p>
           <w:p>
@@ -6796,7 +8974,144 @@
                 <w:rFonts w:ascii="GDSTransportWebsite" w:hAnsi="GDSTransportWebsite"/>
                 <w:color w:val="0A0A0A"/>
               </w:rPr>
-              <w:t>From &lt;&lt;{dateFormat(fromDate, ‘d MMMM yyyy’, ‘yyyy-MM-dd’)}&gt;&gt; to &lt;&lt;{dateFormat(toDate, ‘d MMMM yyyy’, ‘yyyy-MM-dd’)}&gt;&gt;</w:t>
+              <w:t>From &lt;</w:t>
+            </w:r>
+            <w:proofErr w:type="gramStart"/>
+            <w:r>
+              <w:rPr>
+                <w:rFonts w:ascii="GDSTransportWebsite" w:hAnsi="GDSTransportWebsite"/>
+                <w:color w:val="0A0A0A"/>
+              </w:rPr>
+              <w:t>&lt;{</w:t>
+            </w:r>
+            <w:proofErr w:type="spellStart"/>
+            <w:proofErr w:type="gramEnd"/>
+            <w:r>
+              <w:rPr>
+                <w:rFonts w:ascii="GDSTransportWebsite" w:hAnsi="GDSTransportWebsite"/>
+                <w:color w:val="0A0A0A"/>
+              </w:rPr>
+              <w:t>dateFormat</w:t>
+            </w:r>
+            <w:proofErr w:type="spellEnd"/>
+            <w:r>
+              <w:rPr>
+                <w:rFonts w:ascii="GDSTransportWebsite" w:hAnsi="GDSTransportWebsite"/>
+                <w:color w:val="0A0A0A"/>
+              </w:rPr>
+              <w:t>(</w:t>
+            </w:r>
+            <w:proofErr w:type="spellStart"/>
+            <w:r>
+              <w:rPr>
+                <w:rFonts w:ascii="GDSTransportWebsite" w:hAnsi="GDSTransportWebsite"/>
+                <w:color w:val="0A0A0A"/>
+              </w:rPr>
+              <w:t>fromDate</w:t>
+            </w:r>
+            <w:proofErr w:type="spellEnd"/>
+            <w:r>
+              <w:rPr>
+                <w:rFonts w:ascii="GDSTransportWebsite" w:hAnsi="GDSTransportWebsite"/>
+                <w:color w:val="0A0A0A"/>
+              </w:rPr>
+              <w:t xml:space="preserve">, ‘d MMMM </w:t>
+            </w:r>
+            <w:proofErr w:type="spellStart"/>
+            <w:r>
+              <w:rPr>
+                <w:rFonts w:ascii="GDSTransportWebsite" w:hAnsi="GDSTransportWebsite"/>
+                <w:color w:val="0A0A0A"/>
+              </w:rPr>
+              <w:t>yyyy</w:t>
+            </w:r>
+            <w:proofErr w:type="spellEnd"/>
+            <w:r>
+              <w:rPr>
+                <w:rFonts w:ascii="GDSTransportWebsite" w:hAnsi="GDSTransportWebsite"/>
+                <w:color w:val="0A0A0A"/>
+              </w:rPr>
+              <w:t>’, ‘</w:t>
+            </w:r>
+            <w:proofErr w:type="spellStart"/>
+            <w:r>
+              <w:rPr>
+                <w:rFonts w:ascii="GDSTransportWebsite" w:hAnsi="GDSTransportWebsite"/>
+                <w:color w:val="0A0A0A"/>
+              </w:rPr>
+              <w:t>yyyy</w:t>
+            </w:r>
+            <w:proofErr w:type="spellEnd"/>
+            <w:r>
+              <w:rPr>
+                <w:rFonts w:ascii="GDSTransportWebsite" w:hAnsi="GDSTransportWebsite"/>
+                <w:color w:val="0A0A0A"/>
+              </w:rPr>
+              <w:t>-MM-dd’)}&gt;&gt; to &lt;&lt;{</w:t>
+            </w:r>
+            <w:proofErr w:type="spellStart"/>
+            <w:r>
+              <w:rPr>
+                <w:rFonts w:ascii="GDSTransportWebsite" w:hAnsi="GDSTransportWebsite"/>
+                <w:color w:val="0A0A0A"/>
+              </w:rPr>
+              <w:t>dateFormat</w:t>
+            </w:r>
+            <w:proofErr w:type="spellEnd"/>
+            <w:r>
+              <w:rPr>
+                <w:rFonts w:ascii="GDSTransportWebsite" w:hAnsi="GDSTransportWebsite"/>
+                <w:color w:val="0A0A0A"/>
+              </w:rPr>
+              <w:t>(</w:t>
+            </w:r>
+            <w:proofErr w:type="spellStart"/>
+            <w:r>
+              <w:rPr>
+                <w:rFonts w:ascii="GDSTransportWebsite" w:hAnsi="GDSTransportWebsite"/>
+                <w:color w:val="0A0A0A"/>
+              </w:rPr>
+              <w:t>toDate</w:t>
+            </w:r>
+            <w:proofErr w:type="spellEnd"/>
+            <w:r>
+              <w:rPr>
+                <w:rFonts w:ascii="GDSTransportWebsite" w:hAnsi="GDSTransportWebsite"/>
+                <w:color w:val="0A0A0A"/>
+              </w:rPr>
+              <w:t xml:space="preserve">, ‘d MMMM </w:t>
+            </w:r>
+            <w:proofErr w:type="spellStart"/>
+            <w:r>
+              <w:rPr>
+                <w:rFonts w:ascii="GDSTransportWebsite" w:hAnsi="GDSTransportWebsite"/>
+                <w:color w:val="0A0A0A"/>
+              </w:rPr>
+              <w:t>yyyy</w:t>
+            </w:r>
+            <w:proofErr w:type="spellEnd"/>
+            <w:r>
+              <w:rPr>
+                <w:rFonts w:ascii="GDSTransportWebsite" w:hAnsi="GDSTransportWebsite"/>
+                <w:color w:val="0A0A0A"/>
+              </w:rPr>
+              <w:t>’, ‘</w:t>
+            </w:r>
+            <w:proofErr w:type="spellStart"/>
+            <w:r>
+              <w:rPr>
+                <w:rFonts w:ascii="GDSTransportWebsite" w:hAnsi="GDSTransportWebsite"/>
+                <w:color w:val="0A0A0A"/>
+              </w:rPr>
+              <w:t>yyyy</w:t>
+            </w:r>
+            <w:proofErr w:type="spellEnd"/>
+            <w:r>
+              <w:rPr>
+                <w:rFonts w:ascii="GDSTransportWebsite" w:hAnsi="GDSTransportWebsite"/>
+                <w:color w:val="0A0A0A"/>
+              </w:rPr>
+              <w:t>-MM-dd’)}&gt;&gt;</w:t>
             </w:r>
           </w:p>
           <w:p>
@@ -6850,8 +9165,18 @@
                 <w:color w:val="0A0A0A"/>
                 <w:shd w:val="clear" w:color="auto" w:fill="FFFFFF"/>
               </w:rPr>
-              <w:t>&lt;&lt;er_</w:t>
-            </w:r>
+              <w:t>&lt;&lt;</w:t>
+            </w:r>
+            <w:proofErr w:type="spellStart"/>
+            <w:r>
+              <w:rPr>
+                <w:rFonts w:ascii="GDSTransportWebsite" w:hAnsi="GDSTransportWebsite"/>
+                <w:color w:val="0A0A0A"/>
+                <w:shd w:val="clear" w:color="auto" w:fill="FFFFFF"/>
+              </w:rPr>
+              <w:t>er_</w:t>
+            </w:r>
+            <w:proofErr w:type="gramStart"/>
             <w:r>
               <w:rPr>
                 <w:rFonts w:ascii="GDSTransportWebsite" w:hAnsi="GDSTransportWebsite"/>
@@ -6865,7 +9190,17 @@
                 <w:color w:val="0A0A0A"/>
                 <w:shd w:val="clear" w:color="auto" w:fill="FFFFFF"/>
               </w:rPr>
-              <w:t>.unavailableDates&gt;&gt;</w:t>
+              <w:t>.unavailableDates</w:t>
+            </w:r>
+            <w:proofErr w:type="spellEnd"/>
+            <w:proofErr w:type="gramEnd"/>
+            <w:r>
+              <w:rPr>
+                <w:rFonts w:ascii="GDSTransportWebsite" w:hAnsi="GDSTransportWebsite"/>
+                <w:color w:val="0A0A0A"/>
+                <w:shd w:val="clear" w:color="auto" w:fill="FFFFFF"/>
+              </w:rPr>
+              <w:t>&gt;&gt;</w:t>
             </w:r>
           </w:p>
         </w:tc>
@@ -7034,7 +9369,23 @@
                 <w:rFonts w:ascii="GDSTransportWebsite" w:hAnsi="GDSTransportWebsite"/>
                 <w:color w:val="0A0A0A"/>
               </w:rPr>
-              <w:t>&lt;&lt;requestedCourt.requestHearingAtSpecificCourt&gt;&gt;</w:t>
+              <w:t>&lt;&lt;</w:t>
+            </w:r>
+            <w:proofErr w:type="spellStart"/>
+            <w:r>
+              <w:rPr>
+                <w:rFonts w:ascii="GDSTransportWebsite" w:hAnsi="GDSTransportWebsite"/>
+                <w:color w:val="0A0A0A"/>
+              </w:rPr>
+              <w:t>requestedCourt.requestHearingAtSpecificCourt</w:t>
+            </w:r>
+            <w:proofErr w:type="spellEnd"/>
+            <w:r>
+              <w:rPr>
+                <w:rFonts w:ascii="GDSTransportWebsite" w:hAnsi="GDSTransportWebsite"/>
+                <w:color w:val="0A0A0A"/>
+              </w:rPr>
+              <w:t>&gt;&gt;</w:t>
             </w:r>
           </w:p>
           <w:p>
@@ -7070,7 +9421,21 @@
               <w:rPr>
                 <w:rFonts w:ascii="GDSTransportWebsite" w:hAnsi="GDSTransportWebsite" w:cs="Calibri"/>
               </w:rPr>
-              <w:t>&lt;&lt;requestedCourt.responseCourtName&gt;&gt;</w:t>
+              <w:t>&lt;&lt;</w:t>
+            </w:r>
+            <w:proofErr w:type="spellStart"/>
+            <w:r>
+              <w:rPr>
+                <w:rFonts w:ascii="GDSTransportWebsite" w:hAnsi="GDSTransportWebsite" w:cs="Calibri"/>
+              </w:rPr>
+              <w:t>requestedCourt.responseCourtName</w:t>
+            </w:r>
+            <w:proofErr w:type="spellEnd"/>
+            <w:r>
+              <w:rPr>
+                <w:rFonts w:ascii="GDSTransportWebsite" w:hAnsi="GDSTransportWebsite" w:cs="Calibri"/>
+              </w:rPr>
+              <w:t>&gt;&gt;</w:t>
             </w:r>
           </w:p>
         </w:tc>
@@ -7137,7 +9502,23 @@
                 <w:rFonts w:ascii="GDSTransportWebsite" w:hAnsi="GDSTransportWebsite"/>
                 <w:color w:val="0A0A0A"/>
               </w:rPr>
-              <w:t>&lt;&lt;requestedCourt.reasonForHearingAtSpecificCourt&gt;&gt;</w:t>
+              <w:t>&lt;&lt;</w:t>
+            </w:r>
+            <w:proofErr w:type="spellStart"/>
+            <w:r>
+              <w:rPr>
+                <w:rFonts w:ascii="GDSTransportWebsite" w:hAnsi="GDSTransportWebsite"/>
+                <w:color w:val="0A0A0A"/>
+              </w:rPr>
+              <w:t>requestedCourt.reasonForHearingAtSpecificCourt</w:t>
+            </w:r>
+            <w:proofErr w:type="spellEnd"/>
+            <w:r>
+              <w:rPr>
+                <w:rFonts w:ascii="GDSTransportWebsite" w:hAnsi="GDSTransportWebsite"/>
+                <w:color w:val="0A0A0A"/>
+              </w:rPr>
+              <w:t>&gt;&gt;</w:t>
             </w:r>
           </w:p>
         </w:tc>
@@ -7249,7 +9630,15 @@
                 <w:rFonts w:ascii="GDSTransportWebsite" w:hAnsi="GDSTransportWebsite"/>
                 <w:color w:val="0A0A0A"/>
               </w:rPr>
-              <w:t>&lt;&lt;vulnerabilityQuestions.</w:t>
+              <w:t>&lt;&lt;</w:t>
+            </w:r>
+            <w:proofErr w:type="spellStart"/>
+            <w:r>
+              <w:rPr>
+                <w:rFonts w:ascii="GDSTransportWebsite" w:hAnsi="GDSTransportWebsite"/>
+                <w:color w:val="0A0A0A"/>
+              </w:rPr>
+              <w:t>vulnerabilityQuestions.</w:t>
             </w:r>
             <w:r>
               <w:rPr>
@@ -7265,6 +9654,7 @@
               </w:rPr>
               <w:t>d</w:t>
             </w:r>
+            <w:proofErr w:type="spellEnd"/>
             <w:r>
               <w:rPr>
                 <w:rFonts w:ascii="GDSTransportWebsite" w:hAnsi="GDSTransportWebsite"/>
@@ -7340,7 +9730,15 @@
                 <w:rFonts w:ascii="GDSTransportWebsite" w:hAnsi="GDSTransportWebsite"/>
                 <w:color w:val="0A0A0A"/>
               </w:rPr>
-              <w:t>&lt;&lt;cs_{ vulnerabilityQuestions.</w:t>
+              <w:t>&lt;&lt;cs</w:t>
+            </w:r>
+            <w:proofErr w:type="gramStart"/>
+            <w:r>
+              <w:rPr>
+                <w:rFonts w:ascii="GDSTransportWebsite" w:hAnsi="GDSTransportWebsite"/>
+                <w:color w:val="0A0A0A"/>
+              </w:rPr>
+              <w:t>_{ vulnerabilityQuestions.</w:t>
             </w:r>
             <w:r>
               <w:rPr>
@@ -7349,6 +9747,7 @@
               </w:rPr>
               <w:t>vulnerabilityAdjustmentsRequired</w:t>
             </w:r>
+            <w:proofErr w:type="gramEnd"/>
             <w:r>
               <w:rPr>
                 <w:rFonts w:ascii="GDSTransportWebsite" w:hAnsi="GDSTransportWebsite"/>
@@ -7400,7 +9799,18 @@
                 <w:color w:val="0A0A0A"/>
                 <w:shd w:val="clear" w:color="auto" w:fill="FFFFFF"/>
               </w:rPr>
-              <w:t>&lt;&lt;rr_</w:t>
+              <w:t>&lt;&lt;</w:t>
+            </w:r>
+            <w:proofErr w:type="spellStart"/>
+            <w:r>
+              <w:rPr>
+                <w:rFonts w:ascii="GDSTransportWebsite" w:hAnsi="GDSTransportWebsite"/>
+                <w:b/>
+                <w:bCs/>
+                <w:color w:val="0A0A0A"/>
+                <w:shd w:val="clear" w:color="auto" w:fill="FFFFFF"/>
+              </w:rPr>
+              <w:t>rr_</w:t>
             </w:r>
             <w:r>
               <w:rPr>
@@ -7412,6 +9822,7 @@
               </w:rPr>
               <w:t>hearingLipSupportRequirements</w:t>
             </w:r>
+            <w:proofErr w:type="spellEnd"/>
             <w:r>
               <w:rPr>
                 <w:rFonts w:ascii="GDSTransportWebsite" w:hAnsi="GDSTransportWebsite"/>
@@ -7476,7 +9887,30 @@
                 <w:rFonts w:ascii="GDSTransportWebsite" w:hAnsi="GDSTransportWebsite"/>
                 <w:color w:val="0A0A0A"/>
               </w:rPr>
-              <w:t>Witness &lt;&lt;$itemnum&gt;&gt;</w:t>
+              <w:t>Person</w:t>
+            </w:r>
+            <w:r>
+              <w:rPr>
+                <w:rFonts w:ascii="GDSTransportWebsite" w:hAnsi="GDSTransportWebsite"/>
+                <w:color w:val="0A0A0A"/>
+              </w:rPr>
+              <w:t xml:space="preserve"> &lt;&lt;$</w:t>
+            </w:r>
+            <w:proofErr w:type="spellStart"/>
+            <w:r>
+              <w:rPr>
+                <w:rFonts w:ascii="GDSTransportWebsite" w:hAnsi="GDSTransportWebsite"/>
+                <w:color w:val="0A0A0A"/>
+              </w:rPr>
+              <w:t>itemnum</w:t>
+            </w:r>
+            <w:proofErr w:type="spellEnd"/>
+            <w:r>
+              <w:rPr>
+                <w:rFonts w:ascii="GDSTransportWebsite" w:hAnsi="GDSTransportWebsite"/>
+                <w:color w:val="0A0A0A"/>
+              </w:rPr>
+              <w:t>&gt;&gt;</w:t>
             </w:r>
           </w:p>
         </w:tc>
@@ -7498,6 +9932,89 @@
                 <w:color w:val="0A0A0A"/>
               </w:rPr>
             </w:pPr>
+          </w:p>
+        </w:tc>
+      </w:tr>
+      <w:tr>
+        <w:trPr>
+          <w:trHeight w:val="827"/>
+        </w:trPr>
+        <w:tc>
+          <w:tcPr>
+            <w:tcW w:w="3542" w:type="dxa"/>
+            <w:tcBorders>
+              <w:top w:val="single" w:sz="4" w:space="0" w:color="auto"/>
+              <w:left w:val="nil"/>
+              <w:bottom w:val="nil"/>
+              <w:right w:val="nil"/>
+            </w:tcBorders>
+          </w:tcPr>
+          <w:p>
+            <w:pPr>
+              <w:pStyle w:val="NormalWeb"/>
+              <w:spacing w:before="40" w:beforeAutospacing="0" w:after="40" w:afterAutospacing="0"/>
+              <w:rPr>
+                <w:rFonts w:ascii="GDSTransportWebsite" w:hAnsi="GDSTransportWebsite"/>
+                <w:color w:val="0A0A0A"/>
+              </w:rPr>
+            </w:pPr>
+          </w:p>
+          <w:p>
+            <w:pPr>
+              <w:pStyle w:val="NormalWeb"/>
+              <w:spacing w:before="40" w:beforeAutospacing="0" w:after="40" w:afterAutospacing="0"/>
+              <w:rPr>
+                <w:rFonts w:ascii="GDSTransportWebsite" w:hAnsi="GDSTransportWebsite"/>
+                <w:b/>
+                <w:bCs/>
+                <w:color w:val="0A0A0A"/>
+              </w:rPr>
+            </w:pPr>
+            <w:r>
+              <w:rPr>
+                <w:rFonts w:ascii="GDSTransportWebsite" w:hAnsi="GDSTransportWebsite"/>
+                <w:b/>
+                <w:bCs/>
+                <w:color w:val="0A0A0A"/>
+              </w:rPr>
+              <w:t>Name</w:t>
+            </w:r>
+          </w:p>
+        </w:tc>
+        <w:tc>
+          <w:tcPr>
+            <w:tcW w:w="6518" w:type="dxa"/>
+            <w:tcBorders>
+              <w:top w:val="single" w:sz="4" w:space="0" w:color="auto"/>
+              <w:left w:val="nil"/>
+              <w:bottom w:val="nil"/>
+              <w:right w:val="nil"/>
+            </w:tcBorders>
+          </w:tcPr>
+          <w:p>
+            <w:pPr>
+              <w:spacing w:before="40" w:after="40"/>
+              <w:rPr>
+                <w:rFonts w:ascii="GDSTransportWebsite" w:hAnsi="GDSTransportWebsite"/>
+                <w:color w:val="0A0A0A"/>
+              </w:rPr>
+            </w:pPr>
+          </w:p>
+          <w:p>
+            <w:pPr>
+              <w:spacing w:before="40" w:after="40"/>
+              <w:rPr>
+                <w:rFonts w:ascii="GDSTransportWebsite" w:hAnsi="GDSTransportWebsite"/>
+                <w:color w:val="0A0A0A"/>
+              </w:rPr>
+            </w:pPr>
+            <w:r>
+              <w:rPr>
+                <w:rFonts w:ascii="GDSTransportWebsite" w:hAnsi="GDSTransportWebsite"/>
+                <w:color w:val="0A0A0A"/>
+              </w:rPr>
+              <w:t>&lt;&lt;name&gt;&gt;</w:t>
+            </w:r>
           </w:p>
         </w:tc>
       </w:tr>
@@ -7509,7 +10026,7 @@
           <w:tcPr>
             <w:tcW w:w="3542" w:type="dxa"/>
             <w:tcBorders>
-              <w:top w:val="single" w:sz="4" w:space="0" w:color="auto"/>
+              <w:top w:val="nil"/>
               <w:left w:val="nil"/>
               <w:bottom w:val="nil"/>
               <w:right w:val="nil"/>
@@ -7524,95 +10041,28 @@
                 <w:color w:val="0A0A0A"/>
               </w:rPr>
             </w:pPr>
-          </w:p>
-          <w:p>
-            <w:pPr>
-              <w:pStyle w:val="NormalWeb"/>
-              <w:spacing w:before="40" w:beforeAutospacing="0" w:after="40" w:afterAutospacing="0"/>
-              <w:rPr>
-                <w:rFonts w:ascii="GDSTransportWebsite" w:hAnsi="GDSTransportWebsite"/>
-                <w:b/>
-                <w:bCs/>
-                <w:color w:val="0A0A0A"/>
-              </w:rPr>
-            </w:pPr>
-            <w:r>
-              <w:rPr>
-                <w:rFonts w:ascii="GDSTransportWebsite" w:hAnsi="GDSTransportWebsite"/>
-                <w:b/>
-                <w:bCs/>
-                <w:color w:val="0A0A0A"/>
-              </w:rPr>
-              <w:t>Name</w:t>
-            </w:r>
-          </w:p>
-        </w:tc>
-        <w:tc>
-          <w:tcPr>
-            <w:tcW w:w="6518" w:type="dxa"/>
-            <w:tcBorders>
-              <w:top w:val="single" w:sz="4" w:space="0" w:color="auto"/>
-              <w:left w:val="nil"/>
-              <w:bottom w:val="nil"/>
-              <w:right w:val="nil"/>
-            </w:tcBorders>
-          </w:tcPr>
-          <w:p>
-            <w:pPr>
-              <w:spacing w:before="40" w:after="40"/>
-              <w:rPr>
-                <w:rFonts w:ascii="GDSTransportWebsite" w:hAnsi="GDSTransportWebsite"/>
-                <w:color w:val="0A0A0A"/>
-              </w:rPr>
-            </w:pPr>
-          </w:p>
-          <w:p>
-            <w:pPr>
-              <w:spacing w:before="40" w:after="40"/>
-              <w:rPr>
-                <w:rFonts w:ascii="GDSTransportWebsite" w:hAnsi="GDSTransportWebsite"/>
-                <w:color w:val="0A0A0A"/>
-              </w:rPr>
-            </w:pPr>
-            <w:r>
-              <w:rPr>
-                <w:rFonts w:ascii="GDSTransportWebsite" w:hAnsi="GDSTransportWebsite"/>
-                <w:color w:val="0A0A0A"/>
-              </w:rPr>
-              <w:t>&lt;&lt;name&gt;&gt;</w:t>
-            </w:r>
-          </w:p>
-        </w:tc>
-      </w:tr>
-      <w:tr>
-        <w:trPr>
-          <w:trHeight w:val="448"/>
-        </w:trPr>
-        <w:tc>
-          <w:tcPr>
-            <w:tcW w:w="3542" w:type="dxa"/>
-            <w:tcBorders>
-              <w:top w:val="nil"/>
-              <w:left w:val="nil"/>
-              <w:bottom w:val="nil"/>
-              <w:right w:val="nil"/>
-            </w:tcBorders>
-          </w:tcPr>
-          <w:p>
-            <w:pPr>
-              <w:pStyle w:val="NormalWeb"/>
-              <w:spacing w:before="40" w:beforeAutospacing="0" w:after="40" w:afterAutospacing="0"/>
-              <w:rPr>
-                <w:rFonts w:ascii="GDSTransportWebsite" w:hAnsi="GDSTransportWebsite"/>
-                <w:color w:val="0A0A0A"/>
-              </w:rPr>
-            </w:pPr>
-            <w:r>
-              <w:rPr>
-                <w:rFonts w:ascii="GDSTransportWebsite" w:hAnsi="GDSTransportWebsite"/>
-                <w:color w:val="0A0A0A"/>
-              </w:rPr>
-              <w:t>&lt;&lt;rr_</w:t>
+            <w:r>
+              <w:rPr>
+                <w:rFonts w:ascii="GDSTransportWebsite" w:hAnsi="GDSTransportWebsite"/>
+                <w:color w:val="0A0A0A"/>
+              </w:rPr>
+              <w:t>&lt;&lt;</w:t>
+            </w:r>
+            <w:proofErr w:type="spellStart"/>
+            <w:r>
+              <w:rPr>
+                <w:rFonts w:ascii="GDSTransportWebsite" w:hAnsi="GDSTransportWebsite"/>
+                <w:color w:val="0A0A0A"/>
+              </w:rPr>
+              <w:t>rr</w:t>
+            </w:r>
+            <w:proofErr w:type="spellEnd"/>
+            <w:r>
+              <w:rPr>
+                <w:rFonts w:ascii="GDSTransportWebsite" w:hAnsi="GDSTransportWebsite"/>
+                <w:color w:val="0A0A0A"/>
+              </w:rPr>
+              <w:t>_</w:t>
             </w:r>
             <w:r>
               <w:t xml:space="preserve"> </w:t>
@@ -7688,7 +10138,40 @@
                 <w:color w:val="0A0A0A"/>
                 <w:shd w:val="clear" w:color="auto" w:fill="FFFFFF"/>
               </w:rPr>
-              <w:t>&lt;&lt;$itemnum&gt;&gt;</w:t>
+              <w:t>&lt;&lt;$</w:t>
+            </w:r>
+            <w:proofErr w:type="spellStart"/>
+            <w:r>
+              <w:rPr>
+                <w:rFonts w:ascii="GDSTransportWebsite" w:hAnsi="GDSTransportWebsite"/>
+                <w:b/>
+                <w:bCs/>
+                <w:color w:val="0A0A0A"/>
+                <w:shd w:val="clear" w:color="auto" w:fill="FFFFFF"/>
+              </w:rPr>
+              <w:t>itemnum</w:t>
+            </w:r>
+            <w:proofErr w:type="spellEnd"/>
+            <w:r>
+              <w:rPr>
+                <w:rFonts w:ascii="GDSTransportWebsite" w:hAnsi="GDSTransportWebsite"/>
+                <w:b/>
+                <w:bCs/>
+                <w:color w:val="0A0A0A"/>
+                <w:shd w:val="clear" w:color="auto" w:fill="FFFFFF"/>
+              </w:rPr>
+              <w:t>&gt;</w:t>
+            </w:r>
+            <w:proofErr w:type="gramStart"/>
+            <w:r>
+              <w:rPr>
+                <w:rFonts w:ascii="GDSTransportWebsite" w:hAnsi="GDSTransportWebsite"/>
+                <w:b/>
+                <w:bCs/>
+                <w:color w:val="0A0A0A"/>
+                <w:shd w:val="clear" w:color="auto" w:fill="FFFFFF"/>
+              </w:rPr>
+              <w:t>&gt;</w:t>
             </w:r>
             <w:r>
               <w:rPr>
@@ -7708,7 +10191,18 @@
                 <w:color w:val="0A0A0A"/>
                 <w:shd w:val="clear" w:color="auto" w:fill="FFFFFF"/>
               </w:rPr>
-              <w:t>Support required</w:t>
+              <w:t>Support</w:t>
+            </w:r>
+            <w:proofErr w:type="gramEnd"/>
+            <w:r>
+              <w:rPr>
+                <w:rFonts w:ascii="GDSTransportWebsite" w:hAnsi="GDSTransportWebsite"/>
+                <w:b/>
+                <w:bCs/>
+                <w:color w:val="0A0A0A"/>
+                <w:shd w:val="clear" w:color="auto" w:fill="FFFFFF"/>
+              </w:rPr>
+              <w:t xml:space="preserve"> required</w:t>
             </w:r>
           </w:p>
         </w:tc>
@@ -7882,7 +10376,18 @@
                 <w:color w:val="0A0A0A"/>
                 <w:shd w:val="clear" w:color="auto" w:fill="FFFFFF"/>
               </w:rPr>
-              <w:t>&lt;&lt;er_</w:t>
+              <w:t>&lt;&lt;</w:t>
+            </w:r>
+            <w:proofErr w:type="spellStart"/>
+            <w:r>
+              <w:rPr>
+                <w:rFonts w:ascii="GDSTransportWebsite" w:hAnsi="GDSTransportWebsite"/>
+                <w:b/>
+                <w:bCs/>
+                <w:color w:val="0A0A0A"/>
+                <w:shd w:val="clear" w:color="auto" w:fill="FFFFFF"/>
+              </w:rPr>
+              <w:t>er_</w:t>
             </w:r>
             <w:r>
               <w:rPr>
@@ -7894,6 +10399,7 @@
               </w:rPr>
               <w:t>hearingLipSupportRequirements</w:t>
             </w:r>
+            <w:proofErr w:type="spellEnd"/>
             <w:r>
               <w:rPr>
                 <w:rFonts w:ascii="GDSTransportWebsite" w:hAnsi="GDSTransportWebsite"/>
@@ -8039,7 +10545,23 @@
                 <w:rFonts w:ascii="GDSTransportWebsite" w:hAnsi="GDSTransportWebsite"/>
                 <w:color w:val="0A0A0A"/>
               </w:rPr>
-              <w:t>&lt;&lt;furtherInformation.futureApplications&gt;&gt;</w:t>
+              <w:t>&lt;&lt;</w:t>
+            </w:r>
+            <w:proofErr w:type="spellStart"/>
+            <w:r>
+              <w:rPr>
+                <w:rFonts w:ascii="GDSTransportWebsite" w:hAnsi="GDSTransportWebsite"/>
+                <w:color w:val="0A0A0A"/>
+              </w:rPr>
+              <w:t>furtherInformation.futureApplications</w:t>
+            </w:r>
+            <w:proofErr w:type="spellEnd"/>
+            <w:r>
+              <w:rPr>
+                <w:rFonts w:ascii="GDSTransportWebsite" w:hAnsi="GDSTransportWebsite"/>
+                <w:color w:val="0A0A0A"/>
+              </w:rPr>
+              <w:t>&gt;&gt;</w:t>
             </w:r>
           </w:p>
         </w:tc>
@@ -8052,7 +10574,25 @@
           <w:color w:val="0A0A0A"/>
           <w:shd w:val="clear" w:color="auto" w:fill="FFFFFF"/>
         </w:rPr>
-        <w:t>&lt;&lt;cs_{furthterInformation.futureApplications='Yes'}&gt;&gt;</w:t>
+        <w:t>&lt;&lt;cs_{</w:t>
+      </w:r>
+      <w:proofErr w:type="spellStart"/>
+      <w:r>
+        <w:rPr>
+          <w:rFonts w:ascii="GDSTransportWebsite" w:hAnsi="GDSTransportWebsite"/>
+          <w:color w:val="0A0A0A"/>
+          <w:shd w:val="clear" w:color="auto" w:fill="FFFFFF"/>
+        </w:rPr>
+        <w:t>furthterInformation.futureApplications</w:t>
+      </w:r>
+      <w:proofErr w:type="spellEnd"/>
+      <w:r>
+        <w:rPr>
+          <w:rFonts w:ascii="GDSTransportWebsite" w:hAnsi="GDSTransportWebsite"/>
+          <w:color w:val="0A0A0A"/>
+          <w:shd w:val="clear" w:color="auto" w:fill="FFFFFF"/>
+        </w:rPr>
+        <w:t>='Yes'}&gt;&gt;</w:t>
       </w:r>
     </w:p>
     <w:tbl>
@@ -8141,7 +10681,23 @@
                 <w:rFonts w:ascii="GDSTransportWebsite" w:hAnsi="GDSTransportWebsite"/>
                 <w:color w:val="0A0A0A"/>
               </w:rPr>
-              <w:t>&lt;&lt;furtherInformation.reasonForFutureApplications&gt;&gt;</w:t>
+              <w:t>&lt;&lt;</w:t>
+            </w:r>
+            <w:proofErr w:type="spellStart"/>
+            <w:r>
+              <w:rPr>
+                <w:rFonts w:ascii="GDSTransportWebsite" w:hAnsi="GDSTransportWebsite"/>
+                <w:color w:val="0A0A0A"/>
+              </w:rPr>
+              <w:t>furtherInformation.reasonForFutureApplications</w:t>
+            </w:r>
+            <w:proofErr w:type="spellEnd"/>
+            <w:r>
+              <w:rPr>
+                <w:rFonts w:ascii="GDSTransportWebsite" w:hAnsi="GDSTransportWebsite"/>
+                <w:color w:val="0A0A0A"/>
+              </w:rPr>
+              <w:t>&gt;&gt;</w:t>
             </w:r>
           </w:p>
         </w:tc>
@@ -8203,8 +10759,20 @@
                 <w:color w:val="0A0A0A"/>
                 <w:shd w:val="clear" w:color="auto" w:fill="FFFFFF"/>
               </w:rPr>
-              <w:t>Provide any other information that the judge may need</w:t>
-            </w:r>
+              <w:t xml:space="preserve">Provide any other information that the judge may </w:t>
+            </w:r>
+            <w:proofErr w:type="gramStart"/>
+            <w:r>
+              <w:rPr>
+                <w:rFonts w:ascii="GDSTransportWebsite" w:hAnsi="GDSTransportWebsite"/>
+                <w:b/>
+                <w:bCs/>
+                <w:color w:val="0A0A0A"/>
+                <w:shd w:val="clear" w:color="auto" w:fill="FFFFFF"/>
+              </w:rPr>
+              <w:t>need</w:t>
+            </w:r>
+            <w:proofErr w:type="gramEnd"/>
           </w:p>
           <w:p>
             <w:pPr>
@@ -8243,7 +10811,41 @@
                 <w:rFonts w:ascii="GDSTransportWebsite" w:hAnsi="GDSTransportWebsite"/>
                 <w:color w:val="0A0A0A"/>
               </w:rPr>
-              <w:t>&lt;&lt;cs_{isBlank(furtherInformation.otherInformationForJudge)}&gt;&gt;Not Provided&lt;&lt;else&gt;&gt;&lt;&lt;furtherInformation.otherInformationForJudge&gt;&gt;&lt;&lt;es_&gt;&gt;</w:t>
+              <w:t>&lt;&lt;cs_{</w:t>
+            </w:r>
+            <w:proofErr w:type="spellStart"/>
+            <w:proofErr w:type="gramStart"/>
+            <w:r>
+              <w:rPr>
+                <w:rFonts w:ascii="GDSTransportWebsite" w:hAnsi="GDSTransportWebsite"/>
+                <w:color w:val="0A0A0A"/>
+              </w:rPr>
+              <w:t>isBlank</w:t>
+            </w:r>
+            <w:proofErr w:type="spellEnd"/>
+            <w:r>
+              <w:rPr>
+                <w:rFonts w:ascii="GDSTransportWebsite" w:hAnsi="GDSTransportWebsite"/>
+                <w:color w:val="0A0A0A"/>
+              </w:rPr>
+              <w:t>(</w:t>
+            </w:r>
+            <w:proofErr w:type="spellStart"/>
+            <w:proofErr w:type="gramEnd"/>
+            <w:r>
+              <w:rPr>
+                <w:rFonts w:ascii="GDSTransportWebsite" w:hAnsi="GDSTransportWebsite"/>
+                <w:color w:val="0A0A0A"/>
+              </w:rPr>
+              <w:t>furtherInformation.otherInformationForJudge</w:t>
+            </w:r>
+            <w:proofErr w:type="spellEnd"/>
+            <w:r>
+              <w:rPr>
+                <w:rFonts w:ascii="GDSTransportWebsite" w:hAnsi="GDSTransportWebsite"/>
+                <w:color w:val="0A0A0A"/>
+              </w:rPr>
+              <w:t>)}&gt;&gt;Not Provided&lt;&lt;else&gt;&gt;&lt;&lt;furtherInformation.otherInformationForJudge&gt;&gt;&lt;&lt;es_&gt;&gt;</w:t>
             </w:r>
           </w:p>
         </w:tc>
@@ -8299,7 +10901,18 @@
           <w:color w:val="0A0A0A"/>
           <w:shd w:val="clear" w:color="auto" w:fill="FFFFFF"/>
         </w:rPr>
-        <w:t>&lt;&lt;r</w:t>
+        <w:t>&lt;&lt;</w:t>
+      </w:r>
+      <w:proofErr w:type="spellStart"/>
+      <w:r>
+        <w:rPr>
+          <w:rFonts w:ascii="GDSTransportWebsite" w:hAnsi="GDSTransportWebsite"/>
+          <w:b/>
+          <w:bCs/>
+          <w:color w:val="0A0A0A"/>
+          <w:shd w:val="clear" w:color="auto" w:fill="FFFFFF"/>
+        </w:rPr>
+        <w:t>r</w:t>
       </w:r>
       <w:r>
         <w:rPr>
@@ -8319,7 +10932,18 @@
           <w:color w:val="0A0A0A"/>
           <w:shd w:val="clear" w:color="auto" w:fill="FFFFFF"/>
         </w:rPr>
-        <w:t>_respondents&gt;&gt;</w:t>
+        <w:t>_respondents</w:t>
+      </w:r>
+      <w:proofErr w:type="spellEnd"/>
+      <w:r>
+        <w:rPr>
+          <w:rFonts w:ascii="GDSTransportWebsite" w:hAnsi="GDSTransportWebsite"/>
+          <w:b/>
+          <w:bCs/>
+          <w:color w:val="0A0A0A"/>
+          <w:shd w:val="clear" w:color="auto" w:fill="FFFFFF"/>
+        </w:rPr>
+        <w:t>&gt;&gt;</w:t>
       </w:r>
     </w:p>
     <w:p>
@@ -8342,7 +10966,18 @@
           <w:color w:val="0A0A0A"/>
           <w:shd w:val="clear" w:color="auto" w:fill="FFFFFF"/>
         </w:rPr>
-        <w:t>&lt;&lt;e</w:t>
+        <w:t>&lt;&lt;</w:t>
+      </w:r>
+      <w:proofErr w:type="spellStart"/>
+      <w:r>
+        <w:rPr>
+          <w:rFonts w:ascii="GDSTransportWebsite" w:hAnsi="GDSTransportWebsite"/>
+          <w:b/>
+          <w:bCs/>
+          <w:color w:val="0A0A0A"/>
+          <w:shd w:val="clear" w:color="auto" w:fill="FFFFFF"/>
+        </w:rPr>
+        <w:t>e</w:t>
       </w:r>
       <w:r>
         <w:rPr>
@@ -8362,7 +10997,18 @@
           <w:color w:val="0A0A0A"/>
           <w:shd w:val="clear" w:color="auto" w:fill="FFFFFF"/>
         </w:rPr>
-        <w:t>_respondents&gt;&gt;</w:t>
+        <w:t>_respondents</w:t>
+      </w:r>
+      <w:proofErr w:type="spellEnd"/>
+      <w:r>
+        <w:rPr>
+          <w:rFonts w:ascii="GDSTransportWebsite" w:hAnsi="GDSTransportWebsite"/>
+          <w:b/>
+          <w:bCs/>
+          <w:color w:val="0A0A0A"/>
+          <w:shd w:val="clear" w:color="auto" w:fill="FFFFFF"/>
+        </w:rPr>
+        <w:t>&gt;&gt;</w:t>
       </w:r>
     </w:p>
     <w:p>
@@ -8370,7 +11016,44 @@
         <w:spacing w:before="120" w:after="120"/>
       </w:pPr>
       <w:r>
-        <w:t>&lt;&lt;{dateFormat(generationDate, ‘dd MMMM yyyy’, 'dd-MM-yyyy')}&gt;&gt;</w:t>
+        <w:t>&lt;</w:t>
+      </w:r>
+      <w:proofErr w:type="gramStart"/>
+      <w:r>
+        <w:t>&lt;{</w:t>
+      </w:r>
+      <w:proofErr w:type="spellStart"/>
+      <w:proofErr w:type="gramEnd"/>
+      <w:r>
+        <w:t>dateFormat</w:t>
+      </w:r>
+      <w:proofErr w:type="spellEnd"/>
+      <w:r>
+        <w:t>(</w:t>
+      </w:r>
+      <w:proofErr w:type="spellStart"/>
+      <w:r>
+        <w:t>generationDate</w:t>
+      </w:r>
+      <w:proofErr w:type="spellEnd"/>
+      <w:r>
+        <w:t xml:space="preserve">, ‘dd MMMM </w:t>
+      </w:r>
+      <w:proofErr w:type="spellStart"/>
+      <w:r>
+        <w:t>yyyy</w:t>
+      </w:r>
+      <w:proofErr w:type="spellEnd"/>
+      <w:r>
+        <w:t>’, 'dd-MM-</w:t>
+      </w:r>
+      <w:proofErr w:type="spellStart"/>
+      <w:r>
+        <w:t>yyyy</w:t>
+      </w:r>
+      <w:proofErr w:type="spellEnd"/>
+      <w:r>
+        <w:t>')}&gt;&gt;</w:t>
       </w:r>
     </w:p>
     <w:sectPr>

</xml_diff>

<commit_message>
CIV-8957 fix range unavailable dates
</commit_message>
<xml_diff>
--- a/docker/docmosis/templates/CV-SPC-HRN-ENG-LIP-01282.docx
+++ b/docker/docmosis/templates/CV-SPC-HRN-ENG-LIP-01282.docx
@@ -129,27 +129,7 @@
                 <w:sz w:val="28"/>
                 <w:szCs w:val="28"/>
               </w:rPr>
-              <w:t>Claim number: &lt;&lt;</w:t>
-            </w:r>
-            <w:proofErr w:type="spellStart"/>
-            <w:r>
-              <w:rPr>
-                <w:rFonts w:ascii="GDSTransportWebsite" w:hAnsi="GDSTransportWebsite"/>
-                <w:color w:val="60686D"/>
-                <w:sz w:val="28"/>
-                <w:szCs w:val="28"/>
-              </w:rPr>
-              <w:t>referenceNumber</w:t>
-            </w:r>
-            <w:proofErr w:type="spellEnd"/>
-            <w:r>
-              <w:rPr>
-                <w:rFonts w:ascii="GDSTransportWebsite" w:hAnsi="GDSTransportWebsite"/>
-                <w:color w:val="60686D"/>
-                <w:sz w:val="28"/>
-                <w:szCs w:val="28"/>
-              </w:rPr>
-              <w:t>&gt;&gt;</w:t>
+              <w:t>Claim number: &lt;&lt;referenceNumber&gt;&gt;</w:t>
             </w:r>
           </w:p>
         </w:tc>
@@ -260,27 +240,7 @@
                 <w:sz w:val="28"/>
                 <w:szCs w:val="28"/>
               </w:rPr>
-              <w:t>Case name: &lt;&lt;</w:t>
-            </w:r>
-            <w:proofErr w:type="spellStart"/>
-            <w:r>
-              <w:rPr>
-                <w:rFonts w:ascii="GDSTransportWebsite" w:hAnsi="GDSTransportWebsite"/>
-                <w:color w:val="60686D"/>
-                <w:sz w:val="28"/>
-                <w:szCs w:val="28"/>
-              </w:rPr>
-              <w:t>caseName</w:t>
-            </w:r>
-            <w:proofErr w:type="spellEnd"/>
-            <w:r>
-              <w:rPr>
-                <w:rFonts w:ascii="GDSTransportWebsite" w:hAnsi="GDSTransportWebsite"/>
-                <w:color w:val="60686D"/>
-                <w:sz w:val="28"/>
-                <w:szCs w:val="28"/>
-              </w:rPr>
-              <w:t>&gt;&gt;</w:t>
+              <w:t>Case name: &lt;&lt;caseName&gt;&gt;</w:t>
             </w:r>
           </w:p>
         </w:tc>
@@ -444,98 +404,7 @@
                 <w:sz w:val="20"/>
                 <w:szCs w:val="20"/>
               </w:rPr>
-              <w:t>Received: &lt;</w:t>
-            </w:r>
-            <w:proofErr w:type="gramStart"/>
-            <w:r>
-              <w:rPr>
-                <w:rFonts w:ascii="GDSTransportWebsite" w:eastAsia="Times New Roman" w:hAnsi="GDSTransportWebsite" w:cs="Times New Roman"/>
-                <w:color w:val="60686D"/>
-                <w:sz w:val="20"/>
-                <w:szCs w:val="20"/>
-              </w:rPr>
-              <w:t>&lt;{</w:t>
-            </w:r>
-            <w:proofErr w:type="spellStart"/>
-            <w:proofErr w:type="gramEnd"/>
-            <w:r>
-              <w:rPr>
-                <w:rFonts w:ascii="GDSTransportWebsite" w:eastAsia="Times New Roman" w:hAnsi="GDSTransportWebsite" w:cs="Times New Roman"/>
-                <w:color w:val="60686D"/>
-                <w:sz w:val="20"/>
-                <w:szCs w:val="20"/>
-              </w:rPr>
-              <w:t>dateFormat</w:t>
-            </w:r>
-            <w:proofErr w:type="spellEnd"/>
-            <w:r>
-              <w:rPr>
-                <w:rFonts w:ascii="GDSTransportWebsite" w:eastAsia="Times New Roman" w:hAnsi="GDSTransportWebsite" w:cs="Times New Roman"/>
-                <w:color w:val="60686D"/>
-                <w:sz w:val="20"/>
-                <w:szCs w:val="20"/>
-              </w:rPr>
-              <w:t>(</w:t>
-            </w:r>
-            <w:proofErr w:type="spellStart"/>
-            <w:r>
-              <w:rPr>
-                <w:rFonts w:ascii="GDSTransportWebsite" w:eastAsia="Times New Roman" w:hAnsi="GDSTransportWebsite" w:cs="Times New Roman"/>
-                <w:color w:val="60686D"/>
-                <w:sz w:val="20"/>
-                <w:szCs w:val="20"/>
-              </w:rPr>
-              <w:t>submittedOn</w:t>
-            </w:r>
-            <w:proofErr w:type="spellEnd"/>
-            <w:r>
-              <w:rPr>
-                <w:rFonts w:ascii="GDSTransportWebsite" w:eastAsia="Times New Roman" w:hAnsi="GDSTransportWebsite" w:cs="Times New Roman"/>
-                <w:color w:val="60686D"/>
-                <w:sz w:val="20"/>
-                <w:szCs w:val="20"/>
-              </w:rPr>
-              <w:t xml:space="preserve">, ‘d MMMM </w:t>
-            </w:r>
-            <w:proofErr w:type="spellStart"/>
-            <w:r>
-              <w:rPr>
-                <w:rFonts w:ascii="GDSTransportWebsite" w:eastAsia="Times New Roman" w:hAnsi="GDSTransportWebsite" w:cs="Times New Roman"/>
-                <w:color w:val="60686D"/>
-                <w:sz w:val="20"/>
-                <w:szCs w:val="20"/>
-              </w:rPr>
-              <w:t>yyyy</w:t>
-            </w:r>
-            <w:proofErr w:type="spellEnd"/>
-            <w:r>
-              <w:rPr>
-                <w:rFonts w:ascii="GDSTransportWebsite" w:eastAsia="Times New Roman" w:hAnsi="GDSTransportWebsite" w:cs="Times New Roman"/>
-                <w:color w:val="60686D"/>
-                <w:sz w:val="20"/>
-                <w:szCs w:val="20"/>
-              </w:rPr>
-              <w:t>’, ‘dd-MM-</w:t>
-            </w:r>
-            <w:proofErr w:type="spellStart"/>
-            <w:r>
-              <w:rPr>
-                <w:rFonts w:ascii="GDSTransportWebsite" w:eastAsia="Times New Roman" w:hAnsi="GDSTransportWebsite" w:cs="Times New Roman"/>
-                <w:color w:val="60686D"/>
-                <w:sz w:val="20"/>
-                <w:szCs w:val="20"/>
-              </w:rPr>
-              <w:t>yyyy</w:t>
-            </w:r>
-            <w:proofErr w:type="spellEnd"/>
-            <w:r>
-              <w:rPr>
-                <w:rFonts w:ascii="GDSTransportWebsite" w:eastAsia="Times New Roman" w:hAnsi="GDSTransportWebsite" w:cs="Times New Roman"/>
-                <w:color w:val="60686D"/>
-                <w:sz w:val="20"/>
-                <w:szCs w:val="20"/>
-              </w:rPr>
-              <w:t>’)}&gt;&gt;</w:t>
+              <w:t>Received: &lt;&lt;{dateFormat(submittedOn, ‘d MMMM yyyy’, ‘dd-MM-yyyy’)}&gt;&gt;</w:t>
             </w:r>
           </w:p>
         </w:tc>
@@ -716,23 +585,7 @@
                 <w:rFonts w:ascii="GDSTransportWebsite" w:hAnsi="GDSTransportWebsite"/>
                 <w:color w:val="0A0A0A"/>
               </w:rPr>
-              <w:t>&lt;&lt;cs_{</w:t>
-            </w:r>
-            <w:proofErr w:type="gramStart"/>
-            <w:r>
-              <w:rPr>
-                <w:rFonts w:ascii="GDSTransportWebsite" w:hAnsi="GDSTransportWebsite"/>
-                <w:color w:val="0A0A0A"/>
-              </w:rPr>
-              <w:t>applicant.primaryAddress.AddressLine</w:t>
-            </w:r>
-            <w:proofErr w:type="gramEnd"/>
-            <w:r>
-              <w:rPr>
-                <w:rFonts w:ascii="GDSTransportWebsite" w:hAnsi="GDSTransportWebsite"/>
-                <w:color w:val="0A0A0A"/>
-              </w:rPr>
-              <w:t>1!=null}&gt;&gt;&lt;&lt;applicant.primaryAddress.AddressLine1&gt;&gt;&lt;&lt;es_&gt;&gt;&lt;&lt;cs_{!isBlank(applicant.primaryAddress.AddressLine2)}&gt;&gt;</w:t>
+              <w:t>&lt;&lt;cs_{applicant.primaryAddress.AddressLine1!=null}&gt;&gt;&lt;&lt;applicant.primaryAddress.AddressLine1&gt;&gt;&lt;&lt;es_&gt;&gt;&lt;&lt;cs_{!isBlank(applicant.primaryAddress.AddressLine2)}&gt;&gt;</w:t>
             </w:r>
           </w:p>
           <w:p>
@@ -749,155 +602,71 @@
                 <w:rFonts w:ascii="GDSTransportWebsite" w:hAnsi="GDSTransportWebsite"/>
                 <w:color w:val="0A0A0A"/>
               </w:rPr>
-              <w:t>&lt;&lt;</w:t>
-            </w:r>
-            <w:proofErr w:type="gramStart"/>
-            <w:r>
-              <w:rPr>
-                <w:rFonts w:ascii="GDSTransportWebsite" w:hAnsi="GDSTransportWebsite"/>
-                <w:color w:val="0A0A0A"/>
-              </w:rPr>
-              <w:t>applicant.primaryAddress.AddressLine</w:t>
-            </w:r>
-            <w:proofErr w:type="gramEnd"/>
-            <w:r>
-              <w:rPr>
-                <w:rFonts w:ascii="GDSTransportWebsite" w:hAnsi="GDSTransportWebsite"/>
-                <w:color w:val="0A0A0A"/>
-              </w:rPr>
-              <w:t>2&gt;&gt;&lt;&lt;es_&gt;&gt;&lt;&lt;cs_{!isBlank(applicant.primaryAddress.AddressLine3)}&gt;&gt;</w:t>
-            </w:r>
-          </w:p>
-          <w:p>
-            <w:pPr>
-              <w:spacing w:before="40" w:after="40"/>
-              <w:rPr>
-                <w:rFonts w:ascii="GDSTransportWebsite" w:hAnsi="GDSTransportWebsite"/>
-                <w:color w:val="0A0A0A"/>
-              </w:rPr>
-            </w:pPr>
-            <w:r>
-              <w:rPr>
-                <w:rFonts w:ascii="GDSTransportWebsite" w:hAnsi="GDSTransportWebsite"/>
-                <w:color w:val="0A0A0A"/>
-              </w:rPr>
-              <w:t>&lt;&lt;</w:t>
-            </w:r>
-            <w:proofErr w:type="gramStart"/>
-            <w:r>
-              <w:rPr>
-                <w:rFonts w:ascii="GDSTransportWebsite" w:hAnsi="GDSTransportWebsite"/>
-                <w:color w:val="0A0A0A"/>
-              </w:rPr>
-              <w:t>applicant.primaryAddress.AddressLine</w:t>
-            </w:r>
-            <w:proofErr w:type="gramEnd"/>
-            <w:r>
-              <w:rPr>
-                <w:rFonts w:ascii="GDSTransportWebsite" w:hAnsi="GDSTransportWebsite"/>
-                <w:color w:val="0A0A0A"/>
-              </w:rPr>
-              <w:t>3&gt;&gt;&lt;&lt;es_&gt;&gt;&lt;&lt;cs_{!isBlank(applicant.primaryAddress.PostTown)}&gt;&gt;</w:t>
-            </w:r>
-          </w:p>
-          <w:p>
-            <w:pPr>
-              <w:spacing w:before="40" w:after="40"/>
-              <w:rPr>
-                <w:rFonts w:ascii="GDSTransportWebsite" w:hAnsi="GDSTransportWebsite"/>
-                <w:color w:val="0A0A0A"/>
-              </w:rPr>
-            </w:pPr>
-            <w:r>
-              <w:rPr>
-                <w:rFonts w:ascii="GDSTransportWebsite" w:hAnsi="GDSTransportWebsite"/>
-                <w:color w:val="0A0A0A"/>
-              </w:rPr>
-              <w:t>&lt;&lt;</w:t>
-            </w:r>
-            <w:proofErr w:type="spellStart"/>
-            <w:proofErr w:type="gramStart"/>
-            <w:r>
-              <w:rPr>
-                <w:rFonts w:ascii="GDSTransportWebsite" w:hAnsi="GDSTransportWebsite"/>
-                <w:color w:val="0A0A0A"/>
-              </w:rPr>
-              <w:t>applicant.primaryAddress.PostTown</w:t>
-            </w:r>
-            <w:proofErr w:type="spellEnd"/>
-            <w:proofErr w:type="gramEnd"/>
-            <w:r>
-              <w:rPr>
-                <w:rFonts w:ascii="GDSTransportWebsite" w:hAnsi="GDSTransportWebsite"/>
-                <w:color w:val="0A0A0A"/>
-              </w:rPr>
-              <w:t>&gt;&gt;&lt;&lt;es_&gt;&gt;</w:t>
-            </w:r>
-          </w:p>
-          <w:p>
-            <w:pPr>
-              <w:spacing w:before="40" w:after="40"/>
-              <w:rPr>
-                <w:rFonts w:ascii="GDSTransportWebsite" w:hAnsi="GDSTransportWebsite"/>
-                <w:color w:val="0A0A0A"/>
-              </w:rPr>
-            </w:pPr>
-            <w:r>
-              <w:rPr>
-                <w:rFonts w:ascii="GDSTransportWebsite" w:hAnsi="GDSTransportWebsite"/>
-                <w:color w:val="0A0A0A"/>
-              </w:rPr>
-              <w:t>&lt;&lt;</w:t>
-            </w:r>
-            <w:proofErr w:type="gramStart"/>
-            <w:r>
-              <w:rPr>
-                <w:rFonts w:ascii="GDSTransportWebsite" w:hAnsi="GDSTransportWebsite"/>
-                <w:color w:val="0A0A0A"/>
-              </w:rPr>
-              <w:t>applicant.primaryAddress.PostCode</w:t>
-            </w:r>
-            <w:proofErr w:type="gramEnd"/>
-            <w:r>
-              <w:rPr>
-                <w:rFonts w:ascii="GDSTransportWebsite" w:hAnsi="GDSTransportWebsite"/>
-                <w:color w:val="0A0A0A"/>
-              </w:rPr>
-              <w:t>&gt;&gt;&lt;&lt;cs_{!isBlank(applicant.primaryAddress.Country)}&gt;&gt;</w:t>
-            </w:r>
-          </w:p>
-          <w:p>
-            <w:pPr>
-              <w:spacing w:before="40" w:after="40"/>
-              <w:rPr>
-                <w:rFonts w:ascii="GDSTransportWebsite" w:hAnsi="GDSTransportWebsite"/>
-                <w:color w:val="0A0A0A"/>
-              </w:rPr>
-            </w:pPr>
-            <w:r>
-              <w:rPr>
-                <w:rFonts w:ascii="GDSTransportWebsite" w:hAnsi="GDSTransportWebsite"/>
-                <w:color w:val="0A0A0A"/>
-              </w:rPr>
-              <w:t>&lt;&lt;</w:t>
-            </w:r>
-            <w:proofErr w:type="spellStart"/>
-            <w:proofErr w:type="gramStart"/>
-            <w:r>
-              <w:rPr>
-                <w:rFonts w:ascii="GDSTransportWebsite" w:hAnsi="GDSTransportWebsite"/>
-                <w:color w:val="0A0A0A"/>
-              </w:rPr>
-              <w:t>applicant.primaryAddress.Country</w:t>
-            </w:r>
-            <w:proofErr w:type="spellEnd"/>
-            <w:proofErr w:type="gramEnd"/>
-            <w:r>
-              <w:rPr>
-                <w:rFonts w:ascii="GDSTransportWebsite" w:hAnsi="GDSTransportWebsite"/>
-                <w:color w:val="0A0A0A"/>
-              </w:rPr>
-              <w:t>&gt;&gt;&lt;&lt;es_&gt;&gt;</w:t>
+              <w:t>&lt;&lt;applicant.primaryAddress.AddressLine2&gt;&gt;&lt;&lt;es_&gt;&gt;&lt;&lt;cs_{!isBlank(applicant.primaryAddress.AddressLine3)}&gt;&gt;</w:t>
+            </w:r>
+          </w:p>
+          <w:p>
+            <w:pPr>
+              <w:spacing w:before="40" w:after="40"/>
+              <w:rPr>
+                <w:rFonts w:ascii="GDSTransportWebsite" w:hAnsi="GDSTransportWebsite"/>
+                <w:color w:val="0A0A0A"/>
+              </w:rPr>
+            </w:pPr>
+            <w:r>
+              <w:rPr>
+                <w:rFonts w:ascii="GDSTransportWebsite" w:hAnsi="GDSTransportWebsite"/>
+                <w:color w:val="0A0A0A"/>
+              </w:rPr>
+              <w:t>&lt;&lt;applicant.primaryAddress.AddressLine3&gt;&gt;&lt;&lt;es_&gt;&gt;&lt;&lt;cs_{!isBlank(applicant.primaryAddress.PostTown)}&gt;&gt;</w:t>
+            </w:r>
+          </w:p>
+          <w:p>
+            <w:pPr>
+              <w:spacing w:before="40" w:after="40"/>
+              <w:rPr>
+                <w:rFonts w:ascii="GDSTransportWebsite" w:hAnsi="GDSTransportWebsite"/>
+                <w:color w:val="0A0A0A"/>
+              </w:rPr>
+            </w:pPr>
+            <w:r>
+              <w:rPr>
+                <w:rFonts w:ascii="GDSTransportWebsite" w:hAnsi="GDSTransportWebsite"/>
+                <w:color w:val="0A0A0A"/>
+              </w:rPr>
+              <w:t>&lt;&lt;applicant.primaryAddress.PostTown&gt;&gt;&lt;&lt;es_&gt;&gt;</w:t>
+            </w:r>
+          </w:p>
+          <w:p>
+            <w:pPr>
+              <w:spacing w:before="40" w:after="40"/>
+              <w:rPr>
+                <w:rFonts w:ascii="GDSTransportWebsite" w:hAnsi="GDSTransportWebsite"/>
+                <w:color w:val="0A0A0A"/>
+              </w:rPr>
+            </w:pPr>
+            <w:r>
+              <w:rPr>
+                <w:rFonts w:ascii="GDSTransportWebsite" w:hAnsi="GDSTransportWebsite"/>
+                <w:color w:val="0A0A0A"/>
+              </w:rPr>
+              <w:t>&lt;&lt;applicant.primaryAddress.PostCode&gt;&gt;&lt;&lt;cs_{!isBlank(applicant.primaryAddress.Country)}&gt;&gt;</w:t>
+            </w:r>
+          </w:p>
+          <w:p>
+            <w:pPr>
+              <w:spacing w:before="40" w:after="40"/>
+              <w:rPr>
+                <w:rFonts w:ascii="GDSTransportWebsite" w:hAnsi="GDSTransportWebsite"/>
+                <w:color w:val="0A0A0A"/>
+              </w:rPr>
+            </w:pPr>
+            <w:r>
+              <w:rPr>
+                <w:rFonts w:ascii="GDSTransportWebsite" w:hAnsi="GDSTransportWebsite"/>
+                <w:color w:val="0A0A0A"/>
+              </w:rPr>
+              <w:t>&lt;&lt;applicant.primaryAddress.Country&gt;&gt;&lt;&lt;es_&gt;&gt;</w:t>
             </w:r>
           </w:p>
         </w:tc>
@@ -982,57 +751,7 @@
                 <w:rFonts w:ascii="GDSTransportWebsite" w:hAnsi="GDSTransportWebsite"/>
                 <w:color w:val="0A0A0A"/>
               </w:rPr>
-              <w:t>&lt;&lt;cs_{</w:t>
-            </w:r>
-            <w:proofErr w:type="spellStart"/>
-            <w:r>
-              <w:rPr>
-                <w:rFonts w:ascii="GDSTransportWebsite" w:hAnsi="GDSTransportWebsite"/>
-                <w:color w:val="0A0A0A"/>
-              </w:rPr>
-              <w:t>isBlank</w:t>
-            </w:r>
-            <w:proofErr w:type="spellEnd"/>
-            <w:r>
-              <w:rPr>
-                <w:rFonts w:ascii="GDSTransportWebsite" w:hAnsi="GDSTransportWebsite"/>
-                <w:color w:val="0A0A0A"/>
-              </w:rPr>
-              <w:t>(</w:t>
-            </w:r>
-            <w:proofErr w:type="spellStart"/>
-            <w:proofErr w:type="gramStart"/>
-            <w:r>
-              <w:rPr>
-                <w:rFonts w:ascii="GDSTransportWebsite" w:hAnsi="GDSTransportWebsite"/>
-                <w:color w:val="0A0A0A"/>
-              </w:rPr>
-              <w:t>applicant.phoneNumber</w:t>
-            </w:r>
-            <w:proofErr w:type="spellEnd"/>
-            <w:proofErr w:type="gramEnd"/>
-            <w:r>
-              <w:rPr>
-                <w:rFonts w:ascii="GDSTransportWebsite" w:hAnsi="GDSTransportWebsite"/>
-                <w:color w:val="0A0A0A"/>
-              </w:rPr>
-              <w:t xml:space="preserve">)}&gt;&gt;Not Provided&lt;&lt;else&gt;&gt;&lt;&lt; </w:t>
-            </w:r>
-            <w:proofErr w:type="spellStart"/>
-            <w:r>
-              <w:rPr>
-                <w:rFonts w:ascii="GDSTransportWebsite" w:hAnsi="GDSTransportWebsite"/>
-                <w:color w:val="0A0A0A"/>
-              </w:rPr>
-              <w:t>applicant.phoneNumber</w:t>
-            </w:r>
-            <w:proofErr w:type="spellEnd"/>
-            <w:r>
-              <w:rPr>
-                <w:rFonts w:ascii="GDSTransportWebsite" w:hAnsi="GDSTransportWebsite"/>
-                <w:color w:val="0A0A0A"/>
-              </w:rPr>
-              <w:t xml:space="preserve"> &gt;&gt;&lt;&lt;es_&gt;&gt;</w:t>
+              <w:t>&lt;&lt;cs_{isBlank(applicant.phoneNumber)}&gt;&gt;Not Provided&lt;&lt;else&gt;&gt;&lt;&lt; applicant.phoneNumber &gt;&gt;&lt;&lt;es_&gt;&gt;</w:t>
             </w:r>
           </w:p>
         </w:tc>
@@ -1095,57 +814,7 @@
                 <w:rFonts w:ascii="GDSTransportWebsite" w:hAnsi="GDSTransportWebsite"/>
                 <w:color w:val="0A0A0A"/>
               </w:rPr>
-              <w:t>&lt;&lt;cs_{</w:t>
-            </w:r>
-            <w:proofErr w:type="spellStart"/>
-            <w:r>
-              <w:rPr>
-                <w:rFonts w:ascii="GDSTransportWebsite" w:hAnsi="GDSTransportWebsite"/>
-                <w:color w:val="0A0A0A"/>
-              </w:rPr>
-              <w:t>isBlank</w:t>
-            </w:r>
-            <w:proofErr w:type="spellEnd"/>
-            <w:r>
-              <w:rPr>
-                <w:rFonts w:ascii="GDSTransportWebsite" w:hAnsi="GDSTransportWebsite"/>
-                <w:color w:val="0A0A0A"/>
-              </w:rPr>
-              <w:t>(</w:t>
-            </w:r>
-            <w:proofErr w:type="spellStart"/>
-            <w:proofErr w:type="gramStart"/>
-            <w:r>
-              <w:rPr>
-                <w:rFonts w:ascii="GDSTransportWebsite" w:hAnsi="GDSTransportWebsite"/>
-                <w:color w:val="0A0A0A"/>
-              </w:rPr>
-              <w:t>applicant.emailAddress</w:t>
-            </w:r>
-            <w:proofErr w:type="spellEnd"/>
-            <w:proofErr w:type="gramEnd"/>
-            <w:r>
-              <w:rPr>
-                <w:rFonts w:ascii="GDSTransportWebsite" w:hAnsi="GDSTransportWebsite"/>
-                <w:color w:val="0A0A0A"/>
-              </w:rPr>
-              <w:t xml:space="preserve">)}&gt;&gt;Not Provided&lt;&lt;else&gt;&gt;&lt;&lt; </w:t>
-            </w:r>
-            <w:proofErr w:type="spellStart"/>
-            <w:r>
-              <w:rPr>
-                <w:rFonts w:ascii="GDSTransportWebsite" w:hAnsi="GDSTransportWebsite"/>
-                <w:color w:val="0A0A0A"/>
-              </w:rPr>
-              <w:t>applicant.emailAddress</w:t>
-            </w:r>
-            <w:proofErr w:type="spellEnd"/>
-            <w:r>
-              <w:rPr>
-                <w:rFonts w:ascii="GDSTransportWebsite" w:hAnsi="GDSTransportWebsite"/>
-                <w:color w:val="0A0A0A"/>
-              </w:rPr>
-              <w:t xml:space="preserve"> &gt;&gt;&lt;&lt;es_&gt;&gt;</w:t>
+              <w:t>&lt;&lt;cs_{isBlank(applicant.emailAddress)}&gt;&gt;Not Provided&lt;&lt;else&gt;&gt;&lt;&lt; applicant.emailAddress &gt;&gt;&lt;&lt;es_&gt;&gt;</w:t>
             </w:r>
           </w:p>
         </w:tc>
@@ -1223,29 +892,7 @@
                 <w:color w:val="0A0A0A"/>
                 <w:shd w:val="clear" w:color="auto" w:fill="FFFFFF"/>
               </w:rPr>
-              <w:t>&lt;&lt;</w:t>
-            </w:r>
-            <w:proofErr w:type="spellStart"/>
-            <w:r>
-              <w:rPr>
-                <w:rFonts w:ascii="GDSTransportWebsite" w:hAnsi="GDSTransportWebsite"/>
-                <w:b/>
-                <w:bCs/>
-                <w:color w:val="0A0A0A"/>
-                <w:shd w:val="clear" w:color="auto" w:fill="FFFFFF"/>
-              </w:rPr>
-              <w:t>rr_respondents</w:t>
-            </w:r>
-            <w:proofErr w:type="spellEnd"/>
-            <w:r>
-              <w:rPr>
-                <w:rFonts w:ascii="GDSTransportWebsite" w:hAnsi="GDSTransportWebsite"/>
-                <w:b/>
-                <w:bCs/>
-                <w:color w:val="0A0A0A"/>
-                <w:shd w:val="clear" w:color="auto" w:fill="FFFFFF"/>
-              </w:rPr>
-              <w:t>&gt;&gt;</w:t>
+              <w:t>&lt;&lt;rr_respondents&gt;&gt;</w:t>
             </w:r>
           </w:p>
         </w:tc>
@@ -1287,29 +934,7 @@
                 <w:color w:val="0A0A0A"/>
                 <w:shd w:val="clear" w:color="auto" w:fill="FFFFFF"/>
               </w:rPr>
-              <w:t>&lt;&lt;cs_{$size&gt;1}&gt;&gt; Defendant &lt;&lt;$</w:t>
-            </w:r>
-            <w:proofErr w:type="spellStart"/>
-            <w:r>
-              <w:rPr>
-                <w:rFonts w:ascii="GDSTransportWebsite" w:hAnsi="GDSTransportWebsite"/>
-                <w:b/>
-                <w:bCs/>
-                <w:color w:val="0A0A0A"/>
-                <w:shd w:val="clear" w:color="auto" w:fill="FFFFFF"/>
-              </w:rPr>
-              <w:t>itemnum</w:t>
-            </w:r>
-            <w:proofErr w:type="spellEnd"/>
-            <w:r>
-              <w:rPr>
-                <w:rFonts w:ascii="GDSTransportWebsite" w:hAnsi="GDSTransportWebsite"/>
-                <w:b/>
-                <w:bCs/>
-                <w:color w:val="0A0A0A"/>
-                <w:shd w:val="clear" w:color="auto" w:fill="FFFFFF"/>
-              </w:rPr>
-              <w:t>&gt;&gt;&lt;&lt;es_&gt;&gt;</w:t>
+              <w:t>&lt;&lt;cs_{$size&gt;1}&gt;&gt; Defendant &lt;&lt;$itemnum&gt;&gt;&lt;&lt;es_&gt;&gt;</w:t>
             </w:r>
           </w:p>
         </w:tc>
@@ -1434,23 +1059,7 @@
                 <w:rFonts w:ascii="GDSTransportWebsite" w:hAnsi="GDSTransportWebsite"/>
                 <w:color w:val="0A0A0A"/>
               </w:rPr>
-              <w:t>&lt;&lt;cs_{primaryAddress.AddressLine</w:t>
-            </w:r>
-            <w:proofErr w:type="gramStart"/>
-            <w:r>
-              <w:rPr>
-                <w:rFonts w:ascii="GDSTransportWebsite" w:hAnsi="GDSTransportWebsite"/>
-                <w:color w:val="0A0A0A"/>
-              </w:rPr>
-              <w:t>1!=</w:t>
-            </w:r>
-            <w:proofErr w:type="gramEnd"/>
-            <w:r>
-              <w:rPr>
-                <w:rFonts w:ascii="GDSTransportWebsite" w:hAnsi="GDSTransportWebsite"/>
-                <w:color w:val="0A0A0A"/>
-              </w:rPr>
-              <w:t>null}&gt;&gt;&lt;&lt;primaryAddress.AddressLine1&gt;&gt;&lt;&lt;es_&gt;&gt;&lt;&lt;cs_{!isBlank(primaryAddress.AddressLine2)}&gt;&gt;</w:t>
+              <w:t>&lt;&lt;cs_{primaryAddress.AddressLine1!=null}&gt;&gt;&lt;&lt;primaryAddress.AddressLine1&gt;&gt;&lt;&lt;es_&gt;&gt;&lt;&lt;cs_{!isBlank(primaryAddress.AddressLine2)}&gt;&gt;</w:t>
             </w:r>
           </w:p>
           <w:p>
@@ -1468,119 +1077,55 @@
                 <w:color w:val="0A0A0A"/>
               </w:rPr>
               <w:lastRenderedPageBreak/>
-              <w:t>&lt;&lt;primaryAddress.AddressLine2&gt;&gt;&lt;&lt;es_&gt;&gt;&lt;&lt;cs_</w:t>
-            </w:r>
-            <w:proofErr w:type="gramStart"/>
-            <w:r>
-              <w:rPr>
-                <w:rFonts w:ascii="GDSTransportWebsite" w:hAnsi="GDSTransportWebsite"/>
-                <w:color w:val="0A0A0A"/>
-              </w:rPr>
-              <w:t>{!isBlank</w:t>
-            </w:r>
-            <w:proofErr w:type="gramEnd"/>
-            <w:r>
-              <w:rPr>
-                <w:rFonts w:ascii="GDSTransportWebsite" w:hAnsi="GDSTransportWebsite"/>
-                <w:color w:val="0A0A0A"/>
-              </w:rPr>
-              <w:t>(primaryAddress.AddressLine3)}&gt;&gt;</w:t>
-            </w:r>
-          </w:p>
-          <w:p>
-            <w:pPr>
-              <w:spacing w:before="40" w:after="40"/>
-              <w:rPr>
-                <w:rFonts w:ascii="GDSTransportWebsite" w:hAnsi="GDSTransportWebsite"/>
-                <w:color w:val="0A0A0A"/>
-              </w:rPr>
-            </w:pPr>
-            <w:r>
-              <w:rPr>
-                <w:rFonts w:ascii="GDSTransportWebsite" w:hAnsi="GDSTransportWebsite"/>
-                <w:color w:val="0A0A0A"/>
-              </w:rPr>
-              <w:t>&lt;&lt;primaryAddress.AddressLine3&gt;&gt;&lt;&lt;es_&gt;&gt;&lt;&lt;cs_</w:t>
-            </w:r>
-            <w:proofErr w:type="gramStart"/>
-            <w:r>
-              <w:rPr>
-                <w:rFonts w:ascii="GDSTransportWebsite" w:hAnsi="GDSTransportWebsite"/>
-                <w:color w:val="0A0A0A"/>
-              </w:rPr>
-              <w:t>{!isBlank</w:t>
-            </w:r>
-            <w:proofErr w:type="gramEnd"/>
-            <w:r>
-              <w:rPr>
-                <w:rFonts w:ascii="GDSTransportWebsite" w:hAnsi="GDSTransportWebsite"/>
-                <w:color w:val="0A0A0A"/>
-              </w:rPr>
-              <w:t>(primaryAddress.PostTown)}&gt;&gt;</w:t>
-            </w:r>
-          </w:p>
-          <w:p>
-            <w:pPr>
-              <w:spacing w:before="40" w:after="40"/>
-              <w:rPr>
-                <w:rFonts w:ascii="GDSTransportWebsite" w:hAnsi="GDSTransportWebsite"/>
-                <w:color w:val="0A0A0A"/>
-              </w:rPr>
-            </w:pPr>
-            <w:r>
-              <w:rPr>
-                <w:rFonts w:ascii="GDSTransportWebsite" w:hAnsi="GDSTransportWebsite"/>
-                <w:color w:val="0A0A0A"/>
-              </w:rPr>
-              <w:t xml:space="preserve">&lt;&lt; </w:t>
-            </w:r>
-            <w:proofErr w:type="spellStart"/>
-            <w:r>
-              <w:rPr>
-                <w:rFonts w:ascii="GDSTransportWebsite" w:hAnsi="GDSTransportWebsite"/>
-                <w:color w:val="0A0A0A"/>
-              </w:rPr>
-              <w:t>primaryAddress.PostTown</w:t>
-            </w:r>
-            <w:proofErr w:type="spellEnd"/>
-            <w:r>
-              <w:rPr>
-                <w:rFonts w:ascii="GDSTransportWebsite" w:hAnsi="GDSTransportWebsite"/>
-                <w:color w:val="0A0A0A"/>
-              </w:rPr>
-              <w:t>&gt;&gt;&lt;&lt;es_&gt;&gt;</w:t>
-            </w:r>
-          </w:p>
-          <w:p>
-            <w:pPr>
-              <w:spacing w:before="40" w:after="40"/>
-              <w:rPr>
-                <w:rFonts w:ascii="GDSTransportWebsite" w:hAnsi="GDSTransportWebsite"/>
-                <w:color w:val="0A0A0A"/>
-              </w:rPr>
-            </w:pPr>
-            <w:r>
-              <w:rPr>
-                <w:rFonts w:ascii="GDSTransportWebsite" w:hAnsi="GDSTransportWebsite"/>
-                <w:color w:val="0A0A0A"/>
-              </w:rPr>
-              <w:t>&lt;&lt;primaryAddress.PostCode&gt;&gt;&lt;&lt;cs_</w:t>
-            </w:r>
-            <w:proofErr w:type="gramStart"/>
-            <w:r>
-              <w:rPr>
-                <w:rFonts w:ascii="GDSTransportWebsite" w:hAnsi="GDSTransportWebsite"/>
-                <w:color w:val="0A0A0A"/>
-              </w:rPr>
-              <w:t>{!isBlank</w:t>
-            </w:r>
-            <w:proofErr w:type="gramEnd"/>
-            <w:r>
-              <w:rPr>
-                <w:rFonts w:ascii="GDSTransportWebsite" w:hAnsi="GDSTransportWebsite"/>
-                <w:color w:val="0A0A0A"/>
-              </w:rPr>
-              <w:t>(primaryAddress.Country)}&gt;&gt;</w:t>
+              <w:t>&lt;&lt;primaryAddress.AddressLine2&gt;&gt;&lt;&lt;es_&gt;&gt;&lt;&lt;cs_{!isBlank(primaryAddress.AddressLine3)}&gt;&gt;</w:t>
+            </w:r>
+          </w:p>
+          <w:p>
+            <w:pPr>
+              <w:spacing w:before="40" w:after="40"/>
+              <w:rPr>
+                <w:rFonts w:ascii="GDSTransportWebsite" w:hAnsi="GDSTransportWebsite"/>
+                <w:color w:val="0A0A0A"/>
+              </w:rPr>
+            </w:pPr>
+            <w:r>
+              <w:rPr>
+                <w:rFonts w:ascii="GDSTransportWebsite" w:hAnsi="GDSTransportWebsite"/>
+                <w:color w:val="0A0A0A"/>
+              </w:rPr>
+              <w:t>&lt;&lt;primaryAddress.AddressLine3&gt;&gt;&lt;&lt;es_&gt;&gt;&lt;&lt;cs_{!isBlank(primaryAddress.PostTown)}&gt;&gt;</w:t>
+            </w:r>
+          </w:p>
+          <w:p>
+            <w:pPr>
+              <w:spacing w:before="40" w:after="40"/>
+              <w:rPr>
+                <w:rFonts w:ascii="GDSTransportWebsite" w:hAnsi="GDSTransportWebsite"/>
+                <w:color w:val="0A0A0A"/>
+              </w:rPr>
+            </w:pPr>
+            <w:r>
+              <w:rPr>
+                <w:rFonts w:ascii="GDSTransportWebsite" w:hAnsi="GDSTransportWebsite"/>
+                <w:color w:val="0A0A0A"/>
+              </w:rPr>
+              <w:t>&lt;&lt; primaryAddress.PostTown&gt;&gt;&lt;&lt;es_&gt;&gt;</w:t>
+            </w:r>
+          </w:p>
+          <w:p>
+            <w:pPr>
+              <w:spacing w:before="40" w:after="40"/>
+              <w:rPr>
+                <w:rFonts w:ascii="GDSTransportWebsite" w:hAnsi="GDSTransportWebsite"/>
+                <w:color w:val="0A0A0A"/>
+              </w:rPr>
+            </w:pPr>
+            <w:r>
+              <w:rPr>
+                <w:rFonts w:ascii="GDSTransportWebsite" w:hAnsi="GDSTransportWebsite"/>
+                <w:color w:val="0A0A0A"/>
+              </w:rPr>
+              <w:t>&lt;&lt;primaryAddress.PostCode&gt;&gt;&lt;&lt;cs_{!isBlank(primaryAddress.Country)}&gt;&gt;</w:t>
             </w:r>
           </w:p>
           <w:p>
@@ -1597,23 +1142,7 @@
                 <w:rFonts w:ascii="GDSTransportWebsite" w:hAnsi="GDSTransportWebsite"/>
                 <w:color w:val="0A0A0A"/>
               </w:rPr>
-              <w:t xml:space="preserve">&lt;&lt; </w:t>
-            </w:r>
-            <w:proofErr w:type="spellStart"/>
-            <w:r>
-              <w:rPr>
-                <w:rFonts w:ascii="GDSTransportWebsite" w:hAnsi="GDSTransportWebsite"/>
-                <w:color w:val="0A0A0A"/>
-              </w:rPr>
-              <w:t>primaryAddress.Country</w:t>
-            </w:r>
-            <w:proofErr w:type="spellEnd"/>
-            <w:r>
-              <w:rPr>
-                <w:rFonts w:ascii="GDSTransportWebsite" w:hAnsi="GDSTransportWebsite"/>
-                <w:color w:val="0A0A0A"/>
-              </w:rPr>
-              <w:t>&gt;&gt;&lt;&lt;es_&gt;&gt;</w:t>
+              <w:t>&lt;&lt; primaryAddress.Country&gt;&gt;&lt;&lt;es_&gt;&gt;</w:t>
             </w:r>
           </w:p>
         </w:tc>
@@ -1703,55 +1232,7 @@
                 <w:rFonts w:ascii="GDSTransportWebsite" w:hAnsi="GDSTransportWebsite"/>
                 <w:color w:val="0A0A0A"/>
               </w:rPr>
-              <w:t>&lt;&lt;cs_{</w:t>
-            </w:r>
-            <w:proofErr w:type="spellStart"/>
-            <w:r>
-              <w:rPr>
-                <w:rFonts w:ascii="GDSTransportWebsite" w:hAnsi="GDSTransportWebsite"/>
-                <w:color w:val="0A0A0A"/>
-              </w:rPr>
-              <w:t>isBlank</w:t>
-            </w:r>
-            <w:proofErr w:type="spellEnd"/>
-            <w:r>
-              <w:rPr>
-                <w:rFonts w:ascii="GDSTransportWebsite" w:hAnsi="GDSTransportWebsite"/>
-                <w:color w:val="0A0A0A"/>
-              </w:rPr>
-              <w:t>(</w:t>
-            </w:r>
-            <w:proofErr w:type="spellStart"/>
-            <w:r>
-              <w:rPr>
-                <w:rFonts w:ascii="GDSTransportWebsite" w:hAnsi="GDSTransportWebsite"/>
-                <w:color w:val="0A0A0A"/>
-              </w:rPr>
-              <w:t>phoneNumber</w:t>
-            </w:r>
-            <w:proofErr w:type="spellEnd"/>
-            <w:r>
-              <w:rPr>
-                <w:rFonts w:ascii="GDSTransportWebsite" w:hAnsi="GDSTransportWebsite"/>
-                <w:color w:val="0A0A0A"/>
-              </w:rPr>
-              <w:t>)}&gt;&gt;Not Provided&lt;&lt;else&gt;&gt;&lt;&lt;</w:t>
-            </w:r>
-            <w:proofErr w:type="spellStart"/>
-            <w:r>
-              <w:rPr>
-                <w:rFonts w:ascii="GDSTransportWebsite" w:hAnsi="GDSTransportWebsite"/>
-                <w:color w:val="0A0A0A"/>
-              </w:rPr>
-              <w:t>phoneNumber</w:t>
-            </w:r>
-            <w:proofErr w:type="spellEnd"/>
-            <w:r>
-              <w:rPr>
-                <w:rFonts w:ascii="GDSTransportWebsite" w:hAnsi="GDSTransportWebsite"/>
-                <w:color w:val="0A0A0A"/>
-              </w:rPr>
-              <w:t xml:space="preserve"> &gt;&gt;&lt;&lt;es_&gt;&gt;</w:t>
+              <w:t>&lt;&lt;cs_{isBlank(phoneNumber)}&gt;&gt;Not Provided&lt;&lt;else&gt;&gt;&lt;&lt;phoneNumber &gt;&gt;&lt;&lt;es_&gt;&gt;</w:t>
             </w:r>
           </w:p>
         </w:tc>
@@ -1819,55 +1300,7 @@
                 <w:rFonts w:ascii="GDSTransportWebsite" w:hAnsi="GDSTransportWebsite"/>
                 <w:color w:val="0A0A0A"/>
               </w:rPr>
-              <w:t>&lt;&lt;cs_{</w:t>
-            </w:r>
-            <w:proofErr w:type="spellStart"/>
-            <w:r>
-              <w:rPr>
-                <w:rFonts w:ascii="GDSTransportWebsite" w:hAnsi="GDSTransportWebsite"/>
-                <w:color w:val="0A0A0A"/>
-              </w:rPr>
-              <w:t>isBlank</w:t>
-            </w:r>
-            <w:proofErr w:type="spellEnd"/>
-            <w:r>
-              <w:rPr>
-                <w:rFonts w:ascii="GDSTransportWebsite" w:hAnsi="GDSTransportWebsite"/>
-                <w:color w:val="0A0A0A"/>
-              </w:rPr>
-              <w:t>(</w:t>
-            </w:r>
-            <w:proofErr w:type="spellStart"/>
-            <w:r>
-              <w:rPr>
-                <w:rFonts w:ascii="GDSTransportWebsite" w:hAnsi="GDSTransportWebsite"/>
-                <w:color w:val="0A0A0A"/>
-              </w:rPr>
-              <w:t>emailAddress</w:t>
-            </w:r>
-            <w:proofErr w:type="spellEnd"/>
-            <w:r>
-              <w:rPr>
-                <w:rFonts w:ascii="GDSTransportWebsite" w:hAnsi="GDSTransportWebsite"/>
-                <w:color w:val="0A0A0A"/>
-              </w:rPr>
-              <w:t>)}&gt;&gt;Not Provided&lt;&lt;else&gt;&gt;&lt;&lt;</w:t>
-            </w:r>
-            <w:proofErr w:type="spellStart"/>
-            <w:r>
-              <w:rPr>
-                <w:rFonts w:ascii="GDSTransportWebsite" w:hAnsi="GDSTransportWebsite"/>
-                <w:color w:val="0A0A0A"/>
-              </w:rPr>
-              <w:t>emailAddress</w:t>
-            </w:r>
-            <w:proofErr w:type="spellEnd"/>
-            <w:r>
-              <w:rPr>
-                <w:rFonts w:ascii="GDSTransportWebsite" w:hAnsi="GDSTransportWebsite"/>
-                <w:color w:val="0A0A0A"/>
-              </w:rPr>
-              <w:t>&gt;&gt;&lt;&lt;es_&gt;&gt;</w:t>
+              <w:t>&lt;&lt;cs_{isBlank(emailAddress)}&gt;&gt;Not Provided&lt;&lt;else&gt;&gt;&lt;&lt;emailAddress&gt;&gt;&lt;&lt;es_&gt;&gt;</w:t>
             </w:r>
           </w:p>
           <w:p>
@@ -1926,29 +1359,7 @@
                 <w:color w:val="0A0A0A"/>
                 <w:shd w:val="clear" w:color="auto" w:fill="FFFFFF"/>
               </w:rPr>
-              <w:t>&lt;&lt;</w:t>
-            </w:r>
-            <w:proofErr w:type="spellStart"/>
-            <w:r>
-              <w:rPr>
-                <w:rFonts w:ascii="GDSTransportWebsite" w:hAnsi="GDSTransportWebsite"/>
-                <w:b/>
-                <w:bCs/>
-                <w:color w:val="0A0A0A"/>
-                <w:shd w:val="clear" w:color="auto" w:fill="FFFFFF"/>
-              </w:rPr>
-              <w:t>er_respondents</w:t>
-            </w:r>
-            <w:proofErr w:type="spellEnd"/>
-            <w:r>
-              <w:rPr>
-                <w:rFonts w:ascii="GDSTransportWebsite" w:hAnsi="GDSTransportWebsite"/>
-                <w:b/>
-                <w:bCs/>
-                <w:color w:val="0A0A0A"/>
-                <w:shd w:val="clear" w:color="auto" w:fill="FFFFFF"/>
-              </w:rPr>
-              <w:t>&gt;&gt;</w:t>
+              <w:t>&lt;&lt;er_respondents&gt;&gt;</w:t>
             </w:r>
           </w:p>
         </w:tc>
@@ -2020,15 +1431,7 @@
                 <w:rFonts w:ascii="GDSTransportWebsite" w:hAnsi="GDSTransportWebsite"/>
                 <w:color w:val="0A0A0A"/>
               </w:rPr>
-              <w:t>&lt;&lt;</w:t>
-            </w:r>
-            <w:proofErr w:type="spellStart"/>
-            <w:r>
-              <w:rPr>
-                <w:rFonts w:ascii="GDSTransportWebsite" w:hAnsi="GDSTransportWebsite"/>
-                <w:color w:val="0A0A0A"/>
-              </w:rPr>
-              <w:t>c</w:t>
+              <w:t>&lt;&lt;c</w:t>
             </w:r>
             <w:r>
               <w:rPr>
@@ -2037,7 +1440,6 @@
               </w:rPr>
               <w:t>r</w:t>
             </w:r>
-            <w:proofErr w:type="spellEnd"/>
             <w:r>
               <w:rPr>
                 <w:rFonts w:ascii="GDSTransportWebsite" w:hAnsi="GDSTransportWebsite"/>
@@ -2057,23 +1459,7 @@
                 <w:rFonts w:ascii="GDSTransportWebsite" w:hAnsi="GDSTransportWebsite"/>
                 <w:color w:val="0A0A0A"/>
               </w:rPr>
-              <w:t>.AddressLine</w:t>
-            </w:r>
-            <w:proofErr w:type="gramStart"/>
-            <w:r>
-              <w:rPr>
-                <w:rFonts w:ascii="GDSTransportWebsite" w:hAnsi="GDSTransportWebsite"/>
-                <w:color w:val="0A0A0A"/>
-              </w:rPr>
-              <w:t>1!=</w:t>
-            </w:r>
-            <w:proofErr w:type="gramEnd"/>
-            <w:r>
-              <w:rPr>
-                <w:rFonts w:ascii="GDSTransportWebsite" w:hAnsi="GDSTransportWebsite"/>
-                <w:color w:val="0A0A0A"/>
-              </w:rPr>
-              <w:t>null}&gt;&gt;</w:t>
+              <w:t>.AddressLine1!=null}&gt;&gt;</w:t>
             </w:r>
           </w:p>
         </w:tc>
@@ -2196,23 +1582,7 @@
                 <w:rFonts w:ascii="GDSTransportWebsite" w:hAnsi="GDSTransportWebsite"/>
                 <w:color w:val="0A0A0A"/>
               </w:rPr>
-              <w:t>.AddressLine</w:t>
-            </w:r>
-            <w:proofErr w:type="gramStart"/>
-            <w:r>
-              <w:rPr>
-                <w:rFonts w:ascii="GDSTransportWebsite" w:hAnsi="GDSTransportWebsite"/>
-                <w:color w:val="0A0A0A"/>
-              </w:rPr>
-              <w:t>1!=</w:t>
-            </w:r>
-            <w:proofErr w:type="gramEnd"/>
-            <w:r>
-              <w:rPr>
-                <w:rFonts w:ascii="GDSTransportWebsite" w:hAnsi="GDSTransportWebsite"/>
-                <w:color w:val="0A0A0A"/>
-              </w:rPr>
-              <w:t>null}&gt;&gt;&lt;&lt;</w:t>
+              <w:t>.AddressLine1!=null}&gt;&gt;&lt;&lt;</w:t>
             </w:r>
             <w:r>
               <w:rPr>
@@ -2271,23 +1641,7 @@
                 <w:rFonts w:ascii="GDSTransportWebsite" w:hAnsi="GDSTransportWebsite"/>
                 <w:color w:val="0A0A0A"/>
               </w:rPr>
-              <w:t>.AddressLine2&gt;&gt;&lt;&lt;es_&gt;&gt;&lt;&lt;cs_</w:t>
-            </w:r>
-            <w:proofErr w:type="gramStart"/>
-            <w:r>
-              <w:rPr>
-                <w:rFonts w:ascii="GDSTransportWebsite" w:hAnsi="GDSTransportWebsite"/>
-                <w:color w:val="0A0A0A"/>
-              </w:rPr>
-              <w:t>{!isBlank</w:t>
-            </w:r>
-            <w:proofErr w:type="gramEnd"/>
-            <w:r>
-              <w:rPr>
-                <w:rFonts w:ascii="GDSTransportWebsite" w:hAnsi="GDSTransportWebsite"/>
-                <w:color w:val="0A0A0A"/>
-              </w:rPr>
-              <w:t>(</w:t>
+              <w:t>.AddressLine2&gt;&gt;&lt;&lt;es_&gt;&gt;&lt;&lt;cs_{!isBlank(</w:t>
             </w:r>
             <w:r>
               <w:rPr>
@@ -2312,7 +1666,6 @@
                 <w:color w:val="0A0A0A"/>
               </w:rPr>
             </w:pPr>
-            <w:proofErr w:type="gramStart"/>
             <w:r>
               <w:rPr>
                 <w:rFonts w:ascii="GDSTransportWebsite" w:hAnsi="GDSTransportWebsite"/>
@@ -2332,15 +1685,7 @@
                 <w:rFonts w:ascii="GDSTransportWebsite" w:hAnsi="GDSTransportWebsite"/>
                 <w:color w:val="0A0A0A"/>
               </w:rPr>
-              <w:t>.primaryAddress.AddressLine</w:t>
-            </w:r>
-            <w:proofErr w:type="gramEnd"/>
-            <w:r>
-              <w:rPr>
-                <w:rFonts w:ascii="GDSTransportWebsite" w:hAnsi="GDSTransportWebsite"/>
-                <w:color w:val="0A0A0A"/>
-              </w:rPr>
-              <w:t>3&gt;&gt;&lt;&lt;es_&gt;&gt;&lt;&lt;cs_{!isBlank(</w:t>
+              <w:t>.primaryAddress.AddressLine3&gt;&gt;&lt;&lt;es_&gt;&gt;&lt;&lt;cs_{!isBlank(</w:t>
             </w:r>
             <w:r>
               <w:rPr>
@@ -2421,23 +1766,7 @@
                 <w:rFonts w:ascii="GDSTransportWebsite" w:hAnsi="GDSTransportWebsite"/>
                 <w:color w:val="0A0A0A"/>
               </w:rPr>
-              <w:t>.PostCode&gt;&gt;&lt;&lt;cs_</w:t>
-            </w:r>
-            <w:proofErr w:type="gramStart"/>
-            <w:r>
-              <w:rPr>
-                <w:rFonts w:ascii="GDSTransportWebsite" w:hAnsi="GDSTransportWebsite"/>
-                <w:color w:val="0A0A0A"/>
-              </w:rPr>
-              <w:t>{!isBlank</w:t>
-            </w:r>
-            <w:proofErr w:type="gramEnd"/>
-            <w:r>
-              <w:rPr>
-                <w:rFonts w:ascii="GDSTransportWebsite" w:hAnsi="GDSTransportWebsite"/>
-                <w:color w:val="0A0A0A"/>
-              </w:rPr>
-              <w:t>(</w:t>
+              <w:t>.PostCode&gt;&gt;&lt;&lt;cs_{!isBlank(</w:t>
             </w:r>
             <w:r>
               <w:rPr>
@@ -2671,7 +2000,6 @@
             <w:r>
               <w:t>{</w:t>
             </w:r>
-            <w:proofErr w:type="gramStart"/>
             <w:r>
               <w:rPr>
                 <w:b/>
@@ -2684,15 +2012,7 @@
                 <w:b/>
                 <w:bCs/>
               </w:rPr>
-              <w:t>!=</w:t>
-            </w:r>
-            <w:proofErr w:type="gramEnd"/>
-            <w:r>
-              <w:rPr>
-                <w:b/>
-                <w:bCs/>
-              </w:rPr>
-              <w:t>null}</w:t>
+              <w:t>!=null}</w:t>
             </w:r>
             <w:r>
               <w:rPr>
@@ -2742,25 +2062,7 @@
                 <w:b/>
                 <w:bCs/>
               </w:rPr>
-              <w:t xml:space="preserve">Do you consider that this claim is suitable for determination without a hearing, </w:t>
-            </w:r>
-            <w:proofErr w:type="gramStart"/>
-            <w:r>
-              <w:rPr>
-                <w:rFonts w:ascii="GDSTransportWebsite" w:hAnsi="GDSTransportWebsite"/>
-                <w:b/>
-                <w:bCs/>
-              </w:rPr>
-              <w:t>i.e.</w:t>
-            </w:r>
-            <w:proofErr w:type="gramEnd"/>
-            <w:r>
-              <w:rPr>
-                <w:rFonts w:ascii="GDSTransportWebsite" w:hAnsi="GDSTransportWebsite"/>
-                <w:b/>
-                <w:bCs/>
-              </w:rPr>
-              <w:t xml:space="preserve"> by a judge reading and considering the case papers, witness statements and other documents filed by the parties, making a decision, and giving a note of reasons for that decision?</w:t>
+              <w:t>Do you consider that this claim is suitable for determination without a hearing, i.e. by a judge reading and considering the case papers, witness statements and other documents filed by the parties, making a decision, and giving a note of reasons for that decision?</w:t>
             </w:r>
           </w:p>
         </w:tc>
@@ -2784,7 +2086,6 @@
               </w:rPr>
               <w:t>&lt;&lt;</w:t>
             </w:r>
-            <w:proofErr w:type="spellStart"/>
             <w:r>
               <w:rPr>
                 <w:rFonts w:ascii="GDSTransportWebsite" w:hAnsi="GDSTransportWebsite"/>
@@ -2806,7 +2107,6 @@
               </w:rPr>
               <w:t>determinationWithoutHearingRequired</w:t>
             </w:r>
-            <w:proofErr w:type="spellEnd"/>
             <w:r>
               <w:rPr>
                 <w:rFonts w:ascii="GDSTransportWebsite" w:hAnsi="GDSTransportWebsite"/>
@@ -2866,15 +2166,7 @@
                 <w:rFonts w:ascii="GDSTransportWebsite" w:hAnsi="GDSTransportWebsite"/>
                 <w:color w:val="0A0A0A"/>
               </w:rPr>
-              <w:t xml:space="preserve"> </w:t>
-            </w:r>
-            <w:proofErr w:type="spellStart"/>
-            <w:r>
-              <w:rPr>
-                <w:rFonts w:ascii="GDSTransportWebsite" w:hAnsi="GDSTransportWebsite"/>
-                <w:color w:val="0A0A0A"/>
-              </w:rPr>
-              <w:t>dqExtraDetailsLip</w:t>
+              <w:t xml:space="preserve"> dqExtraDetailsLip</w:t>
             </w:r>
             <w:r>
               <w:rPr>
@@ -2888,15 +2180,7 @@
                 <w:rFonts w:ascii="GDSTransportWebsite" w:hAnsi="GDSTransportWebsite"/>
                 <w:color w:val="0A0A0A"/>
               </w:rPr>
-              <w:t>determinationWithoutHearingReason</w:t>
-            </w:r>
-            <w:proofErr w:type="spellEnd"/>
-            <w:r>
-              <w:rPr>
-                <w:rFonts w:ascii="GDSTransportWebsite" w:hAnsi="GDSTransportWebsite"/>
-                <w:color w:val="0A0A0A"/>
-              </w:rPr>
-              <w:t xml:space="preserve"> </w:t>
+              <w:t xml:space="preserve">determinationWithoutHearingReason </w:t>
             </w:r>
             <w:r>
               <w:rPr>
@@ -2995,15 +2279,7 @@
                 <w:b/>
                 <w:bCs/>
               </w:rPr>
-              <w:t>&lt;&lt;</w:t>
-            </w:r>
-            <w:proofErr w:type="spellStart"/>
-            <w:r>
-              <w:rPr>
-                <w:b/>
-                <w:bCs/>
-              </w:rPr>
-              <w:t>c</w:t>
+              <w:t>&lt;&lt;c</w:t>
             </w:r>
             <w:r>
               <w:rPr>
@@ -3012,7 +2288,6 @@
               </w:rPr>
               <w:t>r</w:t>
             </w:r>
-            <w:proofErr w:type="spellEnd"/>
             <w:r>
               <w:rPr>
                 <w:b/>
@@ -3020,8 +2295,6 @@
               </w:rPr>
               <w:t>_{</w:t>
             </w:r>
-            <w:proofErr w:type="spellStart"/>
-            <w:proofErr w:type="gramStart"/>
             <w:r>
               <w:rPr>
                 <w:b/>
@@ -3029,21 +2302,12 @@
               </w:rPr>
               <w:t>dqExtraDetailsLip.triedToSettle</w:t>
             </w:r>
-            <w:proofErr w:type="spellEnd"/>
-            <w:r>
-              <w:rPr>
-                <w:b/>
-                <w:bCs/>
-              </w:rPr>
-              <w:t>!=</w:t>
-            </w:r>
-            <w:proofErr w:type="gramEnd"/>
-            <w:r>
-              <w:rPr>
-                <w:b/>
-                <w:bCs/>
-              </w:rPr>
-              <w:t>null}&gt;&gt;</w:t>
+            <w:r>
+              <w:rPr>
+                <w:b/>
+                <w:bCs/>
+              </w:rPr>
+              <w:t>!=null}&gt;&gt;</w:t>
             </w:r>
           </w:p>
         </w:tc>
@@ -3158,7 +2422,6 @@
             <w:r>
               <w:t xml:space="preserve"> </w:t>
             </w:r>
-            <w:proofErr w:type="spellStart"/>
             <w:r>
               <w:rPr>
                 <w:rFonts w:cstheme="minorHAnsi"/>
@@ -3177,7 +2440,6 @@
               </w:rPr>
               <w:t>triedToSettle</w:t>
             </w:r>
-            <w:proofErr w:type="spellEnd"/>
             <w:r>
               <w:rPr>
                 <w:rFonts w:cstheme="minorHAnsi"/>
@@ -3303,7 +2565,6 @@
               </w:rPr>
               <w:t>&lt;&lt;</w:t>
             </w:r>
-            <w:proofErr w:type="spellStart"/>
             <w:r>
               <w:rPr>
                 <w:rFonts w:cstheme="minorHAnsi"/>
@@ -3322,7 +2583,6 @@
               </w:rPr>
               <w:t>considerClaimantDocuments</w:t>
             </w:r>
-            <w:proofErr w:type="spellEnd"/>
             <w:r>
               <w:rPr>
                 <w:rFonts w:cstheme="minorHAnsi"/>
@@ -3393,7 +2653,6 @@
               </w:rPr>
               <w:t>&lt;&lt;</w:t>
             </w:r>
-            <w:proofErr w:type="spellStart"/>
             <w:r>
               <w:rPr>
                 <w:rFonts w:cstheme="minorHAnsi"/>
@@ -3412,7 +2671,6 @@
               </w:rPr>
               <w:t>considerClaimantDocumentsDetails</w:t>
             </w:r>
-            <w:proofErr w:type="spellEnd"/>
             <w:r>
               <w:rPr>
                 <w:rFonts w:cstheme="minorHAnsi"/>
@@ -3582,31 +2840,8 @@
                 <w:color w:val="0A0A0A"/>
                 <w:shd w:val="clear" w:color="auto" w:fill="FFFFFF"/>
               </w:rPr>
-              <w:t>&lt;&lt;</w:t>
-            </w:r>
-            <w:proofErr w:type="spellStart"/>
-            <w:r>
-              <w:rPr>
-                <w:rFonts w:ascii="GDSTransportWebsite" w:hAnsi="GDSTransportWebsite"/>
-                <w:b/>
-                <w:bCs/>
-                <w:color w:val="0A0A0A"/>
-                <w:shd w:val="clear" w:color="auto" w:fill="FFFFFF"/>
-              </w:rPr>
-              <w:t>cr</w:t>
-            </w:r>
-            <w:proofErr w:type="spellEnd"/>
-            <w:r>
-              <w:rPr>
-                <w:rFonts w:ascii="GDSTransportWebsite" w:hAnsi="GDSTransportWebsite"/>
-                <w:b/>
-                <w:bCs/>
-                <w:color w:val="0A0A0A"/>
-                <w:shd w:val="clear" w:color="auto" w:fill="FFFFFF"/>
-              </w:rPr>
-              <w:t>_{</w:t>
-            </w:r>
-            <w:proofErr w:type="spellStart"/>
+              <w:t>&lt;&lt;cr_{</w:t>
+            </w:r>
             <w:r>
               <w:rPr>
                 <w:b/>
@@ -3628,7 +2863,6 @@
               </w:rPr>
               <w:t>caseNeedsAnExpert</w:t>
             </w:r>
-            <w:proofErr w:type="spellEnd"/>
             <w:r>
               <w:rPr>
                 <w:b/>
@@ -3727,25 +2961,7 @@
                 <w:rFonts w:ascii="GDSTransportWebsite" w:hAnsi="GDSTransportWebsite"/>
                 <w:color w:val="0A0A0A"/>
               </w:rPr>
-              <w:t>&lt;&lt;</w:t>
-            </w:r>
-            <w:proofErr w:type="spellStart"/>
-            <w:proofErr w:type="gramStart"/>
-            <w:r>
-              <w:rPr>
-                <w:rFonts w:ascii="GDSTransportWebsite" w:hAnsi="GDSTransportWebsite"/>
-                <w:color w:val="0A0A0A"/>
-              </w:rPr>
-              <w:t>experts.expertRequired</w:t>
-            </w:r>
-            <w:proofErr w:type="spellEnd"/>
-            <w:proofErr w:type="gramEnd"/>
-            <w:r>
-              <w:rPr>
-                <w:rFonts w:ascii="GDSTransportWebsite" w:hAnsi="GDSTransportWebsite"/>
-                <w:color w:val="0A0A0A"/>
-              </w:rPr>
-              <w:t>&gt;&gt;</w:t>
+              <w:t>&lt;&lt;experts.expertRequired&gt;&gt;</w:t>
             </w:r>
           </w:p>
         </w:tc>
@@ -3864,32 +3080,8 @@
                 <w:shd w:val="clear" w:color="auto" w:fill="FFFFFF"/>
               </w:rPr>
               <w:lastRenderedPageBreak/>
-              <w:t>&lt;&lt;</w:t>
-            </w:r>
-            <w:proofErr w:type="spellStart"/>
-            <w:r>
-              <w:rPr>
-                <w:rFonts w:ascii="GDSTransportWebsite" w:hAnsi="GDSTransportWebsite"/>
-                <w:b/>
-                <w:bCs/>
-                <w:color w:val="0A0A0A"/>
-                <w:shd w:val="clear" w:color="auto" w:fill="FFFFFF"/>
-              </w:rPr>
-              <w:t>cr</w:t>
-            </w:r>
-            <w:proofErr w:type="spellEnd"/>
-            <w:r>
-              <w:rPr>
-                <w:rFonts w:ascii="GDSTransportWebsite" w:hAnsi="GDSTransportWebsite"/>
-                <w:b/>
-                <w:bCs/>
-                <w:color w:val="0A0A0A"/>
-                <w:shd w:val="clear" w:color="auto" w:fill="FFFFFF"/>
-              </w:rPr>
-              <w:t>_{</w:t>
-            </w:r>
-            <w:proofErr w:type="spellStart"/>
-            <w:proofErr w:type="gramStart"/>
+              <w:t>&lt;&lt;cr_{</w:t>
+            </w:r>
             <w:r>
               <w:rPr>
                 <w:b/>
@@ -3911,28 +3103,12 @@
               </w:rPr>
               <w:t>caseNeedsAnExpert</w:t>
             </w:r>
-            <w:proofErr w:type="spellEnd"/>
-            <w:r>
-              <w:rPr>
-                <w:b/>
-                <w:bCs/>
-              </w:rPr>
-              <w:t>!</w:t>
-            </w:r>
-            <w:r>
-              <w:rPr>
-                <w:b/>
-                <w:bCs/>
-              </w:rPr>
-              <w:t>=</w:t>
-            </w:r>
-            <w:proofErr w:type="gramEnd"/>
-            <w:r>
-              <w:rPr>
-                <w:b/>
-                <w:bCs/>
-              </w:rPr>
-              <w:t>null}&gt;&gt;</w:t>
+            <w:r>
+              <w:rPr>
+                <w:b/>
+                <w:bCs/>
+              </w:rPr>
+              <w:t>!=null}&gt;&gt;</w:t>
             </w:r>
           </w:p>
         </w:tc>
@@ -4025,15 +3201,7 @@
                 <w:rFonts w:ascii="GDSTransportWebsite" w:hAnsi="GDSTransportWebsite"/>
                 <w:color w:val="0A0A0A"/>
               </w:rPr>
-              <w:t xml:space="preserve"> </w:t>
-            </w:r>
-            <w:proofErr w:type="spellStart"/>
-            <w:r>
-              <w:rPr>
-                <w:rFonts w:ascii="GDSTransportWebsite" w:hAnsi="GDSTransportWebsite"/>
-                <w:color w:val="0A0A0A"/>
-              </w:rPr>
-              <w:t>lipExperts</w:t>
+              <w:t xml:space="preserve"> lipExperts</w:t>
             </w:r>
             <w:r>
               <w:rPr>
@@ -4042,7 +3210,6 @@
               </w:rPr>
               <w:t>.caseNeedsAnExpert</w:t>
             </w:r>
-            <w:proofErr w:type="spellEnd"/>
             <w:r>
               <w:rPr>
                 <w:rFonts w:ascii="GDSTransportWebsite" w:hAnsi="GDSTransportWebsite"/>
@@ -4140,27 +3307,7 @@
           <w:color w:val="0A0A0A"/>
           <w:shd w:val="clear" w:color="auto" w:fill="FFFFFF"/>
         </w:rPr>
-        <w:t>&lt;&lt;cs_{</w:t>
-      </w:r>
-      <w:proofErr w:type="spellStart"/>
-      <w:proofErr w:type="gramStart"/>
-      <w:r>
-        <w:rPr>
-          <w:rFonts w:ascii="GDSTransportWebsite" w:hAnsi="GDSTransportWebsite"/>
-          <w:color w:val="0A0A0A"/>
-          <w:shd w:val="clear" w:color="auto" w:fill="FFFFFF"/>
-        </w:rPr>
-        <w:t>experts.expertRequired</w:t>
-      </w:r>
-      <w:proofErr w:type="spellEnd"/>
-      <w:proofErr w:type="gramEnd"/>
-      <w:r>
-        <w:rPr>
-          <w:rFonts w:ascii="GDSTransportWebsite" w:hAnsi="GDSTransportWebsite"/>
-          <w:color w:val="0A0A0A"/>
-          <w:shd w:val="clear" w:color="auto" w:fill="FFFFFF"/>
-        </w:rPr>
-        <w:t>='Yes'}&gt;&gt;</w:t>
+        <w:t>&lt;&lt;cs_{experts.expertRequired='Yes'}&gt;&gt;</w:t>
       </w:r>
     </w:p>
     <w:tbl>
@@ -4207,29 +3354,7 @@
                 <w:color w:val="0A0A0A"/>
                 <w:shd w:val="clear" w:color="auto" w:fill="FFFFFF"/>
               </w:rPr>
-              <w:t xml:space="preserve">Have you already sent expert reports or </w:t>
-            </w:r>
-            <w:proofErr w:type="gramStart"/>
-            <w:r>
-              <w:rPr>
-                <w:rFonts w:ascii="GDSTransportWebsite" w:hAnsi="GDSTransportWebsite"/>
-                <w:b/>
-                <w:bCs/>
-                <w:color w:val="0A0A0A"/>
-                <w:shd w:val="clear" w:color="auto" w:fill="FFFFFF"/>
-              </w:rPr>
-              <w:t>similar to</w:t>
-            </w:r>
-            <w:proofErr w:type="gramEnd"/>
-            <w:r>
-              <w:rPr>
-                <w:rFonts w:ascii="GDSTransportWebsite" w:hAnsi="GDSTransportWebsite"/>
-                <w:b/>
-                <w:bCs/>
-                <w:color w:val="0A0A0A"/>
-                <w:shd w:val="clear" w:color="auto" w:fill="FFFFFF"/>
-              </w:rPr>
-              <w:t xml:space="preserve"> other parties?</w:t>
+              <w:t>Have you already sent expert reports or similar to other parties?</w:t>
             </w:r>
           </w:p>
           <w:p>
@@ -4262,57 +3387,7 @@
                 <w:rFonts w:ascii="GDSTransportWebsite" w:hAnsi="GDSTransportWebsite"/>
                 <w:color w:val="0A0A0A"/>
               </w:rPr>
-              <w:t>&lt;&lt;cs_{</w:t>
-            </w:r>
-            <w:proofErr w:type="spellStart"/>
-            <w:r>
-              <w:rPr>
-                <w:rFonts w:ascii="GDSTransportWebsite" w:hAnsi="GDSTransportWebsite"/>
-                <w:color w:val="0A0A0A"/>
-              </w:rPr>
-              <w:t>isBlank</w:t>
-            </w:r>
-            <w:proofErr w:type="spellEnd"/>
-            <w:r>
-              <w:rPr>
-                <w:rFonts w:ascii="GDSTransportWebsite" w:hAnsi="GDSTransportWebsite"/>
-                <w:color w:val="0A0A0A"/>
-              </w:rPr>
-              <w:t>(</w:t>
-            </w:r>
-            <w:proofErr w:type="spellStart"/>
-            <w:proofErr w:type="gramStart"/>
-            <w:r>
-              <w:rPr>
-                <w:rFonts w:ascii="GDSTransportWebsite" w:hAnsi="GDSTransportWebsite"/>
-                <w:color w:val="0A0A0A"/>
-              </w:rPr>
-              <w:t>experts.expertReportsSent</w:t>
-            </w:r>
-            <w:proofErr w:type="spellEnd"/>
-            <w:proofErr w:type="gramEnd"/>
-            <w:r>
-              <w:rPr>
-                <w:rFonts w:ascii="GDSTransportWebsite" w:hAnsi="GDSTransportWebsite"/>
-                <w:color w:val="0A0A0A"/>
-              </w:rPr>
-              <w:t>)}&gt;&gt;Not Provided&lt;&lt;else&gt;&gt;&lt;&lt;</w:t>
-            </w:r>
-            <w:proofErr w:type="spellStart"/>
-            <w:r>
-              <w:rPr>
-                <w:rFonts w:ascii="GDSTransportWebsite" w:hAnsi="GDSTransportWebsite"/>
-                <w:color w:val="0A0A0A"/>
-              </w:rPr>
-              <w:t>experts.expertReportsSent</w:t>
-            </w:r>
-            <w:proofErr w:type="spellEnd"/>
-            <w:r>
-              <w:rPr>
-                <w:rFonts w:ascii="GDSTransportWebsite" w:hAnsi="GDSTransportWebsite"/>
-                <w:color w:val="0A0A0A"/>
-              </w:rPr>
-              <w:t>&gt;&gt;&lt;&lt;es_&gt;&gt;</w:t>
+              <w:t>&lt;&lt;cs_{isBlank(experts.expertReportsSent)}&gt;&gt;Not Provided&lt;&lt;else&gt;&gt;&lt;&lt;experts.expertReportsSent&gt;&gt;&lt;&lt;es_&gt;&gt;</w:t>
             </w:r>
           </w:p>
         </w:tc>
@@ -4389,57 +3464,7 @@
                 <w:rFonts w:ascii="GDSTransportWebsite" w:hAnsi="GDSTransportWebsite"/>
                 <w:color w:val="0A0A0A"/>
               </w:rPr>
-              <w:t>&lt;&lt;cs_{</w:t>
-            </w:r>
-            <w:proofErr w:type="spellStart"/>
-            <w:r>
-              <w:rPr>
-                <w:rFonts w:ascii="GDSTransportWebsite" w:hAnsi="GDSTransportWebsite"/>
-                <w:color w:val="0A0A0A"/>
-              </w:rPr>
-              <w:t>isBlank</w:t>
-            </w:r>
-            <w:proofErr w:type="spellEnd"/>
-            <w:r>
-              <w:rPr>
-                <w:rFonts w:ascii="GDSTransportWebsite" w:hAnsi="GDSTransportWebsite"/>
-                <w:color w:val="0A0A0A"/>
-              </w:rPr>
-              <w:t>(</w:t>
-            </w:r>
-            <w:proofErr w:type="spellStart"/>
-            <w:proofErr w:type="gramStart"/>
-            <w:r>
-              <w:rPr>
-                <w:rFonts w:ascii="GDSTransportWebsite" w:hAnsi="GDSTransportWebsite"/>
-                <w:color w:val="0A0A0A"/>
-              </w:rPr>
-              <w:t>experts.jointExpertSuitable</w:t>
-            </w:r>
-            <w:proofErr w:type="spellEnd"/>
-            <w:proofErr w:type="gramEnd"/>
-            <w:r>
-              <w:rPr>
-                <w:rFonts w:ascii="GDSTransportWebsite" w:hAnsi="GDSTransportWebsite"/>
-                <w:color w:val="0A0A0A"/>
-              </w:rPr>
-              <w:t>)}&gt;&gt;Not Provided&lt;&lt;else&gt;&gt;&lt;&lt;</w:t>
-            </w:r>
-            <w:proofErr w:type="spellStart"/>
-            <w:r>
-              <w:rPr>
-                <w:rFonts w:ascii="GDSTransportWebsite" w:hAnsi="GDSTransportWebsite"/>
-                <w:color w:val="0A0A0A"/>
-              </w:rPr>
-              <w:t>experts.jointExpertSuitable</w:t>
-            </w:r>
-            <w:proofErr w:type="spellEnd"/>
-            <w:r>
-              <w:rPr>
-                <w:rFonts w:ascii="GDSTransportWebsite" w:hAnsi="GDSTransportWebsite"/>
-                <w:color w:val="0A0A0A"/>
-              </w:rPr>
-              <w:t>&gt;&gt;&lt;&lt;es_&gt;&gt;</w:t>
+              <w:t>&lt;&lt;cs_{isBlank(experts.jointExpertSuitable)}&gt;&gt;Not Provided&lt;&lt;else&gt;&gt;&lt;&lt;experts.jointExpertSuitable&gt;&gt;&lt;&lt;es_&gt;&gt;</w:t>
             </w:r>
           </w:p>
         </w:tc>
@@ -4470,35 +3495,7 @@
                 <w:color w:val="0A0A0A"/>
                 <w:shd w:val="clear" w:color="auto" w:fill="FFFFFF"/>
               </w:rPr>
-              <w:t>&lt;&lt;</w:t>
-            </w:r>
-            <w:proofErr w:type="spellStart"/>
-            <w:r>
-              <w:rPr>
-                <w:rFonts w:ascii="GDSTransportWebsite" w:hAnsi="GDSTransportWebsite"/>
-                <w:color w:val="0A0A0A"/>
-                <w:shd w:val="clear" w:color="auto" w:fill="FFFFFF"/>
-              </w:rPr>
-              <w:t>rr_</w:t>
-            </w:r>
-            <w:proofErr w:type="gramStart"/>
-            <w:r>
-              <w:rPr>
-                <w:rFonts w:ascii="GDSTransportWebsite" w:hAnsi="GDSTransportWebsite"/>
-                <w:color w:val="0A0A0A"/>
-                <w:shd w:val="clear" w:color="auto" w:fill="FFFFFF"/>
-              </w:rPr>
-              <w:t>experts.details</w:t>
-            </w:r>
-            <w:proofErr w:type="spellEnd"/>
-            <w:proofErr w:type="gramEnd"/>
-            <w:r>
-              <w:rPr>
-                <w:rFonts w:ascii="GDSTransportWebsite" w:hAnsi="GDSTransportWebsite"/>
-                <w:color w:val="0A0A0A"/>
-                <w:shd w:val="clear" w:color="auto" w:fill="FFFFFF"/>
-              </w:rPr>
-              <w:t>&gt;&gt;</w:t>
+              <w:t>&lt;&lt;rr_experts.details&gt;&gt;</w:t>
             </w:r>
           </w:p>
         </w:tc>
@@ -4531,23 +3528,7 @@
                 <w:rFonts w:ascii="GDSTransportWebsite" w:hAnsi="GDSTransportWebsite"/>
                 <w:color w:val="0A0A0A"/>
               </w:rPr>
-              <w:t>Expert &lt;&lt;$</w:t>
-            </w:r>
-            <w:proofErr w:type="spellStart"/>
-            <w:r>
-              <w:rPr>
-                <w:rFonts w:ascii="GDSTransportWebsite" w:hAnsi="GDSTransportWebsite"/>
-                <w:color w:val="0A0A0A"/>
-              </w:rPr>
-              <w:t>itemnum</w:t>
-            </w:r>
-            <w:proofErr w:type="spellEnd"/>
-            <w:r>
-              <w:rPr>
-                <w:rFonts w:ascii="GDSTransportWebsite" w:hAnsi="GDSTransportWebsite"/>
-                <w:color w:val="0A0A0A"/>
-              </w:rPr>
-              <w:t>&gt;&gt;</w:t>
+              <w:t>Expert &lt;&lt;$itemnum&gt;&gt;</w:t>
             </w:r>
           </w:p>
         </w:tc>
@@ -4624,25 +3605,8 @@
                 <w:rFonts w:ascii="GDSTransportWebsite" w:hAnsi="GDSTransportWebsite"/>
                 <w:color w:val="0A0A0A"/>
               </w:rPr>
-              <w:t>&lt;&lt;cs_{</w:t>
-            </w:r>
-            <w:proofErr w:type="spellStart"/>
-            <w:r>
-              <w:rPr>
-                <w:rFonts w:ascii="GDSTransportWebsite" w:hAnsi="GDSTransportWebsite"/>
-                <w:color w:val="0A0A0A"/>
-              </w:rPr>
-              <w:t>isBlank</w:t>
-            </w:r>
-            <w:proofErr w:type="spellEnd"/>
-            <w:r>
-              <w:rPr>
-                <w:rFonts w:ascii="GDSTransportWebsite" w:hAnsi="GDSTransportWebsite"/>
-                <w:color w:val="0A0A0A"/>
-              </w:rPr>
-              <w:t>(</w:t>
-            </w:r>
-            <w:proofErr w:type="spellStart"/>
+              <w:t>&lt;&lt;cs_{isBlank(</w:t>
+            </w:r>
             <w:r>
               <w:rPr>
                 <w:rFonts w:ascii="GDSTransportWebsite" w:hAnsi="GDSTransportWebsite"/>
@@ -4650,7 +3614,6 @@
               </w:rPr>
               <w:t>firstName</w:t>
             </w:r>
-            <w:proofErr w:type="spellEnd"/>
             <w:r>
               <w:rPr>
                 <w:rFonts w:ascii="GDSTransportWebsite" w:hAnsi="GDSTransportWebsite"/>
@@ -4658,7 +3621,6 @@
               </w:rPr>
               <w:t xml:space="preserve">)}&gt;&gt;Not Provided&lt;&lt;else&gt;&gt;&lt;&lt; </w:t>
             </w:r>
-            <w:proofErr w:type="spellStart"/>
             <w:r>
               <w:rPr>
                 <w:rFonts w:ascii="GDSTransportWebsite" w:hAnsi="GDSTransportWebsite"/>
@@ -4666,7 +3628,6 @@
               </w:rPr>
               <w:t>firstName</w:t>
             </w:r>
-            <w:proofErr w:type="spellEnd"/>
             <w:r>
               <w:rPr>
                 <w:rFonts w:ascii="GDSTransportWebsite" w:hAnsi="GDSTransportWebsite"/>
@@ -4679,23 +3640,7 @@
                 <w:rFonts w:ascii="GDSTransportWebsite" w:hAnsi="GDSTransportWebsite"/>
                 <w:color w:val="0A0A0A"/>
               </w:rPr>
-              <w:t xml:space="preserve"> &lt;&lt;</w:t>
-            </w:r>
-            <w:proofErr w:type="spellStart"/>
-            <w:r>
-              <w:rPr>
-                <w:rFonts w:ascii="GDSTransportWebsite" w:hAnsi="GDSTransportWebsite"/>
-                <w:color w:val="0A0A0A"/>
-              </w:rPr>
-              <w:t>lastName</w:t>
-            </w:r>
-            <w:proofErr w:type="spellEnd"/>
-            <w:r>
-              <w:rPr>
-                <w:rFonts w:ascii="GDSTransportWebsite" w:hAnsi="GDSTransportWebsite"/>
-                <w:color w:val="0A0A0A"/>
-              </w:rPr>
-              <w:t>&gt;&gt;</w:t>
+              <w:t xml:space="preserve"> &lt;&lt;lastName&gt;&gt;</w:t>
             </w:r>
             <w:r>
               <w:rPr>
@@ -4781,23 +3726,13 @@
               </w:rPr>
               <w:t>&lt;&lt;cs_{</w:t>
             </w:r>
-            <w:proofErr w:type="spellStart"/>
-            <w:r>
-              <w:rPr>
-                <w:rFonts w:ascii="GDSTransportWebsite" w:hAnsi="GDSTransportWebsite"/>
-                <w:color w:val="0A0A0A"/>
-              </w:rPr>
-              <w:t>isBlank</w:t>
-            </w:r>
-            <w:proofErr w:type="spellEnd"/>
-            <w:r>
-              <w:rPr>
-                <w:rFonts w:ascii="GDSTransportWebsite" w:hAnsi="GDSTransportWebsite"/>
-                <w:color w:val="0A0A0A"/>
-              </w:rPr>
-              <w:t>(</w:t>
-            </w:r>
-            <w:proofErr w:type="spellStart"/>
+            <w:r>
+              <w:rPr>
+                <w:rFonts w:ascii="GDSTransportWebsite" w:hAnsi="GDSTransportWebsite"/>
+                <w:color w:val="0A0A0A"/>
+              </w:rPr>
+              <w:t>isBlank(</w:t>
+            </w:r>
             <w:r>
               <w:rPr>
                 <w:rFonts w:ascii="GDSTransportWebsite" w:hAnsi="GDSTransportWebsite"/>
@@ -4805,7 +3740,6 @@
               </w:rPr>
               <w:t>phoneNumber</w:t>
             </w:r>
-            <w:proofErr w:type="spellEnd"/>
             <w:r>
               <w:rPr>
                 <w:rFonts w:ascii="GDSTransportWebsite" w:hAnsi="GDSTransportWebsite"/>
@@ -4832,23 +3766,7 @@
                 <w:rFonts w:ascii="GDSTransportWebsite" w:hAnsi="GDSTransportWebsite"/>
                 <w:color w:val="0A0A0A"/>
               </w:rPr>
-              <w:t>&lt;&lt;</w:t>
-            </w:r>
-            <w:proofErr w:type="spellStart"/>
-            <w:r>
-              <w:rPr>
-                <w:rFonts w:ascii="GDSTransportWebsite" w:hAnsi="GDSTransportWebsite"/>
-                <w:color w:val="0A0A0A"/>
-              </w:rPr>
-              <w:t>phoneNumber</w:t>
-            </w:r>
-            <w:proofErr w:type="spellEnd"/>
-            <w:r>
-              <w:rPr>
-                <w:rFonts w:ascii="GDSTransportWebsite" w:hAnsi="GDSTransportWebsite"/>
-                <w:color w:val="0A0A0A"/>
-              </w:rPr>
-              <w:t>&gt;&gt;&lt;&lt;es_&gt;&gt;</w:t>
+              <w:t>&lt;&lt;phoneNumber&gt;&gt;&lt;&lt;es_&gt;&gt;</w:t>
             </w:r>
           </w:p>
         </w:tc>
@@ -4925,55 +3843,7 @@
                 <w:rFonts w:ascii="GDSTransportWebsite" w:hAnsi="GDSTransportWebsite"/>
                 <w:color w:val="0A0A0A"/>
               </w:rPr>
-              <w:t>&lt;&lt;cs_{</w:t>
-            </w:r>
-            <w:proofErr w:type="spellStart"/>
-            <w:r>
-              <w:rPr>
-                <w:rFonts w:ascii="GDSTransportWebsite" w:hAnsi="GDSTransportWebsite"/>
-                <w:color w:val="0A0A0A"/>
-              </w:rPr>
-              <w:t>isBlank</w:t>
-            </w:r>
-            <w:proofErr w:type="spellEnd"/>
-            <w:r>
-              <w:rPr>
-                <w:rFonts w:ascii="GDSTransportWebsite" w:hAnsi="GDSTransportWebsite"/>
-                <w:color w:val="0A0A0A"/>
-              </w:rPr>
-              <w:t>(</w:t>
-            </w:r>
-            <w:proofErr w:type="spellStart"/>
-            <w:r>
-              <w:rPr>
-                <w:rFonts w:ascii="GDSTransportWebsite" w:hAnsi="GDSTransportWebsite"/>
-                <w:color w:val="0A0A0A"/>
-              </w:rPr>
-              <w:t>emailAddress</w:t>
-            </w:r>
-            <w:proofErr w:type="spellEnd"/>
-            <w:r>
-              <w:rPr>
-                <w:rFonts w:ascii="GDSTransportWebsite" w:hAnsi="GDSTransportWebsite"/>
-                <w:color w:val="0A0A0A"/>
-              </w:rPr>
-              <w:t>)}&gt;&gt;Not Provided&lt;&lt;else&gt;&gt;&lt;&lt;</w:t>
-            </w:r>
-            <w:proofErr w:type="spellStart"/>
-            <w:r>
-              <w:rPr>
-                <w:rFonts w:ascii="GDSTransportWebsite" w:hAnsi="GDSTransportWebsite"/>
-                <w:color w:val="0A0A0A"/>
-              </w:rPr>
-              <w:t>emailAddress</w:t>
-            </w:r>
-            <w:proofErr w:type="spellEnd"/>
-            <w:r>
-              <w:rPr>
-                <w:rFonts w:ascii="GDSTransportWebsite" w:hAnsi="GDSTransportWebsite"/>
-                <w:color w:val="0A0A0A"/>
-              </w:rPr>
-              <w:t>&gt;&gt;&lt;&lt;es_&gt;&gt;</w:t>
+              <w:t>&lt;&lt;cs_{isBlank(emailAddress)}&gt;&gt;Not Provided&lt;&lt;else&gt;&gt;&lt;&lt;emailAddress&gt;&gt;&lt;&lt;es_&gt;&gt;</w:t>
             </w:r>
           </w:p>
         </w:tc>
@@ -5050,55 +3920,7 @@
                 <w:rFonts w:ascii="GDSTransportWebsite" w:hAnsi="GDSTransportWebsite"/>
                 <w:color w:val="0A0A0A"/>
               </w:rPr>
-              <w:t>&lt;&lt;cs_{</w:t>
-            </w:r>
-            <w:proofErr w:type="spellStart"/>
-            <w:r>
-              <w:rPr>
-                <w:rFonts w:ascii="GDSTransportWebsite" w:hAnsi="GDSTransportWebsite"/>
-                <w:color w:val="0A0A0A"/>
-              </w:rPr>
-              <w:t>isBlank</w:t>
-            </w:r>
-            <w:proofErr w:type="spellEnd"/>
-            <w:r>
-              <w:rPr>
-                <w:rFonts w:ascii="GDSTransportWebsite" w:hAnsi="GDSTransportWebsite"/>
-                <w:color w:val="0A0A0A"/>
-              </w:rPr>
-              <w:t>(</w:t>
-            </w:r>
-            <w:proofErr w:type="spellStart"/>
-            <w:r>
-              <w:rPr>
-                <w:rFonts w:ascii="GDSTransportWebsite" w:hAnsi="GDSTransportWebsite"/>
-                <w:color w:val="0A0A0A"/>
-              </w:rPr>
-              <w:t>fieldOfExpertise</w:t>
-            </w:r>
-            <w:proofErr w:type="spellEnd"/>
-            <w:r>
-              <w:rPr>
-                <w:rFonts w:ascii="GDSTransportWebsite" w:hAnsi="GDSTransportWebsite"/>
-                <w:color w:val="0A0A0A"/>
-              </w:rPr>
-              <w:t>)}&gt;&gt;Not Provided&lt;&lt;else&gt;&gt;&lt;&lt;</w:t>
-            </w:r>
-            <w:proofErr w:type="spellStart"/>
-            <w:r>
-              <w:rPr>
-                <w:rFonts w:ascii="GDSTransportWebsite" w:hAnsi="GDSTransportWebsite"/>
-                <w:color w:val="0A0A0A"/>
-              </w:rPr>
-              <w:t>fieldOfExpertise</w:t>
-            </w:r>
-            <w:proofErr w:type="spellEnd"/>
-            <w:r>
-              <w:rPr>
-                <w:rFonts w:ascii="GDSTransportWebsite" w:hAnsi="GDSTransportWebsite"/>
-                <w:color w:val="0A0A0A"/>
-              </w:rPr>
-              <w:t>&gt;&gt;&lt;&lt;es_&gt;&gt;</w:t>
+              <w:t>&lt;&lt;cs_{isBlank(fieldOfExpertise)}&gt;&gt;Not Provided&lt;&lt;else&gt;&gt;&lt;&lt;fieldOfExpertise&gt;&gt;&lt;&lt;es_&gt;&gt;</w:t>
             </w:r>
           </w:p>
         </w:tc>
@@ -5136,20 +3958,8 @@
                 <w:color w:val="0A0A0A"/>
                 <w:shd w:val="clear" w:color="auto" w:fill="FFFFFF"/>
               </w:rPr>
-              <w:t xml:space="preserve">Why you need this </w:t>
-            </w:r>
-            <w:proofErr w:type="gramStart"/>
-            <w:r>
-              <w:rPr>
-                <w:rFonts w:ascii="GDSTransportWebsite" w:hAnsi="GDSTransportWebsite"/>
-                <w:b/>
-                <w:bCs/>
-                <w:color w:val="0A0A0A"/>
-                <w:shd w:val="clear" w:color="auto" w:fill="FFFFFF"/>
-              </w:rPr>
-              <w:t>expert</w:t>
-            </w:r>
-            <w:proofErr w:type="gramEnd"/>
+              <w:t>Why you need this expert</w:t>
+            </w:r>
           </w:p>
           <w:p>
             <w:pPr>
@@ -5190,55 +4000,7 @@
                 <w:rFonts w:ascii="GDSTransportWebsite" w:hAnsi="GDSTransportWebsite"/>
                 <w:color w:val="0A0A0A"/>
               </w:rPr>
-              <w:t>&lt;&lt;cs_{</w:t>
-            </w:r>
-            <w:proofErr w:type="spellStart"/>
-            <w:r>
-              <w:rPr>
-                <w:rFonts w:ascii="GDSTransportWebsite" w:hAnsi="GDSTransportWebsite"/>
-                <w:color w:val="0A0A0A"/>
-              </w:rPr>
-              <w:t>isBlank</w:t>
-            </w:r>
-            <w:proofErr w:type="spellEnd"/>
-            <w:r>
-              <w:rPr>
-                <w:rFonts w:ascii="GDSTransportWebsite" w:hAnsi="GDSTransportWebsite"/>
-                <w:color w:val="0A0A0A"/>
-              </w:rPr>
-              <w:t>(</w:t>
-            </w:r>
-            <w:proofErr w:type="spellStart"/>
-            <w:r>
-              <w:rPr>
-                <w:rFonts w:ascii="GDSTransportWebsite" w:hAnsi="GDSTransportWebsite"/>
-                <w:color w:val="0A0A0A"/>
-              </w:rPr>
-              <w:t>whyRequired</w:t>
-            </w:r>
-            <w:proofErr w:type="spellEnd"/>
-            <w:r>
-              <w:rPr>
-                <w:rFonts w:ascii="GDSTransportWebsite" w:hAnsi="GDSTransportWebsite"/>
-                <w:color w:val="0A0A0A"/>
-              </w:rPr>
-              <w:t>)}&gt;&gt;Not Provided&lt;&lt;else&gt;&gt;&lt;&lt;</w:t>
-            </w:r>
-            <w:proofErr w:type="spellStart"/>
-            <w:r>
-              <w:rPr>
-                <w:rFonts w:ascii="GDSTransportWebsite" w:hAnsi="GDSTransportWebsite"/>
-                <w:color w:val="0A0A0A"/>
-              </w:rPr>
-              <w:t>whyRequired</w:t>
-            </w:r>
-            <w:proofErr w:type="spellEnd"/>
-            <w:r>
-              <w:rPr>
-                <w:rFonts w:ascii="GDSTransportWebsite" w:hAnsi="GDSTransportWebsite"/>
-                <w:color w:val="0A0A0A"/>
-              </w:rPr>
-              <w:t>&gt;&gt;&lt;&lt;es_&gt;&gt;</w:t>
+              <w:t>&lt;&lt;cs_{isBlank(whyRequired)}&gt;&gt;Not Provided&lt;&lt;else&gt;&gt;&lt;&lt;whyRequired&gt;&gt;&lt;&lt;es_&gt;&gt;</w:t>
             </w:r>
           </w:p>
         </w:tc>
@@ -5318,55 +4080,7 @@
                 <w:rFonts w:ascii="GDSTransportWebsite" w:hAnsi="GDSTransportWebsite"/>
                 <w:color w:val="0A0A0A"/>
               </w:rPr>
-              <w:t>&lt;&lt;cs_{</w:t>
-            </w:r>
-            <w:proofErr w:type="spellStart"/>
-            <w:r>
-              <w:rPr>
-                <w:rFonts w:ascii="GDSTransportWebsite" w:hAnsi="GDSTransportWebsite"/>
-                <w:color w:val="0A0A0A"/>
-              </w:rPr>
-              <w:t>isBlank</w:t>
-            </w:r>
-            <w:proofErr w:type="spellEnd"/>
-            <w:r>
-              <w:rPr>
-                <w:rFonts w:ascii="GDSTransportWebsite" w:hAnsi="GDSTransportWebsite"/>
-                <w:color w:val="0A0A0A"/>
-              </w:rPr>
-              <w:t>(</w:t>
-            </w:r>
-            <w:proofErr w:type="spellStart"/>
-            <w:r>
-              <w:rPr>
-                <w:rFonts w:ascii="GDSTransportWebsite" w:hAnsi="GDSTransportWebsite"/>
-                <w:color w:val="0A0A0A"/>
-              </w:rPr>
-              <w:t>formattedCost</w:t>
-            </w:r>
-            <w:proofErr w:type="spellEnd"/>
-            <w:r>
-              <w:rPr>
-                <w:rFonts w:ascii="GDSTransportWebsite" w:hAnsi="GDSTransportWebsite"/>
-                <w:color w:val="0A0A0A"/>
-              </w:rPr>
-              <w:t>)}&gt;&gt;Not Provided&lt;&lt;else&gt;&gt;&lt;&lt;</w:t>
-            </w:r>
-            <w:proofErr w:type="spellStart"/>
-            <w:r>
-              <w:rPr>
-                <w:rFonts w:ascii="GDSTransportWebsite" w:hAnsi="GDSTransportWebsite"/>
-                <w:color w:val="0A0A0A"/>
-              </w:rPr>
-              <w:t>formattedCost</w:t>
-            </w:r>
-            <w:proofErr w:type="spellEnd"/>
-            <w:r>
-              <w:rPr>
-                <w:rFonts w:ascii="GDSTransportWebsite" w:hAnsi="GDSTransportWebsite"/>
-                <w:color w:val="0A0A0A"/>
-              </w:rPr>
-              <w:t>&gt;&gt;&lt;&lt;es_&gt;&gt;</w:t>
+              <w:t>&lt;&lt;cs_{isBlank(formattedCost)}&gt;&gt;Not Provided&lt;&lt;else&gt;&gt;&lt;&lt;formattedCost&gt;&gt;&lt;&lt;es_&gt;&gt;</w:t>
             </w:r>
           </w:p>
         </w:tc>
@@ -5398,35 +4112,7 @@
                 <w:color w:val="0A0A0A"/>
                 <w:shd w:val="clear" w:color="auto" w:fill="FFFFFF"/>
               </w:rPr>
-              <w:t>&lt;&lt;</w:t>
-            </w:r>
-            <w:proofErr w:type="spellStart"/>
-            <w:r>
-              <w:rPr>
-                <w:rFonts w:ascii="GDSTransportWebsite" w:hAnsi="GDSTransportWebsite"/>
-                <w:color w:val="0A0A0A"/>
-                <w:shd w:val="clear" w:color="auto" w:fill="FFFFFF"/>
-              </w:rPr>
-              <w:t>er_</w:t>
-            </w:r>
-            <w:proofErr w:type="gramStart"/>
-            <w:r>
-              <w:rPr>
-                <w:rFonts w:ascii="GDSTransportWebsite" w:hAnsi="GDSTransportWebsite"/>
-                <w:color w:val="0A0A0A"/>
-                <w:shd w:val="clear" w:color="auto" w:fill="FFFFFF"/>
-              </w:rPr>
-              <w:t>experts.details</w:t>
-            </w:r>
-            <w:proofErr w:type="spellEnd"/>
-            <w:proofErr w:type="gramEnd"/>
-            <w:r>
-              <w:rPr>
-                <w:rFonts w:ascii="GDSTransportWebsite" w:hAnsi="GDSTransportWebsite"/>
-                <w:color w:val="0A0A0A"/>
-                <w:shd w:val="clear" w:color="auto" w:fill="FFFFFF"/>
-              </w:rPr>
-              <w:t>&gt;&gt;</w:t>
+              <w:t>&lt;&lt;er_experts.details&gt;&gt;</w:t>
             </w:r>
           </w:p>
         </w:tc>
@@ -5473,7 +4159,6 @@
         </w:rPr>
         <w:t xml:space="preserve"> </w:t>
       </w:r>
-      <w:proofErr w:type="gramStart"/>
       <w:r>
         <w:rPr>
           <w:rFonts w:ascii="GDSTransportWebsite" w:hAnsi="GDSTransportWebsite"/>
@@ -5486,15 +4171,7 @@
           <w:rFonts w:ascii="GDSTransportWebsite" w:hAnsi="GDSTransportWebsite"/>
           <w:color w:val="0A0A0A"/>
         </w:rPr>
-        <w:t xml:space="preserve"> </w:t>
-      </w:r>
-      <w:proofErr w:type="spellStart"/>
-      <w:r>
-        <w:rPr>
-          <w:rFonts w:ascii="GDSTransportWebsite" w:hAnsi="GDSTransportWebsite"/>
-          <w:color w:val="0A0A0A"/>
-        </w:rPr>
-        <w:t>lipExperts</w:t>
+        <w:t xml:space="preserve"> lipExperts</w:t>
       </w:r>
       <w:r>
         <w:rPr>
@@ -5503,8 +4180,6 @@
         </w:rPr>
         <w:t>.caseNeedsAnExpert</w:t>
       </w:r>
-      <w:proofErr w:type="spellEnd"/>
-      <w:proofErr w:type="gramEnd"/>
       <w:r>
         <w:rPr>
           <w:rFonts w:ascii="GDSTransportWebsite" w:hAnsi="GDSTransportWebsite"/>
@@ -5607,15 +4282,7 @@
                 <w:rFonts w:ascii="GDSTransportWebsite" w:hAnsi="GDSTransportWebsite"/>
                 <w:color w:val="0A0A0A"/>
               </w:rPr>
-              <w:t xml:space="preserve"> </w:t>
-            </w:r>
-            <w:proofErr w:type="spellStart"/>
-            <w:r>
-              <w:rPr>
-                <w:rFonts w:ascii="GDSTransportWebsite" w:hAnsi="GDSTransportWebsite"/>
-                <w:color w:val="0A0A0A"/>
-              </w:rPr>
-              <w:t>lipExperts</w:t>
+              <w:t xml:space="preserve"> lipExperts</w:t>
             </w:r>
             <w:r>
               <w:rPr>
@@ -5631,20 +4298,12 @@
               </w:rPr>
               <w:t>expertReportRequired</w:t>
             </w:r>
-            <w:proofErr w:type="spellEnd"/>
-            <w:r>
-              <w:rPr>
-                <w:rFonts w:ascii="GDSTransportWebsite" w:hAnsi="GDSTransportWebsite"/>
-                <w:color w:val="0A0A0A"/>
-              </w:rPr>
-              <w:t xml:space="preserve"> </w:t>
-            </w:r>
-            <w:r>
-              <w:rPr>
-                <w:rFonts w:ascii="GDSTransportWebsite" w:hAnsi="GDSTransportWebsite"/>
-                <w:color w:val="0A0A0A"/>
-              </w:rPr>
-              <w:t>&gt;&gt;</w:t>
+            <w:r>
+              <w:rPr>
+                <w:rFonts w:ascii="GDSTransportWebsite" w:hAnsi="GDSTransportWebsite"/>
+                <w:color w:val="0A0A0A"/>
+              </w:rPr>
+              <w:t xml:space="preserve"> &gt;&gt;</w:t>
             </w:r>
           </w:p>
         </w:tc>
@@ -5663,30 +4322,14 @@
           <w:rFonts w:ascii="GDSTransportWebsite" w:hAnsi="GDSTransportWebsite"/>
           <w:color w:val="0A0A0A"/>
         </w:rPr>
-        <w:t>&lt;&lt;cs</w:t>
-      </w:r>
-      <w:proofErr w:type="gramStart"/>
-      <w:r>
-        <w:rPr>
-          <w:rFonts w:ascii="GDSTransportWebsite" w:hAnsi="GDSTransportWebsite"/>
-          <w:color w:val="0A0A0A"/>
-        </w:rPr>
-        <w:t>_{</w:t>
+        <w:t>&lt;&lt;cs_{</w:t>
       </w:r>
       <w:r>
         <w:rPr>
           <w:rFonts w:ascii="GDSTransportWebsite" w:hAnsi="GDSTransportWebsite"/>
           <w:color w:val="0A0A0A"/>
         </w:rPr>
-        <w:t xml:space="preserve"> </w:t>
-      </w:r>
-      <w:proofErr w:type="spellStart"/>
-      <w:r>
-        <w:rPr>
-          <w:rFonts w:ascii="GDSTransportWebsite" w:hAnsi="GDSTransportWebsite"/>
-          <w:color w:val="0A0A0A"/>
-        </w:rPr>
-        <w:t>lipExperts</w:t>
+        <w:t xml:space="preserve"> lipExperts</w:t>
       </w:r>
       <w:r>
         <w:rPr>
@@ -5702,8 +4345,6 @@
         </w:rPr>
         <w:t>expertReportRequired</w:t>
       </w:r>
-      <w:proofErr w:type="spellEnd"/>
-      <w:proofErr w:type="gramEnd"/>
       <w:r>
         <w:rPr>
           <w:rFonts w:ascii="GDSTransportWebsite" w:hAnsi="GDSTransportWebsite"/>
@@ -5774,25 +4415,7 @@
                 <w:color w:val="0A0A0A"/>
                 <w:shd w:val="clear" w:color="auto" w:fill="FFFFFF"/>
               </w:rPr>
-              <w:t>&lt;&lt;</w:t>
-            </w:r>
-            <w:proofErr w:type="spellStart"/>
-            <w:r>
-              <w:rPr>
-                <w:rFonts w:ascii="GDSTransportWebsite" w:hAnsi="GDSTransportWebsite"/>
-                <w:color w:val="0A0A0A"/>
-                <w:shd w:val="clear" w:color="auto" w:fill="FFFFFF"/>
-              </w:rPr>
-              <w:t>rr</w:t>
-            </w:r>
-            <w:proofErr w:type="spellEnd"/>
-            <w:r>
-              <w:rPr>
-                <w:rFonts w:ascii="GDSTransportWebsite" w:hAnsi="GDSTransportWebsite"/>
-                <w:color w:val="0A0A0A"/>
-                <w:shd w:val="clear" w:color="auto" w:fill="FFFFFF"/>
-              </w:rPr>
-              <w:t>_</w:t>
+              <w:t>&lt;&lt;rr_</w:t>
             </w:r>
             <w:r>
               <w:rPr>
@@ -5801,7 +4424,6 @@
               </w:rPr>
               <w:t xml:space="preserve"> </w:t>
             </w:r>
-            <w:proofErr w:type="spellStart"/>
             <w:r>
               <w:rPr>
                 <w:rFonts w:ascii="GDSTransportWebsite" w:hAnsi="GDSTransportWebsite"/>
@@ -5825,7 +4447,6 @@
               </w:rPr>
               <w:t>details</w:t>
             </w:r>
-            <w:proofErr w:type="spellEnd"/>
             <w:r>
               <w:rPr>
                 <w:rFonts w:ascii="GDSTransportWebsite" w:hAnsi="GDSTransportWebsite"/>
@@ -5865,30 +4486,7 @@
                 <w:rFonts w:ascii="GDSTransportWebsite" w:hAnsi="GDSTransportWebsite"/>
                 <w:color w:val="0A0A0A"/>
               </w:rPr>
-              <w:t>Report</w:t>
-            </w:r>
-            <w:r>
-              <w:rPr>
-                <w:rFonts w:ascii="GDSTransportWebsite" w:hAnsi="GDSTransportWebsite"/>
-                <w:color w:val="0A0A0A"/>
-              </w:rPr>
-              <w:t xml:space="preserve"> &lt;&lt;$</w:t>
-            </w:r>
-            <w:proofErr w:type="spellStart"/>
-            <w:r>
-              <w:rPr>
-                <w:rFonts w:ascii="GDSTransportWebsite" w:hAnsi="GDSTransportWebsite"/>
-                <w:color w:val="0A0A0A"/>
-              </w:rPr>
-              <w:t>itemnum</w:t>
-            </w:r>
-            <w:proofErr w:type="spellEnd"/>
-            <w:r>
-              <w:rPr>
-                <w:rFonts w:ascii="GDSTransportWebsite" w:hAnsi="GDSTransportWebsite"/>
-                <w:color w:val="0A0A0A"/>
-              </w:rPr>
-              <w:t>&gt;&gt;</w:t>
+              <w:t>Report &lt;&lt;$itemnum&gt;&gt;</w:t>
             </w:r>
           </w:p>
         </w:tc>
@@ -5968,7 +4566,6 @@
               </w:rPr>
               <w:t>&lt;&lt;</w:t>
             </w:r>
-            <w:proofErr w:type="spellStart"/>
             <w:r>
               <w:rPr>
                 <w:rFonts w:ascii="GDSTransportWebsite" w:hAnsi="GDSTransportWebsite"/>
@@ -5976,7 +4573,6 @@
               </w:rPr>
               <w:t>expertName</w:t>
             </w:r>
-            <w:proofErr w:type="spellEnd"/>
             <w:r>
               <w:rPr>
                 <w:rFonts w:ascii="GDSTransportWebsite" w:hAnsi="GDSTransportWebsite"/>
@@ -6049,7 +4645,6 @@
               </w:rPr>
               <w:t>&lt;&lt;</w:t>
             </w:r>
-            <w:proofErr w:type="spellStart"/>
             <w:r>
               <w:rPr>
                 <w:rFonts w:ascii="GDSTransportWebsite" w:hAnsi="GDSTransportWebsite"/>
@@ -6057,7 +4652,6 @@
               </w:rPr>
               <w:t>reportDate</w:t>
             </w:r>
-            <w:proofErr w:type="spellEnd"/>
             <w:r>
               <w:rPr>
                 <w:rFonts w:ascii="GDSTransportWebsite" w:hAnsi="GDSTransportWebsite"/>
@@ -6106,7 +4700,6 @@
               </w:rPr>
               <w:t xml:space="preserve"> </w:t>
             </w:r>
-            <w:proofErr w:type="spellStart"/>
             <w:r>
               <w:rPr>
                 <w:rFonts w:ascii="GDSTransportWebsite" w:hAnsi="GDSTransportWebsite"/>
@@ -6130,7 +4723,6 @@
               </w:rPr>
               <w:t>details</w:t>
             </w:r>
-            <w:proofErr w:type="spellEnd"/>
             <w:r>
               <w:rPr>
                 <w:rFonts w:ascii="GDSTransportWebsite" w:hAnsi="GDSTransportWebsite"/>
@@ -6295,25 +4887,7 @@
                       <w:rFonts w:ascii="GDSTransportWebsite" w:hAnsi="GDSTransportWebsite"/>
                       <w:color w:val="0A0A0A"/>
                     </w:rPr>
-                    <w:t xml:space="preserve"> </w:t>
-                  </w:r>
-                  <w:proofErr w:type="spellStart"/>
-                  <w:proofErr w:type="gramStart"/>
-                  <w:r>
-                    <w:rPr>
-                      <w:rFonts w:ascii="GDSTransportWebsite" w:hAnsi="GDSTransportWebsite"/>
-                      <w:color w:val="0A0A0A"/>
-                    </w:rPr>
-                    <w:t>experts.expertRequired</w:t>
-                  </w:r>
-                  <w:proofErr w:type="spellEnd"/>
-                  <w:proofErr w:type="gramEnd"/>
-                  <w:r>
-                    <w:rPr>
-                      <w:rFonts w:ascii="GDSTransportWebsite" w:hAnsi="GDSTransportWebsite"/>
-                      <w:color w:val="0A0A0A"/>
-                    </w:rPr>
-                    <w:t xml:space="preserve"> </w:t>
+                    <w:t xml:space="preserve"> experts.expertRequired </w:t>
                   </w:r>
                   <w:r>
                     <w:rPr>
@@ -6387,23 +4961,12 @@
                     </w:rPr>
                     <w:t>&lt;&lt;</w:t>
                   </w:r>
-                  <w:proofErr w:type="spellStart"/>
-                  <w:proofErr w:type="gramStart"/>
                   <w:r>
                     <w:rPr>
                       <w:rFonts w:ascii="GDSTransportWebsite" w:hAnsi="GDSTransportWebsite"/>
                       <w:color w:val="0A0A0A"/>
                     </w:rPr>
-                    <w:t>experts.expertRequired</w:t>
-                  </w:r>
-                  <w:proofErr w:type="spellEnd"/>
-                  <w:proofErr w:type="gramEnd"/>
-                  <w:r>
-                    <w:rPr>
-                      <w:rFonts w:ascii="GDSTransportWebsite" w:hAnsi="GDSTransportWebsite"/>
-                      <w:color w:val="0A0A0A"/>
-                    </w:rPr>
-                    <w:t>&gt;&gt;</w:t>
+                    <w:t>experts.expertRequired&gt;&gt;</w:t>
                   </w:r>
                 </w:p>
               </w:tc>
@@ -6473,7 +5036,6 @@
                   <w:r>
                     <w:t xml:space="preserve"> </w:t>
                   </w:r>
-                  <w:proofErr w:type="spellStart"/>
                   <w:r>
                     <w:rPr>
                       <w:rFonts w:ascii="GDSTransportWebsite" w:hAnsi="GDSTransportWebsite"/>
@@ -6496,7 +5058,6 @@
                     </w:rPr>
                     <w:t>expertCanStillExamineDetails</w:t>
                   </w:r>
-                  <w:proofErr w:type="spellEnd"/>
                   <w:r>
                     <w:rPr>
                       <w:rFonts w:ascii="GDSTransportWebsite" w:hAnsi="GDSTransportWebsite"/>
@@ -6546,35 +5107,7 @@
                 <w:color w:val="0A0A0A"/>
                 <w:shd w:val="clear" w:color="auto" w:fill="FFFFFF"/>
               </w:rPr>
-              <w:t>&lt;&lt;</w:t>
-            </w:r>
-            <w:proofErr w:type="spellStart"/>
-            <w:r>
-              <w:rPr>
-                <w:rFonts w:ascii="GDSTransportWebsite" w:hAnsi="GDSTransportWebsite"/>
-                <w:color w:val="0A0A0A"/>
-                <w:shd w:val="clear" w:color="auto" w:fill="FFFFFF"/>
-              </w:rPr>
-              <w:t>rr_</w:t>
-            </w:r>
-            <w:proofErr w:type="gramStart"/>
-            <w:r>
-              <w:rPr>
-                <w:rFonts w:ascii="GDSTransportWebsite" w:hAnsi="GDSTransportWebsite"/>
-                <w:color w:val="0A0A0A"/>
-                <w:shd w:val="clear" w:color="auto" w:fill="FFFFFF"/>
-              </w:rPr>
-              <w:t>experts.details</w:t>
-            </w:r>
-            <w:proofErr w:type="spellEnd"/>
-            <w:proofErr w:type="gramEnd"/>
-            <w:r>
-              <w:rPr>
-                <w:rFonts w:ascii="GDSTransportWebsite" w:hAnsi="GDSTransportWebsite"/>
-                <w:color w:val="0A0A0A"/>
-                <w:shd w:val="clear" w:color="auto" w:fill="FFFFFF"/>
-              </w:rPr>
-              <w:t>&gt;&gt;</w:t>
+              <w:t>&lt;&lt;rr_experts.details&gt;&gt;</w:t>
             </w:r>
           </w:p>
         </w:tc>
@@ -6607,23 +5140,7 @@
                 <w:rFonts w:ascii="GDSTransportWebsite" w:hAnsi="GDSTransportWebsite"/>
                 <w:color w:val="0A0A0A"/>
               </w:rPr>
-              <w:t>Expert &lt;&lt;$</w:t>
-            </w:r>
-            <w:proofErr w:type="spellStart"/>
-            <w:r>
-              <w:rPr>
-                <w:rFonts w:ascii="GDSTransportWebsite" w:hAnsi="GDSTransportWebsite"/>
-                <w:color w:val="0A0A0A"/>
-              </w:rPr>
-              <w:t>itemnum</w:t>
-            </w:r>
-            <w:proofErr w:type="spellEnd"/>
-            <w:r>
-              <w:rPr>
-                <w:rFonts w:ascii="GDSTransportWebsite" w:hAnsi="GDSTransportWebsite"/>
-                <w:color w:val="0A0A0A"/>
-              </w:rPr>
-              <w:t>&gt;&gt;</w:t>
+              <w:t>Expert &lt;&lt;$itemnum&gt;&gt;</w:t>
             </w:r>
           </w:p>
         </w:tc>
@@ -6701,71 +5218,7 @@
                 <w:rFonts w:ascii="GDSTransportWebsite" w:hAnsi="GDSTransportWebsite"/>
                 <w:color w:val="0A0A0A"/>
               </w:rPr>
-              <w:t>&lt;&lt;cs_{</w:t>
-            </w:r>
-            <w:proofErr w:type="spellStart"/>
-            <w:r>
-              <w:rPr>
-                <w:rFonts w:ascii="GDSTransportWebsite" w:hAnsi="GDSTransportWebsite"/>
-                <w:color w:val="0A0A0A"/>
-              </w:rPr>
-              <w:t>isBlank</w:t>
-            </w:r>
-            <w:proofErr w:type="spellEnd"/>
-            <w:r>
-              <w:rPr>
-                <w:rFonts w:ascii="GDSTransportWebsite" w:hAnsi="GDSTransportWebsite"/>
-                <w:color w:val="0A0A0A"/>
-              </w:rPr>
-              <w:t>(</w:t>
-            </w:r>
-            <w:proofErr w:type="spellStart"/>
-            <w:r>
-              <w:rPr>
-                <w:rFonts w:ascii="GDSTransportWebsite" w:hAnsi="GDSTransportWebsite"/>
-                <w:color w:val="0A0A0A"/>
-              </w:rPr>
-              <w:t>firstName</w:t>
-            </w:r>
-            <w:proofErr w:type="spellEnd"/>
-            <w:r>
-              <w:rPr>
-                <w:rFonts w:ascii="GDSTransportWebsite" w:hAnsi="GDSTransportWebsite"/>
-                <w:color w:val="0A0A0A"/>
-              </w:rPr>
-              <w:t xml:space="preserve">)}&gt;&gt;Not Provided&lt;&lt;else&gt;&gt;&lt;&lt; </w:t>
-            </w:r>
-            <w:proofErr w:type="spellStart"/>
-            <w:r>
-              <w:rPr>
-                <w:rFonts w:ascii="GDSTransportWebsite" w:hAnsi="GDSTransportWebsite"/>
-                <w:color w:val="0A0A0A"/>
-              </w:rPr>
-              <w:t>firstName</w:t>
-            </w:r>
-            <w:proofErr w:type="spellEnd"/>
-            <w:r>
-              <w:rPr>
-                <w:rFonts w:ascii="GDSTransportWebsite" w:hAnsi="GDSTransportWebsite"/>
-                <w:color w:val="0A0A0A"/>
-              </w:rPr>
-              <w:t>&gt;&gt; &lt;&lt;</w:t>
-            </w:r>
-            <w:proofErr w:type="spellStart"/>
-            <w:r>
-              <w:rPr>
-                <w:rFonts w:ascii="GDSTransportWebsite" w:hAnsi="GDSTransportWebsite"/>
-                <w:color w:val="0A0A0A"/>
-              </w:rPr>
-              <w:t>lastName</w:t>
-            </w:r>
-            <w:proofErr w:type="spellEnd"/>
-            <w:r>
-              <w:rPr>
-                <w:rFonts w:ascii="GDSTransportWebsite" w:hAnsi="GDSTransportWebsite"/>
-                <w:color w:val="0A0A0A"/>
-              </w:rPr>
-              <w:t>&gt;&gt;&lt;&lt;es_&gt;&gt;</w:t>
+              <w:t>&lt;&lt;cs_{isBlank(firstName)}&gt;&gt;Not Provided&lt;&lt;else&gt;&gt;&lt;&lt; firstName&gt;&gt; &lt;&lt;lastName&gt;&gt;&lt;&lt;es_&gt;&gt;</w:t>
             </w:r>
           </w:p>
         </w:tc>
@@ -6843,55 +5296,7 @@
                 <w:rFonts w:ascii="GDSTransportWebsite" w:hAnsi="GDSTransportWebsite"/>
                 <w:color w:val="0A0A0A"/>
               </w:rPr>
-              <w:t>&lt;&lt;cs_{</w:t>
-            </w:r>
-            <w:proofErr w:type="spellStart"/>
-            <w:r>
-              <w:rPr>
-                <w:rFonts w:ascii="GDSTransportWebsite" w:hAnsi="GDSTransportWebsite"/>
-                <w:color w:val="0A0A0A"/>
-              </w:rPr>
-              <w:t>isBlank</w:t>
-            </w:r>
-            <w:proofErr w:type="spellEnd"/>
-            <w:r>
-              <w:rPr>
-                <w:rFonts w:ascii="GDSTransportWebsite" w:hAnsi="GDSTransportWebsite"/>
-                <w:color w:val="0A0A0A"/>
-              </w:rPr>
-              <w:t>(</w:t>
-            </w:r>
-            <w:proofErr w:type="spellStart"/>
-            <w:r>
-              <w:rPr>
-                <w:rFonts w:ascii="GDSTransportWebsite" w:hAnsi="GDSTransportWebsite"/>
-                <w:color w:val="0A0A0A"/>
-              </w:rPr>
-              <w:t>phoneNumber</w:t>
-            </w:r>
-            <w:proofErr w:type="spellEnd"/>
-            <w:r>
-              <w:rPr>
-                <w:rFonts w:ascii="GDSTransportWebsite" w:hAnsi="GDSTransportWebsite"/>
-                <w:color w:val="0A0A0A"/>
-              </w:rPr>
-              <w:t>)}&gt;&gt;Not Provided&lt;&lt;else&gt;&gt;&lt;&lt;</w:t>
-            </w:r>
-            <w:proofErr w:type="spellStart"/>
-            <w:r>
-              <w:rPr>
-                <w:rFonts w:ascii="GDSTransportWebsite" w:hAnsi="GDSTransportWebsite"/>
-                <w:color w:val="0A0A0A"/>
-              </w:rPr>
-              <w:t>phoneNumber</w:t>
-            </w:r>
-            <w:proofErr w:type="spellEnd"/>
-            <w:r>
-              <w:rPr>
-                <w:rFonts w:ascii="GDSTransportWebsite" w:hAnsi="GDSTransportWebsite"/>
-                <w:color w:val="0A0A0A"/>
-              </w:rPr>
-              <w:t>&gt;&gt;&lt;&lt;es_&gt;&gt;</w:t>
+              <w:t>&lt;&lt;cs_{isBlank(phoneNumber)}&gt;&gt;Not Provided&lt;&lt;else&gt;&gt;&lt;&lt;phoneNumber&gt;&gt;&lt;&lt;es_&gt;&gt;</w:t>
             </w:r>
           </w:p>
         </w:tc>
@@ -6968,55 +5373,7 @@
                 <w:rFonts w:ascii="GDSTransportWebsite" w:hAnsi="GDSTransportWebsite"/>
                 <w:color w:val="0A0A0A"/>
               </w:rPr>
-              <w:t>&lt;&lt;cs_{</w:t>
-            </w:r>
-            <w:proofErr w:type="spellStart"/>
-            <w:r>
-              <w:rPr>
-                <w:rFonts w:ascii="GDSTransportWebsite" w:hAnsi="GDSTransportWebsite"/>
-                <w:color w:val="0A0A0A"/>
-              </w:rPr>
-              <w:t>isBlank</w:t>
-            </w:r>
-            <w:proofErr w:type="spellEnd"/>
-            <w:r>
-              <w:rPr>
-                <w:rFonts w:ascii="GDSTransportWebsite" w:hAnsi="GDSTransportWebsite"/>
-                <w:color w:val="0A0A0A"/>
-              </w:rPr>
-              <w:t>(</w:t>
-            </w:r>
-            <w:proofErr w:type="spellStart"/>
-            <w:r>
-              <w:rPr>
-                <w:rFonts w:ascii="GDSTransportWebsite" w:hAnsi="GDSTransportWebsite"/>
-                <w:color w:val="0A0A0A"/>
-              </w:rPr>
-              <w:t>emailAddress</w:t>
-            </w:r>
-            <w:proofErr w:type="spellEnd"/>
-            <w:r>
-              <w:rPr>
-                <w:rFonts w:ascii="GDSTransportWebsite" w:hAnsi="GDSTransportWebsite"/>
-                <w:color w:val="0A0A0A"/>
-              </w:rPr>
-              <w:t>)}&gt;&gt;Not Provided&lt;&lt;else&gt;&gt;&lt;&lt;</w:t>
-            </w:r>
-            <w:proofErr w:type="spellStart"/>
-            <w:r>
-              <w:rPr>
-                <w:rFonts w:ascii="GDSTransportWebsite" w:hAnsi="GDSTransportWebsite"/>
-                <w:color w:val="0A0A0A"/>
-              </w:rPr>
-              <w:t>emailAddress</w:t>
-            </w:r>
-            <w:proofErr w:type="spellEnd"/>
-            <w:r>
-              <w:rPr>
-                <w:rFonts w:ascii="GDSTransportWebsite" w:hAnsi="GDSTransportWebsite"/>
-                <w:color w:val="0A0A0A"/>
-              </w:rPr>
-              <w:t>&gt;&gt;&lt;&lt;es_&gt;&gt;</w:t>
+              <w:t>&lt;&lt;cs_{isBlank(emailAddress)}&gt;&gt;Not Provided&lt;&lt;else&gt;&gt;&lt;&lt;emailAddress&gt;&gt;&lt;&lt;es_&gt;&gt;</w:t>
             </w:r>
           </w:p>
         </w:tc>
@@ -7093,55 +5450,7 @@
                 <w:rFonts w:ascii="GDSTransportWebsite" w:hAnsi="GDSTransportWebsite"/>
                 <w:color w:val="0A0A0A"/>
               </w:rPr>
-              <w:t>&lt;&lt;cs_{</w:t>
-            </w:r>
-            <w:proofErr w:type="spellStart"/>
-            <w:r>
-              <w:rPr>
-                <w:rFonts w:ascii="GDSTransportWebsite" w:hAnsi="GDSTransportWebsite"/>
-                <w:color w:val="0A0A0A"/>
-              </w:rPr>
-              <w:t>isBlank</w:t>
-            </w:r>
-            <w:proofErr w:type="spellEnd"/>
-            <w:r>
-              <w:rPr>
-                <w:rFonts w:ascii="GDSTransportWebsite" w:hAnsi="GDSTransportWebsite"/>
-                <w:color w:val="0A0A0A"/>
-              </w:rPr>
-              <w:t>(</w:t>
-            </w:r>
-            <w:proofErr w:type="spellStart"/>
-            <w:r>
-              <w:rPr>
-                <w:rFonts w:ascii="GDSTransportWebsite" w:hAnsi="GDSTransportWebsite"/>
-                <w:color w:val="0A0A0A"/>
-              </w:rPr>
-              <w:t>fieldOfExpertise</w:t>
-            </w:r>
-            <w:proofErr w:type="spellEnd"/>
-            <w:r>
-              <w:rPr>
-                <w:rFonts w:ascii="GDSTransportWebsite" w:hAnsi="GDSTransportWebsite"/>
-                <w:color w:val="0A0A0A"/>
-              </w:rPr>
-              <w:t>)}&gt;&gt;Not Provided&lt;&lt;else&gt;&gt;&lt;&lt;</w:t>
-            </w:r>
-            <w:proofErr w:type="spellStart"/>
-            <w:r>
-              <w:rPr>
-                <w:rFonts w:ascii="GDSTransportWebsite" w:hAnsi="GDSTransportWebsite"/>
-                <w:color w:val="0A0A0A"/>
-              </w:rPr>
-              <w:t>fieldOfExpertise</w:t>
-            </w:r>
-            <w:proofErr w:type="spellEnd"/>
-            <w:r>
-              <w:rPr>
-                <w:rFonts w:ascii="GDSTransportWebsite" w:hAnsi="GDSTransportWebsite"/>
-                <w:color w:val="0A0A0A"/>
-              </w:rPr>
-              <w:t>&gt;&gt;&lt;&lt;es_&gt;&gt;</w:t>
+              <w:t>&lt;&lt;cs_{isBlank(fieldOfExpertise)}&gt;&gt;Not Provided&lt;&lt;else&gt;&gt;&lt;&lt;fieldOfExpertise&gt;&gt;&lt;&lt;es_&gt;&gt;</w:t>
             </w:r>
           </w:p>
         </w:tc>
@@ -7179,20 +5488,8 @@
                 <w:color w:val="0A0A0A"/>
                 <w:shd w:val="clear" w:color="auto" w:fill="FFFFFF"/>
               </w:rPr>
-              <w:t xml:space="preserve">Why you need this </w:t>
-            </w:r>
-            <w:proofErr w:type="gramStart"/>
-            <w:r>
-              <w:rPr>
-                <w:rFonts w:ascii="GDSTransportWebsite" w:hAnsi="GDSTransportWebsite"/>
-                <w:b/>
-                <w:bCs/>
-                <w:color w:val="0A0A0A"/>
-                <w:shd w:val="clear" w:color="auto" w:fill="FFFFFF"/>
-              </w:rPr>
-              <w:t>expert</w:t>
-            </w:r>
-            <w:proofErr w:type="gramEnd"/>
+              <w:t>Why you need this expert</w:t>
+            </w:r>
           </w:p>
           <w:p>
             <w:pPr>
@@ -7233,55 +5530,7 @@
                 <w:rFonts w:ascii="GDSTransportWebsite" w:hAnsi="GDSTransportWebsite"/>
                 <w:color w:val="0A0A0A"/>
               </w:rPr>
-              <w:t>&lt;&lt;cs_{</w:t>
-            </w:r>
-            <w:proofErr w:type="spellStart"/>
-            <w:r>
-              <w:rPr>
-                <w:rFonts w:ascii="GDSTransportWebsite" w:hAnsi="GDSTransportWebsite"/>
-                <w:color w:val="0A0A0A"/>
-              </w:rPr>
-              <w:t>isBlank</w:t>
-            </w:r>
-            <w:proofErr w:type="spellEnd"/>
-            <w:r>
-              <w:rPr>
-                <w:rFonts w:ascii="GDSTransportWebsite" w:hAnsi="GDSTransportWebsite"/>
-                <w:color w:val="0A0A0A"/>
-              </w:rPr>
-              <w:t>(</w:t>
-            </w:r>
-            <w:proofErr w:type="spellStart"/>
-            <w:r>
-              <w:rPr>
-                <w:rFonts w:ascii="GDSTransportWebsite" w:hAnsi="GDSTransportWebsite"/>
-                <w:color w:val="0A0A0A"/>
-              </w:rPr>
-              <w:t>whyRequired</w:t>
-            </w:r>
-            <w:proofErr w:type="spellEnd"/>
-            <w:r>
-              <w:rPr>
-                <w:rFonts w:ascii="GDSTransportWebsite" w:hAnsi="GDSTransportWebsite"/>
-                <w:color w:val="0A0A0A"/>
-              </w:rPr>
-              <w:t>)}&gt;&gt;Not Provided&lt;&lt;else&gt;&gt;&lt;&lt;</w:t>
-            </w:r>
-            <w:proofErr w:type="spellStart"/>
-            <w:r>
-              <w:rPr>
-                <w:rFonts w:ascii="GDSTransportWebsite" w:hAnsi="GDSTransportWebsite"/>
-                <w:color w:val="0A0A0A"/>
-              </w:rPr>
-              <w:t>whyRequired</w:t>
-            </w:r>
-            <w:proofErr w:type="spellEnd"/>
-            <w:r>
-              <w:rPr>
-                <w:rFonts w:ascii="GDSTransportWebsite" w:hAnsi="GDSTransportWebsite"/>
-                <w:color w:val="0A0A0A"/>
-              </w:rPr>
-              <w:t>&gt;&gt;&lt;&lt;es_&gt;&gt;</w:t>
+              <w:t>&lt;&lt;cs_{isBlank(whyRequired)}&gt;&gt;Not Provided&lt;&lt;else&gt;&gt;&lt;&lt;whyRequired&gt;&gt;&lt;&lt;es_&gt;&gt;</w:t>
             </w:r>
           </w:p>
         </w:tc>
@@ -7361,55 +5610,7 @@
                 <w:rFonts w:ascii="GDSTransportWebsite" w:hAnsi="GDSTransportWebsite"/>
                 <w:color w:val="0A0A0A"/>
               </w:rPr>
-              <w:t>&lt;&lt;cs_{</w:t>
-            </w:r>
-            <w:proofErr w:type="spellStart"/>
-            <w:r>
-              <w:rPr>
-                <w:rFonts w:ascii="GDSTransportWebsite" w:hAnsi="GDSTransportWebsite"/>
-                <w:color w:val="0A0A0A"/>
-              </w:rPr>
-              <w:t>isBlank</w:t>
-            </w:r>
-            <w:proofErr w:type="spellEnd"/>
-            <w:r>
-              <w:rPr>
-                <w:rFonts w:ascii="GDSTransportWebsite" w:hAnsi="GDSTransportWebsite"/>
-                <w:color w:val="0A0A0A"/>
-              </w:rPr>
-              <w:t>(</w:t>
-            </w:r>
-            <w:proofErr w:type="spellStart"/>
-            <w:r>
-              <w:rPr>
-                <w:rFonts w:ascii="GDSTransportWebsite" w:hAnsi="GDSTransportWebsite"/>
-                <w:color w:val="0A0A0A"/>
-              </w:rPr>
-              <w:t>formattedCost</w:t>
-            </w:r>
-            <w:proofErr w:type="spellEnd"/>
-            <w:r>
-              <w:rPr>
-                <w:rFonts w:ascii="GDSTransportWebsite" w:hAnsi="GDSTransportWebsite"/>
-                <w:color w:val="0A0A0A"/>
-              </w:rPr>
-              <w:t>)}&gt;&gt;Not Provided&lt;&lt;else&gt;&gt;&lt;&lt;</w:t>
-            </w:r>
-            <w:proofErr w:type="spellStart"/>
-            <w:r>
-              <w:rPr>
-                <w:rFonts w:ascii="GDSTransportWebsite" w:hAnsi="GDSTransportWebsite"/>
-                <w:color w:val="0A0A0A"/>
-              </w:rPr>
-              <w:t>formattedCost</w:t>
-            </w:r>
-            <w:proofErr w:type="spellEnd"/>
-            <w:r>
-              <w:rPr>
-                <w:rFonts w:ascii="GDSTransportWebsite" w:hAnsi="GDSTransportWebsite"/>
-                <w:color w:val="0A0A0A"/>
-              </w:rPr>
-              <w:t>&gt;&gt;&lt;&lt;es_&gt;&gt;</w:t>
+              <w:t>&lt;&lt;cs_{isBlank(formattedCost)}&gt;&gt;Not Provided&lt;&lt;else&gt;&gt;&lt;&lt;formattedCost&gt;&gt;&lt;&lt;es_&gt;&gt;</w:t>
             </w:r>
           </w:p>
         </w:tc>
@@ -7441,35 +5642,7 @@
                 <w:color w:val="0A0A0A"/>
                 <w:shd w:val="clear" w:color="auto" w:fill="FFFFFF"/>
               </w:rPr>
-              <w:t>&lt;&lt;</w:t>
-            </w:r>
-            <w:proofErr w:type="spellStart"/>
-            <w:r>
-              <w:rPr>
-                <w:rFonts w:ascii="GDSTransportWebsite" w:hAnsi="GDSTransportWebsite"/>
-                <w:color w:val="0A0A0A"/>
-                <w:shd w:val="clear" w:color="auto" w:fill="FFFFFF"/>
-              </w:rPr>
-              <w:t>er_</w:t>
-            </w:r>
-            <w:proofErr w:type="gramStart"/>
-            <w:r>
-              <w:rPr>
-                <w:rFonts w:ascii="GDSTransportWebsite" w:hAnsi="GDSTransportWebsite"/>
-                <w:color w:val="0A0A0A"/>
-                <w:shd w:val="clear" w:color="auto" w:fill="FFFFFF"/>
-              </w:rPr>
-              <w:t>experts.details</w:t>
-            </w:r>
-            <w:proofErr w:type="spellEnd"/>
-            <w:proofErr w:type="gramEnd"/>
-            <w:r>
-              <w:rPr>
-                <w:rFonts w:ascii="GDSTransportWebsite" w:hAnsi="GDSTransportWebsite"/>
-                <w:color w:val="0A0A0A"/>
-                <w:shd w:val="clear" w:color="auto" w:fill="FFFFFF"/>
-              </w:rPr>
-              <w:t>&gt;&gt;</w:t>
+              <w:t>&lt;&lt;er_experts.details&gt;&gt;</w:t>
             </w:r>
           </w:p>
         </w:tc>
@@ -7617,25 +5790,7 @@
                 <w:rFonts w:ascii="GDSTransportWebsite" w:hAnsi="GDSTransportWebsite"/>
                 <w:color w:val="0A0A0A"/>
               </w:rPr>
-              <w:t>&lt;&lt;</w:t>
-            </w:r>
-            <w:proofErr w:type="spellStart"/>
-            <w:proofErr w:type="gramStart"/>
-            <w:r>
-              <w:rPr>
-                <w:rFonts w:ascii="GDSTransportWebsite" w:hAnsi="GDSTransportWebsite"/>
-                <w:color w:val="0A0A0A"/>
-              </w:rPr>
-              <w:t>witnesses.witnessesToAppear</w:t>
-            </w:r>
-            <w:proofErr w:type="spellEnd"/>
-            <w:proofErr w:type="gramEnd"/>
-            <w:r>
-              <w:rPr>
-                <w:rFonts w:ascii="GDSTransportWebsite" w:hAnsi="GDSTransportWebsite"/>
-                <w:color w:val="0A0A0A"/>
-              </w:rPr>
-              <w:t>&gt;&gt;</w:t>
+              <w:t>&lt;&lt;witnesses.witnessesToAppear&gt;&gt;</w:t>
             </w:r>
           </w:p>
         </w:tc>
@@ -7666,35 +5821,7 @@
                 <w:color w:val="0A0A0A"/>
                 <w:shd w:val="clear" w:color="auto" w:fill="FFFFFF"/>
               </w:rPr>
-              <w:t>&lt;&lt;</w:t>
-            </w:r>
-            <w:proofErr w:type="spellStart"/>
-            <w:r>
-              <w:rPr>
-                <w:rFonts w:ascii="GDSTransportWebsite" w:hAnsi="GDSTransportWebsite"/>
-                <w:color w:val="0A0A0A"/>
-                <w:shd w:val="clear" w:color="auto" w:fill="FFFFFF"/>
-              </w:rPr>
-              <w:t>rr_</w:t>
-            </w:r>
-            <w:proofErr w:type="gramStart"/>
-            <w:r>
-              <w:rPr>
-                <w:rFonts w:ascii="GDSTransportWebsite" w:hAnsi="GDSTransportWebsite"/>
-                <w:color w:val="0A0A0A"/>
-                <w:shd w:val="clear" w:color="auto" w:fill="FFFFFF"/>
-              </w:rPr>
-              <w:t>witnesses.details</w:t>
-            </w:r>
-            <w:proofErr w:type="spellEnd"/>
-            <w:proofErr w:type="gramEnd"/>
-            <w:r>
-              <w:rPr>
-                <w:rFonts w:ascii="GDSTransportWebsite" w:hAnsi="GDSTransportWebsite"/>
-                <w:color w:val="0A0A0A"/>
-                <w:shd w:val="clear" w:color="auto" w:fill="FFFFFF"/>
-              </w:rPr>
-              <w:t>&gt;&gt;</w:t>
+              <w:t>&lt;&lt;rr_witnesses.details&gt;&gt;</w:t>
             </w:r>
           </w:p>
         </w:tc>
@@ -7727,23 +5854,7 @@
                 <w:rFonts w:ascii="GDSTransportWebsite" w:hAnsi="GDSTransportWebsite"/>
                 <w:color w:val="0A0A0A"/>
               </w:rPr>
-              <w:t>Witness &lt;&lt;$</w:t>
-            </w:r>
-            <w:proofErr w:type="spellStart"/>
-            <w:r>
-              <w:rPr>
-                <w:rFonts w:ascii="GDSTransportWebsite" w:hAnsi="GDSTransportWebsite"/>
-                <w:color w:val="0A0A0A"/>
-              </w:rPr>
-              <w:t>itemnum</w:t>
-            </w:r>
-            <w:proofErr w:type="spellEnd"/>
-            <w:r>
-              <w:rPr>
-                <w:rFonts w:ascii="GDSTransportWebsite" w:hAnsi="GDSTransportWebsite"/>
-                <w:color w:val="0A0A0A"/>
-              </w:rPr>
-              <w:t>&gt;&gt;</w:t>
+              <w:t>Witness &lt;&lt;$itemnum&gt;&gt;</w:t>
             </w:r>
           </w:p>
         </w:tc>
@@ -7812,71 +5923,7 @@
                 <w:rFonts w:ascii="GDSTransportWebsite" w:hAnsi="GDSTransportWebsite"/>
                 <w:color w:val="0A0A0A"/>
               </w:rPr>
-              <w:t>&lt;&lt;cs_{</w:t>
-            </w:r>
-            <w:proofErr w:type="spellStart"/>
-            <w:r>
-              <w:rPr>
-                <w:rFonts w:ascii="GDSTransportWebsite" w:hAnsi="GDSTransportWebsite"/>
-                <w:color w:val="0A0A0A"/>
-              </w:rPr>
-              <w:t>isBlank</w:t>
-            </w:r>
-            <w:proofErr w:type="spellEnd"/>
-            <w:r>
-              <w:rPr>
-                <w:rFonts w:ascii="GDSTransportWebsite" w:hAnsi="GDSTransportWebsite"/>
-                <w:color w:val="0A0A0A"/>
-              </w:rPr>
-              <w:t>(</w:t>
-            </w:r>
-            <w:proofErr w:type="spellStart"/>
-            <w:r>
-              <w:rPr>
-                <w:rFonts w:ascii="GDSTransportWebsite" w:hAnsi="GDSTransportWebsite"/>
-                <w:color w:val="0A0A0A"/>
-              </w:rPr>
-              <w:t>firstName</w:t>
-            </w:r>
-            <w:proofErr w:type="spellEnd"/>
-            <w:r>
-              <w:rPr>
-                <w:rFonts w:ascii="GDSTransportWebsite" w:hAnsi="GDSTransportWebsite"/>
-                <w:color w:val="0A0A0A"/>
-              </w:rPr>
-              <w:t xml:space="preserve">)}&gt;&gt;Not Provided&lt;&lt;else&gt;&gt;&lt;&lt; </w:t>
-            </w:r>
-            <w:proofErr w:type="spellStart"/>
-            <w:r>
-              <w:rPr>
-                <w:rFonts w:ascii="GDSTransportWebsite" w:hAnsi="GDSTransportWebsite"/>
-                <w:color w:val="0A0A0A"/>
-              </w:rPr>
-              <w:t>firstName</w:t>
-            </w:r>
-            <w:proofErr w:type="spellEnd"/>
-            <w:r>
-              <w:rPr>
-                <w:rFonts w:ascii="GDSTransportWebsite" w:hAnsi="GDSTransportWebsite"/>
-                <w:color w:val="0A0A0A"/>
-              </w:rPr>
-              <w:t>&gt;&gt; &lt;&lt;</w:t>
-            </w:r>
-            <w:proofErr w:type="spellStart"/>
-            <w:r>
-              <w:rPr>
-                <w:rFonts w:ascii="GDSTransportWebsite" w:hAnsi="GDSTransportWebsite"/>
-                <w:color w:val="0A0A0A"/>
-              </w:rPr>
-              <w:t>lastName</w:t>
-            </w:r>
-            <w:proofErr w:type="spellEnd"/>
-            <w:r>
-              <w:rPr>
-                <w:rFonts w:ascii="GDSTransportWebsite" w:hAnsi="GDSTransportWebsite"/>
-                <w:color w:val="0A0A0A"/>
-              </w:rPr>
-              <w:t>&gt;&gt;&lt;&lt;es_&gt;&gt;</w:t>
+              <w:t>&lt;&lt;cs_{isBlank(firstName)}&gt;&gt;Not Provided&lt;&lt;else&gt;&gt;&lt;&lt; firstName&gt;&gt; &lt;&lt;lastName&gt;&gt;&lt;&lt;es_&gt;&gt;</w:t>
             </w:r>
           </w:p>
         </w:tc>
@@ -7941,55 +5988,7 @@
                 <w:rFonts w:ascii="GDSTransportWebsite" w:hAnsi="GDSTransportWebsite"/>
                 <w:color w:val="0A0A0A"/>
               </w:rPr>
-              <w:t>&lt;&lt;cs_{</w:t>
-            </w:r>
-            <w:proofErr w:type="spellStart"/>
-            <w:r>
-              <w:rPr>
-                <w:rFonts w:ascii="GDSTransportWebsite" w:hAnsi="GDSTransportWebsite"/>
-                <w:color w:val="0A0A0A"/>
-              </w:rPr>
-              <w:t>isBlank</w:t>
-            </w:r>
-            <w:proofErr w:type="spellEnd"/>
-            <w:r>
-              <w:rPr>
-                <w:rFonts w:ascii="GDSTransportWebsite" w:hAnsi="GDSTransportWebsite"/>
-                <w:color w:val="0A0A0A"/>
-              </w:rPr>
-              <w:t>(</w:t>
-            </w:r>
-            <w:proofErr w:type="spellStart"/>
-            <w:r>
-              <w:rPr>
-                <w:rFonts w:ascii="GDSTransportWebsite" w:hAnsi="GDSTransportWebsite"/>
-                <w:color w:val="0A0A0A"/>
-              </w:rPr>
-              <w:t>phoneNumber</w:t>
-            </w:r>
-            <w:proofErr w:type="spellEnd"/>
-            <w:r>
-              <w:rPr>
-                <w:rFonts w:ascii="GDSTransportWebsite" w:hAnsi="GDSTransportWebsite"/>
-                <w:color w:val="0A0A0A"/>
-              </w:rPr>
-              <w:t>)}&gt;&gt;Not Provided&lt;&lt;else&gt;&gt;&lt;&lt;</w:t>
-            </w:r>
-            <w:proofErr w:type="spellStart"/>
-            <w:r>
-              <w:rPr>
-                <w:rFonts w:ascii="GDSTransportWebsite" w:hAnsi="GDSTransportWebsite"/>
-                <w:color w:val="0A0A0A"/>
-              </w:rPr>
-              <w:t>phoneNumber</w:t>
-            </w:r>
-            <w:proofErr w:type="spellEnd"/>
-            <w:r>
-              <w:rPr>
-                <w:rFonts w:ascii="GDSTransportWebsite" w:hAnsi="GDSTransportWebsite"/>
-                <w:color w:val="0A0A0A"/>
-              </w:rPr>
-              <w:t>&gt;&gt;&lt;&lt;es_&gt;&gt;</w:t>
+              <w:t>&lt;&lt;cs_{isBlank(phoneNumber)}&gt;&gt;Not Provided&lt;&lt;else&gt;&gt;&lt;&lt;phoneNumber&gt;&gt;&lt;&lt;es_&gt;&gt;</w:t>
             </w:r>
           </w:p>
         </w:tc>
@@ -8054,55 +6053,7 @@
                 <w:rFonts w:ascii="GDSTransportWebsite" w:hAnsi="GDSTransportWebsite"/>
                 <w:color w:val="0A0A0A"/>
               </w:rPr>
-              <w:t>&lt;&lt;cs_{</w:t>
-            </w:r>
-            <w:proofErr w:type="spellStart"/>
-            <w:r>
-              <w:rPr>
-                <w:rFonts w:ascii="GDSTransportWebsite" w:hAnsi="GDSTransportWebsite"/>
-                <w:color w:val="0A0A0A"/>
-              </w:rPr>
-              <w:t>isBlank</w:t>
-            </w:r>
-            <w:proofErr w:type="spellEnd"/>
-            <w:r>
-              <w:rPr>
-                <w:rFonts w:ascii="GDSTransportWebsite" w:hAnsi="GDSTransportWebsite"/>
-                <w:color w:val="0A0A0A"/>
-              </w:rPr>
-              <w:t>(</w:t>
-            </w:r>
-            <w:proofErr w:type="spellStart"/>
-            <w:r>
-              <w:rPr>
-                <w:rFonts w:ascii="GDSTransportWebsite" w:hAnsi="GDSTransportWebsite"/>
-                <w:color w:val="0A0A0A"/>
-              </w:rPr>
-              <w:t>emailAddress</w:t>
-            </w:r>
-            <w:proofErr w:type="spellEnd"/>
-            <w:r>
-              <w:rPr>
-                <w:rFonts w:ascii="GDSTransportWebsite" w:hAnsi="GDSTransportWebsite"/>
-                <w:color w:val="0A0A0A"/>
-              </w:rPr>
-              <w:t>)}&gt;&gt;Not Provided&lt;&lt;else&gt;&gt;&lt;&lt;</w:t>
-            </w:r>
-            <w:proofErr w:type="spellStart"/>
-            <w:r>
-              <w:rPr>
-                <w:rFonts w:ascii="GDSTransportWebsite" w:hAnsi="GDSTransportWebsite"/>
-                <w:color w:val="0A0A0A"/>
-              </w:rPr>
-              <w:t>emailAddress</w:t>
-            </w:r>
-            <w:proofErr w:type="spellEnd"/>
-            <w:r>
-              <w:rPr>
-                <w:rFonts w:ascii="GDSTransportWebsite" w:hAnsi="GDSTransportWebsite"/>
-                <w:color w:val="0A0A0A"/>
-              </w:rPr>
-              <w:t>&gt;&gt;&lt;&lt;es_&gt;&gt;</w:t>
+              <w:t>&lt;&lt;cs_{isBlank(emailAddress)}&gt;&gt;Not Provided&lt;&lt;else&gt;&gt;&lt;&lt;emailAddress&gt;&gt;&lt;&lt;es_&gt;&gt;</w:t>
             </w:r>
           </w:p>
         </w:tc>
@@ -8182,23 +6133,7 @@
                 <w:rFonts w:ascii="GDSTransportWebsite" w:hAnsi="GDSTransportWebsite"/>
                 <w:color w:val="0A0A0A"/>
               </w:rPr>
-              <w:t>&lt;&lt;</w:t>
-            </w:r>
-            <w:proofErr w:type="spellStart"/>
-            <w:r>
-              <w:rPr>
-                <w:rFonts w:ascii="GDSTransportWebsite" w:hAnsi="GDSTransportWebsite"/>
-                <w:color w:val="0A0A0A"/>
-              </w:rPr>
-              <w:t>reasonForWitness</w:t>
-            </w:r>
-            <w:proofErr w:type="spellEnd"/>
-            <w:r>
-              <w:rPr>
-                <w:rFonts w:ascii="GDSTransportWebsite" w:hAnsi="GDSTransportWebsite"/>
-                <w:color w:val="0A0A0A"/>
-              </w:rPr>
-              <w:t>&gt;&gt;</w:t>
+              <w:t>&lt;&lt;reasonForWitness&gt;&gt;</w:t>
             </w:r>
           </w:p>
         </w:tc>
@@ -8230,35 +6165,7 @@
                 <w:color w:val="0A0A0A"/>
                 <w:shd w:val="clear" w:color="auto" w:fill="FFFFFF"/>
               </w:rPr>
-              <w:t>&lt;&lt;</w:t>
-            </w:r>
-            <w:proofErr w:type="spellStart"/>
-            <w:r>
-              <w:rPr>
-                <w:rFonts w:ascii="GDSTransportWebsite" w:hAnsi="GDSTransportWebsite"/>
-                <w:color w:val="0A0A0A"/>
-                <w:shd w:val="clear" w:color="auto" w:fill="FFFFFF"/>
-              </w:rPr>
-              <w:t>er_</w:t>
-            </w:r>
-            <w:proofErr w:type="gramStart"/>
-            <w:r>
-              <w:rPr>
-                <w:rFonts w:ascii="GDSTransportWebsite" w:hAnsi="GDSTransportWebsite"/>
-                <w:color w:val="0A0A0A"/>
-                <w:shd w:val="clear" w:color="auto" w:fill="FFFFFF"/>
-              </w:rPr>
-              <w:t>witnesses.details</w:t>
-            </w:r>
-            <w:proofErr w:type="spellEnd"/>
-            <w:proofErr w:type="gramEnd"/>
-            <w:r>
-              <w:rPr>
-                <w:rFonts w:ascii="GDSTransportWebsite" w:hAnsi="GDSTransportWebsite"/>
-                <w:color w:val="0A0A0A"/>
-                <w:shd w:val="clear" w:color="auto" w:fill="FFFFFF"/>
-              </w:rPr>
-              <w:t>&gt;&gt;</w:t>
+              <w:t>&lt;&lt;er_witnesses.details&gt;&gt;</w:t>
             </w:r>
           </w:p>
         </w:tc>
@@ -8373,23 +6280,7 @@
                 <w:rFonts w:ascii="GDSTransportWebsite" w:hAnsi="GDSTransportWebsite"/>
                 <w:color w:val="0A0A0A"/>
               </w:rPr>
-              <w:t>&lt;&lt;</w:t>
-            </w:r>
-            <w:proofErr w:type="spellStart"/>
-            <w:r>
-              <w:rPr>
-                <w:rFonts w:ascii="GDSTransportWebsite" w:hAnsi="GDSTransportWebsite"/>
-                <w:color w:val="0A0A0A"/>
-              </w:rPr>
-              <w:t>welshLanguageRequirements.court</w:t>
-            </w:r>
-            <w:proofErr w:type="spellEnd"/>
-            <w:r>
-              <w:rPr>
-                <w:rFonts w:ascii="GDSTransportWebsite" w:hAnsi="GDSTransportWebsite"/>
-                <w:color w:val="0A0A0A"/>
-              </w:rPr>
-              <w:t>&gt;&gt;</w:t>
+              <w:t>&lt;&lt;welshLanguageRequirements.court&gt;&gt;</w:t>
             </w:r>
           </w:p>
         </w:tc>
@@ -8468,23 +6359,7 @@
                 <w:rFonts w:ascii="GDSTransportWebsite" w:hAnsi="GDSTransportWebsite"/>
                 <w:color w:val="0A0A0A"/>
               </w:rPr>
-              <w:t>&lt;&lt;</w:t>
-            </w:r>
-            <w:proofErr w:type="spellStart"/>
-            <w:r>
-              <w:rPr>
-                <w:rFonts w:ascii="GDSTransportWebsite" w:hAnsi="GDSTransportWebsite"/>
-                <w:color w:val="0A0A0A"/>
-              </w:rPr>
-              <w:t>welshLanguageRequirements.documents</w:t>
-            </w:r>
-            <w:proofErr w:type="spellEnd"/>
-            <w:r>
-              <w:rPr>
-                <w:rFonts w:ascii="GDSTransportWebsite" w:hAnsi="GDSTransportWebsite"/>
-                <w:color w:val="0A0A0A"/>
-              </w:rPr>
-              <w:t>&gt;&gt;</w:t>
+              <w:t>&lt;&lt;welshLanguageRequirements.documents&gt;&gt;</w:t>
             </w:r>
           </w:p>
         </w:tc>
@@ -8624,25 +6499,7 @@
                 <w:rFonts w:ascii="GDSTransportWebsite" w:hAnsi="GDSTransportWebsite"/>
                 <w:color w:val="0A0A0A"/>
               </w:rPr>
-              <w:t>&lt;&lt;</w:t>
-            </w:r>
-            <w:proofErr w:type="spellStart"/>
-            <w:proofErr w:type="gramStart"/>
-            <w:r>
-              <w:rPr>
-                <w:rFonts w:ascii="GDSTransportWebsite" w:hAnsi="GDSTransportWebsite"/>
-                <w:color w:val="0A0A0A"/>
-              </w:rPr>
-              <w:t>hearing.unavailableDatesRequired</w:t>
-            </w:r>
-            <w:proofErr w:type="spellEnd"/>
-            <w:proofErr w:type="gramEnd"/>
-            <w:r>
-              <w:rPr>
-                <w:rFonts w:ascii="GDSTransportWebsite" w:hAnsi="GDSTransportWebsite"/>
-                <w:color w:val="0A0A0A"/>
-              </w:rPr>
-              <w:t>&gt;&gt;</w:t>
+              <w:t>&lt;&lt;hearing.unavailableDatesRequired&gt;&gt;</w:t>
             </w:r>
           </w:p>
         </w:tc>
@@ -8657,8 +6514,6 @@
         </w:rPr>
         <w:t>&lt;&lt;cs_{</w:t>
       </w:r>
-      <w:proofErr w:type="spellStart"/>
-      <w:proofErr w:type="gramStart"/>
       <w:r>
         <w:rPr>
           <w:rFonts w:ascii="GDSTransportWebsite" w:hAnsi="GDSTransportWebsite"/>
@@ -8672,17 +6527,7 @@
           <w:color w:val="0A0A0A"/>
           <w:shd w:val="clear" w:color="auto" w:fill="FFFFFF"/>
         </w:rPr>
-        <w:t>.unavailableDates.size</w:t>
-      </w:r>
-      <w:proofErr w:type="spellEnd"/>
-      <w:proofErr w:type="gramEnd"/>
-      <w:r>
-        <w:rPr>
-          <w:rFonts w:ascii="GDSTransportWebsite" w:hAnsi="GDSTransportWebsite"/>
-          <w:color w:val="0A0A0A"/>
-          <w:shd w:val="clear" w:color="auto" w:fill="FFFFFF"/>
-        </w:rPr>
-        <w:t>&gt;0}&gt;&gt;</w:t>
+        <w:t>.unavailableDates.size&gt;0}&gt;&gt;</w:t>
       </w:r>
     </w:p>
     <w:tbl>
@@ -8761,18 +6606,8 @@
                 <w:color w:val="0A0A0A"/>
                 <w:shd w:val="clear" w:color="auto" w:fill="FFFFFF"/>
               </w:rPr>
-              <w:t>&lt;&lt;</w:t>
-            </w:r>
-            <w:proofErr w:type="spellStart"/>
-            <w:r>
-              <w:rPr>
-                <w:rFonts w:ascii="GDSTransportWebsite" w:hAnsi="GDSTransportWebsite"/>
-                <w:color w:val="0A0A0A"/>
-                <w:shd w:val="clear" w:color="auto" w:fill="FFFFFF"/>
-              </w:rPr>
-              <w:t>rr_</w:t>
-            </w:r>
-            <w:proofErr w:type="gramStart"/>
+              <w:t>&lt;&lt;rr_</w:t>
+            </w:r>
             <w:r>
               <w:rPr>
                 <w:rFonts w:ascii="GDSTransportWebsite" w:hAnsi="GDSTransportWebsite"/>
@@ -8786,17 +6621,7 @@
                 <w:color w:val="0A0A0A"/>
                 <w:shd w:val="clear" w:color="auto" w:fill="FFFFFF"/>
               </w:rPr>
-              <w:t>.unavailableDates</w:t>
-            </w:r>
-            <w:proofErr w:type="spellEnd"/>
-            <w:proofErr w:type="gramEnd"/>
-            <w:r>
-              <w:rPr>
-                <w:rFonts w:ascii="GDSTransportWebsite" w:hAnsi="GDSTransportWebsite"/>
-                <w:color w:val="0A0A0A"/>
-                <w:shd w:val="clear" w:color="auto" w:fill="FFFFFF"/>
-              </w:rPr>
-              <w:t>&gt;&gt;</w:t>
+              <w:t>.unavailableDates&gt;&gt;</w:t>
             </w:r>
           </w:p>
         </w:tc>
@@ -8847,21 +6672,50 @@
               </w:rPr>
               <w:t>&lt;&lt;cs_{</w:t>
             </w:r>
-            <w:proofErr w:type="gramStart"/>
-            <w:r>
-              <w:rPr>
-                <w:rFonts w:ascii="GDSTransportWebsite" w:hAnsi="GDSTransportWebsite"/>
-                <w:color w:val="0A0A0A"/>
-              </w:rPr>
-              <w:t>date!=</w:t>
-            </w:r>
-            <w:proofErr w:type="gramEnd"/>
-            <w:r>
-              <w:rPr>
-                <w:rFonts w:ascii="GDSTransportWebsite" w:hAnsi="GDSTransportWebsite"/>
-                <w:color w:val="0A0A0A"/>
-              </w:rPr>
-              <w:t>null</w:t>
+            <w:r>
+              <w:rPr>
+                <w:rFonts w:ascii="GDSTransportWebsite" w:hAnsi="GDSTransportWebsite"/>
+                <w:color w:val="0A0A0A"/>
+              </w:rPr>
+              <w:t>unavailableDateType</w:t>
+            </w:r>
+            <w:r>
+              <w:rPr>
+                <w:rFonts w:ascii="GDSTransportWebsite" w:hAnsi="GDSTransportWebsite"/>
+                <w:color w:val="0A0A0A"/>
+              </w:rPr>
+              <w:t>=</w:t>
+            </w:r>
+            <w:r>
+              <w:rPr>
+                <w:rFonts w:ascii="GDSTransportWebsite" w:hAnsi="GDSTransportWebsite"/>
+                <w:color w:val="0A0A0A"/>
+              </w:rPr>
+              <w:t>’</w:t>
+            </w:r>
+            <w:r>
+              <w:t xml:space="preserve"> </w:t>
+            </w:r>
+            <w:r>
+              <w:rPr>
+                <w:rFonts w:ascii="GDSTransportWebsite" w:hAnsi="GDSTransportWebsite"/>
+                <w:color w:val="0A0A0A"/>
+              </w:rPr>
+              <w:t>SINGLE_DATE</w:t>
+            </w:r>
+            <w:r>
+              <w:rPr>
+                <w:rFonts w:ascii="GDSTransportWebsite" w:hAnsi="GDSTransportWebsite"/>
+                <w:color w:val="0A0A0A"/>
+              </w:rPr>
+              <w:t xml:space="preserve"> </w:t>
+            </w:r>
+            <w:r>
+              <w:rPr>
+                <w:rFonts w:ascii="GDSTransportWebsite" w:hAnsi="GDSTransportWebsite"/>
+                <w:color w:val="0A0A0A"/>
+              </w:rPr>
+              <w:t>‘</w:t>
             </w:r>
             <w:r>
               <w:rPr>
@@ -8885,233 +6739,53 @@
                 <w:rFonts w:ascii="GDSTransportWebsite" w:hAnsi="GDSTransportWebsite"/>
                 <w:color w:val="0A0A0A"/>
               </w:rPr>
-              <w:t>&lt;</w:t>
-            </w:r>
-            <w:proofErr w:type="gramStart"/>
-            <w:r>
-              <w:rPr>
-                <w:rFonts w:ascii="GDSTransportWebsite" w:hAnsi="GDSTransportWebsite"/>
-                <w:color w:val="0A0A0A"/>
-              </w:rPr>
-              <w:t>&lt;{</w:t>
-            </w:r>
-            <w:proofErr w:type="spellStart"/>
-            <w:proofErr w:type="gramEnd"/>
-            <w:r>
-              <w:rPr>
-                <w:rFonts w:ascii="GDSTransportWebsite" w:hAnsi="GDSTransportWebsite"/>
-                <w:color w:val="0A0A0A"/>
-              </w:rPr>
-              <w:t>dateFormat</w:t>
-            </w:r>
-            <w:proofErr w:type="spellEnd"/>
-            <w:r>
-              <w:rPr>
-                <w:rFonts w:ascii="GDSTransportWebsite" w:hAnsi="GDSTransportWebsite"/>
-                <w:color w:val="0A0A0A"/>
-              </w:rPr>
-              <w:t xml:space="preserve">(date, ‘d MMMM </w:t>
-            </w:r>
-            <w:proofErr w:type="spellStart"/>
-            <w:r>
-              <w:rPr>
-                <w:rFonts w:ascii="GDSTransportWebsite" w:hAnsi="GDSTransportWebsite"/>
-                <w:color w:val="0A0A0A"/>
-              </w:rPr>
-              <w:t>yyyy</w:t>
-            </w:r>
-            <w:proofErr w:type="spellEnd"/>
-            <w:r>
-              <w:rPr>
-                <w:rFonts w:ascii="GDSTransportWebsite" w:hAnsi="GDSTransportWebsite"/>
-                <w:color w:val="0A0A0A"/>
-              </w:rPr>
-              <w:t>’, ‘</w:t>
-            </w:r>
-            <w:proofErr w:type="spellStart"/>
-            <w:r>
-              <w:rPr>
-                <w:rFonts w:ascii="GDSTransportWebsite" w:hAnsi="GDSTransportWebsite"/>
-                <w:color w:val="0A0A0A"/>
-              </w:rPr>
-              <w:t>yyyy</w:t>
-            </w:r>
-            <w:proofErr w:type="spellEnd"/>
-            <w:r>
-              <w:rPr>
-                <w:rFonts w:ascii="GDSTransportWebsite" w:hAnsi="GDSTransportWebsite"/>
-                <w:color w:val="0A0A0A"/>
-              </w:rPr>
-              <w:t>-MM-dd’)}&gt;&gt;</w:t>
-            </w:r>
-          </w:p>
-          <w:p>
-            <w:pPr>
-              <w:spacing w:before="40" w:after="40"/>
-              <w:rPr>
-                <w:rFonts w:ascii="GDSTransportWebsite" w:hAnsi="GDSTransportWebsite"/>
-                <w:color w:val="0A0A0A"/>
-              </w:rPr>
-            </w:pPr>
-            <w:r>
-              <w:rPr>
-                <w:rFonts w:ascii="GDSTransportWebsite" w:hAnsi="GDSTransportWebsite"/>
-                <w:color w:val="0A0A0A"/>
-              </w:rPr>
-              <w:t>&lt;&lt;else&gt;&gt;</w:t>
-            </w:r>
-          </w:p>
-          <w:p>
-            <w:pPr>
-              <w:spacing w:before="40" w:after="40"/>
-              <w:rPr>
-                <w:rFonts w:ascii="GDSTransportWebsite" w:hAnsi="GDSTransportWebsite"/>
-                <w:color w:val="0A0A0A"/>
-              </w:rPr>
-            </w:pPr>
-            <w:r>
-              <w:rPr>
-                <w:rFonts w:ascii="GDSTransportWebsite" w:hAnsi="GDSTransportWebsite"/>
-                <w:color w:val="0A0A0A"/>
-              </w:rPr>
-              <w:t>From &lt;</w:t>
-            </w:r>
-            <w:proofErr w:type="gramStart"/>
-            <w:r>
-              <w:rPr>
-                <w:rFonts w:ascii="GDSTransportWebsite" w:hAnsi="GDSTransportWebsite"/>
-                <w:color w:val="0A0A0A"/>
-              </w:rPr>
-              <w:t>&lt;{</w:t>
-            </w:r>
-            <w:proofErr w:type="spellStart"/>
-            <w:proofErr w:type="gramEnd"/>
-            <w:r>
-              <w:rPr>
-                <w:rFonts w:ascii="GDSTransportWebsite" w:hAnsi="GDSTransportWebsite"/>
-                <w:color w:val="0A0A0A"/>
-              </w:rPr>
-              <w:t>dateFormat</w:t>
-            </w:r>
-            <w:proofErr w:type="spellEnd"/>
-            <w:r>
-              <w:rPr>
-                <w:rFonts w:ascii="GDSTransportWebsite" w:hAnsi="GDSTransportWebsite"/>
-                <w:color w:val="0A0A0A"/>
-              </w:rPr>
-              <w:t>(</w:t>
-            </w:r>
-            <w:proofErr w:type="spellStart"/>
-            <w:r>
-              <w:rPr>
-                <w:rFonts w:ascii="GDSTransportWebsite" w:hAnsi="GDSTransportWebsite"/>
-                <w:color w:val="0A0A0A"/>
-              </w:rPr>
-              <w:t>fromDate</w:t>
-            </w:r>
-            <w:proofErr w:type="spellEnd"/>
-            <w:r>
-              <w:rPr>
-                <w:rFonts w:ascii="GDSTransportWebsite" w:hAnsi="GDSTransportWebsite"/>
-                <w:color w:val="0A0A0A"/>
-              </w:rPr>
-              <w:t xml:space="preserve">, ‘d MMMM </w:t>
-            </w:r>
-            <w:proofErr w:type="spellStart"/>
-            <w:r>
-              <w:rPr>
-                <w:rFonts w:ascii="GDSTransportWebsite" w:hAnsi="GDSTransportWebsite"/>
-                <w:color w:val="0A0A0A"/>
-              </w:rPr>
-              <w:t>yyyy</w:t>
-            </w:r>
-            <w:proofErr w:type="spellEnd"/>
-            <w:r>
-              <w:rPr>
-                <w:rFonts w:ascii="GDSTransportWebsite" w:hAnsi="GDSTransportWebsite"/>
-                <w:color w:val="0A0A0A"/>
-              </w:rPr>
-              <w:t>’, ‘</w:t>
-            </w:r>
-            <w:proofErr w:type="spellStart"/>
-            <w:r>
-              <w:rPr>
-                <w:rFonts w:ascii="GDSTransportWebsite" w:hAnsi="GDSTransportWebsite"/>
-                <w:color w:val="0A0A0A"/>
-              </w:rPr>
-              <w:t>yyyy</w:t>
-            </w:r>
-            <w:proofErr w:type="spellEnd"/>
-            <w:r>
-              <w:rPr>
-                <w:rFonts w:ascii="GDSTransportWebsite" w:hAnsi="GDSTransportWebsite"/>
-                <w:color w:val="0A0A0A"/>
-              </w:rPr>
-              <w:t>-MM-dd’)}&gt;&gt; to &lt;&lt;{</w:t>
-            </w:r>
-            <w:proofErr w:type="spellStart"/>
-            <w:r>
-              <w:rPr>
-                <w:rFonts w:ascii="GDSTransportWebsite" w:hAnsi="GDSTransportWebsite"/>
-                <w:color w:val="0A0A0A"/>
-              </w:rPr>
-              <w:t>dateFormat</w:t>
-            </w:r>
-            <w:proofErr w:type="spellEnd"/>
-            <w:r>
-              <w:rPr>
-                <w:rFonts w:ascii="GDSTransportWebsite" w:hAnsi="GDSTransportWebsite"/>
-                <w:color w:val="0A0A0A"/>
-              </w:rPr>
-              <w:t>(</w:t>
-            </w:r>
-            <w:proofErr w:type="spellStart"/>
-            <w:r>
-              <w:rPr>
-                <w:rFonts w:ascii="GDSTransportWebsite" w:hAnsi="GDSTransportWebsite"/>
-                <w:color w:val="0A0A0A"/>
-              </w:rPr>
-              <w:t>toDate</w:t>
-            </w:r>
-            <w:proofErr w:type="spellEnd"/>
-            <w:r>
-              <w:rPr>
-                <w:rFonts w:ascii="GDSTransportWebsite" w:hAnsi="GDSTransportWebsite"/>
-                <w:color w:val="0A0A0A"/>
-              </w:rPr>
-              <w:t xml:space="preserve">, ‘d MMMM </w:t>
-            </w:r>
-            <w:proofErr w:type="spellStart"/>
-            <w:r>
-              <w:rPr>
-                <w:rFonts w:ascii="GDSTransportWebsite" w:hAnsi="GDSTransportWebsite"/>
-                <w:color w:val="0A0A0A"/>
-              </w:rPr>
-              <w:t>yyyy</w:t>
-            </w:r>
-            <w:proofErr w:type="spellEnd"/>
-            <w:r>
-              <w:rPr>
-                <w:rFonts w:ascii="GDSTransportWebsite" w:hAnsi="GDSTransportWebsite"/>
-                <w:color w:val="0A0A0A"/>
-              </w:rPr>
-              <w:t>’, ‘</w:t>
-            </w:r>
-            <w:proofErr w:type="spellStart"/>
-            <w:r>
-              <w:rPr>
-                <w:rFonts w:ascii="GDSTransportWebsite" w:hAnsi="GDSTransportWebsite"/>
-                <w:color w:val="0A0A0A"/>
-              </w:rPr>
-              <w:t>yyyy</w:t>
-            </w:r>
-            <w:proofErr w:type="spellEnd"/>
-            <w:r>
-              <w:rPr>
-                <w:rFonts w:ascii="GDSTransportWebsite" w:hAnsi="GDSTransportWebsite"/>
-                <w:color w:val="0A0A0A"/>
-              </w:rPr>
-              <w:t>-MM-dd’)}&gt;&gt;</w:t>
+              <w:t>&lt;&lt;{dateFormat(date, ‘d MMMM yyyy’, ‘yyyy-MM-dd’)}&gt;&gt;</w:t>
+            </w:r>
+          </w:p>
+          <w:p>
+            <w:pPr>
+              <w:spacing w:before="40" w:after="40"/>
+              <w:rPr>
+                <w:rFonts w:ascii="GDSTransportWebsite" w:hAnsi="GDSTransportWebsite"/>
+                <w:color w:val="0A0A0A"/>
+              </w:rPr>
+            </w:pPr>
+            <w:r>
+              <w:rPr>
+                <w:rFonts w:ascii="GDSTransportWebsite" w:hAnsi="GDSTransportWebsite"/>
+                <w:color w:val="0A0A0A"/>
+              </w:rPr>
+              <w:t>&lt;&lt;</w:t>
+            </w:r>
+            <w:r>
+              <w:rPr>
+                <w:rFonts w:ascii="GDSTransportWebsite" w:hAnsi="GDSTransportWebsite"/>
+                <w:color w:val="0A0A0A"/>
+              </w:rPr>
+              <w:t>else</w:t>
+            </w:r>
+            <w:r>
+              <w:rPr>
+                <w:rFonts w:ascii="GDSTransportWebsite" w:hAnsi="GDSTransportWebsite"/>
+                <w:color w:val="0A0A0A"/>
+              </w:rPr>
+              <w:t>&gt;&gt;</w:t>
+            </w:r>
+          </w:p>
+          <w:p>
+            <w:pPr>
+              <w:spacing w:before="40" w:after="40"/>
+              <w:rPr>
+                <w:rFonts w:ascii="GDSTransportWebsite" w:hAnsi="GDSTransportWebsite"/>
+                <w:color w:val="0A0A0A"/>
+              </w:rPr>
+            </w:pPr>
+            <w:r>
+              <w:rPr>
+                <w:rFonts w:ascii="GDSTransportWebsite" w:hAnsi="GDSTransportWebsite"/>
+                <w:color w:val="0A0A0A"/>
+              </w:rPr>
+              <w:t>From &lt;&lt;{dateFormat(fromDate, ‘d MMMM yyyy’, ‘yyyy-MM-dd’)}&gt;&gt; to &lt;&lt;{dateFormat(toDate, ‘d MMMM yyyy’, ‘yyyy-MM-dd’)}&gt;&gt;</w:t>
             </w:r>
           </w:p>
           <w:p>
@@ -9165,18 +6839,8 @@
                 <w:color w:val="0A0A0A"/>
                 <w:shd w:val="clear" w:color="auto" w:fill="FFFFFF"/>
               </w:rPr>
-              <w:t>&lt;&lt;</w:t>
-            </w:r>
-            <w:proofErr w:type="spellStart"/>
-            <w:r>
-              <w:rPr>
-                <w:rFonts w:ascii="GDSTransportWebsite" w:hAnsi="GDSTransportWebsite"/>
-                <w:color w:val="0A0A0A"/>
-                <w:shd w:val="clear" w:color="auto" w:fill="FFFFFF"/>
-              </w:rPr>
-              <w:t>er_</w:t>
-            </w:r>
-            <w:proofErr w:type="gramStart"/>
+              <w:t>&lt;&lt;er_</w:t>
+            </w:r>
             <w:r>
               <w:rPr>
                 <w:rFonts w:ascii="GDSTransportWebsite" w:hAnsi="GDSTransportWebsite"/>
@@ -9190,17 +6854,7 @@
                 <w:color w:val="0A0A0A"/>
                 <w:shd w:val="clear" w:color="auto" w:fill="FFFFFF"/>
               </w:rPr>
-              <w:t>.unavailableDates</w:t>
-            </w:r>
-            <w:proofErr w:type="spellEnd"/>
-            <w:proofErr w:type="gramEnd"/>
-            <w:r>
-              <w:rPr>
-                <w:rFonts w:ascii="GDSTransportWebsite" w:hAnsi="GDSTransportWebsite"/>
-                <w:color w:val="0A0A0A"/>
-                <w:shd w:val="clear" w:color="auto" w:fill="FFFFFF"/>
-              </w:rPr>
-              <w:t>&gt;&gt;</w:t>
+              <w:t>.unavailableDates&gt;&gt;</w:t>
             </w:r>
           </w:p>
         </w:tc>
@@ -9369,23 +7023,7 @@
                 <w:rFonts w:ascii="GDSTransportWebsite" w:hAnsi="GDSTransportWebsite"/>
                 <w:color w:val="0A0A0A"/>
               </w:rPr>
-              <w:t>&lt;&lt;</w:t>
-            </w:r>
-            <w:proofErr w:type="spellStart"/>
-            <w:r>
-              <w:rPr>
-                <w:rFonts w:ascii="GDSTransportWebsite" w:hAnsi="GDSTransportWebsite"/>
-                <w:color w:val="0A0A0A"/>
-              </w:rPr>
-              <w:t>requestedCourt.requestHearingAtSpecificCourt</w:t>
-            </w:r>
-            <w:proofErr w:type="spellEnd"/>
-            <w:r>
-              <w:rPr>
-                <w:rFonts w:ascii="GDSTransportWebsite" w:hAnsi="GDSTransportWebsite"/>
-                <w:color w:val="0A0A0A"/>
-              </w:rPr>
-              <w:t>&gt;&gt;</w:t>
+              <w:t>&lt;&lt;requestedCourt.requestHearingAtSpecificCourt&gt;&gt;</w:t>
             </w:r>
           </w:p>
           <w:p>
@@ -9421,21 +7059,7 @@
               <w:rPr>
                 <w:rFonts w:ascii="GDSTransportWebsite" w:hAnsi="GDSTransportWebsite" w:cs="Calibri"/>
               </w:rPr>
-              <w:t>&lt;&lt;</w:t>
-            </w:r>
-            <w:proofErr w:type="spellStart"/>
-            <w:r>
-              <w:rPr>
-                <w:rFonts w:ascii="GDSTransportWebsite" w:hAnsi="GDSTransportWebsite" w:cs="Calibri"/>
-              </w:rPr>
-              <w:t>requestedCourt.responseCourtName</w:t>
-            </w:r>
-            <w:proofErr w:type="spellEnd"/>
-            <w:r>
-              <w:rPr>
-                <w:rFonts w:ascii="GDSTransportWebsite" w:hAnsi="GDSTransportWebsite" w:cs="Calibri"/>
-              </w:rPr>
-              <w:t>&gt;&gt;</w:t>
+              <w:t>&lt;&lt;requestedCourt.responseCourtName&gt;&gt;</w:t>
             </w:r>
           </w:p>
         </w:tc>
@@ -9502,23 +7126,7 @@
                 <w:rFonts w:ascii="GDSTransportWebsite" w:hAnsi="GDSTransportWebsite"/>
                 <w:color w:val="0A0A0A"/>
               </w:rPr>
-              <w:t>&lt;&lt;</w:t>
-            </w:r>
-            <w:proofErr w:type="spellStart"/>
-            <w:r>
-              <w:rPr>
-                <w:rFonts w:ascii="GDSTransportWebsite" w:hAnsi="GDSTransportWebsite"/>
-                <w:color w:val="0A0A0A"/>
-              </w:rPr>
-              <w:t>requestedCourt.reasonForHearingAtSpecificCourt</w:t>
-            </w:r>
-            <w:proofErr w:type="spellEnd"/>
-            <w:r>
-              <w:rPr>
-                <w:rFonts w:ascii="GDSTransportWebsite" w:hAnsi="GDSTransportWebsite"/>
-                <w:color w:val="0A0A0A"/>
-              </w:rPr>
-              <w:t>&gt;&gt;</w:t>
+              <w:t>&lt;&lt;requestedCourt.reasonForHearingAtSpecificCourt&gt;&gt;</w:t>
             </w:r>
           </w:p>
         </w:tc>
@@ -9630,15 +7238,7 @@
                 <w:rFonts w:ascii="GDSTransportWebsite" w:hAnsi="GDSTransportWebsite"/>
                 <w:color w:val="0A0A0A"/>
               </w:rPr>
-              <w:t>&lt;&lt;</w:t>
-            </w:r>
-            <w:proofErr w:type="spellStart"/>
-            <w:r>
-              <w:rPr>
-                <w:rFonts w:ascii="GDSTransportWebsite" w:hAnsi="GDSTransportWebsite"/>
-                <w:color w:val="0A0A0A"/>
-              </w:rPr>
-              <w:t>vulnerabilityQuestions.</w:t>
+              <w:t>&lt;&lt;vulnerabilityQuestions.</w:t>
             </w:r>
             <w:r>
               <w:rPr>
@@ -9654,7 +7254,6 @@
               </w:rPr>
               <w:t>d</w:t>
             </w:r>
-            <w:proofErr w:type="spellEnd"/>
             <w:r>
               <w:rPr>
                 <w:rFonts w:ascii="GDSTransportWebsite" w:hAnsi="GDSTransportWebsite"/>
@@ -9730,15 +7329,7 @@
                 <w:rFonts w:ascii="GDSTransportWebsite" w:hAnsi="GDSTransportWebsite"/>
                 <w:color w:val="0A0A0A"/>
               </w:rPr>
-              <w:t>&lt;&lt;cs</w:t>
-            </w:r>
-            <w:proofErr w:type="gramStart"/>
-            <w:r>
-              <w:rPr>
-                <w:rFonts w:ascii="GDSTransportWebsite" w:hAnsi="GDSTransportWebsite"/>
-                <w:color w:val="0A0A0A"/>
-              </w:rPr>
-              <w:t>_{ vulnerabilityQuestions.</w:t>
+              <w:t>&lt;&lt;cs_{ vulnerabilityQuestions.</w:t>
             </w:r>
             <w:r>
               <w:rPr>
@@ -9747,7 +7338,6 @@
               </w:rPr>
               <w:t>vulnerabilityAdjustmentsRequired</w:t>
             </w:r>
-            <w:proofErr w:type="gramEnd"/>
             <w:r>
               <w:rPr>
                 <w:rFonts w:ascii="GDSTransportWebsite" w:hAnsi="GDSTransportWebsite"/>
@@ -9799,18 +7389,7 @@
                 <w:color w:val="0A0A0A"/>
                 <w:shd w:val="clear" w:color="auto" w:fill="FFFFFF"/>
               </w:rPr>
-              <w:t>&lt;&lt;</w:t>
-            </w:r>
-            <w:proofErr w:type="spellStart"/>
-            <w:r>
-              <w:rPr>
-                <w:rFonts w:ascii="GDSTransportWebsite" w:hAnsi="GDSTransportWebsite"/>
-                <w:b/>
-                <w:bCs/>
-                <w:color w:val="0A0A0A"/>
-                <w:shd w:val="clear" w:color="auto" w:fill="FFFFFF"/>
-              </w:rPr>
-              <w:t>rr_</w:t>
+              <w:t>&lt;&lt;rr_</w:t>
             </w:r>
             <w:r>
               <w:rPr>
@@ -9822,7 +7401,6 @@
               </w:rPr>
               <w:t>hearingLipSupportRequirements</w:t>
             </w:r>
-            <w:proofErr w:type="spellEnd"/>
             <w:r>
               <w:rPr>
                 <w:rFonts w:ascii="GDSTransportWebsite" w:hAnsi="GDSTransportWebsite"/>
@@ -9894,23 +7472,7 @@
                 <w:rFonts w:ascii="GDSTransportWebsite" w:hAnsi="GDSTransportWebsite"/>
                 <w:color w:val="0A0A0A"/>
               </w:rPr>
-              <w:t xml:space="preserve"> &lt;&lt;$</w:t>
-            </w:r>
-            <w:proofErr w:type="spellStart"/>
-            <w:r>
-              <w:rPr>
-                <w:rFonts w:ascii="GDSTransportWebsite" w:hAnsi="GDSTransportWebsite"/>
-                <w:color w:val="0A0A0A"/>
-              </w:rPr>
-              <w:t>itemnum</w:t>
-            </w:r>
-            <w:proofErr w:type="spellEnd"/>
-            <w:r>
-              <w:rPr>
-                <w:rFonts w:ascii="GDSTransportWebsite" w:hAnsi="GDSTransportWebsite"/>
-                <w:color w:val="0A0A0A"/>
-              </w:rPr>
-              <w:t>&gt;&gt;</w:t>
+              <w:t xml:space="preserve"> &lt;&lt;$itemnum&gt;&gt;</w:t>
             </w:r>
           </w:p>
         </w:tc>
@@ -10046,23 +7608,7 @@
                 <w:rFonts w:ascii="GDSTransportWebsite" w:hAnsi="GDSTransportWebsite"/>
                 <w:color w:val="0A0A0A"/>
               </w:rPr>
-              <w:t>&lt;&lt;</w:t>
-            </w:r>
-            <w:proofErr w:type="spellStart"/>
-            <w:r>
-              <w:rPr>
-                <w:rFonts w:ascii="GDSTransportWebsite" w:hAnsi="GDSTransportWebsite"/>
-                <w:color w:val="0A0A0A"/>
-              </w:rPr>
-              <w:t>rr</w:t>
-            </w:r>
-            <w:proofErr w:type="spellEnd"/>
-            <w:r>
-              <w:rPr>
-                <w:rFonts w:ascii="GDSTransportWebsite" w:hAnsi="GDSTransportWebsite"/>
-                <w:color w:val="0A0A0A"/>
-              </w:rPr>
-              <w:t>_</w:t>
+              <w:t>&lt;&lt;rr_</w:t>
             </w:r>
             <w:r>
               <w:t xml:space="preserve"> </w:t>
@@ -10138,40 +7684,7 @@
                 <w:color w:val="0A0A0A"/>
                 <w:shd w:val="clear" w:color="auto" w:fill="FFFFFF"/>
               </w:rPr>
-              <w:t>&lt;&lt;$</w:t>
-            </w:r>
-            <w:proofErr w:type="spellStart"/>
-            <w:r>
-              <w:rPr>
-                <w:rFonts w:ascii="GDSTransportWebsite" w:hAnsi="GDSTransportWebsite"/>
-                <w:b/>
-                <w:bCs/>
-                <w:color w:val="0A0A0A"/>
-                <w:shd w:val="clear" w:color="auto" w:fill="FFFFFF"/>
-              </w:rPr>
-              <w:t>itemnum</w:t>
-            </w:r>
-            <w:proofErr w:type="spellEnd"/>
-            <w:r>
-              <w:rPr>
-                <w:rFonts w:ascii="GDSTransportWebsite" w:hAnsi="GDSTransportWebsite"/>
-                <w:b/>
-                <w:bCs/>
-                <w:color w:val="0A0A0A"/>
-                <w:shd w:val="clear" w:color="auto" w:fill="FFFFFF"/>
-              </w:rPr>
-              <w:t>&gt;</w:t>
-            </w:r>
-            <w:proofErr w:type="gramStart"/>
-            <w:r>
-              <w:rPr>
-                <w:rFonts w:ascii="GDSTransportWebsite" w:hAnsi="GDSTransportWebsite"/>
-                <w:b/>
-                <w:bCs/>
-                <w:color w:val="0A0A0A"/>
-                <w:shd w:val="clear" w:color="auto" w:fill="FFFFFF"/>
-              </w:rPr>
-              <w:t>&gt;</w:t>
+              <w:t>&lt;&lt;$itemnum&gt;&gt;</w:t>
             </w:r>
             <w:r>
               <w:rPr>
@@ -10191,18 +7704,7 @@
                 <w:color w:val="0A0A0A"/>
                 <w:shd w:val="clear" w:color="auto" w:fill="FFFFFF"/>
               </w:rPr>
-              <w:t>Support</w:t>
-            </w:r>
-            <w:proofErr w:type="gramEnd"/>
-            <w:r>
-              <w:rPr>
-                <w:rFonts w:ascii="GDSTransportWebsite" w:hAnsi="GDSTransportWebsite"/>
-                <w:b/>
-                <w:bCs/>
-                <w:color w:val="0A0A0A"/>
-                <w:shd w:val="clear" w:color="auto" w:fill="FFFFFF"/>
-              </w:rPr>
-              <w:t xml:space="preserve"> required</w:t>
+              <w:t>Support required</w:t>
             </w:r>
           </w:p>
         </w:tc>
@@ -10294,14 +7796,7 @@
                 <w:rFonts w:ascii="GDSTransportWebsite" w:hAnsi="GDSTransportWebsite"/>
                 <w:color w:val="0A0A0A"/>
               </w:rPr>
-              <w:t xml:space="preserve"> </w:t>
-            </w:r>
-            <w:r>
-              <w:rPr>
-                <w:rFonts w:ascii="GDSTransportWebsite" w:hAnsi="GDSTransportWebsite"/>
-                <w:color w:val="0A0A0A"/>
-              </w:rPr>
-              <w:t>requirements</w:t>
+              <w:t xml:space="preserve"> requirements</w:t>
             </w:r>
             <w:r>
               <w:rPr>
@@ -10376,18 +7871,7 @@
                 <w:color w:val="0A0A0A"/>
                 <w:shd w:val="clear" w:color="auto" w:fill="FFFFFF"/>
               </w:rPr>
-              <w:t>&lt;&lt;</w:t>
-            </w:r>
-            <w:proofErr w:type="spellStart"/>
-            <w:r>
-              <w:rPr>
-                <w:rFonts w:ascii="GDSTransportWebsite" w:hAnsi="GDSTransportWebsite"/>
-                <w:b/>
-                <w:bCs/>
-                <w:color w:val="0A0A0A"/>
-                <w:shd w:val="clear" w:color="auto" w:fill="FFFFFF"/>
-              </w:rPr>
-              <w:t>er_</w:t>
+              <w:t>&lt;&lt;er_</w:t>
             </w:r>
             <w:r>
               <w:rPr>
@@ -10399,7 +7883,6 @@
               </w:rPr>
               <w:t>hearingLipSupportRequirements</w:t>
             </w:r>
-            <w:proofErr w:type="spellEnd"/>
             <w:r>
               <w:rPr>
                 <w:rFonts w:ascii="GDSTransportWebsite" w:hAnsi="GDSTransportWebsite"/>
@@ -10545,23 +8028,7 @@
                 <w:rFonts w:ascii="GDSTransportWebsite" w:hAnsi="GDSTransportWebsite"/>
                 <w:color w:val="0A0A0A"/>
               </w:rPr>
-              <w:t>&lt;&lt;</w:t>
-            </w:r>
-            <w:proofErr w:type="spellStart"/>
-            <w:r>
-              <w:rPr>
-                <w:rFonts w:ascii="GDSTransportWebsite" w:hAnsi="GDSTransportWebsite"/>
-                <w:color w:val="0A0A0A"/>
-              </w:rPr>
-              <w:t>furtherInformation.futureApplications</w:t>
-            </w:r>
-            <w:proofErr w:type="spellEnd"/>
-            <w:r>
-              <w:rPr>
-                <w:rFonts w:ascii="GDSTransportWebsite" w:hAnsi="GDSTransportWebsite"/>
-                <w:color w:val="0A0A0A"/>
-              </w:rPr>
-              <w:t>&gt;&gt;</w:t>
+              <w:t>&lt;&lt;furtherInformation.futureApplications&gt;&gt;</w:t>
             </w:r>
           </w:p>
         </w:tc>
@@ -10574,25 +8041,7 @@
           <w:color w:val="0A0A0A"/>
           <w:shd w:val="clear" w:color="auto" w:fill="FFFFFF"/>
         </w:rPr>
-        <w:t>&lt;&lt;cs_{</w:t>
-      </w:r>
-      <w:proofErr w:type="spellStart"/>
-      <w:r>
-        <w:rPr>
-          <w:rFonts w:ascii="GDSTransportWebsite" w:hAnsi="GDSTransportWebsite"/>
-          <w:color w:val="0A0A0A"/>
-          <w:shd w:val="clear" w:color="auto" w:fill="FFFFFF"/>
-        </w:rPr>
-        <w:t>furthterInformation.futureApplications</w:t>
-      </w:r>
-      <w:proofErr w:type="spellEnd"/>
-      <w:r>
-        <w:rPr>
-          <w:rFonts w:ascii="GDSTransportWebsite" w:hAnsi="GDSTransportWebsite"/>
-          <w:color w:val="0A0A0A"/>
-          <w:shd w:val="clear" w:color="auto" w:fill="FFFFFF"/>
-        </w:rPr>
-        <w:t>='Yes'}&gt;&gt;</w:t>
+        <w:t>&lt;&lt;cs_{furthterInformation.futureApplications='Yes'}&gt;&gt;</w:t>
       </w:r>
     </w:p>
     <w:tbl>
@@ -10681,23 +8130,7 @@
                 <w:rFonts w:ascii="GDSTransportWebsite" w:hAnsi="GDSTransportWebsite"/>
                 <w:color w:val="0A0A0A"/>
               </w:rPr>
-              <w:t>&lt;&lt;</w:t>
-            </w:r>
-            <w:proofErr w:type="spellStart"/>
-            <w:r>
-              <w:rPr>
-                <w:rFonts w:ascii="GDSTransportWebsite" w:hAnsi="GDSTransportWebsite"/>
-                <w:color w:val="0A0A0A"/>
-              </w:rPr>
-              <w:t>furtherInformation.reasonForFutureApplications</w:t>
-            </w:r>
-            <w:proofErr w:type="spellEnd"/>
-            <w:r>
-              <w:rPr>
-                <w:rFonts w:ascii="GDSTransportWebsite" w:hAnsi="GDSTransportWebsite"/>
-                <w:color w:val="0A0A0A"/>
-              </w:rPr>
-              <w:t>&gt;&gt;</w:t>
+              <w:t>&lt;&lt;furtherInformation.reasonForFutureApplications&gt;&gt;</w:t>
             </w:r>
           </w:p>
         </w:tc>
@@ -10759,20 +8192,8 @@
                 <w:color w:val="0A0A0A"/>
                 <w:shd w:val="clear" w:color="auto" w:fill="FFFFFF"/>
               </w:rPr>
-              <w:t xml:space="preserve">Provide any other information that the judge may </w:t>
-            </w:r>
-            <w:proofErr w:type="gramStart"/>
-            <w:r>
-              <w:rPr>
-                <w:rFonts w:ascii="GDSTransportWebsite" w:hAnsi="GDSTransportWebsite"/>
-                <w:b/>
-                <w:bCs/>
-                <w:color w:val="0A0A0A"/>
-                <w:shd w:val="clear" w:color="auto" w:fill="FFFFFF"/>
-              </w:rPr>
-              <w:t>need</w:t>
-            </w:r>
-            <w:proofErr w:type="gramEnd"/>
+              <w:t>Provide any other information that the judge may need</w:t>
+            </w:r>
           </w:p>
           <w:p>
             <w:pPr>
@@ -10811,41 +8232,7 @@
                 <w:rFonts w:ascii="GDSTransportWebsite" w:hAnsi="GDSTransportWebsite"/>
                 <w:color w:val="0A0A0A"/>
               </w:rPr>
-              <w:t>&lt;&lt;cs_{</w:t>
-            </w:r>
-            <w:proofErr w:type="spellStart"/>
-            <w:proofErr w:type="gramStart"/>
-            <w:r>
-              <w:rPr>
-                <w:rFonts w:ascii="GDSTransportWebsite" w:hAnsi="GDSTransportWebsite"/>
-                <w:color w:val="0A0A0A"/>
-              </w:rPr>
-              <w:t>isBlank</w:t>
-            </w:r>
-            <w:proofErr w:type="spellEnd"/>
-            <w:r>
-              <w:rPr>
-                <w:rFonts w:ascii="GDSTransportWebsite" w:hAnsi="GDSTransportWebsite"/>
-                <w:color w:val="0A0A0A"/>
-              </w:rPr>
-              <w:t>(</w:t>
-            </w:r>
-            <w:proofErr w:type="spellStart"/>
-            <w:proofErr w:type="gramEnd"/>
-            <w:r>
-              <w:rPr>
-                <w:rFonts w:ascii="GDSTransportWebsite" w:hAnsi="GDSTransportWebsite"/>
-                <w:color w:val="0A0A0A"/>
-              </w:rPr>
-              <w:t>furtherInformation.otherInformationForJudge</w:t>
-            </w:r>
-            <w:proofErr w:type="spellEnd"/>
-            <w:r>
-              <w:rPr>
-                <w:rFonts w:ascii="GDSTransportWebsite" w:hAnsi="GDSTransportWebsite"/>
-                <w:color w:val="0A0A0A"/>
-              </w:rPr>
-              <w:t>)}&gt;&gt;Not Provided&lt;&lt;else&gt;&gt;&lt;&lt;furtherInformation.otherInformationForJudge&gt;&gt;&lt;&lt;es_&gt;&gt;</w:t>
+              <w:t>&lt;&lt;cs_{isBlank(furtherInformation.otherInformationForJudge)}&gt;&gt;Not Provided&lt;&lt;else&gt;&gt;&lt;&lt;furtherInformation.otherInformationForJudge&gt;&gt;&lt;&lt;es_&gt;&gt;</w:t>
             </w:r>
           </w:p>
         </w:tc>
@@ -10901,18 +8288,7 @@
           <w:color w:val="0A0A0A"/>
           <w:shd w:val="clear" w:color="auto" w:fill="FFFFFF"/>
         </w:rPr>
-        <w:t>&lt;&lt;</w:t>
-      </w:r>
-      <w:proofErr w:type="spellStart"/>
-      <w:r>
-        <w:rPr>
-          <w:rFonts w:ascii="GDSTransportWebsite" w:hAnsi="GDSTransportWebsite"/>
-          <w:b/>
-          <w:bCs/>
-          <w:color w:val="0A0A0A"/>
-          <w:shd w:val="clear" w:color="auto" w:fill="FFFFFF"/>
-        </w:rPr>
-        <w:t>r</w:t>
+        <w:t>&lt;&lt;r</w:t>
       </w:r>
       <w:r>
         <w:rPr>
@@ -10932,18 +8308,7 @@
           <w:color w:val="0A0A0A"/>
           <w:shd w:val="clear" w:color="auto" w:fill="FFFFFF"/>
         </w:rPr>
-        <w:t>_respondents</w:t>
-      </w:r>
-      <w:proofErr w:type="spellEnd"/>
-      <w:r>
-        <w:rPr>
-          <w:rFonts w:ascii="GDSTransportWebsite" w:hAnsi="GDSTransportWebsite"/>
-          <w:b/>
-          <w:bCs/>
-          <w:color w:val="0A0A0A"/>
-          <w:shd w:val="clear" w:color="auto" w:fill="FFFFFF"/>
-        </w:rPr>
-        <w:t>&gt;&gt;</w:t>
+        <w:t>_respondents&gt;&gt;</w:t>
       </w:r>
     </w:p>
     <w:p>
@@ -10966,18 +8331,7 @@
           <w:color w:val="0A0A0A"/>
           <w:shd w:val="clear" w:color="auto" w:fill="FFFFFF"/>
         </w:rPr>
-        <w:t>&lt;&lt;</w:t>
-      </w:r>
-      <w:proofErr w:type="spellStart"/>
-      <w:r>
-        <w:rPr>
-          <w:rFonts w:ascii="GDSTransportWebsite" w:hAnsi="GDSTransportWebsite"/>
-          <w:b/>
-          <w:bCs/>
-          <w:color w:val="0A0A0A"/>
-          <w:shd w:val="clear" w:color="auto" w:fill="FFFFFF"/>
-        </w:rPr>
-        <w:t>e</w:t>
+        <w:t>&lt;&lt;e</w:t>
       </w:r>
       <w:r>
         <w:rPr>
@@ -10997,18 +8351,7 @@
           <w:color w:val="0A0A0A"/>
           <w:shd w:val="clear" w:color="auto" w:fill="FFFFFF"/>
         </w:rPr>
-        <w:t>_respondents</w:t>
-      </w:r>
-      <w:proofErr w:type="spellEnd"/>
-      <w:r>
-        <w:rPr>
-          <w:rFonts w:ascii="GDSTransportWebsite" w:hAnsi="GDSTransportWebsite"/>
-          <w:b/>
-          <w:bCs/>
-          <w:color w:val="0A0A0A"/>
-          <w:shd w:val="clear" w:color="auto" w:fill="FFFFFF"/>
-        </w:rPr>
-        <w:t>&gt;&gt;</w:t>
+        <w:t>_respondents&gt;&gt;</w:t>
       </w:r>
     </w:p>
     <w:p>
@@ -11016,44 +8359,7 @@
         <w:spacing w:before="120" w:after="120"/>
       </w:pPr>
       <w:r>
-        <w:t>&lt;</w:t>
-      </w:r>
-      <w:proofErr w:type="gramStart"/>
-      <w:r>
-        <w:t>&lt;{</w:t>
-      </w:r>
-      <w:proofErr w:type="spellStart"/>
-      <w:proofErr w:type="gramEnd"/>
-      <w:r>
-        <w:t>dateFormat</w:t>
-      </w:r>
-      <w:proofErr w:type="spellEnd"/>
-      <w:r>
-        <w:t>(</w:t>
-      </w:r>
-      <w:proofErr w:type="spellStart"/>
-      <w:r>
-        <w:t>generationDate</w:t>
-      </w:r>
-      <w:proofErr w:type="spellEnd"/>
-      <w:r>
-        <w:t xml:space="preserve">, ‘dd MMMM </w:t>
-      </w:r>
-      <w:proofErr w:type="spellStart"/>
-      <w:r>
-        <w:t>yyyy</w:t>
-      </w:r>
-      <w:proofErr w:type="spellEnd"/>
-      <w:r>
-        <w:t>’, 'dd-MM-</w:t>
-      </w:r>
-      <w:proofErr w:type="spellStart"/>
-      <w:r>
-        <w:t>yyyy</w:t>
-      </w:r>
-      <w:proofErr w:type="spellEnd"/>
-      <w:r>
-        <w:t>')}&gt;&gt;</w:t>
+        <w:t>&lt;&lt;{dateFormat(generationDate, ‘dd MMMM yyyy’, 'dd-MM-yyyy')}&gt;&gt;</w:t>
       </w:r>
     </w:p>
     <w:sectPr>
@@ -13028,10 +10334,6 @@
 </file>
 
 <file path=customXml/item1.xml><?xml version="1.0" encoding="utf-8"?>
-<b:Sources xmlns:b="http://schemas.openxmlformats.org/officeDocument/2006/bibliography" xmlns="http://schemas.openxmlformats.org/officeDocument/2006/bibliography" SelectedStyle="\APASixthEditionOfficeOnline.xsl" StyleName="APA" Version="6"/>
-</file>
-
-<file path=customXml/item2.xml><?xml version="1.0" encoding="utf-8"?>
 <ct:contentTypeSchema xmlns:ct="http://schemas.microsoft.com/office/2006/metadata/contentType" xmlns:ma="http://schemas.microsoft.com/office/2006/metadata/properties/metaAttributes" ct:_="" ma:_="" ma:contentTypeName="_CtTemplate" ma:contentTypeID="0x01010064A5FDCCFB03F540B94405305D7DE14F00A4F8B82F7CEF57469A8FE5CEAB7A0EE0" ma:contentTypeVersion="53" ma:contentTypeDescription="Part of Template Management with Site Columns representing custom attributes." ma:contentTypeScope="" ma:versionID="69a47f6434bbb6ed0a644919a98a9681">
   <xsd:schema xmlns:xsd="http://www.w3.org/2001/XMLSchema" xmlns:xs="http://www.w3.org/2001/XMLSchema" xmlns:p="http://schemas.microsoft.com/office/2006/metadata/properties" xmlns:ns2="f336f4fe-8719-4ea2-b5d6-29b3a580aeb4" xmlns:ns3="b57b892a-dd61-4bba-b372-a8d93da2c7e6" targetNamespace="http://schemas.microsoft.com/office/2006/metadata/properties" ma:root="true" ma:fieldsID="71934021bdb6f6617baa79601bda5045" ns2:_="" ns3:_="">
     <xsd:import namespace="f336f4fe-8719-4ea2-b5d6-29b3a580aeb4"/>
@@ -13346,16 +10648,11 @@
 </ct:contentTypeSchema>
 </file>
 
-<file path=customXml/item3.xml><?xml version="1.0" encoding="utf-8"?>
-<?mso-contentType ?>
-<FormTemplates xmlns="http://schemas.microsoft.com/sharepoint/v3/contenttype/forms">
-  <Display>DocumentLibraryForm</Display>
-  <Edit>DocumentLibraryForm</Edit>
-  <New>DocumentLibraryForm</New>
-</FormTemplates>
+<file path=customXml/item2.xml><?xml version="1.0" encoding="utf-8"?>
+<b:Sources xmlns:b="http://schemas.openxmlformats.org/officeDocument/2006/bibliography" xmlns="http://schemas.openxmlformats.org/officeDocument/2006/bibliography" SelectedStyle="\APASixthEditionOfficeOnline.xsl" StyleName="APA" Version="6"/>
 </file>
 
-<file path=customXml/item4.xml><?xml version="1.0" encoding="utf-8"?>
+<file path=customXml/item3.xml><?xml version="1.0" encoding="utf-8"?>
 <p:properties xmlns:p="http://schemas.microsoft.com/office/2006/metadata/properties" xmlns:xsi="http://www.w3.org/2001/XMLSchema-instance" xmlns:pc="http://schemas.microsoft.com/office/infopath/2007/PartnerControls">
   <documentManagement>
     <Stage xmlns="f336f4fe-8719-4ea2-b5d6-29b3a580aeb4">Draft</Stage>
@@ -13373,15 +10670,16 @@
 </p:properties>
 </file>
 
-<file path=customXml/itemProps1.xml><?xml version="1.0" encoding="utf-8"?>
-<ds:datastoreItem xmlns:ds="http://schemas.openxmlformats.org/officeDocument/2006/customXml" ds:itemID="{5C627932-C981-4CFE-9BA8-667150120D32}">
-  <ds:schemaRefs>
-    <ds:schemaRef ds:uri="http://schemas.openxmlformats.org/officeDocument/2006/bibliography"/>
-  </ds:schemaRefs>
-</ds:datastoreItem>
+<file path=customXml/item4.xml><?xml version="1.0" encoding="utf-8"?>
+<?mso-contentType ?>
+<FormTemplates xmlns="http://schemas.microsoft.com/sharepoint/v3/contenttype/forms">
+  <Display>DocumentLibraryForm</Display>
+  <Edit>DocumentLibraryForm</Edit>
+  <New>DocumentLibraryForm</New>
+</FormTemplates>
 </file>
 
-<file path=customXml/itemProps2.xml><?xml version="1.0" encoding="utf-8"?>
+<file path=customXml/itemProps1.xml><?xml version="1.0" encoding="utf-8"?>
 <ds:datastoreItem xmlns:ds="http://schemas.openxmlformats.org/officeDocument/2006/customXml" ds:itemID="{F50568C7-0D63-49D8-828E-6EA48601E6B9}">
   <ds:schemaRefs>
     <ds:schemaRef ds:uri="http://schemas.microsoft.com/office/2006/metadata/contentType"/>
@@ -13400,15 +10698,15 @@
 </ds:datastoreItem>
 </file>
 
-<file path=customXml/itemProps3.xml><?xml version="1.0" encoding="utf-8"?>
-<ds:datastoreItem xmlns:ds="http://schemas.openxmlformats.org/officeDocument/2006/customXml" ds:itemID="{B979ABCF-6006-4211-8C04-D08E1C55C8F9}">
+<file path=customXml/itemProps2.xml><?xml version="1.0" encoding="utf-8"?>
+<ds:datastoreItem xmlns:ds="http://schemas.openxmlformats.org/officeDocument/2006/customXml" ds:itemID="{5C627932-C981-4CFE-9BA8-667150120D32}">
   <ds:schemaRefs>
-    <ds:schemaRef ds:uri="http://schemas.microsoft.com/sharepoint/v3/contenttype/forms"/>
+    <ds:schemaRef ds:uri="http://schemas.openxmlformats.org/officeDocument/2006/bibliography"/>
   </ds:schemaRefs>
 </ds:datastoreItem>
 </file>
 
-<file path=customXml/itemProps4.xml><?xml version="1.0" encoding="utf-8"?>
+<file path=customXml/itemProps3.xml><?xml version="1.0" encoding="utf-8"?>
 <ds:datastoreItem xmlns:ds="http://schemas.openxmlformats.org/officeDocument/2006/customXml" ds:itemID="{167D3FB0-0D1A-4A81-8A96-EE2F37F3B125}">
   <ds:schemaRefs>
     <ds:schemaRef ds:uri="http://schemas.microsoft.com/office/2006/metadata/properties"/>
@@ -13418,6 +10716,14 @@
 </ds:datastoreItem>
 </file>
 
+<file path=customXml/itemProps4.xml><?xml version="1.0" encoding="utf-8"?>
+<ds:datastoreItem xmlns:ds="http://schemas.openxmlformats.org/officeDocument/2006/customXml" ds:itemID="{B979ABCF-6006-4211-8C04-D08E1C55C8F9}">
+  <ds:schemaRefs>
+    <ds:schemaRef ds:uri="http://schemas.microsoft.com/sharepoint/v3/contenttype/forms"/>
+  </ds:schemaRefs>
+</ds:datastoreItem>
+</file>
+
 <file path=docMetadata/LabelInfo.xml><?xml version="1.0" encoding="utf-8"?>
 <clbl:labelList xmlns:clbl="http://schemas.microsoft.com/office/2020/mipLabelMetadata">
   <clbl:label id="{95c71a0f-75e1-4c8f-90e2-641c9351dd98}" enabled="1" method="Standard" siteId="{3e0088dc-0629-4ae6-aa8c-813e7a296f50}" contentBits="2" removed="0"/>

</xml_diff>

<commit_message>
CIV-8957 fix hearing dynamic fields
</commit_message>
<xml_diff>
--- a/docker/docmosis/templates/CV-SPC-HRN-ENG-LIP-01282.docx
+++ b/docker/docmosis/templates/CV-SPC-HRN-ENG-LIP-01282.docx
@@ -129,7 +129,27 @@
                 <w:sz w:val="28"/>
                 <w:szCs w:val="28"/>
               </w:rPr>
-              <w:t>Claim number: &lt;&lt;referenceNumber&gt;&gt;</w:t>
+              <w:t>Claim number: &lt;&lt;</w:t>
+            </w:r>
+            <w:proofErr w:type="spellStart"/>
+            <w:r>
+              <w:rPr>
+                <w:rFonts w:ascii="GDSTransportWebsite" w:hAnsi="GDSTransportWebsite"/>
+                <w:color w:val="60686D"/>
+                <w:sz w:val="28"/>
+                <w:szCs w:val="28"/>
+              </w:rPr>
+              <w:t>referenceNumber</w:t>
+            </w:r>
+            <w:proofErr w:type="spellEnd"/>
+            <w:r>
+              <w:rPr>
+                <w:rFonts w:ascii="GDSTransportWebsite" w:hAnsi="GDSTransportWebsite"/>
+                <w:color w:val="60686D"/>
+                <w:sz w:val="28"/>
+                <w:szCs w:val="28"/>
+              </w:rPr>
+              <w:t>&gt;&gt;</w:t>
             </w:r>
           </w:p>
         </w:tc>
@@ -240,7 +260,27 @@
                 <w:sz w:val="28"/>
                 <w:szCs w:val="28"/>
               </w:rPr>
-              <w:t>Case name: &lt;&lt;caseName&gt;&gt;</w:t>
+              <w:t>Case name: &lt;&lt;</w:t>
+            </w:r>
+            <w:proofErr w:type="spellStart"/>
+            <w:r>
+              <w:rPr>
+                <w:rFonts w:ascii="GDSTransportWebsite" w:hAnsi="GDSTransportWebsite"/>
+                <w:color w:val="60686D"/>
+                <w:sz w:val="28"/>
+                <w:szCs w:val="28"/>
+              </w:rPr>
+              <w:t>caseName</w:t>
+            </w:r>
+            <w:proofErr w:type="spellEnd"/>
+            <w:r>
+              <w:rPr>
+                <w:rFonts w:ascii="GDSTransportWebsite" w:hAnsi="GDSTransportWebsite"/>
+                <w:color w:val="60686D"/>
+                <w:sz w:val="28"/>
+                <w:szCs w:val="28"/>
+              </w:rPr>
+              <w:t>&gt;&gt;</w:t>
             </w:r>
           </w:p>
         </w:tc>
@@ -404,7 +444,98 @@
                 <w:sz w:val="20"/>
                 <w:szCs w:val="20"/>
               </w:rPr>
-              <w:t>Received: &lt;&lt;{dateFormat(submittedOn, ‘d MMMM yyyy’, ‘dd-MM-yyyy’)}&gt;&gt;</w:t>
+              <w:t>Received: &lt;</w:t>
+            </w:r>
+            <w:proofErr w:type="gramStart"/>
+            <w:r>
+              <w:rPr>
+                <w:rFonts w:ascii="GDSTransportWebsite" w:eastAsia="Times New Roman" w:hAnsi="GDSTransportWebsite" w:cs="Times New Roman"/>
+                <w:color w:val="60686D"/>
+                <w:sz w:val="20"/>
+                <w:szCs w:val="20"/>
+              </w:rPr>
+              <w:t>&lt;{</w:t>
+            </w:r>
+            <w:proofErr w:type="spellStart"/>
+            <w:proofErr w:type="gramEnd"/>
+            <w:r>
+              <w:rPr>
+                <w:rFonts w:ascii="GDSTransportWebsite" w:eastAsia="Times New Roman" w:hAnsi="GDSTransportWebsite" w:cs="Times New Roman"/>
+                <w:color w:val="60686D"/>
+                <w:sz w:val="20"/>
+                <w:szCs w:val="20"/>
+              </w:rPr>
+              <w:t>dateFormat</w:t>
+            </w:r>
+            <w:proofErr w:type="spellEnd"/>
+            <w:r>
+              <w:rPr>
+                <w:rFonts w:ascii="GDSTransportWebsite" w:eastAsia="Times New Roman" w:hAnsi="GDSTransportWebsite" w:cs="Times New Roman"/>
+                <w:color w:val="60686D"/>
+                <w:sz w:val="20"/>
+                <w:szCs w:val="20"/>
+              </w:rPr>
+              <w:t>(</w:t>
+            </w:r>
+            <w:proofErr w:type="spellStart"/>
+            <w:r>
+              <w:rPr>
+                <w:rFonts w:ascii="GDSTransportWebsite" w:eastAsia="Times New Roman" w:hAnsi="GDSTransportWebsite" w:cs="Times New Roman"/>
+                <w:color w:val="60686D"/>
+                <w:sz w:val="20"/>
+                <w:szCs w:val="20"/>
+              </w:rPr>
+              <w:t>submittedOn</w:t>
+            </w:r>
+            <w:proofErr w:type="spellEnd"/>
+            <w:r>
+              <w:rPr>
+                <w:rFonts w:ascii="GDSTransportWebsite" w:eastAsia="Times New Roman" w:hAnsi="GDSTransportWebsite" w:cs="Times New Roman"/>
+                <w:color w:val="60686D"/>
+                <w:sz w:val="20"/>
+                <w:szCs w:val="20"/>
+              </w:rPr>
+              <w:t xml:space="preserve">, ‘d MMMM </w:t>
+            </w:r>
+            <w:proofErr w:type="spellStart"/>
+            <w:r>
+              <w:rPr>
+                <w:rFonts w:ascii="GDSTransportWebsite" w:eastAsia="Times New Roman" w:hAnsi="GDSTransportWebsite" w:cs="Times New Roman"/>
+                <w:color w:val="60686D"/>
+                <w:sz w:val="20"/>
+                <w:szCs w:val="20"/>
+              </w:rPr>
+              <w:t>yyyy</w:t>
+            </w:r>
+            <w:proofErr w:type="spellEnd"/>
+            <w:r>
+              <w:rPr>
+                <w:rFonts w:ascii="GDSTransportWebsite" w:eastAsia="Times New Roman" w:hAnsi="GDSTransportWebsite" w:cs="Times New Roman"/>
+                <w:color w:val="60686D"/>
+                <w:sz w:val="20"/>
+                <w:szCs w:val="20"/>
+              </w:rPr>
+              <w:t>’, ‘dd-MM-</w:t>
+            </w:r>
+            <w:proofErr w:type="spellStart"/>
+            <w:r>
+              <w:rPr>
+                <w:rFonts w:ascii="GDSTransportWebsite" w:eastAsia="Times New Roman" w:hAnsi="GDSTransportWebsite" w:cs="Times New Roman"/>
+                <w:color w:val="60686D"/>
+                <w:sz w:val="20"/>
+                <w:szCs w:val="20"/>
+              </w:rPr>
+              <w:t>yyyy</w:t>
+            </w:r>
+            <w:proofErr w:type="spellEnd"/>
+            <w:r>
+              <w:rPr>
+                <w:rFonts w:ascii="GDSTransportWebsite" w:eastAsia="Times New Roman" w:hAnsi="GDSTransportWebsite" w:cs="Times New Roman"/>
+                <w:color w:val="60686D"/>
+                <w:sz w:val="20"/>
+                <w:szCs w:val="20"/>
+              </w:rPr>
+              <w:t>’)}&gt;&gt;</w:t>
             </w:r>
           </w:p>
         </w:tc>
@@ -585,7 +716,23 @@
                 <w:rFonts w:ascii="GDSTransportWebsite" w:hAnsi="GDSTransportWebsite"/>
                 <w:color w:val="0A0A0A"/>
               </w:rPr>
-              <w:t>&lt;&lt;cs_{applicant.primaryAddress.AddressLine1!=null}&gt;&gt;&lt;&lt;applicant.primaryAddress.AddressLine1&gt;&gt;&lt;&lt;es_&gt;&gt;&lt;&lt;cs_{!isBlank(applicant.primaryAddress.AddressLine2)}&gt;&gt;</w:t>
+              <w:t>&lt;&lt;cs_{</w:t>
+            </w:r>
+            <w:proofErr w:type="gramStart"/>
+            <w:r>
+              <w:rPr>
+                <w:rFonts w:ascii="GDSTransportWebsite" w:hAnsi="GDSTransportWebsite"/>
+                <w:color w:val="0A0A0A"/>
+              </w:rPr>
+              <w:t>applicant.primaryAddress.AddressLine</w:t>
+            </w:r>
+            <w:proofErr w:type="gramEnd"/>
+            <w:r>
+              <w:rPr>
+                <w:rFonts w:ascii="GDSTransportWebsite" w:hAnsi="GDSTransportWebsite"/>
+                <w:color w:val="0A0A0A"/>
+              </w:rPr>
+              <w:t>1!=null}&gt;&gt;&lt;&lt;applicant.primaryAddress.AddressLine1&gt;&gt;&lt;&lt;es_&gt;&gt;&lt;&lt;cs_{!isBlank(applicant.primaryAddress.AddressLine2)}&gt;&gt;</w:t>
             </w:r>
           </w:p>
           <w:p>
@@ -602,7 +749,23 @@
                 <w:rFonts w:ascii="GDSTransportWebsite" w:hAnsi="GDSTransportWebsite"/>
                 <w:color w:val="0A0A0A"/>
               </w:rPr>
-              <w:t>&lt;&lt;applicant.primaryAddress.AddressLine2&gt;&gt;&lt;&lt;es_&gt;&gt;&lt;&lt;cs_{!isBlank(applicant.primaryAddress.AddressLine3)}&gt;&gt;</w:t>
+              <w:t>&lt;&lt;</w:t>
+            </w:r>
+            <w:proofErr w:type="gramStart"/>
+            <w:r>
+              <w:rPr>
+                <w:rFonts w:ascii="GDSTransportWebsite" w:hAnsi="GDSTransportWebsite"/>
+                <w:color w:val="0A0A0A"/>
+              </w:rPr>
+              <w:t>applicant.primaryAddress.AddressLine</w:t>
+            </w:r>
+            <w:proofErr w:type="gramEnd"/>
+            <w:r>
+              <w:rPr>
+                <w:rFonts w:ascii="GDSTransportWebsite" w:hAnsi="GDSTransportWebsite"/>
+                <w:color w:val="0A0A0A"/>
+              </w:rPr>
+              <w:t>2&gt;&gt;&lt;&lt;es_&gt;&gt;&lt;&lt;cs_{!isBlank(applicant.primaryAddress.AddressLine3)}&gt;&gt;</w:t>
             </w:r>
           </w:p>
           <w:p>
@@ -618,7 +781,23 @@
                 <w:rFonts w:ascii="GDSTransportWebsite" w:hAnsi="GDSTransportWebsite"/>
                 <w:color w:val="0A0A0A"/>
               </w:rPr>
-              <w:t>&lt;&lt;applicant.primaryAddress.AddressLine3&gt;&gt;&lt;&lt;es_&gt;&gt;&lt;&lt;cs_{!isBlank(applicant.primaryAddress.PostTown)}&gt;&gt;</w:t>
+              <w:t>&lt;&lt;</w:t>
+            </w:r>
+            <w:proofErr w:type="gramStart"/>
+            <w:r>
+              <w:rPr>
+                <w:rFonts w:ascii="GDSTransportWebsite" w:hAnsi="GDSTransportWebsite"/>
+                <w:color w:val="0A0A0A"/>
+              </w:rPr>
+              <w:t>applicant.primaryAddress.AddressLine</w:t>
+            </w:r>
+            <w:proofErr w:type="gramEnd"/>
+            <w:r>
+              <w:rPr>
+                <w:rFonts w:ascii="GDSTransportWebsite" w:hAnsi="GDSTransportWebsite"/>
+                <w:color w:val="0A0A0A"/>
+              </w:rPr>
+              <w:t>3&gt;&gt;&lt;&lt;es_&gt;&gt;&lt;&lt;cs_{!isBlank(applicant.primaryAddress.PostTown)}&gt;&gt;</w:t>
             </w:r>
           </w:p>
           <w:p>
@@ -634,7 +813,25 @@
                 <w:rFonts w:ascii="GDSTransportWebsite" w:hAnsi="GDSTransportWebsite"/>
                 <w:color w:val="0A0A0A"/>
               </w:rPr>
-              <w:t>&lt;&lt;applicant.primaryAddress.PostTown&gt;&gt;&lt;&lt;es_&gt;&gt;</w:t>
+              <w:t>&lt;&lt;</w:t>
+            </w:r>
+            <w:proofErr w:type="spellStart"/>
+            <w:proofErr w:type="gramStart"/>
+            <w:r>
+              <w:rPr>
+                <w:rFonts w:ascii="GDSTransportWebsite" w:hAnsi="GDSTransportWebsite"/>
+                <w:color w:val="0A0A0A"/>
+              </w:rPr>
+              <w:t>applicant.primaryAddress.PostTown</w:t>
+            </w:r>
+            <w:proofErr w:type="spellEnd"/>
+            <w:proofErr w:type="gramEnd"/>
+            <w:r>
+              <w:rPr>
+                <w:rFonts w:ascii="GDSTransportWebsite" w:hAnsi="GDSTransportWebsite"/>
+                <w:color w:val="0A0A0A"/>
+              </w:rPr>
+              <w:t>&gt;&gt;&lt;&lt;es_&gt;&gt;</w:t>
             </w:r>
           </w:p>
           <w:p>
@@ -650,7 +847,23 @@
                 <w:rFonts w:ascii="GDSTransportWebsite" w:hAnsi="GDSTransportWebsite"/>
                 <w:color w:val="0A0A0A"/>
               </w:rPr>
-              <w:t>&lt;&lt;applicant.primaryAddress.PostCode&gt;&gt;&lt;&lt;cs_{!isBlank(applicant.primaryAddress.Country)}&gt;&gt;</w:t>
+              <w:t>&lt;&lt;</w:t>
+            </w:r>
+            <w:proofErr w:type="gramStart"/>
+            <w:r>
+              <w:rPr>
+                <w:rFonts w:ascii="GDSTransportWebsite" w:hAnsi="GDSTransportWebsite"/>
+                <w:color w:val="0A0A0A"/>
+              </w:rPr>
+              <w:t>applicant.primaryAddress.PostCode</w:t>
+            </w:r>
+            <w:proofErr w:type="gramEnd"/>
+            <w:r>
+              <w:rPr>
+                <w:rFonts w:ascii="GDSTransportWebsite" w:hAnsi="GDSTransportWebsite"/>
+                <w:color w:val="0A0A0A"/>
+              </w:rPr>
+              <w:t>&gt;&gt;&lt;&lt;cs_{!isBlank(applicant.primaryAddress.Country)}&gt;&gt;</w:t>
             </w:r>
           </w:p>
           <w:p>
@@ -666,7 +879,25 @@
                 <w:rFonts w:ascii="GDSTransportWebsite" w:hAnsi="GDSTransportWebsite"/>
                 <w:color w:val="0A0A0A"/>
               </w:rPr>
-              <w:t>&lt;&lt;applicant.primaryAddress.Country&gt;&gt;&lt;&lt;es_&gt;&gt;</w:t>
+              <w:t>&lt;&lt;</w:t>
+            </w:r>
+            <w:proofErr w:type="spellStart"/>
+            <w:proofErr w:type="gramStart"/>
+            <w:r>
+              <w:rPr>
+                <w:rFonts w:ascii="GDSTransportWebsite" w:hAnsi="GDSTransportWebsite"/>
+                <w:color w:val="0A0A0A"/>
+              </w:rPr>
+              <w:t>applicant.primaryAddress.Country</w:t>
+            </w:r>
+            <w:proofErr w:type="spellEnd"/>
+            <w:proofErr w:type="gramEnd"/>
+            <w:r>
+              <w:rPr>
+                <w:rFonts w:ascii="GDSTransportWebsite" w:hAnsi="GDSTransportWebsite"/>
+                <w:color w:val="0A0A0A"/>
+              </w:rPr>
+              <w:t>&gt;&gt;&lt;&lt;es_&gt;&gt;</w:t>
             </w:r>
           </w:p>
         </w:tc>
@@ -751,7 +982,57 @@
                 <w:rFonts w:ascii="GDSTransportWebsite" w:hAnsi="GDSTransportWebsite"/>
                 <w:color w:val="0A0A0A"/>
               </w:rPr>
-              <w:t>&lt;&lt;cs_{isBlank(applicant.phoneNumber)}&gt;&gt;Not Provided&lt;&lt;else&gt;&gt;&lt;&lt; applicant.phoneNumber &gt;&gt;&lt;&lt;es_&gt;&gt;</w:t>
+              <w:t>&lt;&lt;cs_{</w:t>
+            </w:r>
+            <w:proofErr w:type="spellStart"/>
+            <w:r>
+              <w:rPr>
+                <w:rFonts w:ascii="GDSTransportWebsite" w:hAnsi="GDSTransportWebsite"/>
+                <w:color w:val="0A0A0A"/>
+              </w:rPr>
+              <w:t>isBlank</w:t>
+            </w:r>
+            <w:proofErr w:type="spellEnd"/>
+            <w:r>
+              <w:rPr>
+                <w:rFonts w:ascii="GDSTransportWebsite" w:hAnsi="GDSTransportWebsite"/>
+                <w:color w:val="0A0A0A"/>
+              </w:rPr>
+              <w:t>(</w:t>
+            </w:r>
+            <w:proofErr w:type="spellStart"/>
+            <w:proofErr w:type="gramStart"/>
+            <w:r>
+              <w:rPr>
+                <w:rFonts w:ascii="GDSTransportWebsite" w:hAnsi="GDSTransportWebsite"/>
+                <w:color w:val="0A0A0A"/>
+              </w:rPr>
+              <w:t>applicant.phoneNumber</w:t>
+            </w:r>
+            <w:proofErr w:type="spellEnd"/>
+            <w:proofErr w:type="gramEnd"/>
+            <w:r>
+              <w:rPr>
+                <w:rFonts w:ascii="GDSTransportWebsite" w:hAnsi="GDSTransportWebsite"/>
+                <w:color w:val="0A0A0A"/>
+              </w:rPr>
+              <w:t xml:space="preserve">)}&gt;&gt;Not Provided&lt;&lt;else&gt;&gt;&lt;&lt; </w:t>
+            </w:r>
+            <w:proofErr w:type="spellStart"/>
+            <w:r>
+              <w:rPr>
+                <w:rFonts w:ascii="GDSTransportWebsite" w:hAnsi="GDSTransportWebsite"/>
+                <w:color w:val="0A0A0A"/>
+              </w:rPr>
+              <w:t>applicant.phoneNumber</w:t>
+            </w:r>
+            <w:proofErr w:type="spellEnd"/>
+            <w:r>
+              <w:rPr>
+                <w:rFonts w:ascii="GDSTransportWebsite" w:hAnsi="GDSTransportWebsite"/>
+                <w:color w:val="0A0A0A"/>
+              </w:rPr>
+              <w:t xml:space="preserve"> &gt;&gt;&lt;&lt;es_&gt;&gt;</w:t>
             </w:r>
           </w:p>
         </w:tc>
@@ -814,7 +1095,57 @@
                 <w:rFonts w:ascii="GDSTransportWebsite" w:hAnsi="GDSTransportWebsite"/>
                 <w:color w:val="0A0A0A"/>
               </w:rPr>
-              <w:t>&lt;&lt;cs_{isBlank(applicant.emailAddress)}&gt;&gt;Not Provided&lt;&lt;else&gt;&gt;&lt;&lt; applicant.emailAddress &gt;&gt;&lt;&lt;es_&gt;&gt;</w:t>
+              <w:t>&lt;&lt;cs_{</w:t>
+            </w:r>
+            <w:proofErr w:type="spellStart"/>
+            <w:r>
+              <w:rPr>
+                <w:rFonts w:ascii="GDSTransportWebsite" w:hAnsi="GDSTransportWebsite"/>
+                <w:color w:val="0A0A0A"/>
+              </w:rPr>
+              <w:t>isBlank</w:t>
+            </w:r>
+            <w:proofErr w:type="spellEnd"/>
+            <w:r>
+              <w:rPr>
+                <w:rFonts w:ascii="GDSTransportWebsite" w:hAnsi="GDSTransportWebsite"/>
+                <w:color w:val="0A0A0A"/>
+              </w:rPr>
+              <w:t>(</w:t>
+            </w:r>
+            <w:proofErr w:type="spellStart"/>
+            <w:proofErr w:type="gramStart"/>
+            <w:r>
+              <w:rPr>
+                <w:rFonts w:ascii="GDSTransportWebsite" w:hAnsi="GDSTransportWebsite"/>
+                <w:color w:val="0A0A0A"/>
+              </w:rPr>
+              <w:t>applicant.emailAddress</w:t>
+            </w:r>
+            <w:proofErr w:type="spellEnd"/>
+            <w:proofErr w:type="gramEnd"/>
+            <w:r>
+              <w:rPr>
+                <w:rFonts w:ascii="GDSTransportWebsite" w:hAnsi="GDSTransportWebsite"/>
+                <w:color w:val="0A0A0A"/>
+              </w:rPr>
+              <w:t xml:space="preserve">)}&gt;&gt;Not Provided&lt;&lt;else&gt;&gt;&lt;&lt; </w:t>
+            </w:r>
+            <w:proofErr w:type="spellStart"/>
+            <w:r>
+              <w:rPr>
+                <w:rFonts w:ascii="GDSTransportWebsite" w:hAnsi="GDSTransportWebsite"/>
+                <w:color w:val="0A0A0A"/>
+              </w:rPr>
+              <w:t>applicant.emailAddress</w:t>
+            </w:r>
+            <w:proofErr w:type="spellEnd"/>
+            <w:r>
+              <w:rPr>
+                <w:rFonts w:ascii="GDSTransportWebsite" w:hAnsi="GDSTransportWebsite"/>
+                <w:color w:val="0A0A0A"/>
+              </w:rPr>
+              <w:t xml:space="preserve"> &gt;&gt;&lt;&lt;es_&gt;&gt;</w:t>
             </w:r>
           </w:p>
         </w:tc>
@@ -892,7 +1223,29 @@
                 <w:color w:val="0A0A0A"/>
                 <w:shd w:val="clear" w:color="auto" w:fill="FFFFFF"/>
               </w:rPr>
-              <w:t>&lt;&lt;rr_respondents&gt;&gt;</w:t>
+              <w:t>&lt;&lt;</w:t>
+            </w:r>
+            <w:proofErr w:type="spellStart"/>
+            <w:r>
+              <w:rPr>
+                <w:rFonts w:ascii="GDSTransportWebsite" w:hAnsi="GDSTransportWebsite"/>
+                <w:b/>
+                <w:bCs/>
+                <w:color w:val="0A0A0A"/>
+                <w:shd w:val="clear" w:color="auto" w:fill="FFFFFF"/>
+              </w:rPr>
+              <w:t>rr_respondents</w:t>
+            </w:r>
+            <w:proofErr w:type="spellEnd"/>
+            <w:r>
+              <w:rPr>
+                <w:rFonts w:ascii="GDSTransportWebsite" w:hAnsi="GDSTransportWebsite"/>
+                <w:b/>
+                <w:bCs/>
+                <w:color w:val="0A0A0A"/>
+                <w:shd w:val="clear" w:color="auto" w:fill="FFFFFF"/>
+              </w:rPr>
+              <w:t>&gt;&gt;</w:t>
             </w:r>
           </w:p>
         </w:tc>
@@ -934,7 +1287,29 @@
                 <w:color w:val="0A0A0A"/>
                 <w:shd w:val="clear" w:color="auto" w:fill="FFFFFF"/>
               </w:rPr>
-              <w:t>&lt;&lt;cs_{$size&gt;1}&gt;&gt; Defendant &lt;&lt;$itemnum&gt;&gt;&lt;&lt;es_&gt;&gt;</w:t>
+              <w:t>&lt;&lt;cs_{$size&gt;1}&gt;&gt; Defendant &lt;&lt;$</w:t>
+            </w:r>
+            <w:proofErr w:type="spellStart"/>
+            <w:r>
+              <w:rPr>
+                <w:rFonts w:ascii="GDSTransportWebsite" w:hAnsi="GDSTransportWebsite"/>
+                <w:b/>
+                <w:bCs/>
+                <w:color w:val="0A0A0A"/>
+                <w:shd w:val="clear" w:color="auto" w:fill="FFFFFF"/>
+              </w:rPr>
+              <w:t>itemnum</w:t>
+            </w:r>
+            <w:proofErr w:type="spellEnd"/>
+            <w:r>
+              <w:rPr>
+                <w:rFonts w:ascii="GDSTransportWebsite" w:hAnsi="GDSTransportWebsite"/>
+                <w:b/>
+                <w:bCs/>
+                <w:color w:val="0A0A0A"/>
+                <w:shd w:val="clear" w:color="auto" w:fill="FFFFFF"/>
+              </w:rPr>
+              <w:t>&gt;&gt;&lt;&lt;es_&gt;&gt;</w:t>
             </w:r>
           </w:p>
         </w:tc>
@@ -1059,7 +1434,23 @@
                 <w:rFonts w:ascii="GDSTransportWebsite" w:hAnsi="GDSTransportWebsite"/>
                 <w:color w:val="0A0A0A"/>
               </w:rPr>
-              <w:t>&lt;&lt;cs_{primaryAddress.AddressLine1!=null}&gt;&gt;&lt;&lt;primaryAddress.AddressLine1&gt;&gt;&lt;&lt;es_&gt;&gt;&lt;&lt;cs_{!isBlank(primaryAddress.AddressLine2)}&gt;&gt;</w:t>
+              <w:t>&lt;&lt;cs_{primaryAddress.AddressLine</w:t>
+            </w:r>
+            <w:proofErr w:type="gramStart"/>
+            <w:r>
+              <w:rPr>
+                <w:rFonts w:ascii="GDSTransportWebsite" w:hAnsi="GDSTransportWebsite"/>
+                <w:color w:val="0A0A0A"/>
+              </w:rPr>
+              <w:t>1!=</w:t>
+            </w:r>
+            <w:proofErr w:type="gramEnd"/>
+            <w:r>
+              <w:rPr>
+                <w:rFonts w:ascii="GDSTransportWebsite" w:hAnsi="GDSTransportWebsite"/>
+                <w:color w:val="0A0A0A"/>
+              </w:rPr>
+              <w:t>null}&gt;&gt;&lt;&lt;primaryAddress.AddressLine1&gt;&gt;&lt;&lt;es_&gt;&gt;&lt;&lt;cs_{!isBlank(primaryAddress.AddressLine2)}&gt;&gt;</w:t>
             </w:r>
           </w:p>
           <w:p>
@@ -1077,7 +1468,23 @@
                 <w:color w:val="0A0A0A"/>
               </w:rPr>
               <w:lastRenderedPageBreak/>
-              <w:t>&lt;&lt;primaryAddress.AddressLine2&gt;&gt;&lt;&lt;es_&gt;&gt;&lt;&lt;cs_{!isBlank(primaryAddress.AddressLine3)}&gt;&gt;</w:t>
+              <w:t>&lt;&lt;primaryAddress.AddressLine2&gt;&gt;&lt;&lt;es_&gt;&gt;&lt;&lt;cs_</w:t>
+            </w:r>
+            <w:proofErr w:type="gramStart"/>
+            <w:r>
+              <w:rPr>
+                <w:rFonts w:ascii="GDSTransportWebsite" w:hAnsi="GDSTransportWebsite"/>
+                <w:color w:val="0A0A0A"/>
+              </w:rPr>
+              <w:t>{!isBlank</w:t>
+            </w:r>
+            <w:proofErr w:type="gramEnd"/>
+            <w:r>
+              <w:rPr>
+                <w:rFonts w:ascii="GDSTransportWebsite" w:hAnsi="GDSTransportWebsite"/>
+                <w:color w:val="0A0A0A"/>
+              </w:rPr>
+              <w:t>(primaryAddress.AddressLine3)}&gt;&gt;</w:t>
             </w:r>
           </w:p>
           <w:p>
@@ -1093,7 +1500,23 @@
                 <w:rFonts w:ascii="GDSTransportWebsite" w:hAnsi="GDSTransportWebsite"/>
                 <w:color w:val="0A0A0A"/>
               </w:rPr>
-              <w:t>&lt;&lt;primaryAddress.AddressLine3&gt;&gt;&lt;&lt;es_&gt;&gt;&lt;&lt;cs_{!isBlank(primaryAddress.PostTown)}&gt;&gt;</w:t>
+              <w:t>&lt;&lt;primaryAddress.AddressLine3&gt;&gt;&lt;&lt;es_&gt;&gt;&lt;&lt;cs_</w:t>
+            </w:r>
+            <w:proofErr w:type="gramStart"/>
+            <w:r>
+              <w:rPr>
+                <w:rFonts w:ascii="GDSTransportWebsite" w:hAnsi="GDSTransportWebsite"/>
+                <w:color w:val="0A0A0A"/>
+              </w:rPr>
+              <w:t>{!isBlank</w:t>
+            </w:r>
+            <w:proofErr w:type="gramEnd"/>
+            <w:r>
+              <w:rPr>
+                <w:rFonts w:ascii="GDSTransportWebsite" w:hAnsi="GDSTransportWebsite"/>
+                <w:color w:val="0A0A0A"/>
+              </w:rPr>
+              <w:t>(primaryAddress.PostTown)}&gt;&gt;</w:t>
             </w:r>
           </w:p>
           <w:p>
@@ -1109,7 +1532,23 @@
                 <w:rFonts w:ascii="GDSTransportWebsite" w:hAnsi="GDSTransportWebsite"/>
                 <w:color w:val="0A0A0A"/>
               </w:rPr>
-              <w:t>&lt;&lt; primaryAddress.PostTown&gt;&gt;&lt;&lt;es_&gt;&gt;</w:t>
+              <w:t xml:space="preserve">&lt;&lt; </w:t>
+            </w:r>
+            <w:proofErr w:type="spellStart"/>
+            <w:r>
+              <w:rPr>
+                <w:rFonts w:ascii="GDSTransportWebsite" w:hAnsi="GDSTransportWebsite"/>
+                <w:color w:val="0A0A0A"/>
+              </w:rPr>
+              <w:t>primaryAddress.PostTown</w:t>
+            </w:r>
+            <w:proofErr w:type="spellEnd"/>
+            <w:r>
+              <w:rPr>
+                <w:rFonts w:ascii="GDSTransportWebsite" w:hAnsi="GDSTransportWebsite"/>
+                <w:color w:val="0A0A0A"/>
+              </w:rPr>
+              <w:t>&gt;&gt;&lt;&lt;es_&gt;&gt;</w:t>
             </w:r>
           </w:p>
           <w:p>
@@ -1125,7 +1564,23 @@
                 <w:rFonts w:ascii="GDSTransportWebsite" w:hAnsi="GDSTransportWebsite"/>
                 <w:color w:val="0A0A0A"/>
               </w:rPr>
-              <w:t>&lt;&lt;primaryAddress.PostCode&gt;&gt;&lt;&lt;cs_{!isBlank(primaryAddress.Country)}&gt;&gt;</w:t>
+              <w:t>&lt;&lt;primaryAddress.PostCode&gt;&gt;&lt;&lt;cs_</w:t>
+            </w:r>
+            <w:proofErr w:type="gramStart"/>
+            <w:r>
+              <w:rPr>
+                <w:rFonts w:ascii="GDSTransportWebsite" w:hAnsi="GDSTransportWebsite"/>
+                <w:color w:val="0A0A0A"/>
+              </w:rPr>
+              <w:t>{!isBlank</w:t>
+            </w:r>
+            <w:proofErr w:type="gramEnd"/>
+            <w:r>
+              <w:rPr>
+                <w:rFonts w:ascii="GDSTransportWebsite" w:hAnsi="GDSTransportWebsite"/>
+                <w:color w:val="0A0A0A"/>
+              </w:rPr>
+              <w:t>(primaryAddress.Country)}&gt;&gt;</w:t>
             </w:r>
           </w:p>
           <w:p>
@@ -1142,7 +1597,23 @@
                 <w:rFonts w:ascii="GDSTransportWebsite" w:hAnsi="GDSTransportWebsite"/>
                 <w:color w:val="0A0A0A"/>
               </w:rPr>
-              <w:t>&lt;&lt; primaryAddress.Country&gt;&gt;&lt;&lt;es_&gt;&gt;</w:t>
+              <w:t xml:space="preserve">&lt;&lt; </w:t>
+            </w:r>
+            <w:proofErr w:type="spellStart"/>
+            <w:r>
+              <w:rPr>
+                <w:rFonts w:ascii="GDSTransportWebsite" w:hAnsi="GDSTransportWebsite"/>
+                <w:color w:val="0A0A0A"/>
+              </w:rPr>
+              <w:t>primaryAddress.Country</w:t>
+            </w:r>
+            <w:proofErr w:type="spellEnd"/>
+            <w:r>
+              <w:rPr>
+                <w:rFonts w:ascii="GDSTransportWebsite" w:hAnsi="GDSTransportWebsite"/>
+                <w:color w:val="0A0A0A"/>
+              </w:rPr>
+              <w:t>&gt;&gt;&lt;&lt;es_&gt;&gt;</w:t>
             </w:r>
           </w:p>
         </w:tc>
@@ -1232,7 +1703,55 @@
                 <w:rFonts w:ascii="GDSTransportWebsite" w:hAnsi="GDSTransportWebsite"/>
                 <w:color w:val="0A0A0A"/>
               </w:rPr>
-              <w:t>&lt;&lt;cs_{isBlank(phoneNumber)}&gt;&gt;Not Provided&lt;&lt;else&gt;&gt;&lt;&lt;phoneNumber &gt;&gt;&lt;&lt;es_&gt;&gt;</w:t>
+              <w:t>&lt;&lt;cs_{</w:t>
+            </w:r>
+            <w:proofErr w:type="spellStart"/>
+            <w:r>
+              <w:rPr>
+                <w:rFonts w:ascii="GDSTransportWebsite" w:hAnsi="GDSTransportWebsite"/>
+                <w:color w:val="0A0A0A"/>
+              </w:rPr>
+              <w:t>isBlank</w:t>
+            </w:r>
+            <w:proofErr w:type="spellEnd"/>
+            <w:r>
+              <w:rPr>
+                <w:rFonts w:ascii="GDSTransportWebsite" w:hAnsi="GDSTransportWebsite"/>
+                <w:color w:val="0A0A0A"/>
+              </w:rPr>
+              <w:t>(</w:t>
+            </w:r>
+            <w:proofErr w:type="spellStart"/>
+            <w:r>
+              <w:rPr>
+                <w:rFonts w:ascii="GDSTransportWebsite" w:hAnsi="GDSTransportWebsite"/>
+                <w:color w:val="0A0A0A"/>
+              </w:rPr>
+              <w:t>phoneNumber</w:t>
+            </w:r>
+            <w:proofErr w:type="spellEnd"/>
+            <w:r>
+              <w:rPr>
+                <w:rFonts w:ascii="GDSTransportWebsite" w:hAnsi="GDSTransportWebsite"/>
+                <w:color w:val="0A0A0A"/>
+              </w:rPr>
+              <w:t>)}&gt;&gt;Not Provided&lt;&lt;else&gt;&gt;&lt;&lt;</w:t>
+            </w:r>
+            <w:proofErr w:type="spellStart"/>
+            <w:r>
+              <w:rPr>
+                <w:rFonts w:ascii="GDSTransportWebsite" w:hAnsi="GDSTransportWebsite"/>
+                <w:color w:val="0A0A0A"/>
+              </w:rPr>
+              <w:t>phoneNumber</w:t>
+            </w:r>
+            <w:proofErr w:type="spellEnd"/>
+            <w:r>
+              <w:rPr>
+                <w:rFonts w:ascii="GDSTransportWebsite" w:hAnsi="GDSTransportWebsite"/>
+                <w:color w:val="0A0A0A"/>
+              </w:rPr>
+              <w:t xml:space="preserve"> &gt;&gt;&lt;&lt;es_&gt;&gt;</w:t>
             </w:r>
           </w:p>
         </w:tc>
@@ -1300,7 +1819,55 @@
                 <w:rFonts w:ascii="GDSTransportWebsite" w:hAnsi="GDSTransportWebsite"/>
                 <w:color w:val="0A0A0A"/>
               </w:rPr>
-              <w:t>&lt;&lt;cs_{isBlank(emailAddress)}&gt;&gt;Not Provided&lt;&lt;else&gt;&gt;&lt;&lt;emailAddress&gt;&gt;&lt;&lt;es_&gt;&gt;</w:t>
+              <w:t>&lt;&lt;cs_{</w:t>
+            </w:r>
+            <w:proofErr w:type="spellStart"/>
+            <w:r>
+              <w:rPr>
+                <w:rFonts w:ascii="GDSTransportWebsite" w:hAnsi="GDSTransportWebsite"/>
+                <w:color w:val="0A0A0A"/>
+              </w:rPr>
+              <w:t>isBlank</w:t>
+            </w:r>
+            <w:proofErr w:type="spellEnd"/>
+            <w:r>
+              <w:rPr>
+                <w:rFonts w:ascii="GDSTransportWebsite" w:hAnsi="GDSTransportWebsite"/>
+                <w:color w:val="0A0A0A"/>
+              </w:rPr>
+              <w:t>(</w:t>
+            </w:r>
+            <w:proofErr w:type="spellStart"/>
+            <w:r>
+              <w:rPr>
+                <w:rFonts w:ascii="GDSTransportWebsite" w:hAnsi="GDSTransportWebsite"/>
+                <w:color w:val="0A0A0A"/>
+              </w:rPr>
+              <w:t>emailAddress</w:t>
+            </w:r>
+            <w:proofErr w:type="spellEnd"/>
+            <w:r>
+              <w:rPr>
+                <w:rFonts w:ascii="GDSTransportWebsite" w:hAnsi="GDSTransportWebsite"/>
+                <w:color w:val="0A0A0A"/>
+              </w:rPr>
+              <w:t>)}&gt;&gt;Not Provided&lt;&lt;else&gt;&gt;&lt;&lt;</w:t>
+            </w:r>
+            <w:proofErr w:type="spellStart"/>
+            <w:r>
+              <w:rPr>
+                <w:rFonts w:ascii="GDSTransportWebsite" w:hAnsi="GDSTransportWebsite"/>
+                <w:color w:val="0A0A0A"/>
+              </w:rPr>
+              <w:t>emailAddress</w:t>
+            </w:r>
+            <w:proofErr w:type="spellEnd"/>
+            <w:r>
+              <w:rPr>
+                <w:rFonts w:ascii="GDSTransportWebsite" w:hAnsi="GDSTransportWebsite"/>
+                <w:color w:val="0A0A0A"/>
+              </w:rPr>
+              <w:t>&gt;&gt;&lt;&lt;es_&gt;&gt;</w:t>
             </w:r>
           </w:p>
           <w:p>
@@ -1359,7 +1926,29 @@
                 <w:color w:val="0A0A0A"/>
                 <w:shd w:val="clear" w:color="auto" w:fill="FFFFFF"/>
               </w:rPr>
-              <w:t>&lt;&lt;er_respondents&gt;&gt;</w:t>
+              <w:t>&lt;&lt;</w:t>
+            </w:r>
+            <w:proofErr w:type="spellStart"/>
+            <w:r>
+              <w:rPr>
+                <w:rFonts w:ascii="GDSTransportWebsite" w:hAnsi="GDSTransportWebsite"/>
+                <w:b/>
+                <w:bCs/>
+                <w:color w:val="0A0A0A"/>
+                <w:shd w:val="clear" w:color="auto" w:fill="FFFFFF"/>
+              </w:rPr>
+              <w:t>er_respondents</w:t>
+            </w:r>
+            <w:proofErr w:type="spellEnd"/>
+            <w:r>
+              <w:rPr>
+                <w:rFonts w:ascii="GDSTransportWebsite" w:hAnsi="GDSTransportWebsite"/>
+                <w:b/>
+                <w:bCs/>
+                <w:color w:val="0A0A0A"/>
+                <w:shd w:val="clear" w:color="auto" w:fill="FFFFFF"/>
+              </w:rPr>
+              <w:t>&gt;&gt;</w:t>
             </w:r>
           </w:p>
         </w:tc>
@@ -1431,7 +2020,15 @@
                 <w:rFonts w:ascii="GDSTransportWebsite" w:hAnsi="GDSTransportWebsite"/>
                 <w:color w:val="0A0A0A"/>
               </w:rPr>
-              <w:t>&lt;&lt;c</w:t>
+              <w:t>&lt;&lt;</w:t>
+            </w:r>
+            <w:proofErr w:type="spellStart"/>
+            <w:r>
+              <w:rPr>
+                <w:rFonts w:ascii="GDSTransportWebsite" w:hAnsi="GDSTransportWebsite"/>
+                <w:color w:val="0A0A0A"/>
+              </w:rPr>
+              <w:t>c</w:t>
             </w:r>
             <w:r>
               <w:rPr>
@@ -1440,6 +2037,7 @@
               </w:rPr>
               <w:t>r</w:t>
             </w:r>
+            <w:proofErr w:type="spellEnd"/>
             <w:r>
               <w:rPr>
                 <w:rFonts w:ascii="GDSTransportWebsite" w:hAnsi="GDSTransportWebsite"/>
@@ -1459,7 +2057,23 @@
                 <w:rFonts w:ascii="GDSTransportWebsite" w:hAnsi="GDSTransportWebsite"/>
                 <w:color w:val="0A0A0A"/>
               </w:rPr>
-              <w:t>.AddressLine1!=null}&gt;&gt;</w:t>
+              <w:t>.AddressLine</w:t>
+            </w:r>
+            <w:proofErr w:type="gramStart"/>
+            <w:r>
+              <w:rPr>
+                <w:rFonts w:ascii="GDSTransportWebsite" w:hAnsi="GDSTransportWebsite"/>
+                <w:color w:val="0A0A0A"/>
+              </w:rPr>
+              <w:t>1!=</w:t>
+            </w:r>
+            <w:proofErr w:type="gramEnd"/>
+            <w:r>
+              <w:rPr>
+                <w:rFonts w:ascii="GDSTransportWebsite" w:hAnsi="GDSTransportWebsite"/>
+                <w:color w:val="0A0A0A"/>
+              </w:rPr>
+              <w:t>null}&gt;&gt;</w:t>
             </w:r>
           </w:p>
         </w:tc>
@@ -1582,7 +2196,23 @@
                 <w:rFonts w:ascii="GDSTransportWebsite" w:hAnsi="GDSTransportWebsite"/>
                 <w:color w:val="0A0A0A"/>
               </w:rPr>
-              <w:t>.AddressLine1!=null}&gt;&gt;&lt;&lt;</w:t>
+              <w:t>.AddressLine</w:t>
+            </w:r>
+            <w:proofErr w:type="gramStart"/>
+            <w:r>
+              <w:rPr>
+                <w:rFonts w:ascii="GDSTransportWebsite" w:hAnsi="GDSTransportWebsite"/>
+                <w:color w:val="0A0A0A"/>
+              </w:rPr>
+              <w:t>1!=</w:t>
+            </w:r>
+            <w:proofErr w:type="gramEnd"/>
+            <w:r>
+              <w:rPr>
+                <w:rFonts w:ascii="GDSTransportWebsite" w:hAnsi="GDSTransportWebsite"/>
+                <w:color w:val="0A0A0A"/>
+              </w:rPr>
+              <w:t>null}&gt;&gt;&lt;&lt;</w:t>
             </w:r>
             <w:r>
               <w:rPr>
@@ -1641,7 +2271,23 @@
                 <w:rFonts w:ascii="GDSTransportWebsite" w:hAnsi="GDSTransportWebsite"/>
                 <w:color w:val="0A0A0A"/>
               </w:rPr>
-              <w:t>.AddressLine2&gt;&gt;&lt;&lt;es_&gt;&gt;&lt;&lt;cs_{!isBlank(</w:t>
+              <w:t>.AddressLine2&gt;&gt;&lt;&lt;es_&gt;&gt;&lt;&lt;cs_</w:t>
+            </w:r>
+            <w:proofErr w:type="gramStart"/>
+            <w:r>
+              <w:rPr>
+                <w:rFonts w:ascii="GDSTransportWebsite" w:hAnsi="GDSTransportWebsite"/>
+                <w:color w:val="0A0A0A"/>
+              </w:rPr>
+              <w:t>{!isBlank</w:t>
+            </w:r>
+            <w:proofErr w:type="gramEnd"/>
+            <w:r>
+              <w:rPr>
+                <w:rFonts w:ascii="GDSTransportWebsite" w:hAnsi="GDSTransportWebsite"/>
+                <w:color w:val="0A0A0A"/>
+              </w:rPr>
+              <w:t>(</w:t>
             </w:r>
             <w:r>
               <w:rPr>
@@ -1666,6 +2312,7 @@
                 <w:color w:val="0A0A0A"/>
               </w:rPr>
             </w:pPr>
+            <w:proofErr w:type="gramStart"/>
             <w:r>
               <w:rPr>
                 <w:rFonts w:ascii="GDSTransportWebsite" w:hAnsi="GDSTransportWebsite"/>
@@ -1685,7 +2332,15 @@
                 <w:rFonts w:ascii="GDSTransportWebsite" w:hAnsi="GDSTransportWebsite"/>
                 <w:color w:val="0A0A0A"/>
               </w:rPr>
-              <w:t>.primaryAddress.AddressLine3&gt;&gt;&lt;&lt;es_&gt;&gt;&lt;&lt;cs_{!isBlank(</w:t>
+              <w:t>.primaryAddress.AddressLine</w:t>
+            </w:r>
+            <w:proofErr w:type="gramEnd"/>
+            <w:r>
+              <w:rPr>
+                <w:rFonts w:ascii="GDSTransportWebsite" w:hAnsi="GDSTransportWebsite"/>
+                <w:color w:val="0A0A0A"/>
+              </w:rPr>
+              <w:t>3&gt;&gt;&lt;&lt;es_&gt;&gt;&lt;&lt;cs_{!isBlank(</w:t>
             </w:r>
             <w:r>
               <w:rPr>
@@ -1766,7 +2421,23 @@
                 <w:rFonts w:ascii="GDSTransportWebsite" w:hAnsi="GDSTransportWebsite"/>
                 <w:color w:val="0A0A0A"/>
               </w:rPr>
-              <w:t>.PostCode&gt;&gt;&lt;&lt;cs_{!isBlank(</w:t>
+              <w:t>.PostCode&gt;&gt;&lt;&lt;cs_</w:t>
+            </w:r>
+            <w:proofErr w:type="gramStart"/>
+            <w:r>
+              <w:rPr>
+                <w:rFonts w:ascii="GDSTransportWebsite" w:hAnsi="GDSTransportWebsite"/>
+                <w:color w:val="0A0A0A"/>
+              </w:rPr>
+              <w:t>{!isBlank</w:t>
+            </w:r>
+            <w:proofErr w:type="gramEnd"/>
+            <w:r>
+              <w:rPr>
+                <w:rFonts w:ascii="GDSTransportWebsite" w:hAnsi="GDSTransportWebsite"/>
+                <w:color w:val="0A0A0A"/>
+              </w:rPr>
+              <w:t>(</w:t>
             </w:r>
             <w:r>
               <w:rPr>
@@ -1981,7 +2652,15 @@
                 <w:b/>
                 <w:bCs/>
               </w:rPr>
-              <w:t>&lt;c</w:t>
+              <w:t>&lt;</w:t>
+            </w:r>
+            <w:proofErr w:type="spellStart"/>
+            <w:r>
+              <w:rPr>
+                <w:b/>
+                <w:bCs/>
+              </w:rPr>
+              <w:t>c</w:t>
             </w:r>
             <w:r>
               <w:rPr>
@@ -1990,6 +2669,7 @@
               </w:rPr>
               <w:t>r</w:t>
             </w:r>
+            <w:proofErr w:type="spellEnd"/>
             <w:r>
               <w:rPr>
                 <w:b/>
@@ -2000,19 +2680,37 @@
             <w:r>
               <w:t>{</w:t>
             </w:r>
-            <w:r>
-              <w:rPr>
-                <w:b/>
-                <w:bCs/>
-              </w:rPr>
-              <w:t>dqExtraDetailsLip.determinationWithoutHearingRequired</w:t>
-            </w:r>
-            <w:r>
-              <w:rPr>
-                <w:b/>
-                <w:bCs/>
-              </w:rPr>
-              <w:t>!=null}</w:t>
+            <w:proofErr w:type="spellStart"/>
+            <w:proofErr w:type="gramStart"/>
+            <w:r>
+              <w:rPr>
+                <w:b/>
+                <w:bCs/>
+              </w:rPr>
+              <w:t>lipExtraDQ</w:t>
+            </w:r>
+            <w:r>
+              <w:rPr>
+                <w:b/>
+                <w:bCs/>
+              </w:rPr>
+              <w:t>.determinationWithoutHearingRequired</w:t>
+            </w:r>
+            <w:proofErr w:type="spellEnd"/>
+            <w:r>
+              <w:rPr>
+                <w:b/>
+                <w:bCs/>
+              </w:rPr>
+              <w:t>!=</w:t>
+            </w:r>
+            <w:proofErr w:type="gramEnd"/>
+            <w:r>
+              <w:rPr>
+                <w:b/>
+                <w:bCs/>
+              </w:rPr>
+              <w:t>null}</w:t>
             </w:r>
             <w:r>
               <w:rPr>
@@ -2062,7 +2760,25 @@
                 <w:b/>
                 <w:bCs/>
               </w:rPr>
-              <w:t>Do you consider that this claim is suitable for determination without a hearing, i.e. by a judge reading and considering the case papers, witness statements and other documents filed by the parties, making a decision, and giving a note of reasons for that decision?</w:t>
+              <w:t xml:space="preserve">Do you consider that this claim is suitable for determination without a hearing, </w:t>
+            </w:r>
+            <w:proofErr w:type="gramStart"/>
+            <w:r>
+              <w:rPr>
+                <w:rFonts w:ascii="GDSTransportWebsite" w:hAnsi="GDSTransportWebsite"/>
+                <w:b/>
+                <w:bCs/>
+              </w:rPr>
+              <w:t>i.e.</w:t>
+            </w:r>
+            <w:proofErr w:type="gramEnd"/>
+            <w:r>
+              <w:rPr>
+                <w:rFonts w:ascii="GDSTransportWebsite" w:hAnsi="GDSTransportWebsite"/>
+                <w:b/>
+                <w:bCs/>
+              </w:rPr>
+              <w:t xml:space="preserve"> by a judge reading and considering the case papers, witness statements and other documents filed by the parties, making a decision, and giving a note of reasons for that decision?</w:t>
             </w:r>
           </w:p>
         </w:tc>
@@ -2087,11 +2803,15 @@
               <w:t>&lt;&lt;</w:t>
             </w:r>
             <w:r>
-              <w:rPr>
-                <w:rFonts w:ascii="GDSTransportWebsite" w:hAnsi="GDSTransportWebsite"/>
-                <w:color w:val="0A0A0A"/>
-              </w:rPr>
-              <w:t>dqExtraDetailsLip</w:t>
+              <w:t xml:space="preserve"> </w:t>
+            </w:r>
+            <w:proofErr w:type="spellStart"/>
+            <w:r>
+              <w:rPr>
+                <w:rFonts w:ascii="GDSTransportWebsite" w:hAnsi="GDSTransportWebsite"/>
+                <w:color w:val="0A0A0A"/>
+              </w:rPr>
+              <w:t>lipExtraDQ</w:t>
             </w:r>
             <w:r>
               <w:rPr>
@@ -2107,6 +2827,7 @@
               </w:rPr>
               <w:t>determinationWithoutHearingRequired</w:t>
             </w:r>
+            <w:proofErr w:type="spellEnd"/>
             <w:r>
               <w:rPr>
                 <w:rFonts w:ascii="GDSTransportWebsite" w:hAnsi="GDSTransportWebsite"/>
@@ -2118,6 +2839,9 @@
         </w:tc>
       </w:tr>
       <w:tr>
+        <w:trPr>
+          <w:trHeight w:val="680"/>
+        </w:trPr>
         <w:tc>
           <w:tcPr>
             <w:tcW w:w="3539" w:type="dxa"/>
@@ -2133,6 +2857,81 @@
             <w:r>
               <w:rPr>
                 <w:rFonts w:ascii="GDSTransportWebsite" w:hAnsi="GDSTransportWebsite"/>
+              </w:rPr>
+              <w:t>&lt;&lt;</w:t>
+            </w:r>
+            <w:proofErr w:type="spellStart"/>
+            <w:r>
+              <w:rPr>
+                <w:rFonts w:ascii="GDSTransportWebsite" w:hAnsi="GDSTransportWebsite"/>
+              </w:rPr>
+              <w:t>cr</w:t>
+            </w:r>
+            <w:proofErr w:type="spellEnd"/>
+            <w:r>
+              <w:rPr>
+                <w:rFonts w:ascii="GDSTransportWebsite" w:hAnsi="GDSTransportWebsite"/>
+              </w:rPr>
+              <w:t>_{</w:t>
+            </w:r>
+            <w:proofErr w:type="spellStart"/>
+            <w:proofErr w:type="gramStart"/>
+            <w:r>
+              <w:rPr>
+                <w:rFonts w:ascii="GDSTransportWebsite" w:hAnsi="GDSTransportWebsite"/>
+                <w:color w:val="0A0A0A"/>
+              </w:rPr>
+              <w:t>lipExtraDQ.determinationWithoutHearingReason</w:t>
+            </w:r>
+            <w:proofErr w:type="spellEnd"/>
+            <w:r>
+              <w:rPr>
+                <w:rFonts w:ascii="GDSTransportWebsite" w:hAnsi="GDSTransportWebsite"/>
+                <w:color w:val="0A0A0A"/>
+              </w:rPr>
+              <w:t>!=</w:t>
+            </w:r>
+            <w:proofErr w:type="gramEnd"/>
+            <w:r>
+              <w:rPr>
+                <w:rFonts w:ascii="GDSTransportWebsite" w:hAnsi="GDSTransportWebsite"/>
+                <w:color w:val="0A0A0A"/>
+              </w:rPr>
+              <w:t>null}&gt;&gt;</w:t>
+            </w:r>
+          </w:p>
+        </w:tc>
+        <w:tc>
+          <w:tcPr>
+            <w:tcW w:w="6521" w:type="dxa"/>
+          </w:tcPr>
+          <w:p>
+            <w:pPr>
+              <w:spacing w:before="40" w:after="40"/>
+              <w:rPr>
+                <w:rFonts w:ascii="GDSTransportWebsite" w:hAnsi="GDSTransportWebsite"/>
+                <w:color w:val="0A0A0A"/>
+              </w:rPr>
+            </w:pPr>
+          </w:p>
+        </w:tc>
+      </w:tr>
+      <w:tr>
+        <w:tc>
+          <w:tcPr>
+            <w:tcW w:w="3539" w:type="dxa"/>
+          </w:tcPr>
+          <w:p>
+            <w:pPr>
+              <w:pStyle w:val="NormalWeb"/>
+              <w:spacing w:before="40" w:beforeAutospacing="0" w:after="40" w:afterAutospacing="0"/>
+              <w:rPr>
+                <w:rFonts w:ascii="GDSTransportWebsite" w:hAnsi="GDSTransportWebsite"/>
+              </w:rPr>
+            </w:pPr>
+            <w:r>
+              <w:rPr>
+                <w:rFonts w:ascii="GDSTransportWebsite" w:hAnsi="GDSTransportWebsite"/>
                 <w:b/>
                 <w:bCs/>
                 <w:color w:val="0A0A0A"/>
@@ -2166,7 +2965,15 @@
                 <w:rFonts w:ascii="GDSTransportWebsite" w:hAnsi="GDSTransportWebsite"/>
                 <w:color w:val="0A0A0A"/>
               </w:rPr>
-              <w:t xml:space="preserve"> dqExtraDetailsLip</w:t>
+              <w:t xml:space="preserve"> </w:t>
+            </w:r>
+            <w:proofErr w:type="spellStart"/>
+            <w:r>
+              <w:rPr>
+                <w:rFonts w:ascii="GDSTransportWebsite" w:hAnsi="GDSTransportWebsite"/>
+                <w:color w:val="0A0A0A"/>
+              </w:rPr>
+              <w:t>lipExtraDQ</w:t>
             </w:r>
             <w:r>
               <w:rPr>
@@ -2180,7 +2987,15 @@
                 <w:rFonts w:ascii="GDSTransportWebsite" w:hAnsi="GDSTransportWebsite"/>
                 <w:color w:val="0A0A0A"/>
               </w:rPr>
-              <w:t xml:space="preserve">determinationWithoutHearingReason </w:t>
+              <w:t>determinationWithoutHearingReason</w:t>
+            </w:r>
+            <w:proofErr w:type="spellEnd"/>
+            <w:r>
+              <w:rPr>
+                <w:rFonts w:ascii="GDSTransportWebsite" w:hAnsi="GDSTransportWebsite"/>
+                <w:color w:val="0A0A0A"/>
+              </w:rPr>
+              <w:t xml:space="preserve"> </w:t>
             </w:r>
             <w:r>
               <w:rPr>
@@ -2189,6 +3004,46 @@
               </w:rPr>
               <w:t>&gt;&gt;</w:t>
             </w:r>
+          </w:p>
+        </w:tc>
+      </w:tr>
+      <w:tr>
+        <w:tc>
+          <w:tcPr>
+            <w:tcW w:w="3539" w:type="dxa"/>
+          </w:tcPr>
+          <w:p>
+            <w:pPr>
+              <w:pStyle w:val="NormalWeb"/>
+              <w:spacing w:before="40" w:beforeAutospacing="0" w:after="40" w:afterAutospacing="0"/>
+              <w:rPr>
+                <w:rFonts w:ascii="GDSTransportWebsite" w:hAnsi="GDSTransportWebsite"/>
+                <w:color w:val="0A0A0A"/>
+                <w:shd w:val="clear" w:color="auto" w:fill="FFFFFF"/>
+              </w:rPr>
+            </w:pPr>
+            <w:r>
+              <w:rPr>
+                <w:rFonts w:ascii="GDSTransportWebsite" w:hAnsi="GDSTransportWebsite"/>
+                <w:color w:val="0A0A0A"/>
+                <w:shd w:val="clear" w:color="auto" w:fill="FFFFFF"/>
+              </w:rPr>
+              <w:t>&lt;&lt;er_&gt;&gt;</w:t>
+            </w:r>
+          </w:p>
+        </w:tc>
+        <w:tc>
+          <w:tcPr>
+            <w:tcW w:w="6521" w:type="dxa"/>
+          </w:tcPr>
+          <w:p>
+            <w:pPr>
+              <w:spacing w:before="40" w:after="40"/>
+              <w:rPr>
+                <w:rFonts w:ascii="GDSTransportWebsite" w:hAnsi="GDSTransportWebsite"/>
+                <w:color w:val="0A0A0A"/>
+              </w:rPr>
+            </w:pPr>
           </w:p>
         </w:tc>
       </w:tr>
@@ -2259,8 +3114,8 @@
         <w:tblLook w:val="04A0" w:firstRow="1" w:lastRow="0" w:firstColumn="1" w:lastColumn="0" w:noHBand="0" w:noVBand="1"/>
       </w:tblPr>
       <w:tblGrid>
-        <w:gridCol w:w="4622"/>
-        <w:gridCol w:w="5350"/>
+        <w:gridCol w:w="4569"/>
+        <w:gridCol w:w="5403"/>
       </w:tblGrid>
       <w:tr>
         <w:tc>
@@ -2279,7 +3134,15 @@
                 <w:b/>
                 <w:bCs/>
               </w:rPr>
-              <w:t>&lt;&lt;c</w:t>
+              <w:t>&lt;&lt;</w:t>
+            </w:r>
+            <w:proofErr w:type="spellStart"/>
+            <w:r>
+              <w:rPr>
+                <w:b/>
+                <w:bCs/>
+              </w:rPr>
+              <w:t>c</w:t>
             </w:r>
             <w:r>
               <w:rPr>
@@ -2288,6 +3151,7 @@
               </w:rPr>
               <w:t>r</w:t>
             </w:r>
+            <w:proofErr w:type="spellEnd"/>
             <w:r>
               <w:rPr>
                 <w:b/>
@@ -2295,19 +3159,37 @@
               </w:rPr>
               <w:t>_{</w:t>
             </w:r>
-            <w:r>
-              <w:rPr>
-                <w:b/>
-                <w:bCs/>
-              </w:rPr>
-              <w:t>dqExtraDetailsLip.triedToSettle</w:t>
-            </w:r>
-            <w:r>
-              <w:rPr>
-                <w:b/>
-                <w:bCs/>
-              </w:rPr>
-              <w:t>!=null}&gt;&gt;</w:t>
+            <w:proofErr w:type="spellStart"/>
+            <w:proofErr w:type="gramStart"/>
+            <w:r>
+              <w:rPr>
+                <w:b/>
+                <w:bCs/>
+              </w:rPr>
+              <w:t>lipExtraDQ</w:t>
+            </w:r>
+            <w:r>
+              <w:rPr>
+                <w:b/>
+                <w:bCs/>
+              </w:rPr>
+              <w:t>.triedToSettle</w:t>
+            </w:r>
+            <w:proofErr w:type="spellEnd"/>
+            <w:r>
+              <w:rPr>
+                <w:b/>
+                <w:bCs/>
+              </w:rPr>
+              <w:t>!=</w:t>
+            </w:r>
+            <w:proofErr w:type="gramEnd"/>
+            <w:r>
+              <w:rPr>
+                <w:b/>
+                <w:bCs/>
+              </w:rPr>
+              <w:t>null}&gt;&gt;</w:t>
             </w:r>
           </w:p>
         </w:tc>
@@ -2422,11 +3304,12 @@
             <w:r>
               <w:t xml:space="preserve"> </w:t>
             </w:r>
+            <w:proofErr w:type="spellStart"/>
             <w:r>
               <w:rPr>
                 <w:rFonts w:cstheme="minorHAnsi"/>
               </w:rPr>
-              <w:t>dqExtraDetailsLip</w:t>
+              <w:t>lipExtraDQ</w:t>
             </w:r>
             <w:r>
               <w:rPr>
@@ -2440,6 +3323,7 @@
               </w:rPr>
               <w:t>triedToSettle</w:t>
             </w:r>
+            <w:proofErr w:type="spellEnd"/>
             <w:r>
               <w:rPr>
                 <w:rFonts w:cstheme="minorHAnsi"/>
@@ -2498,7 +3382,13 @@
               <w:rPr>
                 <w:rFonts w:cstheme="minorHAnsi"/>
               </w:rPr>
-              <w:t xml:space="preserve"> dqExtraDetailsLip</w:t>
+              <w:t xml:space="preserve"> </w:t>
+            </w:r>
+            <w:r>
+              <w:rPr>
+                <w:rFonts w:cstheme="minorHAnsi"/>
+              </w:rPr>
+              <w:t>lipExtraDQ</w:t>
             </w:r>
             <w:r>
               <w:rPr>
@@ -2566,10 +3456,14 @@
               <w:t>&lt;&lt;</w:t>
             </w:r>
             <w:r>
+              <w:t xml:space="preserve"> </w:t>
+            </w:r>
+            <w:proofErr w:type="spellStart"/>
+            <w:r>
               <w:rPr>
                 <w:rFonts w:cstheme="minorHAnsi"/>
               </w:rPr>
-              <w:t>dqExtraDetailsLip</w:t>
+              <w:t>lipExtraDQ</w:t>
             </w:r>
             <w:r>
               <w:rPr>
@@ -2583,6 +3477,7 @@
               </w:rPr>
               <w:t>considerClaimantDocuments</w:t>
             </w:r>
+            <w:proofErr w:type="spellEnd"/>
             <w:r>
               <w:rPr>
                 <w:rFonts w:cstheme="minorHAnsi"/>
@@ -2653,11 +3548,12 @@
               </w:rPr>
               <w:t>&lt;&lt;</w:t>
             </w:r>
+            <w:proofErr w:type="spellStart"/>
             <w:r>
               <w:rPr>
                 <w:rFonts w:cstheme="minorHAnsi"/>
               </w:rPr>
-              <w:t>dqExtraDetailsLip</w:t>
+              <w:t>lipExtraDQ</w:t>
             </w:r>
             <w:r>
               <w:rPr>
@@ -2671,6 +3567,7 @@
               </w:rPr>
               <w:t>considerClaimantDocumentsDetails</w:t>
             </w:r>
+            <w:proofErr w:type="spellEnd"/>
             <w:r>
               <w:rPr>
                 <w:rFonts w:cstheme="minorHAnsi"/>
@@ -2840,8 +3737,31 @@
                 <w:color w:val="0A0A0A"/>
                 <w:shd w:val="clear" w:color="auto" w:fill="FFFFFF"/>
               </w:rPr>
-              <w:t>&lt;&lt;cr_{</w:t>
-            </w:r>
+              <w:t>&lt;&lt;</w:t>
+            </w:r>
+            <w:proofErr w:type="spellStart"/>
+            <w:r>
+              <w:rPr>
+                <w:rFonts w:ascii="GDSTransportWebsite" w:hAnsi="GDSTransportWebsite"/>
+                <w:b/>
+                <w:bCs/>
+                <w:color w:val="0A0A0A"/>
+                <w:shd w:val="clear" w:color="auto" w:fill="FFFFFF"/>
+              </w:rPr>
+              <w:t>cr</w:t>
+            </w:r>
+            <w:proofErr w:type="spellEnd"/>
+            <w:r>
+              <w:rPr>
+                <w:rFonts w:ascii="GDSTransportWebsite" w:hAnsi="GDSTransportWebsite"/>
+                <w:b/>
+                <w:bCs/>
+                <w:color w:val="0A0A0A"/>
+                <w:shd w:val="clear" w:color="auto" w:fill="FFFFFF"/>
+              </w:rPr>
+              <w:t>_{</w:t>
+            </w:r>
+            <w:proofErr w:type="spellStart"/>
             <w:r>
               <w:rPr>
                 <w:b/>
@@ -2863,6 +3783,7 @@
               </w:rPr>
               <w:t>caseNeedsAnExpert</w:t>
             </w:r>
+            <w:proofErr w:type="spellEnd"/>
             <w:r>
               <w:rPr>
                 <w:b/>
@@ -2961,7 +3882,25 @@
                 <w:rFonts w:ascii="GDSTransportWebsite" w:hAnsi="GDSTransportWebsite"/>
                 <w:color w:val="0A0A0A"/>
               </w:rPr>
-              <w:t>&lt;&lt;experts.expertRequired&gt;&gt;</w:t>
+              <w:t>&lt;&lt;</w:t>
+            </w:r>
+            <w:proofErr w:type="spellStart"/>
+            <w:proofErr w:type="gramStart"/>
+            <w:r>
+              <w:rPr>
+                <w:rFonts w:ascii="GDSTransportWebsite" w:hAnsi="GDSTransportWebsite"/>
+                <w:color w:val="0A0A0A"/>
+              </w:rPr>
+              <w:t>experts.expertRequired</w:t>
+            </w:r>
+            <w:proofErr w:type="spellEnd"/>
+            <w:proofErr w:type="gramEnd"/>
+            <w:r>
+              <w:rPr>
+                <w:rFonts w:ascii="GDSTransportWebsite" w:hAnsi="GDSTransportWebsite"/>
+                <w:color w:val="0A0A0A"/>
+              </w:rPr>
+              <w:t>&gt;&gt;</w:t>
             </w:r>
           </w:p>
         </w:tc>
@@ -3080,8 +4019,32 @@
                 <w:shd w:val="clear" w:color="auto" w:fill="FFFFFF"/>
               </w:rPr>
               <w:lastRenderedPageBreak/>
-              <w:t>&lt;&lt;cr_{</w:t>
-            </w:r>
+              <w:t>&lt;&lt;</w:t>
+            </w:r>
+            <w:proofErr w:type="spellStart"/>
+            <w:r>
+              <w:rPr>
+                <w:rFonts w:ascii="GDSTransportWebsite" w:hAnsi="GDSTransportWebsite"/>
+                <w:b/>
+                <w:bCs/>
+                <w:color w:val="0A0A0A"/>
+                <w:shd w:val="clear" w:color="auto" w:fill="FFFFFF"/>
+              </w:rPr>
+              <w:t>cr</w:t>
+            </w:r>
+            <w:proofErr w:type="spellEnd"/>
+            <w:r>
+              <w:rPr>
+                <w:rFonts w:ascii="GDSTransportWebsite" w:hAnsi="GDSTransportWebsite"/>
+                <w:b/>
+                <w:bCs/>
+                <w:color w:val="0A0A0A"/>
+                <w:shd w:val="clear" w:color="auto" w:fill="FFFFFF"/>
+              </w:rPr>
+              <w:t>_{</w:t>
+            </w:r>
+            <w:proofErr w:type="spellStart"/>
+            <w:proofErr w:type="gramStart"/>
             <w:r>
               <w:rPr>
                 <w:b/>
@@ -3103,12 +4066,21 @@
               </w:rPr>
               <w:t>caseNeedsAnExpert</w:t>
             </w:r>
-            <w:r>
-              <w:rPr>
-                <w:b/>
-                <w:bCs/>
-              </w:rPr>
-              <w:t>!=null}&gt;&gt;</w:t>
+            <w:proofErr w:type="spellEnd"/>
+            <w:r>
+              <w:rPr>
+                <w:b/>
+                <w:bCs/>
+              </w:rPr>
+              <w:t>!=</w:t>
+            </w:r>
+            <w:proofErr w:type="gramEnd"/>
+            <w:r>
+              <w:rPr>
+                <w:b/>
+                <w:bCs/>
+              </w:rPr>
+              <w:t>null}&gt;&gt;</w:t>
             </w:r>
           </w:p>
         </w:tc>
@@ -3201,7 +4173,15 @@
                 <w:rFonts w:ascii="GDSTransportWebsite" w:hAnsi="GDSTransportWebsite"/>
                 <w:color w:val="0A0A0A"/>
               </w:rPr>
-              <w:t xml:space="preserve"> lipExperts</w:t>
+              <w:t xml:space="preserve"> </w:t>
+            </w:r>
+            <w:proofErr w:type="spellStart"/>
+            <w:r>
+              <w:rPr>
+                <w:rFonts w:ascii="GDSTransportWebsite" w:hAnsi="GDSTransportWebsite"/>
+                <w:color w:val="0A0A0A"/>
+              </w:rPr>
+              <w:t>lipExperts</w:t>
             </w:r>
             <w:r>
               <w:rPr>
@@ -3210,6 +4190,7 @@
               </w:rPr>
               <w:t>.caseNeedsAnExpert</w:t>
             </w:r>
+            <w:proofErr w:type="spellEnd"/>
             <w:r>
               <w:rPr>
                 <w:rFonts w:ascii="GDSTransportWebsite" w:hAnsi="GDSTransportWebsite"/>
@@ -3307,7 +4288,27 @@
           <w:color w:val="0A0A0A"/>
           <w:shd w:val="clear" w:color="auto" w:fill="FFFFFF"/>
         </w:rPr>
-        <w:t>&lt;&lt;cs_{experts.expertRequired='Yes'}&gt;&gt;</w:t>
+        <w:t>&lt;&lt;cs_{</w:t>
+      </w:r>
+      <w:proofErr w:type="spellStart"/>
+      <w:proofErr w:type="gramStart"/>
+      <w:r>
+        <w:rPr>
+          <w:rFonts w:ascii="GDSTransportWebsite" w:hAnsi="GDSTransportWebsite"/>
+          <w:color w:val="0A0A0A"/>
+          <w:shd w:val="clear" w:color="auto" w:fill="FFFFFF"/>
+        </w:rPr>
+        <w:t>experts.expertRequired</w:t>
+      </w:r>
+      <w:proofErr w:type="spellEnd"/>
+      <w:proofErr w:type="gramEnd"/>
+      <w:r>
+        <w:rPr>
+          <w:rFonts w:ascii="GDSTransportWebsite" w:hAnsi="GDSTransportWebsite"/>
+          <w:color w:val="0A0A0A"/>
+          <w:shd w:val="clear" w:color="auto" w:fill="FFFFFF"/>
+        </w:rPr>
+        <w:t>='Yes'}&gt;&gt;</w:t>
       </w:r>
     </w:p>
     <w:tbl>
@@ -3354,7 +4355,29 @@
                 <w:color w:val="0A0A0A"/>
                 <w:shd w:val="clear" w:color="auto" w:fill="FFFFFF"/>
               </w:rPr>
-              <w:t>Have you already sent expert reports or similar to other parties?</w:t>
+              <w:t xml:space="preserve">Have you already sent expert reports or </w:t>
+            </w:r>
+            <w:proofErr w:type="gramStart"/>
+            <w:r>
+              <w:rPr>
+                <w:rFonts w:ascii="GDSTransportWebsite" w:hAnsi="GDSTransportWebsite"/>
+                <w:b/>
+                <w:bCs/>
+                <w:color w:val="0A0A0A"/>
+                <w:shd w:val="clear" w:color="auto" w:fill="FFFFFF"/>
+              </w:rPr>
+              <w:t>similar to</w:t>
+            </w:r>
+            <w:proofErr w:type="gramEnd"/>
+            <w:r>
+              <w:rPr>
+                <w:rFonts w:ascii="GDSTransportWebsite" w:hAnsi="GDSTransportWebsite"/>
+                <w:b/>
+                <w:bCs/>
+                <w:color w:val="0A0A0A"/>
+                <w:shd w:val="clear" w:color="auto" w:fill="FFFFFF"/>
+              </w:rPr>
+              <w:t xml:space="preserve"> other parties?</w:t>
             </w:r>
           </w:p>
           <w:p>
@@ -3387,7 +4410,57 @@
                 <w:rFonts w:ascii="GDSTransportWebsite" w:hAnsi="GDSTransportWebsite"/>
                 <w:color w:val="0A0A0A"/>
               </w:rPr>
-              <w:t>&lt;&lt;cs_{isBlank(experts.expertReportsSent)}&gt;&gt;Not Provided&lt;&lt;else&gt;&gt;&lt;&lt;experts.expertReportsSent&gt;&gt;&lt;&lt;es_&gt;&gt;</w:t>
+              <w:t>&lt;&lt;cs_{</w:t>
+            </w:r>
+            <w:proofErr w:type="spellStart"/>
+            <w:r>
+              <w:rPr>
+                <w:rFonts w:ascii="GDSTransportWebsite" w:hAnsi="GDSTransportWebsite"/>
+                <w:color w:val="0A0A0A"/>
+              </w:rPr>
+              <w:t>isBlank</w:t>
+            </w:r>
+            <w:proofErr w:type="spellEnd"/>
+            <w:r>
+              <w:rPr>
+                <w:rFonts w:ascii="GDSTransportWebsite" w:hAnsi="GDSTransportWebsite"/>
+                <w:color w:val="0A0A0A"/>
+              </w:rPr>
+              <w:t>(</w:t>
+            </w:r>
+            <w:proofErr w:type="spellStart"/>
+            <w:proofErr w:type="gramStart"/>
+            <w:r>
+              <w:rPr>
+                <w:rFonts w:ascii="GDSTransportWebsite" w:hAnsi="GDSTransportWebsite"/>
+                <w:color w:val="0A0A0A"/>
+              </w:rPr>
+              <w:t>experts.expertReportsSent</w:t>
+            </w:r>
+            <w:proofErr w:type="spellEnd"/>
+            <w:proofErr w:type="gramEnd"/>
+            <w:r>
+              <w:rPr>
+                <w:rFonts w:ascii="GDSTransportWebsite" w:hAnsi="GDSTransportWebsite"/>
+                <w:color w:val="0A0A0A"/>
+              </w:rPr>
+              <w:t>)}&gt;&gt;Not Provided&lt;&lt;else&gt;&gt;&lt;&lt;</w:t>
+            </w:r>
+            <w:proofErr w:type="spellStart"/>
+            <w:r>
+              <w:rPr>
+                <w:rFonts w:ascii="GDSTransportWebsite" w:hAnsi="GDSTransportWebsite"/>
+                <w:color w:val="0A0A0A"/>
+              </w:rPr>
+              <w:t>experts.expertReportsSent</w:t>
+            </w:r>
+            <w:proofErr w:type="spellEnd"/>
+            <w:r>
+              <w:rPr>
+                <w:rFonts w:ascii="GDSTransportWebsite" w:hAnsi="GDSTransportWebsite"/>
+                <w:color w:val="0A0A0A"/>
+              </w:rPr>
+              <w:t>&gt;&gt;&lt;&lt;es_&gt;&gt;</w:t>
             </w:r>
           </w:p>
         </w:tc>
@@ -3464,7 +4537,57 @@
                 <w:rFonts w:ascii="GDSTransportWebsite" w:hAnsi="GDSTransportWebsite"/>
                 <w:color w:val="0A0A0A"/>
               </w:rPr>
-              <w:t>&lt;&lt;cs_{isBlank(experts.jointExpertSuitable)}&gt;&gt;Not Provided&lt;&lt;else&gt;&gt;&lt;&lt;experts.jointExpertSuitable&gt;&gt;&lt;&lt;es_&gt;&gt;</w:t>
+              <w:t>&lt;&lt;cs_{</w:t>
+            </w:r>
+            <w:proofErr w:type="spellStart"/>
+            <w:r>
+              <w:rPr>
+                <w:rFonts w:ascii="GDSTransportWebsite" w:hAnsi="GDSTransportWebsite"/>
+                <w:color w:val="0A0A0A"/>
+              </w:rPr>
+              <w:t>isBlank</w:t>
+            </w:r>
+            <w:proofErr w:type="spellEnd"/>
+            <w:r>
+              <w:rPr>
+                <w:rFonts w:ascii="GDSTransportWebsite" w:hAnsi="GDSTransportWebsite"/>
+                <w:color w:val="0A0A0A"/>
+              </w:rPr>
+              <w:t>(</w:t>
+            </w:r>
+            <w:proofErr w:type="spellStart"/>
+            <w:proofErr w:type="gramStart"/>
+            <w:r>
+              <w:rPr>
+                <w:rFonts w:ascii="GDSTransportWebsite" w:hAnsi="GDSTransportWebsite"/>
+                <w:color w:val="0A0A0A"/>
+              </w:rPr>
+              <w:t>experts.jointExpertSuitable</w:t>
+            </w:r>
+            <w:proofErr w:type="spellEnd"/>
+            <w:proofErr w:type="gramEnd"/>
+            <w:r>
+              <w:rPr>
+                <w:rFonts w:ascii="GDSTransportWebsite" w:hAnsi="GDSTransportWebsite"/>
+                <w:color w:val="0A0A0A"/>
+              </w:rPr>
+              <w:t>)}&gt;&gt;Not Provided&lt;&lt;else&gt;&gt;&lt;&lt;</w:t>
+            </w:r>
+            <w:proofErr w:type="spellStart"/>
+            <w:r>
+              <w:rPr>
+                <w:rFonts w:ascii="GDSTransportWebsite" w:hAnsi="GDSTransportWebsite"/>
+                <w:color w:val="0A0A0A"/>
+              </w:rPr>
+              <w:t>experts.jointExpertSuitable</w:t>
+            </w:r>
+            <w:proofErr w:type="spellEnd"/>
+            <w:r>
+              <w:rPr>
+                <w:rFonts w:ascii="GDSTransportWebsite" w:hAnsi="GDSTransportWebsite"/>
+                <w:color w:val="0A0A0A"/>
+              </w:rPr>
+              <w:t>&gt;&gt;&lt;&lt;es_&gt;&gt;</w:t>
             </w:r>
           </w:p>
         </w:tc>
@@ -3495,7 +4618,35 @@
                 <w:color w:val="0A0A0A"/>
                 <w:shd w:val="clear" w:color="auto" w:fill="FFFFFF"/>
               </w:rPr>
-              <w:t>&lt;&lt;rr_experts.details&gt;&gt;</w:t>
+              <w:t>&lt;&lt;</w:t>
+            </w:r>
+            <w:proofErr w:type="spellStart"/>
+            <w:r>
+              <w:rPr>
+                <w:rFonts w:ascii="GDSTransportWebsite" w:hAnsi="GDSTransportWebsite"/>
+                <w:color w:val="0A0A0A"/>
+                <w:shd w:val="clear" w:color="auto" w:fill="FFFFFF"/>
+              </w:rPr>
+              <w:t>rr_</w:t>
+            </w:r>
+            <w:proofErr w:type="gramStart"/>
+            <w:r>
+              <w:rPr>
+                <w:rFonts w:ascii="GDSTransportWebsite" w:hAnsi="GDSTransportWebsite"/>
+                <w:color w:val="0A0A0A"/>
+                <w:shd w:val="clear" w:color="auto" w:fill="FFFFFF"/>
+              </w:rPr>
+              <w:t>experts.details</w:t>
+            </w:r>
+            <w:proofErr w:type="spellEnd"/>
+            <w:proofErr w:type="gramEnd"/>
+            <w:r>
+              <w:rPr>
+                <w:rFonts w:ascii="GDSTransportWebsite" w:hAnsi="GDSTransportWebsite"/>
+                <w:color w:val="0A0A0A"/>
+                <w:shd w:val="clear" w:color="auto" w:fill="FFFFFF"/>
+              </w:rPr>
+              <w:t>&gt;&gt;</w:t>
             </w:r>
           </w:p>
         </w:tc>
@@ -3528,7 +4679,23 @@
                 <w:rFonts w:ascii="GDSTransportWebsite" w:hAnsi="GDSTransportWebsite"/>
                 <w:color w:val="0A0A0A"/>
               </w:rPr>
-              <w:t>Expert &lt;&lt;$itemnum&gt;&gt;</w:t>
+              <w:t>Expert &lt;&lt;$</w:t>
+            </w:r>
+            <w:proofErr w:type="spellStart"/>
+            <w:r>
+              <w:rPr>
+                <w:rFonts w:ascii="GDSTransportWebsite" w:hAnsi="GDSTransportWebsite"/>
+                <w:color w:val="0A0A0A"/>
+              </w:rPr>
+              <w:t>itemnum</w:t>
+            </w:r>
+            <w:proofErr w:type="spellEnd"/>
+            <w:r>
+              <w:rPr>
+                <w:rFonts w:ascii="GDSTransportWebsite" w:hAnsi="GDSTransportWebsite"/>
+                <w:color w:val="0A0A0A"/>
+              </w:rPr>
+              <w:t>&gt;&gt;</w:t>
             </w:r>
           </w:p>
         </w:tc>
@@ -3605,8 +4772,25 @@
                 <w:rFonts w:ascii="GDSTransportWebsite" w:hAnsi="GDSTransportWebsite"/>
                 <w:color w:val="0A0A0A"/>
               </w:rPr>
-              <w:t>&lt;&lt;cs_{isBlank(</w:t>
-            </w:r>
+              <w:t>&lt;&lt;cs_{</w:t>
+            </w:r>
+            <w:proofErr w:type="spellStart"/>
+            <w:r>
+              <w:rPr>
+                <w:rFonts w:ascii="GDSTransportWebsite" w:hAnsi="GDSTransportWebsite"/>
+                <w:color w:val="0A0A0A"/>
+              </w:rPr>
+              <w:t>isBlank</w:t>
+            </w:r>
+            <w:proofErr w:type="spellEnd"/>
+            <w:r>
+              <w:rPr>
+                <w:rFonts w:ascii="GDSTransportWebsite" w:hAnsi="GDSTransportWebsite"/>
+                <w:color w:val="0A0A0A"/>
+              </w:rPr>
+              <w:t>(</w:t>
+            </w:r>
+            <w:proofErr w:type="spellStart"/>
             <w:r>
               <w:rPr>
                 <w:rFonts w:ascii="GDSTransportWebsite" w:hAnsi="GDSTransportWebsite"/>
@@ -3614,6 +4798,7 @@
               </w:rPr>
               <w:t>firstName</w:t>
             </w:r>
+            <w:proofErr w:type="spellEnd"/>
             <w:r>
               <w:rPr>
                 <w:rFonts w:ascii="GDSTransportWebsite" w:hAnsi="GDSTransportWebsite"/>
@@ -3621,6 +4806,7 @@
               </w:rPr>
               <w:t xml:space="preserve">)}&gt;&gt;Not Provided&lt;&lt;else&gt;&gt;&lt;&lt; </w:t>
             </w:r>
+            <w:proofErr w:type="spellStart"/>
             <w:r>
               <w:rPr>
                 <w:rFonts w:ascii="GDSTransportWebsite" w:hAnsi="GDSTransportWebsite"/>
@@ -3628,6 +4814,7 @@
               </w:rPr>
               <w:t>firstName</w:t>
             </w:r>
+            <w:proofErr w:type="spellEnd"/>
             <w:r>
               <w:rPr>
                 <w:rFonts w:ascii="GDSTransportWebsite" w:hAnsi="GDSTransportWebsite"/>
@@ -3640,7 +4827,23 @@
                 <w:rFonts w:ascii="GDSTransportWebsite" w:hAnsi="GDSTransportWebsite"/>
                 <w:color w:val="0A0A0A"/>
               </w:rPr>
-              <w:t xml:space="preserve"> &lt;&lt;lastName&gt;&gt;</w:t>
+              <w:t xml:space="preserve"> &lt;&lt;</w:t>
+            </w:r>
+            <w:proofErr w:type="spellStart"/>
+            <w:r>
+              <w:rPr>
+                <w:rFonts w:ascii="GDSTransportWebsite" w:hAnsi="GDSTransportWebsite"/>
+                <w:color w:val="0A0A0A"/>
+              </w:rPr>
+              <w:t>lastName</w:t>
+            </w:r>
+            <w:proofErr w:type="spellEnd"/>
+            <w:r>
+              <w:rPr>
+                <w:rFonts w:ascii="GDSTransportWebsite" w:hAnsi="GDSTransportWebsite"/>
+                <w:color w:val="0A0A0A"/>
+              </w:rPr>
+              <w:t>&gt;&gt;</w:t>
             </w:r>
             <w:r>
               <w:rPr>
@@ -3726,13 +4929,23 @@
               </w:rPr>
               <w:t>&lt;&lt;cs_{</w:t>
             </w:r>
-            <w:r>
-              <w:rPr>
-                <w:rFonts w:ascii="GDSTransportWebsite" w:hAnsi="GDSTransportWebsite"/>
-                <w:color w:val="0A0A0A"/>
-              </w:rPr>
-              <w:t>isBlank(</w:t>
-            </w:r>
+            <w:proofErr w:type="spellStart"/>
+            <w:r>
+              <w:rPr>
+                <w:rFonts w:ascii="GDSTransportWebsite" w:hAnsi="GDSTransportWebsite"/>
+                <w:color w:val="0A0A0A"/>
+              </w:rPr>
+              <w:t>isBlank</w:t>
+            </w:r>
+            <w:proofErr w:type="spellEnd"/>
+            <w:r>
+              <w:rPr>
+                <w:rFonts w:ascii="GDSTransportWebsite" w:hAnsi="GDSTransportWebsite"/>
+                <w:color w:val="0A0A0A"/>
+              </w:rPr>
+              <w:t>(</w:t>
+            </w:r>
+            <w:proofErr w:type="spellStart"/>
             <w:r>
               <w:rPr>
                 <w:rFonts w:ascii="GDSTransportWebsite" w:hAnsi="GDSTransportWebsite"/>
@@ -3740,6 +4953,7 @@
               </w:rPr>
               <w:t>phoneNumber</w:t>
             </w:r>
+            <w:proofErr w:type="spellEnd"/>
             <w:r>
               <w:rPr>
                 <w:rFonts w:ascii="GDSTransportWebsite" w:hAnsi="GDSTransportWebsite"/>
@@ -3766,7 +4980,23 @@
                 <w:rFonts w:ascii="GDSTransportWebsite" w:hAnsi="GDSTransportWebsite"/>
                 <w:color w:val="0A0A0A"/>
               </w:rPr>
-              <w:t>&lt;&lt;phoneNumber&gt;&gt;&lt;&lt;es_&gt;&gt;</w:t>
+              <w:t>&lt;&lt;</w:t>
+            </w:r>
+            <w:proofErr w:type="spellStart"/>
+            <w:r>
+              <w:rPr>
+                <w:rFonts w:ascii="GDSTransportWebsite" w:hAnsi="GDSTransportWebsite"/>
+                <w:color w:val="0A0A0A"/>
+              </w:rPr>
+              <w:t>phoneNumber</w:t>
+            </w:r>
+            <w:proofErr w:type="spellEnd"/>
+            <w:r>
+              <w:rPr>
+                <w:rFonts w:ascii="GDSTransportWebsite" w:hAnsi="GDSTransportWebsite"/>
+                <w:color w:val="0A0A0A"/>
+              </w:rPr>
+              <w:t>&gt;&gt;&lt;&lt;es_&gt;&gt;</w:t>
             </w:r>
           </w:p>
         </w:tc>
@@ -3843,7 +5073,55 @@
                 <w:rFonts w:ascii="GDSTransportWebsite" w:hAnsi="GDSTransportWebsite"/>
                 <w:color w:val="0A0A0A"/>
               </w:rPr>
-              <w:t>&lt;&lt;cs_{isBlank(emailAddress)}&gt;&gt;Not Provided&lt;&lt;else&gt;&gt;&lt;&lt;emailAddress&gt;&gt;&lt;&lt;es_&gt;&gt;</w:t>
+              <w:t>&lt;&lt;cs_{</w:t>
+            </w:r>
+            <w:proofErr w:type="spellStart"/>
+            <w:r>
+              <w:rPr>
+                <w:rFonts w:ascii="GDSTransportWebsite" w:hAnsi="GDSTransportWebsite"/>
+                <w:color w:val="0A0A0A"/>
+              </w:rPr>
+              <w:t>isBlank</w:t>
+            </w:r>
+            <w:proofErr w:type="spellEnd"/>
+            <w:r>
+              <w:rPr>
+                <w:rFonts w:ascii="GDSTransportWebsite" w:hAnsi="GDSTransportWebsite"/>
+                <w:color w:val="0A0A0A"/>
+              </w:rPr>
+              <w:t>(</w:t>
+            </w:r>
+            <w:proofErr w:type="spellStart"/>
+            <w:r>
+              <w:rPr>
+                <w:rFonts w:ascii="GDSTransportWebsite" w:hAnsi="GDSTransportWebsite"/>
+                <w:color w:val="0A0A0A"/>
+              </w:rPr>
+              <w:t>emailAddress</w:t>
+            </w:r>
+            <w:proofErr w:type="spellEnd"/>
+            <w:r>
+              <w:rPr>
+                <w:rFonts w:ascii="GDSTransportWebsite" w:hAnsi="GDSTransportWebsite"/>
+                <w:color w:val="0A0A0A"/>
+              </w:rPr>
+              <w:t>)}&gt;&gt;Not Provided&lt;&lt;else&gt;&gt;&lt;&lt;</w:t>
+            </w:r>
+            <w:proofErr w:type="spellStart"/>
+            <w:r>
+              <w:rPr>
+                <w:rFonts w:ascii="GDSTransportWebsite" w:hAnsi="GDSTransportWebsite"/>
+                <w:color w:val="0A0A0A"/>
+              </w:rPr>
+              <w:t>emailAddress</w:t>
+            </w:r>
+            <w:proofErr w:type="spellEnd"/>
+            <w:r>
+              <w:rPr>
+                <w:rFonts w:ascii="GDSTransportWebsite" w:hAnsi="GDSTransportWebsite"/>
+                <w:color w:val="0A0A0A"/>
+              </w:rPr>
+              <w:t>&gt;&gt;&lt;&lt;es_&gt;&gt;</w:t>
             </w:r>
           </w:p>
         </w:tc>
@@ -3920,7 +5198,55 @@
                 <w:rFonts w:ascii="GDSTransportWebsite" w:hAnsi="GDSTransportWebsite"/>
                 <w:color w:val="0A0A0A"/>
               </w:rPr>
-              <w:t>&lt;&lt;cs_{isBlank(fieldOfExpertise)}&gt;&gt;Not Provided&lt;&lt;else&gt;&gt;&lt;&lt;fieldOfExpertise&gt;&gt;&lt;&lt;es_&gt;&gt;</w:t>
+              <w:t>&lt;&lt;cs_{</w:t>
+            </w:r>
+            <w:proofErr w:type="spellStart"/>
+            <w:r>
+              <w:rPr>
+                <w:rFonts w:ascii="GDSTransportWebsite" w:hAnsi="GDSTransportWebsite"/>
+                <w:color w:val="0A0A0A"/>
+              </w:rPr>
+              <w:t>isBlank</w:t>
+            </w:r>
+            <w:proofErr w:type="spellEnd"/>
+            <w:r>
+              <w:rPr>
+                <w:rFonts w:ascii="GDSTransportWebsite" w:hAnsi="GDSTransportWebsite"/>
+                <w:color w:val="0A0A0A"/>
+              </w:rPr>
+              <w:t>(</w:t>
+            </w:r>
+            <w:proofErr w:type="spellStart"/>
+            <w:r>
+              <w:rPr>
+                <w:rFonts w:ascii="GDSTransportWebsite" w:hAnsi="GDSTransportWebsite"/>
+                <w:color w:val="0A0A0A"/>
+              </w:rPr>
+              <w:t>fieldOfExpertise</w:t>
+            </w:r>
+            <w:proofErr w:type="spellEnd"/>
+            <w:r>
+              <w:rPr>
+                <w:rFonts w:ascii="GDSTransportWebsite" w:hAnsi="GDSTransportWebsite"/>
+                <w:color w:val="0A0A0A"/>
+              </w:rPr>
+              <w:t>)}&gt;&gt;Not Provided&lt;&lt;else&gt;&gt;&lt;&lt;</w:t>
+            </w:r>
+            <w:proofErr w:type="spellStart"/>
+            <w:r>
+              <w:rPr>
+                <w:rFonts w:ascii="GDSTransportWebsite" w:hAnsi="GDSTransportWebsite"/>
+                <w:color w:val="0A0A0A"/>
+              </w:rPr>
+              <w:t>fieldOfExpertise</w:t>
+            </w:r>
+            <w:proofErr w:type="spellEnd"/>
+            <w:r>
+              <w:rPr>
+                <w:rFonts w:ascii="GDSTransportWebsite" w:hAnsi="GDSTransportWebsite"/>
+                <w:color w:val="0A0A0A"/>
+              </w:rPr>
+              <w:t>&gt;&gt;&lt;&lt;es_&gt;&gt;</w:t>
             </w:r>
           </w:p>
         </w:tc>
@@ -3958,8 +5284,20 @@
                 <w:color w:val="0A0A0A"/>
                 <w:shd w:val="clear" w:color="auto" w:fill="FFFFFF"/>
               </w:rPr>
-              <w:t>Why you need this expert</w:t>
-            </w:r>
+              <w:t xml:space="preserve">Why you need this </w:t>
+            </w:r>
+            <w:proofErr w:type="gramStart"/>
+            <w:r>
+              <w:rPr>
+                <w:rFonts w:ascii="GDSTransportWebsite" w:hAnsi="GDSTransportWebsite"/>
+                <w:b/>
+                <w:bCs/>
+                <w:color w:val="0A0A0A"/>
+                <w:shd w:val="clear" w:color="auto" w:fill="FFFFFF"/>
+              </w:rPr>
+              <w:t>expert</w:t>
+            </w:r>
+            <w:proofErr w:type="gramEnd"/>
           </w:p>
           <w:p>
             <w:pPr>
@@ -4000,7 +5338,55 @@
                 <w:rFonts w:ascii="GDSTransportWebsite" w:hAnsi="GDSTransportWebsite"/>
                 <w:color w:val="0A0A0A"/>
               </w:rPr>
-              <w:t>&lt;&lt;cs_{isBlank(whyRequired)}&gt;&gt;Not Provided&lt;&lt;else&gt;&gt;&lt;&lt;whyRequired&gt;&gt;&lt;&lt;es_&gt;&gt;</w:t>
+              <w:t>&lt;&lt;cs_{</w:t>
+            </w:r>
+            <w:proofErr w:type="spellStart"/>
+            <w:r>
+              <w:rPr>
+                <w:rFonts w:ascii="GDSTransportWebsite" w:hAnsi="GDSTransportWebsite"/>
+                <w:color w:val="0A0A0A"/>
+              </w:rPr>
+              <w:t>isBlank</w:t>
+            </w:r>
+            <w:proofErr w:type="spellEnd"/>
+            <w:r>
+              <w:rPr>
+                <w:rFonts w:ascii="GDSTransportWebsite" w:hAnsi="GDSTransportWebsite"/>
+                <w:color w:val="0A0A0A"/>
+              </w:rPr>
+              <w:t>(</w:t>
+            </w:r>
+            <w:proofErr w:type="spellStart"/>
+            <w:r>
+              <w:rPr>
+                <w:rFonts w:ascii="GDSTransportWebsite" w:hAnsi="GDSTransportWebsite"/>
+                <w:color w:val="0A0A0A"/>
+              </w:rPr>
+              <w:t>whyRequired</w:t>
+            </w:r>
+            <w:proofErr w:type="spellEnd"/>
+            <w:r>
+              <w:rPr>
+                <w:rFonts w:ascii="GDSTransportWebsite" w:hAnsi="GDSTransportWebsite"/>
+                <w:color w:val="0A0A0A"/>
+              </w:rPr>
+              <w:t>)}&gt;&gt;Not Provided&lt;&lt;else&gt;&gt;&lt;&lt;</w:t>
+            </w:r>
+            <w:proofErr w:type="spellStart"/>
+            <w:r>
+              <w:rPr>
+                <w:rFonts w:ascii="GDSTransportWebsite" w:hAnsi="GDSTransportWebsite"/>
+                <w:color w:val="0A0A0A"/>
+              </w:rPr>
+              <w:t>whyRequired</w:t>
+            </w:r>
+            <w:proofErr w:type="spellEnd"/>
+            <w:r>
+              <w:rPr>
+                <w:rFonts w:ascii="GDSTransportWebsite" w:hAnsi="GDSTransportWebsite"/>
+                <w:color w:val="0A0A0A"/>
+              </w:rPr>
+              <w:t>&gt;&gt;&lt;&lt;es_&gt;&gt;</w:t>
             </w:r>
           </w:p>
         </w:tc>
@@ -4080,7 +5466,55 @@
                 <w:rFonts w:ascii="GDSTransportWebsite" w:hAnsi="GDSTransportWebsite"/>
                 <w:color w:val="0A0A0A"/>
               </w:rPr>
-              <w:t>&lt;&lt;cs_{isBlank(formattedCost)}&gt;&gt;Not Provided&lt;&lt;else&gt;&gt;&lt;&lt;formattedCost&gt;&gt;&lt;&lt;es_&gt;&gt;</w:t>
+              <w:t>&lt;&lt;cs_{</w:t>
+            </w:r>
+            <w:proofErr w:type="spellStart"/>
+            <w:r>
+              <w:rPr>
+                <w:rFonts w:ascii="GDSTransportWebsite" w:hAnsi="GDSTransportWebsite"/>
+                <w:color w:val="0A0A0A"/>
+              </w:rPr>
+              <w:t>isBlank</w:t>
+            </w:r>
+            <w:proofErr w:type="spellEnd"/>
+            <w:r>
+              <w:rPr>
+                <w:rFonts w:ascii="GDSTransportWebsite" w:hAnsi="GDSTransportWebsite"/>
+                <w:color w:val="0A0A0A"/>
+              </w:rPr>
+              <w:t>(</w:t>
+            </w:r>
+            <w:proofErr w:type="spellStart"/>
+            <w:r>
+              <w:rPr>
+                <w:rFonts w:ascii="GDSTransportWebsite" w:hAnsi="GDSTransportWebsite"/>
+                <w:color w:val="0A0A0A"/>
+              </w:rPr>
+              <w:t>formattedCost</w:t>
+            </w:r>
+            <w:proofErr w:type="spellEnd"/>
+            <w:r>
+              <w:rPr>
+                <w:rFonts w:ascii="GDSTransportWebsite" w:hAnsi="GDSTransportWebsite"/>
+                <w:color w:val="0A0A0A"/>
+              </w:rPr>
+              <w:t>)}&gt;&gt;Not Provided&lt;&lt;else&gt;&gt;&lt;&lt;</w:t>
+            </w:r>
+            <w:proofErr w:type="spellStart"/>
+            <w:r>
+              <w:rPr>
+                <w:rFonts w:ascii="GDSTransportWebsite" w:hAnsi="GDSTransportWebsite"/>
+                <w:color w:val="0A0A0A"/>
+              </w:rPr>
+              <w:t>formattedCost</w:t>
+            </w:r>
+            <w:proofErr w:type="spellEnd"/>
+            <w:r>
+              <w:rPr>
+                <w:rFonts w:ascii="GDSTransportWebsite" w:hAnsi="GDSTransportWebsite"/>
+                <w:color w:val="0A0A0A"/>
+              </w:rPr>
+              <w:t>&gt;&gt;&lt;&lt;es_&gt;&gt;</w:t>
             </w:r>
           </w:p>
         </w:tc>
@@ -4112,7 +5546,35 @@
                 <w:color w:val="0A0A0A"/>
                 <w:shd w:val="clear" w:color="auto" w:fill="FFFFFF"/>
               </w:rPr>
-              <w:t>&lt;&lt;er_experts.details&gt;&gt;</w:t>
+              <w:t>&lt;&lt;</w:t>
+            </w:r>
+            <w:proofErr w:type="spellStart"/>
+            <w:r>
+              <w:rPr>
+                <w:rFonts w:ascii="GDSTransportWebsite" w:hAnsi="GDSTransportWebsite"/>
+                <w:color w:val="0A0A0A"/>
+                <w:shd w:val="clear" w:color="auto" w:fill="FFFFFF"/>
+              </w:rPr>
+              <w:t>er_</w:t>
+            </w:r>
+            <w:proofErr w:type="gramStart"/>
+            <w:r>
+              <w:rPr>
+                <w:rFonts w:ascii="GDSTransportWebsite" w:hAnsi="GDSTransportWebsite"/>
+                <w:color w:val="0A0A0A"/>
+                <w:shd w:val="clear" w:color="auto" w:fill="FFFFFF"/>
+              </w:rPr>
+              <w:t>experts.details</w:t>
+            </w:r>
+            <w:proofErr w:type="spellEnd"/>
+            <w:proofErr w:type="gramEnd"/>
+            <w:r>
+              <w:rPr>
+                <w:rFonts w:ascii="GDSTransportWebsite" w:hAnsi="GDSTransportWebsite"/>
+                <w:color w:val="0A0A0A"/>
+                <w:shd w:val="clear" w:color="auto" w:fill="FFFFFF"/>
+              </w:rPr>
+              <w:t>&gt;&gt;</w:t>
             </w:r>
           </w:p>
         </w:tc>
@@ -4159,6 +5621,7 @@
         </w:rPr>
         <w:t xml:space="preserve"> </w:t>
       </w:r>
+      <w:proofErr w:type="gramStart"/>
       <w:r>
         <w:rPr>
           <w:rFonts w:ascii="GDSTransportWebsite" w:hAnsi="GDSTransportWebsite"/>
@@ -4171,7 +5634,15 @@
           <w:rFonts w:ascii="GDSTransportWebsite" w:hAnsi="GDSTransportWebsite"/>
           <w:color w:val="0A0A0A"/>
         </w:rPr>
-        <w:t xml:space="preserve"> lipExperts</w:t>
+        <w:t xml:space="preserve"> </w:t>
+      </w:r>
+      <w:proofErr w:type="spellStart"/>
+      <w:r>
+        <w:rPr>
+          <w:rFonts w:ascii="GDSTransportWebsite" w:hAnsi="GDSTransportWebsite"/>
+          <w:color w:val="0A0A0A"/>
+        </w:rPr>
+        <w:t>lipExperts</w:t>
       </w:r>
       <w:r>
         <w:rPr>
@@ -4180,6 +5651,8 @@
         </w:rPr>
         <w:t>.caseNeedsAnExpert</w:t>
       </w:r>
+      <w:proofErr w:type="spellEnd"/>
+      <w:proofErr w:type="gramEnd"/>
       <w:r>
         <w:rPr>
           <w:rFonts w:ascii="GDSTransportWebsite" w:hAnsi="GDSTransportWebsite"/>
@@ -4282,7 +5755,15 @@
                 <w:rFonts w:ascii="GDSTransportWebsite" w:hAnsi="GDSTransportWebsite"/>
                 <w:color w:val="0A0A0A"/>
               </w:rPr>
-              <w:t xml:space="preserve"> lipExperts</w:t>
+              <w:t xml:space="preserve"> </w:t>
+            </w:r>
+            <w:proofErr w:type="spellStart"/>
+            <w:r>
+              <w:rPr>
+                <w:rFonts w:ascii="GDSTransportWebsite" w:hAnsi="GDSTransportWebsite"/>
+                <w:color w:val="0A0A0A"/>
+              </w:rPr>
+              <w:t>lipExperts</w:t>
             </w:r>
             <w:r>
               <w:rPr>
@@ -4298,6 +5779,7 @@
               </w:rPr>
               <w:t>expertReportRequired</w:t>
             </w:r>
+            <w:proofErr w:type="spellEnd"/>
             <w:r>
               <w:rPr>
                 <w:rFonts w:ascii="GDSTransportWebsite" w:hAnsi="GDSTransportWebsite"/>
@@ -4322,14 +5804,30 @@
           <w:rFonts w:ascii="GDSTransportWebsite" w:hAnsi="GDSTransportWebsite"/>
           <w:color w:val="0A0A0A"/>
         </w:rPr>
-        <w:t>&lt;&lt;cs_{</w:t>
+        <w:t>&lt;&lt;cs</w:t>
+      </w:r>
+      <w:proofErr w:type="gramStart"/>
+      <w:r>
+        <w:rPr>
+          <w:rFonts w:ascii="GDSTransportWebsite" w:hAnsi="GDSTransportWebsite"/>
+          <w:color w:val="0A0A0A"/>
+        </w:rPr>
+        <w:t>_{</w:t>
       </w:r>
       <w:r>
         <w:rPr>
           <w:rFonts w:ascii="GDSTransportWebsite" w:hAnsi="GDSTransportWebsite"/>
           <w:color w:val="0A0A0A"/>
         </w:rPr>
-        <w:t xml:space="preserve"> lipExperts</w:t>
+        <w:t xml:space="preserve"> </w:t>
+      </w:r>
+      <w:proofErr w:type="spellStart"/>
+      <w:r>
+        <w:rPr>
+          <w:rFonts w:ascii="GDSTransportWebsite" w:hAnsi="GDSTransportWebsite"/>
+          <w:color w:val="0A0A0A"/>
+        </w:rPr>
+        <w:t>lipExperts</w:t>
       </w:r>
       <w:r>
         <w:rPr>
@@ -4345,6 +5843,8 @@
         </w:rPr>
         <w:t>expertReportRequired</w:t>
       </w:r>
+      <w:proofErr w:type="spellEnd"/>
+      <w:proofErr w:type="gramEnd"/>
       <w:r>
         <w:rPr>
           <w:rFonts w:ascii="GDSTransportWebsite" w:hAnsi="GDSTransportWebsite"/>
@@ -4415,7 +5915,25 @@
                 <w:color w:val="0A0A0A"/>
                 <w:shd w:val="clear" w:color="auto" w:fill="FFFFFF"/>
               </w:rPr>
-              <w:t>&lt;&lt;rr_</w:t>
+              <w:t>&lt;&lt;</w:t>
+            </w:r>
+            <w:proofErr w:type="spellStart"/>
+            <w:r>
+              <w:rPr>
+                <w:rFonts w:ascii="GDSTransportWebsite" w:hAnsi="GDSTransportWebsite"/>
+                <w:color w:val="0A0A0A"/>
+                <w:shd w:val="clear" w:color="auto" w:fill="FFFFFF"/>
+              </w:rPr>
+              <w:t>rr</w:t>
+            </w:r>
+            <w:proofErr w:type="spellEnd"/>
+            <w:r>
+              <w:rPr>
+                <w:rFonts w:ascii="GDSTransportWebsite" w:hAnsi="GDSTransportWebsite"/>
+                <w:color w:val="0A0A0A"/>
+                <w:shd w:val="clear" w:color="auto" w:fill="FFFFFF"/>
+              </w:rPr>
+              <w:t>_</w:t>
             </w:r>
             <w:r>
               <w:rPr>
@@ -4424,6 +5942,7 @@
               </w:rPr>
               <w:t xml:space="preserve"> </w:t>
             </w:r>
+            <w:proofErr w:type="spellStart"/>
             <w:r>
               <w:rPr>
                 <w:rFonts w:ascii="GDSTransportWebsite" w:hAnsi="GDSTransportWebsite"/>
@@ -4447,6 +5966,7 @@
               </w:rPr>
               <w:t>details</w:t>
             </w:r>
+            <w:proofErr w:type="spellEnd"/>
             <w:r>
               <w:rPr>
                 <w:rFonts w:ascii="GDSTransportWebsite" w:hAnsi="GDSTransportWebsite"/>
@@ -4486,7 +6006,23 @@
                 <w:rFonts w:ascii="GDSTransportWebsite" w:hAnsi="GDSTransportWebsite"/>
                 <w:color w:val="0A0A0A"/>
               </w:rPr>
-              <w:t>Report &lt;&lt;$itemnum&gt;&gt;</w:t>
+              <w:t>Report &lt;&lt;$</w:t>
+            </w:r>
+            <w:proofErr w:type="spellStart"/>
+            <w:r>
+              <w:rPr>
+                <w:rFonts w:ascii="GDSTransportWebsite" w:hAnsi="GDSTransportWebsite"/>
+                <w:color w:val="0A0A0A"/>
+              </w:rPr>
+              <w:t>itemnum</w:t>
+            </w:r>
+            <w:proofErr w:type="spellEnd"/>
+            <w:r>
+              <w:rPr>
+                <w:rFonts w:ascii="GDSTransportWebsite" w:hAnsi="GDSTransportWebsite"/>
+                <w:color w:val="0A0A0A"/>
+              </w:rPr>
+              <w:t>&gt;&gt;</w:t>
             </w:r>
           </w:p>
         </w:tc>
@@ -4566,6 +6102,7 @@
               </w:rPr>
               <w:t>&lt;&lt;</w:t>
             </w:r>
+            <w:proofErr w:type="spellStart"/>
             <w:r>
               <w:rPr>
                 <w:rFonts w:ascii="GDSTransportWebsite" w:hAnsi="GDSTransportWebsite"/>
@@ -4573,6 +6110,7 @@
               </w:rPr>
               <w:t>expertName</w:t>
             </w:r>
+            <w:proofErr w:type="spellEnd"/>
             <w:r>
               <w:rPr>
                 <w:rFonts w:ascii="GDSTransportWebsite" w:hAnsi="GDSTransportWebsite"/>
@@ -4645,6 +6183,7 @@
               </w:rPr>
               <w:t>&lt;&lt;</w:t>
             </w:r>
+            <w:proofErr w:type="spellStart"/>
             <w:r>
               <w:rPr>
                 <w:rFonts w:ascii="GDSTransportWebsite" w:hAnsi="GDSTransportWebsite"/>
@@ -4652,6 +6191,7 @@
               </w:rPr>
               <w:t>reportDate</w:t>
             </w:r>
+            <w:proofErr w:type="spellEnd"/>
             <w:r>
               <w:rPr>
                 <w:rFonts w:ascii="GDSTransportWebsite" w:hAnsi="GDSTransportWebsite"/>
@@ -4700,6 +6240,7 @@
               </w:rPr>
               <w:t xml:space="preserve"> </w:t>
             </w:r>
+            <w:proofErr w:type="spellStart"/>
             <w:r>
               <w:rPr>
                 <w:rFonts w:ascii="GDSTransportWebsite" w:hAnsi="GDSTransportWebsite"/>
@@ -4723,6 +6264,7 @@
               </w:rPr>
               <w:t>details</w:t>
             </w:r>
+            <w:proofErr w:type="spellEnd"/>
             <w:r>
               <w:rPr>
                 <w:rFonts w:ascii="GDSTransportWebsite" w:hAnsi="GDSTransportWebsite"/>
@@ -4887,7 +6429,25 @@
                       <w:rFonts w:ascii="GDSTransportWebsite" w:hAnsi="GDSTransportWebsite"/>
                       <w:color w:val="0A0A0A"/>
                     </w:rPr>
-                    <w:t xml:space="preserve"> experts.expertRequired </w:t>
+                    <w:t xml:space="preserve"> </w:t>
+                  </w:r>
+                  <w:proofErr w:type="spellStart"/>
+                  <w:proofErr w:type="gramStart"/>
+                  <w:r>
+                    <w:rPr>
+                      <w:rFonts w:ascii="GDSTransportWebsite" w:hAnsi="GDSTransportWebsite"/>
+                      <w:color w:val="0A0A0A"/>
+                    </w:rPr>
+                    <w:t>experts.expertRequired</w:t>
+                  </w:r>
+                  <w:proofErr w:type="spellEnd"/>
+                  <w:proofErr w:type="gramEnd"/>
+                  <w:r>
+                    <w:rPr>
+                      <w:rFonts w:ascii="GDSTransportWebsite" w:hAnsi="GDSTransportWebsite"/>
+                      <w:color w:val="0A0A0A"/>
+                    </w:rPr>
+                    <w:t xml:space="preserve"> </w:t>
                   </w:r>
                   <w:r>
                     <w:rPr>
@@ -4961,12 +6521,23 @@
                     </w:rPr>
                     <w:t>&lt;&lt;</w:t>
                   </w:r>
+                  <w:proofErr w:type="spellStart"/>
+                  <w:proofErr w:type="gramStart"/>
                   <w:r>
                     <w:rPr>
                       <w:rFonts w:ascii="GDSTransportWebsite" w:hAnsi="GDSTransportWebsite"/>
                       <w:color w:val="0A0A0A"/>
                     </w:rPr>
-                    <w:t>experts.expertRequired&gt;&gt;</w:t>
+                    <w:t>experts.expertRequired</w:t>
+                  </w:r>
+                  <w:proofErr w:type="spellEnd"/>
+                  <w:proofErr w:type="gramEnd"/>
+                  <w:r>
+                    <w:rPr>
+                      <w:rFonts w:ascii="GDSTransportWebsite" w:hAnsi="GDSTransportWebsite"/>
+                      <w:color w:val="0A0A0A"/>
+                    </w:rPr>
+                    <w:t>&gt;&gt;</w:t>
                   </w:r>
                 </w:p>
               </w:tc>
@@ -5036,6 +6607,7 @@
                   <w:r>
                     <w:t xml:space="preserve"> </w:t>
                   </w:r>
+                  <w:proofErr w:type="spellStart"/>
                   <w:r>
                     <w:rPr>
                       <w:rFonts w:ascii="GDSTransportWebsite" w:hAnsi="GDSTransportWebsite"/>
@@ -5058,6 +6630,7 @@
                     </w:rPr>
                     <w:t>expertCanStillExamineDetails</w:t>
                   </w:r>
+                  <w:proofErr w:type="spellEnd"/>
                   <w:r>
                     <w:rPr>
                       <w:rFonts w:ascii="GDSTransportWebsite" w:hAnsi="GDSTransportWebsite"/>
@@ -5107,7 +6680,35 @@
                 <w:color w:val="0A0A0A"/>
                 <w:shd w:val="clear" w:color="auto" w:fill="FFFFFF"/>
               </w:rPr>
-              <w:t>&lt;&lt;rr_experts.details&gt;&gt;</w:t>
+              <w:t>&lt;&lt;</w:t>
+            </w:r>
+            <w:proofErr w:type="spellStart"/>
+            <w:r>
+              <w:rPr>
+                <w:rFonts w:ascii="GDSTransportWebsite" w:hAnsi="GDSTransportWebsite"/>
+                <w:color w:val="0A0A0A"/>
+                <w:shd w:val="clear" w:color="auto" w:fill="FFFFFF"/>
+              </w:rPr>
+              <w:t>rr_</w:t>
+            </w:r>
+            <w:proofErr w:type="gramStart"/>
+            <w:r>
+              <w:rPr>
+                <w:rFonts w:ascii="GDSTransportWebsite" w:hAnsi="GDSTransportWebsite"/>
+                <w:color w:val="0A0A0A"/>
+                <w:shd w:val="clear" w:color="auto" w:fill="FFFFFF"/>
+              </w:rPr>
+              <w:t>experts.details</w:t>
+            </w:r>
+            <w:proofErr w:type="spellEnd"/>
+            <w:proofErr w:type="gramEnd"/>
+            <w:r>
+              <w:rPr>
+                <w:rFonts w:ascii="GDSTransportWebsite" w:hAnsi="GDSTransportWebsite"/>
+                <w:color w:val="0A0A0A"/>
+                <w:shd w:val="clear" w:color="auto" w:fill="FFFFFF"/>
+              </w:rPr>
+              <w:t>&gt;&gt;</w:t>
             </w:r>
           </w:p>
         </w:tc>
@@ -5140,7 +6741,23 @@
                 <w:rFonts w:ascii="GDSTransportWebsite" w:hAnsi="GDSTransportWebsite"/>
                 <w:color w:val="0A0A0A"/>
               </w:rPr>
-              <w:t>Expert &lt;&lt;$itemnum&gt;&gt;</w:t>
+              <w:t>Expert &lt;&lt;$</w:t>
+            </w:r>
+            <w:proofErr w:type="spellStart"/>
+            <w:r>
+              <w:rPr>
+                <w:rFonts w:ascii="GDSTransportWebsite" w:hAnsi="GDSTransportWebsite"/>
+                <w:color w:val="0A0A0A"/>
+              </w:rPr>
+              <w:t>itemnum</w:t>
+            </w:r>
+            <w:proofErr w:type="spellEnd"/>
+            <w:r>
+              <w:rPr>
+                <w:rFonts w:ascii="GDSTransportWebsite" w:hAnsi="GDSTransportWebsite"/>
+                <w:color w:val="0A0A0A"/>
+              </w:rPr>
+              <w:t>&gt;&gt;</w:t>
             </w:r>
           </w:p>
         </w:tc>
@@ -5218,7 +6835,71 @@
                 <w:rFonts w:ascii="GDSTransportWebsite" w:hAnsi="GDSTransportWebsite"/>
                 <w:color w:val="0A0A0A"/>
               </w:rPr>
-              <w:t>&lt;&lt;cs_{isBlank(firstName)}&gt;&gt;Not Provided&lt;&lt;else&gt;&gt;&lt;&lt; firstName&gt;&gt; &lt;&lt;lastName&gt;&gt;&lt;&lt;es_&gt;&gt;</w:t>
+              <w:t>&lt;&lt;cs_{</w:t>
+            </w:r>
+            <w:proofErr w:type="spellStart"/>
+            <w:r>
+              <w:rPr>
+                <w:rFonts w:ascii="GDSTransportWebsite" w:hAnsi="GDSTransportWebsite"/>
+                <w:color w:val="0A0A0A"/>
+              </w:rPr>
+              <w:t>isBlank</w:t>
+            </w:r>
+            <w:proofErr w:type="spellEnd"/>
+            <w:r>
+              <w:rPr>
+                <w:rFonts w:ascii="GDSTransportWebsite" w:hAnsi="GDSTransportWebsite"/>
+                <w:color w:val="0A0A0A"/>
+              </w:rPr>
+              <w:t>(</w:t>
+            </w:r>
+            <w:proofErr w:type="spellStart"/>
+            <w:r>
+              <w:rPr>
+                <w:rFonts w:ascii="GDSTransportWebsite" w:hAnsi="GDSTransportWebsite"/>
+                <w:color w:val="0A0A0A"/>
+              </w:rPr>
+              <w:t>firstName</w:t>
+            </w:r>
+            <w:proofErr w:type="spellEnd"/>
+            <w:r>
+              <w:rPr>
+                <w:rFonts w:ascii="GDSTransportWebsite" w:hAnsi="GDSTransportWebsite"/>
+                <w:color w:val="0A0A0A"/>
+              </w:rPr>
+              <w:t xml:space="preserve">)}&gt;&gt;Not Provided&lt;&lt;else&gt;&gt;&lt;&lt; </w:t>
+            </w:r>
+            <w:proofErr w:type="spellStart"/>
+            <w:r>
+              <w:rPr>
+                <w:rFonts w:ascii="GDSTransportWebsite" w:hAnsi="GDSTransportWebsite"/>
+                <w:color w:val="0A0A0A"/>
+              </w:rPr>
+              <w:t>firstName</w:t>
+            </w:r>
+            <w:proofErr w:type="spellEnd"/>
+            <w:r>
+              <w:rPr>
+                <w:rFonts w:ascii="GDSTransportWebsite" w:hAnsi="GDSTransportWebsite"/>
+                <w:color w:val="0A0A0A"/>
+              </w:rPr>
+              <w:t>&gt;&gt; &lt;&lt;</w:t>
+            </w:r>
+            <w:proofErr w:type="spellStart"/>
+            <w:r>
+              <w:rPr>
+                <w:rFonts w:ascii="GDSTransportWebsite" w:hAnsi="GDSTransportWebsite"/>
+                <w:color w:val="0A0A0A"/>
+              </w:rPr>
+              <w:t>lastName</w:t>
+            </w:r>
+            <w:proofErr w:type="spellEnd"/>
+            <w:r>
+              <w:rPr>
+                <w:rFonts w:ascii="GDSTransportWebsite" w:hAnsi="GDSTransportWebsite"/>
+                <w:color w:val="0A0A0A"/>
+              </w:rPr>
+              <w:t>&gt;&gt;&lt;&lt;es_&gt;&gt;</w:t>
             </w:r>
           </w:p>
         </w:tc>
@@ -5296,7 +6977,55 @@
                 <w:rFonts w:ascii="GDSTransportWebsite" w:hAnsi="GDSTransportWebsite"/>
                 <w:color w:val="0A0A0A"/>
               </w:rPr>
-              <w:t>&lt;&lt;cs_{isBlank(phoneNumber)}&gt;&gt;Not Provided&lt;&lt;else&gt;&gt;&lt;&lt;phoneNumber&gt;&gt;&lt;&lt;es_&gt;&gt;</w:t>
+              <w:t>&lt;&lt;cs_{</w:t>
+            </w:r>
+            <w:proofErr w:type="spellStart"/>
+            <w:r>
+              <w:rPr>
+                <w:rFonts w:ascii="GDSTransportWebsite" w:hAnsi="GDSTransportWebsite"/>
+                <w:color w:val="0A0A0A"/>
+              </w:rPr>
+              <w:t>isBlank</w:t>
+            </w:r>
+            <w:proofErr w:type="spellEnd"/>
+            <w:r>
+              <w:rPr>
+                <w:rFonts w:ascii="GDSTransportWebsite" w:hAnsi="GDSTransportWebsite"/>
+                <w:color w:val="0A0A0A"/>
+              </w:rPr>
+              <w:t>(</w:t>
+            </w:r>
+            <w:proofErr w:type="spellStart"/>
+            <w:r>
+              <w:rPr>
+                <w:rFonts w:ascii="GDSTransportWebsite" w:hAnsi="GDSTransportWebsite"/>
+                <w:color w:val="0A0A0A"/>
+              </w:rPr>
+              <w:t>phoneNumber</w:t>
+            </w:r>
+            <w:proofErr w:type="spellEnd"/>
+            <w:r>
+              <w:rPr>
+                <w:rFonts w:ascii="GDSTransportWebsite" w:hAnsi="GDSTransportWebsite"/>
+                <w:color w:val="0A0A0A"/>
+              </w:rPr>
+              <w:t>)}&gt;&gt;Not Provided&lt;&lt;else&gt;&gt;&lt;&lt;</w:t>
+            </w:r>
+            <w:proofErr w:type="spellStart"/>
+            <w:r>
+              <w:rPr>
+                <w:rFonts w:ascii="GDSTransportWebsite" w:hAnsi="GDSTransportWebsite"/>
+                <w:color w:val="0A0A0A"/>
+              </w:rPr>
+              <w:t>phoneNumber</w:t>
+            </w:r>
+            <w:proofErr w:type="spellEnd"/>
+            <w:r>
+              <w:rPr>
+                <w:rFonts w:ascii="GDSTransportWebsite" w:hAnsi="GDSTransportWebsite"/>
+                <w:color w:val="0A0A0A"/>
+              </w:rPr>
+              <w:t>&gt;&gt;&lt;&lt;es_&gt;&gt;</w:t>
             </w:r>
           </w:p>
         </w:tc>
@@ -5373,7 +7102,55 @@
                 <w:rFonts w:ascii="GDSTransportWebsite" w:hAnsi="GDSTransportWebsite"/>
                 <w:color w:val="0A0A0A"/>
               </w:rPr>
-              <w:t>&lt;&lt;cs_{isBlank(emailAddress)}&gt;&gt;Not Provided&lt;&lt;else&gt;&gt;&lt;&lt;emailAddress&gt;&gt;&lt;&lt;es_&gt;&gt;</w:t>
+              <w:t>&lt;&lt;cs_{</w:t>
+            </w:r>
+            <w:proofErr w:type="spellStart"/>
+            <w:r>
+              <w:rPr>
+                <w:rFonts w:ascii="GDSTransportWebsite" w:hAnsi="GDSTransportWebsite"/>
+                <w:color w:val="0A0A0A"/>
+              </w:rPr>
+              <w:t>isBlank</w:t>
+            </w:r>
+            <w:proofErr w:type="spellEnd"/>
+            <w:r>
+              <w:rPr>
+                <w:rFonts w:ascii="GDSTransportWebsite" w:hAnsi="GDSTransportWebsite"/>
+                <w:color w:val="0A0A0A"/>
+              </w:rPr>
+              <w:t>(</w:t>
+            </w:r>
+            <w:proofErr w:type="spellStart"/>
+            <w:r>
+              <w:rPr>
+                <w:rFonts w:ascii="GDSTransportWebsite" w:hAnsi="GDSTransportWebsite"/>
+                <w:color w:val="0A0A0A"/>
+              </w:rPr>
+              <w:t>emailAddress</w:t>
+            </w:r>
+            <w:proofErr w:type="spellEnd"/>
+            <w:r>
+              <w:rPr>
+                <w:rFonts w:ascii="GDSTransportWebsite" w:hAnsi="GDSTransportWebsite"/>
+                <w:color w:val="0A0A0A"/>
+              </w:rPr>
+              <w:t>)}&gt;&gt;Not Provided&lt;&lt;else&gt;&gt;&lt;&lt;</w:t>
+            </w:r>
+            <w:proofErr w:type="spellStart"/>
+            <w:r>
+              <w:rPr>
+                <w:rFonts w:ascii="GDSTransportWebsite" w:hAnsi="GDSTransportWebsite"/>
+                <w:color w:val="0A0A0A"/>
+              </w:rPr>
+              <w:t>emailAddress</w:t>
+            </w:r>
+            <w:proofErr w:type="spellEnd"/>
+            <w:r>
+              <w:rPr>
+                <w:rFonts w:ascii="GDSTransportWebsite" w:hAnsi="GDSTransportWebsite"/>
+                <w:color w:val="0A0A0A"/>
+              </w:rPr>
+              <w:t>&gt;&gt;&lt;&lt;es_&gt;&gt;</w:t>
             </w:r>
           </w:p>
         </w:tc>
@@ -5450,7 +7227,55 @@
                 <w:rFonts w:ascii="GDSTransportWebsite" w:hAnsi="GDSTransportWebsite"/>
                 <w:color w:val="0A0A0A"/>
               </w:rPr>
-              <w:t>&lt;&lt;cs_{isBlank(fieldOfExpertise)}&gt;&gt;Not Provided&lt;&lt;else&gt;&gt;&lt;&lt;fieldOfExpertise&gt;&gt;&lt;&lt;es_&gt;&gt;</w:t>
+              <w:t>&lt;&lt;cs_{</w:t>
+            </w:r>
+            <w:proofErr w:type="spellStart"/>
+            <w:r>
+              <w:rPr>
+                <w:rFonts w:ascii="GDSTransportWebsite" w:hAnsi="GDSTransportWebsite"/>
+                <w:color w:val="0A0A0A"/>
+              </w:rPr>
+              <w:t>isBlank</w:t>
+            </w:r>
+            <w:proofErr w:type="spellEnd"/>
+            <w:r>
+              <w:rPr>
+                <w:rFonts w:ascii="GDSTransportWebsite" w:hAnsi="GDSTransportWebsite"/>
+                <w:color w:val="0A0A0A"/>
+              </w:rPr>
+              <w:t>(</w:t>
+            </w:r>
+            <w:proofErr w:type="spellStart"/>
+            <w:r>
+              <w:rPr>
+                <w:rFonts w:ascii="GDSTransportWebsite" w:hAnsi="GDSTransportWebsite"/>
+                <w:color w:val="0A0A0A"/>
+              </w:rPr>
+              <w:t>fieldOfExpertise</w:t>
+            </w:r>
+            <w:proofErr w:type="spellEnd"/>
+            <w:r>
+              <w:rPr>
+                <w:rFonts w:ascii="GDSTransportWebsite" w:hAnsi="GDSTransportWebsite"/>
+                <w:color w:val="0A0A0A"/>
+              </w:rPr>
+              <w:t>)}&gt;&gt;Not Provided&lt;&lt;else&gt;&gt;&lt;&lt;</w:t>
+            </w:r>
+            <w:proofErr w:type="spellStart"/>
+            <w:r>
+              <w:rPr>
+                <w:rFonts w:ascii="GDSTransportWebsite" w:hAnsi="GDSTransportWebsite"/>
+                <w:color w:val="0A0A0A"/>
+              </w:rPr>
+              <w:t>fieldOfExpertise</w:t>
+            </w:r>
+            <w:proofErr w:type="spellEnd"/>
+            <w:r>
+              <w:rPr>
+                <w:rFonts w:ascii="GDSTransportWebsite" w:hAnsi="GDSTransportWebsite"/>
+                <w:color w:val="0A0A0A"/>
+              </w:rPr>
+              <w:t>&gt;&gt;&lt;&lt;es_&gt;&gt;</w:t>
             </w:r>
           </w:p>
         </w:tc>
@@ -5488,8 +7313,20 @@
                 <w:color w:val="0A0A0A"/>
                 <w:shd w:val="clear" w:color="auto" w:fill="FFFFFF"/>
               </w:rPr>
-              <w:t>Why you need this expert</w:t>
-            </w:r>
+              <w:t xml:space="preserve">Why you need this </w:t>
+            </w:r>
+            <w:proofErr w:type="gramStart"/>
+            <w:r>
+              <w:rPr>
+                <w:rFonts w:ascii="GDSTransportWebsite" w:hAnsi="GDSTransportWebsite"/>
+                <w:b/>
+                <w:bCs/>
+                <w:color w:val="0A0A0A"/>
+                <w:shd w:val="clear" w:color="auto" w:fill="FFFFFF"/>
+              </w:rPr>
+              <w:t>expert</w:t>
+            </w:r>
+            <w:proofErr w:type="gramEnd"/>
           </w:p>
           <w:p>
             <w:pPr>
@@ -5530,7 +7367,55 @@
                 <w:rFonts w:ascii="GDSTransportWebsite" w:hAnsi="GDSTransportWebsite"/>
                 <w:color w:val="0A0A0A"/>
               </w:rPr>
-              <w:t>&lt;&lt;cs_{isBlank(whyRequired)}&gt;&gt;Not Provided&lt;&lt;else&gt;&gt;&lt;&lt;whyRequired&gt;&gt;&lt;&lt;es_&gt;&gt;</w:t>
+              <w:t>&lt;&lt;cs_{</w:t>
+            </w:r>
+            <w:proofErr w:type="spellStart"/>
+            <w:r>
+              <w:rPr>
+                <w:rFonts w:ascii="GDSTransportWebsite" w:hAnsi="GDSTransportWebsite"/>
+                <w:color w:val="0A0A0A"/>
+              </w:rPr>
+              <w:t>isBlank</w:t>
+            </w:r>
+            <w:proofErr w:type="spellEnd"/>
+            <w:r>
+              <w:rPr>
+                <w:rFonts w:ascii="GDSTransportWebsite" w:hAnsi="GDSTransportWebsite"/>
+                <w:color w:val="0A0A0A"/>
+              </w:rPr>
+              <w:t>(</w:t>
+            </w:r>
+            <w:proofErr w:type="spellStart"/>
+            <w:r>
+              <w:rPr>
+                <w:rFonts w:ascii="GDSTransportWebsite" w:hAnsi="GDSTransportWebsite"/>
+                <w:color w:val="0A0A0A"/>
+              </w:rPr>
+              <w:t>whyRequired</w:t>
+            </w:r>
+            <w:proofErr w:type="spellEnd"/>
+            <w:r>
+              <w:rPr>
+                <w:rFonts w:ascii="GDSTransportWebsite" w:hAnsi="GDSTransportWebsite"/>
+                <w:color w:val="0A0A0A"/>
+              </w:rPr>
+              <w:t>)}&gt;&gt;Not Provided&lt;&lt;else&gt;&gt;&lt;&lt;</w:t>
+            </w:r>
+            <w:proofErr w:type="spellStart"/>
+            <w:r>
+              <w:rPr>
+                <w:rFonts w:ascii="GDSTransportWebsite" w:hAnsi="GDSTransportWebsite"/>
+                <w:color w:val="0A0A0A"/>
+              </w:rPr>
+              <w:t>whyRequired</w:t>
+            </w:r>
+            <w:proofErr w:type="spellEnd"/>
+            <w:r>
+              <w:rPr>
+                <w:rFonts w:ascii="GDSTransportWebsite" w:hAnsi="GDSTransportWebsite"/>
+                <w:color w:val="0A0A0A"/>
+              </w:rPr>
+              <w:t>&gt;&gt;&lt;&lt;es_&gt;&gt;</w:t>
             </w:r>
           </w:p>
         </w:tc>
@@ -5610,7 +7495,55 @@
                 <w:rFonts w:ascii="GDSTransportWebsite" w:hAnsi="GDSTransportWebsite"/>
                 <w:color w:val="0A0A0A"/>
               </w:rPr>
-              <w:t>&lt;&lt;cs_{isBlank(formattedCost)}&gt;&gt;Not Provided&lt;&lt;else&gt;&gt;&lt;&lt;formattedCost&gt;&gt;&lt;&lt;es_&gt;&gt;</w:t>
+              <w:t>&lt;&lt;cs_{</w:t>
+            </w:r>
+            <w:proofErr w:type="spellStart"/>
+            <w:r>
+              <w:rPr>
+                <w:rFonts w:ascii="GDSTransportWebsite" w:hAnsi="GDSTransportWebsite"/>
+                <w:color w:val="0A0A0A"/>
+              </w:rPr>
+              <w:t>isBlank</w:t>
+            </w:r>
+            <w:proofErr w:type="spellEnd"/>
+            <w:r>
+              <w:rPr>
+                <w:rFonts w:ascii="GDSTransportWebsite" w:hAnsi="GDSTransportWebsite"/>
+                <w:color w:val="0A0A0A"/>
+              </w:rPr>
+              <w:t>(</w:t>
+            </w:r>
+            <w:proofErr w:type="spellStart"/>
+            <w:r>
+              <w:rPr>
+                <w:rFonts w:ascii="GDSTransportWebsite" w:hAnsi="GDSTransportWebsite"/>
+                <w:color w:val="0A0A0A"/>
+              </w:rPr>
+              <w:t>formattedCost</w:t>
+            </w:r>
+            <w:proofErr w:type="spellEnd"/>
+            <w:r>
+              <w:rPr>
+                <w:rFonts w:ascii="GDSTransportWebsite" w:hAnsi="GDSTransportWebsite"/>
+                <w:color w:val="0A0A0A"/>
+              </w:rPr>
+              <w:t>)}&gt;&gt;Not Provided&lt;&lt;else&gt;&gt;&lt;&lt;</w:t>
+            </w:r>
+            <w:proofErr w:type="spellStart"/>
+            <w:r>
+              <w:rPr>
+                <w:rFonts w:ascii="GDSTransportWebsite" w:hAnsi="GDSTransportWebsite"/>
+                <w:color w:val="0A0A0A"/>
+              </w:rPr>
+              <w:t>formattedCost</w:t>
+            </w:r>
+            <w:proofErr w:type="spellEnd"/>
+            <w:r>
+              <w:rPr>
+                <w:rFonts w:ascii="GDSTransportWebsite" w:hAnsi="GDSTransportWebsite"/>
+                <w:color w:val="0A0A0A"/>
+              </w:rPr>
+              <w:t>&gt;&gt;&lt;&lt;es_&gt;&gt;</w:t>
             </w:r>
           </w:p>
         </w:tc>
@@ -5642,7 +7575,35 @@
                 <w:color w:val="0A0A0A"/>
                 <w:shd w:val="clear" w:color="auto" w:fill="FFFFFF"/>
               </w:rPr>
-              <w:t>&lt;&lt;er_experts.details&gt;&gt;</w:t>
+              <w:t>&lt;&lt;</w:t>
+            </w:r>
+            <w:proofErr w:type="spellStart"/>
+            <w:r>
+              <w:rPr>
+                <w:rFonts w:ascii="GDSTransportWebsite" w:hAnsi="GDSTransportWebsite"/>
+                <w:color w:val="0A0A0A"/>
+                <w:shd w:val="clear" w:color="auto" w:fill="FFFFFF"/>
+              </w:rPr>
+              <w:t>er_</w:t>
+            </w:r>
+            <w:proofErr w:type="gramStart"/>
+            <w:r>
+              <w:rPr>
+                <w:rFonts w:ascii="GDSTransportWebsite" w:hAnsi="GDSTransportWebsite"/>
+                <w:color w:val="0A0A0A"/>
+                <w:shd w:val="clear" w:color="auto" w:fill="FFFFFF"/>
+              </w:rPr>
+              <w:t>experts.details</w:t>
+            </w:r>
+            <w:proofErr w:type="spellEnd"/>
+            <w:proofErr w:type="gramEnd"/>
+            <w:r>
+              <w:rPr>
+                <w:rFonts w:ascii="GDSTransportWebsite" w:hAnsi="GDSTransportWebsite"/>
+                <w:color w:val="0A0A0A"/>
+                <w:shd w:val="clear" w:color="auto" w:fill="FFFFFF"/>
+              </w:rPr>
+              <w:t>&gt;&gt;</w:t>
             </w:r>
           </w:p>
         </w:tc>
@@ -5790,7 +7751,25 @@
                 <w:rFonts w:ascii="GDSTransportWebsite" w:hAnsi="GDSTransportWebsite"/>
                 <w:color w:val="0A0A0A"/>
               </w:rPr>
-              <w:t>&lt;&lt;witnesses.witnessesToAppear&gt;&gt;</w:t>
+              <w:t>&lt;&lt;</w:t>
+            </w:r>
+            <w:proofErr w:type="spellStart"/>
+            <w:proofErr w:type="gramStart"/>
+            <w:r>
+              <w:rPr>
+                <w:rFonts w:ascii="GDSTransportWebsite" w:hAnsi="GDSTransportWebsite"/>
+                <w:color w:val="0A0A0A"/>
+              </w:rPr>
+              <w:t>witnesses.witnessesToAppear</w:t>
+            </w:r>
+            <w:proofErr w:type="spellEnd"/>
+            <w:proofErr w:type="gramEnd"/>
+            <w:r>
+              <w:rPr>
+                <w:rFonts w:ascii="GDSTransportWebsite" w:hAnsi="GDSTransportWebsite"/>
+                <w:color w:val="0A0A0A"/>
+              </w:rPr>
+              <w:t>&gt;&gt;</w:t>
             </w:r>
           </w:p>
         </w:tc>
@@ -5821,7 +7800,35 @@
                 <w:color w:val="0A0A0A"/>
                 <w:shd w:val="clear" w:color="auto" w:fill="FFFFFF"/>
               </w:rPr>
-              <w:t>&lt;&lt;rr_witnesses.details&gt;&gt;</w:t>
+              <w:t>&lt;&lt;</w:t>
+            </w:r>
+            <w:proofErr w:type="spellStart"/>
+            <w:r>
+              <w:rPr>
+                <w:rFonts w:ascii="GDSTransportWebsite" w:hAnsi="GDSTransportWebsite"/>
+                <w:color w:val="0A0A0A"/>
+                <w:shd w:val="clear" w:color="auto" w:fill="FFFFFF"/>
+              </w:rPr>
+              <w:t>rr_</w:t>
+            </w:r>
+            <w:proofErr w:type="gramStart"/>
+            <w:r>
+              <w:rPr>
+                <w:rFonts w:ascii="GDSTransportWebsite" w:hAnsi="GDSTransportWebsite"/>
+                <w:color w:val="0A0A0A"/>
+                <w:shd w:val="clear" w:color="auto" w:fill="FFFFFF"/>
+              </w:rPr>
+              <w:t>witnesses.details</w:t>
+            </w:r>
+            <w:proofErr w:type="spellEnd"/>
+            <w:proofErr w:type="gramEnd"/>
+            <w:r>
+              <w:rPr>
+                <w:rFonts w:ascii="GDSTransportWebsite" w:hAnsi="GDSTransportWebsite"/>
+                <w:color w:val="0A0A0A"/>
+                <w:shd w:val="clear" w:color="auto" w:fill="FFFFFF"/>
+              </w:rPr>
+              <w:t>&gt;&gt;</w:t>
             </w:r>
           </w:p>
         </w:tc>
@@ -5854,7 +7861,23 @@
                 <w:rFonts w:ascii="GDSTransportWebsite" w:hAnsi="GDSTransportWebsite"/>
                 <w:color w:val="0A0A0A"/>
               </w:rPr>
-              <w:t>Witness &lt;&lt;$itemnum&gt;&gt;</w:t>
+              <w:t>Witness &lt;&lt;$</w:t>
+            </w:r>
+            <w:proofErr w:type="spellStart"/>
+            <w:r>
+              <w:rPr>
+                <w:rFonts w:ascii="GDSTransportWebsite" w:hAnsi="GDSTransportWebsite"/>
+                <w:color w:val="0A0A0A"/>
+              </w:rPr>
+              <w:t>itemnum</w:t>
+            </w:r>
+            <w:proofErr w:type="spellEnd"/>
+            <w:r>
+              <w:rPr>
+                <w:rFonts w:ascii="GDSTransportWebsite" w:hAnsi="GDSTransportWebsite"/>
+                <w:color w:val="0A0A0A"/>
+              </w:rPr>
+              <w:t>&gt;&gt;</w:t>
             </w:r>
           </w:p>
         </w:tc>
@@ -5923,7 +7946,71 @@
                 <w:rFonts w:ascii="GDSTransportWebsite" w:hAnsi="GDSTransportWebsite"/>
                 <w:color w:val="0A0A0A"/>
               </w:rPr>
-              <w:t>&lt;&lt;cs_{isBlank(firstName)}&gt;&gt;Not Provided&lt;&lt;else&gt;&gt;&lt;&lt; firstName&gt;&gt; &lt;&lt;lastName&gt;&gt;&lt;&lt;es_&gt;&gt;</w:t>
+              <w:t>&lt;&lt;cs_{</w:t>
+            </w:r>
+            <w:proofErr w:type="spellStart"/>
+            <w:r>
+              <w:rPr>
+                <w:rFonts w:ascii="GDSTransportWebsite" w:hAnsi="GDSTransportWebsite"/>
+                <w:color w:val="0A0A0A"/>
+              </w:rPr>
+              <w:t>isBlank</w:t>
+            </w:r>
+            <w:proofErr w:type="spellEnd"/>
+            <w:r>
+              <w:rPr>
+                <w:rFonts w:ascii="GDSTransportWebsite" w:hAnsi="GDSTransportWebsite"/>
+                <w:color w:val="0A0A0A"/>
+              </w:rPr>
+              <w:t>(</w:t>
+            </w:r>
+            <w:proofErr w:type="spellStart"/>
+            <w:r>
+              <w:rPr>
+                <w:rFonts w:ascii="GDSTransportWebsite" w:hAnsi="GDSTransportWebsite"/>
+                <w:color w:val="0A0A0A"/>
+              </w:rPr>
+              <w:t>firstName</w:t>
+            </w:r>
+            <w:proofErr w:type="spellEnd"/>
+            <w:r>
+              <w:rPr>
+                <w:rFonts w:ascii="GDSTransportWebsite" w:hAnsi="GDSTransportWebsite"/>
+                <w:color w:val="0A0A0A"/>
+              </w:rPr>
+              <w:t xml:space="preserve">)}&gt;&gt;Not Provided&lt;&lt;else&gt;&gt;&lt;&lt; </w:t>
+            </w:r>
+            <w:proofErr w:type="spellStart"/>
+            <w:r>
+              <w:rPr>
+                <w:rFonts w:ascii="GDSTransportWebsite" w:hAnsi="GDSTransportWebsite"/>
+                <w:color w:val="0A0A0A"/>
+              </w:rPr>
+              <w:t>firstName</w:t>
+            </w:r>
+            <w:proofErr w:type="spellEnd"/>
+            <w:r>
+              <w:rPr>
+                <w:rFonts w:ascii="GDSTransportWebsite" w:hAnsi="GDSTransportWebsite"/>
+                <w:color w:val="0A0A0A"/>
+              </w:rPr>
+              <w:t>&gt;&gt; &lt;&lt;</w:t>
+            </w:r>
+            <w:proofErr w:type="spellStart"/>
+            <w:r>
+              <w:rPr>
+                <w:rFonts w:ascii="GDSTransportWebsite" w:hAnsi="GDSTransportWebsite"/>
+                <w:color w:val="0A0A0A"/>
+              </w:rPr>
+              <w:t>lastName</w:t>
+            </w:r>
+            <w:proofErr w:type="spellEnd"/>
+            <w:r>
+              <w:rPr>
+                <w:rFonts w:ascii="GDSTransportWebsite" w:hAnsi="GDSTransportWebsite"/>
+                <w:color w:val="0A0A0A"/>
+              </w:rPr>
+              <w:t>&gt;&gt;&lt;&lt;es_&gt;&gt;</w:t>
             </w:r>
           </w:p>
         </w:tc>
@@ -5988,7 +8075,55 @@
                 <w:rFonts w:ascii="GDSTransportWebsite" w:hAnsi="GDSTransportWebsite"/>
                 <w:color w:val="0A0A0A"/>
               </w:rPr>
-              <w:t>&lt;&lt;cs_{isBlank(phoneNumber)}&gt;&gt;Not Provided&lt;&lt;else&gt;&gt;&lt;&lt;phoneNumber&gt;&gt;&lt;&lt;es_&gt;&gt;</w:t>
+              <w:t>&lt;&lt;cs_{</w:t>
+            </w:r>
+            <w:proofErr w:type="spellStart"/>
+            <w:r>
+              <w:rPr>
+                <w:rFonts w:ascii="GDSTransportWebsite" w:hAnsi="GDSTransportWebsite"/>
+                <w:color w:val="0A0A0A"/>
+              </w:rPr>
+              <w:t>isBlank</w:t>
+            </w:r>
+            <w:proofErr w:type="spellEnd"/>
+            <w:r>
+              <w:rPr>
+                <w:rFonts w:ascii="GDSTransportWebsite" w:hAnsi="GDSTransportWebsite"/>
+                <w:color w:val="0A0A0A"/>
+              </w:rPr>
+              <w:t>(</w:t>
+            </w:r>
+            <w:proofErr w:type="spellStart"/>
+            <w:r>
+              <w:rPr>
+                <w:rFonts w:ascii="GDSTransportWebsite" w:hAnsi="GDSTransportWebsite"/>
+                <w:color w:val="0A0A0A"/>
+              </w:rPr>
+              <w:t>phoneNumber</w:t>
+            </w:r>
+            <w:proofErr w:type="spellEnd"/>
+            <w:r>
+              <w:rPr>
+                <w:rFonts w:ascii="GDSTransportWebsite" w:hAnsi="GDSTransportWebsite"/>
+                <w:color w:val="0A0A0A"/>
+              </w:rPr>
+              <w:t>)}&gt;&gt;Not Provided&lt;&lt;else&gt;&gt;&lt;&lt;</w:t>
+            </w:r>
+            <w:proofErr w:type="spellStart"/>
+            <w:r>
+              <w:rPr>
+                <w:rFonts w:ascii="GDSTransportWebsite" w:hAnsi="GDSTransportWebsite"/>
+                <w:color w:val="0A0A0A"/>
+              </w:rPr>
+              <w:t>phoneNumber</w:t>
+            </w:r>
+            <w:proofErr w:type="spellEnd"/>
+            <w:r>
+              <w:rPr>
+                <w:rFonts w:ascii="GDSTransportWebsite" w:hAnsi="GDSTransportWebsite"/>
+                <w:color w:val="0A0A0A"/>
+              </w:rPr>
+              <w:t>&gt;&gt;&lt;&lt;es_&gt;&gt;</w:t>
             </w:r>
           </w:p>
         </w:tc>
@@ -6053,7 +8188,55 @@
                 <w:rFonts w:ascii="GDSTransportWebsite" w:hAnsi="GDSTransportWebsite"/>
                 <w:color w:val="0A0A0A"/>
               </w:rPr>
-              <w:t>&lt;&lt;cs_{isBlank(emailAddress)}&gt;&gt;Not Provided&lt;&lt;else&gt;&gt;&lt;&lt;emailAddress&gt;&gt;&lt;&lt;es_&gt;&gt;</w:t>
+              <w:t>&lt;&lt;cs_{</w:t>
+            </w:r>
+            <w:proofErr w:type="spellStart"/>
+            <w:r>
+              <w:rPr>
+                <w:rFonts w:ascii="GDSTransportWebsite" w:hAnsi="GDSTransportWebsite"/>
+                <w:color w:val="0A0A0A"/>
+              </w:rPr>
+              <w:t>isBlank</w:t>
+            </w:r>
+            <w:proofErr w:type="spellEnd"/>
+            <w:r>
+              <w:rPr>
+                <w:rFonts w:ascii="GDSTransportWebsite" w:hAnsi="GDSTransportWebsite"/>
+                <w:color w:val="0A0A0A"/>
+              </w:rPr>
+              <w:t>(</w:t>
+            </w:r>
+            <w:proofErr w:type="spellStart"/>
+            <w:r>
+              <w:rPr>
+                <w:rFonts w:ascii="GDSTransportWebsite" w:hAnsi="GDSTransportWebsite"/>
+                <w:color w:val="0A0A0A"/>
+              </w:rPr>
+              <w:t>emailAddress</w:t>
+            </w:r>
+            <w:proofErr w:type="spellEnd"/>
+            <w:r>
+              <w:rPr>
+                <w:rFonts w:ascii="GDSTransportWebsite" w:hAnsi="GDSTransportWebsite"/>
+                <w:color w:val="0A0A0A"/>
+              </w:rPr>
+              <w:t>)}&gt;&gt;Not Provided&lt;&lt;else&gt;&gt;&lt;&lt;</w:t>
+            </w:r>
+            <w:proofErr w:type="spellStart"/>
+            <w:r>
+              <w:rPr>
+                <w:rFonts w:ascii="GDSTransportWebsite" w:hAnsi="GDSTransportWebsite"/>
+                <w:color w:val="0A0A0A"/>
+              </w:rPr>
+              <w:t>emailAddress</w:t>
+            </w:r>
+            <w:proofErr w:type="spellEnd"/>
+            <w:r>
+              <w:rPr>
+                <w:rFonts w:ascii="GDSTransportWebsite" w:hAnsi="GDSTransportWebsite"/>
+                <w:color w:val="0A0A0A"/>
+              </w:rPr>
+              <w:t>&gt;&gt;&lt;&lt;es_&gt;&gt;</w:t>
             </w:r>
           </w:p>
         </w:tc>
@@ -6133,7 +8316,23 @@
                 <w:rFonts w:ascii="GDSTransportWebsite" w:hAnsi="GDSTransportWebsite"/>
                 <w:color w:val="0A0A0A"/>
               </w:rPr>
-              <w:t>&lt;&lt;reasonForWitness&gt;&gt;</w:t>
+              <w:t>&lt;&lt;</w:t>
+            </w:r>
+            <w:proofErr w:type="spellStart"/>
+            <w:r>
+              <w:rPr>
+                <w:rFonts w:ascii="GDSTransportWebsite" w:hAnsi="GDSTransportWebsite"/>
+                <w:color w:val="0A0A0A"/>
+              </w:rPr>
+              <w:t>reasonForWitness</w:t>
+            </w:r>
+            <w:proofErr w:type="spellEnd"/>
+            <w:r>
+              <w:rPr>
+                <w:rFonts w:ascii="GDSTransportWebsite" w:hAnsi="GDSTransportWebsite"/>
+                <w:color w:val="0A0A0A"/>
+              </w:rPr>
+              <w:t>&gt;&gt;</w:t>
             </w:r>
           </w:p>
         </w:tc>
@@ -6165,7 +8364,35 @@
                 <w:color w:val="0A0A0A"/>
                 <w:shd w:val="clear" w:color="auto" w:fill="FFFFFF"/>
               </w:rPr>
-              <w:t>&lt;&lt;er_witnesses.details&gt;&gt;</w:t>
+              <w:t>&lt;&lt;</w:t>
+            </w:r>
+            <w:proofErr w:type="spellStart"/>
+            <w:r>
+              <w:rPr>
+                <w:rFonts w:ascii="GDSTransportWebsite" w:hAnsi="GDSTransportWebsite"/>
+                <w:color w:val="0A0A0A"/>
+                <w:shd w:val="clear" w:color="auto" w:fill="FFFFFF"/>
+              </w:rPr>
+              <w:t>er_</w:t>
+            </w:r>
+            <w:proofErr w:type="gramStart"/>
+            <w:r>
+              <w:rPr>
+                <w:rFonts w:ascii="GDSTransportWebsite" w:hAnsi="GDSTransportWebsite"/>
+                <w:color w:val="0A0A0A"/>
+                <w:shd w:val="clear" w:color="auto" w:fill="FFFFFF"/>
+              </w:rPr>
+              <w:t>witnesses.details</w:t>
+            </w:r>
+            <w:proofErr w:type="spellEnd"/>
+            <w:proofErr w:type="gramEnd"/>
+            <w:r>
+              <w:rPr>
+                <w:rFonts w:ascii="GDSTransportWebsite" w:hAnsi="GDSTransportWebsite"/>
+                <w:color w:val="0A0A0A"/>
+                <w:shd w:val="clear" w:color="auto" w:fill="FFFFFF"/>
+              </w:rPr>
+              <w:t>&gt;&gt;</w:t>
             </w:r>
           </w:p>
         </w:tc>
@@ -6280,7 +8507,23 @@
                 <w:rFonts w:ascii="GDSTransportWebsite" w:hAnsi="GDSTransportWebsite"/>
                 <w:color w:val="0A0A0A"/>
               </w:rPr>
-              <w:t>&lt;&lt;welshLanguageRequirements.court&gt;&gt;</w:t>
+              <w:t>&lt;&lt;</w:t>
+            </w:r>
+            <w:proofErr w:type="spellStart"/>
+            <w:r>
+              <w:rPr>
+                <w:rFonts w:ascii="GDSTransportWebsite" w:hAnsi="GDSTransportWebsite"/>
+                <w:color w:val="0A0A0A"/>
+              </w:rPr>
+              <w:t>welshLanguageRequirements.court</w:t>
+            </w:r>
+            <w:proofErr w:type="spellEnd"/>
+            <w:r>
+              <w:rPr>
+                <w:rFonts w:ascii="GDSTransportWebsite" w:hAnsi="GDSTransportWebsite"/>
+                <w:color w:val="0A0A0A"/>
+              </w:rPr>
+              <w:t>&gt;&gt;</w:t>
             </w:r>
           </w:p>
         </w:tc>
@@ -6359,7 +8602,23 @@
                 <w:rFonts w:ascii="GDSTransportWebsite" w:hAnsi="GDSTransportWebsite"/>
                 <w:color w:val="0A0A0A"/>
               </w:rPr>
-              <w:t>&lt;&lt;welshLanguageRequirements.documents&gt;&gt;</w:t>
+              <w:t>&lt;&lt;</w:t>
+            </w:r>
+            <w:proofErr w:type="spellStart"/>
+            <w:r>
+              <w:rPr>
+                <w:rFonts w:ascii="GDSTransportWebsite" w:hAnsi="GDSTransportWebsite"/>
+                <w:color w:val="0A0A0A"/>
+              </w:rPr>
+              <w:t>welshLanguageRequirements.documents</w:t>
+            </w:r>
+            <w:proofErr w:type="spellEnd"/>
+            <w:r>
+              <w:rPr>
+                <w:rFonts w:ascii="GDSTransportWebsite" w:hAnsi="GDSTransportWebsite"/>
+                <w:color w:val="0A0A0A"/>
+              </w:rPr>
+              <w:t>&gt;&gt;</w:t>
             </w:r>
           </w:p>
         </w:tc>
@@ -6499,7 +8758,25 @@
                 <w:rFonts w:ascii="GDSTransportWebsite" w:hAnsi="GDSTransportWebsite"/>
                 <w:color w:val="0A0A0A"/>
               </w:rPr>
-              <w:t>&lt;&lt;hearing.unavailableDatesRequired&gt;&gt;</w:t>
+              <w:t>&lt;&lt;</w:t>
+            </w:r>
+            <w:proofErr w:type="spellStart"/>
+            <w:proofErr w:type="gramStart"/>
+            <w:r>
+              <w:rPr>
+                <w:rFonts w:ascii="GDSTransportWebsite" w:hAnsi="GDSTransportWebsite"/>
+                <w:color w:val="0A0A0A"/>
+              </w:rPr>
+              <w:t>hearing.unavailableDatesRequired</w:t>
+            </w:r>
+            <w:proofErr w:type="spellEnd"/>
+            <w:proofErr w:type="gramEnd"/>
+            <w:r>
+              <w:rPr>
+                <w:rFonts w:ascii="GDSTransportWebsite" w:hAnsi="GDSTransportWebsite"/>
+                <w:color w:val="0A0A0A"/>
+              </w:rPr>
+              <w:t>&gt;&gt;</w:t>
             </w:r>
           </w:p>
         </w:tc>
@@ -6514,6 +8791,8 @@
         </w:rPr>
         <w:t>&lt;&lt;cs_{</w:t>
       </w:r>
+      <w:proofErr w:type="spellStart"/>
+      <w:proofErr w:type="gramStart"/>
       <w:r>
         <w:rPr>
           <w:rFonts w:ascii="GDSTransportWebsite" w:hAnsi="GDSTransportWebsite"/>
@@ -6527,7 +8806,17 @@
           <w:color w:val="0A0A0A"/>
           <w:shd w:val="clear" w:color="auto" w:fill="FFFFFF"/>
         </w:rPr>
-        <w:t>.unavailableDates.size&gt;0}&gt;&gt;</w:t>
+        <w:t>.unavailableDates.size</w:t>
+      </w:r>
+      <w:proofErr w:type="spellEnd"/>
+      <w:proofErr w:type="gramEnd"/>
+      <w:r>
+        <w:rPr>
+          <w:rFonts w:ascii="GDSTransportWebsite" w:hAnsi="GDSTransportWebsite"/>
+          <w:color w:val="0A0A0A"/>
+          <w:shd w:val="clear" w:color="auto" w:fill="FFFFFF"/>
+        </w:rPr>
+        <w:t>&gt;0}&gt;&gt;</w:t>
       </w:r>
     </w:p>
     <w:tbl>
@@ -6606,8 +8895,18 @@
                 <w:color w:val="0A0A0A"/>
                 <w:shd w:val="clear" w:color="auto" w:fill="FFFFFF"/>
               </w:rPr>
-              <w:t>&lt;&lt;rr_</w:t>
-            </w:r>
+              <w:t>&lt;&lt;</w:t>
+            </w:r>
+            <w:proofErr w:type="spellStart"/>
+            <w:r>
+              <w:rPr>
+                <w:rFonts w:ascii="GDSTransportWebsite" w:hAnsi="GDSTransportWebsite"/>
+                <w:color w:val="0A0A0A"/>
+                <w:shd w:val="clear" w:color="auto" w:fill="FFFFFF"/>
+              </w:rPr>
+              <w:t>rr_</w:t>
+            </w:r>
+            <w:proofErr w:type="gramStart"/>
             <w:r>
               <w:rPr>
                 <w:rFonts w:ascii="GDSTransportWebsite" w:hAnsi="GDSTransportWebsite"/>
@@ -6621,7 +8920,17 @@
                 <w:color w:val="0A0A0A"/>
                 <w:shd w:val="clear" w:color="auto" w:fill="FFFFFF"/>
               </w:rPr>
-              <w:t>.unavailableDates&gt;&gt;</w:t>
+              <w:t>.unavailableDates</w:t>
+            </w:r>
+            <w:proofErr w:type="spellEnd"/>
+            <w:proofErr w:type="gramEnd"/>
+            <w:r>
+              <w:rPr>
+                <w:rFonts w:ascii="GDSTransportWebsite" w:hAnsi="GDSTransportWebsite"/>
+                <w:color w:val="0A0A0A"/>
+                <w:shd w:val="clear" w:color="auto" w:fill="FFFFFF"/>
+              </w:rPr>
+              <w:t>&gt;&gt;</w:t>
             </w:r>
           </w:p>
         </w:tc>
@@ -6670,8 +8979,19 @@
                 <w:color w:val="0A0A0A"/>
                 <w:shd w:val="clear" w:color="auto" w:fill="FFFFFF"/>
               </w:rPr>
-              <w:t>&lt;&lt;cs_{</w:t>
-            </w:r>
+              <w:t>&lt;&lt;cs</w:t>
+            </w:r>
+            <w:proofErr w:type="gramStart"/>
+            <w:r>
+              <w:rPr>
+                <w:rFonts w:ascii="GDSTransportWebsite" w:hAnsi="GDSTransportWebsite"/>
+                <w:color w:val="0A0A0A"/>
+                <w:shd w:val="clear" w:color="auto" w:fill="FFFFFF"/>
+              </w:rPr>
+              <w:t>_{</w:t>
+            </w:r>
+            <w:proofErr w:type="spellStart"/>
+            <w:proofErr w:type="gramEnd"/>
             <w:r>
               <w:rPr>
                 <w:rFonts w:ascii="GDSTransportWebsite" w:hAnsi="GDSTransportWebsite"/>
@@ -6679,6 +8999,7 @@
               </w:rPr>
               <w:t>unavailableDateType</w:t>
             </w:r>
+            <w:proofErr w:type="spellEnd"/>
             <w:r>
               <w:rPr>
                 <w:rFonts w:ascii="GDSTransportWebsite" w:hAnsi="GDSTransportWebsite"/>
@@ -6739,7 +9060,64 @@
                 <w:rFonts w:ascii="GDSTransportWebsite" w:hAnsi="GDSTransportWebsite"/>
                 <w:color w:val="0A0A0A"/>
               </w:rPr>
-              <w:t>&lt;&lt;{dateFormat(date, ‘d MMMM yyyy’, ‘yyyy-MM-dd’)}&gt;&gt;</w:t>
+              <w:t>&lt;</w:t>
+            </w:r>
+            <w:proofErr w:type="gramStart"/>
+            <w:r>
+              <w:rPr>
+                <w:rFonts w:ascii="GDSTransportWebsite" w:hAnsi="GDSTransportWebsite"/>
+                <w:color w:val="0A0A0A"/>
+              </w:rPr>
+              <w:t>&lt;{</w:t>
+            </w:r>
+            <w:proofErr w:type="spellStart"/>
+            <w:proofErr w:type="gramEnd"/>
+            <w:r>
+              <w:rPr>
+                <w:rFonts w:ascii="GDSTransportWebsite" w:hAnsi="GDSTransportWebsite"/>
+                <w:color w:val="0A0A0A"/>
+              </w:rPr>
+              <w:t>dateFormat</w:t>
+            </w:r>
+            <w:proofErr w:type="spellEnd"/>
+            <w:r>
+              <w:rPr>
+                <w:rFonts w:ascii="GDSTransportWebsite" w:hAnsi="GDSTransportWebsite"/>
+                <w:color w:val="0A0A0A"/>
+              </w:rPr>
+              <w:t xml:space="preserve">(date, ‘d MMMM </w:t>
+            </w:r>
+            <w:proofErr w:type="spellStart"/>
+            <w:r>
+              <w:rPr>
+                <w:rFonts w:ascii="GDSTransportWebsite" w:hAnsi="GDSTransportWebsite"/>
+                <w:color w:val="0A0A0A"/>
+              </w:rPr>
+              <w:t>yyyy</w:t>
+            </w:r>
+            <w:proofErr w:type="spellEnd"/>
+            <w:r>
+              <w:rPr>
+                <w:rFonts w:ascii="GDSTransportWebsite" w:hAnsi="GDSTransportWebsite"/>
+                <w:color w:val="0A0A0A"/>
+              </w:rPr>
+              <w:t>’, ‘</w:t>
+            </w:r>
+            <w:proofErr w:type="spellStart"/>
+            <w:r>
+              <w:rPr>
+                <w:rFonts w:ascii="GDSTransportWebsite" w:hAnsi="GDSTransportWebsite"/>
+                <w:color w:val="0A0A0A"/>
+              </w:rPr>
+              <w:t>yyyy</w:t>
+            </w:r>
+            <w:proofErr w:type="spellEnd"/>
+            <w:r>
+              <w:rPr>
+                <w:rFonts w:ascii="GDSTransportWebsite" w:hAnsi="GDSTransportWebsite"/>
+                <w:color w:val="0A0A0A"/>
+              </w:rPr>
+              <w:t>-MM-dd’)}&gt;&gt;</w:t>
             </w:r>
           </w:p>
           <w:p>
@@ -6785,7 +9163,144 @@
                 <w:rFonts w:ascii="GDSTransportWebsite" w:hAnsi="GDSTransportWebsite"/>
                 <w:color w:val="0A0A0A"/>
               </w:rPr>
-              <w:t>From &lt;&lt;{dateFormat(fromDate, ‘d MMMM yyyy’, ‘yyyy-MM-dd’)}&gt;&gt; to &lt;&lt;{dateFormat(toDate, ‘d MMMM yyyy’, ‘yyyy-MM-dd’)}&gt;&gt;</w:t>
+              <w:t>From &lt;</w:t>
+            </w:r>
+            <w:proofErr w:type="gramStart"/>
+            <w:r>
+              <w:rPr>
+                <w:rFonts w:ascii="GDSTransportWebsite" w:hAnsi="GDSTransportWebsite"/>
+                <w:color w:val="0A0A0A"/>
+              </w:rPr>
+              <w:t>&lt;{</w:t>
+            </w:r>
+            <w:proofErr w:type="spellStart"/>
+            <w:proofErr w:type="gramEnd"/>
+            <w:r>
+              <w:rPr>
+                <w:rFonts w:ascii="GDSTransportWebsite" w:hAnsi="GDSTransportWebsite"/>
+                <w:color w:val="0A0A0A"/>
+              </w:rPr>
+              <w:t>dateFormat</w:t>
+            </w:r>
+            <w:proofErr w:type="spellEnd"/>
+            <w:r>
+              <w:rPr>
+                <w:rFonts w:ascii="GDSTransportWebsite" w:hAnsi="GDSTransportWebsite"/>
+                <w:color w:val="0A0A0A"/>
+              </w:rPr>
+              <w:t>(</w:t>
+            </w:r>
+            <w:proofErr w:type="spellStart"/>
+            <w:r>
+              <w:rPr>
+                <w:rFonts w:ascii="GDSTransportWebsite" w:hAnsi="GDSTransportWebsite"/>
+                <w:color w:val="0A0A0A"/>
+              </w:rPr>
+              <w:t>fromDate</w:t>
+            </w:r>
+            <w:proofErr w:type="spellEnd"/>
+            <w:r>
+              <w:rPr>
+                <w:rFonts w:ascii="GDSTransportWebsite" w:hAnsi="GDSTransportWebsite"/>
+                <w:color w:val="0A0A0A"/>
+              </w:rPr>
+              <w:t xml:space="preserve">, ‘d MMMM </w:t>
+            </w:r>
+            <w:proofErr w:type="spellStart"/>
+            <w:r>
+              <w:rPr>
+                <w:rFonts w:ascii="GDSTransportWebsite" w:hAnsi="GDSTransportWebsite"/>
+                <w:color w:val="0A0A0A"/>
+              </w:rPr>
+              <w:t>yyyy</w:t>
+            </w:r>
+            <w:proofErr w:type="spellEnd"/>
+            <w:r>
+              <w:rPr>
+                <w:rFonts w:ascii="GDSTransportWebsite" w:hAnsi="GDSTransportWebsite"/>
+                <w:color w:val="0A0A0A"/>
+              </w:rPr>
+              <w:t>’, ‘</w:t>
+            </w:r>
+            <w:proofErr w:type="spellStart"/>
+            <w:r>
+              <w:rPr>
+                <w:rFonts w:ascii="GDSTransportWebsite" w:hAnsi="GDSTransportWebsite"/>
+                <w:color w:val="0A0A0A"/>
+              </w:rPr>
+              <w:t>yyyy</w:t>
+            </w:r>
+            <w:proofErr w:type="spellEnd"/>
+            <w:r>
+              <w:rPr>
+                <w:rFonts w:ascii="GDSTransportWebsite" w:hAnsi="GDSTransportWebsite"/>
+                <w:color w:val="0A0A0A"/>
+              </w:rPr>
+              <w:t>-MM-dd’)}&gt;&gt; to &lt;&lt;{</w:t>
+            </w:r>
+            <w:proofErr w:type="spellStart"/>
+            <w:r>
+              <w:rPr>
+                <w:rFonts w:ascii="GDSTransportWebsite" w:hAnsi="GDSTransportWebsite"/>
+                <w:color w:val="0A0A0A"/>
+              </w:rPr>
+              <w:t>dateFormat</w:t>
+            </w:r>
+            <w:proofErr w:type="spellEnd"/>
+            <w:r>
+              <w:rPr>
+                <w:rFonts w:ascii="GDSTransportWebsite" w:hAnsi="GDSTransportWebsite"/>
+                <w:color w:val="0A0A0A"/>
+              </w:rPr>
+              <w:t>(</w:t>
+            </w:r>
+            <w:proofErr w:type="spellStart"/>
+            <w:r>
+              <w:rPr>
+                <w:rFonts w:ascii="GDSTransportWebsite" w:hAnsi="GDSTransportWebsite"/>
+                <w:color w:val="0A0A0A"/>
+              </w:rPr>
+              <w:t>toDate</w:t>
+            </w:r>
+            <w:proofErr w:type="spellEnd"/>
+            <w:r>
+              <w:rPr>
+                <w:rFonts w:ascii="GDSTransportWebsite" w:hAnsi="GDSTransportWebsite"/>
+                <w:color w:val="0A0A0A"/>
+              </w:rPr>
+              <w:t xml:space="preserve">, ‘d MMMM </w:t>
+            </w:r>
+            <w:proofErr w:type="spellStart"/>
+            <w:r>
+              <w:rPr>
+                <w:rFonts w:ascii="GDSTransportWebsite" w:hAnsi="GDSTransportWebsite"/>
+                <w:color w:val="0A0A0A"/>
+              </w:rPr>
+              <w:t>yyyy</w:t>
+            </w:r>
+            <w:proofErr w:type="spellEnd"/>
+            <w:r>
+              <w:rPr>
+                <w:rFonts w:ascii="GDSTransportWebsite" w:hAnsi="GDSTransportWebsite"/>
+                <w:color w:val="0A0A0A"/>
+              </w:rPr>
+              <w:t>’, ‘</w:t>
+            </w:r>
+            <w:proofErr w:type="spellStart"/>
+            <w:r>
+              <w:rPr>
+                <w:rFonts w:ascii="GDSTransportWebsite" w:hAnsi="GDSTransportWebsite"/>
+                <w:color w:val="0A0A0A"/>
+              </w:rPr>
+              <w:t>yyyy</w:t>
+            </w:r>
+            <w:proofErr w:type="spellEnd"/>
+            <w:r>
+              <w:rPr>
+                <w:rFonts w:ascii="GDSTransportWebsite" w:hAnsi="GDSTransportWebsite"/>
+                <w:color w:val="0A0A0A"/>
+              </w:rPr>
+              <w:t>-MM-dd’)}&gt;&gt;</w:t>
             </w:r>
           </w:p>
           <w:p>
@@ -6839,8 +9354,18 @@
                 <w:color w:val="0A0A0A"/>
                 <w:shd w:val="clear" w:color="auto" w:fill="FFFFFF"/>
               </w:rPr>
-              <w:t>&lt;&lt;er_</w:t>
-            </w:r>
+              <w:t>&lt;&lt;</w:t>
+            </w:r>
+            <w:proofErr w:type="spellStart"/>
+            <w:r>
+              <w:rPr>
+                <w:rFonts w:ascii="GDSTransportWebsite" w:hAnsi="GDSTransportWebsite"/>
+                <w:color w:val="0A0A0A"/>
+                <w:shd w:val="clear" w:color="auto" w:fill="FFFFFF"/>
+              </w:rPr>
+              <w:t>er_</w:t>
+            </w:r>
+            <w:proofErr w:type="gramStart"/>
             <w:r>
               <w:rPr>
                 <w:rFonts w:ascii="GDSTransportWebsite" w:hAnsi="GDSTransportWebsite"/>
@@ -6854,7 +9379,17 @@
                 <w:color w:val="0A0A0A"/>
                 <w:shd w:val="clear" w:color="auto" w:fill="FFFFFF"/>
               </w:rPr>
-              <w:t>.unavailableDates&gt;&gt;</w:t>
+              <w:t>.unavailableDates</w:t>
+            </w:r>
+            <w:proofErr w:type="spellEnd"/>
+            <w:proofErr w:type="gramEnd"/>
+            <w:r>
+              <w:rPr>
+                <w:rFonts w:ascii="GDSTransportWebsite" w:hAnsi="GDSTransportWebsite"/>
+                <w:color w:val="0A0A0A"/>
+                <w:shd w:val="clear" w:color="auto" w:fill="FFFFFF"/>
+              </w:rPr>
+              <w:t>&gt;&gt;</w:t>
             </w:r>
           </w:p>
         </w:tc>
@@ -7023,7 +9558,23 @@
                 <w:rFonts w:ascii="GDSTransportWebsite" w:hAnsi="GDSTransportWebsite"/>
                 <w:color w:val="0A0A0A"/>
               </w:rPr>
-              <w:t>&lt;&lt;requestedCourt.requestHearingAtSpecificCourt&gt;&gt;</w:t>
+              <w:t>&lt;&lt;</w:t>
+            </w:r>
+            <w:proofErr w:type="spellStart"/>
+            <w:r>
+              <w:rPr>
+                <w:rFonts w:ascii="GDSTransportWebsite" w:hAnsi="GDSTransportWebsite"/>
+                <w:color w:val="0A0A0A"/>
+              </w:rPr>
+              <w:t>requestedCourt.requestHearingAtSpecificCourt</w:t>
+            </w:r>
+            <w:proofErr w:type="spellEnd"/>
+            <w:r>
+              <w:rPr>
+                <w:rFonts w:ascii="GDSTransportWebsite" w:hAnsi="GDSTransportWebsite"/>
+                <w:color w:val="0A0A0A"/>
+              </w:rPr>
+              <w:t>&gt;&gt;</w:t>
             </w:r>
           </w:p>
           <w:p>
@@ -7059,7 +9610,21 @@
               <w:rPr>
                 <w:rFonts w:ascii="GDSTransportWebsite" w:hAnsi="GDSTransportWebsite" w:cs="Calibri"/>
               </w:rPr>
-              <w:t>&lt;&lt;requestedCourt.responseCourtName&gt;&gt;</w:t>
+              <w:t>&lt;&lt;</w:t>
+            </w:r>
+            <w:proofErr w:type="spellStart"/>
+            <w:r>
+              <w:rPr>
+                <w:rFonts w:ascii="GDSTransportWebsite" w:hAnsi="GDSTransportWebsite" w:cs="Calibri"/>
+              </w:rPr>
+              <w:t>requestedCourt.responseCourtName</w:t>
+            </w:r>
+            <w:proofErr w:type="spellEnd"/>
+            <w:r>
+              <w:rPr>
+                <w:rFonts w:ascii="GDSTransportWebsite" w:hAnsi="GDSTransportWebsite" w:cs="Calibri"/>
+              </w:rPr>
+              <w:t>&gt;&gt;</w:t>
             </w:r>
           </w:p>
         </w:tc>
@@ -7126,7 +9691,23 @@
                 <w:rFonts w:ascii="GDSTransportWebsite" w:hAnsi="GDSTransportWebsite"/>
                 <w:color w:val="0A0A0A"/>
               </w:rPr>
-              <w:t>&lt;&lt;requestedCourt.reasonForHearingAtSpecificCourt&gt;&gt;</w:t>
+              <w:t>&lt;&lt;</w:t>
+            </w:r>
+            <w:proofErr w:type="spellStart"/>
+            <w:r>
+              <w:rPr>
+                <w:rFonts w:ascii="GDSTransportWebsite" w:hAnsi="GDSTransportWebsite"/>
+                <w:color w:val="0A0A0A"/>
+              </w:rPr>
+              <w:t>requestedCourt.reasonForHearingAtSpecificCourt</w:t>
+            </w:r>
+            <w:proofErr w:type="spellEnd"/>
+            <w:r>
+              <w:rPr>
+                <w:rFonts w:ascii="GDSTransportWebsite" w:hAnsi="GDSTransportWebsite"/>
+                <w:color w:val="0A0A0A"/>
+              </w:rPr>
+              <w:t>&gt;&gt;</w:t>
             </w:r>
           </w:p>
         </w:tc>
@@ -7238,7 +9819,15 @@
                 <w:rFonts w:ascii="GDSTransportWebsite" w:hAnsi="GDSTransportWebsite"/>
                 <w:color w:val="0A0A0A"/>
               </w:rPr>
-              <w:t>&lt;&lt;vulnerabilityQuestions.</w:t>
+              <w:t>&lt;&lt;</w:t>
+            </w:r>
+            <w:proofErr w:type="spellStart"/>
+            <w:r>
+              <w:rPr>
+                <w:rFonts w:ascii="GDSTransportWebsite" w:hAnsi="GDSTransportWebsite"/>
+                <w:color w:val="0A0A0A"/>
+              </w:rPr>
+              <w:t>vulnerabilityQuestions.</w:t>
             </w:r>
             <w:r>
               <w:rPr>
@@ -7254,6 +9843,7 @@
               </w:rPr>
               <w:t>d</w:t>
             </w:r>
+            <w:proofErr w:type="spellEnd"/>
             <w:r>
               <w:rPr>
                 <w:rFonts w:ascii="GDSTransportWebsite" w:hAnsi="GDSTransportWebsite"/>
@@ -7329,7 +9919,15 @@
                 <w:rFonts w:ascii="GDSTransportWebsite" w:hAnsi="GDSTransportWebsite"/>
                 <w:color w:val="0A0A0A"/>
               </w:rPr>
-              <w:t>&lt;&lt;cs_{ vulnerabilityQuestions.</w:t>
+              <w:t>&lt;&lt;cs</w:t>
+            </w:r>
+            <w:proofErr w:type="gramStart"/>
+            <w:r>
+              <w:rPr>
+                <w:rFonts w:ascii="GDSTransportWebsite" w:hAnsi="GDSTransportWebsite"/>
+                <w:color w:val="0A0A0A"/>
+              </w:rPr>
+              <w:t>_{ vulnerabilityQuestions.</w:t>
             </w:r>
             <w:r>
               <w:rPr>
@@ -7338,6 +9936,7 @@
               </w:rPr>
               <w:t>vulnerabilityAdjustmentsRequired</w:t>
             </w:r>
+            <w:proofErr w:type="gramEnd"/>
             <w:r>
               <w:rPr>
                 <w:rFonts w:ascii="GDSTransportWebsite" w:hAnsi="GDSTransportWebsite"/>
@@ -7389,7 +9988,18 @@
                 <w:color w:val="0A0A0A"/>
                 <w:shd w:val="clear" w:color="auto" w:fill="FFFFFF"/>
               </w:rPr>
-              <w:t>&lt;&lt;rr_</w:t>
+              <w:t>&lt;&lt;</w:t>
+            </w:r>
+            <w:proofErr w:type="spellStart"/>
+            <w:r>
+              <w:rPr>
+                <w:rFonts w:ascii="GDSTransportWebsite" w:hAnsi="GDSTransportWebsite"/>
+                <w:b/>
+                <w:bCs/>
+                <w:color w:val="0A0A0A"/>
+                <w:shd w:val="clear" w:color="auto" w:fill="FFFFFF"/>
+              </w:rPr>
+              <w:t>rr_</w:t>
             </w:r>
             <w:r>
               <w:rPr>
@@ -7401,6 +10011,7 @@
               </w:rPr>
               <w:t>hearingLipSupportRequirements</w:t>
             </w:r>
+            <w:proofErr w:type="spellEnd"/>
             <w:r>
               <w:rPr>
                 <w:rFonts w:ascii="GDSTransportWebsite" w:hAnsi="GDSTransportWebsite"/>
@@ -7472,7 +10083,23 @@
                 <w:rFonts w:ascii="GDSTransportWebsite" w:hAnsi="GDSTransportWebsite"/>
                 <w:color w:val="0A0A0A"/>
               </w:rPr>
-              <w:t xml:space="preserve"> &lt;&lt;$itemnum&gt;&gt;</w:t>
+              <w:t xml:space="preserve"> &lt;&lt;$</w:t>
+            </w:r>
+            <w:proofErr w:type="spellStart"/>
+            <w:r>
+              <w:rPr>
+                <w:rFonts w:ascii="GDSTransportWebsite" w:hAnsi="GDSTransportWebsite"/>
+                <w:color w:val="0A0A0A"/>
+              </w:rPr>
+              <w:t>itemnum</w:t>
+            </w:r>
+            <w:proofErr w:type="spellEnd"/>
+            <w:r>
+              <w:rPr>
+                <w:rFonts w:ascii="GDSTransportWebsite" w:hAnsi="GDSTransportWebsite"/>
+                <w:color w:val="0A0A0A"/>
+              </w:rPr>
+              <w:t>&gt;&gt;</w:t>
             </w:r>
           </w:p>
         </w:tc>
@@ -7608,7 +10235,23 @@
                 <w:rFonts w:ascii="GDSTransportWebsite" w:hAnsi="GDSTransportWebsite"/>
                 <w:color w:val="0A0A0A"/>
               </w:rPr>
-              <w:t>&lt;&lt;rr_</w:t>
+              <w:t>&lt;&lt;</w:t>
+            </w:r>
+            <w:proofErr w:type="spellStart"/>
+            <w:r>
+              <w:rPr>
+                <w:rFonts w:ascii="GDSTransportWebsite" w:hAnsi="GDSTransportWebsite"/>
+                <w:color w:val="0A0A0A"/>
+              </w:rPr>
+              <w:t>rr</w:t>
+            </w:r>
+            <w:proofErr w:type="spellEnd"/>
+            <w:r>
+              <w:rPr>
+                <w:rFonts w:ascii="GDSTransportWebsite" w:hAnsi="GDSTransportWebsite"/>
+                <w:color w:val="0A0A0A"/>
+              </w:rPr>
+              <w:t>_</w:t>
             </w:r>
             <w:r>
               <w:t xml:space="preserve"> </w:t>
@@ -7684,7 +10327,40 @@
                 <w:color w:val="0A0A0A"/>
                 <w:shd w:val="clear" w:color="auto" w:fill="FFFFFF"/>
               </w:rPr>
-              <w:t>&lt;&lt;$itemnum&gt;&gt;</w:t>
+              <w:t>&lt;&lt;$</w:t>
+            </w:r>
+            <w:proofErr w:type="spellStart"/>
+            <w:r>
+              <w:rPr>
+                <w:rFonts w:ascii="GDSTransportWebsite" w:hAnsi="GDSTransportWebsite"/>
+                <w:b/>
+                <w:bCs/>
+                <w:color w:val="0A0A0A"/>
+                <w:shd w:val="clear" w:color="auto" w:fill="FFFFFF"/>
+              </w:rPr>
+              <w:t>itemnum</w:t>
+            </w:r>
+            <w:proofErr w:type="spellEnd"/>
+            <w:r>
+              <w:rPr>
+                <w:rFonts w:ascii="GDSTransportWebsite" w:hAnsi="GDSTransportWebsite"/>
+                <w:b/>
+                <w:bCs/>
+                <w:color w:val="0A0A0A"/>
+                <w:shd w:val="clear" w:color="auto" w:fill="FFFFFF"/>
+              </w:rPr>
+              <w:t>&gt;</w:t>
+            </w:r>
+            <w:proofErr w:type="gramStart"/>
+            <w:r>
+              <w:rPr>
+                <w:rFonts w:ascii="GDSTransportWebsite" w:hAnsi="GDSTransportWebsite"/>
+                <w:b/>
+                <w:bCs/>
+                <w:color w:val="0A0A0A"/>
+                <w:shd w:val="clear" w:color="auto" w:fill="FFFFFF"/>
+              </w:rPr>
+              <w:t>&gt;</w:t>
             </w:r>
             <w:r>
               <w:rPr>
@@ -7704,7 +10380,18 @@
                 <w:color w:val="0A0A0A"/>
                 <w:shd w:val="clear" w:color="auto" w:fill="FFFFFF"/>
               </w:rPr>
-              <w:t>Support required</w:t>
+              <w:t>Support</w:t>
+            </w:r>
+            <w:proofErr w:type="gramEnd"/>
+            <w:r>
+              <w:rPr>
+                <w:rFonts w:ascii="GDSTransportWebsite" w:hAnsi="GDSTransportWebsite"/>
+                <w:b/>
+                <w:bCs/>
+                <w:color w:val="0A0A0A"/>
+                <w:shd w:val="clear" w:color="auto" w:fill="FFFFFF"/>
+              </w:rPr>
+              <w:t xml:space="preserve"> required</w:t>
             </w:r>
           </w:p>
         </w:tc>
@@ -7871,7 +10558,18 @@
                 <w:color w:val="0A0A0A"/>
                 <w:shd w:val="clear" w:color="auto" w:fill="FFFFFF"/>
               </w:rPr>
-              <w:t>&lt;&lt;er_</w:t>
+              <w:t>&lt;&lt;</w:t>
+            </w:r>
+            <w:proofErr w:type="spellStart"/>
+            <w:r>
+              <w:rPr>
+                <w:rFonts w:ascii="GDSTransportWebsite" w:hAnsi="GDSTransportWebsite"/>
+                <w:b/>
+                <w:bCs/>
+                <w:color w:val="0A0A0A"/>
+                <w:shd w:val="clear" w:color="auto" w:fill="FFFFFF"/>
+              </w:rPr>
+              <w:t>er_</w:t>
             </w:r>
             <w:r>
               <w:rPr>
@@ -7883,6 +10581,7 @@
               </w:rPr>
               <w:t>hearingLipSupportRequirements</w:t>
             </w:r>
+            <w:proofErr w:type="spellEnd"/>
             <w:r>
               <w:rPr>
                 <w:rFonts w:ascii="GDSTransportWebsite" w:hAnsi="GDSTransportWebsite"/>
@@ -8028,7 +10727,23 @@
                 <w:rFonts w:ascii="GDSTransportWebsite" w:hAnsi="GDSTransportWebsite"/>
                 <w:color w:val="0A0A0A"/>
               </w:rPr>
-              <w:t>&lt;&lt;furtherInformation.futureApplications&gt;&gt;</w:t>
+              <w:t>&lt;&lt;</w:t>
+            </w:r>
+            <w:proofErr w:type="spellStart"/>
+            <w:r>
+              <w:rPr>
+                <w:rFonts w:ascii="GDSTransportWebsite" w:hAnsi="GDSTransportWebsite"/>
+                <w:color w:val="0A0A0A"/>
+              </w:rPr>
+              <w:t>furtherInformation.futureApplications</w:t>
+            </w:r>
+            <w:proofErr w:type="spellEnd"/>
+            <w:r>
+              <w:rPr>
+                <w:rFonts w:ascii="GDSTransportWebsite" w:hAnsi="GDSTransportWebsite"/>
+                <w:color w:val="0A0A0A"/>
+              </w:rPr>
+              <w:t>&gt;&gt;</w:t>
             </w:r>
           </w:p>
         </w:tc>
@@ -8041,7 +10756,25 @@
           <w:color w:val="0A0A0A"/>
           <w:shd w:val="clear" w:color="auto" w:fill="FFFFFF"/>
         </w:rPr>
-        <w:t>&lt;&lt;cs_{furthterInformation.futureApplications='Yes'}&gt;&gt;</w:t>
+        <w:t>&lt;&lt;cs_{</w:t>
+      </w:r>
+      <w:proofErr w:type="spellStart"/>
+      <w:r>
+        <w:rPr>
+          <w:rFonts w:ascii="GDSTransportWebsite" w:hAnsi="GDSTransportWebsite"/>
+          <w:color w:val="0A0A0A"/>
+          <w:shd w:val="clear" w:color="auto" w:fill="FFFFFF"/>
+        </w:rPr>
+        <w:t>furthterInformation.futureApplications</w:t>
+      </w:r>
+      <w:proofErr w:type="spellEnd"/>
+      <w:r>
+        <w:rPr>
+          <w:rFonts w:ascii="GDSTransportWebsite" w:hAnsi="GDSTransportWebsite"/>
+          <w:color w:val="0A0A0A"/>
+          <w:shd w:val="clear" w:color="auto" w:fill="FFFFFF"/>
+        </w:rPr>
+        <w:t>='Yes'}&gt;&gt;</w:t>
       </w:r>
     </w:p>
     <w:tbl>
@@ -8130,7 +10863,23 @@
                 <w:rFonts w:ascii="GDSTransportWebsite" w:hAnsi="GDSTransportWebsite"/>
                 <w:color w:val="0A0A0A"/>
               </w:rPr>
-              <w:t>&lt;&lt;furtherInformation.reasonForFutureApplications&gt;&gt;</w:t>
+              <w:t>&lt;&lt;</w:t>
+            </w:r>
+            <w:proofErr w:type="spellStart"/>
+            <w:r>
+              <w:rPr>
+                <w:rFonts w:ascii="GDSTransportWebsite" w:hAnsi="GDSTransportWebsite"/>
+                <w:color w:val="0A0A0A"/>
+              </w:rPr>
+              <w:t>furtherInformation.reasonForFutureApplications</w:t>
+            </w:r>
+            <w:proofErr w:type="spellEnd"/>
+            <w:r>
+              <w:rPr>
+                <w:rFonts w:ascii="GDSTransportWebsite" w:hAnsi="GDSTransportWebsite"/>
+                <w:color w:val="0A0A0A"/>
+              </w:rPr>
+              <w:t>&gt;&gt;</w:t>
             </w:r>
           </w:p>
         </w:tc>
@@ -8192,8 +10941,20 @@
                 <w:color w:val="0A0A0A"/>
                 <w:shd w:val="clear" w:color="auto" w:fill="FFFFFF"/>
               </w:rPr>
-              <w:t>Provide any other information that the judge may need</w:t>
-            </w:r>
+              <w:t xml:space="preserve">Provide any other information that the judge may </w:t>
+            </w:r>
+            <w:proofErr w:type="gramStart"/>
+            <w:r>
+              <w:rPr>
+                <w:rFonts w:ascii="GDSTransportWebsite" w:hAnsi="GDSTransportWebsite"/>
+                <w:b/>
+                <w:bCs/>
+                <w:color w:val="0A0A0A"/>
+                <w:shd w:val="clear" w:color="auto" w:fill="FFFFFF"/>
+              </w:rPr>
+              <w:t>need</w:t>
+            </w:r>
+            <w:proofErr w:type="gramEnd"/>
           </w:p>
           <w:p>
             <w:pPr>
@@ -8232,7 +10993,41 @@
                 <w:rFonts w:ascii="GDSTransportWebsite" w:hAnsi="GDSTransportWebsite"/>
                 <w:color w:val="0A0A0A"/>
               </w:rPr>
-              <w:t>&lt;&lt;cs_{isBlank(furtherInformation.otherInformationForJudge)}&gt;&gt;Not Provided&lt;&lt;else&gt;&gt;&lt;&lt;furtherInformation.otherInformationForJudge&gt;&gt;&lt;&lt;es_&gt;&gt;</w:t>
+              <w:t>&lt;&lt;cs_{</w:t>
+            </w:r>
+            <w:proofErr w:type="spellStart"/>
+            <w:proofErr w:type="gramStart"/>
+            <w:r>
+              <w:rPr>
+                <w:rFonts w:ascii="GDSTransportWebsite" w:hAnsi="GDSTransportWebsite"/>
+                <w:color w:val="0A0A0A"/>
+              </w:rPr>
+              <w:t>isBlank</w:t>
+            </w:r>
+            <w:proofErr w:type="spellEnd"/>
+            <w:r>
+              <w:rPr>
+                <w:rFonts w:ascii="GDSTransportWebsite" w:hAnsi="GDSTransportWebsite"/>
+                <w:color w:val="0A0A0A"/>
+              </w:rPr>
+              <w:t>(</w:t>
+            </w:r>
+            <w:proofErr w:type="spellStart"/>
+            <w:proofErr w:type="gramEnd"/>
+            <w:r>
+              <w:rPr>
+                <w:rFonts w:ascii="GDSTransportWebsite" w:hAnsi="GDSTransportWebsite"/>
+                <w:color w:val="0A0A0A"/>
+              </w:rPr>
+              <w:t>furtherInformation.otherInformationForJudge</w:t>
+            </w:r>
+            <w:proofErr w:type="spellEnd"/>
+            <w:r>
+              <w:rPr>
+                <w:rFonts w:ascii="GDSTransportWebsite" w:hAnsi="GDSTransportWebsite"/>
+                <w:color w:val="0A0A0A"/>
+              </w:rPr>
+              <w:t>)}&gt;&gt;Not Provided&lt;&lt;else&gt;&gt;&lt;&lt;furtherInformation.otherInformationForJudge&gt;&gt;&lt;&lt;es_&gt;&gt;</w:t>
             </w:r>
           </w:p>
         </w:tc>
@@ -8288,7 +11083,18 @@
           <w:color w:val="0A0A0A"/>
           <w:shd w:val="clear" w:color="auto" w:fill="FFFFFF"/>
         </w:rPr>
-        <w:t>&lt;&lt;r</w:t>
+        <w:t>&lt;&lt;</w:t>
+      </w:r>
+      <w:proofErr w:type="spellStart"/>
+      <w:r>
+        <w:rPr>
+          <w:rFonts w:ascii="GDSTransportWebsite" w:hAnsi="GDSTransportWebsite"/>
+          <w:b/>
+          <w:bCs/>
+          <w:color w:val="0A0A0A"/>
+          <w:shd w:val="clear" w:color="auto" w:fill="FFFFFF"/>
+        </w:rPr>
+        <w:t>r</w:t>
       </w:r>
       <w:r>
         <w:rPr>
@@ -8308,7 +11114,18 @@
           <w:color w:val="0A0A0A"/>
           <w:shd w:val="clear" w:color="auto" w:fill="FFFFFF"/>
         </w:rPr>
-        <w:t>_respondents&gt;&gt;</w:t>
+        <w:t>_respondents</w:t>
+      </w:r>
+      <w:proofErr w:type="spellEnd"/>
+      <w:r>
+        <w:rPr>
+          <w:rFonts w:ascii="GDSTransportWebsite" w:hAnsi="GDSTransportWebsite"/>
+          <w:b/>
+          <w:bCs/>
+          <w:color w:val="0A0A0A"/>
+          <w:shd w:val="clear" w:color="auto" w:fill="FFFFFF"/>
+        </w:rPr>
+        <w:t>&gt;&gt;</w:t>
       </w:r>
     </w:p>
     <w:p>
@@ -8331,7 +11148,18 @@
           <w:color w:val="0A0A0A"/>
           <w:shd w:val="clear" w:color="auto" w:fill="FFFFFF"/>
         </w:rPr>
-        <w:t>&lt;&lt;e</w:t>
+        <w:t>&lt;&lt;</w:t>
+      </w:r>
+      <w:proofErr w:type="spellStart"/>
+      <w:r>
+        <w:rPr>
+          <w:rFonts w:ascii="GDSTransportWebsite" w:hAnsi="GDSTransportWebsite"/>
+          <w:b/>
+          <w:bCs/>
+          <w:color w:val="0A0A0A"/>
+          <w:shd w:val="clear" w:color="auto" w:fill="FFFFFF"/>
+        </w:rPr>
+        <w:t>e</w:t>
       </w:r>
       <w:r>
         <w:rPr>
@@ -8351,7 +11179,18 @@
           <w:color w:val="0A0A0A"/>
           <w:shd w:val="clear" w:color="auto" w:fill="FFFFFF"/>
         </w:rPr>
-        <w:t>_respondents&gt;&gt;</w:t>
+        <w:t>_respondents</w:t>
+      </w:r>
+      <w:proofErr w:type="spellEnd"/>
+      <w:r>
+        <w:rPr>
+          <w:rFonts w:ascii="GDSTransportWebsite" w:hAnsi="GDSTransportWebsite"/>
+          <w:b/>
+          <w:bCs/>
+          <w:color w:val="0A0A0A"/>
+          <w:shd w:val="clear" w:color="auto" w:fill="FFFFFF"/>
+        </w:rPr>
+        <w:t>&gt;&gt;</w:t>
       </w:r>
     </w:p>
     <w:p>
@@ -8359,7 +11198,44 @@
         <w:spacing w:before="120" w:after="120"/>
       </w:pPr>
       <w:r>
-        <w:t>&lt;&lt;{dateFormat(generationDate, ‘dd MMMM yyyy’, 'dd-MM-yyyy')}&gt;&gt;</w:t>
+        <w:t>&lt;</w:t>
+      </w:r>
+      <w:proofErr w:type="gramStart"/>
+      <w:r>
+        <w:t>&lt;{</w:t>
+      </w:r>
+      <w:proofErr w:type="spellStart"/>
+      <w:proofErr w:type="gramEnd"/>
+      <w:r>
+        <w:t>dateFormat</w:t>
+      </w:r>
+      <w:proofErr w:type="spellEnd"/>
+      <w:r>
+        <w:t>(</w:t>
+      </w:r>
+      <w:proofErr w:type="spellStart"/>
+      <w:r>
+        <w:t>generationDate</w:t>
+      </w:r>
+      <w:proofErr w:type="spellEnd"/>
+      <w:r>
+        <w:t xml:space="preserve">, ‘dd MMMM </w:t>
+      </w:r>
+      <w:proofErr w:type="spellStart"/>
+      <w:r>
+        <w:t>yyyy</w:t>
+      </w:r>
+      <w:proofErr w:type="spellEnd"/>
+      <w:r>
+        <w:t>’, 'dd-MM-</w:t>
+      </w:r>
+      <w:proofErr w:type="spellStart"/>
+      <w:r>
+        <w:t>yyyy</w:t>
+      </w:r>
+      <w:proofErr w:type="spellEnd"/>
+      <w:r>
+        <w:t>')}&gt;&gt;</w:t>
       </w:r>
     </w:p>
     <w:sectPr>

</xml_diff>

<commit_message>
CIV-8957 fix date range again
</commit_message>
<xml_diff>
--- a/docker/docmosis/templates/CV-SPC-HRN-ENG-LIP-01282.docx
+++ b/docker/docmosis/templates/CV-SPC-HRN-ENG-LIP-01282.docx
@@ -3114,8 +3114,8 @@
         <w:tblLook w:val="04A0" w:firstRow="1" w:lastRow="0" w:firstColumn="1" w:lastColumn="0" w:noHBand="0" w:noVBand="1"/>
       </w:tblPr>
       <w:tblGrid>
-        <w:gridCol w:w="4569"/>
-        <w:gridCol w:w="5403"/>
+        <w:gridCol w:w="5687"/>
+        <w:gridCol w:w="4285"/>
       </w:tblGrid>
       <w:tr>
         <w:tc>
@@ -3289,6 +3289,13 @@
             <w:tcW w:w="5350" w:type="dxa"/>
             <w:hideMark/>
           </w:tcPr>
+          <w:p>
+            <w:pPr>
+              <w:rPr>
+                <w:rFonts w:cstheme="minorHAnsi"/>
+              </w:rPr>
+            </w:pPr>
+          </w:p>
           <w:p>
             <w:pPr>
               <w:rPr>
@@ -3369,6 +3376,13 @@
             <w:pPr>
               <w:rPr>
                 <w:rFonts w:cstheme="minorHAnsi"/>
+              </w:rPr>
+            </w:pPr>
+          </w:p>
+          <w:p>
+            <w:pPr>
+              <w:rPr>
+                <w:rFonts w:cstheme="minorHAnsi"/>
                 <w:highlight w:val="yellow"/>
               </w:rPr>
             </w:pPr>
@@ -3449,14 +3463,18 @@
                 <w:rFonts w:cstheme="minorHAnsi"/>
               </w:rPr>
             </w:pPr>
-            <w:r>
+          </w:p>
+          <w:p>
+            <w:pPr>
               <w:rPr>
                 <w:rFonts w:cstheme="minorHAnsi"/>
               </w:rPr>
+            </w:pPr>
+            <w:r>
+              <w:rPr>
+                <w:rFonts w:cstheme="minorHAnsi"/>
+              </w:rPr>
               <w:t>&lt;&lt;</w:t>
-            </w:r>
-            <w:r>
-              <w:t xml:space="preserve"> </w:t>
             </w:r>
             <w:proofErr w:type="spellStart"/>
             <w:r>
@@ -3497,6 +3515,91 @@
               <w:rPr>
                 <w:rFonts w:cstheme="minorHAnsi"/>
                 <w:highlight w:val="yellow"/>
+              </w:rPr>
+            </w:pPr>
+          </w:p>
+        </w:tc>
+      </w:tr>
+      <w:tr>
+        <w:trPr>
+          <w:trHeight w:val="744"/>
+        </w:trPr>
+        <w:tc>
+          <w:tcPr>
+            <w:tcW w:w="4622" w:type="dxa"/>
+          </w:tcPr>
+          <w:p>
+            <w:pPr>
+              <w:rPr>
+                <w:rFonts w:ascii="GDSTransportWebsite" w:hAnsi="GDSTransportWebsite"/>
+                <w:b/>
+                <w:bCs/>
+              </w:rPr>
+            </w:pPr>
+            <w:r>
+              <w:rPr>
+                <w:rFonts w:ascii="GDSTransportWebsite" w:hAnsi="GDSTransportWebsite"/>
+                <w:b/>
+                <w:bCs/>
+              </w:rPr>
+              <w:t>&lt;&lt;</w:t>
+            </w:r>
+            <w:proofErr w:type="spellStart"/>
+            <w:r>
+              <w:rPr>
+                <w:rFonts w:ascii="GDSTransportWebsite" w:hAnsi="GDSTransportWebsite"/>
+                <w:b/>
+                <w:bCs/>
+              </w:rPr>
+              <w:t>cr</w:t>
+            </w:r>
+            <w:proofErr w:type="spellEnd"/>
+            <w:r>
+              <w:rPr>
+                <w:rFonts w:ascii="GDSTransportWebsite" w:hAnsi="GDSTransportWebsite"/>
+                <w:b/>
+                <w:bCs/>
+              </w:rPr>
+              <w:t>_{</w:t>
+            </w:r>
+            <w:proofErr w:type="spellStart"/>
+            <w:proofErr w:type="gramStart"/>
+            <w:r>
+              <w:rPr>
+                <w:rFonts w:ascii="GDSTransportWebsite" w:hAnsi="GDSTransportWebsite"/>
+                <w:b/>
+                <w:bCs/>
+              </w:rPr>
+              <w:t>lipExtraDQ.considerClaimantDocumentsDetails</w:t>
+            </w:r>
+            <w:proofErr w:type="spellEnd"/>
+            <w:r>
+              <w:rPr>
+                <w:rFonts w:ascii="GDSTransportWebsite" w:hAnsi="GDSTransportWebsite"/>
+                <w:b/>
+                <w:bCs/>
+              </w:rPr>
+              <w:t>!=</w:t>
+            </w:r>
+            <w:proofErr w:type="gramEnd"/>
+            <w:r>
+              <w:rPr>
+                <w:rFonts w:ascii="GDSTransportWebsite" w:hAnsi="GDSTransportWebsite"/>
+                <w:b/>
+                <w:bCs/>
+              </w:rPr>
+              <w:t>null}&gt;&gt;</w:t>
+            </w:r>
+          </w:p>
+        </w:tc>
+        <w:tc>
+          <w:tcPr>
+            <w:tcW w:w="5350" w:type="dxa"/>
+          </w:tcPr>
+          <w:p>
+            <w:pPr>
+              <w:rPr>
+                <w:rFonts w:cstheme="minorHAnsi"/>
               </w:rPr>
             </w:pPr>
           </w:p>
@@ -3580,6 +3683,45 @@
               <w:rPr>
                 <w:rFonts w:cstheme="minorHAnsi"/>
                 <w:highlight w:val="yellow"/>
+              </w:rPr>
+            </w:pPr>
+          </w:p>
+        </w:tc>
+      </w:tr>
+      <w:tr>
+        <w:trPr>
+          <w:trHeight w:val="516"/>
+        </w:trPr>
+        <w:tc>
+          <w:tcPr>
+            <w:tcW w:w="4622" w:type="dxa"/>
+          </w:tcPr>
+          <w:p>
+            <w:pPr>
+              <w:rPr>
+                <w:rFonts w:ascii="GDSTransportWebsite" w:hAnsi="GDSTransportWebsite"/>
+                <w:b/>
+                <w:bCs/>
+              </w:rPr>
+            </w:pPr>
+            <w:r>
+              <w:rPr>
+                <w:rFonts w:ascii="GDSTransportWebsite" w:hAnsi="GDSTransportWebsite"/>
+                <w:b/>
+                <w:bCs/>
+              </w:rPr>
+              <w:t>&lt;&lt;er_&gt;&gt;</w:t>
+            </w:r>
+          </w:p>
+        </w:tc>
+        <w:tc>
+          <w:tcPr>
+            <w:tcW w:w="5350" w:type="dxa"/>
+          </w:tcPr>
+          <w:p>
+            <w:pPr>
+              <w:rPr>
+                <w:rFonts w:cstheme="minorHAnsi"/>
               </w:rPr>
             </w:pPr>
           </w:p>
@@ -3737,6 +3879,7 @@
                 <w:color w:val="0A0A0A"/>
                 <w:shd w:val="clear" w:color="auto" w:fill="FFFFFF"/>
               </w:rPr>
+              <w:lastRenderedPageBreak/>
               <w:t>&lt;&lt;</w:t>
             </w:r>
             <w:proofErr w:type="spellStart"/>
@@ -4018,7 +4161,6 @@
                 <w:color w:val="0A0A0A"/>
                 <w:shd w:val="clear" w:color="auto" w:fill="FFFFFF"/>
               </w:rPr>
-              <w:lastRenderedPageBreak/>
               <w:t>&lt;&lt;</w:t>
             </w:r>
             <w:proofErr w:type="spellStart"/>
@@ -6060,7 +6202,6 @@
                 <w:color w:val="0A0A0A"/>
                 <w:shd w:val="clear" w:color="auto" w:fill="FFFFFF"/>
               </w:rPr>
-              <w:lastRenderedPageBreak/>
               <w:t>Expert’s name</w:t>
             </w:r>
           </w:p>
@@ -7717,6 +7858,7 @@
                 <w:color w:val="0A0A0A"/>
                 <w:shd w:val="clear" w:color="auto" w:fill="FFFFFF"/>
               </w:rPr>
+              <w:lastRenderedPageBreak/>
               <w:t>Are there witnesses who should attend the hearing?</w:t>
             </w:r>
           </w:p>
@@ -7915,7 +8057,6 @@
                 <w:color w:val="0A0A0A"/>
                 <w:shd w:val="clear" w:color="auto" w:fill="FFFFFF"/>
               </w:rPr>
-              <w:lastRenderedPageBreak/>
               <w:t>Name</w:t>
             </w:r>
           </w:p>
@@ -8997,9 +9138,16 @@
                 <w:rFonts w:ascii="GDSTransportWebsite" w:hAnsi="GDSTransportWebsite"/>
                 <w:color w:val="0A0A0A"/>
               </w:rPr>
-              <w:t>unavailableDateType</w:t>
-            </w:r>
-            <w:proofErr w:type="spellEnd"/>
+              <w:t>toDate</w:t>
+            </w:r>
+            <w:proofErr w:type="spellEnd"/>
+            <w:r>
+              <w:rPr>
+                <w:rFonts w:ascii="GDSTransportWebsite" w:hAnsi="GDSTransportWebsite"/>
+                <w:color w:val="0A0A0A"/>
+              </w:rPr>
+              <w:t xml:space="preserve"> </w:t>
+            </w:r>
             <w:r>
               <w:rPr>
                 <w:rFonts w:ascii="GDSTransportWebsite" w:hAnsi="GDSTransportWebsite"/>
@@ -9012,31 +9160,7 @@
                 <w:rFonts w:ascii="GDSTransportWebsite" w:hAnsi="GDSTransportWebsite"/>
                 <w:color w:val="0A0A0A"/>
               </w:rPr>
-              <w:t>’</w:t>
-            </w:r>
-            <w:r>
-              <w:t xml:space="preserve"> </w:t>
-            </w:r>
-            <w:r>
-              <w:rPr>
-                <w:rFonts w:ascii="GDSTransportWebsite" w:hAnsi="GDSTransportWebsite"/>
-                <w:color w:val="0A0A0A"/>
-              </w:rPr>
-              <w:t>SINGLE_DATE</w:t>
-            </w:r>
-            <w:r>
-              <w:rPr>
-                <w:rFonts w:ascii="GDSTransportWebsite" w:hAnsi="GDSTransportWebsite"/>
-                <w:color w:val="0A0A0A"/>
-              </w:rPr>
-              <w:t xml:space="preserve"> </w:t>
-            </w:r>
-            <w:r>
-              <w:rPr>
-                <w:rFonts w:ascii="GDSTransportWebsite" w:hAnsi="GDSTransportWebsite"/>
-                <w:color w:val="0A0A0A"/>
-              </w:rPr>
-              <w:t>‘</w:t>
+              <w:t>=null</w:t>
             </w:r>
             <w:r>
               <w:rPr>
@@ -9163,6 +9287,7 @@
                 <w:rFonts w:ascii="GDSTransportWebsite" w:hAnsi="GDSTransportWebsite"/>
                 <w:color w:val="0A0A0A"/>
               </w:rPr>
+              <w:lastRenderedPageBreak/>
               <w:t>From &lt;</w:t>
             </w:r>
             <w:proofErr w:type="gramStart"/>
@@ -9354,6 +9479,7 @@
                 <w:color w:val="0A0A0A"/>
                 <w:shd w:val="clear" w:color="auto" w:fill="FFFFFF"/>
               </w:rPr>
+              <w:lastRenderedPageBreak/>
               <w:t>&lt;&lt;</w:t>
             </w:r>
             <w:proofErr w:type="spellStart"/>
@@ -10476,6 +10602,7 @@
                 <w:color w:val="0A0A0A"/>
                 <w:shd w:val="clear" w:color="auto" w:fill="FFFFFF"/>
               </w:rPr>
+              <w:lastRenderedPageBreak/>
               <w:t>&lt;&lt;er_</w:t>
             </w:r>
             <w:r>
@@ -10685,7 +10812,6 @@
                 <w:color w:val="0A0A0A"/>
                 <w:shd w:val="clear" w:color="auto" w:fill="FFFFFF"/>
               </w:rPr>
-              <w:lastRenderedPageBreak/>
               <w:t>Do you intend to make any applications in the future?</w:t>
             </w:r>
           </w:p>

</xml_diff>

<commit_message>
CIV-8957 court location work around to tackle how we save it from cui in ccd
</commit_message>
<xml_diff>
--- a/docker/docmosis/templates/CV-SPC-HRN-ENG-LIP-01282.docx
+++ b/docker/docmosis/templates/CV-SPC-HRN-ENG-LIP-01282.docx
@@ -9257,21 +9257,7 @@
                 <w:rFonts w:ascii="GDSTransportWebsite" w:hAnsi="GDSTransportWebsite"/>
                 <w:color w:val="0A0A0A"/>
               </w:rPr>
-              <w:t>&lt;&lt;</w:t>
-            </w:r>
-            <w:r>
-              <w:rPr>
-                <w:rFonts w:ascii="GDSTransportWebsite" w:hAnsi="GDSTransportWebsite"/>
-                <w:color w:val="0A0A0A"/>
-              </w:rPr>
-              <w:t>else</w:t>
-            </w:r>
-            <w:r>
-              <w:rPr>
-                <w:rFonts w:ascii="GDSTransportWebsite" w:hAnsi="GDSTransportWebsite"/>
-                <w:color w:val="0A0A0A"/>
-              </w:rPr>
-              <w:t>&gt;&gt;</w:t>
+              <w:t>&lt;&lt;else&gt;&gt;</w:t>
             </w:r>
           </w:p>
           <w:p>
@@ -11365,9 +11351,12 @@
       </w:r>
     </w:p>
     <w:sectPr>
-      <w:footerReference w:type="even" r:id="rId13"/>
-      <w:footerReference w:type="default" r:id="rId14"/>
-      <w:footerReference w:type="first" r:id="rId15"/>
+      <w:headerReference w:type="even" r:id="rId13"/>
+      <w:headerReference w:type="default" r:id="rId14"/>
+      <w:footerReference w:type="even" r:id="rId15"/>
+      <w:footerReference w:type="default" r:id="rId16"/>
+      <w:headerReference w:type="first" r:id="rId17"/>
+      <w:footerReference w:type="first" r:id="rId18"/>
       <w:pgSz w:w="12240" w:h="15840"/>
       <w:pgMar w:top="1134" w:right="1134" w:bottom="1134" w:left="1134" w:header="0" w:footer="720" w:gutter="0"/>
       <w:cols w:space="720"/>
@@ -11403,124 +11392,6 @@
     <w:pPr>
       <w:pStyle w:val="Footer"/>
     </w:pPr>
-    <w:r>
-      <w:rPr>
-        <w:noProof/>
-      </w:rPr>
-      <mc:AlternateContent>
-        <mc:Choice Requires="wps">
-          <w:drawing>
-            <wp:anchor distT="0" distB="0" distL="0" distR="0" simplePos="0" relativeHeight="251659264" behindDoc="0" locked="0" layoutInCell="1" allowOverlap="1" wp14:anchorId="001EEC3D" wp14:editId="138C0018">
-              <wp:simplePos x="635" y="635"/>
-              <wp:positionH relativeFrom="page">
-                <wp:align>left</wp:align>
-              </wp:positionH>
-              <wp:positionV relativeFrom="page">
-                <wp:align>bottom</wp:align>
-              </wp:positionV>
-              <wp:extent cx="443865" cy="443865"/>
-              <wp:effectExtent l="0" t="0" r="6350" b="0"/>
-              <wp:wrapNone/>
-              <wp:docPr id="4" name="Text Box 4" descr="Classification: Controlled">
-                <a:extLst xmlns:a="http://schemas.openxmlformats.org/drawingml/2006/main">
-                  <a:ext uri="{5AE41FA2-C0FF-4470-9BD4-5FADCA87CBE2}">
-                    <aclsh:classification xmlns:aclsh="http://schemas.microsoft.com/office/drawing/2020/classificationShape" classificationOutcomeType="ftr"/>
-                  </a:ext>
-                </a:extLst>
-              </wp:docPr>
-              <wp:cNvGraphicFramePr/>
-              <a:graphic xmlns:a="http://schemas.openxmlformats.org/drawingml/2006/main">
-                <a:graphicData uri="http://schemas.microsoft.com/office/word/2010/wordprocessingShape">
-                  <wps:wsp>
-                    <wps:cNvSpPr txBox="1"/>
-                    <wps:spPr>
-                      <a:xfrm>
-                        <a:off x="0" y="0"/>
-                        <a:ext cx="443865" cy="443865"/>
-                      </a:xfrm>
-                      <a:prstGeom prst="rect">
-                        <a:avLst/>
-                      </a:prstGeom>
-                      <a:noFill/>
-                      <a:ln>
-                        <a:noFill/>
-                      </a:ln>
-                    </wps:spPr>
-                    <wps:txbx>
-                      <w:txbxContent>
-                        <w:p>
-                          <w:pPr>
-                            <w:rPr>
-                              <w:rFonts w:ascii="Calibri" w:eastAsia="Calibri" w:hAnsi="Calibri" w:cs="Calibri"/>
-                              <w:noProof/>
-                              <w:color w:val="FF0000"/>
-                              <w:sz w:val="12"/>
-                              <w:szCs w:val="12"/>
-                            </w:rPr>
-                          </w:pPr>
-                          <w:r>
-                            <w:rPr>
-                              <w:rFonts w:ascii="Calibri" w:eastAsia="Calibri" w:hAnsi="Calibri" w:cs="Calibri"/>
-                              <w:noProof/>
-                              <w:color w:val="FF0000"/>
-                              <w:sz w:val="12"/>
-                              <w:szCs w:val="12"/>
-                            </w:rPr>
-                            <w:t>Classification: Controlled</w:t>
-                          </w:r>
-                        </w:p>
-                      </w:txbxContent>
-                    </wps:txbx>
-                    <wps:bodyPr rot="0" spcFirstLastPara="0" vertOverflow="overflow" horzOverflow="overflow" vert="horz" wrap="none" lIns="254000" tIns="0" rIns="0" bIns="190500" numCol="1" spcCol="0" rtlCol="0" fromWordArt="0" anchor="b" anchorCtr="0" forceAA="0" compatLnSpc="1">
-                      <a:prstTxWarp prst="textNoShape">
-                        <a:avLst/>
-                      </a:prstTxWarp>
-                      <a:spAutoFit/>
-                    </wps:bodyPr>
-                  </wps:wsp>
-                </a:graphicData>
-              </a:graphic>
-            </wp:anchor>
-          </w:drawing>
-        </mc:Choice>
-        <mc:Fallback>
-          <w:pict>
-            <v:shapetype w14:anchorId="001EEC3D" id="_x0000_t202" coordsize="21600,21600" o:spt="202" path="m,l,21600r21600,l21600,xe">
-              <v:stroke joinstyle="miter"/>
-              <v:path gradientshapeok="t" o:connecttype="rect"/>
-            </v:shapetype>
-            <v:shape id="Text Box 4" o:spid="_x0000_s1026" type="#_x0000_t202" alt="Classification: Controlled" style="position:absolute;margin-left:0;margin-top:0;width:34.95pt;height:34.95pt;z-index:251659264;visibility:visible;mso-wrap-style:none;mso-wrap-distance-left:0;mso-wrap-distance-top:0;mso-wrap-distance-right:0;mso-wrap-distance-bottom:0;mso-position-horizontal:left;mso-position-horizontal-relative:page;mso-position-vertical:bottom;mso-position-vertical-relative:page;v-text-anchor:bottom" o:gfxdata="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" filled="f" stroked="f">
-              <v:textbox style="mso-fit-shape-to-text:t" inset="20pt,0,0,15pt">
-                <w:txbxContent>
-                  <w:p>
-                    <w:pPr>
-                      <w:rPr>
-                        <w:rFonts w:ascii="Calibri" w:eastAsia="Calibri" w:hAnsi="Calibri" w:cs="Calibri"/>
-                        <w:noProof/>
-                        <w:color w:val="FF0000"/>
-                        <w:sz w:val="12"/>
-                        <w:szCs w:val="12"/>
-                      </w:rPr>
-                    </w:pPr>
-                    <w:r>
-                      <w:rPr>
-                        <w:rFonts w:ascii="Calibri" w:eastAsia="Calibri" w:hAnsi="Calibri" w:cs="Calibri"/>
-                        <w:noProof/>
-                        <w:color w:val="FF0000"/>
-                        <w:sz w:val="12"/>
-                        <w:szCs w:val="12"/>
-                      </w:rPr>
-                      <w:t>Classification: Controlled</w:t>
-                    </w:r>
-                  </w:p>
-                </w:txbxContent>
-              </v:textbox>
-              <w10:wrap anchorx="page" anchory="page"/>
-            </v:shape>
-          </w:pict>
-        </mc:Fallback>
-      </mc:AlternateContent>
-    </w:r>
   </w:p>
 </w:ftr>
 </file>
@@ -11729,124 +11600,6 @@
     <w:pPr>
       <w:pStyle w:val="Footer"/>
     </w:pPr>
-    <w:r>
-      <w:rPr>
-        <w:noProof/>
-      </w:rPr>
-      <mc:AlternateContent>
-        <mc:Choice Requires="wps">
-          <w:drawing>
-            <wp:anchor distT="0" distB="0" distL="0" distR="0" simplePos="0" relativeHeight="251658240" behindDoc="0" locked="0" layoutInCell="1" allowOverlap="1" wp14:anchorId="5A15898E" wp14:editId="5DB7B4D1">
-              <wp:simplePos x="635" y="635"/>
-              <wp:positionH relativeFrom="page">
-                <wp:align>left</wp:align>
-              </wp:positionH>
-              <wp:positionV relativeFrom="page">
-                <wp:align>bottom</wp:align>
-              </wp:positionV>
-              <wp:extent cx="443865" cy="443865"/>
-              <wp:effectExtent l="0" t="0" r="6350" b="0"/>
-              <wp:wrapNone/>
-              <wp:docPr id="3" name="Text Box 3" descr="Classification: Controlled">
-                <a:extLst xmlns:a="http://schemas.openxmlformats.org/drawingml/2006/main">
-                  <a:ext uri="{5AE41FA2-C0FF-4470-9BD4-5FADCA87CBE2}">
-                    <aclsh:classification xmlns:aclsh="http://schemas.microsoft.com/office/drawing/2020/classificationShape" classificationOutcomeType="ftr"/>
-                  </a:ext>
-                </a:extLst>
-              </wp:docPr>
-              <wp:cNvGraphicFramePr/>
-              <a:graphic xmlns:a="http://schemas.openxmlformats.org/drawingml/2006/main">
-                <a:graphicData uri="http://schemas.microsoft.com/office/word/2010/wordprocessingShape">
-                  <wps:wsp>
-                    <wps:cNvSpPr txBox="1"/>
-                    <wps:spPr>
-                      <a:xfrm>
-                        <a:off x="0" y="0"/>
-                        <a:ext cx="443865" cy="443865"/>
-                      </a:xfrm>
-                      <a:prstGeom prst="rect">
-                        <a:avLst/>
-                      </a:prstGeom>
-                      <a:noFill/>
-                      <a:ln>
-                        <a:noFill/>
-                      </a:ln>
-                    </wps:spPr>
-                    <wps:txbx>
-                      <w:txbxContent>
-                        <w:p>
-                          <w:pPr>
-                            <w:rPr>
-                              <w:rFonts w:ascii="Calibri" w:eastAsia="Calibri" w:hAnsi="Calibri" w:cs="Calibri"/>
-                              <w:noProof/>
-                              <w:color w:val="FF0000"/>
-                              <w:sz w:val="12"/>
-                              <w:szCs w:val="12"/>
-                            </w:rPr>
-                          </w:pPr>
-                          <w:r>
-                            <w:rPr>
-                              <w:rFonts w:ascii="Calibri" w:eastAsia="Calibri" w:hAnsi="Calibri" w:cs="Calibri"/>
-                              <w:noProof/>
-                              <w:color w:val="FF0000"/>
-                              <w:sz w:val="12"/>
-                              <w:szCs w:val="12"/>
-                            </w:rPr>
-                            <w:t>Classification: Controlled</w:t>
-                          </w:r>
-                        </w:p>
-                      </w:txbxContent>
-                    </wps:txbx>
-                    <wps:bodyPr rot="0" spcFirstLastPara="0" vertOverflow="overflow" horzOverflow="overflow" vert="horz" wrap="none" lIns="254000" tIns="0" rIns="0" bIns="190500" numCol="1" spcCol="0" rtlCol="0" fromWordArt="0" anchor="b" anchorCtr="0" forceAA="0" compatLnSpc="1">
-                      <a:prstTxWarp prst="textNoShape">
-                        <a:avLst/>
-                      </a:prstTxWarp>
-                      <a:spAutoFit/>
-                    </wps:bodyPr>
-                  </wps:wsp>
-                </a:graphicData>
-              </a:graphic>
-            </wp:anchor>
-          </w:drawing>
-        </mc:Choice>
-        <mc:Fallback>
-          <w:pict>
-            <v:shapetype w14:anchorId="5A15898E" id="_x0000_t202" coordsize="21600,21600" o:spt="202" path="m,l,21600r21600,l21600,xe">
-              <v:stroke joinstyle="miter"/>
-              <v:path gradientshapeok="t" o:connecttype="rect"/>
-            </v:shapetype>
-            <v:shape id="Text Box 3" o:spid="_x0000_s1027" type="#_x0000_t202" alt="Classification: Controlled" style="position:absolute;margin-left:0;margin-top:0;width:34.95pt;height:34.95pt;z-index:251658240;visibility:visible;mso-wrap-style:none;mso-wrap-distance-left:0;mso-wrap-distance-top:0;mso-wrap-distance-right:0;mso-wrap-distance-bottom:0;mso-position-horizontal:left;mso-position-horizontal-relative:page;mso-position-vertical:bottom;mso-position-vertical-relative:page;v-text-anchor:bottom" o:gfxdata="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" filled="f" stroked="f">
-              <v:textbox style="mso-fit-shape-to-text:t" inset="20pt,0,0,15pt">
-                <w:txbxContent>
-                  <w:p>
-                    <w:pPr>
-                      <w:rPr>
-                        <w:rFonts w:ascii="Calibri" w:eastAsia="Calibri" w:hAnsi="Calibri" w:cs="Calibri"/>
-                        <w:noProof/>
-                        <w:color w:val="FF0000"/>
-                        <w:sz w:val="12"/>
-                        <w:szCs w:val="12"/>
-                      </w:rPr>
-                    </w:pPr>
-                    <w:r>
-                      <w:rPr>
-                        <w:rFonts w:ascii="Calibri" w:eastAsia="Calibri" w:hAnsi="Calibri" w:cs="Calibri"/>
-                        <w:noProof/>
-                        <w:color w:val="FF0000"/>
-                        <w:sz w:val="12"/>
-                        <w:szCs w:val="12"/>
-                      </w:rPr>
-                      <w:t>Classification: Controlled</w:t>
-                    </w:r>
-                  </w:p>
-                </w:txbxContent>
-              </v:textbox>
-              <w10:wrap anchorx="page" anchory="page"/>
-            </v:shape>
-          </w:pict>
-        </mc:Fallback>
-      </mc:AlternateContent>
-    </w:r>
   </w:p>
 </w:ftr>
 </file>
@@ -11868,6 +11621,36 @@
     </w:p>
   </w:footnote>
 </w:footnotes>
+</file>
+
+<file path=word/header1.xml><?xml version="1.0" encoding="utf-8"?>
+<w:hdr xmlns:wpc="http://schemas.microsoft.com/office/word/2010/wordprocessingCanvas" xmlns:cx="http://schemas.microsoft.com/office/drawing/2014/chartex" xmlns:cx1="http://schemas.microsoft.com/office/drawing/2015/9/8/chartex" xmlns:cx2="http://schemas.microsoft.com/office/drawing/2015/10/21/chartex" xmlns:cx3="http://schemas.microsoft.com/office/drawing/2016/5/9/chartex" xmlns:cx4="http://schemas.microsoft.com/office/drawing/2016/5/10/chartex" xmlns:cx5="http://schemas.microsoft.com/office/drawing/2016/5/11/chartex" xmlns:cx6="http://schemas.microsoft.com/office/drawing/2016/5/12/chartex" xmlns:cx7="http://schemas.microsoft.com/office/drawing/2016/5/13/chartex" xmlns:cx8="http://schemas.microsoft.com/office/drawing/2016/5/14/chartex" xmlns:mc="http://schemas.openxmlformats.org/markup-compatibility/2006" xmlns:aink="http://schemas.microsoft.com/office/drawing/2016/ink" xmlns:am3d="http://schemas.microsoft.com/office/drawing/2017/model3d" xmlns:o="urn:schemas-microsoft-com:office:office" xmlns:oel="http://schemas.microsoft.com/office/2019/extlst" xmlns:r="http://schemas.openxmlformats.org/officeDocument/2006/relationships" xmlns:m="http://schemas.openxmlformats.org/officeDocument/2006/math" xmlns:v="urn:schemas-microsoft-com:vml" xmlns:wp14="http://schemas.microsoft.com/office/word/2010/wordprocessingDrawing" xmlns:wp="http://schemas.openxmlformats.org/drawingml/2006/wordprocessingDrawing" xmlns:w10="urn:schemas-microsoft-com:office:word" xmlns:w="http://schemas.openxmlformats.org/wordprocessingml/2006/main" xmlns:w14="http://schemas.microsoft.com/office/word/2010/wordml" xmlns:w15="http://schemas.microsoft.com/office/word/2012/wordml" xmlns:w16cex="http://schemas.microsoft.com/office/word/2018/wordml/cex" xmlns:w16cid="http://schemas.microsoft.com/office/word/2016/wordml/cid" xmlns:w16="http://schemas.microsoft.com/office/word/2018/wordml" xmlns:w16du="http://schemas.microsoft.com/office/word/2023/wordml/word16du" xmlns:w16sdtdh="http://schemas.microsoft.com/office/word/2020/wordml/sdtdatahash" xmlns:w16se="http://schemas.microsoft.com/office/word/2015/wordml/symex" xmlns:wpg="http://schemas.microsoft.com/office/word/2010/wordprocessingGroup" xmlns:wpi="http://schemas.microsoft.com/office/word/2010/wordprocessingInk" xmlns:wne="http://schemas.microsoft.com/office/word/2006/wordml" xmlns:wps="http://schemas.microsoft.com/office/word/2010/wordprocessingShape" mc:Ignorable="w14 w15 w16se w16cid w16 w16cex w16sdtdh wp14">
+  <w:p>
+    <w:pPr>
+      <w:pStyle w:val="Header"/>
+    </w:pPr>
+  </w:p>
+</w:hdr>
+</file>
+
+<file path=word/header2.xml><?xml version="1.0" encoding="utf-8"?>
+<w:hdr xmlns:wpc="http://schemas.microsoft.com/office/word/2010/wordprocessingCanvas" xmlns:cx="http://schemas.microsoft.com/office/drawing/2014/chartex" xmlns:cx1="http://schemas.microsoft.com/office/drawing/2015/9/8/chartex" xmlns:cx2="http://schemas.microsoft.com/office/drawing/2015/10/21/chartex" xmlns:cx3="http://schemas.microsoft.com/office/drawing/2016/5/9/chartex" xmlns:cx4="http://schemas.microsoft.com/office/drawing/2016/5/10/chartex" xmlns:cx5="http://schemas.microsoft.com/office/drawing/2016/5/11/chartex" xmlns:cx6="http://schemas.microsoft.com/office/drawing/2016/5/12/chartex" xmlns:cx7="http://schemas.microsoft.com/office/drawing/2016/5/13/chartex" xmlns:cx8="http://schemas.microsoft.com/office/drawing/2016/5/14/chartex" xmlns:mc="http://schemas.openxmlformats.org/markup-compatibility/2006" xmlns:aink="http://schemas.microsoft.com/office/drawing/2016/ink" xmlns:am3d="http://schemas.microsoft.com/office/drawing/2017/model3d" xmlns:o="urn:schemas-microsoft-com:office:office" xmlns:oel="http://schemas.microsoft.com/office/2019/extlst" xmlns:r="http://schemas.openxmlformats.org/officeDocument/2006/relationships" xmlns:m="http://schemas.openxmlformats.org/officeDocument/2006/math" xmlns:v="urn:schemas-microsoft-com:vml" xmlns:wp14="http://schemas.microsoft.com/office/word/2010/wordprocessingDrawing" xmlns:wp="http://schemas.openxmlformats.org/drawingml/2006/wordprocessingDrawing" xmlns:w10="urn:schemas-microsoft-com:office:word" xmlns:w="http://schemas.openxmlformats.org/wordprocessingml/2006/main" xmlns:w14="http://schemas.microsoft.com/office/word/2010/wordml" xmlns:w15="http://schemas.microsoft.com/office/word/2012/wordml" xmlns:w16cex="http://schemas.microsoft.com/office/word/2018/wordml/cex" xmlns:w16cid="http://schemas.microsoft.com/office/word/2016/wordml/cid" xmlns:w16="http://schemas.microsoft.com/office/word/2018/wordml" xmlns:w16du="http://schemas.microsoft.com/office/word/2023/wordml/word16du" xmlns:w16sdtdh="http://schemas.microsoft.com/office/word/2020/wordml/sdtdatahash" xmlns:w16se="http://schemas.microsoft.com/office/word/2015/wordml/symex" xmlns:wpg="http://schemas.microsoft.com/office/word/2010/wordprocessingGroup" xmlns:wpi="http://schemas.microsoft.com/office/word/2010/wordprocessingInk" xmlns:wne="http://schemas.microsoft.com/office/word/2006/wordml" xmlns:wps="http://schemas.microsoft.com/office/word/2010/wordprocessingShape" mc:Ignorable="w14 w15 w16se w16cid w16 w16cex w16sdtdh wp14">
+  <w:p>
+    <w:pPr>
+      <w:pStyle w:val="Header"/>
+    </w:pPr>
+  </w:p>
+</w:hdr>
+</file>
+
+<file path=word/header3.xml><?xml version="1.0" encoding="utf-8"?>
+<w:hdr xmlns:wpc="http://schemas.microsoft.com/office/word/2010/wordprocessingCanvas" xmlns:cx="http://schemas.microsoft.com/office/drawing/2014/chartex" xmlns:cx1="http://schemas.microsoft.com/office/drawing/2015/9/8/chartex" xmlns:cx2="http://schemas.microsoft.com/office/drawing/2015/10/21/chartex" xmlns:cx3="http://schemas.microsoft.com/office/drawing/2016/5/9/chartex" xmlns:cx4="http://schemas.microsoft.com/office/drawing/2016/5/10/chartex" xmlns:cx5="http://schemas.microsoft.com/office/drawing/2016/5/11/chartex" xmlns:cx6="http://schemas.microsoft.com/office/drawing/2016/5/12/chartex" xmlns:cx7="http://schemas.microsoft.com/office/drawing/2016/5/13/chartex" xmlns:cx8="http://schemas.microsoft.com/office/drawing/2016/5/14/chartex" xmlns:mc="http://schemas.openxmlformats.org/markup-compatibility/2006" xmlns:aink="http://schemas.microsoft.com/office/drawing/2016/ink" xmlns:am3d="http://schemas.microsoft.com/office/drawing/2017/model3d" xmlns:o="urn:schemas-microsoft-com:office:office" xmlns:oel="http://schemas.microsoft.com/office/2019/extlst" xmlns:r="http://schemas.openxmlformats.org/officeDocument/2006/relationships" xmlns:m="http://schemas.openxmlformats.org/officeDocument/2006/math" xmlns:v="urn:schemas-microsoft-com:vml" xmlns:wp14="http://schemas.microsoft.com/office/word/2010/wordprocessingDrawing" xmlns:wp="http://schemas.openxmlformats.org/drawingml/2006/wordprocessingDrawing" xmlns:w10="urn:schemas-microsoft-com:office:word" xmlns:w="http://schemas.openxmlformats.org/wordprocessingml/2006/main" xmlns:w14="http://schemas.microsoft.com/office/word/2010/wordml" xmlns:w15="http://schemas.microsoft.com/office/word/2012/wordml" xmlns:w16cex="http://schemas.microsoft.com/office/word/2018/wordml/cex" xmlns:w16cid="http://schemas.microsoft.com/office/word/2016/wordml/cid" xmlns:w16="http://schemas.microsoft.com/office/word/2018/wordml" xmlns:w16du="http://schemas.microsoft.com/office/word/2023/wordml/word16du" xmlns:w16sdtdh="http://schemas.microsoft.com/office/word/2020/wordml/sdtdatahash" xmlns:w16se="http://schemas.microsoft.com/office/word/2015/wordml/symex" xmlns:wpg="http://schemas.microsoft.com/office/word/2010/wordprocessingGroup" xmlns:wpi="http://schemas.microsoft.com/office/word/2010/wordprocessingInk" xmlns:wne="http://schemas.microsoft.com/office/word/2006/wordml" xmlns:wps="http://schemas.microsoft.com/office/word/2010/wordprocessingShape" mc:Ignorable="w14 w15 w16se w16cid w16 w16cex w16sdtdh wp14">
+  <w:p>
+    <w:pPr>
+      <w:pStyle w:val="Header"/>
+    </w:pPr>
+  </w:p>
+</w:hdr>
 </file>
 
 <file path=word/numbering.xml><?xml version="1.0" encoding="utf-8"?>
@@ -13336,6 +13119,10 @@
 </file>
 
 <file path=customXml/item1.xml><?xml version="1.0" encoding="utf-8"?>
+<b:Sources xmlns:b="http://schemas.openxmlformats.org/officeDocument/2006/bibliography" xmlns="http://schemas.openxmlformats.org/officeDocument/2006/bibliography" SelectedStyle="\APASixthEditionOfficeOnline.xsl" StyleName="APA" Version="6"/>
+</file>
+
+<file path=customXml/item2.xml><?xml version="1.0" encoding="utf-8"?>
 <ct:contentTypeSchema xmlns:ct="http://schemas.microsoft.com/office/2006/metadata/contentType" xmlns:ma="http://schemas.microsoft.com/office/2006/metadata/properties/metaAttributes" ct:_="" ma:_="" ma:contentTypeName="_CtTemplate" ma:contentTypeID="0x01010064A5FDCCFB03F540B94405305D7DE14F00A4F8B82F7CEF57469A8FE5CEAB7A0EE0" ma:contentTypeVersion="53" ma:contentTypeDescription="Part of Template Management with Site Columns representing custom attributes." ma:contentTypeScope="" ma:versionID="69a47f6434bbb6ed0a644919a98a9681">
   <xsd:schema xmlns:xsd="http://www.w3.org/2001/XMLSchema" xmlns:xs="http://www.w3.org/2001/XMLSchema" xmlns:p="http://schemas.microsoft.com/office/2006/metadata/properties" xmlns:ns2="f336f4fe-8719-4ea2-b5d6-29b3a580aeb4" xmlns:ns3="b57b892a-dd61-4bba-b372-a8d93da2c7e6" targetNamespace="http://schemas.microsoft.com/office/2006/metadata/properties" ma:root="true" ma:fieldsID="71934021bdb6f6617baa79601bda5045" ns2:_="" ns3:_="">
     <xsd:import namespace="f336f4fe-8719-4ea2-b5d6-29b3a580aeb4"/>
@@ -13650,11 +13437,16 @@
 </ct:contentTypeSchema>
 </file>
 
-<file path=customXml/item2.xml><?xml version="1.0" encoding="utf-8"?>
-<b:Sources xmlns:b="http://schemas.openxmlformats.org/officeDocument/2006/bibliography" xmlns="http://schemas.openxmlformats.org/officeDocument/2006/bibliography" SelectedStyle="\APASixthEditionOfficeOnline.xsl" StyleName="APA" Version="6"/>
+<file path=customXml/item3.xml><?xml version="1.0" encoding="utf-8"?>
+<?mso-contentType ?>
+<FormTemplates xmlns="http://schemas.microsoft.com/sharepoint/v3/contenttype/forms">
+  <Display>DocumentLibraryForm</Display>
+  <Edit>DocumentLibraryForm</Edit>
+  <New>DocumentLibraryForm</New>
+</FormTemplates>
 </file>
 
-<file path=customXml/item3.xml><?xml version="1.0" encoding="utf-8"?>
+<file path=customXml/item4.xml><?xml version="1.0" encoding="utf-8"?>
 <p:properties xmlns:p="http://schemas.microsoft.com/office/2006/metadata/properties" xmlns:xsi="http://www.w3.org/2001/XMLSchema-instance" xmlns:pc="http://schemas.microsoft.com/office/infopath/2007/PartnerControls">
   <documentManagement>
     <Stage xmlns="f336f4fe-8719-4ea2-b5d6-29b3a580aeb4">Draft</Stage>
@@ -13672,16 +13464,15 @@
 </p:properties>
 </file>
 
-<file path=customXml/item4.xml><?xml version="1.0" encoding="utf-8"?>
-<?mso-contentType ?>
-<FormTemplates xmlns="http://schemas.microsoft.com/sharepoint/v3/contenttype/forms">
-  <Display>DocumentLibraryForm</Display>
-  <Edit>DocumentLibraryForm</Edit>
-  <New>DocumentLibraryForm</New>
-</FormTemplates>
+<file path=customXml/itemProps1.xml><?xml version="1.0" encoding="utf-8"?>
+<ds:datastoreItem xmlns:ds="http://schemas.openxmlformats.org/officeDocument/2006/customXml" ds:itemID="{5C627932-C981-4CFE-9BA8-667150120D32}">
+  <ds:schemaRefs>
+    <ds:schemaRef ds:uri="http://schemas.openxmlformats.org/officeDocument/2006/bibliography"/>
+  </ds:schemaRefs>
+</ds:datastoreItem>
 </file>
 
-<file path=customXml/itemProps1.xml><?xml version="1.0" encoding="utf-8"?>
+<file path=customXml/itemProps2.xml><?xml version="1.0" encoding="utf-8"?>
 <ds:datastoreItem xmlns:ds="http://schemas.openxmlformats.org/officeDocument/2006/customXml" ds:itemID="{F50568C7-0D63-49D8-828E-6EA48601E6B9}">
   <ds:schemaRefs>
     <ds:schemaRef ds:uri="http://schemas.microsoft.com/office/2006/metadata/contentType"/>
@@ -13700,15 +13491,15 @@
 </ds:datastoreItem>
 </file>
 
-<file path=customXml/itemProps2.xml><?xml version="1.0" encoding="utf-8"?>
-<ds:datastoreItem xmlns:ds="http://schemas.openxmlformats.org/officeDocument/2006/customXml" ds:itemID="{5C627932-C981-4CFE-9BA8-667150120D32}">
+<file path=customXml/itemProps3.xml><?xml version="1.0" encoding="utf-8"?>
+<ds:datastoreItem xmlns:ds="http://schemas.openxmlformats.org/officeDocument/2006/customXml" ds:itemID="{B979ABCF-6006-4211-8C04-D08E1C55C8F9}">
   <ds:schemaRefs>
-    <ds:schemaRef ds:uri="http://schemas.openxmlformats.org/officeDocument/2006/bibliography"/>
+    <ds:schemaRef ds:uri="http://schemas.microsoft.com/sharepoint/v3/contenttype/forms"/>
   </ds:schemaRefs>
 </ds:datastoreItem>
 </file>
 
-<file path=customXml/itemProps3.xml><?xml version="1.0" encoding="utf-8"?>
+<file path=customXml/itemProps4.xml><?xml version="1.0" encoding="utf-8"?>
 <ds:datastoreItem xmlns:ds="http://schemas.openxmlformats.org/officeDocument/2006/customXml" ds:itemID="{167D3FB0-0D1A-4A81-8A96-EE2F37F3B125}">
   <ds:schemaRefs>
     <ds:schemaRef ds:uri="http://schemas.microsoft.com/office/2006/metadata/properties"/>
@@ -13718,16 +13509,8 @@
 </ds:datastoreItem>
 </file>
 
-<file path=customXml/itemProps4.xml><?xml version="1.0" encoding="utf-8"?>
-<ds:datastoreItem xmlns:ds="http://schemas.openxmlformats.org/officeDocument/2006/customXml" ds:itemID="{B979ABCF-6006-4211-8C04-D08E1C55C8F9}">
-  <ds:schemaRefs>
-    <ds:schemaRef ds:uri="http://schemas.microsoft.com/sharepoint/v3/contenttype/forms"/>
-  </ds:schemaRefs>
-</ds:datastoreItem>
-</file>
-
 <file path=docMetadata/LabelInfo.xml><?xml version="1.0" encoding="utf-8"?>
 <clbl:labelList xmlns:clbl="http://schemas.microsoft.com/office/2020/mipLabelMetadata">
-  <clbl:label id="{95c71a0f-75e1-4c8f-90e2-641c9351dd98}" enabled="1" method="Standard" siteId="{3e0088dc-0629-4ae6-aa8c-813e7a296f50}" contentBits="2" removed="0"/>
+  <clbl:label id="{fa22dce2-39a9-4bf4-a557-7a50b593b56a}" enabled="1" method="Privileged" siteId="{3e0088dc-0629-4ae6-aa8c-813e7a296f50}" contentBits="0" removed="0"/>
 </clbl:labelList>
 </file>
</xml_diff>

<commit_message>
CIV-8957 add missing section and question mark
</commit_message>
<xml_diff>
--- a/docker/docmosis/templates/CV-SPC-HRN-ENG-LIP-01282.docx
+++ b/docker/docmosis/templates/CV-SPC-HRN-ENG-LIP-01282.docx
@@ -3364,6 +3364,14 @@
                 <w:bCs/>
               </w:rPr>
               <w:t>Do you want an extra 4 weeks to try to settle the claim</w:t>
+            </w:r>
+            <w:r>
+              <w:rPr>
+                <w:rFonts w:ascii="GDSTransportWebsite" w:hAnsi="GDSTransportWebsite"/>
+                <w:b/>
+                <w:bCs/>
+              </w:rPr>
+              <w:t>?</w:t>
             </w:r>
           </w:p>
         </w:tc>
@@ -9516,8 +9524,6 @@
         <w:rPr>
           <w:rFonts w:ascii="GDSTransportWebsite" w:hAnsi="GDSTransportWebsite"/>
           <w:color w:val="0A0A0A"/>
-          <w:sz w:val="36"/>
-          <w:szCs w:val="36"/>
         </w:rPr>
       </w:pPr>
       <w:r>
@@ -9528,6 +9534,412 @@
         <w:t>&lt;&lt;es_&gt;&gt;</w:t>
       </w:r>
     </w:p>
+    <w:tbl>
+      <w:tblPr>
+        <w:tblStyle w:val="TableGrid"/>
+        <w:tblW w:w="10060" w:type="dxa"/>
+        <w:tblInd w:w="-5" w:type="dxa"/>
+        <w:tblLayout w:type="fixed"/>
+        <w:tblLook w:val="04A0" w:firstRow="1" w:lastRow="0" w:firstColumn="1" w:lastColumn="0" w:noHBand="0" w:noVBand="1"/>
+      </w:tblPr>
+      <w:tblGrid>
+        <w:gridCol w:w="3542"/>
+        <w:gridCol w:w="6518"/>
+      </w:tblGrid>
+      <w:tr>
+        <w:tc>
+          <w:tcPr>
+            <w:tcW w:w="3542" w:type="dxa"/>
+            <w:tcBorders>
+              <w:top w:val="nil"/>
+              <w:left w:val="nil"/>
+              <w:bottom w:val="nil"/>
+              <w:right w:val="nil"/>
+            </w:tcBorders>
+          </w:tcPr>
+          <w:p>
+            <w:pPr>
+              <w:pStyle w:val="NormalWeb"/>
+              <w:spacing w:before="40" w:beforeAutospacing="0" w:after="40" w:afterAutospacing="0"/>
+            </w:pPr>
+            <w:r>
+              <w:rPr>
+                <w:rFonts w:ascii="GDSTransportWebsite" w:hAnsi="GDSTransportWebsite"/>
+                <w:b/>
+                <w:bCs/>
+                <w:color w:val="0A0A0A"/>
+                <w:shd w:val="clear" w:color="auto" w:fill="FFFFFF"/>
+              </w:rPr>
+              <w:t>Do you want to ask for a telephone or video hearing?</w:t>
+            </w:r>
+          </w:p>
+        </w:tc>
+        <w:tc>
+          <w:tcPr>
+            <w:tcW w:w="6518" w:type="dxa"/>
+            <w:tcBorders>
+              <w:top w:val="nil"/>
+              <w:left w:val="nil"/>
+              <w:bottom w:val="nil"/>
+              <w:right w:val="nil"/>
+            </w:tcBorders>
+          </w:tcPr>
+          <w:p>
+            <w:pPr>
+              <w:spacing w:before="40" w:after="40"/>
+              <w:rPr>
+                <w:rFonts w:ascii="Arial" w:hAnsi="Arial" w:cs="Arial"/>
+                <w:sz w:val="22"/>
+                <w:szCs w:val="22"/>
+              </w:rPr>
+            </w:pPr>
+            <w:r>
+              <w:rPr>
+                <w:rFonts w:ascii="GDSTransportWebsite" w:hAnsi="GDSTransportWebsite"/>
+                <w:color w:val="0A0A0A"/>
+              </w:rPr>
+              <w:t>&lt;&lt;</w:t>
+            </w:r>
+            <w:proofErr w:type="spellStart"/>
+            <w:r>
+              <w:rPr>
+                <w:rFonts w:ascii="GDSTransportWebsite" w:hAnsi="GDSTransportWebsite"/>
+                <w:color w:val="0A0A0A"/>
+              </w:rPr>
+              <w:t>lipExtraDQ</w:t>
+            </w:r>
+            <w:r>
+              <w:rPr>
+                <w:rFonts w:ascii="GDSTransportWebsite" w:hAnsi="GDSTransportWebsite"/>
+                <w:color w:val="0A0A0A"/>
+              </w:rPr>
+              <w:t>.</w:t>
+            </w:r>
+            <w:r>
+              <w:rPr>
+                <w:rFonts w:ascii="GDSTransportWebsite" w:hAnsi="GDSTransportWebsite"/>
+                <w:color w:val="0A0A0A"/>
+              </w:rPr>
+              <w:t>wantPhoneOrVideoHearing</w:t>
+            </w:r>
+            <w:proofErr w:type="spellEnd"/>
+            <w:r>
+              <w:rPr>
+                <w:rFonts w:ascii="GDSTransportWebsite" w:hAnsi="GDSTransportWebsite"/>
+                <w:color w:val="0A0A0A"/>
+              </w:rPr>
+              <w:t>&gt;&gt;</w:t>
+            </w:r>
+          </w:p>
+        </w:tc>
+      </w:tr>
+      <w:tr>
+        <w:tc>
+          <w:tcPr>
+            <w:tcW w:w="3542" w:type="dxa"/>
+            <w:tcBorders>
+              <w:top w:val="nil"/>
+              <w:left w:val="nil"/>
+              <w:bottom w:val="nil"/>
+              <w:right w:val="nil"/>
+            </w:tcBorders>
+          </w:tcPr>
+          <w:p>
+            <w:pPr>
+              <w:pStyle w:val="NormalWeb"/>
+              <w:spacing w:before="40" w:beforeAutospacing="0" w:after="40" w:afterAutospacing="0"/>
+              <w:rPr>
+                <w:rFonts w:ascii="GDSTransportWebsite" w:hAnsi="GDSTransportWebsite"/>
+                <w:b/>
+                <w:bCs/>
+                <w:color w:val="0A0A0A"/>
+                <w:shd w:val="clear" w:color="auto" w:fill="FFFFFF"/>
+              </w:rPr>
+            </w:pPr>
+            <w:r>
+              <w:rPr>
+                <w:rFonts w:ascii="GDSTransportWebsite" w:hAnsi="GDSTransportWebsite"/>
+                <w:b/>
+                <w:bCs/>
+                <w:color w:val="0A0A0A"/>
+                <w:shd w:val="clear" w:color="auto" w:fill="FFFFFF"/>
+              </w:rPr>
+              <w:t>&lt;&lt;</w:t>
+            </w:r>
+            <w:proofErr w:type="spellStart"/>
+            <w:r>
+              <w:rPr>
+                <w:rFonts w:ascii="GDSTransportWebsite" w:hAnsi="GDSTransportWebsite"/>
+                <w:b/>
+                <w:bCs/>
+                <w:color w:val="0A0A0A"/>
+                <w:shd w:val="clear" w:color="auto" w:fill="FFFFFF"/>
+              </w:rPr>
+              <w:t>cr</w:t>
+            </w:r>
+            <w:proofErr w:type="spellEnd"/>
+            <w:r>
+              <w:rPr>
+                <w:rFonts w:ascii="GDSTransportWebsite" w:hAnsi="GDSTransportWebsite"/>
+                <w:b/>
+                <w:bCs/>
+                <w:color w:val="0A0A0A"/>
+                <w:shd w:val="clear" w:color="auto" w:fill="FFFFFF"/>
+              </w:rPr>
+              <w:t>_{</w:t>
+            </w:r>
+            <w:proofErr w:type="spellStart"/>
+            <w:r>
+              <w:rPr>
+                <w:rFonts w:ascii="GDSTransportWebsite" w:hAnsi="GDSTransportWebsite"/>
+                <w:b/>
+                <w:bCs/>
+                <w:color w:val="0A0A0A"/>
+                <w:shd w:val="clear" w:color="auto" w:fill="FFFFFF"/>
+              </w:rPr>
+              <w:t>lipExtraDQ.wantPhon</w:t>
+            </w:r>
+            <w:r>
+              <w:rPr>
+                <w:rFonts w:ascii="GDSTransportWebsite" w:hAnsi="GDSTransportWebsite"/>
+                <w:b/>
+                <w:bCs/>
+                <w:color w:val="0A0A0A"/>
+                <w:shd w:val="clear" w:color="auto" w:fill="FFFFFF"/>
+              </w:rPr>
+              <w:t>e</w:t>
+            </w:r>
+            <w:r>
+              <w:rPr>
+                <w:rFonts w:ascii="GDSTransportWebsite" w:hAnsi="GDSTransportWebsite"/>
+                <w:b/>
+                <w:bCs/>
+                <w:color w:val="0A0A0A"/>
+                <w:shd w:val="clear" w:color="auto" w:fill="FFFFFF"/>
+              </w:rPr>
+              <w:t>OrVideoHearing</w:t>
+            </w:r>
+            <w:proofErr w:type="spellEnd"/>
+            <w:r>
+              <w:rPr>
+                <w:rFonts w:ascii="GDSTransportWebsite" w:hAnsi="GDSTransportWebsite"/>
+                <w:b/>
+                <w:bCs/>
+                <w:color w:val="0A0A0A"/>
+                <w:shd w:val="clear" w:color="auto" w:fill="FFFFFF"/>
+              </w:rPr>
+              <w:t>=’Yes’</w:t>
+            </w:r>
+            <w:r>
+              <w:rPr>
+                <w:rFonts w:ascii="GDSTransportWebsite" w:hAnsi="GDSTransportWebsite"/>
+                <w:b/>
+                <w:bCs/>
+                <w:color w:val="0A0A0A"/>
+                <w:shd w:val="clear" w:color="auto" w:fill="FFFFFF"/>
+              </w:rPr>
+              <w:t>}</w:t>
+            </w:r>
+            <w:r>
+              <w:rPr>
+                <w:rFonts w:ascii="GDSTransportWebsite" w:hAnsi="GDSTransportWebsite"/>
+                <w:b/>
+                <w:bCs/>
+                <w:color w:val="0A0A0A"/>
+                <w:shd w:val="clear" w:color="auto" w:fill="FFFFFF"/>
+              </w:rPr>
+              <w:t>&gt;&gt;</w:t>
+            </w:r>
+          </w:p>
+        </w:tc>
+        <w:tc>
+          <w:tcPr>
+            <w:tcW w:w="6518" w:type="dxa"/>
+            <w:tcBorders>
+              <w:top w:val="nil"/>
+              <w:left w:val="nil"/>
+              <w:bottom w:val="nil"/>
+              <w:right w:val="nil"/>
+            </w:tcBorders>
+          </w:tcPr>
+          <w:p>
+            <w:pPr>
+              <w:spacing w:before="40" w:after="40"/>
+              <w:rPr>
+                <w:rFonts w:ascii="GDSTransportWebsite" w:hAnsi="GDSTransportWebsite"/>
+                <w:color w:val="0A0A0A"/>
+              </w:rPr>
+            </w:pPr>
+          </w:p>
+        </w:tc>
+      </w:tr>
+      <w:tr>
+        <w:tc>
+          <w:tcPr>
+            <w:tcW w:w="3542" w:type="dxa"/>
+            <w:tcBorders>
+              <w:top w:val="nil"/>
+              <w:left w:val="nil"/>
+              <w:bottom w:val="nil"/>
+              <w:right w:val="nil"/>
+            </w:tcBorders>
+          </w:tcPr>
+          <w:p>
+            <w:pPr>
+              <w:pStyle w:val="NormalWeb"/>
+              <w:spacing w:before="40" w:beforeAutospacing="0" w:after="40" w:afterAutospacing="0"/>
+              <w:rPr>
+                <w:rFonts w:ascii="GDSTransportWebsite" w:hAnsi="GDSTransportWebsite"/>
+                <w:b/>
+                <w:bCs/>
+                <w:color w:val="0A0A0A"/>
+                <w:shd w:val="clear" w:color="auto" w:fill="FFFFFF"/>
+              </w:rPr>
+            </w:pPr>
+            <w:r>
+              <w:rPr>
+                <w:rFonts w:ascii="GDSTransportWebsite" w:hAnsi="GDSTransportWebsite"/>
+                <w:b/>
+                <w:bCs/>
+                <w:color w:val="0A0A0A"/>
+                <w:shd w:val="clear" w:color="auto" w:fill="FFFFFF"/>
+              </w:rPr>
+              <w:t>Tell us why you want a telephone or video hearing</w:t>
+            </w:r>
+          </w:p>
+        </w:tc>
+        <w:tc>
+          <w:tcPr>
+            <w:tcW w:w="6518" w:type="dxa"/>
+            <w:tcBorders>
+              <w:top w:val="nil"/>
+              <w:left w:val="nil"/>
+              <w:bottom w:val="nil"/>
+              <w:right w:val="nil"/>
+            </w:tcBorders>
+          </w:tcPr>
+          <w:p>
+            <w:pPr>
+              <w:spacing w:before="40" w:after="40"/>
+              <w:rPr>
+                <w:rFonts w:ascii="GDSTransportWebsite" w:hAnsi="GDSTransportWebsite"/>
+                <w:color w:val="0A0A0A"/>
+              </w:rPr>
+            </w:pPr>
+            <w:r>
+              <w:rPr>
+                <w:rFonts w:ascii="GDSTransportWebsite" w:hAnsi="GDSTransportWebsite"/>
+                <w:color w:val="0A0A0A"/>
+              </w:rPr>
+              <w:t>&lt;&lt;</w:t>
+            </w:r>
+            <w:r>
+              <w:rPr>
+                <w:rFonts w:ascii="GDSTransportWebsite" w:hAnsi="GDSTransportWebsite"/>
+                <w:color w:val="0A0A0A"/>
+              </w:rPr>
+              <w:t xml:space="preserve"> </w:t>
+            </w:r>
+            <w:proofErr w:type="spellStart"/>
+            <w:r>
+              <w:rPr>
+                <w:rFonts w:ascii="GDSTransportWebsite" w:hAnsi="GDSTransportWebsite"/>
+                <w:color w:val="0A0A0A"/>
+              </w:rPr>
+              <w:t>lipExtraDQ</w:t>
+            </w:r>
+            <w:r>
+              <w:rPr>
+                <w:rFonts w:ascii="GDSTransportWebsite" w:hAnsi="GDSTransportWebsite"/>
+                <w:color w:val="0A0A0A"/>
+              </w:rPr>
+              <w:t>.</w:t>
+            </w:r>
+            <w:r>
+              <w:rPr>
+                <w:rFonts w:ascii="GDSTransportWebsite" w:hAnsi="GDSTransportWebsite"/>
+                <w:color w:val="0A0A0A"/>
+              </w:rPr>
+              <w:t>whyPhoneOrVideoHearing</w:t>
+            </w:r>
+            <w:proofErr w:type="spellEnd"/>
+            <w:r>
+              <w:rPr>
+                <w:rFonts w:ascii="GDSTransportWebsite" w:hAnsi="GDSTransportWebsite"/>
+                <w:color w:val="0A0A0A"/>
+              </w:rPr>
+              <w:t>&gt;&gt;</w:t>
+            </w:r>
+          </w:p>
+        </w:tc>
+      </w:tr>
+      <w:tr>
+        <w:tc>
+          <w:tcPr>
+            <w:tcW w:w="3542" w:type="dxa"/>
+            <w:tcBorders>
+              <w:top w:val="nil"/>
+              <w:left w:val="nil"/>
+              <w:bottom w:val="nil"/>
+              <w:right w:val="nil"/>
+            </w:tcBorders>
+          </w:tcPr>
+          <w:p>
+            <w:pPr>
+              <w:pStyle w:val="NormalWeb"/>
+              <w:spacing w:before="40" w:beforeAutospacing="0" w:after="40" w:afterAutospacing="0"/>
+              <w:rPr>
+                <w:rFonts w:ascii="GDSTransportWebsite" w:hAnsi="GDSTransportWebsite"/>
+                <w:b/>
+                <w:bCs/>
+                <w:color w:val="0A0A0A"/>
+                <w:shd w:val="clear" w:color="auto" w:fill="FFFFFF"/>
+              </w:rPr>
+            </w:pPr>
+            <w:r>
+              <w:rPr>
+                <w:rFonts w:ascii="GDSTransportWebsite" w:hAnsi="GDSTransportWebsite"/>
+                <w:b/>
+                <w:bCs/>
+                <w:color w:val="0A0A0A"/>
+                <w:shd w:val="clear" w:color="auto" w:fill="FFFFFF"/>
+              </w:rPr>
+              <w:t>&lt;&lt;er_&gt;</w:t>
+            </w:r>
+            <w:r>
+              <w:rPr>
+                <w:rFonts w:ascii="GDSTransportWebsite" w:hAnsi="GDSTransportWebsite"/>
+                <w:b/>
+                <w:bCs/>
+                <w:color w:val="0A0A0A"/>
+                <w:shd w:val="clear" w:color="auto" w:fill="FFFFFF"/>
+              </w:rPr>
+              <w:t>&gt;</w:t>
+            </w:r>
+          </w:p>
+        </w:tc>
+        <w:tc>
+          <w:tcPr>
+            <w:tcW w:w="6518" w:type="dxa"/>
+            <w:tcBorders>
+              <w:top w:val="nil"/>
+              <w:left w:val="nil"/>
+              <w:bottom w:val="nil"/>
+              <w:right w:val="nil"/>
+            </w:tcBorders>
+          </w:tcPr>
+          <w:p>
+            <w:pPr>
+              <w:spacing w:before="40" w:after="40"/>
+              <w:rPr>
+                <w:rFonts w:ascii="GDSTransportWebsite" w:hAnsi="GDSTransportWebsite"/>
+                <w:color w:val="0A0A0A"/>
+              </w:rPr>
+            </w:pPr>
+          </w:p>
+        </w:tc>
+      </w:tr>
+    </w:tbl>
     <w:p>
       <w:pPr>
         <w:pBdr>
@@ -10188,6 +10600,7 @@
                 <w:rFonts w:ascii="GDSTransportWebsite" w:hAnsi="GDSTransportWebsite"/>
                 <w:color w:val="0A0A0A"/>
               </w:rPr>
+              <w:lastRenderedPageBreak/>
               <w:t>Person</w:t>
             </w:r>
             <w:r>
@@ -10588,7 +11001,6 @@
                 <w:color w:val="0A0A0A"/>
                 <w:shd w:val="clear" w:color="auto" w:fill="FFFFFF"/>
               </w:rPr>
-              <w:lastRenderedPageBreak/>
               <w:t>&lt;&lt;er_</w:t>
             </w:r>
             <w:r>
@@ -13119,10 +13531,6 @@
 </file>
 
 <file path=customXml/item1.xml><?xml version="1.0" encoding="utf-8"?>
-<b:Sources xmlns:b="http://schemas.openxmlformats.org/officeDocument/2006/bibliography" xmlns="http://schemas.openxmlformats.org/officeDocument/2006/bibliography" SelectedStyle="\APASixthEditionOfficeOnline.xsl" StyleName="APA" Version="6"/>
-</file>
-
-<file path=customXml/item2.xml><?xml version="1.0" encoding="utf-8"?>
 <ct:contentTypeSchema xmlns:ct="http://schemas.microsoft.com/office/2006/metadata/contentType" xmlns:ma="http://schemas.microsoft.com/office/2006/metadata/properties/metaAttributes" ct:_="" ma:_="" ma:contentTypeName="_CtTemplate" ma:contentTypeID="0x01010064A5FDCCFB03F540B94405305D7DE14F00A4F8B82F7CEF57469A8FE5CEAB7A0EE0" ma:contentTypeVersion="53" ma:contentTypeDescription="Part of Template Management with Site Columns representing custom attributes." ma:contentTypeScope="" ma:versionID="69a47f6434bbb6ed0a644919a98a9681">
   <xsd:schema xmlns:xsd="http://www.w3.org/2001/XMLSchema" xmlns:xs="http://www.w3.org/2001/XMLSchema" xmlns:p="http://schemas.microsoft.com/office/2006/metadata/properties" xmlns:ns2="f336f4fe-8719-4ea2-b5d6-29b3a580aeb4" xmlns:ns3="b57b892a-dd61-4bba-b372-a8d93da2c7e6" targetNamespace="http://schemas.microsoft.com/office/2006/metadata/properties" ma:root="true" ma:fieldsID="71934021bdb6f6617baa79601bda5045" ns2:_="" ns3:_="">
     <xsd:import namespace="f336f4fe-8719-4ea2-b5d6-29b3a580aeb4"/>
@@ -13437,16 +13845,11 @@
 </ct:contentTypeSchema>
 </file>
 
-<file path=customXml/item3.xml><?xml version="1.0" encoding="utf-8"?>
-<?mso-contentType ?>
-<FormTemplates xmlns="http://schemas.microsoft.com/sharepoint/v3/contenttype/forms">
-  <Display>DocumentLibraryForm</Display>
-  <Edit>DocumentLibraryForm</Edit>
-  <New>DocumentLibraryForm</New>
-</FormTemplates>
+<file path=customXml/item2.xml><?xml version="1.0" encoding="utf-8"?>
+<b:Sources xmlns:b="http://schemas.openxmlformats.org/officeDocument/2006/bibliography" xmlns="http://schemas.openxmlformats.org/officeDocument/2006/bibliography" SelectedStyle="\APASixthEditionOfficeOnline.xsl" StyleName="APA" Version="6"/>
 </file>
 
-<file path=customXml/item4.xml><?xml version="1.0" encoding="utf-8"?>
+<file path=customXml/item3.xml><?xml version="1.0" encoding="utf-8"?>
 <p:properties xmlns:p="http://schemas.microsoft.com/office/2006/metadata/properties" xmlns:xsi="http://www.w3.org/2001/XMLSchema-instance" xmlns:pc="http://schemas.microsoft.com/office/infopath/2007/PartnerControls">
   <documentManagement>
     <Stage xmlns="f336f4fe-8719-4ea2-b5d6-29b3a580aeb4">Draft</Stage>
@@ -13464,15 +13867,16 @@
 </p:properties>
 </file>
 
-<file path=customXml/itemProps1.xml><?xml version="1.0" encoding="utf-8"?>
-<ds:datastoreItem xmlns:ds="http://schemas.openxmlformats.org/officeDocument/2006/customXml" ds:itemID="{5C627932-C981-4CFE-9BA8-667150120D32}">
-  <ds:schemaRefs>
-    <ds:schemaRef ds:uri="http://schemas.openxmlformats.org/officeDocument/2006/bibliography"/>
-  </ds:schemaRefs>
-</ds:datastoreItem>
+<file path=customXml/item4.xml><?xml version="1.0" encoding="utf-8"?>
+<?mso-contentType ?>
+<FormTemplates xmlns="http://schemas.microsoft.com/sharepoint/v3/contenttype/forms">
+  <Display>DocumentLibraryForm</Display>
+  <Edit>DocumentLibraryForm</Edit>
+  <New>DocumentLibraryForm</New>
+</FormTemplates>
 </file>
 
-<file path=customXml/itemProps2.xml><?xml version="1.0" encoding="utf-8"?>
+<file path=customXml/itemProps1.xml><?xml version="1.0" encoding="utf-8"?>
 <ds:datastoreItem xmlns:ds="http://schemas.openxmlformats.org/officeDocument/2006/customXml" ds:itemID="{F50568C7-0D63-49D8-828E-6EA48601E6B9}">
   <ds:schemaRefs>
     <ds:schemaRef ds:uri="http://schemas.microsoft.com/office/2006/metadata/contentType"/>
@@ -13491,15 +13895,15 @@
 </ds:datastoreItem>
 </file>
 
-<file path=customXml/itemProps3.xml><?xml version="1.0" encoding="utf-8"?>
-<ds:datastoreItem xmlns:ds="http://schemas.openxmlformats.org/officeDocument/2006/customXml" ds:itemID="{B979ABCF-6006-4211-8C04-D08E1C55C8F9}">
+<file path=customXml/itemProps2.xml><?xml version="1.0" encoding="utf-8"?>
+<ds:datastoreItem xmlns:ds="http://schemas.openxmlformats.org/officeDocument/2006/customXml" ds:itemID="{5C627932-C981-4CFE-9BA8-667150120D32}">
   <ds:schemaRefs>
-    <ds:schemaRef ds:uri="http://schemas.microsoft.com/sharepoint/v3/contenttype/forms"/>
+    <ds:schemaRef ds:uri="http://schemas.openxmlformats.org/officeDocument/2006/bibliography"/>
   </ds:schemaRefs>
 </ds:datastoreItem>
 </file>
 
-<file path=customXml/itemProps4.xml><?xml version="1.0" encoding="utf-8"?>
+<file path=customXml/itemProps3.xml><?xml version="1.0" encoding="utf-8"?>
 <ds:datastoreItem xmlns:ds="http://schemas.openxmlformats.org/officeDocument/2006/customXml" ds:itemID="{167D3FB0-0D1A-4A81-8A96-EE2F37F3B125}">
   <ds:schemaRefs>
     <ds:schemaRef ds:uri="http://schemas.microsoft.com/office/2006/metadata/properties"/>
@@ -13509,6 +13913,14 @@
 </ds:datastoreItem>
 </file>
 
+<file path=customXml/itemProps4.xml><?xml version="1.0" encoding="utf-8"?>
+<ds:datastoreItem xmlns:ds="http://schemas.openxmlformats.org/officeDocument/2006/customXml" ds:itemID="{B979ABCF-6006-4211-8C04-D08E1C55C8F9}">
+  <ds:schemaRefs>
+    <ds:schemaRef ds:uri="http://schemas.microsoft.com/sharepoint/v3/contenttype/forms"/>
+  </ds:schemaRefs>
+</ds:datastoreItem>
+</file>
+
 <file path=docMetadata/LabelInfo.xml><?xml version="1.0" encoding="utf-8"?>
 <clbl:labelList xmlns:clbl="http://schemas.microsoft.com/office/2020/mipLabelMetadata">
   <clbl:label id="{fa22dce2-39a9-4bf4-a557-7a50b593b56a}" enabled="1" method="Privileged" siteId="{3e0088dc-0629-4ae6-aa8c-813e7a296f50}" contentBits="0" removed="0"/>

</xml_diff>

<commit_message>
CIV-12317 Add "give evidence yourself" details to DQ template
</commit_message>
<xml_diff>
--- a/docker/docmosis/templates/CV-SPC-HRN-ENG-LIP-01282.docx
+++ b/docker/docmosis/templates/CV-SPC-HRN-ENG-LIP-01282.docx
@@ -1,6 +1,6 @@
 
 <file path=word/document.xml><?xml version="1.0" encoding="utf-8"?>
-<w:document xmlns:wpc="http://schemas.microsoft.com/office/word/2010/wordprocessingCanvas" xmlns:cx="http://schemas.microsoft.com/office/drawing/2014/chartex" xmlns:cx1="http://schemas.microsoft.com/office/drawing/2015/9/8/chartex" xmlns:cx2="http://schemas.microsoft.com/office/drawing/2015/10/21/chartex" xmlns:cx3="http://schemas.microsoft.com/office/drawing/2016/5/9/chartex" xmlns:cx4="http://schemas.microsoft.com/office/drawing/2016/5/10/chartex" xmlns:cx5="http://schemas.microsoft.com/office/drawing/2016/5/11/chartex" xmlns:cx6="http://schemas.microsoft.com/office/drawing/2016/5/12/chartex" xmlns:cx7="http://schemas.microsoft.com/office/drawing/2016/5/13/chartex" xmlns:cx8="http://schemas.microsoft.com/office/drawing/2016/5/14/chartex" xmlns:mc="http://schemas.openxmlformats.org/markup-compatibility/2006" xmlns:aink="http://schemas.microsoft.com/office/drawing/2016/ink" xmlns:am3d="http://schemas.microsoft.com/office/drawing/2017/model3d" xmlns:o="urn:schemas-microsoft-com:office:office" xmlns:oel="http://schemas.microsoft.com/office/2019/extlst" xmlns:r="http://schemas.openxmlformats.org/officeDocument/2006/relationships" xmlns:m="http://schemas.openxmlformats.org/officeDocument/2006/math" xmlns:v="urn:schemas-microsoft-com:vml" xmlns:wp14="http://schemas.microsoft.com/office/word/2010/wordprocessingDrawing" xmlns:wp="http://schemas.openxmlformats.org/drawingml/2006/wordprocessingDrawing" xmlns:w10="urn:schemas-microsoft-com:office:word" xmlns:w="http://schemas.openxmlformats.org/wordprocessingml/2006/main" xmlns:w14="http://schemas.microsoft.com/office/word/2010/wordml" xmlns:w15="http://schemas.microsoft.com/office/word/2012/wordml" xmlns:w16cex="http://schemas.microsoft.com/office/word/2018/wordml/cex" xmlns:w16cid="http://schemas.microsoft.com/office/word/2016/wordml/cid" xmlns:w16="http://schemas.microsoft.com/office/word/2018/wordml" xmlns:w16du="http://schemas.microsoft.com/office/word/2023/wordml/word16du" xmlns:w16sdtdh="http://schemas.microsoft.com/office/word/2020/wordml/sdtdatahash" xmlns:w16se="http://schemas.microsoft.com/office/word/2015/wordml/symex" xmlns:wpg="http://schemas.microsoft.com/office/word/2010/wordprocessingGroup" xmlns:wpi="http://schemas.microsoft.com/office/word/2010/wordprocessingInk" xmlns:wne="http://schemas.microsoft.com/office/word/2006/wordml" xmlns:wps="http://schemas.microsoft.com/office/word/2010/wordprocessingShape" mc:Ignorable="w14 w15 w16se w16cid w16 w16cex w16sdtdh wp14">
+<w:document xmlns:wpc="http://schemas.microsoft.com/office/word/2010/wordprocessingCanvas" xmlns:cx="http://schemas.microsoft.com/office/drawing/2014/chartex" xmlns:cx1="http://schemas.microsoft.com/office/drawing/2015/9/8/chartex" xmlns:cx2="http://schemas.microsoft.com/office/drawing/2015/10/21/chartex" xmlns:cx3="http://schemas.microsoft.com/office/drawing/2016/5/9/chartex" xmlns:cx4="http://schemas.microsoft.com/office/drawing/2016/5/10/chartex" xmlns:cx5="http://schemas.microsoft.com/office/drawing/2016/5/11/chartex" xmlns:cx6="http://schemas.microsoft.com/office/drawing/2016/5/12/chartex" xmlns:cx7="http://schemas.microsoft.com/office/drawing/2016/5/13/chartex" xmlns:cx8="http://schemas.microsoft.com/office/drawing/2016/5/14/chartex" xmlns:mc="http://schemas.openxmlformats.org/markup-compatibility/2006" xmlns:aink="http://schemas.microsoft.com/office/drawing/2016/ink" xmlns:am3d="http://schemas.microsoft.com/office/drawing/2017/model3d" xmlns:o="urn:schemas-microsoft-com:office:office" xmlns:oel="http://schemas.microsoft.com/office/2019/extlst" xmlns:r="http://schemas.openxmlformats.org/officeDocument/2006/relationships" xmlns:m="http://schemas.openxmlformats.org/officeDocument/2006/math" xmlns:v="urn:schemas-microsoft-com:vml" xmlns:wp14="http://schemas.microsoft.com/office/word/2010/wordprocessingDrawing" xmlns:wp="http://schemas.openxmlformats.org/drawingml/2006/wordprocessingDrawing" xmlns:w10="urn:schemas-microsoft-com:office:word" xmlns:w="http://schemas.openxmlformats.org/wordprocessingml/2006/main" xmlns:w14="http://schemas.microsoft.com/office/word/2010/wordml" xmlns:w15="http://schemas.microsoft.com/office/word/2012/wordml" xmlns:w16cex="http://schemas.microsoft.com/office/word/2018/wordml/cex" xmlns:w16cid="http://schemas.microsoft.com/office/word/2016/wordml/cid" xmlns:w16="http://schemas.microsoft.com/office/word/2018/wordml" xmlns:w16du="http://schemas.microsoft.com/office/word/2023/wordml/word16du" xmlns:w16sdtdh="http://schemas.microsoft.com/office/word/2020/wordml/sdtdatahash" xmlns:w16se="http://schemas.microsoft.com/office/word/2015/wordml/symex" xmlns:wpg="http://schemas.microsoft.com/office/word/2010/wordprocessingGroup" xmlns:wpi="http://schemas.microsoft.com/office/word/2010/wordprocessingInk" xmlns:wne="http://schemas.microsoft.com/office/word/2006/wordml" xmlns:wps="http://schemas.microsoft.com/office/word/2010/wordprocessingShape" mc:Ignorable="w14 w15 w16se w16cid w16 w16cex w16sdtdh w16du wp14">
   <w:body>
     <w:p>
       <w:pPr>
@@ -444,20 +444,9 @@
                 <w:sz w:val="20"/>
                 <w:szCs w:val="20"/>
               </w:rPr>
-              <w:t>Received: &lt;</w:t>
-            </w:r>
-            <w:proofErr w:type="gramStart"/>
-            <w:r>
-              <w:rPr>
-                <w:rFonts w:ascii="GDSTransportWebsite" w:eastAsia="Times New Roman" w:hAnsi="GDSTransportWebsite" w:cs="Times New Roman"/>
-                <w:color w:val="60686D"/>
-                <w:sz w:val="20"/>
-                <w:szCs w:val="20"/>
-              </w:rPr>
-              <w:t>&lt;{</w:t>
-            </w:r>
-            <w:proofErr w:type="spellStart"/>
-            <w:proofErr w:type="gramEnd"/>
+              <w:t>Received: &lt;&lt;{</w:t>
+            </w:r>
+            <w:proofErr w:type="spellStart"/>
             <w:r>
               <w:rPr>
                 <w:rFonts w:ascii="GDSTransportWebsite" w:eastAsia="Times New Roman" w:hAnsi="GDSTransportWebsite" w:cs="Times New Roman"/>
@@ -716,23 +705,7 @@
                 <w:rFonts w:ascii="GDSTransportWebsite" w:hAnsi="GDSTransportWebsite"/>
                 <w:color w:val="0A0A0A"/>
               </w:rPr>
-              <w:t>&lt;&lt;cs_{</w:t>
-            </w:r>
-            <w:proofErr w:type="gramStart"/>
-            <w:r>
-              <w:rPr>
-                <w:rFonts w:ascii="GDSTransportWebsite" w:hAnsi="GDSTransportWebsite"/>
-                <w:color w:val="0A0A0A"/>
-              </w:rPr>
-              <w:t>applicant.primaryAddress.AddressLine</w:t>
-            </w:r>
-            <w:proofErr w:type="gramEnd"/>
-            <w:r>
-              <w:rPr>
-                <w:rFonts w:ascii="GDSTransportWebsite" w:hAnsi="GDSTransportWebsite"/>
-                <w:color w:val="0A0A0A"/>
-              </w:rPr>
-              <w:t>1!=null}&gt;&gt;&lt;&lt;applicant.primaryAddress.AddressLine1&gt;&gt;&lt;&lt;es_&gt;&gt;&lt;&lt;cs_{!isBlank(applicant.primaryAddress.AddressLine2)}&gt;&gt;</w:t>
+              <w:t>&lt;&lt;cs_{applicant.primaryAddress.AddressLine1!=null}&gt;&gt;&lt;&lt;applicant.primaryAddress.AddressLine1&gt;&gt;&lt;&lt;es_&gt;&gt;&lt;&lt;cs_{!isBlank(applicant.primaryAddress.AddressLine2)}&gt;&gt;</w:t>
             </w:r>
           </w:p>
           <w:p>
@@ -749,23 +722,71 @@
                 <w:rFonts w:ascii="GDSTransportWebsite" w:hAnsi="GDSTransportWebsite"/>
                 <w:color w:val="0A0A0A"/>
               </w:rPr>
+              <w:t>&lt;&lt;applicant.primaryAddress.AddressLine2&gt;&gt;&lt;&lt;es_&gt;&gt;&lt;&lt;cs_{!isBlank(applicant.primaryAddress.AddressLine3)}&gt;&gt;</w:t>
+            </w:r>
+          </w:p>
+          <w:p>
+            <w:pPr>
+              <w:spacing w:before="40" w:after="40"/>
+              <w:rPr>
+                <w:rFonts w:ascii="GDSTransportWebsite" w:hAnsi="GDSTransportWebsite"/>
+                <w:color w:val="0A0A0A"/>
+              </w:rPr>
+            </w:pPr>
+            <w:r>
+              <w:rPr>
+                <w:rFonts w:ascii="GDSTransportWebsite" w:hAnsi="GDSTransportWebsite"/>
+                <w:color w:val="0A0A0A"/>
+              </w:rPr>
+              <w:t>&lt;&lt;applicant.primaryAddress.AddressLine3&gt;&gt;&lt;&lt;es_&gt;&gt;&lt;&lt;cs_{!isBlank(applicant.primaryAddress.PostTown)}&gt;&gt;</w:t>
+            </w:r>
+          </w:p>
+          <w:p>
+            <w:pPr>
+              <w:spacing w:before="40" w:after="40"/>
+              <w:rPr>
+                <w:rFonts w:ascii="GDSTransportWebsite" w:hAnsi="GDSTransportWebsite"/>
+                <w:color w:val="0A0A0A"/>
+              </w:rPr>
+            </w:pPr>
+            <w:r>
+              <w:rPr>
+                <w:rFonts w:ascii="GDSTransportWebsite" w:hAnsi="GDSTransportWebsite"/>
+                <w:color w:val="0A0A0A"/>
+              </w:rPr>
               <w:t>&lt;&lt;</w:t>
             </w:r>
-            <w:proofErr w:type="gramStart"/>
-            <w:r>
-              <w:rPr>
-                <w:rFonts w:ascii="GDSTransportWebsite" w:hAnsi="GDSTransportWebsite"/>
-                <w:color w:val="0A0A0A"/>
-              </w:rPr>
-              <w:t>applicant.primaryAddress.AddressLine</w:t>
-            </w:r>
-            <w:proofErr w:type="gramEnd"/>
-            <w:r>
-              <w:rPr>
-                <w:rFonts w:ascii="GDSTransportWebsite" w:hAnsi="GDSTransportWebsite"/>
-                <w:color w:val="0A0A0A"/>
-              </w:rPr>
-              <w:t>2&gt;&gt;&lt;&lt;es_&gt;&gt;&lt;&lt;cs_{!isBlank(applicant.primaryAddress.AddressLine3)}&gt;&gt;</w:t>
+            <w:proofErr w:type="spellStart"/>
+            <w:r>
+              <w:rPr>
+                <w:rFonts w:ascii="GDSTransportWebsite" w:hAnsi="GDSTransportWebsite"/>
+                <w:color w:val="0A0A0A"/>
+              </w:rPr>
+              <w:t>applicant.primaryAddress.PostTown</w:t>
+            </w:r>
+            <w:proofErr w:type="spellEnd"/>
+            <w:r>
+              <w:rPr>
+                <w:rFonts w:ascii="GDSTransportWebsite" w:hAnsi="GDSTransportWebsite"/>
+                <w:color w:val="0A0A0A"/>
+              </w:rPr>
+              <w:t>&gt;&gt;&lt;&lt;es_&gt;&gt;</w:t>
+            </w:r>
+          </w:p>
+          <w:p>
+            <w:pPr>
+              <w:spacing w:before="40" w:after="40"/>
+              <w:rPr>
+                <w:rFonts w:ascii="GDSTransportWebsite" w:hAnsi="GDSTransportWebsite"/>
+                <w:color w:val="0A0A0A"/>
+              </w:rPr>
+            </w:pPr>
+            <w:r>
+              <w:rPr>
+                <w:rFonts w:ascii="GDSTransportWebsite" w:hAnsi="GDSTransportWebsite"/>
+                <w:color w:val="0A0A0A"/>
+              </w:rPr>
+              <w:t>&lt;&lt;applicant.primaryAddress.PostCode&gt;&gt;&lt;&lt;cs_{!isBlank(applicant.primaryAddress.Country)}&gt;&gt;</w:t>
             </w:r>
           </w:p>
           <w:p>
@@ -783,106 +804,7 @@
               </w:rPr>
               <w:t>&lt;&lt;</w:t>
             </w:r>
-            <w:proofErr w:type="gramStart"/>
-            <w:r>
-              <w:rPr>
-                <w:rFonts w:ascii="GDSTransportWebsite" w:hAnsi="GDSTransportWebsite"/>
-                <w:color w:val="0A0A0A"/>
-              </w:rPr>
-              <w:t>applicant.primaryAddress.AddressLine</w:t>
-            </w:r>
-            <w:proofErr w:type="gramEnd"/>
-            <w:r>
-              <w:rPr>
-                <w:rFonts w:ascii="GDSTransportWebsite" w:hAnsi="GDSTransportWebsite"/>
-                <w:color w:val="0A0A0A"/>
-              </w:rPr>
-              <w:t>3&gt;&gt;&lt;&lt;es_&gt;&gt;&lt;&lt;cs_{!isBlank(applicant.primaryAddress.PostTown)}&gt;&gt;</w:t>
-            </w:r>
-          </w:p>
-          <w:p>
-            <w:pPr>
-              <w:spacing w:before="40" w:after="40"/>
-              <w:rPr>
-                <w:rFonts w:ascii="GDSTransportWebsite" w:hAnsi="GDSTransportWebsite"/>
-                <w:color w:val="0A0A0A"/>
-              </w:rPr>
-            </w:pPr>
-            <w:r>
-              <w:rPr>
-                <w:rFonts w:ascii="GDSTransportWebsite" w:hAnsi="GDSTransportWebsite"/>
-                <w:color w:val="0A0A0A"/>
-              </w:rPr>
-              <w:t>&lt;&lt;</w:t>
-            </w:r>
-            <w:proofErr w:type="spellStart"/>
-            <w:proofErr w:type="gramStart"/>
-            <w:r>
-              <w:rPr>
-                <w:rFonts w:ascii="GDSTransportWebsite" w:hAnsi="GDSTransportWebsite"/>
-                <w:color w:val="0A0A0A"/>
-              </w:rPr>
-              <w:t>applicant.primaryAddress.PostTown</w:t>
-            </w:r>
-            <w:proofErr w:type="spellEnd"/>
-            <w:proofErr w:type="gramEnd"/>
-            <w:r>
-              <w:rPr>
-                <w:rFonts w:ascii="GDSTransportWebsite" w:hAnsi="GDSTransportWebsite"/>
-                <w:color w:val="0A0A0A"/>
-              </w:rPr>
-              <w:t>&gt;&gt;&lt;&lt;es_&gt;&gt;</w:t>
-            </w:r>
-          </w:p>
-          <w:p>
-            <w:pPr>
-              <w:spacing w:before="40" w:after="40"/>
-              <w:rPr>
-                <w:rFonts w:ascii="GDSTransportWebsite" w:hAnsi="GDSTransportWebsite"/>
-                <w:color w:val="0A0A0A"/>
-              </w:rPr>
-            </w:pPr>
-            <w:r>
-              <w:rPr>
-                <w:rFonts w:ascii="GDSTransportWebsite" w:hAnsi="GDSTransportWebsite"/>
-                <w:color w:val="0A0A0A"/>
-              </w:rPr>
-              <w:t>&lt;&lt;</w:t>
-            </w:r>
-            <w:proofErr w:type="gramStart"/>
-            <w:r>
-              <w:rPr>
-                <w:rFonts w:ascii="GDSTransportWebsite" w:hAnsi="GDSTransportWebsite"/>
-                <w:color w:val="0A0A0A"/>
-              </w:rPr>
-              <w:t>applicant.primaryAddress.PostCode</w:t>
-            </w:r>
-            <w:proofErr w:type="gramEnd"/>
-            <w:r>
-              <w:rPr>
-                <w:rFonts w:ascii="GDSTransportWebsite" w:hAnsi="GDSTransportWebsite"/>
-                <w:color w:val="0A0A0A"/>
-              </w:rPr>
-              <w:t>&gt;&gt;&lt;&lt;cs_{!isBlank(applicant.primaryAddress.Country)}&gt;&gt;</w:t>
-            </w:r>
-          </w:p>
-          <w:p>
-            <w:pPr>
-              <w:spacing w:before="40" w:after="40"/>
-              <w:rPr>
-                <w:rFonts w:ascii="GDSTransportWebsite" w:hAnsi="GDSTransportWebsite"/>
-                <w:color w:val="0A0A0A"/>
-              </w:rPr>
-            </w:pPr>
-            <w:r>
-              <w:rPr>
-                <w:rFonts w:ascii="GDSTransportWebsite" w:hAnsi="GDSTransportWebsite"/>
-                <w:color w:val="0A0A0A"/>
-              </w:rPr>
-              <w:t>&lt;&lt;</w:t>
-            </w:r>
-            <w:proofErr w:type="spellStart"/>
-            <w:proofErr w:type="gramStart"/>
+            <w:proofErr w:type="spellStart"/>
             <w:r>
               <w:rPr>
                 <w:rFonts w:ascii="GDSTransportWebsite" w:hAnsi="GDSTransportWebsite"/>
@@ -891,7 +813,6 @@
               <w:t>applicant.primaryAddress.Country</w:t>
             </w:r>
             <w:proofErr w:type="spellEnd"/>
-            <w:proofErr w:type="gramEnd"/>
             <w:r>
               <w:rPr>
                 <w:rFonts w:ascii="GDSTransportWebsite" w:hAnsi="GDSTransportWebsite"/>
@@ -1001,7 +922,6 @@
               <w:t>(</w:t>
             </w:r>
             <w:proofErr w:type="spellStart"/>
-            <w:proofErr w:type="gramStart"/>
             <w:r>
               <w:rPr>
                 <w:rFonts w:ascii="GDSTransportWebsite" w:hAnsi="GDSTransportWebsite"/>
@@ -1010,7 +930,6 @@
               <w:t>applicant.phoneNumber</w:t>
             </w:r>
             <w:proofErr w:type="spellEnd"/>
-            <w:proofErr w:type="gramEnd"/>
             <w:r>
               <w:rPr>
                 <w:rFonts w:ascii="GDSTransportWebsite" w:hAnsi="GDSTransportWebsite"/>
@@ -1114,7 +1033,6 @@
               <w:t>(</w:t>
             </w:r>
             <w:proofErr w:type="spellStart"/>
-            <w:proofErr w:type="gramStart"/>
             <w:r>
               <w:rPr>
                 <w:rFonts w:ascii="GDSTransportWebsite" w:hAnsi="GDSTransportWebsite"/>
@@ -1123,7 +1041,6 @@
               <w:t>applicant.emailAddress</w:t>
             </w:r>
             <w:proofErr w:type="spellEnd"/>
-            <w:proofErr w:type="gramEnd"/>
             <w:r>
               <w:rPr>
                 <w:rFonts w:ascii="GDSTransportWebsite" w:hAnsi="GDSTransportWebsite"/>
@@ -1434,23 +1351,7 @@
                 <w:rFonts w:ascii="GDSTransportWebsite" w:hAnsi="GDSTransportWebsite"/>
                 <w:color w:val="0A0A0A"/>
               </w:rPr>
-              <w:t>&lt;&lt;cs_{primaryAddress.AddressLine</w:t>
-            </w:r>
-            <w:proofErr w:type="gramStart"/>
-            <w:r>
-              <w:rPr>
-                <w:rFonts w:ascii="GDSTransportWebsite" w:hAnsi="GDSTransportWebsite"/>
-                <w:color w:val="0A0A0A"/>
-              </w:rPr>
-              <w:t>1!=</w:t>
-            </w:r>
-            <w:proofErr w:type="gramEnd"/>
-            <w:r>
-              <w:rPr>
-                <w:rFonts w:ascii="GDSTransportWebsite" w:hAnsi="GDSTransportWebsite"/>
-                <w:color w:val="0A0A0A"/>
-              </w:rPr>
-              <w:t>null}&gt;&gt;&lt;&lt;primaryAddress.AddressLine1&gt;&gt;&lt;&lt;es_&gt;&gt;&lt;&lt;cs_{!isBlank(primaryAddress.AddressLine2)}&gt;&gt;</w:t>
+              <w:t>&lt;&lt;cs_{primaryAddress.AddressLine1!=null}&gt;&gt;&lt;&lt;primaryAddress.AddressLine1&gt;&gt;&lt;&lt;es_&gt;&gt;&lt;&lt;cs_{!isBlank(primaryAddress.AddressLine2)}&gt;&gt;</w:t>
             </w:r>
           </w:p>
           <w:p>
@@ -1468,55 +1369,23 @@
                 <w:color w:val="0A0A0A"/>
               </w:rPr>
               <w:lastRenderedPageBreak/>
-              <w:t>&lt;&lt;primaryAddress.AddressLine2&gt;&gt;&lt;&lt;es_&gt;&gt;&lt;&lt;cs_</w:t>
-            </w:r>
-            <w:proofErr w:type="gramStart"/>
-            <w:r>
-              <w:rPr>
-                <w:rFonts w:ascii="GDSTransportWebsite" w:hAnsi="GDSTransportWebsite"/>
-                <w:color w:val="0A0A0A"/>
-              </w:rPr>
-              <w:t>{!isBlank</w:t>
-            </w:r>
-            <w:proofErr w:type="gramEnd"/>
-            <w:r>
-              <w:rPr>
-                <w:rFonts w:ascii="GDSTransportWebsite" w:hAnsi="GDSTransportWebsite"/>
-                <w:color w:val="0A0A0A"/>
-              </w:rPr>
-              <w:t>(primaryAddress.AddressLine3)}&gt;&gt;</w:t>
-            </w:r>
-          </w:p>
-          <w:p>
-            <w:pPr>
-              <w:spacing w:before="40" w:after="40"/>
-              <w:rPr>
-                <w:rFonts w:ascii="GDSTransportWebsite" w:hAnsi="GDSTransportWebsite"/>
-                <w:color w:val="0A0A0A"/>
-              </w:rPr>
-            </w:pPr>
-            <w:r>
-              <w:rPr>
-                <w:rFonts w:ascii="GDSTransportWebsite" w:hAnsi="GDSTransportWebsite"/>
-                <w:color w:val="0A0A0A"/>
-              </w:rPr>
-              <w:t>&lt;&lt;primaryAddress.AddressLine3&gt;&gt;&lt;&lt;es_&gt;&gt;&lt;&lt;cs_</w:t>
-            </w:r>
-            <w:proofErr w:type="gramStart"/>
-            <w:r>
-              <w:rPr>
-                <w:rFonts w:ascii="GDSTransportWebsite" w:hAnsi="GDSTransportWebsite"/>
-                <w:color w:val="0A0A0A"/>
-              </w:rPr>
-              <w:t>{!isBlank</w:t>
-            </w:r>
-            <w:proofErr w:type="gramEnd"/>
-            <w:r>
-              <w:rPr>
-                <w:rFonts w:ascii="GDSTransportWebsite" w:hAnsi="GDSTransportWebsite"/>
-                <w:color w:val="0A0A0A"/>
-              </w:rPr>
-              <w:t>(primaryAddress.PostTown)}&gt;&gt;</w:t>
+              <w:t>&lt;&lt;primaryAddress.AddressLine2&gt;&gt;&lt;&lt;es_&gt;&gt;&lt;&lt;cs_{!isBlank(primaryAddress.AddressLine3)}&gt;&gt;</w:t>
+            </w:r>
+          </w:p>
+          <w:p>
+            <w:pPr>
+              <w:spacing w:before="40" w:after="40"/>
+              <w:rPr>
+                <w:rFonts w:ascii="GDSTransportWebsite" w:hAnsi="GDSTransportWebsite"/>
+                <w:color w:val="0A0A0A"/>
+              </w:rPr>
+            </w:pPr>
+            <w:r>
+              <w:rPr>
+                <w:rFonts w:ascii="GDSTransportWebsite" w:hAnsi="GDSTransportWebsite"/>
+                <w:color w:val="0A0A0A"/>
+              </w:rPr>
+              <w:t>&lt;&lt;primaryAddress.AddressLine3&gt;&gt;&lt;&lt;es_&gt;&gt;&lt;&lt;cs_{!isBlank(primaryAddress.PostTown)}&gt;&gt;</w:t>
             </w:r>
           </w:p>
           <w:p>
@@ -1564,23 +1433,7 @@
                 <w:rFonts w:ascii="GDSTransportWebsite" w:hAnsi="GDSTransportWebsite"/>
                 <w:color w:val="0A0A0A"/>
               </w:rPr>
-              <w:t>&lt;&lt;primaryAddress.PostCode&gt;&gt;&lt;&lt;cs_</w:t>
-            </w:r>
-            <w:proofErr w:type="gramStart"/>
-            <w:r>
-              <w:rPr>
-                <w:rFonts w:ascii="GDSTransportWebsite" w:hAnsi="GDSTransportWebsite"/>
-                <w:color w:val="0A0A0A"/>
-              </w:rPr>
-              <w:t>{!isBlank</w:t>
-            </w:r>
-            <w:proofErr w:type="gramEnd"/>
-            <w:r>
-              <w:rPr>
-                <w:rFonts w:ascii="GDSTransportWebsite" w:hAnsi="GDSTransportWebsite"/>
-                <w:color w:val="0A0A0A"/>
-              </w:rPr>
-              <w:t>(primaryAddress.Country)}&gt;&gt;</w:t>
+              <w:t>&lt;&lt;primaryAddress.PostCode&gt;&gt;&lt;&lt;cs_{!isBlank(primaryAddress.Country)}&gt;&gt;</w:t>
             </w:r>
           </w:p>
           <w:p>
@@ -2057,23 +1910,7 @@
                 <w:rFonts w:ascii="GDSTransportWebsite" w:hAnsi="GDSTransportWebsite"/>
                 <w:color w:val="0A0A0A"/>
               </w:rPr>
-              <w:t>.AddressLine</w:t>
-            </w:r>
-            <w:proofErr w:type="gramStart"/>
-            <w:r>
-              <w:rPr>
-                <w:rFonts w:ascii="GDSTransportWebsite" w:hAnsi="GDSTransportWebsite"/>
-                <w:color w:val="0A0A0A"/>
-              </w:rPr>
-              <w:t>1!=</w:t>
-            </w:r>
-            <w:proofErr w:type="gramEnd"/>
-            <w:r>
-              <w:rPr>
-                <w:rFonts w:ascii="GDSTransportWebsite" w:hAnsi="GDSTransportWebsite"/>
-                <w:color w:val="0A0A0A"/>
-              </w:rPr>
-              <w:t>null}&gt;&gt;</w:t>
+              <w:t>.AddressLine1!=null}&gt;&gt;</w:t>
             </w:r>
           </w:p>
         </w:tc>
@@ -2196,23 +2033,7 @@
                 <w:rFonts w:ascii="GDSTransportWebsite" w:hAnsi="GDSTransportWebsite"/>
                 <w:color w:val="0A0A0A"/>
               </w:rPr>
-              <w:t>.AddressLine</w:t>
-            </w:r>
-            <w:proofErr w:type="gramStart"/>
-            <w:r>
-              <w:rPr>
-                <w:rFonts w:ascii="GDSTransportWebsite" w:hAnsi="GDSTransportWebsite"/>
-                <w:color w:val="0A0A0A"/>
-              </w:rPr>
-              <w:t>1!=</w:t>
-            </w:r>
-            <w:proofErr w:type="gramEnd"/>
-            <w:r>
-              <w:rPr>
-                <w:rFonts w:ascii="GDSTransportWebsite" w:hAnsi="GDSTransportWebsite"/>
-                <w:color w:val="0A0A0A"/>
-              </w:rPr>
-              <w:t>null}&gt;&gt;&lt;&lt;</w:t>
+              <w:t>.AddressLine1!=null}&gt;&gt;&lt;&lt;</w:t>
             </w:r>
             <w:r>
               <w:rPr>
@@ -2271,23 +2092,7 @@
                 <w:rFonts w:ascii="GDSTransportWebsite" w:hAnsi="GDSTransportWebsite"/>
                 <w:color w:val="0A0A0A"/>
               </w:rPr>
-              <w:t>.AddressLine2&gt;&gt;&lt;&lt;es_&gt;&gt;&lt;&lt;cs_</w:t>
-            </w:r>
-            <w:proofErr w:type="gramStart"/>
-            <w:r>
-              <w:rPr>
-                <w:rFonts w:ascii="GDSTransportWebsite" w:hAnsi="GDSTransportWebsite"/>
-                <w:color w:val="0A0A0A"/>
-              </w:rPr>
-              <w:t>{!isBlank</w:t>
-            </w:r>
-            <w:proofErr w:type="gramEnd"/>
-            <w:r>
-              <w:rPr>
-                <w:rFonts w:ascii="GDSTransportWebsite" w:hAnsi="GDSTransportWebsite"/>
-                <w:color w:val="0A0A0A"/>
-              </w:rPr>
-              <w:t>(</w:t>
+              <w:t>.AddressLine2&gt;&gt;&lt;&lt;es_&gt;&gt;&lt;&lt;cs_{!isBlank(</w:t>
             </w:r>
             <w:r>
               <w:rPr>
@@ -2312,7 +2117,6 @@
                 <w:color w:val="0A0A0A"/>
               </w:rPr>
             </w:pPr>
-            <w:proofErr w:type="gramStart"/>
             <w:r>
               <w:rPr>
                 <w:rFonts w:ascii="GDSTransportWebsite" w:hAnsi="GDSTransportWebsite"/>
@@ -2332,15 +2136,7 @@
                 <w:rFonts w:ascii="GDSTransportWebsite" w:hAnsi="GDSTransportWebsite"/>
                 <w:color w:val="0A0A0A"/>
               </w:rPr>
-              <w:t>.primaryAddress.AddressLine</w:t>
-            </w:r>
-            <w:proofErr w:type="gramEnd"/>
-            <w:r>
-              <w:rPr>
-                <w:rFonts w:ascii="GDSTransportWebsite" w:hAnsi="GDSTransportWebsite"/>
-                <w:color w:val="0A0A0A"/>
-              </w:rPr>
-              <w:t>3&gt;&gt;&lt;&lt;es_&gt;&gt;&lt;&lt;cs_{!isBlank(</w:t>
+              <w:t>.primaryAddress.AddressLine3&gt;&gt;&lt;&lt;es_&gt;&gt;&lt;&lt;cs_{!isBlank(</w:t>
             </w:r>
             <w:r>
               <w:rPr>
@@ -2421,23 +2217,7 @@
                 <w:rFonts w:ascii="GDSTransportWebsite" w:hAnsi="GDSTransportWebsite"/>
                 <w:color w:val="0A0A0A"/>
               </w:rPr>
-              <w:t>.PostCode&gt;&gt;&lt;&lt;cs_</w:t>
-            </w:r>
-            <w:proofErr w:type="gramStart"/>
-            <w:r>
-              <w:rPr>
-                <w:rFonts w:ascii="GDSTransportWebsite" w:hAnsi="GDSTransportWebsite"/>
-                <w:color w:val="0A0A0A"/>
-              </w:rPr>
-              <w:t>{!isBlank</w:t>
-            </w:r>
-            <w:proofErr w:type="gramEnd"/>
-            <w:r>
-              <w:rPr>
-                <w:rFonts w:ascii="GDSTransportWebsite" w:hAnsi="GDSTransportWebsite"/>
-                <w:color w:val="0A0A0A"/>
-              </w:rPr>
-              <w:t>(</w:t>
+              <w:t>.PostCode&gt;&gt;&lt;&lt;cs_{!isBlank(</w:t>
             </w:r>
             <w:r>
               <w:rPr>
@@ -2681,7 +2461,6 @@
               <w:t>{</w:t>
             </w:r>
             <w:proofErr w:type="spellStart"/>
-            <w:proofErr w:type="gramStart"/>
             <w:r>
               <w:rPr>
                 <w:b/>
@@ -2702,15 +2481,7 @@
                 <w:b/>
                 <w:bCs/>
               </w:rPr>
-              <w:t>!=</w:t>
-            </w:r>
-            <w:proofErr w:type="gramEnd"/>
-            <w:r>
-              <w:rPr>
-                <w:b/>
-                <w:bCs/>
-              </w:rPr>
-              <w:t>null}</w:t>
+              <w:t>!=null}</w:t>
             </w:r>
             <w:r>
               <w:rPr>
@@ -2760,25 +2531,7 @@
                 <w:b/>
                 <w:bCs/>
               </w:rPr>
-              <w:t xml:space="preserve">Do you consider that this claim is suitable for determination without a hearing, </w:t>
-            </w:r>
-            <w:proofErr w:type="gramStart"/>
-            <w:r>
-              <w:rPr>
-                <w:rFonts w:ascii="GDSTransportWebsite" w:hAnsi="GDSTransportWebsite"/>
-                <w:b/>
-                <w:bCs/>
-              </w:rPr>
-              <w:t>i.e.</w:t>
-            </w:r>
-            <w:proofErr w:type="gramEnd"/>
-            <w:r>
-              <w:rPr>
-                <w:rFonts w:ascii="GDSTransportWebsite" w:hAnsi="GDSTransportWebsite"/>
-                <w:b/>
-                <w:bCs/>
-              </w:rPr>
-              <w:t xml:space="preserve"> by a judge reading and considering the case papers, witness statements and other documents filed by the parties, making a decision, and giving a note of reasons for that decision?</w:t>
+              <w:t>Do you consider that this claim is suitable for determination without a hearing, i.e. by a judge reading and considering the case papers, witness statements and other documents filed by the parties, making a decision, and giving a note of reasons for that decision?</w:t>
             </w:r>
           </w:p>
         </w:tc>
@@ -2875,7 +2628,6 @@
               <w:t>_{</w:t>
             </w:r>
             <w:proofErr w:type="spellStart"/>
-            <w:proofErr w:type="gramStart"/>
             <w:r>
               <w:rPr>
                 <w:rFonts w:ascii="GDSTransportWebsite" w:hAnsi="GDSTransportWebsite"/>
@@ -2889,15 +2641,7 @@
                 <w:rFonts w:ascii="GDSTransportWebsite" w:hAnsi="GDSTransportWebsite"/>
                 <w:color w:val="0A0A0A"/>
               </w:rPr>
-              <w:t>!=</w:t>
-            </w:r>
-            <w:proofErr w:type="gramEnd"/>
-            <w:r>
-              <w:rPr>
-                <w:rFonts w:ascii="GDSTransportWebsite" w:hAnsi="GDSTransportWebsite"/>
-                <w:color w:val="0A0A0A"/>
-              </w:rPr>
-              <w:t>null}&gt;&gt;</w:t>
+              <w:t>!=null}&gt;&gt;</w:t>
             </w:r>
           </w:p>
         </w:tc>
@@ -3079,6 +2823,1325 @@
         <w:tc>
           <w:tcPr>
             <w:tcW w:w="6521" w:type="dxa"/>
+          </w:tcPr>
+          <w:p>
+            <w:pPr>
+              <w:spacing w:before="40" w:after="40"/>
+              <w:rPr>
+                <w:rFonts w:ascii="GDSTransportWebsite" w:hAnsi="GDSTransportWebsite"/>
+                <w:color w:val="0A0A0A"/>
+              </w:rPr>
+            </w:pPr>
+          </w:p>
+        </w:tc>
+      </w:tr>
+      <w:tr>
+        <w:tblPrEx>
+          <w:tblBorders>
+            <w:top w:val="single" w:sz="4" w:space="0" w:color="auto"/>
+            <w:left w:val="single" w:sz="4" w:space="0" w:color="auto"/>
+            <w:bottom w:val="single" w:sz="4" w:space="0" w:color="auto"/>
+            <w:right w:val="single" w:sz="4" w:space="0" w:color="auto"/>
+            <w:insideH w:val="single" w:sz="4" w:space="0" w:color="auto"/>
+            <w:insideV w:val="single" w:sz="4" w:space="0" w:color="auto"/>
+          </w:tblBorders>
+        </w:tblPrEx>
+        <w:tc>
+          <w:tcPr>
+            <w:tcW w:w="3539" w:type="dxa"/>
+            <w:tcBorders>
+              <w:top w:val="nil"/>
+              <w:left w:val="nil"/>
+              <w:bottom w:val="nil"/>
+              <w:right w:val="nil"/>
+            </w:tcBorders>
+          </w:tcPr>
+          <w:p>
+            <w:pPr>
+              <w:pStyle w:val="NormalWeb"/>
+              <w:spacing w:before="40" w:beforeAutospacing="0" w:after="40" w:afterAutospacing="0"/>
+              <w:rPr>
+                <w:rFonts w:ascii="GDSTransportWebsite" w:hAnsi="GDSTransportWebsite"/>
+                <w:b/>
+                <w:bCs/>
+                <w:color w:val="0A0A0A"/>
+                <w:shd w:val="clear" w:color="auto" w:fill="FFFFFF"/>
+              </w:rPr>
+            </w:pPr>
+            <w:r>
+              <w:rPr>
+                <w:b/>
+                <w:bCs/>
+              </w:rPr>
+              <w:t>&lt;&lt;</w:t>
+            </w:r>
+            <w:proofErr w:type="spellStart"/>
+            <w:r>
+              <w:rPr>
+                <w:b/>
+                <w:bCs/>
+              </w:rPr>
+              <w:t>cr</w:t>
+            </w:r>
+            <w:proofErr w:type="spellEnd"/>
+            <w:r>
+              <w:rPr>
+                <w:b/>
+                <w:bCs/>
+              </w:rPr>
+              <w:t>_</w:t>
+            </w:r>
+            <w:r>
+              <w:t>{</w:t>
+            </w:r>
+            <w:proofErr w:type="spellStart"/>
+            <w:r>
+              <w:rPr>
+                <w:b/>
+                <w:bCs/>
+              </w:rPr>
+              <w:t>lipExtraDQ</w:t>
+            </w:r>
+            <w:r>
+              <w:rPr>
+                <w:b/>
+                <w:bCs/>
+              </w:rPr>
+              <w:t>.</w:t>
+            </w:r>
+            <w:r>
+              <w:rPr>
+                <w:b/>
+                <w:bCs/>
+              </w:rPr>
+              <w:t>giveEvidenceYourSelf</w:t>
+            </w:r>
+            <w:proofErr w:type="spellEnd"/>
+            <w:r>
+              <w:rPr>
+                <w:b/>
+                <w:bCs/>
+              </w:rPr>
+              <w:t>!=null}&gt;&gt;</w:t>
+            </w:r>
+          </w:p>
+        </w:tc>
+        <w:tc>
+          <w:tcPr>
+            <w:tcW w:w="6521" w:type="dxa"/>
+            <w:tcBorders>
+              <w:top w:val="nil"/>
+              <w:left w:val="nil"/>
+              <w:bottom w:val="nil"/>
+              <w:right w:val="nil"/>
+            </w:tcBorders>
+          </w:tcPr>
+          <w:p>
+            <w:pPr>
+              <w:spacing w:before="40" w:after="40"/>
+              <w:rPr>
+                <w:rFonts w:ascii="GDSTransportWebsite" w:hAnsi="GDSTransportWebsite"/>
+                <w:color w:val="0A0A0A"/>
+              </w:rPr>
+            </w:pPr>
+          </w:p>
+        </w:tc>
+      </w:tr>
+      <w:tr>
+        <w:tblPrEx>
+          <w:tblBorders>
+            <w:top w:val="single" w:sz="4" w:space="0" w:color="auto"/>
+            <w:left w:val="single" w:sz="4" w:space="0" w:color="auto"/>
+            <w:bottom w:val="single" w:sz="4" w:space="0" w:color="auto"/>
+            <w:right w:val="single" w:sz="4" w:space="0" w:color="auto"/>
+            <w:insideH w:val="single" w:sz="4" w:space="0" w:color="auto"/>
+            <w:insideV w:val="single" w:sz="4" w:space="0" w:color="auto"/>
+          </w:tblBorders>
+        </w:tblPrEx>
+        <w:tc>
+          <w:tcPr>
+            <w:tcW w:w="3539" w:type="dxa"/>
+            <w:tcBorders>
+              <w:top w:val="nil"/>
+              <w:left w:val="nil"/>
+              <w:bottom w:val="nil"/>
+              <w:right w:val="nil"/>
+            </w:tcBorders>
+          </w:tcPr>
+          <w:p>
+            <w:pPr>
+              <w:pStyle w:val="NormalWeb"/>
+              <w:spacing w:before="40" w:beforeAutospacing="0" w:after="40" w:afterAutospacing="0"/>
+              <w:rPr>
+                <w:b/>
+                <w:bCs/>
+              </w:rPr>
+            </w:pPr>
+            <w:r>
+              <w:rPr>
+                <w:rFonts w:ascii="GDSTransportWebsite" w:hAnsi="GDSTransportWebsite"/>
+                <w:b/>
+                <w:bCs/>
+              </w:rPr>
+              <w:t xml:space="preserve">Do you </w:t>
+            </w:r>
+            <w:r>
+              <w:rPr>
+                <w:rFonts w:ascii="GDSTransportWebsite" w:hAnsi="GDSTransportWebsite"/>
+                <w:b/>
+                <w:bCs/>
+              </w:rPr>
+              <w:t>want to give evidence yourself</w:t>
+            </w:r>
+            <w:r>
+              <w:rPr>
+                <w:rFonts w:ascii="GDSTransportWebsite" w:hAnsi="GDSTransportWebsite"/>
+                <w:b/>
+                <w:bCs/>
+              </w:rPr>
+              <w:t>?</w:t>
+            </w:r>
+          </w:p>
+        </w:tc>
+        <w:tc>
+          <w:tcPr>
+            <w:tcW w:w="6521" w:type="dxa"/>
+            <w:tcBorders>
+              <w:top w:val="nil"/>
+              <w:left w:val="nil"/>
+              <w:bottom w:val="nil"/>
+              <w:right w:val="nil"/>
+            </w:tcBorders>
+          </w:tcPr>
+          <w:p>
+            <w:pPr>
+              <w:spacing w:before="40" w:after="40"/>
+              <w:rPr>
+                <w:rFonts w:ascii="GDSTransportWebsite" w:hAnsi="GDSTransportWebsite"/>
+                <w:color w:val="0A0A0A"/>
+              </w:rPr>
+            </w:pPr>
+            <w:r>
+              <w:rPr>
+                <w:rFonts w:ascii="GDSTransportWebsite" w:hAnsi="GDSTransportWebsite"/>
+                <w:color w:val="0A0A0A"/>
+              </w:rPr>
+              <w:t>&lt;&lt;</w:t>
+            </w:r>
+            <w:proofErr w:type="spellStart"/>
+            <w:r>
+              <w:rPr>
+                <w:rFonts w:ascii="GDSTransportWebsite" w:hAnsi="GDSTransportWebsite"/>
+                <w:color w:val="0A0A0A"/>
+              </w:rPr>
+              <w:t>lipExtraDQ</w:t>
+            </w:r>
+            <w:r>
+              <w:rPr>
+                <w:rFonts w:ascii="GDSTransportWebsite" w:hAnsi="GDSTransportWebsite"/>
+                <w:color w:val="0A0A0A"/>
+              </w:rPr>
+              <w:t>.giveEvidenceYourSelf</w:t>
+            </w:r>
+            <w:proofErr w:type="spellEnd"/>
+            <w:r>
+              <w:rPr>
+                <w:rFonts w:ascii="GDSTransportWebsite" w:hAnsi="GDSTransportWebsite"/>
+                <w:color w:val="0A0A0A"/>
+              </w:rPr>
+              <w:t>&gt;&gt;</w:t>
+            </w:r>
+          </w:p>
+        </w:tc>
+      </w:tr>
+      <w:tr>
+        <w:tblPrEx>
+          <w:tblBorders>
+            <w:top w:val="single" w:sz="4" w:space="0" w:color="auto"/>
+            <w:left w:val="single" w:sz="4" w:space="0" w:color="auto"/>
+            <w:bottom w:val="single" w:sz="4" w:space="0" w:color="auto"/>
+            <w:right w:val="single" w:sz="4" w:space="0" w:color="auto"/>
+            <w:insideH w:val="single" w:sz="4" w:space="0" w:color="auto"/>
+            <w:insideV w:val="single" w:sz="4" w:space="0" w:color="auto"/>
+          </w:tblBorders>
+        </w:tblPrEx>
+        <w:tc>
+          <w:tcPr>
+            <w:tcW w:w="3539" w:type="dxa"/>
+            <w:tcBorders>
+              <w:top w:val="nil"/>
+              <w:left w:val="nil"/>
+              <w:bottom w:val="nil"/>
+              <w:right w:val="nil"/>
+            </w:tcBorders>
+          </w:tcPr>
+          <w:p>
+            <w:pPr>
+              <w:pStyle w:val="NormalWeb"/>
+              <w:spacing w:before="40" w:after="40"/>
+              <w:rPr>
+                <w:rFonts w:ascii="GDSTransportWebsite" w:hAnsi="GDSTransportWebsite"/>
+                <w:color w:val="0A0A0A"/>
+              </w:rPr>
+            </w:pPr>
+            <w:r>
+              <w:rPr>
+                <w:rFonts w:ascii="GDSTransportWebsite" w:hAnsi="GDSTransportWebsite"/>
+              </w:rPr>
+              <w:t>&lt;&lt;</w:t>
+            </w:r>
+            <w:proofErr w:type="spellStart"/>
+            <w:r>
+              <w:rPr>
+                <w:rFonts w:ascii="GDSTransportWebsite" w:hAnsi="GDSTransportWebsite"/>
+              </w:rPr>
+              <w:t>c</w:t>
+            </w:r>
+            <w:r>
+              <w:rPr>
+                <w:rFonts w:ascii="GDSTransportWebsite" w:hAnsi="GDSTransportWebsite"/>
+              </w:rPr>
+              <w:t>r</w:t>
+            </w:r>
+            <w:proofErr w:type="spellEnd"/>
+            <w:r>
+              <w:rPr>
+                <w:rFonts w:ascii="GDSTransportWebsite" w:hAnsi="GDSTransportWebsite"/>
+              </w:rPr>
+              <w:t>_{</w:t>
+            </w:r>
+            <w:proofErr w:type="spellStart"/>
+            <w:r>
+              <w:rPr>
+                <w:rFonts w:ascii="GDSTransportWebsite" w:hAnsi="GDSTransportWebsite"/>
+                <w:color w:val="0A0A0A"/>
+              </w:rPr>
+              <w:t>lipExtraDQ.</w:t>
+            </w:r>
+            <w:r>
+              <w:rPr>
+                <w:rFonts w:ascii="GDSTransportWebsite" w:hAnsi="GDSTransportWebsite"/>
+                <w:color w:val="0A0A0A"/>
+              </w:rPr>
+              <w:t>giveEvidenc</w:t>
+            </w:r>
+            <w:r>
+              <w:rPr>
+                <w:rFonts w:ascii="GDSTransportWebsite" w:hAnsi="GDSTransportWebsite"/>
+                <w:color w:val="0A0A0A"/>
+              </w:rPr>
+              <w:t>eYourSelf</w:t>
+            </w:r>
+            <w:proofErr w:type="spellEnd"/>
+            <w:r>
+              <w:rPr>
+                <w:rFonts w:ascii="GDSTransportWebsite" w:hAnsi="GDSTransportWebsite"/>
+                <w:color w:val="0A0A0A"/>
+              </w:rPr>
+              <w:t>=</w:t>
+            </w:r>
+            <w:r>
+              <w:rPr>
+                <w:rFonts w:ascii="GDSTransportWebsite" w:hAnsi="GDSTransportWebsite"/>
+                <w:color w:val="0A0A0A"/>
+              </w:rPr>
+              <w:t>’Yes’</w:t>
+            </w:r>
+            <w:r>
+              <w:rPr>
+                <w:rFonts w:ascii="GDSTransportWebsite" w:hAnsi="GDSTransportWebsite"/>
+                <w:color w:val="0A0A0A"/>
+              </w:rPr>
+              <w:t>}&gt;&gt;</w:t>
+            </w:r>
+          </w:p>
+        </w:tc>
+        <w:tc>
+          <w:tcPr>
+            <w:tcW w:w="6521" w:type="dxa"/>
+            <w:tcBorders>
+              <w:top w:val="nil"/>
+              <w:left w:val="nil"/>
+              <w:bottom w:val="nil"/>
+              <w:right w:val="nil"/>
+            </w:tcBorders>
+          </w:tcPr>
+          <w:p>
+            <w:pPr>
+              <w:spacing w:before="40" w:after="40"/>
+              <w:rPr>
+                <w:rFonts w:ascii="GDSTransportWebsite" w:hAnsi="GDSTransportWebsite"/>
+                <w:color w:val="0A0A0A"/>
+              </w:rPr>
+            </w:pPr>
+          </w:p>
+        </w:tc>
+      </w:tr>
+      <w:tr>
+        <w:tblPrEx>
+          <w:tblBorders>
+            <w:top w:val="single" w:sz="4" w:space="0" w:color="auto"/>
+            <w:left w:val="single" w:sz="4" w:space="0" w:color="auto"/>
+            <w:bottom w:val="single" w:sz="4" w:space="0" w:color="auto"/>
+            <w:right w:val="single" w:sz="4" w:space="0" w:color="auto"/>
+            <w:insideH w:val="single" w:sz="4" w:space="0" w:color="auto"/>
+            <w:insideV w:val="single" w:sz="4" w:space="0" w:color="auto"/>
+          </w:tblBorders>
+        </w:tblPrEx>
+        <w:tc>
+          <w:tcPr>
+            <w:tcW w:w="3539" w:type="dxa"/>
+            <w:tcBorders>
+              <w:top w:val="nil"/>
+              <w:left w:val="nil"/>
+              <w:bottom w:val="nil"/>
+              <w:right w:val="nil"/>
+            </w:tcBorders>
+          </w:tcPr>
+          <w:p>
+            <w:pPr>
+              <w:pStyle w:val="NormalWeb"/>
+              <w:spacing w:before="40" w:beforeAutospacing="0" w:after="40" w:afterAutospacing="0"/>
+              <w:rPr>
+                <w:rFonts w:ascii="GDSTransportWebsite" w:hAnsi="GDSTransportWebsite"/>
+              </w:rPr>
+            </w:pPr>
+            <w:r>
+              <w:rPr>
+                <w:rFonts w:ascii="GDSTransportWebsite" w:hAnsi="GDSTransportWebsite"/>
+                <w:b/>
+                <w:bCs/>
+                <w:color w:val="0A0A0A"/>
+                <w:shd w:val="clear" w:color="auto" w:fill="FFFFFF"/>
+              </w:rPr>
+              <w:t>First name</w:t>
+            </w:r>
+            <w:r>
+              <w:rPr>
+                <w:rFonts w:ascii="GDSTransportWebsite" w:hAnsi="GDSTransportWebsite"/>
+                <w:b/>
+                <w:bCs/>
+                <w:color w:val="0A0A0A"/>
+                <w:shd w:val="clear" w:color="auto" w:fill="FFFFFF"/>
+              </w:rPr>
+              <w:t xml:space="preserve"> </w:t>
+            </w:r>
+          </w:p>
+        </w:tc>
+        <w:tc>
+          <w:tcPr>
+            <w:tcW w:w="6521" w:type="dxa"/>
+            <w:tcBorders>
+              <w:top w:val="nil"/>
+              <w:left w:val="nil"/>
+              <w:bottom w:val="nil"/>
+              <w:right w:val="nil"/>
+            </w:tcBorders>
+          </w:tcPr>
+          <w:p>
+            <w:pPr>
+              <w:spacing w:before="40" w:after="40"/>
+              <w:rPr>
+                <w:rFonts w:ascii="GDSTransportWebsite" w:hAnsi="GDSTransportWebsite"/>
+                <w:color w:val="0A0A0A"/>
+              </w:rPr>
+            </w:pPr>
+            <w:r>
+              <w:rPr>
+                <w:rFonts w:ascii="GDSTransportWebsite" w:hAnsi="GDSTransportWebsite"/>
+                <w:color w:val="0A0A0A"/>
+              </w:rPr>
+              <w:t>&lt;&lt;</w:t>
+            </w:r>
+            <w:r>
+              <w:rPr>
+                <w:rFonts w:ascii="GDSTransportWebsite" w:hAnsi="GDSTransportWebsite"/>
+                <w:color w:val="0A0A0A"/>
+              </w:rPr>
+              <w:t xml:space="preserve"> </w:t>
+            </w:r>
+            <w:proofErr w:type="spellStart"/>
+            <w:r>
+              <w:rPr>
+                <w:rFonts w:ascii="GDSTransportWebsite" w:hAnsi="GDSTransportWebsite"/>
+                <w:color w:val="0A0A0A"/>
+              </w:rPr>
+              <w:t>lipExtraDQ</w:t>
+            </w:r>
+            <w:r>
+              <w:rPr>
+                <w:rFonts w:ascii="GDSTransportWebsite" w:hAnsi="GDSTransportWebsite"/>
+                <w:color w:val="0A0A0A"/>
+              </w:rPr>
+              <w:t>.</w:t>
+            </w:r>
+            <w:r>
+              <w:rPr>
+                <w:rFonts w:ascii="GDSTransportWebsite" w:hAnsi="GDSTransportWebsite"/>
+                <w:color w:val="0A0A0A"/>
+              </w:rPr>
+              <w:t>giveEvidenceConfirmDetails</w:t>
+            </w:r>
+            <w:r>
+              <w:rPr>
+                <w:rFonts w:ascii="GDSTransportWebsite" w:hAnsi="GDSTransportWebsite"/>
+                <w:color w:val="0A0A0A"/>
+              </w:rPr>
+              <w:t>.firstName</w:t>
+            </w:r>
+            <w:proofErr w:type="spellEnd"/>
+            <w:r>
+              <w:rPr>
+                <w:rFonts w:ascii="GDSTransportWebsite" w:hAnsi="GDSTransportWebsite"/>
+                <w:color w:val="0A0A0A"/>
+              </w:rPr>
+              <w:t>&gt;&gt;</w:t>
+            </w:r>
+          </w:p>
+        </w:tc>
+      </w:tr>
+      <w:tr>
+        <w:tblPrEx>
+          <w:tblBorders>
+            <w:top w:val="single" w:sz="4" w:space="0" w:color="auto"/>
+            <w:left w:val="single" w:sz="4" w:space="0" w:color="auto"/>
+            <w:bottom w:val="single" w:sz="4" w:space="0" w:color="auto"/>
+            <w:right w:val="single" w:sz="4" w:space="0" w:color="auto"/>
+            <w:insideH w:val="single" w:sz="4" w:space="0" w:color="auto"/>
+            <w:insideV w:val="single" w:sz="4" w:space="0" w:color="auto"/>
+          </w:tblBorders>
+        </w:tblPrEx>
+        <w:tc>
+          <w:tcPr>
+            <w:tcW w:w="3539" w:type="dxa"/>
+            <w:tcBorders>
+              <w:top w:val="nil"/>
+              <w:left w:val="nil"/>
+              <w:bottom w:val="nil"/>
+              <w:right w:val="nil"/>
+            </w:tcBorders>
+          </w:tcPr>
+          <w:p>
+            <w:pPr>
+              <w:pStyle w:val="NormalWeb"/>
+              <w:spacing w:before="40" w:beforeAutospacing="0" w:after="40" w:afterAutospacing="0"/>
+              <w:rPr>
+                <w:rFonts w:ascii="GDSTransportWebsite" w:hAnsi="GDSTransportWebsite"/>
+                <w:b/>
+                <w:bCs/>
+                <w:color w:val="0A0A0A"/>
+                <w:shd w:val="clear" w:color="auto" w:fill="FFFFFF"/>
+              </w:rPr>
+            </w:pPr>
+            <w:r>
+              <w:rPr>
+                <w:rFonts w:ascii="GDSTransportWebsite" w:hAnsi="GDSTransportWebsite"/>
+                <w:b/>
+                <w:bCs/>
+                <w:color w:val="0A0A0A"/>
+                <w:shd w:val="clear" w:color="auto" w:fill="FFFFFF"/>
+              </w:rPr>
+              <w:t>Last name</w:t>
+            </w:r>
+          </w:p>
+        </w:tc>
+        <w:tc>
+          <w:tcPr>
+            <w:tcW w:w="6521" w:type="dxa"/>
+            <w:tcBorders>
+              <w:top w:val="nil"/>
+              <w:left w:val="nil"/>
+              <w:bottom w:val="nil"/>
+              <w:right w:val="nil"/>
+            </w:tcBorders>
+          </w:tcPr>
+          <w:p>
+            <w:pPr>
+              <w:spacing w:before="40" w:after="40"/>
+              <w:rPr>
+                <w:rFonts w:ascii="GDSTransportWebsite" w:hAnsi="GDSTransportWebsite"/>
+                <w:color w:val="0A0A0A"/>
+              </w:rPr>
+            </w:pPr>
+            <w:r>
+              <w:rPr>
+                <w:rFonts w:ascii="GDSTransportWebsite" w:hAnsi="GDSTransportWebsite"/>
+                <w:color w:val="0A0A0A"/>
+              </w:rPr>
+              <w:t>&lt;&lt;</w:t>
+            </w:r>
+            <w:r>
+              <w:rPr>
+                <w:rFonts w:ascii="GDSTransportWebsite" w:hAnsi="GDSTransportWebsite"/>
+                <w:color w:val="0A0A0A"/>
+              </w:rPr>
+              <w:t xml:space="preserve"> </w:t>
+            </w:r>
+            <w:proofErr w:type="spellStart"/>
+            <w:r>
+              <w:rPr>
+                <w:rFonts w:ascii="GDSTransportWebsite" w:hAnsi="GDSTransportWebsite"/>
+                <w:color w:val="0A0A0A"/>
+              </w:rPr>
+              <w:t>lipExtraDQ</w:t>
+            </w:r>
+            <w:r>
+              <w:rPr>
+                <w:rFonts w:ascii="GDSTransportWebsite" w:hAnsi="GDSTransportWebsite"/>
+                <w:color w:val="0A0A0A"/>
+              </w:rPr>
+              <w:t>.</w:t>
+            </w:r>
+            <w:r>
+              <w:rPr>
+                <w:rFonts w:ascii="GDSTransportWebsite" w:hAnsi="GDSTransportWebsite"/>
+                <w:color w:val="0A0A0A"/>
+              </w:rPr>
+              <w:t>giveEvidenceConfirmDetails</w:t>
+            </w:r>
+            <w:r>
+              <w:rPr>
+                <w:rFonts w:ascii="GDSTransportWebsite" w:hAnsi="GDSTransportWebsite"/>
+                <w:color w:val="0A0A0A"/>
+              </w:rPr>
+              <w:t>.lastName</w:t>
+            </w:r>
+            <w:proofErr w:type="spellEnd"/>
+            <w:r>
+              <w:rPr>
+                <w:rFonts w:ascii="GDSTransportWebsite" w:hAnsi="GDSTransportWebsite"/>
+                <w:color w:val="0A0A0A"/>
+              </w:rPr>
+              <w:t>&gt;&gt;</w:t>
+            </w:r>
+          </w:p>
+        </w:tc>
+      </w:tr>
+      <w:tr>
+        <w:tblPrEx>
+          <w:tblBorders>
+            <w:top w:val="single" w:sz="4" w:space="0" w:color="auto"/>
+            <w:left w:val="single" w:sz="4" w:space="0" w:color="auto"/>
+            <w:bottom w:val="single" w:sz="4" w:space="0" w:color="auto"/>
+            <w:right w:val="single" w:sz="4" w:space="0" w:color="auto"/>
+            <w:insideH w:val="single" w:sz="4" w:space="0" w:color="auto"/>
+            <w:insideV w:val="single" w:sz="4" w:space="0" w:color="auto"/>
+          </w:tblBorders>
+        </w:tblPrEx>
+        <w:tc>
+          <w:tcPr>
+            <w:tcW w:w="3539" w:type="dxa"/>
+            <w:tcBorders>
+              <w:top w:val="nil"/>
+              <w:left w:val="nil"/>
+              <w:bottom w:val="nil"/>
+              <w:right w:val="nil"/>
+            </w:tcBorders>
+          </w:tcPr>
+          <w:p>
+            <w:pPr>
+              <w:pStyle w:val="NormalWeb"/>
+              <w:spacing w:before="40" w:beforeAutospacing="0" w:after="40" w:afterAutospacing="0"/>
+              <w:rPr>
+                <w:rFonts w:ascii="GDSTransportWebsite" w:hAnsi="GDSTransportWebsite"/>
+                <w:color w:val="0A0A0A"/>
+                <w:shd w:val="clear" w:color="auto" w:fill="FFFFFF"/>
+              </w:rPr>
+            </w:pPr>
+            <w:r>
+              <w:rPr>
+                <w:rFonts w:ascii="GDSTransportWebsite" w:hAnsi="GDSTransportWebsite"/>
+                <w:color w:val="0A0A0A"/>
+                <w:shd w:val="clear" w:color="auto" w:fill="FFFFFF"/>
+              </w:rPr>
+              <w:t>&lt;&lt;</w:t>
+            </w:r>
+            <w:proofErr w:type="spellStart"/>
+            <w:r>
+              <w:rPr>
+                <w:rFonts w:ascii="GDSTransportWebsite" w:hAnsi="GDSTransportWebsite"/>
+                <w:color w:val="0A0A0A"/>
+                <w:shd w:val="clear" w:color="auto" w:fill="FFFFFF"/>
+              </w:rPr>
+              <w:t>cr</w:t>
+            </w:r>
+            <w:proofErr w:type="spellEnd"/>
+            <w:r>
+              <w:rPr>
+                <w:rFonts w:ascii="GDSTransportWebsite" w:hAnsi="GDSTransportWebsite"/>
+                <w:color w:val="0A0A0A"/>
+                <w:shd w:val="clear" w:color="auto" w:fill="FFFFFF"/>
+              </w:rPr>
+              <w:t>_{</w:t>
+            </w:r>
+            <w:proofErr w:type="spellStart"/>
+            <w:r>
+              <w:rPr>
+                <w:rFonts w:ascii="GDSTransportWebsite" w:hAnsi="GDSTransportWebsite"/>
+                <w:color w:val="0A0A0A"/>
+                <w:shd w:val="clear" w:color="auto" w:fill="FFFFFF"/>
+              </w:rPr>
+              <w:t>lipExtraDQ.giveEvidenceConfirmDetails.email</w:t>
+            </w:r>
+            <w:proofErr w:type="spellEnd"/>
+            <w:r>
+              <w:rPr>
+                <w:rFonts w:ascii="GDSTransportWebsite" w:hAnsi="GDSTransportWebsite"/>
+                <w:color w:val="0A0A0A"/>
+                <w:shd w:val="clear" w:color="auto" w:fill="FFFFFF"/>
+              </w:rPr>
+              <w:t>!=null}&gt;&gt;</w:t>
+            </w:r>
+          </w:p>
+        </w:tc>
+        <w:tc>
+          <w:tcPr>
+            <w:tcW w:w="6521" w:type="dxa"/>
+            <w:tcBorders>
+              <w:top w:val="nil"/>
+              <w:left w:val="nil"/>
+              <w:bottom w:val="nil"/>
+              <w:right w:val="nil"/>
+            </w:tcBorders>
+          </w:tcPr>
+          <w:p>
+            <w:pPr>
+              <w:spacing w:before="40" w:after="40"/>
+              <w:rPr>
+                <w:rFonts w:ascii="GDSTransportWebsite" w:hAnsi="GDSTransportWebsite"/>
+                <w:color w:val="0A0A0A"/>
+              </w:rPr>
+            </w:pPr>
+          </w:p>
+        </w:tc>
+      </w:tr>
+      <w:tr>
+        <w:tblPrEx>
+          <w:tblBorders>
+            <w:top w:val="single" w:sz="4" w:space="0" w:color="auto"/>
+            <w:left w:val="single" w:sz="4" w:space="0" w:color="auto"/>
+            <w:bottom w:val="single" w:sz="4" w:space="0" w:color="auto"/>
+            <w:right w:val="single" w:sz="4" w:space="0" w:color="auto"/>
+            <w:insideH w:val="single" w:sz="4" w:space="0" w:color="auto"/>
+            <w:insideV w:val="single" w:sz="4" w:space="0" w:color="auto"/>
+          </w:tblBorders>
+        </w:tblPrEx>
+        <w:tc>
+          <w:tcPr>
+            <w:tcW w:w="3539" w:type="dxa"/>
+            <w:tcBorders>
+              <w:top w:val="nil"/>
+              <w:left w:val="nil"/>
+              <w:bottom w:val="nil"/>
+              <w:right w:val="nil"/>
+            </w:tcBorders>
+          </w:tcPr>
+          <w:p>
+            <w:pPr>
+              <w:pStyle w:val="NormalWeb"/>
+              <w:spacing w:before="40" w:beforeAutospacing="0" w:after="40" w:afterAutospacing="0"/>
+              <w:rPr>
+                <w:rFonts w:ascii="GDSTransportWebsite" w:hAnsi="GDSTransportWebsite"/>
+                <w:b/>
+                <w:bCs/>
+                <w:color w:val="0A0A0A"/>
+                <w:shd w:val="clear" w:color="auto" w:fill="FFFFFF"/>
+              </w:rPr>
+            </w:pPr>
+            <w:r>
+              <w:rPr>
+                <w:rFonts w:ascii="GDSTransportWebsite" w:hAnsi="GDSTransportWebsite"/>
+                <w:b/>
+                <w:bCs/>
+                <w:color w:val="0A0A0A"/>
+                <w:shd w:val="clear" w:color="auto" w:fill="FFFFFF"/>
+              </w:rPr>
+              <w:t>Email</w:t>
+            </w:r>
+          </w:p>
+        </w:tc>
+        <w:tc>
+          <w:tcPr>
+            <w:tcW w:w="6521" w:type="dxa"/>
+            <w:tcBorders>
+              <w:top w:val="nil"/>
+              <w:left w:val="nil"/>
+              <w:bottom w:val="nil"/>
+              <w:right w:val="nil"/>
+            </w:tcBorders>
+          </w:tcPr>
+          <w:p>
+            <w:pPr>
+              <w:spacing w:before="40" w:after="40"/>
+              <w:rPr>
+                <w:rFonts w:ascii="GDSTransportWebsite" w:hAnsi="GDSTransportWebsite"/>
+                <w:color w:val="0A0A0A"/>
+              </w:rPr>
+            </w:pPr>
+            <w:r>
+              <w:rPr>
+                <w:rFonts w:ascii="GDSTransportWebsite" w:hAnsi="GDSTransportWebsite"/>
+                <w:color w:val="0A0A0A"/>
+                <w:shd w:val="clear" w:color="auto" w:fill="FFFFFF"/>
+              </w:rPr>
+              <w:t>&lt;&lt;</w:t>
+            </w:r>
+            <w:proofErr w:type="spellStart"/>
+            <w:r>
+              <w:rPr>
+                <w:rFonts w:ascii="GDSTransportWebsite" w:hAnsi="GDSTransportWebsite"/>
+                <w:color w:val="0A0A0A"/>
+                <w:shd w:val="clear" w:color="auto" w:fill="FFFFFF"/>
+              </w:rPr>
+              <w:t>lipExtraDQ.giveEvidenceConfirmDetails.email</w:t>
+            </w:r>
+            <w:proofErr w:type="spellEnd"/>
+            <w:r>
+              <w:rPr>
+                <w:rFonts w:ascii="GDSTransportWebsite" w:hAnsi="GDSTransportWebsite"/>
+                <w:color w:val="0A0A0A"/>
+                <w:shd w:val="clear" w:color="auto" w:fill="FFFFFF"/>
+              </w:rPr>
+              <w:t>&gt;&gt;</w:t>
+            </w:r>
+          </w:p>
+        </w:tc>
+      </w:tr>
+      <w:tr>
+        <w:tblPrEx>
+          <w:tblBorders>
+            <w:top w:val="single" w:sz="4" w:space="0" w:color="auto"/>
+            <w:left w:val="single" w:sz="4" w:space="0" w:color="auto"/>
+            <w:bottom w:val="single" w:sz="4" w:space="0" w:color="auto"/>
+            <w:right w:val="single" w:sz="4" w:space="0" w:color="auto"/>
+            <w:insideH w:val="single" w:sz="4" w:space="0" w:color="auto"/>
+            <w:insideV w:val="single" w:sz="4" w:space="0" w:color="auto"/>
+          </w:tblBorders>
+        </w:tblPrEx>
+        <w:tc>
+          <w:tcPr>
+            <w:tcW w:w="3539" w:type="dxa"/>
+            <w:tcBorders>
+              <w:top w:val="nil"/>
+              <w:left w:val="nil"/>
+              <w:bottom w:val="nil"/>
+              <w:right w:val="nil"/>
+            </w:tcBorders>
+          </w:tcPr>
+          <w:p>
+            <w:pPr>
+              <w:pStyle w:val="NormalWeb"/>
+              <w:spacing w:before="40" w:beforeAutospacing="0" w:after="40" w:afterAutospacing="0"/>
+              <w:rPr>
+                <w:rFonts w:ascii="GDSTransportWebsite" w:hAnsi="GDSTransportWebsite"/>
+                <w:color w:val="0A0A0A"/>
+                <w:shd w:val="clear" w:color="auto" w:fill="FFFFFF"/>
+              </w:rPr>
+            </w:pPr>
+            <w:r>
+              <w:rPr>
+                <w:rFonts w:ascii="GDSTransportWebsite" w:hAnsi="GDSTransportWebsite"/>
+                <w:color w:val="0A0A0A"/>
+                <w:shd w:val="clear" w:color="auto" w:fill="FFFFFF"/>
+              </w:rPr>
+              <w:t>&lt;&lt;er_&gt;&gt;</w:t>
+            </w:r>
+          </w:p>
+        </w:tc>
+        <w:tc>
+          <w:tcPr>
+            <w:tcW w:w="6521" w:type="dxa"/>
+            <w:tcBorders>
+              <w:top w:val="nil"/>
+              <w:left w:val="nil"/>
+              <w:bottom w:val="nil"/>
+              <w:right w:val="nil"/>
+            </w:tcBorders>
+          </w:tcPr>
+          <w:p>
+            <w:pPr>
+              <w:spacing w:before="40" w:after="40"/>
+              <w:rPr>
+                <w:rFonts w:ascii="GDSTransportWebsite" w:hAnsi="GDSTransportWebsite"/>
+                <w:color w:val="0A0A0A"/>
+              </w:rPr>
+            </w:pPr>
+          </w:p>
+        </w:tc>
+      </w:tr>
+      <w:tr>
+        <w:tblPrEx>
+          <w:tblBorders>
+            <w:top w:val="single" w:sz="4" w:space="0" w:color="auto"/>
+            <w:left w:val="single" w:sz="4" w:space="0" w:color="auto"/>
+            <w:bottom w:val="single" w:sz="4" w:space="0" w:color="auto"/>
+            <w:right w:val="single" w:sz="4" w:space="0" w:color="auto"/>
+            <w:insideH w:val="single" w:sz="4" w:space="0" w:color="auto"/>
+            <w:insideV w:val="single" w:sz="4" w:space="0" w:color="auto"/>
+          </w:tblBorders>
+        </w:tblPrEx>
+        <w:tc>
+          <w:tcPr>
+            <w:tcW w:w="3539" w:type="dxa"/>
+            <w:tcBorders>
+              <w:top w:val="nil"/>
+              <w:left w:val="nil"/>
+              <w:bottom w:val="nil"/>
+              <w:right w:val="nil"/>
+            </w:tcBorders>
+          </w:tcPr>
+          <w:p>
+            <w:pPr>
+              <w:pStyle w:val="NormalWeb"/>
+              <w:spacing w:before="40" w:beforeAutospacing="0" w:after="40" w:afterAutospacing="0"/>
+              <w:rPr>
+                <w:rFonts w:ascii="GDSTransportWebsite" w:hAnsi="GDSTransportWebsite"/>
+                <w:color w:val="0A0A0A"/>
+                <w:shd w:val="clear" w:color="auto" w:fill="FFFFFF"/>
+              </w:rPr>
+            </w:pPr>
+            <w:r>
+              <w:rPr>
+                <w:rFonts w:ascii="GDSTransportWebsite" w:hAnsi="GDSTransportWebsite"/>
+                <w:color w:val="0A0A0A"/>
+                <w:shd w:val="clear" w:color="auto" w:fill="FFFFFF"/>
+              </w:rPr>
+              <w:t>&lt;&lt;</w:t>
+            </w:r>
+            <w:proofErr w:type="spellStart"/>
+            <w:r>
+              <w:rPr>
+                <w:rFonts w:ascii="GDSTransportWebsite" w:hAnsi="GDSTransportWebsite"/>
+                <w:color w:val="0A0A0A"/>
+                <w:shd w:val="clear" w:color="auto" w:fill="FFFFFF"/>
+              </w:rPr>
+              <w:t>cr</w:t>
+            </w:r>
+            <w:proofErr w:type="spellEnd"/>
+            <w:r>
+              <w:rPr>
+                <w:rFonts w:ascii="GDSTransportWebsite" w:hAnsi="GDSTransportWebsite"/>
+                <w:color w:val="0A0A0A"/>
+                <w:shd w:val="clear" w:color="auto" w:fill="FFFFFF"/>
+              </w:rPr>
+              <w:t>_{</w:t>
+            </w:r>
+            <w:proofErr w:type="spellStart"/>
+            <w:r>
+              <w:rPr>
+                <w:rFonts w:ascii="GDSTransportWebsite" w:hAnsi="GDSTransportWebsite"/>
+                <w:color w:val="0A0A0A"/>
+                <w:shd w:val="clear" w:color="auto" w:fill="FFFFFF"/>
+              </w:rPr>
+              <w:t>lipExtraDQ.giveEvidenceConfirmDetails.phone</w:t>
+            </w:r>
+            <w:proofErr w:type="spellEnd"/>
+            <w:r>
+              <w:rPr>
+                <w:rFonts w:ascii="GDSTransportWebsite" w:hAnsi="GDSTransportWebsite"/>
+                <w:color w:val="0A0A0A"/>
+                <w:shd w:val="clear" w:color="auto" w:fill="FFFFFF"/>
+              </w:rPr>
+              <w:t>!=null}&gt;&gt;</w:t>
+            </w:r>
+          </w:p>
+        </w:tc>
+        <w:tc>
+          <w:tcPr>
+            <w:tcW w:w="6521" w:type="dxa"/>
+            <w:tcBorders>
+              <w:top w:val="nil"/>
+              <w:left w:val="nil"/>
+              <w:bottom w:val="nil"/>
+              <w:right w:val="nil"/>
+            </w:tcBorders>
+          </w:tcPr>
+          <w:p>
+            <w:pPr>
+              <w:spacing w:before="40" w:after="40"/>
+              <w:rPr>
+                <w:rFonts w:ascii="GDSTransportWebsite" w:hAnsi="GDSTransportWebsite"/>
+                <w:color w:val="0A0A0A"/>
+              </w:rPr>
+            </w:pPr>
+          </w:p>
+        </w:tc>
+      </w:tr>
+      <w:tr>
+        <w:tblPrEx>
+          <w:tblBorders>
+            <w:top w:val="single" w:sz="4" w:space="0" w:color="auto"/>
+            <w:left w:val="single" w:sz="4" w:space="0" w:color="auto"/>
+            <w:bottom w:val="single" w:sz="4" w:space="0" w:color="auto"/>
+            <w:right w:val="single" w:sz="4" w:space="0" w:color="auto"/>
+            <w:insideH w:val="single" w:sz="4" w:space="0" w:color="auto"/>
+            <w:insideV w:val="single" w:sz="4" w:space="0" w:color="auto"/>
+          </w:tblBorders>
+        </w:tblPrEx>
+        <w:tc>
+          <w:tcPr>
+            <w:tcW w:w="3539" w:type="dxa"/>
+            <w:tcBorders>
+              <w:top w:val="nil"/>
+              <w:left w:val="nil"/>
+              <w:bottom w:val="nil"/>
+              <w:right w:val="nil"/>
+            </w:tcBorders>
+          </w:tcPr>
+          <w:p>
+            <w:pPr>
+              <w:pStyle w:val="NormalWeb"/>
+              <w:spacing w:before="40" w:beforeAutospacing="0" w:after="40" w:afterAutospacing="0"/>
+              <w:rPr>
+                <w:rFonts w:ascii="GDSTransportWebsite" w:hAnsi="GDSTransportWebsite"/>
+                <w:color w:val="0A0A0A"/>
+                <w:shd w:val="clear" w:color="auto" w:fill="FFFFFF"/>
+              </w:rPr>
+            </w:pPr>
+            <w:r>
+              <w:rPr>
+                <w:rFonts w:ascii="GDSTransportWebsite" w:hAnsi="GDSTransportWebsite"/>
+                <w:b/>
+                <w:bCs/>
+                <w:color w:val="0A0A0A"/>
+                <w:shd w:val="clear" w:color="auto" w:fill="FFFFFF"/>
+              </w:rPr>
+              <w:t>Phone</w:t>
+            </w:r>
+          </w:p>
+        </w:tc>
+        <w:tc>
+          <w:tcPr>
+            <w:tcW w:w="6521" w:type="dxa"/>
+            <w:tcBorders>
+              <w:top w:val="nil"/>
+              <w:left w:val="nil"/>
+              <w:bottom w:val="nil"/>
+              <w:right w:val="nil"/>
+            </w:tcBorders>
+          </w:tcPr>
+          <w:p>
+            <w:pPr>
+              <w:spacing w:before="40" w:after="40"/>
+              <w:rPr>
+                <w:rFonts w:ascii="GDSTransportWebsite" w:hAnsi="GDSTransportWebsite"/>
+                <w:color w:val="0A0A0A"/>
+              </w:rPr>
+            </w:pPr>
+            <w:r>
+              <w:rPr>
+                <w:rFonts w:ascii="GDSTransportWebsite" w:hAnsi="GDSTransportWebsite"/>
+                <w:color w:val="0A0A0A"/>
+                <w:shd w:val="clear" w:color="auto" w:fill="FFFFFF"/>
+              </w:rPr>
+              <w:t>&lt;&lt;</w:t>
+            </w:r>
+            <w:proofErr w:type="spellStart"/>
+            <w:r>
+              <w:rPr>
+                <w:rFonts w:ascii="GDSTransportWebsite" w:hAnsi="GDSTransportWebsite"/>
+                <w:color w:val="0A0A0A"/>
+                <w:shd w:val="clear" w:color="auto" w:fill="FFFFFF"/>
+              </w:rPr>
+              <w:t>lipExtraDQ.giveEvidenceConfirmDetails.phone</w:t>
+            </w:r>
+            <w:proofErr w:type="spellEnd"/>
+            <w:r>
+              <w:rPr>
+                <w:rFonts w:ascii="GDSTransportWebsite" w:hAnsi="GDSTransportWebsite"/>
+                <w:color w:val="0A0A0A"/>
+                <w:shd w:val="clear" w:color="auto" w:fill="FFFFFF"/>
+              </w:rPr>
+              <w:t>&gt;&gt;</w:t>
+            </w:r>
+          </w:p>
+        </w:tc>
+      </w:tr>
+      <w:tr>
+        <w:tblPrEx>
+          <w:tblBorders>
+            <w:top w:val="single" w:sz="4" w:space="0" w:color="auto"/>
+            <w:left w:val="single" w:sz="4" w:space="0" w:color="auto"/>
+            <w:bottom w:val="single" w:sz="4" w:space="0" w:color="auto"/>
+            <w:right w:val="single" w:sz="4" w:space="0" w:color="auto"/>
+            <w:insideH w:val="single" w:sz="4" w:space="0" w:color="auto"/>
+            <w:insideV w:val="single" w:sz="4" w:space="0" w:color="auto"/>
+          </w:tblBorders>
+        </w:tblPrEx>
+        <w:tc>
+          <w:tcPr>
+            <w:tcW w:w="3539" w:type="dxa"/>
+            <w:tcBorders>
+              <w:top w:val="nil"/>
+              <w:left w:val="nil"/>
+              <w:bottom w:val="nil"/>
+              <w:right w:val="nil"/>
+            </w:tcBorders>
+          </w:tcPr>
+          <w:p>
+            <w:pPr>
+              <w:pStyle w:val="NormalWeb"/>
+              <w:spacing w:before="40" w:beforeAutospacing="0" w:after="40" w:afterAutospacing="0"/>
+              <w:rPr>
+                <w:rFonts w:ascii="GDSTransportWebsite" w:hAnsi="GDSTransportWebsite"/>
+                <w:color w:val="0A0A0A"/>
+                <w:shd w:val="clear" w:color="auto" w:fill="FFFFFF"/>
+              </w:rPr>
+            </w:pPr>
+            <w:r>
+              <w:rPr>
+                <w:rFonts w:ascii="GDSTransportWebsite" w:hAnsi="GDSTransportWebsite"/>
+                <w:color w:val="0A0A0A"/>
+                <w:shd w:val="clear" w:color="auto" w:fill="FFFFFF"/>
+              </w:rPr>
+              <w:t>&lt;&lt;er_&gt;&gt;</w:t>
+            </w:r>
+          </w:p>
+        </w:tc>
+        <w:tc>
+          <w:tcPr>
+            <w:tcW w:w="6521" w:type="dxa"/>
+            <w:tcBorders>
+              <w:top w:val="nil"/>
+              <w:left w:val="nil"/>
+              <w:bottom w:val="nil"/>
+              <w:right w:val="nil"/>
+            </w:tcBorders>
+          </w:tcPr>
+          <w:p>
+            <w:pPr>
+              <w:spacing w:before="40" w:after="40"/>
+              <w:rPr>
+                <w:rFonts w:ascii="GDSTransportWebsite" w:hAnsi="GDSTransportWebsite"/>
+                <w:color w:val="0A0A0A"/>
+              </w:rPr>
+            </w:pPr>
+          </w:p>
+        </w:tc>
+      </w:tr>
+      <w:tr>
+        <w:tblPrEx>
+          <w:tblBorders>
+            <w:top w:val="single" w:sz="4" w:space="0" w:color="auto"/>
+            <w:left w:val="single" w:sz="4" w:space="0" w:color="auto"/>
+            <w:bottom w:val="single" w:sz="4" w:space="0" w:color="auto"/>
+            <w:right w:val="single" w:sz="4" w:space="0" w:color="auto"/>
+            <w:insideH w:val="single" w:sz="4" w:space="0" w:color="auto"/>
+            <w:insideV w:val="single" w:sz="4" w:space="0" w:color="auto"/>
+          </w:tblBorders>
+        </w:tblPrEx>
+        <w:tc>
+          <w:tcPr>
+            <w:tcW w:w="3539" w:type="dxa"/>
+            <w:tcBorders>
+              <w:top w:val="nil"/>
+              <w:left w:val="nil"/>
+              <w:bottom w:val="nil"/>
+              <w:right w:val="nil"/>
+            </w:tcBorders>
+          </w:tcPr>
+          <w:p>
+            <w:pPr>
+              <w:pStyle w:val="NormalWeb"/>
+              <w:spacing w:before="40" w:beforeAutospacing="0" w:after="40" w:afterAutospacing="0"/>
+              <w:rPr>
+                <w:rFonts w:ascii="GDSTransportWebsite" w:hAnsi="GDSTransportWebsite"/>
+                <w:b/>
+                <w:bCs/>
+                <w:color w:val="0A0A0A"/>
+                <w:shd w:val="clear" w:color="auto" w:fill="FFFFFF"/>
+              </w:rPr>
+            </w:pPr>
+            <w:r>
+              <w:rPr>
+                <w:rFonts w:ascii="GDSTransportWebsite" w:hAnsi="GDSTransportWebsite"/>
+                <w:b/>
+                <w:bCs/>
+                <w:color w:val="0A0A0A"/>
+                <w:shd w:val="clear" w:color="auto" w:fill="FFFFFF"/>
+              </w:rPr>
+              <w:t>Job Title</w:t>
+            </w:r>
+          </w:p>
+        </w:tc>
+        <w:tc>
+          <w:tcPr>
+            <w:tcW w:w="6521" w:type="dxa"/>
+            <w:tcBorders>
+              <w:top w:val="nil"/>
+              <w:left w:val="nil"/>
+              <w:bottom w:val="nil"/>
+              <w:right w:val="nil"/>
+            </w:tcBorders>
+          </w:tcPr>
+          <w:p>
+            <w:pPr>
+              <w:spacing w:before="40" w:after="40"/>
+              <w:rPr>
+                <w:rFonts w:ascii="GDSTransportWebsite" w:hAnsi="GDSTransportWebsite"/>
+                <w:color w:val="0A0A0A"/>
+              </w:rPr>
+            </w:pPr>
+            <w:r>
+              <w:rPr>
+                <w:rFonts w:ascii="GDSTransportWebsite" w:hAnsi="GDSTransportWebsite"/>
+                <w:color w:val="0A0A0A"/>
+                <w:shd w:val="clear" w:color="auto" w:fill="FFFFFF"/>
+              </w:rPr>
+              <w:t>&lt;&lt;</w:t>
+            </w:r>
+            <w:proofErr w:type="spellStart"/>
+            <w:r>
+              <w:rPr>
+                <w:rFonts w:ascii="GDSTransportWebsite" w:hAnsi="GDSTransportWebsite"/>
+                <w:color w:val="0A0A0A"/>
+                <w:shd w:val="clear" w:color="auto" w:fill="FFFFFF"/>
+              </w:rPr>
+              <w:t>lipExtraDQ.giveEvidenceConfirmDetails.jobTitle</w:t>
+            </w:r>
+            <w:proofErr w:type="spellEnd"/>
+            <w:r>
+              <w:rPr>
+                <w:rFonts w:ascii="GDSTransportWebsite" w:hAnsi="GDSTransportWebsite"/>
+                <w:color w:val="0A0A0A"/>
+                <w:shd w:val="clear" w:color="auto" w:fill="FFFFFF"/>
+              </w:rPr>
+              <w:t>&gt;&gt;</w:t>
+            </w:r>
+          </w:p>
+        </w:tc>
+      </w:tr>
+      <w:tr>
+        <w:tblPrEx>
+          <w:tblBorders>
+            <w:top w:val="single" w:sz="4" w:space="0" w:color="auto"/>
+            <w:left w:val="single" w:sz="4" w:space="0" w:color="auto"/>
+            <w:bottom w:val="single" w:sz="4" w:space="0" w:color="auto"/>
+            <w:right w:val="single" w:sz="4" w:space="0" w:color="auto"/>
+            <w:insideH w:val="single" w:sz="4" w:space="0" w:color="auto"/>
+            <w:insideV w:val="single" w:sz="4" w:space="0" w:color="auto"/>
+          </w:tblBorders>
+        </w:tblPrEx>
+        <w:tc>
+          <w:tcPr>
+            <w:tcW w:w="3539" w:type="dxa"/>
+            <w:tcBorders>
+              <w:top w:val="nil"/>
+              <w:left w:val="nil"/>
+              <w:bottom w:val="nil"/>
+              <w:right w:val="nil"/>
+            </w:tcBorders>
+          </w:tcPr>
+          <w:p>
+            <w:pPr>
+              <w:pStyle w:val="NormalWeb"/>
+              <w:spacing w:before="40" w:beforeAutospacing="0" w:after="40" w:afterAutospacing="0"/>
+              <w:rPr>
+                <w:rFonts w:ascii="GDSTransportWebsite" w:hAnsi="GDSTransportWebsite"/>
+                <w:color w:val="0A0A0A"/>
+                <w:shd w:val="clear" w:color="auto" w:fill="FFFFFF"/>
+              </w:rPr>
+            </w:pPr>
+            <w:r>
+              <w:rPr>
+                <w:rFonts w:ascii="GDSTransportWebsite" w:hAnsi="GDSTransportWebsite"/>
+                <w:color w:val="0A0A0A"/>
+                <w:shd w:val="clear" w:color="auto" w:fill="FFFFFF"/>
+              </w:rPr>
+              <w:t>&lt;&lt;e</w:t>
+            </w:r>
+            <w:r>
+              <w:rPr>
+                <w:rFonts w:ascii="GDSTransportWebsite" w:hAnsi="GDSTransportWebsite"/>
+                <w:color w:val="0A0A0A"/>
+                <w:shd w:val="clear" w:color="auto" w:fill="FFFFFF"/>
+              </w:rPr>
+              <w:t>r</w:t>
+            </w:r>
+            <w:r>
+              <w:rPr>
+                <w:rFonts w:ascii="GDSTransportWebsite" w:hAnsi="GDSTransportWebsite"/>
+                <w:color w:val="0A0A0A"/>
+                <w:shd w:val="clear" w:color="auto" w:fill="FFFFFF"/>
+              </w:rPr>
+              <w:t>_&gt;&gt;</w:t>
+            </w:r>
+          </w:p>
+        </w:tc>
+        <w:tc>
+          <w:tcPr>
+            <w:tcW w:w="6521" w:type="dxa"/>
+            <w:tcBorders>
+              <w:top w:val="nil"/>
+              <w:left w:val="nil"/>
+              <w:bottom w:val="nil"/>
+              <w:right w:val="nil"/>
+            </w:tcBorders>
+          </w:tcPr>
+          <w:p>
+            <w:pPr>
+              <w:spacing w:before="40" w:after="40"/>
+              <w:rPr>
+                <w:rFonts w:ascii="GDSTransportWebsite" w:hAnsi="GDSTransportWebsite"/>
+                <w:color w:val="0A0A0A"/>
+                <w:shd w:val="clear" w:color="auto" w:fill="FFFFFF"/>
+              </w:rPr>
+            </w:pPr>
+          </w:p>
+        </w:tc>
+      </w:tr>
+      <w:tr>
+        <w:tblPrEx>
+          <w:tblBorders>
+            <w:top w:val="single" w:sz="4" w:space="0" w:color="auto"/>
+            <w:left w:val="single" w:sz="4" w:space="0" w:color="auto"/>
+            <w:bottom w:val="single" w:sz="4" w:space="0" w:color="auto"/>
+            <w:right w:val="single" w:sz="4" w:space="0" w:color="auto"/>
+            <w:insideH w:val="single" w:sz="4" w:space="0" w:color="auto"/>
+            <w:insideV w:val="single" w:sz="4" w:space="0" w:color="auto"/>
+          </w:tblBorders>
+        </w:tblPrEx>
+        <w:tc>
+          <w:tcPr>
+            <w:tcW w:w="3539" w:type="dxa"/>
+            <w:tcBorders>
+              <w:top w:val="nil"/>
+              <w:left w:val="nil"/>
+              <w:bottom w:val="nil"/>
+              <w:right w:val="nil"/>
+            </w:tcBorders>
+          </w:tcPr>
+          <w:p>
+            <w:pPr>
+              <w:pStyle w:val="NormalWeb"/>
+              <w:spacing w:before="40" w:beforeAutospacing="0" w:after="40" w:afterAutospacing="0"/>
+              <w:rPr>
+                <w:rFonts w:ascii="GDSTransportWebsite" w:hAnsi="GDSTransportWebsite"/>
+                <w:color w:val="0A0A0A"/>
+                <w:shd w:val="clear" w:color="auto" w:fill="FFFFFF"/>
+              </w:rPr>
+            </w:pPr>
+            <w:r>
+              <w:rPr>
+                <w:rFonts w:ascii="GDSTransportWebsite" w:hAnsi="GDSTransportWebsite"/>
+                <w:b/>
+                <w:bCs/>
+                <w:color w:val="0A0A0A"/>
+                <w:shd w:val="clear" w:color="auto" w:fill="FFFFFF"/>
+              </w:rPr>
+              <w:t>&lt;&lt;er_&gt;&gt;</w:t>
+            </w:r>
+          </w:p>
+        </w:tc>
+        <w:tc>
+          <w:tcPr>
+            <w:tcW w:w="6521" w:type="dxa"/>
+            <w:tcBorders>
+              <w:top w:val="nil"/>
+              <w:left w:val="nil"/>
+              <w:bottom w:val="nil"/>
+              <w:right w:val="nil"/>
+            </w:tcBorders>
           </w:tcPr>
           <w:p>
             <w:pPr>
@@ -3160,7 +4223,6 @@
               <w:t>_{</w:t>
             </w:r>
             <w:proofErr w:type="spellStart"/>
-            <w:proofErr w:type="gramStart"/>
             <w:r>
               <w:rPr>
                 <w:b/>
@@ -3181,15 +4243,7 @@
                 <w:b/>
                 <w:bCs/>
               </w:rPr>
-              <w:t>!=</w:t>
-            </w:r>
-            <w:proofErr w:type="gramEnd"/>
-            <w:r>
-              <w:rPr>
-                <w:b/>
-                <w:bCs/>
-              </w:rPr>
-              <w:t>null}&gt;&gt;</w:t>
+              <w:t>!=null}&gt;&gt;</w:t>
             </w:r>
           </w:p>
         </w:tc>
@@ -3571,7 +4625,6 @@
               <w:t>_{</w:t>
             </w:r>
             <w:proofErr w:type="spellStart"/>
-            <w:proofErr w:type="gramStart"/>
             <w:r>
               <w:rPr>
                 <w:rFonts w:ascii="GDSTransportWebsite" w:hAnsi="GDSTransportWebsite"/>
@@ -3587,16 +4640,7 @@
                 <w:b/>
                 <w:bCs/>
               </w:rPr>
-              <w:t>!=</w:t>
-            </w:r>
-            <w:proofErr w:type="gramEnd"/>
-            <w:r>
-              <w:rPr>
-                <w:rFonts w:ascii="GDSTransportWebsite" w:hAnsi="GDSTransportWebsite"/>
-                <w:b/>
-                <w:bCs/>
-              </w:rPr>
-              <w:t>null}&gt;&gt;</w:t>
+              <w:t>!=null}&gt;&gt;</w:t>
             </w:r>
           </w:p>
         </w:tc>
@@ -3887,7 +4931,6 @@
                 <w:color w:val="0A0A0A"/>
                 <w:shd w:val="clear" w:color="auto" w:fill="FFFFFF"/>
               </w:rPr>
-              <w:lastRenderedPageBreak/>
               <w:t>&lt;&lt;</w:t>
             </w:r>
             <w:proofErr w:type="spellStart"/>
@@ -4036,7 +5079,6 @@
               <w:t>&lt;&lt;</w:t>
             </w:r>
             <w:proofErr w:type="spellStart"/>
-            <w:proofErr w:type="gramStart"/>
             <w:r>
               <w:rPr>
                 <w:rFonts w:ascii="GDSTransportWebsite" w:hAnsi="GDSTransportWebsite"/>
@@ -4045,7 +5087,6 @@
               <w:t>experts.expertRequired</w:t>
             </w:r>
             <w:proofErr w:type="spellEnd"/>
-            <w:proofErr w:type="gramEnd"/>
             <w:r>
               <w:rPr>
                 <w:rFonts w:ascii="GDSTransportWebsite" w:hAnsi="GDSTransportWebsite"/>
@@ -4194,7 +5235,6 @@
               <w:t>_{</w:t>
             </w:r>
             <w:proofErr w:type="spellStart"/>
-            <w:proofErr w:type="gramStart"/>
             <w:r>
               <w:rPr>
                 <w:b/>
@@ -4222,15 +5262,7 @@
                 <w:b/>
                 <w:bCs/>
               </w:rPr>
-              <w:t>!=</w:t>
-            </w:r>
-            <w:proofErr w:type="gramEnd"/>
-            <w:r>
-              <w:rPr>
-                <w:b/>
-                <w:bCs/>
-              </w:rPr>
-              <w:t>null}&gt;&gt;</w:t>
+              <w:t>!=null}&gt;&gt;</w:t>
             </w:r>
           </w:p>
         </w:tc>
@@ -4441,7 +5473,6 @@
         <w:t>&lt;&lt;cs_{</w:t>
       </w:r>
       <w:proofErr w:type="spellStart"/>
-      <w:proofErr w:type="gramStart"/>
       <w:r>
         <w:rPr>
           <w:rFonts w:ascii="GDSTransportWebsite" w:hAnsi="GDSTransportWebsite"/>
@@ -4451,7 +5482,6 @@
         <w:t>experts.expertRequired</w:t>
       </w:r>
       <w:proofErr w:type="spellEnd"/>
-      <w:proofErr w:type="gramEnd"/>
       <w:r>
         <w:rPr>
           <w:rFonts w:ascii="GDSTransportWebsite" w:hAnsi="GDSTransportWebsite"/>
@@ -4505,29 +5535,7 @@
                 <w:color w:val="0A0A0A"/>
                 <w:shd w:val="clear" w:color="auto" w:fill="FFFFFF"/>
               </w:rPr>
-              <w:t xml:space="preserve">Have you already sent expert reports or </w:t>
-            </w:r>
-            <w:proofErr w:type="gramStart"/>
-            <w:r>
-              <w:rPr>
-                <w:rFonts w:ascii="GDSTransportWebsite" w:hAnsi="GDSTransportWebsite"/>
-                <w:b/>
-                <w:bCs/>
-                <w:color w:val="0A0A0A"/>
-                <w:shd w:val="clear" w:color="auto" w:fill="FFFFFF"/>
-              </w:rPr>
-              <w:t>similar to</w:t>
-            </w:r>
-            <w:proofErr w:type="gramEnd"/>
-            <w:r>
-              <w:rPr>
-                <w:rFonts w:ascii="GDSTransportWebsite" w:hAnsi="GDSTransportWebsite"/>
-                <w:b/>
-                <w:bCs/>
-                <w:color w:val="0A0A0A"/>
-                <w:shd w:val="clear" w:color="auto" w:fill="FFFFFF"/>
-              </w:rPr>
-              <w:t xml:space="preserve"> other parties?</w:t>
+              <w:t>Have you already sent expert reports or similar to other parties?</w:t>
             </w:r>
           </w:p>
           <w:p>
@@ -4579,7 +5587,6 @@
               <w:t>(</w:t>
             </w:r>
             <w:proofErr w:type="spellStart"/>
-            <w:proofErr w:type="gramStart"/>
             <w:r>
               <w:rPr>
                 <w:rFonts w:ascii="GDSTransportWebsite" w:hAnsi="GDSTransportWebsite"/>
@@ -4588,7 +5595,6 @@
               <w:t>experts.expertReportsSent</w:t>
             </w:r>
             <w:proofErr w:type="spellEnd"/>
-            <w:proofErr w:type="gramEnd"/>
             <w:r>
               <w:rPr>
                 <w:rFonts w:ascii="GDSTransportWebsite" w:hAnsi="GDSTransportWebsite"/>
@@ -4706,7 +5712,6 @@
               <w:t>(</w:t>
             </w:r>
             <w:proofErr w:type="spellStart"/>
-            <w:proofErr w:type="gramStart"/>
             <w:r>
               <w:rPr>
                 <w:rFonts w:ascii="GDSTransportWebsite" w:hAnsi="GDSTransportWebsite"/>
@@ -4715,7 +5720,6 @@
               <w:t>experts.jointExpertSuitable</w:t>
             </w:r>
             <w:proofErr w:type="spellEnd"/>
-            <w:proofErr w:type="gramEnd"/>
             <w:r>
               <w:rPr>
                 <w:rFonts w:ascii="GDSTransportWebsite" w:hAnsi="GDSTransportWebsite"/>
@@ -4777,19 +5781,9 @@
                 <w:color w:val="0A0A0A"/>
                 <w:shd w:val="clear" w:color="auto" w:fill="FFFFFF"/>
               </w:rPr>
-              <w:t>rr_</w:t>
-            </w:r>
-            <w:proofErr w:type="gramStart"/>
-            <w:r>
-              <w:rPr>
-                <w:rFonts w:ascii="GDSTransportWebsite" w:hAnsi="GDSTransportWebsite"/>
-                <w:color w:val="0A0A0A"/>
-                <w:shd w:val="clear" w:color="auto" w:fill="FFFFFF"/>
-              </w:rPr>
-              <w:t>experts.details</w:t>
-            </w:r>
-            <w:proofErr w:type="spellEnd"/>
-            <w:proofErr w:type="gramEnd"/>
+              <w:t>rr_experts.details</w:t>
+            </w:r>
+            <w:proofErr w:type="spellEnd"/>
             <w:r>
               <w:rPr>
                 <w:rFonts w:ascii="GDSTransportWebsite" w:hAnsi="GDSTransportWebsite"/>
@@ -4883,6 +5877,7 @@
                 <w:color w:val="0A0A0A"/>
                 <w:shd w:val="clear" w:color="auto" w:fill="FFFFFF"/>
               </w:rPr>
+              <w:lastRenderedPageBreak/>
               <w:t>Expert’s name</w:t>
             </w:r>
           </w:p>
@@ -5434,20 +6429,8 @@
                 <w:color w:val="0A0A0A"/>
                 <w:shd w:val="clear" w:color="auto" w:fill="FFFFFF"/>
               </w:rPr>
-              <w:t xml:space="preserve">Why you need this </w:t>
-            </w:r>
-            <w:proofErr w:type="gramStart"/>
-            <w:r>
-              <w:rPr>
-                <w:rFonts w:ascii="GDSTransportWebsite" w:hAnsi="GDSTransportWebsite"/>
-                <w:b/>
-                <w:bCs/>
-                <w:color w:val="0A0A0A"/>
-                <w:shd w:val="clear" w:color="auto" w:fill="FFFFFF"/>
-              </w:rPr>
-              <w:t>expert</w:t>
-            </w:r>
-            <w:proofErr w:type="gramEnd"/>
+              <w:t>Why you need this expert</w:t>
+            </w:r>
           </w:p>
           <w:p>
             <w:pPr>
@@ -5705,19 +6688,9 @@
                 <w:color w:val="0A0A0A"/>
                 <w:shd w:val="clear" w:color="auto" w:fill="FFFFFF"/>
               </w:rPr>
-              <w:t>er_</w:t>
-            </w:r>
-            <w:proofErr w:type="gramStart"/>
-            <w:r>
-              <w:rPr>
-                <w:rFonts w:ascii="GDSTransportWebsite" w:hAnsi="GDSTransportWebsite"/>
-                <w:color w:val="0A0A0A"/>
-                <w:shd w:val="clear" w:color="auto" w:fill="FFFFFF"/>
-              </w:rPr>
-              <w:t>experts.details</w:t>
-            </w:r>
-            <w:proofErr w:type="spellEnd"/>
-            <w:proofErr w:type="gramEnd"/>
+              <w:t>er_experts.details</w:t>
+            </w:r>
+            <w:proofErr w:type="spellEnd"/>
             <w:r>
               <w:rPr>
                 <w:rFonts w:ascii="GDSTransportWebsite" w:hAnsi="GDSTransportWebsite"/>
@@ -5771,7 +6744,6 @@
         </w:rPr>
         <w:t xml:space="preserve"> </w:t>
       </w:r>
-      <w:proofErr w:type="gramStart"/>
       <w:r>
         <w:rPr>
           <w:rFonts w:ascii="GDSTransportWebsite" w:hAnsi="GDSTransportWebsite"/>
@@ -5802,7 +6774,6 @@
         <w:t>.caseNeedsAnExpert</w:t>
       </w:r>
       <w:proofErr w:type="spellEnd"/>
-      <w:proofErr w:type="gramEnd"/>
       <w:r>
         <w:rPr>
           <w:rFonts w:ascii="GDSTransportWebsite" w:hAnsi="GDSTransportWebsite"/>
@@ -5954,15 +6925,7 @@
           <w:rFonts w:ascii="GDSTransportWebsite" w:hAnsi="GDSTransportWebsite"/>
           <w:color w:val="0A0A0A"/>
         </w:rPr>
-        <w:t>&lt;&lt;cs</w:t>
-      </w:r>
-      <w:proofErr w:type="gramStart"/>
-      <w:r>
-        <w:rPr>
-          <w:rFonts w:ascii="GDSTransportWebsite" w:hAnsi="GDSTransportWebsite"/>
-          <w:color w:val="0A0A0A"/>
-        </w:rPr>
-        <w:t>_{</w:t>
+        <w:t>&lt;&lt;cs_{</w:t>
       </w:r>
       <w:r>
         <w:rPr>
@@ -5994,7 +6957,6 @@
         <w:t>expertReportRequired</w:t>
       </w:r>
       <w:proofErr w:type="spellEnd"/>
-      <w:proofErr w:type="gramEnd"/>
       <w:r>
         <w:rPr>
           <w:rFonts w:ascii="GDSTransportWebsite" w:hAnsi="GDSTransportWebsite"/>
@@ -6581,7 +7543,6 @@
                     <w:t xml:space="preserve"> </w:t>
                   </w:r>
                   <w:proofErr w:type="spellStart"/>
-                  <w:proofErr w:type="gramStart"/>
                   <w:r>
                     <w:rPr>
                       <w:rFonts w:ascii="GDSTransportWebsite" w:hAnsi="GDSTransportWebsite"/>
@@ -6590,7 +7551,6 @@
                     <w:t>experts.expertRequired</w:t>
                   </w:r>
                   <w:proofErr w:type="spellEnd"/>
-                  <w:proofErr w:type="gramEnd"/>
                   <w:r>
                     <w:rPr>
                       <w:rFonts w:ascii="GDSTransportWebsite" w:hAnsi="GDSTransportWebsite"/>
@@ -6671,7 +7631,6 @@
                     <w:t>&lt;&lt;</w:t>
                   </w:r>
                   <w:proofErr w:type="spellStart"/>
-                  <w:proofErr w:type="gramStart"/>
                   <w:r>
                     <w:rPr>
                       <w:rFonts w:ascii="GDSTransportWebsite" w:hAnsi="GDSTransportWebsite"/>
@@ -6680,7 +7639,6 @@
                     <w:t>experts.expertRequired</w:t>
                   </w:r>
                   <w:proofErr w:type="spellEnd"/>
-                  <w:proofErr w:type="gramEnd"/>
                   <w:r>
                     <w:rPr>
                       <w:rFonts w:ascii="GDSTransportWebsite" w:hAnsi="GDSTransportWebsite"/>
@@ -6838,19 +7796,9 @@
                 <w:color w:val="0A0A0A"/>
                 <w:shd w:val="clear" w:color="auto" w:fill="FFFFFF"/>
               </w:rPr>
-              <w:t>rr_</w:t>
-            </w:r>
-            <w:proofErr w:type="gramStart"/>
-            <w:r>
-              <w:rPr>
-                <w:rFonts w:ascii="GDSTransportWebsite" w:hAnsi="GDSTransportWebsite"/>
-                <w:color w:val="0A0A0A"/>
-                <w:shd w:val="clear" w:color="auto" w:fill="FFFFFF"/>
-              </w:rPr>
-              <w:t>experts.details</w:t>
-            </w:r>
-            <w:proofErr w:type="spellEnd"/>
-            <w:proofErr w:type="gramEnd"/>
+              <w:t>rr_experts.details</w:t>
+            </w:r>
+            <w:proofErr w:type="spellEnd"/>
             <w:r>
               <w:rPr>
                 <w:rFonts w:ascii="GDSTransportWebsite" w:hAnsi="GDSTransportWebsite"/>
@@ -6890,6 +7838,7 @@
                 <w:rFonts w:ascii="GDSTransportWebsite" w:hAnsi="GDSTransportWebsite"/>
                 <w:color w:val="0A0A0A"/>
               </w:rPr>
+              <w:lastRenderedPageBreak/>
               <w:t>Expert &lt;&lt;$</w:t>
             </w:r>
             <w:proofErr w:type="spellStart"/>
@@ -7462,20 +8411,8 @@
                 <w:color w:val="0A0A0A"/>
                 <w:shd w:val="clear" w:color="auto" w:fill="FFFFFF"/>
               </w:rPr>
-              <w:t xml:space="preserve">Why you need this </w:t>
-            </w:r>
-            <w:proofErr w:type="gramStart"/>
-            <w:r>
-              <w:rPr>
-                <w:rFonts w:ascii="GDSTransportWebsite" w:hAnsi="GDSTransportWebsite"/>
-                <w:b/>
-                <w:bCs/>
-                <w:color w:val="0A0A0A"/>
-                <w:shd w:val="clear" w:color="auto" w:fill="FFFFFF"/>
-              </w:rPr>
-              <w:t>expert</w:t>
-            </w:r>
-            <w:proofErr w:type="gramEnd"/>
+              <w:t>Why you need this expert</w:t>
+            </w:r>
           </w:p>
           <w:p>
             <w:pPr>
@@ -7733,19 +8670,9 @@
                 <w:color w:val="0A0A0A"/>
                 <w:shd w:val="clear" w:color="auto" w:fill="FFFFFF"/>
               </w:rPr>
-              <w:t>er_</w:t>
-            </w:r>
-            <w:proofErr w:type="gramStart"/>
-            <w:r>
-              <w:rPr>
-                <w:rFonts w:ascii="GDSTransportWebsite" w:hAnsi="GDSTransportWebsite"/>
-                <w:color w:val="0A0A0A"/>
-                <w:shd w:val="clear" w:color="auto" w:fill="FFFFFF"/>
-              </w:rPr>
-              <w:t>experts.details</w:t>
-            </w:r>
-            <w:proofErr w:type="spellEnd"/>
-            <w:proofErr w:type="gramEnd"/>
+              <w:t>er_experts.details</w:t>
+            </w:r>
+            <w:proofErr w:type="spellEnd"/>
             <w:r>
               <w:rPr>
                 <w:rFonts w:ascii="GDSTransportWebsite" w:hAnsi="GDSTransportWebsite"/>
@@ -7866,7 +8793,6 @@
                 <w:color w:val="0A0A0A"/>
                 <w:shd w:val="clear" w:color="auto" w:fill="FFFFFF"/>
               </w:rPr>
-              <w:lastRenderedPageBreak/>
               <w:t>Are there witnesses who should attend the hearing?</w:t>
             </w:r>
           </w:p>
@@ -7904,7 +8830,6 @@
               <w:t>&lt;&lt;</w:t>
             </w:r>
             <w:proofErr w:type="spellStart"/>
-            <w:proofErr w:type="gramStart"/>
             <w:r>
               <w:rPr>
                 <w:rFonts w:ascii="GDSTransportWebsite" w:hAnsi="GDSTransportWebsite"/>
@@ -7913,7 +8838,6 @@
               <w:t>witnesses.witnessesToAppear</w:t>
             </w:r>
             <w:proofErr w:type="spellEnd"/>
-            <w:proofErr w:type="gramEnd"/>
             <w:r>
               <w:rPr>
                 <w:rFonts w:ascii="GDSTransportWebsite" w:hAnsi="GDSTransportWebsite"/>
@@ -7959,19 +8883,9 @@
                 <w:color w:val="0A0A0A"/>
                 <w:shd w:val="clear" w:color="auto" w:fill="FFFFFF"/>
               </w:rPr>
-              <w:t>rr_</w:t>
-            </w:r>
-            <w:proofErr w:type="gramStart"/>
-            <w:r>
-              <w:rPr>
-                <w:rFonts w:ascii="GDSTransportWebsite" w:hAnsi="GDSTransportWebsite"/>
-                <w:color w:val="0A0A0A"/>
-                <w:shd w:val="clear" w:color="auto" w:fill="FFFFFF"/>
-              </w:rPr>
-              <w:t>witnesses.details</w:t>
-            </w:r>
-            <w:proofErr w:type="spellEnd"/>
-            <w:proofErr w:type="gramEnd"/>
+              <w:t>rr_witnesses.details</w:t>
+            </w:r>
+            <w:proofErr w:type="spellEnd"/>
             <w:r>
               <w:rPr>
                 <w:rFonts w:ascii="GDSTransportWebsite" w:hAnsi="GDSTransportWebsite"/>
@@ -8522,19 +9436,9 @@
                 <w:color w:val="0A0A0A"/>
                 <w:shd w:val="clear" w:color="auto" w:fill="FFFFFF"/>
               </w:rPr>
-              <w:t>er_</w:t>
-            </w:r>
-            <w:proofErr w:type="gramStart"/>
-            <w:r>
-              <w:rPr>
-                <w:rFonts w:ascii="GDSTransportWebsite" w:hAnsi="GDSTransportWebsite"/>
-                <w:color w:val="0A0A0A"/>
-                <w:shd w:val="clear" w:color="auto" w:fill="FFFFFF"/>
-              </w:rPr>
-              <w:t>witnesses.details</w:t>
-            </w:r>
-            <w:proofErr w:type="spellEnd"/>
-            <w:proofErr w:type="gramEnd"/>
+              <w:t>er_witnesses.details</w:t>
+            </w:r>
+            <w:proofErr w:type="spellEnd"/>
             <w:r>
               <w:rPr>
                 <w:rFonts w:ascii="GDSTransportWebsite" w:hAnsi="GDSTransportWebsite"/>
@@ -8711,6 +9615,7 @@
                 <w:color w:val="0A0A0A"/>
                 <w:shd w:val="clear" w:color="auto" w:fill="FFFFFF"/>
               </w:rPr>
+              <w:lastRenderedPageBreak/>
               <w:t>What language will the documents be provided in?</w:t>
             </w:r>
           </w:p>
@@ -8910,7 +9815,6 @@
               <w:t>&lt;&lt;</w:t>
             </w:r>
             <w:proofErr w:type="spellStart"/>
-            <w:proofErr w:type="gramStart"/>
             <w:r>
               <w:rPr>
                 <w:rFonts w:ascii="GDSTransportWebsite" w:hAnsi="GDSTransportWebsite"/>
@@ -8919,7 +9823,6 @@
               <w:t>hearing.unavailableDatesRequired</w:t>
             </w:r>
             <w:proofErr w:type="spellEnd"/>
-            <w:proofErr w:type="gramEnd"/>
             <w:r>
               <w:rPr>
                 <w:rFonts w:ascii="GDSTransportWebsite" w:hAnsi="GDSTransportWebsite"/>
@@ -8941,7 +9844,6 @@
         <w:t>&lt;&lt;cs_{</w:t>
       </w:r>
       <w:proofErr w:type="spellStart"/>
-      <w:proofErr w:type="gramStart"/>
       <w:r>
         <w:rPr>
           <w:rFonts w:ascii="GDSTransportWebsite" w:hAnsi="GDSTransportWebsite"/>
@@ -8958,7 +9860,6 @@
         <w:t>.unavailableDates.size</w:t>
       </w:r>
       <w:proofErr w:type="spellEnd"/>
-      <w:proofErr w:type="gramEnd"/>
       <w:r>
         <w:rPr>
           <w:rFonts w:ascii="GDSTransportWebsite" w:hAnsi="GDSTransportWebsite"/>
@@ -9055,7 +9956,6 @@
               </w:rPr>
               <w:t>rr_</w:t>
             </w:r>
-            <w:proofErr w:type="gramStart"/>
             <w:r>
               <w:rPr>
                 <w:rFonts w:ascii="GDSTransportWebsite" w:hAnsi="GDSTransportWebsite"/>
@@ -9072,7 +9972,6 @@
               <w:t>.unavailableDates</w:t>
             </w:r>
             <w:proofErr w:type="spellEnd"/>
-            <w:proofErr w:type="gramEnd"/>
             <w:r>
               <w:rPr>
                 <w:rFonts w:ascii="GDSTransportWebsite" w:hAnsi="GDSTransportWebsite"/>
@@ -9128,19 +10027,9 @@
                 <w:color w:val="0A0A0A"/>
                 <w:shd w:val="clear" w:color="auto" w:fill="FFFFFF"/>
               </w:rPr>
-              <w:t>&lt;&lt;cs</w:t>
-            </w:r>
-            <w:proofErr w:type="gramStart"/>
-            <w:r>
-              <w:rPr>
-                <w:rFonts w:ascii="GDSTransportWebsite" w:hAnsi="GDSTransportWebsite"/>
-                <w:color w:val="0A0A0A"/>
-                <w:shd w:val="clear" w:color="auto" w:fill="FFFFFF"/>
-              </w:rPr>
-              <w:t>_{</w:t>
-            </w:r>
-            <w:proofErr w:type="spellStart"/>
-            <w:proofErr w:type="gramEnd"/>
+              <w:t>&lt;&lt;cs_{</w:t>
+            </w:r>
+            <w:proofErr w:type="spellStart"/>
             <w:r>
               <w:rPr>
                 <w:rFonts w:ascii="GDSTransportWebsite" w:hAnsi="GDSTransportWebsite"/>
@@ -9192,18 +10081,9 @@
                 <w:rFonts w:ascii="GDSTransportWebsite" w:hAnsi="GDSTransportWebsite"/>
                 <w:color w:val="0A0A0A"/>
               </w:rPr>
-              <w:t>&lt;</w:t>
-            </w:r>
-            <w:proofErr w:type="gramStart"/>
-            <w:r>
-              <w:rPr>
-                <w:rFonts w:ascii="GDSTransportWebsite" w:hAnsi="GDSTransportWebsite"/>
-                <w:color w:val="0A0A0A"/>
-              </w:rPr>
-              <w:t>&lt;{</w:t>
-            </w:r>
-            <w:proofErr w:type="spellStart"/>
-            <w:proofErr w:type="gramEnd"/>
+              <w:t>&lt;&lt;{</w:t>
+            </w:r>
+            <w:proofErr w:type="spellStart"/>
             <w:r>
               <w:rPr>
                 <w:rFonts w:ascii="GDSTransportWebsite" w:hAnsi="GDSTransportWebsite"/>
@@ -9281,19 +10161,9 @@
                 <w:rFonts w:ascii="GDSTransportWebsite" w:hAnsi="GDSTransportWebsite"/>
                 <w:color w:val="0A0A0A"/>
               </w:rPr>
-              <w:lastRenderedPageBreak/>
-              <w:t>From &lt;</w:t>
-            </w:r>
-            <w:proofErr w:type="gramStart"/>
-            <w:r>
-              <w:rPr>
-                <w:rFonts w:ascii="GDSTransportWebsite" w:hAnsi="GDSTransportWebsite"/>
-                <w:color w:val="0A0A0A"/>
-              </w:rPr>
-              <w:t>&lt;{</w:t>
-            </w:r>
-            <w:proofErr w:type="spellStart"/>
-            <w:proofErr w:type="gramEnd"/>
+              <w:t>From &lt;&lt;{</w:t>
+            </w:r>
+            <w:proofErr w:type="spellStart"/>
             <w:r>
               <w:rPr>
                 <w:rFonts w:ascii="GDSTransportWebsite" w:hAnsi="GDSTransportWebsite"/>
@@ -9473,7 +10343,6 @@
                 <w:color w:val="0A0A0A"/>
                 <w:shd w:val="clear" w:color="auto" w:fill="FFFFFF"/>
               </w:rPr>
-              <w:lastRenderedPageBreak/>
               <w:t>&lt;&lt;</w:t>
             </w:r>
             <w:proofErr w:type="spellStart"/>
@@ -9485,7 +10354,6 @@
               </w:rPr>
               <w:t>er_</w:t>
             </w:r>
-            <w:proofErr w:type="gramStart"/>
             <w:r>
               <w:rPr>
                 <w:rFonts w:ascii="GDSTransportWebsite" w:hAnsi="GDSTransportWebsite"/>
@@ -9502,7 +10370,6 @@
               <w:t>.unavailableDates</w:t>
             </w:r>
             <w:proofErr w:type="spellEnd"/>
-            <w:proofErr w:type="gramEnd"/>
             <w:r>
               <w:rPr>
                 <w:rFonts w:ascii="GDSTransportWebsite" w:hAnsi="GDSTransportWebsite"/>
@@ -10187,6 +11054,7 @@
                 <w:color w:val="0A0A0A"/>
                 <w:shd w:val="clear" w:color="auto" w:fill="FFFFFF"/>
               </w:rPr>
+              <w:lastRenderedPageBreak/>
               <w:t>Explain your reasons</w:t>
             </w:r>
           </w:p>
@@ -10443,15 +11311,7 @@
                 <w:rFonts w:ascii="GDSTransportWebsite" w:hAnsi="GDSTransportWebsite"/>
                 <w:color w:val="0A0A0A"/>
               </w:rPr>
-              <w:t>&lt;&lt;cs</w:t>
-            </w:r>
-            <w:proofErr w:type="gramStart"/>
-            <w:r>
-              <w:rPr>
-                <w:rFonts w:ascii="GDSTransportWebsite" w:hAnsi="GDSTransportWebsite"/>
-                <w:color w:val="0A0A0A"/>
-              </w:rPr>
-              <w:t>_{ vulnerabilityQuestions.</w:t>
+              <w:t>&lt;&lt;cs_{ vulnerabilityQuestions.</w:t>
             </w:r>
             <w:r>
               <w:rPr>
@@ -10460,7 +11320,6 @@
               </w:rPr>
               <w:t>vulnerabilityAdjustmentsRequired</w:t>
             </w:r>
-            <w:proofErr w:type="gramEnd"/>
             <w:r>
               <w:rPr>
                 <w:rFonts w:ascii="GDSTransportWebsite" w:hAnsi="GDSTransportWebsite"/>
@@ -10600,7 +11459,6 @@
                 <w:rFonts w:ascii="GDSTransportWebsite" w:hAnsi="GDSTransportWebsite"/>
                 <w:color w:val="0A0A0A"/>
               </w:rPr>
-              <w:lastRenderedPageBreak/>
               <w:t>Person</w:t>
             </w:r>
             <w:r>
@@ -10874,18 +11732,7 @@
                 <w:color w:val="0A0A0A"/>
                 <w:shd w:val="clear" w:color="auto" w:fill="FFFFFF"/>
               </w:rPr>
-              <w:t>&gt;</w:t>
-            </w:r>
-            <w:proofErr w:type="gramStart"/>
-            <w:r>
-              <w:rPr>
-                <w:rFonts w:ascii="GDSTransportWebsite" w:hAnsi="GDSTransportWebsite"/>
-                <w:b/>
-                <w:bCs/>
-                <w:color w:val="0A0A0A"/>
-                <w:shd w:val="clear" w:color="auto" w:fill="FFFFFF"/>
-              </w:rPr>
-              <w:t>&gt;</w:t>
+              <w:t>&gt;&gt;</w:t>
             </w:r>
             <w:r>
               <w:rPr>
@@ -10905,18 +11752,7 @@
                 <w:color w:val="0A0A0A"/>
                 <w:shd w:val="clear" w:color="auto" w:fill="FFFFFF"/>
               </w:rPr>
-              <w:t>Support</w:t>
-            </w:r>
-            <w:proofErr w:type="gramEnd"/>
-            <w:r>
-              <w:rPr>
-                <w:rFonts w:ascii="GDSTransportWebsite" w:hAnsi="GDSTransportWebsite"/>
-                <w:b/>
-                <w:bCs/>
-                <w:color w:val="0A0A0A"/>
-                <w:shd w:val="clear" w:color="auto" w:fill="FFFFFF"/>
-              </w:rPr>
-              <w:t xml:space="preserve"> required</w:t>
+              <w:t>Support required</w:t>
             </w:r>
           </w:p>
         </w:tc>
@@ -11465,20 +12301,9 @@
                 <w:color w:val="0A0A0A"/>
                 <w:shd w:val="clear" w:color="auto" w:fill="FFFFFF"/>
               </w:rPr>
-              <w:t xml:space="preserve">Provide any other information that the judge may </w:t>
-            </w:r>
-            <w:proofErr w:type="gramStart"/>
-            <w:r>
-              <w:rPr>
-                <w:rFonts w:ascii="GDSTransportWebsite" w:hAnsi="GDSTransportWebsite"/>
-                <w:b/>
-                <w:bCs/>
-                <w:color w:val="0A0A0A"/>
-                <w:shd w:val="clear" w:color="auto" w:fill="FFFFFF"/>
-              </w:rPr>
-              <w:t>need</w:t>
-            </w:r>
-            <w:proofErr w:type="gramEnd"/>
+              <w:lastRenderedPageBreak/>
+              <w:t>Provide any other information that the judge may need</w:t>
+            </w:r>
           </w:p>
           <w:p>
             <w:pPr>
@@ -11520,7 +12345,6 @@
               <w:t>&lt;&lt;cs_{</w:t>
             </w:r>
             <w:proofErr w:type="spellStart"/>
-            <w:proofErr w:type="gramStart"/>
             <w:r>
               <w:rPr>
                 <w:rFonts w:ascii="GDSTransportWebsite" w:hAnsi="GDSTransportWebsite"/>
@@ -11537,7 +12361,6 @@
               <w:t>(</w:t>
             </w:r>
             <w:proofErr w:type="spellStart"/>
-            <w:proofErr w:type="gramEnd"/>
             <w:r>
               <w:rPr>
                 <w:rFonts w:ascii="GDSTransportWebsite" w:hAnsi="GDSTransportWebsite"/>
@@ -11722,14 +12545,9 @@
         <w:spacing w:before="120" w:after="120"/>
       </w:pPr>
       <w:r>
-        <w:t>&lt;</w:t>
-      </w:r>
-      <w:proofErr w:type="gramStart"/>
-      <w:r>
-        <w:t>&lt;{</w:t>
+        <w:t>&lt;&lt;{</w:t>
       </w:r>
       <w:proofErr w:type="spellStart"/>
-      <w:proofErr w:type="gramEnd"/>
       <w:r>
         <w:t>dateFormat</w:t>
       </w:r>
@@ -11780,7 +12598,7 @@
 </file>
 
 <file path=word/endnotes.xml><?xml version="1.0" encoding="utf-8"?>
-<w:endnotes xmlns:wpc="http://schemas.microsoft.com/office/word/2010/wordprocessingCanvas" xmlns:cx="http://schemas.microsoft.com/office/drawing/2014/chartex" xmlns:cx1="http://schemas.microsoft.com/office/drawing/2015/9/8/chartex" xmlns:cx2="http://schemas.microsoft.com/office/drawing/2015/10/21/chartex" xmlns:cx3="http://schemas.microsoft.com/office/drawing/2016/5/9/chartex" xmlns:cx4="http://schemas.microsoft.com/office/drawing/2016/5/10/chartex" xmlns:cx5="http://schemas.microsoft.com/office/drawing/2016/5/11/chartex" xmlns:cx6="http://schemas.microsoft.com/office/drawing/2016/5/12/chartex" xmlns:cx7="http://schemas.microsoft.com/office/drawing/2016/5/13/chartex" xmlns:cx8="http://schemas.microsoft.com/office/drawing/2016/5/14/chartex" xmlns:mc="http://schemas.openxmlformats.org/markup-compatibility/2006" xmlns:aink="http://schemas.microsoft.com/office/drawing/2016/ink" xmlns:am3d="http://schemas.microsoft.com/office/drawing/2017/model3d" xmlns:o="urn:schemas-microsoft-com:office:office" xmlns:oel="http://schemas.microsoft.com/office/2019/extlst" xmlns:r="http://schemas.openxmlformats.org/officeDocument/2006/relationships" xmlns:m="http://schemas.openxmlformats.org/officeDocument/2006/math" xmlns:v="urn:schemas-microsoft-com:vml" xmlns:wp14="http://schemas.microsoft.com/office/word/2010/wordprocessingDrawing" xmlns:wp="http://schemas.openxmlformats.org/drawingml/2006/wordprocessingDrawing" xmlns:w10="urn:schemas-microsoft-com:office:word" xmlns:w="http://schemas.openxmlformats.org/wordprocessingml/2006/main" xmlns:w14="http://schemas.microsoft.com/office/word/2010/wordml" xmlns:w15="http://schemas.microsoft.com/office/word/2012/wordml" xmlns:w16cex="http://schemas.microsoft.com/office/word/2018/wordml/cex" xmlns:w16cid="http://schemas.microsoft.com/office/word/2016/wordml/cid" xmlns:w16="http://schemas.microsoft.com/office/word/2018/wordml" xmlns:w16du="http://schemas.microsoft.com/office/word/2023/wordml/word16du" xmlns:w16sdtdh="http://schemas.microsoft.com/office/word/2020/wordml/sdtdatahash" xmlns:w16se="http://schemas.microsoft.com/office/word/2015/wordml/symex" xmlns:wpg="http://schemas.microsoft.com/office/word/2010/wordprocessingGroup" xmlns:wpi="http://schemas.microsoft.com/office/word/2010/wordprocessingInk" xmlns:wne="http://schemas.microsoft.com/office/word/2006/wordml" xmlns:wps="http://schemas.microsoft.com/office/word/2010/wordprocessingShape" mc:Ignorable="w14 w15 w16se w16cid w16 w16cex w16sdtdh wp14">
+<w:endnotes xmlns:wpc="http://schemas.microsoft.com/office/word/2010/wordprocessingCanvas" xmlns:cx="http://schemas.microsoft.com/office/drawing/2014/chartex" xmlns:cx1="http://schemas.microsoft.com/office/drawing/2015/9/8/chartex" xmlns:cx2="http://schemas.microsoft.com/office/drawing/2015/10/21/chartex" xmlns:cx3="http://schemas.microsoft.com/office/drawing/2016/5/9/chartex" xmlns:cx4="http://schemas.microsoft.com/office/drawing/2016/5/10/chartex" xmlns:cx5="http://schemas.microsoft.com/office/drawing/2016/5/11/chartex" xmlns:cx6="http://schemas.microsoft.com/office/drawing/2016/5/12/chartex" xmlns:cx7="http://schemas.microsoft.com/office/drawing/2016/5/13/chartex" xmlns:cx8="http://schemas.microsoft.com/office/drawing/2016/5/14/chartex" xmlns:mc="http://schemas.openxmlformats.org/markup-compatibility/2006" xmlns:aink="http://schemas.microsoft.com/office/drawing/2016/ink" xmlns:am3d="http://schemas.microsoft.com/office/drawing/2017/model3d" xmlns:o="urn:schemas-microsoft-com:office:office" xmlns:oel="http://schemas.microsoft.com/office/2019/extlst" xmlns:r="http://schemas.openxmlformats.org/officeDocument/2006/relationships" xmlns:m="http://schemas.openxmlformats.org/officeDocument/2006/math" xmlns:v="urn:schemas-microsoft-com:vml" xmlns:wp14="http://schemas.microsoft.com/office/word/2010/wordprocessingDrawing" xmlns:wp="http://schemas.openxmlformats.org/drawingml/2006/wordprocessingDrawing" xmlns:w10="urn:schemas-microsoft-com:office:word" xmlns:w="http://schemas.openxmlformats.org/wordprocessingml/2006/main" xmlns:w14="http://schemas.microsoft.com/office/word/2010/wordml" xmlns:w15="http://schemas.microsoft.com/office/word/2012/wordml" xmlns:w16cex="http://schemas.microsoft.com/office/word/2018/wordml/cex" xmlns:w16cid="http://schemas.microsoft.com/office/word/2016/wordml/cid" xmlns:w16="http://schemas.microsoft.com/office/word/2018/wordml" xmlns:w16du="http://schemas.microsoft.com/office/word/2023/wordml/word16du" xmlns:w16sdtdh="http://schemas.microsoft.com/office/word/2020/wordml/sdtdatahash" xmlns:w16se="http://schemas.microsoft.com/office/word/2015/wordml/symex" xmlns:wpg="http://schemas.microsoft.com/office/word/2010/wordprocessingGroup" xmlns:wpi="http://schemas.microsoft.com/office/word/2010/wordprocessingInk" xmlns:wne="http://schemas.microsoft.com/office/word/2006/wordml" xmlns:wps="http://schemas.microsoft.com/office/word/2010/wordprocessingShape" mc:Ignorable="w14 w15 w16se w16cid w16 w16cex w16sdtdh w16du wp14">
   <w:endnote w:type="separator" w:id="-1">
     <w:p>
       <w:r>
@@ -11799,7 +12617,7 @@
 </file>
 
 <file path=word/footer1.xml><?xml version="1.0" encoding="utf-8"?>
-<w:ftr xmlns:wpc="http://schemas.microsoft.com/office/word/2010/wordprocessingCanvas" xmlns:cx="http://schemas.microsoft.com/office/drawing/2014/chartex" xmlns:cx1="http://schemas.microsoft.com/office/drawing/2015/9/8/chartex" xmlns:cx2="http://schemas.microsoft.com/office/drawing/2015/10/21/chartex" xmlns:cx3="http://schemas.microsoft.com/office/drawing/2016/5/9/chartex" xmlns:cx4="http://schemas.microsoft.com/office/drawing/2016/5/10/chartex" xmlns:cx5="http://schemas.microsoft.com/office/drawing/2016/5/11/chartex" xmlns:cx6="http://schemas.microsoft.com/office/drawing/2016/5/12/chartex" xmlns:cx7="http://schemas.microsoft.com/office/drawing/2016/5/13/chartex" xmlns:cx8="http://schemas.microsoft.com/office/drawing/2016/5/14/chartex" xmlns:mc="http://schemas.openxmlformats.org/markup-compatibility/2006" xmlns:aink="http://schemas.microsoft.com/office/drawing/2016/ink" xmlns:am3d="http://schemas.microsoft.com/office/drawing/2017/model3d" xmlns:o="urn:schemas-microsoft-com:office:office" xmlns:oel="http://schemas.microsoft.com/office/2019/extlst" xmlns:r="http://schemas.openxmlformats.org/officeDocument/2006/relationships" xmlns:m="http://schemas.openxmlformats.org/officeDocument/2006/math" xmlns:v="urn:schemas-microsoft-com:vml" xmlns:wp14="http://schemas.microsoft.com/office/word/2010/wordprocessingDrawing" xmlns:wp="http://schemas.openxmlformats.org/drawingml/2006/wordprocessingDrawing" xmlns:w10="urn:schemas-microsoft-com:office:word" xmlns:w="http://schemas.openxmlformats.org/wordprocessingml/2006/main" xmlns:w14="http://schemas.microsoft.com/office/word/2010/wordml" xmlns:w15="http://schemas.microsoft.com/office/word/2012/wordml" xmlns:w16cex="http://schemas.microsoft.com/office/word/2018/wordml/cex" xmlns:w16cid="http://schemas.microsoft.com/office/word/2016/wordml/cid" xmlns:w16="http://schemas.microsoft.com/office/word/2018/wordml" xmlns:w16du="http://schemas.microsoft.com/office/word/2023/wordml/word16du" xmlns:w16sdtdh="http://schemas.microsoft.com/office/word/2020/wordml/sdtdatahash" xmlns:w16se="http://schemas.microsoft.com/office/word/2015/wordml/symex" xmlns:wpg="http://schemas.microsoft.com/office/word/2010/wordprocessingGroup" xmlns:wpi="http://schemas.microsoft.com/office/word/2010/wordprocessingInk" xmlns:wne="http://schemas.microsoft.com/office/word/2006/wordml" xmlns:wps="http://schemas.microsoft.com/office/word/2010/wordprocessingShape" mc:Ignorable="w14 w15 w16se w16cid w16 w16cex w16sdtdh wp14">
+<w:ftr xmlns:wpc="http://schemas.microsoft.com/office/word/2010/wordprocessingCanvas" xmlns:cx="http://schemas.microsoft.com/office/drawing/2014/chartex" xmlns:cx1="http://schemas.microsoft.com/office/drawing/2015/9/8/chartex" xmlns:cx2="http://schemas.microsoft.com/office/drawing/2015/10/21/chartex" xmlns:cx3="http://schemas.microsoft.com/office/drawing/2016/5/9/chartex" xmlns:cx4="http://schemas.microsoft.com/office/drawing/2016/5/10/chartex" xmlns:cx5="http://schemas.microsoft.com/office/drawing/2016/5/11/chartex" xmlns:cx6="http://schemas.microsoft.com/office/drawing/2016/5/12/chartex" xmlns:cx7="http://schemas.microsoft.com/office/drawing/2016/5/13/chartex" xmlns:cx8="http://schemas.microsoft.com/office/drawing/2016/5/14/chartex" xmlns:mc="http://schemas.openxmlformats.org/markup-compatibility/2006" xmlns:aink="http://schemas.microsoft.com/office/drawing/2016/ink" xmlns:am3d="http://schemas.microsoft.com/office/drawing/2017/model3d" xmlns:o="urn:schemas-microsoft-com:office:office" xmlns:oel="http://schemas.microsoft.com/office/2019/extlst" xmlns:r="http://schemas.openxmlformats.org/officeDocument/2006/relationships" xmlns:m="http://schemas.openxmlformats.org/officeDocument/2006/math" xmlns:v="urn:schemas-microsoft-com:vml" xmlns:wp14="http://schemas.microsoft.com/office/word/2010/wordprocessingDrawing" xmlns:wp="http://schemas.openxmlformats.org/drawingml/2006/wordprocessingDrawing" xmlns:w10="urn:schemas-microsoft-com:office:word" xmlns:w="http://schemas.openxmlformats.org/wordprocessingml/2006/main" xmlns:w14="http://schemas.microsoft.com/office/word/2010/wordml" xmlns:w15="http://schemas.microsoft.com/office/word/2012/wordml" xmlns:w16cex="http://schemas.microsoft.com/office/word/2018/wordml/cex" xmlns:w16cid="http://schemas.microsoft.com/office/word/2016/wordml/cid" xmlns:w16="http://schemas.microsoft.com/office/word/2018/wordml" xmlns:w16du="http://schemas.microsoft.com/office/word/2023/wordml/word16du" xmlns:w16sdtdh="http://schemas.microsoft.com/office/word/2020/wordml/sdtdatahash" xmlns:w16se="http://schemas.microsoft.com/office/word/2015/wordml/symex" xmlns:wpg="http://schemas.microsoft.com/office/word/2010/wordprocessingGroup" xmlns:wpi="http://schemas.microsoft.com/office/word/2010/wordprocessingInk" xmlns:wne="http://schemas.microsoft.com/office/word/2006/wordml" xmlns:wps="http://schemas.microsoft.com/office/word/2010/wordprocessingShape" mc:Ignorable="w14 w15 w16se w16cid w16 w16cex w16sdtdh w16du wp14">
   <w:p>
     <w:pPr>
       <w:pStyle w:val="Footer"/>
@@ -11809,7 +12627,7 @@
 </file>
 
 <file path=word/footer2.xml><?xml version="1.0" encoding="utf-8"?>
-<w:ftr xmlns:wpc="http://schemas.microsoft.com/office/word/2010/wordprocessingCanvas" xmlns:cx="http://schemas.microsoft.com/office/drawing/2014/chartex" xmlns:cx1="http://schemas.microsoft.com/office/drawing/2015/9/8/chartex" xmlns:cx2="http://schemas.microsoft.com/office/drawing/2015/10/21/chartex" xmlns:cx3="http://schemas.microsoft.com/office/drawing/2016/5/9/chartex" xmlns:cx4="http://schemas.microsoft.com/office/drawing/2016/5/10/chartex" xmlns:cx5="http://schemas.microsoft.com/office/drawing/2016/5/11/chartex" xmlns:cx6="http://schemas.microsoft.com/office/drawing/2016/5/12/chartex" xmlns:cx7="http://schemas.microsoft.com/office/drawing/2016/5/13/chartex" xmlns:cx8="http://schemas.microsoft.com/office/drawing/2016/5/14/chartex" xmlns:mc="http://schemas.openxmlformats.org/markup-compatibility/2006" xmlns:aink="http://schemas.microsoft.com/office/drawing/2016/ink" xmlns:am3d="http://schemas.microsoft.com/office/drawing/2017/model3d" xmlns:o="urn:schemas-microsoft-com:office:office" xmlns:oel="http://schemas.microsoft.com/office/2019/extlst" xmlns:r="http://schemas.openxmlformats.org/officeDocument/2006/relationships" xmlns:m="http://schemas.openxmlformats.org/officeDocument/2006/math" xmlns:v="urn:schemas-microsoft-com:vml" xmlns:wp14="http://schemas.microsoft.com/office/word/2010/wordprocessingDrawing" xmlns:wp="http://schemas.openxmlformats.org/drawingml/2006/wordprocessingDrawing" xmlns:w10="urn:schemas-microsoft-com:office:word" xmlns:w="http://schemas.openxmlformats.org/wordprocessingml/2006/main" xmlns:w14="http://schemas.microsoft.com/office/word/2010/wordml" xmlns:w15="http://schemas.microsoft.com/office/word/2012/wordml" xmlns:w16cex="http://schemas.microsoft.com/office/word/2018/wordml/cex" xmlns:w16cid="http://schemas.microsoft.com/office/word/2016/wordml/cid" xmlns:w16="http://schemas.microsoft.com/office/word/2018/wordml" xmlns:w16du="http://schemas.microsoft.com/office/word/2023/wordml/word16du" xmlns:w16sdtdh="http://schemas.microsoft.com/office/word/2020/wordml/sdtdatahash" xmlns:w16se="http://schemas.microsoft.com/office/word/2015/wordml/symex" xmlns:wpg="http://schemas.microsoft.com/office/word/2010/wordprocessingGroup" xmlns:wpi="http://schemas.microsoft.com/office/word/2010/wordprocessingInk" xmlns:wne="http://schemas.microsoft.com/office/word/2006/wordml" xmlns:wps="http://schemas.microsoft.com/office/word/2010/wordprocessingShape" mc:Ignorable="w14 w15 w16se w16cid w16 w16cex w16sdtdh wp14">
+<w:ftr xmlns:wpc="http://schemas.microsoft.com/office/word/2010/wordprocessingCanvas" xmlns:cx="http://schemas.microsoft.com/office/drawing/2014/chartex" xmlns:cx1="http://schemas.microsoft.com/office/drawing/2015/9/8/chartex" xmlns:cx2="http://schemas.microsoft.com/office/drawing/2015/10/21/chartex" xmlns:cx3="http://schemas.microsoft.com/office/drawing/2016/5/9/chartex" xmlns:cx4="http://schemas.microsoft.com/office/drawing/2016/5/10/chartex" xmlns:cx5="http://schemas.microsoft.com/office/drawing/2016/5/11/chartex" xmlns:cx6="http://schemas.microsoft.com/office/drawing/2016/5/12/chartex" xmlns:cx7="http://schemas.microsoft.com/office/drawing/2016/5/13/chartex" xmlns:cx8="http://schemas.microsoft.com/office/drawing/2016/5/14/chartex" xmlns:mc="http://schemas.openxmlformats.org/markup-compatibility/2006" xmlns:aink="http://schemas.microsoft.com/office/drawing/2016/ink" xmlns:am3d="http://schemas.microsoft.com/office/drawing/2017/model3d" xmlns:o="urn:schemas-microsoft-com:office:office" xmlns:oel="http://schemas.microsoft.com/office/2019/extlst" xmlns:r="http://schemas.openxmlformats.org/officeDocument/2006/relationships" xmlns:m="http://schemas.openxmlformats.org/officeDocument/2006/math" xmlns:v="urn:schemas-microsoft-com:vml" xmlns:wp14="http://schemas.microsoft.com/office/word/2010/wordprocessingDrawing" xmlns:wp="http://schemas.openxmlformats.org/drawingml/2006/wordprocessingDrawing" xmlns:w10="urn:schemas-microsoft-com:office:word" xmlns:w="http://schemas.openxmlformats.org/wordprocessingml/2006/main" xmlns:w14="http://schemas.microsoft.com/office/word/2010/wordml" xmlns:w15="http://schemas.microsoft.com/office/word/2012/wordml" xmlns:w16cex="http://schemas.microsoft.com/office/word/2018/wordml/cex" xmlns:w16cid="http://schemas.microsoft.com/office/word/2016/wordml/cid" xmlns:w16="http://schemas.microsoft.com/office/word/2018/wordml" xmlns:w16du="http://schemas.microsoft.com/office/word/2023/wordml/word16du" xmlns:w16sdtdh="http://schemas.microsoft.com/office/word/2020/wordml/sdtdatahash" xmlns:w16se="http://schemas.microsoft.com/office/word/2015/wordml/symex" xmlns:wpg="http://schemas.microsoft.com/office/word/2010/wordprocessingGroup" xmlns:wpi="http://schemas.microsoft.com/office/word/2010/wordprocessingInk" xmlns:wne="http://schemas.microsoft.com/office/word/2006/wordml" xmlns:wps="http://schemas.microsoft.com/office/word/2010/wordprocessingShape" mc:Ignorable="w14 w15 w16se w16cid w16 w16cex w16sdtdh w16du wp14">
   <w:tbl>
     <w:tblPr>
       <w:tblStyle w:val="TableGrid"/>
@@ -12007,7 +12825,7 @@
 </file>
 
 <file path=word/footer3.xml><?xml version="1.0" encoding="utf-8"?>
-<w:ftr xmlns:wpc="http://schemas.microsoft.com/office/word/2010/wordprocessingCanvas" xmlns:cx="http://schemas.microsoft.com/office/drawing/2014/chartex" xmlns:cx1="http://schemas.microsoft.com/office/drawing/2015/9/8/chartex" xmlns:cx2="http://schemas.microsoft.com/office/drawing/2015/10/21/chartex" xmlns:cx3="http://schemas.microsoft.com/office/drawing/2016/5/9/chartex" xmlns:cx4="http://schemas.microsoft.com/office/drawing/2016/5/10/chartex" xmlns:cx5="http://schemas.microsoft.com/office/drawing/2016/5/11/chartex" xmlns:cx6="http://schemas.microsoft.com/office/drawing/2016/5/12/chartex" xmlns:cx7="http://schemas.microsoft.com/office/drawing/2016/5/13/chartex" xmlns:cx8="http://schemas.microsoft.com/office/drawing/2016/5/14/chartex" xmlns:mc="http://schemas.openxmlformats.org/markup-compatibility/2006" xmlns:aink="http://schemas.microsoft.com/office/drawing/2016/ink" xmlns:am3d="http://schemas.microsoft.com/office/drawing/2017/model3d" xmlns:o="urn:schemas-microsoft-com:office:office" xmlns:oel="http://schemas.microsoft.com/office/2019/extlst" xmlns:r="http://schemas.openxmlformats.org/officeDocument/2006/relationships" xmlns:m="http://schemas.openxmlformats.org/officeDocument/2006/math" xmlns:v="urn:schemas-microsoft-com:vml" xmlns:wp14="http://schemas.microsoft.com/office/word/2010/wordprocessingDrawing" xmlns:wp="http://schemas.openxmlformats.org/drawingml/2006/wordprocessingDrawing" xmlns:w10="urn:schemas-microsoft-com:office:word" xmlns:w="http://schemas.openxmlformats.org/wordprocessingml/2006/main" xmlns:w14="http://schemas.microsoft.com/office/word/2010/wordml" xmlns:w15="http://schemas.microsoft.com/office/word/2012/wordml" xmlns:w16cex="http://schemas.microsoft.com/office/word/2018/wordml/cex" xmlns:w16cid="http://schemas.microsoft.com/office/word/2016/wordml/cid" xmlns:w16="http://schemas.microsoft.com/office/word/2018/wordml" xmlns:w16du="http://schemas.microsoft.com/office/word/2023/wordml/word16du" xmlns:w16sdtdh="http://schemas.microsoft.com/office/word/2020/wordml/sdtdatahash" xmlns:w16se="http://schemas.microsoft.com/office/word/2015/wordml/symex" xmlns:wpg="http://schemas.microsoft.com/office/word/2010/wordprocessingGroup" xmlns:wpi="http://schemas.microsoft.com/office/word/2010/wordprocessingInk" xmlns:wne="http://schemas.microsoft.com/office/word/2006/wordml" xmlns:wps="http://schemas.microsoft.com/office/word/2010/wordprocessingShape" mc:Ignorable="w14 w15 w16se w16cid w16 w16cex w16sdtdh wp14">
+<w:ftr xmlns:wpc="http://schemas.microsoft.com/office/word/2010/wordprocessingCanvas" xmlns:cx="http://schemas.microsoft.com/office/drawing/2014/chartex" xmlns:cx1="http://schemas.microsoft.com/office/drawing/2015/9/8/chartex" xmlns:cx2="http://schemas.microsoft.com/office/drawing/2015/10/21/chartex" xmlns:cx3="http://schemas.microsoft.com/office/drawing/2016/5/9/chartex" xmlns:cx4="http://schemas.microsoft.com/office/drawing/2016/5/10/chartex" xmlns:cx5="http://schemas.microsoft.com/office/drawing/2016/5/11/chartex" xmlns:cx6="http://schemas.microsoft.com/office/drawing/2016/5/12/chartex" xmlns:cx7="http://schemas.microsoft.com/office/drawing/2016/5/13/chartex" xmlns:cx8="http://schemas.microsoft.com/office/drawing/2016/5/14/chartex" xmlns:mc="http://schemas.openxmlformats.org/markup-compatibility/2006" xmlns:aink="http://schemas.microsoft.com/office/drawing/2016/ink" xmlns:am3d="http://schemas.microsoft.com/office/drawing/2017/model3d" xmlns:o="urn:schemas-microsoft-com:office:office" xmlns:oel="http://schemas.microsoft.com/office/2019/extlst" xmlns:r="http://schemas.openxmlformats.org/officeDocument/2006/relationships" xmlns:m="http://schemas.openxmlformats.org/officeDocument/2006/math" xmlns:v="urn:schemas-microsoft-com:vml" xmlns:wp14="http://schemas.microsoft.com/office/word/2010/wordprocessingDrawing" xmlns:wp="http://schemas.openxmlformats.org/drawingml/2006/wordprocessingDrawing" xmlns:w10="urn:schemas-microsoft-com:office:word" xmlns:w="http://schemas.openxmlformats.org/wordprocessingml/2006/main" xmlns:w14="http://schemas.microsoft.com/office/word/2010/wordml" xmlns:w15="http://schemas.microsoft.com/office/word/2012/wordml" xmlns:w16cex="http://schemas.microsoft.com/office/word/2018/wordml/cex" xmlns:w16cid="http://schemas.microsoft.com/office/word/2016/wordml/cid" xmlns:w16="http://schemas.microsoft.com/office/word/2018/wordml" xmlns:w16du="http://schemas.microsoft.com/office/word/2023/wordml/word16du" xmlns:w16sdtdh="http://schemas.microsoft.com/office/word/2020/wordml/sdtdatahash" xmlns:w16se="http://schemas.microsoft.com/office/word/2015/wordml/symex" xmlns:wpg="http://schemas.microsoft.com/office/word/2010/wordprocessingGroup" xmlns:wpi="http://schemas.microsoft.com/office/word/2010/wordprocessingInk" xmlns:wne="http://schemas.microsoft.com/office/word/2006/wordml" xmlns:wps="http://schemas.microsoft.com/office/word/2010/wordprocessingShape" mc:Ignorable="w14 w15 w16se w16cid w16 w16cex w16sdtdh w16du wp14">
   <w:p>
     <w:pPr>
       <w:pStyle w:val="Footer"/>
@@ -12017,7 +12835,7 @@
 </file>
 
 <file path=word/footnotes.xml><?xml version="1.0" encoding="utf-8"?>
-<w:footnotes xmlns:wpc="http://schemas.microsoft.com/office/word/2010/wordprocessingCanvas" xmlns:cx="http://schemas.microsoft.com/office/drawing/2014/chartex" xmlns:cx1="http://schemas.microsoft.com/office/drawing/2015/9/8/chartex" xmlns:cx2="http://schemas.microsoft.com/office/drawing/2015/10/21/chartex" xmlns:cx3="http://schemas.microsoft.com/office/drawing/2016/5/9/chartex" xmlns:cx4="http://schemas.microsoft.com/office/drawing/2016/5/10/chartex" xmlns:cx5="http://schemas.microsoft.com/office/drawing/2016/5/11/chartex" xmlns:cx6="http://schemas.microsoft.com/office/drawing/2016/5/12/chartex" xmlns:cx7="http://schemas.microsoft.com/office/drawing/2016/5/13/chartex" xmlns:cx8="http://schemas.microsoft.com/office/drawing/2016/5/14/chartex" xmlns:mc="http://schemas.openxmlformats.org/markup-compatibility/2006" xmlns:aink="http://schemas.microsoft.com/office/drawing/2016/ink" xmlns:am3d="http://schemas.microsoft.com/office/drawing/2017/model3d" xmlns:o="urn:schemas-microsoft-com:office:office" xmlns:oel="http://schemas.microsoft.com/office/2019/extlst" xmlns:r="http://schemas.openxmlformats.org/officeDocument/2006/relationships" xmlns:m="http://schemas.openxmlformats.org/officeDocument/2006/math" xmlns:v="urn:schemas-microsoft-com:vml" xmlns:wp14="http://schemas.microsoft.com/office/word/2010/wordprocessingDrawing" xmlns:wp="http://schemas.openxmlformats.org/drawingml/2006/wordprocessingDrawing" xmlns:w10="urn:schemas-microsoft-com:office:word" xmlns:w="http://schemas.openxmlformats.org/wordprocessingml/2006/main" xmlns:w14="http://schemas.microsoft.com/office/word/2010/wordml" xmlns:w15="http://schemas.microsoft.com/office/word/2012/wordml" xmlns:w16cex="http://schemas.microsoft.com/office/word/2018/wordml/cex" xmlns:w16cid="http://schemas.microsoft.com/office/word/2016/wordml/cid" xmlns:w16="http://schemas.microsoft.com/office/word/2018/wordml" xmlns:w16du="http://schemas.microsoft.com/office/word/2023/wordml/word16du" xmlns:w16sdtdh="http://schemas.microsoft.com/office/word/2020/wordml/sdtdatahash" xmlns:w16se="http://schemas.microsoft.com/office/word/2015/wordml/symex" xmlns:wpg="http://schemas.microsoft.com/office/word/2010/wordprocessingGroup" xmlns:wpi="http://schemas.microsoft.com/office/word/2010/wordprocessingInk" xmlns:wne="http://schemas.microsoft.com/office/word/2006/wordml" xmlns:wps="http://schemas.microsoft.com/office/word/2010/wordprocessingShape" mc:Ignorable="w14 w15 w16se w16cid w16 w16cex w16sdtdh wp14">
+<w:footnotes xmlns:wpc="http://schemas.microsoft.com/office/word/2010/wordprocessingCanvas" xmlns:cx="http://schemas.microsoft.com/office/drawing/2014/chartex" xmlns:cx1="http://schemas.microsoft.com/office/drawing/2015/9/8/chartex" xmlns:cx2="http://schemas.microsoft.com/office/drawing/2015/10/21/chartex" xmlns:cx3="http://schemas.microsoft.com/office/drawing/2016/5/9/chartex" xmlns:cx4="http://schemas.microsoft.com/office/drawing/2016/5/10/chartex" xmlns:cx5="http://schemas.microsoft.com/office/drawing/2016/5/11/chartex" xmlns:cx6="http://schemas.microsoft.com/office/drawing/2016/5/12/chartex" xmlns:cx7="http://schemas.microsoft.com/office/drawing/2016/5/13/chartex" xmlns:cx8="http://schemas.microsoft.com/office/drawing/2016/5/14/chartex" xmlns:mc="http://schemas.openxmlformats.org/markup-compatibility/2006" xmlns:aink="http://schemas.microsoft.com/office/drawing/2016/ink" xmlns:am3d="http://schemas.microsoft.com/office/drawing/2017/model3d" xmlns:o="urn:schemas-microsoft-com:office:office" xmlns:oel="http://schemas.microsoft.com/office/2019/extlst" xmlns:r="http://schemas.openxmlformats.org/officeDocument/2006/relationships" xmlns:m="http://schemas.openxmlformats.org/officeDocument/2006/math" xmlns:v="urn:schemas-microsoft-com:vml" xmlns:wp14="http://schemas.microsoft.com/office/word/2010/wordprocessingDrawing" xmlns:wp="http://schemas.openxmlformats.org/drawingml/2006/wordprocessingDrawing" xmlns:w10="urn:schemas-microsoft-com:office:word" xmlns:w="http://schemas.openxmlformats.org/wordprocessingml/2006/main" xmlns:w14="http://schemas.microsoft.com/office/word/2010/wordml" xmlns:w15="http://schemas.microsoft.com/office/word/2012/wordml" xmlns:w16cex="http://schemas.microsoft.com/office/word/2018/wordml/cex" xmlns:w16cid="http://schemas.microsoft.com/office/word/2016/wordml/cid" xmlns:w16="http://schemas.microsoft.com/office/word/2018/wordml" xmlns:w16du="http://schemas.microsoft.com/office/word/2023/wordml/word16du" xmlns:w16sdtdh="http://schemas.microsoft.com/office/word/2020/wordml/sdtdatahash" xmlns:w16se="http://schemas.microsoft.com/office/word/2015/wordml/symex" xmlns:wpg="http://schemas.microsoft.com/office/word/2010/wordprocessingGroup" xmlns:wpi="http://schemas.microsoft.com/office/word/2010/wordprocessingInk" xmlns:wne="http://schemas.microsoft.com/office/word/2006/wordml" xmlns:wps="http://schemas.microsoft.com/office/word/2010/wordprocessingShape" mc:Ignorable="w14 w15 w16se w16cid w16 w16cex w16sdtdh w16du wp14">
   <w:footnote w:type="separator" w:id="-1">
     <w:p>
       <w:r>
@@ -12036,7 +12854,7 @@
 </file>
 
 <file path=word/header1.xml><?xml version="1.0" encoding="utf-8"?>
-<w:hdr xmlns:wpc="http://schemas.microsoft.com/office/word/2010/wordprocessingCanvas" xmlns:cx="http://schemas.microsoft.com/office/drawing/2014/chartex" xmlns:cx1="http://schemas.microsoft.com/office/drawing/2015/9/8/chartex" xmlns:cx2="http://schemas.microsoft.com/office/drawing/2015/10/21/chartex" xmlns:cx3="http://schemas.microsoft.com/office/drawing/2016/5/9/chartex" xmlns:cx4="http://schemas.microsoft.com/office/drawing/2016/5/10/chartex" xmlns:cx5="http://schemas.microsoft.com/office/drawing/2016/5/11/chartex" xmlns:cx6="http://schemas.microsoft.com/office/drawing/2016/5/12/chartex" xmlns:cx7="http://schemas.microsoft.com/office/drawing/2016/5/13/chartex" xmlns:cx8="http://schemas.microsoft.com/office/drawing/2016/5/14/chartex" xmlns:mc="http://schemas.openxmlformats.org/markup-compatibility/2006" xmlns:aink="http://schemas.microsoft.com/office/drawing/2016/ink" xmlns:am3d="http://schemas.microsoft.com/office/drawing/2017/model3d" xmlns:o="urn:schemas-microsoft-com:office:office" xmlns:oel="http://schemas.microsoft.com/office/2019/extlst" xmlns:r="http://schemas.openxmlformats.org/officeDocument/2006/relationships" xmlns:m="http://schemas.openxmlformats.org/officeDocument/2006/math" xmlns:v="urn:schemas-microsoft-com:vml" xmlns:wp14="http://schemas.microsoft.com/office/word/2010/wordprocessingDrawing" xmlns:wp="http://schemas.openxmlformats.org/drawingml/2006/wordprocessingDrawing" xmlns:w10="urn:schemas-microsoft-com:office:word" xmlns:w="http://schemas.openxmlformats.org/wordprocessingml/2006/main" xmlns:w14="http://schemas.microsoft.com/office/word/2010/wordml" xmlns:w15="http://schemas.microsoft.com/office/word/2012/wordml" xmlns:w16cex="http://schemas.microsoft.com/office/word/2018/wordml/cex" xmlns:w16cid="http://schemas.microsoft.com/office/word/2016/wordml/cid" xmlns:w16="http://schemas.microsoft.com/office/word/2018/wordml" xmlns:w16du="http://schemas.microsoft.com/office/word/2023/wordml/word16du" xmlns:w16sdtdh="http://schemas.microsoft.com/office/word/2020/wordml/sdtdatahash" xmlns:w16se="http://schemas.microsoft.com/office/word/2015/wordml/symex" xmlns:wpg="http://schemas.microsoft.com/office/word/2010/wordprocessingGroup" xmlns:wpi="http://schemas.microsoft.com/office/word/2010/wordprocessingInk" xmlns:wne="http://schemas.microsoft.com/office/word/2006/wordml" xmlns:wps="http://schemas.microsoft.com/office/word/2010/wordprocessingShape" mc:Ignorable="w14 w15 w16se w16cid w16 w16cex w16sdtdh wp14">
+<w:hdr xmlns:wpc="http://schemas.microsoft.com/office/word/2010/wordprocessingCanvas" xmlns:cx="http://schemas.microsoft.com/office/drawing/2014/chartex" xmlns:cx1="http://schemas.microsoft.com/office/drawing/2015/9/8/chartex" xmlns:cx2="http://schemas.microsoft.com/office/drawing/2015/10/21/chartex" xmlns:cx3="http://schemas.microsoft.com/office/drawing/2016/5/9/chartex" xmlns:cx4="http://schemas.microsoft.com/office/drawing/2016/5/10/chartex" xmlns:cx5="http://schemas.microsoft.com/office/drawing/2016/5/11/chartex" xmlns:cx6="http://schemas.microsoft.com/office/drawing/2016/5/12/chartex" xmlns:cx7="http://schemas.microsoft.com/office/drawing/2016/5/13/chartex" xmlns:cx8="http://schemas.microsoft.com/office/drawing/2016/5/14/chartex" xmlns:mc="http://schemas.openxmlformats.org/markup-compatibility/2006" xmlns:aink="http://schemas.microsoft.com/office/drawing/2016/ink" xmlns:am3d="http://schemas.microsoft.com/office/drawing/2017/model3d" xmlns:o="urn:schemas-microsoft-com:office:office" xmlns:oel="http://schemas.microsoft.com/office/2019/extlst" xmlns:r="http://schemas.openxmlformats.org/officeDocument/2006/relationships" xmlns:m="http://schemas.openxmlformats.org/officeDocument/2006/math" xmlns:v="urn:schemas-microsoft-com:vml" xmlns:wp14="http://schemas.microsoft.com/office/word/2010/wordprocessingDrawing" xmlns:wp="http://schemas.openxmlformats.org/drawingml/2006/wordprocessingDrawing" xmlns:w10="urn:schemas-microsoft-com:office:word" xmlns:w="http://schemas.openxmlformats.org/wordprocessingml/2006/main" xmlns:w14="http://schemas.microsoft.com/office/word/2010/wordml" xmlns:w15="http://schemas.microsoft.com/office/word/2012/wordml" xmlns:w16cex="http://schemas.microsoft.com/office/word/2018/wordml/cex" xmlns:w16cid="http://schemas.microsoft.com/office/word/2016/wordml/cid" xmlns:w16="http://schemas.microsoft.com/office/word/2018/wordml" xmlns:w16du="http://schemas.microsoft.com/office/word/2023/wordml/word16du" xmlns:w16sdtdh="http://schemas.microsoft.com/office/word/2020/wordml/sdtdatahash" xmlns:w16se="http://schemas.microsoft.com/office/word/2015/wordml/symex" xmlns:wpg="http://schemas.microsoft.com/office/word/2010/wordprocessingGroup" xmlns:wpi="http://schemas.microsoft.com/office/word/2010/wordprocessingInk" xmlns:wne="http://schemas.microsoft.com/office/word/2006/wordml" xmlns:wps="http://schemas.microsoft.com/office/word/2010/wordprocessingShape" mc:Ignorable="w14 w15 w16se w16cid w16 w16cex w16sdtdh w16du wp14">
   <w:p>
     <w:pPr>
       <w:pStyle w:val="Header"/>
@@ -12046,7 +12864,7 @@
 </file>
 
 <file path=word/header2.xml><?xml version="1.0" encoding="utf-8"?>
-<w:hdr xmlns:wpc="http://schemas.microsoft.com/office/word/2010/wordprocessingCanvas" xmlns:cx="http://schemas.microsoft.com/office/drawing/2014/chartex" xmlns:cx1="http://schemas.microsoft.com/office/drawing/2015/9/8/chartex" xmlns:cx2="http://schemas.microsoft.com/office/drawing/2015/10/21/chartex" xmlns:cx3="http://schemas.microsoft.com/office/drawing/2016/5/9/chartex" xmlns:cx4="http://schemas.microsoft.com/office/drawing/2016/5/10/chartex" xmlns:cx5="http://schemas.microsoft.com/office/drawing/2016/5/11/chartex" xmlns:cx6="http://schemas.microsoft.com/office/drawing/2016/5/12/chartex" xmlns:cx7="http://schemas.microsoft.com/office/drawing/2016/5/13/chartex" xmlns:cx8="http://schemas.microsoft.com/office/drawing/2016/5/14/chartex" xmlns:mc="http://schemas.openxmlformats.org/markup-compatibility/2006" xmlns:aink="http://schemas.microsoft.com/office/drawing/2016/ink" xmlns:am3d="http://schemas.microsoft.com/office/drawing/2017/model3d" xmlns:o="urn:schemas-microsoft-com:office:office" xmlns:oel="http://schemas.microsoft.com/office/2019/extlst" xmlns:r="http://schemas.openxmlformats.org/officeDocument/2006/relationships" xmlns:m="http://schemas.openxmlformats.org/officeDocument/2006/math" xmlns:v="urn:schemas-microsoft-com:vml" xmlns:wp14="http://schemas.microsoft.com/office/word/2010/wordprocessingDrawing" xmlns:wp="http://schemas.openxmlformats.org/drawingml/2006/wordprocessingDrawing" xmlns:w10="urn:schemas-microsoft-com:office:word" xmlns:w="http://schemas.openxmlformats.org/wordprocessingml/2006/main" xmlns:w14="http://schemas.microsoft.com/office/word/2010/wordml" xmlns:w15="http://schemas.microsoft.com/office/word/2012/wordml" xmlns:w16cex="http://schemas.microsoft.com/office/word/2018/wordml/cex" xmlns:w16cid="http://schemas.microsoft.com/office/word/2016/wordml/cid" xmlns:w16="http://schemas.microsoft.com/office/word/2018/wordml" xmlns:w16du="http://schemas.microsoft.com/office/word/2023/wordml/word16du" xmlns:w16sdtdh="http://schemas.microsoft.com/office/word/2020/wordml/sdtdatahash" xmlns:w16se="http://schemas.microsoft.com/office/word/2015/wordml/symex" xmlns:wpg="http://schemas.microsoft.com/office/word/2010/wordprocessingGroup" xmlns:wpi="http://schemas.microsoft.com/office/word/2010/wordprocessingInk" xmlns:wne="http://schemas.microsoft.com/office/word/2006/wordml" xmlns:wps="http://schemas.microsoft.com/office/word/2010/wordprocessingShape" mc:Ignorable="w14 w15 w16se w16cid w16 w16cex w16sdtdh wp14">
+<w:hdr xmlns:wpc="http://schemas.microsoft.com/office/word/2010/wordprocessingCanvas" xmlns:cx="http://schemas.microsoft.com/office/drawing/2014/chartex" xmlns:cx1="http://schemas.microsoft.com/office/drawing/2015/9/8/chartex" xmlns:cx2="http://schemas.microsoft.com/office/drawing/2015/10/21/chartex" xmlns:cx3="http://schemas.microsoft.com/office/drawing/2016/5/9/chartex" xmlns:cx4="http://schemas.microsoft.com/office/drawing/2016/5/10/chartex" xmlns:cx5="http://schemas.microsoft.com/office/drawing/2016/5/11/chartex" xmlns:cx6="http://schemas.microsoft.com/office/drawing/2016/5/12/chartex" xmlns:cx7="http://schemas.microsoft.com/office/drawing/2016/5/13/chartex" xmlns:cx8="http://schemas.microsoft.com/office/drawing/2016/5/14/chartex" xmlns:mc="http://schemas.openxmlformats.org/markup-compatibility/2006" xmlns:aink="http://schemas.microsoft.com/office/drawing/2016/ink" xmlns:am3d="http://schemas.microsoft.com/office/drawing/2017/model3d" xmlns:o="urn:schemas-microsoft-com:office:office" xmlns:oel="http://schemas.microsoft.com/office/2019/extlst" xmlns:r="http://schemas.openxmlformats.org/officeDocument/2006/relationships" xmlns:m="http://schemas.openxmlformats.org/officeDocument/2006/math" xmlns:v="urn:schemas-microsoft-com:vml" xmlns:wp14="http://schemas.microsoft.com/office/word/2010/wordprocessingDrawing" xmlns:wp="http://schemas.openxmlformats.org/drawingml/2006/wordprocessingDrawing" xmlns:w10="urn:schemas-microsoft-com:office:word" xmlns:w="http://schemas.openxmlformats.org/wordprocessingml/2006/main" xmlns:w14="http://schemas.microsoft.com/office/word/2010/wordml" xmlns:w15="http://schemas.microsoft.com/office/word/2012/wordml" xmlns:w16cex="http://schemas.microsoft.com/office/word/2018/wordml/cex" xmlns:w16cid="http://schemas.microsoft.com/office/word/2016/wordml/cid" xmlns:w16="http://schemas.microsoft.com/office/word/2018/wordml" xmlns:w16du="http://schemas.microsoft.com/office/word/2023/wordml/word16du" xmlns:w16sdtdh="http://schemas.microsoft.com/office/word/2020/wordml/sdtdatahash" xmlns:w16se="http://schemas.microsoft.com/office/word/2015/wordml/symex" xmlns:wpg="http://schemas.microsoft.com/office/word/2010/wordprocessingGroup" xmlns:wpi="http://schemas.microsoft.com/office/word/2010/wordprocessingInk" xmlns:wne="http://schemas.microsoft.com/office/word/2006/wordml" xmlns:wps="http://schemas.microsoft.com/office/word/2010/wordprocessingShape" mc:Ignorable="w14 w15 w16se w16cid w16 w16cex w16sdtdh w16du wp14">
   <w:p>
     <w:pPr>
       <w:pStyle w:val="Header"/>
@@ -12056,7 +12874,7 @@
 </file>
 
 <file path=word/header3.xml><?xml version="1.0" encoding="utf-8"?>
-<w:hdr xmlns:wpc="http://schemas.microsoft.com/office/word/2010/wordprocessingCanvas" xmlns:cx="http://schemas.microsoft.com/office/drawing/2014/chartex" xmlns:cx1="http://schemas.microsoft.com/office/drawing/2015/9/8/chartex" xmlns:cx2="http://schemas.microsoft.com/office/drawing/2015/10/21/chartex" xmlns:cx3="http://schemas.microsoft.com/office/drawing/2016/5/9/chartex" xmlns:cx4="http://schemas.microsoft.com/office/drawing/2016/5/10/chartex" xmlns:cx5="http://schemas.microsoft.com/office/drawing/2016/5/11/chartex" xmlns:cx6="http://schemas.microsoft.com/office/drawing/2016/5/12/chartex" xmlns:cx7="http://schemas.microsoft.com/office/drawing/2016/5/13/chartex" xmlns:cx8="http://schemas.microsoft.com/office/drawing/2016/5/14/chartex" xmlns:mc="http://schemas.openxmlformats.org/markup-compatibility/2006" xmlns:aink="http://schemas.microsoft.com/office/drawing/2016/ink" xmlns:am3d="http://schemas.microsoft.com/office/drawing/2017/model3d" xmlns:o="urn:schemas-microsoft-com:office:office" xmlns:oel="http://schemas.microsoft.com/office/2019/extlst" xmlns:r="http://schemas.openxmlformats.org/officeDocument/2006/relationships" xmlns:m="http://schemas.openxmlformats.org/officeDocument/2006/math" xmlns:v="urn:schemas-microsoft-com:vml" xmlns:wp14="http://schemas.microsoft.com/office/word/2010/wordprocessingDrawing" xmlns:wp="http://schemas.openxmlformats.org/drawingml/2006/wordprocessingDrawing" xmlns:w10="urn:schemas-microsoft-com:office:word" xmlns:w="http://schemas.openxmlformats.org/wordprocessingml/2006/main" xmlns:w14="http://schemas.microsoft.com/office/word/2010/wordml" xmlns:w15="http://schemas.microsoft.com/office/word/2012/wordml" xmlns:w16cex="http://schemas.microsoft.com/office/word/2018/wordml/cex" xmlns:w16cid="http://schemas.microsoft.com/office/word/2016/wordml/cid" xmlns:w16="http://schemas.microsoft.com/office/word/2018/wordml" xmlns:w16du="http://schemas.microsoft.com/office/word/2023/wordml/word16du" xmlns:w16sdtdh="http://schemas.microsoft.com/office/word/2020/wordml/sdtdatahash" xmlns:w16se="http://schemas.microsoft.com/office/word/2015/wordml/symex" xmlns:wpg="http://schemas.microsoft.com/office/word/2010/wordprocessingGroup" xmlns:wpi="http://schemas.microsoft.com/office/word/2010/wordprocessingInk" xmlns:wne="http://schemas.microsoft.com/office/word/2006/wordml" xmlns:wps="http://schemas.microsoft.com/office/word/2010/wordprocessingShape" mc:Ignorable="w14 w15 w16se w16cid w16 w16cex w16sdtdh wp14">
+<w:hdr xmlns:wpc="http://schemas.microsoft.com/office/word/2010/wordprocessingCanvas" xmlns:cx="http://schemas.microsoft.com/office/drawing/2014/chartex" xmlns:cx1="http://schemas.microsoft.com/office/drawing/2015/9/8/chartex" xmlns:cx2="http://schemas.microsoft.com/office/drawing/2015/10/21/chartex" xmlns:cx3="http://schemas.microsoft.com/office/drawing/2016/5/9/chartex" xmlns:cx4="http://schemas.microsoft.com/office/drawing/2016/5/10/chartex" xmlns:cx5="http://schemas.microsoft.com/office/drawing/2016/5/11/chartex" xmlns:cx6="http://schemas.microsoft.com/office/drawing/2016/5/12/chartex" xmlns:cx7="http://schemas.microsoft.com/office/drawing/2016/5/13/chartex" xmlns:cx8="http://schemas.microsoft.com/office/drawing/2016/5/14/chartex" xmlns:mc="http://schemas.openxmlformats.org/markup-compatibility/2006" xmlns:aink="http://schemas.microsoft.com/office/drawing/2016/ink" xmlns:am3d="http://schemas.microsoft.com/office/drawing/2017/model3d" xmlns:o="urn:schemas-microsoft-com:office:office" xmlns:oel="http://schemas.microsoft.com/office/2019/extlst" xmlns:r="http://schemas.openxmlformats.org/officeDocument/2006/relationships" xmlns:m="http://schemas.openxmlformats.org/officeDocument/2006/math" xmlns:v="urn:schemas-microsoft-com:vml" xmlns:wp14="http://schemas.microsoft.com/office/word/2010/wordprocessingDrawing" xmlns:wp="http://schemas.openxmlformats.org/drawingml/2006/wordprocessingDrawing" xmlns:w10="urn:schemas-microsoft-com:office:word" xmlns:w="http://schemas.openxmlformats.org/wordprocessingml/2006/main" xmlns:w14="http://schemas.microsoft.com/office/word/2010/wordml" xmlns:w15="http://schemas.microsoft.com/office/word/2012/wordml" xmlns:w16cex="http://schemas.microsoft.com/office/word/2018/wordml/cex" xmlns:w16cid="http://schemas.microsoft.com/office/word/2016/wordml/cid" xmlns:w16="http://schemas.microsoft.com/office/word/2018/wordml" xmlns:w16du="http://schemas.microsoft.com/office/word/2023/wordml/word16du" xmlns:w16sdtdh="http://schemas.microsoft.com/office/word/2020/wordml/sdtdatahash" xmlns:w16se="http://schemas.microsoft.com/office/word/2015/wordml/symex" xmlns:wpg="http://schemas.microsoft.com/office/word/2010/wordprocessingGroup" xmlns:wpi="http://schemas.microsoft.com/office/word/2010/wordprocessingInk" xmlns:wne="http://schemas.microsoft.com/office/word/2006/wordml" xmlns:wps="http://schemas.microsoft.com/office/word/2010/wordprocessingShape" mc:Ignorable="w14 w15 w16se w16cid w16 w16cex w16sdtdh w16du wp14">
   <w:p>
     <w:pPr>
       <w:pStyle w:val="Header"/>
@@ -12066,7 +12884,7 @@
 </file>
 
 <file path=word/numbering.xml><?xml version="1.0" encoding="utf-8"?>
-<w:numbering xmlns:wpc="http://schemas.microsoft.com/office/word/2010/wordprocessingCanvas" xmlns:cx="http://schemas.microsoft.com/office/drawing/2014/chartex" xmlns:cx1="http://schemas.microsoft.com/office/drawing/2015/9/8/chartex" xmlns:cx2="http://schemas.microsoft.com/office/drawing/2015/10/21/chartex" xmlns:cx3="http://schemas.microsoft.com/office/drawing/2016/5/9/chartex" xmlns:cx4="http://schemas.microsoft.com/office/drawing/2016/5/10/chartex" xmlns:cx5="http://schemas.microsoft.com/office/drawing/2016/5/11/chartex" xmlns:cx6="http://schemas.microsoft.com/office/drawing/2016/5/12/chartex" xmlns:cx7="http://schemas.microsoft.com/office/drawing/2016/5/13/chartex" xmlns:cx8="http://schemas.microsoft.com/office/drawing/2016/5/14/chartex" xmlns:mc="http://schemas.openxmlformats.org/markup-compatibility/2006" xmlns:aink="http://schemas.microsoft.com/office/drawing/2016/ink" xmlns:am3d="http://schemas.microsoft.com/office/drawing/2017/model3d" xmlns:o="urn:schemas-microsoft-com:office:office" xmlns:oel="http://schemas.microsoft.com/office/2019/extlst" xmlns:r="http://schemas.openxmlformats.org/officeDocument/2006/relationships" xmlns:m="http://schemas.openxmlformats.org/officeDocument/2006/math" xmlns:v="urn:schemas-microsoft-com:vml" xmlns:wp14="http://schemas.microsoft.com/office/word/2010/wordprocessingDrawing" xmlns:wp="http://schemas.openxmlformats.org/drawingml/2006/wordprocessingDrawing" xmlns:w10="urn:schemas-microsoft-com:office:word" xmlns:w="http://schemas.openxmlformats.org/wordprocessingml/2006/main" xmlns:w14="http://schemas.microsoft.com/office/word/2010/wordml" xmlns:w15="http://schemas.microsoft.com/office/word/2012/wordml" xmlns:w16cex="http://schemas.microsoft.com/office/word/2018/wordml/cex" xmlns:w16cid="http://schemas.microsoft.com/office/word/2016/wordml/cid" xmlns:w16="http://schemas.microsoft.com/office/word/2018/wordml" xmlns:w16du="http://schemas.microsoft.com/office/word/2023/wordml/word16du" xmlns:w16sdtdh="http://schemas.microsoft.com/office/word/2020/wordml/sdtdatahash" xmlns:w16se="http://schemas.microsoft.com/office/word/2015/wordml/symex" xmlns:wpg="http://schemas.microsoft.com/office/word/2010/wordprocessingGroup" xmlns:wpi="http://schemas.microsoft.com/office/word/2010/wordprocessingInk" xmlns:wne="http://schemas.microsoft.com/office/word/2006/wordml" xmlns:wps="http://schemas.microsoft.com/office/word/2010/wordprocessingShape" mc:Ignorable="w14 w15 w16se w16cid w16 w16cex w16sdtdh wp14">
+<w:numbering xmlns:wpc="http://schemas.microsoft.com/office/word/2010/wordprocessingCanvas" xmlns:cx="http://schemas.microsoft.com/office/drawing/2014/chartex" xmlns:cx1="http://schemas.microsoft.com/office/drawing/2015/9/8/chartex" xmlns:cx2="http://schemas.microsoft.com/office/drawing/2015/10/21/chartex" xmlns:cx3="http://schemas.microsoft.com/office/drawing/2016/5/9/chartex" xmlns:cx4="http://schemas.microsoft.com/office/drawing/2016/5/10/chartex" xmlns:cx5="http://schemas.microsoft.com/office/drawing/2016/5/11/chartex" xmlns:cx6="http://schemas.microsoft.com/office/drawing/2016/5/12/chartex" xmlns:cx7="http://schemas.microsoft.com/office/drawing/2016/5/13/chartex" xmlns:cx8="http://schemas.microsoft.com/office/drawing/2016/5/14/chartex" xmlns:mc="http://schemas.openxmlformats.org/markup-compatibility/2006" xmlns:aink="http://schemas.microsoft.com/office/drawing/2016/ink" xmlns:am3d="http://schemas.microsoft.com/office/drawing/2017/model3d" xmlns:o="urn:schemas-microsoft-com:office:office" xmlns:oel="http://schemas.microsoft.com/office/2019/extlst" xmlns:r="http://schemas.openxmlformats.org/officeDocument/2006/relationships" xmlns:m="http://schemas.openxmlformats.org/officeDocument/2006/math" xmlns:v="urn:schemas-microsoft-com:vml" xmlns:wp14="http://schemas.microsoft.com/office/word/2010/wordprocessingDrawing" xmlns:wp="http://schemas.openxmlformats.org/drawingml/2006/wordprocessingDrawing" xmlns:w10="urn:schemas-microsoft-com:office:word" xmlns:w="http://schemas.openxmlformats.org/wordprocessingml/2006/main" xmlns:w14="http://schemas.microsoft.com/office/word/2010/wordml" xmlns:w15="http://schemas.microsoft.com/office/word/2012/wordml" xmlns:w16cex="http://schemas.microsoft.com/office/word/2018/wordml/cex" xmlns:w16cid="http://schemas.microsoft.com/office/word/2016/wordml/cid" xmlns:w16="http://schemas.microsoft.com/office/word/2018/wordml" xmlns:w16du="http://schemas.microsoft.com/office/word/2023/wordml/word16du" xmlns:w16sdtdh="http://schemas.microsoft.com/office/word/2020/wordml/sdtdatahash" xmlns:w16se="http://schemas.microsoft.com/office/word/2015/wordml/symex" xmlns:wpg="http://schemas.microsoft.com/office/word/2010/wordprocessingGroup" xmlns:wpi="http://schemas.microsoft.com/office/word/2010/wordprocessingInk" xmlns:wne="http://schemas.microsoft.com/office/word/2006/wordml" xmlns:wps="http://schemas.microsoft.com/office/word/2010/wordprocessingShape" mc:Ignorable="w14 w15 w16se w16cid w16 w16cex w16sdtdh w16du wp14">
   <w:abstractNum w:abstractNumId="0" w15:restartNumberingAfterBreak="0">
     <w:nsid w:val="17DE59AC"/>
     <w:multiLevelType w:val="hybridMultilevel"/>
@@ -12290,7 +13108,7 @@
 </file>
 
 <file path=word/styles.xml><?xml version="1.0" encoding="utf-8"?>
-<w:styles xmlns:mc="http://schemas.openxmlformats.org/markup-compatibility/2006" xmlns:r="http://schemas.openxmlformats.org/officeDocument/2006/relationships" xmlns:w="http://schemas.openxmlformats.org/wordprocessingml/2006/main" xmlns:w14="http://schemas.microsoft.com/office/word/2010/wordml" xmlns:w15="http://schemas.microsoft.com/office/word/2012/wordml" xmlns:w16cex="http://schemas.microsoft.com/office/word/2018/wordml/cex" xmlns:w16cid="http://schemas.microsoft.com/office/word/2016/wordml/cid" xmlns:w16="http://schemas.microsoft.com/office/word/2018/wordml" xmlns:w16sdtdh="http://schemas.microsoft.com/office/word/2020/wordml/sdtdatahash" xmlns:w16se="http://schemas.microsoft.com/office/word/2015/wordml/symex" mc:Ignorable="w14 w15 w16se w16cid w16 w16cex w16sdtdh">
+<w:styles xmlns:mc="http://schemas.openxmlformats.org/markup-compatibility/2006" xmlns:r="http://schemas.openxmlformats.org/officeDocument/2006/relationships" xmlns:w="http://schemas.openxmlformats.org/wordprocessingml/2006/main" xmlns:w14="http://schemas.microsoft.com/office/word/2010/wordml" xmlns:w15="http://schemas.microsoft.com/office/word/2012/wordml" xmlns:w16cex="http://schemas.microsoft.com/office/word/2018/wordml/cex" xmlns:w16cid="http://schemas.microsoft.com/office/word/2016/wordml/cid" xmlns:w16="http://schemas.microsoft.com/office/word/2018/wordml" xmlns:w16du="http://schemas.microsoft.com/office/word/2023/wordml/word16du" xmlns:w16sdtdh="http://schemas.microsoft.com/office/word/2020/wordml/sdtdatahash" xmlns:w16se="http://schemas.microsoft.com/office/word/2015/wordml/symex" mc:Ignorable="w14 w15 w16se w16cid w16 w16cex w16sdtdh w16du">
   <w:docDefaults>
     <w:rPrDefault>
       <w:rPr>
@@ -12371,7 +13189,6 @@
     <w:lsdException w:name="Table Web 2" w:semiHidden="1" w:unhideWhenUsed="1"/>
     <w:lsdException w:name="Table Web 3" w:semiHidden="1" w:unhideWhenUsed="1"/>
     <w:lsdException w:name="Balloon Text" w:semiHidden="1" w:unhideWhenUsed="1"/>
-    <w:lsdException w:name="Table Grid" w:uiPriority="39"/>
     <w:lsdException w:name="Table Theme" w:semiHidden="1" w:unhideWhenUsed="1"/>
     <w:lsdException w:name="Placeholder Text" w:semiHidden="1" w:uiPriority="99"/>
     <w:lsdException w:name="No Spacing" w:uiPriority="1" w:qFormat="1"/>
@@ -13219,7 +14036,6 @@
   <w:style w:type="table" w:styleId="TableGrid">
     <w:name w:val="Table Grid"/>
     <w:basedOn w:val="TableNormal"/>
-    <w:uiPriority w:val="39"/>
     <w:rsid w:val="006561DC"/>
     <w:tblPr>
       <w:tblBorders>
@@ -13531,6 +14347,37 @@
 </file>
 
 <file path=customXml/item1.xml><?xml version="1.0" encoding="utf-8"?>
+<b:Sources xmlns:b="http://schemas.openxmlformats.org/officeDocument/2006/bibliography" xmlns="http://schemas.openxmlformats.org/officeDocument/2006/bibliography" SelectedStyle="\APASixthEditionOfficeOnline.xsl" StyleName="APA" Version="6"/>
+</file>
+
+<file path=customXml/item2.xml><?xml version="1.0" encoding="utf-8"?>
+<p:properties xmlns:p="http://schemas.microsoft.com/office/2006/metadata/properties" xmlns:xsi="http://www.w3.org/2001/XMLSchema-instance" xmlns:pc="http://schemas.microsoft.com/office/infopath/2007/PartnerControls">
+  <documentManagement>
+    <Stage xmlns="f336f4fe-8719-4ea2-b5d6-29b3a580aeb4">Draft</Stage>
+    <Next_x0020_Stage xmlns="f336f4fe-8719-4ea2-b5d6-29b3a580aeb4">N/A</Next_x0020_Stage>
+    <Admin_x0020_Action xmlns="f336f4fe-8719-4ea2-b5d6-29b3a580aeb4" xsi:nil="true"/>
+    <Template_x0020_Category xmlns="f336f4fe-8719-4ea2-b5d6-29b3a580aeb4">Hearing Requirements Notice - HRN</Template_x0020_Category>
+    <Action xmlns="f336f4fe-8719-4ea2-b5d6-29b3a580aeb4" xsi:nil="true"/>
+    <Purpose1 xmlns="f336f4fe-8719-4ea2-b5d6-29b3a580aeb4">Directions Questionnaire</Purpose1>
+    <Template_x0020_Language xmlns="f336f4fe-8719-4ea2-b5d6-29b3a580aeb4">English - ENG</Template_x0020_Language>
+    <Rename xmlns="f336f4fe-8719-4ea2-b5d6-29b3a580aeb4">true</Rename>
+    <Tornado_x0020_Filename xmlns="f336f4fe-8719-4ea2-b5d6-29b3a580aeb4" xsi:nil="true"/>
+    <Approval_x0020_Request_x0020_Comment xmlns="f336f4fe-8719-4ea2-b5d6-29b3a580aeb4" xsi:nil="true"/>
+    <Publication_x0020_Date xmlns="f336f4fe-8719-4ea2-b5d6-29b3a580aeb4">2020-12-09T00:00:00+00:00</Publication_x0020_Date>
+  </documentManagement>
+</p:properties>
+</file>
+
+<file path=customXml/item3.xml><?xml version="1.0" encoding="utf-8"?>
+<?mso-contentType ?>
+<FormTemplates xmlns="http://schemas.microsoft.com/sharepoint/v3/contenttype/forms">
+  <Display>DocumentLibraryForm</Display>
+  <Edit>DocumentLibraryForm</Edit>
+  <New>DocumentLibraryForm</New>
+</FormTemplates>
+</file>
+
+<file path=customXml/item4.xml><?xml version="1.0" encoding="utf-8"?>
 <ct:contentTypeSchema xmlns:ct="http://schemas.microsoft.com/office/2006/metadata/contentType" xmlns:ma="http://schemas.microsoft.com/office/2006/metadata/properties/metaAttributes" ct:_="" ma:_="" ma:contentTypeName="_CtTemplate" ma:contentTypeID="0x01010064A5FDCCFB03F540B94405305D7DE14F00A4F8B82F7CEF57469A8FE5CEAB7A0EE0" ma:contentTypeVersion="53" ma:contentTypeDescription="Part of Template Management with Site Columns representing custom attributes." ma:contentTypeScope="" ma:versionID="69a47f6434bbb6ed0a644919a98a9681">
   <xsd:schema xmlns:xsd="http://www.w3.org/2001/XMLSchema" xmlns:xs="http://www.w3.org/2001/XMLSchema" xmlns:p="http://schemas.microsoft.com/office/2006/metadata/properties" xmlns:ns2="f336f4fe-8719-4ea2-b5d6-29b3a580aeb4" xmlns:ns3="b57b892a-dd61-4bba-b372-a8d93da2c7e6" targetNamespace="http://schemas.microsoft.com/office/2006/metadata/properties" ma:root="true" ma:fieldsID="71934021bdb6f6617baa79601bda5045" ns2:_="" ns3:_="">
     <xsd:import namespace="f336f4fe-8719-4ea2-b5d6-29b3a580aeb4"/>
@@ -13845,38 +14692,33 @@
 </ct:contentTypeSchema>
 </file>
 
-<file path=customXml/item2.xml><?xml version="1.0" encoding="utf-8"?>
-<b:Sources xmlns:b="http://schemas.openxmlformats.org/officeDocument/2006/bibliography" xmlns="http://schemas.openxmlformats.org/officeDocument/2006/bibliography" SelectedStyle="\APASixthEditionOfficeOnline.xsl" StyleName="APA" Version="6"/>
+<file path=customXml/itemProps1.xml><?xml version="1.0" encoding="utf-8"?>
+<ds:datastoreItem xmlns:ds="http://schemas.openxmlformats.org/officeDocument/2006/customXml" ds:itemID="{5C627932-C981-4CFE-9BA8-667150120D32}">
+  <ds:schemaRefs>
+    <ds:schemaRef ds:uri="http://schemas.openxmlformats.org/officeDocument/2006/bibliography"/>
+  </ds:schemaRefs>
+</ds:datastoreItem>
 </file>
 
-<file path=customXml/item3.xml><?xml version="1.0" encoding="utf-8"?>
-<p:properties xmlns:p="http://schemas.microsoft.com/office/2006/metadata/properties" xmlns:xsi="http://www.w3.org/2001/XMLSchema-instance" xmlns:pc="http://schemas.microsoft.com/office/infopath/2007/PartnerControls">
-  <documentManagement>
-    <Stage xmlns="f336f4fe-8719-4ea2-b5d6-29b3a580aeb4">Draft</Stage>
-    <Next_x0020_Stage xmlns="f336f4fe-8719-4ea2-b5d6-29b3a580aeb4">N/A</Next_x0020_Stage>
-    <Admin_x0020_Action xmlns="f336f4fe-8719-4ea2-b5d6-29b3a580aeb4" xsi:nil="true"/>
-    <Template_x0020_Category xmlns="f336f4fe-8719-4ea2-b5d6-29b3a580aeb4">Hearing Requirements Notice - HRN</Template_x0020_Category>
-    <Action xmlns="f336f4fe-8719-4ea2-b5d6-29b3a580aeb4" xsi:nil="true"/>
-    <Purpose1 xmlns="f336f4fe-8719-4ea2-b5d6-29b3a580aeb4">Directions Questionnaire</Purpose1>
-    <Template_x0020_Language xmlns="f336f4fe-8719-4ea2-b5d6-29b3a580aeb4">English - ENG</Template_x0020_Language>
-    <Rename xmlns="f336f4fe-8719-4ea2-b5d6-29b3a580aeb4">true</Rename>
-    <Tornado_x0020_Filename xmlns="f336f4fe-8719-4ea2-b5d6-29b3a580aeb4" xsi:nil="true"/>
-    <Approval_x0020_Request_x0020_Comment xmlns="f336f4fe-8719-4ea2-b5d6-29b3a580aeb4" xsi:nil="true"/>
-    <Publication_x0020_Date xmlns="f336f4fe-8719-4ea2-b5d6-29b3a580aeb4">2020-12-09T00:00:00+00:00</Publication_x0020_Date>
-  </documentManagement>
-</p:properties>
+<file path=customXml/itemProps2.xml><?xml version="1.0" encoding="utf-8"?>
+<ds:datastoreItem xmlns:ds="http://schemas.openxmlformats.org/officeDocument/2006/customXml" ds:itemID="{167D3FB0-0D1A-4A81-8A96-EE2F37F3B125}">
+  <ds:schemaRefs>
+    <ds:schemaRef ds:uri="http://schemas.microsoft.com/office/2006/metadata/properties"/>
+    <ds:schemaRef ds:uri="http://schemas.microsoft.com/office/infopath/2007/PartnerControls"/>
+    <ds:schemaRef ds:uri="f336f4fe-8719-4ea2-b5d6-29b3a580aeb4"/>
+  </ds:schemaRefs>
+</ds:datastoreItem>
 </file>
 
-<file path=customXml/item4.xml><?xml version="1.0" encoding="utf-8"?>
-<?mso-contentType ?>
-<FormTemplates xmlns="http://schemas.microsoft.com/sharepoint/v3/contenttype/forms">
-  <Display>DocumentLibraryForm</Display>
-  <Edit>DocumentLibraryForm</Edit>
-  <New>DocumentLibraryForm</New>
-</FormTemplates>
+<file path=customXml/itemProps3.xml><?xml version="1.0" encoding="utf-8"?>
+<ds:datastoreItem xmlns:ds="http://schemas.openxmlformats.org/officeDocument/2006/customXml" ds:itemID="{B979ABCF-6006-4211-8C04-D08E1C55C8F9}">
+  <ds:schemaRefs>
+    <ds:schemaRef ds:uri="http://schemas.microsoft.com/sharepoint/v3/contenttype/forms"/>
+  </ds:schemaRefs>
+</ds:datastoreItem>
 </file>
 
-<file path=customXml/itemProps1.xml><?xml version="1.0" encoding="utf-8"?>
+<file path=customXml/itemProps4.xml><?xml version="1.0" encoding="utf-8"?>
 <ds:datastoreItem xmlns:ds="http://schemas.openxmlformats.org/officeDocument/2006/customXml" ds:itemID="{F50568C7-0D63-49D8-828E-6EA48601E6B9}">
   <ds:schemaRefs>
     <ds:schemaRef ds:uri="http://schemas.microsoft.com/office/2006/metadata/contentType"/>
@@ -13895,32 +14737,6 @@
 </ds:datastoreItem>
 </file>
 
-<file path=customXml/itemProps2.xml><?xml version="1.0" encoding="utf-8"?>
-<ds:datastoreItem xmlns:ds="http://schemas.openxmlformats.org/officeDocument/2006/customXml" ds:itemID="{5C627932-C981-4CFE-9BA8-667150120D32}">
-  <ds:schemaRefs>
-    <ds:schemaRef ds:uri="http://schemas.openxmlformats.org/officeDocument/2006/bibliography"/>
-  </ds:schemaRefs>
-</ds:datastoreItem>
-</file>
-
-<file path=customXml/itemProps3.xml><?xml version="1.0" encoding="utf-8"?>
-<ds:datastoreItem xmlns:ds="http://schemas.openxmlformats.org/officeDocument/2006/customXml" ds:itemID="{167D3FB0-0D1A-4A81-8A96-EE2F37F3B125}">
-  <ds:schemaRefs>
-    <ds:schemaRef ds:uri="http://schemas.microsoft.com/office/2006/metadata/properties"/>
-    <ds:schemaRef ds:uri="http://schemas.microsoft.com/office/infopath/2007/PartnerControls"/>
-    <ds:schemaRef ds:uri="f336f4fe-8719-4ea2-b5d6-29b3a580aeb4"/>
-  </ds:schemaRefs>
-</ds:datastoreItem>
-</file>
-
-<file path=customXml/itemProps4.xml><?xml version="1.0" encoding="utf-8"?>
-<ds:datastoreItem xmlns:ds="http://schemas.openxmlformats.org/officeDocument/2006/customXml" ds:itemID="{B979ABCF-6006-4211-8C04-D08E1C55C8F9}">
-  <ds:schemaRefs>
-    <ds:schemaRef ds:uri="http://schemas.microsoft.com/sharepoint/v3/contenttype/forms"/>
-  </ds:schemaRefs>
-</ds:datastoreItem>
-</file>
-
 <file path=docMetadata/LabelInfo.xml><?xml version="1.0" encoding="utf-8"?>
 <clbl:labelList xmlns:clbl="http://schemas.microsoft.com/office/2020/mipLabelMetadata">
   <clbl:label id="{fa22dce2-39a9-4bf4-a557-7a50b593b56a}" enabled="1" method="Privileged" siteId="{3e0088dc-0629-4ae6-aa8c-813e7a296f50}" contentBits="0" removed="0"/>

</xml_diff>

<commit_message>
CIV-12317 Add "give evidence yourself" details to DQ template (#5430)
* CIV-12317 Add "give evidence yourself" details to DQ template

* sonar fix

* add claimant fields to DQ

---------

Co-authored-by: Madhan Mahadevan <madhan.mahadevan@hmcts.net>
Co-authored-by: vasudevganesanhmcts <100689363+vasudevganesanhmcts@users.noreply.github.com>
</commit_message>
<xml_diff>
--- a/docker/docmosis/templates/CV-SPC-HRN-ENG-LIP-01282.docx
+++ b/docker/docmosis/templates/CV-SPC-HRN-ENG-LIP-01282.docx
@@ -1,6 +1,6 @@
 
 <file path=word/document.xml><?xml version="1.0" encoding="utf-8"?>
-<w:document xmlns:wpc="http://schemas.microsoft.com/office/word/2010/wordprocessingCanvas" xmlns:cx="http://schemas.microsoft.com/office/drawing/2014/chartex" xmlns:cx1="http://schemas.microsoft.com/office/drawing/2015/9/8/chartex" xmlns:cx2="http://schemas.microsoft.com/office/drawing/2015/10/21/chartex" xmlns:cx3="http://schemas.microsoft.com/office/drawing/2016/5/9/chartex" xmlns:cx4="http://schemas.microsoft.com/office/drawing/2016/5/10/chartex" xmlns:cx5="http://schemas.microsoft.com/office/drawing/2016/5/11/chartex" xmlns:cx6="http://schemas.microsoft.com/office/drawing/2016/5/12/chartex" xmlns:cx7="http://schemas.microsoft.com/office/drawing/2016/5/13/chartex" xmlns:cx8="http://schemas.microsoft.com/office/drawing/2016/5/14/chartex" xmlns:mc="http://schemas.openxmlformats.org/markup-compatibility/2006" xmlns:aink="http://schemas.microsoft.com/office/drawing/2016/ink" xmlns:am3d="http://schemas.microsoft.com/office/drawing/2017/model3d" xmlns:o="urn:schemas-microsoft-com:office:office" xmlns:oel="http://schemas.microsoft.com/office/2019/extlst" xmlns:r="http://schemas.openxmlformats.org/officeDocument/2006/relationships" xmlns:m="http://schemas.openxmlformats.org/officeDocument/2006/math" xmlns:v="urn:schemas-microsoft-com:vml" xmlns:wp14="http://schemas.microsoft.com/office/word/2010/wordprocessingDrawing" xmlns:wp="http://schemas.openxmlformats.org/drawingml/2006/wordprocessingDrawing" xmlns:w10="urn:schemas-microsoft-com:office:word" xmlns:w="http://schemas.openxmlformats.org/wordprocessingml/2006/main" xmlns:w14="http://schemas.microsoft.com/office/word/2010/wordml" xmlns:w15="http://schemas.microsoft.com/office/word/2012/wordml" xmlns:w16cex="http://schemas.microsoft.com/office/word/2018/wordml/cex" xmlns:w16cid="http://schemas.microsoft.com/office/word/2016/wordml/cid" xmlns:w16="http://schemas.microsoft.com/office/word/2018/wordml" xmlns:w16du="http://schemas.microsoft.com/office/word/2023/wordml/word16du" xmlns:w16sdtdh="http://schemas.microsoft.com/office/word/2020/wordml/sdtdatahash" xmlns:w16se="http://schemas.microsoft.com/office/word/2015/wordml/symex" xmlns:wpg="http://schemas.microsoft.com/office/word/2010/wordprocessingGroup" xmlns:wpi="http://schemas.microsoft.com/office/word/2010/wordprocessingInk" xmlns:wne="http://schemas.microsoft.com/office/word/2006/wordml" xmlns:wps="http://schemas.microsoft.com/office/word/2010/wordprocessingShape" mc:Ignorable="w14 w15 w16se w16cid w16 w16cex w16sdtdh wp14">
+<w:document xmlns:wpc="http://schemas.microsoft.com/office/word/2010/wordprocessingCanvas" xmlns:cx="http://schemas.microsoft.com/office/drawing/2014/chartex" xmlns:cx1="http://schemas.microsoft.com/office/drawing/2015/9/8/chartex" xmlns:cx2="http://schemas.microsoft.com/office/drawing/2015/10/21/chartex" xmlns:cx3="http://schemas.microsoft.com/office/drawing/2016/5/9/chartex" xmlns:cx4="http://schemas.microsoft.com/office/drawing/2016/5/10/chartex" xmlns:cx5="http://schemas.microsoft.com/office/drawing/2016/5/11/chartex" xmlns:cx6="http://schemas.microsoft.com/office/drawing/2016/5/12/chartex" xmlns:cx7="http://schemas.microsoft.com/office/drawing/2016/5/13/chartex" xmlns:cx8="http://schemas.microsoft.com/office/drawing/2016/5/14/chartex" xmlns:mc="http://schemas.openxmlformats.org/markup-compatibility/2006" xmlns:aink="http://schemas.microsoft.com/office/drawing/2016/ink" xmlns:am3d="http://schemas.microsoft.com/office/drawing/2017/model3d" xmlns:o="urn:schemas-microsoft-com:office:office" xmlns:oel="http://schemas.microsoft.com/office/2019/extlst" xmlns:r="http://schemas.openxmlformats.org/officeDocument/2006/relationships" xmlns:m="http://schemas.openxmlformats.org/officeDocument/2006/math" xmlns:v="urn:schemas-microsoft-com:vml" xmlns:wp14="http://schemas.microsoft.com/office/word/2010/wordprocessingDrawing" xmlns:wp="http://schemas.openxmlformats.org/drawingml/2006/wordprocessingDrawing" xmlns:w10="urn:schemas-microsoft-com:office:word" xmlns:w="http://schemas.openxmlformats.org/wordprocessingml/2006/main" xmlns:w14="http://schemas.microsoft.com/office/word/2010/wordml" xmlns:w15="http://schemas.microsoft.com/office/word/2012/wordml" xmlns:w16cex="http://schemas.microsoft.com/office/word/2018/wordml/cex" xmlns:w16cid="http://schemas.microsoft.com/office/word/2016/wordml/cid" xmlns:w16="http://schemas.microsoft.com/office/word/2018/wordml" xmlns:w16du="http://schemas.microsoft.com/office/word/2023/wordml/word16du" xmlns:w16sdtdh="http://schemas.microsoft.com/office/word/2020/wordml/sdtdatahash" xmlns:w16se="http://schemas.microsoft.com/office/word/2015/wordml/symex" xmlns:wpg="http://schemas.microsoft.com/office/word/2010/wordprocessingGroup" xmlns:wpi="http://schemas.microsoft.com/office/word/2010/wordprocessingInk" xmlns:wne="http://schemas.microsoft.com/office/word/2006/wordml" xmlns:wps="http://schemas.microsoft.com/office/word/2010/wordprocessingShape" mc:Ignorable="w14 w15 w16se w16cid w16 w16cex w16sdtdh w16du wp14">
   <w:body>
     <w:p>
       <w:pPr>
@@ -444,20 +444,9 @@
                 <w:sz w:val="20"/>
                 <w:szCs w:val="20"/>
               </w:rPr>
-              <w:t>Received: &lt;</w:t>
-            </w:r>
-            <w:proofErr w:type="gramStart"/>
-            <w:r>
-              <w:rPr>
-                <w:rFonts w:ascii="GDSTransportWebsite" w:eastAsia="Times New Roman" w:hAnsi="GDSTransportWebsite" w:cs="Times New Roman"/>
-                <w:color w:val="60686D"/>
-                <w:sz w:val="20"/>
-                <w:szCs w:val="20"/>
-              </w:rPr>
-              <w:t>&lt;{</w:t>
-            </w:r>
-            <w:proofErr w:type="spellStart"/>
-            <w:proofErr w:type="gramEnd"/>
+              <w:t>Received: &lt;&lt;{</w:t>
+            </w:r>
+            <w:proofErr w:type="spellStart"/>
             <w:r>
               <w:rPr>
                 <w:rFonts w:ascii="GDSTransportWebsite" w:eastAsia="Times New Roman" w:hAnsi="GDSTransportWebsite" w:cs="Times New Roman"/>
@@ -716,23 +705,7 @@
                 <w:rFonts w:ascii="GDSTransportWebsite" w:hAnsi="GDSTransportWebsite"/>
                 <w:color w:val="0A0A0A"/>
               </w:rPr>
-              <w:t>&lt;&lt;cs_{</w:t>
-            </w:r>
-            <w:proofErr w:type="gramStart"/>
-            <w:r>
-              <w:rPr>
-                <w:rFonts w:ascii="GDSTransportWebsite" w:hAnsi="GDSTransportWebsite"/>
-                <w:color w:val="0A0A0A"/>
-              </w:rPr>
-              <w:t>applicant.primaryAddress.AddressLine</w:t>
-            </w:r>
-            <w:proofErr w:type="gramEnd"/>
-            <w:r>
-              <w:rPr>
-                <w:rFonts w:ascii="GDSTransportWebsite" w:hAnsi="GDSTransportWebsite"/>
-                <w:color w:val="0A0A0A"/>
-              </w:rPr>
-              <w:t>1!=null}&gt;&gt;&lt;&lt;applicant.primaryAddress.AddressLine1&gt;&gt;&lt;&lt;es_&gt;&gt;&lt;&lt;cs_{!isBlank(applicant.primaryAddress.AddressLine2)}&gt;&gt;</w:t>
+              <w:t>&lt;&lt;cs_{applicant.primaryAddress.AddressLine1!=null}&gt;&gt;&lt;&lt;applicant.primaryAddress.AddressLine1&gt;&gt;&lt;&lt;es_&gt;&gt;&lt;&lt;cs_{!isBlank(applicant.primaryAddress.AddressLine2)}&gt;&gt;</w:t>
             </w:r>
           </w:p>
           <w:p>
@@ -749,23 +722,71 @@
                 <w:rFonts w:ascii="GDSTransportWebsite" w:hAnsi="GDSTransportWebsite"/>
                 <w:color w:val="0A0A0A"/>
               </w:rPr>
+              <w:t>&lt;&lt;applicant.primaryAddress.AddressLine2&gt;&gt;&lt;&lt;es_&gt;&gt;&lt;&lt;cs_{!isBlank(applicant.primaryAddress.AddressLine3)}&gt;&gt;</w:t>
+            </w:r>
+          </w:p>
+          <w:p>
+            <w:pPr>
+              <w:spacing w:before="40" w:after="40"/>
+              <w:rPr>
+                <w:rFonts w:ascii="GDSTransportWebsite" w:hAnsi="GDSTransportWebsite"/>
+                <w:color w:val="0A0A0A"/>
+              </w:rPr>
+            </w:pPr>
+            <w:r>
+              <w:rPr>
+                <w:rFonts w:ascii="GDSTransportWebsite" w:hAnsi="GDSTransportWebsite"/>
+                <w:color w:val="0A0A0A"/>
+              </w:rPr>
+              <w:t>&lt;&lt;applicant.primaryAddress.AddressLine3&gt;&gt;&lt;&lt;es_&gt;&gt;&lt;&lt;cs_{!isBlank(applicant.primaryAddress.PostTown)}&gt;&gt;</w:t>
+            </w:r>
+          </w:p>
+          <w:p>
+            <w:pPr>
+              <w:spacing w:before="40" w:after="40"/>
+              <w:rPr>
+                <w:rFonts w:ascii="GDSTransportWebsite" w:hAnsi="GDSTransportWebsite"/>
+                <w:color w:val="0A0A0A"/>
+              </w:rPr>
+            </w:pPr>
+            <w:r>
+              <w:rPr>
+                <w:rFonts w:ascii="GDSTransportWebsite" w:hAnsi="GDSTransportWebsite"/>
+                <w:color w:val="0A0A0A"/>
+              </w:rPr>
               <w:t>&lt;&lt;</w:t>
             </w:r>
-            <w:proofErr w:type="gramStart"/>
-            <w:r>
-              <w:rPr>
-                <w:rFonts w:ascii="GDSTransportWebsite" w:hAnsi="GDSTransportWebsite"/>
-                <w:color w:val="0A0A0A"/>
-              </w:rPr>
-              <w:t>applicant.primaryAddress.AddressLine</w:t>
-            </w:r>
-            <w:proofErr w:type="gramEnd"/>
-            <w:r>
-              <w:rPr>
-                <w:rFonts w:ascii="GDSTransportWebsite" w:hAnsi="GDSTransportWebsite"/>
-                <w:color w:val="0A0A0A"/>
-              </w:rPr>
-              <w:t>2&gt;&gt;&lt;&lt;es_&gt;&gt;&lt;&lt;cs_{!isBlank(applicant.primaryAddress.AddressLine3)}&gt;&gt;</w:t>
+            <w:proofErr w:type="spellStart"/>
+            <w:r>
+              <w:rPr>
+                <w:rFonts w:ascii="GDSTransportWebsite" w:hAnsi="GDSTransportWebsite"/>
+                <w:color w:val="0A0A0A"/>
+              </w:rPr>
+              <w:t>applicant.primaryAddress.PostTown</w:t>
+            </w:r>
+            <w:proofErr w:type="spellEnd"/>
+            <w:r>
+              <w:rPr>
+                <w:rFonts w:ascii="GDSTransportWebsite" w:hAnsi="GDSTransportWebsite"/>
+                <w:color w:val="0A0A0A"/>
+              </w:rPr>
+              <w:t>&gt;&gt;&lt;&lt;es_&gt;&gt;</w:t>
+            </w:r>
+          </w:p>
+          <w:p>
+            <w:pPr>
+              <w:spacing w:before="40" w:after="40"/>
+              <w:rPr>
+                <w:rFonts w:ascii="GDSTransportWebsite" w:hAnsi="GDSTransportWebsite"/>
+                <w:color w:val="0A0A0A"/>
+              </w:rPr>
+            </w:pPr>
+            <w:r>
+              <w:rPr>
+                <w:rFonts w:ascii="GDSTransportWebsite" w:hAnsi="GDSTransportWebsite"/>
+                <w:color w:val="0A0A0A"/>
+              </w:rPr>
+              <w:t>&lt;&lt;applicant.primaryAddress.PostCode&gt;&gt;&lt;&lt;cs_{!isBlank(applicant.primaryAddress.Country)}&gt;&gt;</w:t>
             </w:r>
           </w:p>
           <w:p>
@@ -783,106 +804,7 @@
               </w:rPr>
               <w:t>&lt;&lt;</w:t>
             </w:r>
-            <w:proofErr w:type="gramStart"/>
-            <w:r>
-              <w:rPr>
-                <w:rFonts w:ascii="GDSTransportWebsite" w:hAnsi="GDSTransportWebsite"/>
-                <w:color w:val="0A0A0A"/>
-              </w:rPr>
-              <w:t>applicant.primaryAddress.AddressLine</w:t>
-            </w:r>
-            <w:proofErr w:type="gramEnd"/>
-            <w:r>
-              <w:rPr>
-                <w:rFonts w:ascii="GDSTransportWebsite" w:hAnsi="GDSTransportWebsite"/>
-                <w:color w:val="0A0A0A"/>
-              </w:rPr>
-              <w:t>3&gt;&gt;&lt;&lt;es_&gt;&gt;&lt;&lt;cs_{!isBlank(applicant.primaryAddress.PostTown)}&gt;&gt;</w:t>
-            </w:r>
-          </w:p>
-          <w:p>
-            <w:pPr>
-              <w:spacing w:before="40" w:after="40"/>
-              <w:rPr>
-                <w:rFonts w:ascii="GDSTransportWebsite" w:hAnsi="GDSTransportWebsite"/>
-                <w:color w:val="0A0A0A"/>
-              </w:rPr>
-            </w:pPr>
-            <w:r>
-              <w:rPr>
-                <w:rFonts w:ascii="GDSTransportWebsite" w:hAnsi="GDSTransportWebsite"/>
-                <w:color w:val="0A0A0A"/>
-              </w:rPr>
-              <w:t>&lt;&lt;</w:t>
-            </w:r>
-            <w:proofErr w:type="spellStart"/>
-            <w:proofErr w:type="gramStart"/>
-            <w:r>
-              <w:rPr>
-                <w:rFonts w:ascii="GDSTransportWebsite" w:hAnsi="GDSTransportWebsite"/>
-                <w:color w:val="0A0A0A"/>
-              </w:rPr>
-              <w:t>applicant.primaryAddress.PostTown</w:t>
-            </w:r>
-            <w:proofErr w:type="spellEnd"/>
-            <w:proofErr w:type="gramEnd"/>
-            <w:r>
-              <w:rPr>
-                <w:rFonts w:ascii="GDSTransportWebsite" w:hAnsi="GDSTransportWebsite"/>
-                <w:color w:val="0A0A0A"/>
-              </w:rPr>
-              <w:t>&gt;&gt;&lt;&lt;es_&gt;&gt;</w:t>
-            </w:r>
-          </w:p>
-          <w:p>
-            <w:pPr>
-              <w:spacing w:before="40" w:after="40"/>
-              <w:rPr>
-                <w:rFonts w:ascii="GDSTransportWebsite" w:hAnsi="GDSTransportWebsite"/>
-                <w:color w:val="0A0A0A"/>
-              </w:rPr>
-            </w:pPr>
-            <w:r>
-              <w:rPr>
-                <w:rFonts w:ascii="GDSTransportWebsite" w:hAnsi="GDSTransportWebsite"/>
-                <w:color w:val="0A0A0A"/>
-              </w:rPr>
-              <w:t>&lt;&lt;</w:t>
-            </w:r>
-            <w:proofErr w:type="gramStart"/>
-            <w:r>
-              <w:rPr>
-                <w:rFonts w:ascii="GDSTransportWebsite" w:hAnsi="GDSTransportWebsite"/>
-                <w:color w:val="0A0A0A"/>
-              </w:rPr>
-              <w:t>applicant.primaryAddress.PostCode</w:t>
-            </w:r>
-            <w:proofErr w:type="gramEnd"/>
-            <w:r>
-              <w:rPr>
-                <w:rFonts w:ascii="GDSTransportWebsite" w:hAnsi="GDSTransportWebsite"/>
-                <w:color w:val="0A0A0A"/>
-              </w:rPr>
-              <w:t>&gt;&gt;&lt;&lt;cs_{!isBlank(applicant.primaryAddress.Country)}&gt;&gt;</w:t>
-            </w:r>
-          </w:p>
-          <w:p>
-            <w:pPr>
-              <w:spacing w:before="40" w:after="40"/>
-              <w:rPr>
-                <w:rFonts w:ascii="GDSTransportWebsite" w:hAnsi="GDSTransportWebsite"/>
-                <w:color w:val="0A0A0A"/>
-              </w:rPr>
-            </w:pPr>
-            <w:r>
-              <w:rPr>
-                <w:rFonts w:ascii="GDSTransportWebsite" w:hAnsi="GDSTransportWebsite"/>
-                <w:color w:val="0A0A0A"/>
-              </w:rPr>
-              <w:t>&lt;&lt;</w:t>
-            </w:r>
-            <w:proofErr w:type="spellStart"/>
-            <w:proofErr w:type="gramStart"/>
+            <w:proofErr w:type="spellStart"/>
             <w:r>
               <w:rPr>
                 <w:rFonts w:ascii="GDSTransportWebsite" w:hAnsi="GDSTransportWebsite"/>
@@ -891,7 +813,6 @@
               <w:t>applicant.primaryAddress.Country</w:t>
             </w:r>
             <w:proofErr w:type="spellEnd"/>
-            <w:proofErr w:type="gramEnd"/>
             <w:r>
               <w:rPr>
                 <w:rFonts w:ascii="GDSTransportWebsite" w:hAnsi="GDSTransportWebsite"/>
@@ -1001,7 +922,6 @@
               <w:t>(</w:t>
             </w:r>
             <w:proofErr w:type="spellStart"/>
-            <w:proofErr w:type="gramStart"/>
             <w:r>
               <w:rPr>
                 <w:rFonts w:ascii="GDSTransportWebsite" w:hAnsi="GDSTransportWebsite"/>
@@ -1010,7 +930,6 @@
               <w:t>applicant.phoneNumber</w:t>
             </w:r>
             <w:proofErr w:type="spellEnd"/>
-            <w:proofErr w:type="gramEnd"/>
             <w:r>
               <w:rPr>
                 <w:rFonts w:ascii="GDSTransportWebsite" w:hAnsi="GDSTransportWebsite"/>
@@ -1114,7 +1033,6 @@
               <w:t>(</w:t>
             </w:r>
             <w:proofErr w:type="spellStart"/>
-            <w:proofErr w:type="gramStart"/>
             <w:r>
               <w:rPr>
                 <w:rFonts w:ascii="GDSTransportWebsite" w:hAnsi="GDSTransportWebsite"/>
@@ -1123,7 +1041,6 @@
               <w:t>applicant.emailAddress</w:t>
             </w:r>
             <w:proofErr w:type="spellEnd"/>
-            <w:proofErr w:type="gramEnd"/>
             <w:r>
               <w:rPr>
                 <w:rFonts w:ascii="GDSTransportWebsite" w:hAnsi="GDSTransportWebsite"/>
@@ -1434,23 +1351,7 @@
                 <w:rFonts w:ascii="GDSTransportWebsite" w:hAnsi="GDSTransportWebsite"/>
                 <w:color w:val="0A0A0A"/>
               </w:rPr>
-              <w:t>&lt;&lt;cs_{primaryAddress.AddressLine</w:t>
-            </w:r>
-            <w:proofErr w:type="gramStart"/>
-            <w:r>
-              <w:rPr>
-                <w:rFonts w:ascii="GDSTransportWebsite" w:hAnsi="GDSTransportWebsite"/>
-                <w:color w:val="0A0A0A"/>
-              </w:rPr>
-              <w:t>1!=</w:t>
-            </w:r>
-            <w:proofErr w:type="gramEnd"/>
-            <w:r>
-              <w:rPr>
-                <w:rFonts w:ascii="GDSTransportWebsite" w:hAnsi="GDSTransportWebsite"/>
-                <w:color w:val="0A0A0A"/>
-              </w:rPr>
-              <w:t>null}&gt;&gt;&lt;&lt;primaryAddress.AddressLine1&gt;&gt;&lt;&lt;es_&gt;&gt;&lt;&lt;cs_{!isBlank(primaryAddress.AddressLine2)}&gt;&gt;</w:t>
+              <w:t>&lt;&lt;cs_{primaryAddress.AddressLine1!=null}&gt;&gt;&lt;&lt;primaryAddress.AddressLine1&gt;&gt;&lt;&lt;es_&gt;&gt;&lt;&lt;cs_{!isBlank(primaryAddress.AddressLine2)}&gt;&gt;</w:t>
             </w:r>
           </w:p>
           <w:p>
@@ -1468,55 +1369,23 @@
                 <w:color w:val="0A0A0A"/>
               </w:rPr>
               <w:lastRenderedPageBreak/>
-              <w:t>&lt;&lt;primaryAddress.AddressLine2&gt;&gt;&lt;&lt;es_&gt;&gt;&lt;&lt;cs_</w:t>
-            </w:r>
-            <w:proofErr w:type="gramStart"/>
-            <w:r>
-              <w:rPr>
-                <w:rFonts w:ascii="GDSTransportWebsite" w:hAnsi="GDSTransportWebsite"/>
-                <w:color w:val="0A0A0A"/>
-              </w:rPr>
-              <w:t>{!isBlank</w:t>
-            </w:r>
-            <w:proofErr w:type="gramEnd"/>
-            <w:r>
-              <w:rPr>
-                <w:rFonts w:ascii="GDSTransportWebsite" w:hAnsi="GDSTransportWebsite"/>
-                <w:color w:val="0A0A0A"/>
-              </w:rPr>
-              <w:t>(primaryAddress.AddressLine3)}&gt;&gt;</w:t>
-            </w:r>
-          </w:p>
-          <w:p>
-            <w:pPr>
-              <w:spacing w:before="40" w:after="40"/>
-              <w:rPr>
-                <w:rFonts w:ascii="GDSTransportWebsite" w:hAnsi="GDSTransportWebsite"/>
-                <w:color w:val="0A0A0A"/>
-              </w:rPr>
-            </w:pPr>
-            <w:r>
-              <w:rPr>
-                <w:rFonts w:ascii="GDSTransportWebsite" w:hAnsi="GDSTransportWebsite"/>
-                <w:color w:val="0A0A0A"/>
-              </w:rPr>
-              <w:t>&lt;&lt;primaryAddress.AddressLine3&gt;&gt;&lt;&lt;es_&gt;&gt;&lt;&lt;cs_</w:t>
-            </w:r>
-            <w:proofErr w:type="gramStart"/>
-            <w:r>
-              <w:rPr>
-                <w:rFonts w:ascii="GDSTransportWebsite" w:hAnsi="GDSTransportWebsite"/>
-                <w:color w:val="0A0A0A"/>
-              </w:rPr>
-              <w:t>{!isBlank</w:t>
-            </w:r>
-            <w:proofErr w:type="gramEnd"/>
-            <w:r>
-              <w:rPr>
-                <w:rFonts w:ascii="GDSTransportWebsite" w:hAnsi="GDSTransportWebsite"/>
-                <w:color w:val="0A0A0A"/>
-              </w:rPr>
-              <w:t>(primaryAddress.PostTown)}&gt;&gt;</w:t>
+              <w:t>&lt;&lt;primaryAddress.AddressLine2&gt;&gt;&lt;&lt;es_&gt;&gt;&lt;&lt;cs_{!isBlank(primaryAddress.AddressLine3)}&gt;&gt;</w:t>
+            </w:r>
+          </w:p>
+          <w:p>
+            <w:pPr>
+              <w:spacing w:before="40" w:after="40"/>
+              <w:rPr>
+                <w:rFonts w:ascii="GDSTransportWebsite" w:hAnsi="GDSTransportWebsite"/>
+                <w:color w:val="0A0A0A"/>
+              </w:rPr>
+            </w:pPr>
+            <w:r>
+              <w:rPr>
+                <w:rFonts w:ascii="GDSTransportWebsite" w:hAnsi="GDSTransportWebsite"/>
+                <w:color w:val="0A0A0A"/>
+              </w:rPr>
+              <w:t>&lt;&lt;primaryAddress.AddressLine3&gt;&gt;&lt;&lt;es_&gt;&gt;&lt;&lt;cs_{!isBlank(primaryAddress.PostTown)}&gt;&gt;</w:t>
             </w:r>
           </w:p>
           <w:p>
@@ -1564,23 +1433,7 @@
                 <w:rFonts w:ascii="GDSTransportWebsite" w:hAnsi="GDSTransportWebsite"/>
                 <w:color w:val="0A0A0A"/>
               </w:rPr>
-              <w:t>&lt;&lt;primaryAddress.PostCode&gt;&gt;&lt;&lt;cs_</w:t>
-            </w:r>
-            <w:proofErr w:type="gramStart"/>
-            <w:r>
-              <w:rPr>
-                <w:rFonts w:ascii="GDSTransportWebsite" w:hAnsi="GDSTransportWebsite"/>
-                <w:color w:val="0A0A0A"/>
-              </w:rPr>
-              <w:t>{!isBlank</w:t>
-            </w:r>
-            <w:proofErr w:type="gramEnd"/>
-            <w:r>
-              <w:rPr>
-                <w:rFonts w:ascii="GDSTransportWebsite" w:hAnsi="GDSTransportWebsite"/>
-                <w:color w:val="0A0A0A"/>
-              </w:rPr>
-              <w:t>(primaryAddress.Country)}&gt;&gt;</w:t>
+              <w:t>&lt;&lt;primaryAddress.PostCode&gt;&gt;&lt;&lt;cs_{!isBlank(primaryAddress.Country)}&gt;&gt;</w:t>
             </w:r>
           </w:p>
           <w:p>
@@ -2057,23 +1910,7 @@
                 <w:rFonts w:ascii="GDSTransportWebsite" w:hAnsi="GDSTransportWebsite"/>
                 <w:color w:val="0A0A0A"/>
               </w:rPr>
-              <w:t>.AddressLine</w:t>
-            </w:r>
-            <w:proofErr w:type="gramStart"/>
-            <w:r>
-              <w:rPr>
-                <w:rFonts w:ascii="GDSTransportWebsite" w:hAnsi="GDSTransportWebsite"/>
-                <w:color w:val="0A0A0A"/>
-              </w:rPr>
-              <w:t>1!=</w:t>
-            </w:r>
-            <w:proofErr w:type="gramEnd"/>
-            <w:r>
-              <w:rPr>
-                <w:rFonts w:ascii="GDSTransportWebsite" w:hAnsi="GDSTransportWebsite"/>
-                <w:color w:val="0A0A0A"/>
-              </w:rPr>
-              <w:t>null}&gt;&gt;</w:t>
+              <w:t>.AddressLine1!=null}&gt;&gt;</w:t>
             </w:r>
           </w:p>
         </w:tc>
@@ -2196,23 +2033,7 @@
                 <w:rFonts w:ascii="GDSTransportWebsite" w:hAnsi="GDSTransportWebsite"/>
                 <w:color w:val="0A0A0A"/>
               </w:rPr>
-              <w:t>.AddressLine</w:t>
-            </w:r>
-            <w:proofErr w:type="gramStart"/>
-            <w:r>
-              <w:rPr>
-                <w:rFonts w:ascii="GDSTransportWebsite" w:hAnsi="GDSTransportWebsite"/>
-                <w:color w:val="0A0A0A"/>
-              </w:rPr>
-              <w:t>1!=</w:t>
-            </w:r>
-            <w:proofErr w:type="gramEnd"/>
-            <w:r>
-              <w:rPr>
-                <w:rFonts w:ascii="GDSTransportWebsite" w:hAnsi="GDSTransportWebsite"/>
-                <w:color w:val="0A0A0A"/>
-              </w:rPr>
-              <w:t>null}&gt;&gt;&lt;&lt;</w:t>
+              <w:t>.AddressLine1!=null}&gt;&gt;&lt;&lt;</w:t>
             </w:r>
             <w:r>
               <w:rPr>
@@ -2271,23 +2092,7 @@
                 <w:rFonts w:ascii="GDSTransportWebsite" w:hAnsi="GDSTransportWebsite"/>
                 <w:color w:val="0A0A0A"/>
               </w:rPr>
-              <w:t>.AddressLine2&gt;&gt;&lt;&lt;es_&gt;&gt;&lt;&lt;cs_</w:t>
-            </w:r>
-            <w:proofErr w:type="gramStart"/>
-            <w:r>
-              <w:rPr>
-                <w:rFonts w:ascii="GDSTransportWebsite" w:hAnsi="GDSTransportWebsite"/>
-                <w:color w:val="0A0A0A"/>
-              </w:rPr>
-              <w:t>{!isBlank</w:t>
-            </w:r>
-            <w:proofErr w:type="gramEnd"/>
-            <w:r>
-              <w:rPr>
-                <w:rFonts w:ascii="GDSTransportWebsite" w:hAnsi="GDSTransportWebsite"/>
-                <w:color w:val="0A0A0A"/>
-              </w:rPr>
-              <w:t>(</w:t>
+              <w:t>.AddressLine2&gt;&gt;&lt;&lt;es_&gt;&gt;&lt;&lt;cs_{!isBlank(</w:t>
             </w:r>
             <w:r>
               <w:rPr>
@@ -2312,7 +2117,6 @@
                 <w:color w:val="0A0A0A"/>
               </w:rPr>
             </w:pPr>
-            <w:proofErr w:type="gramStart"/>
             <w:r>
               <w:rPr>
                 <w:rFonts w:ascii="GDSTransportWebsite" w:hAnsi="GDSTransportWebsite"/>
@@ -2332,15 +2136,7 @@
                 <w:rFonts w:ascii="GDSTransportWebsite" w:hAnsi="GDSTransportWebsite"/>
                 <w:color w:val="0A0A0A"/>
               </w:rPr>
-              <w:t>.primaryAddress.AddressLine</w:t>
-            </w:r>
-            <w:proofErr w:type="gramEnd"/>
-            <w:r>
-              <w:rPr>
-                <w:rFonts w:ascii="GDSTransportWebsite" w:hAnsi="GDSTransportWebsite"/>
-                <w:color w:val="0A0A0A"/>
-              </w:rPr>
-              <w:t>3&gt;&gt;&lt;&lt;es_&gt;&gt;&lt;&lt;cs_{!isBlank(</w:t>
+              <w:t>.primaryAddress.AddressLine3&gt;&gt;&lt;&lt;es_&gt;&gt;&lt;&lt;cs_{!isBlank(</w:t>
             </w:r>
             <w:r>
               <w:rPr>
@@ -2421,23 +2217,7 @@
                 <w:rFonts w:ascii="GDSTransportWebsite" w:hAnsi="GDSTransportWebsite"/>
                 <w:color w:val="0A0A0A"/>
               </w:rPr>
-              <w:t>.PostCode&gt;&gt;&lt;&lt;cs_</w:t>
-            </w:r>
-            <w:proofErr w:type="gramStart"/>
-            <w:r>
-              <w:rPr>
-                <w:rFonts w:ascii="GDSTransportWebsite" w:hAnsi="GDSTransportWebsite"/>
-                <w:color w:val="0A0A0A"/>
-              </w:rPr>
-              <w:t>{!isBlank</w:t>
-            </w:r>
-            <w:proofErr w:type="gramEnd"/>
-            <w:r>
-              <w:rPr>
-                <w:rFonts w:ascii="GDSTransportWebsite" w:hAnsi="GDSTransportWebsite"/>
-                <w:color w:val="0A0A0A"/>
-              </w:rPr>
-              <w:t>(</w:t>
+              <w:t>.PostCode&gt;&gt;&lt;&lt;cs_{!isBlank(</w:t>
             </w:r>
             <w:r>
               <w:rPr>
@@ -2681,7 +2461,6 @@
               <w:t>{</w:t>
             </w:r>
             <w:proofErr w:type="spellStart"/>
-            <w:proofErr w:type="gramStart"/>
             <w:r>
               <w:rPr>
                 <w:b/>
@@ -2702,15 +2481,7 @@
                 <w:b/>
                 <w:bCs/>
               </w:rPr>
-              <w:t>!=</w:t>
-            </w:r>
-            <w:proofErr w:type="gramEnd"/>
-            <w:r>
-              <w:rPr>
-                <w:b/>
-                <w:bCs/>
-              </w:rPr>
-              <w:t>null}</w:t>
+              <w:t>!=null}</w:t>
             </w:r>
             <w:r>
               <w:rPr>
@@ -2760,25 +2531,7 @@
                 <w:b/>
                 <w:bCs/>
               </w:rPr>
-              <w:t xml:space="preserve">Do you consider that this claim is suitable for determination without a hearing, </w:t>
-            </w:r>
-            <w:proofErr w:type="gramStart"/>
-            <w:r>
-              <w:rPr>
-                <w:rFonts w:ascii="GDSTransportWebsite" w:hAnsi="GDSTransportWebsite"/>
-                <w:b/>
-                <w:bCs/>
-              </w:rPr>
-              <w:t>i.e.</w:t>
-            </w:r>
-            <w:proofErr w:type="gramEnd"/>
-            <w:r>
-              <w:rPr>
-                <w:rFonts w:ascii="GDSTransportWebsite" w:hAnsi="GDSTransportWebsite"/>
-                <w:b/>
-                <w:bCs/>
-              </w:rPr>
-              <w:t xml:space="preserve"> by a judge reading and considering the case papers, witness statements and other documents filed by the parties, making a decision, and giving a note of reasons for that decision?</w:t>
+              <w:t>Do you consider that this claim is suitable for determination without a hearing, i.e. by a judge reading and considering the case papers, witness statements and other documents filed by the parties, making a decision, and giving a note of reasons for that decision?</w:t>
             </w:r>
           </w:p>
         </w:tc>
@@ -2875,7 +2628,6 @@
               <w:t>_{</w:t>
             </w:r>
             <w:proofErr w:type="spellStart"/>
-            <w:proofErr w:type="gramStart"/>
             <w:r>
               <w:rPr>
                 <w:rFonts w:ascii="GDSTransportWebsite" w:hAnsi="GDSTransportWebsite"/>
@@ -2889,15 +2641,7 @@
                 <w:rFonts w:ascii="GDSTransportWebsite" w:hAnsi="GDSTransportWebsite"/>
                 <w:color w:val="0A0A0A"/>
               </w:rPr>
-              <w:t>!=</w:t>
-            </w:r>
-            <w:proofErr w:type="gramEnd"/>
-            <w:r>
-              <w:rPr>
-                <w:rFonts w:ascii="GDSTransportWebsite" w:hAnsi="GDSTransportWebsite"/>
-                <w:color w:val="0A0A0A"/>
-              </w:rPr>
-              <w:t>null}&gt;&gt;</w:t>
+              <w:t>!=null}&gt;&gt;</w:t>
             </w:r>
           </w:p>
         </w:tc>
@@ -3079,6 +2823,1325 @@
         <w:tc>
           <w:tcPr>
             <w:tcW w:w="6521" w:type="dxa"/>
+          </w:tcPr>
+          <w:p>
+            <w:pPr>
+              <w:spacing w:before="40" w:after="40"/>
+              <w:rPr>
+                <w:rFonts w:ascii="GDSTransportWebsite" w:hAnsi="GDSTransportWebsite"/>
+                <w:color w:val="0A0A0A"/>
+              </w:rPr>
+            </w:pPr>
+          </w:p>
+        </w:tc>
+      </w:tr>
+      <w:tr>
+        <w:tblPrEx>
+          <w:tblBorders>
+            <w:top w:val="single" w:sz="4" w:space="0" w:color="auto"/>
+            <w:left w:val="single" w:sz="4" w:space="0" w:color="auto"/>
+            <w:bottom w:val="single" w:sz="4" w:space="0" w:color="auto"/>
+            <w:right w:val="single" w:sz="4" w:space="0" w:color="auto"/>
+            <w:insideH w:val="single" w:sz="4" w:space="0" w:color="auto"/>
+            <w:insideV w:val="single" w:sz="4" w:space="0" w:color="auto"/>
+          </w:tblBorders>
+        </w:tblPrEx>
+        <w:tc>
+          <w:tcPr>
+            <w:tcW w:w="3539" w:type="dxa"/>
+            <w:tcBorders>
+              <w:top w:val="nil"/>
+              <w:left w:val="nil"/>
+              <w:bottom w:val="nil"/>
+              <w:right w:val="nil"/>
+            </w:tcBorders>
+          </w:tcPr>
+          <w:p>
+            <w:pPr>
+              <w:pStyle w:val="NormalWeb"/>
+              <w:spacing w:before="40" w:beforeAutospacing="0" w:after="40" w:afterAutospacing="0"/>
+              <w:rPr>
+                <w:rFonts w:ascii="GDSTransportWebsite" w:hAnsi="GDSTransportWebsite"/>
+                <w:b/>
+                <w:bCs/>
+                <w:color w:val="0A0A0A"/>
+                <w:shd w:val="clear" w:color="auto" w:fill="FFFFFF"/>
+              </w:rPr>
+            </w:pPr>
+            <w:r>
+              <w:rPr>
+                <w:b/>
+                <w:bCs/>
+              </w:rPr>
+              <w:t>&lt;&lt;</w:t>
+            </w:r>
+            <w:proofErr w:type="spellStart"/>
+            <w:r>
+              <w:rPr>
+                <w:b/>
+                <w:bCs/>
+              </w:rPr>
+              <w:t>cr</w:t>
+            </w:r>
+            <w:proofErr w:type="spellEnd"/>
+            <w:r>
+              <w:rPr>
+                <w:b/>
+                <w:bCs/>
+              </w:rPr>
+              <w:t>_</w:t>
+            </w:r>
+            <w:r>
+              <w:t>{</w:t>
+            </w:r>
+            <w:proofErr w:type="spellStart"/>
+            <w:r>
+              <w:rPr>
+                <w:b/>
+                <w:bCs/>
+              </w:rPr>
+              <w:t>lipExtraDQ</w:t>
+            </w:r>
+            <w:r>
+              <w:rPr>
+                <w:b/>
+                <w:bCs/>
+              </w:rPr>
+              <w:t>.</w:t>
+            </w:r>
+            <w:r>
+              <w:rPr>
+                <w:b/>
+                <w:bCs/>
+              </w:rPr>
+              <w:t>giveEvidenceYourSelf</w:t>
+            </w:r>
+            <w:proofErr w:type="spellEnd"/>
+            <w:r>
+              <w:rPr>
+                <w:b/>
+                <w:bCs/>
+              </w:rPr>
+              <w:t>!=null}&gt;&gt;</w:t>
+            </w:r>
+          </w:p>
+        </w:tc>
+        <w:tc>
+          <w:tcPr>
+            <w:tcW w:w="6521" w:type="dxa"/>
+            <w:tcBorders>
+              <w:top w:val="nil"/>
+              <w:left w:val="nil"/>
+              <w:bottom w:val="nil"/>
+              <w:right w:val="nil"/>
+            </w:tcBorders>
+          </w:tcPr>
+          <w:p>
+            <w:pPr>
+              <w:spacing w:before="40" w:after="40"/>
+              <w:rPr>
+                <w:rFonts w:ascii="GDSTransportWebsite" w:hAnsi="GDSTransportWebsite"/>
+                <w:color w:val="0A0A0A"/>
+              </w:rPr>
+            </w:pPr>
+          </w:p>
+        </w:tc>
+      </w:tr>
+      <w:tr>
+        <w:tblPrEx>
+          <w:tblBorders>
+            <w:top w:val="single" w:sz="4" w:space="0" w:color="auto"/>
+            <w:left w:val="single" w:sz="4" w:space="0" w:color="auto"/>
+            <w:bottom w:val="single" w:sz="4" w:space="0" w:color="auto"/>
+            <w:right w:val="single" w:sz="4" w:space="0" w:color="auto"/>
+            <w:insideH w:val="single" w:sz="4" w:space="0" w:color="auto"/>
+            <w:insideV w:val="single" w:sz="4" w:space="0" w:color="auto"/>
+          </w:tblBorders>
+        </w:tblPrEx>
+        <w:tc>
+          <w:tcPr>
+            <w:tcW w:w="3539" w:type="dxa"/>
+            <w:tcBorders>
+              <w:top w:val="nil"/>
+              <w:left w:val="nil"/>
+              <w:bottom w:val="nil"/>
+              <w:right w:val="nil"/>
+            </w:tcBorders>
+          </w:tcPr>
+          <w:p>
+            <w:pPr>
+              <w:pStyle w:val="NormalWeb"/>
+              <w:spacing w:before="40" w:beforeAutospacing="0" w:after="40" w:afterAutospacing="0"/>
+              <w:rPr>
+                <w:b/>
+                <w:bCs/>
+              </w:rPr>
+            </w:pPr>
+            <w:r>
+              <w:rPr>
+                <w:rFonts w:ascii="GDSTransportWebsite" w:hAnsi="GDSTransportWebsite"/>
+                <w:b/>
+                <w:bCs/>
+              </w:rPr>
+              <w:t xml:space="preserve">Do you </w:t>
+            </w:r>
+            <w:r>
+              <w:rPr>
+                <w:rFonts w:ascii="GDSTransportWebsite" w:hAnsi="GDSTransportWebsite"/>
+                <w:b/>
+                <w:bCs/>
+              </w:rPr>
+              <w:t>want to give evidence yourself</w:t>
+            </w:r>
+            <w:r>
+              <w:rPr>
+                <w:rFonts w:ascii="GDSTransportWebsite" w:hAnsi="GDSTransportWebsite"/>
+                <w:b/>
+                <w:bCs/>
+              </w:rPr>
+              <w:t>?</w:t>
+            </w:r>
+          </w:p>
+        </w:tc>
+        <w:tc>
+          <w:tcPr>
+            <w:tcW w:w="6521" w:type="dxa"/>
+            <w:tcBorders>
+              <w:top w:val="nil"/>
+              <w:left w:val="nil"/>
+              <w:bottom w:val="nil"/>
+              <w:right w:val="nil"/>
+            </w:tcBorders>
+          </w:tcPr>
+          <w:p>
+            <w:pPr>
+              <w:spacing w:before="40" w:after="40"/>
+              <w:rPr>
+                <w:rFonts w:ascii="GDSTransportWebsite" w:hAnsi="GDSTransportWebsite"/>
+                <w:color w:val="0A0A0A"/>
+              </w:rPr>
+            </w:pPr>
+            <w:r>
+              <w:rPr>
+                <w:rFonts w:ascii="GDSTransportWebsite" w:hAnsi="GDSTransportWebsite"/>
+                <w:color w:val="0A0A0A"/>
+              </w:rPr>
+              <w:t>&lt;&lt;</w:t>
+            </w:r>
+            <w:proofErr w:type="spellStart"/>
+            <w:r>
+              <w:rPr>
+                <w:rFonts w:ascii="GDSTransportWebsite" w:hAnsi="GDSTransportWebsite"/>
+                <w:color w:val="0A0A0A"/>
+              </w:rPr>
+              <w:t>lipExtraDQ</w:t>
+            </w:r>
+            <w:r>
+              <w:rPr>
+                <w:rFonts w:ascii="GDSTransportWebsite" w:hAnsi="GDSTransportWebsite"/>
+                <w:color w:val="0A0A0A"/>
+              </w:rPr>
+              <w:t>.giveEvidenceYourSelf</w:t>
+            </w:r>
+            <w:proofErr w:type="spellEnd"/>
+            <w:r>
+              <w:rPr>
+                <w:rFonts w:ascii="GDSTransportWebsite" w:hAnsi="GDSTransportWebsite"/>
+                <w:color w:val="0A0A0A"/>
+              </w:rPr>
+              <w:t>&gt;&gt;</w:t>
+            </w:r>
+          </w:p>
+        </w:tc>
+      </w:tr>
+      <w:tr>
+        <w:tblPrEx>
+          <w:tblBorders>
+            <w:top w:val="single" w:sz="4" w:space="0" w:color="auto"/>
+            <w:left w:val="single" w:sz="4" w:space="0" w:color="auto"/>
+            <w:bottom w:val="single" w:sz="4" w:space="0" w:color="auto"/>
+            <w:right w:val="single" w:sz="4" w:space="0" w:color="auto"/>
+            <w:insideH w:val="single" w:sz="4" w:space="0" w:color="auto"/>
+            <w:insideV w:val="single" w:sz="4" w:space="0" w:color="auto"/>
+          </w:tblBorders>
+        </w:tblPrEx>
+        <w:tc>
+          <w:tcPr>
+            <w:tcW w:w="3539" w:type="dxa"/>
+            <w:tcBorders>
+              <w:top w:val="nil"/>
+              <w:left w:val="nil"/>
+              <w:bottom w:val="nil"/>
+              <w:right w:val="nil"/>
+            </w:tcBorders>
+          </w:tcPr>
+          <w:p>
+            <w:pPr>
+              <w:pStyle w:val="NormalWeb"/>
+              <w:spacing w:before="40" w:after="40"/>
+              <w:rPr>
+                <w:rFonts w:ascii="GDSTransportWebsite" w:hAnsi="GDSTransportWebsite"/>
+                <w:color w:val="0A0A0A"/>
+              </w:rPr>
+            </w:pPr>
+            <w:r>
+              <w:rPr>
+                <w:rFonts w:ascii="GDSTransportWebsite" w:hAnsi="GDSTransportWebsite"/>
+              </w:rPr>
+              <w:t>&lt;&lt;</w:t>
+            </w:r>
+            <w:proofErr w:type="spellStart"/>
+            <w:r>
+              <w:rPr>
+                <w:rFonts w:ascii="GDSTransportWebsite" w:hAnsi="GDSTransportWebsite"/>
+              </w:rPr>
+              <w:t>c</w:t>
+            </w:r>
+            <w:r>
+              <w:rPr>
+                <w:rFonts w:ascii="GDSTransportWebsite" w:hAnsi="GDSTransportWebsite"/>
+              </w:rPr>
+              <w:t>r</w:t>
+            </w:r>
+            <w:proofErr w:type="spellEnd"/>
+            <w:r>
+              <w:rPr>
+                <w:rFonts w:ascii="GDSTransportWebsite" w:hAnsi="GDSTransportWebsite"/>
+              </w:rPr>
+              <w:t>_{</w:t>
+            </w:r>
+            <w:proofErr w:type="spellStart"/>
+            <w:r>
+              <w:rPr>
+                <w:rFonts w:ascii="GDSTransportWebsite" w:hAnsi="GDSTransportWebsite"/>
+                <w:color w:val="0A0A0A"/>
+              </w:rPr>
+              <w:t>lipExtraDQ.</w:t>
+            </w:r>
+            <w:r>
+              <w:rPr>
+                <w:rFonts w:ascii="GDSTransportWebsite" w:hAnsi="GDSTransportWebsite"/>
+                <w:color w:val="0A0A0A"/>
+              </w:rPr>
+              <w:t>giveEvidenc</w:t>
+            </w:r>
+            <w:r>
+              <w:rPr>
+                <w:rFonts w:ascii="GDSTransportWebsite" w:hAnsi="GDSTransportWebsite"/>
+                <w:color w:val="0A0A0A"/>
+              </w:rPr>
+              <w:t>eYourSelf</w:t>
+            </w:r>
+            <w:proofErr w:type="spellEnd"/>
+            <w:r>
+              <w:rPr>
+                <w:rFonts w:ascii="GDSTransportWebsite" w:hAnsi="GDSTransportWebsite"/>
+                <w:color w:val="0A0A0A"/>
+              </w:rPr>
+              <w:t>=</w:t>
+            </w:r>
+            <w:r>
+              <w:rPr>
+                <w:rFonts w:ascii="GDSTransportWebsite" w:hAnsi="GDSTransportWebsite"/>
+                <w:color w:val="0A0A0A"/>
+              </w:rPr>
+              <w:t>’Yes’</w:t>
+            </w:r>
+            <w:r>
+              <w:rPr>
+                <w:rFonts w:ascii="GDSTransportWebsite" w:hAnsi="GDSTransportWebsite"/>
+                <w:color w:val="0A0A0A"/>
+              </w:rPr>
+              <w:t>}&gt;&gt;</w:t>
+            </w:r>
+          </w:p>
+        </w:tc>
+        <w:tc>
+          <w:tcPr>
+            <w:tcW w:w="6521" w:type="dxa"/>
+            <w:tcBorders>
+              <w:top w:val="nil"/>
+              <w:left w:val="nil"/>
+              <w:bottom w:val="nil"/>
+              <w:right w:val="nil"/>
+            </w:tcBorders>
+          </w:tcPr>
+          <w:p>
+            <w:pPr>
+              <w:spacing w:before="40" w:after="40"/>
+              <w:rPr>
+                <w:rFonts w:ascii="GDSTransportWebsite" w:hAnsi="GDSTransportWebsite"/>
+                <w:color w:val="0A0A0A"/>
+              </w:rPr>
+            </w:pPr>
+          </w:p>
+        </w:tc>
+      </w:tr>
+      <w:tr>
+        <w:tblPrEx>
+          <w:tblBorders>
+            <w:top w:val="single" w:sz="4" w:space="0" w:color="auto"/>
+            <w:left w:val="single" w:sz="4" w:space="0" w:color="auto"/>
+            <w:bottom w:val="single" w:sz="4" w:space="0" w:color="auto"/>
+            <w:right w:val="single" w:sz="4" w:space="0" w:color="auto"/>
+            <w:insideH w:val="single" w:sz="4" w:space="0" w:color="auto"/>
+            <w:insideV w:val="single" w:sz="4" w:space="0" w:color="auto"/>
+          </w:tblBorders>
+        </w:tblPrEx>
+        <w:tc>
+          <w:tcPr>
+            <w:tcW w:w="3539" w:type="dxa"/>
+            <w:tcBorders>
+              <w:top w:val="nil"/>
+              <w:left w:val="nil"/>
+              <w:bottom w:val="nil"/>
+              <w:right w:val="nil"/>
+            </w:tcBorders>
+          </w:tcPr>
+          <w:p>
+            <w:pPr>
+              <w:pStyle w:val="NormalWeb"/>
+              <w:spacing w:before="40" w:beforeAutospacing="0" w:after="40" w:afterAutospacing="0"/>
+              <w:rPr>
+                <w:rFonts w:ascii="GDSTransportWebsite" w:hAnsi="GDSTransportWebsite"/>
+              </w:rPr>
+            </w:pPr>
+            <w:r>
+              <w:rPr>
+                <w:rFonts w:ascii="GDSTransportWebsite" w:hAnsi="GDSTransportWebsite"/>
+                <w:b/>
+                <w:bCs/>
+                <w:color w:val="0A0A0A"/>
+                <w:shd w:val="clear" w:color="auto" w:fill="FFFFFF"/>
+              </w:rPr>
+              <w:t>First name</w:t>
+            </w:r>
+            <w:r>
+              <w:rPr>
+                <w:rFonts w:ascii="GDSTransportWebsite" w:hAnsi="GDSTransportWebsite"/>
+                <w:b/>
+                <w:bCs/>
+                <w:color w:val="0A0A0A"/>
+                <w:shd w:val="clear" w:color="auto" w:fill="FFFFFF"/>
+              </w:rPr>
+              <w:t xml:space="preserve"> </w:t>
+            </w:r>
+          </w:p>
+        </w:tc>
+        <w:tc>
+          <w:tcPr>
+            <w:tcW w:w="6521" w:type="dxa"/>
+            <w:tcBorders>
+              <w:top w:val="nil"/>
+              <w:left w:val="nil"/>
+              <w:bottom w:val="nil"/>
+              <w:right w:val="nil"/>
+            </w:tcBorders>
+          </w:tcPr>
+          <w:p>
+            <w:pPr>
+              <w:spacing w:before="40" w:after="40"/>
+              <w:rPr>
+                <w:rFonts w:ascii="GDSTransportWebsite" w:hAnsi="GDSTransportWebsite"/>
+                <w:color w:val="0A0A0A"/>
+              </w:rPr>
+            </w:pPr>
+            <w:r>
+              <w:rPr>
+                <w:rFonts w:ascii="GDSTransportWebsite" w:hAnsi="GDSTransportWebsite"/>
+                <w:color w:val="0A0A0A"/>
+              </w:rPr>
+              <w:t>&lt;&lt;</w:t>
+            </w:r>
+            <w:r>
+              <w:rPr>
+                <w:rFonts w:ascii="GDSTransportWebsite" w:hAnsi="GDSTransportWebsite"/>
+                <w:color w:val="0A0A0A"/>
+              </w:rPr>
+              <w:t xml:space="preserve"> </w:t>
+            </w:r>
+            <w:proofErr w:type="spellStart"/>
+            <w:r>
+              <w:rPr>
+                <w:rFonts w:ascii="GDSTransportWebsite" w:hAnsi="GDSTransportWebsite"/>
+                <w:color w:val="0A0A0A"/>
+              </w:rPr>
+              <w:t>lipExtraDQ</w:t>
+            </w:r>
+            <w:r>
+              <w:rPr>
+                <w:rFonts w:ascii="GDSTransportWebsite" w:hAnsi="GDSTransportWebsite"/>
+                <w:color w:val="0A0A0A"/>
+              </w:rPr>
+              <w:t>.</w:t>
+            </w:r>
+            <w:r>
+              <w:rPr>
+                <w:rFonts w:ascii="GDSTransportWebsite" w:hAnsi="GDSTransportWebsite"/>
+                <w:color w:val="0A0A0A"/>
+              </w:rPr>
+              <w:t>giveEvidenceConfirmDetails</w:t>
+            </w:r>
+            <w:r>
+              <w:rPr>
+                <w:rFonts w:ascii="GDSTransportWebsite" w:hAnsi="GDSTransportWebsite"/>
+                <w:color w:val="0A0A0A"/>
+              </w:rPr>
+              <w:t>.firstName</w:t>
+            </w:r>
+            <w:proofErr w:type="spellEnd"/>
+            <w:r>
+              <w:rPr>
+                <w:rFonts w:ascii="GDSTransportWebsite" w:hAnsi="GDSTransportWebsite"/>
+                <w:color w:val="0A0A0A"/>
+              </w:rPr>
+              <w:t>&gt;&gt;</w:t>
+            </w:r>
+          </w:p>
+        </w:tc>
+      </w:tr>
+      <w:tr>
+        <w:tblPrEx>
+          <w:tblBorders>
+            <w:top w:val="single" w:sz="4" w:space="0" w:color="auto"/>
+            <w:left w:val="single" w:sz="4" w:space="0" w:color="auto"/>
+            <w:bottom w:val="single" w:sz="4" w:space="0" w:color="auto"/>
+            <w:right w:val="single" w:sz="4" w:space="0" w:color="auto"/>
+            <w:insideH w:val="single" w:sz="4" w:space="0" w:color="auto"/>
+            <w:insideV w:val="single" w:sz="4" w:space="0" w:color="auto"/>
+          </w:tblBorders>
+        </w:tblPrEx>
+        <w:tc>
+          <w:tcPr>
+            <w:tcW w:w="3539" w:type="dxa"/>
+            <w:tcBorders>
+              <w:top w:val="nil"/>
+              <w:left w:val="nil"/>
+              <w:bottom w:val="nil"/>
+              <w:right w:val="nil"/>
+            </w:tcBorders>
+          </w:tcPr>
+          <w:p>
+            <w:pPr>
+              <w:pStyle w:val="NormalWeb"/>
+              <w:spacing w:before="40" w:beforeAutospacing="0" w:after="40" w:afterAutospacing="0"/>
+              <w:rPr>
+                <w:rFonts w:ascii="GDSTransportWebsite" w:hAnsi="GDSTransportWebsite"/>
+                <w:b/>
+                <w:bCs/>
+                <w:color w:val="0A0A0A"/>
+                <w:shd w:val="clear" w:color="auto" w:fill="FFFFFF"/>
+              </w:rPr>
+            </w:pPr>
+            <w:r>
+              <w:rPr>
+                <w:rFonts w:ascii="GDSTransportWebsite" w:hAnsi="GDSTransportWebsite"/>
+                <w:b/>
+                <w:bCs/>
+                <w:color w:val="0A0A0A"/>
+                <w:shd w:val="clear" w:color="auto" w:fill="FFFFFF"/>
+              </w:rPr>
+              <w:t>Last name</w:t>
+            </w:r>
+          </w:p>
+        </w:tc>
+        <w:tc>
+          <w:tcPr>
+            <w:tcW w:w="6521" w:type="dxa"/>
+            <w:tcBorders>
+              <w:top w:val="nil"/>
+              <w:left w:val="nil"/>
+              <w:bottom w:val="nil"/>
+              <w:right w:val="nil"/>
+            </w:tcBorders>
+          </w:tcPr>
+          <w:p>
+            <w:pPr>
+              <w:spacing w:before="40" w:after="40"/>
+              <w:rPr>
+                <w:rFonts w:ascii="GDSTransportWebsite" w:hAnsi="GDSTransportWebsite"/>
+                <w:color w:val="0A0A0A"/>
+              </w:rPr>
+            </w:pPr>
+            <w:r>
+              <w:rPr>
+                <w:rFonts w:ascii="GDSTransportWebsite" w:hAnsi="GDSTransportWebsite"/>
+                <w:color w:val="0A0A0A"/>
+              </w:rPr>
+              <w:t>&lt;&lt;</w:t>
+            </w:r>
+            <w:r>
+              <w:rPr>
+                <w:rFonts w:ascii="GDSTransportWebsite" w:hAnsi="GDSTransportWebsite"/>
+                <w:color w:val="0A0A0A"/>
+              </w:rPr>
+              <w:t xml:space="preserve"> </w:t>
+            </w:r>
+            <w:proofErr w:type="spellStart"/>
+            <w:r>
+              <w:rPr>
+                <w:rFonts w:ascii="GDSTransportWebsite" w:hAnsi="GDSTransportWebsite"/>
+                <w:color w:val="0A0A0A"/>
+              </w:rPr>
+              <w:t>lipExtraDQ</w:t>
+            </w:r>
+            <w:r>
+              <w:rPr>
+                <w:rFonts w:ascii="GDSTransportWebsite" w:hAnsi="GDSTransportWebsite"/>
+                <w:color w:val="0A0A0A"/>
+              </w:rPr>
+              <w:t>.</w:t>
+            </w:r>
+            <w:r>
+              <w:rPr>
+                <w:rFonts w:ascii="GDSTransportWebsite" w:hAnsi="GDSTransportWebsite"/>
+                <w:color w:val="0A0A0A"/>
+              </w:rPr>
+              <w:t>giveEvidenceConfirmDetails</w:t>
+            </w:r>
+            <w:r>
+              <w:rPr>
+                <w:rFonts w:ascii="GDSTransportWebsite" w:hAnsi="GDSTransportWebsite"/>
+                <w:color w:val="0A0A0A"/>
+              </w:rPr>
+              <w:t>.lastName</w:t>
+            </w:r>
+            <w:proofErr w:type="spellEnd"/>
+            <w:r>
+              <w:rPr>
+                <w:rFonts w:ascii="GDSTransportWebsite" w:hAnsi="GDSTransportWebsite"/>
+                <w:color w:val="0A0A0A"/>
+              </w:rPr>
+              <w:t>&gt;&gt;</w:t>
+            </w:r>
+          </w:p>
+        </w:tc>
+      </w:tr>
+      <w:tr>
+        <w:tblPrEx>
+          <w:tblBorders>
+            <w:top w:val="single" w:sz="4" w:space="0" w:color="auto"/>
+            <w:left w:val="single" w:sz="4" w:space="0" w:color="auto"/>
+            <w:bottom w:val="single" w:sz="4" w:space="0" w:color="auto"/>
+            <w:right w:val="single" w:sz="4" w:space="0" w:color="auto"/>
+            <w:insideH w:val="single" w:sz="4" w:space="0" w:color="auto"/>
+            <w:insideV w:val="single" w:sz="4" w:space="0" w:color="auto"/>
+          </w:tblBorders>
+        </w:tblPrEx>
+        <w:tc>
+          <w:tcPr>
+            <w:tcW w:w="3539" w:type="dxa"/>
+            <w:tcBorders>
+              <w:top w:val="nil"/>
+              <w:left w:val="nil"/>
+              <w:bottom w:val="nil"/>
+              <w:right w:val="nil"/>
+            </w:tcBorders>
+          </w:tcPr>
+          <w:p>
+            <w:pPr>
+              <w:pStyle w:val="NormalWeb"/>
+              <w:spacing w:before="40" w:beforeAutospacing="0" w:after="40" w:afterAutospacing="0"/>
+              <w:rPr>
+                <w:rFonts w:ascii="GDSTransportWebsite" w:hAnsi="GDSTransportWebsite"/>
+                <w:color w:val="0A0A0A"/>
+                <w:shd w:val="clear" w:color="auto" w:fill="FFFFFF"/>
+              </w:rPr>
+            </w:pPr>
+            <w:r>
+              <w:rPr>
+                <w:rFonts w:ascii="GDSTransportWebsite" w:hAnsi="GDSTransportWebsite"/>
+                <w:color w:val="0A0A0A"/>
+                <w:shd w:val="clear" w:color="auto" w:fill="FFFFFF"/>
+              </w:rPr>
+              <w:t>&lt;&lt;</w:t>
+            </w:r>
+            <w:proofErr w:type="spellStart"/>
+            <w:r>
+              <w:rPr>
+                <w:rFonts w:ascii="GDSTransportWebsite" w:hAnsi="GDSTransportWebsite"/>
+                <w:color w:val="0A0A0A"/>
+                <w:shd w:val="clear" w:color="auto" w:fill="FFFFFF"/>
+              </w:rPr>
+              <w:t>cr</w:t>
+            </w:r>
+            <w:proofErr w:type="spellEnd"/>
+            <w:r>
+              <w:rPr>
+                <w:rFonts w:ascii="GDSTransportWebsite" w:hAnsi="GDSTransportWebsite"/>
+                <w:color w:val="0A0A0A"/>
+                <w:shd w:val="clear" w:color="auto" w:fill="FFFFFF"/>
+              </w:rPr>
+              <w:t>_{</w:t>
+            </w:r>
+            <w:proofErr w:type="spellStart"/>
+            <w:r>
+              <w:rPr>
+                <w:rFonts w:ascii="GDSTransportWebsite" w:hAnsi="GDSTransportWebsite"/>
+                <w:color w:val="0A0A0A"/>
+                <w:shd w:val="clear" w:color="auto" w:fill="FFFFFF"/>
+              </w:rPr>
+              <w:t>lipExtraDQ.giveEvidenceConfirmDetails.email</w:t>
+            </w:r>
+            <w:proofErr w:type="spellEnd"/>
+            <w:r>
+              <w:rPr>
+                <w:rFonts w:ascii="GDSTransportWebsite" w:hAnsi="GDSTransportWebsite"/>
+                <w:color w:val="0A0A0A"/>
+                <w:shd w:val="clear" w:color="auto" w:fill="FFFFFF"/>
+              </w:rPr>
+              <w:t>!=null}&gt;&gt;</w:t>
+            </w:r>
+          </w:p>
+        </w:tc>
+        <w:tc>
+          <w:tcPr>
+            <w:tcW w:w="6521" w:type="dxa"/>
+            <w:tcBorders>
+              <w:top w:val="nil"/>
+              <w:left w:val="nil"/>
+              <w:bottom w:val="nil"/>
+              <w:right w:val="nil"/>
+            </w:tcBorders>
+          </w:tcPr>
+          <w:p>
+            <w:pPr>
+              <w:spacing w:before="40" w:after="40"/>
+              <w:rPr>
+                <w:rFonts w:ascii="GDSTransportWebsite" w:hAnsi="GDSTransportWebsite"/>
+                <w:color w:val="0A0A0A"/>
+              </w:rPr>
+            </w:pPr>
+          </w:p>
+        </w:tc>
+      </w:tr>
+      <w:tr>
+        <w:tblPrEx>
+          <w:tblBorders>
+            <w:top w:val="single" w:sz="4" w:space="0" w:color="auto"/>
+            <w:left w:val="single" w:sz="4" w:space="0" w:color="auto"/>
+            <w:bottom w:val="single" w:sz="4" w:space="0" w:color="auto"/>
+            <w:right w:val="single" w:sz="4" w:space="0" w:color="auto"/>
+            <w:insideH w:val="single" w:sz="4" w:space="0" w:color="auto"/>
+            <w:insideV w:val="single" w:sz="4" w:space="0" w:color="auto"/>
+          </w:tblBorders>
+        </w:tblPrEx>
+        <w:tc>
+          <w:tcPr>
+            <w:tcW w:w="3539" w:type="dxa"/>
+            <w:tcBorders>
+              <w:top w:val="nil"/>
+              <w:left w:val="nil"/>
+              <w:bottom w:val="nil"/>
+              <w:right w:val="nil"/>
+            </w:tcBorders>
+          </w:tcPr>
+          <w:p>
+            <w:pPr>
+              <w:pStyle w:val="NormalWeb"/>
+              <w:spacing w:before="40" w:beforeAutospacing="0" w:after="40" w:afterAutospacing="0"/>
+              <w:rPr>
+                <w:rFonts w:ascii="GDSTransportWebsite" w:hAnsi="GDSTransportWebsite"/>
+                <w:b/>
+                <w:bCs/>
+                <w:color w:val="0A0A0A"/>
+                <w:shd w:val="clear" w:color="auto" w:fill="FFFFFF"/>
+              </w:rPr>
+            </w:pPr>
+            <w:r>
+              <w:rPr>
+                <w:rFonts w:ascii="GDSTransportWebsite" w:hAnsi="GDSTransportWebsite"/>
+                <w:b/>
+                <w:bCs/>
+                <w:color w:val="0A0A0A"/>
+                <w:shd w:val="clear" w:color="auto" w:fill="FFFFFF"/>
+              </w:rPr>
+              <w:t>Email</w:t>
+            </w:r>
+          </w:p>
+        </w:tc>
+        <w:tc>
+          <w:tcPr>
+            <w:tcW w:w="6521" w:type="dxa"/>
+            <w:tcBorders>
+              <w:top w:val="nil"/>
+              <w:left w:val="nil"/>
+              <w:bottom w:val="nil"/>
+              <w:right w:val="nil"/>
+            </w:tcBorders>
+          </w:tcPr>
+          <w:p>
+            <w:pPr>
+              <w:spacing w:before="40" w:after="40"/>
+              <w:rPr>
+                <w:rFonts w:ascii="GDSTransportWebsite" w:hAnsi="GDSTransportWebsite"/>
+                <w:color w:val="0A0A0A"/>
+              </w:rPr>
+            </w:pPr>
+            <w:r>
+              <w:rPr>
+                <w:rFonts w:ascii="GDSTransportWebsite" w:hAnsi="GDSTransportWebsite"/>
+                <w:color w:val="0A0A0A"/>
+                <w:shd w:val="clear" w:color="auto" w:fill="FFFFFF"/>
+              </w:rPr>
+              <w:t>&lt;&lt;</w:t>
+            </w:r>
+            <w:proofErr w:type="spellStart"/>
+            <w:r>
+              <w:rPr>
+                <w:rFonts w:ascii="GDSTransportWebsite" w:hAnsi="GDSTransportWebsite"/>
+                <w:color w:val="0A0A0A"/>
+                <w:shd w:val="clear" w:color="auto" w:fill="FFFFFF"/>
+              </w:rPr>
+              <w:t>lipExtraDQ.giveEvidenceConfirmDetails.email</w:t>
+            </w:r>
+            <w:proofErr w:type="spellEnd"/>
+            <w:r>
+              <w:rPr>
+                <w:rFonts w:ascii="GDSTransportWebsite" w:hAnsi="GDSTransportWebsite"/>
+                <w:color w:val="0A0A0A"/>
+                <w:shd w:val="clear" w:color="auto" w:fill="FFFFFF"/>
+              </w:rPr>
+              <w:t>&gt;&gt;</w:t>
+            </w:r>
+          </w:p>
+        </w:tc>
+      </w:tr>
+      <w:tr>
+        <w:tblPrEx>
+          <w:tblBorders>
+            <w:top w:val="single" w:sz="4" w:space="0" w:color="auto"/>
+            <w:left w:val="single" w:sz="4" w:space="0" w:color="auto"/>
+            <w:bottom w:val="single" w:sz="4" w:space="0" w:color="auto"/>
+            <w:right w:val="single" w:sz="4" w:space="0" w:color="auto"/>
+            <w:insideH w:val="single" w:sz="4" w:space="0" w:color="auto"/>
+            <w:insideV w:val="single" w:sz="4" w:space="0" w:color="auto"/>
+          </w:tblBorders>
+        </w:tblPrEx>
+        <w:tc>
+          <w:tcPr>
+            <w:tcW w:w="3539" w:type="dxa"/>
+            <w:tcBorders>
+              <w:top w:val="nil"/>
+              <w:left w:val="nil"/>
+              <w:bottom w:val="nil"/>
+              <w:right w:val="nil"/>
+            </w:tcBorders>
+          </w:tcPr>
+          <w:p>
+            <w:pPr>
+              <w:pStyle w:val="NormalWeb"/>
+              <w:spacing w:before="40" w:beforeAutospacing="0" w:after="40" w:afterAutospacing="0"/>
+              <w:rPr>
+                <w:rFonts w:ascii="GDSTransportWebsite" w:hAnsi="GDSTransportWebsite"/>
+                <w:color w:val="0A0A0A"/>
+                <w:shd w:val="clear" w:color="auto" w:fill="FFFFFF"/>
+              </w:rPr>
+            </w:pPr>
+            <w:r>
+              <w:rPr>
+                <w:rFonts w:ascii="GDSTransportWebsite" w:hAnsi="GDSTransportWebsite"/>
+                <w:color w:val="0A0A0A"/>
+                <w:shd w:val="clear" w:color="auto" w:fill="FFFFFF"/>
+              </w:rPr>
+              <w:t>&lt;&lt;er_&gt;&gt;</w:t>
+            </w:r>
+          </w:p>
+        </w:tc>
+        <w:tc>
+          <w:tcPr>
+            <w:tcW w:w="6521" w:type="dxa"/>
+            <w:tcBorders>
+              <w:top w:val="nil"/>
+              <w:left w:val="nil"/>
+              <w:bottom w:val="nil"/>
+              <w:right w:val="nil"/>
+            </w:tcBorders>
+          </w:tcPr>
+          <w:p>
+            <w:pPr>
+              <w:spacing w:before="40" w:after="40"/>
+              <w:rPr>
+                <w:rFonts w:ascii="GDSTransportWebsite" w:hAnsi="GDSTransportWebsite"/>
+                <w:color w:val="0A0A0A"/>
+              </w:rPr>
+            </w:pPr>
+          </w:p>
+        </w:tc>
+      </w:tr>
+      <w:tr>
+        <w:tblPrEx>
+          <w:tblBorders>
+            <w:top w:val="single" w:sz="4" w:space="0" w:color="auto"/>
+            <w:left w:val="single" w:sz="4" w:space="0" w:color="auto"/>
+            <w:bottom w:val="single" w:sz="4" w:space="0" w:color="auto"/>
+            <w:right w:val="single" w:sz="4" w:space="0" w:color="auto"/>
+            <w:insideH w:val="single" w:sz="4" w:space="0" w:color="auto"/>
+            <w:insideV w:val="single" w:sz="4" w:space="0" w:color="auto"/>
+          </w:tblBorders>
+        </w:tblPrEx>
+        <w:tc>
+          <w:tcPr>
+            <w:tcW w:w="3539" w:type="dxa"/>
+            <w:tcBorders>
+              <w:top w:val="nil"/>
+              <w:left w:val="nil"/>
+              <w:bottom w:val="nil"/>
+              <w:right w:val="nil"/>
+            </w:tcBorders>
+          </w:tcPr>
+          <w:p>
+            <w:pPr>
+              <w:pStyle w:val="NormalWeb"/>
+              <w:spacing w:before="40" w:beforeAutospacing="0" w:after="40" w:afterAutospacing="0"/>
+              <w:rPr>
+                <w:rFonts w:ascii="GDSTransportWebsite" w:hAnsi="GDSTransportWebsite"/>
+                <w:color w:val="0A0A0A"/>
+                <w:shd w:val="clear" w:color="auto" w:fill="FFFFFF"/>
+              </w:rPr>
+            </w:pPr>
+            <w:r>
+              <w:rPr>
+                <w:rFonts w:ascii="GDSTransportWebsite" w:hAnsi="GDSTransportWebsite"/>
+                <w:color w:val="0A0A0A"/>
+                <w:shd w:val="clear" w:color="auto" w:fill="FFFFFF"/>
+              </w:rPr>
+              <w:t>&lt;&lt;</w:t>
+            </w:r>
+            <w:proofErr w:type="spellStart"/>
+            <w:r>
+              <w:rPr>
+                <w:rFonts w:ascii="GDSTransportWebsite" w:hAnsi="GDSTransportWebsite"/>
+                <w:color w:val="0A0A0A"/>
+                <w:shd w:val="clear" w:color="auto" w:fill="FFFFFF"/>
+              </w:rPr>
+              <w:t>cr</w:t>
+            </w:r>
+            <w:proofErr w:type="spellEnd"/>
+            <w:r>
+              <w:rPr>
+                <w:rFonts w:ascii="GDSTransportWebsite" w:hAnsi="GDSTransportWebsite"/>
+                <w:color w:val="0A0A0A"/>
+                <w:shd w:val="clear" w:color="auto" w:fill="FFFFFF"/>
+              </w:rPr>
+              <w:t>_{</w:t>
+            </w:r>
+            <w:proofErr w:type="spellStart"/>
+            <w:r>
+              <w:rPr>
+                <w:rFonts w:ascii="GDSTransportWebsite" w:hAnsi="GDSTransportWebsite"/>
+                <w:color w:val="0A0A0A"/>
+                <w:shd w:val="clear" w:color="auto" w:fill="FFFFFF"/>
+              </w:rPr>
+              <w:t>lipExtraDQ.giveEvidenceConfirmDetails.phone</w:t>
+            </w:r>
+            <w:proofErr w:type="spellEnd"/>
+            <w:r>
+              <w:rPr>
+                <w:rFonts w:ascii="GDSTransportWebsite" w:hAnsi="GDSTransportWebsite"/>
+                <w:color w:val="0A0A0A"/>
+                <w:shd w:val="clear" w:color="auto" w:fill="FFFFFF"/>
+              </w:rPr>
+              <w:t>!=null}&gt;&gt;</w:t>
+            </w:r>
+          </w:p>
+        </w:tc>
+        <w:tc>
+          <w:tcPr>
+            <w:tcW w:w="6521" w:type="dxa"/>
+            <w:tcBorders>
+              <w:top w:val="nil"/>
+              <w:left w:val="nil"/>
+              <w:bottom w:val="nil"/>
+              <w:right w:val="nil"/>
+            </w:tcBorders>
+          </w:tcPr>
+          <w:p>
+            <w:pPr>
+              <w:spacing w:before="40" w:after="40"/>
+              <w:rPr>
+                <w:rFonts w:ascii="GDSTransportWebsite" w:hAnsi="GDSTransportWebsite"/>
+                <w:color w:val="0A0A0A"/>
+              </w:rPr>
+            </w:pPr>
+          </w:p>
+        </w:tc>
+      </w:tr>
+      <w:tr>
+        <w:tblPrEx>
+          <w:tblBorders>
+            <w:top w:val="single" w:sz="4" w:space="0" w:color="auto"/>
+            <w:left w:val="single" w:sz="4" w:space="0" w:color="auto"/>
+            <w:bottom w:val="single" w:sz="4" w:space="0" w:color="auto"/>
+            <w:right w:val="single" w:sz="4" w:space="0" w:color="auto"/>
+            <w:insideH w:val="single" w:sz="4" w:space="0" w:color="auto"/>
+            <w:insideV w:val="single" w:sz="4" w:space="0" w:color="auto"/>
+          </w:tblBorders>
+        </w:tblPrEx>
+        <w:tc>
+          <w:tcPr>
+            <w:tcW w:w="3539" w:type="dxa"/>
+            <w:tcBorders>
+              <w:top w:val="nil"/>
+              <w:left w:val="nil"/>
+              <w:bottom w:val="nil"/>
+              <w:right w:val="nil"/>
+            </w:tcBorders>
+          </w:tcPr>
+          <w:p>
+            <w:pPr>
+              <w:pStyle w:val="NormalWeb"/>
+              <w:spacing w:before="40" w:beforeAutospacing="0" w:after="40" w:afterAutospacing="0"/>
+              <w:rPr>
+                <w:rFonts w:ascii="GDSTransportWebsite" w:hAnsi="GDSTransportWebsite"/>
+                <w:color w:val="0A0A0A"/>
+                <w:shd w:val="clear" w:color="auto" w:fill="FFFFFF"/>
+              </w:rPr>
+            </w:pPr>
+            <w:r>
+              <w:rPr>
+                <w:rFonts w:ascii="GDSTransportWebsite" w:hAnsi="GDSTransportWebsite"/>
+                <w:b/>
+                <w:bCs/>
+                <w:color w:val="0A0A0A"/>
+                <w:shd w:val="clear" w:color="auto" w:fill="FFFFFF"/>
+              </w:rPr>
+              <w:t>Phone</w:t>
+            </w:r>
+          </w:p>
+        </w:tc>
+        <w:tc>
+          <w:tcPr>
+            <w:tcW w:w="6521" w:type="dxa"/>
+            <w:tcBorders>
+              <w:top w:val="nil"/>
+              <w:left w:val="nil"/>
+              <w:bottom w:val="nil"/>
+              <w:right w:val="nil"/>
+            </w:tcBorders>
+          </w:tcPr>
+          <w:p>
+            <w:pPr>
+              <w:spacing w:before="40" w:after="40"/>
+              <w:rPr>
+                <w:rFonts w:ascii="GDSTransportWebsite" w:hAnsi="GDSTransportWebsite"/>
+                <w:color w:val="0A0A0A"/>
+              </w:rPr>
+            </w:pPr>
+            <w:r>
+              <w:rPr>
+                <w:rFonts w:ascii="GDSTransportWebsite" w:hAnsi="GDSTransportWebsite"/>
+                <w:color w:val="0A0A0A"/>
+                <w:shd w:val="clear" w:color="auto" w:fill="FFFFFF"/>
+              </w:rPr>
+              <w:t>&lt;&lt;</w:t>
+            </w:r>
+            <w:proofErr w:type="spellStart"/>
+            <w:r>
+              <w:rPr>
+                <w:rFonts w:ascii="GDSTransportWebsite" w:hAnsi="GDSTransportWebsite"/>
+                <w:color w:val="0A0A0A"/>
+                <w:shd w:val="clear" w:color="auto" w:fill="FFFFFF"/>
+              </w:rPr>
+              <w:t>lipExtraDQ.giveEvidenceConfirmDetails.phone</w:t>
+            </w:r>
+            <w:proofErr w:type="spellEnd"/>
+            <w:r>
+              <w:rPr>
+                <w:rFonts w:ascii="GDSTransportWebsite" w:hAnsi="GDSTransportWebsite"/>
+                <w:color w:val="0A0A0A"/>
+                <w:shd w:val="clear" w:color="auto" w:fill="FFFFFF"/>
+              </w:rPr>
+              <w:t>&gt;&gt;</w:t>
+            </w:r>
+          </w:p>
+        </w:tc>
+      </w:tr>
+      <w:tr>
+        <w:tblPrEx>
+          <w:tblBorders>
+            <w:top w:val="single" w:sz="4" w:space="0" w:color="auto"/>
+            <w:left w:val="single" w:sz="4" w:space="0" w:color="auto"/>
+            <w:bottom w:val="single" w:sz="4" w:space="0" w:color="auto"/>
+            <w:right w:val="single" w:sz="4" w:space="0" w:color="auto"/>
+            <w:insideH w:val="single" w:sz="4" w:space="0" w:color="auto"/>
+            <w:insideV w:val="single" w:sz="4" w:space="0" w:color="auto"/>
+          </w:tblBorders>
+        </w:tblPrEx>
+        <w:tc>
+          <w:tcPr>
+            <w:tcW w:w="3539" w:type="dxa"/>
+            <w:tcBorders>
+              <w:top w:val="nil"/>
+              <w:left w:val="nil"/>
+              <w:bottom w:val="nil"/>
+              <w:right w:val="nil"/>
+            </w:tcBorders>
+          </w:tcPr>
+          <w:p>
+            <w:pPr>
+              <w:pStyle w:val="NormalWeb"/>
+              <w:spacing w:before="40" w:beforeAutospacing="0" w:after="40" w:afterAutospacing="0"/>
+              <w:rPr>
+                <w:rFonts w:ascii="GDSTransportWebsite" w:hAnsi="GDSTransportWebsite"/>
+                <w:color w:val="0A0A0A"/>
+                <w:shd w:val="clear" w:color="auto" w:fill="FFFFFF"/>
+              </w:rPr>
+            </w:pPr>
+            <w:r>
+              <w:rPr>
+                <w:rFonts w:ascii="GDSTransportWebsite" w:hAnsi="GDSTransportWebsite"/>
+                <w:color w:val="0A0A0A"/>
+                <w:shd w:val="clear" w:color="auto" w:fill="FFFFFF"/>
+              </w:rPr>
+              <w:t>&lt;&lt;er_&gt;&gt;</w:t>
+            </w:r>
+          </w:p>
+        </w:tc>
+        <w:tc>
+          <w:tcPr>
+            <w:tcW w:w="6521" w:type="dxa"/>
+            <w:tcBorders>
+              <w:top w:val="nil"/>
+              <w:left w:val="nil"/>
+              <w:bottom w:val="nil"/>
+              <w:right w:val="nil"/>
+            </w:tcBorders>
+          </w:tcPr>
+          <w:p>
+            <w:pPr>
+              <w:spacing w:before="40" w:after="40"/>
+              <w:rPr>
+                <w:rFonts w:ascii="GDSTransportWebsite" w:hAnsi="GDSTransportWebsite"/>
+                <w:color w:val="0A0A0A"/>
+              </w:rPr>
+            </w:pPr>
+          </w:p>
+        </w:tc>
+      </w:tr>
+      <w:tr>
+        <w:tblPrEx>
+          <w:tblBorders>
+            <w:top w:val="single" w:sz="4" w:space="0" w:color="auto"/>
+            <w:left w:val="single" w:sz="4" w:space="0" w:color="auto"/>
+            <w:bottom w:val="single" w:sz="4" w:space="0" w:color="auto"/>
+            <w:right w:val="single" w:sz="4" w:space="0" w:color="auto"/>
+            <w:insideH w:val="single" w:sz="4" w:space="0" w:color="auto"/>
+            <w:insideV w:val="single" w:sz="4" w:space="0" w:color="auto"/>
+          </w:tblBorders>
+        </w:tblPrEx>
+        <w:tc>
+          <w:tcPr>
+            <w:tcW w:w="3539" w:type="dxa"/>
+            <w:tcBorders>
+              <w:top w:val="nil"/>
+              <w:left w:val="nil"/>
+              <w:bottom w:val="nil"/>
+              <w:right w:val="nil"/>
+            </w:tcBorders>
+          </w:tcPr>
+          <w:p>
+            <w:pPr>
+              <w:pStyle w:val="NormalWeb"/>
+              <w:spacing w:before="40" w:beforeAutospacing="0" w:after="40" w:afterAutospacing="0"/>
+              <w:rPr>
+                <w:rFonts w:ascii="GDSTransportWebsite" w:hAnsi="GDSTransportWebsite"/>
+                <w:b/>
+                <w:bCs/>
+                <w:color w:val="0A0A0A"/>
+                <w:shd w:val="clear" w:color="auto" w:fill="FFFFFF"/>
+              </w:rPr>
+            </w:pPr>
+            <w:r>
+              <w:rPr>
+                <w:rFonts w:ascii="GDSTransportWebsite" w:hAnsi="GDSTransportWebsite"/>
+                <w:b/>
+                <w:bCs/>
+                <w:color w:val="0A0A0A"/>
+                <w:shd w:val="clear" w:color="auto" w:fill="FFFFFF"/>
+              </w:rPr>
+              <w:t>Job Title</w:t>
+            </w:r>
+          </w:p>
+        </w:tc>
+        <w:tc>
+          <w:tcPr>
+            <w:tcW w:w="6521" w:type="dxa"/>
+            <w:tcBorders>
+              <w:top w:val="nil"/>
+              <w:left w:val="nil"/>
+              <w:bottom w:val="nil"/>
+              <w:right w:val="nil"/>
+            </w:tcBorders>
+          </w:tcPr>
+          <w:p>
+            <w:pPr>
+              <w:spacing w:before="40" w:after="40"/>
+              <w:rPr>
+                <w:rFonts w:ascii="GDSTransportWebsite" w:hAnsi="GDSTransportWebsite"/>
+                <w:color w:val="0A0A0A"/>
+              </w:rPr>
+            </w:pPr>
+            <w:r>
+              <w:rPr>
+                <w:rFonts w:ascii="GDSTransportWebsite" w:hAnsi="GDSTransportWebsite"/>
+                <w:color w:val="0A0A0A"/>
+                <w:shd w:val="clear" w:color="auto" w:fill="FFFFFF"/>
+              </w:rPr>
+              <w:t>&lt;&lt;</w:t>
+            </w:r>
+            <w:proofErr w:type="spellStart"/>
+            <w:r>
+              <w:rPr>
+                <w:rFonts w:ascii="GDSTransportWebsite" w:hAnsi="GDSTransportWebsite"/>
+                <w:color w:val="0A0A0A"/>
+                <w:shd w:val="clear" w:color="auto" w:fill="FFFFFF"/>
+              </w:rPr>
+              <w:t>lipExtraDQ.giveEvidenceConfirmDetails.jobTitle</w:t>
+            </w:r>
+            <w:proofErr w:type="spellEnd"/>
+            <w:r>
+              <w:rPr>
+                <w:rFonts w:ascii="GDSTransportWebsite" w:hAnsi="GDSTransportWebsite"/>
+                <w:color w:val="0A0A0A"/>
+                <w:shd w:val="clear" w:color="auto" w:fill="FFFFFF"/>
+              </w:rPr>
+              <w:t>&gt;&gt;</w:t>
+            </w:r>
+          </w:p>
+        </w:tc>
+      </w:tr>
+      <w:tr>
+        <w:tblPrEx>
+          <w:tblBorders>
+            <w:top w:val="single" w:sz="4" w:space="0" w:color="auto"/>
+            <w:left w:val="single" w:sz="4" w:space="0" w:color="auto"/>
+            <w:bottom w:val="single" w:sz="4" w:space="0" w:color="auto"/>
+            <w:right w:val="single" w:sz="4" w:space="0" w:color="auto"/>
+            <w:insideH w:val="single" w:sz="4" w:space="0" w:color="auto"/>
+            <w:insideV w:val="single" w:sz="4" w:space="0" w:color="auto"/>
+          </w:tblBorders>
+        </w:tblPrEx>
+        <w:tc>
+          <w:tcPr>
+            <w:tcW w:w="3539" w:type="dxa"/>
+            <w:tcBorders>
+              <w:top w:val="nil"/>
+              <w:left w:val="nil"/>
+              <w:bottom w:val="nil"/>
+              <w:right w:val="nil"/>
+            </w:tcBorders>
+          </w:tcPr>
+          <w:p>
+            <w:pPr>
+              <w:pStyle w:val="NormalWeb"/>
+              <w:spacing w:before="40" w:beforeAutospacing="0" w:after="40" w:afterAutospacing="0"/>
+              <w:rPr>
+                <w:rFonts w:ascii="GDSTransportWebsite" w:hAnsi="GDSTransportWebsite"/>
+                <w:color w:val="0A0A0A"/>
+                <w:shd w:val="clear" w:color="auto" w:fill="FFFFFF"/>
+              </w:rPr>
+            </w:pPr>
+            <w:r>
+              <w:rPr>
+                <w:rFonts w:ascii="GDSTransportWebsite" w:hAnsi="GDSTransportWebsite"/>
+                <w:color w:val="0A0A0A"/>
+                <w:shd w:val="clear" w:color="auto" w:fill="FFFFFF"/>
+              </w:rPr>
+              <w:t>&lt;&lt;e</w:t>
+            </w:r>
+            <w:r>
+              <w:rPr>
+                <w:rFonts w:ascii="GDSTransportWebsite" w:hAnsi="GDSTransportWebsite"/>
+                <w:color w:val="0A0A0A"/>
+                <w:shd w:val="clear" w:color="auto" w:fill="FFFFFF"/>
+              </w:rPr>
+              <w:t>r</w:t>
+            </w:r>
+            <w:r>
+              <w:rPr>
+                <w:rFonts w:ascii="GDSTransportWebsite" w:hAnsi="GDSTransportWebsite"/>
+                <w:color w:val="0A0A0A"/>
+                <w:shd w:val="clear" w:color="auto" w:fill="FFFFFF"/>
+              </w:rPr>
+              <w:t>_&gt;&gt;</w:t>
+            </w:r>
+          </w:p>
+        </w:tc>
+        <w:tc>
+          <w:tcPr>
+            <w:tcW w:w="6521" w:type="dxa"/>
+            <w:tcBorders>
+              <w:top w:val="nil"/>
+              <w:left w:val="nil"/>
+              <w:bottom w:val="nil"/>
+              <w:right w:val="nil"/>
+            </w:tcBorders>
+          </w:tcPr>
+          <w:p>
+            <w:pPr>
+              <w:spacing w:before="40" w:after="40"/>
+              <w:rPr>
+                <w:rFonts w:ascii="GDSTransportWebsite" w:hAnsi="GDSTransportWebsite"/>
+                <w:color w:val="0A0A0A"/>
+                <w:shd w:val="clear" w:color="auto" w:fill="FFFFFF"/>
+              </w:rPr>
+            </w:pPr>
+          </w:p>
+        </w:tc>
+      </w:tr>
+      <w:tr>
+        <w:tblPrEx>
+          <w:tblBorders>
+            <w:top w:val="single" w:sz="4" w:space="0" w:color="auto"/>
+            <w:left w:val="single" w:sz="4" w:space="0" w:color="auto"/>
+            <w:bottom w:val="single" w:sz="4" w:space="0" w:color="auto"/>
+            <w:right w:val="single" w:sz="4" w:space="0" w:color="auto"/>
+            <w:insideH w:val="single" w:sz="4" w:space="0" w:color="auto"/>
+            <w:insideV w:val="single" w:sz="4" w:space="0" w:color="auto"/>
+          </w:tblBorders>
+        </w:tblPrEx>
+        <w:tc>
+          <w:tcPr>
+            <w:tcW w:w="3539" w:type="dxa"/>
+            <w:tcBorders>
+              <w:top w:val="nil"/>
+              <w:left w:val="nil"/>
+              <w:bottom w:val="nil"/>
+              <w:right w:val="nil"/>
+            </w:tcBorders>
+          </w:tcPr>
+          <w:p>
+            <w:pPr>
+              <w:pStyle w:val="NormalWeb"/>
+              <w:spacing w:before="40" w:beforeAutospacing="0" w:after="40" w:afterAutospacing="0"/>
+              <w:rPr>
+                <w:rFonts w:ascii="GDSTransportWebsite" w:hAnsi="GDSTransportWebsite"/>
+                <w:color w:val="0A0A0A"/>
+                <w:shd w:val="clear" w:color="auto" w:fill="FFFFFF"/>
+              </w:rPr>
+            </w:pPr>
+            <w:r>
+              <w:rPr>
+                <w:rFonts w:ascii="GDSTransportWebsite" w:hAnsi="GDSTransportWebsite"/>
+                <w:b/>
+                <w:bCs/>
+                <w:color w:val="0A0A0A"/>
+                <w:shd w:val="clear" w:color="auto" w:fill="FFFFFF"/>
+              </w:rPr>
+              <w:t>&lt;&lt;er_&gt;&gt;</w:t>
+            </w:r>
+          </w:p>
+        </w:tc>
+        <w:tc>
+          <w:tcPr>
+            <w:tcW w:w="6521" w:type="dxa"/>
+            <w:tcBorders>
+              <w:top w:val="nil"/>
+              <w:left w:val="nil"/>
+              <w:bottom w:val="nil"/>
+              <w:right w:val="nil"/>
+            </w:tcBorders>
           </w:tcPr>
           <w:p>
             <w:pPr>
@@ -3160,7 +4223,6 @@
               <w:t>_{</w:t>
             </w:r>
             <w:proofErr w:type="spellStart